<commit_message>
Start modifying User Guide
</commit_message>
<xml_diff>
--- a/LakeMeadWaterBankDivideInflow/ModelGuide/ModelGuide-LakeMeadWaterBank.docx
+++ b/LakeMeadWaterBankDivideInflow/ModelGuide/ModelGuide-LakeMeadWaterBank.docx
@@ -1,10 +1,11 @@
 
 <file path=word/document.xml><?xml version="1.0" encoding="utf-8"?>
-<w:document xmlns:wpc="http://schemas.microsoft.com/office/word/2010/wordprocessingCanvas" xmlns:cx="http://schemas.microsoft.com/office/drawing/2014/chartex" xmlns:cx1="http://schemas.microsoft.com/office/drawing/2015/9/8/chartex" xmlns:cx2="http://schemas.microsoft.com/office/drawing/2015/10/21/chartex" xmlns:cx3="http://schemas.microsoft.com/office/drawing/2016/5/9/chartex" xmlns:cx4="http://schemas.microsoft.com/office/drawing/2016/5/10/chartex" xmlns:cx5="http://schemas.microsoft.com/office/drawing/2016/5/11/chartex" xmlns:cx6="http://schemas.microsoft.com/office/drawing/2016/5/12/chartex" xmlns:cx7="http://schemas.microsoft.com/office/drawing/2016/5/13/chartex" xmlns:cx8="http://schemas.microsoft.com/office/drawing/2016/5/14/chartex" xmlns:mc="http://schemas.openxmlformats.org/markup-compatibility/2006" xmlns:aink="http://schemas.microsoft.com/office/drawing/2016/ink" xmlns:am3d="http://schemas.microsoft.com/office/drawing/2017/model3d" xmlns:o="urn:schemas-microsoft-com:office:office" xmlns:r="http://schemas.openxmlformats.org/officeDocument/2006/relationships" xmlns:m="http://schemas.openxmlformats.org/officeDocument/2006/math" xmlns:v="urn:schemas-microsoft-com:vml" xmlns:wp14="http://schemas.microsoft.com/office/word/2010/wordprocessingDrawing" xmlns:wp="http://schemas.openxmlformats.org/drawingml/2006/wordprocessingDrawing" xmlns:w10="urn:schemas-microsoft-com:office:word" xmlns:w="http://schemas.openxmlformats.org/wordprocessingml/2006/main" xmlns:w14="http://schemas.microsoft.com/office/word/2010/wordml" xmlns:w15="http://schemas.microsoft.com/office/word/2012/wordml" xmlns:w16cid="http://schemas.microsoft.com/office/word/2016/wordml/cid" xmlns:w16se="http://schemas.microsoft.com/office/word/2015/wordml/symex" xmlns:wpg="http://schemas.microsoft.com/office/word/2010/wordprocessingGroup" xmlns:wpi="http://schemas.microsoft.com/office/word/2010/wordprocessingInk" xmlns:wne="http://schemas.microsoft.com/office/word/2006/wordml" xmlns:wps="http://schemas.microsoft.com/office/word/2010/wordprocessingShape" mc:Ignorable="w14 w15 w16se w16cid wp14">
+<w:document xmlns:wpc="http://schemas.microsoft.com/office/word/2010/wordprocessingCanvas" xmlns:cx="http://schemas.microsoft.com/office/drawing/2014/chartex" xmlns:cx1="http://schemas.microsoft.com/office/drawing/2015/9/8/chartex" xmlns:cx2="http://schemas.microsoft.com/office/drawing/2015/10/21/chartex" xmlns:cx3="http://schemas.microsoft.com/office/drawing/2016/5/9/chartex" xmlns:cx4="http://schemas.microsoft.com/office/drawing/2016/5/10/chartex" xmlns:cx5="http://schemas.microsoft.com/office/drawing/2016/5/11/chartex" xmlns:cx6="http://schemas.microsoft.com/office/drawing/2016/5/12/chartex" xmlns:cx7="http://schemas.microsoft.com/office/drawing/2016/5/13/chartex" xmlns:cx8="http://schemas.microsoft.com/office/drawing/2016/5/14/chartex" xmlns:mc="http://schemas.openxmlformats.org/markup-compatibility/2006" xmlns:aink="http://schemas.microsoft.com/office/drawing/2016/ink" xmlns:am3d="http://schemas.microsoft.com/office/drawing/2017/model3d" xmlns:o="urn:schemas-microsoft-com:office:office" xmlns:oel="http://schemas.microsoft.com/office/2019/extlst" xmlns:r="http://schemas.openxmlformats.org/officeDocument/2006/relationships" xmlns:m="http://schemas.openxmlformats.org/officeDocument/2006/math" xmlns:v="urn:schemas-microsoft-com:vml" xmlns:wp14="http://schemas.microsoft.com/office/word/2010/wordprocessingDrawing" xmlns:wp="http://schemas.openxmlformats.org/drawingml/2006/wordprocessingDrawing" xmlns:w10="urn:schemas-microsoft-com:office:word" xmlns:w="http://schemas.openxmlformats.org/wordprocessingml/2006/main" xmlns:w14="http://schemas.microsoft.com/office/word/2010/wordml" xmlns:w15="http://schemas.microsoft.com/office/word/2012/wordml" xmlns:w16cex="http://schemas.microsoft.com/office/word/2018/wordml/cex" xmlns:w16cid="http://schemas.microsoft.com/office/word/2016/wordml/cid" xmlns:w16="http://schemas.microsoft.com/office/word/2018/wordml" xmlns:w16du="http://schemas.microsoft.com/office/word/2023/wordml/word16du" xmlns:w16sdtdh="http://schemas.microsoft.com/office/word/2020/wordml/sdtdatahash" xmlns:w16se="http://schemas.microsoft.com/office/word/2015/wordml/symex" xmlns:wpg="http://schemas.microsoft.com/office/word/2010/wordprocessingGroup" xmlns:wpi="http://schemas.microsoft.com/office/word/2010/wordprocessingInk" xmlns:wne="http://schemas.microsoft.com/office/word/2006/wordml" xmlns:wps="http://schemas.microsoft.com/office/word/2010/wordprocessingShape" mc:Ignorable="w14 w15 w16se w16cid w16 w16cex w16sdtdh w16du wp14">
   <w:body>
     <w:p>
       <w:pPr>
         <w:pStyle w:val="Heading1"/>
+        <w:jc w:val="center"/>
       </w:pPr>
       <w:r>
         <w:t xml:space="preserve">Model </w:t>
@@ -21,16 +22,7 @@
         <w:pStyle w:val="Heading2"/>
       </w:pPr>
       <w:r>
-        <w:t xml:space="preserve">Colorado River Basin Accounts: Provoke discussion about </w:t>
-      </w:r>
-      <w:r>
-        <w:t>more adapt</w:t>
-      </w:r>
-      <w:r>
-        <w:t>ive</w:t>
-      </w:r>
-      <w:r>
-        <w:t xml:space="preserve"> operations</w:t>
+        <w:t>Lake Mead Water Bank based on the Principle of Divide Reservoir Inflow</w:t>
       </w:r>
     </w:p>
     <w:p>
@@ -64,35 +56,15 @@
         <w:rPr>
           <w:rStyle w:val="Hyperlink"/>
         </w:rPr>
-        <w:t xml:space="preserve"> | @</w:t>
-      </w:r>
-      <w:proofErr w:type="spellStart"/>
-      <w:r>
-        <w:rPr>
-          <w:rStyle w:val="Hyperlink"/>
-        </w:rPr>
-        <w:t>WaterModeler</w:t>
-      </w:r>
-      <w:proofErr w:type="spellEnd"/>
+        <w:t xml:space="preserve"> | @WaterModeler</w:t>
+      </w:r>
     </w:p>
     <w:p>
       <w:pPr>
         <w:jc w:val="center"/>
       </w:pPr>
       <w:r>
-        <w:t xml:space="preserve">April </w:t>
-      </w:r>
-      <w:r>
-        <w:t>2</w:t>
-      </w:r>
-      <w:r>
-        <w:t>5</w:t>
-      </w:r>
-      <w:r>
-        <w:t>, 202</w:t>
-      </w:r>
-      <w:r>
-        <w:t>2</w:t>
+        <w:t>November 15, 2024</w:t>
       </w:r>
     </w:p>
     <w:p/>
@@ -115,120 +87,201 @@
     </w:p>
     <w:p>
       <w:r>
-        <w:t>This document supports participants to use</w:t>
-      </w:r>
-      <w:r>
-        <w:t xml:space="preserve"> a Google Sheet model of</w:t>
-      </w:r>
-      <w:r>
-        <w:t xml:space="preserve"> </w:t>
-      </w:r>
-      <w:r>
-        <w:t>Colorado River Basin Accounts</w:t>
-      </w:r>
-      <w:r>
-        <w:t xml:space="preserve"> </w:t>
-      </w:r>
-      <w:r>
-        <w:fldChar w:fldCharType="begin"/>
-      </w:r>
-      <w:r>
-        <w:instrText xml:space="preserve"> ADDIN EN.CITE &lt;EndNote&gt;&lt;Cite&gt;&lt;Author&gt;Rosenberg&lt;/Author&gt;&lt;Year&gt;2022&lt;/Year&gt;&lt;RecNum&gt;2789&lt;/RecNum&gt;&lt;DisplayText&gt;(Rosenberg, 2022)&lt;/DisplayText&gt;&lt;record&gt;&lt;rec-number&gt;2789&lt;/rec-number&gt;&lt;foreign-keys&gt;&lt;key app="EN" db-id="xxt5ta9pd995dwesap0pdzzp2weaz0w9werf" timestamp="1620873547"&gt;2789&lt;/key&gt;&lt;/foreign-keys&gt;&lt;ref-type name="Web Page"&gt;12&lt;/ref-type&gt;&lt;contributors&gt;&lt;authors&gt;&lt;author&gt;David E. Rosenberg&lt;/author&gt;&lt;/authors&gt;&lt;/contributors&gt;&lt;titles&gt;&lt;title&gt;Colorado River Coding: Lessons from 26 Colorado River managers and experts experimenting with flex accounts in a combined Lake Powell-Lake Mead system&lt;/title&gt;&lt;/titles&gt;&lt;dates&gt;&lt;year&gt;2022&lt;/year&gt;&lt;/dates&gt;&lt;publisher&gt;BlogPosts folder&lt;/publisher&gt;&lt;urls&gt;&lt;related-urls&gt;&lt;url&gt;https://doi.org/10.5281/zenodo.5501466&lt;/url&gt;&lt;/related-urls&gt;&lt;/urls&gt;&lt;/record&gt;&lt;/Cite&gt;&lt;/EndNote&gt;</w:instrText>
-      </w:r>
-      <w:r>
-        <w:fldChar w:fldCharType="separate"/>
-      </w:r>
-      <w:r>
-        <w:rPr>
-          <w:noProof/>
-        </w:rPr>
-        <w:t>(Rosenberg, 2022)</w:t>
-      </w:r>
-      <w:r>
-        <w:fldChar w:fldCharType="end"/>
-      </w:r>
-      <w:r>
-        <w:t xml:space="preserve">. </w:t>
-      </w:r>
-      <w:r>
-        <w:t>P</w:t>
-      </w:r>
-      <w:r>
-        <w:t xml:space="preserve">articipants connect to the same </w:t>
-      </w:r>
-      <w:r>
-        <w:t>Google Sheet</w:t>
-      </w:r>
-      <w:r>
-        <w:t>. Participants</w:t>
-      </w:r>
-      <w:r>
-        <w:t xml:space="preserve"> enter </w:t>
-      </w:r>
-      <w:r>
-        <w:t>individual</w:t>
-      </w:r>
-      <w:r>
-        <w:t xml:space="preserve"> and group</w:t>
-      </w:r>
-      <w:r>
-        <w:t xml:space="preserve"> </w:t>
-      </w:r>
-      <w:r>
-        <w:t xml:space="preserve">water consumption, conservation, and trade choices </w:t>
-      </w:r>
-      <w:r>
-        <w:t>as model time progresses year-by-year.</w:t>
-      </w:r>
-      <w:r>
-        <w:t xml:space="preserve"> Th</w:t>
-      </w:r>
-      <w:r>
-        <w:t>is</w:t>
-      </w:r>
-      <w:r>
-        <w:t xml:space="preserve"> document provides context information for each individual and group choice</w:t>
-      </w:r>
-      <w:r>
-        <w:t>. The document also ex</w:t>
-      </w:r>
-      <w:r>
-        <w:t>plains how choices build on existing Colorado River management (Appendix A). The document also suggest potential values to enter.</w:t>
-      </w:r>
-    </w:p>
-    <w:p>
-      <w:r>
-        <w:t>Find quick links to</w:t>
-      </w:r>
-      <w:r>
-        <w:t xml:space="preserve"> this</w:t>
-      </w:r>
-      <w:r>
-        <w:t xml:space="preserve"> support information </w:t>
-      </w:r>
-      <w:r>
-        <w:t xml:space="preserve">-- </w:t>
-      </w:r>
-      <w:r>
-        <w:t xml:space="preserve">the sections </w:t>
-      </w:r>
-      <w:r>
-        <w:t xml:space="preserve">and subsections </w:t>
-      </w:r>
-      <w:r>
-        <w:t>of this document</w:t>
-      </w:r>
-      <w:r>
-        <w:t xml:space="preserve"> --</w:t>
-      </w:r>
-      <w:r>
-        <w:t xml:space="preserve"> in the Model file, </w:t>
+        <w:t xml:space="preserve">The purpose of this tool is to give users the opportunity to </w:t>
+      </w:r>
+      <w:r>
+        <w:t xml:space="preserve">immerse in a water user role and </w:t>
+      </w:r>
+      <w:r>
+        <w:t xml:space="preserve">experiment with a Lake Mead Water Bank based on the Principles of Divide reservoir inflow, Subtract evaporation, and Users withdraw and conserve within their available water, others choices, and real-time discussion of choices. </w:t>
+      </w:r>
+      <w:r>
+        <w:t>Two secondary purposes are:</w:t>
+      </w:r>
+    </w:p>
+    <w:p>
+      <w:pPr>
+        <w:pStyle w:val="ListParagraph"/>
+        <w:numPr>
+          <w:ilvl w:val="0"/>
+          <w:numId w:val="49"/>
+        </w:numPr>
+      </w:pPr>
+      <w:r>
+        <w:t xml:space="preserve">As researchers we want to learn </w:t>
       </w:r>
       <w:r>
         <w:rPr>
           <w:i/>
           <w:iCs/>
         </w:rPr>
+        <w:t>Why</w:t>
+      </w:r>
+      <w:r>
+        <w:t xml:space="preserve"> basin partners choose assumptions and </w:t>
+      </w:r>
+      <w:r>
+        <w:rPr>
+          <w:i/>
+          <w:iCs/>
+        </w:rPr>
+        <w:t>how</w:t>
+      </w:r>
+      <w:r>
+        <w:t xml:space="preserve"> extreme; </w:t>
+      </w:r>
+      <w:r>
+        <w:rPr>
+          <w:i/>
+          <w:iCs/>
+        </w:rPr>
+        <w:t>Why</w:t>
+      </w:r>
+      <w:r>
+        <w:t xml:space="preserve"> and </w:t>
+      </w:r>
+      <w:r>
+        <w:rPr>
+          <w:i/>
+          <w:iCs/>
+        </w:rPr>
+        <w:t>how</w:t>
+      </w:r>
+      <w:r>
+        <w:t xml:space="preserve"> basin partners manage their risk of uncertain future water supply; </w:t>
+      </w:r>
+      <w:r>
+        <w:rPr>
+          <w:i/>
+          <w:iCs/>
+        </w:rPr>
+        <w:t>Which</w:t>
+      </w:r>
+      <w:r>
+        <w:t xml:space="preserve"> new insights they take from a model session.</w:t>
+      </w:r>
+    </w:p>
+    <w:p>
+      <w:pPr>
+        <w:pStyle w:val="ListParagraph"/>
+        <w:numPr>
+          <w:ilvl w:val="0"/>
+          <w:numId w:val="49"/>
+        </w:numPr>
+      </w:pPr>
+      <w:r>
+        <w:t>P</w:t>
+      </w:r>
+      <w:r>
+        <w:t>rovoke discussion about new alternatives for Colorado River management</w:t>
+      </w:r>
+      <w:r>
+        <w:t xml:space="preserve"> post 2026</w:t>
+      </w:r>
+      <w:r>
+        <w:t xml:space="preserve">. </w:t>
+      </w:r>
+    </w:p>
+    <w:p>
+      <w:r>
+        <w:t>A</w:t>
+      </w:r>
+      <w:r>
+        <w:t xml:space="preserve"> water bank </w:t>
+      </w:r>
+      <w:r>
+        <w:t xml:space="preserve">may </w:t>
+      </w:r>
+      <w:r>
+        <w:t>jetson</w:t>
+      </w:r>
+      <w:r>
+        <w:t xml:space="preserve"> the need for increasing mandatory Lower Basin water shortages tied to declining system storage. The water bank </w:t>
+      </w:r>
+      <w:r>
+        <w:t>may</w:t>
+      </w:r>
+      <w:r>
+        <w:t xml:space="preserve"> </w:t>
+      </w:r>
+      <w:r>
+        <w:t xml:space="preserve">also </w:t>
+      </w:r>
+      <w:r>
+        <w:t xml:space="preserve">help stabilize and recover Lake Mead storage for conditions of low reservoir storage and inflow. The water bank </w:t>
+      </w:r>
+      <w:r>
+        <w:t xml:space="preserve">may additionally </w:t>
+      </w:r>
+      <w:r>
+        <w:t xml:space="preserve">increases water user autonomy to manage their vulnerability to water shortages more independently of other users while leverage prior negotiations and decrease conflicts post 2026. </w:t>
+      </w:r>
+    </w:p>
+    <w:p>
+      <w:r>
+        <w:t>Th</w:t>
+      </w:r>
+      <w:r>
+        <w:t>is</w:t>
+      </w:r>
+      <w:r>
+        <w:t xml:space="preserve"> document provides context information for each individual and group choice</w:t>
+      </w:r>
+      <w:r>
+        <w:t xml:space="preserve"> within the </w:t>
+      </w:r>
+      <w:r>
+        <w:t xml:space="preserve">immersive </w:t>
+      </w:r>
+      <w:r>
+        <w:t>model</w:t>
+      </w:r>
+      <w:r>
+        <w:t>. The document also ex</w:t>
+      </w:r>
+      <w:r>
+        <w:t>plains how choices build on existing Colorado River management (Appendix A). The document also suggest potential values to enter</w:t>
+      </w:r>
+      <w:r>
+        <w:t xml:space="preserve"> for user choices</w:t>
+      </w:r>
+      <w:r>
+        <w:t>.</w:t>
+      </w:r>
+    </w:p>
+    <w:p>
+      <w:r>
+        <w:t>Find quick links to</w:t>
+      </w:r>
+      <w:r>
+        <w:t xml:space="preserve"> this</w:t>
+      </w:r>
+      <w:r>
+        <w:t xml:space="preserve"> support information </w:t>
+      </w:r>
+      <w:r>
+        <w:t xml:space="preserve">-- </w:t>
+      </w:r>
+      <w:r>
+        <w:t xml:space="preserve">the sections </w:t>
+      </w:r>
+      <w:r>
+        <w:t xml:space="preserve">and subsections </w:t>
+      </w:r>
+      <w:r>
+        <w:t>of this document</w:t>
+      </w:r>
+      <w:r>
+        <w:t xml:space="preserve"> --</w:t>
+      </w:r>
+      <w:r>
+        <w:t xml:space="preserve"> in the Model file, </w:t>
+      </w:r>
+      <w:r>
+        <w:rPr>
+          <w:i/>
+          <w:iCs/>
+        </w:rPr>
         <w:t xml:space="preserve">Master </w:t>
       </w:r>
       <w:r>
@@ -236,6 +289,196 @@
       </w:r>
       <w:r>
         <w:t xml:space="preserve"> Column N.</w:t>
+      </w:r>
+    </w:p>
+    <w:p/>
+    <w:p>
+      <w:pPr>
+        <w:pStyle w:val="Header1-Non-Numbered"/>
+      </w:pPr>
+      <w:r>
+        <w:t>R</w:t>
+      </w:r>
+      <w:r>
+        <w:t>equirements</w:t>
+      </w:r>
+      <w:r>
+        <w:tab/>
+      </w:r>
+      <w:r>
+        <w:tab/>
+      </w:r>
+      <w:r>
+        <w:tab/>
+      </w:r>
+      <w:r>
+        <w:tab/>
+      </w:r>
+      <w:r>
+        <w:tab/>
+      </w:r>
+      <w:r>
+        <w:tab/>
+      </w:r>
+      <w:r>
+        <w:tab/>
+      </w:r>
+      <w:r>
+        <w:tab/>
+      </w:r>
+      <w:r>
+        <w:tab/>
+      </w:r>
+      <w:r>
+        <w:tab/>
+      </w:r>
+      <w:r>
+        <w:tab/>
+      </w:r>
+    </w:p>
+    <w:p>
+      <w:pPr>
+        <w:pStyle w:val="ListParagraph"/>
+        <w:numPr>
+          <w:ilvl w:val="0"/>
+          <w:numId w:val="50"/>
+        </w:numPr>
+      </w:pPr>
+      <w:r>
+        <w:rPr>
+          <w:b/>
+          <w:bCs/>
+        </w:rPr>
+        <w:t>Facilitator</w:t>
+      </w:r>
+      <w:r>
+        <w:t>: 1 person to setup in Google Sheets (see Setup below), invite participants, and organize play.</w:t>
+      </w:r>
+      <w:r>
+        <w:tab/>
+      </w:r>
+      <w:r>
+        <w:tab/>
+      </w:r>
+      <w:r>
+        <w:tab/>
+      </w:r>
+      <w:r>
+        <w:tab/>
+      </w:r>
+      <w:r>
+        <w:tab/>
+      </w:r>
+      <w:r>
+        <w:tab/>
+      </w:r>
+      <w:r>
+        <w:tab/>
+      </w:r>
+      <w:r>
+        <w:tab/>
+      </w:r>
+      <w:r>
+        <w:tab/>
+      </w:r>
+      <w:r>
+        <w:tab/>
+      </w:r>
+      <w:r>
+        <w:tab/>
+      </w:r>
+    </w:p>
+    <w:p>
+      <w:pPr>
+        <w:pStyle w:val="ListParagraph"/>
+        <w:numPr>
+          <w:ilvl w:val="0"/>
+          <w:numId w:val="50"/>
+        </w:numPr>
+      </w:pPr>
+      <w:r>
+        <w:rPr>
+          <w:b/>
+          <w:bCs/>
+        </w:rPr>
+        <w:t>Number of People</w:t>
+      </w:r>
+      <w:r>
+        <w:t>: 2 or more (facilitator may also participate)</w:t>
+      </w:r>
+      <w:r>
+        <w:t>.</w:t>
+      </w:r>
+    </w:p>
+    <w:p>
+      <w:pPr>
+        <w:pStyle w:val="ListParagraph"/>
+        <w:numPr>
+          <w:ilvl w:val="0"/>
+          <w:numId w:val="50"/>
+        </w:numPr>
+      </w:pPr>
+      <w:r>
+        <w:rPr>
+          <w:b/>
+          <w:bCs/>
+        </w:rPr>
+        <w:t>Time</w:t>
+      </w:r>
+      <w:r>
+        <w:t>: 1 to 3 hours.</w:t>
+      </w:r>
+    </w:p>
+    <w:p>
+      <w:pPr>
+        <w:pStyle w:val="ListParagraph"/>
+        <w:numPr>
+          <w:ilvl w:val="0"/>
+          <w:numId w:val="50"/>
+        </w:numPr>
+      </w:pPr>
+      <w:r>
+        <w:rPr>
+          <w:b/>
+          <w:bCs/>
+        </w:rPr>
+        <w:t>Software</w:t>
+      </w:r>
+      <w:r>
+        <w:t>: Facilitator has a Google Account.</w:t>
+      </w:r>
+      <w:r>
+        <w:tab/>
+      </w:r>
+      <w:r>
+        <w:tab/>
+      </w:r>
+      <w:r>
+        <w:tab/>
+      </w:r>
+      <w:r>
+        <w:tab/>
+      </w:r>
+      <w:r>
+        <w:tab/>
+      </w:r>
+      <w:r>
+        <w:tab/>
+      </w:r>
+      <w:r>
+        <w:tab/>
+      </w:r>
+      <w:r>
+        <w:tab/>
+      </w:r>
+      <w:r>
+        <w:tab/>
+      </w:r>
+      <w:r>
+        <w:tab/>
+      </w:r>
+      <w:r>
+        <w:tab/>
       </w:r>
     </w:p>
     <w:p>
@@ -313,19 +556,20 @@
         <w:t>.</w:t>
       </w:r>
     </w:p>
-    <w:p>
-      <w:pPr>
-        <w:ind w:left="720"/>
+    <w:p/>
+    <w:p>
+      <w:pPr>
+        <w:jc w:val="center"/>
       </w:pPr>
       <w:r>
         <w:rPr>
           <w:noProof/>
         </w:rPr>
         <w:drawing>
-          <wp:inline distT="0" distB="0" distL="0" distR="0" wp14:anchorId="5FD0268A" wp14:editId="3C20E234">
-            <wp:extent cx="5105400" cy="6363335"/>
-            <wp:effectExtent l="0" t="0" r="0" b="0"/>
-            <wp:docPr id="11" name="Picture 11"/>
+          <wp:inline distT="0" distB="0" distL="0" distR="0" wp14:anchorId="09E3454F" wp14:editId="4B03702F">
+            <wp:extent cx="4571723" cy="6261100"/>
+            <wp:effectExtent l="0" t="0" r="635" b="6350"/>
+            <wp:docPr id="202725730" name="Picture 2"/>
             <wp:cNvGraphicFramePr>
               <a:graphicFrameLocks xmlns:a="http://schemas.openxmlformats.org/drawingml/2006/main" noChangeAspect="1"/>
             </wp:cNvGraphicFramePr>
@@ -354,7 +598,7 @@
                   <pic:spPr bwMode="auto">
                     <a:xfrm>
                       <a:off x="0" y="0"/>
-                      <a:ext cx="5105400" cy="6363335"/>
+                      <a:ext cx="4573798" cy="6263942"/>
                     </a:xfrm>
                     <a:prstGeom prst="rect">
                       <a:avLst/>
@@ -368,9 +612,11 @@
         </w:drawing>
       </w:r>
     </w:p>
+    <w:p/>
     <w:p>
       <w:pPr>
         <w:pStyle w:val="Heading2"/>
+        <w:ind w:left="0" w:firstLine="0"/>
       </w:pPr>
       <w:r>
         <w:lastRenderedPageBreak/>
@@ -483,7 +729,10 @@
         <w:t>S</w:t>
       </w:r>
       <w:r>
-        <w:t>cenarios of natural flow</w:t>
+        <w:t xml:space="preserve">cenarios of </w:t>
+      </w:r>
+      <w:r>
+        <w:t>Lake Mead inflow</w:t>
       </w:r>
       <w:r>
         <w:t>.</w:t>
@@ -528,13 +777,10 @@
         <w:t>I</w:t>
       </w:r>
       <w:r>
-        <w:t xml:space="preserve">nclude more </w:t>
-      </w:r>
-      <w:r>
-        <w:t>accounts</w:t>
-      </w:r>
-      <w:r>
-        <w:t xml:space="preserve"> or stakeholders</w:t>
+        <w:t xml:space="preserve">nclude </w:t>
+      </w:r>
+      <w:r>
+        <w:t>an additional user of Lower Basin Tribal Nations</w:t>
       </w:r>
       <w:r>
         <w:t>.</w:t>
@@ -590,21 +836,6 @@
     </w:p>
     <w:p>
       <w:pPr>
-        <w:pStyle w:val="ListParagraph"/>
-        <w:numPr>
-          <w:ilvl w:val="1"/>
-          <w:numId w:val="41"/>
-        </w:numPr>
-      </w:pPr>
-      <w:r>
-        <w:t>S</w:t>
-      </w:r>
-      <w:r>
-        <w:t>plit the combined reservoir storage among reservoirs.</w:t>
-      </w:r>
-    </w:p>
-    <w:p>
-      <w:pPr>
         <w:pStyle w:val="Heading1"/>
       </w:pPr>
       <w:r>
@@ -621,24 +852,22 @@
         <w:t xml:space="preserve"> </w:t>
       </w:r>
       <w:r>
-        <w:t xml:space="preserve">Accounts and Decide </w:t>
-      </w:r>
-      <w:r>
-        <w:t>Strategies</w:t>
-      </w:r>
-    </w:p>
-    <w:p>
-      <w:r>
-        <w:t>The Upper Basin, Lower Basin, Mexico, Colorado River Delta, and First Nations accounts represent entities defined in the</w:t>
-      </w:r>
-      <w:r>
-        <w:t xml:space="preserve"> </w:t>
-      </w:r>
-      <w:proofErr w:type="spellStart"/>
-      <w:r>
-        <w:t>the</w:t>
-      </w:r>
-      <w:proofErr w:type="spellEnd"/>
+        <w:t>Accounts</w:t>
+      </w:r>
+      <w:r>
+        <w:t>, Articulate Vulnerabilities, and Strategies to Manage Vulnerability</w:t>
+      </w:r>
+    </w:p>
+    <w:p>
+      <w:r>
+        <w:t xml:space="preserve">The </w:t>
+      </w:r>
+      <w:r>
+        <w:t>Reclamation, California, Arizona, Nevada, and Mexico</w:t>
+      </w:r>
+      <w:r>
+        <w:t xml:space="preserve"> accounts represent entities defined in the</w:t>
+      </w:r>
       <w:r>
         <w:t xml:space="preserve"> 19</w:t>
       </w:r>
@@ -649,10 +878,7 @@
         <w:t xml:space="preserve">2 Colorado River Compact, </w:t>
       </w:r>
       <w:r>
-        <w:t xml:space="preserve">1944 </w:t>
-      </w:r>
-      <w:r>
-        <w:t xml:space="preserve">U.S.-Mexico Treaty, </w:t>
+        <w:t xml:space="preserve">US-Mexico Treaty of 1948, </w:t>
       </w:r>
       <w:r>
         <w:t>subsequent Minutes</w:t>
@@ -664,7 +890,7 @@
         <w:t xml:space="preserve">, </w:t>
       </w:r>
       <w:r>
-        <w:t>Upper and Lower Basin</w:t>
+        <w:t>Lower Basin</w:t>
       </w:r>
       <w:r>
         <w:t xml:space="preserve"> drought contingency plan</w:t>
@@ -822,7 +1048,16 @@
         <w:t>.</w:t>
       </w:r>
       <w:r>
-        <w:t xml:space="preserve"> The shared reserve account protects Lake Powell and Lake Mead elevation targets (3,525 and 1,020 feet) that are defined in the Upper and Lower Basin Drought Contingency Plans</w:t>
+        <w:t xml:space="preserve"> The </w:t>
+      </w:r>
+      <w:r>
+        <w:t>Reclamation</w:t>
+      </w:r>
+      <w:r>
+        <w:t xml:space="preserve"> account protects Lake  Mead elevation</w:t>
+      </w:r>
+      <w:r>
+        <w:t xml:space="preserve"> specified in the Lower Basin Drought Contingency Plan</w:t>
       </w:r>
       <w:r>
         <w:t xml:space="preserve"> </w:t>
@@ -1007,9 +1242,9 @@
         <w:tblLook w:val="04A0" w:firstRow="1" w:lastRow="0" w:firstColumn="1" w:lastColumn="0" w:noHBand="0" w:noVBand="1"/>
       </w:tblPr>
       <w:tblGrid>
-        <w:gridCol w:w="1110"/>
-        <w:gridCol w:w="2935"/>
-        <w:gridCol w:w="5305"/>
+        <w:gridCol w:w="1429"/>
+        <w:gridCol w:w="2822"/>
+        <w:gridCol w:w="5099"/>
       </w:tblGrid>
       <w:tr>
         <w:trPr>
@@ -1017,7 +1252,7 @@
         </w:trPr>
         <w:tc>
           <w:tcPr>
-            <w:tcW w:w="1110" w:type="dxa"/>
+            <w:tcW w:w="1429" w:type="dxa"/>
             <w:shd w:val="clear" w:color="auto" w:fill="DEEAF6" w:themeFill="accent5" w:themeFillTint="33"/>
           </w:tcPr>
           <w:p>
@@ -1038,7 +1273,7 @@
         </w:tc>
         <w:tc>
           <w:tcPr>
-            <w:tcW w:w="2935" w:type="dxa"/>
+            <w:tcW w:w="2822" w:type="dxa"/>
             <w:shd w:val="clear" w:color="auto" w:fill="DEEAF6" w:themeFill="accent5" w:themeFillTint="33"/>
           </w:tcPr>
           <w:p>
@@ -1052,7 +1287,7 @@
         </w:tc>
         <w:tc>
           <w:tcPr>
-            <w:tcW w:w="5305" w:type="dxa"/>
+            <w:tcW w:w="5099" w:type="dxa"/>
             <w:shd w:val="clear" w:color="auto" w:fill="DEEAF6" w:themeFill="accent5" w:themeFillTint="33"/>
           </w:tcPr>
           <w:p>
@@ -1082,17 +1317,17 @@
       <w:tr>
         <w:tc>
           <w:tcPr>
-            <w:tcW w:w="1110" w:type="dxa"/>
+            <w:tcW w:w="1429" w:type="dxa"/>
           </w:tcPr>
           <w:p>
             <w:r>
-              <w:t>Upper Basin</w:t>
+              <w:t>Reclamation</w:t>
             </w:r>
           </w:p>
         </w:tc>
         <w:tc>
           <w:tcPr>
-            <w:tcW w:w="2935" w:type="dxa"/>
+            <w:tcW w:w="2822" w:type="dxa"/>
           </w:tcPr>
           <w:p>
             <w:r>
@@ -1123,7 +1358,7 @@
         </w:tc>
         <w:tc>
           <w:tcPr>
-            <w:tcW w:w="5305" w:type="dxa"/>
+            <w:tcW w:w="5099" w:type="dxa"/>
           </w:tcPr>
           <w:p>
             <w:pPr>
@@ -1135,76 +1370,31 @@
               <w:ind w:left="161" w:hanging="180"/>
             </w:pPr>
             <w:r>
-              <w:t>Continue to consume</w:t>
-            </w:r>
-            <w:r>
-              <w:t xml:space="preserve"> ~</w:t>
+              <w:t>Set Lake Mead Protection Elevation of 1,020 feet () as defined in the Lower Basin Drought Contingency Plan</w:t>
             </w:r>
             <w:r>
               <w:t xml:space="preserve"> </w:t>
             </w:r>
             <w:r>
-              <w:t>3</w:t>
+              <w:fldChar w:fldCharType="begin"/>
+            </w:r>
+            <w:r>
+              <w:instrText xml:space="preserve"> ADDIN EN.CITE &lt;EndNote&gt;&lt;Cite&gt;&lt;Author&gt;USBR&lt;/Author&gt;&lt;Year&gt;2019&lt;/Year&gt;&lt;RecNum&gt;2578&lt;/RecNum&gt;&lt;DisplayText&gt;(USBR, 2019)&lt;/DisplayText&gt;&lt;record&gt;&lt;rec-number&gt;2578&lt;/rec-number&gt;&lt;foreign-keys&gt;&lt;key app="EN" db-id="xxt5ta9pd995dwesap0pdzzp2weaz0w9werf" timestamp="1554700022"&gt;2578&lt;/key&gt;&lt;/foreign-keys&gt;&lt;ref-type name="Report"&gt;27&lt;/ref-type&gt;&lt;contributors&gt;&lt;authors&gt;&lt;author&gt;USBR&lt;/author&gt;&lt;/authors&gt;&lt;/contributors&gt;&lt;titles&gt;&lt;title&gt;Agreement Concerning Colorado River Drought Contingency Management and Operations&lt;/title&gt;&lt;/titles&gt;&lt;pages&gt;56&lt;/pages&gt;&lt;dates&gt;&lt;year&gt;2019&lt;/year&gt;&lt;pub-dates&gt;&lt;date&gt;May 20&lt;/date&gt;&lt;/pub-dates&gt;&lt;/dates&gt;&lt;pub-location&gt;Washington, DC&lt;/pub-location&gt;&lt;publisher&gt;U.S. Bureau of Reclamation&lt;/publisher&gt;&lt;urls&gt;&lt;related-urls&gt;&lt;url&gt;https://www.usbr.gov/dcp/finaldocs.html&lt;/url&gt;&lt;/related-urls&gt;&lt;/urls&gt;&lt;/record&gt;&lt;/Cite&gt;&lt;/EndNote&gt;</w:instrText>
+            </w:r>
+            <w:r>
+              <w:fldChar w:fldCharType="separate"/>
+            </w:r>
+            <w:r>
+              <w:rPr>
+                <w:noProof/>
+              </w:rPr>
+              <w:t>(USBR, 2019)</w:t>
+            </w:r>
+            <w:r>
+              <w:fldChar w:fldCharType="end"/>
             </w:r>
             <w:r>
               <w:t>.</w:t>
-            </w:r>
-            <w:r>
-              <w:t>0</w:t>
-            </w:r>
-            <w:r>
-              <w:t xml:space="preserve"> </w:t>
-            </w:r>
-            <w:proofErr w:type="spellStart"/>
-            <w:r>
-              <w:t>maf</w:t>
-            </w:r>
-            <w:proofErr w:type="spellEnd"/>
-            <w:r>
-              <w:t>/year</w:t>
-            </w:r>
-            <w:r>
-              <w:t xml:space="preserve"> (</w:t>
-            </w:r>
-            <w:r>
-              <w:t>historical consumptive use</w:t>
-            </w:r>
-            <w:r>
-              <w:t>)</w:t>
-            </w:r>
-            <w:r>
-              <w:t>.</w:t>
-            </w:r>
-            <w:r>
-              <w:t xml:space="preserve"> </w:t>
-            </w:r>
-            <w:r>
-              <w:t>3</w:t>
-            </w:r>
-            <w:r>
-              <w:t xml:space="preserve">.0 </w:t>
-            </w:r>
-            <w:proofErr w:type="spellStart"/>
-            <w:r>
-              <w:t>maf</w:t>
-            </w:r>
-            <w:proofErr w:type="spellEnd"/>
-            <w:r>
-              <w:t xml:space="preserve"> </w:t>
-            </w:r>
-            <w:r>
-              <w:t>ex</w:t>
-            </w:r>
-            <w:r>
-              <w:t xml:space="preserve">cludes 1.1 </w:t>
-            </w:r>
-            <w:proofErr w:type="spellStart"/>
-            <w:r>
-              <w:t>maf</w:t>
-            </w:r>
-            <w:proofErr w:type="spellEnd"/>
-            <w:r>
-              <w:t xml:space="preserve"> of use by First Nations in the Upper Basin. </w:t>
             </w:r>
           </w:p>
           <w:p>
@@ -1217,73 +1407,7 @@
               <w:ind w:left="161" w:hanging="180"/>
             </w:pPr>
             <w:r>
-              <w:t xml:space="preserve">Increase consumptive use above </w:t>
-            </w:r>
-            <w:r>
-              <w:t>3</w:t>
-            </w:r>
-            <w:r>
-              <w:t xml:space="preserve">.0 </w:t>
-            </w:r>
-            <w:proofErr w:type="spellStart"/>
-            <w:r>
-              <w:t>maf</w:t>
-            </w:r>
-            <w:proofErr w:type="spellEnd"/>
-            <w:r>
-              <w:t>/year to fulfil aspirations to further develop.</w:t>
-            </w:r>
-          </w:p>
-          <w:p>
-            <w:pPr>
-              <w:pStyle w:val="ListParagraph"/>
-              <w:numPr>
-                <w:ilvl w:val="0"/>
-                <w:numId w:val="16"/>
-              </w:numPr>
-              <w:ind w:left="161" w:hanging="180"/>
-            </w:pPr>
-            <w:r>
-              <w:t>Sell some water</w:t>
-            </w:r>
-            <w:r>
-              <w:t>,</w:t>
-            </w:r>
-            <w:r>
-              <w:t xml:space="preserve"> get paid to conserve</w:t>
-            </w:r>
-            <w:r>
-              <w:t>,</w:t>
-            </w:r>
-            <w:r>
-              <w:t xml:space="preserve"> </w:t>
-            </w:r>
-            <w:r>
-              <w:t>and</w:t>
-            </w:r>
-            <w:r>
-              <w:t xml:space="preserve"> prepare for shortage and curtailment </w:t>
-            </w:r>
-            <w:r>
-              <w:fldChar w:fldCharType="begin"/>
-            </w:r>
-            <w:r>
-              <w:instrText xml:space="preserve"> ADDIN EN.CITE &lt;EndNote&gt;&lt;Cite&gt;&lt;Author&gt;Rosenberg&lt;/Author&gt;&lt;Year&gt;2021&lt;/Year&gt;&lt;RecNum&gt;2781&lt;/RecNum&gt;&lt;DisplayText&gt;(Rosenberg, 2021c)&lt;/DisplayText&gt;&lt;record&gt;&lt;rec-number&gt;2781&lt;/rec-number&gt;&lt;foreign-keys&gt;&lt;key app="EN" db-id="xxt5ta9pd995dwesap0pdzzp2weaz0w9werf" timestamp="1620766027"&gt;2781&lt;/key&gt;&lt;/foreign-keys&gt;&lt;ref-type name="Journal Article"&gt;17&lt;/ref-type&gt;&lt;contributors&gt;&lt;authors&gt;&lt;author&gt;David E. Rosenberg&lt;/author&gt;&lt;/authors&gt;&lt;/contributors&gt;&lt;titles&gt;&lt;title&gt;Invest in Farm Water Conservation to Curtail Buy and Dry&lt;/title&gt;&lt;secondary-title&gt;Submitted to Journal of Water Resources Planning and Management&lt;/secondary-title&gt;&lt;/titles&gt;&lt;periodical&gt;&lt;full-title&gt;Submitted to Journal of Water Resources Planning and Management&lt;/full-title&gt;&lt;/periodical&gt;&lt;pages&gt;3&lt;/pages&gt;&lt;dates&gt;&lt;year&gt;2021&lt;/year&gt;&lt;/dates&gt;&lt;pub-location&gt;Logan, Utah&lt;/pub-location&gt;&lt;publisher&gt;Utah State University&lt;/publisher&gt;&lt;isbn&gt;169&lt;/isbn&gt;&lt;urls&gt;&lt;related-urls&gt;&lt;url&gt;https://digitalcommons.usu.edu/water_pubs/169/&lt;/url&gt;&lt;/related-urls&gt;&lt;/urls&gt;&lt;/record&gt;&lt;/Cite&gt;&lt;/EndNote&gt;</w:instrText>
-            </w:r>
-            <w:r>
-              <w:fldChar w:fldCharType="separate"/>
-            </w:r>
-            <w:r>
-              <w:rPr>
-                <w:noProof/>
-              </w:rPr>
-              <w:t>(Rosenberg, 2021c)</w:t>
-            </w:r>
-            <w:r>
-              <w:fldChar w:fldCharType="end"/>
-            </w:r>
-            <w:r>
-              <w:t>.</w:t>
+              <w:t>Lower the protection elevation to allow allocation of more active storage to other users</w:t>
             </w:r>
           </w:p>
         </w:tc>
@@ -1291,17 +1415,17 @@
       <w:tr>
         <w:tc>
           <w:tcPr>
-            <w:tcW w:w="1110" w:type="dxa"/>
+            <w:tcW w:w="1429" w:type="dxa"/>
           </w:tcPr>
           <w:p>
             <w:r>
-              <w:t>Lower Basin</w:t>
+              <w:t>California</w:t>
             </w:r>
           </w:p>
         </w:tc>
         <w:tc>
           <w:tcPr>
-            <w:tcW w:w="2935" w:type="dxa"/>
+            <w:tcW w:w="2822" w:type="dxa"/>
           </w:tcPr>
           <w:p>
             <w:r>
@@ -1332,7 +1456,7 @@
         </w:tc>
         <w:tc>
           <w:tcPr>
-            <w:tcW w:w="5305" w:type="dxa"/>
+            <w:tcW w:w="5099" w:type="dxa"/>
           </w:tcPr>
           <w:p>
             <w:pPr>
@@ -1530,30 +1654,149 @@
       <w:tr>
         <w:tc>
           <w:tcPr>
-            <w:tcW w:w="1110" w:type="dxa"/>
+            <w:tcW w:w="1429" w:type="dxa"/>
           </w:tcPr>
           <w:p>
             <w:r>
-              <w:t>Mexico</w:t>
+              <w:t>Arizona</w:t>
             </w:r>
           </w:p>
         </w:tc>
         <w:tc>
           <w:tcPr>
-            <w:tcW w:w="2935" w:type="dxa"/>
+            <w:tcW w:w="2822" w:type="dxa"/>
           </w:tcPr>
           <w:p>
             <w:r>
-              <w:t xml:space="preserve">1944 U.S.-Mexico Treaty and subsequent Minutes </w:t>
-            </w:r>
-            <w:r>
-              <w:t xml:space="preserve"> </w:t>
+              <w:t xml:space="preserve">Article II(c to g) of the Colorado River Compact </w:t>
+            </w:r>
+            <w:r>
+              <w:fldChar w:fldCharType="begin"/>
+            </w:r>
+            <w:r>
+              <w:instrText xml:space="preserve"> ADDIN EN.CITE &lt;EndNote&gt;&lt;Cite ExcludeAuth="1"&gt;&lt;Year&gt;1922&lt;/Year&gt;&lt;RecNum&gt;2822&lt;/RecNum&gt;&lt;DisplayText&gt;(1922)&lt;/DisplayText&gt;&lt;record&gt;&lt;rec-number&gt;2822&lt;/rec-number&gt;&lt;foreign-keys&gt;&lt;key app="EN" db-id="xxt5ta9pd995dwesap0pdzzp2weaz0w9werf" timestamp="1633460075"&gt;2822&lt;/key&gt;&lt;/foreign-keys&gt;&lt;ref-type name="Web Page"&gt;12&lt;/ref-type&gt;&lt;contributors&gt;&lt;/contributors&gt;&lt;titles&gt;&lt;title&gt;Colorado River Compact&lt;/title&gt;&lt;/titles&gt;&lt;volume&gt;2021&lt;/volume&gt;&lt;number&gt;October 5&lt;/number&gt;&lt;dates&gt;&lt;year&gt;1922&lt;/year&gt;&lt;/dates&gt;&lt;urls&gt;&lt;related-urls&gt;&lt;url&gt;https://www.usbr.gov/lc/region/pao/pdfiles/crcompct.pdf&lt;/url&gt;&lt;/related-urls&gt;&lt;/urls&gt;&lt;/record&gt;&lt;/Cite&gt;&lt;/EndNote&gt;</w:instrText>
+            </w:r>
+            <w:r>
+              <w:fldChar w:fldCharType="separate"/>
+            </w:r>
+            <w:r>
+              <w:rPr>
+                <w:noProof/>
+              </w:rPr>
+              <w:t>(1922)</w:t>
+            </w:r>
+            <w:r>
+              <w:fldChar w:fldCharType="end"/>
+            </w:r>
+            <w:r>
+              <w:t>.</w:t>
             </w:r>
           </w:p>
         </w:tc>
         <w:tc>
           <w:tcPr>
-            <w:tcW w:w="5305" w:type="dxa"/>
+            <w:tcW w:w="5099" w:type="dxa"/>
+          </w:tcPr>
+          <w:p>
+            <w:pPr>
+              <w:pStyle w:val="ListParagraph"/>
+              <w:numPr>
+                <w:ilvl w:val="0"/>
+                <w:numId w:val="17"/>
+              </w:numPr>
+              <w:ind w:left="161" w:hanging="180"/>
+            </w:pPr>
+          </w:p>
+        </w:tc>
+      </w:tr>
+      <w:tr>
+        <w:tc>
+          <w:tcPr>
+            <w:tcW w:w="1429" w:type="dxa"/>
+          </w:tcPr>
+          <w:p>
+            <w:r>
+              <w:t>Nevada</w:t>
+            </w:r>
+          </w:p>
+        </w:tc>
+        <w:tc>
+          <w:tcPr>
+            <w:tcW w:w="2822" w:type="dxa"/>
+          </w:tcPr>
+          <w:p>
+            <w:r>
+              <w:t xml:space="preserve">Article II(c to g) of the Colorado River Compact </w:t>
+            </w:r>
+            <w:r>
+              <w:fldChar w:fldCharType="begin"/>
+            </w:r>
+            <w:r>
+              <w:instrText xml:space="preserve"> ADDIN EN.CITE &lt;EndNote&gt;&lt;Cite ExcludeAuth="1"&gt;&lt;Year&gt;1922&lt;/Year&gt;&lt;RecNum&gt;2822&lt;/RecNum&gt;&lt;DisplayText&gt;(1922)&lt;/DisplayText&gt;&lt;record&gt;&lt;rec-number&gt;2822&lt;/rec-number&gt;&lt;foreign-keys&gt;&lt;key app="EN" db-id="xxt5ta9pd995dwesap0pdzzp2weaz0w9werf" timestamp="1633460075"&gt;2822&lt;/key&gt;&lt;/foreign-keys&gt;&lt;ref-type name="Web Page"&gt;12&lt;/ref-type&gt;&lt;contributors&gt;&lt;/contributors&gt;&lt;titles&gt;&lt;title&gt;Colorado River Compact&lt;/title&gt;&lt;/titles&gt;&lt;volume&gt;2021&lt;/volume&gt;&lt;number&gt;October 5&lt;/number&gt;&lt;dates&gt;&lt;year&gt;1922&lt;/year&gt;&lt;/dates&gt;&lt;urls&gt;&lt;related-urls&gt;&lt;url&gt;https://www.usbr.gov/lc/region/pao/pdfiles/crcompct.pdf&lt;/url&gt;&lt;/related-urls&gt;&lt;/urls&gt;&lt;/record&gt;&lt;/Cite&gt;&lt;/EndNote&gt;</w:instrText>
+            </w:r>
+            <w:r>
+              <w:fldChar w:fldCharType="separate"/>
+            </w:r>
+            <w:r>
+              <w:rPr>
+                <w:noProof/>
+              </w:rPr>
+              <w:t>(1922)</w:t>
+            </w:r>
+            <w:r>
+              <w:fldChar w:fldCharType="end"/>
+            </w:r>
+            <w:r>
+              <w:t>.</w:t>
+            </w:r>
+          </w:p>
+        </w:tc>
+        <w:tc>
+          <w:tcPr>
+            <w:tcW w:w="5099" w:type="dxa"/>
+          </w:tcPr>
+          <w:p>
+            <w:pPr>
+              <w:pStyle w:val="ListParagraph"/>
+              <w:numPr>
+                <w:ilvl w:val="0"/>
+                <w:numId w:val="17"/>
+              </w:numPr>
+              <w:ind w:left="161" w:hanging="180"/>
+            </w:pPr>
+          </w:p>
+        </w:tc>
+      </w:tr>
+      <w:tr>
+        <w:tc>
+          <w:tcPr>
+            <w:tcW w:w="1429" w:type="dxa"/>
+          </w:tcPr>
+          <w:p>
+            <w:r>
+              <w:t>Mexic</w:t>
+            </w:r>
+            <w:r>
+              <w:t>o</w:t>
+            </w:r>
+          </w:p>
+        </w:tc>
+        <w:tc>
+          <w:tcPr>
+            <w:tcW w:w="2822" w:type="dxa"/>
+          </w:tcPr>
+          <w:p>
+            <w:r>
+              <w:t xml:space="preserve">1944 U.S.-Mexico Treaty and subsequent Minutes </w:t>
+            </w:r>
+            <w:r>
+              <w:t xml:space="preserve"> </w:t>
+            </w:r>
+          </w:p>
+        </w:tc>
+        <w:tc>
+          <w:tcPr>
+            <w:tcW w:w="5099" w:type="dxa"/>
           </w:tcPr>
           <w:p>
             <w:pPr>
@@ -1689,165 +1932,21 @@
       <w:tr>
         <w:tc>
           <w:tcPr>
-            <w:tcW w:w="1110" w:type="dxa"/>
+            <w:tcW w:w="1429" w:type="dxa"/>
           </w:tcPr>
           <w:p>
             <w:r>
-              <w:t>Colorado River Delta</w:t>
+              <w:lastRenderedPageBreak/>
+              <w:t>First Nations</w:t>
+            </w:r>
+            <w:r>
+              <w:t xml:space="preserve"> (optional)</w:t>
             </w:r>
           </w:p>
         </w:tc>
         <w:tc>
           <w:tcPr>
-            <w:tcW w:w="2935" w:type="dxa"/>
-          </w:tcPr>
-          <w:p>
-            <w:r>
-              <w:t xml:space="preserve">Section VIII of Minute 323 </w:t>
-            </w:r>
-            <w:r>
-              <w:fldChar w:fldCharType="begin"/>
-            </w:r>
-            <w:r>
-              <w:instrText xml:space="preserve"> ADDIN EN.CITE &lt;EndNote&gt;&lt;Cite&gt;&lt;Author&gt;IBWC&lt;/Author&gt;&lt;Year&gt;2021&lt;/Year&gt;&lt;RecNum&gt;2808&lt;/RecNum&gt;&lt;DisplayText&gt;(IBWC, 2021)&lt;/DisplayText&gt;&lt;record&gt;&lt;rec-number&gt;2808&lt;/rec-number&gt;&lt;foreign-keys&gt;&lt;key app="EN" db-id="xxt5ta9pd995dwesap0pdzzp2weaz0w9werf" timestamp="1626979126"&gt;2808&lt;/key&gt;&lt;/foreign-keys&gt;&lt;ref-type name="Web Page"&gt;12&lt;/ref-type&gt;&lt;contributors&gt;&lt;authors&gt;&lt;author&gt;IBWC&lt;/author&gt;&lt;/authors&gt;&lt;/contributors&gt;&lt;titles&gt;&lt;title&gt;Minutes between the United States and Mexican Sections of the IBWC&lt;/title&gt;&lt;/titles&gt;&lt;volume&gt;2021&lt;/volume&gt;&lt;number&gt;July 22&lt;/number&gt;&lt;dates&gt;&lt;year&gt;2021&lt;/year&gt;&lt;/dates&gt;&lt;publisher&gt;United States Section&lt;/publisher&gt;&lt;urls&gt;&lt;related-urls&gt;&lt;url&gt;https://www.ibwc.gov/Treaties_Minutes/Minutes.html&lt;/url&gt;&lt;/related-urls&gt;&lt;/urls&gt;&lt;/record&gt;&lt;/Cite&gt;&lt;/EndNote&gt;</w:instrText>
-            </w:r>
-            <w:r>
-              <w:fldChar w:fldCharType="separate"/>
-            </w:r>
-            <w:r>
-              <w:rPr>
-                <w:noProof/>
-              </w:rPr>
-              <w:t>(IBWC, 2021)</w:t>
-            </w:r>
-            <w:r>
-              <w:fldChar w:fldCharType="end"/>
-            </w:r>
-          </w:p>
-        </w:tc>
-        <w:tc>
-          <w:tcPr>
-            <w:tcW w:w="5305" w:type="dxa"/>
-          </w:tcPr>
-          <w:p>
-            <w:pPr>
-              <w:pStyle w:val="ListParagraph"/>
-              <w:numPr>
-                <w:ilvl w:val="0"/>
-                <w:numId w:val="18"/>
-              </w:numPr>
-              <w:ind w:left="161" w:hanging="180"/>
-            </w:pPr>
-            <w:r>
-              <w:t xml:space="preserve">Save until have enough water for a 0.06 </w:t>
-            </w:r>
-            <w:proofErr w:type="spellStart"/>
-            <w:r>
-              <w:t>maf</w:t>
-            </w:r>
-            <w:proofErr w:type="spellEnd"/>
-            <w:r>
-              <w:t xml:space="preserve"> pulse flood</w:t>
-            </w:r>
-            <w:r>
-              <w:t xml:space="preserve"> every few yea</w:t>
-            </w:r>
-            <w:r>
-              <w:t>r</w:t>
-            </w:r>
-            <w:r>
-              <w:t>s.</w:t>
-            </w:r>
-          </w:p>
-          <w:p>
-            <w:pPr>
-              <w:pStyle w:val="ListParagraph"/>
-              <w:numPr>
-                <w:ilvl w:val="0"/>
-                <w:numId w:val="18"/>
-              </w:numPr>
-              <w:ind w:left="161" w:hanging="180"/>
-            </w:pPr>
-            <w:r>
-              <w:t xml:space="preserve">Save until have enough water for a </w:t>
-            </w:r>
-            <w:r>
-              <w:t xml:space="preserve">longer duration </w:t>
-            </w:r>
-            <w:r>
-              <w:t xml:space="preserve">0.08 </w:t>
-            </w:r>
-            <w:proofErr w:type="spellStart"/>
-            <w:r>
-              <w:t>maf</w:t>
-            </w:r>
-            <w:proofErr w:type="spellEnd"/>
-            <w:r>
-              <w:t xml:space="preserve"> pulse flood</w:t>
-            </w:r>
-            <w:r>
-              <w:t>.</w:t>
-            </w:r>
-            <w:r>
-              <w:t xml:space="preserve"> Scientists are still figuring ou</w:t>
-            </w:r>
-            <w:r>
-              <w:t>t</w:t>
-            </w:r>
-            <w:r>
-              <w:t xml:space="preserve"> the ecological and other benefits of 0.08 or 0.06 </w:t>
-            </w:r>
-            <w:proofErr w:type="spellStart"/>
-            <w:r>
-              <w:t>maf</w:t>
-            </w:r>
-            <w:proofErr w:type="spellEnd"/>
-            <w:r>
-              <w:t xml:space="preserve"> pulse flood</w:t>
-            </w:r>
-            <w:r>
-              <w:t>s</w:t>
-            </w:r>
-            <w:r>
-              <w:t>.</w:t>
-            </w:r>
-          </w:p>
-          <w:p>
-            <w:pPr>
-              <w:pStyle w:val="ListParagraph"/>
-              <w:numPr>
-                <w:ilvl w:val="0"/>
-                <w:numId w:val="18"/>
-              </w:numPr>
-              <w:ind w:left="161" w:hanging="180"/>
-            </w:pPr>
-            <w:r>
-              <w:t>Buy wate</w:t>
-            </w:r>
-            <w:r>
-              <w:t>r and make more frequent</w:t>
-            </w:r>
-            <w:r>
-              <w:t xml:space="preserve"> pulse floods.</w:t>
-            </w:r>
-          </w:p>
-        </w:tc>
-      </w:tr>
-      <w:tr>
-        <w:tc>
-          <w:tcPr>
-            <w:tcW w:w="1110" w:type="dxa"/>
-          </w:tcPr>
-          <w:p>
-            <w:r>
-              <w:lastRenderedPageBreak/>
-              <w:t>First Nations</w:t>
-            </w:r>
-          </w:p>
-        </w:tc>
-        <w:tc>
-          <w:tcPr>
-            <w:tcW w:w="2935" w:type="dxa"/>
+            <w:tcW w:w="2822" w:type="dxa"/>
           </w:tcPr>
           <w:p>
             <w:pPr>
@@ -1926,7 +2025,7 @@
         </w:tc>
         <w:tc>
           <w:tcPr>
-            <w:tcW w:w="5305" w:type="dxa"/>
+            <w:tcW w:w="5099" w:type="dxa"/>
           </w:tcPr>
           <w:p>
             <w:pPr>
@@ -1938,7 +2037,13 @@
               <w:ind w:left="161" w:hanging="180"/>
             </w:pPr>
             <w:r>
-              <w:t xml:space="preserve">Develop and use 2.0 </w:t>
+              <w:t>Develop</w:t>
+            </w:r>
+            <w:r>
+              <w:t xml:space="preserve"> and use </w:t>
+            </w:r>
+            <w:r>
+              <w:t xml:space="preserve">0.95 </w:t>
             </w:r>
             <w:proofErr w:type="spellStart"/>
             <w:r>
@@ -1946,29 +2051,19 @@
             </w:r>
             <w:proofErr w:type="spellEnd"/>
             <w:r>
-              <w:t xml:space="preserve"> per year of rights</w:t>
-            </w:r>
-            <w:r>
-              <w:t>.</w:t>
-            </w:r>
-            <w:r>
-              <w:t xml:space="preserve"> 1.1 </w:t>
-            </w:r>
-            <w:proofErr w:type="spellStart"/>
-            <w:r>
-              <w:t>maf</w:t>
-            </w:r>
-            <w:proofErr w:type="spellEnd"/>
-            <w:r>
-              <w:t xml:space="preserve"> of use by First Nations in the Upper Basin and 0.95 </w:t>
-            </w:r>
-            <w:proofErr w:type="spellStart"/>
-            <w:r>
-              <w:t>maf</w:t>
-            </w:r>
-            <w:proofErr w:type="spellEnd"/>
-            <w:r>
-              <w:t xml:space="preserve"> by First Nations in the Lower Basin.</w:t>
+              <w:t xml:space="preserve"> </w:t>
+            </w:r>
+            <w:r>
+              <w:t xml:space="preserve">of settled water rights </w:t>
+            </w:r>
+            <w:r>
+              <w:t xml:space="preserve">by </w:t>
+            </w:r>
+            <w:r>
+              <w:t>Tibal</w:t>
+            </w:r>
+            <w:r>
+              <w:t xml:space="preserve"> Nations in the Lower Basin.</w:t>
             </w:r>
           </w:p>
           <w:p>
@@ -1984,6 +2079,9 @@
               <w:t xml:space="preserve">Lease </w:t>
             </w:r>
             <w:r>
+              <w:t xml:space="preserve">settled, </w:t>
+            </w:r>
+            <w:r>
               <w:t>undeveloped water</w:t>
             </w:r>
             <w:r>
@@ -2008,136 +2106,8 @@
           </w:p>
         </w:tc>
       </w:tr>
-      <w:tr>
-        <w:tc>
-          <w:tcPr>
-            <w:tcW w:w="1110" w:type="dxa"/>
-          </w:tcPr>
-          <w:p>
-            <w:r>
-              <w:t>Shared, Reserve</w:t>
-            </w:r>
-          </w:p>
-        </w:tc>
-        <w:tc>
-          <w:tcPr>
-            <w:tcW w:w="2935" w:type="dxa"/>
-          </w:tcPr>
-          <w:p>
-            <w:r>
-              <w:t xml:space="preserve">Protect Lake Powell and Lake Mead elevations of 3,525 and 1,020 feet </w:t>
-            </w:r>
-            <w:r>
-              <w:fldChar w:fldCharType="begin"/>
-            </w:r>
-            <w:r>
-              <w:instrText xml:space="preserve"> ADDIN EN.CITE &lt;EndNote&gt;&lt;Cite&gt;&lt;Author&gt;USBR&lt;/Author&gt;&lt;Year&gt;2019&lt;/Year&gt;&lt;RecNum&gt;2578&lt;/RecNum&gt;&lt;DisplayText&gt;(USBR, 2019)&lt;/DisplayText&gt;&lt;record&gt;&lt;rec-number&gt;2578&lt;/rec-number&gt;&lt;foreign-keys&gt;&lt;key app="EN" db-id="xxt5ta9pd995dwesap0pdzzp2weaz0w9werf" timestamp="1554700022"&gt;2578&lt;/key&gt;&lt;/foreign-keys&gt;&lt;ref-type name="Report"&gt;27&lt;/ref-type&gt;&lt;contributors&gt;&lt;authors&gt;&lt;author&gt;USBR&lt;/author&gt;&lt;/authors&gt;&lt;/contributors&gt;&lt;titles&gt;&lt;title&gt;Agreement Concerning Colorado River Drought Contingency Management and Operations&lt;/title&gt;&lt;/titles&gt;&lt;pages&gt;56&lt;/pages&gt;&lt;dates&gt;&lt;year&gt;2019&lt;/year&gt;&lt;pub-dates&gt;&lt;date&gt;May 20&lt;/date&gt;&lt;/pub-dates&gt;&lt;/dates&gt;&lt;pub-location&gt;Washington, DC&lt;/pub-location&gt;&lt;publisher&gt;U.S. Bureau of Reclamation&lt;/publisher&gt;&lt;urls&gt;&lt;related-urls&gt;&lt;url&gt;https://www.usbr.gov/dcp/finaldocs.html&lt;/url&gt;&lt;/related-urls&gt;&lt;/urls&gt;&lt;/record&gt;&lt;/Cite&gt;&lt;/EndNote&gt;</w:instrText>
-            </w:r>
-            <w:r>
-              <w:fldChar w:fldCharType="separate"/>
-            </w:r>
-            <w:r>
-              <w:rPr>
-                <w:noProof/>
-              </w:rPr>
-              <w:t>(USBR, 2019)</w:t>
-            </w:r>
-            <w:r>
-              <w:fldChar w:fldCharType="end"/>
-            </w:r>
-          </w:p>
-        </w:tc>
-        <w:tc>
-          <w:tcPr>
-            <w:tcW w:w="5305" w:type="dxa"/>
-          </w:tcPr>
-          <w:p>
-            <w:pPr>
-              <w:pStyle w:val="ListParagraph"/>
-              <w:numPr>
-                <w:ilvl w:val="0"/>
-                <w:numId w:val="20"/>
-              </w:numPr>
-              <w:ind w:left="161" w:hanging="180"/>
-            </w:pPr>
-            <w:r>
-              <w:t xml:space="preserve">Maintain combined protection volume (11.6 </w:t>
-            </w:r>
-            <w:proofErr w:type="spellStart"/>
-            <w:r>
-              <w:t>maf</w:t>
-            </w:r>
-            <w:proofErr w:type="spellEnd"/>
-            <w:r>
-              <w:t>).</w:t>
-            </w:r>
-          </w:p>
-          <w:p>
-            <w:pPr>
-              <w:pStyle w:val="ListParagraph"/>
-              <w:numPr>
-                <w:ilvl w:val="0"/>
-                <w:numId w:val="20"/>
-              </w:numPr>
-              <w:ind w:left="161" w:hanging="180"/>
-            </w:pPr>
-            <w:r>
-              <w:t xml:space="preserve">Account managed by consensus of all </w:t>
-            </w:r>
-            <w:r>
-              <w:t>accounts</w:t>
-            </w:r>
-            <w:r>
-              <w:t>.</w:t>
-            </w:r>
-          </w:p>
-          <w:p>
-            <w:pPr>
-              <w:pStyle w:val="ListParagraph"/>
-              <w:numPr>
-                <w:ilvl w:val="0"/>
-                <w:numId w:val="20"/>
-              </w:numPr>
-              <w:ind w:left="161" w:hanging="180"/>
-            </w:pPr>
-            <w:r>
-              <w:t xml:space="preserve">Assume </w:t>
-            </w:r>
-            <w:r>
-              <w:t>accounts</w:t>
-            </w:r>
-            <w:r>
-              <w:t xml:space="preserve"> do not agree on releases, so no releases, steady </w:t>
-            </w:r>
-            <w:r>
-              <w:t>account balance</w:t>
-            </w:r>
-            <w:r>
-              <w:t>.</w:t>
-            </w:r>
-          </w:p>
-          <w:p>
-            <w:pPr>
-              <w:pStyle w:val="ListParagraph"/>
-              <w:numPr>
-                <w:ilvl w:val="0"/>
-                <w:numId w:val="20"/>
-              </w:numPr>
-              <w:ind w:left="161" w:hanging="180"/>
-            </w:pPr>
-            <w:r>
-              <w:t xml:space="preserve">Transfer some water without payment to </w:t>
-            </w:r>
-            <w:r>
-              <w:t>account</w:t>
-            </w:r>
-            <w:r>
-              <w:t xml:space="preserve"> in need.</w:t>
-            </w:r>
-          </w:p>
-        </w:tc>
-      </w:tr>
     </w:tbl>
+    <w:p/>
     <w:p>
       <w:r>
         <w:t>A</w:t>
@@ -2153,101 +2123,6 @@
       </w:r>
       <w:r>
         <w:t>accounts</w:t>
-      </w:r>
-      <w:r>
-        <w:t xml:space="preserve">. </w:t>
-      </w:r>
-    </w:p>
-    <w:p>
-      <w:r>
-        <w:t>Represent</w:t>
-      </w:r>
-      <w:r>
-        <w:t>ative</w:t>
-      </w:r>
-      <w:r>
-        <w:t xml:space="preserve">s of individual states </w:t>
-      </w:r>
-      <w:r>
-        <w:t>—</w:t>
-      </w:r>
-      <w:r>
-        <w:t xml:space="preserve"> </w:t>
-      </w:r>
-      <w:r>
-        <w:t>e.g., Utah, Wyoming, Colorado, and New Mexico</w:t>
-      </w:r>
-      <w:r>
-        <w:t xml:space="preserve"> </w:t>
-      </w:r>
-      <w:r>
-        <w:t>in the Upper Basin</w:t>
-      </w:r>
-      <w:r>
-        <w:t xml:space="preserve"> —</w:t>
-      </w:r>
-      <w:r>
-        <w:t xml:space="preserve"> can team up to </w:t>
-      </w:r>
-      <w:r>
-        <w:t xml:space="preserve">manage an account </w:t>
-      </w:r>
-      <w:r>
-        <w:t xml:space="preserve">like the </w:t>
-      </w:r>
-      <w:r>
-        <w:t>Upper</w:t>
-      </w:r>
-      <w:r>
-        <w:t xml:space="preserve"> Basin</w:t>
-      </w:r>
-      <w:r>
-        <w:t xml:space="preserve">. </w:t>
-      </w:r>
-      <w:r>
-        <w:t>When</w:t>
-      </w:r>
-      <w:r>
-        <w:t xml:space="preserve"> teaming</w:t>
-      </w:r>
-      <w:r>
-        <w:t xml:space="preserve">, </w:t>
-      </w:r>
-      <w:r>
-        <w:t>draw on prior water sharing agreements</w:t>
-      </w:r>
-      <w:r>
-        <w:t xml:space="preserve"> such as an Upper Basin Compact</w:t>
-      </w:r>
-      <w:r>
-        <w:t xml:space="preserve"> where </w:t>
-      </w:r>
-      <w:r>
-        <w:t>states</w:t>
-      </w:r>
-      <w:r>
-        <w:t xml:space="preserve"> share water in specified percentages</w:t>
-      </w:r>
-      <w:r>
-        <w:t xml:space="preserve"> </w:t>
-      </w:r>
-      <w:r>
-        <w:fldChar w:fldCharType="begin"/>
-      </w:r>
-      <w:r>
-        <w:instrText xml:space="preserve"> ADDIN EN.CITE &lt;EndNote&gt;&lt;Cite&gt;&lt;Author&gt;Carson&lt;/Author&gt;&lt;Year&gt;1948&lt;/Year&gt;&lt;RecNum&gt;2817&lt;/RecNum&gt;&lt;DisplayText&gt;(Carson et al., 1948)&lt;/DisplayText&gt;&lt;record&gt;&lt;rec-number&gt;2817&lt;/rec-number&gt;&lt;foreign-keys&gt;&lt;key app="EN" db-id="xxt5ta9pd995dwesap0pdzzp2weaz0w9werf" timestamp="1631055497"&gt;2817&lt;/key&gt;&lt;/foreign-keys&gt;&lt;ref-type name="Web Page"&gt;12&lt;/ref-type&gt;&lt;contributors&gt;&lt;authors&gt;&lt;author&gt;Charles A Carson&lt;/author&gt;&lt;author&gt;Clifford H. Stone&lt;/author&gt;&lt;author&gt;Fred E. Wilson&lt;/author&gt;&lt;author&gt;Edward H. Watson&lt;/author&gt;&lt;author&gt;L. C. Bishop&lt;/author&gt;&lt;/authors&gt;&lt;/contributors&gt;&lt;titles&gt;&lt;title&gt;Upper Colorado River Basin Compact&lt;/title&gt;&lt;/titles&gt;&lt;volume&gt;2021&lt;/volume&gt;&lt;number&gt;September 7&lt;/number&gt;&lt;dates&gt;&lt;year&gt;1948&lt;/year&gt;&lt;/dates&gt;&lt;publisher&gt;U.S. Bureau of Reclamation&lt;/publisher&gt;&lt;urls&gt;&lt;related-urls&gt;&lt;url&gt;https://www.usbr.gov/lc/region/g1000/pdfiles/ucbsnact.pdf&lt;/url&gt;&lt;/related-urls&gt;&lt;/urls&gt;&lt;/record&gt;&lt;/Cite&gt;&lt;/EndNote&gt;</w:instrText>
-      </w:r>
-      <w:r>
-        <w:fldChar w:fldCharType="separate"/>
-      </w:r>
-      <w:r>
-        <w:rPr>
-          <w:noProof/>
-        </w:rPr>
-        <w:t>(Carson et al., 1948)</w:t>
-      </w:r>
-      <w:r>
-        <w:fldChar w:fldCharType="end"/>
       </w:r>
       <w:r>
         <w:t xml:space="preserve">. </w:t>
@@ -2367,7 +2242,6 @@
         <w:pStyle w:val="Heading2"/>
       </w:pPr>
       <w:r>
-        <w:lastRenderedPageBreak/>
         <w:t xml:space="preserve">1B. </w:t>
       </w:r>
       <w:r>
@@ -2545,6 +2419,7 @@
                 <w:b/>
                 <w:bCs/>
               </w:rPr>
+              <w:lastRenderedPageBreak/>
               <w:t>Reservoir</w:t>
             </w:r>
           </w:p>
@@ -2939,7 +2814,6 @@
         <w:pStyle w:val="Heading3"/>
       </w:pPr>
       <w:r>
-        <w:lastRenderedPageBreak/>
         <w:t xml:space="preserve">(v) </w:t>
       </w:r>
       <w:bookmarkStart w:id="4" w:name="Prior9YearRelease"/>
@@ -3038,25 +2912,7 @@
           <w:b/>
           <w:bCs/>
         </w:rPr>
-        <w:t xml:space="preserve">Prior 9-year </w:t>
-      </w:r>
-      <w:proofErr w:type="spellStart"/>
-      <w:r>
-        <w:rPr>
-          <w:rStyle w:val="Heading3Char"/>
-          <w:b/>
-          <w:bCs/>
-        </w:rPr>
-        <w:t>Paria</w:t>
-      </w:r>
-      <w:proofErr w:type="spellEnd"/>
-      <w:r>
-        <w:rPr>
-          <w:rStyle w:val="Heading3Char"/>
-          <w:b/>
-          <w:bCs/>
-        </w:rPr>
-        <w:t xml:space="preserve"> River flow</w:t>
+        <w:t>Prior 9-year Paria River flow</w:t>
       </w:r>
       <w:r>
         <w:rPr>
@@ -3072,18 +2928,84 @@
         <w:t xml:space="preserve">This setting is not active. </w:t>
       </w:r>
       <w:r>
-        <w:t xml:space="preserve">Prior 9-year </w:t>
+        <w:t xml:space="preserve">Prior 9-year Paria River flow </w:t>
+      </w:r>
+      <w:r>
+        <w:t xml:space="preserve">is 0.17 </w:t>
       </w:r>
       <w:proofErr w:type="spellStart"/>
       <w:r>
-        <w:t>Paria</w:t>
+        <w:t>maf</w:t>
       </w:r>
       <w:proofErr w:type="spellEnd"/>
       <w:r>
-        <w:t xml:space="preserve"> River flow </w:t>
-      </w:r>
-      <w:r>
-        <w:t xml:space="preserve">is 0.17 </w:t>
+        <w:t xml:space="preserve"> and measured just before the confluence with the Colorado River at Lee Ferry. </w:t>
+      </w:r>
+      <w:r>
+        <w:t>We care about th</w:t>
+      </w:r>
+      <w:r>
+        <w:t>e</w:t>
+      </w:r>
+      <w:r>
+        <w:t xml:space="preserve"> </w:t>
+      </w:r>
+      <w:r>
+        <w:t>9-year Lake Powel release and Paria River flow</w:t>
+      </w:r>
+      <w:r>
+        <w:t xml:space="preserve"> because</w:t>
+      </w:r>
+      <w:r>
+        <w:t xml:space="preserve"> </w:t>
+      </w:r>
+      <w:r>
+        <w:t>these volumes tell</w:t>
+      </w:r>
+      <w:r>
+        <w:t xml:space="preserve"> us how much the Upper Basin </w:t>
+      </w:r>
+      <w:r>
+        <w:t xml:space="preserve">must deliver in the next </w:t>
+      </w:r>
+      <w:r>
+        <w:t>10</w:t>
+      </w:r>
+      <w:r>
+        <w:rPr>
+          <w:vertAlign w:val="superscript"/>
+        </w:rPr>
+        <w:t>th</w:t>
+      </w:r>
+      <w:r>
+        <w:t xml:space="preserve"> </w:t>
+      </w:r>
+      <w:r>
+        <w:t>year (1</w:t>
+      </w:r>
+      <w:r>
+        <w:rPr>
+          <w:vertAlign w:val="superscript"/>
+        </w:rPr>
+        <w:t>st</w:t>
+      </w:r>
+      <w:r>
+        <w:t xml:space="preserve"> year of the model) </w:t>
+      </w:r>
+      <w:r>
+        <w:t>to meet</w:t>
+      </w:r>
+      <w:r>
+        <w:t xml:space="preserve"> its 10-year delivery requirement of</w:t>
+      </w:r>
+      <w:r>
+        <w:t xml:space="preserve"> 82.</w:t>
+      </w:r>
+      <w:r>
+        <w:t>5</w:t>
+      </w:r>
+      <w:r>
+        <w:t xml:space="preserve"> </w:t>
       </w:r>
       <w:proofErr w:type="spellStart"/>
       <w:r>
@@ -3091,75 +3013,109 @@
       </w:r>
       <w:proofErr w:type="spellEnd"/>
       <w:r>
-        <w:t xml:space="preserve"> and measured just before the confluence with the Colorado River at Lee Ferry. </w:t>
-      </w:r>
-      <w:r>
-        <w:t>We care about th</w:t>
-      </w:r>
-      <w:r>
-        <w:t>e</w:t>
+        <w:t xml:space="preserve"> each decade to the Lower Basin and Mexico via article III(d) of the 1922 Colorado River Compact and 1944 US-Mexico Treaty</w:t>
+      </w:r>
+      <w:r>
+        <w:t xml:space="preserve">. Here, </w:t>
+      </w:r>
+    </w:p>
+    <w:p>
+      <w:pPr>
+        <w:jc w:val="center"/>
+      </w:pPr>
+      <w:r>
+        <w:lastRenderedPageBreak/>
+        <w:t>82.</w:t>
+      </w:r>
+      <w:r>
+        <w:t>5</w:t>
       </w:r>
       <w:r>
         <w:t xml:space="preserve"> </w:t>
       </w:r>
-      <w:r>
-        <w:t xml:space="preserve">9-year Lake Powel release and </w:t>
-      </w:r>
       <w:proofErr w:type="spellStart"/>
       <w:r>
-        <w:t>Paria</w:t>
+        <w:t>maf</w:t>
       </w:r>
       <w:proofErr w:type="spellEnd"/>
       <w:r>
-        <w:t xml:space="preserve"> River flow</w:t>
-      </w:r>
-      <w:r>
-        <w:t xml:space="preserve"> because</w:t>
-      </w:r>
-      <w:r>
         <w:t xml:space="preserve"> </w:t>
       </w:r>
       <w:r>
-        <w:t>these volumes tell</w:t>
-      </w:r>
-      <w:r>
-        <w:t xml:space="preserve"> us how much the Upper Basin </w:t>
-      </w:r>
-      <w:r>
-        <w:t xml:space="preserve">must deliver in the next </w:t>
-      </w:r>
-      <w:r>
-        <w:t>10</w:t>
-      </w:r>
-      <w:r>
-        <w:rPr>
-          <w:vertAlign w:val="superscript"/>
-        </w:rPr>
-        <w:t>th</w:t>
+        <w:t>= (7.5)(10) + (1.5/2)(10)</w:t>
+      </w:r>
+    </w:p>
+    <w:p>
+      <w:r>
+        <w:t xml:space="preserve">Where 7.5 </w:t>
+      </w:r>
+      <w:proofErr w:type="spellStart"/>
+      <w:r>
+        <w:t>maf</w:t>
+      </w:r>
+      <w:proofErr w:type="spellEnd"/>
+      <w:r>
+        <w:t xml:space="preserve"> is the Upper Basin’s annual delivery responsibility to the Lower Basin</w:t>
+      </w:r>
+      <w:r>
+        <w:t xml:space="preserve">, </w:t>
+      </w:r>
+      <w:r>
+        <w:t>(1.5/2) is the Upper Basin’s half share of the U.S. responsibility to Mexico</w:t>
+      </w:r>
+      <w:r>
+        <w:t xml:space="preserve">, </w:t>
+      </w:r>
+      <w:r>
+        <w:t>and 10 is</w:t>
+      </w:r>
+      <w:r>
+        <w:t xml:space="preserve"> a consecutive</w:t>
+      </w:r>
+      <w:r>
+        <w:t xml:space="preserve"> 10</w:t>
       </w:r>
       <w:r>
         <w:t xml:space="preserve"> </w:t>
       </w:r>
       <w:r>
-        <w:t>year (1</w:t>
-      </w:r>
-      <w:r>
-        <w:rPr>
-          <w:vertAlign w:val="superscript"/>
-        </w:rPr>
-        <w:t>st</w:t>
-      </w:r>
-      <w:r>
-        <w:t xml:space="preserve"> year of the model) </w:t>
-      </w:r>
-      <w:r>
-        <w:t>to meet</w:t>
-      </w:r>
-      <w:r>
-        <w:t xml:space="preserve"> its 10-year delivery requirement of</w:t>
-      </w:r>
-      <w:r>
-        <w:t xml:space="preserve"> 82.</w:t>
+        <w:t>year</w:t>
+      </w:r>
+      <w:r>
+        <w:t xml:space="preserve"> period</w:t>
+      </w:r>
+      <w:r>
+        <w:t>.</w:t>
+      </w:r>
+    </w:p>
+    <w:p>
+      <w:pPr>
+        <w:pStyle w:val="Heading3"/>
+      </w:pPr>
+      <w:r>
+        <w:t xml:space="preserve">(vii) </w:t>
+      </w:r>
+      <w:bookmarkStart w:id="6" w:name="DeliveryToMeet10YearRequirement"/>
+      <w:r>
+        <w:t>Delivery to meet 10-year requirement</w:t>
+      </w:r>
+    </w:p>
+    <w:p>
+      <w:r>
+        <w:t xml:space="preserve">This setting is no longer active. </w:t>
+      </w:r>
+      <w:r>
+        <w:t>Upper Basin delivery to meet 10-year requirement</w:t>
+      </w:r>
+      <w:bookmarkEnd w:id="6"/>
+      <w:r>
+        <w:t xml:space="preserve"> </w:t>
+      </w:r>
+      <w:r>
+        <w:t xml:space="preserve">is the </w:t>
+      </w:r>
+      <w:r>
+        <w:t>82.</w:t>
       </w:r>
       <w:r>
         <w:t>5</w:t>
@@ -3173,133 +3129,10 @@
       </w:r>
       <w:proofErr w:type="spellEnd"/>
       <w:r>
-        <w:t xml:space="preserve"> each decade to the Lower Basin and Mexico via article III(d) of the 1922 Colorado River Compact and 1944 US-Mexico Treaty</w:t>
-      </w:r>
-      <w:r>
-        <w:t xml:space="preserve">. Here, </w:t>
-      </w:r>
-    </w:p>
-    <w:p>
-      <w:pPr>
-        <w:jc w:val="center"/>
-      </w:pPr>
-      <w:r>
-        <w:t>82.</w:t>
-      </w:r>
-      <w:r>
-        <w:t>5</w:t>
-      </w:r>
-      <w:r>
-        <w:t xml:space="preserve"> </w:t>
-      </w:r>
-      <w:proofErr w:type="spellStart"/>
-      <w:r>
-        <w:t>maf</w:t>
-      </w:r>
-      <w:proofErr w:type="spellEnd"/>
-      <w:r>
-        <w:t xml:space="preserve"> </w:t>
-      </w:r>
-      <w:r>
-        <w:t>= (7.5)(10) + (1.5/2)(10)</w:t>
-      </w:r>
-    </w:p>
-    <w:p>
-      <w:r>
-        <w:t xml:space="preserve">Where 7.5 </w:t>
-      </w:r>
-      <w:proofErr w:type="spellStart"/>
-      <w:r>
-        <w:t>maf</w:t>
-      </w:r>
-      <w:proofErr w:type="spellEnd"/>
-      <w:r>
-        <w:t xml:space="preserve"> is the Upper Basin’s annual delivery responsibility to the Lower Basin</w:t>
-      </w:r>
-      <w:r>
-        <w:t xml:space="preserve">, </w:t>
-      </w:r>
-      <w:r>
-        <w:t>(1.5/2) is the Upper Basin’s half share of the U.S. responsibility to Mexico</w:t>
-      </w:r>
-      <w:r>
-        <w:t xml:space="preserve">, </w:t>
-      </w:r>
-      <w:r>
-        <w:t>and 10 is</w:t>
-      </w:r>
-      <w:r>
-        <w:t xml:space="preserve"> a consecutive</w:t>
-      </w:r>
-      <w:r>
-        <w:t xml:space="preserve"> 10</w:t>
-      </w:r>
-      <w:r>
-        <w:t xml:space="preserve"> </w:t>
-      </w:r>
-      <w:r>
-        <w:t>year</w:t>
-      </w:r>
-      <w:r>
-        <w:t xml:space="preserve"> period</w:t>
-      </w:r>
-      <w:r>
-        <w:t>.</w:t>
-      </w:r>
-    </w:p>
-    <w:p>
-      <w:pPr>
-        <w:pStyle w:val="Heading3"/>
-      </w:pPr>
-      <w:r>
-        <w:t xml:space="preserve">(vii) </w:t>
-      </w:r>
-      <w:bookmarkStart w:id="6" w:name="DeliveryToMeet10YearRequirement"/>
-      <w:r>
-        <w:t>Delivery to meet 10-year requirement</w:t>
-      </w:r>
-    </w:p>
-    <w:p>
-      <w:r>
-        <w:t xml:space="preserve">This setting is no longer active. </w:t>
-      </w:r>
-      <w:r>
-        <w:t>Upper Basin delivery to meet 10-year requirement</w:t>
-      </w:r>
-      <w:bookmarkEnd w:id="6"/>
-      <w:r>
-        <w:t xml:space="preserve"> </w:t>
-      </w:r>
-      <w:r>
-        <w:t xml:space="preserve">is the </w:t>
-      </w:r>
-      <w:r>
-        <w:t>82.</w:t>
-      </w:r>
-      <w:r>
-        <w:t>5</w:t>
-      </w:r>
-      <w:r>
-        <w:t xml:space="preserve"> </w:t>
-      </w:r>
-      <w:proofErr w:type="spellStart"/>
-      <w:r>
-        <w:t>maf</w:t>
-      </w:r>
-      <w:proofErr w:type="spellEnd"/>
-      <w:r>
         <w:t xml:space="preserve"> requirement</w:t>
       </w:r>
       <w:r>
-        <w:t xml:space="preserve"> minus the Lake Powell Release minus the </w:t>
-      </w:r>
-      <w:proofErr w:type="spellStart"/>
-      <w:r>
-        <w:t>Paria</w:t>
-      </w:r>
-      <w:proofErr w:type="spellEnd"/>
-      <w:r>
-        <w:t xml:space="preserve"> flow. The Upper Basin must</w:t>
+        <w:t xml:space="preserve"> minus the Lake Powell Release minus the Paria flow. The Upper Basin must</w:t>
       </w:r>
       <w:r>
         <w:t xml:space="preserve"> </w:t>
@@ -3441,159 +3274,159 @@
     </w:p>
     <w:p>
       <w:r>
+        <w:t>The 1.</w:t>
+      </w:r>
+      <w:r>
+        <w:t>2</w:t>
+      </w:r>
+      <w:r>
+        <w:t xml:space="preserve"> </w:t>
+      </w:r>
+      <w:proofErr w:type="spellStart"/>
+      <w:r>
+        <w:t>maf</w:t>
+      </w:r>
+      <w:proofErr w:type="spellEnd"/>
+      <w:r>
+        <w:t xml:space="preserve"> </w:t>
+      </w:r>
+      <w:r>
+        <w:t xml:space="preserve">per year </w:t>
+      </w:r>
+      <w:r>
+        <w:t>value in the model is the 2.</w:t>
+      </w:r>
+      <w:r>
+        <w:t>3</w:t>
+      </w:r>
+      <w:r>
+        <w:t xml:space="preserve"> </w:t>
+      </w:r>
+      <w:proofErr w:type="spellStart"/>
+      <w:r>
+        <w:t>maf</w:t>
+      </w:r>
+      <w:proofErr w:type="spellEnd"/>
+      <w:r>
+        <w:t xml:space="preserve"> </w:t>
+      </w:r>
+      <w:r>
+        <w:t xml:space="preserve">per year </w:t>
+      </w:r>
+      <w:r>
+        <w:t xml:space="preserve">total in Table </w:t>
+      </w:r>
+      <w:r>
+        <w:t>4</w:t>
+      </w:r>
+      <w:r>
+        <w:t xml:space="preserve">, minus 1.06 </w:t>
+      </w:r>
+      <w:proofErr w:type="spellStart"/>
+      <w:r>
+        <w:t>maf</w:t>
+      </w:r>
+      <w:proofErr w:type="spellEnd"/>
+      <w:r>
+        <w:t xml:space="preserve"> </w:t>
+      </w:r>
+      <w:r>
+        <w:t xml:space="preserve">per year </w:t>
+      </w:r>
+      <w:r>
+        <w:t>for First Nations</w:t>
+      </w:r>
+      <w:r>
+        <w:t xml:space="preserve"> in the Upper Basin</w:t>
+      </w:r>
+      <w:r>
+        <w:t xml:space="preserve">. </w:t>
+      </w:r>
+      <w:r>
+        <w:t>This assignment assumes</w:t>
+      </w:r>
+      <w:r>
+        <w:t xml:space="preserve"> Upper Basin First Nations water rights all have a priority before 1922.</w:t>
+      </w:r>
+    </w:p>
+    <w:p>
+      <w:pPr>
+        <w:rPr>
+          <w:b/>
+          <w:bCs/>
+        </w:rPr>
+      </w:pPr>
+      <w:r>
+        <w:rPr>
+          <w:b/>
+          <w:bCs/>
+        </w:rPr>
+        <w:t>Table 4</w:t>
+      </w:r>
+      <w:r>
+        <w:rPr>
+          <w:b/>
+          <w:bCs/>
+        </w:rPr>
+        <w:t xml:space="preserve">. </w:t>
+      </w:r>
+      <w:r>
+        <w:rPr>
+          <w:b/>
+          <w:bCs/>
+        </w:rPr>
+        <w:t>P</w:t>
+      </w:r>
+      <w:r>
+        <w:rPr>
+          <w:b/>
+          <w:bCs/>
+        </w:rPr>
+        <w:t>re-compact water rights (million acre-feet per year)</w:t>
+      </w:r>
+      <w:r>
+        <w:rPr>
+          <w:b/>
+          <w:bCs/>
+        </w:rPr>
+        <w:fldChar w:fldCharType="begin"/>
+      </w:r>
+      <w:r>
+        <w:rPr>
+          <w:b/>
+          <w:bCs/>
+        </w:rPr>
+        <w:instrText xml:space="preserve"> ADDIN EN.CITE &lt;EndNote&gt;&lt;Cite&gt;&lt;Author&gt;Leeflang&lt;/Author&gt;&lt;Year&gt;2021&lt;/Year&gt;&lt;RecNum&gt;2839&lt;/RecNum&gt;&lt;DisplayText&gt;(Leeflang, 2021)&lt;/DisplayText&gt;&lt;record&gt;&lt;rec-number&gt;2839&lt;/rec-number&gt;&lt;foreign-keys&gt;&lt;key app="EN" db-id="xxt5ta9pd995dwesap0pdzzp2weaz0w9werf" timestamp="1638827671"&gt;2839&lt;/key&gt;&lt;/foreign-keys&gt;&lt;ref-type name="Personal Communication"&gt;26&lt;/ref-type&gt;&lt;contributors&gt;&lt;authors&gt;&lt;author&gt;Bart Leeflang&lt;/author&gt;&lt;/authors&gt;&lt;secondary-authors&gt;&lt;author&gt;David E. Rosenberg&lt;/author&gt;&lt;/secondary-authors&gt;&lt;/contributors&gt;&lt;titles&gt;&lt;title&gt;Colorado River Coding: Pre 1922 Compact Water Use&lt;/title&gt;&lt;/titles&gt;&lt;dates&gt;&lt;year&gt;2021&lt;/year&gt;&lt;/dates&gt;&lt;urls&gt;&lt;related-urls&gt;&lt;url&gt;https://github.com/dzeke/ColoradoRiverCoding/tree/main/Pre1922CompactWaterUse&lt;/url&gt;&lt;/related-urls&gt;&lt;/urls&gt;&lt;/record&gt;&lt;/Cite&gt;&lt;/EndNote&gt;</w:instrText>
+      </w:r>
+      <w:r>
+        <w:rPr>
+          <w:b/>
+          <w:bCs/>
+        </w:rPr>
+        <w:fldChar w:fldCharType="separate"/>
+      </w:r>
+      <w:r>
+        <w:rPr>
+          <w:b/>
+          <w:bCs/>
+          <w:noProof/>
+        </w:rPr>
+        <w:t>(Leeflang, 2021)</w:t>
+      </w:r>
+      <w:r>
+        <w:rPr>
+          <w:b/>
+          <w:bCs/>
+        </w:rPr>
+        <w:fldChar w:fldCharType="end"/>
+      </w:r>
+    </w:p>
+    <w:p>
+      <w:r>
+        <w:rPr>
+          <w:noProof/>
+        </w:rPr>
         <w:lastRenderedPageBreak/>
-        <w:t>The 1.</w:t>
-      </w:r>
-      <w:r>
-        <w:t>2</w:t>
-      </w:r>
-      <w:r>
-        <w:t xml:space="preserve"> </w:t>
-      </w:r>
-      <w:proofErr w:type="spellStart"/>
-      <w:r>
-        <w:t>maf</w:t>
-      </w:r>
-      <w:proofErr w:type="spellEnd"/>
-      <w:r>
-        <w:t xml:space="preserve"> </w:t>
-      </w:r>
-      <w:r>
-        <w:t xml:space="preserve">per year </w:t>
-      </w:r>
-      <w:r>
-        <w:t>value in the model is the 2.</w:t>
-      </w:r>
-      <w:r>
-        <w:t>3</w:t>
-      </w:r>
-      <w:r>
-        <w:t xml:space="preserve"> </w:t>
-      </w:r>
-      <w:proofErr w:type="spellStart"/>
-      <w:r>
-        <w:t>maf</w:t>
-      </w:r>
-      <w:proofErr w:type="spellEnd"/>
-      <w:r>
-        <w:t xml:space="preserve"> </w:t>
-      </w:r>
-      <w:r>
-        <w:t xml:space="preserve">per year </w:t>
-      </w:r>
-      <w:r>
-        <w:t xml:space="preserve">total in Table </w:t>
-      </w:r>
-      <w:r>
-        <w:t>4</w:t>
-      </w:r>
-      <w:r>
-        <w:t xml:space="preserve">, minus 1.06 </w:t>
-      </w:r>
-      <w:proofErr w:type="spellStart"/>
-      <w:r>
-        <w:t>maf</w:t>
-      </w:r>
-      <w:proofErr w:type="spellEnd"/>
-      <w:r>
-        <w:t xml:space="preserve"> </w:t>
-      </w:r>
-      <w:r>
-        <w:t xml:space="preserve">per year </w:t>
-      </w:r>
-      <w:r>
-        <w:t>for First Nations</w:t>
-      </w:r>
-      <w:r>
-        <w:t xml:space="preserve"> in the Upper Basin</w:t>
-      </w:r>
-      <w:r>
-        <w:t xml:space="preserve">. </w:t>
-      </w:r>
-      <w:r>
-        <w:t>This assignment assumes</w:t>
-      </w:r>
-      <w:r>
-        <w:t xml:space="preserve"> Upper Basin First Nations water rights all have a priority before 1922.</w:t>
-      </w:r>
-    </w:p>
-    <w:p>
-      <w:pPr>
-        <w:rPr>
-          <w:b/>
-          <w:bCs/>
-        </w:rPr>
-      </w:pPr>
-      <w:r>
-        <w:rPr>
-          <w:b/>
-          <w:bCs/>
-        </w:rPr>
-        <w:t>Table 4</w:t>
-      </w:r>
-      <w:r>
-        <w:rPr>
-          <w:b/>
-          <w:bCs/>
-        </w:rPr>
-        <w:t xml:space="preserve">. </w:t>
-      </w:r>
-      <w:r>
-        <w:rPr>
-          <w:b/>
-          <w:bCs/>
-        </w:rPr>
-        <w:t>P</w:t>
-      </w:r>
-      <w:r>
-        <w:rPr>
-          <w:b/>
-          <w:bCs/>
-        </w:rPr>
-        <w:t>re-compact water rights (million acre-feet per year)</w:t>
-      </w:r>
-      <w:r>
-        <w:rPr>
-          <w:b/>
-          <w:bCs/>
-        </w:rPr>
-        <w:fldChar w:fldCharType="begin"/>
-      </w:r>
-      <w:r>
-        <w:rPr>
-          <w:b/>
-          <w:bCs/>
-        </w:rPr>
-        <w:instrText xml:space="preserve"> ADDIN EN.CITE &lt;EndNote&gt;&lt;Cite&gt;&lt;Author&gt;Leeflang&lt;/Author&gt;&lt;Year&gt;2021&lt;/Year&gt;&lt;RecNum&gt;2839&lt;/RecNum&gt;&lt;DisplayText&gt;(Leeflang, 2021)&lt;/DisplayText&gt;&lt;record&gt;&lt;rec-number&gt;2839&lt;/rec-number&gt;&lt;foreign-keys&gt;&lt;key app="EN" db-id="xxt5ta9pd995dwesap0pdzzp2weaz0w9werf" timestamp="1638827671"&gt;2839&lt;/key&gt;&lt;/foreign-keys&gt;&lt;ref-type name="Personal Communication"&gt;26&lt;/ref-type&gt;&lt;contributors&gt;&lt;authors&gt;&lt;author&gt;Bart Leeflang&lt;/author&gt;&lt;/authors&gt;&lt;secondary-authors&gt;&lt;author&gt;David E. Rosenberg&lt;/author&gt;&lt;/secondary-authors&gt;&lt;/contributors&gt;&lt;titles&gt;&lt;title&gt;Colorado River Coding: Pre 1922 Compact Water Use&lt;/title&gt;&lt;/titles&gt;&lt;dates&gt;&lt;year&gt;2021&lt;/year&gt;&lt;/dates&gt;&lt;urls&gt;&lt;related-urls&gt;&lt;url&gt;https://github.com/dzeke/ColoradoRiverCoding/tree/main/Pre1922CompactWaterUse&lt;/url&gt;&lt;/related-urls&gt;&lt;/urls&gt;&lt;/record&gt;&lt;/Cite&gt;&lt;/EndNote&gt;</w:instrText>
-      </w:r>
-      <w:r>
-        <w:rPr>
-          <w:b/>
-          <w:bCs/>
-        </w:rPr>
-        <w:fldChar w:fldCharType="separate"/>
-      </w:r>
-      <w:r>
-        <w:rPr>
-          <w:b/>
-          <w:bCs/>
-          <w:noProof/>
-        </w:rPr>
-        <w:t>(Leeflang, 2021)</w:t>
-      </w:r>
-      <w:r>
-        <w:rPr>
-          <w:b/>
-          <w:bCs/>
-        </w:rPr>
-        <w:fldChar w:fldCharType="end"/>
-      </w:r>
-    </w:p>
-    <w:p>
-      <w:r>
-        <w:rPr>
-          <w:noProof/>
-        </w:rPr>
         <w:drawing>
           <wp:inline distT="0" distB="0" distL="0" distR="0" wp14:anchorId="054E3454" wp14:editId="4CF6E3B1">
             <wp:extent cx="2706370" cy="1913255"/>
@@ -4521,15 +4354,7 @@
         <w:t xml:space="preserve">Enter the intervening flow </w:t>
       </w:r>
       <w:r>
-        <w:t xml:space="preserve">from the </w:t>
-      </w:r>
-      <w:proofErr w:type="spellStart"/>
-      <w:r>
-        <w:t>Paria</w:t>
-      </w:r>
-      <w:proofErr w:type="spellEnd"/>
-      <w:r>
-        <w:t xml:space="preserve">, Little Colorado, and Virgin rivers plus seeps on the Grand Canyon </w:t>
+        <w:t xml:space="preserve">from the Paria, Little Colorado, and Virgin rivers plus seeps on the Grand Canyon </w:t>
       </w:r>
       <w:r>
         <w:t xml:space="preserve">from Glen Canyon Dam </w:t>
@@ -7526,6 +7351,9 @@
         </w:rPr>
       </w:pPr>
       <w:r>
+        <w:rPr>
+          <w:noProof/>
+        </w:rPr>
         <w:drawing>
           <wp:inline distT="0" distB="0" distL="0" distR="0" wp14:anchorId="23B8C4FC" wp14:editId="766524FD">
             <wp:extent cx="3876383" cy="1476836"/>
@@ -7643,6 +7471,9 @@
     </w:p>
     <w:p>
       <w:r>
+        <w:rPr>
+          <w:noProof/>
+        </w:rPr>
         <w:drawing>
           <wp:inline distT="0" distB="0" distL="0" distR="0" wp14:anchorId="2C8051A8" wp14:editId="1B10CDEC">
             <wp:extent cx="4386876" cy="1671325"/>
@@ -7680,10 +7511,7 @@
         </w:drawing>
       </w:r>
     </w:p>
-    <w:p>
-      <w:bookmarkStart w:id="16" w:name="_GoBack"/>
-      <w:bookmarkEnd w:id="16"/>
-    </w:p>
+    <w:p/>
     <w:p>
       <w:pPr>
         <w:pStyle w:val="Heading3"/>
@@ -7787,7 +7615,7 @@
               <w:pStyle w:val="ListParagraph"/>
               <w:ind w:left="0"/>
             </w:pPr>
-            <w:bookmarkStart w:id="17" w:name="_Hlk85194423"/>
+            <w:bookmarkStart w:id="16" w:name="_Hlk85194423"/>
             <w:r>
               <w:rPr>
                 <w:noProof/>
@@ -7864,7 +7692,7 @@
         </w:tc>
       </w:tr>
     </w:tbl>
-    <w:bookmarkEnd w:id="17"/>
+    <w:bookmarkEnd w:id="16"/>
     <w:p>
       <w:pPr>
         <w:pStyle w:val="Heading3"/>
@@ -7877,7 +7705,7 @@
       </w:r>
     </w:p>
     <w:p>
-      <w:bookmarkStart w:id="18" w:name="_Hlk85195178"/>
+      <w:bookmarkStart w:id="17" w:name="_Hlk85195178"/>
       <w:r>
         <w:t>A</w:t>
       </w:r>
@@ -7925,7 +7753,7 @@
       <w:r>
         <w:t>.</w:t>
       </w:r>
-      <w:bookmarkEnd w:id="18"/>
+      <w:bookmarkEnd w:id="17"/>
     </w:p>
     <w:p>
       <w:r>
@@ -9415,7 +9243,7 @@
       </w:r>
     </w:p>
     <w:p>
-      <w:bookmarkStart w:id="19" w:name="_Hlk85199911"/>
+      <w:bookmarkStart w:id="18" w:name="_Hlk85199911"/>
       <w:r>
         <w:t>Reduce</w:t>
       </w:r>
@@ -9471,7 +9299,7 @@
       <w:r>
         <w:t xml:space="preserve"> does not quantify the impacts of reduced hydropower generation.</w:t>
       </w:r>
-      <w:bookmarkEnd w:id="19"/>
+      <w:bookmarkEnd w:id="18"/>
     </w:p>
     <w:p>
       <w:pPr>
@@ -11708,7 +11536,7 @@
 </file>
 
 <file path=word/endnotes.xml><?xml version="1.0" encoding="utf-8"?>
-<w:endnotes xmlns:wpc="http://schemas.microsoft.com/office/word/2010/wordprocessingCanvas" xmlns:cx="http://schemas.microsoft.com/office/drawing/2014/chartex" xmlns:cx1="http://schemas.microsoft.com/office/drawing/2015/9/8/chartex" xmlns:cx2="http://schemas.microsoft.com/office/drawing/2015/10/21/chartex" xmlns:cx3="http://schemas.microsoft.com/office/drawing/2016/5/9/chartex" xmlns:cx4="http://schemas.microsoft.com/office/drawing/2016/5/10/chartex" xmlns:cx5="http://schemas.microsoft.com/office/drawing/2016/5/11/chartex" xmlns:cx6="http://schemas.microsoft.com/office/drawing/2016/5/12/chartex" xmlns:cx7="http://schemas.microsoft.com/office/drawing/2016/5/13/chartex" xmlns:cx8="http://schemas.microsoft.com/office/drawing/2016/5/14/chartex" xmlns:mc="http://schemas.openxmlformats.org/markup-compatibility/2006" xmlns:aink="http://schemas.microsoft.com/office/drawing/2016/ink" xmlns:am3d="http://schemas.microsoft.com/office/drawing/2017/model3d" xmlns:o="urn:schemas-microsoft-com:office:office" xmlns:r="http://schemas.openxmlformats.org/officeDocument/2006/relationships" xmlns:m="http://schemas.openxmlformats.org/officeDocument/2006/math" xmlns:v="urn:schemas-microsoft-com:vml" xmlns:wp14="http://schemas.microsoft.com/office/word/2010/wordprocessingDrawing" xmlns:wp="http://schemas.openxmlformats.org/drawingml/2006/wordprocessingDrawing" xmlns:w10="urn:schemas-microsoft-com:office:word" xmlns:w="http://schemas.openxmlformats.org/wordprocessingml/2006/main" xmlns:w14="http://schemas.microsoft.com/office/word/2010/wordml" xmlns:w15="http://schemas.microsoft.com/office/word/2012/wordml" xmlns:w16cid="http://schemas.microsoft.com/office/word/2016/wordml/cid" xmlns:w16se="http://schemas.microsoft.com/office/word/2015/wordml/symex" xmlns:wpg="http://schemas.microsoft.com/office/word/2010/wordprocessingGroup" xmlns:wpi="http://schemas.microsoft.com/office/word/2010/wordprocessingInk" xmlns:wne="http://schemas.microsoft.com/office/word/2006/wordml" xmlns:wps="http://schemas.microsoft.com/office/word/2010/wordprocessingShape" mc:Ignorable="w14 w15 w16se w16cid wp14">
+<w:endnotes xmlns:wpc="http://schemas.microsoft.com/office/word/2010/wordprocessingCanvas" xmlns:cx="http://schemas.microsoft.com/office/drawing/2014/chartex" xmlns:cx1="http://schemas.microsoft.com/office/drawing/2015/9/8/chartex" xmlns:cx2="http://schemas.microsoft.com/office/drawing/2015/10/21/chartex" xmlns:cx3="http://schemas.microsoft.com/office/drawing/2016/5/9/chartex" xmlns:cx4="http://schemas.microsoft.com/office/drawing/2016/5/10/chartex" xmlns:cx5="http://schemas.microsoft.com/office/drawing/2016/5/11/chartex" xmlns:cx6="http://schemas.microsoft.com/office/drawing/2016/5/12/chartex" xmlns:cx7="http://schemas.microsoft.com/office/drawing/2016/5/13/chartex" xmlns:cx8="http://schemas.microsoft.com/office/drawing/2016/5/14/chartex" xmlns:mc="http://schemas.openxmlformats.org/markup-compatibility/2006" xmlns:aink="http://schemas.microsoft.com/office/drawing/2016/ink" xmlns:am3d="http://schemas.microsoft.com/office/drawing/2017/model3d" xmlns:o="urn:schemas-microsoft-com:office:office" xmlns:oel="http://schemas.microsoft.com/office/2019/extlst" xmlns:r="http://schemas.openxmlformats.org/officeDocument/2006/relationships" xmlns:m="http://schemas.openxmlformats.org/officeDocument/2006/math" xmlns:v="urn:schemas-microsoft-com:vml" xmlns:wp14="http://schemas.microsoft.com/office/word/2010/wordprocessingDrawing" xmlns:wp="http://schemas.openxmlformats.org/drawingml/2006/wordprocessingDrawing" xmlns:w10="urn:schemas-microsoft-com:office:word" xmlns:w="http://schemas.openxmlformats.org/wordprocessingml/2006/main" xmlns:w14="http://schemas.microsoft.com/office/word/2010/wordml" xmlns:w15="http://schemas.microsoft.com/office/word/2012/wordml" xmlns:w16cex="http://schemas.microsoft.com/office/word/2018/wordml/cex" xmlns:w16cid="http://schemas.microsoft.com/office/word/2016/wordml/cid" xmlns:w16="http://schemas.microsoft.com/office/word/2018/wordml" xmlns:w16du="http://schemas.microsoft.com/office/word/2023/wordml/word16du" xmlns:w16sdtdh="http://schemas.microsoft.com/office/word/2020/wordml/sdtdatahash" xmlns:w16se="http://schemas.microsoft.com/office/word/2015/wordml/symex" xmlns:wpg="http://schemas.microsoft.com/office/word/2010/wordprocessingGroup" xmlns:wpi="http://schemas.microsoft.com/office/word/2010/wordprocessingInk" xmlns:wne="http://schemas.microsoft.com/office/word/2006/wordml" xmlns:wps="http://schemas.microsoft.com/office/word/2010/wordprocessingShape" mc:Ignorable="w14 w15 w16se w16cid w16 w16cex w16sdtdh w16du wp14">
   <w:endnote w:type="separator" w:id="-1">
     <w:p>
       <w:r>
@@ -11727,7 +11555,7 @@
 </file>
 
 <file path=word/footer1.xml><?xml version="1.0" encoding="utf-8"?>
-<w:ftr xmlns:wpc="http://schemas.microsoft.com/office/word/2010/wordprocessingCanvas" xmlns:cx="http://schemas.microsoft.com/office/drawing/2014/chartex" xmlns:cx1="http://schemas.microsoft.com/office/drawing/2015/9/8/chartex" xmlns:cx2="http://schemas.microsoft.com/office/drawing/2015/10/21/chartex" xmlns:cx3="http://schemas.microsoft.com/office/drawing/2016/5/9/chartex" xmlns:cx4="http://schemas.microsoft.com/office/drawing/2016/5/10/chartex" xmlns:cx5="http://schemas.microsoft.com/office/drawing/2016/5/11/chartex" xmlns:cx6="http://schemas.microsoft.com/office/drawing/2016/5/12/chartex" xmlns:cx7="http://schemas.microsoft.com/office/drawing/2016/5/13/chartex" xmlns:cx8="http://schemas.microsoft.com/office/drawing/2016/5/14/chartex" xmlns:mc="http://schemas.openxmlformats.org/markup-compatibility/2006" xmlns:aink="http://schemas.microsoft.com/office/drawing/2016/ink" xmlns:am3d="http://schemas.microsoft.com/office/drawing/2017/model3d" xmlns:o="urn:schemas-microsoft-com:office:office" xmlns:r="http://schemas.openxmlformats.org/officeDocument/2006/relationships" xmlns:m="http://schemas.openxmlformats.org/officeDocument/2006/math" xmlns:v="urn:schemas-microsoft-com:vml" xmlns:wp14="http://schemas.microsoft.com/office/word/2010/wordprocessingDrawing" xmlns:wp="http://schemas.openxmlformats.org/drawingml/2006/wordprocessingDrawing" xmlns:w10="urn:schemas-microsoft-com:office:word" xmlns:w="http://schemas.openxmlformats.org/wordprocessingml/2006/main" xmlns:w14="http://schemas.microsoft.com/office/word/2010/wordml" xmlns:w15="http://schemas.microsoft.com/office/word/2012/wordml" xmlns:w16cid="http://schemas.microsoft.com/office/word/2016/wordml/cid" xmlns:w16se="http://schemas.microsoft.com/office/word/2015/wordml/symex" xmlns:wpg="http://schemas.microsoft.com/office/word/2010/wordprocessingGroup" xmlns:wpi="http://schemas.microsoft.com/office/word/2010/wordprocessingInk" xmlns:wne="http://schemas.microsoft.com/office/word/2006/wordml" xmlns:wps="http://schemas.microsoft.com/office/word/2010/wordprocessingShape" mc:Ignorable="w14 w15 w16se w16cid wp14">
+<w:ftr xmlns:wpc="http://schemas.microsoft.com/office/word/2010/wordprocessingCanvas" xmlns:cx="http://schemas.microsoft.com/office/drawing/2014/chartex" xmlns:cx1="http://schemas.microsoft.com/office/drawing/2015/9/8/chartex" xmlns:cx2="http://schemas.microsoft.com/office/drawing/2015/10/21/chartex" xmlns:cx3="http://schemas.microsoft.com/office/drawing/2016/5/9/chartex" xmlns:cx4="http://schemas.microsoft.com/office/drawing/2016/5/10/chartex" xmlns:cx5="http://schemas.microsoft.com/office/drawing/2016/5/11/chartex" xmlns:cx6="http://schemas.microsoft.com/office/drawing/2016/5/12/chartex" xmlns:cx7="http://schemas.microsoft.com/office/drawing/2016/5/13/chartex" xmlns:cx8="http://schemas.microsoft.com/office/drawing/2016/5/14/chartex" xmlns:mc="http://schemas.openxmlformats.org/markup-compatibility/2006" xmlns:aink="http://schemas.microsoft.com/office/drawing/2016/ink" xmlns:am3d="http://schemas.microsoft.com/office/drawing/2017/model3d" xmlns:o="urn:schemas-microsoft-com:office:office" xmlns:oel="http://schemas.microsoft.com/office/2019/extlst" xmlns:r="http://schemas.openxmlformats.org/officeDocument/2006/relationships" xmlns:m="http://schemas.openxmlformats.org/officeDocument/2006/math" xmlns:v="urn:schemas-microsoft-com:vml" xmlns:wp14="http://schemas.microsoft.com/office/word/2010/wordprocessingDrawing" xmlns:wp="http://schemas.openxmlformats.org/drawingml/2006/wordprocessingDrawing" xmlns:w10="urn:schemas-microsoft-com:office:word" xmlns:w="http://schemas.openxmlformats.org/wordprocessingml/2006/main" xmlns:w14="http://schemas.microsoft.com/office/word/2010/wordml" xmlns:w15="http://schemas.microsoft.com/office/word/2012/wordml" xmlns:w16cex="http://schemas.microsoft.com/office/word/2018/wordml/cex" xmlns:w16cid="http://schemas.microsoft.com/office/word/2016/wordml/cid" xmlns:w16="http://schemas.microsoft.com/office/word/2018/wordml" xmlns:w16du="http://schemas.microsoft.com/office/word/2023/wordml/word16du" xmlns:w16sdtdh="http://schemas.microsoft.com/office/word/2020/wordml/sdtdatahash" xmlns:w16se="http://schemas.microsoft.com/office/word/2015/wordml/symex" xmlns:wpg="http://schemas.microsoft.com/office/word/2010/wordprocessingGroup" xmlns:wpi="http://schemas.microsoft.com/office/word/2010/wordprocessingInk" xmlns:wne="http://schemas.microsoft.com/office/word/2006/wordml" xmlns:wps="http://schemas.microsoft.com/office/word/2010/wordprocessingShape" mc:Ignorable="w14 w15 w16se w16cid w16 w16cex w16sdtdh w16du wp14">
   <w:p>
     <w:pPr>
       <w:pStyle w:val="Footer"/>
@@ -11783,7 +11611,7 @@
 </file>
 
 <file path=word/footnotes.xml><?xml version="1.0" encoding="utf-8"?>
-<w:footnotes xmlns:wpc="http://schemas.microsoft.com/office/word/2010/wordprocessingCanvas" xmlns:cx="http://schemas.microsoft.com/office/drawing/2014/chartex" xmlns:cx1="http://schemas.microsoft.com/office/drawing/2015/9/8/chartex" xmlns:cx2="http://schemas.microsoft.com/office/drawing/2015/10/21/chartex" xmlns:cx3="http://schemas.microsoft.com/office/drawing/2016/5/9/chartex" xmlns:cx4="http://schemas.microsoft.com/office/drawing/2016/5/10/chartex" xmlns:cx5="http://schemas.microsoft.com/office/drawing/2016/5/11/chartex" xmlns:cx6="http://schemas.microsoft.com/office/drawing/2016/5/12/chartex" xmlns:cx7="http://schemas.microsoft.com/office/drawing/2016/5/13/chartex" xmlns:cx8="http://schemas.microsoft.com/office/drawing/2016/5/14/chartex" xmlns:mc="http://schemas.openxmlformats.org/markup-compatibility/2006" xmlns:aink="http://schemas.microsoft.com/office/drawing/2016/ink" xmlns:am3d="http://schemas.microsoft.com/office/drawing/2017/model3d" xmlns:o="urn:schemas-microsoft-com:office:office" xmlns:r="http://schemas.openxmlformats.org/officeDocument/2006/relationships" xmlns:m="http://schemas.openxmlformats.org/officeDocument/2006/math" xmlns:v="urn:schemas-microsoft-com:vml" xmlns:wp14="http://schemas.microsoft.com/office/word/2010/wordprocessingDrawing" xmlns:wp="http://schemas.openxmlformats.org/drawingml/2006/wordprocessingDrawing" xmlns:w10="urn:schemas-microsoft-com:office:word" xmlns:w="http://schemas.openxmlformats.org/wordprocessingml/2006/main" xmlns:w14="http://schemas.microsoft.com/office/word/2010/wordml" xmlns:w15="http://schemas.microsoft.com/office/word/2012/wordml" xmlns:w16cid="http://schemas.microsoft.com/office/word/2016/wordml/cid" xmlns:w16se="http://schemas.microsoft.com/office/word/2015/wordml/symex" xmlns:wpg="http://schemas.microsoft.com/office/word/2010/wordprocessingGroup" xmlns:wpi="http://schemas.microsoft.com/office/word/2010/wordprocessingInk" xmlns:wne="http://schemas.microsoft.com/office/word/2006/wordml" xmlns:wps="http://schemas.microsoft.com/office/word/2010/wordprocessingShape" mc:Ignorable="w14 w15 w16se w16cid wp14">
+<w:footnotes xmlns:wpc="http://schemas.microsoft.com/office/word/2010/wordprocessingCanvas" xmlns:cx="http://schemas.microsoft.com/office/drawing/2014/chartex" xmlns:cx1="http://schemas.microsoft.com/office/drawing/2015/9/8/chartex" xmlns:cx2="http://schemas.microsoft.com/office/drawing/2015/10/21/chartex" xmlns:cx3="http://schemas.microsoft.com/office/drawing/2016/5/9/chartex" xmlns:cx4="http://schemas.microsoft.com/office/drawing/2016/5/10/chartex" xmlns:cx5="http://schemas.microsoft.com/office/drawing/2016/5/11/chartex" xmlns:cx6="http://schemas.microsoft.com/office/drawing/2016/5/12/chartex" xmlns:cx7="http://schemas.microsoft.com/office/drawing/2016/5/13/chartex" xmlns:cx8="http://schemas.microsoft.com/office/drawing/2016/5/14/chartex" xmlns:mc="http://schemas.openxmlformats.org/markup-compatibility/2006" xmlns:aink="http://schemas.microsoft.com/office/drawing/2016/ink" xmlns:am3d="http://schemas.microsoft.com/office/drawing/2017/model3d" xmlns:o="urn:schemas-microsoft-com:office:office" xmlns:oel="http://schemas.microsoft.com/office/2019/extlst" xmlns:r="http://schemas.openxmlformats.org/officeDocument/2006/relationships" xmlns:m="http://schemas.openxmlformats.org/officeDocument/2006/math" xmlns:v="urn:schemas-microsoft-com:vml" xmlns:wp14="http://schemas.microsoft.com/office/word/2010/wordprocessingDrawing" xmlns:wp="http://schemas.openxmlformats.org/drawingml/2006/wordprocessingDrawing" xmlns:w10="urn:schemas-microsoft-com:office:word" xmlns:w="http://schemas.openxmlformats.org/wordprocessingml/2006/main" xmlns:w14="http://schemas.microsoft.com/office/word/2010/wordml" xmlns:w15="http://schemas.microsoft.com/office/word/2012/wordml" xmlns:w16cex="http://schemas.microsoft.com/office/word/2018/wordml/cex" xmlns:w16cid="http://schemas.microsoft.com/office/word/2016/wordml/cid" xmlns:w16="http://schemas.microsoft.com/office/word/2018/wordml" xmlns:w16du="http://schemas.microsoft.com/office/word/2023/wordml/word16du" xmlns:w16sdtdh="http://schemas.microsoft.com/office/word/2020/wordml/sdtdatahash" xmlns:w16se="http://schemas.microsoft.com/office/word/2015/wordml/symex" xmlns:wpg="http://schemas.microsoft.com/office/word/2010/wordprocessingGroup" xmlns:wpi="http://schemas.microsoft.com/office/word/2010/wordprocessingInk" xmlns:wne="http://schemas.microsoft.com/office/word/2006/wordml" xmlns:wps="http://schemas.microsoft.com/office/word/2010/wordprocessingShape" mc:Ignorable="w14 w15 w16se w16cid w16 w16cex w16sdtdh w16du wp14">
   <w:footnote w:type="separator" w:id="-1">
     <w:p>
       <w:r>
@@ -11802,7 +11630,7 @@
 </file>
 
 <file path=word/header1.xml><?xml version="1.0" encoding="utf-8"?>
-<w:hdr xmlns:wpc="http://schemas.microsoft.com/office/word/2010/wordprocessingCanvas" xmlns:cx="http://schemas.microsoft.com/office/drawing/2014/chartex" xmlns:cx1="http://schemas.microsoft.com/office/drawing/2015/9/8/chartex" xmlns:cx2="http://schemas.microsoft.com/office/drawing/2015/10/21/chartex" xmlns:cx3="http://schemas.microsoft.com/office/drawing/2016/5/9/chartex" xmlns:cx4="http://schemas.microsoft.com/office/drawing/2016/5/10/chartex" xmlns:cx5="http://schemas.microsoft.com/office/drawing/2016/5/11/chartex" xmlns:cx6="http://schemas.microsoft.com/office/drawing/2016/5/12/chartex" xmlns:cx7="http://schemas.microsoft.com/office/drawing/2016/5/13/chartex" xmlns:cx8="http://schemas.microsoft.com/office/drawing/2016/5/14/chartex" xmlns:mc="http://schemas.openxmlformats.org/markup-compatibility/2006" xmlns:aink="http://schemas.microsoft.com/office/drawing/2016/ink" xmlns:am3d="http://schemas.microsoft.com/office/drawing/2017/model3d" xmlns:o="urn:schemas-microsoft-com:office:office" xmlns:r="http://schemas.openxmlformats.org/officeDocument/2006/relationships" xmlns:m="http://schemas.openxmlformats.org/officeDocument/2006/math" xmlns:v="urn:schemas-microsoft-com:vml" xmlns:wp14="http://schemas.microsoft.com/office/word/2010/wordprocessingDrawing" xmlns:wp="http://schemas.openxmlformats.org/drawingml/2006/wordprocessingDrawing" xmlns:w10="urn:schemas-microsoft-com:office:word" xmlns:w="http://schemas.openxmlformats.org/wordprocessingml/2006/main" xmlns:w14="http://schemas.microsoft.com/office/word/2010/wordml" xmlns:w15="http://schemas.microsoft.com/office/word/2012/wordml" xmlns:w16cid="http://schemas.microsoft.com/office/word/2016/wordml/cid" xmlns:w16se="http://schemas.microsoft.com/office/word/2015/wordml/symex" xmlns:wpg="http://schemas.microsoft.com/office/word/2010/wordprocessingGroup" xmlns:wpi="http://schemas.microsoft.com/office/word/2010/wordprocessingInk" xmlns:wne="http://schemas.microsoft.com/office/word/2006/wordml" xmlns:wps="http://schemas.microsoft.com/office/word/2010/wordprocessingShape" mc:Ignorable="w14 w15 w16se w16cid wp14">
+<w:hdr xmlns:wpc="http://schemas.microsoft.com/office/word/2010/wordprocessingCanvas" xmlns:cx="http://schemas.microsoft.com/office/drawing/2014/chartex" xmlns:cx1="http://schemas.microsoft.com/office/drawing/2015/9/8/chartex" xmlns:cx2="http://schemas.microsoft.com/office/drawing/2015/10/21/chartex" xmlns:cx3="http://schemas.microsoft.com/office/drawing/2016/5/9/chartex" xmlns:cx4="http://schemas.microsoft.com/office/drawing/2016/5/10/chartex" xmlns:cx5="http://schemas.microsoft.com/office/drawing/2016/5/11/chartex" xmlns:cx6="http://schemas.microsoft.com/office/drawing/2016/5/12/chartex" xmlns:cx7="http://schemas.microsoft.com/office/drawing/2016/5/13/chartex" xmlns:cx8="http://schemas.microsoft.com/office/drawing/2016/5/14/chartex" xmlns:mc="http://schemas.openxmlformats.org/markup-compatibility/2006" xmlns:aink="http://schemas.microsoft.com/office/drawing/2016/ink" xmlns:am3d="http://schemas.microsoft.com/office/drawing/2017/model3d" xmlns:o="urn:schemas-microsoft-com:office:office" xmlns:oel="http://schemas.microsoft.com/office/2019/extlst" xmlns:r="http://schemas.openxmlformats.org/officeDocument/2006/relationships" xmlns:m="http://schemas.openxmlformats.org/officeDocument/2006/math" xmlns:v="urn:schemas-microsoft-com:vml" xmlns:wp14="http://schemas.microsoft.com/office/word/2010/wordprocessingDrawing" xmlns:wp="http://schemas.openxmlformats.org/drawingml/2006/wordprocessingDrawing" xmlns:w10="urn:schemas-microsoft-com:office:word" xmlns:w="http://schemas.openxmlformats.org/wordprocessingml/2006/main" xmlns:w14="http://schemas.microsoft.com/office/word/2010/wordml" xmlns:w15="http://schemas.microsoft.com/office/word/2012/wordml" xmlns:w16cex="http://schemas.microsoft.com/office/word/2018/wordml/cex" xmlns:w16cid="http://schemas.microsoft.com/office/word/2016/wordml/cid" xmlns:w16="http://schemas.microsoft.com/office/word/2018/wordml" xmlns:w16du="http://schemas.microsoft.com/office/word/2023/wordml/word16du" xmlns:w16sdtdh="http://schemas.microsoft.com/office/word/2020/wordml/sdtdatahash" xmlns:w16se="http://schemas.microsoft.com/office/word/2015/wordml/symex" xmlns:wpg="http://schemas.microsoft.com/office/word/2010/wordprocessingGroup" xmlns:wpi="http://schemas.microsoft.com/office/word/2010/wordprocessingInk" xmlns:wne="http://schemas.microsoft.com/office/word/2006/wordml" xmlns:wps="http://schemas.microsoft.com/office/word/2010/wordprocessingShape" mc:Ignorable="w14 w15 w16se w16cid w16 w16cex w16sdtdh w16du wp14">
   <w:p>
     <w:pPr>
       <w:pStyle w:val="Header"/>
@@ -11818,7 +11646,7 @@
 </file>
 
 <file path=word/numbering.xml><?xml version="1.0" encoding="utf-8"?>
-<w:numbering xmlns:wpc="http://schemas.microsoft.com/office/word/2010/wordprocessingCanvas" xmlns:cx="http://schemas.microsoft.com/office/drawing/2014/chartex" xmlns:cx1="http://schemas.microsoft.com/office/drawing/2015/9/8/chartex" xmlns:cx2="http://schemas.microsoft.com/office/drawing/2015/10/21/chartex" xmlns:cx3="http://schemas.microsoft.com/office/drawing/2016/5/9/chartex" xmlns:cx4="http://schemas.microsoft.com/office/drawing/2016/5/10/chartex" xmlns:cx5="http://schemas.microsoft.com/office/drawing/2016/5/11/chartex" xmlns:cx6="http://schemas.microsoft.com/office/drawing/2016/5/12/chartex" xmlns:cx7="http://schemas.microsoft.com/office/drawing/2016/5/13/chartex" xmlns:cx8="http://schemas.microsoft.com/office/drawing/2016/5/14/chartex" xmlns:mc="http://schemas.openxmlformats.org/markup-compatibility/2006" xmlns:aink="http://schemas.microsoft.com/office/drawing/2016/ink" xmlns:am3d="http://schemas.microsoft.com/office/drawing/2017/model3d" xmlns:o="urn:schemas-microsoft-com:office:office" xmlns:r="http://schemas.openxmlformats.org/officeDocument/2006/relationships" xmlns:m="http://schemas.openxmlformats.org/officeDocument/2006/math" xmlns:v="urn:schemas-microsoft-com:vml" xmlns:wp14="http://schemas.microsoft.com/office/word/2010/wordprocessingDrawing" xmlns:wp="http://schemas.openxmlformats.org/drawingml/2006/wordprocessingDrawing" xmlns:w10="urn:schemas-microsoft-com:office:word" xmlns:w="http://schemas.openxmlformats.org/wordprocessingml/2006/main" xmlns:w14="http://schemas.microsoft.com/office/word/2010/wordml" xmlns:w15="http://schemas.microsoft.com/office/word/2012/wordml" xmlns:w16cid="http://schemas.microsoft.com/office/word/2016/wordml/cid" xmlns:w16se="http://schemas.microsoft.com/office/word/2015/wordml/symex" xmlns:wpg="http://schemas.microsoft.com/office/word/2010/wordprocessingGroup" xmlns:wpi="http://schemas.microsoft.com/office/word/2010/wordprocessingInk" xmlns:wne="http://schemas.microsoft.com/office/word/2006/wordml" xmlns:wps="http://schemas.microsoft.com/office/word/2010/wordprocessingShape" mc:Ignorable="w14 w15 w16se w16cid wp14">
+<w:numbering xmlns:wpc="http://schemas.microsoft.com/office/word/2010/wordprocessingCanvas" xmlns:cx="http://schemas.microsoft.com/office/drawing/2014/chartex" xmlns:cx1="http://schemas.microsoft.com/office/drawing/2015/9/8/chartex" xmlns:cx2="http://schemas.microsoft.com/office/drawing/2015/10/21/chartex" xmlns:cx3="http://schemas.microsoft.com/office/drawing/2016/5/9/chartex" xmlns:cx4="http://schemas.microsoft.com/office/drawing/2016/5/10/chartex" xmlns:cx5="http://schemas.microsoft.com/office/drawing/2016/5/11/chartex" xmlns:cx6="http://schemas.microsoft.com/office/drawing/2016/5/12/chartex" xmlns:cx7="http://schemas.microsoft.com/office/drawing/2016/5/13/chartex" xmlns:cx8="http://schemas.microsoft.com/office/drawing/2016/5/14/chartex" xmlns:mc="http://schemas.openxmlformats.org/markup-compatibility/2006" xmlns:aink="http://schemas.microsoft.com/office/drawing/2016/ink" xmlns:am3d="http://schemas.microsoft.com/office/drawing/2017/model3d" xmlns:o="urn:schemas-microsoft-com:office:office" xmlns:oel="http://schemas.microsoft.com/office/2019/extlst" xmlns:r="http://schemas.openxmlformats.org/officeDocument/2006/relationships" xmlns:m="http://schemas.openxmlformats.org/officeDocument/2006/math" xmlns:v="urn:schemas-microsoft-com:vml" xmlns:wp14="http://schemas.microsoft.com/office/word/2010/wordprocessingDrawing" xmlns:wp="http://schemas.openxmlformats.org/drawingml/2006/wordprocessingDrawing" xmlns:w10="urn:schemas-microsoft-com:office:word" xmlns:w="http://schemas.openxmlformats.org/wordprocessingml/2006/main" xmlns:w14="http://schemas.microsoft.com/office/word/2010/wordml" xmlns:w15="http://schemas.microsoft.com/office/word/2012/wordml" xmlns:w16cex="http://schemas.microsoft.com/office/word/2018/wordml/cex" xmlns:w16cid="http://schemas.microsoft.com/office/word/2016/wordml/cid" xmlns:w16="http://schemas.microsoft.com/office/word/2018/wordml" xmlns:w16du="http://schemas.microsoft.com/office/word/2023/wordml/word16du" xmlns:w16sdtdh="http://schemas.microsoft.com/office/word/2020/wordml/sdtdatahash" xmlns:w16se="http://schemas.microsoft.com/office/word/2015/wordml/symex" xmlns:wpg="http://schemas.microsoft.com/office/word/2010/wordprocessingGroup" xmlns:wpi="http://schemas.microsoft.com/office/word/2010/wordprocessingInk" xmlns:wne="http://schemas.microsoft.com/office/word/2006/wordml" xmlns:wps="http://schemas.microsoft.com/office/word/2010/wordprocessingShape" mc:Ignorable="w14 w15 w16se w16cid w16 w16cex w16sdtdh w16du wp14">
   <w:abstractNum w:abstractNumId="0" w15:restartNumberingAfterBreak="0">
     <w:nsid w:val="0B711D49"/>
     <w:multiLevelType w:val="hybridMultilevel"/>
@@ -15305,6 +15133,119 @@
     </w:lvl>
   </w:abstractNum>
   <w:abstractNum w:abstractNumId="34" w15:restartNumberingAfterBreak="0">
+    <w:nsid w:val="5E0402EA"/>
+    <w:multiLevelType w:val="hybridMultilevel"/>
+    <w:tmpl w:val="CFF231BE"/>
+    <w:lvl w:ilvl="0" w:tplc="04090001">
+      <w:start w:val="1"/>
+      <w:numFmt w:val="bullet"/>
+      <w:lvlText w:val=""/>
+      <w:lvlJc w:val="left"/>
+      <w:pPr>
+        <w:ind w:left="720" w:hanging="360"/>
+      </w:pPr>
+      <w:rPr>
+        <w:rFonts w:ascii="Symbol" w:hAnsi="Symbol" w:hint="default"/>
+      </w:rPr>
+    </w:lvl>
+    <w:lvl w:ilvl="1" w:tplc="04090003" w:tentative="1">
+      <w:start w:val="1"/>
+      <w:numFmt w:val="bullet"/>
+      <w:lvlText w:val="o"/>
+      <w:lvlJc w:val="left"/>
+      <w:pPr>
+        <w:ind w:left="1440" w:hanging="360"/>
+      </w:pPr>
+      <w:rPr>
+        <w:rFonts w:ascii="Courier New" w:hAnsi="Courier New" w:cs="Courier New" w:hint="default"/>
+      </w:rPr>
+    </w:lvl>
+    <w:lvl w:ilvl="2" w:tplc="04090005" w:tentative="1">
+      <w:start w:val="1"/>
+      <w:numFmt w:val="bullet"/>
+      <w:lvlText w:val=""/>
+      <w:lvlJc w:val="left"/>
+      <w:pPr>
+        <w:ind w:left="2160" w:hanging="360"/>
+      </w:pPr>
+      <w:rPr>
+        <w:rFonts w:ascii="Wingdings" w:hAnsi="Wingdings" w:hint="default"/>
+      </w:rPr>
+    </w:lvl>
+    <w:lvl w:ilvl="3" w:tplc="04090001" w:tentative="1">
+      <w:start w:val="1"/>
+      <w:numFmt w:val="bullet"/>
+      <w:lvlText w:val=""/>
+      <w:lvlJc w:val="left"/>
+      <w:pPr>
+        <w:ind w:left="2880" w:hanging="360"/>
+      </w:pPr>
+      <w:rPr>
+        <w:rFonts w:ascii="Symbol" w:hAnsi="Symbol" w:hint="default"/>
+      </w:rPr>
+    </w:lvl>
+    <w:lvl w:ilvl="4" w:tplc="04090003" w:tentative="1">
+      <w:start w:val="1"/>
+      <w:numFmt w:val="bullet"/>
+      <w:lvlText w:val="o"/>
+      <w:lvlJc w:val="left"/>
+      <w:pPr>
+        <w:ind w:left="3600" w:hanging="360"/>
+      </w:pPr>
+      <w:rPr>
+        <w:rFonts w:ascii="Courier New" w:hAnsi="Courier New" w:cs="Courier New" w:hint="default"/>
+      </w:rPr>
+    </w:lvl>
+    <w:lvl w:ilvl="5" w:tplc="04090005" w:tentative="1">
+      <w:start w:val="1"/>
+      <w:numFmt w:val="bullet"/>
+      <w:lvlText w:val=""/>
+      <w:lvlJc w:val="left"/>
+      <w:pPr>
+        <w:ind w:left="4320" w:hanging="360"/>
+      </w:pPr>
+      <w:rPr>
+        <w:rFonts w:ascii="Wingdings" w:hAnsi="Wingdings" w:hint="default"/>
+      </w:rPr>
+    </w:lvl>
+    <w:lvl w:ilvl="6" w:tplc="04090001" w:tentative="1">
+      <w:start w:val="1"/>
+      <w:numFmt w:val="bullet"/>
+      <w:lvlText w:val=""/>
+      <w:lvlJc w:val="left"/>
+      <w:pPr>
+        <w:ind w:left="5040" w:hanging="360"/>
+      </w:pPr>
+      <w:rPr>
+        <w:rFonts w:ascii="Symbol" w:hAnsi="Symbol" w:hint="default"/>
+      </w:rPr>
+    </w:lvl>
+    <w:lvl w:ilvl="7" w:tplc="04090003" w:tentative="1">
+      <w:start w:val="1"/>
+      <w:numFmt w:val="bullet"/>
+      <w:lvlText w:val="o"/>
+      <w:lvlJc w:val="left"/>
+      <w:pPr>
+        <w:ind w:left="5760" w:hanging="360"/>
+      </w:pPr>
+      <w:rPr>
+        <w:rFonts w:ascii="Courier New" w:hAnsi="Courier New" w:cs="Courier New" w:hint="default"/>
+      </w:rPr>
+    </w:lvl>
+    <w:lvl w:ilvl="8" w:tplc="04090005" w:tentative="1">
+      <w:start w:val="1"/>
+      <w:numFmt w:val="bullet"/>
+      <w:lvlText w:val=""/>
+      <w:lvlJc w:val="left"/>
+      <w:pPr>
+        <w:ind w:left="6480" w:hanging="360"/>
+      </w:pPr>
+      <w:rPr>
+        <w:rFonts w:ascii="Wingdings" w:hAnsi="Wingdings" w:hint="default"/>
+      </w:rPr>
+    </w:lvl>
+  </w:abstractNum>
+  <w:abstractNum w:abstractNumId="35" w15:restartNumberingAfterBreak="0">
     <w:nsid w:val="5E40171F"/>
     <w:multiLevelType w:val="hybridMultilevel"/>
     <w:tmpl w:val="9168B72E"/>
@@ -15393,7 +15334,7 @@
       </w:pPr>
     </w:lvl>
   </w:abstractNum>
-  <w:abstractNum w:abstractNumId="35" w15:restartNumberingAfterBreak="0">
+  <w:abstractNum w:abstractNumId="36" w15:restartNumberingAfterBreak="0">
     <w:nsid w:val="5F06329D"/>
     <w:multiLevelType w:val="hybridMultilevel"/>
     <w:tmpl w:val="E7204284"/>
@@ -15506,7 +15447,7 @@
       </w:rPr>
     </w:lvl>
   </w:abstractNum>
-  <w:abstractNum w:abstractNumId="36" w15:restartNumberingAfterBreak="0">
+  <w:abstractNum w:abstractNumId="37" w15:restartNumberingAfterBreak="0">
     <w:nsid w:val="60514F49"/>
     <w:multiLevelType w:val="hybridMultilevel"/>
     <w:tmpl w:val="E174B890"/>
@@ -15619,7 +15560,7 @@
       </w:rPr>
     </w:lvl>
   </w:abstractNum>
-  <w:abstractNum w:abstractNumId="37" w15:restartNumberingAfterBreak="0">
+  <w:abstractNum w:abstractNumId="38" w15:restartNumberingAfterBreak="0">
     <w:nsid w:val="63337065"/>
     <w:multiLevelType w:val="hybridMultilevel"/>
     <w:tmpl w:val="9D1243D6"/>
@@ -15709,7 +15650,7 @@
       </w:pPr>
     </w:lvl>
   </w:abstractNum>
-  <w:abstractNum w:abstractNumId="38" w15:restartNumberingAfterBreak="0">
+  <w:abstractNum w:abstractNumId="39" w15:restartNumberingAfterBreak="0">
     <w:nsid w:val="651D655E"/>
     <w:multiLevelType w:val="hybridMultilevel"/>
     <w:tmpl w:val="2B92FA12"/>
@@ -15795,7 +15736,7 @@
       </w:pPr>
     </w:lvl>
   </w:abstractNum>
-  <w:abstractNum w:abstractNumId="39" w15:restartNumberingAfterBreak="0">
+  <w:abstractNum w:abstractNumId="40" w15:restartNumberingAfterBreak="0">
     <w:nsid w:val="65344ACC"/>
     <w:multiLevelType w:val="hybridMultilevel"/>
     <w:tmpl w:val="6BE258D6"/>
@@ -15908,7 +15849,7 @@
       </w:rPr>
     </w:lvl>
   </w:abstractNum>
-  <w:abstractNum w:abstractNumId="40" w15:restartNumberingAfterBreak="0">
+  <w:abstractNum w:abstractNumId="41" w15:restartNumberingAfterBreak="0">
     <w:nsid w:val="66A35A5D"/>
     <w:multiLevelType w:val="hybridMultilevel"/>
     <w:tmpl w:val="6F7ED6DC"/>
@@ -16021,7 +15962,7 @@
       </w:rPr>
     </w:lvl>
   </w:abstractNum>
-  <w:abstractNum w:abstractNumId="41" w15:restartNumberingAfterBreak="0">
+  <w:abstractNum w:abstractNumId="42" w15:restartNumberingAfterBreak="0">
     <w:nsid w:val="693D06B8"/>
     <w:multiLevelType w:val="hybridMultilevel"/>
     <w:tmpl w:val="771C0D84"/>
@@ -16134,7 +16075,7 @@
       </w:rPr>
     </w:lvl>
   </w:abstractNum>
-  <w:abstractNum w:abstractNumId="42" w15:restartNumberingAfterBreak="0">
+  <w:abstractNum w:abstractNumId="43" w15:restartNumberingAfterBreak="0">
     <w:nsid w:val="6A8837B2"/>
     <w:multiLevelType w:val="hybridMultilevel"/>
     <w:tmpl w:val="F386DEA2"/>
@@ -16247,7 +16188,7 @@
       </w:rPr>
     </w:lvl>
   </w:abstractNum>
-  <w:abstractNum w:abstractNumId="43" w15:restartNumberingAfterBreak="0">
+  <w:abstractNum w:abstractNumId="44" w15:restartNumberingAfterBreak="0">
     <w:nsid w:val="6A8C4716"/>
     <w:multiLevelType w:val="hybridMultilevel"/>
     <w:tmpl w:val="A0C4E758"/>
@@ -16333,7 +16274,7 @@
       </w:pPr>
     </w:lvl>
   </w:abstractNum>
-  <w:abstractNum w:abstractNumId="44" w15:restartNumberingAfterBreak="0">
+  <w:abstractNum w:abstractNumId="45" w15:restartNumberingAfterBreak="0">
     <w:nsid w:val="6D7F64E0"/>
     <w:multiLevelType w:val="hybridMultilevel"/>
     <w:tmpl w:val="84567BAA"/>
@@ -16446,7 +16387,7 @@
       </w:rPr>
     </w:lvl>
   </w:abstractNum>
-  <w:abstractNum w:abstractNumId="45" w15:restartNumberingAfterBreak="0">
+  <w:abstractNum w:abstractNumId="46" w15:restartNumberingAfterBreak="0">
     <w:nsid w:val="70E137BC"/>
     <w:multiLevelType w:val="hybridMultilevel"/>
     <w:tmpl w:val="BBBEE9A0"/>
@@ -16559,7 +16500,7 @@
       </w:rPr>
     </w:lvl>
   </w:abstractNum>
-  <w:abstractNum w:abstractNumId="46" w15:restartNumberingAfterBreak="0">
+  <w:abstractNum w:abstractNumId="47" w15:restartNumberingAfterBreak="0">
     <w:nsid w:val="72DF333F"/>
     <w:multiLevelType w:val="hybridMultilevel"/>
     <w:tmpl w:val="5CDA7BF4"/>
@@ -16645,7 +16586,7 @@
       </w:pPr>
     </w:lvl>
   </w:abstractNum>
-  <w:abstractNum w:abstractNumId="47" w15:restartNumberingAfterBreak="0">
+  <w:abstractNum w:abstractNumId="48" w15:restartNumberingAfterBreak="0">
     <w:nsid w:val="780640E3"/>
     <w:multiLevelType w:val="hybridMultilevel"/>
     <w:tmpl w:val="0CFA16C6"/>
@@ -16758,155 +16699,274 @@
       </w:rPr>
     </w:lvl>
   </w:abstractNum>
-  <w:num w:numId="1">
+  <w:abstractNum w:abstractNumId="49" w15:restartNumberingAfterBreak="0">
+    <w:nsid w:val="7D335139"/>
+    <w:multiLevelType w:val="hybridMultilevel"/>
+    <w:tmpl w:val="7894400A"/>
+    <w:lvl w:ilvl="0" w:tplc="04090001">
+      <w:start w:val="1"/>
+      <w:numFmt w:val="bullet"/>
+      <w:lvlText w:val=""/>
+      <w:lvlJc w:val="left"/>
+      <w:pPr>
+        <w:ind w:left="720" w:hanging="360"/>
+      </w:pPr>
+      <w:rPr>
+        <w:rFonts w:ascii="Symbol" w:hAnsi="Symbol" w:hint="default"/>
+      </w:rPr>
+    </w:lvl>
+    <w:lvl w:ilvl="1" w:tplc="04090003" w:tentative="1">
+      <w:start w:val="1"/>
+      <w:numFmt w:val="bullet"/>
+      <w:lvlText w:val="o"/>
+      <w:lvlJc w:val="left"/>
+      <w:pPr>
+        <w:ind w:left="1440" w:hanging="360"/>
+      </w:pPr>
+      <w:rPr>
+        <w:rFonts w:ascii="Courier New" w:hAnsi="Courier New" w:cs="Courier New" w:hint="default"/>
+      </w:rPr>
+    </w:lvl>
+    <w:lvl w:ilvl="2" w:tplc="04090005" w:tentative="1">
+      <w:start w:val="1"/>
+      <w:numFmt w:val="bullet"/>
+      <w:lvlText w:val=""/>
+      <w:lvlJc w:val="left"/>
+      <w:pPr>
+        <w:ind w:left="2160" w:hanging="360"/>
+      </w:pPr>
+      <w:rPr>
+        <w:rFonts w:ascii="Wingdings" w:hAnsi="Wingdings" w:hint="default"/>
+      </w:rPr>
+    </w:lvl>
+    <w:lvl w:ilvl="3" w:tplc="04090001" w:tentative="1">
+      <w:start w:val="1"/>
+      <w:numFmt w:val="bullet"/>
+      <w:lvlText w:val=""/>
+      <w:lvlJc w:val="left"/>
+      <w:pPr>
+        <w:ind w:left="2880" w:hanging="360"/>
+      </w:pPr>
+      <w:rPr>
+        <w:rFonts w:ascii="Symbol" w:hAnsi="Symbol" w:hint="default"/>
+      </w:rPr>
+    </w:lvl>
+    <w:lvl w:ilvl="4" w:tplc="04090003" w:tentative="1">
+      <w:start w:val="1"/>
+      <w:numFmt w:val="bullet"/>
+      <w:lvlText w:val="o"/>
+      <w:lvlJc w:val="left"/>
+      <w:pPr>
+        <w:ind w:left="3600" w:hanging="360"/>
+      </w:pPr>
+      <w:rPr>
+        <w:rFonts w:ascii="Courier New" w:hAnsi="Courier New" w:cs="Courier New" w:hint="default"/>
+      </w:rPr>
+    </w:lvl>
+    <w:lvl w:ilvl="5" w:tplc="04090005" w:tentative="1">
+      <w:start w:val="1"/>
+      <w:numFmt w:val="bullet"/>
+      <w:lvlText w:val=""/>
+      <w:lvlJc w:val="left"/>
+      <w:pPr>
+        <w:ind w:left="4320" w:hanging="360"/>
+      </w:pPr>
+      <w:rPr>
+        <w:rFonts w:ascii="Wingdings" w:hAnsi="Wingdings" w:hint="default"/>
+      </w:rPr>
+    </w:lvl>
+    <w:lvl w:ilvl="6" w:tplc="04090001" w:tentative="1">
+      <w:start w:val="1"/>
+      <w:numFmt w:val="bullet"/>
+      <w:lvlText w:val=""/>
+      <w:lvlJc w:val="left"/>
+      <w:pPr>
+        <w:ind w:left="5040" w:hanging="360"/>
+      </w:pPr>
+      <w:rPr>
+        <w:rFonts w:ascii="Symbol" w:hAnsi="Symbol" w:hint="default"/>
+      </w:rPr>
+    </w:lvl>
+    <w:lvl w:ilvl="7" w:tplc="04090003" w:tentative="1">
+      <w:start w:val="1"/>
+      <w:numFmt w:val="bullet"/>
+      <w:lvlText w:val="o"/>
+      <w:lvlJc w:val="left"/>
+      <w:pPr>
+        <w:ind w:left="5760" w:hanging="360"/>
+      </w:pPr>
+      <w:rPr>
+        <w:rFonts w:ascii="Courier New" w:hAnsi="Courier New" w:cs="Courier New" w:hint="default"/>
+      </w:rPr>
+    </w:lvl>
+    <w:lvl w:ilvl="8" w:tplc="04090005" w:tentative="1">
+      <w:start w:val="1"/>
+      <w:numFmt w:val="bullet"/>
+      <w:lvlText w:val=""/>
+      <w:lvlJc w:val="left"/>
+      <w:pPr>
+        <w:ind w:left="6480" w:hanging="360"/>
+      </w:pPr>
+      <w:rPr>
+        <w:rFonts w:ascii="Wingdings" w:hAnsi="Wingdings" w:hint="default"/>
+      </w:rPr>
+    </w:lvl>
+  </w:abstractNum>
+  <w:num w:numId="1" w16cid:durableId="212625040">
     <w:abstractNumId w:val="22"/>
   </w:num>
-  <w:num w:numId="2">
+  <w:num w:numId="2" w16cid:durableId="666324048">
     <w:abstractNumId w:val="8"/>
   </w:num>
-  <w:num w:numId="3">
+  <w:num w:numId="3" w16cid:durableId="1988436020">
+    <w:abstractNumId w:val="42"/>
+  </w:num>
+  <w:num w:numId="4" w16cid:durableId="907768004">
+    <w:abstractNumId w:val="24"/>
+  </w:num>
+  <w:num w:numId="5" w16cid:durableId="430854794">
+    <w:abstractNumId w:val="19"/>
+  </w:num>
+  <w:num w:numId="6" w16cid:durableId="268708058">
+    <w:abstractNumId w:val="6"/>
+  </w:num>
+  <w:num w:numId="7" w16cid:durableId="1818374129">
+    <w:abstractNumId w:val="47"/>
+  </w:num>
+  <w:num w:numId="8" w16cid:durableId="1800225437">
+    <w:abstractNumId w:val="10"/>
+  </w:num>
+  <w:num w:numId="9" w16cid:durableId="1451122951">
+    <w:abstractNumId w:val="17"/>
+  </w:num>
+  <w:num w:numId="10" w16cid:durableId="98766551">
+    <w:abstractNumId w:val="14"/>
+  </w:num>
+  <w:num w:numId="11" w16cid:durableId="1140614950">
+    <w:abstractNumId w:val="35"/>
+  </w:num>
+  <w:num w:numId="12" w16cid:durableId="1138382290">
+    <w:abstractNumId w:val="2"/>
+  </w:num>
+  <w:num w:numId="13" w16cid:durableId="490485643">
+    <w:abstractNumId w:val="5"/>
+  </w:num>
+  <w:num w:numId="14" w16cid:durableId="1240288039">
+    <w:abstractNumId w:val="31"/>
+  </w:num>
+  <w:num w:numId="15" w16cid:durableId="1183737863">
+    <w:abstractNumId w:val="21"/>
+  </w:num>
+  <w:num w:numId="16" w16cid:durableId="695929054">
+    <w:abstractNumId w:val="23"/>
+  </w:num>
+  <w:num w:numId="17" w16cid:durableId="215164903">
+    <w:abstractNumId w:val="37"/>
+  </w:num>
+  <w:num w:numId="18" w16cid:durableId="1284917547">
+    <w:abstractNumId w:val="18"/>
+  </w:num>
+  <w:num w:numId="19" w16cid:durableId="2014380315">
     <w:abstractNumId w:val="41"/>
   </w:num>
-  <w:num w:numId="4">
-    <w:abstractNumId w:val="24"/>
+  <w:num w:numId="20" w16cid:durableId="1785491873">
+    <w:abstractNumId w:val="48"/>
   </w:num>
-  <w:num w:numId="5">
-    <w:abstractNumId w:val="19"/>
+  <w:num w:numId="21" w16cid:durableId="72624349">
+    <w:abstractNumId w:val="28"/>
   </w:num>
-  <w:num w:numId="6">
-    <w:abstractNumId w:val="6"/>
+  <w:num w:numId="22" w16cid:durableId="1541278595">
+    <w:abstractNumId w:val="3"/>
   </w:num>
-  <w:num w:numId="7">
+  <w:num w:numId="23" w16cid:durableId="572281228">
+    <w:abstractNumId w:val="26"/>
+  </w:num>
+  <w:num w:numId="24" w16cid:durableId="1162507468">
+    <w:abstractNumId w:val="29"/>
+  </w:num>
+  <w:num w:numId="25" w16cid:durableId="49354054">
+    <w:abstractNumId w:val="27"/>
+  </w:num>
+  <w:num w:numId="26" w16cid:durableId="1394618162">
+    <w:abstractNumId w:val="13"/>
+  </w:num>
+  <w:num w:numId="27" w16cid:durableId="1275404469">
+    <w:abstractNumId w:val="11"/>
+  </w:num>
+  <w:num w:numId="28" w16cid:durableId="403527913">
+    <w:abstractNumId w:val="4"/>
+  </w:num>
+  <w:num w:numId="29" w16cid:durableId="1678118878">
+    <w:abstractNumId w:val="36"/>
+  </w:num>
+  <w:num w:numId="30" w16cid:durableId="1655259926">
+    <w:abstractNumId w:val="40"/>
+  </w:num>
+  <w:num w:numId="31" w16cid:durableId="440221456">
+    <w:abstractNumId w:val="15"/>
+  </w:num>
+  <w:num w:numId="32" w16cid:durableId="1591036978">
     <w:abstractNumId w:val="46"/>
   </w:num>
-  <w:num w:numId="8">
-    <w:abstractNumId w:val="10"/>
+  <w:num w:numId="33" w16cid:durableId="80952326">
+    <w:abstractNumId w:val="9"/>
   </w:num>
-  <w:num w:numId="9">
-    <w:abstractNumId w:val="17"/>
+  <w:num w:numId="34" w16cid:durableId="1327246831">
+    <w:abstractNumId w:val="16"/>
   </w:num>
-  <w:num w:numId="10">
-    <w:abstractNumId w:val="14"/>
+  <w:num w:numId="35" w16cid:durableId="1874492368">
+    <w:abstractNumId w:val="44"/>
   </w:num>
-  <w:num w:numId="11">
+  <w:num w:numId="36" w16cid:durableId="1122304897">
+    <w:abstractNumId w:val="20"/>
+  </w:num>
+  <w:num w:numId="37" w16cid:durableId="46729573">
+    <w:abstractNumId w:val="39"/>
+  </w:num>
+  <w:num w:numId="38" w16cid:durableId="1606575303">
+    <w:abstractNumId w:val="38"/>
+  </w:num>
+  <w:num w:numId="39" w16cid:durableId="1757480749">
+    <w:abstractNumId w:val="45"/>
+  </w:num>
+  <w:num w:numId="40" w16cid:durableId="1372613918">
+    <w:abstractNumId w:val="30"/>
+  </w:num>
+  <w:num w:numId="41" w16cid:durableId="1782992877">
+    <w:abstractNumId w:val="7"/>
+  </w:num>
+  <w:num w:numId="42" w16cid:durableId="936904640">
+    <w:abstractNumId w:val="1"/>
+  </w:num>
+  <w:num w:numId="43" w16cid:durableId="771710451">
+    <w:abstractNumId w:val="0"/>
+  </w:num>
+  <w:num w:numId="44" w16cid:durableId="359357363">
+    <w:abstractNumId w:val="33"/>
+  </w:num>
+  <w:num w:numId="45" w16cid:durableId="1952593545">
+    <w:abstractNumId w:val="43"/>
+  </w:num>
+  <w:num w:numId="46" w16cid:durableId="2001493514">
+    <w:abstractNumId w:val="12"/>
+  </w:num>
+  <w:num w:numId="47" w16cid:durableId="555051815">
+    <w:abstractNumId w:val="32"/>
+  </w:num>
+  <w:num w:numId="48" w16cid:durableId="2103448875">
+    <w:abstractNumId w:val="25"/>
+  </w:num>
+  <w:num w:numId="49" w16cid:durableId="1033581586">
     <w:abstractNumId w:val="34"/>
   </w:num>
-  <w:num w:numId="12">
-    <w:abstractNumId w:val="2"/>
-  </w:num>
-  <w:num w:numId="13">
-    <w:abstractNumId w:val="5"/>
-  </w:num>
-  <w:num w:numId="14">
-    <w:abstractNumId w:val="31"/>
-  </w:num>
-  <w:num w:numId="15">
-    <w:abstractNumId w:val="21"/>
-  </w:num>
-  <w:num w:numId="16">
-    <w:abstractNumId w:val="23"/>
-  </w:num>
-  <w:num w:numId="17">
-    <w:abstractNumId w:val="36"/>
-  </w:num>
-  <w:num w:numId="18">
-    <w:abstractNumId w:val="18"/>
-  </w:num>
-  <w:num w:numId="19">
-    <w:abstractNumId w:val="40"/>
-  </w:num>
-  <w:num w:numId="20">
-    <w:abstractNumId w:val="47"/>
-  </w:num>
-  <w:num w:numId="21">
-    <w:abstractNumId w:val="28"/>
-  </w:num>
-  <w:num w:numId="22">
-    <w:abstractNumId w:val="3"/>
-  </w:num>
-  <w:num w:numId="23">
-    <w:abstractNumId w:val="26"/>
-  </w:num>
-  <w:num w:numId="24">
-    <w:abstractNumId w:val="29"/>
-  </w:num>
-  <w:num w:numId="25">
-    <w:abstractNumId w:val="27"/>
-  </w:num>
-  <w:num w:numId="26">
-    <w:abstractNumId w:val="13"/>
-  </w:num>
-  <w:num w:numId="27">
-    <w:abstractNumId w:val="11"/>
-  </w:num>
-  <w:num w:numId="28">
-    <w:abstractNumId w:val="4"/>
-  </w:num>
-  <w:num w:numId="29">
-    <w:abstractNumId w:val="35"/>
-  </w:num>
-  <w:num w:numId="30">
-    <w:abstractNumId w:val="39"/>
-  </w:num>
-  <w:num w:numId="31">
-    <w:abstractNumId w:val="15"/>
-  </w:num>
-  <w:num w:numId="32">
-    <w:abstractNumId w:val="45"/>
-  </w:num>
-  <w:num w:numId="33">
-    <w:abstractNumId w:val="9"/>
-  </w:num>
-  <w:num w:numId="34">
-    <w:abstractNumId w:val="16"/>
-  </w:num>
-  <w:num w:numId="35">
-    <w:abstractNumId w:val="43"/>
-  </w:num>
-  <w:num w:numId="36">
-    <w:abstractNumId w:val="20"/>
-  </w:num>
-  <w:num w:numId="37">
-    <w:abstractNumId w:val="38"/>
-  </w:num>
-  <w:num w:numId="38">
-    <w:abstractNumId w:val="37"/>
-  </w:num>
-  <w:num w:numId="39">
-    <w:abstractNumId w:val="44"/>
-  </w:num>
-  <w:num w:numId="40">
-    <w:abstractNumId w:val="30"/>
-  </w:num>
-  <w:num w:numId="41">
-    <w:abstractNumId w:val="7"/>
-  </w:num>
-  <w:num w:numId="42">
-    <w:abstractNumId w:val="1"/>
-  </w:num>
-  <w:num w:numId="43">
-    <w:abstractNumId w:val="0"/>
-  </w:num>
-  <w:num w:numId="44">
-    <w:abstractNumId w:val="33"/>
-  </w:num>
-  <w:num w:numId="45">
-    <w:abstractNumId w:val="42"/>
-  </w:num>
-  <w:num w:numId="46">
-    <w:abstractNumId w:val="12"/>
-  </w:num>
-  <w:num w:numId="47">
-    <w:abstractNumId w:val="32"/>
-  </w:num>
-  <w:num w:numId="48">
-    <w:abstractNumId w:val="25"/>
+  <w:num w:numId="50" w16cid:durableId="360134165">
+    <w:abstractNumId w:val="49"/>
   </w:num>
 </w:numbering>
 </file>
 
 <file path=word/styles.xml><?xml version="1.0" encoding="utf-8"?>
-<w:styles xmlns:mc="http://schemas.openxmlformats.org/markup-compatibility/2006" xmlns:r="http://schemas.openxmlformats.org/officeDocument/2006/relationships" xmlns:w="http://schemas.openxmlformats.org/wordprocessingml/2006/main" xmlns:w14="http://schemas.microsoft.com/office/word/2010/wordml" xmlns:w15="http://schemas.microsoft.com/office/word/2012/wordml" xmlns:w16cid="http://schemas.microsoft.com/office/word/2016/wordml/cid" xmlns:w16se="http://schemas.microsoft.com/office/word/2015/wordml/symex" mc:Ignorable="w14 w15 w16se w16cid">
+<w:styles xmlns:mc="http://schemas.openxmlformats.org/markup-compatibility/2006" xmlns:r="http://schemas.openxmlformats.org/officeDocument/2006/relationships" xmlns:w="http://schemas.openxmlformats.org/wordprocessingml/2006/main" xmlns:w14="http://schemas.microsoft.com/office/word/2010/wordml" xmlns:w15="http://schemas.microsoft.com/office/word/2012/wordml" xmlns:w16cex="http://schemas.microsoft.com/office/word/2018/wordml/cex" xmlns:w16cid="http://schemas.microsoft.com/office/word/2016/wordml/cid" xmlns:w16="http://schemas.microsoft.com/office/word/2018/wordml" xmlns:w16du="http://schemas.microsoft.com/office/word/2023/wordml/word16du" xmlns:w16sdtdh="http://schemas.microsoft.com/office/word/2020/wordml/sdtdatahash" xmlns:w16se="http://schemas.microsoft.com/office/word/2015/wordml/symex" mc:Ignorable="w14 w15 w16se w16cid w16 w16cex w16sdtdh w16du">
   <w:docDefaults>
     <w:rPrDefault>
       <w:rPr>
@@ -16922,7 +16982,7 @@
       </w:pPr>
     </w:pPrDefault>
   </w:docDefaults>
-  <w:latentStyles w:defLockedState="0" w:defUIPriority="99" w:defSemiHidden="0" w:defUnhideWhenUsed="0" w:defQFormat="0" w:count="375">
+  <w:latentStyles w:defLockedState="0" w:defUIPriority="99" w:defSemiHidden="0" w:defUnhideWhenUsed="0" w:defQFormat="0" w:count="376">
     <w:lsdException w:name="Normal" w:uiPriority="0" w:qFormat="1"/>
     <w:lsdException w:name="heading 1" w:uiPriority="9" w:qFormat="1"/>
     <w:lsdException w:name="heading 2" w:semiHidden="1" w:uiPriority="9" w:unhideWhenUsed="1" w:qFormat="1"/>
@@ -17298,6 +17358,7 @@
     <w:lsdException w:name="Smart Hyperlink" w:semiHidden="1" w:unhideWhenUsed="1"/>
     <w:lsdException w:name="Hashtag" w:semiHidden="1" w:unhideWhenUsed="1"/>
     <w:lsdException w:name="Unresolved Mention" w:semiHidden="1" w:unhideWhenUsed="1"/>
+    <w:lsdException w:name="Smart Link" w:semiHidden="1" w:unhideWhenUsed="1"/>
   </w:latentStyles>
   <w:style w:type="paragraph" w:default="1" w:styleId="Normal">
     <w:name w:val="Normal"/>

</xml_diff>

<commit_message>
Edit readme and start help links
</commit_message>
<xml_diff>
--- a/LakeMeadWaterBankDivideInflow/ModelGuide/ModelGuide-LakeMeadWaterBank.docx
+++ b/LakeMeadWaterBankDivideInflow/ModelGuide/ModelGuide-LakeMeadWaterBank.docx
@@ -20,6 +20,7 @@
     <w:p>
       <w:pPr>
         <w:pStyle w:val="Heading2"/>
+        <w:jc w:val="center"/>
       </w:pPr>
       <w:r>
         <w:t>Lake Mead Water Bank based on the Principle of Divide Reservoir Inflow</w:t>
@@ -52,19 +53,35 @@
           <w:t>david.rosenberg@usu.edu</w:t>
         </w:r>
       </w:hyperlink>
-      <w:r>
-        <w:rPr>
-          <w:rStyle w:val="Hyperlink"/>
-        </w:rPr>
-        <w:t xml:space="preserve"> | @WaterModeler</w:t>
-      </w:r>
     </w:p>
     <w:p>
       <w:pPr>
         <w:jc w:val="center"/>
       </w:pPr>
       <w:r>
-        <w:t>November 15, 2024</w:t>
+        <w:t xml:space="preserve">| </w:t>
+      </w:r>
+      <w:hyperlink r:id="rId9" w:history="1">
+        <w:r>
+          <w:rPr>
+            <w:rStyle w:val="Hyperlink"/>
+          </w:rPr>
+          <w:t>http://rosenberg.usu.edu</w:t>
+        </w:r>
+      </w:hyperlink>
+    </w:p>
+    <w:p>
+      <w:pPr>
+        <w:jc w:val="center"/>
+      </w:pPr>
+      <w:r>
+        <w:t xml:space="preserve">November </w:t>
+      </w:r>
+      <w:r>
+        <w:t>2</w:t>
+      </w:r>
+      <w:r>
+        <w:t>5, 2024</w:t>
       </w:r>
     </w:p>
     <w:p/>
@@ -193,10 +210,7 @@
         <w:t xml:space="preserve">may </w:t>
       </w:r>
       <w:r>
-        <w:t>jetson</w:t>
-      </w:r>
-      <w:r>
-        <w:t xml:space="preserve"> the need for increasing mandatory Lower Basin water shortages tied to declining system storage. The water bank </w:t>
+        <w:t xml:space="preserve">jetson the need for increasing mandatory Lower Basin water shortages tied to declining system storage. The water bank </w:t>
       </w:r>
       <w:r>
         <w:t>may</w:t>
@@ -297,10 +311,7 @@
         <w:pStyle w:val="Header1-Non-Numbered"/>
       </w:pPr>
       <w:r>
-        <w:t>R</w:t>
-      </w:r>
-      <w:r>
-        <w:t>equirements</w:t>
+        <w:t>Requirements</w:t>
       </w:r>
       <w:r>
         <w:tab/>
@@ -404,10 +415,7 @@
         <w:t>Number of People</w:t>
       </w:r>
       <w:r>
-        <w:t>: 2 or more (facilitator may also participate)</w:t>
-      </w:r>
-      <w:r>
-        <w:t>.</w:t>
+        <w:t>: 2 or more (facilitator may also participate).</w:t>
       </w:r>
     </w:p>
     <w:p>
@@ -583,7 +591,7 @@
                     </pic:cNvPicPr>
                   </pic:nvPicPr>
                   <pic:blipFill>
-                    <a:blip r:embed="rId9">
+                    <a:blip r:embed="rId10">
                       <a:extLst>
                         <a:ext uri="{28A0092B-C50C-407E-A947-70E740481C1C}">
                           <a14:useLocalDpi xmlns:a14="http://schemas.microsoft.com/office/drawing/2010/main" val="0"/>
@@ -1121,7 +1129,7 @@
           <w:numId w:val="48"/>
         </w:numPr>
       </w:pPr>
-      <w:hyperlink r:id="rId10" w:history="1">
+      <w:hyperlink r:id="rId11" w:history="1">
         <w:r>
           <w:rPr>
             <w:rStyle w:val="Hyperlink"/>
@@ -1176,7 +1184,7 @@
           <w:numId w:val="48"/>
         </w:numPr>
       </w:pPr>
-      <w:hyperlink r:id="rId11" w:history="1">
+      <w:hyperlink r:id="rId12" w:history="1">
         <w:r>
           <w:rPr>
             <w:rStyle w:val="Hyperlink"/>
@@ -1483,15 +1491,7 @@
               <w:t>5 to 5.45</w:t>
             </w:r>
             <w:r>
-              <w:t xml:space="preserve"> </w:t>
-            </w:r>
-            <w:proofErr w:type="spellStart"/>
-            <w:r>
-              <w:t>maf</w:t>
-            </w:r>
-            <w:proofErr w:type="spellEnd"/>
-            <w:r>
-              <w:t xml:space="preserve"> per year </w:t>
+              <w:t xml:space="preserve"> maf per year </w:t>
             </w:r>
             <w:r>
               <w:t>as Lake Mead level decline</w:t>
@@ -1532,41 +1532,24 @@
             <w:r>
               <w:t xml:space="preserve">cutback schedule in </w:t>
             </w:r>
-            <w:proofErr w:type="spellStart"/>
             <w:r>
               <w:rPr>
                 <w:i/>
                 <w:iCs/>
               </w:rPr>
-              <w:t>MandatoryConservation</w:t>
-            </w:r>
-            <w:proofErr w:type="spellEnd"/>
-            <w:r>
-              <w:rPr>
-                <w:i/>
-                <w:iCs/>
-              </w:rPr>
+              <w:t xml:space="preserve">MandatoryConservation </w:t>
+            </w:r>
+            <w:r>
+              <w:t>sheet.</w:t>
+            </w:r>
+            <w:r>
               <w:t xml:space="preserve"> </w:t>
             </w:r>
             <w:r>
-              <w:t>sheet.</w:t>
-            </w:r>
-            <w:r>
-              <w:t xml:space="preserve"> </w:t>
-            </w:r>
-            <w:r>
               <w:t>These values ex</w:t>
             </w:r>
             <w:r>
-              <w:t xml:space="preserve">clude 0.95 </w:t>
-            </w:r>
-            <w:proofErr w:type="spellStart"/>
-            <w:r>
-              <w:t>maf</w:t>
-            </w:r>
-            <w:proofErr w:type="spellEnd"/>
-            <w:r>
-              <w:t xml:space="preserve"> </w:t>
+              <w:t xml:space="preserve">clude 0.95 maf </w:t>
             </w:r>
             <w:r>
               <w:t xml:space="preserve">per year </w:t>
@@ -1585,15 +1568,7 @@
               <w:ind w:left="161" w:hanging="180"/>
             </w:pPr>
             <w:r>
-              <w:t xml:space="preserve">Cut back an addition 0.5 </w:t>
-            </w:r>
-            <w:proofErr w:type="spellStart"/>
-            <w:r>
-              <w:t>maf</w:t>
-            </w:r>
-            <w:proofErr w:type="spellEnd"/>
-            <w:r>
-              <w:t xml:space="preserve"> per year to represent the recent 500-Plus Plan </w:t>
+              <w:t xml:space="preserve">Cut back an addition 0.5 maf per year to represent the recent 500-Plus Plan </w:t>
             </w:r>
             <w:r>
               <w:fldChar w:fldCharType="begin"/>
@@ -1812,15 +1787,7 @@
               <w:t xml:space="preserve">Continue mandatory conservation </w:t>
             </w:r>
             <w:r>
-              <w:t xml:space="preserve">and cutback from 1.5 </w:t>
-            </w:r>
-            <w:proofErr w:type="spellStart"/>
-            <w:r>
-              <w:t>maf</w:t>
-            </w:r>
-            <w:proofErr w:type="spellEnd"/>
-            <w:r>
-              <w:t xml:space="preserve"> per year </w:t>
+              <w:t xml:space="preserve">and cutback from 1.5 maf per year </w:t>
             </w:r>
             <w:r>
               <w:t xml:space="preserve">as Lake Mead levels decline </w:t>
@@ -1846,21 +1813,12 @@
             <w:r>
               <w:t xml:space="preserve">. See </w:t>
             </w:r>
-            <w:proofErr w:type="spellStart"/>
             <w:r>
               <w:rPr>
                 <w:i/>
                 <w:iCs/>
               </w:rPr>
-              <w:t>MandatoryConservation</w:t>
-            </w:r>
-            <w:proofErr w:type="spellEnd"/>
-            <w:r>
-              <w:rPr>
-                <w:i/>
-                <w:iCs/>
-              </w:rPr>
-              <w:t xml:space="preserve"> </w:t>
+              <w:t xml:space="preserve">MandatoryConservation </w:t>
             </w:r>
             <w:r>
               <w:t>sheet.</w:t>
@@ -2043,15 +2001,7 @@
               <w:t xml:space="preserve"> and use </w:t>
             </w:r>
             <w:r>
-              <w:t xml:space="preserve">0.95 </w:t>
-            </w:r>
-            <w:proofErr w:type="spellStart"/>
-            <w:r>
-              <w:t>maf</w:t>
-            </w:r>
-            <w:proofErr w:type="spellEnd"/>
-            <w:r>
-              <w:t xml:space="preserve"> </w:t>
+              <w:t xml:space="preserve">0.95 maf </w:t>
             </w:r>
             <w:r>
               <w:t xml:space="preserve">of settled water rights </w:t>
@@ -2216,7 +2166,7 @@
                     <pic:cNvPicPr/>
                   </pic:nvPicPr>
                   <pic:blipFill>
-                    <a:blip r:embed="rId12"/>
+                    <a:blip r:embed="rId13"/>
                     <a:stretch>
                       <a:fillRect/>
                     </a:stretch>
@@ -2259,32 +2209,14 @@
           <w:b/>
           <w:bCs/>
         </w:rPr>
-        <w:t>(</w:t>
-      </w:r>
-      <w:proofErr w:type="spellStart"/>
+        <w:t>(i) E</w:t>
+      </w:r>
       <w:r>
         <w:rPr>
           <w:rStyle w:val="Heading3Char"/>
           <w:b/>
           <w:bCs/>
         </w:rPr>
-        <w:t>i</w:t>
-      </w:r>
-      <w:proofErr w:type="spellEnd"/>
-      <w:r>
-        <w:rPr>
-          <w:rStyle w:val="Heading3Char"/>
-          <w:b/>
-          <w:bCs/>
-        </w:rPr>
-        <w:t>) E</w:t>
-      </w:r>
-      <w:r>
-        <w:rPr>
-          <w:rStyle w:val="Heading3Char"/>
-          <w:b/>
-          <w:bCs/>
-        </w:rPr>
         <w:t>vaporation rates</w:t>
       </w:r>
       <w:bookmarkEnd w:id="0"/>
@@ -2330,15 +2262,7 @@
         <w:t>s on</w:t>
       </w:r>
       <w:r>
-        <w:t xml:space="preserve"> Lake Mead evaporation rates for a five year study for Lake Mead draw down saw variations of 0.25 </w:t>
-      </w:r>
-      <w:proofErr w:type="spellStart"/>
-      <w:r>
-        <w:t>maf</w:t>
-      </w:r>
-      <w:proofErr w:type="spellEnd"/>
-      <w:r>
-        <w:t xml:space="preserve"> </w:t>
+        <w:t xml:space="preserve"> Lake Mead evaporation rates for a five year study for Lake Mead draw down saw variations of 0.25 maf </w:t>
       </w:r>
       <w:r>
         <w:t xml:space="preserve">or less </w:t>
@@ -2849,15 +2773,7 @@
         <w:t xml:space="preserve">is </w:t>
       </w:r>
       <w:r>
-        <w:t xml:space="preserve">78.1 </w:t>
-      </w:r>
-      <w:proofErr w:type="spellStart"/>
-      <w:r>
-        <w:t>maf</w:t>
-      </w:r>
-      <w:proofErr w:type="spellEnd"/>
-      <w:r>
-        <w:t xml:space="preserve"> and is </w:t>
+        <w:t xml:space="preserve">78.1 maf and is </w:t>
       </w:r>
       <w:r>
         <w:t xml:space="preserve">the </w:t>
@@ -2931,15 +2847,7 @@
         <w:t xml:space="preserve">Prior 9-year Paria River flow </w:t>
       </w:r>
       <w:r>
-        <w:t xml:space="preserve">is 0.17 </w:t>
-      </w:r>
-      <w:proofErr w:type="spellStart"/>
-      <w:r>
-        <w:t>maf</w:t>
-      </w:r>
-      <w:proofErr w:type="spellEnd"/>
-      <w:r>
-        <w:t xml:space="preserve"> and measured just before the confluence with the Colorado River at Lee Ferry. </w:t>
+        <w:t xml:space="preserve">is 0.17 maf and measured just before the confluence with the Colorado River at Lee Ferry. </w:t>
       </w:r>
       <w:r>
         <w:t>We care about th</w:t>
@@ -3005,15 +2913,7 @@
         <w:t>5</w:t>
       </w:r>
       <w:r>
-        <w:t xml:space="preserve"> </w:t>
-      </w:r>
-      <w:proofErr w:type="spellStart"/>
-      <w:r>
-        <w:t>maf</w:t>
-      </w:r>
-      <w:proofErr w:type="spellEnd"/>
-      <w:r>
-        <w:t xml:space="preserve"> each decade to the Lower Basin and Mexico via article III(d) of the 1922 Colorado River Compact and 1944 US-Mexico Treaty</w:t>
+        <w:t xml:space="preserve"> maf each decade to the Lower Basin and Mexico via article III(d) of the 1922 Colorado River Compact and 1944 US-Mexico Treaty</w:t>
       </w:r>
       <w:r>
         <w:t xml:space="preserve">. Here, </w:t>
@@ -3033,137 +2933,100 @@
       <w:r>
         <w:t xml:space="preserve"> </w:t>
       </w:r>
-      <w:proofErr w:type="spellStart"/>
-      <w:r>
-        <w:t>maf</w:t>
-      </w:r>
-      <w:proofErr w:type="spellEnd"/>
+      <w:r>
+        <w:t xml:space="preserve">maf </w:t>
+      </w:r>
+      <w:r>
+        <w:t>= (7.5)(10) + (1.5/2)(10)</w:t>
+      </w:r>
+    </w:p>
+    <w:p>
+      <w:r>
+        <w:t>Where 7.5 maf is the Upper Basin’s annual delivery responsibility to the Lower Basin</w:t>
+      </w:r>
+      <w:r>
+        <w:t xml:space="preserve">, </w:t>
+      </w:r>
+      <w:r>
+        <w:t>(1.5/2) is the Upper Basin’s half share of the U.S. responsibility to Mexico</w:t>
+      </w:r>
+      <w:r>
+        <w:t xml:space="preserve">, </w:t>
+      </w:r>
+      <w:r>
+        <w:t>and 10 is</w:t>
+      </w:r>
+      <w:r>
+        <w:t xml:space="preserve"> a consecutive</w:t>
+      </w:r>
+      <w:r>
+        <w:t xml:space="preserve"> 10</w:t>
+      </w:r>
       <w:r>
         <w:t xml:space="preserve"> </w:t>
       </w:r>
       <w:r>
-        <w:t>= (7.5)(10) + (1.5/2)(10)</w:t>
-      </w:r>
-    </w:p>
-    <w:p>
-      <w:r>
-        <w:t xml:space="preserve">Where 7.5 </w:t>
-      </w:r>
-      <w:proofErr w:type="spellStart"/>
-      <w:r>
-        <w:t>maf</w:t>
-      </w:r>
-      <w:proofErr w:type="spellEnd"/>
-      <w:r>
-        <w:t xml:space="preserve"> is the Upper Basin’s annual delivery responsibility to the Lower Basin</w:t>
-      </w:r>
-      <w:r>
-        <w:t xml:space="preserve">, </w:t>
-      </w:r>
-      <w:r>
-        <w:t>(1.5/2) is the Upper Basin’s half share of the U.S. responsibility to Mexico</w:t>
-      </w:r>
-      <w:r>
-        <w:t xml:space="preserve">, </w:t>
-      </w:r>
-      <w:r>
-        <w:t>and 10 is</w:t>
-      </w:r>
-      <w:r>
-        <w:t xml:space="preserve"> a consecutive</w:t>
-      </w:r>
-      <w:r>
-        <w:t xml:space="preserve"> 10</w:t>
-      </w:r>
+        <w:t>year</w:t>
+      </w:r>
+      <w:r>
+        <w:t xml:space="preserve"> period</w:t>
+      </w:r>
+      <w:r>
+        <w:t>.</w:t>
+      </w:r>
+    </w:p>
+    <w:p>
+      <w:pPr>
+        <w:pStyle w:val="Heading3"/>
+      </w:pPr>
+      <w:r>
+        <w:t xml:space="preserve">(vii) </w:t>
+      </w:r>
+      <w:bookmarkStart w:id="6" w:name="DeliveryToMeet10YearRequirement"/>
+      <w:r>
+        <w:t>Delivery to meet 10-year requirement</w:t>
+      </w:r>
+    </w:p>
+    <w:p>
+      <w:r>
+        <w:t xml:space="preserve">This setting is no longer active. </w:t>
+      </w:r>
+      <w:r>
+        <w:t>Upper Basin delivery to meet 10-year requirement</w:t>
+      </w:r>
+      <w:bookmarkEnd w:id="6"/>
       <w:r>
         <w:t xml:space="preserve"> </w:t>
       </w:r>
       <w:r>
-        <w:t>year</w:t>
-      </w:r>
-      <w:r>
-        <w:t xml:space="preserve"> period</w:t>
-      </w:r>
-      <w:r>
-        <w:t>.</w:t>
-      </w:r>
-    </w:p>
-    <w:p>
-      <w:pPr>
-        <w:pStyle w:val="Heading3"/>
-      </w:pPr>
-      <w:r>
-        <w:t xml:space="preserve">(vii) </w:t>
-      </w:r>
-      <w:bookmarkStart w:id="6" w:name="DeliveryToMeet10YearRequirement"/>
-      <w:r>
-        <w:t>Delivery to meet 10-year requirement</w:t>
-      </w:r>
-    </w:p>
-    <w:p>
-      <w:r>
-        <w:t xml:space="preserve">This setting is no longer active. </w:t>
-      </w:r>
-      <w:r>
-        <w:t>Upper Basin delivery to meet 10-year requirement</w:t>
-      </w:r>
-      <w:bookmarkEnd w:id="6"/>
+        <w:t xml:space="preserve">is the </w:t>
+      </w:r>
+      <w:r>
+        <w:t>82.</w:t>
+      </w:r>
+      <w:r>
+        <w:t>5</w:t>
+      </w:r>
+      <w:r>
+        <w:t xml:space="preserve"> maf requirement</w:t>
+      </w:r>
+      <w:r>
+        <w:t xml:space="preserve"> minus the Lake Powell Release minus the Paria flow. The Upper Basin must</w:t>
+      </w:r>
       <w:r>
         <w:t xml:space="preserve"> </w:t>
       </w:r>
       <w:r>
-        <w:t xml:space="preserve">is the </w:t>
-      </w:r>
-      <w:r>
-        <w:t>82.</w:t>
-      </w:r>
-      <w:r>
-        <w:t>5</w:t>
-      </w:r>
-      <w:r>
-        <w:t xml:space="preserve"> </w:t>
-      </w:r>
-      <w:proofErr w:type="spellStart"/>
-      <w:r>
-        <w:t>maf</w:t>
-      </w:r>
-      <w:proofErr w:type="spellEnd"/>
-      <w:r>
-        <w:t xml:space="preserve"> requirement</w:t>
-      </w:r>
-      <w:r>
-        <w:t xml:space="preserve"> minus the Lake Powell Release minus the Paria flow. The Upper Basin must</w:t>
-      </w:r>
-      <w:r>
-        <w:t xml:space="preserve"> </w:t>
-      </w:r>
-      <w:r>
         <w:t xml:space="preserve">deliver </w:t>
       </w:r>
       <w:r>
-        <w:t xml:space="preserve">4.2 </w:t>
-      </w:r>
-      <w:proofErr w:type="spellStart"/>
-      <w:r>
-        <w:t>maf</w:t>
-      </w:r>
-      <w:proofErr w:type="spellEnd"/>
-      <w:r>
-        <w:t xml:space="preserve"> to the Lower Basin</w:t>
+        <w:t>4.2 maf to the Lower Basin</w:t>
       </w:r>
       <w:r>
         <w:t xml:space="preserve"> next year at Lee Ferry</w:t>
       </w:r>
       <w:r>
-        <w:t xml:space="preserve">. The Upper Basin can keep all Lake Powell natural flow above 4.2 </w:t>
-      </w:r>
-      <w:proofErr w:type="spellStart"/>
-      <w:r>
-        <w:t>maf</w:t>
-      </w:r>
-      <w:proofErr w:type="spellEnd"/>
-      <w:r>
-        <w:t>.</w:t>
+        <w:t>. The Upper Basin can keep all Lake Powell natural flow above 4.2 maf.</w:t>
       </w:r>
     </w:p>
     <w:p>
@@ -3187,7 +3050,7 @@
                     <pic:cNvPicPr/>
                   </pic:nvPicPr>
                   <pic:blipFill>
-                    <a:blip r:embed="rId13"/>
+                    <a:blip r:embed="rId14"/>
                     <a:stretch>
                       <a:fillRect/>
                     </a:stretch>
@@ -3280,15 +3143,7 @@
         <w:t>2</w:t>
       </w:r>
       <w:r>
-        <w:t xml:space="preserve"> </w:t>
-      </w:r>
-      <w:proofErr w:type="spellStart"/>
-      <w:r>
-        <w:t>maf</w:t>
-      </w:r>
-      <w:proofErr w:type="spellEnd"/>
-      <w:r>
-        <w:t xml:space="preserve"> </w:t>
+        <w:t xml:space="preserve"> maf </w:t>
       </w:r>
       <w:r>
         <w:t xml:space="preserve">per year </w:t>
@@ -3300,15 +3155,7 @@
         <w:t>3</w:t>
       </w:r>
       <w:r>
-        <w:t xml:space="preserve"> </w:t>
-      </w:r>
-      <w:proofErr w:type="spellStart"/>
-      <w:r>
-        <w:t>maf</w:t>
-      </w:r>
-      <w:proofErr w:type="spellEnd"/>
-      <w:r>
-        <w:t xml:space="preserve"> </w:t>
+        <w:t xml:space="preserve"> maf </w:t>
       </w:r>
       <w:r>
         <w:t xml:space="preserve">per year </w:t>
@@ -3320,15 +3167,7 @@
         <w:t>4</w:t>
       </w:r>
       <w:r>
-        <w:t xml:space="preserve">, minus 1.06 </w:t>
-      </w:r>
-      <w:proofErr w:type="spellStart"/>
-      <w:r>
-        <w:t>maf</w:t>
-      </w:r>
-      <w:proofErr w:type="spellEnd"/>
-      <w:r>
-        <w:t xml:space="preserve"> </w:t>
+        <w:t xml:space="preserve">, minus 1.06 maf </w:t>
       </w:r>
       <w:r>
         <w:t xml:space="preserve">per year </w:t>
@@ -3445,7 +3284,7 @@
                     </pic:cNvPicPr>
                   </pic:nvPicPr>
                   <pic:blipFill>
-                    <a:blip r:embed="rId14">
+                    <a:blip r:embed="rId15">
                       <a:extLst>
                         <a:ext uri="{28A0092B-C50C-407E-A947-70E740481C1C}">
                           <a14:useLocalDpi xmlns:a14="http://schemas.microsoft.com/office/drawing/2010/main" val="0"/>
@@ -3573,15 +3412,7 @@
         <w:t xml:space="preserve">estimated </w:t>
       </w:r>
       <w:r>
-        <w:t xml:space="preserve">natural inflow to Lake Powell varied from 6 to 20 </w:t>
-      </w:r>
-      <w:proofErr w:type="spellStart"/>
-      <w:r>
-        <w:t>maf</w:t>
-      </w:r>
-      <w:proofErr w:type="spellEnd"/>
-      <w:r>
-        <w:t xml:space="preserve"> per year (</w:t>
+        <w:t>natural inflow to Lake Powell varied from 6 to 20 maf per year (</w:t>
       </w:r>
       <w:r>
         <w:t>Figure 2</w:t>
@@ -3622,7 +3453,6 @@
       <w:r>
         <w:t xml:space="preserve">. See workbook tab </w:t>
       </w:r>
-      <w:proofErr w:type="spellStart"/>
       <w:r>
         <w:rPr>
           <w:i/>
@@ -3630,7 +3460,6 @@
         </w:rPr>
         <w:t>HydrologicScenarios</w:t>
       </w:r>
-      <w:proofErr w:type="spellEnd"/>
       <w:r>
         <w:t xml:space="preserve"> for some flow scenarios from these periods.</w:t>
       </w:r>
@@ -3668,15 +3497,7 @@
         <w:t>:</w:t>
       </w:r>
       <w:r>
-        <w:t xml:space="preserve"> 9 </w:t>
-      </w:r>
-      <w:proofErr w:type="spellStart"/>
-      <w:r>
-        <w:t>maf</w:t>
-      </w:r>
-      <w:proofErr w:type="spellEnd"/>
-      <w:r>
-        <w:t xml:space="preserve"> per year.</w:t>
+        <w:t xml:space="preserve"> 9 maf per year.</w:t>
       </w:r>
     </w:p>
     <w:p>
@@ -3739,13 +3560,8 @@
         <w:fldChar w:fldCharType="end"/>
       </w:r>
       <w:r>
-        <w:t xml:space="preserve">(Figure 4) and add ~3 </w:t>
-      </w:r>
-      <w:proofErr w:type="spellStart"/>
-      <w:r>
-        <w:t>maf</w:t>
-      </w:r>
-      <w:proofErr w:type="spellEnd"/>
+        <w:t>(Figure 4) and add ~3 maf</w:t>
+      </w:r>
       <w:r>
         <w:t xml:space="preserve"> to get a natural flow</w:t>
       </w:r>
@@ -3769,107 +3585,6 @@
             <wp:extent cx="3418363" cy="3588261"/>
             <wp:effectExtent l="0" t="0" r="0" b="0"/>
             <wp:docPr id="20" name="Picture 20"/>
-            <wp:cNvGraphicFramePr>
-              <a:graphicFrameLocks xmlns:a="http://schemas.openxmlformats.org/drawingml/2006/main" noChangeAspect="1"/>
-            </wp:cNvGraphicFramePr>
-            <a:graphic xmlns:a="http://schemas.openxmlformats.org/drawingml/2006/main">
-              <a:graphicData uri="http://schemas.openxmlformats.org/drawingml/2006/picture">
-                <pic:pic xmlns:pic="http://schemas.openxmlformats.org/drawingml/2006/picture">
-                  <pic:nvPicPr>
-                    <pic:cNvPr id="1" name=""/>
-                    <pic:cNvPicPr/>
-                  </pic:nvPicPr>
-                  <pic:blipFill>
-                    <a:blip r:embed="rId15"/>
-                    <a:stretch>
-                      <a:fillRect/>
-                    </a:stretch>
-                  </pic:blipFill>
-                  <pic:spPr>
-                    <a:xfrm>
-                      <a:off x="0" y="0"/>
-                      <a:ext cx="3433216" cy="3603852"/>
-                    </a:xfrm>
-                    <a:prstGeom prst="rect">
-                      <a:avLst/>
-                    </a:prstGeom>
-                  </pic:spPr>
-                </pic:pic>
-              </a:graphicData>
-            </a:graphic>
-          </wp:inline>
-        </w:drawing>
-      </w:r>
-    </w:p>
-    <w:p>
-      <w:pPr>
-        <w:rPr>
-          <w:b/>
-          <w:bCs/>
-        </w:rPr>
-      </w:pPr>
-      <w:r>
-        <w:rPr>
-          <w:b/>
-          <w:bCs/>
-        </w:rPr>
-        <w:t>Figure 2</w:t>
-      </w:r>
-      <w:r>
-        <w:rPr>
-          <w:b/>
-          <w:bCs/>
-        </w:rPr>
-        <w:t xml:space="preserve">. Estimated natural inflow to Lake Powell </w:t>
-      </w:r>
-      <w:r>
-        <w:rPr>
-          <w:b/>
-          <w:bCs/>
-        </w:rPr>
-        <w:fldChar w:fldCharType="begin"/>
-      </w:r>
-      <w:r>
-        <w:rPr>
-          <w:b/>
-          <w:bCs/>
-        </w:rPr>
-        <w:instrText xml:space="preserve"> ADDIN EN.CITE &lt;EndNote&gt;&lt;Cite&gt;&lt;Author&gt;USBR&lt;/Author&gt;&lt;Year&gt;2021&lt;/Year&gt;&lt;RecNum&gt;2836&lt;/RecNum&gt;&lt;DisplayText&gt;(USBR, 2021a)&lt;/DisplayText&gt;&lt;record&gt;&lt;rec-number&gt;2836&lt;/rec-number&gt;&lt;foreign-keys&gt;&lt;key app="EN" db-id="xxt5ta9pd995dwesap0pdzzp2weaz0w9werf" timestamp="1636570167"&gt;2836&lt;/key&gt;&lt;/foreign-keys&gt;&lt;ref-type name="Report"&gt;27&lt;/ref-type&gt;&lt;contributors&gt;&lt;authors&gt;&lt;author&gt;USBR&lt;/author&gt;&lt;/authors&gt;&lt;/contributors&gt;&lt;titles&gt;&lt;title&gt;21st Century Colorado River: Hydrology and Risk of Lake Mead Reaching Critically Low Elevations&lt;/title&gt;&lt;/titles&gt;&lt;dates&gt;&lt;year&gt;2021&lt;/year&gt;&lt;pub-dates&gt;&lt;date&gt;November 5, 2021&lt;/date&gt;&lt;/pub-dates&gt;&lt;/dates&gt;&lt;publisher&gt;U.S. Bureau of Reclamation&lt;/publisher&gt;&lt;urls&gt;&lt;related-urls&gt;&lt;url&gt;https://github.com/dzeke/ColoradoRiverCoding/raw/main/500PlusPlan/MeadRisk-LBActionsWebianr11-5-21.pdf&lt;/url&gt;&lt;/related-urls&gt;&lt;/urls&gt;&lt;/record&gt;&lt;/Cite&gt;&lt;/EndNote&gt;</w:instrText>
-      </w:r>
-      <w:r>
-        <w:rPr>
-          <w:b/>
-          <w:bCs/>
-        </w:rPr>
-        <w:fldChar w:fldCharType="separate"/>
-      </w:r>
-      <w:r>
-        <w:rPr>
-          <w:b/>
-          <w:bCs/>
-          <w:noProof/>
-        </w:rPr>
-        <w:t>(USBR, 2021a)</w:t>
-      </w:r>
-      <w:r>
-        <w:rPr>
-          <w:b/>
-          <w:bCs/>
-        </w:rPr>
-        <w:fldChar w:fldCharType="end"/>
-      </w:r>
-    </w:p>
-    <w:p>
-      <w:r>
-        <w:rPr>
-          <w:noProof/>
-        </w:rPr>
-        <w:lastRenderedPageBreak/>
-        <w:drawing>
-          <wp:inline distT="0" distB="0" distL="0" distR="0" wp14:anchorId="0FD54F5A" wp14:editId="48518C2D">
-            <wp:extent cx="5266269" cy="3596929"/>
-            <wp:effectExtent l="0" t="0" r="0" b="3810"/>
-            <wp:docPr id="3" name="Picture 3"/>
             <wp:cNvGraphicFramePr>
               <a:graphicFrameLocks xmlns:a="http://schemas.openxmlformats.org/drawingml/2006/main" noChangeAspect="1"/>
             </wp:cNvGraphicFramePr>
@@ -3889,6 +3604,107 @@
                   <pic:spPr>
                     <a:xfrm>
                       <a:off x="0" y="0"/>
+                      <a:ext cx="3433216" cy="3603852"/>
+                    </a:xfrm>
+                    <a:prstGeom prst="rect">
+                      <a:avLst/>
+                    </a:prstGeom>
+                  </pic:spPr>
+                </pic:pic>
+              </a:graphicData>
+            </a:graphic>
+          </wp:inline>
+        </w:drawing>
+      </w:r>
+    </w:p>
+    <w:p>
+      <w:pPr>
+        <w:rPr>
+          <w:b/>
+          <w:bCs/>
+        </w:rPr>
+      </w:pPr>
+      <w:r>
+        <w:rPr>
+          <w:b/>
+          <w:bCs/>
+        </w:rPr>
+        <w:t>Figure 2</w:t>
+      </w:r>
+      <w:r>
+        <w:rPr>
+          <w:b/>
+          <w:bCs/>
+        </w:rPr>
+        <w:t xml:space="preserve">. Estimated natural inflow to Lake Powell </w:t>
+      </w:r>
+      <w:r>
+        <w:rPr>
+          <w:b/>
+          <w:bCs/>
+        </w:rPr>
+        <w:fldChar w:fldCharType="begin"/>
+      </w:r>
+      <w:r>
+        <w:rPr>
+          <w:b/>
+          <w:bCs/>
+        </w:rPr>
+        <w:instrText xml:space="preserve"> ADDIN EN.CITE &lt;EndNote&gt;&lt;Cite&gt;&lt;Author&gt;USBR&lt;/Author&gt;&lt;Year&gt;2021&lt;/Year&gt;&lt;RecNum&gt;2836&lt;/RecNum&gt;&lt;DisplayText&gt;(USBR, 2021a)&lt;/DisplayText&gt;&lt;record&gt;&lt;rec-number&gt;2836&lt;/rec-number&gt;&lt;foreign-keys&gt;&lt;key app="EN" db-id="xxt5ta9pd995dwesap0pdzzp2weaz0w9werf" timestamp="1636570167"&gt;2836&lt;/key&gt;&lt;/foreign-keys&gt;&lt;ref-type name="Report"&gt;27&lt;/ref-type&gt;&lt;contributors&gt;&lt;authors&gt;&lt;author&gt;USBR&lt;/author&gt;&lt;/authors&gt;&lt;/contributors&gt;&lt;titles&gt;&lt;title&gt;21st Century Colorado River: Hydrology and Risk of Lake Mead Reaching Critically Low Elevations&lt;/title&gt;&lt;/titles&gt;&lt;dates&gt;&lt;year&gt;2021&lt;/year&gt;&lt;pub-dates&gt;&lt;date&gt;November 5, 2021&lt;/date&gt;&lt;/pub-dates&gt;&lt;/dates&gt;&lt;publisher&gt;U.S. Bureau of Reclamation&lt;/publisher&gt;&lt;urls&gt;&lt;related-urls&gt;&lt;url&gt;https://github.com/dzeke/ColoradoRiverCoding/raw/main/500PlusPlan/MeadRisk-LBActionsWebianr11-5-21.pdf&lt;/url&gt;&lt;/related-urls&gt;&lt;/urls&gt;&lt;/record&gt;&lt;/Cite&gt;&lt;/EndNote&gt;</w:instrText>
+      </w:r>
+      <w:r>
+        <w:rPr>
+          <w:b/>
+          <w:bCs/>
+        </w:rPr>
+        <w:fldChar w:fldCharType="separate"/>
+      </w:r>
+      <w:r>
+        <w:rPr>
+          <w:b/>
+          <w:bCs/>
+          <w:noProof/>
+        </w:rPr>
+        <w:t>(USBR, 2021a)</w:t>
+      </w:r>
+      <w:r>
+        <w:rPr>
+          <w:b/>
+          <w:bCs/>
+        </w:rPr>
+        <w:fldChar w:fldCharType="end"/>
+      </w:r>
+    </w:p>
+    <w:p>
+      <w:r>
+        <w:rPr>
+          <w:noProof/>
+        </w:rPr>
+        <w:lastRenderedPageBreak/>
+        <w:drawing>
+          <wp:inline distT="0" distB="0" distL="0" distR="0" wp14:anchorId="0FD54F5A" wp14:editId="48518C2D">
+            <wp:extent cx="5266269" cy="3596929"/>
+            <wp:effectExtent l="0" t="0" r="0" b="3810"/>
+            <wp:docPr id="3" name="Picture 3"/>
+            <wp:cNvGraphicFramePr>
+              <a:graphicFrameLocks xmlns:a="http://schemas.openxmlformats.org/drawingml/2006/main" noChangeAspect="1"/>
+            </wp:cNvGraphicFramePr>
+            <a:graphic xmlns:a="http://schemas.openxmlformats.org/drawingml/2006/main">
+              <a:graphicData uri="http://schemas.openxmlformats.org/drawingml/2006/picture">
+                <pic:pic xmlns:pic="http://schemas.openxmlformats.org/drawingml/2006/picture">
+                  <pic:nvPicPr>
+                    <pic:cNvPr id="1" name=""/>
+                    <pic:cNvPicPr/>
+                  </pic:nvPicPr>
+                  <pic:blipFill>
+                    <a:blip r:embed="rId17"/>
+                    <a:stretch>
+                      <a:fillRect/>
+                    </a:stretch>
+                  </pic:blipFill>
+                  <pic:spPr>
+                    <a:xfrm>
+                      <a:off x="0" y="0"/>
                       <a:ext cx="5282926" cy="3608306"/>
                     </a:xfrm>
                     <a:prstGeom prst="rect">
@@ -4016,7 +3832,7 @@
                     <pic:cNvPicPr/>
                   </pic:nvPicPr>
                   <pic:blipFill rotWithShape="1">
-                    <a:blip r:embed="rId17"/>
+                    <a:blip r:embed="rId18"/>
                     <a:srcRect l="7846" t="8574" r="9367" b="11180"/>
                     <a:stretch/>
                   </pic:blipFill>
@@ -4121,23 +3937,7 @@
           <w:b/>
           <w:bCs/>
         </w:rPr>
-        <w:t xml:space="preserve">. Add ~ 3 </w:t>
-      </w:r>
-      <w:proofErr w:type="spellStart"/>
-      <w:r>
-        <w:rPr>
-          <w:b/>
-          <w:bCs/>
-        </w:rPr>
-        <w:t>maf</w:t>
-      </w:r>
-      <w:proofErr w:type="spellEnd"/>
-      <w:r>
-        <w:rPr>
-          <w:b/>
-          <w:bCs/>
-        </w:rPr>
-        <w:t xml:space="preserve"> </w:t>
+        <w:t xml:space="preserve">. Add ~ 3 maf </w:t>
       </w:r>
       <w:r>
         <w:rPr>
@@ -4164,300 +3964,6 @@
             <wp:extent cx="5558828" cy="1442563"/>
             <wp:effectExtent l="0" t="0" r="3810" b="5715"/>
             <wp:docPr id="8" name="Picture 8"/>
-            <wp:cNvGraphicFramePr>
-              <a:graphicFrameLocks xmlns:a="http://schemas.openxmlformats.org/drawingml/2006/main" noChangeAspect="1"/>
-            </wp:cNvGraphicFramePr>
-            <a:graphic xmlns:a="http://schemas.openxmlformats.org/drawingml/2006/main">
-              <a:graphicData uri="http://schemas.openxmlformats.org/drawingml/2006/picture">
-                <pic:pic xmlns:pic="http://schemas.openxmlformats.org/drawingml/2006/picture">
-                  <pic:nvPicPr>
-                    <pic:cNvPr id="1" name=""/>
-                    <pic:cNvPicPr/>
-                  </pic:nvPicPr>
-                  <pic:blipFill>
-                    <a:blip r:embed="rId18"/>
-                    <a:stretch>
-                      <a:fillRect/>
-                    </a:stretch>
-                  </pic:blipFill>
-                  <pic:spPr>
-                    <a:xfrm>
-                      <a:off x="0" y="0"/>
-                      <a:ext cx="5627222" cy="1460312"/>
-                    </a:xfrm>
-                    <a:prstGeom prst="rect">
-                      <a:avLst/>
-                    </a:prstGeom>
-                  </pic:spPr>
-                </pic:pic>
-              </a:graphicData>
-            </a:graphic>
-          </wp:inline>
-        </w:drawing>
-      </w:r>
-    </w:p>
-    <w:p>
-      <w:pPr>
-        <w:rPr>
-          <w:b/>
-          <w:bCs/>
-        </w:rPr>
-      </w:pPr>
-      <w:r>
-        <w:rPr>
-          <w:b/>
-          <w:bCs/>
-        </w:rPr>
-        <w:t>Figure 5</w:t>
-      </w:r>
-      <w:r>
-        <w:rPr>
-          <w:b/>
-          <w:bCs/>
-        </w:rPr>
-        <w:t xml:space="preserve">. </w:t>
-      </w:r>
-      <w:r>
-        <w:rPr>
-          <w:b/>
-          <w:bCs/>
-        </w:rPr>
-        <w:t xml:space="preserve">Process to go from gaged (measured) flow to natural flow </w:t>
-      </w:r>
-      <w:r>
-        <w:rPr>
-          <w:b/>
-          <w:bCs/>
-        </w:rPr>
-        <w:fldChar w:fldCharType="begin"/>
-      </w:r>
-      <w:r>
-        <w:rPr>
-          <w:b/>
-          <w:bCs/>
-        </w:rPr>
-        <w:instrText xml:space="preserve"> ADDIN EN.CITE &lt;EndNote&gt;&lt;Cite&gt;&lt;Author&gt;Wheeler&lt;/Author&gt;&lt;Year&gt;2019&lt;/Year&gt;&lt;RecNum&gt;2493&lt;/RecNum&gt;&lt;DisplayText&gt;(Wheeler et al., 2019)&lt;/DisplayText&gt;&lt;record&gt;&lt;rec-number&gt;2493&lt;/rec-number&gt;&lt;foreign-keys&gt;&lt;key app="EN" db-id="xxt5ta9pd995dwesap0pdzzp2weaz0w9werf" timestamp="1552627894"&gt;2493&lt;/key&gt;&lt;/foreign-keys&gt;&lt;ref-type name="Report"&gt;27&lt;/ref-type&gt;&lt;contributors&gt;&lt;authors&gt;&lt;author&gt;Kevin G. Wheeler&lt;/author&gt;&lt;author&gt;John C. Schmidt&lt;/author&gt;&lt;author&gt;David E. Rosenberg&lt;/author&gt;&lt;/authors&gt;&lt;/contributors&gt;&lt;titles&gt;&lt;title&gt;Water Resource Modelling of the Colorado River – Present and Future Strategies&lt;/title&gt;&lt;/titles&gt;&lt;pages&gt;47&lt;/pages&gt;&lt;number&gt;White Paper #2&lt;/number&gt;&lt;dates&gt;&lt;year&gt;2019&lt;/year&gt;&lt;pub-dates&gt;&lt;date&gt;August 15&lt;/date&gt;&lt;/pub-dates&gt;&lt;/dates&gt;&lt;pub-location&gt;Logan, Utah&lt;/pub-location&gt;&lt;publisher&gt;Center for Colorado River Studies, Utah State University&lt;/publisher&gt;&lt;urls&gt;&lt;related-urls&gt;&lt;url&gt;https://qcnr.usu.edu/coloradoriver/files/WhitePaper2.pdf&lt;/url&gt;&lt;/related-urls&gt;&lt;/urls&gt;&lt;/record&gt;&lt;/Cite&gt;&lt;/EndNote&gt;</w:instrText>
-      </w:r>
-      <w:r>
-        <w:rPr>
-          <w:b/>
-          <w:bCs/>
-        </w:rPr>
-        <w:fldChar w:fldCharType="separate"/>
-      </w:r>
-      <w:r>
-        <w:rPr>
-          <w:b/>
-          <w:bCs/>
-        </w:rPr>
-        <w:t>(Wheeler et al., 2019)</w:t>
-      </w:r>
-      <w:r>
-        <w:rPr>
-          <w:b/>
-          <w:bCs/>
-        </w:rPr>
-        <w:fldChar w:fldCharType="end"/>
-      </w:r>
-      <w:r>
-        <w:rPr>
-          <w:b/>
-          <w:bCs/>
-        </w:rPr>
-        <w:t>.</w:t>
-      </w:r>
-    </w:p>
-    <w:p/>
-    <w:p>
-      <w:r>
-        <w:t>The model uses natural flow</w:t>
-      </w:r>
-      <w:r>
-        <w:t xml:space="preserve"> as in input</w:t>
-      </w:r>
-      <w:r>
-        <w:t xml:space="preserve"> because </w:t>
-      </w:r>
-      <w:r>
-        <w:t>the model first</w:t>
-      </w:r>
-      <w:r>
-        <w:t xml:space="preserve"> credits a share of</w:t>
-      </w:r>
-      <w:r>
-        <w:t xml:space="preserve"> the year’s</w:t>
-      </w:r>
-      <w:r>
-        <w:t xml:space="preserve"> natural flow</w:t>
-      </w:r>
-      <w:r>
-        <w:t xml:space="preserve"> to each </w:t>
-      </w:r>
-      <w:r>
-        <w:t>basin</w:t>
-      </w:r>
-      <w:r>
-        <w:t xml:space="preserve"> account. </w:t>
-      </w:r>
-      <w:r>
-        <w:t>Th</w:t>
-      </w:r>
-      <w:r>
-        <w:t xml:space="preserve">en </w:t>
-      </w:r>
-      <w:r>
-        <w:t>participants</w:t>
-      </w:r>
-      <w:r>
-        <w:t xml:space="preserve"> consume </w:t>
-      </w:r>
-      <w:r>
-        <w:t xml:space="preserve">and conserve </w:t>
-      </w:r>
-      <w:r>
-        <w:t>water</w:t>
-      </w:r>
-      <w:r>
-        <w:t xml:space="preserve">. </w:t>
-      </w:r>
-      <w:r>
-        <w:t>Consumed w</w:t>
-      </w:r>
-      <w:r>
-        <w:t xml:space="preserve">ater is </w:t>
-      </w:r>
-      <w:r>
-        <w:t xml:space="preserve">subtracted from the account balance to obtain the </w:t>
-      </w:r>
-      <w:r>
-        <w:t>end-of-year</w:t>
-      </w:r>
-      <w:r>
-        <w:t xml:space="preserve"> reservoir storage.</w:t>
-      </w:r>
-    </w:p>
-    <w:p>
-      <w:pPr>
-        <w:pStyle w:val="Heading2"/>
-      </w:pPr>
-      <w:bookmarkStart w:id="8" w:name="InterveningGrandCanyonFlow"/>
-      <w:r>
-        <w:t xml:space="preserve">2A. </w:t>
-      </w:r>
-      <w:r>
-        <w:t>Intervening Grand Canyon Flow</w:t>
-      </w:r>
-      <w:bookmarkEnd w:id="8"/>
-    </w:p>
-    <w:p>
-      <w:r>
-        <w:t xml:space="preserve">Enter the intervening flow </w:t>
-      </w:r>
-      <w:r>
-        <w:t xml:space="preserve">from the Paria, Little Colorado, and Virgin rivers plus seeps on the Grand Canyon </w:t>
-      </w:r>
-      <w:r>
-        <w:t xml:space="preserve">from Glen Canyon Dam </w:t>
-      </w:r>
-      <w:r>
-        <w:t>to</w:t>
-      </w:r>
-      <w:r>
-        <w:t xml:space="preserve"> Lake Mead</w:t>
-      </w:r>
-      <w:r>
-        <w:t xml:space="preserve">. </w:t>
-      </w:r>
-      <w:r>
-        <w:t xml:space="preserve">By default, the model uses an intervening Grad Canyon flow of 0.8 </w:t>
-      </w:r>
-      <w:proofErr w:type="spellStart"/>
-      <w:r>
-        <w:t>maf</w:t>
-      </w:r>
-      <w:proofErr w:type="spellEnd"/>
-      <w:r>
-        <w:t xml:space="preserve"> per year. </w:t>
-      </w:r>
-      <w:r>
-        <w:t>This intervening flow excludes</w:t>
-      </w:r>
-      <w:r>
-        <w:t xml:space="preserve"> Lake Powell release</w:t>
-      </w:r>
-      <w:r>
-        <w:t xml:space="preserve"> or other upstream consumptive use on the rivers</w:t>
-      </w:r>
-      <w:r>
-        <w:t xml:space="preserve">. </w:t>
-      </w:r>
-      <w:r>
-        <w:t xml:space="preserve">A compilation of </w:t>
-      </w:r>
-      <w:r>
-        <w:t xml:space="preserve">USGS gaged data from 1990 to 2020 show a mean </w:t>
-      </w:r>
-      <w:r>
-        <w:t xml:space="preserve">intervening Grand Canyon </w:t>
-      </w:r>
-      <w:r>
-        <w:t xml:space="preserve">flow of 0.9 </w:t>
-      </w:r>
-      <w:proofErr w:type="spellStart"/>
-      <w:r>
-        <w:t>maf</w:t>
-      </w:r>
-      <w:proofErr w:type="spellEnd"/>
-      <w:r>
-        <w:t xml:space="preserve"> per year with 5-year sequences below 0.75 </w:t>
-      </w:r>
-      <w:proofErr w:type="spellStart"/>
-      <w:r>
-        <w:t>maf</w:t>
-      </w:r>
-      <w:proofErr w:type="spellEnd"/>
-      <w:r>
-        <w:t xml:space="preserve"> (</w:t>
-      </w:r>
-      <w:r>
-        <w:t>Figure 5</w:t>
-      </w:r>
-      <w:r>
-        <w:t>)</w:t>
-      </w:r>
-      <w:r>
-        <w:fldChar w:fldCharType="begin"/>
-      </w:r>
-      <w:r>
-        <w:instrText xml:space="preserve"> ADDIN EN.CITE &lt;EndNote&gt;&lt;Cite&gt;&lt;Author&gt;Rosenberg&lt;/Author&gt;&lt;Year&gt;2021&lt;/Year&gt;&lt;RecNum&gt;2785&lt;/RecNum&gt;&lt;DisplayText&gt;(Rosenberg, 2021a)&lt;/DisplayText&gt;&lt;record&gt;&lt;rec-number&gt;2785&lt;/rec-number&gt;&lt;foreign-keys&gt;&lt;key app="EN" db-id="xxt5ta9pd995dwesap0pdzzp2weaz0w9werf" timestamp="1620770975"&gt;2785&lt;/key&gt;&lt;/foreign-keys&gt;&lt;ref-type name="Web Page"&gt;12&lt;/ref-type&gt;&lt;contributors&gt;&lt;authors&gt;&lt;author&gt;David E. Rosenberg&lt;/author&gt;&lt;/authors&gt;&lt;/contributors&gt;&lt;titles&gt;&lt;title&gt;Colorado River Coding: Grand Canyon Intervening Flow&lt;/title&gt;&lt;/titles&gt;&lt;dates&gt;&lt;year&gt;2021&lt;/year&gt;&lt;/dates&gt;&lt;publisher&gt;GrandCanyonInterveningFlow folder&lt;/publisher&gt;&lt;urls&gt;&lt;related-urls&gt;&lt;url&gt;https://doi.org/10.5281/zenodo.5501466&lt;/url&gt;&lt;/related-urls&gt;&lt;/urls&gt;&lt;/record&gt;&lt;/Cite&gt;&lt;/EndNote&gt;</w:instrText>
-      </w:r>
-      <w:r>
-        <w:fldChar w:fldCharType="separate"/>
-      </w:r>
-      <w:r>
-        <w:rPr>
-          <w:noProof/>
-        </w:rPr>
-        <w:t>(Rosenberg, 2021a)</w:t>
-      </w:r>
-      <w:r>
-        <w:fldChar w:fldCharType="end"/>
-      </w:r>
-      <w:r>
-        <w:t xml:space="preserve">. </w:t>
-      </w:r>
-    </w:p>
-    <w:p/>
-    <w:p>
-      <w:r>
-        <w:rPr>
-          <w:noProof/>
-        </w:rPr>
-        <w:drawing>
-          <wp:inline distT="0" distB="0" distL="0" distR="0" wp14:anchorId="070D3FAA" wp14:editId="7052714E">
-            <wp:extent cx="4508626" cy="2693615"/>
-            <wp:effectExtent l="0" t="0" r="6350" b="0"/>
-            <wp:docPr id="6" name="Picture 6"/>
             <wp:cNvGraphicFramePr>
               <a:graphicFrameLocks xmlns:a="http://schemas.openxmlformats.org/drawingml/2006/main" noChangeAspect="1"/>
             </wp:cNvGraphicFramePr>
@@ -4477,7 +3983,7 @@
                   <pic:spPr>
                     <a:xfrm>
                       <a:off x="0" y="0"/>
-                      <a:ext cx="4519711" cy="2700237"/>
+                      <a:ext cx="5627222" cy="1460312"/>
                     </a:xfrm>
                     <a:prstGeom prst="rect">
                       <a:avLst/>
@@ -4502,7 +4008,6 @@
           <w:b/>
           <w:bCs/>
         </w:rPr>
-        <w:lastRenderedPageBreak/>
         <w:t>Figure 5</w:t>
       </w:r>
       <w:r>
@@ -4510,39 +4015,197 @@
           <w:b/>
           <w:bCs/>
         </w:rPr>
-        <w:t>. Mean Grand Canyon tributary flow (Glen Canyon Dam to Lake Mead) for different sequence lengths.</w:t>
+        <w:t xml:space="preserve">. </w:t>
+      </w:r>
+      <w:r>
+        <w:rPr>
+          <w:b/>
+          <w:bCs/>
+        </w:rPr>
+        <w:t xml:space="preserve">Process to go from gaged (measured) flow to natural flow </w:t>
+      </w:r>
+      <w:r>
+        <w:rPr>
+          <w:b/>
+          <w:bCs/>
+        </w:rPr>
+        <w:fldChar w:fldCharType="begin"/>
+      </w:r>
+      <w:r>
+        <w:rPr>
+          <w:b/>
+          <w:bCs/>
+        </w:rPr>
+        <w:instrText xml:space="preserve"> ADDIN EN.CITE &lt;EndNote&gt;&lt;Cite&gt;&lt;Author&gt;Wheeler&lt;/Author&gt;&lt;Year&gt;2019&lt;/Year&gt;&lt;RecNum&gt;2493&lt;/RecNum&gt;&lt;DisplayText&gt;(Wheeler et al., 2019)&lt;/DisplayText&gt;&lt;record&gt;&lt;rec-number&gt;2493&lt;/rec-number&gt;&lt;foreign-keys&gt;&lt;key app="EN" db-id="xxt5ta9pd995dwesap0pdzzp2weaz0w9werf" timestamp="1552627894"&gt;2493&lt;/key&gt;&lt;/foreign-keys&gt;&lt;ref-type name="Report"&gt;27&lt;/ref-type&gt;&lt;contributors&gt;&lt;authors&gt;&lt;author&gt;Kevin G. Wheeler&lt;/author&gt;&lt;author&gt;John C. Schmidt&lt;/author&gt;&lt;author&gt;David E. Rosenberg&lt;/author&gt;&lt;/authors&gt;&lt;/contributors&gt;&lt;titles&gt;&lt;title&gt;Water Resource Modelling of the Colorado River – Present and Future Strategies&lt;/title&gt;&lt;/titles&gt;&lt;pages&gt;47&lt;/pages&gt;&lt;number&gt;White Paper #2&lt;/number&gt;&lt;dates&gt;&lt;year&gt;2019&lt;/year&gt;&lt;pub-dates&gt;&lt;date&gt;August 15&lt;/date&gt;&lt;/pub-dates&gt;&lt;/dates&gt;&lt;pub-location&gt;Logan, Utah&lt;/pub-location&gt;&lt;publisher&gt;Center for Colorado River Studies, Utah State University&lt;/publisher&gt;&lt;urls&gt;&lt;related-urls&gt;&lt;url&gt;https://qcnr.usu.edu/coloradoriver/files/WhitePaper2.pdf&lt;/url&gt;&lt;/related-urls&gt;&lt;/urls&gt;&lt;/record&gt;&lt;/Cite&gt;&lt;/EndNote&gt;</w:instrText>
+      </w:r>
+      <w:r>
+        <w:rPr>
+          <w:b/>
+          <w:bCs/>
+        </w:rPr>
+        <w:fldChar w:fldCharType="separate"/>
+      </w:r>
+      <w:r>
+        <w:rPr>
+          <w:b/>
+          <w:bCs/>
+        </w:rPr>
+        <w:t>(Wheeler et al., 2019)</w:t>
+      </w:r>
+      <w:r>
+        <w:rPr>
+          <w:b/>
+          <w:bCs/>
+        </w:rPr>
+        <w:fldChar w:fldCharType="end"/>
+      </w:r>
+      <w:r>
+        <w:rPr>
+          <w:b/>
+          <w:bCs/>
+        </w:rPr>
+        <w:t>.</w:t>
+      </w:r>
+    </w:p>
+    <w:p/>
+    <w:p>
+      <w:r>
+        <w:t>The model uses natural flow</w:t>
+      </w:r>
+      <w:r>
+        <w:t xml:space="preserve"> as in input</w:t>
+      </w:r>
+      <w:r>
+        <w:t xml:space="preserve"> because </w:t>
+      </w:r>
+      <w:r>
+        <w:t>the model first</w:t>
+      </w:r>
+      <w:r>
+        <w:t xml:space="preserve"> credits a share of</w:t>
+      </w:r>
+      <w:r>
+        <w:t xml:space="preserve"> the year’s</w:t>
+      </w:r>
+      <w:r>
+        <w:t xml:space="preserve"> natural flow</w:t>
+      </w:r>
+      <w:r>
+        <w:t xml:space="preserve"> to each </w:t>
+      </w:r>
+      <w:r>
+        <w:t>basin</w:t>
+      </w:r>
+      <w:r>
+        <w:t xml:space="preserve"> account. </w:t>
+      </w:r>
+      <w:r>
+        <w:t>Th</w:t>
+      </w:r>
+      <w:r>
+        <w:t xml:space="preserve">en </w:t>
+      </w:r>
+      <w:r>
+        <w:t>participants</w:t>
+      </w:r>
+      <w:r>
+        <w:t xml:space="preserve"> consume </w:t>
+      </w:r>
+      <w:r>
+        <w:t xml:space="preserve">and conserve </w:t>
+      </w:r>
+      <w:r>
+        <w:t>water</w:t>
+      </w:r>
+      <w:r>
+        <w:t xml:space="preserve">. </w:t>
+      </w:r>
+      <w:r>
+        <w:t>Consumed w</w:t>
+      </w:r>
+      <w:r>
+        <w:t xml:space="preserve">ater is </w:t>
+      </w:r>
+      <w:r>
+        <w:t xml:space="preserve">subtracted from the account balance to obtain the </w:t>
+      </w:r>
+      <w:r>
+        <w:t>end-of-year</w:t>
+      </w:r>
+      <w:r>
+        <w:t xml:space="preserve"> reservoir storage.</w:t>
       </w:r>
     </w:p>
     <w:p>
       <w:pPr>
         <w:pStyle w:val="Heading2"/>
       </w:pPr>
-      <w:bookmarkStart w:id="9" w:name="MeadToImperial"/>
-      <w:r>
-        <w:t xml:space="preserve">2B. </w:t>
-      </w:r>
-      <w:r>
-        <w:t>Mead to Imperial Dam intervening flow</w:t>
-      </w:r>
-      <w:bookmarkEnd w:id="9"/>
-    </w:p>
-    <w:p>
-      <w:r>
-        <w:t xml:space="preserve">Enter the intervening flow from Hoover Dam to Imperial dam. By default, this intervening flow is 0.2 </w:t>
-      </w:r>
-      <w:proofErr w:type="spellStart"/>
-      <w:r>
-        <w:t>maf</w:t>
-      </w:r>
-      <w:proofErr w:type="spellEnd"/>
-      <w:r>
-        <w:t xml:space="preserve"> per year and was estimated from the natural flow data set below Hoover Dam </w:t>
+      <w:bookmarkStart w:id="8" w:name="InterveningGrandCanyonFlow"/>
+      <w:r>
+        <w:t xml:space="preserve">2A. </w:t>
+      </w:r>
+      <w:r>
+        <w:t>Intervening Grand Canyon Flow</w:t>
+      </w:r>
+      <w:bookmarkEnd w:id="8"/>
+    </w:p>
+    <w:p>
+      <w:r>
+        <w:t xml:space="preserve">Enter the intervening flow </w:t>
+      </w:r>
+      <w:r>
+        <w:t xml:space="preserve">from the Paria, Little Colorado, and Virgin rivers plus seeps on the Grand Canyon </w:t>
+      </w:r>
+      <w:r>
+        <w:t xml:space="preserve">from Glen Canyon Dam </w:t>
+      </w:r>
+      <w:r>
+        <w:t>to</w:t>
+      </w:r>
+      <w:r>
+        <w:t xml:space="preserve"> Lake Mead</w:t>
+      </w:r>
+      <w:r>
+        <w:t xml:space="preserve">. </w:t>
+      </w:r>
+      <w:r>
+        <w:t xml:space="preserve">By default, the model uses an intervening Grad Canyon flow of 0.8 maf per year. </w:t>
+      </w:r>
+      <w:r>
+        <w:t>This intervening flow excludes</w:t>
+      </w:r>
+      <w:r>
+        <w:t xml:space="preserve"> Lake Powell release</w:t>
+      </w:r>
+      <w:r>
+        <w:t xml:space="preserve"> or other upstream consumptive use on the rivers</w:t>
+      </w:r>
+      <w:r>
+        <w:t xml:space="preserve">. </w:t>
+      </w:r>
+      <w:r>
+        <w:t xml:space="preserve">A compilation of </w:t>
+      </w:r>
+      <w:r>
+        <w:t xml:space="preserve">USGS gaged data from 1990 to 2020 show a mean </w:t>
+      </w:r>
+      <w:r>
+        <w:t xml:space="preserve">intervening Grand Canyon </w:t>
+      </w:r>
+      <w:r>
+        <w:t>flow of 0.9 maf per year with 5-year sequences below 0.75 maf (</w:t>
+      </w:r>
+      <w:r>
+        <w:t>Figure 5</w:t>
+      </w:r>
+      <w:r>
+        <w:t>)</w:t>
       </w:r>
       <w:r>
         <w:fldChar w:fldCharType="begin"/>
       </w:r>
       <w:r>
-        <w:instrText xml:space="preserve"> ADDIN EN.CITE &lt;EndNote&gt;&lt;Cite&gt;&lt;Author&gt;Prairie&lt;/Author&gt;&lt;Year&gt;2020&lt;/Year&gt;&lt;RecNum&gt;2704&lt;/RecNum&gt;&lt;DisplayText&gt;(Prairie, 2020)&lt;/DisplayText&gt;&lt;record&gt;&lt;rec-number&gt;2704&lt;/rec-number&gt;&lt;foreign-keys&gt;&lt;key app="EN" db-id="xxt5ta9pd995dwesap0pdzzp2weaz0w9werf" timestamp="1581993971"&gt;2704&lt;/key&gt;&lt;/foreign-keys&gt;&lt;ref-type name="Report"&gt;27&lt;/ref-type&gt;&lt;contributors&gt;&lt;authors&gt;&lt;author&gt;Jim Prairie&lt;/author&gt;&lt;/authors&gt;&lt;/contributors&gt;&lt;titles&gt;&lt;title&gt;Colorado River Basin Natural Flow and Salt Data&lt;/title&gt;&lt;/titles&gt;&lt;dates&gt;&lt;year&gt;2020&lt;/year&gt;&lt;pub-dates&gt;&lt;date&gt;January 10, 2020&lt;/date&gt;&lt;/pub-dates&gt;&lt;/dates&gt;&lt;publisher&gt;U.S. Bureau of Reclamation&lt;/publisher&gt;&lt;urls&gt;&lt;related-urls&gt;&lt;url&gt;https://www.usbr.gov/lc/region/g4000/NaturalFlow/current.html&lt;/url&gt;&lt;/related-urls&gt;&lt;/urls&gt;&lt;/record&gt;&lt;/Cite&gt;&lt;/EndNote&gt;</w:instrText>
+        <w:instrText xml:space="preserve"> ADDIN EN.CITE &lt;EndNote&gt;&lt;Cite&gt;&lt;Author&gt;Rosenberg&lt;/Author&gt;&lt;Year&gt;2021&lt;/Year&gt;&lt;RecNum&gt;2785&lt;/RecNum&gt;&lt;DisplayText&gt;(Rosenberg, 2021a)&lt;/DisplayText&gt;&lt;record&gt;&lt;rec-number&gt;2785&lt;/rec-number&gt;&lt;foreign-keys&gt;&lt;key app="EN" db-id="xxt5ta9pd995dwesap0pdzzp2weaz0w9werf" timestamp="1620770975"&gt;2785&lt;/key&gt;&lt;/foreign-keys&gt;&lt;ref-type name="Web Page"&gt;12&lt;/ref-type&gt;&lt;contributors&gt;&lt;authors&gt;&lt;author&gt;David E. Rosenberg&lt;/author&gt;&lt;/authors&gt;&lt;/contributors&gt;&lt;titles&gt;&lt;title&gt;Colorado River Coding: Grand Canyon Intervening Flow&lt;/title&gt;&lt;/titles&gt;&lt;dates&gt;&lt;year&gt;2021&lt;/year&gt;&lt;/dates&gt;&lt;publisher&gt;GrandCanyonInterveningFlow folder&lt;/publisher&gt;&lt;urls&gt;&lt;related-urls&gt;&lt;url&gt;https://doi.org/10.5281/zenodo.5501466&lt;/url&gt;&lt;/related-urls&gt;&lt;/urls&gt;&lt;/record&gt;&lt;/Cite&gt;&lt;/EndNote&gt;</w:instrText>
       </w:r>
       <w:r>
         <w:fldChar w:fldCharType="separate"/>
@@ -4551,399 +4214,26 @@
         <w:rPr>
           <w:noProof/>
         </w:rPr>
-        <w:t>(Prairie, 2020)</w:t>
+        <w:t>(Rosenberg, 2021a)</w:t>
       </w:r>
       <w:r>
         <w:fldChar w:fldCharType="end"/>
       </w:r>
       <w:r>
-        <w:t>.</w:t>
-      </w:r>
-    </w:p>
-    <w:p>
-      <w:pPr>
-        <w:pStyle w:val="Heading2"/>
-      </w:pPr>
-      <w:bookmarkStart w:id="10" w:name="HavasuParkerEvapET"/>
-      <w:r>
-        <w:t xml:space="preserve">2C. </w:t>
-      </w:r>
-      <w:r>
-        <w:t>Havasu/Parker evaporation and evapotranspiration</w:t>
-      </w:r>
-    </w:p>
-    <w:bookmarkEnd w:id="10"/>
-    <w:p>
-      <w:r>
-        <w:t>This value re</w:t>
-      </w:r>
-      <w:r>
-        <w:t>presents</w:t>
-      </w:r>
-      <w:r>
-        <w:t xml:space="preserve"> evaporation from Lakes Havasu and Parker and the evapotranspiration of riverbank vegetation from Hoover Dam down to Lake Havasu. A default value of 0.6 </w:t>
-      </w:r>
-      <w:proofErr w:type="spellStart"/>
-      <w:r>
-        <w:t>maf</w:t>
-      </w:r>
-      <w:proofErr w:type="spellEnd"/>
-      <w:r>
-        <w:t xml:space="preserve"> per year is used and represents the value used in Lake Mead accounting. Find annual estimates of the Havasu/Parker evaporations and evapotranspiration from 1995 to 2014 at </w:t>
-      </w:r>
-      <w:r>
-        <w:fldChar w:fldCharType="begin"/>
-      </w:r>
-      <w:r>
-        <w:instrText xml:space="preserve"> ADDIN EN.CITE &lt;EndNote&gt;&lt;Cite AuthorYear="1"&gt;&lt;Author&gt;USBR&lt;/Author&gt;&lt;Year&gt;2021&lt;/Year&gt;&lt;RecNum&gt;2772&lt;/RecNum&gt;&lt;DisplayText&gt;USBR (2021b)&lt;/DisplayText&gt;&lt;record&gt;&lt;rec-number&gt;2772&lt;/rec-number&gt;&lt;foreign-keys&gt;&lt;key app="EN" db-id="xxt5ta9pd995dwesap0pdzzp2weaz0w9werf" timestamp="1619406478"&gt;2772&lt;/key&gt;&lt;/foreign-keys&gt;&lt;ref-type name="Report"&gt;27&lt;/ref-type&gt;&lt;contributors&gt;&lt;authors&gt;&lt;author&gt;USBR&lt;/author&gt;&lt;/authors&gt;&lt;/contributors&gt;&lt;titles&gt;&lt;title&gt;Boulder Canyon Operations Office - Program and Activities: Water Accounting Reports&lt;/title&gt;&lt;/titles&gt;&lt;dates&gt;&lt;year&gt;2021&lt;/year&gt;&lt;/dates&gt;&lt;publisher&gt;U.S. Bureau of Reclamation&lt;/publisher&gt;&lt;urls&gt;&lt;related-urls&gt;&lt;url&gt;https://www.usbr.gov/lc/region/g4000/wtracct.html&lt;/url&gt;&lt;/related-urls&gt;&lt;/urls&gt;&lt;/record&gt;&lt;/Cite&gt;&lt;/EndNote&gt;</w:instrText>
-      </w:r>
-      <w:r>
-        <w:fldChar w:fldCharType="separate"/>
-      </w:r>
+        <w:t xml:space="preserve">. </w:t>
+      </w:r>
+    </w:p>
+    <w:p/>
+    <w:p>
       <w:r>
         <w:rPr>
           <w:noProof/>
         </w:rPr>
-        <w:t>USBR (2021b)</w:t>
-      </w:r>
-      <w:r>
-        <w:fldChar w:fldCharType="end"/>
-      </w:r>
-      <w:r>
-        <w:t>.</w:t>
-      </w:r>
-    </w:p>
-    <w:p>
-      <w:pPr>
-        <w:pStyle w:val="Heading1"/>
-      </w:pPr>
-      <w:bookmarkStart w:id="11" w:name="SplitReservoirStorage"/>
-      <w:r>
-        <w:lastRenderedPageBreak/>
-        <w:t xml:space="preserve">Step 3. </w:t>
-      </w:r>
-      <w:r>
-        <w:t xml:space="preserve">Split existing reservoir storage </w:t>
-      </w:r>
-      <w:bookmarkEnd w:id="11"/>
-      <w:r>
-        <w:t xml:space="preserve">among </w:t>
-      </w:r>
-      <w:r>
-        <w:t>accounts</w:t>
-      </w:r>
-      <w:r>
-        <w:t xml:space="preserve"> (year 1 only)</w:t>
-      </w:r>
-    </w:p>
-    <w:p>
-      <w:r>
-        <w:t>Participants s</w:t>
-      </w:r>
-      <w:r>
-        <w:t>plit the starting combined reservoir storage (</w:t>
-      </w:r>
-      <w:r>
-        <w:t>Figure 6</w:t>
-      </w:r>
-      <w:r>
-        <w:t xml:space="preserve">) entered in Section 1B among the </w:t>
-      </w:r>
-      <w:r>
-        <w:t xml:space="preserve">basin </w:t>
-      </w:r>
-      <w:r>
-        <w:t>accounts</w:t>
-      </w:r>
-      <w:r>
-        <w:t>.</w:t>
-      </w:r>
-      <w:r>
-        <w:t xml:space="preserve"> </w:t>
-      </w:r>
-      <w:r>
-        <w:t>T</w:t>
-      </w:r>
-      <w:r>
-        <w:t xml:space="preserve">here are many possibilities. </w:t>
-      </w:r>
-      <w:r>
-        <w:t>Here</w:t>
-      </w:r>
-      <w:r>
-        <w:t xml:space="preserve">, the default </w:t>
-      </w:r>
-      <w:r>
-        <w:t xml:space="preserve">values in Column B </w:t>
-      </w:r>
-      <w:r>
-        <w:t xml:space="preserve">apply </w:t>
-      </w:r>
-      <w:r>
-        <w:t xml:space="preserve">Interim Guidelines Intentionally Created Surplus (ICS) accounts, </w:t>
-      </w:r>
-      <w:r>
-        <w:t xml:space="preserve">the Lower and Upper Basin drought contingency plans and the Minute 323 to the U.S.-Mexico Treaty </w:t>
-      </w:r>
-      <w:r>
-        <w:fldChar w:fldCharType="begin"/>
-      </w:r>
-      <w:r>
-        <w:instrText xml:space="preserve"> ADDIN EN.CITE &lt;EndNote&gt;&lt;Cite&gt;&lt;Author&gt;IBWC&lt;/Author&gt;&lt;Year&gt;2021&lt;/Year&gt;&lt;RecNum&gt;2808&lt;/RecNum&gt;&lt;DisplayText&gt;(IBWC, 2021; USBR, 2019)&lt;/DisplayText&gt;&lt;record&gt;&lt;rec-number&gt;2808&lt;/rec-number&gt;&lt;foreign-keys&gt;&lt;key app="EN" db-id="xxt5ta9pd995dwesap0pdzzp2weaz0w9werf" timestamp="1626979126"&gt;2808&lt;/key&gt;&lt;/foreign-keys&gt;&lt;ref-type name="Web Page"&gt;12&lt;/ref-type&gt;&lt;contributors&gt;&lt;authors&gt;&lt;author&gt;IBWC&lt;/author&gt;&lt;/authors&gt;&lt;/contributors&gt;&lt;titles&gt;&lt;title&gt;Minutes between the United States and Mexican Sections of the IBWC&lt;/title&gt;&lt;/titles&gt;&lt;volume&gt;2021&lt;/volume&gt;&lt;number&gt;July 22&lt;/number&gt;&lt;dates&gt;&lt;year&gt;2021&lt;/year&gt;&lt;/dates&gt;&lt;publisher&gt;United States Section&lt;/publisher&gt;&lt;urls&gt;&lt;related-urls&gt;&lt;url&gt;https://www.ibwc.gov/Treaties_Minutes/Minutes.html&lt;/url&gt;&lt;/related-urls&gt;&lt;/urls&gt;&lt;/record&gt;&lt;/Cite&gt;&lt;Cite&gt;&lt;Author&gt;USBR&lt;/Author&gt;&lt;Year&gt;2019&lt;/Year&gt;&lt;RecNum&gt;2578&lt;/RecNum&gt;&lt;record&gt;&lt;rec-number&gt;2578&lt;/rec-number&gt;&lt;foreign-keys&gt;&lt;key app="EN" db-id="xxt5ta9pd995dwesap0pdzzp2weaz0w9werf" timestamp="1554700022"&gt;2578&lt;/key&gt;&lt;/foreign-keys&gt;&lt;ref-type name="Report"&gt;27&lt;/ref-type&gt;&lt;contributors&gt;&lt;authors&gt;&lt;author&gt;USBR&lt;/author&gt;&lt;/authors&gt;&lt;/contributors&gt;&lt;titles&gt;&lt;title&gt;Agreement Concerning Colorado River Drought Contingency Management and Operations&lt;/title&gt;&lt;/titles&gt;&lt;pages&gt;56&lt;/pages&gt;&lt;dates&gt;&lt;year&gt;2019&lt;/year&gt;&lt;pub-dates&gt;&lt;date&gt;May 20&lt;/date&gt;&lt;/pub-dates&gt;&lt;/dates&gt;&lt;pub-location&gt;Washington, DC&lt;/pub-location&gt;&lt;publisher&gt;U.S. Bureau of Reclamation&lt;/publisher&gt;&lt;urls&gt;&lt;related-urls&gt;&lt;url&gt;https://www.usbr.gov/dcp/finaldocs.html&lt;/url&gt;&lt;/related-urls&gt;&lt;/urls&gt;&lt;/record&gt;&lt;/Cite&gt;&lt;/EndNote&gt;</w:instrText>
-      </w:r>
-      <w:r>
-        <w:fldChar w:fldCharType="separate"/>
-      </w:r>
-      <w:r>
-        <w:rPr>
-          <w:noProof/>
-        </w:rPr>
-        <w:t>(IBWC, 2021; USBR, 2019)</w:t>
-      </w:r>
-      <w:r>
-        <w:fldChar w:fldCharType="end"/>
-      </w:r>
-      <w:r>
-        <w:t>.</w:t>
-      </w:r>
-    </w:p>
-    <w:p>
-      <w:pPr>
-        <w:pStyle w:val="ListParagraph"/>
-        <w:numPr>
-          <w:ilvl w:val="0"/>
-          <w:numId w:val="24"/>
-        </w:numPr>
-      </w:pPr>
-      <w:r>
-        <w:t xml:space="preserve">Assign the 11.6 </w:t>
-      </w:r>
-      <w:proofErr w:type="spellStart"/>
-      <w:r>
-        <w:t>maf</w:t>
-      </w:r>
-      <w:proofErr w:type="spellEnd"/>
-      <w:r>
-        <w:t xml:space="preserve"> protection volume to the shared, reserve account</w:t>
-      </w:r>
-      <w:r>
-        <w:t xml:space="preserve">. 11.6 </w:t>
-      </w:r>
-      <w:proofErr w:type="spellStart"/>
-      <w:r>
-        <w:t>maf</w:t>
-      </w:r>
-      <w:proofErr w:type="spellEnd"/>
-      <w:r>
-        <w:t xml:space="preserve"> is the sum of </w:t>
-      </w:r>
-      <w:r>
-        <w:t xml:space="preserve">5.9 </w:t>
-      </w:r>
-      <w:proofErr w:type="spellStart"/>
-      <w:r>
-        <w:t>maf</w:t>
-      </w:r>
-      <w:proofErr w:type="spellEnd"/>
-      <w:r>
-        <w:t xml:space="preserve"> </w:t>
-      </w:r>
-      <w:r>
-        <w:t>protection volume for</w:t>
-      </w:r>
-      <w:r>
-        <w:t xml:space="preserve"> Lake Powell </w:t>
-      </w:r>
-      <w:r>
-        <w:t>plus</w:t>
-      </w:r>
-      <w:r>
-        <w:t xml:space="preserve"> 5.7 </w:t>
-      </w:r>
-      <w:proofErr w:type="spellStart"/>
-      <w:r>
-        <w:t>maf</w:t>
-      </w:r>
-      <w:proofErr w:type="spellEnd"/>
-      <w:r>
-        <w:t xml:space="preserve"> </w:t>
-      </w:r>
-      <w:r>
-        <w:t xml:space="preserve">protection volume for </w:t>
-      </w:r>
-      <w:r>
-        <w:t>Lake Mead</w:t>
-      </w:r>
-      <w:r>
-        <w:t xml:space="preserve"> </w:t>
-      </w:r>
-      <w:r>
-        <w:fldChar w:fldCharType="begin"/>
-      </w:r>
-      <w:r>
-        <w:instrText xml:space="preserve"> ADDIN EN.CITE &lt;EndNote&gt;&lt;Cite&gt;&lt;Author&gt;USBR&lt;/Author&gt;&lt;Year&gt;2019&lt;/Year&gt;&lt;RecNum&gt;2578&lt;/RecNum&gt;&lt;DisplayText&gt;(USBR, 2019)&lt;/DisplayText&gt;&lt;record&gt;&lt;rec-number&gt;2578&lt;/rec-number&gt;&lt;foreign-keys&gt;&lt;key app="EN" db-id="xxt5ta9pd995dwesap0pdzzp2weaz0w9werf" timestamp="1554700022"&gt;2578&lt;/key&gt;&lt;/foreign-keys&gt;&lt;ref-type name="Report"&gt;27&lt;/ref-type&gt;&lt;contributors&gt;&lt;authors&gt;&lt;author&gt;USBR&lt;/author&gt;&lt;/authors&gt;&lt;/contributors&gt;&lt;titles&gt;&lt;title&gt;Agreement Concerning Colorado River Drought Contingency Management and Operations&lt;/title&gt;&lt;/titles&gt;&lt;pages&gt;56&lt;/pages&gt;&lt;dates&gt;&lt;year&gt;2019&lt;/year&gt;&lt;pub-dates&gt;&lt;date&gt;May 20&lt;/date&gt;&lt;/pub-dates&gt;&lt;/dates&gt;&lt;pub-location&gt;Washington, DC&lt;/pub-location&gt;&lt;publisher&gt;U.S. Bureau of Reclamation&lt;/publisher&gt;&lt;urls&gt;&lt;related-urls&gt;&lt;url&gt;https://www.usbr.gov/dcp/finaldocs.html&lt;/url&gt;&lt;/related-urls&gt;&lt;/urls&gt;&lt;/record&gt;&lt;/Cite&gt;&lt;/EndNote&gt;</w:instrText>
-      </w:r>
-      <w:r>
-        <w:fldChar w:fldCharType="separate"/>
-      </w:r>
-      <w:r>
-        <w:rPr>
-          <w:noProof/>
-        </w:rPr>
-        <w:t>(USBR, 2019)</w:t>
-      </w:r>
-      <w:r>
-        <w:fldChar w:fldCharType="end"/>
-      </w:r>
-      <w:r>
-        <w:t>.</w:t>
-      </w:r>
-    </w:p>
-    <w:p>
-      <w:pPr>
-        <w:pStyle w:val="ListParagraph"/>
-        <w:numPr>
-          <w:ilvl w:val="0"/>
-          <w:numId w:val="24"/>
-        </w:numPr>
-      </w:pPr>
-      <w:r>
-        <w:t xml:space="preserve">Assign the 0.17 </w:t>
-      </w:r>
-      <w:proofErr w:type="spellStart"/>
-      <w:r>
-        <w:t>maf</w:t>
-      </w:r>
-      <w:proofErr w:type="spellEnd"/>
-      <w:r>
-        <w:t xml:space="preserve"> in Mexico’s Lake Mead conservation account to Mexico </w:t>
-      </w:r>
-      <w:r>
-        <w:fldChar w:fldCharType="begin"/>
-      </w:r>
-      <w:r>
-        <w:instrText xml:space="preserve"> ADDIN EN.CITE &lt;EndNote&gt;&lt;Cite&gt;&lt;Author&gt;USBR&lt;/Author&gt;&lt;Year&gt;2021&lt;/Year&gt;&lt;RecNum&gt;2772&lt;/RecNum&gt;&lt;DisplayText&gt;(USBR, 2021b)&lt;/DisplayText&gt;&lt;record&gt;&lt;rec-number&gt;2772&lt;/rec-number&gt;&lt;foreign-keys&gt;&lt;key app="EN" db-id="xxt5ta9pd995dwesap0pdzzp2weaz0w9werf" timestamp="1619406478"&gt;2772&lt;/key&gt;&lt;/foreign-keys&gt;&lt;ref-type name="Report"&gt;27&lt;/ref-type&gt;&lt;contributors&gt;&lt;authors&gt;&lt;author&gt;USBR&lt;/author&gt;&lt;/authors&gt;&lt;/contributors&gt;&lt;titles&gt;&lt;title&gt;Boulder Canyon Operations Office - Program and Activities: Water Accounting Reports&lt;/title&gt;&lt;/titles&gt;&lt;dates&gt;&lt;year&gt;2021&lt;/year&gt;&lt;/dates&gt;&lt;publisher&gt;U.S. Bureau of Reclamation&lt;/publisher&gt;&lt;urls&gt;&lt;related-urls&gt;&lt;url&gt;https://www.usbr.gov/lc/region/g4000/wtracct.html&lt;/url&gt;&lt;/related-urls&gt;&lt;/urls&gt;&lt;/record&gt;&lt;/Cite&gt;&lt;/EndNote&gt;</w:instrText>
-      </w:r>
-      <w:r>
-        <w:fldChar w:fldCharType="separate"/>
-      </w:r>
-      <w:r>
-        <w:rPr>
-          <w:noProof/>
-        </w:rPr>
-        <w:t>(USBR, 2021b)</w:t>
-      </w:r>
-      <w:r>
-        <w:fldChar w:fldCharType="end"/>
-      </w:r>
-      <w:r>
-        <w:t>.</w:t>
-      </w:r>
-    </w:p>
-    <w:p>
-      <w:pPr>
-        <w:pStyle w:val="ListParagraph"/>
-        <w:numPr>
-          <w:ilvl w:val="0"/>
-          <w:numId w:val="24"/>
-        </w:numPr>
-      </w:pPr>
-      <w:r>
-        <w:t xml:space="preserve">Assign the </w:t>
-      </w:r>
-      <w:r>
-        <w:t xml:space="preserve">2.8 </w:t>
-      </w:r>
-      <w:proofErr w:type="spellStart"/>
-      <w:r>
-        <w:t>maf</w:t>
-      </w:r>
-      <w:proofErr w:type="spellEnd"/>
-      <w:r>
-        <w:t xml:space="preserve"> balance in Lower Basin Lake Mead conservation (ICS) accounts to the</w:t>
-      </w:r>
-      <w:r>
-        <w:t xml:space="preserve"> Lower Basin.</w:t>
-      </w:r>
-    </w:p>
-    <w:p>
-      <w:pPr>
-        <w:pStyle w:val="ListParagraph"/>
-        <w:numPr>
-          <w:ilvl w:val="0"/>
-          <w:numId w:val="24"/>
-        </w:numPr>
-      </w:pPr>
-      <w:r>
-        <w:t xml:space="preserve">Assign the remaining Lake Mead storage to the Lower Basin. </w:t>
-      </w:r>
-    </w:p>
-    <w:p>
-      <w:pPr>
-        <w:pStyle w:val="ListParagraph"/>
-        <w:numPr>
-          <w:ilvl w:val="0"/>
-          <w:numId w:val="24"/>
-        </w:numPr>
-      </w:pPr>
-      <w:r>
-        <w:t>Assign the remaining storage in Lake Powell to the Upper Basin.</w:t>
-      </w:r>
-    </w:p>
-    <w:p>
-      <w:pPr>
-        <w:pStyle w:val="ListParagraph"/>
-        <w:numPr>
-          <w:ilvl w:val="0"/>
-          <w:numId w:val="24"/>
-        </w:numPr>
-      </w:pPr>
-      <w:r>
-        <w:t>In these assignments, the Colorado River Delta and First Nations do not get any storage.</w:t>
-      </w:r>
-    </w:p>
-    <w:p>
-      <w:r>
-        <w:t xml:space="preserve">In actuality, the </w:t>
-      </w:r>
-      <w:r>
-        <w:t>participants</w:t>
-      </w:r>
-      <w:r>
-        <w:t xml:space="preserve"> </w:t>
-      </w:r>
-      <w:r>
-        <w:t>will negotiate over a share of the existing</w:t>
-      </w:r>
-      <w:r>
-        <w:t xml:space="preserve"> </w:t>
-      </w:r>
-      <w:r>
-        <w:t xml:space="preserve">reservoir storage. </w:t>
-      </w:r>
-      <w:r>
-        <w:t xml:space="preserve">In these </w:t>
-      </w:r>
-      <w:r>
-        <w:t>negotiation</w:t>
-      </w:r>
-      <w:r>
-        <w:t>s, participants</w:t>
-      </w:r>
-      <w:r>
-        <w:t xml:space="preserve"> will get the same or more storage water as they get with current operations. In the current operations there are no Lake Powell storage accounts and only Lake Mead conservation accounts for Lower Basin and Mexico.  </w:t>
-      </w:r>
-    </w:p>
-    <w:p>
-      <w:r>
-        <w:rPr>
-          <w:noProof/>
-        </w:rPr>
         <w:drawing>
-          <wp:inline distT="0" distB="0" distL="0" distR="0" wp14:anchorId="1512B680" wp14:editId="463CD920">
-            <wp:extent cx="4176601" cy="2594758"/>
-            <wp:effectExtent l="0" t="0" r="0" b="0"/>
-            <wp:docPr id="17" name="Picture 17"/>
+          <wp:inline distT="0" distB="0" distL="0" distR="0" wp14:anchorId="070D3FAA" wp14:editId="7052714E">
+            <wp:extent cx="4508626" cy="2693615"/>
+            <wp:effectExtent l="0" t="0" r="6350" b="0"/>
+            <wp:docPr id="6" name="Picture 6"/>
             <wp:cNvGraphicFramePr>
               <a:graphicFrameLocks xmlns:a="http://schemas.openxmlformats.org/drawingml/2006/main" noChangeAspect="1"/>
             </wp:cNvGraphicFramePr>
@@ -4963,7 +4253,7 @@
                   <pic:spPr>
                     <a:xfrm>
                       <a:off x="0" y="0"/>
-                      <a:ext cx="4238950" cy="2633493"/>
+                      <a:ext cx="4519711" cy="2700237"/>
                     </a:xfrm>
                     <a:prstGeom prst="rect">
                       <a:avLst/>
@@ -4976,18 +4266,396 @@
         </w:drawing>
       </w:r>
     </w:p>
-    <w:p/>
-    <w:p>
+    <w:p>
+      <w:pPr>
+        <w:rPr>
+          <w:b/>
+          <w:bCs/>
+        </w:rPr>
+      </w:pPr>
+      <w:r>
+        <w:rPr>
+          <w:b/>
+          <w:bCs/>
+        </w:rPr>
+        <w:lastRenderedPageBreak/>
+        <w:t>Figure 5</w:t>
+      </w:r>
+      <w:r>
+        <w:rPr>
+          <w:b/>
+          <w:bCs/>
+        </w:rPr>
+        <w:t>. Mean Grand Canyon tributary flow (Glen Canyon Dam to Lake Mead) for different sequence lengths.</w:t>
+      </w:r>
+    </w:p>
+    <w:p>
+      <w:pPr>
+        <w:pStyle w:val="Heading2"/>
+      </w:pPr>
+      <w:bookmarkStart w:id="9" w:name="MeadToImperial"/>
+      <w:r>
+        <w:t xml:space="preserve">2B. </w:t>
+      </w:r>
+      <w:r>
+        <w:t>Mead to Imperial Dam intervening flow</w:t>
+      </w:r>
+      <w:bookmarkEnd w:id="9"/>
+    </w:p>
+    <w:p>
+      <w:r>
+        <w:t xml:space="preserve">Enter the intervening flow from Hoover Dam to Imperial dam. By default, this intervening flow is 0.2 maf per year and was estimated from the natural flow data set below Hoover Dam </w:t>
+      </w:r>
+      <w:r>
+        <w:fldChar w:fldCharType="begin"/>
+      </w:r>
+      <w:r>
+        <w:instrText xml:space="preserve"> ADDIN EN.CITE &lt;EndNote&gt;&lt;Cite&gt;&lt;Author&gt;Prairie&lt;/Author&gt;&lt;Year&gt;2020&lt;/Year&gt;&lt;RecNum&gt;2704&lt;/RecNum&gt;&lt;DisplayText&gt;(Prairie, 2020)&lt;/DisplayText&gt;&lt;record&gt;&lt;rec-number&gt;2704&lt;/rec-number&gt;&lt;foreign-keys&gt;&lt;key app="EN" db-id="xxt5ta9pd995dwesap0pdzzp2weaz0w9werf" timestamp="1581993971"&gt;2704&lt;/key&gt;&lt;/foreign-keys&gt;&lt;ref-type name="Report"&gt;27&lt;/ref-type&gt;&lt;contributors&gt;&lt;authors&gt;&lt;author&gt;Jim Prairie&lt;/author&gt;&lt;/authors&gt;&lt;/contributors&gt;&lt;titles&gt;&lt;title&gt;Colorado River Basin Natural Flow and Salt Data&lt;/title&gt;&lt;/titles&gt;&lt;dates&gt;&lt;year&gt;2020&lt;/year&gt;&lt;pub-dates&gt;&lt;date&gt;January 10, 2020&lt;/date&gt;&lt;/pub-dates&gt;&lt;/dates&gt;&lt;publisher&gt;U.S. Bureau of Reclamation&lt;/publisher&gt;&lt;urls&gt;&lt;related-urls&gt;&lt;url&gt;https://www.usbr.gov/lc/region/g4000/NaturalFlow/current.html&lt;/url&gt;&lt;/related-urls&gt;&lt;/urls&gt;&lt;/record&gt;&lt;/Cite&gt;&lt;/EndNote&gt;</w:instrText>
+      </w:r>
+      <w:r>
+        <w:fldChar w:fldCharType="separate"/>
+      </w:r>
       <w:r>
         <w:rPr>
           <w:noProof/>
         </w:rPr>
+        <w:t>(Prairie, 2020)</w:t>
+      </w:r>
+      <w:r>
+        <w:fldChar w:fldCharType="end"/>
+      </w:r>
+      <w:r>
+        <w:t>.</w:t>
+      </w:r>
+    </w:p>
+    <w:p>
+      <w:pPr>
+        <w:pStyle w:val="Heading2"/>
+      </w:pPr>
+      <w:bookmarkStart w:id="10" w:name="HavasuParkerEvapET"/>
+      <w:r>
+        <w:t xml:space="preserve">2C. </w:t>
+      </w:r>
+      <w:r>
+        <w:t>Havasu/Parker evaporation and evapotranspiration</w:t>
+      </w:r>
+    </w:p>
+    <w:bookmarkEnd w:id="10"/>
+    <w:p>
+      <w:r>
+        <w:t>This value re</w:t>
+      </w:r>
+      <w:r>
+        <w:t>presents</w:t>
+      </w:r>
+      <w:r>
+        <w:t xml:space="preserve"> evaporation from Lakes Havasu and Parker and the evapotranspiration of riverbank vegetation from Hoover Dam down to Lake Havasu. A default value of 0.6 maf per year is used and represents the value used in Lake Mead accounting. Find annual estimates of the Havasu/Parker evaporations and evapotranspiration from 1995 to 2014 at </w:t>
+      </w:r>
+      <w:r>
+        <w:fldChar w:fldCharType="begin"/>
+      </w:r>
+      <w:r>
+        <w:instrText xml:space="preserve"> ADDIN EN.CITE &lt;EndNote&gt;&lt;Cite AuthorYear="1"&gt;&lt;Author&gt;USBR&lt;/Author&gt;&lt;Year&gt;2021&lt;/Year&gt;&lt;RecNum&gt;2772&lt;/RecNum&gt;&lt;DisplayText&gt;USBR (2021b)&lt;/DisplayText&gt;&lt;record&gt;&lt;rec-number&gt;2772&lt;/rec-number&gt;&lt;foreign-keys&gt;&lt;key app="EN" db-id="xxt5ta9pd995dwesap0pdzzp2weaz0w9werf" timestamp="1619406478"&gt;2772&lt;/key&gt;&lt;/foreign-keys&gt;&lt;ref-type name="Report"&gt;27&lt;/ref-type&gt;&lt;contributors&gt;&lt;authors&gt;&lt;author&gt;USBR&lt;/author&gt;&lt;/authors&gt;&lt;/contributors&gt;&lt;titles&gt;&lt;title&gt;Boulder Canyon Operations Office - Program and Activities: Water Accounting Reports&lt;/title&gt;&lt;/titles&gt;&lt;dates&gt;&lt;year&gt;2021&lt;/year&gt;&lt;/dates&gt;&lt;publisher&gt;U.S. Bureau of Reclamation&lt;/publisher&gt;&lt;urls&gt;&lt;related-urls&gt;&lt;url&gt;https://www.usbr.gov/lc/region/g4000/wtracct.html&lt;/url&gt;&lt;/related-urls&gt;&lt;/urls&gt;&lt;/record&gt;&lt;/Cite&gt;&lt;/EndNote&gt;</w:instrText>
+      </w:r>
+      <w:r>
+        <w:fldChar w:fldCharType="separate"/>
+      </w:r>
+      <w:r>
+        <w:rPr>
+          <w:noProof/>
+        </w:rPr>
+        <w:t>USBR (2021b)</w:t>
+      </w:r>
+      <w:r>
+        <w:fldChar w:fldCharType="end"/>
+      </w:r>
+      <w:r>
+        <w:t>.</w:t>
+      </w:r>
+    </w:p>
+    <w:p>
+      <w:pPr>
+        <w:pStyle w:val="Heading1"/>
+      </w:pPr>
+      <w:bookmarkStart w:id="11" w:name="SplitReservoirStorage"/>
+      <w:r>
         <w:lastRenderedPageBreak/>
+        <w:t xml:space="preserve">Step 3. </w:t>
+      </w:r>
+      <w:r>
+        <w:t xml:space="preserve">Split existing reservoir storage </w:t>
+      </w:r>
+      <w:bookmarkEnd w:id="11"/>
+      <w:r>
+        <w:t xml:space="preserve">among </w:t>
+      </w:r>
+      <w:r>
+        <w:t>accounts</w:t>
+      </w:r>
+      <w:r>
+        <w:t xml:space="preserve"> (year 1 only)</w:t>
+      </w:r>
+    </w:p>
+    <w:p>
+      <w:r>
+        <w:t>Participants s</w:t>
+      </w:r>
+      <w:r>
+        <w:t>plit the starting combined reservoir storage (</w:t>
+      </w:r>
+      <w:r>
+        <w:t>Figure 6</w:t>
+      </w:r>
+      <w:r>
+        <w:t xml:space="preserve">) entered in Section 1B among the </w:t>
+      </w:r>
+      <w:r>
+        <w:t xml:space="preserve">basin </w:t>
+      </w:r>
+      <w:r>
+        <w:t>accounts</w:t>
+      </w:r>
+      <w:r>
+        <w:t>.</w:t>
+      </w:r>
+      <w:r>
+        <w:t xml:space="preserve"> </w:t>
+      </w:r>
+      <w:r>
+        <w:t>T</w:t>
+      </w:r>
+      <w:r>
+        <w:t xml:space="preserve">here are many possibilities. </w:t>
+      </w:r>
+      <w:r>
+        <w:t>Here</w:t>
+      </w:r>
+      <w:r>
+        <w:t xml:space="preserve">, the default </w:t>
+      </w:r>
+      <w:r>
+        <w:t xml:space="preserve">values in Column B </w:t>
+      </w:r>
+      <w:r>
+        <w:t xml:space="preserve">apply </w:t>
+      </w:r>
+      <w:r>
+        <w:t xml:space="preserve">Interim Guidelines Intentionally Created Surplus (ICS) accounts, </w:t>
+      </w:r>
+      <w:r>
+        <w:t xml:space="preserve">the Lower and Upper Basin drought contingency plans and the Minute 323 to the U.S.-Mexico Treaty </w:t>
+      </w:r>
+      <w:r>
+        <w:fldChar w:fldCharType="begin"/>
+      </w:r>
+      <w:r>
+        <w:instrText xml:space="preserve"> ADDIN EN.CITE &lt;EndNote&gt;&lt;Cite&gt;&lt;Author&gt;IBWC&lt;/Author&gt;&lt;Year&gt;2021&lt;/Year&gt;&lt;RecNum&gt;2808&lt;/RecNum&gt;&lt;DisplayText&gt;(IBWC, 2021; USBR, 2019)&lt;/DisplayText&gt;&lt;record&gt;&lt;rec-number&gt;2808&lt;/rec-number&gt;&lt;foreign-keys&gt;&lt;key app="EN" db-id="xxt5ta9pd995dwesap0pdzzp2weaz0w9werf" timestamp="1626979126"&gt;2808&lt;/key&gt;&lt;/foreign-keys&gt;&lt;ref-type name="Web Page"&gt;12&lt;/ref-type&gt;&lt;contributors&gt;&lt;authors&gt;&lt;author&gt;IBWC&lt;/author&gt;&lt;/authors&gt;&lt;/contributors&gt;&lt;titles&gt;&lt;title&gt;Minutes between the United States and Mexican Sections of the IBWC&lt;/title&gt;&lt;/titles&gt;&lt;volume&gt;2021&lt;/volume&gt;&lt;number&gt;July 22&lt;/number&gt;&lt;dates&gt;&lt;year&gt;2021&lt;/year&gt;&lt;/dates&gt;&lt;publisher&gt;United States Section&lt;/publisher&gt;&lt;urls&gt;&lt;related-urls&gt;&lt;url&gt;https://www.ibwc.gov/Treaties_Minutes/Minutes.html&lt;/url&gt;&lt;/related-urls&gt;&lt;/urls&gt;&lt;/record&gt;&lt;/Cite&gt;&lt;Cite&gt;&lt;Author&gt;USBR&lt;/Author&gt;&lt;Year&gt;2019&lt;/Year&gt;&lt;RecNum&gt;2578&lt;/RecNum&gt;&lt;record&gt;&lt;rec-number&gt;2578&lt;/rec-number&gt;&lt;foreign-keys&gt;&lt;key app="EN" db-id="xxt5ta9pd995dwesap0pdzzp2weaz0w9werf" timestamp="1554700022"&gt;2578&lt;/key&gt;&lt;/foreign-keys&gt;&lt;ref-type name="Report"&gt;27&lt;/ref-type&gt;&lt;contributors&gt;&lt;authors&gt;&lt;author&gt;USBR&lt;/author&gt;&lt;/authors&gt;&lt;/contributors&gt;&lt;titles&gt;&lt;title&gt;Agreement Concerning Colorado River Drought Contingency Management and Operations&lt;/title&gt;&lt;/titles&gt;&lt;pages&gt;56&lt;/pages&gt;&lt;dates&gt;&lt;year&gt;2019&lt;/year&gt;&lt;pub-dates&gt;&lt;date&gt;May 20&lt;/date&gt;&lt;/pub-dates&gt;&lt;/dates&gt;&lt;pub-location&gt;Washington, DC&lt;/pub-location&gt;&lt;publisher&gt;U.S. Bureau of Reclamation&lt;/publisher&gt;&lt;urls&gt;&lt;related-urls&gt;&lt;url&gt;https://www.usbr.gov/dcp/finaldocs.html&lt;/url&gt;&lt;/related-urls&gt;&lt;/urls&gt;&lt;/record&gt;&lt;/Cite&gt;&lt;/EndNote&gt;</w:instrText>
+      </w:r>
+      <w:r>
+        <w:fldChar w:fldCharType="separate"/>
+      </w:r>
+      <w:r>
+        <w:rPr>
+          <w:noProof/>
+        </w:rPr>
+        <w:t>(IBWC, 2021; USBR, 2019)</w:t>
+      </w:r>
+      <w:r>
+        <w:fldChar w:fldCharType="end"/>
+      </w:r>
+      <w:r>
+        <w:t>.</w:t>
+      </w:r>
+    </w:p>
+    <w:p>
+      <w:pPr>
+        <w:pStyle w:val="ListParagraph"/>
+        <w:numPr>
+          <w:ilvl w:val="0"/>
+          <w:numId w:val="24"/>
+        </w:numPr>
+      </w:pPr>
+      <w:r>
+        <w:t>Assign the 11.6 maf protection volume to the shared, reserve account</w:t>
+      </w:r>
+      <w:r>
+        <w:t xml:space="preserve">. 11.6 maf is the sum of </w:t>
+      </w:r>
+      <w:r>
+        <w:t xml:space="preserve">5.9 maf </w:t>
+      </w:r>
+      <w:r>
+        <w:t>protection volume for</w:t>
+      </w:r>
+      <w:r>
+        <w:t xml:space="preserve"> Lake Powell </w:t>
+      </w:r>
+      <w:r>
+        <w:t>plus</w:t>
+      </w:r>
+      <w:r>
+        <w:t xml:space="preserve"> 5.7 maf </w:t>
+      </w:r>
+      <w:r>
+        <w:t xml:space="preserve">protection volume for </w:t>
+      </w:r>
+      <w:r>
+        <w:t>Lake Mead</w:t>
+      </w:r>
+      <w:r>
+        <w:t xml:space="preserve"> </w:t>
+      </w:r>
+      <w:r>
+        <w:fldChar w:fldCharType="begin"/>
+      </w:r>
+      <w:r>
+        <w:instrText xml:space="preserve"> ADDIN EN.CITE &lt;EndNote&gt;&lt;Cite&gt;&lt;Author&gt;USBR&lt;/Author&gt;&lt;Year&gt;2019&lt;/Year&gt;&lt;RecNum&gt;2578&lt;/RecNum&gt;&lt;DisplayText&gt;(USBR, 2019)&lt;/DisplayText&gt;&lt;record&gt;&lt;rec-number&gt;2578&lt;/rec-number&gt;&lt;foreign-keys&gt;&lt;key app="EN" db-id="xxt5ta9pd995dwesap0pdzzp2weaz0w9werf" timestamp="1554700022"&gt;2578&lt;/key&gt;&lt;/foreign-keys&gt;&lt;ref-type name="Report"&gt;27&lt;/ref-type&gt;&lt;contributors&gt;&lt;authors&gt;&lt;author&gt;USBR&lt;/author&gt;&lt;/authors&gt;&lt;/contributors&gt;&lt;titles&gt;&lt;title&gt;Agreement Concerning Colorado River Drought Contingency Management and Operations&lt;/title&gt;&lt;/titles&gt;&lt;pages&gt;56&lt;/pages&gt;&lt;dates&gt;&lt;year&gt;2019&lt;/year&gt;&lt;pub-dates&gt;&lt;date&gt;May 20&lt;/date&gt;&lt;/pub-dates&gt;&lt;/dates&gt;&lt;pub-location&gt;Washington, DC&lt;/pub-location&gt;&lt;publisher&gt;U.S. Bureau of Reclamation&lt;/publisher&gt;&lt;urls&gt;&lt;related-urls&gt;&lt;url&gt;https://www.usbr.gov/dcp/finaldocs.html&lt;/url&gt;&lt;/related-urls&gt;&lt;/urls&gt;&lt;/record&gt;&lt;/Cite&gt;&lt;/EndNote&gt;</w:instrText>
+      </w:r>
+      <w:r>
+        <w:fldChar w:fldCharType="separate"/>
+      </w:r>
+      <w:r>
+        <w:rPr>
+          <w:noProof/>
+        </w:rPr>
+        <w:t>(USBR, 2019)</w:t>
+      </w:r>
+      <w:r>
+        <w:fldChar w:fldCharType="end"/>
+      </w:r>
+      <w:r>
+        <w:t>.</w:t>
+      </w:r>
+    </w:p>
+    <w:p>
+      <w:pPr>
+        <w:pStyle w:val="ListParagraph"/>
+        <w:numPr>
+          <w:ilvl w:val="0"/>
+          <w:numId w:val="24"/>
+        </w:numPr>
+      </w:pPr>
+      <w:r>
+        <w:t xml:space="preserve">Assign the 0.17 maf in Mexico’s Lake Mead conservation account to Mexico </w:t>
+      </w:r>
+      <w:r>
+        <w:fldChar w:fldCharType="begin"/>
+      </w:r>
+      <w:r>
+        <w:instrText xml:space="preserve"> ADDIN EN.CITE &lt;EndNote&gt;&lt;Cite&gt;&lt;Author&gt;USBR&lt;/Author&gt;&lt;Year&gt;2021&lt;/Year&gt;&lt;RecNum&gt;2772&lt;/RecNum&gt;&lt;DisplayText&gt;(USBR, 2021b)&lt;/DisplayText&gt;&lt;record&gt;&lt;rec-number&gt;2772&lt;/rec-number&gt;&lt;foreign-keys&gt;&lt;key app="EN" db-id="xxt5ta9pd995dwesap0pdzzp2weaz0w9werf" timestamp="1619406478"&gt;2772&lt;/key&gt;&lt;/foreign-keys&gt;&lt;ref-type name="Report"&gt;27&lt;/ref-type&gt;&lt;contributors&gt;&lt;authors&gt;&lt;author&gt;USBR&lt;/author&gt;&lt;/authors&gt;&lt;/contributors&gt;&lt;titles&gt;&lt;title&gt;Boulder Canyon Operations Office - Program and Activities: Water Accounting Reports&lt;/title&gt;&lt;/titles&gt;&lt;dates&gt;&lt;year&gt;2021&lt;/year&gt;&lt;/dates&gt;&lt;publisher&gt;U.S. Bureau of Reclamation&lt;/publisher&gt;&lt;urls&gt;&lt;related-urls&gt;&lt;url&gt;https://www.usbr.gov/lc/region/g4000/wtracct.html&lt;/url&gt;&lt;/related-urls&gt;&lt;/urls&gt;&lt;/record&gt;&lt;/Cite&gt;&lt;/EndNote&gt;</w:instrText>
+      </w:r>
+      <w:r>
+        <w:fldChar w:fldCharType="separate"/>
+      </w:r>
+      <w:r>
+        <w:rPr>
+          <w:noProof/>
+        </w:rPr>
+        <w:t>(USBR, 2021b)</w:t>
+      </w:r>
+      <w:r>
+        <w:fldChar w:fldCharType="end"/>
+      </w:r>
+      <w:r>
+        <w:t>.</w:t>
+      </w:r>
+    </w:p>
+    <w:p>
+      <w:pPr>
+        <w:pStyle w:val="ListParagraph"/>
+        <w:numPr>
+          <w:ilvl w:val="0"/>
+          <w:numId w:val="24"/>
+        </w:numPr>
+      </w:pPr>
+      <w:r>
+        <w:t xml:space="preserve">Assign the </w:t>
+      </w:r>
+      <w:r>
+        <w:t>2.8 maf balance in Lower Basin Lake Mead conservation (ICS) accounts to the</w:t>
+      </w:r>
+      <w:r>
+        <w:t xml:space="preserve"> Lower Basin.</w:t>
+      </w:r>
+    </w:p>
+    <w:p>
+      <w:pPr>
+        <w:pStyle w:val="ListParagraph"/>
+        <w:numPr>
+          <w:ilvl w:val="0"/>
+          <w:numId w:val="24"/>
+        </w:numPr>
+      </w:pPr>
+      <w:r>
+        <w:t xml:space="preserve">Assign the remaining Lake Mead storage to the Lower Basin. </w:t>
+      </w:r>
+    </w:p>
+    <w:p>
+      <w:pPr>
+        <w:pStyle w:val="ListParagraph"/>
+        <w:numPr>
+          <w:ilvl w:val="0"/>
+          <w:numId w:val="24"/>
+        </w:numPr>
+      </w:pPr>
+      <w:r>
+        <w:t>Assign the remaining storage in Lake Powell to the Upper Basin.</w:t>
+      </w:r>
+    </w:p>
+    <w:p>
+      <w:pPr>
+        <w:pStyle w:val="ListParagraph"/>
+        <w:numPr>
+          <w:ilvl w:val="0"/>
+          <w:numId w:val="24"/>
+        </w:numPr>
+      </w:pPr>
+      <w:r>
+        <w:t>In these assignments, the Colorado River Delta and First Nations do not get any storage.</w:t>
+      </w:r>
+    </w:p>
+    <w:p>
+      <w:r>
+        <w:t xml:space="preserve">In actuality, the </w:t>
+      </w:r>
+      <w:r>
+        <w:t>participants</w:t>
+      </w:r>
+      <w:r>
+        <w:t xml:space="preserve"> </w:t>
+      </w:r>
+      <w:r>
+        <w:t>will negotiate over a share of the existing</w:t>
+      </w:r>
+      <w:r>
+        <w:t xml:space="preserve"> </w:t>
+      </w:r>
+      <w:r>
+        <w:t xml:space="preserve">reservoir storage. </w:t>
+      </w:r>
+      <w:r>
+        <w:t xml:space="preserve">In these </w:t>
+      </w:r>
+      <w:r>
+        <w:t>negotiation</w:t>
+      </w:r>
+      <w:r>
+        <w:t>s, participants</w:t>
+      </w:r>
+      <w:r>
+        <w:t xml:space="preserve"> will get the same or more storage water as they get with current operations. In the current operations there are no Lake Powell storage accounts and only Lake Mead conservation accounts for Lower Basin and Mexico.  </w:t>
+      </w:r>
+    </w:p>
+    <w:p>
+      <w:r>
+        <w:rPr>
+          <w:noProof/>
+        </w:rPr>
         <w:drawing>
-          <wp:inline distT="0" distB="0" distL="0" distR="0" wp14:anchorId="5BEE7CDD" wp14:editId="39F28A20">
-            <wp:extent cx="3703299" cy="2440379"/>
+          <wp:inline distT="0" distB="0" distL="0" distR="0" wp14:anchorId="1512B680" wp14:editId="463CD920">
+            <wp:extent cx="4176601" cy="2594758"/>
             <wp:effectExtent l="0" t="0" r="0" b="0"/>
-            <wp:docPr id="19" name="Picture 19"/>
+            <wp:docPr id="17" name="Picture 17"/>
             <wp:cNvGraphicFramePr>
               <a:graphicFrameLocks xmlns:a="http://schemas.openxmlformats.org/drawingml/2006/main" noChangeAspect="1"/>
             </wp:cNvGraphicFramePr>
@@ -5007,6 +4675,50 @@
                   <pic:spPr>
                     <a:xfrm>
                       <a:off x="0" y="0"/>
+                      <a:ext cx="4238950" cy="2633493"/>
+                    </a:xfrm>
+                    <a:prstGeom prst="rect">
+                      <a:avLst/>
+                    </a:prstGeom>
+                  </pic:spPr>
+                </pic:pic>
+              </a:graphicData>
+            </a:graphic>
+          </wp:inline>
+        </w:drawing>
+      </w:r>
+    </w:p>
+    <w:p/>
+    <w:p>
+      <w:r>
+        <w:rPr>
+          <w:noProof/>
+        </w:rPr>
+        <w:lastRenderedPageBreak/>
+        <w:drawing>
+          <wp:inline distT="0" distB="0" distL="0" distR="0" wp14:anchorId="5BEE7CDD" wp14:editId="39F28A20">
+            <wp:extent cx="3703299" cy="2440379"/>
+            <wp:effectExtent l="0" t="0" r="0" b="0"/>
+            <wp:docPr id="19" name="Picture 19"/>
+            <wp:cNvGraphicFramePr>
+              <a:graphicFrameLocks xmlns:a="http://schemas.openxmlformats.org/drawingml/2006/main" noChangeAspect="1"/>
+            </wp:cNvGraphicFramePr>
+            <a:graphic xmlns:a="http://schemas.openxmlformats.org/drawingml/2006/main">
+              <a:graphicData uri="http://schemas.openxmlformats.org/drawingml/2006/picture">
+                <pic:pic xmlns:pic="http://schemas.openxmlformats.org/drawingml/2006/picture">
+                  <pic:nvPicPr>
+                    <pic:cNvPr id="1" name=""/>
+                    <pic:cNvPicPr/>
+                  </pic:nvPicPr>
+                  <pic:blipFill>
+                    <a:blip r:embed="rId22"/>
+                    <a:stretch>
+                      <a:fillRect/>
+                    </a:stretch>
+                  </pic:blipFill>
+                  <pic:spPr>
+                    <a:xfrm>
+                      <a:off x="0" y="0"/>
                       <a:ext cx="3901758" cy="2571158"/>
                     </a:xfrm>
                     <a:prstGeom prst="rect">
@@ -5162,15 +4874,7 @@
         <w:t xml:space="preserve"> product of </w:t>
       </w:r>
       <w:r>
-        <w:t>(</w:t>
-      </w:r>
-      <w:proofErr w:type="spellStart"/>
-      <w:r>
-        <w:t>i</w:t>
-      </w:r>
-      <w:proofErr w:type="spellEnd"/>
-      <w:r>
-        <w:t>)</w:t>
+        <w:t>(i)</w:t>
       </w:r>
       <w:r>
         <w:t xml:space="preserve"> annual evaporation rate (see Section 1B)</w:t>
@@ -5337,23 +5041,7 @@
         <w:t xml:space="preserve"> in proportion to the </w:t>
       </w:r>
       <w:r>
-        <w:t xml:space="preserve">account balance (Equation 1, evaporation terms in </w:t>
-      </w:r>
-      <w:proofErr w:type="spellStart"/>
-      <w:r>
-        <w:t>maf</w:t>
-      </w:r>
-      <w:proofErr w:type="spellEnd"/>
-      <w:r>
-        <w:t xml:space="preserve"> per year, balance and storage terms in </w:t>
-      </w:r>
-      <w:proofErr w:type="spellStart"/>
-      <w:r>
-        <w:t>maf</w:t>
-      </w:r>
-      <w:proofErr w:type="spellEnd"/>
-      <w:r>
-        <w:t>).</w:t>
+        <w:t>account balance (Equation 1, evaporation terms in maf per year, balance and storage terms in maf).</w:t>
       </w:r>
     </w:p>
     <w:p>
@@ -5377,7 +5065,7 @@
                     <pic:cNvPicPr/>
                   </pic:nvPicPr>
                   <pic:blipFill>
-                    <a:blip r:embed="rId22"/>
+                    <a:blip r:embed="rId23"/>
                     <a:stretch>
                       <a:fillRect/>
                     </a:stretch>
@@ -5538,26 +5226,10 @@
     </w:p>
     <w:p>
       <w:r>
-        <w:t xml:space="preserve">For example, if the combined evaporation is 1.0 </w:t>
-      </w:r>
-      <w:proofErr w:type="spellStart"/>
-      <w:r>
-        <w:t>maf</w:t>
-      </w:r>
-      <w:proofErr w:type="spellEnd"/>
-      <w:r>
-        <w:t xml:space="preserve"> and Upper Basin has 10% of the combined storage, then the Upper Basin is assigned 10% </w:t>
-      </w:r>
-      <w:r>
-        <w:t xml:space="preserve">of the combined evaporation or 0.1 </w:t>
-      </w:r>
-      <w:proofErr w:type="spellStart"/>
-      <w:r>
-        <w:t>maf</w:t>
-      </w:r>
-      <w:proofErr w:type="spellEnd"/>
-      <w:r>
-        <w:t xml:space="preserve"> that year.</w:t>
+        <w:t xml:space="preserve">For example, if the combined evaporation is 1.0 maf and Upper Basin has 10% of the combined storage, then the Upper Basin is assigned 10% </w:t>
+      </w:r>
+      <w:r>
+        <w:t>of the combined evaporation or 0.1 maf that year.</w:t>
       </w:r>
     </w:p>
     <w:p>
@@ -5576,15 +5248,7 @@
     </w:p>
     <w:p>
       <w:r>
-        <w:t xml:space="preserve">Mexico’s water allocation is its 1.5 </w:t>
-      </w:r>
-      <w:proofErr w:type="spellStart"/>
-      <w:r>
-        <w:t>maf</w:t>
-      </w:r>
-      <w:proofErr w:type="spellEnd"/>
-      <w:r>
-        <w:t xml:space="preserve"> per year treaty amount</w:t>
+        <w:t>Mexico’s water allocation is its 1.5 maf per year treaty amount</w:t>
       </w:r>
       <w:r>
         <w:t>,</w:t>
@@ -5626,15 +5290,7 @@
         <w:fldChar w:fldCharType="end"/>
       </w:r>
       <w:r>
-        <w:t xml:space="preserve">, minus </w:t>
-      </w:r>
-      <w:proofErr w:type="spellStart"/>
-      <w:r>
-        <w:t>Mexcio’s</w:t>
-      </w:r>
-      <w:proofErr w:type="spellEnd"/>
-      <w:r>
-        <w:t xml:space="preserve"> </w:t>
+        <w:t xml:space="preserve">, minus Mexcio’s </w:t>
       </w:r>
       <w:r>
         <w:t>portion of the Lake Havasu / Parker evaporation and evapotranspiration</w:t>
@@ -5642,7 +5298,6 @@
       <w:r>
         <w:t xml:space="preserve">. The </w:t>
       </w:r>
-      <w:proofErr w:type="spellStart"/>
       <w:r>
         <w:rPr>
           <w:i/>
@@ -5650,7 +5305,6 @@
         </w:rPr>
         <w:t>MandatoryConservation</w:t>
       </w:r>
-      <w:proofErr w:type="spellEnd"/>
       <w:r>
         <w:t xml:space="preserve"> sheet shows the </w:t>
       </w:r>
@@ -5715,7 +5369,7 @@
                     </pic:cNvPicPr>
                   </pic:nvPicPr>
                   <pic:blipFill>
-                    <a:blip r:embed="rId23">
+                    <a:blip r:embed="rId24">
                       <a:extLst>
                         <a:ext uri="{28A0092B-C50C-407E-A947-70E740481C1C}">
                           <a14:useLocalDpi xmlns:a14="http://schemas.microsoft.com/office/drawing/2010/main" val="0"/>
@@ -5794,7 +5448,7 @@
                     <pic:cNvPicPr/>
                   </pic:nvPicPr>
                   <pic:blipFill>
-                    <a:blip r:embed="rId24"/>
+                    <a:blip r:embed="rId25"/>
                     <a:stretch>
                       <a:fillRect/>
                     </a:stretch>
@@ -6156,20 +5810,11 @@
                 <w:i/>
                 <w:iCs/>
               </w:rPr>
+              <w:t xml:space="preserve"> maf</w:t>
+            </w:r>
+            <w:r>
               <w:t xml:space="preserve"> </w:t>
             </w:r>
-            <w:proofErr w:type="spellStart"/>
-            <w:r>
-              <w:rPr>
-                <w:i/>
-                <w:iCs/>
-              </w:rPr>
-              <w:t>maf</w:t>
-            </w:r>
-            <w:proofErr w:type="spellEnd"/>
-            <w:r>
-              <w:t xml:space="preserve"> </w:t>
-            </w:r>
             <w:r>
               <w:t>per year of decreed water rights because First Nations managed their water independently of Basin States. The volume i</w:t>
             </w:r>
@@ -6186,15 +5831,7 @@
               <w:t>06</w:t>
             </w:r>
             <w:r>
-              <w:t xml:space="preserve"> plus 0.952 </w:t>
-            </w:r>
-            <w:proofErr w:type="spellStart"/>
-            <w:r>
-              <w:t>maf</w:t>
-            </w:r>
-            <w:proofErr w:type="spellEnd"/>
-            <w:r>
-              <w:t xml:space="preserve"> in the Upper and Lower Basins</w:t>
+              <w:t xml:space="preserve"> plus 0.952 maf in the Upper and Lower Basins</w:t>
             </w:r>
             <w:r>
               <w:t xml:space="preserve"> minus First Nations in the Lower Basin’s share of Havasu/Parker losses. The amount e</w:t>
@@ -6286,27 +5923,10 @@
                 <w:i/>
                 <w:iCs/>
               </w:rPr>
-              <w:t xml:space="preserve">0.016 </w:t>
-            </w:r>
-            <w:proofErr w:type="spellStart"/>
-            <w:r>
-              <w:rPr>
-                <w:i/>
-                <w:iCs/>
-              </w:rPr>
-              <w:t>maf</w:t>
-            </w:r>
-            <w:proofErr w:type="spellEnd"/>
-            <w:r>
-              <w:t xml:space="preserve"> of inflow. This volume is 67% of the 9-year, 0.21 </w:t>
-            </w:r>
-            <w:proofErr w:type="spellStart"/>
-            <w:r>
-              <w:t>maf</w:t>
-            </w:r>
-            <w:proofErr w:type="spellEnd"/>
-            <w:r>
-              <w:t xml:space="preserve"> volume pledged by the U.S. and Mexico.</w:t>
+              <w:t>0.016 maf</w:t>
+            </w:r>
+            <w:r>
+              <w:t xml:space="preserve"> of inflow. This volume is 67% of the 9-year, 0.21 maf volume pledged by the U.S. and Mexico.</w:t>
             </w:r>
           </w:p>
         </w:tc>
@@ -6385,23 +6005,7 @@
                 <w:i/>
                 <w:iCs/>
               </w:rPr>
-              <w:t xml:space="preserve">1.5 </w:t>
-            </w:r>
-            <w:proofErr w:type="spellStart"/>
-            <w:r>
-              <w:rPr>
-                <w:i/>
-                <w:iCs/>
-              </w:rPr>
-              <w:t>maf</w:t>
-            </w:r>
-            <w:proofErr w:type="spellEnd"/>
-            <w:r>
-              <w:rPr>
-                <w:i/>
-                <w:iCs/>
-              </w:rPr>
-              <w:t xml:space="preserve"> </w:t>
+              <w:t xml:space="preserve">1.5 maf </w:t>
             </w:r>
             <w:r>
               <w:t xml:space="preserve">of inflow </w:t>
@@ -6492,15 +6096,7 @@
               <w:t>4</w:t>
             </w:r>
             <w:r>
-              <w:t xml:space="preserve"> </w:t>
-            </w:r>
-            <w:proofErr w:type="spellStart"/>
-            <w:r>
-              <w:t>maf</w:t>
-            </w:r>
-            <w:proofErr w:type="spellEnd"/>
-            <w:r>
-              <w:t xml:space="preserve"> per year natural flow between the </w:t>
+              <w:t xml:space="preserve"> maf per year natural flow between the </w:t>
             </w:r>
             <w:r>
               <w:rPr>
@@ -6544,15 +6140,7 @@
               <w:t>4</w:t>
             </w:r>
             <w:r>
-              <w:t xml:space="preserve">5 </w:t>
-            </w:r>
-            <w:proofErr w:type="spellStart"/>
-            <w:r>
-              <w:t>maf</w:t>
-            </w:r>
-            <w:proofErr w:type="spellEnd"/>
-            <w:r>
-              <w:t xml:space="preserve"> per year of pre-1922 water rights</w:t>
+              <w:t>5 maf per year of pre-1922 water rights</w:t>
             </w:r>
             <w:r>
               <w:t xml:space="preserve"> after deducting use by First Nations.</w:t>
@@ -6632,21 +6220,12 @@
             <w:r>
               <w:t xml:space="preserve"> </w:t>
             </w:r>
-            <w:proofErr w:type="spellStart"/>
             <w:r>
               <w:rPr>
                 <w:i/>
                 <w:iCs/>
               </w:rPr>
-              <w:t>maf</w:t>
-            </w:r>
-            <w:proofErr w:type="spellEnd"/>
-            <w:r>
-              <w:rPr>
-                <w:i/>
-                <w:iCs/>
-              </w:rPr>
-              <w:t xml:space="preserve"> </w:t>
+              <w:t xml:space="preserve">maf </w:t>
             </w:r>
             <w:r>
               <w:t xml:space="preserve">of natural flow. </w:t>
@@ -6661,15 +6240,7 @@
               <w:t>2</w:t>
             </w:r>
             <w:r>
-              <w:t xml:space="preserve"> </w:t>
-            </w:r>
-            <w:proofErr w:type="spellStart"/>
-            <w:r>
-              <w:t>maf</w:t>
-            </w:r>
-            <w:proofErr w:type="spellEnd"/>
-            <w:r>
-              <w:t xml:space="preserve"> plus </w:t>
+              <w:t xml:space="preserve"> maf plus </w:t>
             </w:r>
             <w:r>
               <w:t>1</w:t>
@@ -6681,37 +6252,13 @@
               <w:t>2</w:t>
             </w:r>
             <w:r>
-              <w:t xml:space="preserve"> </w:t>
-            </w:r>
-            <w:proofErr w:type="spellStart"/>
-            <w:r>
-              <w:t>maf</w:t>
-            </w:r>
-            <w:proofErr w:type="spellEnd"/>
-            <w:r>
-              <w:t xml:space="preserve"> pre-1922 use plus 0.95 </w:t>
-            </w:r>
-            <w:proofErr w:type="spellStart"/>
-            <w:r>
-              <w:t>maf</w:t>
-            </w:r>
-            <w:proofErr w:type="spellEnd"/>
-            <w:r>
-              <w:t xml:space="preserve"> of First Nations </w:t>
+              <w:t xml:space="preserve"> maf pre-1922 use plus 0.95 maf of First Nations </w:t>
             </w:r>
             <w:r>
               <w:t xml:space="preserve">use </w:t>
             </w:r>
             <w:r>
-              <w:t xml:space="preserve">below Hoover dam plus half of Mexico’s assignment resulted in 8.2 </w:t>
-            </w:r>
-            <w:proofErr w:type="spellStart"/>
-            <w:r>
-              <w:t>maf</w:t>
-            </w:r>
-            <w:proofErr w:type="spellEnd"/>
-            <w:r>
-              <w:t xml:space="preserve"> per year that is the Lake Powell objective release.</w:t>
+              <w:t>below Hoover dam plus half of Mexico’s assignment resulted in 8.2 maf per year that is the Lake Powell objective release.</w:t>
             </w:r>
           </w:p>
         </w:tc>
@@ -6883,7 +6430,7 @@
                     </pic:cNvPicPr>
                   </pic:nvPicPr>
                   <pic:blipFill>
-                    <a:blip r:embed="rId25" cstate="print">
+                    <a:blip r:embed="rId26" cstate="print">
                       <a:extLst>
                         <a:ext uri="{28A0092B-C50C-407E-A947-70E740481C1C}">
                           <a14:useLocalDpi xmlns:a14="http://schemas.microsoft.com/office/drawing/2010/main" val="0"/>
@@ -6945,39 +6492,7 @@
           <w:b/>
           <w:bCs/>
         </w:rPr>
-        <w:t xml:space="preserve">Upper Basin Dashboard annotated. A Lake Powell natural flow of 9 </w:t>
-      </w:r>
-      <w:proofErr w:type="spellStart"/>
-      <w:r>
-        <w:rPr>
-          <w:b/>
-          <w:bCs/>
-        </w:rPr>
-        <w:t>maf</w:t>
-      </w:r>
-      <w:proofErr w:type="spellEnd"/>
-      <w:r>
-        <w:rPr>
-          <w:b/>
-          <w:bCs/>
-        </w:rPr>
-        <w:t xml:space="preserve"> gives the Upper Basin 5.7 </w:t>
-      </w:r>
-      <w:proofErr w:type="spellStart"/>
-      <w:r>
-        <w:rPr>
-          <w:b/>
-          <w:bCs/>
-        </w:rPr>
-        <w:t>maf</w:t>
-      </w:r>
-      <w:proofErr w:type="spellEnd"/>
-      <w:r>
-        <w:rPr>
-          <w:b/>
-          <w:bCs/>
-        </w:rPr>
-        <w:t xml:space="preserve"> of available water to sell or consume.</w:t>
+        <w:t>Upper Basin Dashboard annotated. A Lake Powell natural flow of 9 maf gives the Upper Basin 5.7 maf of available water to sell or consume.</w:t>
       </w:r>
       <w:r>
         <w:rPr>
@@ -6993,15 +6508,7 @@
         <w:pStyle w:val="Heading3"/>
       </w:pPr>
       <w:r>
-        <w:t>(</w:t>
-      </w:r>
-      <w:proofErr w:type="spellStart"/>
-      <w:r>
-        <w:t>i</w:t>
-      </w:r>
-      <w:proofErr w:type="spellEnd"/>
-      <w:r>
-        <w:t xml:space="preserve">) </w:t>
+        <w:t xml:space="preserve">(i) </w:t>
       </w:r>
       <w:r>
         <w:t>Buy</w:t>
@@ -7027,39 +6534,7 @@
         <w:t>account</w:t>
       </w:r>
       <w:r>
-        <w:t xml:space="preserve">’s available water. Enter all amounts in </w:t>
-      </w:r>
-      <w:proofErr w:type="spellStart"/>
-      <w:r>
-        <w:t>maf</w:t>
-      </w:r>
-      <w:proofErr w:type="spellEnd"/>
-      <w:r>
-        <w:t xml:space="preserve">. If multiple transactions – </w:t>
-      </w:r>
-      <w:proofErr w:type="spellStart"/>
-      <w:r>
-        <w:t>e.g</w:t>
-      </w:r>
-      <w:proofErr w:type="spellEnd"/>
-      <w:r>
-        <w:t xml:space="preserve">, buy 0.5 </w:t>
-      </w:r>
-      <w:proofErr w:type="spellStart"/>
-      <w:r>
-        <w:t>maf</w:t>
-      </w:r>
-      <w:proofErr w:type="spellEnd"/>
-      <w:r>
-        <w:t xml:space="preserve"> from Lower Basin and 0.2 </w:t>
-      </w:r>
-      <w:proofErr w:type="spellStart"/>
-      <w:r>
-        <w:t>maf</w:t>
-      </w:r>
-      <w:proofErr w:type="spellEnd"/>
-      <w:r>
-        <w:t xml:space="preserve"> from Mexico -- enter as a formula: = 0.5 + 0.2</w:t>
+        <w:t>’s available water. Enter all amounts in maf. If multiple transactions – e.g, buy 0.5 maf from Lower Basin and 0.2 maf from Mexico -- enter as a formula: = 0.5 + 0.2</w:t>
       </w:r>
     </w:p>
     <w:p>
@@ -7163,15 +6638,7 @@
         <w:t>y</w:t>
       </w:r>
       <w:r>
-        <w:t xml:space="preserve"> the sale price in $/acre-foot by the buy or sell volume in </w:t>
-      </w:r>
-      <w:proofErr w:type="spellStart"/>
-      <w:r>
-        <w:t>maf</w:t>
-      </w:r>
-      <w:proofErr w:type="spellEnd"/>
-      <w:r>
-        <w:t xml:space="preserve">. </w:t>
+        <w:t xml:space="preserve"> the sale price in $/acre-foot by the buy or sell volume in maf. </w:t>
       </w:r>
       <w:r>
         <w:t>Table 7</w:t>
@@ -7198,15 +6665,7 @@
         </w:numPr>
       </w:pPr>
       <w:r>
-        <w:t xml:space="preserve">For example, a purchase of 0.5 </w:t>
-      </w:r>
-      <w:proofErr w:type="spellStart"/>
-      <w:r>
-        <w:t>maf</w:t>
-      </w:r>
-      <w:proofErr w:type="spellEnd"/>
-      <w:r>
-        <w:t xml:space="preserve"> at $500 per acre-foot is (0.5)(500) = $250 million.</w:t>
+        <w:t>For example, a purchase of 0.5 maf at $500 per acre-foot is (0.5)(500) = $250 million.</w:t>
       </w:r>
     </w:p>
     <w:p>
@@ -7224,29 +6683,13 @@
         <w:t>a participant</w:t>
       </w:r>
       <w:r>
-        <w:t xml:space="preserve"> buys 0.5 </w:t>
-      </w:r>
-      <w:proofErr w:type="spellStart"/>
-      <w:r>
-        <w:t>maf</w:t>
-      </w:r>
-      <w:proofErr w:type="spellEnd"/>
-      <w:r>
-        <w:t xml:space="preserve"> at $500 per acre-foot from one </w:t>
+        <w:t xml:space="preserve"> buys 0.5 maf at $500 per acre-foot from one </w:t>
       </w:r>
       <w:r>
         <w:t>participant</w:t>
       </w:r>
       <w:r>
-        <w:t xml:space="preserve"> and 0.2 </w:t>
-      </w:r>
-      <w:proofErr w:type="spellStart"/>
-      <w:r>
-        <w:t>maf</w:t>
-      </w:r>
-      <w:proofErr w:type="spellEnd"/>
-      <w:r>
-        <w:t xml:space="preserve"> at $1,200 per acre-foot from a second </w:t>
+        <w:t xml:space="preserve"> and 0.2 maf at $1,200 per acre-foot from a second </w:t>
       </w:r>
       <w:r>
         <w:t>participant</w:t>
@@ -7265,15 +6708,7 @@
     </w:p>
     <w:p>
       <w:r>
-        <w:t xml:space="preserve">The recently proposed 500-Plus plan seeks to reduce Lower Basin water use by 0.5 </w:t>
-      </w:r>
-      <w:proofErr w:type="spellStart"/>
-      <w:r>
-        <w:t>maf</w:t>
-      </w:r>
-      <w:proofErr w:type="spellEnd"/>
-      <w:r>
-        <w:t xml:space="preserve"> per year</w:t>
+        <w:t>The recently proposed 500-Plus plan seeks to reduce Lower Basin water use by 0.5 maf per year</w:t>
       </w:r>
       <w:r>
         <w:t xml:space="preserve"> </w:t>
@@ -7370,7 +6805,7 @@
                     <pic:cNvPicPr/>
                   </pic:nvPicPr>
                   <pic:blipFill>
-                    <a:blip r:embed="rId26"/>
+                    <a:blip r:embed="rId27"/>
                     <a:stretch>
                       <a:fillRect/>
                     </a:stretch>
@@ -7490,7 +6925,7 @@
                     <pic:cNvPicPr/>
                   </pic:nvPicPr>
                   <pic:blipFill>
-                    <a:blip r:embed="rId27"/>
+                    <a:blip r:embed="rId28"/>
                     <a:stretch>
                       <a:fillRect/>
                     </a:stretch>
@@ -7638,7 +7073,7 @@
                           </pic:cNvPicPr>
                         </pic:nvPicPr>
                         <pic:blipFill>
-                          <a:blip r:embed="rId28" cstate="print">
+                          <a:blip r:embed="rId29" cstate="print">
                             <a:extLst>
                               <a:ext uri="{28A0092B-C50C-407E-A947-70E740481C1C}">
                                 <a14:useLocalDpi xmlns:a14="http://schemas.microsoft.com/office/drawing/2010/main" val="0"/>
@@ -7734,15 +7169,7 @@
         <w:t>. Consumptive use can also occur by</w:t>
       </w:r>
       <w:r>
-        <w:t xml:space="preserve"> diverting instream flow before that flow enters the combined system (Upper Basin). In the </w:t>
-      </w:r>
-      <w:proofErr w:type="spellStart"/>
-      <w:r>
-        <w:t>later</w:t>
-      </w:r>
-      <w:proofErr w:type="spellEnd"/>
-      <w:r>
-        <w:t xml:space="preserve"> case, the Upper Basin diverts the water and its </w:t>
+        <w:t xml:space="preserve"> diverting instream flow before that flow enters the combined system (Upper Basin). In the later case, the Upper Basin diverts the water and its </w:t>
       </w:r>
       <w:r>
         <w:t>basin</w:t>
@@ -7855,7 +7282,7 @@
                     <pic:cNvPicPr/>
                   </pic:nvPicPr>
                   <pic:blipFill>
-                    <a:blip r:embed="rId29"/>
+                    <a:blip r:embed="rId30"/>
                     <a:stretch>
                       <a:fillRect/>
                     </a:stretch>
@@ -7998,7 +7425,6 @@
       <w:r>
         <w:t xml:space="preserve"> The worksheet </w:t>
       </w:r>
-      <w:proofErr w:type="spellStart"/>
       <w:r>
         <w:rPr>
           <w:i/>
@@ -8006,7 +7432,6 @@
         </w:rPr>
         <w:t>PowellReleaseTemperature</w:t>
       </w:r>
-      <w:proofErr w:type="spellEnd"/>
       <w:r>
         <w:t xml:space="preserve"> provides a table and figure of the impacts on fish of less water storage in Lake Powell.</w:t>
       </w:r>
@@ -8145,84 +7570,60 @@
         <w:pStyle w:val="Heading3"/>
       </w:pPr>
       <w:r>
-        <w:t>(</w:t>
-      </w:r>
-      <w:proofErr w:type="spellStart"/>
-      <w:r>
-        <w:t>i</w:t>
-      </w:r>
-      <w:proofErr w:type="spellEnd"/>
+        <w:t>(i)</w:t>
+      </w:r>
+      <w:r>
+        <w:t xml:space="preserve"> </w:t>
+      </w:r>
+      <w:r>
+        <w:t>Powell and Mead storage volumes and levels</w:t>
+      </w:r>
+    </w:p>
+    <w:p>
+      <w:r>
+        <w:t xml:space="preserve">The model uses the elevation-area-volume relationships for the reservoirs to calculate storage level from volume. See the left and right hand side of </w:t>
+      </w:r>
+      <w:r>
+        <w:t>Figure 11</w:t>
+      </w:r>
+      <w:r>
+        <w:t xml:space="preserve"> for critical levels and volumes such as dead pool (0 maf storage) and minimum power pool (penstock elevations) to avoid.</w:t>
+      </w:r>
+    </w:p>
+    <w:p>
+      <w:pPr>
+        <w:pStyle w:val="Heading3"/>
+      </w:pPr>
+      <w:r>
+        <w:t xml:space="preserve">(ii) </w:t>
+      </w:r>
+      <w:r>
+        <w:t>Lake Powell release to achieve Powell and Mead storage</w:t>
+      </w:r>
+      <w:r>
+        <w:t xml:space="preserve"> volumes</w:t>
+      </w:r>
+    </w:p>
+    <w:p>
+      <w:r>
+        <w:t xml:space="preserve">This is the </w:t>
+      </w:r>
+      <w:r>
+        <w:t xml:space="preserve">annual </w:t>
+      </w:r>
+      <w:r>
+        <w:t xml:space="preserve">release from Lake Powell to achieve the specified storage volumes in Lake Powell and Lake Mead. </w:t>
+      </w:r>
+      <w:r>
+        <w:t>Compare to numbers such as 7 to 9 maf per year that are the target of equalization releases (</w:t>
+      </w:r>
+      <w:r>
+        <w:t>Figure 13</w:t>
+      </w:r>
       <w:r>
         <w:t>)</w:t>
       </w:r>
       <w:r>
-        <w:t xml:space="preserve"> </w:t>
-      </w:r>
-      <w:r>
-        <w:t>Powell and Mead storage volumes and levels</w:t>
-      </w:r>
-    </w:p>
-    <w:p>
-      <w:r>
-        <w:t xml:space="preserve">The model uses the elevation-area-volume relationships for the reservoirs to calculate storage level from volume. See the left and right hand side of </w:t>
-      </w:r>
-      <w:r>
-        <w:t>Figure 11</w:t>
-      </w:r>
-      <w:r>
-        <w:t xml:space="preserve"> for critical levels and volumes such as dead pool (0 </w:t>
-      </w:r>
-      <w:proofErr w:type="spellStart"/>
-      <w:r>
-        <w:t>maf</w:t>
-      </w:r>
-      <w:proofErr w:type="spellEnd"/>
-      <w:r>
-        <w:t xml:space="preserve"> storage) and minimum power pool (penstock elevations) to avoid.</w:t>
-      </w:r>
-    </w:p>
-    <w:p>
-      <w:pPr>
-        <w:pStyle w:val="Heading3"/>
-      </w:pPr>
-      <w:r>
-        <w:t xml:space="preserve">(ii) </w:t>
-      </w:r>
-      <w:r>
-        <w:t>Lake Powell release to achieve Powell and Mead storage</w:t>
-      </w:r>
-      <w:r>
-        <w:t xml:space="preserve"> volumes</w:t>
-      </w:r>
-    </w:p>
-    <w:p>
-      <w:r>
-        <w:t xml:space="preserve">This is the </w:t>
-      </w:r>
-      <w:r>
-        <w:t xml:space="preserve">annual </w:t>
-      </w:r>
-      <w:r>
-        <w:t xml:space="preserve">release from Lake Powell to achieve the specified storage volumes in Lake Powell and Lake Mead. </w:t>
-      </w:r>
-      <w:r>
-        <w:t xml:space="preserve">Compare to numbers such as 7 to 9 </w:t>
-      </w:r>
-      <w:proofErr w:type="spellStart"/>
-      <w:r>
-        <w:t>maf</w:t>
-      </w:r>
-      <w:proofErr w:type="spellEnd"/>
-      <w:r>
-        <w:t xml:space="preserve"> per year that are the target of equalization releases (</w:t>
-      </w:r>
-      <w:r>
-        <w:t>Figure 13</w:t>
-      </w:r>
-      <w:r>
-        <w:t>)</w:t>
-      </w:r>
-      <w:r>
         <w:fldChar w:fldCharType="begin"/>
       </w:r>
       <w:r>
@@ -8247,26 +7648,10 @@
         <w:t>N</w:t>
       </w:r>
       <w:r>
-        <w:t xml:space="preserve">ote that as combined storage declines, it will become harder to achieve the 7-9 </w:t>
-      </w:r>
-      <w:proofErr w:type="spellStart"/>
-      <w:r>
-        <w:t>maf</w:t>
-      </w:r>
-      <w:proofErr w:type="spellEnd"/>
-      <w:r>
-        <w:t xml:space="preserve"> targets.</w:t>
-      </w:r>
-      <w:r>
-        <w:t xml:space="preserve"> This Powell release is calculated as (all terms </w:t>
-      </w:r>
-      <w:proofErr w:type="spellStart"/>
-      <w:r>
-        <w:t>maf</w:t>
-      </w:r>
-      <w:proofErr w:type="spellEnd"/>
-      <w:r>
-        <w:t>):</w:t>
+        <w:t>ote that as combined storage declines, it will become harder to achieve the 7-9 maf targets.</w:t>
+      </w:r>
+      <w:r>
+        <w:t xml:space="preserve"> This Powell release is calculated as (all terms maf):</w:t>
       </w:r>
     </w:p>
     <w:p>
@@ -8404,13 +7789,8 @@
         <w:t>water temperature</w:t>
       </w:r>
       <w:r>
-        <w:t xml:space="preserve"> and temperature profiles at </w:t>
-      </w:r>
-      <w:proofErr w:type="spellStart"/>
-      <w:r>
-        <w:t>Wahweap</w:t>
-      </w:r>
-      <w:proofErr w:type="spellEnd"/>
+        <w:t xml:space="preserve"> and temperature profiles at Wahweap</w:t>
+      </w:r>
       <w:r>
         <w:t xml:space="preserve"> </w:t>
       </w:r>
@@ -8554,15 +7934,7 @@
     </w:p>
     <w:p>
       <w:r>
-        <w:t xml:space="preserve">Box 2 shows an example of the impacts of 13.8 </w:t>
-      </w:r>
-      <w:proofErr w:type="spellStart"/>
-      <w:r>
-        <w:t>maf</w:t>
-      </w:r>
-      <w:proofErr w:type="spellEnd"/>
-      <w:r>
-        <w:t xml:space="preserve"> of combined storage if assign 65% of that storage to </w:t>
+        <w:t xml:space="preserve">Box 2 shows an example of the impacts of 13.8 maf of combined storage if assign 65% of that storage to </w:t>
       </w:r>
       <w:r>
         <w:t>L</w:t>
@@ -8595,7 +7967,7 @@
                     </pic:cNvPicPr>
                   </pic:nvPicPr>
                   <pic:blipFill>
-                    <a:blip r:embed="rId30">
+                    <a:blip r:embed="rId31">
                       <a:extLst>
                         <a:ext uri="{28A0092B-C50C-407E-A947-70E740481C1C}">
                           <a14:useLocalDpi xmlns:a14="http://schemas.microsoft.com/office/drawing/2010/main" val="0"/>
@@ -8664,15 +8036,7 @@
         <w:pStyle w:val="Heading3"/>
       </w:pPr>
       <w:r>
-        <w:t>(</w:t>
-      </w:r>
-      <w:proofErr w:type="spellStart"/>
-      <w:r>
-        <w:t>i</w:t>
-      </w:r>
-      <w:proofErr w:type="spellEnd"/>
-      <w:r>
-        <w:t xml:space="preserve">) </w:t>
+        <w:t xml:space="preserve">(i) </w:t>
       </w:r>
       <w:r>
         <w:t>Preserve status quo for</w:t>
@@ -8683,105 +8047,95 @@
     </w:p>
     <w:p>
       <w:r>
-        <w:t xml:space="preserve">As Lake Powell water storage drops to the turbine release elevation of 3,490 feet (4 </w:t>
-      </w:r>
-      <w:proofErr w:type="spellStart"/>
+        <w:t>As Lake Powell water storage drops to the turbine release elevation of 3,490 feet (4 maf), the water stored in Lake Powell heats</w:t>
+      </w:r>
+      <w:r>
+        <w:t xml:space="preserve"> (less stratification), increases release water temperature</w:t>
+      </w:r>
+      <w:r>
+        <w:t xml:space="preserve"> through the hydropower turbines</w:t>
+      </w:r>
+      <w:r>
+        <w:t xml:space="preserve">, and </w:t>
+      </w:r>
+      <w:r>
+        <w:t>increases uncertainty in outcome for</w:t>
+      </w:r>
+      <w:r>
+        <w:t xml:space="preserve"> </w:t>
+      </w:r>
+      <w:r>
+        <w:t>endangered</w:t>
+      </w:r>
+      <w:r>
+        <w:t xml:space="preserve">, native </w:t>
+      </w:r>
+      <w:r>
+        <w:t xml:space="preserve"> fish of the Grand Canyon</w:t>
+      </w:r>
+      <w:r>
+        <w:t>. The endangered, native fish become</w:t>
+      </w:r>
+      <w:r>
+        <w:t xml:space="preserve"> </w:t>
+      </w:r>
+      <w:r>
+        <w:t>more susceptible to prey by non-native fish (</w:t>
+      </w:r>
+      <w:r>
+        <w:t>Figure 10</w:t>
+      </w:r>
+      <w:r>
+        <w:t>, left</w:t>
+      </w:r>
+      <w:r>
+        <w:t>).</w:t>
+      </w:r>
+      <w:r>
+        <w:t xml:space="preserve"> Higher Lake Powell levels and colder water releases preserve the status quo.</w:t>
+      </w:r>
+      <w:r>
+        <w:t xml:space="preserve"> </w:t>
+      </w:r>
+      <w:r>
+        <w:t>Table 9</w:t>
+      </w:r>
+      <w:r>
+        <w:t xml:space="preserve"> summarizes the important </w:t>
+      </w:r>
+      <w:r>
+        <w:t xml:space="preserve">Lake Powell </w:t>
+      </w:r>
+      <w:r>
+        <w:t xml:space="preserve">elevation break points for fish. </w:t>
+      </w:r>
+      <w:r>
+        <w:t>To delay these n</w:t>
+      </w:r>
+      <w:r>
+        <w:t>egative impacts on fish</w:t>
+      </w:r>
+      <w:r>
+        <w:t xml:space="preserve">, managers can </w:t>
+      </w:r>
+      <w:r>
+        <w:t xml:space="preserve">forego release and hydropower generation through the turbines and </w:t>
+      </w:r>
+      <w:r>
+        <w:t xml:space="preserve">instead </w:t>
+      </w:r>
+      <w:r>
+        <w:t>releas</w:t>
+      </w:r>
+      <w:r>
+        <w:t>e</w:t>
+      </w:r>
+      <w:r>
+        <w:t xml:space="preserve"> water through the low elevation river outlets (elevation 3,370 feet; 0 </w:t>
+      </w:r>
       <w:r>
         <w:t>maf</w:t>
       </w:r>
-      <w:proofErr w:type="spellEnd"/>
-      <w:r>
-        <w:t>), the water stored in Lake Powell heats</w:t>
-      </w:r>
-      <w:r>
-        <w:t xml:space="preserve"> (less stratification), increases release water temperature</w:t>
-      </w:r>
-      <w:r>
-        <w:t xml:space="preserve"> through the hydropower turbines</w:t>
-      </w:r>
-      <w:r>
-        <w:t xml:space="preserve">, and </w:t>
-      </w:r>
-      <w:r>
-        <w:t>increases uncertainty in outcome for</w:t>
-      </w:r>
-      <w:r>
-        <w:t xml:space="preserve"> </w:t>
-      </w:r>
-      <w:r>
-        <w:t>endangered</w:t>
-      </w:r>
-      <w:r>
-        <w:t xml:space="preserve">, native </w:t>
-      </w:r>
-      <w:r>
-        <w:t xml:space="preserve"> fish of the Grand Canyon</w:t>
-      </w:r>
-      <w:r>
-        <w:t>. The endangered, native fish become</w:t>
-      </w:r>
-      <w:r>
-        <w:t xml:space="preserve"> </w:t>
-      </w:r>
-      <w:r>
-        <w:t>more susceptible to prey by non-native fish (</w:t>
-      </w:r>
-      <w:r>
-        <w:t>Figure 10</w:t>
-      </w:r>
-      <w:r>
-        <w:t>, left</w:t>
-      </w:r>
-      <w:r>
-        <w:t>).</w:t>
-      </w:r>
-      <w:r>
-        <w:t xml:space="preserve"> Higher Lake Powell levels and colder water releases preserve the status quo.</w:t>
-      </w:r>
-      <w:r>
-        <w:t xml:space="preserve"> </w:t>
-      </w:r>
-      <w:r>
-        <w:t>Table 9</w:t>
-      </w:r>
-      <w:r>
-        <w:t xml:space="preserve"> summarizes the important </w:t>
-      </w:r>
-      <w:r>
-        <w:t xml:space="preserve">Lake Powell </w:t>
-      </w:r>
-      <w:r>
-        <w:t xml:space="preserve">elevation break points for fish. </w:t>
-      </w:r>
-      <w:r>
-        <w:t>To delay these n</w:t>
-      </w:r>
-      <w:r>
-        <w:t>egative impacts on fish</w:t>
-      </w:r>
-      <w:r>
-        <w:t xml:space="preserve">, managers can </w:t>
-      </w:r>
-      <w:r>
-        <w:t xml:space="preserve">forego release and hydropower generation through the turbines and </w:t>
-      </w:r>
-      <w:r>
-        <w:t xml:space="preserve">instead </w:t>
-      </w:r>
-      <w:r>
-        <w:t>releas</w:t>
-      </w:r>
-      <w:r>
-        <w:t>e</w:t>
-      </w:r>
-      <w:r>
-        <w:t xml:space="preserve"> water through the low elevation river outlets (elevation 3,370 feet; 0 </w:t>
-      </w:r>
-      <w:proofErr w:type="spellStart"/>
-      <w:r>
-        <w:t>maf</w:t>
-      </w:r>
-      <w:proofErr w:type="spellEnd"/>
       <w:r>
         <w:t xml:space="preserve">; </w:t>
       </w:r>
@@ -8798,15 +8152,7 @@
         <w:t>o</w:t>
       </w:r>
       <w:r>
-        <w:t xml:space="preserve">C release through the river outlets requires 5.9 </w:t>
-      </w:r>
-      <w:proofErr w:type="spellStart"/>
-      <w:r>
-        <w:t>maf</w:t>
-      </w:r>
-      <w:proofErr w:type="spellEnd"/>
-      <w:r>
-        <w:t xml:space="preserve"> less storage than an 18</w:t>
+        <w:t>C release through the river outlets requires 5.9 maf less storage than an 18</w:t>
       </w:r>
       <w:r>
         <w:rPr>
@@ -8838,7 +8184,6 @@
       <w:r>
         <w:t xml:space="preserve"> This information is also presented on the </w:t>
       </w:r>
-      <w:proofErr w:type="spellStart"/>
       <w:r>
         <w:rPr>
           <w:i/>
@@ -8846,7 +8191,6 @@
         </w:rPr>
         <w:t>PowellReleaseTemperature</w:t>
       </w:r>
-      <w:proofErr w:type="spellEnd"/>
       <w:r>
         <w:t xml:space="preserve"> worksheet.</w:t>
       </w:r>
@@ -8888,7 +8232,7 @@
                     </pic:cNvPicPr>
                   </pic:nvPicPr>
                   <pic:blipFill>
-                    <a:blip r:embed="rId31" cstate="print">
+                    <a:blip r:embed="rId32" cstate="print">
                       <a:extLst>
                         <a:ext uri="{28A0092B-C50C-407E-A947-70E740481C1C}">
                           <a14:useLocalDpi xmlns:a14="http://schemas.microsoft.com/office/drawing/2010/main" val="0"/>
@@ -9109,7 +8453,7 @@
                     </pic:cNvPicPr>
                   </pic:nvPicPr>
                   <pic:blipFill>
-                    <a:blip r:embed="rId32">
+                    <a:blip r:embed="rId33">
                       <a:extLst>
                         <a:ext uri="{28A0092B-C50C-407E-A947-70E740481C1C}">
                           <a14:useLocalDpi xmlns:a14="http://schemas.microsoft.com/office/drawing/2010/main" val="0"/>
@@ -9161,7 +8505,7 @@
                     </pic:cNvPicPr>
                   </pic:nvPicPr>
                   <pic:blipFill>
-                    <a:blip r:embed="rId33" cstate="print">
+                    <a:blip r:embed="rId34" cstate="print">
                       <a:extLst>
                         <a:ext uri="{28A0092B-C50C-407E-A947-70E740481C1C}">
                           <a14:useLocalDpi xmlns:a14="http://schemas.microsoft.com/office/drawing/2010/main" val="0"/>
@@ -9326,13 +8670,8 @@
         <w:t xml:space="preserve">ombined evaporated volume changes </w:t>
       </w:r>
       <w:r>
-        <w:t xml:space="preserve">less than 0.12 </w:t>
-      </w:r>
-      <w:proofErr w:type="spellStart"/>
-      <w:r>
-        <w:t>maf</w:t>
-      </w:r>
-      <w:proofErr w:type="spellEnd"/>
+        <w:t>less than 0.12 maf</w:t>
+      </w:r>
       <w:r>
         <w:t xml:space="preserve"> </w:t>
       </w:r>
@@ -9409,7 +8748,7 @@
                     </pic:cNvPicPr>
                   </pic:nvPicPr>
                   <pic:blipFill>
-                    <a:blip r:embed="rId34" cstate="print">
+                    <a:blip r:embed="rId35" cstate="print">
                       <a:extLst>
                         <a:ext uri="{28A0092B-C50C-407E-A947-70E740481C1C}">
                           <a14:useLocalDpi xmlns:a14="http://schemas.microsoft.com/office/drawing/2010/main" val="0"/>
@@ -9586,7 +8925,7 @@
                     <pic:cNvPicPr/>
                   </pic:nvPicPr>
                   <pic:blipFill>
-                    <a:blip r:embed="rId35"/>
+                    <a:blip r:embed="rId36"/>
                     <a:stretch>
                       <a:fillRect/>
                     </a:stretch>
@@ -9822,7 +9161,7 @@
       <w:r>
         <w:t xml:space="preserve">" Utah State University. </w:t>
       </w:r>
-      <w:hyperlink r:id="rId36" w:history="1">
+      <w:hyperlink r:id="rId37" w:history="1">
         <w:r>
           <w:rPr>
             <w:rStyle w:val="Hyperlink"/>
@@ -9887,7 +9226,7 @@
           <w:bCs/>
         </w:rPr>
       </w:pPr>
-      <w:hyperlink r:id="rId37" w:history="1">
+      <w:hyperlink r:id="rId38" w:history="1">
         <w:r>
           <w:rPr>
             <w:rStyle w:val="Hyperlink"/>
@@ -9995,7 +9334,7 @@
         </w:rPr>
         <w:t xml:space="preserve">  </w:t>
       </w:r>
-      <w:hyperlink r:id="rId38" w:history="1">
+      <w:hyperlink r:id="rId39" w:history="1">
         <w:r>
           <w:rPr>
             <w:rStyle w:val="Hyperlink"/>
@@ -10094,7 +9433,7 @@
         </w:rPr>
         <w:t xml:space="preserve"> (Section 3); Equalize storage in Lake Powell and Lake Mead (Section 6). </w:t>
       </w:r>
-      <w:hyperlink r:id="rId39" w:history="1">
+      <w:hyperlink r:id="rId40" w:history="1">
         <w:r>
           <w:rPr>
             <w:rFonts w:ascii="Times New Roman" w:hAnsi="Times New Roman"/>
@@ -10182,7 +9521,7 @@
         </w:rPr>
         <w:t xml:space="preserve"> mandatory conservation as Lake Mead’s level falls from 1,090 to 1,025 feet. </w:t>
       </w:r>
-      <w:hyperlink r:id="rId40" w:history="1">
+      <w:hyperlink r:id="rId41" w:history="1">
         <w:r>
           <w:rPr>
             <w:rFonts w:ascii="Times New Roman" w:hAnsi="Times New Roman"/>
@@ -10251,35 +9590,7 @@
         <w:rPr>
           <w:rFonts w:ascii="Times New Roman" w:hAnsi="Times New Roman"/>
         </w:rPr>
-        <w:t xml:space="preserve"> Quantified 2.0 million acre-feet (</w:t>
-      </w:r>
-      <w:proofErr w:type="spellStart"/>
-      <w:r>
-        <w:rPr>
-          <w:rFonts w:ascii="Times New Roman" w:hAnsi="Times New Roman"/>
-        </w:rPr>
-        <w:t>maf</w:t>
-      </w:r>
-      <w:proofErr w:type="spellEnd"/>
-      <w:r>
-        <w:rPr>
-          <w:rFonts w:ascii="Times New Roman" w:hAnsi="Times New Roman"/>
-        </w:rPr>
-        <w:t xml:space="preserve">) rights in Upper and Lower Basins and 0.8 </w:t>
-      </w:r>
-      <w:proofErr w:type="spellStart"/>
-      <w:r>
-        <w:rPr>
-          <w:rFonts w:ascii="Times New Roman" w:hAnsi="Times New Roman"/>
-        </w:rPr>
-        <w:t>maf</w:t>
-      </w:r>
-      <w:proofErr w:type="spellEnd"/>
-      <w:r>
-        <w:rPr>
-          <w:rFonts w:ascii="Times New Roman" w:hAnsi="Times New Roman"/>
-        </w:rPr>
-        <w:t xml:space="preserve"> claims. </w:t>
+        <w:t xml:space="preserve"> Quantified 2.0 million acre-feet (maf) rights in Upper and Lower Basins and 0.8 maf claims. </w:t>
       </w:r>
       <w:r>
         <w:rPr>
@@ -10319,71 +9630,43 @@
         <w:rPr>
           <w:rFonts w:ascii="Times New Roman" w:hAnsi="Times New Roman"/>
         </w:rPr>
-        <w:t xml:space="preserve"> Protect Lake Powell elevation of 3,525 feet (5.9 </w:t>
-      </w:r>
-      <w:proofErr w:type="spellStart"/>
+        <w:t xml:space="preserve"> Protect Lake Powell elevation of 3,525 feet (5.9 maf)</w:t>
+      </w:r>
       <w:r>
         <w:rPr>
           <w:rFonts w:ascii="Times New Roman" w:hAnsi="Times New Roman"/>
         </w:rPr>
-        <w:t>maf</w:t>
-      </w:r>
-      <w:proofErr w:type="spellEnd"/>
+        <w:t>.</w:t>
+      </w:r>
       <w:r>
         <w:rPr>
           <w:rFonts w:ascii="Times New Roman" w:hAnsi="Times New Roman"/>
         </w:rPr>
-        <w:t>)</w:t>
+        <w:t xml:space="preserve"> </w:t>
       </w:r>
       <w:r>
         <w:rPr>
           <w:rFonts w:ascii="Times New Roman" w:hAnsi="Times New Roman"/>
         </w:rPr>
-        <w:t>.</w:t>
+        <w:t>P</w:t>
       </w:r>
       <w:r>
         <w:rPr>
           <w:rFonts w:ascii="Times New Roman" w:hAnsi="Times New Roman"/>
         </w:rPr>
-        <w:t xml:space="preserve"> </w:t>
+        <w:t xml:space="preserve">revent Lake Powell </w:t>
       </w:r>
       <w:r>
         <w:rPr>
           <w:rFonts w:ascii="Times New Roman" w:hAnsi="Times New Roman"/>
         </w:rPr>
-        <w:t>P</w:t>
+        <w:t>to</w:t>
       </w:r>
       <w:r>
         <w:rPr>
           <w:rFonts w:ascii="Times New Roman" w:hAnsi="Times New Roman"/>
         </w:rPr>
-        <w:t xml:space="preserve">revent Lake Powell </w:t>
-      </w:r>
-      <w:r>
-        <w:rPr>
-          <w:rFonts w:ascii="Times New Roman" w:hAnsi="Times New Roman"/>
-        </w:rPr>
-        <w:t>to</w:t>
-      </w:r>
-      <w:r>
-        <w:rPr>
-          <w:rFonts w:ascii="Times New Roman" w:hAnsi="Times New Roman"/>
-        </w:rPr>
-        <w:t xml:space="preserve"> fall to minimum power pool elevation of 3,490 feet (4.0 </w:t>
-      </w:r>
-      <w:proofErr w:type="spellStart"/>
-      <w:r>
-        <w:rPr>
-          <w:rFonts w:ascii="Times New Roman" w:hAnsi="Times New Roman"/>
-        </w:rPr>
-        <w:t>maf</w:t>
-      </w:r>
-      <w:proofErr w:type="spellEnd"/>
-      <w:r>
-        <w:rPr>
-          <w:rFonts w:ascii="Times New Roman" w:hAnsi="Times New Roman"/>
-        </w:rPr>
-        <w:t xml:space="preserve">). </w:t>
+        <w:t xml:space="preserve"> fall to minimum power pool elevation of 3,490 feet (4.0 maf). </w:t>
       </w:r>
       <w:r>
         <w:rPr>
@@ -10462,7 +9745,7 @@
         </w:rPr>
         <w:t xml:space="preserve">. Protect Lake Mead from falling below elevation 1,020 feet. </w:t>
       </w:r>
-      <w:hyperlink r:id="rId41" w:history="1">
+      <w:hyperlink r:id="rId42" w:history="1">
         <w:r>
           <w:rPr>
             <w:rStyle w:val="Hyperlink"/>
@@ -10501,21 +9784,7 @@
         <w:rPr>
           <w:rFonts w:ascii="Times New Roman" w:hAnsi="Times New Roman"/>
         </w:rPr>
-        <w:t xml:space="preserve"> The Lower Basin states and Federal government agree to pay $200 million to conserve 0.5 </w:t>
-      </w:r>
-      <w:proofErr w:type="spellStart"/>
-      <w:r>
-        <w:rPr>
-          <w:rFonts w:ascii="Times New Roman" w:hAnsi="Times New Roman"/>
-        </w:rPr>
-        <w:t>maf</w:t>
-      </w:r>
-      <w:proofErr w:type="spellEnd"/>
-      <w:r>
-        <w:rPr>
-          <w:rFonts w:ascii="Times New Roman" w:hAnsi="Times New Roman"/>
-        </w:rPr>
-        <w:t xml:space="preserve"> each year for two years </w:t>
+        <w:t xml:space="preserve"> The Lower Basin states and Federal government agree to pay $200 million to conserve 0.5 maf each year for two years </w:t>
       </w:r>
       <w:r>
         <w:rPr>
@@ -10721,21 +9990,7 @@
         <w:rPr>
           <w:rFonts w:ascii="Times-Roman" w:hAnsi="Times-Roman" w:cs="Times-Roman"/>
         </w:rPr>
-        <w:t>Describe what happens when the Upper Basin is unable to deliver 8.23 million acre-feet (</w:t>
-      </w:r>
-      <w:proofErr w:type="spellStart"/>
-      <w:r>
-        <w:rPr>
-          <w:rFonts w:ascii="Times-Roman" w:hAnsi="Times-Roman" w:cs="Times-Roman"/>
-        </w:rPr>
-        <w:t>maf</w:t>
-      </w:r>
-      <w:proofErr w:type="spellEnd"/>
-      <w:r>
-        <w:rPr>
-          <w:rFonts w:ascii="Times-Roman" w:hAnsi="Times-Roman" w:cs="Times-Roman"/>
-        </w:rPr>
-        <w:t>) of water per year to Lower Basin as required in the 1922 Compact and 1944 US-Mexico Treaty.</w:t>
+        <w:t>Describe what happens when the Upper Basin is unable to deliver 8.23 million acre-feet (maf) of water per year to Lower Basin as required in the 1922 Compact and 1944 US-Mexico Treaty.</w:t>
       </w:r>
     </w:p>
     <w:p>
@@ -10857,7 +10112,7 @@
       <w:r>
         <w:t xml:space="preserve">(1922). "Colorado River Compact." </w:t>
       </w:r>
-      <w:hyperlink r:id="rId42" w:history="1">
+      <w:hyperlink r:id="rId43" w:history="1">
         <w:r>
           <w:rPr>
             <w:rStyle w:val="Hyperlink"/>
@@ -10897,7 +10152,7 @@
       <w:r>
         <w:t xml:space="preserve">Carson, C. A., Stone, C. H., Wilson, F. E., Watson, E. H., and Bishop, L. C. (1948). "Upper Colorado River Basin Compact." U.S. Bureau of Reclamation. </w:t>
       </w:r>
-      <w:hyperlink r:id="rId43" w:history="1">
+      <w:hyperlink r:id="rId44" w:history="1">
         <w:r>
           <w:rPr>
             <w:rStyle w:val="Hyperlink"/>
@@ -10918,7 +10173,7 @@
       <w:r>
         <w:t xml:space="preserve">Castle, A., and Fleck, J. (2019). "The Risk of Curtailment under the Colorado River Compact." </w:t>
       </w:r>
-      <w:hyperlink r:id="rId44" w:history="1">
+      <w:hyperlink r:id="rId45" w:history="1">
         <w:r>
           <w:rPr>
             <w:rStyle w:val="Hyperlink"/>
@@ -10939,7 +10194,7 @@
       <w:r>
         <w:t xml:space="preserve">IBWC. (2021). "Minutes between the United States and Mexican Sections of the IBWC." United States Section. </w:t>
       </w:r>
-      <w:hyperlink r:id="rId45" w:history="1">
+      <w:hyperlink r:id="rId46" w:history="1">
         <w:r>
           <w:rPr>
             <w:rStyle w:val="Hyperlink"/>
@@ -10979,7 +10234,7 @@
       <w:r>
         <w:t xml:space="preserve">(Leeflang, B.). (2021). "Colorado River Coding: Pre 1922 Compact Water Use." </w:t>
       </w:r>
-      <w:hyperlink r:id="rId46" w:history="1">
+      <w:hyperlink r:id="rId47" w:history="1">
         <w:r>
           <w:rPr>
             <w:rStyle w:val="Hyperlink"/>
@@ -11009,7 +10264,7 @@
       <w:r>
         <w:t xml:space="preserve">. </w:t>
       </w:r>
-      <w:hyperlink r:id="rId47" w:anchor="field-ms-calibration-validation" w:history="1">
+      <w:hyperlink r:id="rId48" w:anchor="field-ms-calibration-validation" w:history="1">
         <w:r>
           <w:rPr>
             <w:rStyle w:val="Hyperlink"/>
@@ -11030,7 +10285,7 @@
       <w:r>
         <w:t xml:space="preserve">Prairie, J. (2020). "Colorado River Basin Natural Flow and Salt Data." U.S. Bureau of Reclamation. </w:t>
       </w:r>
-      <w:hyperlink r:id="rId48" w:history="1">
+      <w:hyperlink r:id="rId49" w:history="1">
         <w:r>
           <w:rPr>
             <w:rStyle w:val="Hyperlink"/>
@@ -11050,27 +10305,6 @@
       </w:pPr>
       <w:r>
         <w:t xml:space="preserve">Rosenberg, D. E. (2021a). "Colorado River Coding: Grand Canyon Intervening Flow." GrandCanyonInterveningFlow folder. </w:t>
-      </w:r>
-      <w:hyperlink r:id="rId49" w:history="1">
-        <w:r>
-          <w:rPr>
-            <w:rStyle w:val="Hyperlink"/>
-          </w:rPr>
-          <w:t>https://doi.org/10.5281/zenodo.5501466</w:t>
-        </w:r>
-      </w:hyperlink>
-      <w:r>
-        <w:t>.</w:t>
-      </w:r>
-    </w:p>
-    <w:p>
-      <w:pPr>
-        <w:pStyle w:val="EndNoteBibliography"/>
-        <w:spacing w:after="0"/>
-        <w:ind w:left="720" w:hanging="720"/>
-      </w:pPr>
-      <w:r>
-        <w:t xml:space="preserve">Rosenberg, D. E. (2021b). "Colorado River Coding: Intentionally Created Surplus for Lake Mead: Current Accounts and Next Steps." ICS folder. </w:t>
       </w:r>
       <w:hyperlink r:id="rId50" w:history="1">
         <w:r>
@@ -11091,6 +10325,27 @@
         <w:ind w:left="720" w:hanging="720"/>
       </w:pPr>
       <w:r>
+        <w:t xml:space="preserve">Rosenberg, D. E. (2021b). "Colorado River Coding: Intentionally Created Surplus for Lake Mead: Current Accounts and Next Steps." ICS folder. </w:t>
+      </w:r>
+      <w:hyperlink r:id="rId51" w:history="1">
+        <w:r>
+          <w:rPr>
+            <w:rStyle w:val="Hyperlink"/>
+          </w:rPr>
+          <w:t>https://doi.org/10.5281/zenodo.5501466</w:t>
+        </w:r>
+      </w:hyperlink>
+      <w:r>
+        <w:t>.</w:t>
+      </w:r>
+    </w:p>
+    <w:p>
+      <w:pPr>
+        <w:pStyle w:val="EndNoteBibliography"/>
+        <w:spacing w:after="0"/>
+        <w:ind w:left="720" w:hanging="720"/>
+      </w:pPr>
+      <w:r>
         <w:t xml:space="preserve">Rosenberg, D. E. (2021c). "Invest in Farm Water Conservation to Curtail Buy and Dry." </w:t>
       </w:r>
       <w:r>
@@ -11102,7 +10357,7 @@
       <w:r>
         <w:t xml:space="preserve">, 3. </w:t>
       </w:r>
-      <w:hyperlink r:id="rId51" w:history="1">
+      <w:hyperlink r:id="rId52" w:history="1">
         <w:r>
           <w:rPr>
             <w:rStyle w:val="Hyperlink"/>
@@ -11123,7 +10378,7 @@
       <w:r>
         <w:t xml:space="preserve">Rosenberg, D. E. (2022). "Colorado River Coding: Lessons from 26 Colorado River managers and experts experimenting with flex accounts in a combined Lake Powell-Lake Mead system." BlogPosts folder. </w:t>
       </w:r>
-      <w:hyperlink r:id="rId52" w:history="1">
+      <w:hyperlink r:id="rId53" w:history="1">
         <w:r>
           <w:rPr>
             <w:rStyle w:val="Hyperlink"/>
@@ -11153,7 +10408,7 @@
       <w:r>
         <w:t xml:space="preserve">(170), 10. </w:t>
       </w:r>
-      <w:hyperlink r:id="rId53" w:history="1">
+      <w:hyperlink r:id="rId54" w:history="1">
         <w:r>
           <w:rPr>
             <w:rStyle w:val="Hyperlink"/>
@@ -11174,7 +10429,7 @@
       <w:r>
         <w:t xml:space="preserve">Salehabadi, H., Tarboton, D., Kuhn, E., Udall, B., Wheeler, K., E.Rosenberg, D., Goeking, S., and Schmidt, J. C. (2020). "Stream flow and Losses of the Colorado River in the Southern Colorado Plateau." Center for Colorado River Studies, Utah State University, Logan, Utah. </w:t>
       </w:r>
-      <w:hyperlink r:id="rId54" w:history="1">
+      <w:hyperlink r:id="rId55" w:history="1">
         <w:r>
           <w:rPr>
             <w:rStyle w:val="Hyperlink"/>
@@ -11195,7 +10450,7 @@
       <w:r>
         <w:t xml:space="preserve">Schmidt, J. C., Kraft, M., Tuzlak, D., and Walker, A. (2016). "Fill Mead First: a technical assessment." Utah State University, Logan, Utah. </w:t>
       </w:r>
-      <w:hyperlink r:id="rId55" w:history="1">
+      <w:hyperlink r:id="rId56" w:history="1">
         <w:r>
           <w:rPr>
             <w:rStyle w:val="Hyperlink"/>
@@ -11216,7 +10471,7 @@
       <w:r>
         <w:t xml:space="preserve">Ten Tribes Partnership. (2018). "Colorado River Basin  Ten Tribes Partnership Tribal Water Study." U.S. Department of the Interior, Bureau of Reclamation, Ten Tribes Partnership. </w:t>
       </w:r>
-      <w:hyperlink r:id="rId56" w:history="1">
+      <w:hyperlink r:id="rId57" w:history="1">
         <w:r>
           <w:rPr>
             <w:rStyle w:val="Hyperlink"/>
@@ -11238,7 +10493,7 @@
         <w:lastRenderedPageBreak/>
         <w:t xml:space="preserve">USBR. (2007). "Record of Decision: Colorado River Interim Guidelines for Lower Basin Shortages and Coordinated Operations for Lakes Powell and Mead." U.S. Bureau of Reclamation. </w:t>
       </w:r>
-      <w:hyperlink r:id="rId57" w:history="1">
+      <w:hyperlink r:id="rId58" w:history="1">
         <w:r>
           <w:rPr>
             <w:rStyle w:val="Hyperlink"/>
@@ -11259,7 +10514,7 @@
       <w:r>
         <w:t xml:space="preserve">USBR. (2012). "Colorado River Basin Water Supply and Demand Study." U.S. Department of Interior, Bureau of Reclamation, Washington, D.C. </w:t>
       </w:r>
-      <w:hyperlink r:id="rId58" w:history="1">
+      <w:hyperlink r:id="rId59" w:history="1">
         <w:r>
           <w:rPr>
             <w:rStyle w:val="Hyperlink"/>
@@ -11280,7 +10535,7 @@
       <w:r>
         <w:t xml:space="preserve">USBR. (2019). "Agreement Concerning Colorado River Drought Contingency Management and Operations." U.S. Bureau of Reclamation, Washington, DC. </w:t>
       </w:r>
-      <w:hyperlink r:id="rId59" w:history="1">
+      <w:hyperlink r:id="rId60" w:history="1">
         <w:r>
           <w:rPr>
             <w:rStyle w:val="Hyperlink"/>
@@ -11301,7 +10556,7 @@
       <w:r>
         <w:t xml:space="preserve">USBR. (2020). "Review of the Colorado River Interim Guidelines for Lower Basin Shortages and Coordinated Operations for Lake Powell and Lake Mead." U.S. Bureau of Reclamation, U.S. Department of Interior. </w:t>
       </w:r>
-      <w:hyperlink r:id="rId60" w:history="1">
+      <w:hyperlink r:id="rId61" w:history="1">
         <w:r>
           <w:rPr>
             <w:rStyle w:val="Hyperlink"/>
@@ -11322,7 +10577,7 @@
       <w:r>
         <w:t xml:space="preserve">USBR. (2021a). "21st Century Colorado River: Hydrology and Risk of Lake Mead Reaching Critically Low Elevations." U.S. Bureau of Reclamation. </w:t>
       </w:r>
-      <w:hyperlink r:id="rId61" w:history="1">
+      <w:hyperlink r:id="rId62" w:history="1">
         <w:r>
           <w:rPr>
             <w:rStyle w:val="Hyperlink"/>
@@ -11343,7 +10598,7 @@
       <w:r>
         <w:t xml:space="preserve">USBR. (2021b). "Boulder Canyon Operations Office - Program and Activities: Water Accounting Reports." U.S. Bureau of Reclamation. </w:t>
       </w:r>
-      <w:hyperlink r:id="rId62" w:history="1">
+      <w:hyperlink r:id="rId63" w:history="1">
         <w:r>
           <w:rPr>
             <w:rStyle w:val="Hyperlink"/>
@@ -11364,7 +10619,7 @@
       <w:r>
         <w:t xml:space="preserve">USBR. (2021c). "Glen Canyon Dam, Current Status, Lake Powell Inflow Forecast." U.S. Bureau of Reclamation. </w:t>
       </w:r>
-      <w:hyperlink r:id="rId63" w:history="1">
+      <w:hyperlink r:id="rId64" w:history="1">
         <w:r>
           <w:rPr>
             <w:rStyle w:val="Hyperlink"/>
@@ -11385,7 +10640,7 @@
       <w:r>
         <w:t xml:space="preserve">USBR. (2021d). "Lake Mead at Hoover Dam, End of Month Elevation." Lower Colorado River Operations, U.S. Buruea of Reclamation. </w:t>
       </w:r>
-      <w:hyperlink r:id="rId64" w:history="1">
+      <w:hyperlink r:id="rId65" w:history="1">
         <w:r>
           <w:rPr>
             <w:rStyle w:val="Hyperlink"/>
@@ -11406,7 +10661,7 @@
       <w:r>
         <w:t xml:space="preserve">USBR. (2021e). "Lake Powell Unregulated Inflow." </w:t>
       </w:r>
-      <w:hyperlink r:id="rId65" w:history="1">
+      <w:hyperlink r:id="rId66" w:history="1">
         <w:r>
           <w:rPr>
             <w:rStyle w:val="Hyperlink"/>
@@ -11427,7 +10682,7 @@
       <w:r>
         <w:t xml:space="preserve">USGS. (2016). "Colorado River Basin map." U.S. Geological Survey. </w:t>
       </w:r>
-      <w:hyperlink r:id="rId66" w:history="1">
+      <w:hyperlink r:id="rId67" w:history="1">
         <w:r>
           <w:rPr>
             <w:rStyle w:val="Hyperlink"/>
@@ -11448,7 +10703,7 @@
       <w:r>
         <w:t xml:space="preserve">Wheeler, K., Kuhn, E., Bruckerhoff, L., Udall, B., Wang, J., Gilbert, L., Goeking, S., Kasprak, A., Mihalevich, B., Neilson, B., Salehabadi, H., and Schmidt, J. C. (2021). "Alternative Management Paradigms for the Future of the Colorado and Green Rivers." Center for Colorado River Studies, Utah State University, Logan, Utah. </w:t>
       </w:r>
-      <w:hyperlink r:id="rId67" w:history="1">
+      <w:hyperlink r:id="rId68" w:history="1">
         <w:r>
           <w:rPr>
             <w:rStyle w:val="Hyperlink"/>
@@ -11469,7 +10724,7 @@
       <w:r>
         <w:t xml:space="preserve">Wheeler, K. G., Schmidt, J. C., and Rosenberg, D. E. (2019). "Water Resource Modelling of the Colorado River – Present and Future Strategies." Center for Colorado River Studies, Utah State University, Logan, Utah. </w:t>
       </w:r>
-      <w:hyperlink r:id="rId68" w:history="1">
+      <w:hyperlink r:id="rId69" w:history="1">
         <w:r>
           <w:rPr>
             <w:rStyle w:val="Hyperlink"/>
@@ -11498,7 +10753,7 @@
       <w:r>
         <w:t xml:space="preserve">, 37(4), 913-929. </w:t>
       </w:r>
-      <w:hyperlink r:id="rId69" w:history="1">
+      <w:hyperlink r:id="rId70" w:history="1">
         <w:r>
           <w:rPr>
             <w:rStyle w:val="Hyperlink"/>
@@ -11524,8 +10779,8 @@
       </w:r>
     </w:p>
     <w:sectPr>
-      <w:headerReference w:type="default" r:id="rId70"/>
-      <w:footerReference w:type="default" r:id="rId71"/>
+      <w:headerReference w:type="default" r:id="rId71"/>
+      <w:footerReference w:type="default" r:id="rId72"/>
       <w:pgSz w:w="12240" w:h="15840"/>
       <w:pgMar w:top="1440" w:right="1440" w:bottom="1440" w:left="1440" w:header="720" w:footer="720" w:gutter="0"/>
       <w:cols w:space="720"/>

</xml_diff>

<commit_message>
Update Evaporation in assumptions in model guide
</commit_message>
<xml_diff>
--- a/LakeMeadWaterBankDivideInflow/ModelGuide/ModelGuide-LakeMeadWaterBank.docx
+++ b/LakeMeadWaterBankDivideInflow/ModelGuide/ModelGuide-LakeMeadWaterBank.docx
@@ -2695,43 +2695,44 @@
 L3llYXI+PC9kYXRlcz48cHVibGlzaGVyPlVuaXRlZCBTdGF0ZXMgU2VjdGlvbjwvcHVibGlzaGVy
 Pjx1cmxzPjxyZWxhdGVkLXVybHM+PHVybD5odHRwczovL3d3dy5pYndjLmdvdi9UcmVhdGllc19N
 aW51dGVzL01pbnV0ZXMuaHRtbDwvdXJsPjwvcmVsYXRlZC11cmxzPjwvdXJscz48L3JlY29yZD48
-L0NpdGU+PENpdGUgRXhjbHVkZUF1dGg9IjEiPjxZZWFyPjE5MjI8L1llYXI+PFJlY051bT4yODIy
-PC9SZWNOdW0+PHJlY29yZD48cmVjLW51bWJlcj4yODIyPC9yZWMtbnVtYmVyPjxmb3JlaWduLWtl
-eXM+PGtleSBhcHA9IkVOIiBkYi1pZD0ieHh0NXRhOXBkOTk1ZHdlc2FwMHBkenpwMndlYXowdzl3
-ZXJmIiB0aW1lc3RhbXA9IjE2MzM0NjAwNzUiPjI4MjI8L2tleT48L2ZvcmVpZ24ta2V5cz48cmVm
-LXR5cGUgbmFtZT0iV2ViIFBhZ2UiPjEyPC9yZWYtdHlwZT48Y29udHJpYnV0b3JzPjwvY29udHJp
-YnV0b3JzPjx0aXRsZXM+PHRpdGxlPkNvbG9yYWRvIFJpdmVyIENvbXBhY3Q8L3RpdGxlPjwvdGl0
-bGVzPjx2b2x1bWU+MjAyMTwvdm9sdW1lPjxudW1iZXI+T2N0b2JlciA1PC9udW1iZXI+PGRhdGVz
-Pjx5ZWFyPjE5MjI8L3llYXI+PC9kYXRlcz48dXJscz48cmVsYXRlZC11cmxzPjx1cmw+aHR0cHM6
-Ly93d3cudXNici5nb3YvbGMvcmVnaW9uL3Bhby9wZGZpbGVzL2NyY29tcGN0LnBkZjwvdXJsPjwv
-cmVsYXRlZC11cmxzPjwvdXJscz48L3JlY29yZD48L0NpdGU+PENpdGU+PEF1dGhvcj5VU0JSPC9B
-dXRob3I+PFllYXI+MjAxOTwvWWVhcj48UmVjTnVtPjI1Nzg8L1JlY051bT48cmVjb3JkPjxyZWMt
-bnVtYmVyPjI1Nzg8L3JlYy1udW1iZXI+PGZvcmVpZ24ta2V5cz48a2V5IGFwcD0iRU4iIGRiLWlk
-PSJ4eHQ1dGE5cGQ5OTVkd2VzYXAwcGR6enAyd2VhejB3OXdlcmYiIHRpbWVzdGFtcD0iMTU1NDcw
-MDAyMiI+MjU3ODwva2V5PjwvZm9yZWlnbi1rZXlzPjxyZWYtdHlwZSBuYW1lPSJSZXBvcnQiPjI3
-PC9yZWYtdHlwZT48Y29udHJpYnV0b3JzPjxhdXRob3JzPjxhdXRob3I+VVNCUjwvYXV0aG9yPjwv
-YXV0aG9ycz48L2NvbnRyaWJ1dG9ycz48dGl0bGVzPjx0aXRsZT5BZ3JlZW1lbnQgQ29uY2Vybmlu
-ZyBDb2xvcmFkbyBSaXZlciBEcm91Z2h0IENvbnRpbmdlbmN5IE1hbmFnZW1lbnQgYW5kIE9wZXJh
-dGlvbnM8L3RpdGxlPjwvdGl0bGVzPjxwYWdlcz41NjwvcGFnZXM+PGRhdGVzPjx5ZWFyPjIwMTk8
-L3llYXI+PHB1Yi1kYXRlcz48ZGF0ZT5NYXkgMjA8L2RhdGU+PC9wdWItZGF0ZXM+PC9kYXRlcz48
-cHViLWxvY2F0aW9uPldhc2hpbmd0b24sIERDPC9wdWItbG9jYXRpb24+PHB1Ymxpc2hlcj5VLlMu
-IEJ1cmVhdSBvZiBSZWNsYW1hdGlvbjwvcHVibGlzaGVyPjx1cmxzPjxyZWxhdGVkLXVybHM+PHVy
-bD5odHRwczovL3d3dy51c2JyLmdvdi9kY3AvZmluYWxkb2NzLmh0bWw8L3VybD48L3JlbGF0ZWQt
-dXJscz48L3VybHM+PC9yZWNvcmQ+PC9DaXRlPjxDaXRlPjxBdXRob3I+VVNCUjwvQXV0aG9yPjxZ
-ZWFyPjIwMjA8L1llYXI+PFJlY051bT4yNzQzPC9SZWNOdW0+PHJlY29yZD48cmVjLW51bWJlcj4y
-NzQzPC9yZWMtbnVtYmVyPjxmb3JlaWduLWtleXM+PGtleSBhcHA9IkVOIiBkYi1pZD0ieHh0NXRh
-OXBkOTk1ZHdlc2FwMHBkenpwMndlYXowdzl3ZXJmIiB0aW1lc3RhbXA9IjE2MDQwMDUwMzMiPjI3
-NDM8L2tleT48L2ZvcmVpZ24ta2V5cz48cmVmLXR5cGUgbmFtZT0iUmVwb3J0Ij4yNzwvcmVmLXR5
-cGU+PGNvbnRyaWJ1dG9ycz48YXV0aG9ycz48YXV0aG9yPlVTQlI8L2F1dGhvcj48L2F1dGhvcnM+
-PC9jb250cmlidXRvcnM+PHRpdGxlcz48dGl0bGU+UmV2aWV3IG9mIHRoZSBDb2xvcmFkbyBSaXZl
-ciBJbnRlcmltIEd1aWRlbGluZXMgZm9yIExvd2VyIEJhc2luIFNob3J0YWdlcyBhbmQgQ29vcmRp
-bmF0ZWQgT3BlcmF0aW9ucyBmb3IgTGFrZSBQb3dlbGwgYW5kIExha2UgTWVhZDwvdGl0bGU+PC90
-aXRsZXM+PHBhZ2VzPjU2PC9wYWdlcz48ZGF0ZXM+PHllYXI+MjAyMDwveWVhcj48L2RhdGVzPjxw
-dWJsaXNoZXI+VS5TLiBCdXJlYXUgb2YgUmVjbGFtYXRpb24sIFUuUy4gRGVwYXJ0bWVudCBvZiBJ
-bnRlcmlvcjwvcHVibGlzaGVyPjx1cmxzPjxyZWxhdGVkLXVybHM+PHVybD5odHRwczovL3d3dy51
-c2JyLmdvdi9Db2xvcmFkb1JpdmVyQmFzaW4vZG9jdW1lbnRzLzcuRC5SZXZpZXdfRmluYWxSZXBv
-cnRfMTItMTgtMjAyMC5wZGY8L3VybD48L3JlbGF0ZWQtdXJscz48L3VybHM+PC9yZWNvcmQ+PC9D
-aXRlPjwvRW5kTm90ZT4A
+L0NpdGU+PENpdGUgRXhjbHVkZUF1dGg9IjEiPjxBdXRob3I+Q29sb3JhZG8gUml2ZXIgQ29tcGFj
+dDwvQXV0aG9yPjxZZWFyPjE5MjI8L1llYXI+PFJlY051bT4yODIyPC9SZWNOdW0+PHJlY29yZD48
+cmVjLW51bWJlcj4yODIyPC9yZWMtbnVtYmVyPjxmb3JlaWduLWtleXM+PGtleSBhcHA9IkVOIiBk
+Yi1pZD0ieHh0NXRhOXBkOTk1ZHdlc2FwMHBkenpwMndlYXowdzl3ZXJmIiB0aW1lc3RhbXA9IjE2
+MzM0NjAwNzUiPjI4MjI8L2tleT48L2ZvcmVpZ24ta2V5cz48cmVmLXR5cGUgbmFtZT0iV2ViIFBh
+Z2UiPjEyPC9yZWYtdHlwZT48Y29udHJpYnV0b3JzPjxhdXRob3JzPjxhdXRob3I+Q29sb3JhZG8g
+Uml2ZXIgQ29tcGFjdCw8L2F1dGhvcj48L2F1dGhvcnM+PC9jb250cmlidXRvcnM+PHRpdGxlcz48
+L3RpdGxlcz48dm9sdW1lPjIwMjE8L3ZvbHVtZT48bnVtYmVyPk9jdG9iZXIgNTwvbnVtYmVyPjxk
+YXRlcz48eWVhcj4xOTIyPC95ZWFyPjwvZGF0ZXM+PHVybHM+PHJlbGF0ZWQtdXJscz48dXJsPmh0
+dHBzOi8vd3d3LnVzYnIuZ292L2xjL3JlZ2lvbi9wYW8vcGRmaWxlcy9jcmNvbXBjdC5wZGY8L3Vy
+bD48L3JlbGF0ZWQtdXJscz48L3VybHM+PC9yZWNvcmQ+PC9DaXRlPjxDaXRlPjxBdXRob3I+VVNC
+UjwvQXV0aG9yPjxZZWFyPjIwMTk8L1llYXI+PFJlY051bT4yNTc4PC9SZWNOdW0+PHJlY29yZD48
+cmVjLW51bWJlcj4yNTc4PC9yZWMtbnVtYmVyPjxmb3JlaWduLWtleXM+PGtleSBhcHA9IkVOIiBk
+Yi1pZD0ieHh0NXRhOXBkOTk1ZHdlc2FwMHBkenpwMndlYXowdzl3ZXJmIiB0aW1lc3RhbXA9IjE1
+NTQ3MDAwMjIiPjI1Nzg8L2tleT48L2ZvcmVpZ24ta2V5cz48cmVmLXR5cGUgbmFtZT0iUmVwb3J0
+Ij4yNzwvcmVmLXR5cGU+PGNvbnRyaWJ1dG9ycz48YXV0aG9ycz48YXV0aG9yPlVTQlI8L2F1dGhv
+cj48L2F1dGhvcnM+PC9jb250cmlidXRvcnM+PHRpdGxlcz48dGl0bGU+QWdyZWVtZW50IENvbmNl
+cm5pbmcgQ29sb3JhZG8gUml2ZXIgRHJvdWdodCBDb250aW5nZW5jeSBNYW5hZ2VtZW50IGFuZCBP
+cGVyYXRpb25zPC90aXRsZT48L3RpdGxlcz48cGFnZXM+NTY8L3BhZ2VzPjxkYXRlcz48eWVhcj4y
+MDE5PC95ZWFyPjxwdWItZGF0ZXM+PGRhdGU+TWF5IDIwPC9kYXRlPjwvcHViLWRhdGVzPjwvZGF0
+ZXM+PHB1Yi1sb2NhdGlvbj5XYXNoaW5ndG9uLCBEQzwvcHViLWxvY2F0aW9uPjxwdWJsaXNoZXI+
+VS5TLiBCdXJlYXUgb2YgUmVjbGFtYXRpb248L3B1Ymxpc2hlcj48dXJscz48cmVsYXRlZC11cmxz
+Pjx1cmw+aHR0cHM6Ly93d3cudXNici5nb3YvQ29sb3JhZG9SaXZlckJhc2luL2RjcC9pbmRleC5o
+dG1sPC91cmw+PC9yZWxhdGVkLXVybHM+PC91cmxzPjwvcmVjb3JkPjwvQ2l0ZT48Q2l0ZT48QXV0
+aG9yPlVTQlI8L0F1dGhvcj48WWVhcj4yMDIwPC9ZZWFyPjxSZWNOdW0+Mjc0MzwvUmVjTnVtPjxy
+ZWNvcmQ+PHJlYy1udW1iZXI+Mjc0MzwvcmVjLW51bWJlcj48Zm9yZWlnbi1rZXlzPjxrZXkgYXBw
+PSJFTiIgZGItaWQ9Inh4dDV0YTlwZDk5NWR3ZXNhcDBwZHp6cDJ3ZWF6MHc5d2VyZiIgdGltZXN0
+YW1wPSIxNjA0MDA1MDMzIj4yNzQzPC9rZXk+PC9mb3JlaWduLWtleXM+PHJlZi10eXBlIG5hbWU9
+IlJlcG9ydCI+Mjc8L3JlZi10eXBlPjxjb250cmlidXRvcnM+PGF1dGhvcnM+PGF1dGhvcj5VU0JS
+PC9hdXRob3I+PC9hdXRob3JzPjwvY29udHJpYnV0b3JzPjx0aXRsZXM+PHRpdGxlPlJldmlldyBv
+ZiB0aGUgQ29sb3JhZG8gUml2ZXIgSW50ZXJpbSBHdWlkZWxpbmVzIGZvciBMb3dlciBCYXNpbiBT
+aG9ydGFnZXMgYW5kIENvb3JkaW5hdGVkIE9wZXJhdGlvbnMgZm9yIExha2UgUG93ZWxsIGFuZCBM
+YWtlIE1lYWQ8L3RpdGxlPjwvdGl0bGVzPjxwYWdlcz41NjwvcGFnZXM+PGRhdGVzPjx5ZWFyPjIw
+MjA8L3llYXI+PC9kYXRlcz48cHVibGlzaGVyPlUuUy4gQnVyZWF1IG9mIFJlY2xhbWF0aW9uLCBV
+LlMuIERlcGFydG1lbnQgb2YgSW50ZXJpb3I8L3B1Ymxpc2hlcj48dXJscz48cmVsYXRlZC11cmxz
+Pjx1cmw+aHR0cHM6Ly93d3cudXNici5nb3YvQ29sb3JhZG9SaXZlckJhc2luL2RvY3VtZW50cy83
+LkQuUmV2aWV3X0ZpbmFsUmVwb3J0XzEyLTE4LTIwMjAucGRmPC91cmw+PC9yZWxhdGVkLXVybHM+
+PC91cmxzPjwvcmVjb3JkPjwvQ2l0ZT48L0VuZE5vdGU+AG==
 </w:fldData>
         </w:fldChar>
       </w:r>
@@ -2753,43 +2754,44 @@
 L3llYXI+PC9kYXRlcz48cHVibGlzaGVyPlVuaXRlZCBTdGF0ZXMgU2VjdGlvbjwvcHVibGlzaGVy
 Pjx1cmxzPjxyZWxhdGVkLXVybHM+PHVybD5odHRwczovL3d3dy5pYndjLmdvdi9UcmVhdGllc19N
 aW51dGVzL01pbnV0ZXMuaHRtbDwvdXJsPjwvcmVsYXRlZC11cmxzPjwvdXJscz48L3JlY29yZD48
-L0NpdGU+PENpdGUgRXhjbHVkZUF1dGg9IjEiPjxZZWFyPjE5MjI8L1llYXI+PFJlY051bT4yODIy
-PC9SZWNOdW0+PHJlY29yZD48cmVjLW51bWJlcj4yODIyPC9yZWMtbnVtYmVyPjxmb3JlaWduLWtl
-eXM+PGtleSBhcHA9IkVOIiBkYi1pZD0ieHh0NXRhOXBkOTk1ZHdlc2FwMHBkenpwMndlYXowdzl3
-ZXJmIiB0aW1lc3RhbXA9IjE2MzM0NjAwNzUiPjI4MjI8L2tleT48L2ZvcmVpZ24ta2V5cz48cmVm
-LXR5cGUgbmFtZT0iV2ViIFBhZ2UiPjEyPC9yZWYtdHlwZT48Y29udHJpYnV0b3JzPjwvY29udHJp
-YnV0b3JzPjx0aXRsZXM+PHRpdGxlPkNvbG9yYWRvIFJpdmVyIENvbXBhY3Q8L3RpdGxlPjwvdGl0
-bGVzPjx2b2x1bWU+MjAyMTwvdm9sdW1lPjxudW1iZXI+T2N0b2JlciA1PC9udW1iZXI+PGRhdGVz
-Pjx5ZWFyPjE5MjI8L3llYXI+PC9kYXRlcz48dXJscz48cmVsYXRlZC11cmxzPjx1cmw+aHR0cHM6
-Ly93d3cudXNici5nb3YvbGMvcmVnaW9uL3Bhby9wZGZpbGVzL2NyY29tcGN0LnBkZjwvdXJsPjwv
-cmVsYXRlZC11cmxzPjwvdXJscz48L3JlY29yZD48L0NpdGU+PENpdGU+PEF1dGhvcj5VU0JSPC9B
-dXRob3I+PFllYXI+MjAxOTwvWWVhcj48UmVjTnVtPjI1Nzg8L1JlY051bT48cmVjb3JkPjxyZWMt
-bnVtYmVyPjI1Nzg8L3JlYy1udW1iZXI+PGZvcmVpZ24ta2V5cz48a2V5IGFwcD0iRU4iIGRiLWlk
-PSJ4eHQ1dGE5cGQ5OTVkd2VzYXAwcGR6enAyd2VhejB3OXdlcmYiIHRpbWVzdGFtcD0iMTU1NDcw
-MDAyMiI+MjU3ODwva2V5PjwvZm9yZWlnbi1rZXlzPjxyZWYtdHlwZSBuYW1lPSJSZXBvcnQiPjI3
-PC9yZWYtdHlwZT48Y29udHJpYnV0b3JzPjxhdXRob3JzPjxhdXRob3I+VVNCUjwvYXV0aG9yPjwv
-YXV0aG9ycz48L2NvbnRyaWJ1dG9ycz48dGl0bGVzPjx0aXRsZT5BZ3JlZW1lbnQgQ29uY2Vybmlu
-ZyBDb2xvcmFkbyBSaXZlciBEcm91Z2h0IENvbnRpbmdlbmN5IE1hbmFnZW1lbnQgYW5kIE9wZXJh
-dGlvbnM8L3RpdGxlPjwvdGl0bGVzPjxwYWdlcz41NjwvcGFnZXM+PGRhdGVzPjx5ZWFyPjIwMTk8
-L3llYXI+PHB1Yi1kYXRlcz48ZGF0ZT5NYXkgMjA8L2RhdGU+PC9wdWItZGF0ZXM+PC9kYXRlcz48
-cHViLWxvY2F0aW9uPldhc2hpbmd0b24sIERDPC9wdWItbG9jYXRpb24+PHB1Ymxpc2hlcj5VLlMu
-IEJ1cmVhdSBvZiBSZWNsYW1hdGlvbjwvcHVibGlzaGVyPjx1cmxzPjxyZWxhdGVkLXVybHM+PHVy
-bD5odHRwczovL3d3dy51c2JyLmdvdi9kY3AvZmluYWxkb2NzLmh0bWw8L3VybD48L3JlbGF0ZWQt
-dXJscz48L3VybHM+PC9yZWNvcmQ+PC9DaXRlPjxDaXRlPjxBdXRob3I+VVNCUjwvQXV0aG9yPjxZ
-ZWFyPjIwMjA8L1llYXI+PFJlY051bT4yNzQzPC9SZWNOdW0+PHJlY29yZD48cmVjLW51bWJlcj4y
-NzQzPC9yZWMtbnVtYmVyPjxmb3JlaWduLWtleXM+PGtleSBhcHA9IkVOIiBkYi1pZD0ieHh0NXRh
-OXBkOTk1ZHdlc2FwMHBkenpwMndlYXowdzl3ZXJmIiB0aW1lc3RhbXA9IjE2MDQwMDUwMzMiPjI3
-NDM8L2tleT48L2ZvcmVpZ24ta2V5cz48cmVmLXR5cGUgbmFtZT0iUmVwb3J0Ij4yNzwvcmVmLXR5
-cGU+PGNvbnRyaWJ1dG9ycz48YXV0aG9ycz48YXV0aG9yPlVTQlI8L2F1dGhvcj48L2F1dGhvcnM+
-PC9jb250cmlidXRvcnM+PHRpdGxlcz48dGl0bGU+UmV2aWV3IG9mIHRoZSBDb2xvcmFkbyBSaXZl
-ciBJbnRlcmltIEd1aWRlbGluZXMgZm9yIExvd2VyIEJhc2luIFNob3J0YWdlcyBhbmQgQ29vcmRp
-bmF0ZWQgT3BlcmF0aW9ucyBmb3IgTGFrZSBQb3dlbGwgYW5kIExha2UgTWVhZDwvdGl0bGU+PC90
-aXRsZXM+PHBhZ2VzPjU2PC9wYWdlcz48ZGF0ZXM+PHllYXI+MjAyMDwveWVhcj48L2RhdGVzPjxw
-dWJsaXNoZXI+VS5TLiBCdXJlYXUgb2YgUmVjbGFtYXRpb24sIFUuUy4gRGVwYXJ0bWVudCBvZiBJ
-bnRlcmlvcjwvcHVibGlzaGVyPjx1cmxzPjxyZWxhdGVkLXVybHM+PHVybD5odHRwczovL3d3dy51
-c2JyLmdvdi9Db2xvcmFkb1JpdmVyQmFzaW4vZG9jdW1lbnRzLzcuRC5SZXZpZXdfRmluYWxSZXBv
-cnRfMTItMTgtMjAyMC5wZGY8L3VybD48L3JlbGF0ZWQtdXJscz48L3VybHM+PC9yZWNvcmQ+PC9D
-aXRlPjwvRW5kTm90ZT4A
+L0NpdGU+PENpdGUgRXhjbHVkZUF1dGg9IjEiPjxBdXRob3I+Q29sb3JhZG8gUml2ZXIgQ29tcGFj
+dDwvQXV0aG9yPjxZZWFyPjE5MjI8L1llYXI+PFJlY051bT4yODIyPC9SZWNOdW0+PHJlY29yZD48
+cmVjLW51bWJlcj4yODIyPC9yZWMtbnVtYmVyPjxmb3JlaWduLWtleXM+PGtleSBhcHA9IkVOIiBk
+Yi1pZD0ieHh0NXRhOXBkOTk1ZHdlc2FwMHBkenpwMndlYXowdzl3ZXJmIiB0aW1lc3RhbXA9IjE2
+MzM0NjAwNzUiPjI4MjI8L2tleT48L2ZvcmVpZ24ta2V5cz48cmVmLXR5cGUgbmFtZT0iV2ViIFBh
+Z2UiPjEyPC9yZWYtdHlwZT48Y29udHJpYnV0b3JzPjxhdXRob3JzPjxhdXRob3I+Q29sb3JhZG8g
+Uml2ZXIgQ29tcGFjdCw8L2F1dGhvcj48L2F1dGhvcnM+PC9jb250cmlidXRvcnM+PHRpdGxlcz48
+L3RpdGxlcz48dm9sdW1lPjIwMjE8L3ZvbHVtZT48bnVtYmVyPk9jdG9iZXIgNTwvbnVtYmVyPjxk
+YXRlcz48eWVhcj4xOTIyPC95ZWFyPjwvZGF0ZXM+PHVybHM+PHJlbGF0ZWQtdXJscz48dXJsPmh0
+dHBzOi8vd3d3LnVzYnIuZ292L2xjL3JlZ2lvbi9wYW8vcGRmaWxlcy9jcmNvbXBjdC5wZGY8L3Vy
+bD48L3JlbGF0ZWQtdXJscz48L3VybHM+PC9yZWNvcmQ+PC9DaXRlPjxDaXRlPjxBdXRob3I+VVNC
+UjwvQXV0aG9yPjxZZWFyPjIwMTk8L1llYXI+PFJlY051bT4yNTc4PC9SZWNOdW0+PHJlY29yZD48
+cmVjLW51bWJlcj4yNTc4PC9yZWMtbnVtYmVyPjxmb3JlaWduLWtleXM+PGtleSBhcHA9IkVOIiBk
+Yi1pZD0ieHh0NXRhOXBkOTk1ZHdlc2FwMHBkenpwMndlYXowdzl3ZXJmIiB0aW1lc3RhbXA9IjE1
+NTQ3MDAwMjIiPjI1Nzg8L2tleT48L2ZvcmVpZ24ta2V5cz48cmVmLXR5cGUgbmFtZT0iUmVwb3J0
+Ij4yNzwvcmVmLXR5cGU+PGNvbnRyaWJ1dG9ycz48YXV0aG9ycz48YXV0aG9yPlVTQlI8L2F1dGhv
+cj48L2F1dGhvcnM+PC9jb250cmlidXRvcnM+PHRpdGxlcz48dGl0bGU+QWdyZWVtZW50IENvbmNl
+cm5pbmcgQ29sb3JhZG8gUml2ZXIgRHJvdWdodCBDb250aW5nZW5jeSBNYW5hZ2VtZW50IGFuZCBP
+cGVyYXRpb25zPC90aXRsZT48L3RpdGxlcz48cGFnZXM+NTY8L3BhZ2VzPjxkYXRlcz48eWVhcj4y
+MDE5PC95ZWFyPjxwdWItZGF0ZXM+PGRhdGU+TWF5IDIwPC9kYXRlPjwvcHViLWRhdGVzPjwvZGF0
+ZXM+PHB1Yi1sb2NhdGlvbj5XYXNoaW5ndG9uLCBEQzwvcHViLWxvY2F0aW9uPjxwdWJsaXNoZXI+
+VS5TLiBCdXJlYXUgb2YgUmVjbGFtYXRpb248L3B1Ymxpc2hlcj48dXJscz48cmVsYXRlZC11cmxz
+Pjx1cmw+aHR0cHM6Ly93d3cudXNici5nb3YvQ29sb3JhZG9SaXZlckJhc2luL2RjcC9pbmRleC5o
+dG1sPC91cmw+PC9yZWxhdGVkLXVybHM+PC91cmxzPjwvcmVjb3JkPjwvQ2l0ZT48Q2l0ZT48QXV0
+aG9yPlVTQlI8L0F1dGhvcj48WWVhcj4yMDIwPC9ZZWFyPjxSZWNOdW0+Mjc0MzwvUmVjTnVtPjxy
+ZWNvcmQ+PHJlYy1udW1iZXI+Mjc0MzwvcmVjLW51bWJlcj48Zm9yZWlnbi1rZXlzPjxrZXkgYXBw
+PSJFTiIgZGItaWQ9Inh4dDV0YTlwZDk5NWR3ZXNhcDBwZHp6cDJ3ZWF6MHc5d2VyZiIgdGltZXN0
+YW1wPSIxNjA0MDA1MDMzIj4yNzQzPC9rZXk+PC9mb3JlaWduLWtleXM+PHJlZi10eXBlIG5hbWU9
+IlJlcG9ydCI+Mjc8L3JlZi10eXBlPjxjb250cmlidXRvcnM+PGF1dGhvcnM+PGF1dGhvcj5VU0JS
+PC9hdXRob3I+PC9hdXRob3JzPjwvY29udHJpYnV0b3JzPjx0aXRsZXM+PHRpdGxlPlJldmlldyBv
+ZiB0aGUgQ29sb3JhZG8gUml2ZXIgSW50ZXJpbSBHdWlkZWxpbmVzIGZvciBMb3dlciBCYXNpbiBT
+aG9ydGFnZXMgYW5kIENvb3JkaW5hdGVkIE9wZXJhdGlvbnMgZm9yIExha2UgUG93ZWxsIGFuZCBM
+YWtlIE1lYWQ8L3RpdGxlPjwvdGl0bGVzPjxwYWdlcz41NjwvcGFnZXM+PGRhdGVzPjx5ZWFyPjIw
+MjA8L3llYXI+PC9kYXRlcz48cHVibGlzaGVyPlUuUy4gQnVyZWF1IG9mIFJlY2xhbWF0aW9uLCBV
+LlMuIERlcGFydG1lbnQgb2YgSW50ZXJpb3I8L3B1Ymxpc2hlcj48dXJscz48cmVsYXRlZC11cmxz
+Pjx1cmw+aHR0cHM6Ly93d3cudXNici5nb3YvQ29sb3JhZG9SaXZlckJhc2luL2RvY3VtZW50cy83
+LkQuUmV2aWV3X0ZpbmFsUmVwb3J0XzEyLTE4LTIwMjAucGRmPC91cmw+PC9yZWxhdGVkLXVybHM+
+PC91cmxzPjwvcmVjb3JkPjwvQ2l0ZT48L0VuZE5vdGU+AG==
 </w:fldData>
         </w:fldChar>
       </w:r>
@@ -3092,7 +3094,7 @@
               <w:fldChar w:fldCharType="begin"/>
             </w:r>
             <w:r>
-              <w:instrText xml:space="preserve"> ADDIN EN.CITE &lt;EndNote&gt;&lt;Cite ExcludeAuth="1"&gt;&lt;Year&gt;1922&lt;/Year&gt;&lt;RecNum&gt;2822&lt;/RecNum&gt;&lt;DisplayText&gt;(1922)&lt;/DisplayText&gt;&lt;record&gt;&lt;rec-number&gt;2822&lt;/rec-number&gt;&lt;foreign-keys&gt;&lt;key app="EN" db-id="xxt5ta9pd995dwesap0pdzzp2weaz0w9werf" timestamp="1633460075"&gt;2822&lt;/key&gt;&lt;/foreign-keys&gt;&lt;ref-type name="Web Page"&gt;12&lt;/ref-type&gt;&lt;contributors&gt;&lt;/contributors&gt;&lt;titles&gt;&lt;title&gt;Colorado River Compact&lt;/title&gt;&lt;/titles&gt;&lt;volume&gt;2021&lt;/volume&gt;&lt;number&gt;October 5&lt;/number&gt;&lt;dates&gt;&lt;year&gt;1922&lt;/year&gt;&lt;/dates&gt;&lt;urls&gt;&lt;related-urls&gt;&lt;url&gt;https://www.usbr.gov/lc/region/pao/pdfiles/crcompct.pdf&lt;/url&gt;&lt;/related-urls&gt;&lt;/urls&gt;&lt;/record&gt;&lt;/Cite&gt;&lt;/EndNote&gt;</w:instrText>
+              <w:instrText xml:space="preserve"> ADDIN EN.CITE &lt;EndNote&gt;&lt;Cite ExcludeAuth="1"&gt;&lt;Author&gt;Colorado River Compact&lt;/Author&gt;&lt;Year&gt;1922&lt;/Year&gt;&lt;RecNum&gt;2822&lt;/RecNum&gt;&lt;DisplayText&gt;(1922)&lt;/DisplayText&gt;&lt;record&gt;&lt;rec-number&gt;2822&lt;/rec-number&gt;&lt;foreign-keys&gt;&lt;key app="EN" db-id="xxt5ta9pd995dwesap0pdzzp2weaz0w9werf" timestamp="1633460075"&gt;2822&lt;/key&gt;&lt;/foreign-keys&gt;&lt;ref-type name="Web Page"&gt;12&lt;/ref-type&gt;&lt;contributors&gt;&lt;authors&gt;&lt;author&gt;Colorado River Compact,&lt;/author&gt;&lt;/authors&gt;&lt;/contributors&gt;&lt;titles&gt;&lt;/titles&gt;&lt;volume&gt;2021&lt;/volume&gt;&lt;number&gt;October 5&lt;/number&gt;&lt;dates&gt;&lt;year&gt;1922&lt;/year&gt;&lt;/dates&gt;&lt;urls&gt;&lt;related-urls&gt;&lt;url&gt;https://www.usbr.gov/lc/region/pao/pdfiles/crcompct.pdf&lt;/url&gt;&lt;/related-urls&gt;&lt;/urls&gt;&lt;/record&gt;&lt;/Cite&gt;&lt;/EndNote&gt;</w:instrText>
             </w:r>
             <w:r>
               <w:fldChar w:fldCharType="separate"/>
@@ -3116,7 +3118,7 @@
               <w:fldChar w:fldCharType="begin"/>
             </w:r>
             <w:r>
-              <w:instrText xml:space="preserve"> ADDIN EN.CITE &lt;EndNote&gt;&lt;Cite&gt;&lt;Author&gt;USBR&lt;/Author&gt;&lt;Year&gt;2019&lt;/Year&gt;&lt;RecNum&gt;2578&lt;/RecNum&gt;&lt;DisplayText&gt;(USBR, 2019)&lt;/DisplayText&gt;&lt;record&gt;&lt;rec-number&gt;2578&lt;/rec-number&gt;&lt;foreign-keys&gt;&lt;key app="EN" db-id="xxt5ta9pd995dwesap0pdzzp2weaz0w9werf" timestamp="1554700022"&gt;2578&lt;/key&gt;&lt;/foreign-keys&gt;&lt;ref-type name="Report"&gt;27&lt;/ref-type&gt;&lt;contributors&gt;&lt;authors&gt;&lt;author&gt;USBR&lt;/author&gt;&lt;/authors&gt;&lt;/contributors&gt;&lt;titles&gt;&lt;title&gt;Agreement Concerning Colorado River Drought Contingency Management and Operations&lt;/title&gt;&lt;/titles&gt;&lt;pages&gt;56&lt;/pages&gt;&lt;dates&gt;&lt;year&gt;2019&lt;/year&gt;&lt;pub-dates&gt;&lt;date&gt;May 20&lt;/date&gt;&lt;/pub-dates&gt;&lt;/dates&gt;&lt;pub-location&gt;Washington, DC&lt;/pub-location&gt;&lt;publisher&gt;U.S. Bureau of Reclamation&lt;/publisher&gt;&lt;urls&gt;&lt;related-urls&gt;&lt;url&gt;https://www.usbr.gov/dcp/finaldocs.html&lt;/url&gt;&lt;/related-urls&gt;&lt;/urls&gt;&lt;/record&gt;&lt;/Cite&gt;&lt;/EndNote&gt;</w:instrText>
+              <w:instrText xml:space="preserve"> ADDIN EN.CITE &lt;EndNote&gt;&lt;Cite&gt;&lt;Author&gt;USBR&lt;/Author&gt;&lt;Year&gt;2019&lt;/Year&gt;&lt;RecNum&gt;2578&lt;/RecNum&gt;&lt;DisplayText&gt;(USBR, 2019)&lt;/DisplayText&gt;&lt;record&gt;&lt;rec-number&gt;2578&lt;/rec-number&gt;&lt;foreign-keys&gt;&lt;key app="EN" db-id="xxt5ta9pd995dwesap0pdzzp2weaz0w9werf" timestamp="1554700022"&gt;2578&lt;/key&gt;&lt;/foreign-keys&gt;&lt;ref-type name="Report"&gt;27&lt;/ref-type&gt;&lt;contributors&gt;&lt;authors&gt;&lt;author&gt;USBR&lt;/author&gt;&lt;/authors&gt;&lt;/contributors&gt;&lt;titles&gt;&lt;title&gt;Agreement Concerning Colorado River Drought Contingency Management and Operations&lt;/title&gt;&lt;/titles&gt;&lt;pages&gt;56&lt;/pages&gt;&lt;dates&gt;&lt;year&gt;2019&lt;/year&gt;&lt;pub-dates&gt;&lt;date&gt;May 20&lt;/date&gt;&lt;/pub-dates&gt;&lt;/dates&gt;&lt;pub-location&gt;Washington, DC&lt;/pub-location&gt;&lt;publisher&gt;U.S. Bureau of Reclamation&lt;/publisher&gt;&lt;urls&gt;&lt;related-urls&gt;&lt;url&gt;https://www.usbr.gov/ColoradoRiverBasin/dcp/index.html&lt;/url&gt;&lt;/related-urls&gt;&lt;/urls&gt;&lt;/record&gt;&lt;/Cite&gt;&lt;/EndNote&gt;</w:instrText>
             </w:r>
             <w:r>
               <w:fldChar w:fldCharType="separate"/>
@@ -3158,7 +3160,7 @@
               <w:fldChar w:fldCharType="begin"/>
             </w:r>
             <w:r>
-              <w:instrText xml:space="preserve"> ADDIN EN.CITE &lt;EndNote&gt;&lt;Cite&gt;&lt;Author&gt;USBR&lt;/Author&gt;&lt;Year&gt;2019&lt;/Year&gt;&lt;RecNum&gt;2578&lt;/RecNum&gt;&lt;DisplayText&gt;(USBR, 2019)&lt;/DisplayText&gt;&lt;record&gt;&lt;rec-number&gt;2578&lt;/rec-number&gt;&lt;foreign-keys&gt;&lt;key app="EN" db-id="xxt5ta9pd995dwesap0pdzzp2weaz0w9werf" timestamp="1554700022"&gt;2578&lt;/key&gt;&lt;/foreign-keys&gt;&lt;ref-type name="Report"&gt;27&lt;/ref-type&gt;&lt;contributors&gt;&lt;authors&gt;&lt;author&gt;USBR&lt;/author&gt;&lt;/authors&gt;&lt;/contributors&gt;&lt;titles&gt;&lt;title&gt;Agreement Concerning Colorado River Drought Contingency Management and Operations&lt;/title&gt;&lt;/titles&gt;&lt;pages&gt;56&lt;/pages&gt;&lt;dates&gt;&lt;year&gt;2019&lt;/year&gt;&lt;pub-dates&gt;&lt;date&gt;May 20&lt;/date&gt;&lt;/pub-dates&gt;&lt;/dates&gt;&lt;pub-location&gt;Washington, DC&lt;/pub-location&gt;&lt;publisher&gt;U.S. Bureau of Reclamation&lt;/publisher&gt;&lt;urls&gt;&lt;related-urls&gt;&lt;url&gt;https://www.usbr.gov/dcp/finaldocs.html&lt;/url&gt;&lt;/related-urls&gt;&lt;/urls&gt;&lt;/record&gt;&lt;/Cite&gt;&lt;/EndNote&gt;</w:instrText>
+              <w:instrText xml:space="preserve"> ADDIN EN.CITE &lt;EndNote&gt;&lt;Cite&gt;&lt;Author&gt;USBR&lt;/Author&gt;&lt;Year&gt;2019&lt;/Year&gt;&lt;RecNum&gt;2578&lt;/RecNum&gt;&lt;DisplayText&gt;(USBR, 2019)&lt;/DisplayText&gt;&lt;record&gt;&lt;rec-number&gt;2578&lt;/rec-number&gt;&lt;foreign-keys&gt;&lt;key app="EN" db-id="xxt5ta9pd995dwesap0pdzzp2weaz0w9werf" timestamp="1554700022"&gt;2578&lt;/key&gt;&lt;/foreign-keys&gt;&lt;ref-type name="Report"&gt;27&lt;/ref-type&gt;&lt;contributors&gt;&lt;authors&gt;&lt;author&gt;USBR&lt;/author&gt;&lt;/authors&gt;&lt;/contributors&gt;&lt;titles&gt;&lt;title&gt;Agreement Concerning Colorado River Drought Contingency Management and Operations&lt;/title&gt;&lt;/titles&gt;&lt;pages&gt;56&lt;/pages&gt;&lt;dates&gt;&lt;year&gt;2019&lt;/year&gt;&lt;pub-dates&gt;&lt;date&gt;May 20&lt;/date&gt;&lt;/pub-dates&gt;&lt;/dates&gt;&lt;pub-location&gt;Washington, DC&lt;/pub-location&gt;&lt;publisher&gt;U.S. Bureau of Reclamation&lt;/publisher&gt;&lt;urls&gt;&lt;related-urls&gt;&lt;url&gt;https://www.usbr.gov/ColoradoRiverBasin/dcp/index.html&lt;/url&gt;&lt;/related-urls&gt;&lt;/urls&gt;&lt;/record&gt;&lt;/Cite&gt;&lt;/EndNote&gt;</w:instrText>
             </w:r>
             <w:r>
               <w:fldChar w:fldCharType="separate"/>
@@ -3223,7 +3225,7 @@
               <w:fldChar w:fldCharType="begin"/>
             </w:r>
             <w:r>
-              <w:instrText xml:space="preserve"> ADDIN EN.CITE &lt;EndNote&gt;&lt;Cite ExcludeAuth="1"&gt;&lt;Year&gt;1922&lt;/Year&gt;&lt;RecNum&gt;2822&lt;/RecNum&gt;&lt;DisplayText&gt;(1922)&lt;/DisplayText&gt;&lt;record&gt;&lt;rec-number&gt;2822&lt;/rec-number&gt;&lt;foreign-keys&gt;&lt;key app="EN" db-id="xxt5ta9pd995dwesap0pdzzp2weaz0w9werf" timestamp="1633460075"&gt;2822&lt;/key&gt;&lt;/foreign-keys&gt;&lt;ref-type name="Web Page"&gt;12&lt;/ref-type&gt;&lt;contributors&gt;&lt;/contributors&gt;&lt;titles&gt;&lt;title&gt;Colorado River Compact&lt;/title&gt;&lt;/titles&gt;&lt;volume&gt;2021&lt;/volume&gt;&lt;number&gt;October 5&lt;/number&gt;&lt;dates&gt;&lt;year&gt;1922&lt;/year&gt;&lt;/dates&gt;&lt;urls&gt;&lt;related-urls&gt;&lt;url&gt;https://www.usbr.gov/lc/region/pao/pdfiles/crcompct.pdf&lt;/url&gt;&lt;/related-urls&gt;&lt;/urls&gt;&lt;/record&gt;&lt;/Cite&gt;&lt;/EndNote&gt;</w:instrText>
+              <w:instrText xml:space="preserve"> ADDIN EN.CITE &lt;EndNote&gt;&lt;Cite ExcludeAuth="1"&gt;&lt;Author&gt;Colorado River Compact&lt;/Author&gt;&lt;Year&gt;1922&lt;/Year&gt;&lt;RecNum&gt;2822&lt;/RecNum&gt;&lt;DisplayText&gt;(1922)&lt;/DisplayText&gt;&lt;record&gt;&lt;rec-number&gt;2822&lt;/rec-number&gt;&lt;foreign-keys&gt;&lt;key app="EN" db-id="xxt5ta9pd995dwesap0pdzzp2weaz0w9werf" timestamp="1633460075"&gt;2822&lt;/key&gt;&lt;/foreign-keys&gt;&lt;ref-type name="Web Page"&gt;12&lt;/ref-type&gt;&lt;contributors&gt;&lt;authors&gt;&lt;author&gt;Colorado River Compact,&lt;/author&gt;&lt;/authors&gt;&lt;/contributors&gt;&lt;titles&gt;&lt;/titles&gt;&lt;volume&gt;2021&lt;/volume&gt;&lt;number&gt;October 5&lt;/number&gt;&lt;dates&gt;&lt;year&gt;1922&lt;/year&gt;&lt;/dates&gt;&lt;urls&gt;&lt;related-urls&gt;&lt;url&gt;https://www.usbr.gov/lc/region/pao/pdfiles/crcompct.pdf&lt;/url&gt;&lt;/related-urls&gt;&lt;/urls&gt;&lt;/record&gt;&lt;/Cite&gt;&lt;/EndNote&gt;</w:instrText>
             </w:r>
             <w:r>
               <w:fldChar w:fldCharType="separate"/>
@@ -3291,7 +3293,7 @@
               <w:fldChar w:fldCharType="begin"/>
             </w:r>
             <w:r>
-              <w:instrText xml:space="preserve"> ADDIN EN.CITE &lt;EndNote&gt;&lt;Cite&gt;&lt;Author&gt;USBR&lt;/Author&gt;&lt;Year&gt;2019&lt;/Year&gt;&lt;RecNum&gt;2578&lt;/RecNum&gt;&lt;DisplayText&gt;(USBR, 2019)&lt;/DisplayText&gt;&lt;record&gt;&lt;rec-number&gt;2578&lt;/rec-number&gt;&lt;foreign-keys&gt;&lt;key app="EN" db-id="xxt5ta9pd995dwesap0pdzzp2weaz0w9werf" timestamp="1554700022"&gt;2578&lt;/key&gt;&lt;/foreign-keys&gt;&lt;ref-type name="Report"&gt;27&lt;/ref-type&gt;&lt;contributors&gt;&lt;authors&gt;&lt;author&gt;USBR&lt;/author&gt;&lt;/authors&gt;&lt;/contributors&gt;&lt;titles&gt;&lt;title&gt;Agreement Concerning Colorado River Drought Contingency Management and Operations&lt;/title&gt;&lt;/titles&gt;&lt;pages&gt;56&lt;/pages&gt;&lt;dates&gt;&lt;year&gt;2019&lt;/year&gt;&lt;pub-dates&gt;&lt;date&gt;May 20&lt;/date&gt;&lt;/pub-dates&gt;&lt;/dates&gt;&lt;pub-location&gt;Washington, DC&lt;/pub-location&gt;&lt;publisher&gt;U.S. Bureau of Reclamation&lt;/publisher&gt;&lt;urls&gt;&lt;related-urls&gt;&lt;url&gt;https://www.usbr.gov/dcp/finaldocs.html&lt;/url&gt;&lt;/related-urls&gt;&lt;/urls&gt;&lt;/record&gt;&lt;/Cite&gt;&lt;/EndNote&gt;</w:instrText>
+              <w:instrText xml:space="preserve"> ADDIN EN.CITE &lt;EndNote&gt;&lt;Cite&gt;&lt;Author&gt;USBR&lt;/Author&gt;&lt;Year&gt;2019&lt;/Year&gt;&lt;RecNum&gt;2578&lt;/RecNum&gt;&lt;DisplayText&gt;(USBR, 2019)&lt;/DisplayText&gt;&lt;record&gt;&lt;rec-number&gt;2578&lt;/rec-number&gt;&lt;foreign-keys&gt;&lt;key app="EN" db-id="xxt5ta9pd995dwesap0pdzzp2weaz0w9werf" timestamp="1554700022"&gt;2578&lt;/key&gt;&lt;/foreign-keys&gt;&lt;ref-type name="Report"&gt;27&lt;/ref-type&gt;&lt;contributors&gt;&lt;authors&gt;&lt;author&gt;USBR&lt;/author&gt;&lt;/authors&gt;&lt;/contributors&gt;&lt;titles&gt;&lt;title&gt;Agreement Concerning Colorado River Drought Contingency Management and Operations&lt;/title&gt;&lt;/titles&gt;&lt;pages&gt;56&lt;/pages&gt;&lt;dates&gt;&lt;year&gt;2019&lt;/year&gt;&lt;pub-dates&gt;&lt;date&gt;May 20&lt;/date&gt;&lt;/pub-dates&gt;&lt;/dates&gt;&lt;pub-location&gt;Washington, DC&lt;/pub-location&gt;&lt;publisher&gt;U.S. Bureau of Reclamation&lt;/publisher&gt;&lt;urls&gt;&lt;related-urls&gt;&lt;url&gt;https://www.usbr.gov/ColoradoRiverBasin/dcp/index.html&lt;/url&gt;&lt;/related-urls&gt;&lt;/urls&gt;&lt;/record&gt;&lt;/Cite&gt;&lt;/EndNote&gt;</w:instrText>
             </w:r>
             <w:r>
               <w:fldChar w:fldCharType="separate"/>
@@ -3454,7 +3456,7 @@
               <w:fldChar w:fldCharType="begin"/>
             </w:r>
             <w:r>
-              <w:instrText xml:space="preserve"> ADDIN EN.CITE &lt;EndNote&gt;&lt;Cite ExcludeAuth="1"&gt;&lt;Year&gt;1922&lt;/Year&gt;&lt;RecNum&gt;2822&lt;/RecNum&gt;&lt;DisplayText&gt;(1922)&lt;/DisplayText&gt;&lt;record&gt;&lt;rec-number&gt;2822&lt;/rec-number&gt;&lt;foreign-keys&gt;&lt;key app="EN" db-id="xxt5ta9pd995dwesap0pdzzp2weaz0w9werf" timestamp="1633460075"&gt;2822&lt;/key&gt;&lt;/foreign-keys&gt;&lt;ref-type name="Web Page"&gt;12&lt;/ref-type&gt;&lt;contributors&gt;&lt;/contributors&gt;&lt;titles&gt;&lt;title&gt;Colorado River Compact&lt;/title&gt;&lt;/titles&gt;&lt;volume&gt;2021&lt;/volume&gt;&lt;number&gt;October 5&lt;/number&gt;&lt;dates&gt;&lt;year&gt;1922&lt;/year&gt;&lt;/dates&gt;&lt;urls&gt;&lt;related-urls&gt;&lt;url&gt;https://www.usbr.gov/lc/region/pao/pdfiles/crcompct.pdf&lt;/url&gt;&lt;/related-urls&gt;&lt;/urls&gt;&lt;/record&gt;&lt;/Cite&gt;&lt;/EndNote&gt;</w:instrText>
+              <w:instrText xml:space="preserve"> ADDIN EN.CITE &lt;EndNote&gt;&lt;Cite ExcludeAuth="1"&gt;&lt;Author&gt;Colorado River Compact&lt;/Author&gt;&lt;Year&gt;1922&lt;/Year&gt;&lt;RecNum&gt;2822&lt;/RecNum&gt;&lt;DisplayText&gt;(1922)&lt;/DisplayText&gt;&lt;record&gt;&lt;rec-number&gt;2822&lt;/rec-number&gt;&lt;foreign-keys&gt;&lt;key app="EN" db-id="xxt5ta9pd995dwesap0pdzzp2weaz0w9werf" timestamp="1633460075"&gt;2822&lt;/key&gt;&lt;/foreign-keys&gt;&lt;ref-type name="Web Page"&gt;12&lt;/ref-type&gt;&lt;contributors&gt;&lt;authors&gt;&lt;author&gt;Colorado River Compact,&lt;/author&gt;&lt;/authors&gt;&lt;/contributors&gt;&lt;titles&gt;&lt;/titles&gt;&lt;volume&gt;2021&lt;/volume&gt;&lt;number&gt;October 5&lt;/number&gt;&lt;dates&gt;&lt;year&gt;1922&lt;/year&gt;&lt;/dates&gt;&lt;urls&gt;&lt;related-urls&gt;&lt;url&gt;https://www.usbr.gov/lc/region/pao/pdfiles/crcompct.pdf&lt;/url&gt;&lt;/related-urls&gt;&lt;/urls&gt;&lt;/record&gt;&lt;/Cite&gt;&lt;/EndNote&gt;</w:instrText>
             </w:r>
             <w:r>
               <w:fldChar w:fldCharType="separate"/>
@@ -3502,7 +3504,7 @@
               <w:fldChar w:fldCharType="begin"/>
             </w:r>
             <w:r>
-              <w:instrText xml:space="preserve"> ADDIN EN.CITE &lt;EndNote&gt;&lt;Cite&gt;&lt;Author&gt;USBR&lt;/Author&gt;&lt;Year&gt;2019&lt;/Year&gt;&lt;RecNum&gt;2578&lt;/RecNum&gt;&lt;DisplayText&gt;(USBR, 2019)&lt;/DisplayText&gt;&lt;record&gt;&lt;rec-number&gt;2578&lt;/rec-number&gt;&lt;foreign-keys&gt;&lt;key app="EN" db-id="xxt5ta9pd995dwesap0pdzzp2weaz0w9werf" timestamp="1554700022"&gt;2578&lt;/key&gt;&lt;/foreign-keys&gt;&lt;ref-type name="Report"&gt;27&lt;/ref-type&gt;&lt;contributors&gt;&lt;authors&gt;&lt;author&gt;USBR&lt;/author&gt;&lt;/authors&gt;&lt;/contributors&gt;&lt;titles&gt;&lt;title&gt;Agreement Concerning Colorado River Drought Contingency Management and Operations&lt;/title&gt;&lt;/titles&gt;&lt;pages&gt;56&lt;/pages&gt;&lt;dates&gt;&lt;year&gt;2019&lt;/year&gt;&lt;pub-dates&gt;&lt;date&gt;May 20&lt;/date&gt;&lt;/pub-dates&gt;&lt;/dates&gt;&lt;pub-location&gt;Washington, DC&lt;/pub-location&gt;&lt;publisher&gt;U.S. Bureau of Reclamation&lt;/publisher&gt;&lt;urls&gt;&lt;related-urls&gt;&lt;url&gt;https://www.usbr.gov/dcp/finaldocs.html&lt;/url&gt;&lt;/related-urls&gt;&lt;/urls&gt;&lt;/record&gt;&lt;/Cite&gt;&lt;/EndNote&gt;</w:instrText>
+              <w:instrText xml:space="preserve"> ADDIN EN.CITE &lt;EndNote&gt;&lt;Cite&gt;&lt;Author&gt;USBR&lt;/Author&gt;&lt;Year&gt;2019&lt;/Year&gt;&lt;RecNum&gt;2578&lt;/RecNum&gt;&lt;DisplayText&gt;(USBR, 2019)&lt;/DisplayText&gt;&lt;record&gt;&lt;rec-number&gt;2578&lt;/rec-number&gt;&lt;foreign-keys&gt;&lt;key app="EN" db-id="xxt5ta9pd995dwesap0pdzzp2weaz0w9werf" timestamp="1554700022"&gt;2578&lt;/key&gt;&lt;/foreign-keys&gt;&lt;ref-type name="Report"&gt;27&lt;/ref-type&gt;&lt;contributors&gt;&lt;authors&gt;&lt;author&gt;USBR&lt;/author&gt;&lt;/authors&gt;&lt;/contributors&gt;&lt;titles&gt;&lt;title&gt;Agreement Concerning Colorado River Drought Contingency Management and Operations&lt;/title&gt;&lt;/titles&gt;&lt;pages&gt;56&lt;/pages&gt;&lt;dates&gt;&lt;year&gt;2019&lt;/year&gt;&lt;pub-dates&gt;&lt;date&gt;May 20&lt;/date&gt;&lt;/pub-dates&gt;&lt;/dates&gt;&lt;pub-location&gt;Washington, DC&lt;/pub-location&gt;&lt;publisher&gt;U.S. Bureau of Reclamation&lt;/publisher&gt;&lt;urls&gt;&lt;related-urls&gt;&lt;url&gt;https://www.usbr.gov/ColoradoRiverBasin/dcp/index.html&lt;/url&gt;&lt;/related-urls&gt;&lt;/urls&gt;&lt;/record&gt;&lt;/Cite&gt;&lt;/EndNote&gt;</w:instrText>
             </w:r>
             <w:r>
               <w:fldChar w:fldCharType="separate"/>
@@ -3634,7 +3636,7 @@
               <w:fldChar w:fldCharType="begin"/>
             </w:r>
             <w:r>
-              <w:instrText xml:space="preserve"> ADDIN EN.CITE &lt;EndNote&gt;&lt;Cite ExcludeAuth="1"&gt;&lt;Year&gt;1922&lt;/Year&gt;&lt;RecNum&gt;2822&lt;/RecNum&gt;&lt;DisplayText&gt;(1922)&lt;/DisplayText&gt;&lt;record&gt;&lt;rec-number&gt;2822&lt;/rec-number&gt;&lt;foreign-keys&gt;&lt;key app="EN" db-id="xxt5ta9pd995dwesap0pdzzp2weaz0w9werf" timestamp="1633460075"&gt;2822&lt;/key&gt;&lt;/foreign-keys&gt;&lt;ref-type name="Web Page"&gt;12&lt;/ref-type&gt;&lt;contributors&gt;&lt;/contributors&gt;&lt;titles&gt;&lt;title&gt;Colorado River Compact&lt;/title&gt;&lt;/titles&gt;&lt;volume&gt;2021&lt;/volume&gt;&lt;number&gt;October 5&lt;/number&gt;&lt;dates&gt;&lt;year&gt;1922&lt;/year&gt;&lt;/dates&gt;&lt;urls&gt;&lt;related-urls&gt;&lt;url&gt;https://www.usbr.gov/lc/region/pao/pdfiles/crcompct.pdf&lt;/url&gt;&lt;/related-urls&gt;&lt;/urls&gt;&lt;/record&gt;&lt;/Cite&gt;&lt;/EndNote&gt;</w:instrText>
+              <w:instrText xml:space="preserve"> ADDIN EN.CITE &lt;EndNote&gt;&lt;Cite ExcludeAuth="1"&gt;&lt;Author&gt;Colorado River Compact&lt;/Author&gt;&lt;Year&gt;1922&lt;/Year&gt;&lt;RecNum&gt;2822&lt;/RecNum&gt;&lt;DisplayText&gt;(1922)&lt;/DisplayText&gt;&lt;record&gt;&lt;rec-number&gt;2822&lt;/rec-number&gt;&lt;foreign-keys&gt;&lt;key app="EN" db-id="xxt5ta9pd995dwesap0pdzzp2weaz0w9werf" timestamp="1633460075"&gt;2822&lt;/key&gt;&lt;/foreign-keys&gt;&lt;ref-type name="Web Page"&gt;12&lt;/ref-type&gt;&lt;contributors&gt;&lt;authors&gt;&lt;author&gt;Colorado River Compact,&lt;/author&gt;&lt;/authors&gt;&lt;/contributors&gt;&lt;titles&gt;&lt;/titles&gt;&lt;volume&gt;2021&lt;/volume&gt;&lt;number&gt;October 5&lt;/number&gt;&lt;dates&gt;&lt;year&gt;1922&lt;/year&gt;&lt;/dates&gt;&lt;urls&gt;&lt;related-urls&gt;&lt;url&gt;https://www.usbr.gov/lc/region/pao/pdfiles/crcompct.pdf&lt;/url&gt;&lt;/related-urls&gt;&lt;/urls&gt;&lt;/record&gt;&lt;/Cite&gt;&lt;/EndNote&gt;</w:instrText>
             </w:r>
             <w:r>
               <w:fldChar w:fldCharType="separate"/>
@@ -3682,7 +3684,7 @@
               <w:fldChar w:fldCharType="begin"/>
             </w:r>
             <w:r>
-              <w:instrText xml:space="preserve"> ADDIN EN.CITE &lt;EndNote&gt;&lt;Cite&gt;&lt;Author&gt;USBR&lt;/Author&gt;&lt;Year&gt;2019&lt;/Year&gt;&lt;RecNum&gt;2578&lt;/RecNum&gt;&lt;DisplayText&gt;(USBR, 2019)&lt;/DisplayText&gt;&lt;record&gt;&lt;rec-number&gt;2578&lt;/rec-number&gt;&lt;foreign-keys&gt;&lt;key app="EN" db-id="xxt5ta9pd995dwesap0pdzzp2weaz0w9werf" timestamp="1554700022"&gt;2578&lt;/key&gt;&lt;/foreign-keys&gt;&lt;ref-type name="Report"&gt;27&lt;/ref-type&gt;&lt;contributors&gt;&lt;authors&gt;&lt;author&gt;USBR&lt;/author&gt;&lt;/authors&gt;&lt;/contributors&gt;&lt;titles&gt;&lt;title&gt;Agreement Concerning Colorado River Drought Contingency Management and Operations&lt;/title&gt;&lt;/titles&gt;&lt;pages&gt;56&lt;/pages&gt;&lt;dates&gt;&lt;year&gt;2019&lt;/year&gt;&lt;pub-dates&gt;&lt;date&gt;May 20&lt;/date&gt;&lt;/pub-dates&gt;&lt;/dates&gt;&lt;pub-location&gt;Washington, DC&lt;/pub-location&gt;&lt;publisher&gt;U.S. Bureau of Reclamation&lt;/publisher&gt;&lt;urls&gt;&lt;related-urls&gt;&lt;url&gt;https://www.usbr.gov/dcp/finaldocs.html&lt;/url&gt;&lt;/related-urls&gt;&lt;/urls&gt;&lt;/record&gt;&lt;/Cite&gt;&lt;/EndNote&gt;</w:instrText>
+              <w:instrText xml:space="preserve"> ADDIN EN.CITE &lt;EndNote&gt;&lt;Cite&gt;&lt;Author&gt;USBR&lt;/Author&gt;&lt;Year&gt;2019&lt;/Year&gt;&lt;RecNum&gt;2578&lt;/RecNum&gt;&lt;DisplayText&gt;(USBR, 2019)&lt;/DisplayText&gt;&lt;record&gt;&lt;rec-number&gt;2578&lt;/rec-number&gt;&lt;foreign-keys&gt;&lt;key app="EN" db-id="xxt5ta9pd995dwesap0pdzzp2weaz0w9werf" timestamp="1554700022"&gt;2578&lt;/key&gt;&lt;/foreign-keys&gt;&lt;ref-type name="Report"&gt;27&lt;/ref-type&gt;&lt;contributors&gt;&lt;authors&gt;&lt;author&gt;USBR&lt;/author&gt;&lt;/authors&gt;&lt;/contributors&gt;&lt;titles&gt;&lt;title&gt;Agreement Concerning Colorado River Drought Contingency Management and Operations&lt;/title&gt;&lt;/titles&gt;&lt;pages&gt;56&lt;/pages&gt;&lt;dates&gt;&lt;year&gt;2019&lt;/year&gt;&lt;pub-dates&gt;&lt;date&gt;May 20&lt;/date&gt;&lt;/pub-dates&gt;&lt;/dates&gt;&lt;pub-location&gt;Washington, DC&lt;/pub-location&gt;&lt;publisher&gt;U.S. Bureau of Reclamation&lt;/publisher&gt;&lt;urls&gt;&lt;related-urls&gt;&lt;url&gt;https://www.usbr.gov/ColoradoRiverBasin/dcp/index.html&lt;/url&gt;&lt;/related-urls&gt;&lt;/urls&gt;&lt;/record&gt;&lt;/Cite&gt;&lt;/EndNote&gt;</w:instrText>
             </w:r>
             <w:r>
               <w:fldChar w:fldCharType="separate"/>
@@ -4392,7 +4394,7 @@
         <w:t>Evaporation rates for</w:t>
       </w:r>
       <w:r>
-        <w:t xml:space="preserve"> Lake Powell and Lake Mead are taken as the midpoint within reported ranges of measurements (Table 3)</w:t>
+        <w:t xml:space="preserve"> Lake Mead are taken as the midpoint within reported ranges of measurements (Table 3)</w:t>
       </w:r>
       <w:r>
         <w:fldChar w:fldCharType="begin"/>
@@ -4413,7 +4415,31 @@
         <w:fldChar w:fldCharType="end"/>
       </w:r>
       <w:r>
-        <w:t xml:space="preserve">. Evaporation rates for Lake Mead are presently measured and more reliable than Lake Powell. Lake Powell evaporation rates have not been measured in decades. A sensitivity analysis </w:t>
+        <w:t xml:space="preserve">. Evaporation rates for Lake Mead are presently measured </w:t>
+      </w:r>
+      <w:r>
+        <w:t xml:space="preserve">using eddy-covariance however there is a several year delay in reporting values </w:t>
+      </w:r>
+      <w:r>
+        <w:fldChar w:fldCharType="begin"/>
+      </w:r>
+      <w:r>
+        <w:instrText xml:space="preserve"> ADDIN EN.CITE &lt;EndNote&gt;&lt;Cite&gt;&lt;Author&gt;Moreo&lt;/Author&gt;&lt;Year&gt;2015&lt;/Year&gt;&lt;RecNum&gt;2522&lt;/RecNum&gt;&lt;DisplayText&gt;(Moreo, 2015)&lt;/DisplayText&gt;&lt;record&gt;&lt;rec-number&gt;2522&lt;/rec-number&gt;&lt;foreign-keys&gt;&lt;key app="EN" db-id="xxt5ta9pd995dwesap0pdzzp2weaz0w9werf" timestamp="1554142106"&gt;2522&lt;/key&gt;&lt;/foreign-keys&gt;&lt;ref-type name="Report"&gt;27&lt;/ref-type&gt;&lt;contributors&gt;&lt;authors&gt;&lt;author&gt;Moreo, M.T.&lt;/author&gt;&lt;/authors&gt;&lt;/contributors&gt;&lt;titles&gt;&lt;title&gt;Evaporation data from Lake Mead and Lake Mohave, Nevada and Arizona, March 2010 through April 2015&lt;/title&gt;&lt;/titles&gt;&lt;keywords&gt;&lt;keyword&gt;Lake Mead&lt;/keyword&gt;&lt;/keywords&gt;&lt;dates&gt;&lt;year&gt;2015&lt;/year&gt;&lt;/dates&gt;&lt;publisher&gt;U.S. Geological Survey Data Release&lt;/publisher&gt;&lt;urls&gt;&lt;related-urls&gt;&lt;url&gt;http://dx.doi.org/10.5066/F79C6VG3&lt;/url&gt;&lt;/related-urls&gt;&lt;/urls&gt;&lt;/record&gt;&lt;/Cite&gt;&lt;/EndNote&gt;</w:instrText>
+      </w:r>
+      <w:r>
+        <w:fldChar w:fldCharType="separate"/>
+      </w:r>
+      <w:r>
+        <w:rPr>
+          <w:noProof/>
+        </w:rPr>
+        <w:t>(Moreo, 2015)</w:t>
+      </w:r>
+      <w:r>
+        <w:fldChar w:fldCharType="end"/>
+      </w:r>
+      <w:r>
+        <w:t xml:space="preserve">. A sensitivity analysis </w:t>
       </w:r>
       <w:r>
         <w:t xml:space="preserve">found that </w:t>
@@ -4439,28 +4465,7 @@
         <w:t xml:space="preserve">or less </w:t>
       </w:r>
       <w:r>
-        <w:t xml:space="preserve">in Lake Mead storage volume </w:t>
-      </w:r>
-      <w:r>
-        <w:fldChar w:fldCharType="begin"/>
-      </w:r>
-      <w:r>
-        <w:instrText xml:space="preserve"> ADDIN EN.CITE &lt;EndNote&gt;&lt;Cite&gt;&lt;Author&gt;Rosenberg&lt;/Author&gt;&lt;Year&gt;Submitted&lt;/Year&gt;&lt;RecNum&gt;2796&lt;/RecNum&gt;&lt;DisplayText&gt;(Rosenberg, Submitted)&lt;/DisplayText&gt;&lt;record&gt;&lt;rec-number&gt;2796&lt;/rec-number&gt;&lt;foreign-keys&gt;&lt;key app="EN" db-id="xxt5ta9pd995dwesap0pdzzp2weaz0w9werf" timestamp="1624166225"&gt;2796&lt;/key&gt;&lt;/foreign-keys&gt;&lt;ref-type name="Journal Article"&gt;17&lt;/ref-type&gt;&lt;contributors&gt;&lt;authors&gt;&lt;author&gt;David E. Rosenberg&lt;/author&gt;&lt;/authors&gt;&lt;/contributors&gt;&lt;titles&gt;&lt;title&gt;Adapt Lake Mead releases to inflow to give managers more flexibility to slow reservoir draw down&lt;/title&gt;&lt;secondary-title&gt;Submitted to Journal of Water Resources Planning and Management&lt;/secondary-title&gt;&lt;/titles&gt;&lt;periodical&gt;&lt;full-title&gt;Submitted to Journal of Water Resources Planning and Management&lt;/full-title&gt;&lt;/periodical&gt;&lt;pages&gt;10&lt;/pages&gt;&lt;number&gt;170&lt;/number&gt;&lt;dates&gt;&lt;year&gt;Submitted&lt;/year&gt;&lt;/dates&gt;&lt;pub-location&gt;Logan, Utah&lt;/pub-location&gt;&lt;publisher&gt;Utah State University&lt;/publisher&gt;&lt;urls&gt;&lt;related-urls&gt;&lt;url&gt;https://digitalcommons.usu.edu/water_pubs/170/&lt;/url&gt;&lt;/related-urls&gt;&lt;/urls&gt;&lt;/record&gt;&lt;/Cite&gt;&lt;/EndNote&gt;</w:instrText>
-      </w:r>
-      <w:r>
-        <w:fldChar w:fldCharType="separate"/>
-      </w:r>
-      <w:r>
-        <w:rPr>
-          <w:noProof/>
-        </w:rPr>
-        <w:t>(Rosenberg, Submitted)</w:t>
-      </w:r>
-      <w:r>
-        <w:fldChar w:fldCharType="end"/>
-      </w:r>
-      <w:r>
-        <w:t>.</w:t>
+        <w:t>in Lake Mead storage volume.</w:t>
       </w:r>
     </w:p>
     <w:p>
@@ -4570,7 +4575,7 @@
           </w:tcPr>
           <w:p>
             <w:r>
-              <w:t>Powell</w:t>
+              <w:t>Mead</w:t>
             </w:r>
           </w:p>
         </w:tc>
@@ -4583,7 +4588,7 @@
               <w:jc w:val="center"/>
             </w:pPr>
             <w:r>
-              <w:t>5.7</w:t>
+              <w:t>6.0</w:t>
             </w:r>
           </w:p>
         </w:tc>
@@ -4596,44 +4601,6 @@
               <w:jc w:val="center"/>
             </w:pPr>
             <w:r>
-              <w:t>4.9 – 6.5</w:t>
-            </w:r>
-          </w:p>
-        </w:tc>
-      </w:tr>
-      <w:tr>
-        <w:tc>
-          <w:tcPr>
-            <w:tcW w:w="1345" w:type="dxa"/>
-          </w:tcPr>
-          <w:p>
-            <w:r>
-              <w:t>Mead</w:t>
-            </w:r>
-          </w:p>
-        </w:tc>
-        <w:tc>
-          <w:tcPr>
-            <w:tcW w:w="1350" w:type="dxa"/>
-          </w:tcPr>
-          <w:p>
-            <w:pPr>
-              <w:jc w:val="center"/>
-            </w:pPr>
-            <w:r>
-              <w:t>6.0</w:t>
-            </w:r>
-          </w:p>
-        </w:tc>
-        <w:tc>
-          <w:tcPr>
-            <w:tcW w:w="1260" w:type="dxa"/>
-          </w:tcPr>
-          <w:p>
-            <w:pPr>
-              <w:jc w:val="center"/>
-            </w:pPr>
-            <w:r>
               <w:t>5.5 – 6.4</w:t>
             </w:r>
           </w:p>
@@ -4722,7 +4689,7 @@
         <w:fldChar w:fldCharType="begin"/>
       </w:r>
       <w:r>
-        <w:instrText xml:space="preserve"> ADDIN EN.CITE &lt;EndNote&gt;&lt;Cite&gt;&lt;Author&gt;USBR&lt;/Author&gt;&lt;Year&gt;2019&lt;/Year&gt;&lt;RecNum&gt;2578&lt;/RecNum&gt;&lt;DisplayText&gt;(USBR, 2019)&lt;/DisplayText&gt;&lt;record&gt;&lt;rec-number&gt;2578&lt;/rec-number&gt;&lt;foreign-keys&gt;&lt;key app="EN" db-id="xxt5ta9pd995dwesap0pdzzp2weaz0w9werf" timestamp="1554700022"&gt;2578&lt;/key&gt;&lt;/foreign-keys&gt;&lt;ref-type name="Report"&gt;27&lt;/ref-type&gt;&lt;contributors&gt;&lt;authors&gt;&lt;author&gt;USBR&lt;/author&gt;&lt;/authors&gt;&lt;/contributors&gt;&lt;titles&gt;&lt;title&gt;Agreement Concerning Colorado River Drought Contingency Management and Operations&lt;/title&gt;&lt;/titles&gt;&lt;pages&gt;56&lt;/pages&gt;&lt;dates&gt;&lt;year&gt;2019&lt;/year&gt;&lt;pub-dates&gt;&lt;date&gt;May 20&lt;/date&gt;&lt;/pub-dates&gt;&lt;/dates&gt;&lt;pub-location&gt;Washington, DC&lt;/pub-location&gt;&lt;publisher&gt;U.S. Bureau of Reclamation&lt;/publisher&gt;&lt;urls&gt;&lt;related-urls&gt;&lt;url&gt;https://www.usbr.gov/dcp/finaldocs.html&lt;/url&gt;&lt;/related-urls&gt;&lt;/urls&gt;&lt;/record&gt;&lt;/Cite&gt;&lt;/EndNote&gt;</w:instrText>
+        <w:instrText xml:space="preserve"> ADDIN EN.CITE &lt;EndNote&gt;&lt;Cite&gt;&lt;Author&gt;USBR&lt;/Author&gt;&lt;Year&gt;2019&lt;/Year&gt;&lt;RecNum&gt;2578&lt;/RecNum&gt;&lt;DisplayText&gt;(USBR, 2019)&lt;/DisplayText&gt;&lt;record&gt;&lt;rec-number&gt;2578&lt;/rec-number&gt;&lt;foreign-keys&gt;&lt;key app="EN" db-id="xxt5ta9pd995dwesap0pdzzp2weaz0w9werf" timestamp="1554700022"&gt;2578&lt;/key&gt;&lt;/foreign-keys&gt;&lt;ref-type name="Report"&gt;27&lt;/ref-type&gt;&lt;contributors&gt;&lt;authors&gt;&lt;author&gt;USBR&lt;/author&gt;&lt;/authors&gt;&lt;/contributors&gt;&lt;titles&gt;&lt;title&gt;Agreement Concerning Colorado River Drought Contingency Management and Operations&lt;/title&gt;&lt;/titles&gt;&lt;pages&gt;56&lt;/pages&gt;&lt;dates&gt;&lt;year&gt;2019&lt;/year&gt;&lt;pub-dates&gt;&lt;date&gt;May 20&lt;/date&gt;&lt;/pub-dates&gt;&lt;/dates&gt;&lt;pub-location&gt;Washington, DC&lt;/pub-location&gt;&lt;publisher&gt;U.S. Bureau of Reclamation&lt;/publisher&gt;&lt;urls&gt;&lt;related-urls&gt;&lt;url&gt;https://www.usbr.gov/ColoradoRiverBasin/dcp/index.html&lt;/url&gt;&lt;/related-urls&gt;&lt;/urls&gt;&lt;/record&gt;&lt;/Cite&gt;&lt;/EndNote&gt;</w:instrText>
       </w:r>
       <w:r>
         <w:fldChar w:fldCharType="separate"/>
@@ -4746,17 +4713,17 @@
         <w:t>accounts</w:t>
       </w:r>
       <w:r>
-        <w:t xml:space="preserve"> will consult </w:t>
+        <w:t xml:space="preserve"> will consult with the Federal Government to </w:t>
+      </w:r>
+      <w:r>
+        <w:t xml:space="preserve">stabilize and </w:t>
+      </w:r>
+      <w:r>
+        <w:t xml:space="preserve">prevent the reservoirs from falling below these </w:t>
       </w:r>
       <w:r>
         <w:lastRenderedPageBreak/>
-        <w:t xml:space="preserve">with the Federal Government to </w:t>
-      </w:r>
-      <w:r>
-        <w:t xml:space="preserve">stabilize and </w:t>
-      </w:r>
-      <w:r>
-        <w:t xml:space="preserve">prevent the reservoirs from falling below these levels. </w:t>
+        <w:t xml:space="preserve">levels. </w:t>
       </w:r>
       <w:r>
         <w:t>To stabilize,</w:t>
@@ -4777,7 +4744,7 @@
         <w:fldChar w:fldCharType="begin"/>
       </w:r>
       <w:r>
-        <w:instrText xml:space="preserve"> ADDIN EN.CITE &lt;EndNote&gt;&lt;Cite&gt;&lt;Author&gt;Rosenberg&lt;/Author&gt;&lt;Year&gt;Submitted&lt;/Year&gt;&lt;RecNum&gt;2796&lt;/RecNum&gt;&lt;DisplayText&gt;(Rosenberg, Submitted)&lt;/DisplayText&gt;&lt;record&gt;&lt;rec-number&gt;2796&lt;/rec-number&gt;&lt;foreign-keys&gt;&lt;key app="EN" db-id="xxt5ta9pd995dwesap0pdzzp2weaz0w9werf" timestamp="1624166225"&gt;2796&lt;/key&gt;&lt;/foreign-keys&gt;&lt;ref-type name="Journal Article"&gt;17&lt;/ref-type&gt;&lt;contributors&gt;&lt;authors&gt;&lt;author&gt;David E. Rosenberg&lt;/author&gt;&lt;/authors&gt;&lt;/contributors&gt;&lt;titles&gt;&lt;title&gt;Adapt Lake Mead releases to inflow to give managers more flexibility to slow reservoir draw down&lt;/title&gt;&lt;secondary-title&gt;Submitted to Journal of Water Resources Planning and Management&lt;/secondary-title&gt;&lt;/titles&gt;&lt;periodical&gt;&lt;full-title&gt;Submitted to Journal of Water Resources Planning and Management&lt;/full-title&gt;&lt;/periodical&gt;&lt;pages&gt;10&lt;/pages&gt;&lt;number&gt;170&lt;/number&gt;&lt;dates&gt;&lt;year&gt;Submitted&lt;/year&gt;&lt;/dates&gt;&lt;pub-location&gt;Logan, Utah&lt;/pub-location&gt;&lt;publisher&gt;Utah State University&lt;/publisher&gt;&lt;urls&gt;&lt;related-urls&gt;&lt;url&gt;https://digitalcommons.usu.edu/water_pubs/170/&lt;/url&gt;&lt;/related-urls&gt;&lt;/urls&gt;&lt;/record&gt;&lt;/Cite&gt;&lt;/EndNote&gt;</w:instrText>
+        <w:instrText xml:space="preserve"> ADDIN EN.CITE &lt;EndNote&gt;&lt;Cite&gt;&lt;Author&gt;Rosenberg&lt;/Author&gt;&lt;Year&gt;In press&lt;/Year&gt;&lt;RecNum&gt;2796&lt;/RecNum&gt;&lt;DisplayText&gt;(Rosenberg, In press)&lt;/DisplayText&gt;&lt;record&gt;&lt;rec-number&gt;2796&lt;/rec-number&gt;&lt;foreign-keys&gt;&lt;key app="EN" db-id="xxt5ta9pd995dwesap0pdzzp2weaz0w9werf" timestamp="1624166225"&gt;2796&lt;/key&gt;&lt;/foreign-keys&gt;&lt;ref-type name="Journal Article"&gt;17&lt;/ref-type&gt;&lt;contributors&gt;&lt;authors&gt;&lt;author&gt;David E. Rosenberg&lt;/author&gt;&lt;/authors&gt;&lt;/contributors&gt;&lt;titles&gt;&lt;title&gt;Adapt Lake Mead releases to inflow to give managers more flexibility to slow reservoir draw down&lt;/title&gt;&lt;secondary-title&gt;Journal of Water Resources Planning and Management&lt;/secondary-title&gt;&lt;/titles&gt;&lt;periodical&gt;&lt;full-title&gt;Journal of Water Resources Planning and Management&lt;/full-title&gt;&lt;/periodical&gt;&lt;pages&gt;10&lt;/pages&gt;&lt;dates&gt;&lt;year&gt;In press&lt;/year&gt;&lt;/dates&gt;&lt;urls&gt;&lt;related-urls&gt;&lt;url&gt;https://digitalcommons.usu.edu/water_pubs/170/&lt;/url&gt;&lt;/related-urls&gt;&lt;/urls&gt;&lt;/record&gt;&lt;/Cite&gt;&lt;/EndNote&gt;</w:instrText>
       </w:r>
       <w:r>
         <w:fldChar w:fldCharType="separate"/>
@@ -4786,7 +4753,7 @@
         <w:rPr>
           <w:noProof/>
         </w:rPr>
-        <w:t>(Rosenberg, Submitted)</w:t>
+        <w:t>(Rosenberg, In press)</w:t>
       </w:r>
       <w:r>
         <w:fldChar w:fldCharType="end"/>
@@ -5494,7 +5461,7 @@
           <w:b/>
           <w:bCs/>
         </w:rPr>
-        <w:instrText xml:space="preserve"> ADDIN EN.CITE &lt;EndNote&gt;&lt;Cite&gt;&lt;Author&gt;Leeflang&lt;/Author&gt;&lt;Year&gt;2021&lt;/Year&gt;&lt;RecNum&gt;2839&lt;/RecNum&gt;&lt;DisplayText&gt;(Leeflang, 2021)&lt;/DisplayText&gt;&lt;record&gt;&lt;rec-number&gt;2839&lt;/rec-number&gt;&lt;foreign-keys&gt;&lt;key app="EN" db-id="xxt5ta9pd995dwesap0pdzzp2weaz0w9werf" timestamp="1638827671"&gt;2839&lt;/key&gt;&lt;/foreign-keys&gt;&lt;ref-type name="Personal Communication"&gt;26&lt;/ref-type&gt;&lt;contributors&gt;&lt;authors&gt;&lt;author&gt;Bart Leeflang&lt;/author&gt;&lt;/authors&gt;&lt;secondary-authors&gt;&lt;author&gt;David E. Rosenberg&lt;/author&gt;&lt;/secondary-authors&gt;&lt;/contributors&gt;&lt;titles&gt;&lt;title&gt;Colorado River Coding: Pre 1922 Compact Water Use&lt;/title&gt;&lt;/titles&gt;&lt;dates&gt;&lt;year&gt;2021&lt;/year&gt;&lt;/dates&gt;&lt;urls&gt;&lt;related-urls&gt;&lt;url&gt;https://github.com/dzeke/ColoradoRiverCoding/tree/main/Pre1922CompactWaterUse&lt;/url&gt;&lt;/related-urls&gt;&lt;/urls&gt;&lt;/record&gt;&lt;/Cite&gt;&lt;/EndNote&gt;</w:instrText>
+        <w:instrText xml:space="preserve"> ADDIN EN.CITE &lt;EndNote&gt;&lt;Cite&gt;&lt;Author&gt;Leeflang&lt;/Author&gt;&lt;Year&gt;2021&lt;/Year&gt;&lt;RecNum&gt;2839&lt;/RecNum&gt;&lt;DisplayText&gt;(Leeflang, 2021)&lt;/DisplayText&gt;&lt;record&gt;&lt;rec-number&gt;2839&lt;/rec-number&gt;&lt;foreign-keys&gt;&lt;key app="EN" db-id="xxt5ta9pd995dwesap0pdzzp2weaz0w9werf" timestamp="1638827671"&gt;2839&lt;/key&gt;&lt;/foreign-keys&gt;&lt;ref-type name="Web Page"&gt;12&lt;/ref-type&gt;&lt;contributors&gt;&lt;authors&gt;&lt;author&gt;Bart Leeflang&lt;/author&gt;&lt;/authors&gt;&lt;secondary-authors&gt;&lt;author&gt;David E. Rosenberg&lt;/author&gt;&lt;/secondary-authors&gt;&lt;/contributors&gt;&lt;titles&gt;&lt;title&gt;Colorado River Coding: Pre 1922 Compact Water Use&lt;/title&gt;&lt;/titles&gt;&lt;dates&gt;&lt;year&gt;2021&lt;/year&gt;&lt;/dates&gt;&lt;pub-location&gt;Zenodo&lt;/pub-location&gt;&lt;urls&gt;&lt;related-urls&gt;&lt;url&gt;https://doi.org/10.5281/zenodo.5501466.&lt;/url&gt;&lt;/related-urls&gt;&lt;/urls&gt;&lt;/record&gt;&lt;/Cite&gt;&lt;/EndNote&gt;</w:instrText>
       </w:r>
       <w:r>
         <w:rPr>
@@ -6333,7 +6300,7 @@
           <w:b/>
           <w:bCs/>
         </w:rPr>
-        <w:instrText xml:space="preserve"> ADDIN EN.CITE &lt;EndNote&gt;&lt;Cite&gt;&lt;Author&gt;Wheeler&lt;/Author&gt;&lt;Year&gt;2019&lt;/Year&gt;&lt;RecNum&gt;2493&lt;/RecNum&gt;&lt;DisplayText&gt;(Wheeler et al., 2019)&lt;/DisplayText&gt;&lt;record&gt;&lt;rec-number&gt;2493&lt;/rec-number&gt;&lt;foreign-keys&gt;&lt;key app="EN" db-id="xxt5ta9pd995dwesap0pdzzp2weaz0w9werf" timestamp="1552627894"&gt;2493&lt;/key&gt;&lt;/foreign-keys&gt;&lt;ref-type name="Report"&gt;27&lt;/ref-type&gt;&lt;contributors&gt;&lt;authors&gt;&lt;author&gt;Kevin G. Wheeler&lt;/author&gt;&lt;author&gt;John C. Schmidt&lt;/author&gt;&lt;author&gt;David E. Rosenberg&lt;/author&gt;&lt;/authors&gt;&lt;/contributors&gt;&lt;titles&gt;&lt;title&gt;Water Resource Modelling of the Colorado River – Present and Future Strategies&lt;/title&gt;&lt;/titles&gt;&lt;pages&gt;47&lt;/pages&gt;&lt;number&gt;White Paper #2&lt;/number&gt;&lt;dates&gt;&lt;year&gt;2019&lt;/year&gt;&lt;pub-dates&gt;&lt;date&gt;August 15&lt;/date&gt;&lt;/pub-dates&gt;&lt;/dates&gt;&lt;pub-location&gt;Logan, Utah&lt;/pub-location&gt;&lt;publisher&gt;Center for Colorado River Studies, Utah State University&lt;/publisher&gt;&lt;urls&gt;&lt;related-urls&gt;&lt;url&gt;https://qcnr.usu.edu/coloradoriver/files/WhitePaper2.pdf&lt;/url&gt;&lt;/related-urls&gt;&lt;/urls&gt;&lt;/record&gt;&lt;/Cite&gt;&lt;/EndNote&gt;</w:instrText>
+        <w:instrText xml:space="preserve"> ADDIN EN.CITE &lt;EndNote&gt;&lt;Cite&gt;&lt;Author&gt;Wheeler&lt;/Author&gt;&lt;Year&gt;2019&lt;/Year&gt;&lt;RecNum&gt;2493&lt;/RecNum&gt;&lt;DisplayText&gt;(Wheeler et al., 2019)&lt;/DisplayText&gt;&lt;record&gt;&lt;rec-number&gt;2493&lt;/rec-number&gt;&lt;foreign-keys&gt;&lt;key app="EN" db-id="xxt5ta9pd995dwesap0pdzzp2weaz0w9werf" timestamp="1552627894"&gt;2493&lt;/key&gt;&lt;/foreign-keys&gt;&lt;ref-type name="Report"&gt;27&lt;/ref-type&gt;&lt;contributors&gt;&lt;authors&gt;&lt;author&gt;Kevin G. Wheeler&lt;/author&gt;&lt;author&gt;John C. Schmidt&lt;/author&gt;&lt;author&gt;David E. Rosenberg&lt;/author&gt;&lt;/authors&gt;&lt;/contributors&gt;&lt;titles&gt;&lt;title&gt;Water Resource Modelling of the Colorado River – Present and Future Strategies&lt;/title&gt;&lt;/titles&gt;&lt;pages&gt;47&lt;/pages&gt;&lt;number&gt;White Paper #2&lt;/number&gt;&lt;dates&gt;&lt;year&gt;2019&lt;/year&gt;&lt;pub-dates&gt;&lt;date&gt;August 15&lt;/date&gt;&lt;/pub-dates&gt;&lt;/dates&gt;&lt;pub-location&gt;Logan, Utah&lt;/pub-location&gt;&lt;publisher&gt;Center for Colorado River Studies, Utah State University&lt;/publisher&gt;&lt;urls&gt;&lt;related-urls&gt;&lt;url&gt;https://qcnr.usu.edu/coloradoriver/files/news/White-Paper-2.pdf&lt;/url&gt;&lt;/related-urls&gt;&lt;/urls&gt;&lt;/record&gt;&lt;/Cite&gt;&lt;/EndNote&gt;</w:instrText>
       </w:r>
       <w:r>
         <w:rPr>
@@ -6346,6 +6313,7 @@
         <w:rPr>
           <w:b/>
           <w:bCs/>
+          <w:noProof/>
         </w:rPr>
         <w:t>(Wheeler et al., 2019)</w:t>
       </w:r>
@@ -6786,7 +6754,7 @@
         <w:fldChar w:fldCharType="begin"/>
       </w:r>
       <w:r>
-        <w:instrText xml:space="preserve"> ADDIN EN.CITE &lt;EndNote&gt;&lt;Cite&gt;&lt;Author&gt;IBWC&lt;/Author&gt;&lt;Year&gt;2021&lt;/Year&gt;&lt;RecNum&gt;2808&lt;/RecNum&gt;&lt;DisplayText&gt;(IBWC, 2021; USBR, 2019)&lt;/DisplayText&gt;&lt;record&gt;&lt;rec-number&gt;2808&lt;/rec-number&gt;&lt;foreign-keys&gt;&lt;key app="EN" db-id="xxt5ta9pd995dwesap0pdzzp2weaz0w9werf" timestamp="1626979126"&gt;2808&lt;/key&gt;&lt;/foreign-keys&gt;&lt;ref-type name="Web Page"&gt;12&lt;/ref-type&gt;&lt;contributors&gt;&lt;authors&gt;&lt;author&gt;IBWC&lt;/author&gt;&lt;/authors&gt;&lt;/contributors&gt;&lt;titles&gt;&lt;title&gt;Minutes between the United States and Mexican Sections of the IBWC&lt;/title&gt;&lt;/titles&gt;&lt;volume&gt;2021&lt;/volume&gt;&lt;number&gt;July 22&lt;/number&gt;&lt;dates&gt;&lt;year&gt;2021&lt;/year&gt;&lt;/dates&gt;&lt;publisher&gt;United States Section&lt;/publisher&gt;&lt;urls&gt;&lt;related-urls&gt;&lt;url&gt;https://www.ibwc.gov/Treaties_Minutes/Minutes.html&lt;/url&gt;&lt;/related-urls&gt;&lt;/urls&gt;&lt;/record&gt;&lt;/Cite&gt;&lt;Cite&gt;&lt;Author&gt;USBR&lt;/Author&gt;&lt;Year&gt;2019&lt;/Year&gt;&lt;RecNum&gt;2578&lt;/RecNum&gt;&lt;record&gt;&lt;rec-number&gt;2578&lt;/rec-number&gt;&lt;foreign-keys&gt;&lt;key app="EN" db-id="xxt5ta9pd995dwesap0pdzzp2weaz0w9werf" timestamp="1554700022"&gt;2578&lt;/key&gt;&lt;/foreign-keys&gt;&lt;ref-type name="Report"&gt;27&lt;/ref-type&gt;&lt;contributors&gt;&lt;authors&gt;&lt;author&gt;USBR&lt;/author&gt;&lt;/authors&gt;&lt;/contributors&gt;&lt;titles&gt;&lt;title&gt;Agreement Concerning Colorado River Drought Contingency Management and Operations&lt;/title&gt;&lt;/titles&gt;&lt;pages&gt;56&lt;/pages&gt;&lt;dates&gt;&lt;year&gt;2019&lt;/year&gt;&lt;pub-dates&gt;&lt;date&gt;May 20&lt;/date&gt;&lt;/pub-dates&gt;&lt;/dates&gt;&lt;pub-location&gt;Washington, DC&lt;/pub-location&gt;&lt;publisher&gt;U.S. Bureau of Reclamation&lt;/publisher&gt;&lt;urls&gt;&lt;related-urls&gt;&lt;url&gt;https://www.usbr.gov/dcp/finaldocs.html&lt;/url&gt;&lt;/related-urls&gt;&lt;/urls&gt;&lt;/record&gt;&lt;/Cite&gt;&lt;/EndNote&gt;</w:instrText>
+        <w:instrText xml:space="preserve"> ADDIN EN.CITE &lt;EndNote&gt;&lt;Cite&gt;&lt;Author&gt;IBWC&lt;/Author&gt;&lt;Year&gt;2021&lt;/Year&gt;&lt;RecNum&gt;2808&lt;/RecNum&gt;&lt;DisplayText&gt;(IBWC, 2021; USBR, 2019)&lt;/DisplayText&gt;&lt;record&gt;&lt;rec-number&gt;2808&lt;/rec-number&gt;&lt;foreign-keys&gt;&lt;key app="EN" db-id="xxt5ta9pd995dwesap0pdzzp2weaz0w9werf" timestamp="1626979126"&gt;2808&lt;/key&gt;&lt;/foreign-keys&gt;&lt;ref-type name="Web Page"&gt;12&lt;/ref-type&gt;&lt;contributors&gt;&lt;authors&gt;&lt;author&gt;IBWC&lt;/author&gt;&lt;/authors&gt;&lt;/contributors&gt;&lt;titles&gt;&lt;title&gt;Minutes between the United States and Mexican Sections of the IBWC&lt;/title&gt;&lt;/titles&gt;&lt;volume&gt;2021&lt;/volume&gt;&lt;number&gt;July 22&lt;/number&gt;&lt;dates&gt;&lt;year&gt;2021&lt;/year&gt;&lt;/dates&gt;&lt;publisher&gt;United States Section&lt;/publisher&gt;&lt;urls&gt;&lt;related-urls&gt;&lt;url&gt;https://www.ibwc.gov/Treaties_Minutes/Minutes.html&lt;/url&gt;&lt;/related-urls&gt;&lt;/urls&gt;&lt;/record&gt;&lt;/Cite&gt;&lt;Cite&gt;&lt;Author&gt;USBR&lt;/Author&gt;&lt;Year&gt;2019&lt;/Year&gt;&lt;RecNum&gt;2578&lt;/RecNum&gt;&lt;record&gt;&lt;rec-number&gt;2578&lt;/rec-number&gt;&lt;foreign-keys&gt;&lt;key app="EN" db-id="xxt5ta9pd995dwesap0pdzzp2weaz0w9werf" timestamp="1554700022"&gt;2578&lt;/key&gt;&lt;/foreign-keys&gt;&lt;ref-type name="Report"&gt;27&lt;/ref-type&gt;&lt;contributors&gt;&lt;authors&gt;&lt;author&gt;USBR&lt;/author&gt;&lt;/authors&gt;&lt;/contributors&gt;&lt;titles&gt;&lt;title&gt;Agreement Concerning Colorado River Drought Contingency Management and Operations&lt;/title&gt;&lt;/titles&gt;&lt;pages&gt;56&lt;/pages&gt;&lt;dates&gt;&lt;year&gt;2019&lt;/year&gt;&lt;pub-dates&gt;&lt;date&gt;May 20&lt;/date&gt;&lt;/pub-dates&gt;&lt;/dates&gt;&lt;pub-location&gt;Washington, DC&lt;/pub-location&gt;&lt;publisher&gt;U.S. Bureau of Reclamation&lt;/publisher&gt;&lt;urls&gt;&lt;related-urls&gt;&lt;url&gt;https://www.usbr.gov/ColoradoRiverBasin/dcp/index.html&lt;/url&gt;&lt;/related-urls&gt;&lt;/urls&gt;&lt;/record&gt;&lt;/Cite&gt;&lt;/EndNote&gt;</w:instrText>
       </w:r>
       <w:r>
         <w:fldChar w:fldCharType="separate"/>
@@ -6878,7 +6846,7 @@
         <w:fldChar w:fldCharType="begin"/>
       </w:r>
       <w:r>
-        <w:instrText xml:space="preserve"> ADDIN EN.CITE &lt;EndNote&gt;&lt;Cite&gt;&lt;Author&gt;USBR&lt;/Author&gt;&lt;Year&gt;2019&lt;/Year&gt;&lt;RecNum&gt;2578&lt;/RecNum&gt;&lt;DisplayText&gt;(USBR, 2019)&lt;/DisplayText&gt;&lt;record&gt;&lt;rec-number&gt;2578&lt;/rec-number&gt;&lt;foreign-keys&gt;&lt;key app="EN" db-id="xxt5ta9pd995dwesap0pdzzp2weaz0w9werf" timestamp="1554700022"&gt;2578&lt;/key&gt;&lt;/foreign-keys&gt;&lt;ref-type name="Report"&gt;27&lt;/ref-type&gt;&lt;contributors&gt;&lt;authors&gt;&lt;author&gt;USBR&lt;/author&gt;&lt;/authors&gt;&lt;/contributors&gt;&lt;titles&gt;&lt;title&gt;Agreement Concerning Colorado River Drought Contingency Management and Operations&lt;/title&gt;&lt;/titles&gt;&lt;pages&gt;56&lt;/pages&gt;&lt;dates&gt;&lt;year&gt;2019&lt;/year&gt;&lt;pub-dates&gt;&lt;date&gt;May 20&lt;/date&gt;&lt;/pub-dates&gt;&lt;/dates&gt;&lt;pub-location&gt;Washington, DC&lt;/pub-location&gt;&lt;publisher&gt;U.S. Bureau of Reclamation&lt;/publisher&gt;&lt;urls&gt;&lt;related-urls&gt;&lt;url&gt;https://www.usbr.gov/dcp/finaldocs.html&lt;/url&gt;&lt;/related-urls&gt;&lt;/urls&gt;&lt;/record&gt;&lt;/Cite&gt;&lt;/EndNote&gt;</w:instrText>
+        <w:instrText xml:space="preserve"> ADDIN EN.CITE &lt;EndNote&gt;&lt;Cite&gt;&lt;Author&gt;USBR&lt;/Author&gt;&lt;Year&gt;2019&lt;/Year&gt;&lt;RecNum&gt;2578&lt;/RecNum&gt;&lt;DisplayText&gt;(USBR, 2019)&lt;/DisplayText&gt;&lt;record&gt;&lt;rec-number&gt;2578&lt;/rec-number&gt;&lt;foreign-keys&gt;&lt;key app="EN" db-id="xxt5ta9pd995dwesap0pdzzp2weaz0w9werf" timestamp="1554700022"&gt;2578&lt;/key&gt;&lt;/foreign-keys&gt;&lt;ref-type name="Report"&gt;27&lt;/ref-type&gt;&lt;contributors&gt;&lt;authors&gt;&lt;author&gt;USBR&lt;/author&gt;&lt;/authors&gt;&lt;/contributors&gt;&lt;titles&gt;&lt;title&gt;Agreement Concerning Colorado River Drought Contingency Management and Operations&lt;/title&gt;&lt;/titles&gt;&lt;pages&gt;56&lt;/pages&gt;&lt;dates&gt;&lt;year&gt;2019&lt;/year&gt;&lt;pub-dates&gt;&lt;date&gt;May 20&lt;/date&gt;&lt;/pub-dates&gt;&lt;/dates&gt;&lt;pub-location&gt;Washington, DC&lt;/pub-location&gt;&lt;publisher&gt;U.S. Bureau of Reclamation&lt;/publisher&gt;&lt;urls&gt;&lt;related-urls&gt;&lt;url&gt;https://www.usbr.gov/ColoradoRiverBasin/dcp/index.html&lt;/url&gt;&lt;/related-urls&gt;&lt;/urls&gt;&lt;/record&gt;&lt;/Cite&gt;&lt;/EndNote&gt;</w:instrText>
       </w:r>
       <w:r>
         <w:fldChar w:fldCharType="separate"/>
@@ -7328,29 +7296,29 @@
 TG9nYW4sIFV0YWg8L3B1Yi1sb2NhdGlvbj48cHVibGlzaGVyPkNlbnRlciBmb3IgQ29sb3JhZG8g
 Uml2ZXIgU3R1ZGllcywgVXRhaCBTdGF0ZSBVbml2ZXJzaXR5PC9wdWJsaXNoZXI+PHVybHM+PHJl
 bGF0ZWQtdXJscz48dXJsPmh0dHBzOi8vcWNuci51c3UuZWR1L2NvbG9yYWRvcml2ZXIvZmlsZXMv
-V2hpdGVQYXBlcjIucGRmPC91cmw+PC9yZWxhdGVkLXVybHM+PC91cmxzPjwvcmVjb3JkPjwvQ2l0
-ZT48Q2l0ZT48QXV0aG9yPlphZ29uYTwvQXV0aG9yPjxZZWFyPjIwMDE8L1llYXI+PFJlY051bT4y
-NDcxPC9SZWNOdW0+PHJlY29yZD48cmVjLW51bWJlcj4yNDcxPC9yZWMtbnVtYmVyPjxmb3JlaWdu
-LWtleXM+PGtleSBhcHA9IkVOIiBkYi1pZD0ieHh0NXRhOXBkOTk1ZHdlc2FwMHBkenpwMndlYXow
-dzl3ZXJmIiB0aW1lc3RhbXA9IjE1NDgyNzc1MjEiPjI0NzE8L2tleT48L2ZvcmVpZ24ta2V5cz48
-cmVmLXR5cGUgbmFtZT0iSm91cm5hbCBBcnRpY2xlIj4xNzwvcmVmLXR5cGU+PGNvbnRyaWJ1dG9y
-cz48YXV0aG9ycz48YXV0aG9yPlphZ29uYSwgRWRpdGggQS48L2F1dGhvcj48YXV0aG9yPkZ1bHAs
-IFRlcnJhbmNlIEouPC9hdXRob3I+PGF1dGhvcj5TaGFuZSwgUmljaGFyZDwvYXV0aG9yPjxhdXRo
-b3I+TWFnZWUsIFRpbW90aHk8L2F1dGhvcj48YXV0aG9yPkdvcmFuZmxvLCBILiBNb3JnYW48L2F1
-dGhvcj48L2F1dGhvcnM+PC9jb250cmlidXRvcnM+PHRpdGxlcz48dGl0bGU+Uml2ZXJ3YXJlOiBB
-IEdlbmVyYWxpemVkIFRvb2wgZm9yIENvbXBsZXggUmVzZXJ2b2lyIFN5c3RlbSBNb2RlbGluZzwv
-dGl0bGU+PHNlY29uZGFyeS10aXRsZT5KQVdSQSBKb3VybmFsIG9mIHRoZSBBbWVyaWNhbiBXYXRl
-ciBSZXNvdXJjZXMgQXNzb2NpYXRpb248L3NlY29uZGFyeS10aXRsZT48L3RpdGxlcz48cGVyaW9k
-aWNhbD48ZnVsbC10aXRsZT5KQVdSQSBKb3VybmFsIG9mIHRoZSBBbWVyaWNhbiBXYXRlciBSZXNv
-dXJjZXMgQXNzb2NpYXRpb248L2Z1bGwtdGl0bGU+PC9wZXJpb2RpY2FsPjxwYWdlcz45MTMtOTI5
-PC9wYWdlcz48dm9sdW1lPjM3PC92b2x1bWU+PG51bWJlcj40PC9udW1iZXI+PGtleXdvcmRzPjxr
-ZXl3b3JkPlJlc2Vydm9pcjwva2V5d29yZD48a2V5d29yZD5NYW5hZ2VtZW50PC9rZXl3b3JkPjxr
-ZXl3b3JkPlJpdmVyd2FyZTwva2V5d29yZD48L2tleXdvcmRzPjxkYXRlcz48eWVhcj4yMDAxPC95
-ZWFyPjwvZGF0ZXM+PHVybHM+PHJlbGF0ZWQtdXJscz48dXJsPmh0dHBzOi8vb25saW5lbGlicmFy
-eS53aWxleS5jb20vZG9pL2Ficy8xMC4xMTExL2ouMTc1Mi0xNjg4LjIwMDEudGIwNTUyMi54PC91
-cmw+PC9yZWxhdGVkLXVybHM+PC91cmxzPjxlbGVjdHJvbmljLXJlc291cmNlLW51bT5kb2k6MTAu
-MTExMS9qLjE3NTItMTY4OC4yMDAxLnRiMDU1MjIueDwvZWxlY3Ryb25pYy1yZXNvdXJjZS1udW0+
-PC9yZWNvcmQ+PC9DaXRlPjwvRW5kTm90ZT5=
+bmV3cy9XaGl0ZS1QYXBlci0yLnBkZjwvdXJsPjwvcmVsYXRlZC11cmxzPjwvdXJscz48L3JlY29y
+ZD48L0NpdGU+PENpdGU+PEF1dGhvcj5aYWdvbmE8L0F1dGhvcj48WWVhcj4yMDAxPC9ZZWFyPjxS
+ZWNOdW0+MjQ3MTwvUmVjTnVtPjxyZWNvcmQ+PHJlYy1udW1iZXI+MjQ3MTwvcmVjLW51bWJlcj48
+Zm9yZWlnbi1rZXlzPjxrZXkgYXBwPSJFTiIgZGItaWQ9Inh4dDV0YTlwZDk5NWR3ZXNhcDBwZHp6
+cDJ3ZWF6MHc5d2VyZiIgdGltZXN0YW1wPSIxNTQ4Mjc3NTIxIj4yNDcxPC9rZXk+PC9mb3JlaWdu
+LWtleXM+PHJlZi10eXBlIG5hbWU9IkpvdXJuYWwgQXJ0aWNsZSI+MTc8L3JlZi10eXBlPjxjb250
+cmlidXRvcnM+PGF1dGhvcnM+PGF1dGhvcj5aYWdvbmEsIEVkaXRoIEEuPC9hdXRob3I+PGF1dGhv
+cj5GdWxwLCBUZXJyYW5jZSBKLjwvYXV0aG9yPjxhdXRob3I+U2hhbmUsIFJpY2hhcmQ8L2F1dGhv
+cj48YXV0aG9yPk1hZ2VlLCBUaW1vdGh5PC9hdXRob3I+PGF1dGhvcj5Hb3JhbmZsbywgSC4gTW9y
+Z2FuPC9hdXRob3I+PC9hdXRob3JzPjwvY29udHJpYnV0b3JzPjx0aXRsZXM+PHRpdGxlPlJpdmVy
+d2FyZTogQSBHZW5lcmFsaXplZCBUb29sIGZvciBDb21wbGV4IFJlc2Vydm9pciBTeXN0ZW0gTW9k
+ZWxpbmc8L3RpdGxlPjxzZWNvbmRhcnktdGl0bGU+SkFXUkEgSm91cm5hbCBvZiB0aGUgQW1lcmlj
+YW4gV2F0ZXIgUmVzb3VyY2VzIEFzc29jaWF0aW9uPC9zZWNvbmRhcnktdGl0bGU+PC90aXRsZXM+
+PHBlcmlvZGljYWw+PGZ1bGwtdGl0bGU+SkFXUkEgSm91cm5hbCBvZiB0aGUgQW1lcmljYW4gV2F0
+ZXIgUmVzb3VyY2VzIEFzc29jaWF0aW9uPC9mdWxsLXRpdGxlPjwvcGVyaW9kaWNhbD48cGFnZXM+
+OTEzLTkyOTwvcGFnZXM+PHZvbHVtZT4zNzwvdm9sdW1lPjxudW1iZXI+NDwvbnVtYmVyPjxrZXl3
+b3Jkcz48a2V5d29yZD5SZXNlcnZvaXI8L2tleXdvcmQ+PGtleXdvcmQ+TWFuYWdlbWVudDwva2V5
+d29yZD48a2V5d29yZD5SaXZlcndhcmU8L2tleXdvcmQ+PC9rZXl3b3Jkcz48ZGF0ZXM+PHllYXI+
+MjAwMTwveWVhcj48L2RhdGVzPjx1cmxzPjxyZWxhdGVkLXVybHM+PHVybD5odHRwczovL2RvaS5v
+cmcvMTAuMTExMS9qLjE3NTItMTY4OC4yMDAxLnRiMDU1MjIueDwvdXJsPjwvcmVsYXRlZC11cmxz
+PjwvdXJscz48ZWxlY3Ryb25pYy1yZXNvdXJjZS1udW0+aHR0cHM6Ly9kb2kub3JnLzEwLjExMTEv
+ai4xNzUyLTE2ODguMjAwMS50YjA1NTIyLng8L2VsZWN0cm9uaWMtcmVzb3VyY2UtbnVtPjwvcmVj
+b3JkPjwvQ2l0ZT48L0VuZE5vdGU+AG==
 </w:fldData>
         </w:fldChar>
       </w:r>
@@ -7375,29 +7343,29 @@
 TG9nYW4sIFV0YWg8L3B1Yi1sb2NhdGlvbj48cHVibGlzaGVyPkNlbnRlciBmb3IgQ29sb3JhZG8g
 Uml2ZXIgU3R1ZGllcywgVXRhaCBTdGF0ZSBVbml2ZXJzaXR5PC9wdWJsaXNoZXI+PHVybHM+PHJl
 bGF0ZWQtdXJscz48dXJsPmh0dHBzOi8vcWNuci51c3UuZWR1L2NvbG9yYWRvcml2ZXIvZmlsZXMv
-V2hpdGVQYXBlcjIucGRmPC91cmw+PC9yZWxhdGVkLXVybHM+PC91cmxzPjwvcmVjb3JkPjwvQ2l0
-ZT48Q2l0ZT48QXV0aG9yPlphZ29uYTwvQXV0aG9yPjxZZWFyPjIwMDE8L1llYXI+PFJlY051bT4y
-NDcxPC9SZWNOdW0+PHJlY29yZD48cmVjLW51bWJlcj4yNDcxPC9yZWMtbnVtYmVyPjxmb3JlaWdu
-LWtleXM+PGtleSBhcHA9IkVOIiBkYi1pZD0ieHh0NXRhOXBkOTk1ZHdlc2FwMHBkenpwMndlYXow
-dzl3ZXJmIiB0aW1lc3RhbXA9IjE1NDgyNzc1MjEiPjI0NzE8L2tleT48L2ZvcmVpZ24ta2V5cz48
-cmVmLXR5cGUgbmFtZT0iSm91cm5hbCBBcnRpY2xlIj4xNzwvcmVmLXR5cGU+PGNvbnRyaWJ1dG9y
-cz48YXV0aG9ycz48YXV0aG9yPlphZ29uYSwgRWRpdGggQS48L2F1dGhvcj48YXV0aG9yPkZ1bHAs
-IFRlcnJhbmNlIEouPC9hdXRob3I+PGF1dGhvcj5TaGFuZSwgUmljaGFyZDwvYXV0aG9yPjxhdXRo
-b3I+TWFnZWUsIFRpbW90aHk8L2F1dGhvcj48YXV0aG9yPkdvcmFuZmxvLCBILiBNb3JnYW48L2F1
-dGhvcj48L2F1dGhvcnM+PC9jb250cmlidXRvcnM+PHRpdGxlcz48dGl0bGU+Uml2ZXJ3YXJlOiBB
-IEdlbmVyYWxpemVkIFRvb2wgZm9yIENvbXBsZXggUmVzZXJ2b2lyIFN5c3RlbSBNb2RlbGluZzwv
-dGl0bGU+PHNlY29uZGFyeS10aXRsZT5KQVdSQSBKb3VybmFsIG9mIHRoZSBBbWVyaWNhbiBXYXRl
-ciBSZXNvdXJjZXMgQXNzb2NpYXRpb248L3NlY29uZGFyeS10aXRsZT48L3RpdGxlcz48cGVyaW9k
-aWNhbD48ZnVsbC10aXRsZT5KQVdSQSBKb3VybmFsIG9mIHRoZSBBbWVyaWNhbiBXYXRlciBSZXNv
-dXJjZXMgQXNzb2NpYXRpb248L2Z1bGwtdGl0bGU+PC9wZXJpb2RpY2FsPjxwYWdlcz45MTMtOTI5
-PC9wYWdlcz48dm9sdW1lPjM3PC92b2x1bWU+PG51bWJlcj40PC9udW1iZXI+PGtleXdvcmRzPjxr
-ZXl3b3JkPlJlc2Vydm9pcjwva2V5d29yZD48a2V5d29yZD5NYW5hZ2VtZW50PC9rZXl3b3JkPjxr
-ZXl3b3JkPlJpdmVyd2FyZTwva2V5d29yZD48L2tleXdvcmRzPjxkYXRlcz48eWVhcj4yMDAxPC95
-ZWFyPjwvZGF0ZXM+PHVybHM+PHJlbGF0ZWQtdXJscz48dXJsPmh0dHBzOi8vb25saW5lbGlicmFy
-eS53aWxleS5jb20vZG9pL2Ficy8xMC4xMTExL2ouMTc1Mi0xNjg4LjIwMDEudGIwNTUyMi54PC91
-cmw+PC9yZWxhdGVkLXVybHM+PC91cmxzPjxlbGVjdHJvbmljLXJlc291cmNlLW51bT5kb2k6MTAu
-MTExMS9qLjE3NTItMTY4OC4yMDAxLnRiMDU1MjIueDwvZWxlY3Ryb25pYy1yZXNvdXJjZS1udW0+
-PC9yZWNvcmQ+PC9DaXRlPjwvRW5kTm90ZT5=
+bmV3cy9XaGl0ZS1QYXBlci0yLnBkZjwvdXJsPjwvcmVsYXRlZC11cmxzPjwvdXJscz48L3JlY29y
+ZD48L0NpdGU+PENpdGU+PEF1dGhvcj5aYWdvbmE8L0F1dGhvcj48WWVhcj4yMDAxPC9ZZWFyPjxS
+ZWNOdW0+MjQ3MTwvUmVjTnVtPjxyZWNvcmQ+PHJlYy1udW1iZXI+MjQ3MTwvcmVjLW51bWJlcj48
+Zm9yZWlnbi1rZXlzPjxrZXkgYXBwPSJFTiIgZGItaWQ9Inh4dDV0YTlwZDk5NWR3ZXNhcDBwZHp6
+cDJ3ZWF6MHc5d2VyZiIgdGltZXN0YW1wPSIxNTQ4Mjc3NTIxIj4yNDcxPC9rZXk+PC9mb3JlaWdu
+LWtleXM+PHJlZi10eXBlIG5hbWU9IkpvdXJuYWwgQXJ0aWNsZSI+MTc8L3JlZi10eXBlPjxjb250
+cmlidXRvcnM+PGF1dGhvcnM+PGF1dGhvcj5aYWdvbmEsIEVkaXRoIEEuPC9hdXRob3I+PGF1dGhv
+cj5GdWxwLCBUZXJyYW5jZSBKLjwvYXV0aG9yPjxhdXRob3I+U2hhbmUsIFJpY2hhcmQ8L2F1dGhv
+cj48YXV0aG9yPk1hZ2VlLCBUaW1vdGh5PC9hdXRob3I+PGF1dGhvcj5Hb3JhbmZsbywgSC4gTW9y
+Z2FuPC9hdXRob3I+PC9hdXRob3JzPjwvY29udHJpYnV0b3JzPjx0aXRsZXM+PHRpdGxlPlJpdmVy
+d2FyZTogQSBHZW5lcmFsaXplZCBUb29sIGZvciBDb21wbGV4IFJlc2Vydm9pciBTeXN0ZW0gTW9k
+ZWxpbmc8L3RpdGxlPjxzZWNvbmRhcnktdGl0bGU+SkFXUkEgSm91cm5hbCBvZiB0aGUgQW1lcmlj
+YW4gV2F0ZXIgUmVzb3VyY2VzIEFzc29jaWF0aW9uPC9zZWNvbmRhcnktdGl0bGU+PC90aXRsZXM+
+PHBlcmlvZGljYWw+PGZ1bGwtdGl0bGU+SkFXUkEgSm91cm5hbCBvZiB0aGUgQW1lcmljYW4gV2F0
+ZXIgUmVzb3VyY2VzIEFzc29jaWF0aW9uPC9mdWxsLXRpdGxlPjwvcGVyaW9kaWNhbD48cGFnZXM+
+OTEzLTkyOTwvcGFnZXM+PHZvbHVtZT4zNzwvdm9sdW1lPjxudW1iZXI+NDwvbnVtYmVyPjxrZXl3
+b3Jkcz48a2V5d29yZD5SZXNlcnZvaXI8L2tleXdvcmQ+PGtleXdvcmQ+TWFuYWdlbWVudDwva2V5
+d29yZD48a2V5d29yZD5SaXZlcndhcmU8L2tleXdvcmQ+PC9rZXl3b3Jkcz48ZGF0ZXM+PHllYXI+
+MjAwMTwveWVhcj48L2RhdGVzPjx1cmxzPjxyZWxhdGVkLXVybHM+PHVybD5odHRwczovL2RvaS5v
+cmcvMTAuMTExMS9qLjE3NTItMTY4OC4yMDAxLnRiMDU1MjIueDwvdXJsPjwvcmVsYXRlZC11cmxz
+PjwvdXJscz48ZWxlY3Ryb25pYy1yZXNvdXJjZS1udW0+aHR0cHM6Ly9kb2kub3JnLzEwLjExMTEv
+ai4xNzUyLTE2ODguMjAwMS50YjA1NTIyLng8L2VsZWN0cm9uaWMtcmVzb3VyY2UtbnVtPjwvcmVj
+b3JkPjwvQ2l0ZT48L0VuZE5vdGU+AG==
 </w:fldData>
         </w:fldChar>
       </w:r>
@@ -8133,7 +8101,7 @@
               <w:fldChar w:fldCharType="begin"/>
             </w:r>
             <w:r>
-              <w:instrText xml:space="preserve"> ADDIN EN.CITE &lt;EndNote&gt;&lt;Cite&gt;&lt;Author&gt;USBR&lt;/Author&gt;&lt;Year&gt;2019&lt;/Year&gt;&lt;RecNum&gt;2578&lt;/RecNum&gt;&lt;DisplayText&gt;(USBR, 2019)&lt;/DisplayText&gt;&lt;record&gt;&lt;rec-number&gt;2578&lt;/rec-number&gt;&lt;foreign-keys&gt;&lt;key app="EN" db-id="xxt5ta9pd995dwesap0pdzzp2weaz0w9werf" timestamp="1554700022"&gt;2578&lt;/key&gt;&lt;/foreign-keys&gt;&lt;ref-type name="Report"&gt;27&lt;/ref-type&gt;&lt;contributors&gt;&lt;authors&gt;&lt;author&gt;USBR&lt;/author&gt;&lt;/authors&gt;&lt;/contributors&gt;&lt;titles&gt;&lt;title&gt;Agreement Concerning Colorado River Drought Contingency Management and Operations&lt;/title&gt;&lt;/titles&gt;&lt;pages&gt;56&lt;/pages&gt;&lt;dates&gt;&lt;year&gt;2019&lt;/year&gt;&lt;pub-dates&gt;&lt;date&gt;May 20&lt;/date&gt;&lt;/pub-dates&gt;&lt;/dates&gt;&lt;pub-location&gt;Washington, DC&lt;/pub-location&gt;&lt;publisher&gt;U.S. Bureau of Reclamation&lt;/publisher&gt;&lt;urls&gt;&lt;related-urls&gt;&lt;url&gt;https://www.usbr.gov/dcp/finaldocs.html&lt;/url&gt;&lt;/related-urls&gt;&lt;/urls&gt;&lt;/record&gt;&lt;/Cite&gt;&lt;/EndNote&gt;</w:instrText>
+              <w:instrText xml:space="preserve"> ADDIN EN.CITE &lt;EndNote&gt;&lt;Cite&gt;&lt;Author&gt;USBR&lt;/Author&gt;&lt;Year&gt;2019&lt;/Year&gt;&lt;RecNum&gt;2578&lt;/RecNum&gt;&lt;DisplayText&gt;(USBR, 2019)&lt;/DisplayText&gt;&lt;record&gt;&lt;rec-number&gt;2578&lt;/rec-number&gt;&lt;foreign-keys&gt;&lt;key app="EN" db-id="xxt5ta9pd995dwesap0pdzzp2weaz0w9werf" timestamp="1554700022"&gt;2578&lt;/key&gt;&lt;/foreign-keys&gt;&lt;ref-type name="Report"&gt;27&lt;/ref-type&gt;&lt;contributors&gt;&lt;authors&gt;&lt;author&gt;USBR&lt;/author&gt;&lt;/authors&gt;&lt;/contributors&gt;&lt;titles&gt;&lt;title&gt;Agreement Concerning Colorado River Drought Contingency Management and Operations&lt;/title&gt;&lt;/titles&gt;&lt;pages&gt;56&lt;/pages&gt;&lt;dates&gt;&lt;year&gt;2019&lt;/year&gt;&lt;pub-dates&gt;&lt;date&gt;May 20&lt;/date&gt;&lt;/pub-dates&gt;&lt;/dates&gt;&lt;pub-location&gt;Washington, DC&lt;/pub-location&gt;&lt;publisher&gt;U.S. Bureau of Reclamation&lt;/publisher&gt;&lt;urls&gt;&lt;related-urls&gt;&lt;url&gt;https://www.usbr.gov/ColoradoRiverBasin/dcp/index.html&lt;/url&gt;&lt;/related-urls&gt;&lt;/urls&gt;&lt;/record&gt;&lt;/Cite&gt;&lt;/EndNote&gt;</w:instrText>
             </w:r>
             <w:r>
               <w:fldChar w:fldCharType="separate"/>
@@ -8673,7 +8641,7 @@
               <w:fldChar w:fldCharType="begin"/>
             </w:r>
             <w:r>
-              <w:instrText xml:space="preserve"> ADDIN EN.CITE &lt;EndNote&gt;&lt;Cite&gt;&lt;Author&gt;Leeflang&lt;/Author&gt;&lt;Year&gt;2021&lt;/Year&gt;&lt;RecNum&gt;2839&lt;/RecNum&gt;&lt;DisplayText&gt;(Leeflang, 2021; Ten Tribes Partnership, 2018)&lt;/DisplayText&gt;&lt;record&gt;&lt;rec-number&gt;2839&lt;/rec-number&gt;&lt;foreign-keys&gt;&lt;key app="EN" db-id="xxt5ta9pd995dwesap0pdzzp2weaz0w9werf" timestamp="1638827671"&gt;2839&lt;/key&gt;&lt;/foreign-keys&gt;&lt;ref-type name="Personal Communication"&gt;26&lt;/ref-type&gt;&lt;contributors&gt;&lt;authors&gt;&lt;author&gt;Bart Leeflang&lt;/author&gt;&lt;/authors&gt;&lt;secondary-authors&gt;&lt;author&gt;David E. Rosenberg&lt;/author&gt;&lt;/secondary-authors&gt;&lt;/contributors&gt;&lt;titles&gt;&lt;title&gt;Colorado River Coding: Pre 1922 Compact Water Use&lt;/title&gt;&lt;/titles&gt;&lt;dates&gt;&lt;year&gt;2021&lt;/year&gt;&lt;/dates&gt;&lt;urls&gt;&lt;related-urls&gt;&lt;url&gt;https://github.com/dzeke/ColoradoRiverCoding/tree/main/Pre1922CompactWaterUse&lt;/url&gt;&lt;/related-urls&gt;&lt;/urls&gt;&lt;/record&gt;&lt;/Cite&gt;&lt;Cite&gt;&lt;Author&gt;Ten Tribes Partnership&lt;/Author&gt;&lt;Year&gt;2018&lt;/Year&gt;&lt;RecNum&gt;2766&lt;/RecNum&gt;&lt;record&gt;&lt;rec-number&gt;2766&lt;/rec-number&gt;&lt;foreign-keys&gt;&lt;key app="EN" db-id="xxt5ta9pd995dwesap0pdzzp2weaz0w9werf" timestamp="1617145060"&gt;2766&lt;/key&gt;&lt;/foreign-keys&gt;&lt;ref-type name="Report"&gt;27&lt;/ref-type&gt;&lt;contributors&gt;&lt;authors&gt;&lt;author&gt;Ten Tribes Partnership,&lt;/author&gt;&lt;/authors&gt;&lt;/contributors&gt;&lt;titles&gt;&lt;title&gt;Colorado River Basin  Ten Tribes Partnership Tribal Water Study&lt;/title&gt;&lt;/titles&gt;&lt;dates&gt;&lt;year&gt;2018&lt;/year&gt;&lt;pub-dates&gt;&lt;date&gt;December&lt;/date&gt;&lt;/pub-dates&gt;&lt;/dates&gt;&lt;publisher&gt;U.S. Department of the Interior, Bureau of Reclamation, Ten Tribes Partnership&lt;/publisher&gt;&lt;urls&gt;&lt;related-urls&gt;&lt;url&gt;https://www.usbr.gov/lc/region/programs/crbstudy/tws/finalreport.html&lt;/url&gt;&lt;/related-urls&gt;&lt;/urls&gt;&lt;/record&gt;&lt;/Cite&gt;&lt;/EndNote&gt;</w:instrText>
+              <w:instrText xml:space="preserve"> ADDIN EN.CITE &lt;EndNote&gt;&lt;Cite&gt;&lt;Author&gt;Leeflang&lt;/Author&gt;&lt;Year&gt;2021&lt;/Year&gt;&lt;RecNum&gt;2839&lt;/RecNum&gt;&lt;DisplayText&gt;(Leeflang, 2021; Ten Tribes Partnership, 2018)&lt;/DisplayText&gt;&lt;record&gt;&lt;rec-number&gt;2839&lt;/rec-number&gt;&lt;foreign-keys&gt;&lt;key app="EN" db-id="xxt5ta9pd995dwesap0pdzzp2weaz0w9werf" timestamp="1638827671"&gt;2839&lt;/key&gt;&lt;/foreign-keys&gt;&lt;ref-type name="Web Page"&gt;12&lt;/ref-type&gt;&lt;contributors&gt;&lt;authors&gt;&lt;author&gt;Bart Leeflang&lt;/author&gt;&lt;/authors&gt;&lt;secondary-authors&gt;&lt;author&gt;David E. Rosenberg&lt;/author&gt;&lt;/secondary-authors&gt;&lt;/contributors&gt;&lt;titles&gt;&lt;title&gt;Colorado River Coding: Pre 1922 Compact Water Use&lt;/title&gt;&lt;/titles&gt;&lt;dates&gt;&lt;year&gt;2021&lt;/year&gt;&lt;/dates&gt;&lt;pub-location&gt;Zenodo&lt;/pub-location&gt;&lt;urls&gt;&lt;related-urls&gt;&lt;url&gt;https://doi.org/10.5281/zenodo.5501466.&lt;/url&gt;&lt;/related-urls&gt;&lt;/urls&gt;&lt;/record&gt;&lt;/Cite&gt;&lt;Cite&gt;&lt;Author&gt;Ten Tribes Partnership&lt;/Author&gt;&lt;Year&gt;2018&lt;/Year&gt;&lt;RecNum&gt;2766&lt;/RecNum&gt;&lt;record&gt;&lt;rec-number&gt;2766&lt;/rec-number&gt;&lt;foreign-keys&gt;&lt;key app="EN" db-id="xxt5ta9pd995dwesap0pdzzp2weaz0w9werf" timestamp="1617145060"&gt;2766&lt;/key&gt;&lt;/foreign-keys&gt;&lt;ref-type name="Report"&gt;27&lt;/ref-type&gt;&lt;contributors&gt;&lt;authors&gt;&lt;author&gt;Ten Tribes Partnership,&lt;/author&gt;&lt;/authors&gt;&lt;/contributors&gt;&lt;titles&gt;&lt;title&gt;Colorado River Basin  Ten Tribes Partnership Tribal Water Study&lt;/title&gt;&lt;/titles&gt;&lt;dates&gt;&lt;year&gt;2018&lt;/year&gt;&lt;pub-dates&gt;&lt;date&gt;December&lt;/date&gt;&lt;/pub-dates&gt;&lt;/dates&gt;&lt;publisher&gt;U.S. Department of the Interior, Bureau of Reclamation, Ten Tribes Partnership&lt;/publisher&gt;&lt;urls&gt;&lt;related-urls&gt;&lt;url&gt;https://www.usbr.gov/lc/region/programs/crbstudy/tws/finalreport.html&lt;/url&gt;&lt;/related-urls&gt;&lt;/urls&gt;&lt;/record&gt;&lt;/Cite&gt;&lt;/EndNote&gt;</w:instrText>
             </w:r>
             <w:r>
               <w:fldChar w:fldCharType="separate"/>
@@ -11752,7 +11720,7 @@
           <w:b/>
           <w:bCs/>
         </w:rPr>
-        <w:instrText xml:space="preserve"> ADDIN EN.CITE &lt;EndNote&gt;&lt;Cite&gt;&lt;Author&gt;Wheeler&lt;/Author&gt;&lt;Year&gt;2019&lt;/Year&gt;&lt;RecNum&gt;2493&lt;/RecNum&gt;&lt;DisplayText&gt;(Wheeler et al., 2019)&lt;/DisplayText&gt;&lt;record&gt;&lt;rec-number&gt;2493&lt;/rec-number&gt;&lt;foreign-keys&gt;&lt;key app="EN" db-id="xxt5ta9pd995dwesap0pdzzp2weaz0w9werf" timestamp="1552627894"&gt;2493&lt;/key&gt;&lt;/foreign-keys&gt;&lt;ref-type name="Report"&gt;27&lt;/ref-type&gt;&lt;contributors&gt;&lt;authors&gt;&lt;author&gt;Kevin G. Wheeler&lt;/author&gt;&lt;author&gt;John C. Schmidt&lt;/author&gt;&lt;author&gt;David E. Rosenberg&lt;/author&gt;&lt;/authors&gt;&lt;/contributors&gt;&lt;titles&gt;&lt;title&gt;Water Resource Modelling of the Colorado River – Present and Future Strategies&lt;/title&gt;&lt;/titles&gt;&lt;pages&gt;47&lt;/pages&gt;&lt;number&gt;White Paper #2&lt;/number&gt;&lt;dates&gt;&lt;year&gt;2019&lt;/year&gt;&lt;pub-dates&gt;&lt;date&gt;August 15&lt;/date&gt;&lt;/pub-dates&gt;&lt;/dates&gt;&lt;pub-location&gt;Logan, Utah&lt;/pub-location&gt;&lt;publisher&gt;Center for Colorado River Studies, Utah State University&lt;/publisher&gt;&lt;urls&gt;&lt;related-urls&gt;&lt;url&gt;https://qcnr.usu.edu/coloradoriver/files/WhitePaper2.pdf&lt;/url&gt;&lt;/related-urls&gt;&lt;/urls&gt;&lt;/record&gt;&lt;/Cite&gt;&lt;/EndNote&gt;</w:instrText>
+        <w:instrText xml:space="preserve"> ADDIN EN.CITE &lt;EndNote&gt;&lt;Cite&gt;&lt;Author&gt;Wheeler&lt;/Author&gt;&lt;Year&gt;2019&lt;/Year&gt;&lt;RecNum&gt;2493&lt;/RecNum&gt;&lt;DisplayText&gt;(Wheeler et al., 2019)&lt;/DisplayText&gt;&lt;record&gt;&lt;rec-number&gt;2493&lt;/rec-number&gt;&lt;foreign-keys&gt;&lt;key app="EN" db-id="xxt5ta9pd995dwesap0pdzzp2weaz0w9werf" timestamp="1552627894"&gt;2493&lt;/key&gt;&lt;/foreign-keys&gt;&lt;ref-type name="Report"&gt;27&lt;/ref-type&gt;&lt;contributors&gt;&lt;authors&gt;&lt;author&gt;Kevin G. Wheeler&lt;/author&gt;&lt;author&gt;John C. Schmidt&lt;/author&gt;&lt;author&gt;David E. Rosenberg&lt;/author&gt;&lt;/authors&gt;&lt;/contributors&gt;&lt;titles&gt;&lt;title&gt;Water Resource Modelling of the Colorado River – Present and Future Strategies&lt;/title&gt;&lt;/titles&gt;&lt;pages&gt;47&lt;/pages&gt;&lt;number&gt;White Paper #2&lt;/number&gt;&lt;dates&gt;&lt;year&gt;2019&lt;/year&gt;&lt;pub-dates&gt;&lt;date&gt;August 15&lt;/date&gt;&lt;/pub-dates&gt;&lt;/dates&gt;&lt;pub-location&gt;Logan, Utah&lt;/pub-location&gt;&lt;publisher&gt;Center for Colorado River Studies, Utah State University&lt;/publisher&gt;&lt;urls&gt;&lt;related-urls&gt;&lt;url&gt;https://qcnr.usu.edu/coloradoriver/files/news/White-Paper-2.pdf&lt;/url&gt;&lt;/related-urls&gt;&lt;/urls&gt;&lt;/record&gt;&lt;/Cite&gt;&lt;/EndNote&gt;</w:instrText>
       </w:r>
       <w:r>
         <w:rPr>
@@ -11765,6 +11733,7 @@
         <w:rPr>
           <w:b/>
           <w:bCs/>
+          <w:noProof/>
         </w:rPr>
         <w:t>(Wheeler et al., 2019)</w:t>
       </w:r>
@@ -12540,7 +12509,7 @@
         <w:rPr>
           <w:rFonts w:ascii="Times New Roman" w:hAnsi="Times New Roman"/>
         </w:rPr>
-        <w:instrText xml:space="preserve"> ADDIN EN.CITE &lt;EndNote&gt;&lt;Cite&gt;&lt;Author&gt;Castle&lt;/Author&gt;&lt;Year&gt;2019&lt;/Year&gt;&lt;RecNum&gt;2810&lt;/RecNum&gt;&lt;DisplayText&gt;(Castle and Fleck, 2019)&lt;/DisplayText&gt;&lt;record&gt;&lt;rec-number&gt;2810&lt;/rec-number&gt;&lt;foreign-keys&gt;&lt;key app="EN" db-id="xxt5ta9pd995dwesap0pdzzp2weaz0w9werf" timestamp="1627429208"&gt;2810&lt;/key&gt;&lt;/foreign-keys&gt;&lt;ref-type name="Report"&gt;27&lt;/ref-type&gt;&lt;contributors&gt;&lt;authors&gt;&lt;author&gt;Anne Castle&lt;/author&gt;&lt;author&gt;John Fleck&lt;/author&gt;&lt;/authors&gt;&lt;subsidiary-authors&gt;&lt;author&gt;Getches-Wilkinson Center for Natural Resources, Energy, and the Environment, University of Colorado Law School and Water Resources Program, University of New Mexico&lt;/author&gt;&lt;/subsidiary-authors&gt;&lt;/contributors&gt;&lt;titles&gt;&lt;title&gt;The Risk of Curtailment under the Colorado River Compact&lt;/title&gt;&lt;/titles&gt;&lt;dates&gt;&lt;year&gt;2019&lt;/year&gt;&lt;/dates&gt;&lt;urls&gt;&lt;related-urls&gt;&lt;url&gt;http://dx.doi.org/10.2139/ssrn.3483654&lt;/url&gt;&lt;/related-urls&gt;&lt;/urls&gt;&lt;electronic-resource-num&gt;http://dx.doi.org/10.2139/ssrn.3483654&lt;/electronic-resource-num&gt;&lt;/record&gt;&lt;/Cite&gt;&lt;/EndNote&gt;</w:instrText>
+        <w:instrText xml:space="preserve"> ADDIN EN.CITE &lt;EndNote&gt;&lt;Cite&gt;&lt;Author&gt;Castle&lt;/Author&gt;&lt;Year&gt;2019&lt;/Year&gt;&lt;RecNum&gt;2810&lt;/RecNum&gt;&lt;DisplayText&gt;(Castle and Fleck, 2019)&lt;/DisplayText&gt;&lt;record&gt;&lt;rec-number&gt;2810&lt;/rec-number&gt;&lt;foreign-keys&gt;&lt;key app="EN" db-id="xxt5ta9pd995dwesap0pdzzp2weaz0w9werf" timestamp="1627429208"&gt;2810&lt;/key&gt;&lt;/foreign-keys&gt;&lt;ref-type name="Journal Article"&gt;17&lt;/ref-type&gt;&lt;contributors&gt;&lt;authors&gt;&lt;author&gt;Anne Castle&lt;/author&gt;&lt;author&gt;John Fleck&lt;/author&gt;&lt;/authors&gt;&lt;subsidiary-authors&gt;&lt;author&gt;Getches-Wilkinson Center for Natural Resources, Energy, and the Environment, University of Colorado Law School and Water Resources Program, University of New Mexico&lt;/author&gt;&lt;/subsidiary-authors&gt;&lt;/contributors&gt;&lt;titles&gt;&lt;title&gt;The Risk of Curtailment under the Colorado River Compact&lt;/title&gt;&lt;secondary-title&gt;SSRN eLibrary&lt;/secondary-title&gt;&lt;/titles&gt;&lt;periodical&gt;&lt;full-title&gt;SSRN eLibrary&lt;/full-title&gt;&lt;/periodical&gt;&lt;dates&gt;&lt;year&gt;2019&lt;/year&gt;&lt;/dates&gt;&lt;urls&gt;&lt;related-urls&gt;&lt;url&gt;http://dx.doi.org/10.2139/ssrn.3483654&lt;/url&gt;&lt;/related-urls&gt;&lt;/urls&gt;&lt;electronic-resource-num&gt;http://dx.doi.org/10.2139/ssrn.3483654&lt;/electronic-resource-num&gt;&lt;/record&gt;&lt;/Cite&gt;&lt;/EndNote&gt;</w:instrText>
       </w:r>
       <w:r>
         <w:rPr>
@@ -12741,7 +12710,7 @@
           <w:b/>
           <w:bCs/>
         </w:rPr>
-        <w:instrText xml:space="preserve"> ADDIN EN.CITE &lt;EndNote&gt;&lt;Cite AuthorYear="1"&gt;&lt;Author&gt;Castle&lt;/Author&gt;&lt;Year&gt;2019&lt;/Year&gt;&lt;RecNum&gt;2810&lt;/RecNum&gt;&lt;DisplayText&gt;Castle and Fleck (2019)&lt;/DisplayText&gt;&lt;record&gt;&lt;rec-number&gt;2810&lt;/rec-number&gt;&lt;foreign-keys&gt;&lt;key app="EN" db-id="xxt5ta9pd995dwesap0pdzzp2weaz0w9werf" timestamp="1627429208"&gt;2810&lt;/key&gt;&lt;/foreign-keys&gt;&lt;ref-type name="Report"&gt;27&lt;/ref-type&gt;&lt;contributors&gt;&lt;authors&gt;&lt;author&gt;Anne Castle&lt;/author&gt;&lt;author&gt;John Fleck&lt;/author&gt;&lt;/authors&gt;&lt;subsidiary-authors&gt;&lt;author&gt;Getches-Wilkinson Center for Natural Resources, Energy, and the Environment, University of Colorado Law School and Water Resources Program, University of New Mexico&lt;/author&gt;&lt;/subsidiary-authors&gt;&lt;/contributors&gt;&lt;titles&gt;&lt;title&gt;The Risk of Curtailment under the Colorado River Compact&lt;/title&gt;&lt;/titles&gt;&lt;dates&gt;&lt;year&gt;2019&lt;/year&gt;&lt;/dates&gt;&lt;urls&gt;&lt;related-urls&gt;&lt;url&gt;http://dx.doi.org/10.2139/ssrn.3483654&lt;/url&gt;&lt;/related-urls&gt;&lt;/urls&gt;&lt;electronic-resource-num&gt;http://dx.doi.org/10.2139/ssrn.3483654&lt;/electronic-resource-num&gt;&lt;/record&gt;&lt;/Cite&gt;&lt;/EndNote&gt;</w:instrText>
+        <w:instrText xml:space="preserve"> ADDIN EN.CITE &lt;EndNote&gt;&lt;Cite AuthorYear="1"&gt;&lt;Author&gt;Castle&lt;/Author&gt;&lt;Year&gt;2019&lt;/Year&gt;&lt;RecNum&gt;2810&lt;/RecNum&gt;&lt;DisplayText&gt;Castle and Fleck (2019)&lt;/DisplayText&gt;&lt;record&gt;&lt;rec-number&gt;2810&lt;/rec-number&gt;&lt;foreign-keys&gt;&lt;key app="EN" db-id="xxt5ta9pd995dwesap0pdzzp2weaz0w9werf" timestamp="1627429208"&gt;2810&lt;/key&gt;&lt;/foreign-keys&gt;&lt;ref-type name="Journal Article"&gt;17&lt;/ref-type&gt;&lt;contributors&gt;&lt;authors&gt;&lt;author&gt;Anne Castle&lt;/author&gt;&lt;author&gt;John Fleck&lt;/author&gt;&lt;/authors&gt;&lt;subsidiary-authors&gt;&lt;author&gt;Getches-Wilkinson Center for Natural Resources, Energy, and the Environment, University of Colorado Law School and Water Resources Program, University of New Mexico&lt;/author&gt;&lt;/subsidiary-authors&gt;&lt;/contributors&gt;&lt;titles&gt;&lt;title&gt;The Risk of Curtailment under the Colorado River Compact&lt;/title&gt;&lt;secondary-title&gt;SSRN eLibrary&lt;/secondary-title&gt;&lt;/titles&gt;&lt;periodical&gt;&lt;full-title&gt;SSRN eLibrary&lt;/full-title&gt;&lt;/periodical&gt;&lt;dates&gt;&lt;year&gt;2019&lt;/year&gt;&lt;/dates&gt;&lt;urls&gt;&lt;related-urls&gt;&lt;url&gt;http://dx.doi.org/10.2139/ssrn.3483654&lt;/url&gt;&lt;/related-urls&gt;&lt;/urls&gt;&lt;electronic-resource-num&gt;http://dx.doi.org/10.2139/ssrn.3483654&lt;/electronic-resource-num&gt;&lt;/record&gt;&lt;/Cite&gt;&lt;/EndNote&gt;</w:instrText>
       </w:r>
       <w:r>
         <w:rPr>
@@ -12960,9 +12929,69 @@
         <w:fldChar w:fldCharType="separate"/>
       </w:r>
       <w:r>
-        <w:t xml:space="preserve">(1922). "Colorado River Compact." </w:t>
+        <w:t xml:space="preserve">Allhands, J. (2021). "It could take at least 500,000 acre-feet of water a year to keep Lake Mead from tanking." </w:t>
+      </w:r>
+      <w:r>
+        <w:rPr>
+          <w:i/>
+        </w:rPr>
+        <w:t>Arizona Republic</w:t>
+      </w:r>
+      <w:r>
+        <w:t xml:space="preserve">, November 8, 2021. </w:t>
       </w:r>
       <w:hyperlink r:id="rId44" w:history="1">
+        <w:r>
+          <w:rPr>
+            <w:rStyle w:val="Hyperlink"/>
+          </w:rPr>
+          <w:t>https://www.azcentral.com/story/opinion/op-ed/joannaallhands/2021/11/08/lake-mead-could-get-extra-water-from-lower-basin-annually/6306601001/</w:t>
+        </w:r>
+      </w:hyperlink>
+      <w:r>
+        <w:t>.</w:t>
+      </w:r>
+    </w:p>
+    <w:p>
+      <w:pPr>
+        <w:pStyle w:val="EndNoteBibliography"/>
+        <w:spacing w:after="0"/>
+        <w:ind w:left="720" w:hanging="720"/>
+      </w:pPr>
+      <w:r>
+        <w:t xml:space="preserve">Castle, A., and Fleck, J. (2019). "The Risk of Curtailment under the Colorado River Compact." </w:t>
+      </w:r>
+      <w:r>
+        <w:rPr>
+          <w:i/>
+        </w:rPr>
+        <w:t>SSRN eLibrary</w:t>
+      </w:r>
+      <w:r>
+        <w:t xml:space="preserve">. </w:t>
+      </w:r>
+      <w:hyperlink r:id="rId45" w:history="1">
+        <w:r>
+          <w:rPr>
+            <w:rStyle w:val="Hyperlink"/>
+          </w:rPr>
+          <w:t>http://dx.doi.org/10.2139/ssrn.3483654</w:t>
+        </w:r>
+      </w:hyperlink>
+      <w:r>
+        <w:t>.</w:t>
+      </w:r>
+    </w:p>
+    <w:p>
+      <w:pPr>
+        <w:pStyle w:val="EndNoteBibliography"/>
+        <w:spacing w:after="0"/>
+        <w:ind w:left="720" w:hanging="720"/>
+      </w:pPr>
+      <w:r>
+        <w:t xml:space="preserve">Colorado River Compact. (1922). </w:t>
+      </w:r>
+      <w:hyperlink r:id="rId46" w:history="1">
         <w:r>
           <w:rPr>
             <w:rStyle w:val="Hyperlink"/>
@@ -12971,7 +13000,7 @@
         </w:r>
       </w:hyperlink>
       <w:r>
-        <w:t>. [Accessed on: October 5, 2021].</w:t>
+        <w:t xml:space="preserve"> [Accessed on: October 5, 2021].</w:t>
       </w:r>
     </w:p>
     <w:p>
@@ -12981,68 +13010,7 @@
         <w:ind w:left="720" w:hanging="720"/>
       </w:pPr>
       <w:r>
-        <w:t xml:space="preserve">Allhands, J. (2021). "It could take at least 500,000 acre-feet of water a year to keep Lake Mead from tanking." </w:t>
-      </w:r>
-      <w:r>
-        <w:rPr>
-          <w:i/>
-        </w:rPr>
-        <w:t>Arizona Republic</w:t>
-      </w:r>
-      <w:r>
-        <w:t>, November 8, 2021.</w:t>
-      </w:r>
-    </w:p>
-    <w:p>
-      <w:pPr>
-        <w:pStyle w:val="EndNoteBibliography"/>
-        <w:spacing w:after="0"/>
-        <w:ind w:left="720" w:hanging="720"/>
-      </w:pPr>
-      <w:r>
-        <w:t xml:space="preserve">Carson, C. A., Stone, C. H., Wilson, F. E., Watson, E. H., and Bishop, L. C. (1948). "Upper Colorado River Basin Compact." U.S. Bureau of Reclamation. </w:t>
-      </w:r>
-      <w:hyperlink r:id="rId45" w:history="1">
-        <w:r>
-          <w:rPr>
-            <w:rStyle w:val="Hyperlink"/>
-          </w:rPr>
-          <w:t>https://www.usbr.gov/lc/region/g1000/pdfiles/ucbsnact.pdf</w:t>
-        </w:r>
-      </w:hyperlink>
-      <w:r>
-        <w:t>. [Accessed on: September 7, 2021].</w:t>
-      </w:r>
-    </w:p>
-    <w:p>
-      <w:pPr>
-        <w:pStyle w:val="EndNoteBibliography"/>
-        <w:spacing w:after="0"/>
-        <w:ind w:left="720" w:hanging="720"/>
-      </w:pPr>
-      <w:r>
-        <w:t xml:space="preserve">Castle, A., and Fleck, J. (2019). "The Risk of Curtailment under the Colorado River Compact." </w:t>
-      </w:r>
-      <w:hyperlink r:id="rId46" w:history="1">
-        <w:r>
-          <w:rPr>
-            <w:rStyle w:val="Hyperlink"/>
-          </w:rPr>
-          <w:t>http://dx.doi.org/10.2139/ssrn.3483654</w:t>
-        </w:r>
-      </w:hyperlink>
-      <w:r>
-        <w:t>.</w:t>
-      </w:r>
-    </w:p>
-    <w:p>
-      <w:pPr>
-        <w:pStyle w:val="EndNoteBibliography"/>
-        <w:spacing w:after="0"/>
-        <w:ind w:left="720" w:hanging="720"/>
-      </w:pPr>
-      <w:r>
-        <w:t xml:space="preserve">IBWC. (2021). "Minutes between the United States and Mexican Sections of the IBWC." United States Section. </w:t>
+        <w:t xml:space="preserve">IBWC. (2021). "Minutes between the United States and Mexican Sections of the IBWC." United States Section, </w:t>
       </w:r>
       <w:hyperlink r:id="rId47" w:history="1">
         <w:r>
@@ -13053,7 +13021,7 @@
         </w:r>
       </w:hyperlink>
       <w:r>
-        <w:t>. [Accessed on: July 22, 2021].</w:t>
+        <w:t xml:space="preserve"> [Accessed on: July 22, 2021].</w:t>
       </w:r>
     </w:p>
     <w:p>
@@ -13082,14 +13050,14 @@
         <w:ind w:left="720" w:hanging="720"/>
       </w:pPr>
       <w:r>
-        <w:t xml:space="preserve">(Leeflang, B.). (2021). "Colorado River Coding: Pre 1922 Compact Water Use." </w:t>
+        <w:t xml:space="preserve">Leeflang, B. (2021). "Colorado River Coding: Pre 1922 Compact Water Use." </w:t>
       </w:r>
       <w:hyperlink r:id="rId48" w:history="1">
         <w:r>
           <w:rPr>
             <w:rStyle w:val="Hyperlink"/>
           </w:rPr>
-          <w:t>https://github.com/dzeke/ColoradoRiverCoding/tree/main/Pre1922CompactWaterUse</w:t>
+          <w:t>https://doi.org/10.5281/zenodo.5501466</w:t>
         </w:r>
       </w:hyperlink>
       <w:r>
@@ -13114,7 +13082,7 @@
       <w:r>
         <w:t xml:space="preserve">. </w:t>
       </w:r>
-      <w:hyperlink r:id="rId49" w:anchor="field-ms-calibration-validation" w:history="1">
+      <w:hyperlink r:id="rId49" w:history="1">
         <w:r>
           <w:rPr>
             <w:rStyle w:val="Hyperlink"/>
@@ -13133,9 +13101,30 @@
         <w:ind w:left="720" w:hanging="720"/>
       </w:pPr>
       <w:r>
+        <w:t xml:space="preserve">Moreo, M. T. (2015). "Evaporation data from Lake Mead and Lake Mohave, Nevada and Arizona, March 2010 through April 2015." U.S. Geological Survey Data Release. </w:t>
+      </w:r>
+      <w:hyperlink r:id="rId50" w:history="1">
+        <w:r>
+          <w:rPr>
+            <w:rStyle w:val="Hyperlink"/>
+          </w:rPr>
+          <w:t>http://dx.doi.org/10.5066/F79C6VG3</w:t>
+        </w:r>
+      </w:hyperlink>
+      <w:r>
+        <w:t>.</w:t>
+      </w:r>
+    </w:p>
+    <w:p>
+      <w:pPr>
+        <w:pStyle w:val="EndNoteBibliography"/>
+        <w:spacing w:after="0"/>
+        <w:ind w:left="720" w:hanging="720"/>
+      </w:pPr>
+      <w:r>
         <w:t xml:space="preserve">Prairie, J. (2020). "Colorado River Basin Natural Flow and Salt Data." U.S. Bureau of Reclamation. </w:t>
       </w:r>
-      <w:hyperlink r:id="rId50" w:history="1">
+      <w:hyperlink r:id="rId51" w:history="1">
         <w:r>
           <w:rPr>
             <w:rStyle w:val="Hyperlink"/>
@@ -13154,28 +13143,7 @@
         <w:ind w:left="720" w:hanging="720"/>
       </w:pPr>
       <w:r>
-        <w:t xml:space="preserve">Rosenberg, D. E. (2021a). "Colorado River Coding: Grand Canyon Intervening Flow." GrandCanyonInterveningFlow folder. </w:t>
-      </w:r>
-      <w:hyperlink r:id="rId51" w:history="1">
-        <w:r>
-          <w:rPr>
-            <w:rStyle w:val="Hyperlink"/>
-          </w:rPr>
-          <w:t>https://doi.org/10.5281/zenodo.5501466</w:t>
-        </w:r>
-      </w:hyperlink>
-      <w:r>
-        <w:t>.</w:t>
-      </w:r>
-    </w:p>
-    <w:p>
-      <w:pPr>
-        <w:pStyle w:val="EndNoteBibliography"/>
-        <w:spacing w:after="0"/>
-        <w:ind w:left="720" w:hanging="720"/>
-      </w:pPr>
-      <w:r>
-        <w:t xml:space="preserve">Rosenberg, D. E. (2021b). "Colorado River Coding: Intentionally Created Surplus for Lake Mead: Current Accounts and Next Steps." ICS folder. </w:t>
+        <w:t xml:space="preserve">Rosenberg, D. E. (2021a). "Colorado River Coding: Grand Canyon Intervening Flow." GrandCanyonInterveningFlow folder, </w:t>
       </w:r>
       <w:hyperlink r:id="rId52" w:history="1">
         <w:r>
@@ -13196,6 +13164,27 @@
         <w:ind w:left="720" w:hanging="720"/>
       </w:pPr>
       <w:r>
+        <w:t xml:space="preserve">Rosenberg, D. E. (2021b). "Colorado River Coding: Intentionally Created Surplus for Lake Mead: Current Accounts and Next Steps." ICS folder, </w:t>
+      </w:r>
+      <w:hyperlink r:id="rId53" w:history="1">
+        <w:r>
+          <w:rPr>
+            <w:rStyle w:val="Hyperlink"/>
+          </w:rPr>
+          <w:t>https://doi.org/10.5281/zenodo.5501466</w:t>
+        </w:r>
+      </w:hyperlink>
+      <w:r>
+        <w:t>.</w:t>
+      </w:r>
+    </w:p>
+    <w:p>
+      <w:pPr>
+        <w:pStyle w:val="EndNoteBibliography"/>
+        <w:spacing w:after="0"/>
+        <w:ind w:left="720" w:hanging="720"/>
+      </w:pPr>
+      <w:r>
         <w:t xml:space="preserve">Rosenberg, D. E. (2021c). "Invest in Farm Water Conservation to Curtail Buy and Dry." </w:t>
       </w:r>
       <w:r>
@@ -13207,7 +13196,7 @@
       <w:r>
         <w:t xml:space="preserve">, 3. </w:t>
       </w:r>
-      <w:hyperlink r:id="rId53" w:history="1">
+      <w:hyperlink r:id="rId54" w:history="1">
         <w:r>
           <w:rPr>
             <w:rStyle w:val="Hyperlink"/>
@@ -13226,37 +13215,16 @@
         <w:ind w:left="720" w:hanging="720"/>
       </w:pPr>
       <w:r>
-        <w:t xml:space="preserve">Rosenberg, D. E. (2022). "Colorado River Coding: Lessons from 26 Colorado River managers and experts experimenting with flex accounts in a combined Lake Powell-Lake Mead system." BlogPosts folder. </w:t>
-      </w:r>
-      <w:hyperlink r:id="rId54" w:history="1">
-        <w:r>
-          <w:rPr>
-            <w:rStyle w:val="Hyperlink"/>
-          </w:rPr>
-          <w:t>https://doi.org/10.5281/zenodo.5501466</w:t>
-        </w:r>
-      </w:hyperlink>
-      <w:r>
-        <w:t>.</w:t>
-      </w:r>
-    </w:p>
-    <w:p>
-      <w:pPr>
-        <w:pStyle w:val="EndNoteBibliography"/>
-        <w:spacing w:after="0"/>
-        <w:ind w:left="720" w:hanging="720"/>
-      </w:pPr>
-      <w:r>
-        <w:t xml:space="preserve">Rosenberg, D. E. (Submitted). "Adapt Lake Mead releases to inflow to give managers more flexibility to slow reservoir draw down." </w:t>
+        <w:t xml:space="preserve">Rosenberg, D. E. (In press). "Adapt Lake Mead releases to inflow to give managers more flexibility to slow reservoir draw down." </w:t>
       </w:r>
       <w:r>
         <w:rPr>
           <w:i/>
         </w:rPr>
-        <w:t>Submitted to Journal of Water Resources Planning and Management</w:t>
-      </w:r>
-      <w:r>
-        <w:t xml:space="preserve">(170), 10. </w:t>
+        <w:t>Journal of Water Resources Planning and Management</w:t>
+      </w:r>
+      <w:r>
+        <w:t xml:space="preserve">, 10. </w:t>
       </w:r>
       <w:hyperlink r:id="rId55" w:history="1">
         <w:r>
@@ -13340,7 +13308,6 @@
         <w:ind w:left="720" w:hanging="720"/>
       </w:pPr>
       <w:r>
-        <w:lastRenderedPageBreak/>
         <w:t xml:space="preserve">USBR. (2007). "Record of Decision: Colorado River Interim Guidelines for Lower Basin Shortages and Coordinated Operations for Lakes Powell and Mead." U.S. Bureau of Reclamation. </w:t>
       </w:r>
       <w:hyperlink r:id="rId59" w:history="1">
@@ -13362,7 +13329,8 @@
         <w:ind w:left="720" w:hanging="720"/>
       </w:pPr>
       <w:r>
-        <w:t xml:space="preserve">USBR. (2012). "Colorado River Basin Water Supply and Demand Study." U.S. Department of Interior, Bureau of Reclamation, Washington, D.C. </w:t>
+        <w:lastRenderedPageBreak/>
+        <w:t xml:space="preserve">USBR. (2012). "Colorado River Basin Water Supply and Demand Study." U.S. Department of Interior, Bureau of Reclamation, Washington, D.C., </w:t>
       </w:r>
       <w:hyperlink r:id="rId60" w:history="1">
         <w:r>
@@ -13390,7 +13358,7 @@
           <w:rPr>
             <w:rStyle w:val="Hyperlink"/>
           </w:rPr>
-          <w:t>https://www.usbr.gov/dcp/finaldocs.html</w:t>
+          <w:t>https://www.usbr.gov/ColoradoRiverBasin/dcp/index.html</w:t>
         </w:r>
       </w:hyperlink>
       <w:r>
@@ -13488,7 +13456,7 @@
         <w:ind w:left="720" w:hanging="720"/>
       </w:pPr>
       <w:r>
-        <w:t xml:space="preserve">USBR. (2021d). "Lake Mead at Hoover Dam, End of Month Elevation." Lower Colorado River Operations, U.S. Buruea of Reclamation. </w:t>
+        <w:t xml:space="preserve">USBR. (2021d). "Lake Mead at Hoover Dam, End of Month Elevation." Lower Colorado River Operations, U.S. Buruea of Reclamation, </w:t>
       </w:r>
       <w:hyperlink r:id="rId66" w:history="1">
         <w:r>
@@ -13499,7 +13467,7 @@
         </w:r>
       </w:hyperlink>
       <w:r>
-        <w:t>. [Accessed on: October 5, 2021].</w:t>
+        <w:t xml:space="preserve"> [Accessed on: October 5, 2021].</w:t>
       </w:r>
     </w:p>
     <w:p>
@@ -13520,7 +13488,7 @@
         </w:r>
       </w:hyperlink>
       <w:r>
-        <w:t>. [Accessed on: September 28, 2021].</w:t>
+        <w:t xml:space="preserve"> [Accessed on: September 28, 2021].</w:t>
       </w:r>
     </w:p>
     <w:p>
@@ -13579,7 +13547,7 @@
           <w:rPr>
             <w:rStyle w:val="Hyperlink"/>
           </w:rPr>
-          <w:t>https://qcnr.usu.edu/coloradoriver/files/WhitePaper2.pdf</w:t>
+          <w:t>https://qcnr.usu.edu/coloradoriver/files/news/White-Paper-2.pdf</w:t>
         </w:r>
       </w:hyperlink>
       <w:r>
@@ -13608,7 +13576,7 @@
           <w:rPr>
             <w:rStyle w:val="Hyperlink"/>
           </w:rPr>
-          <w:t>https://onlinelibrary.wiley.com/doi/abs/10.1111/j.1752-1688.2001.tb05522.x</w:t>
+          <w:t>https://doi.org/10.1111/j.1752-1688.2001.tb05522.x</w:t>
         </w:r>
       </w:hyperlink>
       <w:r>
@@ -20191,7 +20159,6 @@
   <w:style w:type="character" w:default="1" w:styleId="DefaultParagraphFont">
     <w:name w:val="Default Paragraph Font"/>
     <w:uiPriority w:val="1"/>
-    <w:semiHidden/>
     <w:unhideWhenUsed/>
   </w:style>
   <w:style w:type="table" w:default="1" w:styleId="TableNormal">

</xml_diff>

<commit_message>
Reservoir start storage help
</commit_message>
<xml_diff>
--- a/LakeMeadWaterBankDivideInflow/ModelGuide/ModelGuide-LakeMeadWaterBank.docx
+++ b/LakeMeadWaterBankDivideInflow/ModelGuide/ModelGuide-LakeMeadWaterBank.docx
@@ -4418,7 +4418,13 @@
         <w:t xml:space="preserve">. Evaporation rates for Lake Mead are presently measured </w:t>
       </w:r>
       <w:r>
-        <w:t xml:space="preserve">using eddy-covariance however there is a several year delay in reporting values </w:t>
+        <w:t xml:space="preserve">using </w:t>
+      </w:r>
+      <w:r>
+        <w:t xml:space="preserve">state-of-the-art </w:t>
+      </w:r>
+      <w:r>
+        <w:t xml:space="preserve">eddy-covariance however there is a several year delay in reporting values </w:t>
       </w:r>
       <w:r>
         <w:fldChar w:fldCharType="begin"/>
@@ -4629,16 +4635,27 @@
         <w:t xml:space="preserve"> taken from</w:t>
       </w:r>
       <w:r>
-        <w:t xml:space="preserve"> data portals</w:t>
-      </w:r>
-      <w:r>
         <w:t xml:space="preserve"> </w:t>
       </w:r>
       <w:r>
+        <w:t xml:space="preserve">the </w:t>
+      </w:r>
+      <w:hyperlink r:id="rId15" w:history="1">
+        <w:r>
+          <w:rPr>
+            <w:rStyle w:val="Hyperlink"/>
+          </w:rPr>
+          <w:t>data portal</w:t>
+        </w:r>
+      </w:hyperlink>
+      <w:r>
+        <w:t xml:space="preserve"> </w:t>
+      </w:r>
+      <w:r>
         <w:fldChar w:fldCharType="begin"/>
       </w:r>
       <w:r>
-        <w:instrText xml:space="preserve"> ADDIN EN.CITE &lt;EndNote&gt;&lt;Cite&gt;&lt;Author&gt;USBR&lt;/Author&gt;&lt;Year&gt;2021&lt;/Year&gt;&lt;RecNum&gt;2773&lt;/RecNum&gt;&lt;DisplayText&gt;(USBR, 2021c; USBR, 2021d)&lt;/DisplayText&gt;&lt;record&gt;&lt;rec-number&gt;2773&lt;/rec-number&gt;&lt;foreign-keys&gt;&lt;key app="EN" db-id="xxt5ta9pd995dwesap0pdzzp2weaz0w9werf" timestamp="1619415581"&gt;2773&lt;/key&gt;&lt;/foreign-keys&gt;&lt;ref-type name="Report"&gt;27&lt;/ref-type&gt;&lt;contributors&gt;&lt;authors&gt;&lt;author&gt;USBR&lt;/author&gt;&lt;/authors&gt;&lt;/contributors&gt;&lt;titles&gt;&lt;title&gt;Glen Canyon Dam, Current Status, Lake Powell Inflow Forecast&lt;/title&gt;&lt;/titles&gt;&lt;dates&gt;&lt;year&gt;2021&lt;/year&gt;&lt;/dates&gt;&lt;publisher&gt;U.S. Bureau of Reclamation&lt;/publisher&gt;&lt;urls&gt;&lt;related-urls&gt;&lt;url&gt;https://www.usbr.gov/uc/water/crsp/cs/gcd.html&lt;/url&gt;&lt;/related-urls&gt;&lt;/urls&gt;&lt;/record&gt;&lt;/Cite&gt;&lt;Cite&gt;&lt;Author&gt;USBR&lt;/Author&gt;&lt;Year&gt;2021&lt;/Year&gt;&lt;RecNum&gt;2823&lt;/RecNum&gt;&lt;record&gt;&lt;rec-number&gt;2823&lt;/rec-number&gt;&lt;foreign-keys&gt;&lt;key app="EN" db-id="xxt5ta9pd995dwesap0pdzzp2weaz0w9werf" timestamp="1633466837"&gt;2823&lt;/key&gt;&lt;/foreign-keys&gt;&lt;ref-type name="Web Page"&gt;12&lt;/ref-type&gt;&lt;contributors&gt;&lt;authors&gt;&lt;author&gt;USBR&lt;/author&gt;&lt;/authors&gt;&lt;/contributors&gt;&lt;titles&gt;&lt;title&gt;Lake Mead at Hoover Dam, End of Month Elevation&lt;/title&gt;&lt;/titles&gt;&lt;volume&gt;2021&lt;/volume&gt;&lt;number&gt;October 5&lt;/number&gt;&lt;dates&gt;&lt;year&gt;2021&lt;/year&gt;&lt;/dates&gt;&lt;publisher&gt;Lower Colorado River Operations, U.S. Buruea of Reclamation&lt;/publisher&gt;&lt;urls&gt;&lt;related-urls&gt;&lt;url&gt;https://www.usbr.gov/lc/region/g4000/hourly/mead-elv.html&lt;/url&gt;&lt;/related-urls&gt;&lt;/urls&gt;&lt;/record&gt;&lt;/Cite&gt;&lt;/EndNote&gt;</w:instrText>
+        <w:instrText xml:space="preserve"> ADDIN EN.CITE &lt;EndNote&gt;&lt;Cite&gt;&lt;Author&gt;USBR&lt;/Author&gt;&lt;Year&gt;2021&lt;/Year&gt;&lt;RecNum&gt;2823&lt;/RecNum&gt;&lt;DisplayText&gt;(USBR, 2021c)&lt;/DisplayText&gt;&lt;record&gt;&lt;rec-number&gt;2823&lt;/rec-number&gt;&lt;foreign-keys&gt;&lt;key app="EN" db-id="xxt5ta9pd995dwesap0pdzzp2weaz0w9werf" timestamp="1633466837"&gt;2823&lt;/key&gt;&lt;/foreign-keys&gt;&lt;ref-type name="Web Page"&gt;12&lt;/ref-type&gt;&lt;contributors&gt;&lt;authors&gt;&lt;author&gt;USBR&lt;/author&gt;&lt;/authors&gt;&lt;/contributors&gt;&lt;titles&gt;&lt;title&gt;Lake Mead at Hoover Dam, End of Month Elevation&lt;/title&gt;&lt;/titles&gt;&lt;volume&gt;2021&lt;/volume&gt;&lt;number&gt;October 5&lt;/number&gt;&lt;dates&gt;&lt;year&gt;2021&lt;/year&gt;&lt;/dates&gt;&lt;publisher&gt;Lower Colorado River Operations, U.S. Buruea of Reclamation&lt;/publisher&gt;&lt;urls&gt;&lt;related-urls&gt;&lt;url&gt;https://www.usbr.gov/lc/region/g4000/hourly/mead-elv.html&lt;/url&gt;&lt;/related-urls&gt;&lt;/urls&gt;&lt;/record&gt;&lt;/Cite&gt;&lt;/EndNote&gt;</w:instrText>
       </w:r>
       <w:r>
         <w:fldChar w:fldCharType="separate"/>
@@ -4647,7 +4664,7 @@
         <w:rPr>
           <w:noProof/>
         </w:rPr>
-        <w:t>(USBR, 2021c; USBR, 2021d)</w:t>
+        <w:t>(USBR, 2021c)</w:t>
       </w:r>
       <w:r>
         <w:fldChar w:fldCharType="end"/>
@@ -5252,7 +5269,7 @@
                     <pic:cNvPicPr/>
                   </pic:nvPicPr>
                   <pic:blipFill>
-                    <a:blip r:embed="rId15"/>
+                    <a:blip r:embed="rId16"/>
                     <a:stretch>
                       <a:fillRect/>
                     </a:stretch>
@@ -5509,7 +5526,7 @@
                     </pic:cNvPicPr>
                   </pic:nvPicPr>
                   <pic:blipFill>
-                    <a:blip r:embed="rId16">
+                    <a:blip r:embed="rId17">
                       <a:extLst>
                         <a:ext uri="{28A0092B-C50C-407E-A947-70E740481C1C}">
                           <a14:useLocalDpi xmlns:a14="http://schemas.microsoft.com/office/drawing/2010/main" val="0"/>
@@ -5788,7 +5805,7 @@
         <w:fldChar w:fldCharType="begin"/>
       </w:r>
       <w:r>
-        <w:instrText xml:space="preserve"> ADDIN EN.CITE &lt;EndNote&gt;&lt;Cite&gt;&lt;Author&gt;USBR&lt;/Author&gt;&lt;Year&gt;2021&lt;/Year&gt;&lt;RecNum&gt;2818&lt;/RecNum&gt;&lt;DisplayText&gt;(USBR, 2021e)&lt;/DisplayText&gt;&lt;record&gt;&lt;rec-number&gt;2818&lt;/rec-number&gt;&lt;foreign-keys&gt;&lt;key app="EN" db-id="xxt5ta9pd995dwesap0pdzzp2weaz0w9werf" timestamp="1632863083"&gt;2818&lt;/key&gt;&lt;/foreign-keys&gt;&lt;ref-type name="Web Page"&gt;12&lt;/ref-type&gt;&lt;contributors&gt;&lt;authors&gt;&lt;author&gt;USBR&lt;/author&gt;&lt;/authors&gt;&lt;/contributors&gt;&lt;titles&gt;&lt;title&gt;Lake Powell Unregulated Inflow&lt;/title&gt;&lt;/titles&gt;&lt;volume&gt;2021&lt;/volume&gt;&lt;number&gt;September 28&lt;/number&gt;&lt;dates&gt;&lt;year&gt;2021&lt;/year&gt;&lt;/dates&gt;&lt;urls&gt;&lt;related-urls&gt;&lt;url&gt;https://www.usbr.gov/uc/water/crsp/studies/images/PowellForecast.png&lt;/url&gt;&lt;/related-urls&gt;&lt;/urls&gt;&lt;/record&gt;&lt;/Cite&gt;&lt;/EndNote&gt;</w:instrText>
+        <w:instrText xml:space="preserve"> ADDIN EN.CITE &lt;EndNote&gt;&lt;Cite&gt;&lt;Author&gt;USBR&lt;/Author&gt;&lt;Year&gt;2021&lt;/Year&gt;&lt;RecNum&gt;2818&lt;/RecNum&gt;&lt;DisplayText&gt;(USBR, 2021d)&lt;/DisplayText&gt;&lt;record&gt;&lt;rec-number&gt;2818&lt;/rec-number&gt;&lt;foreign-keys&gt;&lt;key app="EN" db-id="xxt5ta9pd995dwesap0pdzzp2weaz0w9werf" timestamp="1632863083"&gt;2818&lt;/key&gt;&lt;/foreign-keys&gt;&lt;ref-type name="Web Page"&gt;12&lt;/ref-type&gt;&lt;contributors&gt;&lt;authors&gt;&lt;author&gt;USBR&lt;/author&gt;&lt;/authors&gt;&lt;/contributors&gt;&lt;titles&gt;&lt;title&gt;Lake Powell Unregulated Inflow&lt;/title&gt;&lt;/titles&gt;&lt;volume&gt;2021&lt;/volume&gt;&lt;number&gt;September 28&lt;/number&gt;&lt;dates&gt;&lt;year&gt;2021&lt;/year&gt;&lt;/dates&gt;&lt;urls&gt;&lt;related-urls&gt;&lt;url&gt;https://www.usbr.gov/uc/water/crsp/studies/images/PowellForecast.png&lt;/url&gt;&lt;/related-urls&gt;&lt;/urls&gt;&lt;/record&gt;&lt;/Cite&gt;&lt;/EndNote&gt;</w:instrText>
       </w:r>
       <w:r>
         <w:fldChar w:fldCharType="separate"/>
@@ -5797,7 +5814,7 @@
         <w:rPr>
           <w:noProof/>
         </w:rPr>
-        <w:t>(USBR, 2021e)</w:t>
+        <w:t>(USBR, 2021d)</w:t>
       </w:r>
       <w:r>
         <w:fldChar w:fldCharType="end"/>
@@ -5833,107 +5850,6 @@
             <wp:extent cx="3418363" cy="3588261"/>
             <wp:effectExtent l="0" t="0" r="0" b="0"/>
             <wp:docPr id="20" name="Picture 20"/>
-            <wp:cNvGraphicFramePr>
-              <a:graphicFrameLocks xmlns:a="http://schemas.openxmlformats.org/drawingml/2006/main" noChangeAspect="1"/>
-            </wp:cNvGraphicFramePr>
-            <a:graphic xmlns:a="http://schemas.openxmlformats.org/drawingml/2006/main">
-              <a:graphicData uri="http://schemas.openxmlformats.org/drawingml/2006/picture">
-                <pic:pic xmlns:pic="http://schemas.openxmlformats.org/drawingml/2006/picture">
-                  <pic:nvPicPr>
-                    <pic:cNvPr id="1" name=""/>
-                    <pic:cNvPicPr/>
-                  </pic:nvPicPr>
-                  <pic:blipFill>
-                    <a:blip r:embed="rId17"/>
-                    <a:stretch>
-                      <a:fillRect/>
-                    </a:stretch>
-                  </pic:blipFill>
-                  <pic:spPr>
-                    <a:xfrm>
-                      <a:off x="0" y="0"/>
-                      <a:ext cx="3433216" cy="3603852"/>
-                    </a:xfrm>
-                    <a:prstGeom prst="rect">
-                      <a:avLst/>
-                    </a:prstGeom>
-                  </pic:spPr>
-                </pic:pic>
-              </a:graphicData>
-            </a:graphic>
-          </wp:inline>
-        </w:drawing>
-      </w:r>
-    </w:p>
-    <w:p>
-      <w:pPr>
-        <w:rPr>
-          <w:b/>
-          <w:bCs/>
-        </w:rPr>
-      </w:pPr>
-      <w:r>
-        <w:rPr>
-          <w:b/>
-          <w:bCs/>
-        </w:rPr>
-        <w:t>Figure 2</w:t>
-      </w:r>
-      <w:r>
-        <w:rPr>
-          <w:b/>
-          <w:bCs/>
-        </w:rPr>
-        <w:t xml:space="preserve">. Estimated natural inflow to Lake Powell </w:t>
-      </w:r>
-      <w:r>
-        <w:rPr>
-          <w:b/>
-          <w:bCs/>
-        </w:rPr>
-        <w:fldChar w:fldCharType="begin"/>
-      </w:r>
-      <w:r>
-        <w:rPr>
-          <w:b/>
-          <w:bCs/>
-        </w:rPr>
-        <w:instrText xml:space="preserve"> ADDIN EN.CITE &lt;EndNote&gt;&lt;Cite&gt;&lt;Author&gt;USBR&lt;/Author&gt;&lt;Year&gt;2021&lt;/Year&gt;&lt;RecNum&gt;2836&lt;/RecNum&gt;&lt;DisplayText&gt;(USBR, 2021a)&lt;/DisplayText&gt;&lt;record&gt;&lt;rec-number&gt;2836&lt;/rec-number&gt;&lt;foreign-keys&gt;&lt;key app="EN" db-id="xxt5ta9pd995dwesap0pdzzp2weaz0w9werf" timestamp="1636570167"&gt;2836&lt;/key&gt;&lt;/foreign-keys&gt;&lt;ref-type name="Report"&gt;27&lt;/ref-type&gt;&lt;contributors&gt;&lt;authors&gt;&lt;author&gt;USBR&lt;/author&gt;&lt;/authors&gt;&lt;/contributors&gt;&lt;titles&gt;&lt;title&gt;21st Century Colorado River: Hydrology and Risk of Lake Mead Reaching Critically Low Elevations&lt;/title&gt;&lt;/titles&gt;&lt;dates&gt;&lt;year&gt;2021&lt;/year&gt;&lt;pub-dates&gt;&lt;date&gt;November 5, 2021&lt;/date&gt;&lt;/pub-dates&gt;&lt;/dates&gt;&lt;publisher&gt;U.S. Bureau of Reclamation&lt;/publisher&gt;&lt;urls&gt;&lt;related-urls&gt;&lt;url&gt;https://github.com/dzeke/ColoradoRiverCoding/raw/main/500PlusPlan/MeadRisk-LBActionsWebianr11-5-21.pdf&lt;/url&gt;&lt;/related-urls&gt;&lt;/urls&gt;&lt;/record&gt;&lt;/Cite&gt;&lt;/EndNote&gt;</w:instrText>
-      </w:r>
-      <w:r>
-        <w:rPr>
-          <w:b/>
-          <w:bCs/>
-        </w:rPr>
-        <w:fldChar w:fldCharType="separate"/>
-      </w:r>
-      <w:r>
-        <w:rPr>
-          <w:b/>
-          <w:bCs/>
-          <w:noProof/>
-        </w:rPr>
-        <w:t>(USBR, 2021a)</w:t>
-      </w:r>
-      <w:r>
-        <w:rPr>
-          <w:b/>
-          <w:bCs/>
-        </w:rPr>
-        <w:fldChar w:fldCharType="end"/>
-      </w:r>
-    </w:p>
-    <w:p>
-      <w:r>
-        <w:rPr>
-          <w:noProof/>
-        </w:rPr>
-        <w:lastRenderedPageBreak/>
-        <w:drawing>
-          <wp:inline distT="0" distB="0" distL="0" distR="0" wp14:anchorId="0FD54F5A" wp14:editId="48518C2D">
-            <wp:extent cx="5266269" cy="3596929"/>
-            <wp:effectExtent l="0" t="0" r="0" b="3810"/>
-            <wp:docPr id="3" name="Picture 3"/>
             <wp:cNvGraphicFramePr>
               <a:graphicFrameLocks xmlns:a="http://schemas.openxmlformats.org/drawingml/2006/main" noChangeAspect="1"/>
             </wp:cNvGraphicFramePr>
@@ -5953,6 +5869,107 @@
                   <pic:spPr>
                     <a:xfrm>
                       <a:off x="0" y="0"/>
+                      <a:ext cx="3433216" cy="3603852"/>
+                    </a:xfrm>
+                    <a:prstGeom prst="rect">
+                      <a:avLst/>
+                    </a:prstGeom>
+                  </pic:spPr>
+                </pic:pic>
+              </a:graphicData>
+            </a:graphic>
+          </wp:inline>
+        </w:drawing>
+      </w:r>
+    </w:p>
+    <w:p>
+      <w:pPr>
+        <w:rPr>
+          <w:b/>
+          <w:bCs/>
+        </w:rPr>
+      </w:pPr>
+      <w:r>
+        <w:rPr>
+          <w:b/>
+          <w:bCs/>
+        </w:rPr>
+        <w:t>Figure 2</w:t>
+      </w:r>
+      <w:r>
+        <w:rPr>
+          <w:b/>
+          <w:bCs/>
+        </w:rPr>
+        <w:t xml:space="preserve">. Estimated natural inflow to Lake Powell </w:t>
+      </w:r>
+      <w:r>
+        <w:rPr>
+          <w:b/>
+          <w:bCs/>
+        </w:rPr>
+        <w:fldChar w:fldCharType="begin"/>
+      </w:r>
+      <w:r>
+        <w:rPr>
+          <w:b/>
+          <w:bCs/>
+        </w:rPr>
+        <w:instrText xml:space="preserve"> ADDIN EN.CITE &lt;EndNote&gt;&lt;Cite&gt;&lt;Author&gt;USBR&lt;/Author&gt;&lt;Year&gt;2021&lt;/Year&gt;&lt;RecNum&gt;2836&lt;/RecNum&gt;&lt;DisplayText&gt;(USBR, 2021a)&lt;/DisplayText&gt;&lt;record&gt;&lt;rec-number&gt;2836&lt;/rec-number&gt;&lt;foreign-keys&gt;&lt;key app="EN" db-id="xxt5ta9pd995dwesap0pdzzp2weaz0w9werf" timestamp="1636570167"&gt;2836&lt;/key&gt;&lt;/foreign-keys&gt;&lt;ref-type name="Report"&gt;27&lt;/ref-type&gt;&lt;contributors&gt;&lt;authors&gt;&lt;author&gt;USBR&lt;/author&gt;&lt;/authors&gt;&lt;/contributors&gt;&lt;titles&gt;&lt;title&gt;21st Century Colorado River: Hydrology and Risk of Lake Mead Reaching Critically Low Elevations&lt;/title&gt;&lt;/titles&gt;&lt;dates&gt;&lt;year&gt;2021&lt;/year&gt;&lt;pub-dates&gt;&lt;date&gt;November 5, 2021&lt;/date&gt;&lt;/pub-dates&gt;&lt;/dates&gt;&lt;publisher&gt;U.S. Bureau of Reclamation&lt;/publisher&gt;&lt;urls&gt;&lt;related-urls&gt;&lt;url&gt;https://github.com/dzeke/ColoradoRiverCoding/raw/main/500PlusPlan/MeadRisk-LBActionsWebianr11-5-21.pdf&lt;/url&gt;&lt;/related-urls&gt;&lt;/urls&gt;&lt;/record&gt;&lt;/Cite&gt;&lt;/EndNote&gt;</w:instrText>
+      </w:r>
+      <w:r>
+        <w:rPr>
+          <w:b/>
+          <w:bCs/>
+        </w:rPr>
+        <w:fldChar w:fldCharType="separate"/>
+      </w:r>
+      <w:r>
+        <w:rPr>
+          <w:b/>
+          <w:bCs/>
+          <w:noProof/>
+        </w:rPr>
+        <w:t>(USBR, 2021a)</w:t>
+      </w:r>
+      <w:r>
+        <w:rPr>
+          <w:b/>
+          <w:bCs/>
+        </w:rPr>
+        <w:fldChar w:fldCharType="end"/>
+      </w:r>
+    </w:p>
+    <w:p>
+      <w:r>
+        <w:rPr>
+          <w:noProof/>
+        </w:rPr>
+        <w:lastRenderedPageBreak/>
+        <w:drawing>
+          <wp:inline distT="0" distB="0" distL="0" distR="0" wp14:anchorId="0FD54F5A" wp14:editId="48518C2D">
+            <wp:extent cx="5266269" cy="3596929"/>
+            <wp:effectExtent l="0" t="0" r="0" b="3810"/>
+            <wp:docPr id="3" name="Picture 3"/>
+            <wp:cNvGraphicFramePr>
+              <a:graphicFrameLocks xmlns:a="http://schemas.openxmlformats.org/drawingml/2006/main" noChangeAspect="1"/>
+            </wp:cNvGraphicFramePr>
+            <a:graphic xmlns:a="http://schemas.openxmlformats.org/drawingml/2006/main">
+              <a:graphicData uri="http://schemas.openxmlformats.org/drawingml/2006/picture">
+                <pic:pic xmlns:pic="http://schemas.openxmlformats.org/drawingml/2006/picture">
+                  <pic:nvPicPr>
+                    <pic:cNvPr id="1" name=""/>
+                    <pic:cNvPicPr/>
+                  </pic:nvPicPr>
+                  <pic:blipFill>
+                    <a:blip r:embed="rId19"/>
+                    <a:stretch>
+                      <a:fillRect/>
+                    </a:stretch>
+                  </pic:blipFill>
+                  <pic:spPr>
+                    <a:xfrm>
+                      <a:off x="0" y="0"/>
                       <a:ext cx="5282926" cy="3608306"/>
                     </a:xfrm>
                     <a:prstGeom prst="rect">
@@ -6080,7 +6097,7 @@
                     <pic:cNvPicPr/>
                   </pic:nvPicPr>
                   <pic:blipFill rotWithShape="1">
-                    <a:blip r:embed="rId19"/>
+                    <a:blip r:embed="rId20"/>
                     <a:srcRect l="7846" t="8574" r="9367" b="11180"/>
                     <a:stretch/>
                   </pic:blipFill>
@@ -6156,7 +6173,7 @@
           <w:b/>
           <w:bCs/>
         </w:rPr>
-        <w:instrText xml:space="preserve"> ADDIN EN.CITE &lt;EndNote&gt;&lt;Cite&gt;&lt;Author&gt;USBR&lt;/Author&gt;&lt;Year&gt;2021&lt;/Year&gt;&lt;RecNum&gt;2818&lt;/RecNum&gt;&lt;DisplayText&gt;(USBR, 2021e)&lt;/DisplayText&gt;&lt;record&gt;&lt;rec-number&gt;2818&lt;/rec-number&gt;&lt;foreign-keys&gt;&lt;key app="EN" db-id="xxt5ta9pd995dwesap0pdzzp2weaz0w9werf" timestamp="1632863083"&gt;2818&lt;/key&gt;&lt;/foreign-keys&gt;&lt;ref-type name="Web Page"&gt;12&lt;/ref-type&gt;&lt;contributors&gt;&lt;authors&gt;&lt;author&gt;USBR&lt;/author&gt;&lt;/authors&gt;&lt;/contributors&gt;&lt;titles&gt;&lt;title&gt;Lake Powell Unregulated Inflow&lt;/title&gt;&lt;/titles&gt;&lt;volume&gt;2021&lt;/volume&gt;&lt;number&gt;September 28&lt;/number&gt;&lt;dates&gt;&lt;year&gt;2021&lt;/year&gt;&lt;/dates&gt;&lt;urls&gt;&lt;related-urls&gt;&lt;url&gt;https://www.usbr.gov/uc/water/crsp/studies/images/PowellForecast.png&lt;/url&gt;&lt;/related-urls&gt;&lt;/urls&gt;&lt;/record&gt;&lt;/Cite&gt;&lt;/EndNote&gt;</w:instrText>
+        <w:instrText xml:space="preserve"> ADDIN EN.CITE &lt;EndNote&gt;&lt;Cite&gt;&lt;Author&gt;USBR&lt;/Author&gt;&lt;Year&gt;2021&lt;/Year&gt;&lt;RecNum&gt;2818&lt;/RecNum&gt;&lt;DisplayText&gt;(USBR, 2021d)&lt;/DisplayText&gt;&lt;record&gt;&lt;rec-number&gt;2818&lt;/rec-number&gt;&lt;foreign-keys&gt;&lt;key app="EN" db-id="xxt5ta9pd995dwesap0pdzzp2weaz0w9werf" timestamp="1632863083"&gt;2818&lt;/key&gt;&lt;/foreign-keys&gt;&lt;ref-type name="Web Page"&gt;12&lt;/ref-type&gt;&lt;contributors&gt;&lt;authors&gt;&lt;author&gt;USBR&lt;/author&gt;&lt;/authors&gt;&lt;/contributors&gt;&lt;titles&gt;&lt;title&gt;Lake Powell Unregulated Inflow&lt;/title&gt;&lt;/titles&gt;&lt;volume&gt;2021&lt;/volume&gt;&lt;number&gt;September 28&lt;/number&gt;&lt;dates&gt;&lt;year&gt;2021&lt;/year&gt;&lt;/dates&gt;&lt;urls&gt;&lt;related-urls&gt;&lt;url&gt;https://www.usbr.gov/uc/water/crsp/studies/images/PowellForecast.png&lt;/url&gt;&lt;/related-urls&gt;&lt;/urls&gt;&lt;/record&gt;&lt;/Cite&gt;&lt;/EndNote&gt;</w:instrText>
       </w:r>
       <w:r>
         <w:rPr>
@@ -6171,7 +6188,7 @@
           <w:bCs/>
           <w:noProof/>
         </w:rPr>
-        <w:t>(USBR, 2021e)</w:t>
+        <w:t>(USBR, 2021d)</w:t>
       </w:r>
       <w:r>
         <w:rPr>
@@ -6228,301 +6245,6 @@
             <wp:extent cx="5558828" cy="1442563"/>
             <wp:effectExtent l="0" t="0" r="3810" b="5715"/>
             <wp:docPr id="8" name="Picture 8"/>
-            <wp:cNvGraphicFramePr>
-              <a:graphicFrameLocks xmlns:a="http://schemas.openxmlformats.org/drawingml/2006/main" noChangeAspect="1"/>
-            </wp:cNvGraphicFramePr>
-            <a:graphic xmlns:a="http://schemas.openxmlformats.org/drawingml/2006/main">
-              <a:graphicData uri="http://schemas.openxmlformats.org/drawingml/2006/picture">
-                <pic:pic xmlns:pic="http://schemas.openxmlformats.org/drawingml/2006/picture">
-                  <pic:nvPicPr>
-                    <pic:cNvPr id="1" name=""/>
-                    <pic:cNvPicPr/>
-                  </pic:nvPicPr>
-                  <pic:blipFill>
-                    <a:blip r:embed="rId20"/>
-                    <a:stretch>
-                      <a:fillRect/>
-                    </a:stretch>
-                  </pic:blipFill>
-                  <pic:spPr>
-                    <a:xfrm>
-                      <a:off x="0" y="0"/>
-                      <a:ext cx="5627222" cy="1460312"/>
-                    </a:xfrm>
-                    <a:prstGeom prst="rect">
-                      <a:avLst/>
-                    </a:prstGeom>
-                  </pic:spPr>
-                </pic:pic>
-              </a:graphicData>
-            </a:graphic>
-          </wp:inline>
-        </w:drawing>
-      </w:r>
-    </w:p>
-    <w:p>
-      <w:pPr>
-        <w:rPr>
-          <w:b/>
-          <w:bCs/>
-        </w:rPr>
-      </w:pPr>
-      <w:r>
-        <w:rPr>
-          <w:b/>
-          <w:bCs/>
-        </w:rPr>
-        <w:t>Figure 5</w:t>
-      </w:r>
-      <w:r>
-        <w:rPr>
-          <w:b/>
-          <w:bCs/>
-        </w:rPr>
-        <w:t xml:space="preserve">. </w:t>
-      </w:r>
-      <w:r>
-        <w:rPr>
-          <w:b/>
-          <w:bCs/>
-        </w:rPr>
-        <w:t xml:space="preserve">Process to go from gaged (measured) flow to natural flow </w:t>
-      </w:r>
-      <w:r>
-        <w:rPr>
-          <w:b/>
-          <w:bCs/>
-        </w:rPr>
-        <w:fldChar w:fldCharType="begin"/>
-      </w:r>
-      <w:r>
-        <w:rPr>
-          <w:b/>
-          <w:bCs/>
-        </w:rPr>
-        <w:instrText xml:space="preserve"> ADDIN EN.CITE &lt;EndNote&gt;&lt;Cite&gt;&lt;Author&gt;Wheeler&lt;/Author&gt;&lt;Year&gt;2019&lt;/Year&gt;&lt;RecNum&gt;2493&lt;/RecNum&gt;&lt;DisplayText&gt;(Wheeler et al., 2019)&lt;/DisplayText&gt;&lt;record&gt;&lt;rec-number&gt;2493&lt;/rec-number&gt;&lt;foreign-keys&gt;&lt;key app="EN" db-id="xxt5ta9pd995dwesap0pdzzp2weaz0w9werf" timestamp="1552627894"&gt;2493&lt;/key&gt;&lt;/foreign-keys&gt;&lt;ref-type name="Report"&gt;27&lt;/ref-type&gt;&lt;contributors&gt;&lt;authors&gt;&lt;author&gt;Kevin G. Wheeler&lt;/author&gt;&lt;author&gt;John C. Schmidt&lt;/author&gt;&lt;author&gt;David E. Rosenberg&lt;/author&gt;&lt;/authors&gt;&lt;/contributors&gt;&lt;titles&gt;&lt;title&gt;Water Resource Modelling of the Colorado River – Present and Future Strategies&lt;/title&gt;&lt;/titles&gt;&lt;pages&gt;47&lt;/pages&gt;&lt;number&gt;White Paper #2&lt;/number&gt;&lt;dates&gt;&lt;year&gt;2019&lt;/year&gt;&lt;pub-dates&gt;&lt;date&gt;August 15&lt;/date&gt;&lt;/pub-dates&gt;&lt;/dates&gt;&lt;pub-location&gt;Logan, Utah&lt;/pub-location&gt;&lt;publisher&gt;Center for Colorado River Studies, Utah State University&lt;/publisher&gt;&lt;urls&gt;&lt;related-urls&gt;&lt;url&gt;https://qcnr.usu.edu/coloradoriver/files/news/White-Paper-2.pdf&lt;/url&gt;&lt;/related-urls&gt;&lt;/urls&gt;&lt;/record&gt;&lt;/Cite&gt;&lt;/EndNote&gt;</w:instrText>
-      </w:r>
-      <w:r>
-        <w:rPr>
-          <w:b/>
-          <w:bCs/>
-        </w:rPr>
-        <w:fldChar w:fldCharType="separate"/>
-      </w:r>
-      <w:r>
-        <w:rPr>
-          <w:b/>
-          <w:bCs/>
-          <w:noProof/>
-        </w:rPr>
-        <w:t>(Wheeler et al., 2019)</w:t>
-      </w:r>
-      <w:r>
-        <w:rPr>
-          <w:b/>
-          <w:bCs/>
-        </w:rPr>
-        <w:fldChar w:fldCharType="end"/>
-      </w:r>
-      <w:r>
-        <w:rPr>
-          <w:b/>
-          <w:bCs/>
-        </w:rPr>
-        <w:t>.</w:t>
-      </w:r>
-    </w:p>
-    <w:p/>
-    <w:p>
-      <w:r>
-        <w:t>The model uses natural flow</w:t>
-      </w:r>
-      <w:r>
-        <w:t xml:space="preserve"> as in input</w:t>
-      </w:r>
-      <w:r>
-        <w:t xml:space="preserve"> because </w:t>
-      </w:r>
-      <w:r>
-        <w:t>the model first</w:t>
-      </w:r>
-      <w:r>
-        <w:t xml:space="preserve"> credits a share of</w:t>
-      </w:r>
-      <w:r>
-        <w:t xml:space="preserve"> the year’s</w:t>
-      </w:r>
-      <w:r>
-        <w:t xml:space="preserve"> natural flow</w:t>
-      </w:r>
-      <w:r>
-        <w:t xml:space="preserve"> to each </w:t>
-      </w:r>
-      <w:r>
-        <w:t>basin</w:t>
-      </w:r>
-      <w:r>
-        <w:t xml:space="preserve"> account. </w:t>
-      </w:r>
-      <w:r>
-        <w:t>Th</w:t>
-      </w:r>
-      <w:r>
-        <w:t xml:space="preserve">en </w:t>
-      </w:r>
-      <w:r>
-        <w:t>participants</w:t>
-      </w:r>
-      <w:r>
-        <w:t xml:space="preserve"> consume </w:t>
-      </w:r>
-      <w:r>
-        <w:t xml:space="preserve">and conserve </w:t>
-      </w:r>
-      <w:r>
-        <w:t>water</w:t>
-      </w:r>
-      <w:r>
-        <w:t xml:space="preserve">. </w:t>
-      </w:r>
-      <w:r>
-        <w:t>Consumed w</w:t>
-      </w:r>
-      <w:r>
-        <w:t xml:space="preserve">ater is </w:t>
-      </w:r>
-      <w:r>
-        <w:t xml:space="preserve">subtracted from the account balance to obtain the </w:t>
-      </w:r>
-      <w:r>
-        <w:t>end-of-year</w:t>
-      </w:r>
-      <w:r>
-        <w:t xml:space="preserve"> reservoir storage.</w:t>
-      </w:r>
-    </w:p>
-    <w:p>
-      <w:pPr>
-        <w:pStyle w:val="Heading2"/>
-      </w:pPr>
-      <w:bookmarkStart w:id="8" w:name="InterveningGrandCanyonFlow"/>
-      <w:r>
-        <w:t xml:space="preserve">2A. </w:t>
-      </w:r>
-      <w:r>
-        <w:t>Intervening Grand Canyon Flow</w:t>
-      </w:r>
-      <w:bookmarkEnd w:id="8"/>
-    </w:p>
-    <w:p>
-      <w:r>
-        <w:t xml:space="preserve">Enter the intervening flow </w:t>
-      </w:r>
-      <w:r>
-        <w:t xml:space="preserve">from the Paria, Little Colorado, and Virgin rivers plus seeps on the Grand Canyon </w:t>
-      </w:r>
-      <w:r>
-        <w:t xml:space="preserve">from Glen Canyon Dam </w:t>
-      </w:r>
-      <w:r>
-        <w:t>to</w:t>
-      </w:r>
-      <w:r>
-        <w:t xml:space="preserve"> Lake Mead</w:t>
-      </w:r>
-      <w:r>
-        <w:t xml:space="preserve">. </w:t>
-      </w:r>
-      <w:r>
-        <w:t xml:space="preserve">By default, the model uses an intervening Grad Canyon flow of 0.8 </w:t>
-      </w:r>
-      <w:proofErr w:type="spellStart"/>
-      <w:r>
-        <w:t>maf</w:t>
-      </w:r>
-      <w:proofErr w:type="spellEnd"/>
-      <w:r>
-        <w:t xml:space="preserve"> per year. </w:t>
-      </w:r>
-      <w:r>
-        <w:t>This intervening flow excludes</w:t>
-      </w:r>
-      <w:r>
-        <w:t xml:space="preserve"> Lake Powell release</w:t>
-      </w:r>
-      <w:r>
-        <w:t xml:space="preserve"> or other upstream consumptive use on the rivers</w:t>
-      </w:r>
-      <w:r>
-        <w:t xml:space="preserve">. </w:t>
-      </w:r>
-      <w:r>
-        <w:t xml:space="preserve">A compilation of </w:t>
-      </w:r>
-      <w:r>
-        <w:t xml:space="preserve">USGS gaged data from 1990 to 2020 show a mean </w:t>
-      </w:r>
-      <w:r>
-        <w:t xml:space="preserve">intervening Grand Canyon </w:t>
-      </w:r>
-      <w:r>
-        <w:t xml:space="preserve">flow of 0.9 </w:t>
-      </w:r>
-      <w:proofErr w:type="spellStart"/>
-      <w:r>
-        <w:t>maf</w:t>
-      </w:r>
-      <w:proofErr w:type="spellEnd"/>
-      <w:r>
-        <w:t xml:space="preserve"> per year with 5-year sequences below 0.75 </w:t>
-      </w:r>
-      <w:proofErr w:type="spellStart"/>
-      <w:r>
-        <w:t>maf</w:t>
-      </w:r>
-      <w:proofErr w:type="spellEnd"/>
-      <w:r>
-        <w:t xml:space="preserve"> (</w:t>
-      </w:r>
-      <w:r>
-        <w:t>Figure 5</w:t>
-      </w:r>
-      <w:r>
-        <w:t>)</w:t>
-      </w:r>
-      <w:r>
-        <w:fldChar w:fldCharType="begin"/>
-      </w:r>
-      <w:r>
-        <w:instrText xml:space="preserve"> ADDIN EN.CITE &lt;EndNote&gt;&lt;Cite&gt;&lt;Author&gt;Rosenberg&lt;/Author&gt;&lt;Year&gt;2021&lt;/Year&gt;&lt;RecNum&gt;2785&lt;/RecNum&gt;&lt;DisplayText&gt;(Rosenberg, 2021a)&lt;/DisplayText&gt;&lt;record&gt;&lt;rec-number&gt;2785&lt;/rec-number&gt;&lt;foreign-keys&gt;&lt;key app="EN" db-id="xxt5ta9pd995dwesap0pdzzp2weaz0w9werf" timestamp="1620770975"&gt;2785&lt;/key&gt;&lt;/foreign-keys&gt;&lt;ref-type name="Web Page"&gt;12&lt;/ref-type&gt;&lt;contributors&gt;&lt;authors&gt;&lt;author&gt;David E. Rosenberg&lt;/author&gt;&lt;/authors&gt;&lt;/contributors&gt;&lt;titles&gt;&lt;title&gt;Colorado River Coding: Grand Canyon Intervening Flow&lt;/title&gt;&lt;/titles&gt;&lt;dates&gt;&lt;year&gt;2021&lt;/year&gt;&lt;/dates&gt;&lt;publisher&gt;GrandCanyonInterveningFlow folder&lt;/publisher&gt;&lt;urls&gt;&lt;related-urls&gt;&lt;url&gt;https://doi.org/10.5281/zenodo.5501466&lt;/url&gt;&lt;/related-urls&gt;&lt;/urls&gt;&lt;/record&gt;&lt;/Cite&gt;&lt;/EndNote&gt;</w:instrText>
-      </w:r>
-      <w:r>
-        <w:fldChar w:fldCharType="separate"/>
-      </w:r>
-      <w:r>
-        <w:rPr>
-          <w:noProof/>
-        </w:rPr>
-        <w:t>(Rosenberg, 2021a)</w:t>
-      </w:r>
-      <w:r>
-        <w:fldChar w:fldCharType="end"/>
-      </w:r>
-      <w:r>
-        <w:t xml:space="preserve">. </w:t>
-      </w:r>
-    </w:p>
-    <w:p/>
-    <w:p>
-      <w:r>
-        <w:rPr>
-          <w:noProof/>
-        </w:rPr>
-        <w:drawing>
-          <wp:inline distT="0" distB="0" distL="0" distR="0" wp14:anchorId="070D3FAA" wp14:editId="7052714E">
-            <wp:extent cx="4508626" cy="2693615"/>
-            <wp:effectExtent l="0" t="0" r="6350" b="0"/>
-            <wp:docPr id="6" name="Picture 6"/>
             <wp:cNvGraphicFramePr>
               <a:graphicFrameLocks xmlns:a="http://schemas.openxmlformats.org/drawingml/2006/main" noChangeAspect="1"/>
             </wp:cNvGraphicFramePr>
@@ -6542,7 +6264,7 @@
                   <pic:spPr>
                     <a:xfrm>
                       <a:off x="0" y="0"/>
-                      <a:ext cx="4519711" cy="2700237"/>
+                      <a:ext cx="5627222" cy="1460312"/>
                     </a:xfrm>
                     <a:prstGeom prst="rect">
                       <a:avLst/>
@@ -6567,7 +6289,6 @@
           <w:b/>
           <w:bCs/>
         </w:rPr>
-        <w:lastRenderedPageBreak/>
         <w:t>Figure 5</w:t>
       </w:r>
       <w:r>
@@ -6575,25 +6296,162 @@
           <w:b/>
           <w:bCs/>
         </w:rPr>
-        <w:t>. Mean Grand Canyon tributary flow (Glen Canyon Dam to Lake Mead) for different sequence lengths.</w:t>
+        <w:t xml:space="preserve">. </w:t>
+      </w:r>
+      <w:r>
+        <w:rPr>
+          <w:b/>
+          <w:bCs/>
+        </w:rPr>
+        <w:t xml:space="preserve">Process to go from gaged (measured) flow to natural flow </w:t>
+      </w:r>
+      <w:r>
+        <w:rPr>
+          <w:b/>
+          <w:bCs/>
+        </w:rPr>
+        <w:fldChar w:fldCharType="begin"/>
+      </w:r>
+      <w:r>
+        <w:rPr>
+          <w:b/>
+          <w:bCs/>
+        </w:rPr>
+        <w:instrText xml:space="preserve"> ADDIN EN.CITE &lt;EndNote&gt;&lt;Cite&gt;&lt;Author&gt;Wheeler&lt;/Author&gt;&lt;Year&gt;2019&lt;/Year&gt;&lt;RecNum&gt;2493&lt;/RecNum&gt;&lt;DisplayText&gt;(Wheeler et al., 2019)&lt;/DisplayText&gt;&lt;record&gt;&lt;rec-number&gt;2493&lt;/rec-number&gt;&lt;foreign-keys&gt;&lt;key app="EN" db-id="xxt5ta9pd995dwesap0pdzzp2weaz0w9werf" timestamp="1552627894"&gt;2493&lt;/key&gt;&lt;/foreign-keys&gt;&lt;ref-type name="Report"&gt;27&lt;/ref-type&gt;&lt;contributors&gt;&lt;authors&gt;&lt;author&gt;Kevin G. Wheeler&lt;/author&gt;&lt;author&gt;John C. Schmidt&lt;/author&gt;&lt;author&gt;David E. Rosenberg&lt;/author&gt;&lt;/authors&gt;&lt;/contributors&gt;&lt;titles&gt;&lt;title&gt;Water Resource Modelling of the Colorado River – Present and Future Strategies&lt;/title&gt;&lt;/titles&gt;&lt;pages&gt;47&lt;/pages&gt;&lt;number&gt;White Paper #2&lt;/number&gt;&lt;dates&gt;&lt;year&gt;2019&lt;/year&gt;&lt;pub-dates&gt;&lt;date&gt;August 15&lt;/date&gt;&lt;/pub-dates&gt;&lt;/dates&gt;&lt;pub-location&gt;Logan, Utah&lt;/pub-location&gt;&lt;publisher&gt;Center for Colorado River Studies, Utah State University&lt;/publisher&gt;&lt;urls&gt;&lt;related-urls&gt;&lt;url&gt;https://qcnr.usu.edu/coloradoriver/files/news/White-Paper-2.pdf&lt;/url&gt;&lt;/related-urls&gt;&lt;/urls&gt;&lt;/record&gt;&lt;/Cite&gt;&lt;/EndNote&gt;</w:instrText>
+      </w:r>
+      <w:r>
+        <w:rPr>
+          <w:b/>
+          <w:bCs/>
+        </w:rPr>
+        <w:fldChar w:fldCharType="separate"/>
+      </w:r>
+      <w:r>
+        <w:rPr>
+          <w:b/>
+          <w:bCs/>
+          <w:noProof/>
+        </w:rPr>
+        <w:t>(Wheeler et al., 2019)</w:t>
+      </w:r>
+      <w:r>
+        <w:rPr>
+          <w:b/>
+          <w:bCs/>
+        </w:rPr>
+        <w:fldChar w:fldCharType="end"/>
+      </w:r>
+      <w:r>
+        <w:rPr>
+          <w:b/>
+          <w:bCs/>
+        </w:rPr>
+        <w:t>.</w:t>
+      </w:r>
+    </w:p>
+    <w:p/>
+    <w:p>
+      <w:r>
+        <w:t>The model uses natural flow</w:t>
+      </w:r>
+      <w:r>
+        <w:t xml:space="preserve"> as in input</w:t>
+      </w:r>
+      <w:r>
+        <w:t xml:space="preserve"> because </w:t>
+      </w:r>
+      <w:r>
+        <w:t>the model first</w:t>
+      </w:r>
+      <w:r>
+        <w:t xml:space="preserve"> credits a share of</w:t>
+      </w:r>
+      <w:r>
+        <w:t xml:space="preserve"> the year’s</w:t>
+      </w:r>
+      <w:r>
+        <w:t xml:space="preserve"> natural flow</w:t>
+      </w:r>
+      <w:r>
+        <w:t xml:space="preserve"> to each </w:t>
+      </w:r>
+      <w:r>
+        <w:t>basin</w:t>
+      </w:r>
+      <w:r>
+        <w:t xml:space="preserve"> account. </w:t>
+      </w:r>
+      <w:r>
+        <w:t>Th</w:t>
+      </w:r>
+      <w:r>
+        <w:t xml:space="preserve">en </w:t>
+      </w:r>
+      <w:r>
+        <w:t>participants</w:t>
+      </w:r>
+      <w:r>
+        <w:t xml:space="preserve"> consume </w:t>
+      </w:r>
+      <w:r>
+        <w:t xml:space="preserve">and conserve </w:t>
+      </w:r>
+      <w:r>
+        <w:t>water</w:t>
+      </w:r>
+      <w:r>
+        <w:t xml:space="preserve">. </w:t>
+      </w:r>
+      <w:r>
+        <w:t>Consumed w</w:t>
+      </w:r>
+      <w:r>
+        <w:t xml:space="preserve">ater is </w:t>
+      </w:r>
+      <w:r>
+        <w:t xml:space="preserve">subtracted from the account balance to obtain the </w:t>
+      </w:r>
+      <w:r>
+        <w:t>end-of-year</w:t>
+      </w:r>
+      <w:r>
+        <w:t xml:space="preserve"> reservoir storage.</w:t>
       </w:r>
     </w:p>
     <w:p>
       <w:pPr>
         <w:pStyle w:val="Heading2"/>
       </w:pPr>
-      <w:bookmarkStart w:id="9" w:name="MeadToImperial"/>
-      <w:r>
-        <w:t xml:space="preserve">2B. </w:t>
-      </w:r>
-      <w:r>
-        <w:t>Mead to Imperial Dam intervening flow</w:t>
-      </w:r>
-      <w:bookmarkEnd w:id="9"/>
-    </w:p>
-    <w:p>
-      <w:r>
-        <w:t xml:space="preserve">Enter the intervening flow from Hoover Dam to Imperial dam. By default, this intervening flow is 0.2 </w:t>
+      <w:bookmarkStart w:id="8" w:name="InterveningGrandCanyonFlow"/>
+      <w:r>
+        <w:t xml:space="preserve">2A. </w:t>
+      </w:r>
+      <w:r>
+        <w:t>Intervening Grand Canyon Flow</w:t>
+      </w:r>
+      <w:bookmarkEnd w:id="8"/>
+    </w:p>
+    <w:p>
+      <w:r>
+        <w:t xml:space="preserve">Enter the intervening flow </w:t>
+      </w:r>
+      <w:r>
+        <w:t xml:space="preserve">from the Paria, Little Colorado, and Virgin rivers plus seeps on the Grand Canyon </w:t>
+      </w:r>
+      <w:r>
+        <w:t xml:space="preserve">from Glen Canyon Dam </w:t>
+      </w:r>
+      <w:r>
+        <w:t>to</w:t>
+      </w:r>
+      <w:r>
+        <w:t xml:space="preserve"> Lake Mead</w:t>
+      </w:r>
+      <w:r>
+        <w:t xml:space="preserve">. </w:t>
+      </w:r>
+      <w:r>
+        <w:t xml:space="preserve">By default, the model uses an intervening Grad Canyon flow of 0.8 </w:t>
       </w:r>
       <w:proofErr w:type="spellStart"/>
       <w:r>
@@ -6601,13 +6459,59 @@
       </w:r>
       <w:proofErr w:type="spellEnd"/>
       <w:r>
-        <w:t xml:space="preserve"> per year and was estimated from the natural flow data set below Hoover Dam </w:t>
+        <w:t xml:space="preserve"> per year. </w:t>
+      </w:r>
+      <w:r>
+        <w:t>This intervening flow excludes</w:t>
+      </w:r>
+      <w:r>
+        <w:t xml:space="preserve"> Lake Powell release</w:t>
+      </w:r>
+      <w:r>
+        <w:t xml:space="preserve"> or other upstream consumptive use on the rivers</w:t>
+      </w:r>
+      <w:r>
+        <w:t xml:space="preserve">. </w:t>
+      </w:r>
+      <w:r>
+        <w:t xml:space="preserve">A compilation of </w:t>
+      </w:r>
+      <w:r>
+        <w:t xml:space="preserve">USGS gaged data from 1990 to 2020 show a mean </w:t>
+      </w:r>
+      <w:r>
+        <w:t xml:space="preserve">intervening Grand Canyon </w:t>
+      </w:r>
+      <w:r>
+        <w:t xml:space="preserve">flow of 0.9 </w:t>
+      </w:r>
+      <w:proofErr w:type="spellStart"/>
+      <w:r>
+        <w:t>maf</w:t>
+      </w:r>
+      <w:proofErr w:type="spellEnd"/>
+      <w:r>
+        <w:t xml:space="preserve"> per year with 5-year sequences below 0.75 </w:t>
+      </w:r>
+      <w:proofErr w:type="spellStart"/>
+      <w:r>
+        <w:t>maf</w:t>
+      </w:r>
+      <w:proofErr w:type="spellEnd"/>
+      <w:r>
+        <w:t xml:space="preserve"> (</w:t>
+      </w:r>
+      <w:r>
+        <w:t>Figure 5</w:t>
+      </w:r>
+      <w:r>
+        <w:t>)</w:t>
       </w:r>
       <w:r>
         <w:fldChar w:fldCharType="begin"/>
       </w:r>
       <w:r>
-        <w:instrText xml:space="preserve"> ADDIN EN.CITE &lt;EndNote&gt;&lt;Cite&gt;&lt;Author&gt;Prairie&lt;/Author&gt;&lt;Year&gt;2020&lt;/Year&gt;&lt;RecNum&gt;2704&lt;/RecNum&gt;&lt;DisplayText&gt;(Prairie, 2020)&lt;/DisplayText&gt;&lt;record&gt;&lt;rec-number&gt;2704&lt;/rec-number&gt;&lt;foreign-keys&gt;&lt;key app="EN" db-id="xxt5ta9pd995dwesap0pdzzp2weaz0w9werf" timestamp="1581993971"&gt;2704&lt;/key&gt;&lt;/foreign-keys&gt;&lt;ref-type name="Report"&gt;27&lt;/ref-type&gt;&lt;contributors&gt;&lt;authors&gt;&lt;author&gt;Jim Prairie&lt;/author&gt;&lt;/authors&gt;&lt;/contributors&gt;&lt;titles&gt;&lt;title&gt;Colorado River Basin Natural Flow and Salt Data&lt;/title&gt;&lt;/titles&gt;&lt;dates&gt;&lt;year&gt;2020&lt;/year&gt;&lt;pub-dates&gt;&lt;date&gt;January 10, 2020&lt;/date&gt;&lt;/pub-dates&gt;&lt;/dates&gt;&lt;publisher&gt;U.S. Bureau of Reclamation&lt;/publisher&gt;&lt;urls&gt;&lt;related-urls&gt;&lt;url&gt;https://www.usbr.gov/lc/region/g4000/NaturalFlow/current.html&lt;/url&gt;&lt;/related-urls&gt;&lt;/urls&gt;&lt;/record&gt;&lt;/Cite&gt;&lt;/EndNote&gt;</w:instrText>
+        <w:instrText xml:space="preserve"> ADDIN EN.CITE &lt;EndNote&gt;&lt;Cite&gt;&lt;Author&gt;Rosenberg&lt;/Author&gt;&lt;Year&gt;2021&lt;/Year&gt;&lt;RecNum&gt;2785&lt;/RecNum&gt;&lt;DisplayText&gt;(Rosenberg, 2021a)&lt;/DisplayText&gt;&lt;record&gt;&lt;rec-number&gt;2785&lt;/rec-number&gt;&lt;foreign-keys&gt;&lt;key app="EN" db-id="xxt5ta9pd995dwesap0pdzzp2weaz0w9werf" timestamp="1620770975"&gt;2785&lt;/key&gt;&lt;/foreign-keys&gt;&lt;ref-type name="Web Page"&gt;12&lt;/ref-type&gt;&lt;contributors&gt;&lt;authors&gt;&lt;author&gt;David E. Rosenberg&lt;/author&gt;&lt;/authors&gt;&lt;/contributors&gt;&lt;titles&gt;&lt;title&gt;Colorado River Coding: Grand Canyon Intervening Flow&lt;/title&gt;&lt;/titles&gt;&lt;dates&gt;&lt;year&gt;2021&lt;/year&gt;&lt;/dates&gt;&lt;publisher&gt;GrandCanyonInterveningFlow folder&lt;/publisher&gt;&lt;urls&gt;&lt;related-urls&gt;&lt;url&gt;https://doi.org/10.5281/zenodo.5501466&lt;/url&gt;&lt;/related-urls&gt;&lt;/urls&gt;&lt;/record&gt;&lt;/Cite&gt;&lt;/EndNote&gt;</w:instrText>
       </w:r>
       <w:r>
         <w:fldChar w:fldCharType="separate"/>
@@ -6616,399 +6520,26 @@
         <w:rPr>
           <w:noProof/>
         </w:rPr>
-        <w:t>(Prairie, 2020)</w:t>
+        <w:t>(Rosenberg, 2021a)</w:t>
       </w:r>
       <w:r>
         <w:fldChar w:fldCharType="end"/>
       </w:r>
       <w:r>
-        <w:t>.</w:t>
-      </w:r>
-    </w:p>
-    <w:p>
-      <w:pPr>
-        <w:pStyle w:val="Heading2"/>
-      </w:pPr>
-      <w:bookmarkStart w:id="10" w:name="HavasuParkerEvapET"/>
-      <w:r>
-        <w:t xml:space="preserve">2C. </w:t>
-      </w:r>
-      <w:r>
-        <w:t>Havasu/Parker evaporation and evapotranspiration</w:t>
-      </w:r>
-    </w:p>
-    <w:bookmarkEnd w:id="10"/>
-    <w:p>
-      <w:r>
-        <w:t>This value re</w:t>
-      </w:r>
-      <w:r>
-        <w:t>presents</w:t>
-      </w:r>
-      <w:r>
-        <w:t xml:space="preserve"> evaporation from Lakes Havasu and Parker and the evapotranspiration of riverbank vegetation from Hoover Dam down to Lake Havasu. A default value of 0.6 </w:t>
-      </w:r>
-      <w:proofErr w:type="spellStart"/>
-      <w:r>
-        <w:t>maf</w:t>
-      </w:r>
-      <w:proofErr w:type="spellEnd"/>
-      <w:r>
-        <w:t xml:space="preserve"> per year is used and represents the value used in Lake Mead accounting. Find annual estimates of the Havasu/Parker evaporations and evapotranspiration from 1995 to 2014 at </w:t>
-      </w:r>
-      <w:r>
-        <w:fldChar w:fldCharType="begin"/>
-      </w:r>
-      <w:r>
-        <w:instrText xml:space="preserve"> ADDIN EN.CITE &lt;EndNote&gt;&lt;Cite AuthorYear="1"&gt;&lt;Author&gt;USBR&lt;/Author&gt;&lt;Year&gt;2021&lt;/Year&gt;&lt;RecNum&gt;2772&lt;/RecNum&gt;&lt;DisplayText&gt;USBR (2021b)&lt;/DisplayText&gt;&lt;record&gt;&lt;rec-number&gt;2772&lt;/rec-number&gt;&lt;foreign-keys&gt;&lt;key app="EN" db-id="xxt5ta9pd995dwesap0pdzzp2weaz0w9werf" timestamp="1619406478"&gt;2772&lt;/key&gt;&lt;/foreign-keys&gt;&lt;ref-type name="Report"&gt;27&lt;/ref-type&gt;&lt;contributors&gt;&lt;authors&gt;&lt;author&gt;USBR&lt;/author&gt;&lt;/authors&gt;&lt;/contributors&gt;&lt;titles&gt;&lt;title&gt;Boulder Canyon Operations Office - Program and Activities: Water Accounting Reports&lt;/title&gt;&lt;/titles&gt;&lt;dates&gt;&lt;year&gt;2021&lt;/year&gt;&lt;/dates&gt;&lt;publisher&gt;U.S. Bureau of Reclamation&lt;/publisher&gt;&lt;urls&gt;&lt;related-urls&gt;&lt;url&gt;https://www.usbr.gov/lc/region/g4000/wtracct.html&lt;/url&gt;&lt;/related-urls&gt;&lt;/urls&gt;&lt;/record&gt;&lt;/Cite&gt;&lt;/EndNote&gt;</w:instrText>
-      </w:r>
-      <w:r>
-        <w:fldChar w:fldCharType="separate"/>
-      </w:r>
+        <w:t xml:space="preserve">. </w:t>
+      </w:r>
+    </w:p>
+    <w:p/>
+    <w:p>
       <w:r>
         <w:rPr>
           <w:noProof/>
         </w:rPr>
-        <w:t>USBR (2021b)</w:t>
-      </w:r>
-      <w:r>
-        <w:fldChar w:fldCharType="end"/>
-      </w:r>
-      <w:r>
-        <w:t>.</w:t>
-      </w:r>
-    </w:p>
-    <w:p>
-      <w:pPr>
-        <w:pStyle w:val="Heading1"/>
-      </w:pPr>
-      <w:bookmarkStart w:id="11" w:name="SplitReservoirStorage"/>
-      <w:r>
-        <w:lastRenderedPageBreak/>
-        <w:t xml:space="preserve">Step 3. </w:t>
-      </w:r>
-      <w:r>
-        <w:t xml:space="preserve">Split existing reservoir storage </w:t>
-      </w:r>
-      <w:bookmarkEnd w:id="11"/>
-      <w:r>
-        <w:t xml:space="preserve">among </w:t>
-      </w:r>
-      <w:r>
-        <w:t>accounts</w:t>
-      </w:r>
-      <w:r>
-        <w:t xml:space="preserve"> (year 1 only)</w:t>
-      </w:r>
-    </w:p>
-    <w:p>
-      <w:r>
-        <w:t>Participants s</w:t>
-      </w:r>
-      <w:r>
-        <w:t>plit the starting combined reservoir storage (</w:t>
-      </w:r>
-      <w:r>
-        <w:t>Figure 6</w:t>
-      </w:r>
-      <w:r>
-        <w:t xml:space="preserve">) entered in Section 1B among the </w:t>
-      </w:r>
-      <w:r>
-        <w:t xml:space="preserve">basin </w:t>
-      </w:r>
-      <w:r>
-        <w:t>accounts</w:t>
-      </w:r>
-      <w:r>
-        <w:t>.</w:t>
-      </w:r>
-      <w:r>
-        <w:t xml:space="preserve"> </w:t>
-      </w:r>
-      <w:r>
-        <w:t>T</w:t>
-      </w:r>
-      <w:r>
-        <w:t xml:space="preserve">here are many possibilities. </w:t>
-      </w:r>
-      <w:r>
-        <w:t>Here</w:t>
-      </w:r>
-      <w:r>
-        <w:t xml:space="preserve">, the default </w:t>
-      </w:r>
-      <w:r>
-        <w:t xml:space="preserve">values in Column B </w:t>
-      </w:r>
-      <w:r>
-        <w:t xml:space="preserve">apply </w:t>
-      </w:r>
-      <w:r>
-        <w:t xml:space="preserve">Interim Guidelines Intentionally Created Surplus (ICS) accounts, </w:t>
-      </w:r>
-      <w:r>
-        <w:t xml:space="preserve">the Lower and Upper Basin drought contingency plans and the Minute 323 to the U.S.-Mexico Treaty </w:t>
-      </w:r>
-      <w:r>
-        <w:fldChar w:fldCharType="begin"/>
-      </w:r>
-      <w:r>
-        <w:instrText xml:space="preserve"> ADDIN EN.CITE &lt;EndNote&gt;&lt;Cite&gt;&lt;Author&gt;IBWC&lt;/Author&gt;&lt;Year&gt;2021&lt;/Year&gt;&lt;RecNum&gt;2808&lt;/RecNum&gt;&lt;DisplayText&gt;(IBWC, 2021; USBR, 2019)&lt;/DisplayText&gt;&lt;record&gt;&lt;rec-number&gt;2808&lt;/rec-number&gt;&lt;foreign-keys&gt;&lt;key app="EN" db-id="xxt5ta9pd995dwesap0pdzzp2weaz0w9werf" timestamp="1626979126"&gt;2808&lt;/key&gt;&lt;/foreign-keys&gt;&lt;ref-type name="Web Page"&gt;12&lt;/ref-type&gt;&lt;contributors&gt;&lt;authors&gt;&lt;author&gt;IBWC&lt;/author&gt;&lt;/authors&gt;&lt;/contributors&gt;&lt;titles&gt;&lt;title&gt;Minutes between the United States and Mexican Sections of the IBWC&lt;/title&gt;&lt;/titles&gt;&lt;volume&gt;2021&lt;/volume&gt;&lt;number&gt;July 22&lt;/number&gt;&lt;dates&gt;&lt;year&gt;2021&lt;/year&gt;&lt;/dates&gt;&lt;publisher&gt;United States Section&lt;/publisher&gt;&lt;urls&gt;&lt;related-urls&gt;&lt;url&gt;https://www.ibwc.gov/Treaties_Minutes/Minutes.html&lt;/url&gt;&lt;/related-urls&gt;&lt;/urls&gt;&lt;/record&gt;&lt;/Cite&gt;&lt;Cite&gt;&lt;Author&gt;USBR&lt;/Author&gt;&lt;Year&gt;2019&lt;/Year&gt;&lt;RecNum&gt;2578&lt;/RecNum&gt;&lt;record&gt;&lt;rec-number&gt;2578&lt;/rec-number&gt;&lt;foreign-keys&gt;&lt;key app="EN" db-id="xxt5ta9pd995dwesap0pdzzp2weaz0w9werf" timestamp="1554700022"&gt;2578&lt;/key&gt;&lt;/foreign-keys&gt;&lt;ref-type name="Report"&gt;27&lt;/ref-type&gt;&lt;contributors&gt;&lt;authors&gt;&lt;author&gt;USBR&lt;/author&gt;&lt;/authors&gt;&lt;/contributors&gt;&lt;titles&gt;&lt;title&gt;Agreement Concerning Colorado River Drought Contingency Management and Operations&lt;/title&gt;&lt;/titles&gt;&lt;pages&gt;56&lt;/pages&gt;&lt;dates&gt;&lt;year&gt;2019&lt;/year&gt;&lt;pub-dates&gt;&lt;date&gt;May 20&lt;/date&gt;&lt;/pub-dates&gt;&lt;/dates&gt;&lt;pub-location&gt;Washington, DC&lt;/pub-location&gt;&lt;publisher&gt;U.S. Bureau of Reclamation&lt;/publisher&gt;&lt;urls&gt;&lt;related-urls&gt;&lt;url&gt;https://www.usbr.gov/ColoradoRiverBasin/dcp/index.html&lt;/url&gt;&lt;/related-urls&gt;&lt;/urls&gt;&lt;/record&gt;&lt;/Cite&gt;&lt;/EndNote&gt;</w:instrText>
-      </w:r>
-      <w:r>
-        <w:fldChar w:fldCharType="separate"/>
-      </w:r>
-      <w:r>
-        <w:rPr>
-          <w:noProof/>
-        </w:rPr>
-        <w:t>(IBWC, 2021; USBR, 2019)</w:t>
-      </w:r>
-      <w:r>
-        <w:fldChar w:fldCharType="end"/>
-      </w:r>
-      <w:r>
-        <w:t>.</w:t>
-      </w:r>
-    </w:p>
-    <w:p>
-      <w:pPr>
-        <w:pStyle w:val="ListParagraph"/>
-        <w:numPr>
-          <w:ilvl w:val="0"/>
-          <w:numId w:val="24"/>
-        </w:numPr>
-      </w:pPr>
-      <w:r>
-        <w:t xml:space="preserve">Assign the 11.6 </w:t>
-      </w:r>
-      <w:proofErr w:type="spellStart"/>
-      <w:r>
-        <w:t>maf</w:t>
-      </w:r>
-      <w:proofErr w:type="spellEnd"/>
-      <w:r>
-        <w:t xml:space="preserve"> protection volume to the shared, reserve account</w:t>
-      </w:r>
-      <w:r>
-        <w:t xml:space="preserve">. 11.6 </w:t>
-      </w:r>
-      <w:proofErr w:type="spellStart"/>
-      <w:r>
-        <w:t>maf</w:t>
-      </w:r>
-      <w:proofErr w:type="spellEnd"/>
-      <w:r>
-        <w:t xml:space="preserve"> is the sum of </w:t>
-      </w:r>
-      <w:r>
-        <w:t xml:space="preserve">5.9 </w:t>
-      </w:r>
-      <w:proofErr w:type="spellStart"/>
-      <w:r>
-        <w:t>maf</w:t>
-      </w:r>
-      <w:proofErr w:type="spellEnd"/>
-      <w:r>
-        <w:t xml:space="preserve"> </w:t>
-      </w:r>
-      <w:r>
-        <w:t>protection volume for</w:t>
-      </w:r>
-      <w:r>
-        <w:t xml:space="preserve"> Lake Powell </w:t>
-      </w:r>
-      <w:r>
-        <w:t>plus</w:t>
-      </w:r>
-      <w:r>
-        <w:t xml:space="preserve"> 5.7 </w:t>
-      </w:r>
-      <w:proofErr w:type="spellStart"/>
-      <w:r>
-        <w:t>maf</w:t>
-      </w:r>
-      <w:proofErr w:type="spellEnd"/>
-      <w:r>
-        <w:t xml:space="preserve"> </w:t>
-      </w:r>
-      <w:r>
-        <w:t xml:space="preserve">protection volume for </w:t>
-      </w:r>
-      <w:r>
-        <w:t>Lake Mead</w:t>
-      </w:r>
-      <w:r>
-        <w:t xml:space="preserve"> </w:t>
-      </w:r>
-      <w:r>
-        <w:fldChar w:fldCharType="begin"/>
-      </w:r>
-      <w:r>
-        <w:instrText xml:space="preserve"> ADDIN EN.CITE &lt;EndNote&gt;&lt;Cite&gt;&lt;Author&gt;USBR&lt;/Author&gt;&lt;Year&gt;2019&lt;/Year&gt;&lt;RecNum&gt;2578&lt;/RecNum&gt;&lt;DisplayText&gt;(USBR, 2019)&lt;/DisplayText&gt;&lt;record&gt;&lt;rec-number&gt;2578&lt;/rec-number&gt;&lt;foreign-keys&gt;&lt;key app="EN" db-id="xxt5ta9pd995dwesap0pdzzp2weaz0w9werf" timestamp="1554700022"&gt;2578&lt;/key&gt;&lt;/foreign-keys&gt;&lt;ref-type name="Report"&gt;27&lt;/ref-type&gt;&lt;contributors&gt;&lt;authors&gt;&lt;author&gt;USBR&lt;/author&gt;&lt;/authors&gt;&lt;/contributors&gt;&lt;titles&gt;&lt;title&gt;Agreement Concerning Colorado River Drought Contingency Management and Operations&lt;/title&gt;&lt;/titles&gt;&lt;pages&gt;56&lt;/pages&gt;&lt;dates&gt;&lt;year&gt;2019&lt;/year&gt;&lt;pub-dates&gt;&lt;date&gt;May 20&lt;/date&gt;&lt;/pub-dates&gt;&lt;/dates&gt;&lt;pub-location&gt;Washington, DC&lt;/pub-location&gt;&lt;publisher&gt;U.S. Bureau of Reclamation&lt;/publisher&gt;&lt;urls&gt;&lt;related-urls&gt;&lt;url&gt;https://www.usbr.gov/ColoradoRiverBasin/dcp/index.html&lt;/url&gt;&lt;/related-urls&gt;&lt;/urls&gt;&lt;/record&gt;&lt;/Cite&gt;&lt;/EndNote&gt;</w:instrText>
-      </w:r>
-      <w:r>
-        <w:fldChar w:fldCharType="separate"/>
-      </w:r>
-      <w:r>
-        <w:rPr>
-          <w:noProof/>
-        </w:rPr>
-        <w:t>(USBR, 2019)</w:t>
-      </w:r>
-      <w:r>
-        <w:fldChar w:fldCharType="end"/>
-      </w:r>
-      <w:r>
-        <w:t>.</w:t>
-      </w:r>
-    </w:p>
-    <w:p>
-      <w:pPr>
-        <w:pStyle w:val="ListParagraph"/>
-        <w:numPr>
-          <w:ilvl w:val="0"/>
-          <w:numId w:val="24"/>
-        </w:numPr>
-      </w:pPr>
-      <w:r>
-        <w:t xml:space="preserve">Assign the 0.17 </w:t>
-      </w:r>
-      <w:proofErr w:type="spellStart"/>
-      <w:r>
-        <w:t>maf</w:t>
-      </w:r>
-      <w:proofErr w:type="spellEnd"/>
-      <w:r>
-        <w:t xml:space="preserve"> in Mexico’s Lake Mead conservation account to Mexico </w:t>
-      </w:r>
-      <w:r>
-        <w:fldChar w:fldCharType="begin"/>
-      </w:r>
-      <w:r>
-        <w:instrText xml:space="preserve"> ADDIN EN.CITE &lt;EndNote&gt;&lt;Cite&gt;&lt;Author&gt;USBR&lt;/Author&gt;&lt;Year&gt;2021&lt;/Year&gt;&lt;RecNum&gt;2772&lt;/RecNum&gt;&lt;DisplayText&gt;(USBR, 2021b)&lt;/DisplayText&gt;&lt;record&gt;&lt;rec-number&gt;2772&lt;/rec-number&gt;&lt;foreign-keys&gt;&lt;key app="EN" db-id="xxt5ta9pd995dwesap0pdzzp2weaz0w9werf" timestamp="1619406478"&gt;2772&lt;/key&gt;&lt;/foreign-keys&gt;&lt;ref-type name="Report"&gt;27&lt;/ref-type&gt;&lt;contributors&gt;&lt;authors&gt;&lt;author&gt;USBR&lt;/author&gt;&lt;/authors&gt;&lt;/contributors&gt;&lt;titles&gt;&lt;title&gt;Boulder Canyon Operations Office - Program and Activities: Water Accounting Reports&lt;/title&gt;&lt;/titles&gt;&lt;dates&gt;&lt;year&gt;2021&lt;/year&gt;&lt;/dates&gt;&lt;publisher&gt;U.S. Bureau of Reclamation&lt;/publisher&gt;&lt;urls&gt;&lt;related-urls&gt;&lt;url&gt;https://www.usbr.gov/lc/region/g4000/wtracct.html&lt;/url&gt;&lt;/related-urls&gt;&lt;/urls&gt;&lt;/record&gt;&lt;/Cite&gt;&lt;/EndNote&gt;</w:instrText>
-      </w:r>
-      <w:r>
-        <w:fldChar w:fldCharType="separate"/>
-      </w:r>
-      <w:r>
-        <w:rPr>
-          <w:noProof/>
-        </w:rPr>
-        <w:t>(USBR, 2021b)</w:t>
-      </w:r>
-      <w:r>
-        <w:fldChar w:fldCharType="end"/>
-      </w:r>
-      <w:r>
-        <w:t>.</w:t>
-      </w:r>
-    </w:p>
-    <w:p>
-      <w:pPr>
-        <w:pStyle w:val="ListParagraph"/>
-        <w:numPr>
-          <w:ilvl w:val="0"/>
-          <w:numId w:val="24"/>
-        </w:numPr>
-      </w:pPr>
-      <w:r>
-        <w:t xml:space="preserve">Assign the </w:t>
-      </w:r>
-      <w:r>
-        <w:t xml:space="preserve">2.8 </w:t>
-      </w:r>
-      <w:proofErr w:type="spellStart"/>
-      <w:r>
-        <w:t>maf</w:t>
-      </w:r>
-      <w:proofErr w:type="spellEnd"/>
-      <w:r>
-        <w:t xml:space="preserve"> balance in Lower Basin Lake Mead conservation (ICS) accounts to the</w:t>
-      </w:r>
-      <w:r>
-        <w:t xml:space="preserve"> Lower Basin.</w:t>
-      </w:r>
-    </w:p>
-    <w:p>
-      <w:pPr>
-        <w:pStyle w:val="ListParagraph"/>
-        <w:numPr>
-          <w:ilvl w:val="0"/>
-          <w:numId w:val="24"/>
-        </w:numPr>
-      </w:pPr>
-      <w:r>
-        <w:t xml:space="preserve">Assign the remaining Lake Mead storage to the Lower Basin. </w:t>
-      </w:r>
-    </w:p>
-    <w:p>
-      <w:pPr>
-        <w:pStyle w:val="ListParagraph"/>
-        <w:numPr>
-          <w:ilvl w:val="0"/>
-          <w:numId w:val="24"/>
-        </w:numPr>
-      </w:pPr>
-      <w:r>
-        <w:t>Assign the remaining storage in Lake Powell to the Upper Basin.</w:t>
-      </w:r>
-    </w:p>
-    <w:p>
-      <w:pPr>
-        <w:pStyle w:val="ListParagraph"/>
-        <w:numPr>
-          <w:ilvl w:val="0"/>
-          <w:numId w:val="24"/>
-        </w:numPr>
-      </w:pPr>
-      <w:r>
-        <w:t>In these assignments, the Colorado River Delta and First Nations do not get any storage.</w:t>
-      </w:r>
-    </w:p>
-    <w:p>
-      <w:r>
-        <w:t xml:space="preserve">In actuality, the </w:t>
-      </w:r>
-      <w:r>
-        <w:t>participants</w:t>
-      </w:r>
-      <w:r>
-        <w:t xml:space="preserve"> </w:t>
-      </w:r>
-      <w:r>
-        <w:t>will negotiate over a share of the existing</w:t>
-      </w:r>
-      <w:r>
-        <w:t xml:space="preserve"> </w:t>
-      </w:r>
-      <w:r>
-        <w:t xml:space="preserve">reservoir storage. </w:t>
-      </w:r>
-      <w:r>
-        <w:t xml:space="preserve">In these </w:t>
-      </w:r>
-      <w:r>
-        <w:t>negotiation</w:t>
-      </w:r>
-      <w:r>
-        <w:t>s, participants</w:t>
-      </w:r>
-      <w:r>
-        <w:t xml:space="preserve"> will get the same or more storage water as they get with current operations. In the current operations there are no Lake Powell storage accounts and only Lake Mead conservation accounts for Lower Basin and Mexico.  </w:t>
-      </w:r>
-    </w:p>
-    <w:p>
-      <w:r>
-        <w:rPr>
-          <w:noProof/>
-        </w:rPr>
         <w:drawing>
-          <wp:inline distT="0" distB="0" distL="0" distR="0" wp14:anchorId="1512B680" wp14:editId="463CD920">
-            <wp:extent cx="4176601" cy="2594758"/>
-            <wp:effectExtent l="0" t="0" r="0" b="0"/>
-            <wp:docPr id="17" name="Picture 17"/>
+          <wp:inline distT="0" distB="0" distL="0" distR="0" wp14:anchorId="070D3FAA" wp14:editId="7052714E">
+            <wp:extent cx="4508626" cy="2693615"/>
+            <wp:effectExtent l="0" t="0" r="6350" b="0"/>
+            <wp:docPr id="6" name="Picture 6"/>
             <wp:cNvGraphicFramePr>
               <a:graphicFrameLocks xmlns:a="http://schemas.openxmlformats.org/drawingml/2006/main" noChangeAspect="1"/>
             </wp:cNvGraphicFramePr>
@@ -7028,6 +6559,492 @@
                   <pic:spPr>
                     <a:xfrm>
                       <a:off x="0" y="0"/>
+                      <a:ext cx="4519711" cy="2700237"/>
+                    </a:xfrm>
+                    <a:prstGeom prst="rect">
+                      <a:avLst/>
+                    </a:prstGeom>
+                  </pic:spPr>
+                </pic:pic>
+              </a:graphicData>
+            </a:graphic>
+          </wp:inline>
+        </w:drawing>
+      </w:r>
+    </w:p>
+    <w:p>
+      <w:pPr>
+        <w:rPr>
+          <w:b/>
+          <w:bCs/>
+        </w:rPr>
+      </w:pPr>
+      <w:r>
+        <w:rPr>
+          <w:b/>
+          <w:bCs/>
+        </w:rPr>
+        <w:lastRenderedPageBreak/>
+        <w:t>Figure 5</w:t>
+      </w:r>
+      <w:r>
+        <w:rPr>
+          <w:b/>
+          <w:bCs/>
+        </w:rPr>
+        <w:t>. Mean Grand Canyon tributary flow (Glen Canyon Dam to Lake Mead) for different sequence lengths.</w:t>
+      </w:r>
+    </w:p>
+    <w:p>
+      <w:pPr>
+        <w:pStyle w:val="Heading2"/>
+      </w:pPr>
+      <w:bookmarkStart w:id="9" w:name="MeadToImperial"/>
+      <w:r>
+        <w:t xml:space="preserve">2B. </w:t>
+      </w:r>
+      <w:r>
+        <w:t>Mead to Imperial Dam intervening flow</w:t>
+      </w:r>
+      <w:bookmarkEnd w:id="9"/>
+    </w:p>
+    <w:p>
+      <w:r>
+        <w:t xml:space="preserve">Enter the intervening flow from Hoover Dam to Imperial dam. By default, this intervening flow is 0.2 </w:t>
+      </w:r>
+      <w:proofErr w:type="spellStart"/>
+      <w:r>
+        <w:t>maf</w:t>
+      </w:r>
+      <w:proofErr w:type="spellEnd"/>
+      <w:r>
+        <w:t xml:space="preserve"> per year and was estimated from the natural flow data set below Hoover Dam </w:t>
+      </w:r>
+      <w:r>
+        <w:fldChar w:fldCharType="begin"/>
+      </w:r>
+      <w:r>
+        <w:instrText xml:space="preserve"> ADDIN EN.CITE &lt;EndNote&gt;&lt;Cite&gt;&lt;Author&gt;Prairie&lt;/Author&gt;&lt;Year&gt;2020&lt;/Year&gt;&lt;RecNum&gt;2704&lt;/RecNum&gt;&lt;DisplayText&gt;(Prairie, 2020)&lt;/DisplayText&gt;&lt;record&gt;&lt;rec-number&gt;2704&lt;/rec-number&gt;&lt;foreign-keys&gt;&lt;key app="EN" db-id="xxt5ta9pd995dwesap0pdzzp2weaz0w9werf" timestamp="1581993971"&gt;2704&lt;/key&gt;&lt;/foreign-keys&gt;&lt;ref-type name="Report"&gt;27&lt;/ref-type&gt;&lt;contributors&gt;&lt;authors&gt;&lt;author&gt;Jim Prairie&lt;/author&gt;&lt;/authors&gt;&lt;/contributors&gt;&lt;titles&gt;&lt;title&gt;Colorado River Basin Natural Flow and Salt Data&lt;/title&gt;&lt;/titles&gt;&lt;dates&gt;&lt;year&gt;2020&lt;/year&gt;&lt;pub-dates&gt;&lt;date&gt;January 10, 2020&lt;/date&gt;&lt;/pub-dates&gt;&lt;/dates&gt;&lt;publisher&gt;U.S. Bureau of Reclamation&lt;/publisher&gt;&lt;urls&gt;&lt;related-urls&gt;&lt;url&gt;https://www.usbr.gov/lc/region/g4000/NaturalFlow/current.html&lt;/url&gt;&lt;/related-urls&gt;&lt;/urls&gt;&lt;/record&gt;&lt;/Cite&gt;&lt;/EndNote&gt;</w:instrText>
+      </w:r>
+      <w:r>
+        <w:fldChar w:fldCharType="separate"/>
+      </w:r>
+      <w:r>
+        <w:rPr>
+          <w:noProof/>
+        </w:rPr>
+        <w:t>(Prairie, 2020)</w:t>
+      </w:r>
+      <w:r>
+        <w:fldChar w:fldCharType="end"/>
+      </w:r>
+      <w:r>
+        <w:t>.</w:t>
+      </w:r>
+    </w:p>
+    <w:p>
+      <w:pPr>
+        <w:pStyle w:val="Heading2"/>
+      </w:pPr>
+      <w:bookmarkStart w:id="10" w:name="HavasuParkerEvapET"/>
+      <w:r>
+        <w:t xml:space="preserve">2C. </w:t>
+      </w:r>
+      <w:r>
+        <w:t>Havasu/Parker evaporation and evapotranspiration</w:t>
+      </w:r>
+    </w:p>
+    <w:bookmarkEnd w:id="10"/>
+    <w:p>
+      <w:r>
+        <w:t>This value re</w:t>
+      </w:r>
+      <w:r>
+        <w:t>presents</w:t>
+      </w:r>
+      <w:r>
+        <w:t xml:space="preserve"> evaporation from Lakes Havasu and Parker and the evapotranspiration of riverbank vegetation from Hoover Dam down to Lake Havasu. A default value of 0.6 </w:t>
+      </w:r>
+      <w:proofErr w:type="spellStart"/>
+      <w:r>
+        <w:t>maf</w:t>
+      </w:r>
+      <w:proofErr w:type="spellEnd"/>
+      <w:r>
+        <w:t xml:space="preserve"> per year is used and represents the value used in Lake Mead accounting. Find annual estimates of the Havasu/Parker evaporations and evapotranspiration from 1995 to 2014 at </w:t>
+      </w:r>
+      <w:r>
+        <w:fldChar w:fldCharType="begin"/>
+      </w:r>
+      <w:r>
+        <w:instrText xml:space="preserve"> ADDIN EN.CITE &lt;EndNote&gt;&lt;Cite AuthorYear="1"&gt;&lt;Author&gt;USBR&lt;/Author&gt;&lt;Year&gt;2021&lt;/Year&gt;&lt;RecNum&gt;2772&lt;/RecNum&gt;&lt;DisplayText&gt;USBR (2021b)&lt;/DisplayText&gt;&lt;record&gt;&lt;rec-number&gt;2772&lt;/rec-number&gt;&lt;foreign-keys&gt;&lt;key app="EN" db-id="xxt5ta9pd995dwesap0pdzzp2weaz0w9werf" timestamp="1619406478"&gt;2772&lt;/key&gt;&lt;/foreign-keys&gt;&lt;ref-type name="Report"&gt;27&lt;/ref-type&gt;&lt;contributors&gt;&lt;authors&gt;&lt;author&gt;USBR&lt;/author&gt;&lt;/authors&gt;&lt;/contributors&gt;&lt;titles&gt;&lt;title&gt;Boulder Canyon Operations Office - Program and Activities: Water Accounting Reports&lt;/title&gt;&lt;/titles&gt;&lt;dates&gt;&lt;year&gt;2021&lt;/year&gt;&lt;/dates&gt;&lt;publisher&gt;U.S. Bureau of Reclamation&lt;/publisher&gt;&lt;urls&gt;&lt;related-urls&gt;&lt;url&gt;https://www.usbr.gov/lc/region/g4000/wtracct.html&lt;/url&gt;&lt;/related-urls&gt;&lt;/urls&gt;&lt;/record&gt;&lt;/Cite&gt;&lt;/EndNote&gt;</w:instrText>
+      </w:r>
+      <w:r>
+        <w:fldChar w:fldCharType="separate"/>
+      </w:r>
+      <w:r>
+        <w:rPr>
+          <w:noProof/>
+        </w:rPr>
+        <w:t>USBR (2021b)</w:t>
+      </w:r>
+      <w:r>
+        <w:fldChar w:fldCharType="end"/>
+      </w:r>
+      <w:r>
+        <w:t>.</w:t>
+      </w:r>
+    </w:p>
+    <w:p>
+      <w:pPr>
+        <w:pStyle w:val="Heading1"/>
+      </w:pPr>
+      <w:bookmarkStart w:id="11" w:name="SplitReservoirStorage"/>
+      <w:r>
+        <w:lastRenderedPageBreak/>
+        <w:t xml:space="preserve">Step 3. </w:t>
+      </w:r>
+      <w:r>
+        <w:t xml:space="preserve">Split existing reservoir storage </w:t>
+      </w:r>
+      <w:bookmarkEnd w:id="11"/>
+      <w:r>
+        <w:t xml:space="preserve">among </w:t>
+      </w:r>
+      <w:r>
+        <w:t>accounts</w:t>
+      </w:r>
+      <w:r>
+        <w:t xml:space="preserve"> (year 1 only)</w:t>
+      </w:r>
+    </w:p>
+    <w:p>
+      <w:r>
+        <w:t>Participants s</w:t>
+      </w:r>
+      <w:r>
+        <w:t>plit the starting combined reservoir storage (</w:t>
+      </w:r>
+      <w:r>
+        <w:t>Figure 6</w:t>
+      </w:r>
+      <w:r>
+        <w:t xml:space="preserve">) entered in Section 1B among the </w:t>
+      </w:r>
+      <w:r>
+        <w:t xml:space="preserve">basin </w:t>
+      </w:r>
+      <w:r>
+        <w:t>accounts</w:t>
+      </w:r>
+      <w:r>
+        <w:t>.</w:t>
+      </w:r>
+      <w:r>
+        <w:t xml:space="preserve"> </w:t>
+      </w:r>
+      <w:r>
+        <w:t>T</w:t>
+      </w:r>
+      <w:r>
+        <w:t xml:space="preserve">here are many possibilities. </w:t>
+      </w:r>
+      <w:r>
+        <w:t>Here</w:t>
+      </w:r>
+      <w:r>
+        <w:t xml:space="preserve">, the default </w:t>
+      </w:r>
+      <w:r>
+        <w:t xml:space="preserve">values in Column B </w:t>
+      </w:r>
+      <w:r>
+        <w:t xml:space="preserve">apply </w:t>
+      </w:r>
+      <w:r>
+        <w:t xml:space="preserve">Interim Guidelines Intentionally Created Surplus (ICS) accounts, </w:t>
+      </w:r>
+      <w:r>
+        <w:t xml:space="preserve">the Lower and Upper Basin drought contingency plans and the Minute 323 to the U.S.-Mexico Treaty </w:t>
+      </w:r>
+      <w:r>
+        <w:fldChar w:fldCharType="begin"/>
+      </w:r>
+      <w:r>
+        <w:instrText xml:space="preserve"> ADDIN EN.CITE &lt;EndNote&gt;&lt;Cite&gt;&lt;Author&gt;IBWC&lt;/Author&gt;&lt;Year&gt;2021&lt;/Year&gt;&lt;RecNum&gt;2808&lt;/RecNum&gt;&lt;DisplayText&gt;(IBWC, 2021; USBR, 2019)&lt;/DisplayText&gt;&lt;record&gt;&lt;rec-number&gt;2808&lt;/rec-number&gt;&lt;foreign-keys&gt;&lt;key app="EN" db-id="xxt5ta9pd995dwesap0pdzzp2weaz0w9werf" timestamp="1626979126"&gt;2808&lt;/key&gt;&lt;/foreign-keys&gt;&lt;ref-type name="Web Page"&gt;12&lt;/ref-type&gt;&lt;contributors&gt;&lt;authors&gt;&lt;author&gt;IBWC&lt;/author&gt;&lt;/authors&gt;&lt;/contributors&gt;&lt;titles&gt;&lt;title&gt;Minutes between the United States and Mexican Sections of the IBWC&lt;/title&gt;&lt;/titles&gt;&lt;volume&gt;2021&lt;/volume&gt;&lt;number&gt;July 22&lt;/number&gt;&lt;dates&gt;&lt;year&gt;2021&lt;/year&gt;&lt;/dates&gt;&lt;publisher&gt;United States Section&lt;/publisher&gt;&lt;urls&gt;&lt;related-urls&gt;&lt;url&gt;https://www.ibwc.gov/Treaties_Minutes/Minutes.html&lt;/url&gt;&lt;/related-urls&gt;&lt;/urls&gt;&lt;/record&gt;&lt;/Cite&gt;&lt;Cite&gt;&lt;Author&gt;USBR&lt;/Author&gt;&lt;Year&gt;2019&lt;/Year&gt;&lt;RecNum&gt;2578&lt;/RecNum&gt;&lt;record&gt;&lt;rec-number&gt;2578&lt;/rec-number&gt;&lt;foreign-keys&gt;&lt;key app="EN" db-id="xxt5ta9pd995dwesap0pdzzp2weaz0w9werf" timestamp="1554700022"&gt;2578&lt;/key&gt;&lt;/foreign-keys&gt;&lt;ref-type name="Report"&gt;27&lt;/ref-type&gt;&lt;contributors&gt;&lt;authors&gt;&lt;author&gt;USBR&lt;/author&gt;&lt;/authors&gt;&lt;/contributors&gt;&lt;titles&gt;&lt;title&gt;Agreement Concerning Colorado River Drought Contingency Management and Operations&lt;/title&gt;&lt;/titles&gt;&lt;pages&gt;56&lt;/pages&gt;&lt;dates&gt;&lt;year&gt;2019&lt;/year&gt;&lt;pub-dates&gt;&lt;date&gt;May 20&lt;/date&gt;&lt;/pub-dates&gt;&lt;/dates&gt;&lt;pub-location&gt;Washington, DC&lt;/pub-location&gt;&lt;publisher&gt;U.S. Bureau of Reclamation&lt;/publisher&gt;&lt;urls&gt;&lt;related-urls&gt;&lt;url&gt;https://www.usbr.gov/ColoradoRiverBasin/dcp/index.html&lt;/url&gt;&lt;/related-urls&gt;&lt;/urls&gt;&lt;/record&gt;&lt;/Cite&gt;&lt;/EndNote&gt;</w:instrText>
+      </w:r>
+      <w:r>
+        <w:fldChar w:fldCharType="separate"/>
+      </w:r>
+      <w:r>
+        <w:rPr>
+          <w:noProof/>
+        </w:rPr>
+        <w:t>(IBWC, 2021; USBR, 2019)</w:t>
+      </w:r>
+      <w:r>
+        <w:fldChar w:fldCharType="end"/>
+      </w:r>
+      <w:r>
+        <w:t>.</w:t>
+      </w:r>
+    </w:p>
+    <w:p>
+      <w:pPr>
+        <w:pStyle w:val="ListParagraph"/>
+        <w:numPr>
+          <w:ilvl w:val="0"/>
+          <w:numId w:val="24"/>
+        </w:numPr>
+      </w:pPr>
+      <w:r>
+        <w:t xml:space="preserve">Assign the 11.6 </w:t>
+      </w:r>
+      <w:proofErr w:type="spellStart"/>
+      <w:r>
+        <w:t>maf</w:t>
+      </w:r>
+      <w:proofErr w:type="spellEnd"/>
+      <w:r>
+        <w:t xml:space="preserve"> protection volume to the shared, reserve account</w:t>
+      </w:r>
+      <w:r>
+        <w:t xml:space="preserve">. 11.6 </w:t>
+      </w:r>
+      <w:proofErr w:type="spellStart"/>
+      <w:r>
+        <w:t>maf</w:t>
+      </w:r>
+      <w:proofErr w:type="spellEnd"/>
+      <w:r>
+        <w:t xml:space="preserve"> is the sum of </w:t>
+      </w:r>
+      <w:r>
+        <w:t xml:space="preserve">5.9 </w:t>
+      </w:r>
+      <w:proofErr w:type="spellStart"/>
+      <w:r>
+        <w:t>maf</w:t>
+      </w:r>
+      <w:proofErr w:type="spellEnd"/>
+      <w:r>
+        <w:t xml:space="preserve"> </w:t>
+      </w:r>
+      <w:r>
+        <w:t>protection volume for</w:t>
+      </w:r>
+      <w:r>
+        <w:t xml:space="preserve"> Lake Powell </w:t>
+      </w:r>
+      <w:r>
+        <w:t>plus</w:t>
+      </w:r>
+      <w:r>
+        <w:t xml:space="preserve"> 5.7 </w:t>
+      </w:r>
+      <w:proofErr w:type="spellStart"/>
+      <w:r>
+        <w:t>maf</w:t>
+      </w:r>
+      <w:proofErr w:type="spellEnd"/>
+      <w:r>
+        <w:t xml:space="preserve"> </w:t>
+      </w:r>
+      <w:r>
+        <w:t xml:space="preserve">protection volume for </w:t>
+      </w:r>
+      <w:r>
+        <w:t>Lake Mead</w:t>
+      </w:r>
+      <w:r>
+        <w:t xml:space="preserve"> </w:t>
+      </w:r>
+      <w:r>
+        <w:fldChar w:fldCharType="begin"/>
+      </w:r>
+      <w:r>
+        <w:instrText xml:space="preserve"> ADDIN EN.CITE &lt;EndNote&gt;&lt;Cite&gt;&lt;Author&gt;USBR&lt;/Author&gt;&lt;Year&gt;2019&lt;/Year&gt;&lt;RecNum&gt;2578&lt;/RecNum&gt;&lt;DisplayText&gt;(USBR, 2019)&lt;/DisplayText&gt;&lt;record&gt;&lt;rec-number&gt;2578&lt;/rec-number&gt;&lt;foreign-keys&gt;&lt;key app="EN" db-id="xxt5ta9pd995dwesap0pdzzp2weaz0w9werf" timestamp="1554700022"&gt;2578&lt;/key&gt;&lt;/foreign-keys&gt;&lt;ref-type name="Report"&gt;27&lt;/ref-type&gt;&lt;contributors&gt;&lt;authors&gt;&lt;author&gt;USBR&lt;/author&gt;&lt;/authors&gt;&lt;/contributors&gt;&lt;titles&gt;&lt;title&gt;Agreement Concerning Colorado River Drought Contingency Management and Operations&lt;/title&gt;&lt;/titles&gt;&lt;pages&gt;56&lt;/pages&gt;&lt;dates&gt;&lt;year&gt;2019&lt;/year&gt;&lt;pub-dates&gt;&lt;date&gt;May 20&lt;/date&gt;&lt;/pub-dates&gt;&lt;/dates&gt;&lt;pub-location&gt;Washington, DC&lt;/pub-location&gt;&lt;publisher&gt;U.S. Bureau of Reclamation&lt;/publisher&gt;&lt;urls&gt;&lt;related-urls&gt;&lt;url&gt;https://www.usbr.gov/ColoradoRiverBasin/dcp/index.html&lt;/url&gt;&lt;/related-urls&gt;&lt;/urls&gt;&lt;/record&gt;&lt;/Cite&gt;&lt;/EndNote&gt;</w:instrText>
+      </w:r>
+      <w:r>
+        <w:fldChar w:fldCharType="separate"/>
+      </w:r>
+      <w:r>
+        <w:rPr>
+          <w:noProof/>
+        </w:rPr>
+        <w:t>(USBR, 2019)</w:t>
+      </w:r>
+      <w:r>
+        <w:fldChar w:fldCharType="end"/>
+      </w:r>
+      <w:r>
+        <w:t>.</w:t>
+      </w:r>
+    </w:p>
+    <w:p>
+      <w:pPr>
+        <w:pStyle w:val="ListParagraph"/>
+        <w:numPr>
+          <w:ilvl w:val="0"/>
+          <w:numId w:val="24"/>
+        </w:numPr>
+      </w:pPr>
+      <w:r>
+        <w:t xml:space="preserve">Assign the 0.17 </w:t>
+      </w:r>
+      <w:proofErr w:type="spellStart"/>
+      <w:r>
+        <w:t>maf</w:t>
+      </w:r>
+      <w:proofErr w:type="spellEnd"/>
+      <w:r>
+        <w:t xml:space="preserve"> in Mexico’s Lake Mead conservation account to Mexico </w:t>
+      </w:r>
+      <w:r>
+        <w:fldChar w:fldCharType="begin"/>
+      </w:r>
+      <w:r>
+        <w:instrText xml:space="preserve"> ADDIN EN.CITE &lt;EndNote&gt;&lt;Cite&gt;&lt;Author&gt;USBR&lt;/Author&gt;&lt;Year&gt;2021&lt;/Year&gt;&lt;RecNum&gt;2772&lt;/RecNum&gt;&lt;DisplayText&gt;(USBR, 2021b)&lt;/DisplayText&gt;&lt;record&gt;&lt;rec-number&gt;2772&lt;/rec-number&gt;&lt;foreign-keys&gt;&lt;key app="EN" db-id="xxt5ta9pd995dwesap0pdzzp2weaz0w9werf" timestamp="1619406478"&gt;2772&lt;/key&gt;&lt;/foreign-keys&gt;&lt;ref-type name="Report"&gt;27&lt;/ref-type&gt;&lt;contributors&gt;&lt;authors&gt;&lt;author&gt;USBR&lt;/author&gt;&lt;/authors&gt;&lt;/contributors&gt;&lt;titles&gt;&lt;title&gt;Boulder Canyon Operations Office - Program and Activities: Water Accounting Reports&lt;/title&gt;&lt;/titles&gt;&lt;dates&gt;&lt;year&gt;2021&lt;/year&gt;&lt;/dates&gt;&lt;publisher&gt;U.S. Bureau of Reclamation&lt;/publisher&gt;&lt;urls&gt;&lt;related-urls&gt;&lt;url&gt;https://www.usbr.gov/lc/region/g4000/wtracct.html&lt;/url&gt;&lt;/related-urls&gt;&lt;/urls&gt;&lt;/record&gt;&lt;/Cite&gt;&lt;/EndNote&gt;</w:instrText>
+      </w:r>
+      <w:r>
+        <w:fldChar w:fldCharType="separate"/>
+      </w:r>
+      <w:r>
+        <w:rPr>
+          <w:noProof/>
+        </w:rPr>
+        <w:t>(USBR, 2021b)</w:t>
+      </w:r>
+      <w:r>
+        <w:fldChar w:fldCharType="end"/>
+      </w:r>
+      <w:r>
+        <w:t>.</w:t>
+      </w:r>
+    </w:p>
+    <w:p>
+      <w:pPr>
+        <w:pStyle w:val="ListParagraph"/>
+        <w:numPr>
+          <w:ilvl w:val="0"/>
+          <w:numId w:val="24"/>
+        </w:numPr>
+      </w:pPr>
+      <w:r>
+        <w:t xml:space="preserve">Assign the </w:t>
+      </w:r>
+      <w:r>
+        <w:t xml:space="preserve">2.8 </w:t>
+      </w:r>
+      <w:proofErr w:type="spellStart"/>
+      <w:r>
+        <w:t>maf</w:t>
+      </w:r>
+      <w:proofErr w:type="spellEnd"/>
+      <w:r>
+        <w:t xml:space="preserve"> balance in Lower Basin Lake Mead conservation (ICS) accounts to the</w:t>
+      </w:r>
+      <w:r>
+        <w:t xml:space="preserve"> Lower Basin.</w:t>
+      </w:r>
+    </w:p>
+    <w:p>
+      <w:pPr>
+        <w:pStyle w:val="ListParagraph"/>
+        <w:numPr>
+          <w:ilvl w:val="0"/>
+          <w:numId w:val="24"/>
+        </w:numPr>
+      </w:pPr>
+      <w:r>
+        <w:t xml:space="preserve">Assign the remaining Lake Mead storage to the Lower Basin. </w:t>
+      </w:r>
+    </w:p>
+    <w:p>
+      <w:pPr>
+        <w:pStyle w:val="ListParagraph"/>
+        <w:numPr>
+          <w:ilvl w:val="0"/>
+          <w:numId w:val="24"/>
+        </w:numPr>
+      </w:pPr>
+      <w:r>
+        <w:t>Assign the remaining storage in Lake Powell to the Upper Basin.</w:t>
+      </w:r>
+    </w:p>
+    <w:p>
+      <w:pPr>
+        <w:pStyle w:val="ListParagraph"/>
+        <w:numPr>
+          <w:ilvl w:val="0"/>
+          <w:numId w:val="24"/>
+        </w:numPr>
+      </w:pPr>
+      <w:r>
+        <w:t>In these assignments, the Colorado River Delta and First Nations do not get any storage.</w:t>
+      </w:r>
+    </w:p>
+    <w:p>
+      <w:r>
+        <w:t xml:space="preserve">In actuality, the </w:t>
+      </w:r>
+      <w:r>
+        <w:t>participants</w:t>
+      </w:r>
+      <w:r>
+        <w:t xml:space="preserve"> </w:t>
+      </w:r>
+      <w:r>
+        <w:t>will negotiate over a share of the existing</w:t>
+      </w:r>
+      <w:r>
+        <w:t xml:space="preserve"> </w:t>
+      </w:r>
+      <w:r>
+        <w:t xml:space="preserve">reservoir storage. </w:t>
+      </w:r>
+      <w:r>
+        <w:t xml:space="preserve">In these </w:t>
+      </w:r>
+      <w:r>
+        <w:t>negotiation</w:t>
+      </w:r>
+      <w:r>
+        <w:t>s, participants</w:t>
+      </w:r>
+      <w:r>
+        <w:t xml:space="preserve"> will get the same or more storage water as they get with current operations. In the current operations there are no Lake Powell storage accounts and only Lake Mead conservation accounts for Lower Basin and Mexico.  </w:t>
+      </w:r>
+    </w:p>
+    <w:p>
+      <w:r>
+        <w:rPr>
+          <w:noProof/>
+        </w:rPr>
+        <w:drawing>
+          <wp:inline distT="0" distB="0" distL="0" distR="0" wp14:anchorId="1512B680" wp14:editId="463CD920">
+            <wp:extent cx="4176601" cy="2594758"/>
+            <wp:effectExtent l="0" t="0" r="0" b="0"/>
+            <wp:docPr id="17" name="Picture 17"/>
+            <wp:cNvGraphicFramePr>
+              <a:graphicFrameLocks xmlns:a="http://schemas.openxmlformats.org/drawingml/2006/main" noChangeAspect="1"/>
+            </wp:cNvGraphicFramePr>
+            <a:graphic xmlns:a="http://schemas.openxmlformats.org/drawingml/2006/main">
+              <a:graphicData uri="http://schemas.openxmlformats.org/drawingml/2006/picture">
+                <pic:pic xmlns:pic="http://schemas.openxmlformats.org/drawingml/2006/picture">
+                  <pic:nvPicPr>
+                    <pic:cNvPr id="1" name=""/>
+                    <pic:cNvPicPr/>
+                  </pic:nvPicPr>
+                  <pic:blipFill>
+                    <a:blip r:embed="rId23"/>
+                    <a:stretch>
+                      <a:fillRect/>
+                    </a:stretch>
+                  </pic:blipFill>
+                  <pic:spPr>
+                    <a:xfrm>
+                      <a:off x="0" y="0"/>
                       <a:ext cx="4238950" cy="2633493"/>
                     </a:xfrm>
                     <a:prstGeom prst="rect">
@@ -7064,7 +7081,7 @@
                     <pic:cNvPicPr/>
                   </pic:nvPicPr>
                   <pic:blipFill>
-                    <a:blip r:embed="rId23"/>
+                    <a:blip r:embed="rId24"/>
                     <a:stretch>
                       <a:fillRect/>
                     </a:stretch>
@@ -7442,7 +7459,7 @@
                     <pic:cNvPicPr/>
                   </pic:nvPicPr>
                   <pic:blipFill>
-                    <a:blip r:embed="rId24"/>
+                    <a:blip r:embed="rId25"/>
                     <a:stretch>
                       <a:fillRect/>
                     </a:stretch>
@@ -7780,7 +7797,7 @@
                     </pic:cNvPicPr>
                   </pic:nvPicPr>
                   <pic:blipFill>
-                    <a:blip r:embed="rId25">
+                    <a:blip r:embed="rId26">
                       <a:extLst>
                         <a:ext uri="{28A0092B-C50C-407E-A947-70E740481C1C}">
                           <a14:useLocalDpi xmlns:a14="http://schemas.microsoft.com/office/drawing/2010/main" val="0"/>
@@ -7859,7 +7876,7 @@
                     <pic:cNvPicPr/>
                   </pic:nvPicPr>
                   <pic:blipFill>
-                    <a:blip r:embed="rId26"/>
+                    <a:blip r:embed="rId27"/>
                     <a:stretch>
                       <a:fillRect/>
                     </a:stretch>
@@ -8956,7 +8973,7 @@
                     </pic:cNvPicPr>
                   </pic:nvPicPr>
                   <pic:blipFill>
-                    <a:blip r:embed="rId27" cstate="print">
+                    <a:blip r:embed="rId28" cstate="print">
                       <a:extLst>
                         <a:ext uri="{28A0092B-C50C-407E-A947-70E740481C1C}">
                           <a14:useLocalDpi xmlns:a14="http://schemas.microsoft.com/office/drawing/2010/main" val="0"/>
@@ -9443,7 +9460,7 @@
                     <pic:cNvPicPr/>
                   </pic:nvPicPr>
                   <pic:blipFill>
-                    <a:blip r:embed="rId28"/>
+                    <a:blip r:embed="rId29"/>
                     <a:stretch>
                       <a:fillRect/>
                     </a:stretch>
@@ -9563,7 +9580,7 @@
                     <pic:cNvPicPr/>
                   </pic:nvPicPr>
                   <pic:blipFill>
-                    <a:blip r:embed="rId29"/>
+                    <a:blip r:embed="rId30"/>
                     <a:stretch>
                       <a:fillRect/>
                     </a:stretch>
@@ -9711,7 +9728,7 @@
                           </pic:cNvPicPr>
                         </pic:nvPicPr>
                         <pic:blipFill>
-                          <a:blip r:embed="rId30" cstate="print">
+                          <a:blip r:embed="rId31" cstate="print">
                             <a:extLst>
                               <a:ext uri="{28A0092B-C50C-407E-A947-70E740481C1C}">
                                 <a14:useLocalDpi xmlns:a14="http://schemas.microsoft.com/office/drawing/2010/main" val="0"/>
@@ -9928,7 +9945,7 @@
                     <pic:cNvPicPr/>
                   </pic:nvPicPr>
                   <pic:blipFill>
-                    <a:blip r:embed="rId31"/>
+                    <a:blip r:embed="rId32"/>
                     <a:stretch>
                       <a:fillRect/>
                     </a:stretch>
@@ -10668,7 +10685,7 @@
                     </pic:cNvPicPr>
                   </pic:nvPicPr>
                   <pic:blipFill>
-                    <a:blip r:embed="rId32">
+                    <a:blip r:embed="rId33">
                       <a:extLst>
                         <a:ext uri="{28A0092B-C50C-407E-A947-70E740481C1C}">
                           <a14:useLocalDpi xmlns:a14="http://schemas.microsoft.com/office/drawing/2010/main" val="0"/>
@@ -10961,7 +10978,7 @@
                     </pic:cNvPicPr>
                   </pic:nvPicPr>
                   <pic:blipFill>
-                    <a:blip r:embed="rId33" cstate="print">
+                    <a:blip r:embed="rId34" cstate="print">
                       <a:extLst>
                         <a:ext uri="{28A0092B-C50C-407E-A947-70E740481C1C}">
                           <a14:useLocalDpi xmlns:a14="http://schemas.microsoft.com/office/drawing/2010/main" val="0"/>
@@ -11182,7 +11199,7 @@
                     </pic:cNvPicPr>
                   </pic:nvPicPr>
                   <pic:blipFill>
-                    <a:blip r:embed="rId34">
+                    <a:blip r:embed="rId35">
                       <a:extLst>
                         <a:ext uri="{28A0092B-C50C-407E-A947-70E740481C1C}">
                           <a14:useLocalDpi xmlns:a14="http://schemas.microsoft.com/office/drawing/2010/main" val="0"/>
@@ -11234,7 +11251,7 @@
                     </pic:cNvPicPr>
                   </pic:nvPicPr>
                   <pic:blipFill>
-                    <a:blip r:embed="rId35" cstate="print">
+                    <a:blip r:embed="rId36" cstate="print">
                       <a:extLst>
                         <a:ext uri="{28A0092B-C50C-407E-A947-70E740481C1C}">
                           <a14:useLocalDpi xmlns:a14="http://schemas.microsoft.com/office/drawing/2010/main" val="0"/>
@@ -11482,7 +11499,7 @@
                     </pic:cNvPicPr>
                   </pic:nvPicPr>
                   <pic:blipFill>
-                    <a:blip r:embed="rId36" cstate="print">
+                    <a:blip r:embed="rId37" cstate="print">
                       <a:extLst>
                         <a:ext uri="{28A0092B-C50C-407E-A947-70E740481C1C}">
                           <a14:useLocalDpi xmlns:a14="http://schemas.microsoft.com/office/drawing/2010/main" val="0"/>
@@ -11659,7 +11676,7 @@
                     <pic:cNvPicPr/>
                   </pic:nvPicPr>
                   <pic:blipFill>
-                    <a:blip r:embed="rId37"/>
+                    <a:blip r:embed="rId38"/>
                     <a:stretch>
                       <a:fillRect/>
                     </a:stretch>
@@ -11896,7 +11913,7 @@
       <w:r>
         <w:t xml:space="preserve">" Utah State University. </w:t>
       </w:r>
-      <w:hyperlink r:id="rId38" w:history="1">
+      <w:hyperlink r:id="rId39" w:history="1">
         <w:r>
           <w:rPr>
             <w:rStyle w:val="Hyperlink"/>
@@ -11961,7 +11978,7 @@
           <w:bCs/>
         </w:rPr>
       </w:pPr>
-      <w:hyperlink r:id="rId39" w:history="1">
+      <w:hyperlink r:id="rId40" w:history="1">
         <w:r>
           <w:rPr>
             <w:rStyle w:val="Hyperlink"/>
@@ -12069,7 +12086,7 @@
         </w:rPr>
         <w:t xml:space="preserve">  </w:t>
       </w:r>
-      <w:hyperlink r:id="rId40" w:history="1">
+      <w:hyperlink r:id="rId41" w:history="1">
         <w:r>
           <w:rPr>
             <w:rStyle w:val="Hyperlink"/>
@@ -12168,7 +12185,7 @@
         </w:rPr>
         <w:t xml:space="preserve"> (Section 3); Equalize storage in Lake Powell and Lake Mead (Section 6). </w:t>
       </w:r>
-      <w:hyperlink r:id="rId41" w:history="1">
+      <w:hyperlink r:id="rId42" w:history="1">
         <w:r>
           <w:rPr>
             <w:rFonts w:ascii="Times New Roman" w:hAnsi="Times New Roman"/>
@@ -12256,7 +12273,7 @@
         </w:rPr>
         <w:t xml:space="preserve"> mandatory conservation as Lake Mead’s level falls from 1,090 to 1,025 feet. </w:t>
       </w:r>
-      <w:hyperlink r:id="rId42" w:history="1">
+      <w:hyperlink r:id="rId43" w:history="1">
         <w:r>
           <w:rPr>
             <w:rFonts w:ascii="Times New Roman" w:hAnsi="Times New Roman"/>
@@ -12536,7 +12553,7 @@
         </w:rPr>
         <w:t xml:space="preserve">. Protect Lake Mead from falling below elevation 1,020 feet. </w:t>
       </w:r>
-      <w:hyperlink r:id="rId43" w:history="1">
+      <w:hyperlink r:id="rId44" w:history="1">
         <w:r>
           <w:rPr>
             <w:rStyle w:val="Hyperlink"/>
@@ -12940,7 +12957,7 @@
       <w:r>
         <w:t xml:space="preserve">, November 8, 2021. </w:t>
       </w:r>
-      <w:hyperlink r:id="rId44" w:history="1">
+      <w:hyperlink r:id="rId45" w:history="1">
         <w:r>
           <w:rPr>
             <w:rStyle w:val="Hyperlink"/>
@@ -12970,7 +12987,7 @@
       <w:r>
         <w:t xml:space="preserve">. </w:t>
       </w:r>
-      <w:hyperlink r:id="rId45" w:history="1">
+      <w:hyperlink r:id="rId46" w:history="1">
         <w:r>
           <w:rPr>
             <w:rStyle w:val="Hyperlink"/>
@@ -12991,7 +13008,7 @@
       <w:r>
         <w:t xml:space="preserve">Colorado River Compact. (1922). </w:t>
       </w:r>
-      <w:hyperlink r:id="rId46" w:history="1">
+      <w:hyperlink r:id="rId47" w:history="1">
         <w:r>
           <w:rPr>
             <w:rStyle w:val="Hyperlink"/>
@@ -13012,7 +13029,7 @@
       <w:r>
         <w:t xml:space="preserve">IBWC. (2021). "Minutes between the United States and Mexican Sections of the IBWC." United States Section, </w:t>
       </w:r>
-      <w:hyperlink r:id="rId47" w:history="1">
+      <w:hyperlink r:id="rId48" w:history="1">
         <w:r>
           <w:rPr>
             <w:rStyle w:val="Hyperlink"/>
@@ -13052,7 +13069,7 @@
       <w:r>
         <w:t xml:space="preserve">Leeflang, B. (2021). "Colorado River Coding: Pre 1922 Compact Water Use." </w:t>
       </w:r>
-      <w:hyperlink r:id="rId48" w:history="1">
+      <w:hyperlink r:id="rId49" w:history="1">
         <w:r>
           <w:rPr>
             <w:rStyle w:val="Hyperlink"/>
@@ -13082,7 +13099,7 @@
       <w:r>
         <w:t xml:space="preserve">. </w:t>
       </w:r>
-      <w:hyperlink r:id="rId49" w:history="1">
+      <w:hyperlink r:id="rId50" w:history="1">
         <w:r>
           <w:rPr>
             <w:rStyle w:val="Hyperlink"/>
@@ -13103,7 +13120,7 @@
       <w:r>
         <w:t xml:space="preserve">Moreo, M. T. (2015). "Evaporation data from Lake Mead and Lake Mohave, Nevada and Arizona, March 2010 through April 2015." U.S. Geological Survey Data Release. </w:t>
       </w:r>
-      <w:hyperlink r:id="rId50" w:history="1">
+      <w:hyperlink r:id="rId51" w:history="1">
         <w:r>
           <w:rPr>
             <w:rStyle w:val="Hyperlink"/>
@@ -13124,7 +13141,7 @@
       <w:r>
         <w:t xml:space="preserve">Prairie, J. (2020). "Colorado River Basin Natural Flow and Salt Data." U.S. Bureau of Reclamation. </w:t>
       </w:r>
-      <w:hyperlink r:id="rId51" w:history="1">
+      <w:hyperlink r:id="rId52" w:history="1">
         <w:r>
           <w:rPr>
             <w:rStyle w:val="Hyperlink"/>
@@ -13144,27 +13161,6 @@
       </w:pPr>
       <w:r>
         <w:t xml:space="preserve">Rosenberg, D. E. (2021a). "Colorado River Coding: Grand Canyon Intervening Flow." GrandCanyonInterveningFlow folder, </w:t>
-      </w:r>
-      <w:hyperlink r:id="rId52" w:history="1">
-        <w:r>
-          <w:rPr>
-            <w:rStyle w:val="Hyperlink"/>
-          </w:rPr>
-          <w:t>https://doi.org/10.5281/zenodo.5501466</w:t>
-        </w:r>
-      </w:hyperlink>
-      <w:r>
-        <w:t>.</w:t>
-      </w:r>
-    </w:p>
-    <w:p>
-      <w:pPr>
-        <w:pStyle w:val="EndNoteBibliography"/>
-        <w:spacing w:after="0"/>
-        <w:ind w:left="720" w:hanging="720"/>
-      </w:pPr>
-      <w:r>
-        <w:t xml:space="preserve">Rosenberg, D. E. (2021b). "Colorado River Coding: Intentionally Created Surplus for Lake Mead: Current Accounts and Next Steps." ICS folder, </w:t>
       </w:r>
       <w:hyperlink r:id="rId53" w:history="1">
         <w:r>
@@ -13185,6 +13181,27 @@
         <w:ind w:left="720" w:hanging="720"/>
       </w:pPr>
       <w:r>
+        <w:t xml:space="preserve">Rosenberg, D. E. (2021b). "Colorado River Coding: Intentionally Created Surplus for Lake Mead: Current Accounts and Next Steps." ICS folder, </w:t>
+      </w:r>
+      <w:hyperlink r:id="rId54" w:history="1">
+        <w:r>
+          <w:rPr>
+            <w:rStyle w:val="Hyperlink"/>
+          </w:rPr>
+          <w:t>https://doi.org/10.5281/zenodo.5501466</w:t>
+        </w:r>
+      </w:hyperlink>
+      <w:r>
+        <w:t>.</w:t>
+      </w:r>
+    </w:p>
+    <w:p>
+      <w:pPr>
+        <w:pStyle w:val="EndNoteBibliography"/>
+        <w:spacing w:after="0"/>
+        <w:ind w:left="720" w:hanging="720"/>
+      </w:pPr>
+      <w:r>
         <w:t xml:space="preserve">Rosenberg, D. E. (2021c). "Invest in Farm Water Conservation to Curtail Buy and Dry." </w:t>
       </w:r>
       <w:r>
@@ -13196,7 +13213,7 @@
       <w:r>
         <w:t xml:space="preserve">, 3. </w:t>
       </w:r>
-      <w:hyperlink r:id="rId54" w:history="1">
+      <w:hyperlink r:id="rId55" w:history="1">
         <w:r>
           <w:rPr>
             <w:rStyle w:val="Hyperlink"/>
@@ -13226,7 +13243,7 @@
       <w:r>
         <w:t xml:space="preserve">, 10. </w:t>
       </w:r>
-      <w:hyperlink r:id="rId55" w:history="1">
+      <w:hyperlink r:id="rId56" w:history="1">
         <w:r>
           <w:rPr>
             <w:rStyle w:val="Hyperlink"/>
@@ -13247,7 +13264,7 @@
       <w:r>
         <w:t xml:space="preserve">Salehabadi, H., Tarboton, D., Kuhn, E., Udall, B., Wheeler, K., E.Rosenberg, D., Goeking, S., and Schmidt, J. C. (2020). "Stream flow and Losses of the Colorado River in the Southern Colorado Plateau." Center for Colorado River Studies, Utah State University, Logan, Utah. </w:t>
       </w:r>
-      <w:hyperlink r:id="rId56" w:history="1">
+      <w:hyperlink r:id="rId57" w:history="1">
         <w:r>
           <w:rPr>
             <w:rStyle w:val="Hyperlink"/>
@@ -13268,7 +13285,7 @@
       <w:r>
         <w:t xml:space="preserve">Schmidt, J. C., Kraft, M., Tuzlak, D., and Walker, A. (2016). "Fill Mead First: a technical assessment." Utah State University, Logan, Utah. </w:t>
       </w:r>
-      <w:hyperlink r:id="rId57" w:history="1">
+      <w:hyperlink r:id="rId58" w:history="1">
         <w:r>
           <w:rPr>
             <w:rStyle w:val="Hyperlink"/>
@@ -13289,7 +13306,7 @@
       <w:r>
         <w:t xml:space="preserve">Ten Tribes Partnership. (2018). "Colorado River Basin  Ten Tribes Partnership Tribal Water Study." U.S. Department of the Interior, Bureau of Reclamation, Ten Tribes Partnership. </w:t>
       </w:r>
-      <w:hyperlink r:id="rId58" w:history="1">
+      <w:hyperlink r:id="rId59" w:history="1">
         <w:r>
           <w:rPr>
             <w:rStyle w:val="Hyperlink"/>
@@ -13310,7 +13327,7 @@
       <w:r>
         <w:t xml:space="preserve">USBR. (2007). "Record of Decision: Colorado River Interim Guidelines for Lower Basin Shortages and Coordinated Operations for Lakes Powell and Mead." U.S. Bureau of Reclamation. </w:t>
       </w:r>
-      <w:hyperlink r:id="rId59" w:history="1">
+      <w:hyperlink r:id="rId60" w:history="1">
         <w:r>
           <w:rPr>
             <w:rStyle w:val="Hyperlink"/>
@@ -13332,7 +13349,7 @@
         <w:lastRenderedPageBreak/>
         <w:t xml:space="preserve">USBR. (2012). "Colorado River Basin Water Supply and Demand Study." U.S. Department of Interior, Bureau of Reclamation, Washington, D.C., </w:t>
       </w:r>
-      <w:hyperlink r:id="rId60" w:history="1">
+      <w:hyperlink r:id="rId61" w:history="1">
         <w:r>
           <w:rPr>
             <w:rStyle w:val="Hyperlink"/>
@@ -13353,7 +13370,7 @@
       <w:r>
         <w:t xml:space="preserve">USBR. (2019). "Agreement Concerning Colorado River Drought Contingency Management and Operations." U.S. Bureau of Reclamation, Washington, DC. </w:t>
       </w:r>
-      <w:hyperlink r:id="rId61" w:history="1">
+      <w:hyperlink r:id="rId62" w:history="1">
         <w:r>
           <w:rPr>
             <w:rStyle w:val="Hyperlink"/>
@@ -13374,7 +13391,7 @@
       <w:r>
         <w:t xml:space="preserve">USBR. (2020). "Review of the Colorado River Interim Guidelines for Lower Basin Shortages and Coordinated Operations for Lake Powell and Lake Mead." U.S. Bureau of Reclamation, U.S. Department of Interior. </w:t>
       </w:r>
-      <w:hyperlink r:id="rId62" w:history="1">
+      <w:hyperlink r:id="rId63" w:history="1">
         <w:r>
           <w:rPr>
             <w:rStyle w:val="Hyperlink"/>
@@ -13395,7 +13412,7 @@
       <w:r>
         <w:t xml:space="preserve">USBR. (2021a). "21st Century Colorado River: Hydrology and Risk of Lake Mead Reaching Critically Low Elevations." U.S. Bureau of Reclamation. </w:t>
       </w:r>
-      <w:hyperlink r:id="rId63" w:history="1">
+      <w:hyperlink r:id="rId64" w:history="1">
         <w:r>
           <w:rPr>
             <w:rStyle w:val="Hyperlink"/>
@@ -13416,7 +13433,7 @@
       <w:r>
         <w:t xml:space="preserve">USBR. (2021b). "Boulder Canyon Operations Office - Program and Activities: Water Accounting Reports." U.S. Bureau of Reclamation. </w:t>
       </w:r>
-      <w:hyperlink r:id="rId64" w:history="1">
+      <w:hyperlink r:id="rId65" w:history="1">
         <w:r>
           <w:rPr>
             <w:rStyle w:val="Hyperlink"/>
@@ -13435,28 +13452,7 @@
         <w:ind w:left="720" w:hanging="720"/>
       </w:pPr>
       <w:r>
-        <w:t xml:space="preserve">USBR. (2021c). "Glen Canyon Dam, Current Status, Lake Powell Inflow Forecast." U.S. Bureau of Reclamation. </w:t>
-      </w:r>
-      <w:hyperlink r:id="rId65" w:history="1">
-        <w:r>
-          <w:rPr>
-            <w:rStyle w:val="Hyperlink"/>
-          </w:rPr>
-          <w:t>https://www.usbr.gov/uc/water/crsp/cs/gcd.html</w:t>
-        </w:r>
-      </w:hyperlink>
-      <w:r>
-        <w:t>.</w:t>
-      </w:r>
-    </w:p>
-    <w:p>
-      <w:pPr>
-        <w:pStyle w:val="EndNoteBibliography"/>
-        <w:spacing w:after="0"/>
-        <w:ind w:left="720" w:hanging="720"/>
-      </w:pPr>
-      <w:r>
-        <w:t xml:space="preserve">USBR. (2021d). "Lake Mead at Hoover Dam, End of Month Elevation." Lower Colorado River Operations, U.S. Buruea of Reclamation, </w:t>
+        <w:t xml:space="preserve">USBR. (2021c). "Lake Mead at Hoover Dam, End of Month Elevation." Lower Colorado River Operations, U.S. Buruea of Reclamation, </w:t>
       </w:r>
       <w:hyperlink r:id="rId66" w:history="1">
         <w:r>
@@ -13477,7 +13473,7 @@
         <w:ind w:left="720" w:hanging="720"/>
       </w:pPr>
       <w:r>
-        <w:t xml:space="preserve">USBR. (2021e). "Lake Powell Unregulated Inflow." </w:t>
+        <w:t xml:space="preserve">USBR. (2021d). "Lake Powell Unregulated Inflow." </w:t>
       </w:r>
       <w:hyperlink r:id="rId67" w:history="1">
         <w:r>

</xml_diff>

<commit_message>
Finish input assumptions in model guide
</commit_message>
<xml_diff>
--- a/LakeMeadWaterBankDivideInflow/ModelGuide/ModelGuide-LakeMeadWaterBank.docx
+++ b/LakeMeadWaterBankDivideInflow/ModelGuide/ModelGuide-LakeMeadWaterBank.docx
@@ -4394,7 +4394,13 @@
         <w:t>Evaporation rates for</w:t>
       </w:r>
       <w:r>
-        <w:t xml:space="preserve"> Lake Mead are taken as the midpoint within reported ranges of measurements (Table 3)</w:t>
+        <w:t xml:space="preserve"> Lake Mead are </w:t>
+      </w:r>
+      <w:r>
+        <w:t>presently entered a</w:t>
+      </w:r>
+      <w:r>
+        <w:t>s the midpoint within reported ranges of measurements (Table 3)</w:t>
       </w:r>
       <w:r>
         <w:fldChar w:fldCharType="begin"/>
@@ -4694,13 +4700,16 @@
     </w:p>
     <w:p>
       <w:r>
-        <w:t xml:space="preserve">These Lake Powell and Lake Mead elevations inform the start storage for the shared reserve account. </w:t>
-      </w:r>
-      <w:r>
-        <w:t xml:space="preserve">The reservoir protection elevations </w:t>
-      </w:r>
-      <w:r>
-        <w:t xml:space="preserve">of 3,525 feet for Lake Powell and 1,020 feet for Lake Mead are defined in the Upper and Lower Basin Drought Contingency Plans </w:t>
+        <w:t xml:space="preserve">The Reclamation user decides the Lake Mead elevation to protect against further drawdown. An elevation of </w:t>
+      </w:r>
+      <w:r>
+        <w:t xml:space="preserve">1,020 feet </w:t>
+      </w:r>
+      <w:r>
+        <w:t>was defined in the</w:t>
+      </w:r>
+      <w:r>
+        <w:t xml:space="preserve"> Lower Basin Drought Contingency Plan </w:t>
       </w:r>
       <w:r>
         <w:fldChar w:fldCharType="begin"/>
@@ -4724,214 +4733,483 @@
         <w:t xml:space="preserve">. </w:t>
       </w:r>
       <w:r>
-        <w:t xml:space="preserve">As the reservoirs approach the protection levels, the plans state the </w:t>
-      </w:r>
-      <w:r>
-        <w:t>accounts</w:t>
-      </w:r>
-      <w:r>
-        <w:t xml:space="preserve"> will consult with the Federal Government to </w:t>
-      </w:r>
-      <w:r>
-        <w:t xml:space="preserve">stabilize and </w:t>
-      </w:r>
-      <w:r>
-        <w:t xml:space="preserve">prevent the reservoirs from falling below these </w:t>
+        <w:t xml:space="preserve">More recently there has been discussion to lower the protect elevation to 1,000 feet </w:t>
+      </w:r>
+      <w:r>
+        <w:fldChar w:fldCharType="begin"/>
+      </w:r>
+      <w:r>
+        <w:instrText xml:space="preserve"> ADDIN EN.CITE &lt;EndNote&gt;&lt;Cite&gt;&lt;Author&gt;Buschatzke&lt;/Author&gt;&lt;Year&gt;2024&lt;/Year&gt;&lt;RecNum&gt;3016&lt;/RecNum&gt;&lt;DisplayText&gt;(Buschatzke et al., 2024)&lt;/DisplayText&gt;&lt;record&gt;&lt;rec-number&gt;3016&lt;/rec-number&gt;&lt;foreign-keys&gt;&lt;key app="EN" db-id="xxt5ta9pd995dwesap0pdzzp2weaz0w9werf" timestamp="1723671806"&gt;3016&lt;/key&gt;&lt;/foreign-keys&gt;&lt;ref-type name="Web Page"&gt;12&lt;/ref-type&gt;&lt;contributors&gt;&lt;authors&gt;&lt;author&gt;Thomas Buschatzke&lt;/author&gt;&lt;author&gt;J.B. Hamby&lt;/author&gt;&lt;author&gt;John Entsminger&lt;/author&gt;&lt;/authors&gt;&lt;/contributors&gt;&lt;titles&gt;&lt;title&gt;Lower Basin Alternative for the Post-2026 Coordinated Operation of the Colorado River Basin&lt;/title&gt;&lt;/titles&gt;&lt;volume&gt;2024&lt;/volume&gt;&lt;number&gt;August 14&lt;/number&gt;&lt;dates&gt;&lt;year&gt;2024&lt;/year&gt;&lt;/dates&gt;&lt;urls&gt;&lt;related-urls&gt;&lt;url&gt;https://www.snwa.com/assets/pdf/lower-basin-alternative-letter-march2024.pdf&lt;/url&gt;&lt;/related-urls&gt;&lt;/urls&gt;&lt;/record&gt;&lt;/Cite&gt;&lt;/EndNote&gt;</w:instrText>
+      </w:r>
+      <w:r>
+        <w:fldChar w:fldCharType="separate"/>
+      </w:r>
+      <w:r>
+        <w:rPr>
+          <w:noProof/>
+        </w:rPr>
+        <w:t>(Buschatzke et al., 2024)</w:t>
+      </w:r>
+      <w:r>
+        <w:fldChar w:fldCharType="end"/>
+      </w:r>
+      <w:r>
+        <w:t xml:space="preserve">. The Lake Mead Water Bank maintains the protection elevation because the Reclamation user is always assigned a share of inflow that exactly equals the </w:t>
       </w:r>
       <w:r>
         <w:lastRenderedPageBreak/>
-        <w:t xml:space="preserve">levels. </w:t>
-      </w:r>
-      <w:r>
-        <w:t>To stabilize,</w:t>
+        <w:t>account’s share of evaporation</w:t>
+      </w:r>
+      <w:r>
+        <w:t>.</w:t>
       </w:r>
       <w:r>
         <w:t xml:space="preserve"> </w:t>
       </w:r>
       <w:r>
-        <w:t>participants</w:t>
-      </w:r>
-      <w:r>
-        <w:t xml:space="preserve"> will need </w:t>
-      </w:r>
-      <w:r>
-        <w:t xml:space="preserve">to make reservoir releases plus evaporation less than inflow </w:t>
-      </w:r>
-      <w:r>
-        <w:fldChar w:fldCharType="begin"/>
-      </w:r>
-      <w:r>
-        <w:instrText xml:space="preserve"> ADDIN EN.CITE &lt;EndNote&gt;&lt;Cite&gt;&lt;Author&gt;Rosenberg&lt;/Author&gt;&lt;Year&gt;In press&lt;/Year&gt;&lt;RecNum&gt;2796&lt;/RecNum&gt;&lt;DisplayText&gt;(Rosenberg, In press)&lt;/DisplayText&gt;&lt;record&gt;&lt;rec-number&gt;2796&lt;/rec-number&gt;&lt;foreign-keys&gt;&lt;key app="EN" db-id="xxt5ta9pd995dwesap0pdzzp2weaz0w9werf" timestamp="1624166225"&gt;2796&lt;/key&gt;&lt;/foreign-keys&gt;&lt;ref-type name="Journal Article"&gt;17&lt;/ref-type&gt;&lt;contributors&gt;&lt;authors&gt;&lt;author&gt;David E. Rosenberg&lt;/author&gt;&lt;/authors&gt;&lt;/contributors&gt;&lt;titles&gt;&lt;title&gt;Adapt Lake Mead releases to inflow to give managers more flexibility to slow reservoir draw down&lt;/title&gt;&lt;secondary-title&gt;Journal of Water Resources Planning and Management&lt;/secondary-title&gt;&lt;/titles&gt;&lt;periodical&gt;&lt;full-title&gt;Journal of Water Resources Planning and Management&lt;/full-title&gt;&lt;/periodical&gt;&lt;pages&gt;10&lt;/pages&gt;&lt;dates&gt;&lt;year&gt;In press&lt;/year&gt;&lt;/dates&gt;&lt;urls&gt;&lt;related-urls&gt;&lt;url&gt;https://digitalcommons.usu.edu/water_pubs/170/&lt;/url&gt;&lt;/related-urls&gt;&lt;/urls&gt;&lt;/record&gt;&lt;/Cite&gt;&lt;/EndNote&gt;</w:instrText>
-      </w:r>
-      <w:r>
-        <w:fldChar w:fldCharType="separate"/>
-      </w:r>
-      <w:r>
-        <w:rPr>
-          <w:noProof/>
-        </w:rPr>
-        <w:t>(Rosenberg, In press)</w:t>
-      </w:r>
-      <w:r>
-        <w:fldChar w:fldCharType="end"/>
-      </w:r>
-      <w:r>
-        <w:t>.</w:t>
-      </w:r>
-    </w:p>
-    <w:p>
-      <w:pPr>
-        <w:pStyle w:val="Heading3"/>
-      </w:pPr>
-      <w:r>
-        <w:t xml:space="preserve">(iv) </w:t>
-      </w:r>
-      <w:bookmarkStart w:id="3" w:name="ProtectionVolumes"/>
-      <w:r>
-        <w:t xml:space="preserve">The </w:t>
-      </w:r>
-      <w:r>
-        <w:t>protection volumes</w:t>
-      </w:r>
-      <w:bookmarkEnd w:id="3"/>
-    </w:p>
-    <w:p>
-      <w:r>
-        <w:t xml:space="preserve">The reservoir protection volumes </w:t>
-      </w:r>
-      <w:r>
-        <w:t xml:space="preserve">associated with the </w:t>
-      </w:r>
-      <w:r>
-        <w:t xml:space="preserve">Lake Powell and Lake Mead </w:t>
-      </w:r>
-      <w:r>
-        <w:t xml:space="preserve">protection elevations </w:t>
-      </w:r>
-      <w:r>
-        <w:t xml:space="preserve">(item iii). These volumes </w:t>
-      </w:r>
-      <w:r>
-        <w:t>become the starting balance for</w:t>
-      </w:r>
-      <w:r>
-        <w:t xml:space="preserve"> the shared, reserve account.</w:t>
-      </w:r>
-      <w:r>
-        <w:t xml:space="preserve">  </w:t>
-      </w:r>
-      <w:r>
-        <w:t xml:space="preserve">These volumes are calculated from the Elevation-Area-Volume curve for the reservoir. See worksheets </w:t>
+        <w:t xml:space="preserve">The protection volume is calculated from the Elevation-Area-Volume curve for Lake Mead. See worksheet </w:t>
       </w:r>
       <w:r>
         <w:rPr>
           <w:i/>
           <w:iCs/>
         </w:rPr>
-        <w:t>Powell-Elevation-Area</w:t>
-      </w:r>
-      <w:r>
-        <w:t xml:space="preserve"> and </w:t>
-      </w:r>
+        <w:t>Mead-Elevation-Area</w:t>
+      </w:r>
+      <w:r>
+        <w:t>.</w:t>
+      </w:r>
+    </w:p>
+    <w:p>
+      <w:pPr>
+        <w:pStyle w:val="Heading3"/>
+      </w:pPr>
+      <w:r>
+        <w:t xml:space="preserve">(iv) </w:t>
+      </w:r>
+      <w:r>
+        <w:t>Storage above Protect Zone</w:t>
+      </w:r>
+    </w:p>
+    <w:p>
+      <w:r>
+        <w:t>This storage value is the Reservoir start storage (Cell C19) minus the Protection volume (Cell C20). The Storage above the Protect Zone represents the active storage that can be assigned to user accounts (see Row 35).</w:t>
+      </w:r>
+    </w:p>
+    <w:p>
+      <w:pPr>
+        <w:pStyle w:val="Heading3"/>
+      </w:pPr>
+      <w:r>
+        <w:t xml:space="preserve">(v) </w:t>
+      </w:r>
+      <w:r>
+        <w:t>Water Conservation Program (ICS) Total Balance.</w:t>
+      </w:r>
+    </w:p>
+    <w:p>
+      <w:r>
+        <w:t xml:space="preserve">This entry is the sum of all existing water conservation program account balances. These balances are also referred to as the Intentionally Created Surplus (ICS) account balances and are reported at </w:t>
+      </w:r>
+      <w:r>
+        <w:fldChar w:fldCharType="begin"/>
+      </w:r>
+      <w:r>
+        <w:instrText xml:space="preserve"> ADDIN EN.CITE &lt;EndNote&gt;&lt;Cite&gt;&lt;Author&gt;USBR&lt;/Author&gt;&lt;Year&gt;2021&lt;/Year&gt;&lt;RecNum&gt;2772&lt;/RecNum&gt;&lt;DisplayText&gt;(USBR, 2021b)&lt;/DisplayText&gt;&lt;record&gt;&lt;rec-number&gt;2772&lt;/rec-number&gt;&lt;foreign-keys&gt;&lt;key app="EN" db-id="xxt5ta9pd995dwesap0pdzzp2weaz0w9werf" timestamp="1619406478"&gt;2772&lt;/key&gt;&lt;/foreign-keys&gt;&lt;ref-type name="Report"&gt;27&lt;/ref-type&gt;&lt;contributors&gt;&lt;authors&gt;&lt;author&gt;USBR&lt;/author&gt;&lt;/authors&gt;&lt;/contributors&gt;&lt;titles&gt;&lt;title&gt;Boulder Canyon Operations Office - Program and Activities: Water Accounting Reports&lt;/title&gt;&lt;/titles&gt;&lt;dates&gt;&lt;year&gt;2021&lt;/year&gt;&lt;/dates&gt;&lt;publisher&gt;U.S. Bureau of Reclamation&lt;/publisher&gt;&lt;urls&gt;&lt;related-urls&gt;&lt;url&gt;https://www.usbr.gov/lc/region/g4000/wtracct.html&lt;/url&gt;&lt;/related-urls&gt;&lt;/urls&gt;&lt;/record&gt;&lt;/Cite&gt;&lt;/EndNote&gt;</w:instrText>
+      </w:r>
+      <w:r>
+        <w:fldChar w:fldCharType="separate"/>
+      </w:r>
+      <w:r>
+        <w:rPr>
+          <w:noProof/>
+        </w:rPr>
+        <w:t>(USBR, 2021b)</w:t>
+      </w:r>
+      <w:r>
+        <w:fldChar w:fldCharType="end"/>
+      </w:r>
+      <w:r>
+        <w:t xml:space="preserve">. </w:t>
+      </w:r>
+      <w:r>
+        <w:t xml:space="preserve">Reclamation typically publishes values in Spring for the prior calendar year. </w:t>
+      </w:r>
+      <w:r>
+        <w:t>Figure 1 shows a compilation of the individual and total account balances over time.</w:t>
+      </w:r>
+      <w:r>
+        <w:t xml:space="preserve"> Mexico’s water conservation account balance is not shown in the Figure.</w:t>
+      </w:r>
+    </w:p>
+    <w:p>
+      <w:r>
+        <w:rPr>
+          <w:noProof/>
+        </w:rPr>
+        <w:drawing>
+          <wp:inline distT="0" distB="0" distL="0" distR="0" wp14:anchorId="5F4A15E2" wp14:editId="39FF57A2">
+            <wp:extent cx="3926438" cy="2602523"/>
+            <wp:effectExtent l="0" t="0" r="0" b="7620"/>
+            <wp:docPr id="726890101" name="Picture 1" descr="A graph of different colored bars&#10;&#10;Description automatically generated with medium confidence"/>
+            <wp:cNvGraphicFramePr>
+              <a:graphicFrameLocks xmlns:a="http://schemas.openxmlformats.org/drawingml/2006/main" noChangeAspect="1"/>
+            </wp:cNvGraphicFramePr>
+            <a:graphic xmlns:a="http://schemas.openxmlformats.org/drawingml/2006/main">
+              <a:graphicData uri="http://schemas.openxmlformats.org/drawingml/2006/picture">
+                <pic:pic xmlns:pic="http://schemas.openxmlformats.org/drawingml/2006/picture">
+                  <pic:nvPicPr>
+                    <pic:cNvPr id="726890101" name="Picture 1" descr="A graph of different colored bars&#10;&#10;Description automatically generated with medium confidence"/>
+                    <pic:cNvPicPr/>
+                  </pic:nvPicPr>
+                  <pic:blipFill>
+                    <a:blip r:embed="rId16"/>
+                    <a:stretch>
+                      <a:fillRect/>
+                    </a:stretch>
+                  </pic:blipFill>
+                  <pic:spPr>
+                    <a:xfrm>
+                      <a:off x="0" y="0"/>
+                      <a:ext cx="4006506" cy="2655594"/>
+                    </a:xfrm>
+                    <a:prstGeom prst="rect">
+                      <a:avLst/>
+                    </a:prstGeom>
+                  </pic:spPr>
+                </pic:pic>
+              </a:graphicData>
+            </a:graphic>
+          </wp:inline>
+        </w:drawing>
+      </w:r>
+    </w:p>
+    <w:p>
+      <w:pPr>
+        <w:rPr>
+          <w:b/>
+          <w:bCs/>
+        </w:rPr>
+      </w:pPr>
+      <w:r>
+        <w:rPr>
+          <w:b/>
+          <w:bCs/>
+        </w:rPr>
+        <w:t>Figure 1. Lake Mead Water Conservation (ICS) Account balances over time</w:t>
+      </w:r>
+    </w:p>
+    <w:p>
+      <w:pPr>
+        <w:pStyle w:val="Heading3"/>
+        <w:rPr>
+          <w:b w:val="0"/>
+          <w:bCs w:val="0"/>
+        </w:rPr>
+      </w:pPr>
+      <w:r>
+        <w:rPr>
+          <w:rStyle w:val="Heading3Char"/>
+          <w:b/>
+          <w:bCs/>
+        </w:rPr>
+        <w:t>(</w:t>
+      </w:r>
+      <w:r>
+        <w:rPr>
+          <w:rStyle w:val="Heading3Char"/>
+          <w:b/>
+          <w:bCs/>
+        </w:rPr>
+        <w:t xml:space="preserve">vi) </w:t>
+      </w:r>
+      <w:bookmarkStart w:id="3" w:name="Prior9YearPariaFlow"/>
+      <w:r>
+        <w:rPr>
+          <w:rStyle w:val="Heading3Char"/>
+          <w:b/>
+          <w:bCs/>
+        </w:rPr>
+        <w:t>Remaining Storage above the Protect and ICS Balances</w:t>
+      </w:r>
+      <w:r>
+        <w:rPr>
+          <w:b w:val="0"/>
+          <w:bCs w:val="0"/>
+        </w:rPr>
+        <w:t xml:space="preserve"> </w:t>
+      </w:r>
+      <w:bookmarkEnd w:id="3"/>
+    </w:p>
+    <w:p>
+      <w:r>
+        <w:t xml:space="preserve">This storage is calculated as the Lake Mead storage above the protection zone (Cell C21) minus the total water conservation program balances (Cell C21). This storage represents additional storage that may be allocated to the Lower Basin states or other users (see Step 3 Split storage in Row 35. </w:t>
+      </w:r>
+    </w:p>
+    <w:p/>
+    <w:p>
+      <w:pPr>
+        <w:pStyle w:val="Heading1"/>
+      </w:pPr>
+      <w:bookmarkStart w:id="4" w:name="SpecifyLakePowellInflow"/>
+      <w:r>
+        <w:lastRenderedPageBreak/>
+        <w:t xml:space="preserve">Step 2. </w:t>
+      </w:r>
+      <w:r>
+        <w:t>Specify natural inflow to Lake Powell</w:t>
+      </w:r>
+      <w:bookmarkEnd w:id="4"/>
+    </w:p>
+    <w:p>
+      <w:r>
+        <w:t xml:space="preserve">Participants together choose a </w:t>
+      </w:r>
+      <w:r>
+        <w:t>n</w:t>
+      </w:r>
+      <w:r>
+        <w:t xml:space="preserve">atural inflow </w:t>
+      </w:r>
+      <w:r>
+        <w:t xml:space="preserve">to Lake Powell </w:t>
+      </w:r>
+      <w:r>
+        <w:t>a</w:t>
+      </w:r>
+      <w:r>
+        <w:t>s</w:t>
+      </w:r>
+      <w:r>
+        <w:t xml:space="preserve"> the</w:t>
+      </w:r>
+      <w:r>
+        <w:t xml:space="preserve"> water in the Green, San Juan, mainstem Colorado</w:t>
+      </w:r>
+      <w:r>
+        <w:t xml:space="preserve">, and other tributaries </w:t>
+      </w:r>
+      <w:r>
+        <w:t xml:space="preserve">that </w:t>
+      </w:r>
+      <w:r>
+        <w:t xml:space="preserve">would flow </w:t>
+      </w:r>
+      <w:r>
+        <w:t>in</w:t>
+      </w:r>
+      <w:r>
+        <w:t>to Lake Powell</w:t>
+      </w:r>
+      <w:r>
+        <w:t xml:space="preserve"> </w:t>
+      </w:r>
+      <w:r>
+        <w:t>if there were no upstream human consumptive use or reservoirs.</w:t>
+      </w:r>
+      <w:r>
+        <w:t xml:space="preserve"> </w:t>
+      </w:r>
+      <w:r>
+        <w:t>Once a Lake Powell natural flow is specified, the rows below populate with data.</w:t>
+      </w:r>
+    </w:p>
+    <w:p>
+      <w:r>
+        <w:t xml:space="preserve">Because future flows are uncertain, </w:t>
+      </w:r>
+      <w:r>
+        <w:t xml:space="preserve">specify </w:t>
+      </w:r>
+      <w:r>
+        <w:t>natural inflow to Lake Powell as a scenario of possible future flows. Develop a scenario from:</w:t>
+      </w:r>
+    </w:p>
+    <w:p>
+      <w:pPr>
+        <w:pStyle w:val="ListParagraph"/>
+        <w:numPr>
+          <w:ilvl w:val="0"/>
+          <w:numId w:val="47"/>
+        </w:numPr>
+      </w:pPr>
+      <w:r>
+        <w:t>The most recent 22 years, where</w:t>
+      </w:r>
+      <w:r>
+        <w:t xml:space="preserve"> </w:t>
+      </w:r>
+      <w:r>
+        <w:t xml:space="preserve">estimated </w:t>
+      </w:r>
+      <w:r>
+        <w:t xml:space="preserve">natural inflow to Lake Powell varied from 6 to 20 </w:t>
+      </w:r>
+      <w:proofErr w:type="spellStart"/>
+      <w:r>
+        <w:t>maf</w:t>
+      </w:r>
+      <w:proofErr w:type="spellEnd"/>
+      <w:r>
+        <w:t xml:space="preserve"> per year (</w:t>
+      </w:r>
+      <w:r>
+        <w:t>Figure 2</w:t>
+      </w:r>
+      <w:r>
+        <w:t>).</w:t>
+      </w:r>
+    </w:p>
+    <w:p>
+      <w:pPr>
+        <w:pStyle w:val="ListParagraph"/>
+        <w:numPr>
+          <w:ilvl w:val="0"/>
+          <w:numId w:val="47"/>
+        </w:numPr>
+      </w:pPr>
+      <w:r>
+        <w:t xml:space="preserve">Flow values reconstructed from the historical (1905 to 2015) or paleo (1416 to 2015) periods </w:t>
+      </w:r>
+      <w:r>
+        <w:fldChar w:fldCharType="begin"/>
+      </w:r>
+      <w:r>
+        <w:instrText xml:space="preserve"> ADDIN EN.CITE &lt;EndNote&gt;&lt;Cite&gt;&lt;Author&gt;Meko&lt;/Author&gt;&lt;Year&gt;2017&lt;/Year&gt;&lt;RecNum&gt;2776&lt;/RecNum&gt;&lt;DisplayText&gt;(Meko et al., 2017; Prairie, 2020)&lt;/DisplayText&gt;&lt;record&gt;&lt;rec-number&gt;2776&lt;/rec-number&gt;&lt;foreign-keys&gt;&lt;key app="EN" db-id="xxt5ta9pd995dwesap0pdzzp2weaz0w9werf" timestamp="1620009315"&gt;2776&lt;/key&gt;&lt;/foreign-keys&gt;&lt;ref-type name="Journal Article"&gt;17&lt;/ref-type&gt;&lt;contributors&gt;&lt;authors&gt;&lt;author&gt;Meko, Dave&lt;/author&gt;&lt;author&gt;Bigio, Erica&lt;/author&gt;&lt;author&gt;Woodhouse, Connie A.&lt;/author&gt;&lt;/authors&gt;&lt;/contributors&gt;&lt;titles&gt;&lt;title&gt;Colorado River at Lees Ferry, CO River (Updated Skill)&lt;/title&gt;&lt;secondary-title&gt;Treeflow&lt;/secondary-title&gt;&lt;/titles&gt;&lt;periodical&gt;&lt;full-title&gt;Treeflow&lt;/full-title&gt;&lt;/periodical&gt;&lt;dates&gt;&lt;year&gt;2017&lt;/year&gt;&lt;/dates&gt;&lt;urls&gt;&lt;related-urls&gt;&lt;url&gt;https://www.treeflow.info/content/upper-colorado#field-ms-calibration-validation&lt;/url&gt;&lt;/related-urls&gt;&lt;/urls&gt;&lt;/record&gt;&lt;/Cite&gt;&lt;Cite&gt;&lt;Author&gt;Prairie&lt;/Author&gt;&lt;Year&gt;2020&lt;/Year&gt;&lt;RecNum&gt;2704&lt;/RecNum&gt;&lt;record&gt;&lt;rec-number&gt;2704&lt;/rec-number&gt;&lt;foreign-keys&gt;&lt;key app="EN" db-id="xxt5ta9pd995dwesap0pdzzp2weaz0w9werf" timestamp="1581993971"&gt;2704&lt;/key&gt;&lt;/foreign-keys&gt;&lt;ref-type name="Report"&gt;27&lt;/ref-type&gt;&lt;contributors&gt;&lt;authors&gt;&lt;author&gt;Jim Prairie&lt;/author&gt;&lt;/authors&gt;&lt;/contributors&gt;&lt;titles&gt;&lt;title&gt;Colorado River Basin Natural Flow and Salt Data&lt;/title&gt;&lt;/titles&gt;&lt;dates&gt;&lt;year&gt;2020&lt;/year&gt;&lt;pub-dates&gt;&lt;date&gt;January 10, 2020&lt;/date&gt;&lt;/pub-dates&gt;&lt;/dates&gt;&lt;publisher&gt;U.S. Bureau of Reclamation&lt;/publisher&gt;&lt;urls&gt;&lt;related-urls&gt;&lt;url&gt;https://www.usbr.gov/lc/region/g4000/NaturalFlow/current.html&lt;/url&gt;&lt;/related-urls&gt;&lt;/urls&gt;&lt;/record&gt;&lt;/Cite&gt;&lt;/EndNote&gt;</w:instrText>
+      </w:r>
+      <w:r>
+        <w:fldChar w:fldCharType="separate"/>
+      </w:r>
+      <w:r>
+        <w:rPr>
+          <w:noProof/>
+        </w:rPr>
+        <w:t>(Meko et al., 2017; Prairie, 2020)</w:t>
+      </w:r>
+      <w:r>
+        <w:fldChar w:fldCharType="end"/>
+      </w:r>
+      <w:r>
+        <w:t xml:space="preserve">. See workbook tab </w:t>
+      </w:r>
+      <w:proofErr w:type="spellStart"/>
       <w:r>
         <w:rPr>
           <w:i/>
           <w:iCs/>
         </w:rPr>
-        <w:t>Mead-Elevation-Area</w:t>
-      </w:r>
-      <w:r>
-        <w:t>.</w:t>
-      </w:r>
-    </w:p>
-    <w:p>
-      <w:r>
-        <w:t xml:space="preserve">Participants can enter lower </w:t>
-      </w:r>
-      <w:r>
-        <w:t xml:space="preserve">protection levels </w:t>
-      </w:r>
-      <w:r>
-        <w:t>and volumes than the default values</w:t>
-      </w:r>
-      <w:r>
-        <w:t xml:space="preserve">. Lowering will reduce hydropower generation at Glen Canyon Dam and Hoover Dam. Lowering will also raise the temperature of water in Lake Powell, raise Glen Canyon Dam release water temperature, and </w:t>
-      </w:r>
-      <w:r>
-        <w:t>pressure the</w:t>
-      </w:r>
-      <w:r>
-        <w:t xml:space="preserve"> native</w:t>
-      </w:r>
-      <w:r>
-        <w:t>, endangered</w:t>
-      </w:r>
-      <w:r>
-        <w:t xml:space="preserve"> fish populations of the Grand Canyon.</w:t>
-      </w:r>
-      <w:r>
-        <w:t xml:space="preserve"> With warmer release water temperatures, non-native fish outcompete the native fish. Colorado River m</w:t>
-      </w:r>
-      <w:r>
-        <w:t>anagers</w:t>
+        <w:t>HydrologicScenarios</w:t>
+      </w:r>
+      <w:proofErr w:type="spellEnd"/>
+      <w:r>
+        <w:t xml:space="preserve"> for some flow scenarios from these periods.</w:t>
+      </w:r>
+    </w:p>
+    <w:p>
+      <w:pPr>
+        <w:pStyle w:val="ListParagraph"/>
+        <w:numPr>
+          <w:ilvl w:val="0"/>
+          <w:numId w:val="47"/>
+        </w:numPr>
+      </w:pPr>
+      <w:r>
+        <w:t xml:space="preserve">The mean natural flow of low-flow sequences in the paleo reconstructed or recent observed periods (Figure 3). For example, </w:t>
+      </w:r>
+      <w:r>
+        <w:t>the</w:t>
+      </w:r>
+      <w:r>
+        <w:t xml:space="preserve"> 5-year drought that started in 1580 AD had </w:t>
+      </w:r>
+      <w:r>
+        <w:t xml:space="preserve">the lowest </w:t>
+      </w:r>
+      <w:r>
+        <w:t xml:space="preserve">reconstructed </w:t>
+      </w:r>
+      <w:r>
+        <w:t>5-year average</w:t>
+      </w:r>
+      <w:r>
+        <w:t xml:space="preserve"> flow</w:t>
+      </w:r>
+      <w:r>
+        <w:t>:</w:t>
+      </w:r>
+      <w:r>
+        <w:t xml:space="preserve"> 9 </w:t>
+      </w:r>
+      <w:proofErr w:type="spellStart"/>
+      <w:r>
+        <w:t>maf</w:t>
+      </w:r>
+      <w:proofErr w:type="spellEnd"/>
+      <w:r>
+        <w:t xml:space="preserve"> per year.</w:t>
+      </w:r>
+    </w:p>
+    <w:p>
+      <w:pPr>
+        <w:pStyle w:val="ListParagraph"/>
+        <w:numPr>
+          <w:ilvl w:val="0"/>
+          <w:numId w:val="47"/>
+        </w:numPr>
+      </w:pPr>
+      <w:r>
+        <w:t>Devise a time series of flows on your own or adapt values year-to-year as model time progresses.</w:t>
+      </w:r>
+    </w:p>
+    <w:p>
+      <w:pPr>
+        <w:pStyle w:val="ListParagraph"/>
+        <w:numPr>
+          <w:ilvl w:val="0"/>
+          <w:numId w:val="47"/>
+        </w:numPr>
+      </w:pPr>
+      <w:r>
+        <w:t>Optionally</w:t>
+      </w:r>
+      <w:r>
+        <w:t>,</w:t>
+      </w:r>
+      <w:r>
+        <w:t xml:space="preserve"> refer to </w:t>
+      </w:r>
+      <w:r>
+        <w:t>unregulated inflow</w:t>
+      </w:r>
+      <w:r>
+        <w:t>s</w:t>
       </w:r>
       <w:r>
         <w:t xml:space="preserve"> </w:t>
       </w:r>
       <w:r>
-        <w:t>recommend to keep the</w:t>
-      </w:r>
-      <w:r>
-        <w:t xml:space="preserve"> default protection</w:t>
-      </w:r>
-      <w:r>
-        <w:t xml:space="preserve"> levels for now.</w:t>
-      </w:r>
-      <w:r>
-        <w:t xml:space="preserve"> Participants can also jointly lower the protection volume later during each year of model time. </w:t>
-      </w:r>
-    </w:p>
-    <w:p>
-      <w:pPr>
-        <w:pStyle w:val="Heading3"/>
-      </w:pPr>
-      <w:r>
-        <w:t xml:space="preserve">(v) </w:t>
-      </w:r>
-      <w:bookmarkStart w:id="4" w:name="Prior9YearRelease"/>
-      <w:r>
-        <w:t>Prior 9</w:t>
-      </w:r>
-      <w:r>
-        <w:t>-</w:t>
-      </w:r>
-      <w:r>
-        <w:t xml:space="preserve">year </w:t>
-      </w:r>
-      <w:r>
-        <w:t>Lake Powell release</w:t>
-      </w:r>
-      <w:bookmarkEnd w:id="4"/>
-    </w:p>
-    <w:p>
-      <w:r>
-        <w:t xml:space="preserve">This setting is no longer active. </w:t>
-      </w:r>
-      <w:r>
-        <w:t>Prior 9-year Lake Powell release</w:t>
-      </w:r>
-      <w:r>
-        <w:rPr>
-          <w:b/>
-          <w:bCs/>
-        </w:rPr>
-        <w:t xml:space="preserve"> </w:t>
-      </w:r>
-      <w:r>
-        <w:t xml:space="preserve">is </w:t>
-      </w:r>
-      <w:r>
-        <w:t xml:space="preserve">78.1 </w:t>
+        <w:t xml:space="preserve">from 1960 to 1999 </w:t>
+      </w:r>
+      <w:r>
+        <w:fldChar w:fldCharType="begin"/>
+      </w:r>
+      <w:r>
+        <w:instrText xml:space="preserve"> ADDIN EN.CITE &lt;EndNote&gt;&lt;Cite&gt;&lt;Author&gt;USBR&lt;/Author&gt;&lt;Year&gt;2021&lt;/Year&gt;&lt;RecNum&gt;2818&lt;/RecNum&gt;&lt;DisplayText&gt;(USBR, 2021d)&lt;/DisplayText&gt;&lt;record&gt;&lt;rec-number&gt;2818&lt;/rec-number&gt;&lt;foreign-keys&gt;&lt;key app="EN" db-id="xxt5ta9pd995dwesap0pdzzp2weaz0w9werf" timestamp="1632863083"&gt;2818&lt;/key&gt;&lt;/foreign-keys&gt;&lt;ref-type name="Web Page"&gt;12&lt;/ref-type&gt;&lt;contributors&gt;&lt;authors&gt;&lt;author&gt;USBR&lt;/author&gt;&lt;/authors&gt;&lt;/contributors&gt;&lt;titles&gt;&lt;title&gt;Lake Powell Unregulated Inflow&lt;/title&gt;&lt;/titles&gt;&lt;volume&gt;2021&lt;/volume&gt;&lt;number&gt;September 28&lt;/number&gt;&lt;dates&gt;&lt;year&gt;2021&lt;/year&gt;&lt;/dates&gt;&lt;urls&gt;&lt;related-urls&gt;&lt;url&gt;https://www.usbr.gov/uc/water/crsp/studies/images/PowellForecast.png&lt;/url&gt;&lt;/related-urls&gt;&lt;/urls&gt;&lt;/record&gt;&lt;/Cite&gt;&lt;/EndNote&gt;</w:instrText>
+      </w:r>
+      <w:r>
+        <w:fldChar w:fldCharType="separate"/>
+      </w:r>
+      <w:r>
+        <w:rPr>
+          <w:noProof/>
+        </w:rPr>
+        <w:t>(USBR, 2021d)</w:t>
+      </w:r>
+      <w:r>
+        <w:fldChar w:fldCharType="end"/>
+      </w:r>
+      <w:r>
+        <w:t xml:space="preserve">(Figure 4) and add ~3 </w:t>
       </w:r>
       <w:proofErr w:type="spellStart"/>
       <w:r>
@@ -4939,312 +5217,16 @@
       </w:r>
       <w:proofErr w:type="spellEnd"/>
       <w:r>
-        <w:t xml:space="preserve"> and is </w:t>
-      </w:r>
-      <w:r>
-        <w:t xml:space="preserve">the </w:t>
-      </w:r>
-      <w:r>
-        <w:t xml:space="preserve">release </w:t>
-      </w:r>
-      <w:r>
-        <w:t xml:space="preserve">measured through Glen Canyon Dam </w:t>
-      </w:r>
-      <w:r>
-        <w:t>from 2012 to 2021</w:t>
-      </w:r>
-      <w:r>
-        <w:t xml:space="preserve"> </w:t>
-      </w:r>
-      <w:r>
-        <w:t>(Figure 1)</w:t>
-      </w:r>
-      <w:r>
-        <w:t>.</w:t>
-      </w:r>
-    </w:p>
-    <w:p>
-      <w:pPr>
-        <w:pStyle w:val="Heading3"/>
-        <w:rPr>
-          <w:b w:val="0"/>
-          <w:bCs w:val="0"/>
-        </w:rPr>
-      </w:pPr>
-      <w:r>
-        <w:rPr>
-          <w:rStyle w:val="Heading3Char"/>
-          <w:b/>
-          <w:bCs/>
-        </w:rPr>
-        <w:t>(</w:t>
-      </w:r>
-      <w:r>
-        <w:rPr>
-          <w:rStyle w:val="Heading3Char"/>
-          <w:b/>
-          <w:bCs/>
-        </w:rPr>
-        <w:t xml:space="preserve">vi) </w:t>
-      </w:r>
-      <w:bookmarkStart w:id="5" w:name="Prior9YearPariaFlow"/>
-      <w:r>
-        <w:rPr>
-          <w:rStyle w:val="Heading3Char"/>
-          <w:b/>
-          <w:bCs/>
-        </w:rPr>
-        <w:t>Prior 9-year Paria River flow</w:t>
-      </w:r>
-      <w:r>
-        <w:rPr>
-          <w:b w:val="0"/>
-          <w:bCs w:val="0"/>
-        </w:rPr>
-        <w:t xml:space="preserve"> </w:t>
-      </w:r>
-      <w:bookmarkEnd w:id="5"/>
-    </w:p>
-    <w:p>
-      <w:r>
-        <w:t xml:space="preserve">This setting is not active. </w:t>
-      </w:r>
-      <w:r>
-        <w:t xml:space="preserve">Prior 9-year Paria River flow </w:t>
-      </w:r>
-      <w:r>
-        <w:t xml:space="preserve">is 0.17 </w:t>
-      </w:r>
-      <w:proofErr w:type="spellStart"/>
-      <w:r>
-        <w:t>maf</w:t>
-      </w:r>
-      <w:proofErr w:type="spellEnd"/>
-      <w:r>
-        <w:t xml:space="preserve"> and measured just before the confluence with the Colorado River at Lee Ferry. </w:t>
-      </w:r>
-      <w:r>
-        <w:t>We care about th</w:t>
-      </w:r>
-      <w:r>
-        <w:t>e</w:t>
-      </w:r>
-      <w:r>
-        <w:t xml:space="preserve"> </w:t>
-      </w:r>
-      <w:r>
-        <w:t>9-year Lake Powel release and Paria River flow</w:t>
-      </w:r>
-      <w:r>
-        <w:t xml:space="preserve"> because</w:t>
-      </w:r>
-      <w:r>
-        <w:t xml:space="preserve"> </w:t>
-      </w:r>
-      <w:r>
-        <w:t>these volumes tell</w:t>
-      </w:r>
-      <w:r>
-        <w:t xml:space="preserve"> us how much the Upper Basin </w:t>
-      </w:r>
-      <w:r>
-        <w:t xml:space="preserve">must deliver in the next </w:t>
-      </w:r>
-      <w:r>
-        <w:t>10</w:t>
-      </w:r>
-      <w:r>
-        <w:rPr>
-          <w:vertAlign w:val="superscript"/>
-        </w:rPr>
-        <w:t>th</w:t>
-      </w:r>
-      <w:r>
-        <w:t xml:space="preserve"> </w:t>
-      </w:r>
-      <w:r>
-        <w:t>year (1</w:t>
-      </w:r>
-      <w:r>
-        <w:rPr>
-          <w:vertAlign w:val="superscript"/>
-        </w:rPr>
-        <w:t>st</w:t>
-      </w:r>
-      <w:r>
-        <w:t xml:space="preserve"> year of the model) </w:t>
-      </w:r>
-      <w:r>
-        <w:t>to meet</w:t>
-      </w:r>
-      <w:r>
-        <w:t xml:space="preserve"> its 10-year delivery requirement of</w:t>
-      </w:r>
-      <w:r>
-        <w:t xml:space="preserve"> 82.</w:t>
-      </w:r>
-      <w:r>
-        <w:t>5</w:t>
-      </w:r>
-      <w:r>
-        <w:t xml:space="preserve"> </w:t>
-      </w:r>
-      <w:proofErr w:type="spellStart"/>
-      <w:r>
-        <w:t>maf</w:t>
-      </w:r>
-      <w:proofErr w:type="spellEnd"/>
-      <w:r>
-        <w:t xml:space="preserve"> each decade to the Lower Basin and Mexico via article III(d) of the 1922 Colorado River Compact and 1944 US-Mexico Treaty</w:t>
-      </w:r>
-      <w:r>
-        <w:t xml:space="preserve">. Here, </w:t>
-      </w:r>
-    </w:p>
-    <w:p>
-      <w:pPr>
-        <w:jc w:val="center"/>
-      </w:pPr>
-      <w:r>
-        <w:t>82.</w:t>
-      </w:r>
-      <w:r>
-        <w:t>5</w:t>
-      </w:r>
-      <w:r>
-        <w:t xml:space="preserve"> </w:t>
-      </w:r>
-      <w:proofErr w:type="spellStart"/>
-      <w:r>
-        <w:t>maf</w:t>
-      </w:r>
-      <w:proofErr w:type="spellEnd"/>
-      <w:r>
-        <w:t xml:space="preserve"> </w:t>
-      </w:r>
-      <w:r>
-        <w:t>= (7.5)(10) + (1.5/2)(10)</w:t>
-      </w:r>
-    </w:p>
-    <w:p>
-      <w:r>
-        <w:t xml:space="preserve">Where 7.5 </w:t>
-      </w:r>
-      <w:proofErr w:type="spellStart"/>
-      <w:r>
-        <w:t>maf</w:t>
-      </w:r>
-      <w:proofErr w:type="spellEnd"/>
-      <w:r>
-        <w:t xml:space="preserve"> is the Upper Basin’s annual delivery responsibility to the Lower Basin</w:t>
-      </w:r>
-      <w:r>
-        <w:t xml:space="preserve">, </w:t>
-      </w:r>
-      <w:r>
-        <w:t>(1.5/2) is the Upper Basin’s half share of the U.S. responsibility to Mexico</w:t>
-      </w:r>
-      <w:r>
-        <w:t xml:space="preserve">, </w:t>
-      </w:r>
-      <w:r>
-        <w:t>and 10 is</w:t>
-      </w:r>
-      <w:r>
-        <w:t xml:space="preserve"> a consecutive</w:t>
-      </w:r>
-      <w:r>
-        <w:t xml:space="preserve"> 10</w:t>
-      </w:r>
-      <w:r>
-        <w:t xml:space="preserve"> </w:t>
-      </w:r>
-      <w:r>
-        <w:t>year</w:t>
-      </w:r>
-      <w:r>
-        <w:t xml:space="preserve"> period</w:t>
-      </w:r>
-      <w:r>
-        <w:t>.</w:t>
-      </w:r>
-    </w:p>
-    <w:p>
-      <w:pPr>
-        <w:pStyle w:val="Heading3"/>
-      </w:pPr>
-      <w:r>
-        <w:t xml:space="preserve">(vii) </w:t>
-      </w:r>
-      <w:bookmarkStart w:id="6" w:name="DeliveryToMeet10YearRequirement"/>
-      <w:r>
-        <w:t>Delivery to meet 10-year requirement</w:t>
-      </w:r>
-    </w:p>
-    <w:p>
-      <w:r>
-        <w:t xml:space="preserve">This setting is no longer active. </w:t>
-      </w:r>
-      <w:r>
-        <w:t>Upper Basin delivery to meet 10-year requirement</w:t>
-      </w:r>
-      <w:bookmarkEnd w:id="6"/>
-      <w:r>
-        <w:t xml:space="preserve"> </w:t>
-      </w:r>
-      <w:r>
-        <w:t xml:space="preserve">is the </w:t>
-      </w:r>
-      <w:r>
-        <w:t>82.</w:t>
-      </w:r>
-      <w:r>
-        <w:t>5</w:t>
-      </w:r>
-      <w:r>
-        <w:t xml:space="preserve"> </w:t>
-      </w:r>
-      <w:proofErr w:type="spellStart"/>
-      <w:r>
-        <w:t>maf</w:t>
-      </w:r>
-      <w:proofErr w:type="spellEnd"/>
-      <w:r>
-        <w:t xml:space="preserve"> requirement</w:t>
-      </w:r>
-      <w:r>
-        <w:t xml:space="preserve"> minus the Lake Powell Release minus the Paria flow. The Upper Basin must</w:t>
-      </w:r>
-      <w:r>
-        <w:t xml:space="preserve"> </w:t>
-      </w:r>
-      <w:r>
-        <w:t xml:space="preserve">deliver </w:t>
-      </w:r>
-      <w:r>
-        <w:t xml:space="preserve">4.2 </w:t>
-      </w:r>
-      <w:proofErr w:type="spellStart"/>
-      <w:r>
-        <w:t>maf</w:t>
-      </w:r>
-      <w:proofErr w:type="spellEnd"/>
-      <w:r>
-        <w:t xml:space="preserve"> to the Lower Basin</w:t>
-      </w:r>
-      <w:r>
-        <w:t xml:space="preserve"> next year at Lee Ferry</w:t>
-      </w:r>
-      <w:r>
-        <w:t xml:space="preserve">. The Upper Basin can keep all Lake Powell natural flow above 4.2 </w:t>
-      </w:r>
-      <w:proofErr w:type="spellStart"/>
-      <w:r>
-        <w:t>maf</w:t>
-      </w:r>
-      <w:proofErr w:type="spellEnd"/>
-      <w:r>
-        <w:t>.</w:t>
+        <w:t xml:space="preserve"> to get a natural flow</w:t>
+      </w:r>
+      <w:r>
+        <w:t>. The addition represents non-reservoir consumptive use in the Upper Basin. Figure 5 shows how to con</w:t>
+      </w:r>
+      <w:r>
+        <w:t>vert</w:t>
+      </w:r>
+      <w:r>
+        <w:t xml:space="preserve"> from unregulated to natural flow.</w:t>
       </w:r>
     </w:p>
     <w:p>
@@ -5252,12 +5234,11 @@
         <w:rPr>
           <w:noProof/>
         </w:rPr>
-        <w:lastRenderedPageBreak/>
         <w:drawing>
-          <wp:inline distT="0" distB="0" distL="0" distR="0" wp14:anchorId="281153FE" wp14:editId="74CDE4DF">
-            <wp:extent cx="3228522" cy="2067151"/>
-            <wp:effectExtent l="0" t="0" r="0" b="9525"/>
-            <wp:docPr id="1" name="Picture 1"/>
+          <wp:inline distT="0" distB="0" distL="0" distR="0" wp14:anchorId="46EE99F7" wp14:editId="12091ACE">
+            <wp:extent cx="3418363" cy="3588261"/>
+            <wp:effectExtent l="0" t="0" r="0" b="0"/>
+            <wp:docPr id="20" name="Picture 20"/>
             <wp:cNvGraphicFramePr>
               <a:graphicFrameLocks xmlns:a="http://schemas.openxmlformats.org/drawingml/2006/main" noChangeAspect="1"/>
             </wp:cNvGraphicFramePr>
@@ -5269,7 +5250,7 @@
                     <pic:cNvPicPr/>
                   </pic:nvPicPr>
                   <pic:blipFill>
-                    <a:blip r:embed="rId16"/>
+                    <a:blip r:embed="rId17"/>
                     <a:stretch>
                       <a:fillRect/>
                     </a:stretch>
@@ -5277,7 +5258,7 @@
                   <pic:spPr>
                     <a:xfrm>
                       <a:off x="0" y="0"/>
-                      <a:ext cx="3260193" cy="2087429"/>
+                      <a:ext cx="3433216" cy="3603852"/>
                     </a:xfrm>
                     <a:prstGeom prst="rect">
                       <a:avLst/>
@@ -5302,169 +5283,14 @@
           <w:b/>
           <w:bCs/>
         </w:rPr>
-        <w:t xml:space="preserve">Figure 1. </w:t>
-      </w:r>
-      <w:r>
-        <w:rPr>
-          <w:b/>
-          <w:bCs/>
-        </w:rPr>
-        <w:t>Lake Powell Releases</w:t>
-      </w:r>
-    </w:p>
-    <w:p>
-      <w:pPr>
-        <w:rPr>
-          <w:b/>
-          <w:bCs/>
-        </w:rPr>
-      </w:pPr>
-    </w:p>
-    <w:p>
-      <w:pPr>
-        <w:pStyle w:val="Heading3"/>
-      </w:pPr>
-      <w:r>
-        <w:t>Upper Basin pre-1922 water rights</w:t>
-      </w:r>
-    </w:p>
-    <w:p>
-      <w:r>
-        <w:t>Upper Basin water rights in million acre-feet per year prior to 1922 when the Colorado River Compact was signed (</w:t>
-      </w:r>
-      <w:r>
-        <w:t>Table 4</w:t>
-      </w:r>
-      <w:r>
-        <w:t>). The</w:t>
-      </w:r>
-      <w:r>
-        <w:t>se pre-1922</w:t>
-      </w:r>
-      <w:r>
-        <w:t xml:space="preserve"> water rights have a seniority date prior to the compact. In </w:t>
-      </w:r>
-      <w:r>
-        <w:t>the assignment of inflow (see Step 2)</w:t>
-      </w:r>
-      <w:r>
-        <w:t xml:space="preserve">, these rights are filled </w:t>
-      </w:r>
-      <w:r>
-        <w:t>concurrent to Lower Basin pre-1922 water rights.</w:t>
-      </w:r>
-    </w:p>
-    <w:p>
-      <w:r>
-        <w:t>The 1.</w:t>
-      </w:r>
-      <w:r>
-        <w:t>2</w:t>
-      </w:r>
-      <w:r>
-        <w:t xml:space="preserve"> </w:t>
-      </w:r>
-      <w:proofErr w:type="spellStart"/>
-      <w:r>
-        <w:t>maf</w:t>
-      </w:r>
-      <w:proofErr w:type="spellEnd"/>
-      <w:r>
-        <w:t xml:space="preserve"> </w:t>
-      </w:r>
-      <w:r>
-        <w:t xml:space="preserve">per year </w:t>
-      </w:r>
-      <w:r>
-        <w:t>value in the model is the 2.</w:t>
-      </w:r>
-      <w:r>
-        <w:t>3</w:t>
-      </w:r>
-      <w:r>
-        <w:t xml:space="preserve"> </w:t>
-      </w:r>
-      <w:proofErr w:type="spellStart"/>
-      <w:r>
-        <w:t>maf</w:t>
-      </w:r>
-      <w:proofErr w:type="spellEnd"/>
-      <w:r>
-        <w:t xml:space="preserve"> </w:t>
-      </w:r>
-      <w:r>
-        <w:t xml:space="preserve">per year </w:t>
-      </w:r>
-      <w:r>
-        <w:t xml:space="preserve">total in Table </w:t>
-      </w:r>
-      <w:r>
-        <w:t>4</w:t>
-      </w:r>
-      <w:r>
-        <w:t xml:space="preserve">, minus 1.06 </w:t>
-      </w:r>
-      <w:proofErr w:type="spellStart"/>
-      <w:r>
-        <w:t>maf</w:t>
-      </w:r>
-      <w:proofErr w:type="spellEnd"/>
-      <w:r>
-        <w:t xml:space="preserve"> </w:t>
-      </w:r>
-      <w:r>
-        <w:t xml:space="preserve">per year </w:t>
-      </w:r>
-      <w:r>
-        <w:t>for First Nations</w:t>
-      </w:r>
-      <w:r>
-        <w:t xml:space="preserve"> in the Upper Basin</w:t>
-      </w:r>
-      <w:r>
-        <w:t xml:space="preserve">. </w:t>
-      </w:r>
-      <w:r>
-        <w:t>This assignment assumes</w:t>
-      </w:r>
-      <w:r>
-        <w:t xml:space="preserve"> Upper Basin First Nations water rights all have a priority before 1922.</w:t>
-      </w:r>
-    </w:p>
-    <w:p>
-      <w:pPr>
-        <w:rPr>
-          <w:b/>
-          <w:bCs/>
-        </w:rPr>
-      </w:pPr>
-      <w:r>
-        <w:rPr>
-          <w:b/>
-          <w:bCs/>
-        </w:rPr>
-        <w:t>Table 4</w:t>
-      </w:r>
-      <w:r>
-        <w:rPr>
-          <w:b/>
-          <w:bCs/>
-        </w:rPr>
-        <w:t xml:space="preserve">. </w:t>
-      </w:r>
-      <w:r>
-        <w:rPr>
-          <w:b/>
-          <w:bCs/>
-        </w:rPr>
-        <w:t>P</w:t>
-      </w:r>
-      <w:r>
-        <w:rPr>
-          <w:b/>
-          <w:bCs/>
-        </w:rPr>
-        <w:t>re-compact water rights (million acre-feet per year)</w:t>
+        <w:t>Figure 2</w:t>
+      </w:r>
+      <w:r>
+        <w:rPr>
+          <w:b/>
+          <w:bCs/>
+        </w:rPr>
+        <w:t xml:space="preserve">. Estimated natural inflow to Lake Powell </w:t>
       </w:r>
       <w:r>
         <w:rPr>
@@ -5478,7 +5304,7 @@
           <w:b/>
           <w:bCs/>
         </w:rPr>
-        <w:instrText xml:space="preserve"> ADDIN EN.CITE &lt;EndNote&gt;&lt;Cite&gt;&lt;Author&gt;Leeflang&lt;/Author&gt;&lt;Year&gt;2021&lt;/Year&gt;&lt;RecNum&gt;2839&lt;/RecNum&gt;&lt;DisplayText&gt;(Leeflang, 2021)&lt;/DisplayText&gt;&lt;record&gt;&lt;rec-number&gt;2839&lt;/rec-number&gt;&lt;foreign-keys&gt;&lt;key app="EN" db-id="xxt5ta9pd995dwesap0pdzzp2weaz0w9werf" timestamp="1638827671"&gt;2839&lt;/key&gt;&lt;/foreign-keys&gt;&lt;ref-type name="Web Page"&gt;12&lt;/ref-type&gt;&lt;contributors&gt;&lt;authors&gt;&lt;author&gt;Bart Leeflang&lt;/author&gt;&lt;/authors&gt;&lt;secondary-authors&gt;&lt;author&gt;David E. Rosenberg&lt;/author&gt;&lt;/secondary-authors&gt;&lt;/contributors&gt;&lt;titles&gt;&lt;title&gt;Colorado River Coding: Pre 1922 Compact Water Use&lt;/title&gt;&lt;/titles&gt;&lt;dates&gt;&lt;year&gt;2021&lt;/year&gt;&lt;/dates&gt;&lt;pub-location&gt;Zenodo&lt;/pub-location&gt;&lt;urls&gt;&lt;related-urls&gt;&lt;url&gt;https://doi.org/10.5281/zenodo.5501466.&lt;/url&gt;&lt;/related-urls&gt;&lt;/urls&gt;&lt;/record&gt;&lt;/Cite&gt;&lt;/EndNote&gt;</w:instrText>
+        <w:instrText xml:space="preserve"> ADDIN EN.CITE &lt;EndNote&gt;&lt;Cite&gt;&lt;Author&gt;USBR&lt;/Author&gt;&lt;Year&gt;2021&lt;/Year&gt;&lt;RecNum&gt;2836&lt;/RecNum&gt;&lt;DisplayText&gt;(USBR, 2021a)&lt;/DisplayText&gt;&lt;record&gt;&lt;rec-number&gt;2836&lt;/rec-number&gt;&lt;foreign-keys&gt;&lt;key app="EN" db-id="xxt5ta9pd995dwesap0pdzzp2weaz0w9werf" timestamp="1636570167"&gt;2836&lt;/key&gt;&lt;/foreign-keys&gt;&lt;ref-type name="Report"&gt;27&lt;/ref-type&gt;&lt;contributors&gt;&lt;authors&gt;&lt;author&gt;USBR&lt;/author&gt;&lt;/authors&gt;&lt;/contributors&gt;&lt;titles&gt;&lt;title&gt;21st Century Colorado River: Hydrology and Risk of Lake Mead Reaching Critically Low Elevations&lt;/title&gt;&lt;/titles&gt;&lt;dates&gt;&lt;year&gt;2021&lt;/year&gt;&lt;pub-dates&gt;&lt;date&gt;November 5, 2021&lt;/date&gt;&lt;/pub-dates&gt;&lt;/dates&gt;&lt;publisher&gt;U.S. Bureau of Reclamation&lt;/publisher&gt;&lt;urls&gt;&lt;related-urls&gt;&lt;url&gt;https://github.com/dzeke/ColoradoRiverCoding/raw/main/500PlusPlan/MeadRisk-LBActionsWebianr11-5-21.pdf&lt;/url&gt;&lt;/related-urls&gt;&lt;/urls&gt;&lt;/record&gt;&lt;/Cite&gt;&lt;/EndNote&gt;</w:instrText>
       </w:r>
       <w:r>
         <w:rPr>
@@ -5493,7 +5319,7 @@
           <w:bCs/>
           <w:noProof/>
         </w:rPr>
-        <w:t>(Leeflang, 2021)</w:t>
+        <w:t>(USBR, 2021a)</w:t>
       </w:r>
       <w:r>
         <w:rPr>
@@ -5508,348 +5334,12 @@
         <w:rPr>
           <w:noProof/>
         </w:rPr>
+        <w:lastRenderedPageBreak/>
         <w:drawing>
-          <wp:inline distT="0" distB="0" distL="0" distR="0" wp14:anchorId="054E3454" wp14:editId="4CF6E3B1">
-            <wp:extent cx="2706370" cy="1913255"/>
-            <wp:effectExtent l="0" t="0" r="0" b="0"/>
-            <wp:docPr id="9" name="Picture 9"/>
-            <wp:cNvGraphicFramePr>
-              <a:graphicFrameLocks xmlns:a="http://schemas.openxmlformats.org/drawingml/2006/main" noChangeAspect="1"/>
-            </wp:cNvGraphicFramePr>
-            <a:graphic xmlns:a="http://schemas.openxmlformats.org/drawingml/2006/main">
-              <a:graphicData uri="http://schemas.openxmlformats.org/drawingml/2006/picture">
-                <pic:pic xmlns:pic="http://schemas.openxmlformats.org/drawingml/2006/picture">
-                  <pic:nvPicPr>
-                    <pic:cNvPr id="0" name="Picture 1"/>
-                    <pic:cNvPicPr>
-                      <a:picLocks noChangeAspect="1" noChangeArrowheads="1"/>
-                    </pic:cNvPicPr>
-                  </pic:nvPicPr>
-                  <pic:blipFill>
-                    <a:blip r:embed="rId17">
-                      <a:extLst>
-                        <a:ext uri="{28A0092B-C50C-407E-A947-70E740481C1C}">
-                          <a14:useLocalDpi xmlns:a14="http://schemas.microsoft.com/office/drawing/2010/main" val="0"/>
-                        </a:ext>
-                      </a:extLst>
-                    </a:blip>
-                    <a:srcRect/>
-                    <a:stretch>
-                      <a:fillRect/>
-                    </a:stretch>
-                  </pic:blipFill>
-                  <pic:spPr bwMode="auto">
-                    <a:xfrm>
-                      <a:off x="0" y="0"/>
-                      <a:ext cx="2706370" cy="1913255"/>
-                    </a:xfrm>
-                    <a:prstGeom prst="rect">
-                      <a:avLst/>
-                    </a:prstGeom>
-                    <a:noFill/>
-                    <a:ln>
-                      <a:noFill/>
-                    </a:ln>
-                  </pic:spPr>
-                </pic:pic>
-              </a:graphicData>
-            </a:graphic>
-          </wp:inline>
-        </w:drawing>
-      </w:r>
-    </w:p>
-    <w:p>
-      <w:pPr>
-        <w:pStyle w:val="Heading1"/>
-      </w:pPr>
-      <w:bookmarkStart w:id="7" w:name="SpecifyLakePowellInflow"/>
-      <w:r>
-        <w:lastRenderedPageBreak/>
-        <w:t xml:space="preserve">Step 2. </w:t>
-      </w:r>
-      <w:r>
-        <w:t>Specify natural inflow to Lake Powell</w:t>
-      </w:r>
-      <w:bookmarkEnd w:id="7"/>
-    </w:p>
-    <w:p>
-      <w:r>
-        <w:t xml:space="preserve">Participants together choose a </w:t>
-      </w:r>
-      <w:r>
-        <w:t>n</w:t>
-      </w:r>
-      <w:r>
-        <w:t xml:space="preserve">atural inflow </w:t>
-      </w:r>
-      <w:r>
-        <w:t xml:space="preserve">to Lake Powell </w:t>
-      </w:r>
-      <w:r>
-        <w:t>a</w:t>
-      </w:r>
-      <w:r>
-        <w:t>s</w:t>
-      </w:r>
-      <w:r>
-        <w:t xml:space="preserve"> the</w:t>
-      </w:r>
-      <w:r>
-        <w:t xml:space="preserve"> water in the Green, San Juan, mainstem Colorado</w:t>
-      </w:r>
-      <w:r>
-        <w:t xml:space="preserve">, and other tributaries </w:t>
-      </w:r>
-      <w:r>
-        <w:t xml:space="preserve">that </w:t>
-      </w:r>
-      <w:r>
-        <w:t xml:space="preserve">would flow </w:t>
-      </w:r>
-      <w:r>
-        <w:t>in</w:t>
-      </w:r>
-      <w:r>
-        <w:t>to Lake Powell</w:t>
-      </w:r>
-      <w:r>
-        <w:t xml:space="preserve"> </w:t>
-      </w:r>
-      <w:r>
-        <w:t>if there were no upstream human consumptive use or reservoirs.</w:t>
-      </w:r>
-      <w:r>
-        <w:t xml:space="preserve"> </w:t>
-      </w:r>
-      <w:r>
-        <w:t>Once a Lake Powell natural flow is specified, the rows below populate with data.</w:t>
-      </w:r>
-    </w:p>
-    <w:p>
-      <w:r>
-        <w:t xml:space="preserve">Because future flows are uncertain, </w:t>
-      </w:r>
-      <w:r>
-        <w:t xml:space="preserve">specify </w:t>
-      </w:r>
-      <w:r>
-        <w:t>natural inflow to Lake Powell as a scenario of possible future flows. Develop a scenario from:</w:t>
-      </w:r>
-    </w:p>
-    <w:p>
-      <w:pPr>
-        <w:pStyle w:val="ListParagraph"/>
-        <w:numPr>
-          <w:ilvl w:val="0"/>
-          <w:numId w:val="47"/>
-        </w:numPr>
-      </w:pPr>
-      <w:r>
-        <w:t>The most recent 22 years, where</w:t>
-      </w:r>
-      <w:r>
-        <w:t xml:space="preserve"> </w:t>
-      </w:r>
-      <w:r>
-        <w:t xml:space="preserve">estimated </w:t>
-      </w:r>
-      <w:r>
-        <w:t xml:space="preserve">natural inflow to Lake Powell varied from 6 to 20 </w:t>
-      </w:r>
-      <w:proofErr w:type="spellStart"/>
-      <w:r>
-        <w:t>maf</w:t>
-      </w:r>
-      <w:proofErr w:type="spellEnd"/>
-      <w:r>
-        <w:t xml:space="preserve"> per year (</w:t>
-      </w:r>
-      <w:r>
-        <w:t>Figure 2</w:t>
-      </w:r>
-      <w:r>
-        <w:t>).</w:t>
-      </w:r>
-    </w:p>
-    <w:p>
-      <w:pPr>
-        <w:pStyle w:val="ListParagraph"/>
-        <w:numPr>
-          <w:ilvl w:val="0"/>
-          <w:numId w:val="47"/>
-        </w:numPr>
-      </w:pPr>
-      <w:r>
-        <w:t xml:space="preserve">Flow values reconstructed from the historical (1905 to 2015) or paleo (1416 to 2015) periods </w:t>
-      </w:r>
-      <w:r>
-        <w:fldChar w:fldCharType="begin"/>
-      </w:r>
-      <w:r>
-        <w:instrText xml:space="preserve"> ADDIN EN.CITE &lt;EndNote&gt;&lt;Cite&gt;&lt;Author&gt;Meko&lt;/Author&gt;&lt;Year&gt;2017&lt;/Year&gt;&lt;RecNum&gt;2776&lt;/RecNum&gt;&lt;DisplayText&gt;(Meko et al., 2017; Prairie, 2020)&lt;/DisplayText&gt;&lt;record&gt;&lt;rec-number&gt;2776&lt;/rec-number&gt;&lt;foreign-keys&gt;&lt;key app="EN" db-id="xxt5ta9pd995dwesap0pdzzp2weaz0w9werf" timestamp="1620009315"&gt;2776&lt;/key&gt;&lt;/foreign-keys&gt;&lt;ref-type name="Journal Article"&gt;17&lt;/ref-type&gt;&lt;contributors&gt;&lt;authors&gt;&lt;author&gt;Meko, Dave&lt;/author&gt;&lt;author&gt;Bigio, Erica&lt;/author&gt;&lt;author&gt;Woodhouse, Connie A.&lt;/author&gt;&lt;/authors&gt;&lt;/contributors&gt;&lt;titles&gt;&lt;title&gt;Colorado River at Lees Ferry, CO River (Updated Skill)&lt;/title&gt;&lt;secondary-title&gt;Treeflow&lt;/secondary-title&gt;&lt;/titles&gt;&lt;periodical&gt;&lt;full-title&gt;Treeflow&lt;/full-title&gt;&lt;/periodical&gt;&lt;dates&gt;&lt;year&gt;2017&lt;/year&gt;&lt;/dates&gt;&lt;urls&gt;&lt;related-urls&gt;&lt;url&gt;https://www.treeflow.info/content/upper-colorado#field-ms-calibration-validation&lt;/url&gt;&lt;/related-urls&gt;&lt;/urls&gt;&lt;/record&gt;&lt;/Cite&gt;&lt;Cite&gt;&lt;Author&gt;Prairie&lt;/Author&gt;&lt;Year&gt;2020&lt;/Year&gt;&lt;RecNum&gt;2704&lt;/RecNum&gt;&lt;record&gt;&lt;rec-number&gt;2704&lt;/rec-number&gt;&lt;foreign-keys&gt;&lt;key app="EN" db-id="xxt5ta9pd995dwesap0pdzzp2weaz0w9werf" timestamp="1581993971"&gt;2704&lt;/key&gt;&lt;/foreign-keys&gt;&lt;ref-type name="Report"&gt;27&lt;/ref-type&gt;&lt;contributors&gt;&lt;authors&gt;&lt;author&gt;Jim Prairie&lt;/author&gt;&lt;/authors&gt;&lt;/contributors&gt;&lt;titles&gt;&lt;title&gt;Colorado River Basin Natural Flow and Salt Data&lt;/title&gt;&lt;/titles&gt;&lt;dates&gt;&lt;year&gt;2020&lt;/year&gt;&lt;pub-dates&gt;&lt;date&gt;January 10, 2020&lt;/date&gt;&lt;/pub-dates&gt;&lt;/dates&gt;&lt;publisher&gt;U.S. Bureau of Reclamation&lt;/publisher&gt;&lt;urls&gt;&lt;related-urls&gt;&lt;url&gt;https://www.usbr.gov/lc/region/g4000/NaturalFlow/current.html&lt;/url&gt;&lt;/related-urls&gt;&lt;/urls&gt;&lt;/record&gt;&lt;/Cite&gt;&lt;/EndNote&gt;</w:instrText>
-      </w:r>
-      <w:r>
-        <w:fldChar w:fldCharType="separate"/>
-      </w:r>
-      <w:r>
-        <w:rPr>
-          <w:noProof/>
-        </w:rPr>
-        <w:t>(Meko et al., 2017; Prairie, 2020)</w:t>
-      </w:r>
-      <w:r>
-        <w:fldChar w:fldCharType="end"/>
-      </w:r>
-      <w:r>
-        <w:t xml:space="preserve">. See workbook tab </w:t>
-      </w:r>
-      <w:proofErr w:type="spellStart"/>
-      <w:r>
-        <w:rPr>
-          <w:i/>
-          <w:iCs/>
-        </w:rPr>
-        <w:t>HydrologicScenarios</w:t>
-      </w:r>
-      <w:proofErr w:type="spellEnd"/>
-      <w:r>
-        <w:t xml:space="preserve"> for some flow scenarios from these periods.</w:t>
-      </w:r>
-    </w:p>
-    <w:p>
-      <w:pPr>
-        <w:pStyle w:val="ListParagraph"/>
-        <w:numPr>
-          <w:ilvl w:val="0"/>
-          <w:numId w:val="47"/>
-        </w:numPr>
-      </w:pPr>
-      <w:r>
-        <w:t xml:space="preserve">The mean natural flow of low-flow sequences in the paleo reconstructed or recent observed periods (Figure 3). For example, </w:t>
-      </w:r>
-      <w:r>
-        <w:t>the</w:t>
-      </w:r>
-      <w:r>
-        <w:t xml:space="preserve"> 5-year drought that started in 1580 AD had </w:t>
-      </w:r>
-      <w:r>
-        <w:t xml:space="preserve">the lowest </w:t>
-      </w:r>
-      <w:r>
-        <w:t xml:space="preserve">reconstructed </w:t>
-      </w:r>
-      <w:r>
-        <w:t>5-year average</w:t>
-      </w:r>
-      <w:r>
-        <w:t xml:space="preserve"> flow</w:t>
-      </w:r>
-      <w:r>
-        <w:t>:</w:t>
-      </w:r>
-      <w:r>
-        <w:t xml:space="preserve"> 9 </w:t>
-      </w:r>
-      <w:proofErr w:type="spellStart"/>
-      <w:r>
-        <w:t>maf</w:t>
-      </w:r>
-      <w:proofErr w:type="spellEnd"/>
-      <w:r>
-        <w:t xml:space="preserve"> per year.</w:t>
-      </w:r>
-    </w:p>
-    <w:p>
-      <w:pPr>
-        <w:pStyle w:val="ListParagraph"/>
-        <w:numPr>
-          <w:ilvl w:val="0"/>
-          <w:numId w:val="47"/>
-        </w:numPr>
-      </w:pPr>
-      <w:r>
-        <w:t>Devise a time series of flows on your own or adapt values year-to-year as model time progresses.</w:t>
-      </w:r>
-    </w:p>
-    <w:p>
-      <w:pPr>
-        <w:pStyle w:val="ListParagraph"/>
-        <w:numPr>
-          <w:ilvl w:val="0"/>
-          <w:numId w:val="47"/>
-        </w:numPr>
-      </w:pPr>
-      <w:r>
-        <w:t>Optionally</w:t>
-      </w:r>
-      <w:r>
-        <w:t>,</w:t>
-      </w:r>
-      <w:r>
-        <w:t xml:space="preserve"> refer to </w:t>
-      </w:r>
-      <w:r>
-        <w:t>unregulated inflow</w:t>
-      </w:r>
-      <w:r>
-        <w:t>s</w:t>
-      </w:r>
-      <w:r>
-        <w:t xml:space="preserve"> </w:t>
-      </w:r>
-      <w:r>
-        <w:t xml:space="preserve">from 1960 to 1999 </w:t>
-      </w:r>
-      <w:r>
-        <w:fldChar w:fldCharType="begin"/>
-      </w:r>
-      <w:r>
-        <w:instrText xml:space="preserve"> ADDIN EN.CITE &lt;EndNote&gt;&lt;Cite&gt;&lt;Author&gt;USBR&lt;/Author&gt;&lt;Year&gt;2021&lt;/Year&gt;&lt;RecNum&gt;2818&lt;/RecNum&gt;&lt;DisplayText&gt;(USBR, 2021d)&lt;/DisplayText&gt;&lt;record&gt;&lt;rec-number&gt;2818&lt;/rec-number&gt;&lt;foreign-keys&gt;&lt;key app="EN" db-id="xxt5ta9pd995dwesap0pdzzp2weaz0w9werf" timestamp="1632863083"&gt;2818&lt;/key&gt;&lt;/foreign-keys&gt;&lt;ref-type name="Web Page"&gt;12&lt;/ref-type&gt;&lt;contributors&gt;&lt;authors&gt;&lt;author&gt;USBR&lt;/author&gt;&lt;/authors&gt;&lt;/contributors&gt;&lt;titles&gt;&lt;title&gt;Lake Powell Unregulated Inflow&lt;/title&gt;&lt;/titles&gt;&lt;volume&gt;2021&lt;/volume&gt;&lt;number&gt;September 28&lt;/number&gt;&lt;dates&gt;&lt;year&gt;2021&lt;/year&gt;&lt;/dates&gt;&lt;urls&gt;&lt;related-urls&gt;&lt;url&gt;https://www.usbr.gov/uc/water/crsp/studies/images/PowellForecast.png&lt;/url&gt;&lt;/related-urls&gt;&lt;/urls&gt;&lt;/record&gt;&lt;/Cite&gt;&lt;/EndNote&gt;</w:instrText>
-      </w:r>
-      <w:r>
-        <w:fldChar w:fldCharType="separate"/>
-      </w:r>
-      <w:r>
-        <w:rPr>
-          <w:noProof/>
-        </w:rPr>
-        <w:t>(USBR, 2021d)</w:t>
-      </w:r>
-      <w:r>
-        <w:fldChar w:fldCharType="end"/>
-      </w:r>
-      <w:r>
-        <w:t xml:space="preserve">(Figure 4) and add ~3 </w:t>
-      </w:r>
-      <w:proofErr w:type="spellStart"/>
-      <w:r>
-        <w:t>maf</w:t>
-      </w:r>
-      <w:proofErr w:type="spellEnd"/>
-      <w:r>
-        <w:t xml:space="preserve"> to get a natural flow</w:t>
-      </w:r>
-      <w:r>
-        <w:t>. The addition represents non-reservoir consumptive use in the Upper Basin. Figure 5 shows how to con</w:t>
-      </w:r>
-      <w:r>
-        <w:t>vert</w:t>
-      </w:r>
-      <w:r>
-        <w:t xml:space="preserve"> from unregulated to natural flow.</w:t>
-      </w:r>
-    </w:p>
-    <w:p>
-      <w:r>
-        <w:rPr>
-          <w:noProof/>
-        </w:rPr>
-        <w:drawing>
-          <wp:inline distT="0" distB="0" distL="0" distR="0" wp14:anchorId="46EE99F7" wp14:editId="12091ACE">
-            <wp:extent cx="3418363" cy="3588261"/>
-            <wp:effectExtent l="0" t="0" r="0" b="0"/>
-            <wp:docPr id="20" name="Picture 20"/>
+          <wp:inline distT="0" distB="0" distL="0" distR="0" wp14:anchorId="0FD54F5A" wp14:editId="48518C2D">
+            <wp:extent cx="5266269" cy="3596929"/>
+            <wp:effectExtent l="0" t="0" r="0" b="3810"/>
+            <wp:docPr id="3" name="Picture 3"/>
             <wp:cNvGraphicFramePr>
               <a:graphicFrameLocks xmlns:a="http://schemas.openxmlformats.org/drawingml/2006/main" noChangeAspect="1"/>
             </wp:cNvGraphicFramePr>
@@ -5869,107 +5359,6 @@
                   <pic:spPr>
                     <a:xfrm>
                       <a:off x="0" y="0"/>
-                      <a:ext cx="3433216" cy="3603852"/>
-                    </a:xfrm>
-                    <a:prstGeom prst="rect">
-                      <a:avLst/>
-                    </a:prstGeom>
-                  </pic:spPr>
-                </pic:pic>
-              </a:graphicData>
-            </a:graphic>
-          </wp:inline>
-        </w:drawing>
-      </w:r>
-    </w:p>
-    <w:p>
-      <w:pPr>
-        <w:rPr>
-          <w:b/>
-          <w:bCs/>
-        </w:rPr>
-      </w:pPr>
-      <w:r>
-        <w:rPr>
-          <w:b/>
-          <w:bCs/>
-        </w:rPr>
-        <w:t>Figure 2</w:t>
-      </w:r>
-      <w:r>
-        <w:rPr>
-          <w:b/>
-          <w:bCs/>
-        </w:rPr>
-        <w:t xml:space="preserve">. Estimated natural inflow to Lake Powell </w:t>
-      </w:r>
-      <w:r>
-        <w:rPr>
-          <w:b/>
-          <w:bCs/>
-        </w:rPr>
-        <w:fldChar w:fldCharType="begin"/>
-      </w:r>
-      <w:r>
-        <w:rPr>
-          <w:b/>
-          <w:bCs/>
-        </w:rPr>
-        <w:instrText xml:space="preserve"> ADDIN EN.CITE &lt;EndNote&gt;&lt;Cite&gt;&lt;Author&gt;USBR&lt;/Author&gt;&lt;Year&gt;2021&lt;/Year&gt;&lt;RecNum&gt;2836&lt;/RecNum&gt;&lt;DisplayText&gt;(USBR, 2021a)&lt;/DisplayText&gt;&lt;record&gt;&lt;rec-number&gt;2836&lt;/rec-number&gt;&lt;foreign-keys&gt;&lt;key app="EN" db-id="xxt5ta9pd995dwesap0pdzzp2weaz0w9werf" timestamp="1636570167"&gt;2836&lt;/key&gt;&lt;/foreign-keys&gt;&lt;ref-type name="Report"&gt;27&lt;/ref-type&gt;&lt;contributors&gt;&lt;authors&gt;&lt;author&gt;USBR&lt;/author&gt;&lt;/authors&gt;&lt;/contributors&gt;&lt;titles&gt;&lt;title&gt;21st Century Colorado River: Hydrology and Risk of Lake Mead Reaching Critically Low Elevations&lt;/title&gt;&lt;/titles&gt;&lt;dates&gt;&lt;year&gt;2021&lt;/year&gt;&lt;pub-dates&gt;&lt;date&gt;November 5, 2021&lt;/date&gt;&lt;/pub-dates&gt;&lt;/dates&gt;&lt;publisher&gt;U.S. Bureau of Reclamation&lt;/publisher&gt;&lt;urls&gt;&lt;related-urls&gt;&lt;url&gt;https://github.com/dzeke/ColoradoRiverCoding/raw/main/500PlusPlan/MeadRisk-LBActionsWebianr11-5-21.pdf&lt;/url&gt;&lt;/related-urls&gt;&lt;/urls&gt;&lt;/record&gt;&lt;/Cite&gt;&lt;/EndNote&gt;</w:instrText>
-      </w:r>
-      <w:r>
-        <w:rPr>
-          <w:b/>
-          <w:bCs/>
-        </w:rPr>
-        <w:fldChar w:fldCharType="separate"/>
-      </w:r>
-      <w:r>
-        <w:rPr>
-          <w:b/>
-          <w:bCs/>
-          <w:noProof/>
-        </w:rPr>
-        <w:t>(USBR, 2021a)</w:t>
-      </w:r>
-      <w:r>
-        <w:rPr>
-          <w:b/>
-          <w:bCs/>
-        </w:rPr>
-        <w:fldChar w:fldCharType="end"/>
-      </w:r>
-    </w:p>
-    <w:p>
-      <w:r>
-        <w:rPr>
-          <w:noProof/>
-        </w:rPr>
-        <w:lastRenderedPageBreak/>
-        <w:drawing>
-          <wp:inline distT="0" distB="0" distL="0" distR="0" wp14:anchorId="0FD54F5A" wp14:editId="48518C2D">
-            <wp:extent cx="5266269" cy="3596929"/>
-            <wp:effectExtent l="0" t="0" r="0" b="3810"/>
-            <wp:docPr id="3" name="Picture 3"/>
-            <wp:cNvGraphicFramePr>
-              <a:graphicFrameLocks xmlns:a="http://schemas.openxmlformats.org/drawingml/2006/main" noChangeAspect="1"/>
-            </wp:cNvGraphicFramePr>
-            <a:graphic xmlns:a="http://schemas.openxmlformats.org/drawingml/2006/main">
-              <a:graphicData uri="http://schemas.openxmlformats.org/drawingml/2006/picture">
-                <pic:pic xmlns:pic="http://schemas.openxmlformats.org/drawingml/2006/picture">
-                  <pic:nvPicPr>
-                    <pic:cNvPr id="1" name=""/>
-                    <pic:cNvPicPr/>
-                  </pic:nvPicPr>
-                  <pic:blipFill>
-                    <a:blip r:embed="rId19"/>
-                    <a:stretch>
-                      <a:fillRect/>
-                    </a:stretch>
-                  </pic:blipFill>
-                  <pic:spPr>
-                    <a:xfrm>
-                      <a:off x="0" y="0"/>
                       <a:ext cx="5282926" cy="3608306"/>
                     </a:xfrm>
                     <a:prstGeom prst="rect">
@@ -6097,7 +5486,7 @@
                     <pic:cNvPicPr/>
                   </pic:nvPicPr>
                   <pic:blipFill rotWithShape="1">
-                    <a:blip r:embed="rId20"/>
+                    <a:blip r:embed="rId19"/>
                     <a:srcRect l="7846" t="8574" r="9367" b="11180"/>
                     <a:stretch/>
                   </pic:blipFill>
@@ -6256,7 +5645,7 @@
                     <pic:cNvPicPr/>
                   </pic:nvPicPr>
                   <pic:blipFill>
-                    <a:blip r:embed="rId21"/>
+                    <a:blip r:embed="rId20"/>
                     <a:stretch>
                       <a:fillRect/>
                     </a:stretch>
@@ -6422,14 +5811,14 @@
       <w:pPr>
         <w:pStyle w:val="Heading2"/>
       </w:pPr>
-      <w:bookmarkStart w:id="8" w:name="InterveningGrandCanyonFlow"/>
+      <w:bookmarkStart w:id="5" w:name="InterveningGrandCanyonFlow"/>
       <w:r>
         <w:t xml:space="preserve">2A. </w:t>
       </w:r>
       <w:r>
         <w:t>Intervening Grand Canyon Flow</w:t>
       </w:r>
-      <w:bookmarkEnd w:id="8"/>
+      <w:bookmarkEnd w:id="5"/>
     </w:p>
     <w:p>
       <w:r>
@@ -6540,6 +5929,492 @@
             <wp:extent cx="4508626" cy="2693615"/>
             <wp:effectExtent l="0" t="0" r="6350" b="0"/>
             <wp:docPr id="6" name="Picture 6"/>
+            <wp:cNvGraphicFramePr>
+              <a:graphicFrameLocks xmlns:a="http://schemas.openxmlformats.org/drawingml/2006/main" noChangeAspect="1"/>
+            </wp:cNvGraphicFramePr>
+            <a:graphic xmlns:a="http://schemas.openxmlformats.org/drawingml/2006/main">
+              <a:graphicData uri="http://schemas.openxmlformats.org/drawingml/2006/picture">
+                <pic:pic xmlns:pic="http://schemas.openxmlformats.org/drawingml/2006/picture">
+                  <pic:nvPicPr>
+                    <pic:cNvPr id="1" name=""/>
+                    <pic:cNvPicPr/>
+                  </pic:nvPicPr>
+                  <pic:blipFill>
+                    <a:blip r:embed="rId21"/>
+                    <a:stretch>
+                      <a:fillRect/>
+                    </a:stretch>
+                  </pic:blipFill>
+                  <pic:spPr>
+                    <a:xfrm>
+                      <a:off x="0" y="0"/>
+                      <a:ext cx="4519711" cy="2700237"/>
+                    </a:xfrm>
+                    <a:prstGeom prst="rect">
+                      <a:avLst/>
+                    </a:prstGeom>
+                  </pic:spPr>
+                </pic:pic>
+              </a:graphicData>
+            </a:graphic>
+          </wp:inline>
+        </w:drawing>
+      </w:r>
+    </w:p>
+    <w:p>
+      <w:pPr>
+        <w:rPr>
+          <w:b/>
+          <w:bCs/>
+        </w:rPr>
+      </w:pPr>
+      <w:r>
+        <w:rPr>
+          <w:b/>
+          <w:bCs/>
+        </w:rPr>
+        <w:lastRenderedPageBreak/>
+        <w:t>Figure 5</w:t>
+      </w:r>
+      <w:r>
+        <w:rPr>
+          <w:b/>
+          <w:bCs/>
+        </w:rPr>
+        <w:t>. Mean Grand Canyon tributary flow (Glen Canyon Dam to Lake Mead) for different sequence lengths.</w:t>
+      </w:r>
+    </w:p>
+    <w:p>
+      <w:pPr>
+        <w:pStyle w:val="Heading2"/>
+      </w:pPr>
+      <w:bookmarkStart w:id="6" w:name="MeadToImperial"/>
+      <w:r>
+        <w:t xml:space="preserve">2B. </w:t>
+      </w:r>
+      <w:r>
+        <w:t>Mead to Imperial Dam intervening flow</w:t>
+      </w:r>
+      <w:bookmarkEnd w:id="6"/>
+    </w:p>
+    <w:p>
+      <w:r>
+        <w:t xml:space="preserve">Enter the intervening flow from Hoover Dam to Imperial dam. By default, this intervening flow is 0.2 </w:t>
+      </w:r>
+      <w:proofErr w:type="spellStart"/>
+      <w:r>
+        <w:t>maf</w:t>
+      </w:r>
+      <w:proofErr w:type="spellEnd"/>
+      <w:r>
+        <w:t xml:space="preserve"> per year and was estimated from the natural flow data set below Hoover Dam </w:t>
+      </w:r>
+      <w:r>
+        <w:fldChar w:fldCharType="begin"/>
+      </w:r>
+      <w:r>
+        <w:instrText xml:space="preserve"> ADDIN EN.CITE &lt;EndNote&gt;&lt;Cite&gt;&lt;Author&gt;Prairie&lt;/Author&gt;&lt;Year&gt;2020&lt;/Year&gt;&lt;RecNum&gt;2704&lt;/RecNum&gt;&lt;DisplayText&gt;(Prairie, 2020)&lt;/DisplayText&gt;&lt;record&gt;&lt;rec-number&gt;2704&lt;/rec-number&gt;&lt;foreign-keys&gt;&lt;key app="EN" db-id="xxt5ta9pd995dwesap0pdzzp2weaz0w9werf" timestamp="1581993971"&gt;2704&lt;/key&gt;&lt;/foreign-keys&gt;&lt;ref-type name="Report"&gt;27&lt;/ref-type&gt;&lt;contributors&gt;&lt;authors&gt;&lt;author&gt;Jim Prairie&lt;/author&gt;&lt;/authors&gt;&lt;/contributors&gt;&lt;titles&gt;&lt;title&gt;Colorado River Basin Natural Flow and Salt Data&lt;/title&gt;&lt;/titles&gt;&lt;dates&gt;&lt;year&gt;2020&lt;/year&gt;&lt;pub-dates&gt;&lt;date&gt;January 10, 2020&lt;/date&gt;&lt;/pub-dates&gt;&lt;/dates&gt;&lt;publisher&gt;U.S. Bureau of Reclamation&lt;/publisher&gt;&lt;urls&gt;&lt;related-urls&gt;&lt;url&gt;https://www.usbr.gov/lc/region/g4000/NaturalFlow/current.html&lt;/url&gt;&lt;/related-urls&gt;&lt;/urls&gt;&lt;/record&gt;&lt;/Cite&gt;&lt;/EndNote&gt;</w:instrText>
+      </w:r>
+      <w:r>
+        <w:fldChar w:fldCharType="separate"/>
+      </w:r>
+      <w:r>
+        <w:rPr>
+          <w:noProof/>
+        </w:rPr>
+        <w:t>(Prairie, 2020)</w:t>
+      </w:r>
+      <w:r>
+        <w:fldChar w:fldCharType="end"/>
+      </w:r>
+      <w:r>
+        <w:t>.</w:t>
+      </w:r>
+    </w:p>
+    <w:p>
+      <w:pPr>
+        <w:pStyle w:val="Heading2"/>
+      </w:pPr>
+      <w:bookmarkStart w:id="7" w:name="HavasuParkerEvapET"/>
+      <w:r>
+        <w:t xml:space="preserve">2C. </w:t>
+      </w:r>
+      <w:r>
+        <w:t>Havasu/Parker evaporation and evapotranspiration</w:t>
+      </w:r>
+    </w:p>
+    <w:bookmarkEnd w:id="7"/>
+    <w:p>
+      <w:r>
+        <w:t>This value re</w:t>
+      </w:r>
+      <w:r>
+        <w:t>presents</w:t>
+      </w:r>
+      <w:r>
+        <w:t xml:space="preserve"> evaporation from Lakes Havasu and Parker and the evapotranspiration of riverbank vegetation from Hoover Dam down to Lake Havasu. A default value of 0.6 </w:t>
+      </w:r>
+      <w:proofErr w:type="spellStart"/>
+      <w:r>
+        <w:t>maf</w:t>
+      </w:r>
+      <w:proofErr w:type="spellEnd"/>
+      <w:r>
+        <w:t xml:space="preserve"> per year is used and represents the value used in Lake Mead accounting. Find annual estimates of the Havasu/Parker evaporations and evapotranspiration from 1995 to 2014 at </w:t>
+      </w:r>
+      <w:r>
+        <w:fldChar w:fldCharType="begin"/>
+      </w:r>
+      <w:r>
+        <w:instrText xml:space="preserve"> ADDIN EN.CITE &lt;EndNote&gt;&lt;Cite AuthorYear="1"&gt;&lt;Author&gt;USBR&lt;/Author&gt;&lt;Year&gt;2021&lt;/Year&gt;&lt;RecNum&gt;2772&lt;/RecNum&gt;&lt;DisplayText&gt;USBR (2021b)&lt;/DisplayText&gt;&lt;record&gt;&lt;rec-number&gt;2772&lt;/rec-number&gt;&lt;foreign-keys&gt;&lt;key app="EN" db-id="xxt5ta9pd995dwesap0pdzzp2weaz0w9werf" timestamp="1619406478"&gt;2772&lt;/key&gt;&lt;/foreign-keys&gt;&lt;ref-type name="Report"&gt;27&lt;/ref-type&gt;&lt;contributors&gt;&lt;authors&gt;&lt;author&gt;USBR&lt;/author&gt;&lt;/authors&gt;&lt;/contributors&gt;&lt;titles&gt;&lt;title&gt;Boulder Canyon Operations Office - Program and Activities: Water Accounting Reports&lt;/title&gt;&lt;/titles&gt;&lt;dates&gt;&lt;year&gt;2021&lt;/year&gt;&lt;/dates&gt;&lt;publisher&gt;U.S. Bureau of Reclamation&lt;/publisher&gt;&lt;urls&gt;&lt;related-urls&gt;&lt;url&gt;https://www.usbr.gov/lc/region/g4000/wtracct.html&lt;/url&gt;&lt;/related-urls&gt;&lt;/urls&gt;&lt;/record&gt;&lt;/Cite&gt;&lt;/EndNote&gt;</w:instrText>
+      </w:r>
+      <w:r>
+        <w:fldChar w:fldCharType="separate"/>
+      </w:r>
+      <w:r>
+        <w:rPr>
+          <w:noProof/>
+        </w:rPr>
+        <w:t>USBR (2021b)</w:t>
+      </w:r>
+      <w:r>
+        <w:fldChar w:fldCharType="end"/>
+      </w:r>
+      <w:r>
+        <w:t>.</w:t>
+      </w:r>
+    </w:p>
+    <w:p>
+      <w:pPr>
+        <w:pStyle w:val="Heading1"/>
+      </w:pPr>
+      <w:bookmarkStart w:id="8" w:name="SplitReservoirStorage"/>
+      <w:r>
+        <w:lastRenderedPageBreak/>
+        <w:t xml:space="preserve">Step 3. </w:t>
+      </w:r>
+      <w:r>
+        <w:t xml:space="preserve">Split existing reservoir storage </w:t>
+      </w:r>
+      <w:bookmarkEnd w:id="8"/>
+      <w:r>
+        <w:t xml:space="preserve">among </w:t>
+      </w:r>
+      <w:r>
+        <w:t>accounts</w:t>
+      </w:r>
+      <w:r>
+        <w:t xml:space="preserve"> (year 1 only)</w:t>
+      </w:r>
+    </w:p>
+    <w:p>
+      <w:r>
+        <w:t>Participants s</w:t>
+      </w:r>
+      <w:r>
+        <w:t>plit the starting combined reservoir storage (</w:t>
+      </w:r>
+      <w:r>
+        <w:t>Figure 6</w:t>
+      </w:r>
+      <w:r>
+        <w:t xml:space="preserve">) entered in Section 1B among the </w:t>
+      </w:r>
+      <w:r>
+        <w:t xml:space="preserve">basin </w:t>
+      </w:r>
+      <w:r>
+        <w:t>accounts</w:t>
+      </w:r>
+      <w:r>
+        <w:t>.</w:t>
+      </w:r>
+      <w:r>
+        <w:t xml:space="preserve"> </w:t>
+      </w:r>
+      <w:r>
+        <w:t>T</w:t>
+      </w:r>
+      <w:r>
+        <w:t xml:space="preserve">here are many possibilities. </w:t>
+      </w:r>
+      <w:r>
+        <w:t>Here</w:t>
+      </w:r>
+      <w:r>
+        <w:t xml:space="preserve">, the default </w:t>
+      </w:r>
+      <w:r>
+        <w:t xml:space="preserve">values in Column B </w:t>
+      </w:r>
+      <w:r>
+        <w:t xml:space="preserve">apply </w:t>
+      </w:r>
+      <w:r>
+        <w:t xml:space="preserve">Interim Guidelines Intentionally Created Surplus (ICS) accounts, </w:t>
+      </w:r>
+      <w:r>
+        <w:t xml:space="preserve">the Lower and Upper Basin drought contingency plans and the Minute 323 to the U.S.-Mexico Treaty </w:t>
+      </w:r>
+      <w:r>
+        <w:fldChar w:fldCharType="begin"/>
+      </w:r>
+      <w:r>
+        <w:instrText xml:space="preserve"> ADDIN EN.CITE &lt;EndNote&gt;&lt;Cite&gt;&lt;Author&gt;IBWC&lt;/Author&gt;&lt;Year&gt;2021&lt;/Year&gt;&lt;RecNum&gt;2808&lt;/RecNum&gt;&lt;DisplayText&gt;(IBWC, 2021; USBR, 2019)&lt;/DisplayText&gt;&lt;record&gt;&lt;rec-number&gt;2808&lt;/rec-number&gt;&lt;foreign-keys&gt;&lt;key app="EN" db-id="xxt5ta9pd995dwesap0pdzzp2weaz0w9werf" timestamp="1626979126"&gt;2808&lt;/key&gt;&lt;/foreign-keys&gt;&lt;ref-type name="Web Page"&gt;12&lt;/ref-type&gt;&lt;contributors&gt;&lt;authors&gt;&lt;author&gt;IBWC&lt;/author&gt;&lt;/authors&gt;&lt;/contributors&gt;&lt;titles&gt;&lt;title&gt;Minutes between the United States and Mexican Sections of the IBWC&lt;/title&gt;&lt;/titles&gt;&lt;volume&gt;2021&lt;/volume&gt;&lt;number&gt;July 22&lt;/number&gt;&lt;dates&gt;&lt;year&gt;2021&lt;/year&gt;&lt;/dates&gt;&lt;publisher&gt;United States Section&lt;/publisher&gt;&lt;urls&gt;&lt;related-urls&gt;&lt;url&gt;https://www.ibwc.gov/Treaties_Minutes/Minutes.html&lt;/url&gt;&lt;/related-urls&gt;&lt;/urls&gt;&lt;/record&gt;&lt;/Cite&gt;&lt;Cite&gt;&lt;Author&gt;USBR&lt;/Author&gt;&lt;Year&gt;2019&lt;/Year&gt;&lt;RecNum&gt;2578&lt;/RecNum&gt;&lt;record&gt;&lt;rec-number&gt;2578&lt;/rec-number&gt;&lt;foreign-keys&gt;&lt;key app="EN" db-id="xxt5ta9pd995dwesap0pdzzp2weaz0w9werf" timestamp="1554700022"&gt;2578&lt;/key&gt;&lt;/foreign-keys&gt;&lt;ref-type name="Report"&gt;27&lt;/ref-type&gt;&lt;contributors&gt;&lt;authors&gt;&lt;author&gt;USBR&lt;/author&gt;&lt;/authors&gt;&lt;/contributors&gt;&lt;titles&gt;&lt;title&gt;Agreement Concerning Colorado River Drought Contingency Management and Operations&lt;/title&gt;&lt;/titles&gt;&lt;pages&gt;56&lt;/pages&gt;&lt;dates&gt;&lt;year&gt;2019&lt;/year&gt;&lt;pub-dates&gt;&lt;date&gt;May 20&lt;/date&gt;&lt;/pub-dates&gt;&lt;/dates&gt;&lt;pub-location&gt;Washington, DC&lt;/pub-location&gt;&lt;publisher&gt;U.S. Bureau of Reclamation&lt;/publisher&gt;&lt;urls&gt;&lt;related-urls&gt;&lt;url&gt;https://www.usbr.gov/ColoradoRiverBasin/dcp/index.html&lt;/url&gt;&lt;/related-urls&gt;&lt;/urls&gt;&lt;/record&gt;&lt;/Cite&gt;&lt;/EndNote&gt;</w:instrText>
+      </w:r>
+      <w:r>
+        <w:fldChar w:fldCharType="separate"/>
+      </w:r>
+      <w:r>
+        <w:rPr>
+          <w:noProof/>
+        </w:rPr>
+        <w:t>(IBWC, 2021; USBR, 2019)</w:t>
+      </w:r>
+      <w:r>
+        <w:fldChar w:fldCharType="end"/>
+      </w:r>
+      <w:r>
+        <w:t>.</w:t>
+      </w:r>
+    </w:p>
+    <w:p>
+      <w:pPr>
+        <w:pStyle w:val="ListParagraph"/>
+        <w:numPr>
+          <w:ilvl w:val="0"/>
+          <w:numId w:val="24"/>
+        </w:numPr>
+      </w:pPr>
+      <w:r>
+        <w:t xml:space="preserve">Assign the 11.6 </w:t>
+      </w:r>
+      <w:proofErr w:type="spellStart"/>
+      <w:r>
+        <w:t>maf</w:t>
+      </w:r>
+      <w:proofErr w:type="spellEnd"/>
+      <w:r>
+        <w:t xml:space="preserve"> protection volume to the shared, reserve account</w:t>
+      </w:r>
+      <w:r>
+        <w:t xml:space="preserve">. 11.6 </w:t>
+      </w:r>
+      <w:proofErr w:type="spellStart"/>
+      <w:r>
+        <w:t>maf</w:t>
+      </w:r>
+      <w:proofErr w:type="spellEnd"/>
+      <w:r>
+        <w:t xml:space="preserve"> is the sum of </w:t>
+      </w:r>
+      <w:r>
+        <w:t xml:space="preserve">5.9 </w:t>
+      </w:r>
+      <w:proofErr w:type="spellStart"/>
+      <w:r>
+        <w:t>maf</w:t>
+      </w:r>
+      <w:proofErr w:type="spellEnd"/>
+      <w:r>
+        <w:t xml:space="preserve"> </w:t>
+      </w:r>
+      <w:r>
+        <w:t>protection volume for</w:t>
+      </w:r>
+      <w:r>
+        <w:t xml:space="preserve"> Lake Powell </w:t>
+      </w:r>
+      <w:r>
+        <w:t>plus</w:t>
+      </w:r>
+      <w:r>
+        <w:t xml:space="preserve"> 5.7 </w:t>
+      </w:r>
+      <w:proofErr w:type="spellStart"/>
+      <w:r>
+        <w:t>maf</w:t>
+      </w:r>
+      <w:proofErr w:type="spellEnd"/>
+      <w:r>
+        <w:t xml:space="preserve"> </w:t>
+      </w:r>
+      <w:r>
+        <w:t xml:space="preserve">protection volume for </w:t>
+      </w:r>
+      <w:r>
+        <w:t>Lake Mead</w:t>
+      </w:r>
+      <w:r>
+        <w:t xml:space="preserve"> </w:t>
+      </w:r>
+      <w:r>
+        <w:fldChar w:fldCharType="begin"/>
+      </w:r>
+      <w:r>
+        <w:instrText xml:space="preserve"> ADDIN EN.CITE &lt;EndNote&gt;&lt;Cite&gt;&lt;Author&gt;USBR&lt;/Author&gt;&lt;Year&gt;2019&lt;/Year&gt;&lt;RecNum&gt;2578&lt;/RecNum&gt;&lt;DisplayText&gt;(USBR, 2019)&lt;/DisplayText&gt;&lt;record&gt;&lt;rec-number&gt;2578&lt;/rec-number&gt;&lt;foreign-keys&gt;&lt;key app="EN" db-id="xxt5ta9pd995dwesap0pdzzp2weaz0w9werf" timestamp="1554700022"&gt;2578&lt;/key&gt;&lt;/foreign-keys&gt;&lt;ref-type name="Report"&gt;27&lt;/ref-type&gt;&lt;contributors&gt;&lt;authors&gt;&lt;author&gt;USBR&lt;/author&gt;&lt;/authors&gt;&lt;/contributors&gt;&lt;titles&gt;&lt;title&gt;Agreement Concerning Colorado River Drought Contingency Management and Operations&lt;/title&gt;&lt;/titles&gt;&lt;pages&gt;56&lt;/pages&gt;&lt;dates&gt;&lt;year&gt;2019&lt;/year&gt;&lt;pub-dates&gt;&lt;date&gt;May 20&lt;/date&gt;&lt;/pub-dates&gt;&lt;/dates&gt;&lt;pub-location&gt;Washington, DC&lt;/pub-location&gt;&lt;publisher&gt;U.S. Bureau of Reclamation&lt;/publisher&gt;&lt;urls&gt;&lt;related-urls&gt;&lt;url&gt;https://www.usbr.gov/ColoradoRiverBasin/dcp/index.html&lt;/url&gt;&lt;/related-urls&gt;&lt;/urls&gt;&lt;/record&gt;&lt;/Cite&gt;&lt;/EndNote&gt;</w:instrText>
+      </w:r>
+      <w:r>
+        <w:fldChar w:fldCharType="separate"/>
+      </w:r>
+      <w:r>
+        <w:rPr>
+          <w:noProof/>
+        </w:rPr>
+        <w:t>(USBR, 2019)</w:t>
+      </w:r>
+      <w:r>
+        <w:fldChar w:fldCharType="end"/>
+      </w:r>
+      <w:r>
+        <w:t>.</w:t>
+      </w:r>
+    </w:p>
+    <w:p>
+      <w:pPr>
+        <w:pStyle w:val="ListParagraph"/>
+        <w:numPr>
+          <w:ilvl w:val="0"/>
+          <w:numId w:val="24"/>
+        </w:numPr>
+      </w:pPr>
+      <w:r>
+        <w:t xml:space="preserve">Assign the 0.17 </w:t>
+      </w:r>
+      <w:proofErr w:type="spellStart"/>
+      <w:r>
+        <w:t>maf</w:t>
+      </w:r>
+      <w:proofErr w:type="spellEnd"/>
+      <w:r>
+        <w:t xml:space="preserve"> in Mexico’s Lake Mead conservation account to Mexico </w:t>
+      </w:r>
+      <w:r>
+        <w:fldChar w:fldCharType="begin"/>
+      </w:r>
+      <w:r>
+        <w:instrText xml:space="preserve"> ADDIN EN.CITE &lt;EndNote&gt;&lt;Cite&gt;&lt;Author&gt;USBR&lt;/Author&gt;&lt;Year&gt;2021&lt;/Year&gt;&lt;RecNum&gt;2772&lt;/RecNum&gt;&lt;DisplayText&gt;(USBR, 2021b)&lt;/DisplayText&gt;&lt;record&gt;&lt;rec-number&gt;2772&lt;/rec-number&gt;&lt;foreign-keys&gt;&lt;key app="EN" db-id="xxt5ta9pd995dwesap0pdzzp2weaz0w9werf" timestamp="1619406478"&gt;2772&lt;/key&gt;&lt;/foreign-keys&gt;&lt;ref-type name="Report"&gt;27&lt;/ref-type&gt;&lt;contributors&gt;&lt;authors&gt;&lt;author&gt;USBR&lt;/author&gt;&lt;/authors&gt;&lt;/contributors&gt;&lt;titles&gt;&lt;title&gt;Boulder Canyon Operations Office - Program and Activities: Water Accounting Reports&lt;/title&gt;&lt;/titles&gt;&lt;dates&gt;&lt;year&gt;2021&lt;/year&gt;&lt;/dates&gt;&lt;publisher&gt;U.S. Bureau of Reclamation&lt;/publisher&gt;&lt;urls&gt;&lt;related-urls&gt;&lt;url&gt;https://www.usbr.gov/lc/region/g4000/wtracct.html&lt;/url&gt;&lt;/related-urls&gt;&lt;/urls&gt;&lt;/record&gt;&lt;/Cite&gt;&lt;/EndNote&gt;</w:instrText>
+      </w:r>
+      <w:r>
+        <w:fldChar w:fldCharType="separate"/>
+      </w:r>
+      <w:r>
+        <w:rPr>
+          <w:noProof/>
+        </w:rPr>
+        <w:t>(USBR, 2021b)</w:t>
+      </w:r>
+      <w:r>
+        <w:fldChar w:fldCharType="end"/>
+      </w:r>
+      <w:r>
+        <w:t>.</w:t>
+      </w:r>
+    </w:p>
+    <w:p>
+      <w:pPr>
+        <w:pStyle w:val="ListParagraph"/>
+        <w:numPr>
+          <w:ilvl w:val="0"/>
+          <w:numId w:val="24"/>
+        </w:numPr>
+      </w:pPr>
+      <w:r>
+        <w:t xml:space="preserve">Assign the </w:t>
+      </w:r>
+      <w:r>
+        <w:t xml:space="preserve">2.8 </w:t>
+      </w:r>
+      <w:proofErr w:type="spellStart"/>
+      <w:r>
+        <w:t>maf</w:t>
+      </w:r>
+      <w:proofErr w:type="spellEnd"/>
+      <w:r>
+        <w:t xml:space="preserve"> balance in Lower Basin Lake Mead conservation (ICS) accounts to the</w:t>
+      </w:r>
+      <w:r>
+        <w:t xml:space="preserve"> Lower Basin.</w:t>
+      </w:r>
+    </w:p>
+    <w:p>
+      <w:pPr>
+        <w:pStyle w:val="ListParagraph"/>
+        <w:numPr>
+          <w:ilvl w:val="0"/>
+          <w:numId w:val="24"/>
+        </w:numPr>
+      </w:pPr>
+      <w:r>
+        <w:t xml:space="preserve">Assign the remaining Lake Mead storage to the Lower Basin. </w:t>
+      </w:r>
+    </w:p>
+    <w:p>
+      <w:pPr>
+        <w:pStyle w:val="ListParagraph"/>
+        <w:numPr>
+          <w:ilvl w:val="0"/>
+          <w:numId w:val="24"/>
+        </w:numPr>
+      </w:pPr>
+      <w:r>
+        <w:t>Assign the remaining storage in Lake Powell to the Upper Basin.</w:t>
+      </w:r>
+    </w:p>
+    <w:p>
+      <w:pPr>
+        <w:pStyle w:val="ListParagraph"/>
+        <w:numPr>
+          <w:ilvl w:val="0"/>
+          <w:numId w:val="24"/>
+        </w:numPr>
+      </w:pPr>
+      <w:r>
+        <w:t>In these assignments, the Colorado River Delta and First Nations do not get any storage.</w:t>
+      </w:r>
+    </w:p>
+    <w:p>
+      <w:r>
+        <w:t xml:space="preserve">In actuality, the </w:t>
+      </w:r>
+      <w:r>
+        <w:t>participants</w:t>
+      </w:r>
+      <w:r>
+        <w:t xml:space="preserve"> </w:t>
+      </w:r>
+      <w:r>
+        <w:t>will negotiate over a share of the existing</w:t>
+      </w:r>
+      <w:r>
+        <w:t xml:space="preserve"> </w:t>
+      </w:r>
+      <w:r>
+        <w:t xml:space="preserve">reservoir storage. </w:t>
+      </w:r>
+      <w:r>
+        <w:t xml:space="preserve">In these </w:t>
+      </w:r>
+      <w:r>
+        <w:t>negotiation</w:t>
+      </w:r>
+      <w:r>
+        <w:t>s, participants</w:t>
+      </w:r>
+      <w:r>
+        <w:t xml:space="preserve"> will get the same or more storage water as they get with current operations. In the current operations there are no Lake Powell storage accounts and only Lake Mead conservation accounts for Lower Basin and Mexico.  </w:t>
+      </w:r>
+    </w:p>
+    <w:p>
+      <w:r>
+        <w:rPr>
+          <w:noProof/>
+        </w:rPr>
+        <w:drawing>
+          <wp:inline distT="0" distB="0" distL="0" distR="0" wp14:anchorId="1512B680" wp14:editId="463CD920">
+            <wp:extent cx="4176601" cy="2594758"/>
+            <wp:effectExtent l="0" t="0" r="0" b="0"/>
+            <wp:docPr id="17" name="Picture 17"/>
             <wp:cNvGraphicFramePr>
               <a:graphicFrameLocks xmlns:a="http://schemas.openxmlformats.org/drawingml/2006/main" noChangeAspect="1"/>
             </wp:cNvGraphicFramePr>
@@ -6559,7 +6434,7 @@
                   <pic:spPr>
                     <a:xfrm>
                       <a:off x="0" y="0"/>
-                      <a:ext cx="4519711" cy="2700237"/>
+                      <a:ext cx="4238950" cy="2633493"/>
                     </a:xfrm>
                     <a:prstGeom prst="rect">
                       <a:avLst/>
@@ -6572,460 +6447,18 @@
         </w:drawing>
       </w:r>
     </w:p>
-    <w:p>
-      <w:pPr>
-        <w:rPr>
-          <w:b/>
-          <w:bCs/>
-        </w:rPr>
-      </w:pPr>
-      <w:r>
-        <w:rPr>
-          <w:b/>
-          <w:bCs/>
+    <w:p/>
+    <w:p>
+      <w:r>
+        <w:rPr>
+          <w:noProof/>
         </w:rPr>
         <w:lastRenderedPageBreak/>
-        <w:t>Figure 5</w:t>
-      </w:r>
-      <w:r>
-        <w:rPr>
-          <w:b/>
-          <w:bCs/>
-        </w:rPr>
-        <w:t>. Mean Grand Canyon tributary flow (Glen Canyon Dam to Lake Mead) for different sequence lengths.</w:t>
-      </w:r>
-    </w:p>
-    <w:p>
-      <w:pPr>
-        <w:pStyle w:val="Heading2"/>
-      </w:pPr>
-      <w:bookmarkStart w:id="9" w:name="MeadToImperial"/>
-      <w:r>
-        <w:t xml:space="preserve">2B. </w:t>
-      </w:r>
-      <w:r>
-        <w:t>Mead to Imperial Dam intervening flow</w:t>
-      </w:r>
-      <w:bookmarkEnd w:id="9"/>
-    </w:p>
-    <w:p>
-      <w:r>
-        <w:t xml:space="preserve">Enter the intervening flow from Hoover Dam to Imperial dam. By default, this intervening flow is 0.2 </w:t>
-      </w:r>
-      <w:proofErr w:type="spellStart"/>
-      <w:r>
-        <w:t>maf</w:t>
-      </w:r>
-      <w:proofErr w:type="spellEnd"/>
-      <w:r>
-        <w:t xml:space="preserve"> per year and was estimated from the natural flow data set below Hoover Dam </w:t>
-      </w:r>
-      <w:r>
-        <w:fldChar w:fldCharType="begin"/>
-      </w:r>
-      <w:r>
-        <w:instrText xml:space="preserve"> ADDIN EN.CITE &lt;EndNote&gt;&lt;Cite&gt;&lt;Author&gt;Prairie&lt;/Author&gt;&lt;Year&gt;2020&lt;/Year&gt;&lt;RecNum&gt;2704&lt;/RecNum&gt;&lt;DisplayText&gt;(Prairie, 2020)&lt;/DisplayText&gt;&lt;record&gt;&lt;rec-number&gt;2704&lt;/rec-number&gt;&lt;foreign-keys&gt;&lt;key app="EN" db-id="xxt5ta9pd995dwesap0pdzzp2weaz0w9werf" timestamp="1581993971"&gt;2704&lt;/key&gt;&lt;/foreign-keys&gt;&lt;ref-type name="Report"&gt;27&lt;/ref-type&gt;&lt;contributors&gt;&lt;authors&gt;&lt;author&gt;Jim Prairie&lt;/author&gt;&lt;/authors&gt;&lt;/contributors&gt;&lt;titles&gt;&lt;title&gt;Colorado River Basin Natural Flow and Salt Data&lt;/title&gt;&lt;/titles&gt;&lt;dates&gt;&lt;year&gt;2020&lt;/year&gt;&lt;pub-dates&gt;&lt;date&gt;January 10, 2020&lt;/date&gt;&lt;/pub-dates&gt;&lt;/dates&gt;&lt;publisher&gt;U.S. Bureau of Reclamation&lt;/publisher&gt;&lt;urls&gt;&lt;related-urls&gt;&lt;url&gt;https://www.usbr.gov/lc/region/g4000/NaturalFlow/current.html&lt;/url&gt;&lt;/related-urls&gt;&lt;/urls&gt;&lt;/record&gt;&lt;/Cite&gt;&lt;/EndNote&gt;</w:instrText>
-      </w:r>
-      <w:r>
-        <w:fldChar w:fldCharType="separate"/>
-      </w:r>
-      <w:r>
-        <w:rPr>
-          <w:noProof/>
-        </w:rPr>
-        <w:t>(Prairie, 2020)</w:t>
-      </w:r>
-      <w:r>
-        <w:fldChar w:fldCharType="end"/>
-      </w:r>
-      <w:r>
-        <w:t>.</w:t>
-      </w:r>
-    </w:p>
-    <w:p>
-      <w:pPr>
-        <w:pStyle w:val="Heading2"/>
-      </w:pPr>
-      <w:bookmarkStart w:id="10" w:name="HavasuParkerEvapET"/>
-      <w:r>
-        <w:t xml:space="preserve">2C. </w:t>
-      </w:r>
-      <w:r>
-        <w:t>Havasu/Parker evaporation and evapotranspiration</w:t>
-      </w:r>
-    </w:p>
-    <w:bookmarkEnd w:id="10"/>
-    <w:p>
-      <w:r>
-        <w:t>This value re</w:t>
-      </w:r>
-      <w:r>
-        <w:t>presents</w:t>
-      </w:r>
-      <w:r>
-        <w:t xml:space="preserve"> evaporation from Lakes Havasu and Parker and the evapotranspiration of riverbank vegetation from Hoover Dam down to Lake Havasu. A default value of 0.6 </w:t>
-      </w:r>
-      <w:proofErr w:type="spellStart"/>
-      <w:r>
-        <w:t>maf</w:t>
-      </w:r>
-      <w:proofErr w:type="spellEnd"/>
-      <w:r>
-        <w:t xml:space="preserve"> per year is used and represents the value used in Lake Mead accounting. Find annual estimates of the Havasu/Parker evaporations and evapotranspiration from 1995 to 2014 at </w:t>
-      </w:r>
-      <w:r>
-        <w:fldChar w:fldCharType="begin"/>
-      </w:r>
-      <w:r>
-        <w:instrText xml:space="preserve"> ADDIN EN.CITE &lt;EndNote&gt;&lt;Cite AuthorYear="1"&gt;&lt;Author&gt;USBR&lt;/Author&gt;&lt;Year&gt;2021&lt;/Year&gt;&lt;RecNum&gt;2772&lt;/RecNum&gt;&lt;DisplayText&gt;USBR (2021b)&lt;/DisplayText&gt;&lt;record&gt;&lt;rec-number&gt;2772&lt;/rec-number&gt;&lt;foreign-keys&gt;&lt;key app="EN" db-id="xxt5ta9pd995dwesap0pdzzp2weaz0w9werf" timestamp="1619406478"&gt;2772&lt;/key&gt;&lt;/foreign-keys&gt;&lt;ref-type name="Report"&gt;27&lt;/ref-type&gt;&lt;contributors&gt;&lt;authors&gt;&lt;author&gt;USBR&lt;/author&gt;&lt;/authors&gt;&lt;/contributors&gt;&lt;titles&gt;&lt;title&gt;Boulder Canyon Operations Office - Program and Activities: Water Accounting Reports&lt;/title&gt;&lt;/titles&gt;&lt;dates&gt;&lt;year&gt;2021&lt;/year&gt;&lt;/dates&gt;&lt;publisher&gt;U.S. Bureau of Reclamation&lt;/publisher&gt;&lt;urls&gt;&lt;related-urls&gt;&lt;url&gt;https://www.usbr.gov/lc/region/g4000/wtracct.html&lt;/url&gt;&lt;/related-urls&gt;&lt;/urls&gt;&lt;/record&gt;&lt;/Cite&gt;&lt;/EndNote&gt;</w:instrText>
-      </w:r>
-      <w:r>
-        <w:fldChar w:fldCharType="separate"/>
-      </w:r>
-      <w:r>
-        <w:rPr>
-          <w:noProof/>
-        </w:rPr>
-        <w:t>USBR (2021b)</w:t>
-      </w:r>
-      <w:r>
-        <w:fldChar w:fldCharType="end"/>
-      </w:r>
-      <w:r>
-        <w:t>.</w:t>
-      </w:r>
-    </w:p>
-    <w:p>
-      <w:pPr>
-        <w:pStyle w:val="Heading1"/>
-      </w:pPr>
-      <w:bookmarkStart w:id="11" w:name="SplitReservoirStorage"/>
-      <w:r>
-        <w:lastRenderedPageBreak/>
-        <w:t xml:space="preserve">Step 3. </w:t>
-      </w:r>
-      <w:r>
-        <w:t xml:space="preserve">Split existing reservoir storage </w:t>
-      </w:r>
-      <w:bookmarkEnd w:id="11"/>
-      <w:r>
-        <w:t xml:space="preserve">among </w:t>
-      </w:r>
-      <w:r>
-        <w:t>accounts</w:t>
-      </w:r>
-      <w:r>
-        <w:t xml:space="preserve"> (year 1 only)</w:t>
-      </w:r>
-    </w:p>
-    <w:p>
-      <w:r>
-        <w:t>Participants s</w:t>
-      </w:r>
-      <w:r>
-        <w:t>plit the starting combined reservoir storage (</w:t>
-      </w:r>
-      <w:r>
-        <w:t>Figure 6</w:t>
-      </w:r>
-      <w:r>
-        <w:t xml:space="preserve">) entered in Section 1B among the </w:t>
-      </w:r>
-      <w:r>
-        <w:t xml:space="preserve">basin </w:t>
-      </w:r>
-      <w:r>
-        <w:t>accounts</w:t>
-      </w:r>
-      <w:r>
-        <w:t>.</w:t>
-      </w:r>
-      <w:r>
-        <w:t xml:space="preserve"> </w:t>
-      </w:r>
-      <w:r>
-        <w:t>T</w:t>
-      </w:r>
-      <w:r>
-        <w:t xml:space="preserve">here are many possibilities. </w:t>
-      </w:r>
-      <w:r>
-        <w:t>Here</w:t>
-      </w:r>
-      <w:r>
-        <w:t xml:space="preserve">, the default </w:t>
-      </w:r>
-      <w:r>
-        <w:t xml:space="preserve">values in Column B </w:t>
-      </w:r>
-      <w:r>
-        <w:t xml:space="preserve">apply </w:t>
-      </w:r>
-      <w:r>
-        <w:t xml:space="preserve">Interim Guidelines Intentionally Created Surplus (ICS) accounts, </w:t>
-      </w:r>
-      <w:r>
-        <w:t xml:space="preserve">the Lower and Upper Basin drought contingency plans and the Minute 323 to the U.S.-Mexico Treaty </w:t>
-      </w:r>
-      <w:r>
-        <w:fldChar w:fldCharType="begin"/>
-      </w:r>
-      <w:r>
-        <w:instrText xml:space="preserve"> ADDIN EN.CITE &lt;EndNote&gt;&lt;Cite&gt;&lt;Author&gt;IBWC&lt;/Author&gt;&lt;Year&gt;2021&lt;/Year&gt;&lt;RecNum&gt;2808&lt;/RecNum&gt;&lt;DisplayText&gt;(IBWC, 2021; USBR, 2019)&lt;/DisplayText&gt;&lt;record&gt;&lt;rec-number&gt;2808&lt;/rec-number&gt;&lt;foreign-keys&gt;&lt;key app="EN" db-id="xxt5ta9pd995dwesap0pdzzp2weaz0w9werf" timestamp="1626979126"&gt;2808&lt;/key&gt;&lt;/foreign-keys&gt;&lt;ref-type name="Web Page"&gt;12&lt;/ref-type&gt;&lt;contributors&gt;&lt;authors&gt;&lt;author&gt;IBWC&lt;/author&gt;&lt;/authors&gt;&lt;/contributors&gt;&lt;titles&gt;&lt;title&gt;Minutes between the United States and Mexican Sections of the IBWC&lt;/title&gt;&lt;/titles&gt;&lt;volume&gt;2021&lt;/volume&gt;&lt;number&gt;July 22&lt;/number&gt;&lt;dates&gt;&lt;year&gt;2021&lt;/year&gt;&lt;/dates&gt;&lt;publisher&gt;United States Section&lt;/publisher&gt;&lt;urls&gt;&lt;related-urls&gt;&lt;url&gt;https://www.ibwc.gov/Treaties_Minutes/Minutes.html&lt;/url&gt;&lt;/related-urls&gt;&lt;/urls&gt;&lt;/record&gt;&lt;/Cite&gt;&lt;Cite&gt;&lt;Author&gt;USBR&lt;/Author&gt;&lt;Year&gt;2019&lt;/Year&gt;&lt;RecNum&gt;2578&lt;/RecNum&gt;&lt;record&gt;&lt;rec-number&gt;2578&lt;/rec-number&gt;&lt;foreign-keys&gt;&lt;key app="EN" db-id="xxt5ta9pd995dwesap0pdzzp2weaz0w9werf" timestamp="1554700022"&gt;2578&lt;/key&gt;&lt;/foreign-keys&gt;&lt;ref-type name="Report"&gt;27&lt;/ref-type&gt;&lt;contributors&gt;&lt;authors&gt;&lt;author&gt;USBR&lt;/author&gt;&lt;/authors&gt;&lt;/contributors&gt;&lt;titles&gt;&lt;title&gt;Agreement Concerning Colorado River Drought Contingency Management and Operations&lt;/title&gt;&lt;/titles&gt;&lt;pages&gt;56&lt;/pages&gt;&lt;dates&gt;&lt;year&gt;2019&lt;/year&gt;&lt;pub-dates&gt;&lt;date&gt;May 20&lt;/date&gt;&lt;/pub-dates&gt;&lt;/dates&gt;&lt;pub-location&gt;Washington, DC&lt;/pub-location&gt;&lt;publisher&gt;U.S. Bureau of Reclamation&lt;/publisher&gt;&lt;urls&gt;&lt;related-urls&gt;&lt;url&gt;https://www.usbr.gov/ColoradoRiverBasin/dcp/index.html&lt;/url&gt;&lt;/related-urls&gt;&lt;/urls&gt;&lt;/record&gt;&lt;/Cite&gt;&lt;/EndNote&gt;</w:instrText>
-      </w:r>
-      <w:r>
-        <w:fldChar w:fldCharType="separate"/>
-      </w:r>
-      <w:r>
-        <w:rPr>
-          <w:noProof/>
-        </w:rPr>
-        <w:t>(IBWC, 2021; USBR, 2019)</w:t>
-      </w:r>
-      <w:r>
-        <w:fldChar w:fldCharType="end"/>
-      </w:r>
-      <w:r>
-        <w:t>.</w:t>
-      </w:r>
-    </w:p>
-    <w:p>
-      <w:pPr>
-        <w:pStyle w:val="ListParagraph"/>
-        <w:numPr>
-          <w:ilvl w:val="0"/>
-          <w:numId w:val="24"/>
-        </w:numPr>
-      </w:pPr>
-      <w:r>
-        <w:t xml:space="preserve">Assign the 11.6 </w:t>
-      </w:r>
-      <w:proofErr w:type="spellStart"/>
-      <w:r>
-        <w:t>maf</w:t>
-      </w:r>
-      <w:proofErr w:type="spellEnd"/>
-      <w:r>
-        <w:t xml:space="preserve"> protection volume to the shared, reserve account</w:t>
-      </w:r>
-      <w:r>
-        <w:t xml:space="preserve">. 11.6 </w:t>
-      </w:r>
-      <w:proofErr w:type="spellStart"/>
-      <w:r>
-        <w:t>maf</w:t>
-      </w:r>
-      <w:proofErr w:type="spellEnd"/>
-      <w:r>
-        <w:t xml:space="preserve"> is the sum of </w:t>
-      </w:r>
-      <w:r>
-        <w:t xml:space="preserve">5.9 </w:t>
-      </w:r>
-      <w:proofErr w:type="spellStart"/>
-      <w:r>
-        <w:t>maf</w:t>
-      </w:r>
-      <w:proofErr w:type="spellEnd"/>
-      <w:r>
-        <w:t xml:space="preserve"> </w:t>
-      </w:r>
-      <w:r>
-        <w:t>protection volume for</w:t>
-      </w:r>
-      <w:r>
-        <w:t xml:space="preserve"> Lake Powell </w:t>
-      </w:r>
-      <w:r>
-        <w:t>plus</w:t>
-      </w:r>
-      <w:r>
-        <w:t xml:space="preserve"> 5.7 </w:t>
-      </w:r>
-      <w:proofErr w:type="spellStart"/>
-      <w:r>
-        <w:t>maf</w:t>
-      </w:r>
-      <w:proofErr w:type="spellEnd"/>
-      <w:r>
-        <w:t xml:space="preserve"> </w:t>
-      </w:r>
-      <w:r>
-        <w:t xml:space="preserve">protection volume for </w:t>
-      </w:r>
-      <w:r>
-        <w:t>Lake Mead</w:t>
-      </w:r>
-      <w:r>
-        <w:t xml:space="preserve"> </w:t>
-      </w:r>
-      <w:r>
-        <w:fldChar w:fldCharType="begin"/>
-      </w:r>
-      <w:r>
-        <w:instrText xml:space="preserve"> ADDIN EN.CITE &lt;EndNote&gt;&lt;Cite&gt;&lt;Author&gt;USBR&lt;/Author&gt;&lt;Year&gt;2019&lt;/Year&gt;&lt;RecNum&gt;2578&lt;/RecNum&gt;&lt;DisplayText&gt;(USBR, 2019)&lt;/DisplayText&gt;&lt;record&gt;&lt;rec-number&gt;2578&lt;/rec-number&gt;&lt;foreign-keys&gt;&lt;key app="EN" db-id="xxt5ta9pd995dwesap0pdzzp2weaz0w9werf" timestamp="1554700022"&gt;2578&lt;/key&gt;&lt;/foreign-keys&gt;&lt;ref-type name="Report"&gt;27&lt;/ref-type&gt;&lt;contributors&gt;&lt;authors&gt;&lt;author&gt;USBR&lt;/author&gt;&lt;/authors&gt;&lt;/contributors&gt;&lt;titles&gt;&lt;title&gt;Agreement Concerning Colorado River Drought Contingency Management and Operations&lt;/title&gt;&lt;/titles&gt;&lt;pages&gt;56&lt;/pages&gt;&lt;dates&gt;&lt;year&gt;2019&lt;/year&gt;&lt;pub-dates&gt;&lt;date&gt;May 20&lt;/date&gt;&lt;/pub-dates&gt;&lt;/dates&gt;&lt;pub-location&gt;Washington, DC&lt;/pub-location&gt;&lt;publisher&gt;U.S. Bureau of Reclamation&lt;/publisher&gt;&lt;urls&gt;&lt;related-urls&gt;&lt;url&gt;https://www.usbr.gov/ColoradoRiverBasin/dcp/index.html&lt;/url&gt;&lt;/related-urls&gt;&lt;/urls&gt;&lt;/record&gt;&lt;/Cite&gt;&lt;/EndNote&gt;</w:instrText>
-      </w:r>
-      <w:r>
-        <w:fldChar w:fldCharType="separate"/>
-      </w:r>
-      <w:r>
-        <w:rPr>
-          <w:noProof/>
-        </w:rPr>
-        <w:t>(USBR, 2019)</w:t>
-      </w:r>
-      <w:r>
-        <w:fldChar w:fldCharType="end"/>
-      </w:r>
-      <w:r>
-        <w:t>.</w:t>
-      </w:r>
-    </w:p>
-    <w:p>
-      <w:pPr>
-        <w:pStyle w:val="ListParagraph"/>
-        <w:numPr>
-          <w:ilvl w:val="0"/>
-          <w:numId w:val="24"/>
-        </w:numPr>
-      </w:pPr>
-      <w:r>
-        <w:t xml:space="preserve">Assign the 0.17 </w:t>
-      </w:r>
-      <w:proofErr w:type="spellStart"/>
-      <w:r>
-        <w:t>maf</w:t>
-      </w:r>
-      <w:proofErr w:type="spellEnd"/>
-      <w:r>
-        <w:t xml:space="preserve"> in Mexico’s Lake Mead conservation account to Mexico </w:t>
-      </w:r>
-      <w:r>
-        <w:fldChar w:fldCharType="begin"/>
-      </w:r>
-      <w:r>
-        <w:instrText xml:space="preserve"> ADDIN EN.CITE &lt;EndNote&gt;&lt;Cite&gt;&lt;Author&gt;USBR&lt;/Author&gt;&lt;Year&gt;2021&lt;/Year&gt;&lt;RecNum&gt;2772&lt;/RecNum&gt;&lt;DisplayText&gt;(USBR, 2021b)&lt;/DisplayText&gt;&lt;record&gt;&lt;rec-number&gt;2772&lt;/rec-number&gt;&lt;foreign-keys&gt;&lt;key app="EN" db-id="xxt5ta9pd995dwesap0pdzzp2weaz0w9werf" timestamp="1619406478"&gt;2772&lt;/key&gt;&lt;/foreign-keys&gt;&lt;ref-type name="Report"&gt;27&lt;/ref-type&gt;&lt;contributors&gt;&lt;authors&gt;&lt;author&gt;USBR&lt;/author&gt;&lt;/authors&gt;&lt;/contributors&gt;&lt;titles&gt;&lt;title&gt;Boulder Canyon Operations Office - Program and Activities: Water Accounting Reports&lt;/title&gt;&lt;/titles&gt;&lt;dates&gt;&lt;year&gt;2021&lt;/year&gt;&lt;/dates&gt;&lt;publisher&gt;U.S. Bureau of Reclamation&lt;/publisher&gt;&lt;urls&gt;&lt;related-urls&gt;&lt;url&gt;https://www.usbr.gov/lc/region/g4000/wtracct.html&lt;/url&gt;&lt;/related-urls&gt;&lt;/urls&gt;&lt;/record&gt;&lt;/Cite&gt;&lt;/EndNote&gt;</w:instrText>
-      </w:r>
-      <w:r>
-        <w:fldChar w:fldCharType="separate"/>
-      </w:r>
-      <w:r>
-        <w:rPr>
-          <w:noProof/>
-        </w:rPr>
-        <w:t>(USBR, 2021b)</w:t>
-      </w:r>
-      <w:r>
-        <w:fldChar w:fldCharType="end"/>
-      </w:r>
-      <w:r>
-        <w:t>.</w:t>
-      </w:r>
-    </w:p>
-    <w:p>
-      <w:pPr>
-        <w:pStyle w:val="ListParagraph"/>
-        <w:numPr>
-          <w:ilvl w:val="0"/>
-          <w:numId w:val="24"/>
-        </w:numPr>
-      </w:pPr>
-      <w:r>
-        <w:t xml:space="preserve">Assign the </w:t>
-      </w:r>
-      <w:r>
-        <w:t xml:space="preserve">2.8 </w:t>
-      </w:r>
-      <w:proofErr w:type="spellStart"/>
-      <w:r>
-        <w:t>maf</w:t>
-      </w:r>
-      <w:proofErr w:type="spellEnd"/>
-      <w:r>
-        <w:t xml:space="preserve"> balance in Lower Basin Lake Mead conservation (ICS) accounts to the</w:t>
-      </w:r>
-      <w:r>
-        <w:t xml:space="preserve"> Lower Basin.</w:t>
-      </w:r>
-    </w:p>
-    <w:p>
-      <w:pPr>
-        <w:pStyle w:val="ListParagraph"/>
-        <w:numPr>
-          <w:ilvl w:val="0"/>
-          <w:numId w:val="24"/>
-        </w:numPr>
-      </w:pPr>
-      <w:r>
-        <w:t xml:space="preserve">Assign the remaining Lake Mead storage to the Lower Basin. </w:t>
-      </w:r>
-    </w:p>
-    <w:p>
-      <w:pPr>
-        <w:pStyle w:val="ListParagraph"/>
-        <w:numPr>
-          <w:ilvl w:val="0"/>
-          <w:numId w:val="24"/>
-        </w:numPr>
-      </w:pPr>
-      <w:r>
-        <w:t>Assign the remaining storage in Lake Powell to the Upper Basin.</w:t>
-      </w:r>
-    </w:p>
-    <w:p>
-      <w:pPr>
-        <w:pStyle w:val="ListParagraph"/>
-        <w:numPr>
-          <w:ilvl w:val="0"/>
-          <w:numId w:val="24"/>
-        </w:numPr>
-      </w:pPr>
-      <w:r>
-        <w:t>In these assignments, the Colorado River Delta and First Nations do not get any storage.</w:t>
-      </w:r>
-    </w:p>
-    <w:p>
-      <w:r>
-        <w:t xml:space="preserve">In actuality, the </w:t>
-      </w:r>
-      <w:r>
-        <w:t>participants</w:t>
-      </w:r>
-      <w:r>
-        <w:t xml:space="preserve"> </w:t>
-      </w:r>
-      <w:r>
-        <w:t>will negotiate over a share of the existing</w:t>
-      </w:r>
-      <w:r>
-        <w:t xml:space="preserve"> </w:t>
-      </w:r>
-      <w:r>
-        <w:t xml:space="preserve">reservoir storage. </w:t>
-      </w:r>
-      <w:r>
-        <w:t xml:space="preserve">In these </w:t>
-      </w:r>
-      <w:r>
-        <w:t>negotiation</w:t>
-      </w:r>
-      <w:r>
-        <w:t>s, participants</w:t>
-      </w:r>
-      <w:r>
-        <w:t xml:space="preserve"> will get the same or more storage water as they get with current operations. In the current operations there are no Lake Powell storage accounts and only Lake Mead conservation accounts for Lower Basin and Mexico.  </w:t>
-      </w:r>
-    </w:p>
-    <w:p>
-      <w:r>
-        <w:rPr>
-          <w:noProof/>
-        </w:rPr>
         <w:drawing>
-          <wp:inline distT="0" distB="0" distL="0" distR="0" wp14:anchorId="1512B680" wp14:editId="463CD920">
-            <wp:extent cx="4176601" cy="2594758"/>
+          <wp:inline distT="0" distB="0" distL="0" distR="0" wp14:anchorId="5BEE7CDD" wp14:editId="39F28A20">
+            <wp:extent cx="3703299" cy="2440379"/>
             <wp:effectExtent l="0" t="0" r="0" b="0"/>
-            <wp:docPr id="17" name="Picture 17"/>
+            <wp:docPr id="19" name="Picture 19"/>
             <wp:cNvGraphicFramePr>
               <a:graphicFrameLocks xmlns:a="http://schemas.openxmlformats.org/drawingml/2006/main" noChangeAspect="1"/>
             </wp:cNvGraphicFramePr>
@@ -7045,50 +6478,6 @@
                   <pic:spPr>
                     <a:xfrm>
                       <a:off x="0" y="0"/>
-                      <a:ext cx="4238950" cy="2633493"/>
-                    </a:xfrm>
-                    <a:prstGeom prst="rect">
-                      <a:avLst/>
-                    </a:prstGeom>
-                  </pic:spPr>
-                </pic:pic>
-              </a:graphicData>
-            </a:graphic>
-          </wp:inline>
-        </w:drawing>
-      </w:r>
-    </w:p>
-    <w:p/>
-    <w:p>
-      <w:r>
-        <w:rPr>
-          <w:noProof/>
-        </w:rPr>
-        <w:lastRenderedPageBreak/>
-        <w:drawing>
-          <wp:inline distT="0" distB="0" distL="0" distR="0" wp14:anchorId="5BEE7CDD" wp14:editId="39F28A20">
-            <wp:extent cx="3703299" cy="2440379"/>
-            <wp:effectExtent l="0" t="0" r="0" b="0"/>
-            <wp:docPr id="19" name="Picture 19"/>
-            <wp:cNvGraphicFramePr>
-              <a:graphicFrameLocks xmlns:a="http://schemas.openxmlformats.org/drawingml/2006/main" noChangeAspect="1"/>
-            </wp:cNvGraphicFramePr>
-            <a:graphic xmlns:a="http://schemas.openxmlformats.org/drawingml/2006/main">
-              <a:graphicData uri="http://schemas.openxmlformats.org/drawingml/2006/picture">
-                <pic:pic xmlns:pic="http://schemas.openxmlformats.org/drawingml/2006/picture">
-                  <pic:nvPicPr>
-                    <pic:cNvPr id="1" name=""/>
-                    <pic:cNvPicPr/>
-                  </pic:nvPicPr>
-                  <pic:blipFill>
-                    <a:blip r:embed="rId24"/>
-                    <a:stretch>
-                      <a:fillRect/>
-                    </a:stretch>
-                  </pic:blipFill>
-                  <pic:spPr>
-                    <a:xfrm>
-                      <a:off x="0" y="0"/>
                       <a:ext cx="3901758" cy="2571158"/>
                     </a:xfrm>
                     <a:prstGeom prst="rect">
@@ -7177,14 +6566,14 @@
       <w:pPr>
         <w:pStyle w:val="Heading2"/>
       </w:pPr>
-      <w:bookmarkStart w:id="12" w:name="BeginOfYearStorage"/>
+      <w:bookmarkStart w:id="9" w:name="BeginOfYearStorage"/>
       <w:r>
         <w:t xml:space="preserve">3A. </w:t>
       </w:r>
       <w:r>
         <w:t>Begin of year reservoir storage</w:t>
       </w:r>
-      <w:bookmarkEnd w:id="12"/>
+      <w:bookmarkEnd w:id="9"/>
     </w:p>
     <w:p>
       <w:r>
@@ -7224,14 +6613,14 @@
       <w:pPr>
         <w:pStyle w:val="Heading2"/>
       </w:pPr>
-      <w:bookmarkStart w:id="13" w:name="CalculatePowellMeadEvaporation"/>
+      <w:bookmarkStart w:id="10" w:name="CalculatePowellMeadEvaporation"/>
       <w:r>
         <w:t xml:space="preserve">3B. </w:t>
       </w:r>
       <w:r>
         <w:t>Calculate Powell + Mead Evaporation</w:t>
       </w:r>
-      <w:bookmarkEnd w:id="13"/>
+      <w:bookmarkEnd w:id="10"/>
     </w:p>
     <w:p>
       <w:r>
@@ -7459,7 +6848,7 @@
                     <pic:cNvPicPr/>
                   </pic:nvPicPr>
                   <pic:blipFill>
-                    <a:blip r:embed="rId25"/>
+                    <a:blip r:embed="rId24"/>
                     <a:stretch>
                       <a:fillRect/>
                     </a:stretch>
@@ -7646,7 +7035,7 @@
       <w:pPr>
         <w:pStyle w:val="Heading2"/>
       </w:pPr>
-      <w:bookmarkStart w:id="14" w:name="CalculateMexicoWaterAllocation"/>
+      <w:bookmarkStart w:id="11" w:name="CalculateMexicoWaterAllocation"/>
       <w:r>
         <w:lastRenderedPageBreak/>
         <w:t xml:space="preserve">3C. </w:t>
@@ -7654,7 +7043,7 @@
       <w:r>
         <w:t>Calculate Mexico Water Allocation</w:t>
       </w:r>
-      <w:bookmarkEnd w:id="14"/>
+      <w:bookmarkEnd w:id="11"/>
     </w:p>
     <w:p>
       <w:r>
@@ -7797,7 +7186,7 @@
                     </pic:cNvPicPr>
                   </pic:nvPicPr>
                   <pic:blipFill>
-                    <a:blip r:embed="rId26">
+                    <a:blip r:embed="rId25">
                       <a:extLst>
                         <a:ext uri="{28A0092B-C50C-407E-A947-70E740481C1C}">
                           <a14:useLocalDpi xmlns:a14="http://schemas.microsoft.com/office/drawing/2010/main" val="0"/>
@@ -7876,7 +7265,7 @@
                     <pic:cNvPicPr/>
                   </pic:nvPicPr>
                   <pic:blipFill>
-                    <a:blip r:embed="rId27"/>
+                    <a:blip r:embed="rId26"/>
                     <a:stretch>
                       <a:fillRect/>
                     </a:stretch>
@@ -7951,7 +7340,7 @@
           <w:bCs/>
         </w:rPr>
       </w:pPr>
-      <w:bookmarkStart w:id="15" w:name="_Hlk85192255"/>
+      <w:bookmarkStart w:id="12" w:name="_Hlk85192255"/>
       <w:r>
         <w:rPr>
           <w:b/>
@@ -8899,7 +8288,7 @@
         </w:rPr>
       </w:pPr>
     </w:p>
-    <w:bookmarkEnd w:id="15"/>
+    <w:bookmarkEnd w:id="12"/>
     <w:p>
       <w:r>
         <w:t>Figure 7 and Table 6 are one way to assign natural inflow to the basin accounts. Other methods m</w:t>
@@ -8973,7 +8362,7 @@
                     </pic:cNvPicPr>
                   </pic:nvPicPr>
                   <pic:blipFill>
-                    <a:blip r:embed="rId28" cstate="print">
+                    <a:blip r:embed="rId27" cstate="print">
                       <a:extLst>
                         <a:ext uri="{28A0092B-C50C-407E-A947-70E740481C1C}">
                           <a14:useLocalDpi xmlns:a14="http://schemas.microsoft.com/office/drawing/2010/main" val="0"/>
@@ -9460,7 +8849,7 @@
                     <pic:cNvPicPr/>
                   </pic:nvPicPr>
                   <pic:blipFill>
-                    <a:blip r:embed="rId29"/>
+                    <a:blip r:embed="rId28"/>
                     <a:stretch>
                       <a:fillRect/>
                     </a:stretch>
@@ -9580,7 +8969,7 @@
                     <pic:cNvPicPr/>
                   </pic:nvPicPr>
                   <pic:blipFill>
-                    <a:blip r:embed="rId30"/>
+                    <a:blip r:embed="rId29"/>
                     <a:stretch>
                       <a:fillRect/>
                     </a:stretch>
@@ -9705,7 +9094,7 @@
               <w:pStyle w:val="ListParagraph"/>
               <w:ind w:left="0"/>
             </w:pPr>
-            <w:bookmarkStart w:id="16" w:name="_Hlk85194423"/>
+            <w:bookmarkStart w:id="13" w:name="_Hlk85194423"/>
             <w:r>
               <w:rPr>
                 <w:noProof/>
@@ -9728,7 +9117,7 @@
                           </pic:cNvPicPr>
                         </pic:nvPicPr>
                         <pic:blipFill>
-                          <a:blip r:embed="rId31" cstate="print">
+                          <a:blip r:embed="rId30" cstate="print">
                             <a:extLst>
                               <a:ext uri="{28A0092B-C50C-407E-A947-70E740481C1C}">
                                 <a14:useLocalDpi xmlns:a14="http://schemas.microsoft.com/office/drawing/2010/main" val="0"/>
@@ -9782,7 +9171,7 @@
         </w:tc>
       </w:tr>
     </w:tbl>
-    <w:bookmarkEnd w:id="16"/>
+    <w:bookmarkEnd w:id="13"/>
     <w:p>
       <w:pPr>
         <w:pStyle w:val="Heading3"/>
@@ -9795,7 +9184,7 @@
       </w:r>
     </w:p>
     <w:p>
-      <w:bookmarkStart w:id="17" w:name="_Hlk85195178"/>
+      <w:bookmarkStart w:id="14" w:name="_Hlk85195178"/>
       <w:r>
         <w:t>A</w:t>
       </w:r>
@@ -9843,7 +9232,7 @@
       <w:r>
         <w:t>.</w:t>
       </w:r>
-      <w:bookmarkEnd w:id="17"/>
+      <w:bookmarkEnd w:id="14"/>
     </w:p>
     <w:p>
       <w:r>
@@ -9945,7 +9334,7 @@
                     <pic:cNvPicPr/>
                   </pic:nvPicPr>
                   <pic:blipFill>
-                    <a:blip r:embed="rId32"/>
+                    <a:blip r:embed="rId31"/>
                     <a:stretch>
                       <a:fillRect/>
                     </a:stretch>
@@ -10685,7 +10074,7 @@
                     </pic:cNvPicPr>
                   </pic:nvPicPr>
                   <pic:blipFill>
-                    <a:blip r:embed="rId33">
+                    <a:blip r:embed="rId32">
                       <a:extLst>
                         <a:ext uri="{28A0092B-C50C-407E-A947-70E740481C1C}">
                           <a14:useLocalDpi xmlns:a14="http://schemas.microsoft.com/office/drawing/2010/main" val="0"/>
@@ -10978,7 +10367,7 @@
                     </pic:cNvPicPr>
                   </pic:nvPicPr>
                   <pic:blipFill>
-                    <a:blip r:embed="rId34" cstate="print">
+                    <a:blip r:embed="rId33" cstate="print">
                       <a:extLst>
                         <a:ext uri="{28A0092B-C50C-407E-A947-70E740481C1C}">
                           <a14:useLocalDpi xmlns:a14="http://schemas.microsoft.com/office/drawing/2010/main" val="0"/>
@@ -11199,7 +10588,7 @@
                     </pic:cNvPicPr>
                   </pic:nvPicPr>
                   <pic:blipFill>
-                    <a:blip r:embed="rId35">
+                    <a:blip r:embed="rId34">
                       <a:extLst>
                         <a:ext uri="{28A0092B-C50C-407E-A947-70E740481C1C}">
                           <a14:useLocalDpi xmlns:a14="http://schemas.microsoft.com/office/drawing/2010/main" val="0"/>
@@ -11251,7 +10640,7 @@
                     </pic:cNvPicPr>
                   </pic:nvPicPr>
                   <pic:blipFill>
-                    <a:blip r:embed="rId36" cstate="print">
+                    <a:blip r:embed="rId35" cstate="print">
                       <a:extLst>
                         <a:ext uri="{28A0092B-C50C-407E-A947-70E740481C1C}">
                           <a14:useLocalDpi xmlns:a14="http://schemas.microsoft.com/office/drawing/2010/main" val="0"/>
@@ -11333,7 +10722,7 @@
       </w:r>
     </w:p>
     <w:p>
-      <w:bookmarkStart w:id="18" w:name="_Hlk85199911"/>
+      <w:bookmarkStart w:id="15" w:name="_Hlk85199911"/>
       <w:r>
         <w:t>Reduce</w:t>
       </w:r>
@@ -11389,7 +10778,7 @@
       <w:r>
         <w:t xml:space="preserve"> does not quantify the impacts of reduced hydropower generation.</w:t>
       </w:r>
-      <w:bookmarkEnd w:id="18"/>
+      <w:bookmarkEnd w:id="15"/>
     </w:p>
     <w:p>
       <w:pPr>
@@ -11499,7 +10888,7 @@
                     </pic:cNvPicPr>
                   </pic:nvPicPr>
                   <pic:blipFill>
-                    <a:blip r:embed="rId37" cstate="print">
+                    <a:blip r:embed="rId36" cstate="print">
                       <a:extLst>
                         <a:ext uri="{28A0092B-C50C-407E-A947-70E740481C1C}">
                           <a14:useLocalDpi xmlns:a14="http://schemas.microsoft.com/office/drawing/2010/main" val="0"/>
@@ -11676,7 +11065,7 @@
                     <pic:cNvPicPr/>
                   </pic:nvPicPr>
                   <pic:blipFill>
-                    <a:blip r:embed="rId38"/>
+                    <a:blip r:embed="rId37"/>
                     <a:stretch>
                       <a:fillRect/>
                     </a:stretch>
@@ -11913,7 +11302,7 @@
       <w:r>
         <w:t xml:space="preserve">" Utah State University. </w:t>
       </w:r>
-      <w:hyperlink r:id="rId39" w:history="1">
+      <w:hyperlink r:id="rId38" w:history="1">
         <w:r>
           <w:rPr>
             <w:rStyle w:val="Hyperlink"/>
@@ -11978,7 +11367,7 @@
           <w:bCs/>
         </w:rPr>
       </w:pPr>
-      <w:hyperlink r:id="rId40" w:history="1">
+      <w:hyperlink r:id="rId39" w:history="1">
         <w:r>
           <w:rPr>
             <w:rStyle w:val="Hyperlink"/>
@@ -12086,7 +11475,7 @@
         </w:rPr>
         <w:t xml:space="preserve">  </w:t>
       </w:r>
-      <w:hyperlink r:id="rId41" w:history="1">
+      <w:hyperlink r:id="rId40" w:history="1">
         <w:r>
           <w:rPr>
             <w:rStyle w:val="Hyperlink"/>
@@ -12185,7 +11574,7 @@
         </w:rPr>
         <w:t xml:space="preserve"> (Section 3); Equalize storage in Lake Powell and Lake Mead (Section 6). </w:t>
       </w:r>
-      <w:hyperlink r:id="rId42" w:history="1">
+      <w:hyperlink r:id="rId41" w:history="1">
         <w:r>
           <w:rPr>
             <w:rFonts w:ascii="Times New Roman" w:hAnsi="Times New Roman"/>
@@ -12273,7 +11662,7 @@
         </w:rPr>
         <w:t xml:space="preserve"> mandatory conservation as Lake Mead’s level falls from 1,090 to 1,025 feet. </w:t>
       </w:r>
-      <w:hyperlink r:id="rId43" w:history="1">
+      <w:hyperlink r:id="rId42" w:history="1">
         <w:r>
           <w:rPr>
             <w:rFonts w:ascii="Times New Roman" w:hAnsi="Times New Roman"/>
@@ -12553,7 +11942,7 @@
         </w:rPr>
         <w:t xml:space="preserve">. Protect Lake Mead from falling below elevation 1,020 feet. </w:t>
       </w:r>
-      <w:hyperlink r:id="rId44" w:history="1">
+      <w:hyperlink r:id="rId43" w:history="1">
         <w:r>
           <w:rPr>
             <w:rStyle w:val="Hyperlink"/>
@@ -12957,7 +12346,7 @@
       <w:r>
         <w:t xml:space="preserve">, November 8, 2021. </w:t>
       </w:r>
-      <w:hyperlink r:id="rId45" w:history="1">
+      <w:hyperlink r:id="rId44" w:history="1">
         <w:r>
           <w:rPr>
             <w:rStyle w:val="Hyperlink"/>
@@ -12967,6 +12356,27 @@
       </w:hyperlink>
       <w:r>
         <w:t>.</w:t>
+      </w:r>
+    </w:p>
+    <w:p>
+      <w:pPr>
+        <w:pStyle w:val="EndNoteBibliography"/>
+        <w:spacing w:after="0"/>
+        <w:ind w:left="720" w:hanging="720"/>
+      </w:pPr>
+      <w:r>
+        <w:t xml:space="preserve">Buschatzke, T., Hamby, J. B., and Entsminger, J. (2024). "Lower Basin Alternative for the Post-2026 Coordinated Operation of the Colorado River Basin." </w:t>
+      </w:r>
+      <w:hyperlink r:id="rId45" w:history="1">
+        <w:r>
+          <w:rPr>
+            <w:rStyle w:val="Hyperlink"/>
+          </w:rPr>
+          <w:t>https://www.snwa.com/assets/pdf/lower-basin-alternative-letter-march2024.pdf</w:t>
+        </w:r>
+      </w:hyperlink>
+      <w:r>
+        <w:t xml:space="preserve"> [Accessed on: August 14, 2024].</w:t>
       </w:r>
     </w:p>
     <w:p>
@@ -13202,7 +12612,11 @@
         <w:ind w:left="720" w:hanging="720"/>
       </w:pPr>
       <w:r>
-        <w:t xml:space="preserve">Rosenberg, D. E. (2021c). "Invest in Farm Water Conservation to Curtail Buy and Dry." </w:t>
+        <w:t>Rosenberg, D. E. (2021c). "Invest in Farm Water Conservation to Curtail</w:t>
+      </w:r>
+      <w:r>
+        <w:lastRenderedPageBreak/>
+        <w:t xml:space="preserve"> Buy and Dry." </w:t>
       </w:r>
       <w:r>
         <w:rPr>
@@ -13232,39 +12646,9 @@
         <w:ind w:left="720" w:hanging="720"/>
       </w:pPr>
       <w:r>
-        <w:t xml:space="preserve">Rosenberg, D. E. (In press). "Adapt Lake Mead releases to inflow to give managers more flexibility to slow reservoir draw down." </w:t>
-      </w:r>
-      <w:r>
-        <w:rPr>
-          <w:i/>
-        </w:rPr>
-        <w:t>Journal of Water Resources Planning and Management</w:t>
-      </w:r>
-      <w:r>
-        <w:t xml:space="preserve">, 10. </w:t>
+        <w:t xml:space="preserve">Salehabadi, H., Tarboton, D., Kuhn, E., Udall, B., Wheeler, K., E.Rosenberg, D., Goeking, S., and Schmidt, J. C. (2020). "Stream flow and Losses of the Colorado River in the Southern Colorado Plateau." Center for Colorado River Studies, Utah State University, Logan, Utah. </w:t>
       </w:r>
       <w:hyperlink r:id="rId56" w:history="1">
-        <w:r>
-          <w:rPr>
-            <w:rStyle w:val="Hyperlink"/>
-          </w:rPr>
-          <w:t>https://digitalcommons.usu.edu/water_pubs/170/</w:t>
-        </w:r>
-      </w:hyperlink>
-      <w:r>
-        <w:t>.</w:t>
-      </w:r>
-    </w:p>
-    <w:p>
-      <w:pPr>
-        <w:pStyle w:val="EndNoteBibliography"/>
-        <w:spacing w:after="0"/>
-        <w:ind w:left="720" w:hanging="720"/>
-      </w:pPr>
-      <w:r>
-        <w:t xml:space="preserve">Salehabadi, H., Tarboton, D., Kuhn, E., Udall, B., Wheeler, K., E.Rosenberg, D., Goeking, S., and Schmidt, J. C. (2020). "Stream flow and Losses of the Colorado River in the Southern Colorado Plateau." Center for Colorado River Studies, Utah State University, Logan, Utah. </w:t>
-      </w:r>
-      <w:hyperlink r:id="rId57" w:history="1">
         <w:r>
           <w:rPr>
             <w:rStyle w:val="Hyperlink"/>
@@ -13285,7 +12669,7 @@
       <w:r>
         <w:t xml:space="preserve">Schmidt, J. C., Kraft, M., Tuzlak, D., and Walker, A. (2016). "Fill Mead First: a technical assessment." Utah State University, Logan, Utah. </w:t>
       </w:r>
-      <w:hyperlink r:id="rId58" w:history="1">
+      <w:hyperlink r:id="rId57" w:history="1">
         <w:r>
           <w:rPr>
             <w:rStyle w:val="Hyperlink"/>
@@ -13306,7 +12690,7 @@
       <w:r>
         <w:t xml:space="preserve">Ten Tribes Partnership. (2018). "Colorado River Basin  Ten Tribes Partnership Tribal Water Study." U.S. Department of the Interior, Bureau of Reclamation, Ten Tribes Partnership. </w:t>
       </w:r>
-      <w:hyperlink r:id="rId59" w:history="1">
+      <w:hyperlink r:id="rId58" w:history="1">
         <w:r>
           <w:rPr>
             <w:rStyle w:val="Hyperlink"/>
@@ -13327,7 +12711,7 @@
       <w:r>
         <w:t xml:space="preserve">USBR. (2007). "Record of Decision: Colorado River Interim Guidelines for Lower Basin Shortages and Coordinated Operations for Lakes Powell and Mead." U.S. Bureau of Reclamation. </w:t>
       </w:r>
-      <w:hyperlink r:id="rId60" w:history="1">
+      <w:hyperlink r:id="rId59" w:history="1">
         <w:r>
           <w:rPr>
             <w:rStyle w:val="Hyperlink"/>
@@ -13346,10 +12730,9 @@
         <w:ind w:left="720" w:hanging="720"/>
       </w:pPr>
       <w:r>
-        <w:lastRenderedPageBreak/>
         <w:t xml:space="preserve">USBR. (2012). "Colorado River Basin Water Supply and Demand Study." U.S. Department of Interior, Bureau of Reclamation, Washington, D.C., </w:t>
       </w:r>
-      <w:hyperlink r:id="rId61" w:history="1">
+      <w:hyperlink r:id="rId60" w:history="1">
         <w:r>
           <w:rPr>
             <w:rStyle w:val="Hyperlink"/>
@@ -13370,7 +12753,7 @@
       <w:r>
         <w:t xml:space="preserve">USBR. (2019). "Agreement Concerning Colorado River Drought Contingency Management and Operations." U.S. Bureau of Reclamation, Washington, DC. </w:t>
       </w:r>
-      <w:hyperlink r:id="rId62" w:history="1">
+      <w:hyperlink r:id="rId61" w:history="1">
         <w:r>
           <w:rPr>
             <w:rStyle w:val="Hyperlink"/>
@@ -13391,7 +12774,7 @@
       <w:r>
         <w:t xml:space="preserve">USBR. (2020). "Review of the Colorado River Interim Guidelines for Lower Basin Shortages and Coordinated Operations for Lake Powell and Lake Mead." U.S. Bureau of Reclamation, U.S. Department of Interior. </w:t>
       </w:r>
-      <w:hyperlink r:id="rId63" w:history="1">
+      <w:hyperlink r:id="rId62" w:history="1">
         <w:r>
           <w:rPr>
             <w:rStyle w:val="Hyperlink"/>
@@ -13412,7 +12795,7 @@
       <w:r>
         <w:t xml:space="preserve">USBR. (2021a). "21st Century Colorado River: Hydrology and Risk of Lake Mead Reaching Critically Low Elevations." U.S. Bureau of Reclamation. </w:t>
       </w:r>
-      <w:hyperlink r:id="rId64" w:history="1">
+      <w:hyperlink r:id="rId63" w:history="1">
         <w:r>
           <w:rPr>
             <w:rStyle w:val="Hyperlink"/>
@@ -13433,7 +12816,7 @@
       <w:r>
         <w:t xml:space="preserve">USBR. (2021b). "Boulder Canyon Operations Office - Program and Activities: Water Accounting Reports." U.S. Bureau of Reclamation. </w:t>
       </w:r>
-      <w:hyperlink r:id="rId65" w:history="1">
+      <w:hyperlink r:id="rId64" w:history="1">
         <w:r>
           <w:rPr>
             <w:rStyle w:val="Hyperlink"/>
@@ -13454,7 +12837,7 @@
       <w:r>
         <w:t xml:space="preserve">USBR. (2021c). "Lake Mead at Hoover Dam, End of Month Elevation." Lower Colorado River Operations, U.S. Buruea of Reclamation, </w:t>
       </w:r>
-      <w:hyperlink r:id="rId66" w:history="1">
+      <w:hyperlink r:id="rId65" w:history="1">
         <w:r>
           <w:rPr>
             <w:rStyle w:val="Hyperlink"/>
@@ -13475,7 +12858,7 @@
       <w:r>
         <w:t xml:space="preserve">USBR. (2021d). "Lake Powell Unregulated Inflow." </w:t>
       </w:r>
-      <w:hyperlink r:id="rId67" w:history="1">
+      <w:hyperlink r:id="rId66" w:history="1">
         <w:r>
           <w:rPr>
             <w:rStyle w:val="Hyperlink"/>
@@ -13496,7 +12879,7 @@
       <w:r>
         <w:t xml:space="preserve">USGS. (2016). "Colorado River Basin map." U.S. Geological Survey. </w:t>
       </w:r>
-      <w:hyperlink r:id="rId68" w:history="1">
+      <w:hyperlink r:id="rId67" w:history="1">
         <w:r>
           <w:rPr>
             <w:rStyle w:val="Hyperlink"/>
@@ -13517,7 +12900,7 @@
       <w:r>
         <w:t xml:space="preserve">Wheeler, K., Kuhn, E., Bruckerhoff, L., Udall, B., Wang, J., Gilbert, L., Goeking, S., Kasprak, A., Mihalevich, B., Neilson, B., Salehabadi, H., and Schmidt, J. C. (2021). "Alternative Management Paradigms for the Future of the Colorado and Green Rivers." Center for Colorado River Studies, Utah State University, Logan, Utah. </w:t>
       </w:r>
-      <w:hyperlink r:id="rId69" w:history="1">
+      <w:hyperlink r:id="rId68" w:history="1">
         <w:r>
           <w:rPr>
             <w:rStyle w:val="Hyperlink"/>
@@ -13538,7 +12921,7 @@
       <w:r>
         <w:t xml:space="preserve">Wheeler, K. G., Schmidt, J. C., and Rosenberg, D. E. (2019). "Water Resource Modelling of the Colorado River – Present and Future Strategies." Center for Colorado River Studies, Utah State University, Logan, Utah. </w:t>
       </w:r>
-      <w:hyperlink r:id="rId70" w:history="1">
+      <w:hyperlink r:id="rId69" w:history="1">
         <w:r>
           <w:rPr>
             <w:rStyle w:val="Hyperlink"/>
@@ -13567,7 +12950,7 @@
       <w:r>
         <w:t xml:space="preserve">, 37(4), 913-929. </w:t>
       </w:r>
-      <w:hyperlink r:id="rId71" w:history="1">
+      <w:hyperlink r:id="rId70" w:history="1">
         <w:r>
           <w:rPr>
             <w:rStyle w:val="Hyperlink"/>
@@ -13593,8 +12976,8 @@
       </w:r>
     </w:p>
     <w:sectPr>
-      <w:headerReference w:type="default" r:id="rId72"/>
-      <w:footerReference w:type="default" r:id="rId73"/>
+      <w:headerReference w:type="default" r:id="rId71"/>
+      <w:footerReference w:type="default" r:id="rId72"/>
       <w:pgSz w:w="12240" w:h="15840"/>
       <w:pgMar w:top="1440" w:right="1440" w:bottom="1440" w:left="1440" w:header="720" w:footer="720" w:gutter="0"/>
       <w:cols w:space="720"/>
@@ -19923,7 +19306,7 @@
   <w:style w:type="paragraph" w:default="1" w:styleId="Normal">
     <w:name w:val="Normal"/>
     <w:qFormat/>
-    <w:rsid w:val="00832551"/>
+    <w:rsid w:val="001A3F05"/>
     <w:rPr>
       <w:rFonts w:asciiTheme="majorBidi" w:hAnsiTheme="majorBidi" w:cstheme="majorBidi"/>
       <w:sz w:val="24"/>

</xml_diff>

<commit_message>
Finish Lake Mead Inflow and Split Reservoir storage in Help Guide
</commit_message>
<xml_diff>
--- a/LakeMeadWaterBankDivideInflow/ModelGuide/ModelGuide-LakeMeadWaterBank.docx
+++ b/LakeMeadWaterBankDivideInflow/ModelGuide/ModelGuide-LakeMeadWaterBank.docx
@@ -631,6 +631,9 @@
     </w:p>
     <w:p>
       <w:r>
+        <w:rPr>
+          <w:noProof/>
+        </w:rPr>
         <w:drawing>
           <wp:inline distT="0" distB="0" distL="0" distR="0" wp14:anchorId="11308842" wp14:editId="39447F90">
             <wp:extent cx="4561212" cy="6276975"/>
@@ -2066,6 +2069,7 @@
           </w:tcPr>
           <w:p>
             <w:r>
+              <w:lastRenderedPageBreak/>
               <w:t>Mexic</w:t>
             </w:r>
             <w:r>
@@ -2945,7 +2949,164 @@
       <w:r>
         <w:t xml:space="preserve"> Text in Column D lists the date.</w:t>
       </w:r>
-    </w:p>
+      <w:r>
+        <w:t xml:space="preserve"> Figure 1 shows Lake Mead storage over time (Solid black line).</w:t>
+      </w:r>
+    </w:p>
+    <w:p>
+      <w:r>
+        <w:lastRenderedPageBreak/>
+        <w:drawing>
+          <wp:inline distT="0" distB="0" distL="0" distR="0" wp14:anchorId="62E2E40C" wp14:editId="35539866">
+            <wp:extent cx="4110824" cy="2565671"/>
+            <wp:effectExtent l="0" t="0" r="4445" b="6350"/>
+            <wp:docPr id="691584899" name="Picture 1" descr="A graph of water and water conservation&#10;&#10;Description automatically generated with medium confidence"/>
+            <wp:cNvGraphicFramePr>
+              <a:graphicFrameLocks xmlns:a="http://schemas.openxmlformats.org/drawingml/2006/main" noChangeAspect="1"/>
+            </wp:cNvGraphicFramePr>
+            <a:graphic xmlns:a="http://schemas.openxmlformats.org/drawingml/2006/main">
+              <a:graphicData uri="http://schemas.openxmlformats.org/drawingml/2006/picture">
+                <pic:pic xmlns:pic="http://schemas.openxmlformats.org/drawingml/2006/picture">
+                  <pic:nvPicPr>
+                    <pic:cNvPr id="691584899" name="Picture 1" descr="A graph of water and water conservation&#10;&#10;Description automatically generated with medium confidence"/>
+                    <pic:cNvPicPr/>
+                  </pic:nvPicPr>
+                  <pic:blipFill>
+                    <a:blip r:embed="rId15"/>
+                    <a:stretch>
+                      <a:fillRect/>
+                    </a:stretch>
+                  </pic:blipFill>
+                  <pic:spPr>
+                    <a:xfrm>
+                      <a:off x="0" y="0"/>
+                      <a:ext cx="4126134" cy="2575226"/>
+                    </a:xfrm>
+                    <a:prstGeom prst="rect">
+                      <a:avLst/>
+                    </a:prstGeom>
+                  </pic:spPr>
+                </pic:pic>
+              </a:graphicData>
+            </a:graphic>
+          </wp:inline>
+        </w:drawing>
+      </w:r>
+    </w:p>
+    <w:p>
+      <w:pPr>
+        <w:rPr>
+          <w:b/>
+          <w:bCs/>
+        </w:rPr>
+      </w:pPr>
+      <w:r>
+        <w:rPr>
+          <w:b/>
+          <w:bCs/>
+        </w:rPr>
+        <w:t xml:space="preserve">Figure </w:t>
+      </w:r>
+      <w:r>
+        <w:rPr>
+          <w:b/>
+          <w:bCs/>
+        </w:rPr>
+        <w:t>1</w:t>
+      </w:r>
+      <w:r>
+        <w:rPr>
+          <w:b/>
+          <w:bCs/>
+        </w:rPr>
+        <w:t xml:space="preserve">. </w:t>
+      </w:r>
+      <w:r>
+        <w:rPr>
+          <w:b/>
+          <w:bCs/>
+        </w:rPr>
+        <w:t>Lake Mead Storage</w:t>
+      </w:r>
+      <w:r>
+        <w:rPr>
+          <w:b/>
+          <w:bCs/>
+        </w:rPr>
+        <w:t xml:space="preserve"> (solid black line)</w:t>
+      </w:r>
+      <w:r>
+        <w:rPr>
+          <w:b/>
+          <w:bCs/>
+        </w:rPr>
+        <w:t xml:space="preserve">, Water Conservation </w:t>
+      </w:r>
+      <w:r>
+        <w:rPr>
+          <w:b/>
+          <w:bCs/>
+        </w:rPr>
+        <w:t xml:space="preserve">(ICS) </w:t>
+      </w:r>
+      <w:r>
+        <w:rPr>
+          <w:b/>
+          <w:bCs/>
+        </w:rPr>
+        <w:t>Account Balances</w:t>
+      </w:r>
+      <w:r>
+        <w:rPr>
+          <w:b/>
+          <w:bCs/>
+        </w:rPr>
+        <w:t xml:space="preserve"> (light blue fill)</w:t>
+      </w:r>
+      <w:r>
+        <w:rPr>
+          <w:b/>
+          <w:bCs/>
+        </w:rPr>
+        <w:t xml:space="preserve">, and anticipated </w:t>
+      </w:r>
+      <w:r>
+        <w:rPr>
+          <w:b/>
+          <w:bCs/>
+        </w:rPr>
+        <w:t>l</w:t>
+      </w:r>
+      <w:r>
+        <w:rPr>
+          <w:b/>
+          <w:bCs/>
+        </w:rPr>
+        <w:t>ake volume absent the water conservation</w:t>
+      </w:r>
+      <w:r>
+        <w:rPr>
+          <w:b/>
+          <w:bCs/>
+        </w:rPr>
+        <w:t xml:space="preserve"> program (dashed red line)</w:t>
+      </w:r>
+      <w:r>
+        <w:rPr>
+          <w:b/>
+          <w:bCs/>
+        </w:rPr>
+        <w:t xml:space="preserve">. </w:t>
+      </w:r>
+      <w:r>
+        <w:rPr>
+          <w:b/>
+          <w:bCs/>
+        </w:rPr>
+        <w:t>The conservation program kept Lake Mead level above elevation 1,020 feet (5.9 million acre-feet) during low lake levels in 2022.</w:t>
+      </w:r>
+    </w:p>
+    <w:p/>
     <w:p>
       <w:pPr>
         <w:pStyle w:val="Heading3"/>
@@ -2976,6 +3137,9 @@
         <w:t xml:space="preserve"> Lower Basin Drought Contingency Plan </w:t>
       </w:r>
       <w:r>
+        <w:t>(Figure 1, dark blue fill labeled Protect)</w:t>
+      </w:r>
+      <w:r>
         <w:fldChar w:fldCharType="begin"/>
       </w:r>
       <w:r>
@@ -3018,11 +3182,7 @@
         <w:fldChar w:fldCharType="end"/>
       </w:r>
       <w:r>
-        <w:t xml:space="preserve">. The Lake Mead Water Bank maintains the protection elevation because the Reclamation user is always assigned a share of inflow that exactly equals the </w:t>
-      </w:r>
-      <w:r>
-        <w:lastRenderedPageBreak/>
-        <w:t>account’s share of evaporation</w:t>
+        <w:t>. The Lake Mead Water Bank maintains the protection elevation because the Reclamation user is always assigned a share of inflow that exactly equals the account’s share of evaporation</w:t>
       </w:r>
       <w:r>
         <w:t>.</w:t>
@@ -3057,9 +3217,16 @@
     </w:p>
     <w:p>
       <w:r>
-        <w:t>This storage value is the Reservoir start storage (Cell C19) minus the Protection volume (Cell C20). The Storage above the Protect Zone represents the active storage that can be assigned to user accounts (see Row 35).</w:t>
-      </w:r>
-    </w:p>
+        <w:t>This storage value is the Reservoir start storage (Cell C19) minus the Protection volume (Cell C20)</w:t>
+      </w:r>
+      <w:r>
+        <w:t>(Figure 1, light and medium blue fills labeled Water Conservation Accounts and Public Pool)</w:t>
+      </w:r>
+      <w:r>
+        <w:t>. The Storage above the Protect Zone represents the active storage that can be assigned to user accounts (see Row 35).</w:t>
+      </w:r>
+    </w:p>
+    <w:p/>
     <w:p>
       <w:pPr>
         <w:pStyle w:val="Heading3"/>
@@ -3073,7 +3240,19 @@
     </w:p>
     <w:p>
       <w:r>
-        <w:t xml:space="preserve">This entry is the sum of all existing water conservation program account balances. These balances are also referred to as the Intentionally Created Surplus (ICS) account balances and are reported at </w:t>
+        <w:t>This entry is the sum of all existing water conservation program account balances</w:t>
+      </w:r>
+      <w:r>
+        <w:t xml:space="preserve"> (Figure 1</w:t>
+      </w:r>
+      <w:r>
+        <w:t>, light blue fill</w:t>
+      </w:r>
+      <w:r>
+        <w:t>)</w:t>
+      </w:r>
+      <w:r>
+        <w:t xml:space="preserve">. These balances are also referred to as the Intentionally Created Surplus (ICS) account balances and are reported at </w:t>
       </w:r>
       <w:r>
         <w:fldChar w:fldCharType="begin"/>
@@ -3097,13 +3276,29 @@
         <w:t xml:space="preserve">. </w:t>
       </w:r>
       <w:r>
-        <w:t xml:space="preserve">Reclamation typically publishes values in Spring for the prior calendar year. </w:t>
-      </w:r>
-      <w:r>
-        <w:t>Figure 1 shows a compilation of the individual and total account balances over time.</w:t>
-      </w:r>
-      <w:r>
-        <w:t xml:space="preserve"> Mexico’s water conservation account balance is not shown in the Figure.</w:t>
+        <w:t xml:space="preserve">Figure 2 shows Water Conservation Account balances over time for the three Lower Basin states. </w:t>
+      </w:r>
+      <w:r>
+        <w:t xml:space="preserve">Reclamation typically publishes values in </w:t>
+      </w:r>
+      <w:r>
+        <w:lastRenderedPageBreak/>
+        <w:t xml:space="preserve">Spring for the prior calendar year. </w:t>
+      </w:r>
+      <w:r>
+        <w:t xml:space="preserve">Note, </w:t>
+      </w:r>
+      <w:r>
+        <w:t>Mexico’s water conservation account balance is not shown in Figure</w:t>
+      </w:r>
+      <w:r>
+        <w:t xml:space="preserve"> </w:t>
+      </w:r>
+      <w:r>
+        <w:t>2</w:t>
+      </w:r>
+      <w:r>
+        <w:t>.</w:t>
       </w:r>
     </w:p>
     <w:p>
@@ -3127,7 +3322,7 @@
                     <pic:cNvPicPr/>
                   </pic:nvPicPr>
                   <pic:blipFill>
-                    <a:blip r:embed="rId15"/>
+                    <a:blip r:embed="rId16"/>
                     <a:stretch>
                       <a:fillRect/>
                     </a:stretch>
@@ -3160,7 +3355,21 @@
           <w:b/>
           <w:bCs/>
         </w:rPr>
-        <w:t>Figure 1. Lake Mead Water Conservation (ICS) Account balances over time</w:t>
+        <w:t xml:space="preserve">Figure </w:t>
+      </w:r>
+      <w:r>
+        <w:rPr>
+          <w:b/>
+          <w:bCs/>
+        </w:rPr>
+        <w:t>2</w:t>
+      </w:r>
+      <w:r>
+        <w:rPr>
+          <w:b/>
+          <w:bCs/>
+        </w:rPr>
+        <w:t>. Lake Mead Water Conservation (ICS) Account balances over time</w:t>
       </w:r>
     </w:p>
     <w:p>
@@ -3207,9 +3416,22 @@
     </w:p>
     <w:p>
       <w:r>
-        <w:t xml:space="preserve">This storage is calculated as the Lake Mead storage above the protection zone (Cell C21) minus the total water conservation program balances (Cell C21). This storage represents additional storage that may be allocated to the Lower Basin states or other users (see Step 3 Split storage in Row 35. </w:t>
-      </w:r>
-    </w:p>
+        <w:t>This storage is calculated as the Lake Mead storage above the protection zone (Cell C21) minus the total water conservation program balances (Cell C21</w:t>
+      </w:r>
+      <w:r>
+        <w:t>; Blue Public pool in Figure 2</w:t>
+      </w:r>
+      <w:r>
+        <w:t>). This storage represents additional storage that may be allocated to the Lower Basin states or other users (see Step 3 Split storage in Row 35</w:t>
+      </w:r>
+      <w:r>
+        <w:t>)</w:t>
+      </w:r>
+      <w:r>
+        <w:t>.</w:t>
+      </w:r>
+    </w:p>
+    <w:p/>
     <w:p/>
     <w:p>
       <w:pPr>
@@ -3238,6 +3460,14 @@
       <w:r>
         <w:t xml:space="preserve"> (Table 4).</w:t>
       </w:r>
+    </w:p>
+    <w:p>
+      <w:pPr>
+        <w:rPr>
+          <w:b/>
+          <w:bCs/>
+        </w:rPr>
+      </w:pPr>
     </w:p>
     <w:p>
       <w:pPr>
@@ -3404,7 +3634,7 @@
             <w:tcW w:w="1440" w:type="dxa"/>
           </w:tcPr>
           <w:p>
-            <w:hyperlink r:id="rId16" w:anchor="parameterCode=00065&amp;" w:history="1">
+            <w:hyperlink r:id="rId17" w:anchor="parameterCode=00065&amp;" w:history="1">
               <w:r>
                 <w:rPr>
                   <w:rStyle w:val="Hyperlink"/>
@@ -3457,7 +3687,7 @@
             <w:tcW w:w="1440" w:type="dxa"/>
           </w:tcPr>
           <w:p>
-            <w:hyperlink r:id="rId17" w:anchor="parameterCode=00065&amp;period=P7D" w:history="1">
+            <w:hyperlink r:id="rId18" w:anchor="parameterCode=00065&amp;period=P7D" w:history="1">
               <w:r>
                 <w:rPr>
                   <w:rStyle w:val="Hyperlink"/>
@@ -3513,7 +3743,7 @@
             <w:tcW w:w="1440" w:type="dxa"/>
           </w:tcPr>
           <w:p>
-            <w:hyperlink r:id="rId18" w:history="1">
+            <w:hyperlink r:id="rId19" w:history="1">
               <w:r>
                 <w:rPr>
                   <w:rStyle w:val="Hyperlink"/>
@@ -3528,7 +3758,13 @@
     <w:p/>
     <w:p>
       <w:r>
-        <w:t>Because Lake Mead inflow is uncertain—and likely differing from historical inflows because of climate change—we can only specify inflow as a scenario (Table 4)</w:t>
+        <w:t xml:space="preserve">Because Lake Mead inflow is uncertain—and likely differing from historical inflows because of climate change—we can only specify inflow as a scenario (Table </w:t>
+      </w:r>
+      <w:r>
+        <w:t>5</w:t>
+      </w:r>
+      <w:r>
+        <w:t>)</w:t>
       </w:r>
       <w:r>
         <w:fldChar w:fldCharType="begin"/>
@@ -3553,12 +3789,34 @@
       </w:r>
     </w:p>
     <w:p>
-      <w:r>
-        <w:rPr>
-          <w:b/>
-          <w:bCs/>
-        </w:rPr>
-        <w:t xml:space="preserve">Table 4. Scenarios of Lake Mead Inflow </w:t>
+      <w:pPr>
+        <w:rPr>
+          <w:b/>
+          <w:bCs/>
+        </w:rPr>
+      </w:pPr>
+    </w:p>
+    <w:p>
+      <w:r>
+        <w:rPr>
+          <w:b/>
+          <w:bCs/>
+        </w:rPr>
+        <w:t xml:space="preserve">Table </w:t>
+      </w:r>
+      <w:r>
+        <w:rPr>
+          <w:b/>
+          <w:bCs/>
+        </w:rPr>
+        <w:t>5</w:t>
+      </w:r>
+      <w:r>
+        <w:rPr>
+          <w:b/>
+          <w:bCs/>
+        </w:rPr>
+        <w:t xml:space="preserve">. Scenarios of Lake Mead Inflow </w:t>
       </w:r>
       <w:r>
         <w:rPr>
@@ -3602,6 +3860,9 @@
     </w:p>
     <w:p>
       <w:r>
+        <w:rPr>
+          <w:noProof/>
+        </w:rPr>
         <w:drawing>
           <wp:inline distT="0" distB="0" distL="0" distR="0" wp14:anchorId="64013A3E" wp14:editId="1E243BFC">
             <wp:extent cx="3494598" cy="2685912"/>
@@ -3618,7 +3879,7 @@
                     <pic:cNvPicPr/>
                   </pic:nvPicPr>
                   <pic:blipFill>
-                    <a:blip r:embed="rId19"/>
+                    <a:blip r:embed="rId20"/>
                     <a:stretch>
                       <a:fillRect/>
                     </a:stretch>
@@ -3642,7 +3903,10 @@
     <w:p/>
     <w:p>
       <w:r>
-        <w:t>Historical Lake Mead inflows s</w:t>
+        <w:t>For reference, h</w:t>
+      </w:r>
+      <w:r>
+        <w:t>istorical Lake Mead inflows s</w:t>
       </w:r>
       <w:r>
         <w:t>ince 1990</w:t>
@@ -3650,19 +3914,37 @@
       <w:r>
         <w:t xml:space="preserve"> </w:t>
       </w:r>
+      <w:r>
+        <w:t>v</w:t>
+      </w:r>
+      <w:r>
+        <w:t>aried from 8 to 16 million acre-feet</w:t>
+      </w:r>
+      <w:r>
+        <w:t xml:space="preserve"> </w:t>
+      </w:r>
+      <w:r>
+        <w:t xml:space="preserve">per year </w:t>
+      </w:r>
+      <w:r>
+        <w:t xml:space="preserve">(Figure </w:t>
+      </w:r>
+      <w:r>
+        <w:t>3</w:t>
+      </w:r>
+      <w:r>
+        <w:t>)</w:t>
+      </w:r>
+      <w:r>
+        <w:t xml:space="preserve"> with the preponderance of inflows between 9 and 10 </w:t>
+      </w:r>
       <w:proofErr w:type="spellStart"/>
       <w:r>
-        <w:t>aried</w:t>
+        <w:t>maf</w:t>
       </w:r>
       <w:proofErr w:type="spellEnd"/>
       <w:r>
-        <w:t xml:space="preserve"> from 8 to 16 million acre-feet</w:t>
-      </w:r>
-      <w:r>
-        <w:t xml:space="preserve"> (Figure 2)</w:t>
-      </w:r>
-      <w:r>
-        <w:t xml:space="preserve"> with the preponderance of inflows between 9 and 10 </w:t>
+        <w:t xml:space="preserve"> per year (corresponding to a Lake Powell release between 8.23 and 9 </w:t>
       </w:r>
       <w:proofErr w:type="spellStart"/>
       <w:r>
@@ -3670,15 +3952,16 @@
       </w:r>
       <w:proofErr w:type="spellEnd"/>
       <w:r>
-        <w:t xml:space="preserve"> per year (corresponding to a Lake Powell release between 8.23 and 9 </w:t>
-      </w:r>
-      <w:proofErr w:type="spellStart"/>
-      <w:r>
-        <w:t>maf</w:t>
-      </w:r>
-      <w:proofErr w:type="spellEnd"/>
-      <w:r>
-        <w:t xml:space="preserve"> per year)</w:t>
+        <w:t xml:space="preserve"> per year</w:t>
+      </w:r>
+      <w:r>
+        <w:t xml:space="preserve">; Figure </w:t>
+      </w:r>
+      <w:r>
+        <w:t>4</w:t>
+      </w:r>
+      <w:r>
+        <w:t>)</w:t>
       </w:r>
       <w:r>
         <w:t>.</w:t>
@@ -3686,6 +3969,9 @@
     </w:p>
     <w:p>
       <w:r>
+        <w:rPr>
+          <w:noProof/>
+        </w:rPr>
         <w:lastRenderedPageBreak/>
         <w:drawing>
           <wp:inline distT="0" distB="0" distL="0" distR="0" wp14:anchorId="62639D03" wp14:editId="2017001A">
@@ -3703,7 +3989,7 @@
                     <pic:cNvPicPr/>
                   </pic:nvPicPr>
                   <pic:blipFill>
-                    <a:blip r:embed="rId20"/>
+                    <a:blip r:embed="rId21"/>
                     <a:stretch>
                       <a:fillRect/>
                     </a:stretch>
@@ -3736,7 +4022,21 @@
           <w:b/>
           <w:bCs/>
         </w:rPr>
-        <w:t>Figure 2. Lake Mead inflow</w:t>
+        <w:t xml:space="preserve">Figure </w:t>
+      </w:r>
+      <w:r>
+        <w:rPr>
+          <w:b/>
+          <w:bCs/>
+        </w:rPr>
+        <w:t>3</w:t>
+      </w:r>
+      <w:r>
+        <w:rPr>
+          <w:b/>
+          <w:bCs/>
+        </w:rPr>
+        <w:t>. Lake Mead inflow</w:t>
       </w:r>
       <w:r>
         <w:rPr>
@@ -3754,6 +4054,9 @@
         </w:rPr>
       </w:pPr>
       <w:r>
+        <w:rPr>
+          <w:noProof/>
+        </w:rPr>
         <w:drawing>
           <wp:inline distT="0" distB="0" distL="0" distR="0" wp14:anchorId="1A7165A9" wp14:editId="1B57DDC7">
             <wp:extent cx="3399183" cy="2064205"/>
@@ -3770,7 +4073,7 @@
                     <pic:cNvPicPr/>
                   </pic:nvPicPr>
                   <pic:blipFill>
-                    <a:blip r:embed="rId21"/>
+                    <a:blip r:embed="rId22"/>
                     <a:stretch>
                       <a:fillRect/>
                     </a:stretch>
@@ -3803,7 +4106,21 @@
           <w:b/>
           <w:bCs/>
         </w:rPr>
-        <w:t>Figure 3. Histogram of Lake Mead inflows as measured by the nearest gages.</w:t>
+        <w:t xml:space="preserve">Figure </w:t>
+      </w:r>
+      <w:r>
+        <w:rPr>
+          <w:b/>
+          <w:bCs/>
+        </w:rPr>
+        <w:t>4</w:t>
+      </w:r>
+      <w:r>
+        <w:rPr>
+          <w:b/>
+          <w:bCs/>
+        </w:rPr>
+        <w:t>. Histogram of Lake Mead inflows as measured by the nearest gages.</w:t>
       </w:r>
     </w:p>
     <w:p>
@@ -3823,7 +4140,7 @@
         <w:t xml:space="preserve">the annual Lake Powell release plus 600,000 to 1 million acre-feet of gains along Grand Canyon (Rosenberg, 2022; Wang and Schmidt, 2020; Figure </w:t>
       </w:r>
       <w:r>
-        <w:t>4</w:t>
+        <w:t>5</w:t>
       </w:r>
       <w:r>
         <w:t xml:space="preserve">). </w:t>
@@ -3840,517 +4157,6 @@
             <wp:extent cx="4508626" cy="2693615"/>
             <wp:effectExtent l="0" t="0" r="6350" b="0"/>
             <wp:docPr id="6" name="Picture 6"/>
-            <wp:cNvGraphicFramePr>
-              <a:graphicFrameLocks xmlns:a="http://schemas.openxmlformats.org/drawingml/2006/main" noChangeAspect="1"/>
-            </wp:cNvGraphicFramePr>
-            <a:graphic xmlns:a="http://schemas.openxmlformats.org/drawingml/2006/main">
-              <a:graphicData uri="http://schemas.openxmlformats.org/drawingml/2006/picture">
-                <pic:pic xmlns:pic="http://schemas.openxmlformats.org/drawingml/2006/picture">
-                  <pic:nvPicPr>
-                    <pic:cNvPr id="1" name=""/>
-                    <pic:cNvPicPr/>
-                  </pic:nvPicPr>
-                  <pic:blipFill>
-                    <a:blip r:embed="rId22"/>
-                    <a:stretch>
-                      <a:fillRect/>
-                    </a:stretch>
-                  </pic:blipFill>
-                  <pic:spPr>
-                    <a:xfrm>
-                      <a:off x="0" y="0"/>
-                      <a:ext cx="4519711" cy="2700237"/>
-                    </a:xfrm>
-                    <a:prstGeom prst="rect">
-                      <a:avLst/>
-                    </a:prstGeom>
-                  </pic:spPr>
-                </pic:pic>
-              </a:graphicData>
-            </a:graphic>
-          </wp:inline>
-        </w:drawing>
-      </w:r>
-    </w:p>
-    <w:p>
-      <w:pPr>
-        <w:rPr>
-          <w:b/>
-          <w:bCs/>
-        </w:rPr>
-      </w:pPr>
-      <w:r>
-        <w:rPr>
-          <w:b/>
-          <w:bCs/>
-        </w:rPr>
-        <w:lastRenderedPageBreak/>
-        <w:t xml:space="preserve">Figure </w:t>
-      </w:r>
-      <w:r>
-        <w:rPr>
-          <w:b/>
-          <w:bCs/>
-        </w:rPr>
-        <w:t>4</w:t>
-      </w:r>
-      <w:r>
-        <w:rPr>
-          <w:b/>
-          <w:bCs/>
-        </w:rPr>
-        <w:t>. Mean Grand Canyon tributary flow (Glen Canyon Dam to Lake Mead) for different sequence lengths.</w:t>
-      </w:r>
-    </w:p>
-    <w:p>
-      <w:r>
-        <w:t>Note that different methods to estimate Lake Mead inflow give different values. For example:</w:t>
-      </w:r>
-    </w:p>
-    <w:p>
-      <w:pPr>
-        <w:pStyle w:val="ListParagraph"/>
-        <w:numPr>
-          <w:ilvl w:val="0"/>
-          <w:numId w:val="55"/>
-        </w:numPr>
-      </w:pPr>
-      <w:r>
-        <w:t xml:space="preserve">Nearest USGS </w:t>
-      </w:r>
-      <w:proofErr w:type="spellStart"/>
-      <w:r>
-        <w:t>gages</w:t>
-      </w:r>
-      <w:proofErr w:type="spellEnd"/>
-    </w:p>
-    <w:p>
-      <w:pPr>
-        <w:pStyle w:val="ListParagraph"/>
-        <w:numPr>
-          <w:ilvl w:val="0"/>
-          <w:numId w:val="55"/>
-        </w:numPr>
-      </w:pPr>
-      <w:r>
-        <w:t xml:space="preserve">Inflow data downloaded from the Reclamation Application Programming Interface (API; </w:t>
-      </w:r>
-      <w:r>
-        <w:t>https:</w:t>
-      </w:r>
-    </w:p>
-    <w:p>
-      <w:pPr>
-        <w:pStyle w:val="ListParagraph"/>
-        <w:numPr>
-          <w:ilvl w:val="0"/>
-          <w:numId w:val="55"/>
-        </w:numPr>
-      </w:pPr>
-      <w:r>
-        <w:t>//www.usbr.gov/lc/region/g4000/riverops/_HdbWebQuery.html</w:t>
-      </w:r>
-      <w:r>
-        <w:t>).</w:t>
-      </w:r>
-      <w:bookmarkStart w:id="5" w:name="MeadToImperial"/>
-    </w:p>
-    <w:p>
-      <w:pPr>
-        <w:pStyle w:val="ListParagraph"/>
-        <w:numPr>
-          <w:ilvl w:val="0"/>
-          <w:numId w:val="55"/>
-        </w:numPr>
-      </w:pPr>
-      <w:r>
-        <w:t>Back calculate from Lake Mead storage, release, Nevada Diversion, and Lake Mead evaporation data</w:t>
-      </w:r>
-      <w:r>
-        <w:t xml:space="preserve"> also retrieved from the Reclamation API.</w:t>
-      </w:r>
-    </w:p>
-    <w:p>
-      <w:pPr>
-        <w:pStyle w:val="ListParagraph"/>
-        <w:numPr>
-          <w:ilvl w:val="0"/>
-          <w:numId w:val="55"/>
-        </w:numPr>
-      </w:pPr>
-      <w:r>
-        <w:t>Back calculate from Lake Mead storage, release, Nevada Diversion, and Lake Mead evaporation (1990</w:t>
-      </w:r>
-      <w:r>
-        <w:t xml:space="preserve"> </w:t>
-      </w:r>
-      <w:r>
-        <w:t>to present). Here we use evaporation data from elevation-storag</w:t>
-      </w:r>
-      <w:r>
-        <w:t>e</w:t>
-      </w:r>
-      <w:r>
-        <w:t>-area relationship from Colorado River</w:t>
-      </w:r>
-      <w:r>
-        <w:t xml:space="preserve"> </w:t>
-      </w:r>
-      <w:r>
-        <w:t>Simulation System (CRSS) model</w:t>
-      </w:r>
-      <w:r>
-        <w:t>.</w:t>
-      </w:r>
-    </w:p>
-    <w:p>
-      <w:r>
-        <w:t xml:space="preserve">In this work, we used gages closest to Lake Mead because these values gave the </w:t>
-      </w:r>
-      <w:r>
-        <w:rPr>
-          <w:i/>
-          <w:iCs/>
-        </w:rPr>
-        <w:t>largest</w:t>
-      </w:r>
-      <w:r>
-        <w:t xml:space="preserve"> annual inflows.</w:t>
-      </w:r>
-      <w:bookmarkEnd w:id="5"/>
-    </w:p>
-    <w:p/>
-    <w:p>
-      <w:pPr>
-        <w:pStyle w:val="Heading1"/>
-      </w:pPr>
-      <w:bookmarkStart w:id="6" w:name="SplitReservoirStorage"/>
-      <w:r>
-        <w:lastRenderedPageBreak/>
-        <w:t xml:space="preserve">Step 3. </w:t>
-      </w:r>
-      <w:r>
-        <w:t xml:space="preserve">Split existing reservoir storage </w:t>
-      </w:r>
-      <w:bookmarkEnd w:id="6"/>
-      <w:r>
-        <w:t xml:space="preserve">among </w:t>
-      </w:r>
-      <w:r>
-        <w:t>accounts</w:t>
-      </w:r>
-      <w:r>
-        <w:t xml:space="preserve"> (year 1 only)</w:t>
-      </w:r>
-    </w:p>
-    <w:p>
-      <w:r>
-        <w:t>Participants s</w:t>
-      </w:r>
-      <w:r>
-        <w:t>plit the starting combined reservoir storage (</w:t>
-      </w:r>
-      <w:r>
-        <w:t>Figure 6</w:t>
-      </w:r>
-      <w:r>
-        <w:t xml:space="preserve">) entered in Section 1B among the </w:t>
-      </w:r>
-      <w:r>
-        <w:t xml:space="preserve">basin </w:t>
-      </w:r>
-      <w:r>
-        <w:t>accounts</w:t>
-      </w:r>
-      <w:r>
-        <w:t>.</w:t>
-      </w:r>
-      <w:r>
-        <w:t xml:space="preserve"> </w:t>
-      </w:r>
-      <w:r>
-        <w:t>T</w:t>
-      </w:r>
-      <w:r>
-        <w:t xml:space="preserve">here are many possibilities. </w:t>
-      </w:r>
-      <w:r>
-        <w:t>Here</w:t>
-      </w:r>
-      <w:r>
-        <w:t xml:space="preserve">, the default </w:t>
-      </w:r>
-      <w:r>
-        <w:t xml:space="preserve">values in Column B </w:t>
-      </w:r>
-      <w:r>
-        <w:t xml:space="preserve">apply </w:t>
-      </w:r>
-      <w:r>
-        <w:t xml:space="preserve">Interim Guidelines Intentionally Created Surplus (ICS) accounts, </w:t>
-      </w:r>
-      <w:r>
-        <w:t xml:space="preserve">the Lower and Upper Basin drought contingency plans and the Minute 323 to the U.S.-Mexico Treaty </w:t>
-      </w:r>
-      <w:r>
-        <w:fldChar w:fldCharType="begin"/>
-      </w:r>
-      <w:r>
-        <w:instrText xml:space="preserve"> ADDIN EN.CITE &lt;EndNote&gt;&lt;Cite&gt;&lt;Author&gt;IBWC&lt;/Author&gt;&lt;Year&gt;2021&lt;/Year&gt;&lt;RecNum&gt;2808&lt;/RecNum&gt;&lt;DisplayText&gt;(IBWC, 2021; USBR, 2019)&lt;/DisplayText&gt;&lt;record&gt;&lt;rec-number&gt;2808&lt;/rec-number&gt;&lt;foreign-keys&gt;&lt;key app="EN" db-id="xxt5ta9pd995dwesap0pdzzp2weaz0w9werf" timestamp="1626979126"&gt;2808&lt;/key&gt;&lt;/foreign-keys&gt;&lt;ref-type name="Web Page"&gt;12&lt;/ref-type&gt;&lt;contributors&gt;&lt;authors&gt;&lt;author&gt;IBWC&lt;/author&gt;&lt;/authors&gt;&lt;/contributors&gt;&lt;titles&gt;&lt;title&gt;Minutes between the United States and Mexican Sections of the IBWC&lt;/title&gt;&lt;/titles&gt;&lt;volume&gt;2021&lt;/volume&gt;&lt;number&gt;July 22&lt;/number&gt;&lt;dates&gt;&lt;year&gt;2021&lt;/year&gt;&lt;/dates&gt;&lt;publisher&gt;United States Section&lt;/publisher&gt;&lt;urls&gt;&lt;related-urls&gt;&lt;url&gt;https://www.ibwc.gov/Treaties_Minutes/Minutes.html&lt;/url&gt;&lt;/related-urls&gt;&lt;/urls&gt;&lt;/record&gt;&lt;/Cite&gt;&lt;Cite&gt;&lt;Author&gt;USBR&lt;/Author&gt;&lt;Year&gt;2019&lt;/Year&gt;&lt;RecNum&gt;2578&lt;/RecNum&gt;&lt;record&gt;&lt;rec-number&gt;2578&lt;/rec-number&gt;&lt;foreign-keys&gt;&lt;key app="EN" db-id="xxt5ta9pd995dwesap0pdzzp2weaz0w9werf" timestamp="1554700022"&gt;2578&lt;/key&gt;&lt;/foreign-keys&gt;&lt;ref-type name="Report"&gt;27&lt;/ref-type&gt;&lt;contributors&gt;&lt;authors&gt;&lt;author&gt;USBR&lt;/author&gt;&lt;/authors&gt;&lt;/contributors&gt;&lt;titles&gt;&lt;title&gt;Agreement Concerning Colorado River Drought Contingency Management and Operations&lt;/title&gt;&lt;/titles&gt;&lt;pages&gt;56&lt;/pages&gt;&lt;dates&gt;&lt;year&gt;2019&lt;/year&gt;&lt;pub-dates&gt;&lt;date&gt;May 20&lt;/date&gt;&lt;/pub-dates&gt;&lt;/dates&gt;&lt;pub-location&gt;Washington, DC&lt;/pub-location&gt;&lt;publisher&gt;U.S. Bureau of Reclamation&lt;/publisher&gt;&lt;urls&gt;&lt;related-urls&gt;&lt;url&gt;https://www.usbr.gov/ColoradoRiverBasin/dcp/index.html&lt;/url&gt;&lt;/related-urls&gt;&lt;/urls&gt;&lt;/record&gt;&lt;/Cite&gt;&lt;/EndNote&gt;</w:instrText>
-      </w:r>
-      <w:r>
-        <w:fldChar w:fldCharType="separate"/>
-      </w:r>
-      <w:r>
-        <w:rPr>
-          <w:noProof/>
-        </w:rPr>
-        <w:t>(IBWC, 2021; USBR, 2019)</w:t>
-      </w:r>
-      <w:r>
-        <w:fldChar w:fldCharType="end"/>
-      </w:r>
-      <w:r>
-        <w:t>.</w:t>
-      </w:r>
-    </w:p>
-    <w:p>
-      <w:pPr>
-        <w:pStyle w:val="ListParagraph"/>
-        <w:numPr>
-          <w:ilvl w:val="0"/>
-          <w:numId w:val="24"/>
-        </w:numPr>
-      </w:pPr>
-      <w:r>
-        <w:t xml:space="preserve">Assign the 11.6 </w:t>
-      </w:r>
-      <w:proofErr w:type="spellStart"/>
-      <w:r>
-        <w:t>maf</w:t>
-      </w:r>
-      <w:proofErr w:type="spellEnd"/>
-      <w:r>
-        <w:t xml:space="preserve"> protection volume to the shared, reserve account</w:t>
-      </w:r>
-      <w:r>
-        <w:t xml:space="preserve">. 11.6 </w:t>
-      </w:r>
-      <w:proofErr w:type="spellStart"/>
-      <w:r>
-        <w:t>maf</w:t>
-      </w:r>
-      <w:proofErr w:type="spellEnd"/>
-      <w:r>
-        <w:t xml:space="preserve"> is the sum of </w:t>
-      </w:r>
-      <w:r>
-        <w:t xml:space="preserve">5.9 </w:t>
-      </w:r>
-      <w:proofErr w:type="spellStart"/>
-      <w:r>
-        <w:t>maf</w:t>
-      </w:r>
-      <w:proofErr w:type="spellEnd"/>
-      <w:r>
-        <w:t xml:space="preserve"> </w:t>
-      </w:r>
-      <w:r>
-        <w:t>protection volume for</w:t>
-      </w:r>
-      <w:r>
-        <w:t xml:space="preserve"> Lake Powell </w:t>
-      </w:r>
-      <w:r>
-        <w:t>plus</w:t>
-      </w:r>
-      <w:r>
-        <w:t xml:space="preserve"> 5.7 </w:t>
-      </w:r>
-      <w:proofErr w:type="spellStart"/>
-      <w:r>
-        <w:t>maf</w:t>
-      </w:r>
-      <w:proofErr w:type="spellEnd"/>
-      <w:r>
-        <w:t xml:space="preserve"> </w:t>
-      </w:r>
-      <w:r>
-        <w:t xml:space="preserve">protection volume for </w:t>
-      </w:r>
-      <w:r>
-        <w:t>Lake Mead</w:t>
-      </w:r>
-      <w:r>
-        <w:t xml:space="preserve"> </w:t>
-      </w:r>
-      <w:r>
-        <w:fldChar w:fldCharType="begin"/>
-      </w:r>
-      <w:r>
-        <w:instrText xml:space="preserve"> ADDIN EN.CITE &lt;EndNote&gt;&lt;Cite&gt;&lt;Author&gt;USBR&lt;/Author&gt;&lt;Year&gt;2019&lt;/Year&gt;&lt;RecNum&gt;2578&lt;/RecNum&gt;&lt;DisplayText&gt;(USBR, 2019)&lt;/DisplayText&gt;&lt;record&gt;&lt;rec-number&gt;2578&lt;/rec-number&gt;&lt;foreign-keys&gt;&lt;key app="EN" db-id="xxt5ta9pd995dwesap0pdzzp2weaz0w9werf" timestamp="1554700022"&gt;2578&lt;/key&gt;&lt;/foreign-keys&gt;&lt;ref-type name="Report"&gt;27&lt;/ref-type&gt;&lt;contributors&gt;&lt;authors&gt;&lt;author&gt;USBR&lt;/author&gt;&lt;/authors&gt;&lt;/contributors&gt;&lt;titles&gt;&lt;title&gt;Agreement Concerning Colorado River Drought Contingency Management and Operations&lt;/title&gt;&lt;/titles&gt;&lt;pages&gt;56&lt;/pages&gt;&lt;dates&gt;&lt;year&gt;2019&lt;/year&gt;&lt;pub-dates&gt;&lt;date&gt;May 20&lt;/date&gt;&lt;/pub-dates&gt;&lt;/dates&gt;&lt;pub-location&gt;Washington, DC&lt;/pub-location&gt;&lt;publisher&gt;U.S. Bureau of Reclamation&lt;/publisher&gt;&lt;urls&gt;&lt;related-urls&gt;&lt;url&gt;https://www.usbr.gov/ColoradoRiverBasin/dcp/index.html&lt;/url&gt;&lt;/related-urls&gt;&lt;/urls&gt;&lt;/record&gt;&lt;/Cite&gt;&lt;/EndNote&gt;</w:instrText>
-      </w:r>
-      <w:r>
-        <w:fldChar w:fldCharType="separate"/>
-      </w:r>
-      <w:r>
-        <w:rPr>
-          <w:noProof/>
-        </w:rPr>
-        <w:t>(USBR, 2019)</w:t>
-      </w:r>
-      <w:r>
-        <w:fldChar w:fldCharType="end"/>
-      </w:r>
-      <w:r>
-        <w:t>.</w:t>
-      </w:r>
-    </w:p>
-    <w:p>
-      <w:pPr>
-        <w:pStyle w:val="ListParagraph"/>
-        <w:numPr>
-          <w:ilvl w:val="0"/>
-          <w:numId w:val="24"/>
-        </w:numPr>
-      </w:pPr>
-      <w:r>
-        <w:t xml:space="preserve">Assign the 0.17 </w:t>
-      </w:r>
-      <w:proofErr w:type="spellStart"/>
-      <w:r>
-        <w:t>maf</w:t>
-      </w:r>
-      <w:proofErr w:type="spellEnd"/>
-      <w:r>
-        <w:t xml:space="preserve"> in Mexico’s Lake Mead conservation account to Mexico </w:t>
-      </w:r>
-      <w:r>
-        <w:fldChar w:fldCharType="begin"/>
-      </w:r>
-      <w:r>
-        <w:instrText xml:space="preserve"> ADDIN EN.CITE &lt;EndNote&gt;&lt;Cite&gt;&lt;Author&gt;USBR&lt;/Author&gt;&lt;Year&gt;2021&lt;/Year&gt;&lt;RecNum&gt;2772&lt;/RecNum&gt;&lt;DisplayText&gt;(USBR, 2021b)&lt;/DisplayText&gt;&lt;record&gt;&lt;rec-number&gt;2772&lt;/rec-number&gt;&lt;foreign-keys&gt;&lt;key app="EN" db-id="xxt5ta9pd995dwesap0pdzzp2weaz0w9werf" timestamp="1619406478"&gt;2772&lt;/key&gt;&lt;/foreign-keys&gt;&lt;ref-type name="Report"&gt;27&lt;/ref-type&gt;&lt;contributors&gt;&lt;authors&gt;&lt;author&gt;USBR&lt;/author&gt;&lt;/authors&gt;&lt;/contributors&gt;&lt;titles&gt;&lt;title&gt;Boulder Canyon Operations Office - Program and Activities: Water Accounting Reports&lt;/title&gt;&lt;/titles&gt;&lt;dates&gt;&lt;year&gt;2021&lt;/year&gt;&lt;/dates&gt;&lt;publisher&gt;U.S. Bureau of Reclamation&lt;/publisher&gt;&lt;urls&gt;&lt;related-urls&gt;&lt;url&gt;https://www.usbr.gov/lc/region/g4000/wtracct.html&lt;/url&gt;&lt;/related-urls&gt;&lt;/urls&gt;&lt;/record&gt;&lt;/Cite&gt;&lt;/EndNote&gt;</w:instrText>
-      </w:r>
-      <w:r>
-        <w:fldChar w:fldCharType="separate"/>
-      </w:r>
-      <w:r>
-        <w:rPr>
-          <w:noProof/>
-        </w:rPr>
-        <w:t>(USBR, 2021b)</w:t>
-      </w:r>
-      <w:r>
-        <w:fldChar w:fldCharType="end"/>
-      </w:r>
-      <w:r>
-        <w:t>.</w:t>
-      </w:r>
-    </w:p>
-    <w:p>
-      <w:pPr>
-        <w:pStyle w:val="ListParagraph"/>
-        <w:numPr>
-          <w:ilvl w:val="0"/>
-          <w:numId w:val="24"/>
-        </w:numPr>
-      </w:pPr>
-      <w:r>
-        <w:t xml:space="preserve">Assign the </w:t>
-      </w:r>
-      <w:r>
-        <w:t xml:space="preserve">2.8 </w:t>
-      </w:r>
-      <w:proofErr w:type="spellStart"/>
-      <w:r>
-        <w:t>maf</w:t>
-      </w:r>
-      <w:proofErr w:type="spellEnd"/>
-      <w:r>
-        <w:t xml:space="preserve"> balance in Lower Basin Lake Mead conservation (ICS) accounts to the</w:t>
-      </w:r>
-      <w:r>
-        <w:t xml:space="preserve"> Lower Basin.</w:t>
-      </w:r>
-    </w:p>
-    <w:p>
-      <w:pPr>
-        <w:pStyle w:val="ListParagraph"/>
-        <w:numPr>
-          <w:ilvl w:val="0"/>
-          <w:numId w:val="24"/>
-        </w:numPr>
-      </w:pPr>
-      <w:r>
-        <w:t xml:space="preserve">Assign the remaining Lake Mead storage to the Lower Basin. </w:t>
-      </w:r>
-    </w:p>
-    <w:p>
-      <w:pPr>
-        <w:pStyle w:val="ListParagraph"/>
-        <w:numPr>
-          <w:ilvl w:val="0"/>
-          <w:numId w:val="24"/>
-        </w:numPr>
-      </w:pPr>
-      <w:r>
-        <w:t>Assign the remaining storage in Lake Powell to the Upper Basin.</w:t>
-      </w:r>
-    </w:p>
-    <w:p>
-      <w:pPr>
-        <w:pStyle w:val="ListParagraph"/>
-        <w:numPr>
-          <w:ilvl w:val="0"/>
-          <w:numId w:val="24"/>
-        </w:numPr>
-      </w:pPr>
-      <w:r>
-        <w:t>In these assignments, the Colorado River Delta and First Nations do not get any storage.</w:t>
-      </w:r>
-    </w:p>
-    <w:p>
-      <w:r>
-        <w:t xml:space="preserve">In actuality, the </w:t>
-      </w:r>
-      <w:r>
-        <w:t>participants</w:t>
-      </w:r>
-      <w:r>
-        <w:t xml:space="preserve"> </w:t>
-      </w:r>
-      <w:r>
-        <w:t>will negotiate over a share of the existing</w:t>
-      </w:r>
-      <w:r>
-        <w:t xml:space="preserve"> </w:t>
-      </w:r>
-      <w:r>
-        <w:t xml:space="preserve">reservoir storage. </w:t>
-      </w:r>
-      <w:r>
-        <w:t xml:space="preserve">In these </w:t>
-      </w:r>
-      <w:r>
-        <w:t>negotiation</w:t>
-      </w:r>
-      <w:r>
-        <w:t>s, participants</w:t>
-      </w:r>
-      <w:r>
-        <w:t xml:space="preserve"> will get the same or more storage water as they get with current operations. In the current operations there are no Lake Powell storage accounts and only Lake Mead conservation accounts for Lower Basin and Mexico.  </w:t>
-      </w:r>
-    </w:p>
-    <w:p>
-      <w:r>
-        <w:rPr>
-          <w:noProof/>
-        </w:rPr>
-        <w:drawing>
-          <wp:inline distT="0" distB="0" distL="0" distR="0" wp14:anchorId="1512B680" wp14:editId="463CD920">
-            <wp:extent cx="4176601" cy="2594758"/>
-            <wp:effectExtent l="0" t="0" r="0" b="0"/>
-            <wp:docPr id="17" name="Picture 17"/>
             <wp:cNvGraphicFramePr>
               <a:graphicFrameLocks xmlns:a="http://schemas.openxmlformats.org/drawingml/2006/main" noChangeAspect="1"/>
             </wp:cNvGraphicFramePr>
@@ -4370,7 +4176,7 @@
                   <pic:spPr>
                     <a:xfrm>
                       <a:off x="0" y="0"/>
-                      <a:ext cx="4238950" cy="2633493"/>
+                      <a:ext cx="4519711" cy="2700237"/>
                     </a:xfrm>
                     <a:prstGeom prst="rect">
                       <a:avLst/>
@@ -4383,18 +4189,137 @@
         </w:drawing>
       </w:r>
     </w:p>
+    <w:p>
+      <w:pPr>
+        <w:rPr>
+          <w:b/>
+          <w:bCs/>
+        </w:rPr>
+      </w:pPr>
+      <w:r>
+        <w:rPr>
+          <w:b/>
+          <w:bCs/>
+        </w:rPr>
+        <w:lastRenderedPageBreak/>
+        <w:t xml:space="preserve">Figure </w:t>
+      </w:r>
+      <w:r>
+        <w:rPr>
+          <w:b/>
+          <w:bCs/>
+        </w:rPr>
+        <w:t>5</w:t>
+      </w:r>
+      <w:r>
+        <w:rPr>
+          <w:b/>
+          <w:bCs/>
+        </w:rPr>
+        <w:t>. Mean Grand Canyon tributary flow (Glen Canyon Dam to Lake Mead) for different sequence lengths.</w:t>
+      </w:r>
+    </w:p>
     <w:p/>
     <w:p>
       <w:r>
-        <w:rPr>
-          <w:noProof/>
-        </w:rPr>
-        <w:lastRenderedPageBreak/>
+        <w:t>Further n</w:t>
+      </w:r>
+      <w:r>
+        <w:t>ote that different methods to estimate Lake Mead inflow give different values</w:t>
+      </w:r>
+      <w:r>
+        <w:t xml:space="preserve"> (Figure </w:t>
+      </w:r>
+      <w:r>
+        <w:t>6</w:t>
+      </w:r>
+      <w:r>
+        <w:t>)</w:t>
+      </w:r>
+      <w:r>
+        <w:t>. For example:</w:t>
+      </w:r>
+    </w:p>
+    <w:p>
+      <w:pPr>
+        <w:pStyle w:val="ListParagraph"/>
+        <w:numPr>
+          <w:ilvl w:val="0"/>
+          <w:numId w:val="55"/>
+        </w:numPr>
+      </w:pPr>
+      <w:r>
+        <w:t>Nearest USGS gages</w:t>
+      </w:r>
+      <w:r>
+        <w:t>.</w:t>
+      </w:r>
+    </w:p>
+    <w:p>
+      <w:pPr>
+        <w:pStyle w:val="ListParagraph"/>
+        <w:numPr>
+          <w:ilvl w:val="0"/>
+          <w:numId w:val="55"/>
+        </w:numPr>
+      </w:pPr>
+      <w:r>
+        <w:t xml:space="preserve">Inflow data downloaded from the Reclamation Application Programming Interface (API; </w:t>
+      </w:r>
+      <w:r>
+        <w:t>https:</w:t>
+      </w:r>
+    </w:p>
+    <w:p>
+      <w:pPr>
+        <w:pStyle w:val="ListParagraph"/>
+        <w:numPr>
+          <w:ilvl w:val="0"/>
+          <w:numId w:val="55"/>
+        </w:numPr>
+      </w:pPr>
+      <w:r>
+        <w:t>//www.usbr.gov/lc/region/g4000/riverops/_HdbWebQuery.html</w:t>
+      </w:r>
+      <w:r>
+        <w:t>).</w:t>
+      </w:r>
+      <w:bookmarkStart w:id="5" w:name="MeadToImperial"/>
+    </w:p>
+    <w:p>
+      <w:pPr>
+        <w:pStyle w:val="ListParagraph"/>
+        <w:numPr>
+          <w:ilvl w:val="0"/>
+          <w:numId w:val="55"/>
+        </w:numPr>
+      </w:pPr>
+      <w:r>
+        <w:t>Back calculate from Lake Mead storage, release, Nevada Diversion, and Lake Mead evaporation data</w:t>
+      </w:r>
+      <w:r>
+        <w:t xml:space="preserve"> also retrieved from the Reclamation API.</w:t>
+      </w:r>
+    </w:p>
+    <w:p>
+      <w:pPr>
+        <w:pStyle w:val="ListParagraph"/>
+        <w:numPr>
+          <w:ilvl w:val="0"/>
+          <w:numId w:val="55"/>
+        </w:numPr>
+      </w:pPr>
+      <w:r>
+        <w:t>Back calculate from Lake Mead storage, release, Nevada Diversion, and Lake Mead evaporation (1990 to present). Here we use evaporation data from elevation-storage-area relationship from Colorado River Simulation System (CRSS) model.</w:t>
+      </w:r>
+    </w:p>
+    <w:p>
+      <w:r>
         <w:drawing>
-          <wp:inline distT="0" distB="0" distL="0" distR="0" wp14:anchorId="5BEE7CDD" wp14:editId="39F28A20">
-            <wp:extent cx="3703299" cy="2440379"/>
-            <wp:effectExtent l="0" t="0" r="0" b="0"/>
-            <wp:docPr id="19" name="Picture 19"/>
+          <wp:inline distT="0" distB="0" distL="0" distR="0" wp14:anchorId="74111938" wp14:editId="3CFBAFE9">
+            <wp:extent cx="3693381" cy="2166705"/>
+            <wp:effectExtent l="0" t="0" r="2540" b="5080"/>
+            <wp:docPr id="740191406" name="Picture 1" descr="A graph showing the number of usbs&#10;&#10;Description automatically generated"/>
             <wp:cNvGraphicFramePr>
               <a:graphicFrameLocks xmlns:a="http://schemas.openxmlformats.org/drawingml/2006/main" noChangeAspect="1"/>
             </wp:cNvGraphicFramePr>
@@ -4402,7 +4327,7 @@
               <a:graphicData uri="http://schemas.openxmlformats.org/drawingml/2006/picture">
                 <pic:pic xmlns:pic="http://schemas.openxmlformats.org/drawingml/2006/picture">
                   <pic:nvPicPr>
-                    <pic:cNvPr id="1" name=""/>
+                    <pic:cNvPr id="740191406" name="Picture 1" descr="A graph showing the number of usbs&#10;&#10;Description automatically generated"/>
                     <pic:cNvPicPr/>
                   </pic:nvPicPr>
                   <pic:blipFill>
@@ -4414,7 +4339,7 @@
                   <pic:spPr>
                     <a:xfrm>
                       <a:off x="0" y="0"/>
-                      <a:ext cx="3901758" cy="2571158"/>
+                      <a:ext cx="3706142" cy="2174191"/>
                     </a:xfrm>
                     <a:prstGeom prst="rect">
                       <a:avLst/>
@@ -4439,65 +4364,603 @@
           <w:b/>
           <w:bCs/>
         </w:rPr>
-        <w:t>Figure 6</w:t>
-      </w:r>
-      <w:r>
-        <w:rPr>
-          <w:b/>
-          <w:bCs/>
-        </w:rPr>
+        <w:t xml:space="preserve">Figure </w:t>
+      </w:r>
+      <w:r>
+        <w:rPr>
+          <w:b/>
+          <w:bCs/>
+        </w:rPr>
+        <w:t>6</w:t>
+      </w:r>
+      <w:r>
+        <w:rPr>
+          <w:b/>
+          <w:bCs/>
+        </w:rPr>
+        <w:t>. Differing values for Lake Mead inflow as estimated by different methods.</w:t>
+      </w:r>
+    </w:p>
+    <w:p>
+      <w:r>
+        <w:t>This work u</w:t>
+      </w:r>
+      <w:r>
+        <w:t>se</w:t>
+      </w:r>
+      <w:r>
+        <w:t>s</w:t>
+      </w:r>
+      <w:r>
+        <w:t xml:space="preserve"> gages closest to Lake Mead because these values gave the </w:t>
+      </w:r>
+      <w:r>
+        <w:rPr>
+          <w:i/>
+          <w:iCs/>
+        </w:rPr>
+        <w:t>largest</w:t>
+      </w:r>
+      <w:r>
+        <w:t xml:space="preserve"> annual inflows.</w:t>
+      </w:r>
+      <w:bookmarkEnd w:id="5"/>
+    </w:p>
+    <w:p/>
+    <w:p>
+      <w:pPr>
+        <w:pStyle w:val="Heading1"/>
+      </w:pPr>
+      <w:bookmarkStart w:id="6" w:name="SplitReservoirStorage"/>
+      <w:r>
+        <w:lastRenderedPageBreak/>
+        <w:t xml:space="preserve">Step 3. </w:t>
+      </w:r>
+      <w:r>
+        <w:t xml:space="preserve">Split existing </w:t>
+      </w:r>
+      <w:r>
+        <w:t>Lake Mead</w:t>
+      </w:r>
+      <w:r>
+        <w:t xml:space="preserve"> storage </w:t>
+      </w:r>
+      <w:bookmarkEnd w:id="6"/>
+      <w:r>
+        <w:t xml:space="preserve">among </w:t>
+      </w:r>
+      <w:r>
+        <w:t>accounts</w:t>
+      </w:r>
+      <w:r>
+        <w:t xml:space="preserve"> (year 1 only)</w:t>
+      </w:r>
+    </w:p>
+    <w:p>
+      <w:r>
+        <w:t>Participants s</w:t>
+      </w:r>
+      <w:r>
+        <w:t xml:space="preserve">plit the </w:t>
+      </w:r>
+      <w:r>
+        <w:t xml:space="preserve">starting Lake Mead active storage specified in Row 19 among the users. </w:t>
+      </w:r>
+      <w:r>
+        <w:t xml:space="preserve">This split </w:t>
+      </w:r>
+      <w:r>
+        <w:t>is a joint choice (Orange Cells B36 to B41)</w:t>
+      </w:r>
+      <w:r>
+        <w:t>.</w:t>
+      </w:r>
+      <w:r>
+        <w:t xml:space="preserve"> </w:t>
+      </w:r>
+      <w:r>
+        <w:t>There are many possibilities.</w:t>
+      </w:r>
+    </w:p>
+    <w:p>
+      <w:r>
+        <w:t>However,</w:t>
+      </w:r>
+      <w:r>
+        <w:t xml:space="preserve"> </w:t>
+      </w:r>
+      <w:r>
+        <w:t>suggestions for the</w:t>
+      </w:r>
+      <w:r>
+        <w:t xml:space="preserve"> split can be informed by the prior choice for the Reclamation Protect Elevation (Cell B20) and existing Water Conservation (ICS) Account Balances (</w:t>
+      </w:r>
+      <w:r>
+        <w:t xml:space="preserve">Figures 1 and </w:t>
+      </w:r>
+      <w:r>
+        <w:t>2</w:t>
+      </w:r>
+      <w:r>
+        <w:t xml:space="preserve">; Table </w:t>
+      </w:r>
+      <w:r>
+        <w:t>6</w:t>
+      </w:r>
+      <w:r>
+        <w:t>).</w:t>
+      </w:r>
+      <w:r>
+        <w:t xml:space="preserve"> When using existing Water Conservation Account balances, users can access </w:t>
+      </w:r>
+      <w:r>
+        <w:rPr>
+          <w:b/>
+          <w:bCs/>
+        </w:rPr>
+        <w:t>all</w:t>
+      </w:r>
+      <w:r>
+        <w:t xml:space="preserve"> of</w:t>
+      </w:r>
+      <w:r>
+        <w:t xml:space="preserve"> the prior conserved water </w:t>
+      </w:r>
+      <w:r>
+        <w:t>(rollover) and current account balance a</w:t>
+      </w:r>
+      <w:r>
+        <w:t xml:space="preserve">t </w:t>
+      </w:r>
+      <w:r>
+        <w:rPr>
+          <w:b/>
+          <w:bCs/>
+        </w:rPr>
+        <w:t>any time</w:t>
+      </w:r>
+      <w:r>
+        <w:t xml:space="preserve"> </w:t>
+      </w:r>
+      <w:r>
+        <w:t>because the protection volume ensures a minimum storage volume and account balances must always stay zero or positive</w:t>
+      </w:r>
+      <w:r>
         <w:t xml:space="preserve">. </w:t>
       </w:r>
       <w:r>
-        <w:rPr>
-          <w:b/>
-          <w:bCs/>
-        </w:rPr>
-        <w:t xml:space="preserve">Assign combined Lake Powell and Lake Mead storage </w:t>
-      </w:r>
-      <w:r>
-        <w:rPr>
-          <w:b/>
-          <w:bCs/>
-        </w:rPr>
-        <w:t>(top</w:t>
-      </w:r>
-      <w:r>
-        <w:rPr>
-          <w:b/>
-          <w:bCs/>
-        </w:rPr>
-        <w:t xml:space="preserve">) to </w:t>
-      </w:r>
-      <w:r>
-        <w:rPr>
-          <w:b/>
-          <w:bCs/>
-        </w:rPr>
-        <w:t>basin accounts</w:t>
-      </w:r>
-      <w:r>
-        <w:rPr>
-          <w:b/>
-          <w:bCs/>
-        </w:rPr>
+        <w:t xml:space="preserve">In </w:t>
+      </w:r>
+      <w:r>
+        <w:t>this setup</w:t>
+      </w:r>
+      <w:r>
+        <w:t xml:space="preserve">, </w:t>
+      </w:r>
+      <w:r>
+        <w:rPr>
+          <w:i/>
+          <w:iCs/>
+        </w:rPr>
+        <w:t>there is no trigger to prohibit debits</w:t>
+      </w:r>
+      <w:r>
+        <w:rPr>
+          <w:i/>
+          <w:iCs/>
+        </w:rPr>
+        <w:t>.</w:t>
+      </w:r>
+    </w:p>
+    <w:p/>
+    <w:p>
+      <w:pPr>
+        <w:rPr>
+          <w:b/>
+          <w:bCs/>
+        </w:rPr>
+      </w:pPr>
+      <w:r>
+        <w:rPr>
+          <w:b/>
+          <w:bCs/>
+        </w:rPr>
+        <w:t>Table</w:t>
+      </w:r>
+      <w:r>
+        <w:rPr>
+          <w:b/>
+          <w:bCs/>
+        </w:rPr>
+        <w:t xml:space="preserve"> 6.</w:t>
+      </w:r>
+      <w:r>
+        <w:rPr>
+          <w:b/>
+          <w:bCs/>
+        </w:rPr>
+        <w:t xml:space="preserve"> Suggested split of </w:t>
+      </w:r>
+      <w:r>
+        <w:rPr>
+          <w:b/>
+          <w:bCs/>
+        </w:rPr>
+        <w:t>existing Lake Mead storage</w:t>
+      </w:r>
+    </w:p>
+    <w:tbl>
+      <w:tblPr>
+        <w:tblStyle w:val="TableGrid"/>
+        <w:tblW w:w="0" w:type="auto"/>
+        <w:tblInd w:w="720" w:type="dxa"/>
+        <w:tblLook w:val="04A0" w:firstRow="1" w:lastRow="0" w:firstColumn="1" w:lastColumn="0" w:noHBand="0" w:noVBand="1"/>
+      </w:tblPr>
+      <w:tblGrid>
+        <w:gridCol w:w="1705"/>
+        <w:gridCol w:w="4410"/>
+      </w:tblGrid>
+      <w:tr>
+        <w:tc>
+          <w:tcPr>
+            <w:tcW w:w="1705" w:type="dxa"/>
+          </w:tcPr>
+          <w:p>
+            <w:pPr>
+              <w:pStyle w:val="ListParagraph"/>
+              <w:ind w:left="0"/>
+              <w:rPr>
+                <w:b/>
+                <w:bCs/>
+              </w:rPr>
+            </w:pPr>
+            <w:r>
+              <w:rPr>
+                <w:b/>
+                <w:bCs/>
+              </w:rPr>
+              <w:t>User</w:t>
+            </w:r>
+          </w:p>
+        </w:tc>
+        <w:tc>
+          <w:tcPr>
+            <w:tcW w:w="4410" w:type="dxa"/>
+          </w:tcPr>
+          <w:p>
+            <w:pPr>
+              <w:pStyle w:val="ListParagraph"/>
+              <w:ind w:left="0"/>
+              <w:rPr>
+                <w:b/>
+                <w:bCs/>
+              </w:rPr>
+            </w:pPr>
+            <w:r>
+              <w:rPr>
+                <w:b/>
+                <w:bCs/>
+              </w:rPr>
+              <w:t>Suggested initial volume</w:t>
+            </w:r>
+          </w:p>
+        </w:tc>
+      </w:tr>
+      <w:tr>
+        <w:tc>
+          <w:tcPr>
+            <w:tcW w:w="1705" w:type="dxa"/>
+          </w:tcPr>
+          <w:p>
+            <w:pPr>
+              <w:pStyle w:val="ListParagraph"/>
+              <w:ind w:left="0"/>
+            </w:pPr>
+            <w:r>
+              <w:t>Reclamation</w:t>
+            </w:r>
+          </w:p>
+        </w:tc>
+        <w:tc>
+          <w:tcPr>
+            <w:tcW w:w="4410" w:type="dxa"/>
+          </w:tcPr>
+          <w:p>
+            <w:pPr>
+              <w:pStyle w:val="ListParagraph"/>
+              <w:ind w:left="0"/>
+            </w:pPr>
+            <w:r>
+              <w:t>P</w:t>
+            </w:r>
+            <w:r>
+              <w:t xml:space="preserve">rotection volume entered in Row 20. This level is shown as elevation 1,020 feet in Figure </w:t>
+            </w:r>
+            <w:r>
+              <w:t>1</w:t>
+            </w:r>
+            <w:r>
+              <w:t>.</w:t>
+            </w:r>
+          </w:p>
+        </w:tc>
+      </w:tr>
+      <w:tr>
+        <w:tc>
+          <w:tcPr>
+            <w:tcW w:w="1705" w:type="dxa"/>
+          </w:tcPr>
+          <w:p>
+            <w:pPr>
+              <w:pStyle w:val="ListParagraph"/>
+              <w:ind w:left="0"/>
+            </w:pPr>
+            <w:r>
+              <w:t>California</w:t>
+            </w:r>
+          </w:p>
+        </w:tc>
+        <w:tc>
+          <w:tcPr>
+            <w:tcW w:w="4410" w:type="dxa"/>
+          </w:tcPr>
+          <w:p>
+            <w:pPr>
+              <w:pStyle w:val="ListParagraph"/>
+              <w:ind w:left="0"/>
+            </w:pPr>
+            <w:r>
+              <w:t xml:space="preserve">Water Conservation (ICS) account balance shown in Figure </w:t>
+            </w:r>
+            <w:r>
+              <w:t>2</w:t>
+            </w:r>
+            <w:r>
+              <w:t xml:space="preserve"> (rollover).</w:t>
+            </w:r>
+          </w:p>
+        </w:tc>
+      </w:tr>
+      <w:tr>
+        <w:tc>
+          <w:tcPr>
+            <w:tcW w:w="1705" w:type="dxa"/>
+          </w:tcPr>
+          <w:p>
+            <w:pPr>
+              <w:pStyle w:val="ListParagraph"/>
+              <w:ind w:left="0"/>
+            </w:pPr>
+            <w:r>
+              <w:t>Arizona</w:t>
+            </w:r>
+          </w:p>
+        </w:tc>
+        <w:tc>
+          <w:tcPr>
+            <w:tcW w:w="4410" w:type="dxa"/>
+          </w:tcPr>
+          <w:p>
+            <w:pPr>
+              <w:pStyle w:val="ListParagraph"/>
+              <w:ind w:left="0"/>
+            </w:pPr>
+            <w:r>
+              <w:t xml:space="preserve">Water Conservation (ICS) account balance shown in Figure </w:t>
+            </w:r>
+            <w:r>
+              <w:t>2</w:t>
+            </w:r>
+            <w:r>
+              <w:t xml:space="preserve"> (rollover).</w:t>
+            </w:r>
+          </w:p>
+        </w:tc>
+      </w:tr>
+      <w:tr>
+        <w:tc>
+          <w:tcPr>
+            <w:tcW w:w="1705" w:type="dxa"/>
+          </w:tcPr>
+          <w:p>
+            <w:pPr>
+              <w:pStyle w:val="ListParagraph"/>
+              <w:ind w:left="0"/>
+            </w:pPr>
+            <w:r>
+              <w:t>Nevada</w:t>
+            </w:r>
+          </w:p>
+        </w:tc>
+        <w:tc>
+          <w:tcPr>
+            <w:tcW w:w="4410" w:type="dxa"/>
+          </w:tcPr>
+          <w:p>
+            <w:pPr>
+              <w:pStyle w:val="ListParagraph"/>
+              <w:ind w:left="0"/>
+            </w:pPr>
+            <w:r>
+              <w:t xml:space="preserve">Water Conservation (ICS) account balance shown in Figure </w:t>
+            </w:r>
+            <w:r>
+              <w:t>2</w:t>
+            </w:r>
+            <w:r>
+              <w:t xml:space="preserve"> (rollover).</w:t>
+            </w:r>
+          </w:p>
+        </w:tc>
+      </w:tr>
+      <w:tr>
+        <w:tc>
+          <w:tcPr>
+            <w:tcW w:w="1705" w:type="dxa"/>
+          </w:tcPr>
+          <w:p>
+            <w:pPr>
+              <w:pStyle w:val="ListParagraph"/>
+              <w:ind w:left="0"/>
+            </w:pPr>
+            <w:r>
+              <w:t>Mexico</w:t>
+            </w:r>
+          </w:p>
+        </w:tc>
+        <w:tc>
+          <w:tcPr>
+            <w:tcW w:w="4410" w:type="dxa"/>
+          </w:tcPr>
+          <w:p>
+            <w:pPr>
+              <w:pStyle w:val="ListParagraph"/>
+              <w:ind w:left="0"/>
+            </w:pPr>
+            <w:r>
+              <w:t>Water Conservation account balance under Minutes 323</w:t>
+            </w:r>
+            <w:r>
+              <w:t xml:space="preserve"> </w:t>
+            </w:r>
+            <w:r>
+              <w:t xml:space="preserve">to the U.S.-Mexico Treaty </w:t>
+            </w:r>
+            <w:r>
+              <w:fldChar w:fldCharType="begin"/>
+            </w:r>
+            <w:r>
+              <w:instrText xml:space="preserve"> ADDIN EN.CITE &lt;EndNote&gt;&lt;Cite&gt;&lt;Author&gt;IBWC&lt;/Author&gt;&lt;Year&gt;2021&lt;/Year&gt;&lt;RecNum&gt;2808&lt;/RecNum&gt;&lt;DisplayText&gt;(IBWC, 2021; USBR, 2019)&lt;/DisplayText&gt;&lt;record&gt;&lt;rec-number&gt;2808&lt;/rec-number&gt;&lt;foreign-keys&gt;&lt;key app="EN" db-id="xxt5ta9pd995dwesap0pdzzp2weaz0w9werf" timestamp="1626979126"&gt;2808&lt;/key&gt;&lt;/foreign-keys&gt;&lt;ref-type name="Web Page"&gt;12&lt;/ref-type&gt;&lt;contributors&gt;&lt;authors&gt;&lt;author&gt;IBWC&lt;/author&gt;&lt;/authors&gt;&lt;/contributors&gt;&lt;titles&gt;&lt;title&gt;Minutes between the United States and Mexican Sections of the IBWC&lt;/title&gt;&lt;/titles&gt;&lt;volume&gt;2021&lt;/volume&gt;&lt;number&gt;July 22&lt;/number&gt;&lt;dates&gt;&lt;year&gt;2021&lt;/year&gt;&lt;/dates&gt;&lt;publisher&gt;United States Section&lt;/publisher&gt;&lt;urls&gt;&lt;related-urls&gt;&lt;url&gt;https://www.ibwc.gov/Treaties_Minutes/Minutes.html&lt;/url&gt;&lt;/related-urls&gt;&lt;/urls&gt;&lt;/record&gt;&lt;/Cite&gt;&lt;Cite&gt;&lt;Author&gt;USBR&lt;/Author&gt;&lt;Year&gt;2019&lt;/Year&gt;&lt;RecNum&gt;2578&lt;/RecNum&gt;&lt;record&gt;&lt;rec-number&gt;2578&lt;/rec-number&gt;&lt;foreign-keys&gt;&lt;key app="EN" db-id="xxt5ta9pd995dwesap0pdzzp2weaz0w9werf" timestamp="1554700022"&gt;2578&lt;/key&gt;&lt;/foreign-keys&gt;&lt;ref-type name="Report"&gt;27&lt;/ref-type&gt;&lt;contributors&gt;&lt;authors&gt;&lt;author&gt;USBR&lt;/author&gt;&lt;/authors&gt;&lt;/contributors&gt;&lt;titles&gt;&lt;title&gt;Agreement Concerning Colorado River Drought Contingency Management and Operations&lt;/title&gt;&lt;/titles&gt;&lt;pages&gt;56&lt;/pages&gt;&lt;dates&gt;&lt;year&gt;2019&lt;/year&gt;&lt;pub-dates&gt;&lt;date&gt;May 20&lt;/date&gt;&lt;/pub-dates&gt;&lt;/dates&gt;&lt;pub-location&gt;Washington, DC&lt;/pub-location&gt;&lt;publisher&gt;U.S. Bureau of Reclamation&lt;/publisher&gt;&lt;urls&gt;&lt;related-urls&gt;&lt;url&gt;https://www.usbr.gov/ColoradoRiverBasin/dcp/index.html&lt;/url&gt;&lt;/related-urls&gt;&lt;/urls&gt;&lt;/record&gt;&lt;/Cite&gt;&lt;/EndNote&gt;</w:instrText>
+            </w:r>
+            <w:r>
+              <w:fldChar w:fldCharType="separate"/>
+            </w:r>
+            <w:r>
+              <w:rPr>
+                <w:noProof/>
+              </w:rPr>
+              <w:t>(IBWC, 2021; USBR, 2019)</w:t>
+            </w:r>
+            <w:r>
+              <w:fldChar w:fldCharType="end"/>
+            </w:r>
+            <w:r>
+              <w:t>.</w:t>
+            </w:r>
+          </w:p>
+        </w:tc>
+      </w:tr>
+      <w:tr>
+        <w:tc>
+          <w:tcPr>
+            <w:tcW w:w="1705" w:type="dxa"/>
+          </w:tcPr>
+          <w:p>
+            <w:pPr>
+              <w:pStyle w:val="ListParagraph"/>
+              <w:ind w:left="0"/>
+            </w:pPr>
+            <w:r>
+              <w:t>Other users</w:t>
+            </w:r>
+          </w:p>
+        </w:tc>
+        <w:tc>
+          <w:tcPr>
+            <w:tcW w:w="4410" w:type="dxa"/>
+          </w:tcPr>
+          <w:p>
+            <w:pPr>
+              <w:pStyle w:val="ListParagraph"/>
+              <w:ind w:left="0"/>
+            </w:pPr>
+            <w:r>
+              <w:t>Remaining water in the Public Pool shown in Figure 1.</w:t>
+            </w:r>
+          </w:p>
+        </w:tc>
+      </w:tr>
+    </w:tbl>
+    <w:p/>
+    <w:p>
+      <w:r>
+        <w:t>If the Lake Mead active storage minus the Water Conservation Account balances</w:t>
+      </w:r>
+      <w:r>
+        <w:t>:</w:t>
+      </w:r>
+    </w:p>
+    <w:p>
+      <w:pPr>
+        <w:pStyle w:val="ListParagraph"/>
+        <w:numPr>
+          <w:ilvl w:val="0"/>
+          <w:numId w:val="57"/>
+        </w:numPr>
+      </w:pPr>
+      <w:r>
+        <w:t>F</w:t>
+      </w:r>
+      <w:r>
+        <w:t>all below the Reclamation protect elevation (such as in 2022 in Figure 1), the states will need to negotiate the split</w:t>
+      </w:r>
+      <w:r>
+        <w:t>. In this case, states</w:t>
+      </w:r>
+      <w:r>
+        <w:t xml:space="preserve"> will receive less than their water conservation ac</w:t>
+      </w:r>
+      <w:r>
+        <w:t>count balance.</w:t>
+      </w:r>
+    </w:p>
+    <w:p>
+      <w:pPr>
+        <w:pStyle w:val="ListParagraph"/>
+        <w:numPr>
+          <w:ilvl w:val="0"/>
+          <w:numId w:val="57"/>
+        </w:numPr>
+      </w:pPr>
+      <w:r>
+        <w:t xml:space="preserve">Are above the Reclamation protect elevation (such as in 2008 to 2021 and 2023), the additional water (Public pool in Figure 1) can be assigned to other users such as Tribal Nations of the Lower Basin. </w:t>
+      </w:r>
+    </w:p>
+    <w:p>
+      <w:r>
+        <w:t xml:space="preserve">In actuality, the </w:t>
+      </w:r>
+      <w:r>
+        <w:t>participants</w:t>
+      </w:r>
+      <w:r>
         <w:t xml:space="preserve"> </w:t>
       </w:r>
       <w:r>
-        <w:rPr>
-          <w:b/>
-          <w:bCs/>
-        </w:rPr>
-        <w:t>(bottom</w:t>
-      </w:r>
-      <w:r>
-        <w:rPr>
-          <w:b/>
-          <w:bCs/>
-        </w:rPr>
-        <w:t>).</w:t>
-      </w:r>
-    </w:p>
+        <w:t>will negotiate over a share of the existing</w:t>
+      </w:r>
+      <w:r>
+        <w:t xml:space="preserve"> </w:t>
+      </w:r>
+      <w:r>
+        <w:t xml:space="preserve">reservoir storage. </w:t>
+      </w:r>
+      <w:r>
+        <w:t xml:space="preserve">In these </w:t>
+      </w:r>
+      <w:r>
+        <w:t>negotiation</w:t>
+      </w:r>
+      <w:r>
+        <w:t>s, participants</w:t>
+      </w:r>
+      <w:r>
+        <w:t xml:space="preserve"> will get the same or more storage water as they get with current operations.  </w:t>
+      </w:r>
+    </w:p>
+    <w:p/>
+    <w:p/>
+    <w:p/>
     <w:p>
       <w:pPr>
         <w:pStyle w:val="Heading2"/>
@@ -4973,7 +5436,6 @@
       </w:pPr>
       <w:bookmarkStart w:id="9" w:name="CalculateMexicoWaterAllocation"/>
       <w:r>
-        <w:lastRenderedPageBreak/>
         <w:t xml:space="preserve">3C. </w:t>
       </w:r>
       <w:r>
@@ -5104,6 +5566,7 @@
         <w:rPr>
           <w:noProof/>
         </w:rPr>
+        <w:lastRenderedPageBreak/>
         <w:drawing>
           <wp:inline distT="0" distB="0" distL="0" distR="0" wp14:anchorId="1A3E509F" wp14:editId="58484986">
             <wp:extent cx="3535680" cy="2255520"/>
@@ -11232,6 +11695,119 @@
     </w:lvl>
   </w:abstractNum>
   <w:abstractNum w:abstractNumId="2" w15:restartNumberingAfterBreak="0">
+    <w:nsid w:val="0C9A21FC"/>
+    <w:multiLevelType w:val="hybridMultilevel"/>
+    <w:tmpl w:val="DF4E646A"/>
+    <w:lvl w:ilvl="0" w:tplc="04090001">
+      <w:start w:val="1"/>
+      <w:numFmt w:val="bullet"/>
+      <w:lvlText w:val=""/>
+      <w:lvlJc w:val="left"/>
+      <w:pPr>
+        <w:ind w:left="783" w:hanging="360"/>
+      </w:pPr>
+      <w:rPr>
+        <w:rFonts w:ascii="Symbol" w:hAnsi="Symbol" w:hint="default"/>
+      </w:rPr>
+    </w:lvl>
+    <w:lvl w:ilvl="1" w:tplc="04090003" w:tentative="1">
+      <w:start w:val="1"/>
+      <w:numFmt w:val="bullet"/>
+      <w:lvlText w:val="o"/>
+      <w:lvlJc w:val="left"/>
+      <w:pPr>
+        <w:ind w:left="1503" w:hanging="360"/>
+      </w:pPr>
+      <w:rPr>
+        <w:rFonts w:ascii="Courier New" w:hAnsi="Courier New" w:cs="Courier New" w:hint="default"/>
+      </w:rPr>
+    </w:lvl>
+    <w:lvl w:ilvl="2" w:tplc="04090005" w:tentative="1">
+      <w:start w:val="1"/>
+      <w:numFmt w:val="bullet"/>
+      <w:lvlText w:val=""/>
+      <w:lvlJc w:val="left"/>
+      <w:pPr>
+        <w:ind w:left="2223" w:hanging="360"/>
+      </w:pPr>
+      <w:rPr>
+        <w:rFonts w:ascii="Wingdings" w:hAnsi="Wingdings" w:hint="default"/>
+      </w:rPr>
+    </w:lvl>
+    <w:lvl w:ilvl="3" w:tplc="04090001" w:tentative="1">
+      <w:start w:val="1"/>
+      <w:numFmt w:val="bullet"/>
+      <w:lvlText w:val=""/>
+      <w:lvlJc w:val="left"/>
+      <w:pPr>
+        <w:ind w:left="2943" w:hanging="360"/>
+      </w:pPr>
+      <w:rPr>
+        <w:rFonts w:ascii="Symbol" w:hAnsi="Symbol" w:hint="default"/>
+      </w:rPr>
+    </w:lvl>
+    <w:lvl w:ilvl="4" w:tplc="04090003" w:tentative="1">
+      <w:start w:val="1"/>
+      <w:numFmt w:val="bullet"/>
+      <w:lvlText w:val="o"/>
+      <w:lvlJc w:val="left"/>
+      <w:pPr>
+        <w:ind w:left="3663" w:hanging="360"/>
+      </w:pPr>
+      <w:rPr>
+        <w:rFonts w:ascii="Courier New" w:hAnsi="Courier New" w:cs="Courier New" w:hint="default"/>
+      </w:rPr>
+    </w:lvl>
+    <w:lvl w:ilvl="5" w:tplc="04090005" w:tentative="1">
+      <w:start w:val="1"/>
+      <w:numFmt w:val="bullet"/>
+      <w:lvlText w:val=""/>
+      <w:lvlJc w:val="left"/>
+      <w:pPr>
+        <w:ind w:left="4383" w:hanging="360"/>
+      </w:pPr>
+      <w:rPr>
+        <w:rFonts w:ascii="Wingdings" w:hAnsi="Wingdings" w:hint="default"/>
+      </w:rPr>
+    </w:lvl>
+    <w:lvl w:ilvl="6" w:tplc="04090001" w:tentative="1">
+      <w:start w:val="1"/>
+      <w:numFmt w:val="bullet"/>
+      <w:lvlText w:val=""/>
+      <w:lvlJc w:val="left"/>
+      <w:pPr>
+        <w:ind w:left="5103" w:hanging="360"/>
+      </w:pPr>
+      <w:rPr>
+        <w:rFonts w:ascii="Symbol" w:hAnsi="Symbol" w:hint="default"/>
+      </w:rPr>
+    </w:lvl>
+    <w:lvl w:ilvl="7" w:tplc="04090003" w:tentative="1">
+      <w:start w:val="1"/>
+      <w:numFmt w:val="bullet"/>
+      <w:lvlText w:val="o"/>
+      <w:lvlJc w:val="left"/>
+      <w:pPr>
+        <w:ind w:left="5823" w:hanging="360"/>
+      </w:pPr>
+      <w:rPr>
+        <w:rFonts w:ascii="Courier New" w:hAnsi="Courier New" w:cs="Courier New" w:hint="default"/>
+      </w:rPr>
+    </w:lvl>
+    <w:lvl w:ilvl="8" w:tplc="04090005" w:tentative="1">
+      <w:start w:val="1"/>
+      <w:numFmt w:val="bullet"/>
+      <w:lvlText w:val=""/>
+      <w:lvlJc w:val="left"/>
+      <w:pPr>
+        <w:ind w:left="6543" w:hanging="360"/>
+      </w:pPr>
+      <w:rPr>
+        <w:rFonts w:ascii="Wingdings" w:hAnsi="Wingdings" w:hint="default"/>
+      </w:rPr>
+    </w:lvl>
+  </w:abstractNum>
+  <w:abstractNum w:abstractNumId="3" w15:restartNumberingAfterBreak="0">
     <w:nsid w:val="0E83575B"/>
     <w:multiLevelType w:val="hybridMultilevel"/>
     <w:tmpl w:val="0172BFDA"/>
@@ -11344,7 +11920,7 @@
       </w:rPr>
     </w:lvl>
   </w:abstractNum>
-  <w:abstractNum w:abstractNumId="3" w15:restartNumberingAfterBreak="0">
+  <w:abstractNum w:abstractNumId="4" w15:restartNumberingAfterBreak="0">
     <w:nsid w:val="11145F43"/>
     <w:multiLevelType w:val="hybridMultilevel"/>
     <w:tmpl w:val="8FBC8CA8"/>
@@ -11430,7 +12006,7 @@
       </w:pPr>
     </w:lvl>
   </w:abstractNum>
-  <w:abstractNum w:abstractNumId="4" w15:restartNumberingAfterBreak="0">
+  <w:abstractNum w:abstractNumId="5" w15:restartNumberingAfterBreak="0">
     <w:nsid w:val="12EC2B4D"/>
     <w:multiLevelType w:val="multilevel"/>
     <w:tmpl w:val="4D482B32"/>
@@ -11544,7 +12120,7 @@
       </w:rPr>
     </w:lvl>
   </w:abstractNum>
-  <w:abstractNum w:abstractNumId="5" w15:restartNumberingAfterBreak="0">
+  <w:abstractNum w:abstractNumId="6" w15:restartNumberingAfterBreak="0">
     <w:nsid w:val="13217C9A"/>
     <w:multiLevelType w:val="hybridMultilevel"/>
     <w:tmpl w:val="C6E494D4"/>
@@ -11657,7 +12233,7 @@
       </w:rPr>
     </w:lvl>
   </w:abstractNum>
-  <w:abstractNum w:abstractNumId="6" w15:restartNumberingAfterBreak="0">
+  <w:abstractNum w:abstractNumId="7" w15:restartNumberingAfterBreak="0">
     <w:nsid w:val="15714489"/>
     <w:multiLevelType w:val="hybridMultilevel"/>
     <w:tmpl w:val="E1867082"/>
@@ -11743,7 +12319,7 @@
       </w:pPr>
     </w:lvl>
   </w:abstractNum>
-  <w:abstractNum w:abstractNumId="7" w15:restartNumberingAfterBreak="0">
+  <w:abstractNum w:abstractNumId="8" w15:restartNumberingAfterBreak="0">
     <w:nsid w:val="16057260"/>
     <w:multiLevelType w:val="hybridMultilevel"/>
     <w:tmpl w:val="1E5293C8"/>
@@ -11856,7 +12432,7 @@
       </w:rPr>
     </w:lvl>
   </w:abstractNum>
-  <w:abstractNum w:abstractNumId="8" w15:restartNumberingAfterBreak="0">
+  <w:abstractNum w:abstractNumId="9" w15:restartNumberingAfterBreak="0">
     <w:nsid w:val="19563DB5"/>
     <w:multiLevelType w:val="hybridMultilevel"/>
     <w:tmpl w:val="2C4E0812"/>
@@ -11969,7 +12545,7 @@
       </w:rPr>
     </w:lvl>
   </w:abstractNum>
-  <w:abstractNum w:abstractNumId="9" w15:restartNumberingAfterBreak="0">
+  <w:abstractNum w:abstractNumId="10" w15:restartNumberingAfterBreak="0">
     <w:nsid w:val="1A9D1C73"/>
     <w:multiLevelType w:val="hybridMultilevel"/>
     <w:tmpl w:val="16CCCF82"/>
@@ -12055,7 +12631,7 @@
       </w:pPr>
     </w:lvl>
   </w:abstractNum>
-  <w:abstractNum w:abstractNumId="10" w15:restartNumberingAfterBreak="0">
+  <w:abstractNum w:abstractNumId="11" w15:restartNumberingAfterBreak="0">
     <w:nsid w:val="1AC51AFA"/>
     <w:multiLevelType w:val="hybridMultilevel"/>
     <w:tmpl w:val="288CD554"/>
@@ -12168,7 +12744,7 @@
       </w:rPr>
     </w:lvl>
   </w:abstractNum>
-  <w:abstractNum w:abstractNumId="11" w15:restartNumberingAfterBreak="0">
+  <w:abstractNum w:abstractNumId="12" w15:restartNumberingAfterBreak="0">
     <w:nsid w:val="1BE027AC"/>
     <w:multiLevelType w:val="hybridMultilevel"/>
     <w:tmpl w:val="380C7C5E"/>
@@ -12254,7 +12830,96 @@
       </w:pPr>
     </w:lvl>
   </w:abstractNum>
-  <w:abstractNum w:abstractNumId="12" w15:restartNumberingAfterBreak="0">
+  <w:abstractNum w:abstractNumId="13" w15:restartNumberingAfterBreak="0">
+    <w:nsid w:val="1E141F1A"/>
+    <w:multiLevelType w:val="hybridMultilevel"/>
+    <w:tmpl w:val="186AF0C8"/>
+    <w:lvl w:ilvl="0" w:tplc="0409000F">
+      <w:start w:val="1"/>
+      <w:numFmt w:val="decimal"/>
+      <w:lvlText w:val="%1."/>
+      <w:lvlJc w:val="left"/>
+      <w:pPr>
+        <w:ind w:left="720" w:hanging="360"/>
+      </w:pPr>
+      <w:rPr>
+        <w:rFonts w:hint="default"/>
+      </w:rPr>
+    </w:lvl>
+    <w:lvl w:ilvl="1" w:tplc="04090019" w:tentative="1">
+      <w:start w:val="1"/>
+      <w:numFmt w:val="lowerLetter"/>
+      <w:lvlText w:val="%2."/>
+      <w:lvlJc w:val="left"/>
+      <w:pPr>
+        <w:ind w:left="1440" w:hanging="360"/>
+      </w:pPr>
+    </w:lvl>
+    <w:lvl w:ilvl="2" w:tplc="0409001B" w:tentative="1">
+      <w:start w:val="1"/>
+      <w:numFmt w:val="lowerRoman"/>
+      <w:lvlText w:val="%3."/>
+      <w:lvlJc w:val="right"/>
+      <w:pPr>
+        <w:ind w:left="2160" w:hanging="180"/>
+      </w:pPr>
+    </w:lvl>
+    <w:lvl w:ilvl="3" w:tplc="0409000F" w:tentative="1">
+      <w:start w:val="1"/>
+      <w:numFmt w:val="decimal"/>
+      <w:lvlText w:val="%4."/>
+      <w:lvlJc w:val="left"/>
+      <w:pPr>
+        <w:ind w:left="2880" w:hanging="360"/>
+      </w:pPr>
+    </w:lvl>
+    <w:lvl w:ilvl="4" w:tplc="04090019" w:tentative="1">
+      <w:start w:val="1"/>
+      <w:numFmt w:val="lowerLetter"/>
+      <w:lvlText w:val="%5."/>
+      <w:lvlJc w:val="left"/>
+      <w:pPr>
+        <w:ind w:left="3600" w:hanging="360"/>
+      </w:pPr>
+    </w:lvl>
+    <w:lvl w:ilvl="5" w:tplc="0409001B" w:tentative="1">
+      <w:start w:val="1"/>
+      <w:numFmt w:val="lowerRoman"/>
+      <w:lvlText w:val="%6."/>
+      <w:lvlJc w:val="right"/>
+      <w:pPr>
+        <w:ind w:left="4320" w:hanging="180"/>
+      </w:pPr>
+    </w:lvl>
+    <w:lvl w:ilvl="6" w:tplc="0409000F" w:tentative="1">
+      <w:start w:val="1"/>
+      <w:numFmt w:val="decimal"/>
+      <w:lvlText w:val="%7."/>
+      <w:lvlJc w:val="left"/>
+      <w:pPr>
+        <w:ind w:left="5040" w:hanging="360"/>
+      </w:pPr>
+    </w:lvl>
+    <w:lvl w:ilvl="7" w:tplc="04090019" w:tentative="1">
+      <w:start w:val="1"/>
+      <w:numFmt w:val="lowerLetter"/>
+      <w:lvlText w:val="%8."/>
+      <w:lvlJc w:val="left"/>
+      <w:pPr>
+        <w:ind w:left="5760" w:hanging="360"/>
+      </w:pPr>
+    </w:lvl>
+    <w:lvl w:ilvl="8" w:tplc="0409001B" w:tentative="1">
+      <w:start w:val="1"/>
+      <w:numFmt w:val="lowerRoman"/>
+      <w:lvlText w:val="%9."/>
+      <w:lvlJc w:val="right"/>
+      <w:pPr>
+        <w:ind w:left="6480" w:hanging="180"/>
+      </w:pPr>
+    </w:lvl>
+  </w:abstractNum>
+  <w:abstractNum w:abstractNumId="14" w15:restartNumberingAfterBreak="0">
     <w:nsid w:val="234418B2"/>
     <w:multiLevelType w:val="hybridMultilevel"/>
     <w:tmpl w:val="06EE27F2"/>
@@ -12343,7 +13008,7 @@
       </w:pPr>
     </w:lvl>
   </w:abstractNum>
-  <w:abstractNum w:abstractNumId="13" w15:restartNumberingAfterBreak="0">
+  <w:abstractNum w:abstractNumId="15" w15:restartNumberingAfterBreak="0">
     <w:nsid w:val="2445328C"/>
     <w:multiLevelType w:val="hybridMultilevel"/>
     <w:tmpl w:val="A0D4867A"/>
@@ -12456,7 +13121,7 @@
       </w:rPr>
     </w:lvl>
   </w:abstractNum>
-  <w:abstractNum w:abstractNumId="14" w15:restartNumberingAfterBreak="0">
+  <w:abstractNum w:abstractNumId="16" w15:restartNumberingAfterBreak="0">
     <w:nsid w:val="283244B0"/>
     <w:multiLevelType w:val="hybridMultilevel"/>
     <w:tmpl w:val="591AB888"/>
@@ -12545,7 +13210,7 @@
       </w:pPr>
     </w:lvl>
   </w:abstractNum>
-  <w:abstractNum w:abstractNumId="15" w15:restartNumberingAfterBreak="0">
+  <w:abstractNum w:abstractNumId="17" w15:restartNumberingAfterBreak="0">
     <w:nsid w:val="2A053EE0"/>
     <w:multiLevelType w:val="hybridMultilevel"/>
     <w:tmpl w:val="900ECF30"/>
@@ -12658,7 +13323,7 @@
       </w:rPr>
     </w:lvl>
   </w:abstractNum>
-  <w:abstractNum w:abstractNumId="16" w15:restartNumberingAfterBreak="0">
+  <w:abstractNum w:abstractNumId="18" w15:restartNumberingAfterBreak="0">
     <w:nsid w:val="2E32710B"/>
     <w:multiLevelType w:val="hybridMultilevel"/>
     <w:tmpl w:val="026647E2"/>
@@ -12771,7 +13436,7 @@
       </w:rPr>
     </w:lvl>
   </w:abstractNum>
-  <w:abstractNum w:abstractNumId="17" w15:restartNumberingAfterBreak="0">
+  <w:abstractNum w:abstractNumId="19" w15:restartNumberingAfterBreak="0">
     <w:nsid w:val="2EF76492"/>
     <w:multiLevelType w:val="multilevel"/>
     <w:tmpl w:val="0422EA0E"/>
@@ -12884,7 +13549,7 @@
       </w:pPr>
     </w:lvl>
   </w:abstractNum>
-  <w:abstractNum w:abstractNumId="18" w15:restartNumberingAfterBreak="0">
+  <w:abstractNum w:abstractNumId="20" w15:restartNumberingAfterBreak="0">
     <w:nsid w:val="33E067E5"/>
     <w:multiLevelType w:val="hybridMultilevel"/>
     <w:tmpl w:val="D96CC070"/>
@@ -12974,7 +13639,7 @@
       </w:pPr>
     </w:lvl>
   </w:abstractNum>
-  <w:abstractNum w:abstractNumId="19" w15:restartNumberingAfterBreak="0">
+  <w:abstractNum w:abstractNumId="21" w15:restartNumberingAfterBreak="0">
     <w:nsid w:val="348C1B84"/>
     <w:multiLevelType w:val="hybridMultilevel"/>
     <w:tmpl w:val="9E46687E"/>
@@ -13087,7 +13752,7 @@
       </w:rPr>
     </w:lvl>
   </w:abstractNum>
-  <w:abstractNum w:abstractNumId="20" w15:restartNumberingAfterBreak="0">
+  <w:abstractNum w:abstractNumId="22" w15:restartNumberingAfterBreak="0">
     <w:nsid w:val="354307AE"/>
     <w:multiLevelType w:val="multilevel"/>
     <w:tmpl w:val="B31CE0A4"/>
@@ -13200,7 +13865,7 @@
       </w:pPr>
     </w:lvl>
   </w:abstractNum>
-  <w:abstractNum w:abstractNumId="21" w15:restartNumberingAfterBreak="0">
+  <w:abstractNum w:abstractNumId="23" w15:restartNumberingAfterBreak="0">
     <w:nsid w:val="355D7237"/>
     <w:multiLevelType w:val="hybridMultilevel"/>
     <w:tmpl w:val="FE78FDF4"/>
@@ -13313,7 +13978,7 @@
       </w:rPr>
     </w:lvl>
   </w:abstractNum>
-  <w:abstractNum w:abstractNumId="22" w15:restartNumberingAfterBreak="0">
+  <w:abstractNum w:abstractNumId="24" w15:restartNumberingAfterBreak="0">
     <w:nsid w:val="3C386883"/>
     <w:multiLevelType w:val="hybridMultilevel"/>
     <w:tmpl w:val="83C498BA"/>
@@ -13399,7 +14064,7 @@
       </w:pPr>
     </w:lvl>
   </w:abstractNum>
-  <w:abstractNum w:abstractNumId="23" w15:restartNumberingAfterBreak="0">
+  <w:abstractNum w:abstractNumId="25" w15:restartNumberingAfterBreak="0">
     <w:nsid w:val="3E335DCF"/>
     <w:multiLevelType w:val="hybridMultilevel"/>
     <w:tmpl w:val="42145606"/>
@@ -13485,7 +14150,7 @@
       </w:pPr>
     </w:lvl>
   </w:abstractNum>
-  <w:abstractNum w:abstractNumId="24" w15:restartNumberingAfterBreak="0">
+  <w:abstractNum w:abstractNumId="26" w15:restartNumberingAfterBreak="0">
     <w:nsid w:val="43E163E2"/>
     <w:multiLevelType w:val="hybridMultilevel"/>
     <w:tmpl w:val="4CA48628"/>
@@ -13598,7 +14263,7 @@
       </w:rPr>
     </w:lvl>
   </w:abstractNum>
-  <w:abstractNum w:abstractNumId="25" w15:restartNumberingAfterBreak="0">
+  <w:abstractNum w:abstractNumId="27" w15:restartNumberingAfterBreak="0">
     <w:nsid w:val="44E84C38"/>
     <w:multiLevelType w:val="multilevel"/>
     <w:tmpl w:val="A7444E3E"/>
@@ -13711,7 +14376,7 @@
       </w:pPr>
     </w:lvl>
   </w:abstractNum>
-  <w:abstractNum w:abstractNumId="26" w15:restartNumberingAfterBreak="0">
+  <w:abstractNum w:abstractNumId="28" w15:restartNumberingAfterBreak="0">
     <w:nsid w:val="459D55A0"/>
     <w:multiLevelType w:val="hybridMultilevel"/>
     <w:tmpl w:val="347241F6"/>
@@ -13824,7 +14489,7 @@
       </w:rPr>
     </w:lvl>
   </w:abstractNum>
-  <w:abstractNum w:abstractNumId="27" w15:restartNumberingAfterBreak="0">
+  <w:abstractNum w:abstractNumId="29" w15:restartNumberingAfterBreak="0">
     <w:nsid w:val="4DE7662B"/>
     <w:multiLevelType w:val="hybridMultilevel"/>
     <w:tmpl w:val="B0DA398E"/>
@@ -13937,7 +14602,7 @@
       </w:rPr>
     </w:lvl>
   </w:abstractNum>
-  <w:abstractNum w:abstractNumId="28" w15:restartNumberingAfterBreak="0">
+  <w:abstractNum w:abstractNumId="30" w15:restartNumberingAfterBreak="0">
     <w:nsid w:val="4E6D6F00"/>
     <w:multiLevelType w:val="hybridMultilevel"/>
     <w:tmpl w:val="671AEC84"/>
@@ -14023,7 +14688,7 @@
       </w:pPr>
     </w:lvl>
   </w:abstractNum>
-  <w:abstractNum w:abstractNumId="29" w15:restartNumberingAfterBreak="0">
+  <w:abstractNum w:abstractNumId="31" w15:restartNumberingAfterBreak="0">
     <w:nsid w:val="50C025E9"/>
     <w:multiLevelType w:val="hybridMultilevel"/>
     <w:tmpl w:val="483C73D4"/>
@@ -14136,7 +14801,7 @@
       </w:rPr>
     </w:lvl>
   </w:abstractNum>
-  <w:abstractNum w:abstractNumId="30" w15:restartNumberingAfterBreak="0">
+  <w:abstractNum w:abstractNumId="32" w15:restartNumberingAfterBreak="0">
     <w:nsid w:val="51D76FC9"/>
     <w:multiLevelType w:val="multilevel"/>
     <w:tmpl w:val="CD223F04"/>
@@ -14250,7 +14915,7 @@
       </w:rPr>
     </w:lvl>
   </w:abstractNum>
-  <w:abstractNum w:abstractNumId="31" w15:restartNumberingAfterBreak="0">
+  <w:abstractNum w:abstractNumId="33" w15:restartNumberingAfterBreak="0">
     <w:nsid w:val="52596EC3"/>
     <w:multiLevelType w:val="hybridMultilevel"/>
     <w:tmpl w:val="07267C96"/>
@@ -14336,7 +15001,7 @@
       </w:pPr>
     </w:lvl>
   </w:abstractNum>
-  <w:abstractNum w:abstractNumId="32" w15:restartNumberingAfterBreak="0">
+  <w:abstractNum w:abstractNumId="34" w15:restartNumberingAfterBreak="0">
     <w:nsid w:val="52BC45F4"/>
     <w:multiLevelType w:val="multilevel"/>
     <w:tmpl w:val="D57CA490"/>
@@ -14455,7 +15120,7 @@
       </w:rPr>
     </w:lvl>
   </w:abstractNum>
-  <w:abstractNum w:abstractNumId="33" w15:restartNumberingAfterBreak="0">
+  <w:abstractNum w:abstractNumId="35" w15:restartNumberingAfterBreak="0">
     <w:nsid w:val="53262285"/>
     <w:multiLevelType w:val="hybridMultilevel"/>
     <w:tmpl w:val="FD16FCDA"/>
@@ -14568,7 +15233,7 @@
       </w:rPr>
     </w:lvl>
   </w:abstractNum>
-  <w:abstractNum w:abstractNumId="34" w15:restartNumberingAfterBreak="0">
+  <w:abstractNum w:abstractNumId="36" w15:restartNumberingAfterBreak="0">
     <w:nsid w:val="56C16AD7"/>
     <w:multiLevelType w:val="hybridMultilevel"/>
     <w:tmpl w:val="F614083E"/>
@@ -14654,7 +15319,7 @@
       </w:pPr>
     </w:lvl>
   </w:abstractNum>
-  <w:abstractNum w:abstractNumId="35" w15:restartNumberingAfterBreak="0">
+  <w:abstractNum w:abstractNumId="37" w15:restartNumberingAfterBreak="0">
     <w:nsid w:val="573A0225"/>
     <w:multiLevelType w:val="multilevel"/>
     <w:tmpl w:val="FD2ADB0A"/>
@@ -14794,7 +15459,7 @@
       </w:rPr>
     </w:lvl>
   </w:abstractNum>
-  <w:abstractNum w:abstractNumId="36" w15:restartNumberingAfterBreak="0">
+  <w:abstractNum w:abstractNumId="38" w15:restartNumberingAfterBreak="0">
     <w:nsid w:val="58033302"/>
     <w:multiLevelType w:val="hybridMultilevel"/>
     <w:tmpl w:val="C8367ADC"/>
@@ -14883,7 +15548,7 @@
       </w:pPr>
     </w:lvl>
   </w:abstractNum>
-  <w:abstractNum w:abstractNumId="37" w15:restartNumberingAfterBreak="0">
+  <w:abstractNum w:abstractNumId="39" w15:restartNumberingAfterBreak="0">
     <w:nsid w:val="58753E0A"/>
     <w:multiLevelType w:val="hybridMultilevel"/>
     <w:tmpl w:val="70A619D6"/>
@@ -14996,7 +15661,7 @@
       </w:rPr>
     </w:lvl>
   </w:abstractNum>
-  <w:abstractNum w:abstractNumId="38" w15:restartNumberingAfterBreak="0">
+  <w:abstractNum w:abstractNumId="40" w15:restartNumberingAfterBreak="0">
     <w:nsid w:val="5A611447"/>
     <w:multiLevelType w:val="hybridMultilevel"/>
     <w:tmpl w:val="337EB308"/>
@@ -15109,7 +15774,7 @@
       </w:rPr>
     </w:lvl>
   </w:abstractNum>
-  <w:abstractNum w:abstractNumId="39" w15:restartNumberingAfterBreak="0">
+  <w:abstractNum w:abstractNumId="41" w15:restartNumberingAfterBreak="0">
     <w:nsid w:val="5E0402EA"/>
     <w:multiLevelType w:val="hybridMultilevel"/>
     <w:tmpl w:val="CFF231BE"/>
@@ -15222,7 +15887,7 @@
       </w:rPr>
     </w:lvl>
   </w:abstractNum>
-  <w:abstractNum w:abstractNumId="40" w15:restartNumberingAfterBreak="0">
+  <w:abstractNum w:abstractNumId="42" w15:restartNumberingAfterBreak="0">
     <w:nsid w:val="5E40171F"/>
     <w:multiLevelType w:val="hybridMultilevel"/>
     <w:tmpl w:val="9168B72E"/>
@@ -15311,7 +15976,7 @@
       </w:pPr>
     </w:lvl>
   </w:abstractNum>
-  <w:abstractNum w:abstractNumId="41" w15:restartNumberingAfterBreak="0">
+  <w:abstractNum w:abstractNumId="43" w15:restartNumberingAfterBreak="0">
     <w:nsid w:val="5F06329D"/>
     <w:multiLevelType w:val="hybridMultilevel"/>
     <w:tmpl w:val="E7204284"/>
@@ -15424,7 +16089,7 @@
       </w:rPr>
     </w:lvl>
   </w:abstractNum>
-  <w:abstractNum w:abstractNumId="42" w15:restartNumberingAfterBreak="0">
+  <w:abstractNum w:abstractNumId="44" w15:restartNumberingAfterBreak="0">
     <w:nsid w:val="60514F49"/>
     <w:multiLevelType w:val="hybridMultilevel"/>
     <w:tmpl w:val="E174B890"/>
@@ -15537,7 +16202,7 @@
       </w:rPr>
     </w:lvl>
   </w:abstractNum>
-  <w:abstractNum w:abstractNumId="43" w15:restartNumberingAfterBreak="0">
+  <w:abstractNum w:abstractNumId="45" w15:restartNumberingAfterBreak="0">
     <w:nsid w:val="63337065"/>
     <w:multiLevelType w:val="hybridMultilevel"/>
     <w:tmpl w:val="9D1243D6"/>
@@ -15627,7 +16292,7 @@
       </w:pPr>
     </w:lvl>
   </w:abstractNum>
-  <w:abstractNum w:abstractNumId="44" w15:restartNumberingAfterBreak="0">
+  <w:abstractNum w:abstractNumId="46" w15:restartNumberingAfterBreak="0">
     <w:nsid w:val="651D655E"/>
     <w:multiLevelType w:val="hybridMultilevel"/>
     <w:tmpl w:val="2B92FA12"/>
@@ -15713,7 +16378,7 @@
       </w:pPr>
     </w:lvl>
   </w:abstractNum>
-  <w:abstractNum w:abstractNumId="45" w15:restartNumberingAfterBreak="0">
+  <w:abstractNum w:abstractNumId="47" w15:restartNumberingAfterBreak="0">
     <w:nsid w:val="65344ACC"/>
     <w:multiLevelType w:val="hybridMultilevel"/>
     <w:tmpl w:val="6BE258D6"/>
@@ -15826,7 +16491,7 @@
       </w:rPr>
     </w:lvl>
   </w:abstractNum>
-  <w:abstractNum w:abstractNumId="46" w15:restartNumberingAfterBreak="0">
+  <w:abstractNum w:abstractNumId="48" w15:restartNumberingAfterBreak="0">
     <w:nsid w:val="66A35A5D"/>
     <w:multiLevelType w:val="hybridMultilevel"/>
     <w:tmpl w:val="6F7ED6DC"/>
@@ -15939,7 +16604,7 @@
       </w:rPr>
     </w:lvl>
   </w:abstractNum>
-  <w:abstractNum w:abstractNumId="47" w15:restartNumberingAfterBreak="0">
+  <w:abstractNum w:abstractNumId="49" w15:restartNumberingAfterBreak="0">
     <w:nsid w:val="693D06B8"/>
     <w:multiLevelType w:val="hybridMultilevel"/>
     <w:tmpl w:val="771C0D84"/>
@@ -16052,7 +16717,7 @@
       </w:rPr>
     </w:lvl>
   </w:abstractNum>
-  <w:abstractNum w:abstractNumId="48" w15:restartNumberingAfterBreak="0">
+  <w:abstractNum w:abstractNumId="50" w15:restartNumberingAfterBreak="0">
     <w:nsid w:val="6A8837B2"/>
     <w:multiLevelType w:val="hybridMultilevel"/>
     <w:tmpl w:val="F386DEA2"/>
@@ -16165,7 +16830,7 @@
       </w:rPr>
     </w:lvl>
   </w:abstractNum>
-  <w:abstractNum w:abstractNumId="49" w15:restartNumberingAfterBreak="0">
+  <w:abstractNum w:abstractNumId="51" w15:restartNumberingAfterBreak="0">
     <w:nsid w:val="6A8C4716"/>
     <w:multiLevelType w:val="hybridMultilevel"/>
     <w:tmpl w:val="A0C4E758"/>
@@ -16251,7 +16916,7 @@
       </w:pPr>
     </w:lvl>
   </w:abstractNum>
-  <w:abstractNum w:abstractNumId="50" w15:restartNumberingAfterBreak="0">
+  <w:abstractNum w:abstractNumId="52" w15:restartNumberingAfterBreak="0">
     <w:nsid w:val="6D7F64E0"/>
     <w:multiLevelType w:val="hybridMultilevel"/>
     <w:tmpl w:val="84567BAA"/>
@@ -16364,7 +17029,7 @@
       </w:rPr>
     </w:lvl>
   </w:abstractNum>
-  <w:abstractNum w:abstractNumId="51" w15:restartNumberingAfterBreak="0">
+  <w:abstractNum w:abstractNumId="53" w15:restartNumberingAfterBreak="0">
     <w:nsid w:val="70E137BC"/>
     <w:multiLevelType w:val="hybridMultilevel"/>
     <w:tmpl w:val="BBBEE9A0"/>
@@ -16477,7 +17142,7 @@
       </w:rPr>
     </w:lvl>
   </w:abstractNum>
-  <w:abstractNum w:abstractNumId="52" w15:restartNumberingAfterBreak="0">
+  <w:abstractNum w:abstractNumId="54" w15:restartNumberingAfterBreak="0">
     <w:nsid w:val="72DF333F"/>
     <w:multiLevelType w:val="hybridMultilevel"/>
     <w:tmpl w:val="5CDA7BF4"/>
@@ -16563,7 +17228,7 @@
       </w:pPr>
     </w:lvl>
   </w:abstractNum>
-  <w:abstractNum w:abstractNumId="53" w15:restartNumberingAfterBreak="0">
+  <w:abstractNum w:abstractNumId="55" w15:restartNumberingAfterBreak="0">
     <w:nsid w:val="780640E3"/>
     <w:multiLevelType w:val="hybridMultilevel"/>
     <w:tmpl w:val="0CFA16C6"/>
@@ -16676,7 +17341,7 @@
       </w:rPr>
     </w:lvl>
   </w:abstractNum>
-  <w:abstractNum w:abstractNumId="54" w15:restartNumberingAfterBreak="0">
+  <w:abstractNum w:abstractNumId="56" w15:restartNumberingAfterBreak="0">
     <w:nsid w:val="7D335139"/>
     <w:multiLevelType w:val="hybridMultilevel"/>
     <w:tmpl w:val="7894400A"/>
@@ -16790,169 +17455,175 @@
     </w:lvl>
   </w:abstractNum>
   <w:num w:numId="1" w16cid:durableId="212625040">
+    <w:abstractNumId w:val="28"/>
+  </w:num>
+  <w:num w:numId="2" w16cid:durableId="666324048">
+    <w:abstractNumId w:val="10"/>
+  </w:num>
+  <w:num w:numId="3" w16cid:durableId="1988436020">
+    <w:abstractNumId w:val="49"/>
+  </w:num>
+  <w:num w:numId="4" w16cid:durableId="907768004">
+    <w:abstractNumId w:val="30"/>
+  </w:num>
+  <w:num w:numId="5" w16cid:durableId="430854794">
+    <w:abstractNumId w:val="24"/>
+  </w:num>
+  <w:num w:numId="6" w16cid:durableId="268708058">
+    <w:abstractNumId w:val="8"/>
+  </w:num>
+  <w:num w:numId="7" w16cid:durableId="1818374129">
+    <w:abstractNumId w:val="54"/>
+  </w:num>
+  <w:num w:numId="8" w16cid:durableId="1800225437">
+    <w:abstractNumId w:val="12"/>
+  </w:num>
+  <w:num w:numId="9" w16cid:durableId="1451122951">
+    <w:abstractNumId w:val="21"/>
+  </w:num>
+  <w:num w:numId="10" w16cid:durableId="98766551">
+    <w:abstractNumId w:val="17"/>
+  </w:num>
+  <w:num w:numId="11" w16cid:durableId="1140614950">
+    <w:abstractNumId w:val="42"/>
+  </w:num>
+  <w:num w:numId="12" w16cid:durableId="1138382290">
+    <w:abstractNumId w:val="4"/>
+  </w:num>
+  <w:num w:numId="13" w16cid:durableId="490485643">
+    <w:abstractNumId w:val="7"/>
+  </w:num>
+  <w:num w:numId="14" w16cid:durableId="1240288039">
+    <w:abstractNumId w:val="38"/>
+  </w:num>
+  <w:num w:numId="15" w16cid:durableId="1183737863">
     <w:abstractNumId w:val="26"/>
   </w:num>
-  <w:num w:numId="2" w16cid:durableId="666324048">
+  <w:num w:numId="16" w16cid:durableId="695929054">
+    <w:abstractNumId w:val="29"/>
+  </w:num>
+  <w:num w:numId="17" w16cid:durableId="215164903">
+    <w:abstractNumId w:val="44"/>
+  </w:num>
+  <w:num w:numId="18" w16cid:durableId="1284917547">
+    <w:abstractNumId w:val="23"/>
+  </w:num>
+  <w:num w:numId="19" w16cid:durableId="2014380315">
+    <w:abstractNumId w:val="48"/>
+  </w:num>
+  <w:num w:numId="20" w16cid:durableId="1785491873">
+    <w:abstractNumId w:val="55"/>
+  </w:num>
+  <w:num w:numId="21" w16cid:durableId="72624349">
+    <w:abstractNumId w:val="34"/>
+  </w:num>
+  <w:num w:numId="22" w16cid:durableId="1541278595">
+    <w:abstractNumId w:val="5"/>
+  </w:num>
+  <w:num w:numId="23" w16cid:durableId="572281228">
+    <w:abstractNumId w:val="32"/>
+  </w:num>
+  <w:num w:numId="24" w16cid:durableId="1162507468">
+    <w:abstractNumId w:val="35"/>
+  </w:num>
+  <w:num w:numId="25" w16cid:durableId="49354054">
+    <w:abstractNumId w:val="33"/>
+  </w:num>
+  <w:num w:numId="26" w16cid:durableId="1394618162">
+    <w:abstractNumId w:val="16"/>
+  </w:num>
+  <w:num w:numId="27" w16cid:durableId="1275404469">
+    <w:abstractNumId w:val="14"/>
+  </w:num>
+  <w:num w:numId="28" w16cid:durableId="403527913">
+    <w:abstractNumId w:val="6"/>
+  </w:num>
+  <w:num w:numId="29" w16cid:durableId="1678118878">
+    <w:abstractNumId w:val="43"/>
+  </w:num>
+  <w:num w:numId="30" w16cid:durableId="1655259926">
+    <w:abstractNumId w:val="47"/>
+  </w:num>
+  <w:num w:numId="31" w16cid:durableId="440221456">
+    <w:abstractNumId w:val="18"/>
+  </w:num>
+  <w:num w:numId="32" w16cid:durableId="1591036978">
+    <w:abstractNumId w:val="53"/>
+  </w:num>
+  <w:num w:numId="33" w16cid:durableId="80952326">
+    <w:abstractNumId w:val="11"/>
+  </w:num>
+  <w:num w:numId="34" w16cid:durableId="1327246831">
+    <w:abstractNumId w:val="20"/>
+  </w:num>
+  <w:num w:numId="35" w16cid:durableId="1874492368">
+    <w:abstractNumId w:val="51"/>
+  </w:num>
+  <w:num w:numId="36" w16cid:durableId="1122304897">
+    <w:abstractNumId w:val="25"/>
+  </w:num>
+  <w:num w:numId="37" w16cid:durableId="46729573">
+    <w:abstractNumId w:val="46"/>
+  </w:num>
+  <w:num w:numId="38" w16cid:durableId="1606575303">
+    <w:abstractNumId w:val="45"/>
+  </w:num>
+  <w:num w:numId="39" w16cid:durableId="1757480749">
+    <w:abstractNumId w:val="52"/>
+  </w:num>
+  <w:num w:numId="40" w16cid:durableId="1372613918">
+    <w:abstractNumId w:val="36"/>
+  </w:num>
+  <w:num w:numId="41" w16cid:durableId="1782992877">
     <w:abstractNumId w:val="9"/>
   </w:num>
-  <w:num w:numId="3" w16cid:durableId="1988436020">
-    <w:abstractNumId w:val="47"/>
-  </w:num>
-  <w:num w:numId="4" w16cid:durableId="907768004">
-    <w:abstractNumId w:val="28"/>
-  </w:num>
-  <w:num w:numId="5" w16cid:durableId="430854794">
-    <w:abstractNumId w:val="22"/>
-  </w:num>
-  <w:num w:numId="6" w16cid:durableId="268708058">
-    <w:abstractNumId w:val="7"/>
-  </w:num>
-  <w:num w:numId="7" w16cid:durableId="1818374129">
-    <w:abstractNumId w:val="52"/>
-  </w:num>
-  <w:num w:numId="8" w16cid:durableId="1800225437">
-    <w:abstractNumId w:val="11"/>
-  </w:num>
-  <w:num w:numId="9" w16cid:durableId="1451122951">
-    <w:abstractNumId w:val="19"/>
-  </w:num>
-  <w:num w:numId="10" w16cid:durableId="98766551">
-    <w:abstractNumId w:val="15"/>
-  </w:num>
-  <w:num w:numId="11" w16cid:durableId="1140614950">
-    <w:abstractNumId w:val="40"/>
-  </w:num>
-  <w:num w:numId="12" w16cid:durableId="1138382290">
+  <w:num w:numId="42" w16cid:durableId="936904640">
     <w:abstractNumId w:val="3"/>
-  </w:num>
-  <w:num w:numId="13" w16cid:durableId="490485643">
-    <w:abstractNumId w:val="6"/>
-  </w:num>
-  <w:num w:numId="14" w16cid:durableId="1240288039">
-    <w:abstractNumId w:val="36"/>
-  </w:num>
-  <w:num w:numId="15" w16cid:durableId="1183737863">
-    <w:abstractNumId w:val="24"/>
-  </w:num>
-  <w:num w:numId="16" w16cid:durableId="695929054">
-    <w:abstractNumId w:val="27"/>
-  </w:num>
-  <w:num w:numId="17" w16cid:durableId="215164903">
-    <w:abstractNumId w:val="42"/>
-  </w:num>
-  <w:num w:numId="18" w16cid:durableId="1284917547">
-    <w:abstractNumId w:val="21"/>
-  </w:num>
-  <w:num w:numId="19" w16cid:durableId="2014380315">
-    <w:abstractNumId w:val="46"/>
-  </w:num>
-  <w:num w:numId="20" w16cid:durableId="1785491873">
-    <w:abstractNumId w:val="53"/>
-  </w:num>
-  <w:num w:numId="21" w16cid:durableId="72624349">
-    <w:abstractNumId w:val="32"/>
-  </w:num>
-  <w:num w:numId="22" w16cid:durableId="1541278595">
-    <w:abstractNumId w:val="4"/>
-  </w:num>
-  <w:num w:numId="23" w16cid:durableId="572281228">
-    <w:abstractNumId w:val="30"/>
-  </w:num>
-  <w:num w:numId="24" w16cid:durableId="1162507468">
-    <w:abstractNumId w:val="33"/>
-  </w:num>
-  <w:num w:numId="25" w16cid:durableId="49354054">
-    <w:abstractNumId w:val="31"/>
-  </w:num>
-  <w:num w:numId="26" w16cid:durableId="1394618162">
-    <w:abstractNumId w:val="14"/>
-  </w:num>
-  <w:num w:numId="27" w16cid:durableId="1275404469">
-    <w:abstractNumId w:val="12"/>
-  </w:num>
-  <w:num w:numId="28" w16cid:durableId="403527913">
-    <w:abstractNumId w:val="5"/>
-  </w:num>
-  <w:num w:numId="29" w16cid:durableId="1678118878">
-    <w:abstractNumId w:val="41"/>
-  </w:num>
-  <w:num w:numId="30" w16cid:durableId="1655259926">
-    <w:abstractNumId w:val="45"/>
-  </w:num>
-  <w:num w:numId="31" w16cid:durableId="440221456">
-    <w:abstractNumId w:val="16"/>
-  </w:num>
-  <w:num w:numId="32" w16cid:durableId="1591036978">
-    <w:abstractNumId w:val="51"/>
-  </w:num>
-  <w:num w:numId="33" w16cid:durableId="80952326">
-    <w:abstractNumId w:val="10"/>
-  </w:num>
-  <w:num w:numId="34" w16cid:durableId="1327246831">
-    <w:abstractNumId w:val="18"/>
-  </w:num>
-  <w:num w:numId="35" w16cid:durableId="1874492368">
-    <w:abstractNumId w:val="49"/>
-  </w:num>
-  <w:num w:numId="36" w16cid:durableId="1122304897">
-    <w:abstractNumId w:val="23"/>
-  </w:num>
-  <w:num w:numId="37" w16cid:durableId="46729573">
-    <w:abstractNumId w:val="44"/>
-  </w:num>
-  <w:num w:numId="38" w16cid:durableId="1606575303">
-    <w:abstractNumId w:val="43"/>
-  </w:num>
-  <w:num w:numId="39" w16cid:durableId="1757480749">
-    <w:abstractNumId w:val="50"/>
-  </w:num>
-  <w:num w:numId="40" w16cid:durableId="1372613918">
-    <w:abstractNumId w:val="34"/>
-  </w:num>
-  <w:num w:numId="41" w16cid:durableId="1782992877">
-    <w:abstractNumId w:val="8"/>
-  </w:num>
-  <w:num w:numId="42" w16cid:durableId="936904640">
-    <w:abstractNumId w:val="2"/>
   </w:num>
   <w:num w:numId="43" w16cid:durableId="771710451">
     <w:abstractNumId w:val="1"/>
   </w:num>
   <w:num w:numId="44" w16cid:durableId="359357363">
-    <w:abstractNumId w:val="38"/>
+    <w:abstractNumId w:val="40"/>
   </w:num>
   <w:num w:numId="45" w16cid:durableId="1952593545">
-    <w:abstractNumId w:val="48"/>
+    <w:abstractNumId w:val="50"/>
   </w:num>
   <w:num w:numId="46" w16cid:durableId="2001493514">
-    <w:abstractNumId w:val="13"/>
+    <w:abstractNumId w:val="15"/>
   </w:num>
   <w:num w:numId="47" w16cid:durableId="555051815">
-    <w:abstractNumId w:val="37"/>
+    <w:abstractNumId w:val="39"/>
   </w:num>
   <w:num w:numId="48" w16cid:durableId="2103448875">
-    <w:abstractNumId w:val="29"/>
+    <w:abstractNumId w:val="31"/>
   </w:num>
   <w:num w:numId="49" w16cid:durableId="1033581586">
-    <w:abstractNumId w:val="39"/>
+    <w:abstractNumId w:val="41"/>
   </w:num>
   <w:num w:numId="50" w16cid:durableId="360134165">
-    <w:abstractNumId w:val="54"/>
+    <w:abstractNumId w:val="56"/>
   </w:num>
   <w:num w:numId="51" w16cid:durableId="990212482">
-    <w:abstractNumId w:val="25"/>
+    <w:abstractNumId w:val="27"/>
   </w:num>
   <w:num w:numId="52" w16cid:durableId="1690985707">
-    <w:abstractNumId w:val="17"/>
+    <w:abstractNumId w:val="19"/>
   </w:num>
   <w:num w:numId="53" w16cid:durableId="1235119489">
-    <w:abstractNumId w:val="20"/>
+    <w:abstractNumId w:val="22"/>
   </w:num>
   <w:num w:numId="54" w16cid:durableId="156384923">
-    <w:abstractNumId w:val="35"/>
+    <w:abstractNumId w:val="37"/>
   </w:num>
   <w:num w:numId="55" w16cid:durableId="1634142177">
     <w:abstractNumId w:val="0"/>
+  </w:num>
+  <w:num w:numId="56" w16cid:durableId="701975763">
+    <w:abstractNumId w:val="13"/>
+  </w:num>
+  <w:num w:numId="57" w16cid:durableId="269506288">
+    <w:abstractNumId w:val="2"/>
   </w:num>
 </w:numbering>
 </file>
@@ -17587,6 +18258,7 @@
   <w:style w:type="character" w:default="1" w:styleId="DefaultParagraphFont">
     <w:name w:val="Default Paragraph Font"/>
     <w:uiPriority w:val="1"/>
+    <w:semiHidden/>
     <w:unhideWhenUsed/>
   </w:style>
   <w:style w:type="table" w:default="1" w:styleId="TableNormal">

</xml_diff>

<commit_message>
Update Evaporation in the users guide
</commit_message>
<xml_diff>
--- a/LakeMeadWaterBankDivideInflow/ModelGuide/ModelGuide-LakeMeadWaterBank.docx
+++ b/LakeMeadWaterBankDivideInflow/ModelGuide/ModelGuide-LakeMeadWaterBank.docx
@@ -2955,6 +2955,9 @@
     </w:p>
     <w:p>
       <w:r>
+        <w:rPr>
+          <w:noProof/>
+        </w:rPr>
         <w:lastRenderedPageBreak/>
         <w:drawing>
           <wp:inline distT="0" distB="0" distL="0" distR="0" wp14:anchorId="62E2E40C" wp14:editId="35539866">
@@ -4315,6 +4318,9 @@
     </w:p>
     <w:p>
       <w:r>
+        <w:rPr>
+          <w:noProof/>
+        </w:rPr>
         <w:drawing>
           <wp:inline distT="0" distB="0" distL="0" distR="0" wp14:anchorId="74111938" wp14:editId="3CFBAFE9">
             <wp:extent cx="3693381" cy="2166705"/>
@@ -4406,12 +4412,60 @@
       </w:r>
       <w:bookmarkEnd w:id="5"/>
     </w:p>
+    <w:p>
+      <w:pPr>
+        <w:pStyle w:val="Heading2"/>
+      </w:pPr>
+      <w:bookmarkStart w:id="6" w:name="BeginOfYearStorage"/>
+      <w:r>
+        <w:t>2</w:t>
+      </w:r>
+      <w:r>
+        <w:t xml:space="preserve">A. </w:t>
+      </w:r>
+      <w:r>
+        <w:t>Begin of year reservoir storage</w:t>
+      </w:r>
+      <w:bookmarkEnd w:id="6"/>
+    </w:p>
+    <w:p>
+      <w:r>
+        <w:t xml:space="preserve">In Year 1 (Column C), beginning of year reservoir storage is the Lake Mead volumes specified in </w:t>
+      </w:r>
+      <w:r>
+        <w:t>Cell B19</w:t>
+      </w:r>
+      <w:r>
+        <w:t>.</w:t>
+      </w:r>
+    </w:p>
+    <w:p>
+      <w:r>
+        <w:t xml:space="preserve">In subsequent years (Columns D, E, …), the Lake Mead storage </w:t>
+      </w:r>
+      <w:r>
+        <w:t xml:space="preserve">volume is </w:t>
+      </w:r>
+      <w:r>
+        <w:t xml:space="preserve">the </w:t>
+      </w:r>
+      <w:r>
+        <w:t xml:space="preserve">is the storage at the </w:t>
+      </w:r>
+      <w:r>
+        <w:t>end of the prior year</w:t>
+      </w:r>
+      <w:r>
+        <w:t xml:space="preserve"> (Row 134).</w:t>
+      </w:r>
+    </w:p>
     <w:p/>
+    <w:p/>
     <w:p>
       <w:pPr>
         <w:pStyle w:val="Heading1"/>
       </w:pPr>
-      <w:bookmarkStart w:id="6" w:name="SplitReservoirStorage"/>
+      <w:bookmarkStart w:id="7" w:name="SplitReservoirStorage"/>
       <w:r>
         <w:lastRenderedPageBreak/>
         <w:t xml:space="preserve">Step 3. </w:t>
@@ -4425,7 +4479,7 @@
       <w:r>
         <w:t xml:space="preserve"> storage </w:t>
       </w:r>
-      <w:bookmarkEnd w:id="6"/>
+      <w:bookmarkEnd w:id="7"/>
       <w:r>
         <w:t xml:space="preserve">among </w:t>
       </w:r>
@@ -4456,86 +4510,77 @@
         <w:t>.</w:t>
       </w:r>
       <w:r>
+        <w:t xml:space="preserve"> There are many possibilities.</w:t>
+      </w:r>
+    </w:p>
+    <w:p>
+      <w:r>
+        <w:t>However,</w:t>
+      </w:r>
+      <w:r>
         <w:t xml:space="preserve"> </w:t>
       </w:r>
       <w:r>
-        <w:t>There are many possibilities.</w:t>
-      </w:r>
-    </w:p>
-    <w:p>
-      <w:r>
-        <w:t>However,</w:t>
+        <w:t>suggestions for the</w:t>
+      </w:r>
+      <w:r>
+        <w:t xml:space="preserve"> split can be informed by the prior choice for the Reclamation Protect Elevation (Cell B20) and existing Water Conservation (ICS) Account Balances (</w:t>
+      </w:r>
+      <w:r>
+        <w:t xml:space="preserve">Figures 1 and </w:t>
+      </w:r>
+      <w:r>
+        <w:t>2</w:t>
+      </w:r>
+      <w:r>
+        <w:t xml:space="preserve">; Table </w:t>
+      </w:r>
+      <w:r>
+        <w:t>6</w:t>
+      </w:r>
+      <w:r>
+        <w:t>).</w:t>
+      </w:r>
+      <w:r>
+        <w:t xml:space="preserve"> When using existing Water Conservation Account balances, users can access </w:t>
+      </w:r>
+      <w:r>
+        <w:rPr>
+          <w:b/>
+          <w:bCs/>
+        </w:rPr>
+        <w:t>all</w:t>
+      </w:r>
+      <w:r>
+        <w:t xml:space="preserve"> of</w:t>
+      </w:r>
+      <w:r>
+        <w:t xml:space="preserve"> the prior conserved water </w:t>
+      </w:r>
+      <w:r>
+        <w:t>(rollover) and current account balance a</w:t>
+      </w:r>
+      <w:r>
+        <w:t xml:space="preserve">t </w:t>
+      </w:r>
+      <w:r>
+        <w:rPr>
+          <w:b/>
+          <w:bCs/>
+        </w:rPr>
+        <w:t>any time</w:t>
       </w:r>
       <w:r>
         <w:t xml:space="preserve"> </w:t>
       </w:r>
       <w:r>
-        <w:t>suggestions for the</w:t>
-      </w:r>
-      <w:r>
-        <w:t xml:space="preserve"> split can be informed by the prior choice for the Reclamation Protect Elevation (Cell B20) and existing Water Conservation (ICS) Account Balances (</w:t>
-      </w:r>
-      <w:r>
-        <w:t xml:space="preserve">Figures 1 and </w:t>
-      </w:r>
-      <w:r>
-        <w:t>2</w:t>
-      </w:r>
-      <w:r>
-        <w:t xml:space="preserve">; Table </w:t>
-      </w:r>
-      <w:r>
-        <w:t>6</w:t>
-      </w:r>
-      <w:r>
-        <w:t>).</w:t>
-      </w:r>
-      <w:r>
-        <w:t xml:space="preserve"> When using existing Water Conservation Account balances, users can access </w:t>
-      </w:r>
-      <w:r>
-        <w:rPr>
-          <w:b/>
-          <w:bCs/>
-        </w:rPr>
-        <w:t>all</w:t>
-      </w:r>
-      <w:r>
-        <w:t xml:space="preserve"> of</w:t>
-      </w:r>
-      <w:r>
-        <w:t xml:space="preserve"> the prior conserved water </w:t>
-      </w:r>
-      <w:r>
-        <w:t>(rollover) and current account balance a</w:t>
-      </w:r>
-      <w:r>
-        <w:t xml:space="preserve">t </w:t>
-      </w:r>
-      <w:r>
-        <w:rPr>
-          <w:b/>
-          <w:bCs/>
-        </w:rPr>
-        <w:t>any time</w:t>
-      </w:r>
-      <w:r>
-        <w:t xml:space="preserve"> </w:t>
-      </w:r>
-      <w:r>
         <w:t>because the protection volume ensures a minimum storage volume and account balances must always stay zero or positive</w:t>
       </w:r>
       <w:r>
         <w:t xml:space="preserve">. </w:t>
       </w:r>
       <w:r>
-        <w:t xml:space="preserve">In </w:t>
-      </w:r>
-      <w:r>
-        <w:t>this setup</w:t>
-      </w:r>
-      <w:r>
-        <w:t xml:space="preserve">, </w:t>
+        <w:t xml:space="preserve">In this setup, </w:t>
       </w:r>
       <w:r>
         <w:rPr>
@@ -4671,10 +4716,7 @@
               <w:ind w:left="0"/>
             </w:pPr>
             <w:r>
-              <w:t>P</w:t>
-            </w:r>
-            <w:r>
-              <w:t xml:space="preserve">rotection volume entered in Row 20. This level is shown as elevation 1,020 feet in Figure </w:t>
+              <w:t xml:space="preserve">Protection volume entered in Row 20. This level is shown as elevation 1,020 feet in Figure </w:t>
             </w:r>
             <w:r>
               <w:t>1</w:t>
@@ -4821,10 +4863,7 @@
               <w:t>Water Conservation account balance under Minutes 323</w:t>
             </w:r>
             <w:r>
-              <w:t xml:space="preserve"> </w:t>
-            </w:r>
-            <w:r>
-              <w:t xml:space="preserve">to the U.S.-Mexico Treaty </w:t>
+              <w:t xml:space="preserve"> to the U.S.-Mexico Treaty </w:t>
             </w:r>
             <w:r>
               <w:fldChar w:fldCharType="begin"/>
@@ -4965,59 +5004,12 @@
       <w:pPr>
         <w:pStyle w:val="Heading2"/>
       </w:pPr>
-      <w:bookmarkStart w:id="7" w:name="BeginOfYearStorage"/>
-      <w:r>
-        <w:t xml:space="preserve">3A. </w:t>
-      </w:r>
-      <w:r>
-        <w:t>Begin of year reservoir storage</w:t>
-      </w:r>
-      <w:bookmarkEnd w:id="7"/>
-    </w:p>
-    <w:p>
-      <w:r>
-        <w:t xml:space="preserve">In </w:t>
-      </w:r>
-      <w:r>
-        <w:t>Y</w:t>
-      </w:r>
-      <w:r>
-        <w:t>ear</w:t>
-      </w:r>
-      <w:r>
-        <w:t xml:space="preserve"> 1 (Column C)</w:t>
-      </w:r>
-      <w:r>
-        <w:t>, beginning of year reservoir storage is the Lake Powell and Lake Mead volumes specified in Section 1B.</w:t>
-      </w:r>
-    </w:p>
-    <w:p>
-      <w:r>
-        <w:t>In subsequent years</w:t>
-      </w:r>
-      <w:r>
-        <w:t xml:space="preserve"> (Columns D, E, …)</w:t>
-      </w:r>
-      <w:r>
-        <w:t xml:space="preserve">, the Lake Powell and Lake Mead storage volumes are the volumes decided by </w:t>
-      </w:r>
-      <w:r>
-        <w:t>accounts</w:t>
-      </w:r>
-      <w:r>
-        <w:t xml:space="preserve"> at the end of the prior year.</w:t>
-      </w:r>
-    </w:p>
-    <w:p>
-      <w:pPr>
-        <w:pStyle w:val="Heading2"/>
-      </w:pPr>
       <w:bookmarkStart w:id="8" w:name="CalculatePowellMeadEvaporation"/>
       <w:r>
         <w:t xml:space="preserve">3B. </w:t>
       </w:r>
       <w:r>
-        <w:t>Calculate Powell + Mead Evaporation</w:t>
+        <w:t>Calculate Mead Evaporation</w:t>
       </w:r>
       <w:bookmarkEnd w:id="8"/>
     </w:p>
@@ -5043,32 +5035,28 @@
         <w:t>)</w:t>
       </w:r>
       <w:r>
-        <w:t xml:space="preserve"> annual evaporation rate (see Section 1B)</w:t>
+        <w:t xml:space="preserve"> annual evaporation rate (see </w:t>
+      </w:r>
+      <w:r>
+        <w:t>Row 18</w:t>
+      </w:r>
+      <w:r>
+        <w:t>)</w:t>
       </w:r>
       <w:r>
         <w:t>,</w:t>
       </w:r>
       <w:r>
-        <w:t xml:space="preserve"> and the lake surface areas associated with the current reservoir volumes.</w:t>
+        <w:t xml:space="preserve"> and the lake surface area associated with the current reservoir volume.</w:t>
       </w:r>
       <w:r>
         <w:t xml:space="preserve"> Find the </w:t>
       </w:r>
       <w:r>
-        <w:t xml:space="preserve">Elevation-Storage-Area relationships </w:t>
+        <w:t xml:space="preserve">Elevation-Storage-Area relationship </w:t>
       </w:r>
       <w:r>
         <w:t xml:space="preserve">on the </w:t>
-      </w:r>
-      <w:r>
-        <w:rPr>
-          <w:i/>
-          <w:iCs/>
-        </w:rPr>
-        <w:t>Powell-Elevation-Area</w:t>
-      </w:r>
-      <w:r>
-        <w:t xml:space="preserve"> and </w:t>
       </w:r>
       <w:r>
         <w:rPr>
@@ -5198,13 +5186,25 @@
     </w:p>
     <w:p>
       <w:r>
-        <w:t xml:space="preserve">The combined reservoir evaporation is divided among </w:t>
-      </w:r>
-      <w:r>
-        <w:t>basin accounts</w:t>
-      </w:r>
-      <w:r>
-        <w:t xml:space="preserve"> in proportion to the </w:t>
+        <w:t xml:space="preserve">The </w:t>
+      </w:r>
+      <w:r>
+        <w:t>total</w:t>
+      </w:r>
+      <w:r>
+        <w:t xml:space="preserve"> reservoir evaporation is divided among </w:t>
+      </w:r>
+      <w:r>
+        <w:t>water users</w:t>
+      </w:r>
+      <w:r>
+        <w:t xml:space="preserve"> in proportion to the</w:t>
+      </w:r>
+      <w:r>
+        <w:t>ir</w:t>
+      </w:r>
+      <w:r>
+        <w:t xml:space="preserve"> </w:t>
       </w:r>
       <w:r>
         <w:t xml:space="preserve">account balance (Equation 1, evaporation terms in </w:t>
@@ -5227,68 +5227,29 @@
       </w:r>
     </w:p>
     <w:p>
-      <w:r>
-        <w:rPr>
-          <w:noProof/>
-        </w:rPr>
-        <w:drawing>
-          <wp:inline distT="0" distB="0" distL="0" distR="0" wp14:anchorId="3D200943" wp14:editId="6C70985A">
-            <wp:extent cx="4698814" cy="398870"/>
-            <wp:effectExtent l="0" t="0" r="6985" b="1270"/>
-            <wp:docPr id="18" name="Picture 18"/>
-            <wp:cNvGraphicFramePr>
-              <a:graphicFrameLocks xmlns:a="http://schemas.openxmlformats.org/drawingml/2006/main" noChangeAspect="1"/>
-            </wp:cNvGraphicFramePr>
-            <a:graphic xmlns:a="http://schemas.openxmlformats.org/drawingml/2006/main">
-              <a:graphicData uri="http://schemas.openxmlformats.org/drawingml/2006/picture">
-                <pic:pic xmlns:pic="http://schemas.openxmlformats.org/drawingml/2006/picture">
-                  <pic:nvPicPr>
-                    <pic:cNvPr id="1" name=""/>
-                    <pic:cNvPicPr/>
-                  </pic:nvPicPr>
-                  <pic:blipFill>
-                    <a:blip r:embed="rId25"/>
-                    <a:stretch>
-                      <a:fillRect/>
-                    </a:stretch>
-                  </pic:blipFill>
-                  <pic:spPr>
-                    <a:xfrm>
-                      <a:off x="0" y="0"/>
-                      <a:ext cx="5642324" cy="478962"/>
-                    </a:xfrm>
-                    <a:prstGeom prst="rect">
-                      <a:avLst/>
-                    </a:prstGeom>
-                  </pic:spPr>
-                </pic:pic>
-              </a:graphicData>
-            </a:graphic>
-          </wp:inline>
-        </w:drawing>
-      </w:r>
+      <w:pPr>
+        <w:rPr>
+          <w:rFonts w:eastAsiaTheme="minorEastAsia"/>
+        </w:rPr>
+      </w:pPr>
       <w:r>
         <w:t xml:space="preserve"> </w:t>
       </w:r>
       <w:r>
         <w:t xml:space="preserve">  </w:t>
       </w:r>
-      <w:r>
-        <w:t>Equation 1</w:t>
-      </w:r>
-    </w:p>
-    <w:p>
-      <w:pPr>
-        <w:rPr>
-          <w:rFonts w:eastAsiaTheme="minorEastAsia"/>
-        </w:rPr>
-      </w:pPr>
       <m:oMath>
         <m:r>
           <w:rPr>
             <w:rFonts w:ascii="Cambria Math" w:hAnsi="Cambria Math"/>
           </w:rPr>
-          <m:t>Upper Basin Evaporation=</m:t>
+          <m:t>User share of evaporation</m:t>
+        </m:r>
+        <m:r>
+          <w:rPr>
+            <w:rFonts w:ascii="Cambria Math" w:hAnsi="Cambria Math"/>
+          </w:rPr>
+          <m:t>=</m:t>
         </m:r>
         <m:d>
           <m:dPr>
@@ -5314,7 +5275,7 @@
                   <w:rPr>
                     <w:rFonts w:ascii="Cambria Math" w:hAnsi="Cambria Math"/>
                   </w:rPr>
-                  <m:t>Combined Reservoir</m:t>
+                  <m:t>Lake Mead</m:t>
                 </m:r>
               </m:e>
               <m:e>
@@ -5348,32 +5309,12 @@
                 </m:ctrlPr>
               </m:dPr>
               <m:e>
-                <m:eqArr>
-                  <m:eqArrPr>
-                    <m:ctrlPr>
-                      <w:rPr>
-                        <w:rFonts w:ascii="Cambria Math" w:hAnsi="Cambria Math"/>
-                        <w:i/>
-                      </w:rPr>
-                    </m:ctrlPr>
-                  </m:eqArrPr>
-                  <m:e>
-                    <m:r>
-                      <w:rPr>
-                        <w:rFonts w:ascii="Cambria Math" w:hAnsi="Cambria Math"/>
-                      </w:rPr>
-                      <m:t>Upper Basin</m:t>
-                    </m:r>
-                  </m:e>
-                  <m:e>
-                    <m:r>
-                      <w:rPr>
-                        <w:rFonts w:ascii="Cambria Math" w:hAnsi="Cambria Math"/>
-                      </w:rPr>
-                      <m:t>Flex account balance</m:t>
-                    </m:r>
-                  </m:e>
-                </m:eqArr>
+                <m:r>
+                  <w:rPr>
+                    <w:rFonts w:ascii="Cambria Math" w:hAnsi="Cambria Math"/>
+                  </w:rPr>
+                  <m:t>User account balance</m:t>
+                </m:r>
               </m:e>
             </m:d>
           </m:num>
@@ -5392,7 +5333,13 @@
                   <w:rPr>
                     <w:rFonts w:ascii="Cambria Math" w:hAnsi="Cambria Math"/>
                   </w:rPr>
-                  <m:t>Combined Reservoir Storage</m:t>
+                  <m:t>Total Active</m:t>
+                </m:r>
+                <m:r>
+                  <w:rPr>
+                    <w:rFonts w:ascii="Cambria Math" w:hAnsi="Cambria Math"/>
+                  </w:rPr>
+                  <m:t xml:space="preserve"> Storage</m:t>
                 </m:r>
               </m:e>
             </m:d>
@@ -5408,7 +5355,10 @@
     </w:p>
     <w:p>
       <w:r>
-        <w:t xml:space="preserve">For example, if the combined evaporation is 1.0 </w:t>
+        <w:t>For example</w:t>
+      </w:r>
+      <w:r>
+        <w:t xml:space="preserve">, if Lake Mead active storage is 7.2 </w:t>
       </w:r>
       <w:proofErr w:type="spellStart"/>
       <w:r>
@@ -5416,10 +5366,7 @@
       </w:r>
       <w:proofErr w:type="spellEnd"/>
       <w:r>
-        <w:t xml:space="preserve"> and Upper Basin has 10% of the combined storage, then the Upper Basin is assigned 10% </w:t>
-      </w:r>
-      <w:r>
-        <w:t xml:space="preserve">of the combined evaporation or 0.1 </w:t>
+        <w:t xml:space="preserve"> and Lake Mead evaporation is 0.4 </w:t>
       </w:r>
       <w:proofErr w:type="spellStart"/>
       <w:r>
@@ -5427,25 +5374,80 @@
       </w:r>
       <w:proofErr w:type="spellEnd"/>
       <w:r>
+        <w:t xml:space="preserve"> for the year, and:</w:t>
+      </w:r>
+    </w:p>
+    <w:p>
+      <w:pPr>
+        <w:pStyle w:val="ListParagraph"/>
+        <w:numPr>
+          <w:ilvl w:val="0"/>
+          <w:numId w:val="58"/>
+        </w:numPr>
+      </w:pPr>
+      <w:r>
+        <w:t xml:space="preserve">California has an account balance of 0.72 </w:t>
+      </w:r>
+      <w:proofErr w:type="spellStart"/>
+      <w:r>
+        <w:t>maf</w:t>
+      </w:r>
+      <w:proofErr w:type="spellEnd"/>
+      <w:r>
+        <w:t xml:space="preserve"> (</w:t>
+      </w:r>
+      <w:r>
+        <w:t xml:space="preserve">10% of the </w:t>
+      </w:r>
+      <w:r>
+        <w:t>active storage)</w:t>
+      </w:r>
+      <w:r>
+        <w:t xml:space="preserve">, then </w:t>
+      </w:r>
+      <w:r>
+        <w:t xml:space="preserve">California </w:t>
+      </w:r>
+      <w:r>
+        <w:t xml:space="preserve">is assigned 10% </w:t>
+      </w:r>
+      <w:r>
+        <w:t xml:space="preserve">of the </w:t>
+      </w:r>
+      <w:r>
+        <w:t>total</w:t>
+      </w:r>
+      <w:r>
+        <w:t xml:space="preserve"> evaporation or 0.</w:t>
+      </w:r>
+      <w:r>
+        <w:t>04</w:t>
+      </w:r>
+      <w:r>
+        <w:t xml:space="preserve"> </w:t>
+      </w:r>
+      <w:proofErr w:type="spellStart"/>
+      <w:r>
+        <w:t>maf</w:t>
+      </w:r>
+      <w:proofErr w:type="spellEnd"/>
+      <w:r>
         <w:t xml:space="preserve"> that year.</w:t>
       </w:r>
-    </w:p>
-    <w:p>
-      <w:pPr>
-        <w:pStyle w:val="Heading2"/>
-      </w:pPr>
-      <w:bookmarkStart w:id="9" w:name="CalculateMexicoWaterAllocation"/>
-      <w:r>
-        <w:t xml:space="preserve">3C. </w:t>
-      </w:r>
-      <w:r>
-        <w:t>Calculate Mexico Water Allocation</w:t>
-      </w:r>
-      <w:bookmarkEnd w:id="9"/>
-    </w:p>
-    <w:p>
-      <w:r>
-        <w:t xml:space="preserve">Mexico’s water allocation is its 1.5 </w:t>
+      <w:r>
+        <w:t xml:space="preserve"> </w:t>
+      </w:r>
+    </w:p>
+    <w:p>
+      <w:pPr>
+        <w:pStyle w:val="ListParagraph"/>
+        <w:numPr>
+          <w:ilvl w:val="0"/>
+          <w:numId w:val="58"/>
+        </w:numPr>
+      </w:pPr>
+      <w:r>
+        <w:t xml:space="preserve">The Reclamation protect elevation is 1,000 feet (4.5 </w:t>
       </w:r>
       <w:proofErr w:type="spellStart"/>
       <w:r>
@@ -5453,174 +5455,37 @@
       </w:r>
       <w:proofErr w:type="spellEnd"/>
       <w:r>
-        <w:t xml:space="preserve"> per year treaty amount</w:t>
-      </w:r>
-      <w:r>
-        <w:t>,</w:t>
-      </w:r>
-      <w:r>
-        <w:t xml:space="preserve"> minus mandatory conservation </w:t>
-      </w:r>
-      <w:r>
-        <w:t xml:space="preserve">volumes </w:t>
-      </w:r>
-      <w:r>
-        <w:t>specified in Minutes 319 and 323 for declining Lake Mead levels</w:t>
-      </w:r>
-      <w:r>
-        <w:t>(Table 5)</w:t>
-      </w:r>
-      <w:r>
-        <w:t>, minus Mexico’s contribution to the Colorado River Delta listed in Minute 323</w:t>
-      </w:r>
-      <w:r>
-        <w:t xml:space="preserve"> </w:t>
-      </w:r>
-      <w:r>
-        <w:fldChar w:fldCharType="begin"/>
-      </w:r>
-      <w:r>
-        <w:instrText xml:space="preserve"> ADDIN EN.CITE &lt;EndNote&gt;&lt;Cite&gt;&lt;Author&gt;IBWC&lt;/Author&gt;&lt;Year&gt;2021&lt;/Year&gt;&lt;RecNum&gt;2808&lt;/RecNum&gt;&lt;DisplayText&gt;(IBWC, 2021)&lt;/DisplayText&gt;&lt;record&gt;&lt;rec-number&gt;2808&lt;/rec-number&gt;&lt;foreign-keys&gt;&lt;key app="EN" db-id="xxt5ta9pd995dwesap0pdzzp2weaz0w9werf" timestamp="1626979126"&gt;2808&lt;/key&gt;&lt;/foreign-keys&gt;&lt;ref-type name="Web Page"&gt;12&lt;/ref-type&gt;&lt;contributors&gt;&lt;authors&gt;&lt;author&gt;IBWC&lt;/author&gt;&lt;/authors&gt;&lt;/contributors&gt;&lt;titles&gt;&lt;title&gt;Minutes between the United States and Mexican Sections of the IBWC&lt;/title&gt;&lt;/titles&gt;&lt;volume&gt;2021&lt;/volume&gt;&lt;number&gt;July 22&lt;/number&gt;&lt;dates&gt;&lt;year&gt;2021&lt;/year&gt;&lt;/dates&gt;&lt;publisher&gt;United States Section&lt;/publisher&gt;&lt;urls&gt;&lt;related-urls&gt;&lt;url&gt;https://www.ibwc.gov/Treaties_Minutes/Minutes.html&lt;/url&gt;&lt;/related-urls&gt;&lt;/urls&gt;&lt;/record&gt;&lt;/Cite&gt;&lt;/EndNote&gt;</w:instrText>
-      </w:r>
-      <w:r>
-        <w:fldChar w:fldCharType="separate"/>
-      </w:r>
-      <w:r>
-        <w:rPr>
-          <w:noProof/>
-        </w:rPr>
-        <w:t>(IBWC, 2021)</w:t>
-      </w:r>
-      <w:r>
-        <w:fldChar w:fldCharType="end"/>
-      </w:r>
-      <w:r>
-        <w:t xml:space="preserve">, minus </w:t>
+        <w:t>; 62.5%</w:t>
+      </w:r>
+      <w:r>
+        <w:t>)</w:t>
+      </w:r>
+      <w:r>
+        <w:t xml:space="preserve">, the Reclamation is assigned 62.5% of the total evaporation or 0.25 </w:t>
       </w:r>
       <w:proofErr w:type="spellStart"/>
       <w:r>
-        <w:t>Mexcio’s</w:t>
+        <w:t>maf</w:t>
       </w:r>
       <w:proofErr w:type="spellEnd"/>
       <w:r>
-        <w:t xml:space="preserve"> </w:t>
-      </w:r>
-      <w:r>
-        <w:t>portion of the Lake Havasu / Parker evaporation and evapotranspiration</w:t>
-      </w:r>
-      <w:r>
-        <w:t xml:space="preserve">. The </w:t>
-      </w:r>
-      <w:proofErr w:type="spellStart"/>
-      <w:r>
-        <w:rPr>
-          <w:i/>
-          <w:iCs/>
-        </w:rPr>
-        <w:t>MandatoryConservation</w:t>
-      </w:r>
-      <w:proofErr w:type="spellEnd"/>
-      <w:r>
-        <w:t xml:space="preserve"> sheet shows the </w:t>
-      </w:r>
-      <w:r>
-        <w:t xml:space="preserve">Mexico and Lower Basin </w:t>
-      </w:r>
-      <w:r>
-        <w:t xml:space="preserve">conservation </w:t>
-      </w:r>
-      <w:r>
-        <w:t>schedule</w:t>
-      </w:r>
-      <w:r>
-        <w:t>s</w:t>
-      </w:r>
-      <w:r>
-        <w:t>.</w:t>
-      </w:r>
-    </w:p>
-    <w:p>
-      <w:pPr>
-        <w:rPr>
-          <w:b/>
-          <w:bCs/>
-        </w:rPr>
-      </w:pPr>
-      <w:r>
-        <w:rPr>
-          <w:b/>
-          <w:bCs/>
-        </w:rPr>
-        <w:t>Table 5</w:t>
-      </w:r>
-      <w:r>
-        <w:rPr>
-          <w:b/>
-          <w:bCs/>
-        </w:rPr>
-        <w:t>. Mexico Mandatory Conservation under Minutes 319 and 323</w:t>
-      </w:r>
-    </w:p>
-    <w:p>
-      <w:r>
-        <w:rPr>
-          <w:noProof/>
-        </w:rPr>
+        <w:t xml:space="preserve"> that year.</w:t>
+      </w:r>
+    </w:p>
+    <w:p/>
+    <w:p>
+      <w:pPr>
+        <w:pStyle w:val="Heading1"/>
+      </w:pPr>
+      <w:r>
         <w:lastRenderedPageBreak/>
-        <w:drawing>
-          <wp:inline distT="0" distB="0" distL="0" distR="0" wp14:anchorId="1A3E509F" wp14:editId="58484986">
-            <wp:extent cx="3535680" cy="2255520"/>
-            <wp:effectExtent l="0" t="0" r="7620" b="0"/>
-            <wp:docPr id="5" name="Picture 5"/>
-            <wp:cNvGraphicFramePr>
-              <a:graphicFrameLocks xmlns:a="http://schemas.openxmlformats.org/drawingml/2006/main" noChangeAspect="1"/>
-            </wp:cNvGraphicFramePr>
-            <a:graphic xmlns:a="http://schemas.openxmlformats.org/drawingml/2006/main">
-              <a:graphicData uri="http://schemas.openxmlformats.org/drawingml/2006/picture">
-                <pic:pic xmlns:pic="http://schemas.openxmlformats.org/drawingml/2006/picture">
-                  <pic:nvPicPr>
-                    <pic:cNvPr id="0" name="Picture 2"/>
-                    <pic:cNvPicPr>
-                      <a:picLocks noChangeAspect="1" noChangeArrowheads="1"/>
-                    </pic:cNvPicPr>
-                  </pic:nvPicPr>
-                  <pic:blipFill>
-                    <a:blip r:embed="rId26">
-                      <a:extLst>
-                        <a:ext uri="{28A0092B-C50C-407E-A947-70E740481C1C}">
-                          <a14:useLocalDpi xmlns:a14="http://schemas.microsoft.com/office/drawing/2010/main" val="0"/>
-                        </a:ext>
-                      </a:extLst>
-                    </a:blip>
-                    <a:srcRect/>
-                    <a:stretch>
-                      <a:fillRect/>
-                    </a:stretch>
-                  </pic:blipFill>
-                  <pic:spPr bwMode="auto">
-                    <a:xfrm>
-                      <a:off x="0" y="0"/>
-                      <a:ext cx="3535680" cy="2255520"/>
-                    </a:xfrm>
-                    <a:prstGeom prst="rect">
-                      <a:avLst/>
-                    </a:prstGeom>
-                    <a:noFill/>
-                  </pic:spPr>
-                </pic:pic>
-              </a:graphicData>
-            </a:graphic>
-          </wp:inline>
-        </w:drawing>
-      </w:r>
-    </w:p>
-    <w:p>
-      <w:pPr>
-        <w:pStyle w:val="Heading1"/>
-      </w:pPr>
-      <w:r>
-        <w:lastRenderedPageBreak/>
-        <w:t xml:space="preserve">Split combined natural inflow among </w:t>
+        <w:t xml:space="preserve">Split </w:t>
+      </w:r>
+      <w:r>
+        <w:t xml:space="preserve">Lake Mead </w:t>
+      </w:r>
+      <w:r>
+        <w:t xml:space="preserve">inflow among </w:t>
       </w:r>
       <w:r>
         <w:t>accounts</w:t>
@@ -5664,7 +5529,7 @@
                     <pic:cNvPicPr/>
                   </pic:nvPicPr>
                   <pic:blipFill>
-                    <a:blip r:embed="rId27"/>
+                    <a:blip r:embed="rId25"/>
                     <a:stretch>
                       <a:fillRect/>
                     </a:stretch>
@@ -5739,7 +5604,7 @@
           <w:bCs/>
         </w:rPr>
       </w:pPr>
-      <w:bookmarkStart w:id="10" w:name="_Hlk85192255"/>
+      <w:bookmarkStart w:id="9" w:name="_Hlk85192255"/>
       <w:r>
         <w:rPr>
           <w:b/>
@@ -6687,7 +6552,7 @@
         </w:rPr>
       </w:pPr>
     </w:p>
-    <w:bookmarkEnd w:id="10"/>
+    <w:bookmarkEnd w:id="9"/>
     <w:p>
       <w:r>
         <w:t>Figure 7 and Table 6 are one way to assign natural inflow to the basin accounts. Other methods m</w:t>
@@ -6761,7 +6626,7 @@
                     </pic:cNvPicPr>
                   </pic:nvPicPr>
                   <pic:blipFill>
-                    <a:blip r:embed="rId28" cstate="print">
+                    <a:blip r:embed="rId26" cstate="print">
                       <a:extLst>
                         <a:ext uri="{28A0092B-C50C-407E-A947-70E740481C1C}">
                           <a14:useLocalDpi xmlns:a14="http://schemas.microsoft.com/office/drawing/2010/main" val="0"/>
@@ -7248,7 +7113,7 @@
                     <pic:cNvPicPr/>
                   </pic:nvPicPr>
                   <pic:blipFill>
-                    <a:blip r:embed="rId29"/>
+                    <a:blip r:embed="rId27"/>
                     <a:stretch>
                       <a:fillRect/>
                     </a:stretch>
@@ -7368,7 +7233,7 @@
                     <pic:cNvPicPr/>
                   </pic:nvPicPr>
                   <pic:blipFill>
-                    <a:blip r:embed="rId30"/>
+                    <a:blip r:embed="rId28"/>
                     <a:stretch>
                       <a:fillRect/>
                     </a:stretch>
@@ -7493,7 +7358,7 @@
               <w:pStyle w:val="ListParagraph"/>
               <w:ind w:left="0"/>
             </w:pPr>
-            <w:bookmarkStart w:id="11" w:name="_Hlk85194423"/>
+            <w:bookmarkStart w:id="10" w:name="_Hlk85194423"/>
             <w:r>
               <w:rPr>
                 <w:noProof/>
@@ -7516,7 +7381,7 @@
                           </pic:cNvPicPr>
                         </pic:nvPicPr>
                         <pic:blipFill>
-                          <a:blip r:embed="rId31" cstate="print">
+                          <a:blip r:embed="rId29" cstate="print">
                             <a:extLst>
                               <a:ext uri="{28A0092B-C50C-407E-A947-70E740481C1C}">
                                 <a14:useLocalDpi xmlns:a14="http://schemas.microsoft.com/office/drawing/2010/main" val="0"/>
@@ -7570,7 +7435,7 @@
         </w:tc>
       </w:tr>
     </w:tbl>
-    <w:bookmarkEnd w:id="11"/>
+    <w:bookmarkEnd w:id="10"/>
     <w:p>
       <w:pPr>
         <w:pStyle w:val="Heading3"/>
@@ -7583,7 +7448,7 @@
       </w:r>
     </w:p>
     <w:p>
-      <w:bookmarkStart w:id="12" w:name="_Hlk85195178"/>
+      <w:bookmarkStart w:id="11" w:name="_Hlk85195178"/>
       <w:r>
         <w:t>A</w:t>
       </w:r>
@@ -7631,7 +7496,7 @@
       <w:r>
         <w:t>.</w:t>
       </w:r>
-      <w:bookmarkEnd w:id="12"/>
+      <w:bookmarkEnd w:id="11"/>
     </w:p>
     <w:p>
       <w:r>
@@ -7733,7 +7598,7 @@
                     <pic:cNvPicPr/>
                   </pic:nvPicPr>
                   <pic:blipFill>
-                    <a:blip r:embed="rId32"/>
+                    <a:blip r:embed="rId30"/>
                     <a:stretch>
                       <a:fillRect/>
                     </a:stretch>
@@ -8473,7 +8338,7 @@
                     </pic:cNvPicPr>
                   </pic:nvPicPr>
                   <pic:blipFill>
-                    <a:blip r:embed="rId33">
+                    <a:blip r:embed="rId31">
                       <a:extLst>
                         <a:ext uri="{28A0092B-C50C-407E-A947-70E740481C1C}">
                           <a14:useLocalDpi xmlns:a14="http://schemas.microsoft.com/office/drawing/2010/main" val="0"/>
@@ -8766,7 +8631,7 @@
                     </pic:cNvPicPr>
                   </pic:nvPicPr>
                   <pic:blipFill>
-                    <a:blip r:embed="rId34" cstate="print">
+                    <a:blip r:embed="rId32" cstate="print">
                       <a:extLst>
                         <a:ext uri="{28A0092B-C50C-407E-A947-70E740481C1C}">
                           <a14:useLocalDpi xmlns:a14="http://schemas.microsoft.com/office/drawing/2010/main" val="0"/>
@@ -8987,7 +8852,7 @@
                     </pic:cNvPicPr>
                   </pic:nvPicPr>
                   <pic:blipFill>
-                    <a:blip r:embed="rId35">
+                    <a:blip r:embed="rId33">
                       <a:extLst>
                         <a:ext uri="{28A0092B-C50C-407E-A947-70E740481C1C}">
                           <a14:useLocalDpi xmlns:a14="http://schemas.microsoft.com/office/drawing/2010/main" val="0"/>
@@ -9039,7 +8904,7 @@
                     </pic:cNvPicPr>
                   </pic:nvPicPr>
                   <pic:blipFill>
-                    <a:blip r:embed="rId36" cstate="print">
+                    <a:blip r:embed="rId34" cstate="print">
                       <a:extLst>
                         <a:ext uri="{28A0092B-C50C-407E-A947-70E740481C1C}">
                           <a14:useLocalDpi xmlns:a14="http://schemas.microsoft.com/office/drawing/2010/main" val="0"/>
@@ -9121,7 +8986,7 @@
       </w:r>
     </w:p>
     <w:p>
-      <w:bookmarkStart w:id="13" w:name="_Hlk85199911"/>
+      <w:bookmarkStart w:id="12" w:name="_Hlk85199911"/>
       <w:r>
         <w:t>Reduce</w:t>
       </w:r>
@@ -9177,7 +9042,7 @@
       <w:r>
         <w:t xml:space="preserve"> does not quantify the impacts of reduced hydropower generation.</w:t>
       </w:r>
-      <w:bookmarkEnd w:id="13"/>
+      <w:bookmarkEnd w:id="12"/>
     </w:p>
     <w:p>
       <w:pPr>
@@ -9287,7 +9152,7 @@
                     </pic:cNvPicPr>
                   </pic:nvPicPr>
                   <pic:blipFill>
-                    <a:blip r:embed="rId37" cstate="print">
+                    <a:blip r:embed="rId35" cstate="print">
                       <a:extLst>
                         <a:ext uri="{28A0092B-C50C-407E-A947-70E740481C1C}">
                           <a14:useLocalDpi xmlns:a14="http://schemas.microsoft.com/office/drawing/2010/main" val="0"/>
@@ -9464,7 +9329,7 @@
                     <pic:cNvPicPr/>
                   </pic:nvPicPr>
                   <pic:blipFill>
-                    <a:blip r:embed="rId38"/>
+                    <a:blip r:embed="rId36"/>
                     <a:stretch>
                       <a:fillRect/>
                     </a:stretch>
@@ -9701,7 +9566,7 @@
       <w:r>
         <w:t xml:space="preserve">" Utah State University. </w:t>
       </w:r>
-      <w:hyperlink r:id="rId39" w:history="1">
+      <w:hyperlink r:id="rId37" w:history="1">
         <w:r>
           <w:rPr>
             <w:rStyle w:val="Hyperlink"/>
@@ -9766,7 +9631,7 @@
           <w:bCs/>
         </w:rPr>
       </w:pPr>
-      <w:hyperlink r:id="rId40" w:history="1">
+      <w:hyperlink r:id="rId38" w:history="1">
         <w:r>
           <w:rPr>
             <w:rStyle w:val="Hyperlink"/>
@@ -9874,7 +9739,7 @@
         </w:rPr>
         <w:t xml:space="preserve">  </w:t>
       </w:r>
-      <w:hyperlink r:id="rId41" w:history="1">
+      <w:hyperlink r:id="rId39" w:history="1">
         <w:r>
           <w:rPr>
             <w:rStyle w:val="Hyperlink"/>
@@ -9973,7 +9838,7 @@
         </w:rPr>
         <w:t xml:space="preserve"> (Section 3); Equalize storage in Lake Powell and Lake Mead (Section 6). </w:t>
       </w:r>
-      <w:hyperlink r:id="rId42" w:history="1">
+      <w:hyperlink r:id="rId40" w:history="1">
         <w:r>
           <w:rPr>
             <w:rFonts w:ascii="Times New Roman" w:hAnsi="Times New Roman"/>
@@ -10061,7 +9926,7 @@
         </w:rPr>
         <w:t xml:space="preserve"> mandatory conservation as Lake Mead’s level falls from 1,090 to 1,025 feet. </w:t>
       </w:r>
-      <w:hyperlink r:id="rId43" w:history="1">
+      <w:hyperlink r:id="rId41" w:history="1">
         <w:r>
           <w:rPr>
             <w:rFonts w:ascii="Times New Roman" w:hAnsi="Times New Roman"/>
@@ -10341,7 +10206,7 @@
         </w:rPr>
         <w:t xml:space="preserve">. Protect Lake Mead from falling below elevation 1,020 feet. </w:t>
       </w:r>
-      <w:hyperlink r:id="rId44" w:history="1">
+      <w:hyperlink r:id="rId42" w:history="1">
         <w:r>
           <w:rPr>
             <w:rStyle w:val="Hyperlink"/>
@@ -10745,7 +10610,7 @@
       <w:r>
         <w:t xml:space="preserve">, November 8, 2021. </w:t>
       </w:r>
-      <w:hyperlink r:id="rId45" w:history="1">
+      <w:hyperlink r:id="rId43" w:history="1">
         <w:r>
           <w:rPr>
             <w:rStyle w:val="Hyperlink"/>
@@ -10766,7 +10631,7 @@
       <w:r>
         <w:t xml:space="preserve">Buschatzke, T., Hamby, J. B., and Entsminger, J. (2024). "Lower Basin Alternative for the Post-2026 Coordinated Operation of the Colorado River Basin." </w:t>
       </w:r>
-      <w:hyperlink r:id="rId46" w:history="1">
+      <w:hyperlink r:id="rId44" w:history="1">
         <w:r>
           <w:rPr>
             <w:rStyle w:val="Hyperlink"/>
@@ -10796,7 +10661,7 @@
       <w:r>
         <w:t xml:space="preserve">. </w:t>
       </w:r>
-      <w:hyperlink r:id="rId47" w:history="1">
+      <w:hyperlink r:id="rId45" w:history="1">
         <w:r>
           <w:rPr>
             <w:rStyle w:val="Hyperlink"/>
@@ -10817,7 +10682,7 @@
       <w:r>
         <w:t xml:space="preserve">Colorado River Compact. (1922). </w:t>
       </w:r>
-      <w:hyperlink r:id="rId48" w:history="1">
+      <w:hyperlink r:id="rId46" w:history="1">
         <w:r>
           <w:rPr>
             <w:rStyle w:val="Hyperlink"/>
@@ -10838,7 +10703,7 @@
       <w:r>
         <w:t xml:space="preserve">IBWC. (2021). "Minutes between the United States and Mexican Sections of the IBWC." United States Section, </w:t>
       </w:r>
-      <w:hyperlink r:id="rId49" w:history="1">
+      <w:hyperlink r:id="rId47" w:history="1">
         <w:r>
           <w:rPr>
             <w:rStyle w:val="Hyperlink"/>
@@ -10878,7 +10743,7 @@
       <w:r>
         <w:t xml:space="preserve">Leeflang, B. (2021). "Colorado River Coding: Pre 1922 Compact Water Use." </w:t>
       </w:r>
-      <w:hyperlink r:id="rId50" w:history="1">
+      <w:hyperlink r:id="rId48" w:history="1">
         <w:r>
           <w:rPr>
             <w:rStyle w:val="Hyperlink"/>
@@ -10899,7 +10764,7 @@
       <w:r>
         <w:t xml:space="preserve">Moreo, M. T. (2015). "Evaporation data from Lake Mead and Lake Mohave, Nevada and Arizona, March 2010 through April 2015." U.S. Geological Survey Data Release. </w:t>
       </w:r>
-      <w:hyperlink r:id="rId51" w:history="1">
+      <w:hyperlink r:id="rId49" w:history="1">
         <w:r>
           <w:rPr>
             <w:rStyle w:val="Hyperlink"/>
@@ -10920,7 +10785,7 @@
       <w:r>
         <w:t xml:space="preserve">Prairie, J. (2020). "Colorado River Basin Natural Flow and Salt Data." U.S. Bureau of Reclamation. </w:t>
       </w:r>
-      <w:hyperlink r:id="rId52" w:history="1">
+      <w:hyperlink r:id="rId50" w:history="1">
         <w:r>
           <w:rPr>
             <w:rStyle w:val="Hyperlink"/>
@@ -10941,7 +10806,7 @@
       <w:r>
         <w:t xml:space="preserve">Rosenberg, D. E. (2021a). "Colorado River Coding: Grand Canyon Intervening Flow." GrandCanyonInterveningFlow folder, </w:t>
       </w:r>
-      <w:hyperlink r:id="rId53" w:history="1">
+      <w:hyperlink r:id="rId51" w:history="1">
         <w:r>
           <w:rPr>
             <w:rStyle w:val="Hyperlink"/>
@@ -10962,7 +10827,7 @@
       <w:r>
         <w:t xml:space="preserve">Rosenberg, D. E. (2021b). "Colorado River Coding: Intentionally Created Surplus for Lake Mead: Current Accounts and Next Steps." ICS folder, </w:t>
       </w:r>
-      <w:hyperlink r:id="rId54" w:history="1">
+      <w:hyperlink r:id="rId52" w:history="1">
         <w:r>
           <w:rPr>
             <w:rStyle w:val="Hyperlink"/>
@@ -10992,7 +10857,7 @@
       <w:r>
         <w:t xml:space="preserve">, 3. </w:t>
       </w:r>
-      <w:hyperlink r:id="rId55" w:history="1">
+      <w:hyperlink r:id="rId53" w:history="1">
         <w:r>
           <w:rPr>
             <w:rStyle w:val="Hyperlink"/>
@@ -11022,7 +10887,7 @@
       <w:r>
         <w:t xml:space="preserve">, 148(10), 02522006. </w:t>
       </w:r>
-      <w:hyperlink r:id="rId56" w:history="1">
+      <w:hyperlink r:id="rId54" w:history="1">
         <w:r>
           <w:rPr>
             <w:rStyle w:val="Hyperlink"/>
@@ -11043,7 +10908,7 @@
       <w:r>
         <w:t xml:space="preserve">Salehabadi, H., Tarboton, D., Kuhn, E., Udall, B., Wheeler, K., E.Rosenberg, D., Goeking, S., and Schmidt, J. C. (2020). "Stream flow and Losses of the Colorado River in the Southern Colorado Plateau." Center for Colorado River Studies, Utah State University, Logan, Utah. </w:t>
       </w:r>
-      <w:hyperlink r:id="rId57" w:history="1">
+      <w:hyperlink r:id="rId55" w:history="1">
         <w:r>
           <w:rPr>
             <w:rStyle w:val="Hyperlink"/>
@@ -11064,7 +10929,7 @@
       <w:r>
         <w:t xml:space="preserve">Schmidt, J. C., Kraft, M., Tuzlak, D., and Walker, A. (2016). "Fill Mead First: a technical assessment." Utah State University, Logan, Utah. </w:t>
       </w:r>
-      <w:hyperlink r:id="rId58" w:history="1">
+      <w:hyperlink r:id="rId56" w:history="1">
         <w:r>
           <w:rPr>
             <w:rStyle w:val="Hyperlink"/>
@@ -11085,7 +10950,7 @@
       <w:r>
         <w:t xml:space="preserve">Ten Tribes Partnership. (2018). "Colorado River Basin  Ten Tribes Partnership Tribal Water Study." U.S. Department of the Interior, Bureau of Reclamation, Ten Tribes Partnership. </w:t>
       </w:r>
-      <w:hyperlink r:id="rId59" w:history="1">
+      <w:hyperlink r:id="rId57" w:history="1">
         <w:r>
           <w:rPr>
             <w:rStyle w:val="Hyperlink"/>
@@ -11106,7 +10971,7 @@
       <w:r>
         <w:t xml:space="preserve">USBR. (2007). "Record of Decision: Colorado River Interim Guidelines for Lower Basin Shortages and Coordinated Operations for Lakes Powell and Mead." U.S. Bureau of Reclamation. </w:t>
       </w:r>
-      <w:hyperlink r:id="rId60" w:history="1">
+      <w:hyperlink r:id="rId58" w:history="1">
         <w:r>
           <w:rPr>
             <w:rStyle w:val="Hyperlink"/>
@@ -11128,7 +10993,7 @@
         <w:lastRenderedPageBreak/>
         <w:t xml:space="preserve">USBR. (2012). "Colorado River Basin Water Supply and Demand Study." U.S. Department of Interior, Bureau of Reclamation, Washington, D.C., </w:t>
       </w:r>
-      <w:hyperlink r:id="rId61" w:history="1">
+      <w:hyperlink r:id="rId59" w:history="1">
         <w:r>
           <w:rPr>
             <w:rStyle w:val="Hyperlink"/>
@@ -11149,7 +11014,7 @@
       <w:r>
         <w:t xml:space="preserve">USBR. (2019). "Agreement Concerning Colorado River Drought Contingency Management and Operations." U.S. Bureau of Reclamation, Washington, DC. </w:t>
       </w:r>
-      <w:hyperlink r:id="rId62" w:history="1">
+      <w:hyperlink r:id="rId60" w:history="1">
         <w:r>
           <w:rPr>
             <w:rStyle w:val="Hyperlink"/>
@@ -11170,7 +11035,7 @@
       <w:r>
         <w:t xml:space="preserve">USBR. (2020). "Review of the Colorado River Interim Guidelines for Lower Basin Shortages and Coordinated Operations for Lake Powell and Lake Mead." U.S. Bureau of Reclamation, U.S. Department of Interior. </w:t>
       </w:r>
-      <w:hyperlink r:id="rId63" w:history="1">
+      <w:hyperlink r:id="rId61" w:history="1">
         <w:r>
           <w:rPr>
             <w:rStyle w:val="Hyperlink"/>
@@ -11191,7 +11056,7 @@
       <w:r>
         <w:t xml:space="preserve">USBR. (2021a). "21st Century Colorado River: Hydrology and Risk of Lake Mead Reaching Critically Low Elevations." U.S. Bureau of Reclamation. </w:t>
       </w:r>
-      <w:hyperlink r:id="rId64" w:history="1">
+      <w:hyperlink r:id="rId62" w:history="1">
         <w:r>
           <w:rPr>
             <w:rStyle w:val="Hyperlink"/>
@@ -11212,7 +11077,7 @@
       <w:r>
         <w:t xml:space="preserve">USBR. (2021b). "Boulder Canyon Operations Office - Program and Activities: Water Accounting Reports." U.S. Bureau of Reclamation. </w:t>
       </w:r>
-      <w:hyperlink r:id="rId65" w:history="1">
+      <w:hyperlink r:id="rId63" w:history="1">
         <w:r>
           <w:rPr>
             <w:rStyle w:val="Hyperlink"/>
@@ -11233,7 +11098,7 @@
       <w:r>
         <w:t xml:space="preserve">USBR. (2021c). "Lake Mead at Hoover Dam, End of Month Elevation." Lower Colorado River Operations, U.S. Buruea of Reclamation, </w:t>
       </w:r>
-      <w:hyperlink r:id="rId66" w:history="1">
+      <w:hyperlink r:id="rId64" w:history="1">
         <w:r>
           <w:rPr>
             <w:rStyle w:val="Hyperlink"/>
@@ -11254,7 +11119,7 @@
       <w:r>
         <w:t xml:space="preserve">USBR. (2021d). "Lake Powell Unregulated Inflow." </w:t>
       </w:r>
-      <w:hyperlink r:id="rId67" w:history="1">
+      <w:hyperlink r:id="rId65" w:history="1">
         <w:r>
           <w:rPr>
             <w:rStyle w:val="Hyperlink"/>
@@ -11275,7 +11140,7 @@
       <w:r>
         <w:t xml:space="preserve">USGS. (2016). "Colorado River Basin map." U.S. Geological Survey. </w:t>
       </w:r>
-      <w:hyperlink r:id="rId68" w:history="1">
+      <w:hyperlink r:id="rId66" w:history="1">
         <w:r>
           <w:rPr>
             <w:rStyle w:val="Hyperlink"/>
@@ -11296,7 +11161,7 @@
       <w:r>
         <w:t xml:space="preserve">Wheeler, K., Kuhn, E., Bruckerhoff, L., Udall, B., Wang, J., Gilbert, L., Goeking, S., Kasprak, A., Mihalevich, B., Neilson, B., Salehabadi, H., and Schmidt, J. C. (2021). "Alternative Management Paradigms for the Future of the Colorado and Green Rivers." Center for Colorado River Studies, Utah State University, Logan, Utah. </w:t>
       </w:r>
-      <w:hyperlink r:id="rId69" w:history="1">
+      <w:hyperlink r:id="rId67" w:history="1">
         <w:r>
           <w:rPr>
             <w:rStyle w:val="Hyperlink"/>
@@ -11317,7 +11182,7 @@
       <w:r>
         <w:t xml:space="preserve">Wheeler, K. G., Schmidt, J. C., and Rosenberg, D. E. (2019). "Water Resource Modelling of the Colorado River – Present and Future Strategies." Center for Colorado River Studies, Utah State University, Logan, Utah. </w:t>
       </w:r>
-      <w:hyperlink r:id="rId70" w:history="1">
+      <w:hyperlink r:id="rId68" w:history="1">
         <w:r>
           <w:rPr>
             <w:rStyle w:val="Hyperlink"/>
@@ -11346,7 +11211,7 @@
       <w:r>
         <w:t xml:space="preserve">, 37(4), 913-929. </w:t>
       </w:r>
-      <w:hyperlink r:id="rId71" w:history="1">
+      <w:hyperlink r:id="rId69" w:history="1">
         <w:r>
           <w:rPr>
             <w:rStyle w:val="Hyperlink"/>
@@ -11372,8 +11237,8 @@
       </w:r>
     </w:p>
     <w:sectPr>
-      <w:headerReference w:type="default" r:id="rId72"/>
-      <w:footerReference w:type="default" r:id="rId73"/>
+      <w:headerReference w:type="default" r:id="rId70"/>
+      <w:footerReference w:type="default" r:id="rId71"/>
       <w:pgSz w:w="12240" w:h="15840"/>
       <w:pgMar w:top="1440" w:right="1440" w:bottom="1440" w:left="1440" w:header="720" w:footer="720" w:gutter="0"/>
       <w:cols w:space="720"/>
@@ -16203,6 +16068,119 @@
     </w:lvl>
   </w:abstractNum>
   <w:abstractNum w:abstractNumId="45" w15:restartNumberingAfterBreak="0">
+    <w:nsid w:val="61B225BD"/>
+    <w:multiLevelType w:val="hybridMultilevel"/>
+    <w:tmpl w:val="ED34A7CC"/>
+    <w:lvl w:ilvl="0" w:tplc="04090001">
+      <w:start w:val="1"/>
+      <w:numFmt w:val="bullet"/>
+      <w:lvlText w:val=""/>
+      <w:lvlJc w:val="left"/>
+      <w:pPr>
+        <w:ind w:left="783" w:hanging="360"/>
+      </w:pPr>
+      <w:rPr>
+        <w:rFonts w:ascii="Symbol" w:hAnsi="Symbol" w:hint="default"/>
+      </w:rPr>
+    </w:lvl>
+    <w:lvl w:ilvl="1" w:tplc="04090003" w:tentative="1">
+      <w:start w:val="1"/>
+      <w:numFmt w:val="bullet"/>
+      <w:lvlText w:val="o"/>
+      <w:lvlJc w:val="left"/>
+      <w:pPr>
+        <w:ind w:left="1503" w:hanging="360"/>
+      </w:pPr>
+      <w:rPr>
+        <w:rFonts w:ascii="Courier New" w:hAnsi="Courier New" w:cs="Courier New" w:hint="default"/>
+      </w:rPr>
+    </w:lvl>
+    <w:lvl w:ilvl="2" w:tplc="04090005" w:tentative="1">
+      <w:start w:val="1"/>
+      <w:numFmt w:val="bullet"/>
+      <w:lvlText w:val=""/>
+      <w:lvlJc w:val="left"/>
+      <w:pPr>
+        <w:ind w:left="2223" w:hanging="360"/>
+      </w:pPr>
+      <w:rPr>
+        <w:rFonts w:ascii="Wingdings" w:hAnsi="Wingdings" w:hint="default"/>
+      </w:rPr>
+    </w:lvl>
+    <w:lvl w:ilvl="3" w:tplc="04090001" w:tentative="1">
+      <w:start w:val="1"/>
+      <w:numFmt w:val="bullet"/>
+      <w:lvlText w:val=""/>
+      <w:lvlJc w:val="left"/>
+      <w:pPr>
+        <w:ind w:left="2943" w:hanging="360"/>
+      </w:pPr>
+      <w:rPr>
+        <w:rFonts w:ascii="Symbol" w:hAnsi="Symbol" w:hint="default"/>
+      </w:rPr>
+    </w:lvl>
+    <w:lvl w:ilvl="4" w:tplc="04090003" w:tentative="1">
+      <w:start w:val="1"/>
+      <w:numFmt w:val="bullet"/>
+      <w:lvlText w:val="o"/>
+      <w:lvlJc w:val="left"/>
+      <w:pPr>
+        <w:ind w:left="3663" w:hanging="360"/>
+      </w:pPr>
+      <w:rPr>
+        <w:rFonts w:ascii="Courier New" w:hAnsi="Courier New" w:cs="Courier New" w:hint="default"/>
+      </w:rPr>
+    </w:lvl>
+    <w:lvl w:ilvl="5" w:tplc="04090005" w:tentative="1">
+      <w:start w:val="1"/>
+      <w:numFmt w:val="bullet"/>
+      <w:lvlText w:val=""/>
+      <w:lvlJc w:val="left"/>
+      <w:pPr>
+        <w:ind w:left="4383" w:hanging="360"/>
+      </w:pPr>
+      <w:rPr>
+        <w:rFonts w:ascii="Wingdings" w:hAnsi="Wingdings" w:hint="default"/>
+      </w:rPr>
+    </w:lvl>
+    <w:lvl w:ilvl="6" w:tplc="04090001" w:tentative="1">
+      <w:start w:val="1"/>
+      <w:numFmt w:val="bullet"/>
+      <w:lvlText w:val=""/>
+      <w:lvlJc w:val="left"/>
+      <w:pPr>
+        <w:ind w:left="5103" w:hanging="360"/>
+      </w:pPr>
+      <w:rPr>
+        <w:rFonts w:ascii="Symbol" w:hAnsi="Symbol" w:hint="default"/>
+      </w:rPr>
+    </w:lvl>
+    <w:lvl w:ilvl="7" w:tplc="04090003" w:tentative="1">
+      <w:start w:val="1"/>
+      <w:numFmt w:val="bullet"/>
+      <w:lvlText w:val="o"/>
+      <w:lvlJc w:val="left"/>
+      <w:pPr>
+        <w:ind w:left="5823" w:hanging="360"/>
+      </w:pPr>
+      <w:rPr>
+        <w:rFonts w:ascii="Courier New" w:hAnsi="Courier New" w:cs="Courier New" w:hint="default"/>
+      </w:rPr>
+    </w:lvl>
+    <w:lvl w:ilvl="8" w:tplc="04090005" w:tentative="1">
+      <w:start w:val="1"/>
+      <w:numFmt w:val="bullet"/>
+      <w:lvlText w:val=""/>
+      <w:lvlJc w:val="left"/>
+      <w:pPr>
+        <w:ind w:left="6543" w:hanging="360"/>
+      </w:pPr>
+      <w:rPr>
+        <w:rFonts w:ascii="Wingdings" w:hAnsi="Wingdings" w:hint="default"/>
+      </w:rPr>
+    </w:lvl>
+  </w:abstractNum>
+  <w:abstractNum w:abstractNumId="46" w15:restartNumberingAfterBreak="0">
     <w:nsid w:val="63337065"/>
     <w:multiLevelType w:val="hybridMultilevel"/>
     <w:tmpl w:val="9D1243D6"/>
@@ -16292,7 +16270,7 @@
       </w:pPr>
     </w:lvl>
   </w:abstractNum>
-  <w:abstractNum w:abstractNumId="46" w15:restartNumberingAfterBreak="0">
+  <w:abstractNum w:abstractNumId="47" w15:restartNumberingAfterBreak="0">
     <w:nsid w:val="651D655E"/>
     <w:multiLevelType w:val="hybridMultilevel"/>
     <w:tmpl w:val="2B92FA12"/>
@@ -16378,7 +16356,7 @@
       </w:pPr>
     </w:lvl>
   </w:abstractNum>
-  <w:abstractNum w:abstractNumId="47" w15:restartNumberingAfterBreak="0">
+  <w:abstractNum w:abstractNumId="48" w15:restartNumberingAfterBreak="0">
     <w:nsid w:val="65344ACC"/>
     <w:multiLevelType w:val="hybridMultilevel"/>
     <w:tmpl w:val="6BE258D6"/>
@@ -16491,7 +16469,7 @@
       </w:rPr>
     </w:lvl>
   </w:abstractNum>
-  <w:abstractNum w:abstractNumId="48" w15:restartNumberingAfterBreak="0">
+  <w:abstractNum w:abstractNumId="49" w15:restartNumberingAfterBreak="0">
     <w:nsid w:val="66A35A5D"/>
     <w:multiLevelType w:val="hybridMultilevel"/>
     <w:tmpl w:val="6F7ED6DC"/>
@@ -16604,7 +16582,7 @@
       </w:rPr>
     </w:lvl>
   </w:abstractNum>
-  <w:abstractNum w:abstractNumId="49" w15:restartNumberingAfterBreak="0">
+  <w:abstractNum w:abstractNumId="50" w15:restartNumberingAfterBreak="0">
     <w:nsid w:val="693D06B8"/>
     <w:multiLevelType w:val="hybridMultilevel"/>
     <w:tmpl w:val="771C0D84"/>
@@ -16717,7 +16695,7 @@
       </w:rPr>
     </w:lvl>
   </w:abstractNum>
-  <w:abstractNum w:abstractNumId="50" w15:restartNumberingAfterBreak="0">
+  <w:abstractNum w:abstractNumId="51" w15:restartNumberingAfterBreak="0">
     <w:nsid w:val="6A8837B2"/>
     <w:multiLevelType w:val="hybridMultilevel"/>
     <w:tmpl w:val="F386DEA2"/>
@@ -16830,7 +16808,7 @@
       </w:rPr>
     </w:lvl>
   </w:abstractNum>
-  <w:abstractNum w:abstractNumId="51" w15:restartNumberingAfterBreak="0">
+  <w:abstractNum w:abstractNumId="52" w15:restartNumberingAfterBreak="0">
     <w:nsid w:val="6A8C4716"/>
     <w:multiLevelType w:val="hybridMultilevel"/>
     <w:tmpl w:val="A0C4E758"/>
@@ -16916,7 +16894,7 @@
       </w:pPr>
     </w:lvl>
   </w:abstractNum>
-  <w:abstractNum w:abstractNumId="52" w15:restartNumberingAfterBreak="0">
+  <w:abstractNum w:abstractNumId="53" w15:restartNumberingAfterBreak="0">
     <w:nsid w:val="6D7F64E0"/>
     <w:multiLevelType w:val="hybridMultilevel"/>
     <w:tmpl w:val="84567BAA"/>
@@ -17029,7 +17007,7 @@
       </w:rPr>
     </w:lvl>
   </w:abstractNum>
-  <w:abstractNum w:abstractNumId="53" w15:restartNumberingAfterBreak="0">
+  <w:abstractNum w:abstractNumId="54" w15:restartNumberingAfterBreak="0">
     <w:nsid w:val="70E137BC"/>
     <w:multiLevelType w:val="hybridMultilevel"/>
     <w:tmpl w:val="BBBEE9A0"/>
@@ -17142,7 +17120,7 @@
       </w:rPr>
     </w:lvl>
   </w:abstractNum>
-  <w:abstractNum w:abstractNumId="54" w15:restartNumberingAfterBreak="0">
+  <w:abstractNum w:abstractNumId="55" w15:restartNumberingAfterBreak="0">
     <w:nsid w:val="72DF333F"/>
     <w:multiLevelType w:val="hybridMultilevel"/>
     <w:tmpl w:val="5CDA7BF4"/>
@@ -17228,7 +17206,7 @@
       </w:pPr>
     </w:lvl>
   </w:abstractNum>
-  <w:abstractNum w:abstractNumId="55" w15:restartNumberingAfterBreak="0">
+  <w:abstractNum w:abstractNumId="56" w15:restartNumberingAfterBreak="0">
     <w:nsid w:val="780640E3"/>
     <w:multiLevelType w:val="hybridMultilevel"/>
     <w:tmpl w:val="0CFA16C6"/>
@@ -17341,7 +17319,7 @@
       </w:rPr>
     </w:lvl>
   </w:abstractNum>
-  <w:abstractNum w:abstractNumId="56" w15:restartNumberingAfterBreak="0">
+  <w:abstractNum w:abstractNumId="57" w15:restartNumberingAfterBreak="0">
     <w:nsid w:val="7D335139"/>
     <w:multiLevelType w:val="hybridMultilevel"/>
     <w:tmpl w:val="7894400A"/>
@@ -17461,7 +17439,7 @@
     <w:abstractNumId w:val="10"/>
   </w:num>
   <w:num w:numId="3" w16cid:durableId="1988436020">
-    <w:abstractNumId w:val="49"/>
+    <w:abstractNumId w:val="50"/>
   </w:num>
   <w:num w:numId="4" w16cid:durableId="907768004">
     <w:abstractNumId w:val="30"/>
@@ -17473,7 +17451,7 @@
     <w:abstractNumId w:val="8"/>
   </w:num>
   <w:num w:numId="7" w16cid:durableId="1818374129">
-    <w:abstractNumId w:val="54"/>
+    <w:abstractNumId w:val="55"/>
   </w:num>
   <w:num w:numId="8" w16cid:durableId="1800225437">
     <w:abstractNumId w:val="12"/>
@@ -17509,10 +17487,10 @@
     <w:abstractNumId w:val="23"/>
   </w:num>
   <w:num w:numId="19" w16cid:durableId="2014380315">
-    <w:abstractNumId w:val="48"/>
+    <w:abstractNumId w:val="49"/>
   </w:num>
   <w:num w:numId="20" w16cid:durableId="1785491873">
-    <w:abstractNumId w:val="55"/>
+    <w:abstractNumId w:val="56"/>
   </w:num>
   <w:num w:numId="21" w16cid:durableId="72624349">
     <w:abstractNumId w:val="34"/>
@@ -17542,13 +17520,13 @@
     <w:abstractNumId w:val="43"/>
   </w:num>
   <w:num w:numId="30" w16cid:durableId="1655259926">
-    <w:abstractNumId w:val="47"/>
+    <w:abstractNumId w:val="48"/>
   </w:num>
   <w:num w:numId="31" w16cid:durableId="440221456">
     <w:abstractNumId w:val="18"/>
   </w:num>
   <w:num w:numId="32" w16cid:durableId="1591036978">
-    <w:abstractNumId w:val="53"/>
+    <w:abstractNumId w:val="54"/>
   </w:num>
   <w:num w:numId="33" w16cid:durableId="80952326">
     <w:abstractNumId w:val="11"/>
@@ -17557,19 +17535,19 @@
     <w:abstractNumId w:val="20"/>
   </w:num>
   <w:num w:numId="35" w16cid:durableId="1874492368">
-    <w:abstractNumId w:val="51"/>
+    <w:abstractNumId w:val="52"/>
   </w:num>
   <w:num w:numId="36" w16cid:durableId="1122304897">
     <w:abstractNumId w:val="25"/>
   </w:num>
   <w:num w:numId="37" w16cid:durableId="46729573">
+    <w:abstractNumId w:val="47"/>
+  </w:num>
+  <w:num w:numId="38" w16cid:durableId="1606575303">
     <w:abstractNumId w:val="46"/>
   </w:num>
-  <w:num w:numId="38" w16cid:durableId="1606575303">
-    <w:abstractNumId w:val="45"/>
-  </w:num>
   <w:num w:numId="39" w16cid:durableId="1757480749">
-    <w:abstractNumId w:val="52"/>
+    <w:abstractNumId w:val="53"/>
   </w:num>
   <w:num w:numId="40" w16cid:durableId="1372613918">
     <w:abstractNumId w:val="36"/>
@@ -17587,7 +17565,7 @@
     <w:abstractNumId w:val="40"/>
   </w:num>
   <w:num w:numId="45" w16cid:durableId="1952593545">
-    <w:abstractNumId w:val="50"/>
+    <w:abstractNumId w:val="51"/>
   </w:num>
   <w:num w:numId="46" w16cid:durableId="2001493514">
     <w:abstractNumId w:val="15"/>
@@ -17602,7 +17580,7 @@
     <w:abstractNumId w:val="41"/>
   </w:num>
   <w:num w:numId="50" w16cid:durableId="360134165">
-    <w:abstractNumId w:val="56"/>
+    <w:abstractNumId w:val="57"/>
   </w:num>
   <w:num w:numId="51" w16cid:durableId="990212482">
     <w:abstractNumId w:val="27"/>
@@ -17624,6 +17602,9 @@
   </w:num>
   <w:num w:numId="57" w16cid:durableId="269506288">
     <w:abstractNumId w:val="2"/>
+  </w:num>
+  <w:num w:numId="58" w16cid:durableId="1694646785">
+    <w:abstractNumId w:val="45"/>
   </w:num>
 </w:numbering>
 </file>
@@ -18258,7 +18239,6 @@
   <w:style w:type="character" w:default="1" w:styleId="DefaultParagraphFont">
     <w:name w:val="Default Paragraph Font"/>
     <w:uiPriority w:val="1"/>
-    <w:semiHidden/>
     <w:unhideWhenUsed/>
   </w:style>
   <w:style w:type="table" w:default="1" w:styleId="TableNormal">

</xml_diff>

<commit_message>
Finish dashboards and final steps
</commit_message>
<xml_diff>
--- a/LakeMeadWaterBankDivideInflow/ModelGuide/ModelGuide-LakeMeadWaterBank.docx
+++ b/LakeMeadWaterBankDivideInflow/ModelGuide/ModelGuide-LakeMeadWaterBank.docx
@@ -2929,7 +2929,7 @@
         <w:fldChar w:fldCharType="begin"/>
       </w:r>
       <w:r>
-        <w:instrText xml:space="preserve"> ADDIN EN.CITE &lt;EndNote&gt;&lt;Cite&gt;&lt;Author&gt;USBR&lt;/Author&gt;&lt;Year&gt;2021&lt;/Year&gt;&lt;RecNum&gt;2823&lt;/RecNum&gt;&lt;DisplayText&gt;(USBR, 2021c)&lt;/DisplayText&gt;&lt;record&gt;&lt;rec-number&gt;2823&lt;/rec-number&gt;&lt;foreign-keys&gt;&lt;key app="EN" db-id="xxt5ta9pd995dwesap0pdzzp2weaz0w9werf" timestamp="1633466837"&gt;2823&lt;/key&gt;&lt;/foreign-keys&gt;&lt;ref-type name="Web Page"&gt;12&lt;/ref-type&gt;&lt;contributors&gt;&lt;authors&gt;&lt;author&gt;USBR&lt;/author&gt;&lt;/authors&gt;&lt;/contributors&gt;&lt;titles&gt;&lt;title&gt;Lake Mead at Hoover Dam, End of Month Elevation&lt;/title&gt;&lt;/titles&gt;&lt;volume&gt;2021&lt;/volume&gt;&lt;number&gt;October 5&lt;/number&gt;&lt;dates&gt;&lt;year&gt;2021&lt;/year&gt;&lt;/dates&gt;&lt;publisher&gt;Lower Colorado River Operations, U.S. Buruea of Reclamation&lt;/publisher&gt;&lt;urls&gt;&lt;related-urls&gt;&lt;url&gt;https://www.usbr.gov/lc/region/g4000/hourly/mead-elv.html&lt;/url&gt;&lt;/related-urls&gt;&lt;/urls&gt;&lt;/record&gt;&lt;/Cite&gt;&lt;/EndNote&gt;</w:instrText>
+        <w:instrText xml:space="preserve"> ADDIN EN.CITE &lt;EndNote&gt;&lt;Cite&gt;&lt;Author&gt;USBR&lt;/Author&gt;&lt;Year&gt;2021&lt;/Year&gt;&lt;RecNum&gt;2823&lt;/RecNum&gt;&lt;DisplayText&gt;(USBR, 2021b)&lt;/DisplayText&gt;&lt;record&gt;&lt;rec-number&gt;2823&lt;/rec-number&gt;&lt;foreign-keys&gt;&lt;key app="EN" db-id="xxt5ta9pd995dwesap0pdzzp2weaz0w9werf" timestamp="1633466837"&gt;2823&lt;/key&gt;&lt;/foreign-keys&gt;&lt;ref-type name="Web Page"&gt;12&lt;/ref-type&gt;&lt;contributors&gt;&lt;authors&gt;&lt;author&gt;USBR&lt;/author&gt;&lt;/authors&gt;&lt;/contributors&gt;&lt;titles&gt;&lt;title&gt;Lake Mead at Hoover Dam, End of Month Elevation&lt;/title&gt;&lt;/titles&gt;&lt;volume&gt;2021&lt;/volume&gt;&lt;number&gt;October 5&lt;/number&gt;&lt;dates&gt;&lt;year&gt;2021&lt;/year&gt;&lt;/dates&gt;&lt;publisher&gt;Lower Colorado River Operations, U.S. Buruea of Reclamation&lt;/publisher&gt;&lt;urls&gt;&lt;related-urls&gt;&lt;url&gt;https://www.usbr.gov/lc/region/g4000/hourly/mead-elv.html&lt;/url&gt;&lt;/related-urls&gt;&lt;/urls&gt;&lt;/record&gt;&lt;/Cite&gt;&lt;/EndNote&gt;</w:instrText>
       </w:r>
       <w:r>
         <w:fldChar w:fldCharType="separate"/>
@@ -2938,7 +2938,7 @@
         <w:rPr>
           <w:noProof/>
         </w:rPr>
-        <w:t>(USBR, 2021c)</w:t>
+        <w:t>(USBR, 2021b)</w:t>
       </w:r>
       <w:r>
         <w:fldChar w:fldCharType="end"/>
@@ -3261,7 +3261,7 @@
         <w:fldChar w:fldCharType="begin"/>
       </w:r>
       <w:r>
-        <w:instrText xml:space="preserve"> ADDIN EN.CITE &lt;EndNote&gt;&lt;Cite&gt;&lt;Author&gt;USBR&lt;/Author&gt;&lt;Year&gt;2021&lt;/Year&gt;&lt;RecNum&gt;2772&lt;/RecNum&gt;&lt;DisplayText&gt;(USBR, 2021b)&lt;/DisplayText&gt;&lt;record&gt;&lt;rec-number&gt;2772&lt;/rec-number&gt;&lt;foreign-keys&gt;&lt;key app="EN" db-id="xxt5ta9pd995dwesap0pdzzp2weaz0w9werf" timestamp="1619406478"&gt;2772&lt;/key&gt;&lt;/foreign-keys&gt;&lt;ref-type name="Report"&gt;27&lt;/ref-type&gt;&lt;contributors&gt;&lt;authors&gt;&lt;author&gt;USBR&lt;/author&gt;&lt;/authors&gt;&lt;/contributors&gt;&lt;titles&gt;&lt;title&gt;Boulder Canyon Operations Office - Program and Activities: Water Accounting Reports&lt;/title&gt;&lt;/titles&gt;&lt;dates&gt;&lt;year&gt;2021&lt;/year&gt;&lt;/dates&gt;&lt;publisher&gt;U.S. Bureau of Reclamation&lt;/publisher&gt;&lt;urls&gt;&lt;related-urls&gt;&lt;url&gt;https://www.usbr.gov/lc/region/g4000/wtracct.html&lt;/url&gt;&lt;/related-urls&gt;&lt;/urls&gt;&lt;/record&gt;&lt;/Cite&gt;&lt;/EndNote&gt;</w:instrText>
+        <w:instrText xml:space="preserve"> ADDIN EN.CITE &lt;EndNote&gt;&lt;Cite&gt;&lt;Author&gt;USBR&lt;/Author&gt;&lt;Year&gt;2021&lt;/Year&gt;&lt;RecNum&gt;2772&lt;/RecNum&gt;&lt;DisplayText&gt;(USBR, 2021a)&lt;/DisplayText&gt;&lt;record&gt;&lt;rec-number&gt;2772&lt;/rec-number&gt;&lt;foreign-keys&gt;&lt;key app="EN" db-id="xxt5ta9pd995dwesap0pdzzp2weaz0w9werf" timestamp="1619406478"&gt;2772&lt;/key&gt;&lt;/foreign-keys&gt;&lt;ref-type name="Report"&gt;27&lt;/ref-type&gt;&lt;contributors&gt;&lt;authors&gt;&lt;author&gt;USBR&lt;/author&gt;&lt;/authors&gt;&lt;/contributors&gt;&lt;titles&gt;&lt;title&gt;Boulder Canyon Operations Office - Program and Activities: Water Accounting Reports&lt;/title&gt;&lt;/titles&gt;&lt;dates&gt;&lt;year&gt;2021&lt;/year&gt;&lt;/dates&gt;&lt;publisher&gt;U.S. Bureau of Reclamation&lt;/publisher&gt;&lt;urls&gt;&lt;related-urls&gt;&lt;url&gt;https://www.usbr.gov/lc/region/g4000/wtracct.html&lt;/url&gt;&lt;/related-urls&gt;&lt;/urls&gt;&lt;/record&gt;&lt;/Cite&gt;&lt;/EndNote&gt;</w:instrText>
       </w:r>
       <w:r>
         <w:fldChar w:fldCharType="separate"/>
@@ -3270,7 +3270,7 @@
         <w:rPr>
           <w:noProof/>
         </w:rPr>
-        <w:t>(USBR, 2021b)</w:t>
+        <w:t>(USBR, 2021a)</w:t>
       </w:r>
       <w:r>
         <w:fldChar w:fldCharType="end"/>
@@ -5215,6 +5215,9 @@
         <w:t xml:space="preserve">  </w:t>
       </w:r>
       <w:r>
+        <w:rPr>
+          <w:noProof/>
+        </w:rPr>
         <w:drawing>
           <wp:inline distT="0" distB="0" distL="0" distR="0" wp14:anchorId="433AE24C" wp14:editId="292EAA5A">
             <wp:extent cx="5136543" cy="407192"/>
@@ -5457,16 +5460,7 @@
         <w:t xml:space="preserve"> share of the annual reservoir evaporation (Row 46).</w:t>
       </w:r>
       <w:r>
-        <w:t xml:space="preserve"> This v</w:t>
-      </w:r>
-      <w:r>
-        <w:t xml:space="preserve">olume </w:t>
-      </w:r>
-      <w:r>
-        <w:t>will vary from year to year as Lake Mead storage and evaporation vary</w:t>
-      </w:r>
-      <w:r>
-        <w:t>.</w:t>
+        <w:t xml:space="preserve"> This volume will vary from year to year as Lake Mead storage and evaporation vary.</w:t>
       </w:r>
     </w:p>
     <w:p>
@@ -5504,25 +5498,13 @@
         <w:fldChar w:fldCharType="end"/>
       </w:r>
       <w:r>
-        <w:t xml:space="preserve">. </w:t>
-      </w:r>
-      <w:r>
-        <w:t xml:space="preserve">This </w:t>
-      </w:r>
-      <w:r>
-        <w:t>proposal allocated user reductions as a percentage of the total mandatory reduction</w:t>
-      </w:r>
-      <w:r>
-        <w:t xml:space="preserve"> (Table </w:t>
+        <w:t xml:space="preserve">. This proposal allocated user reductions as a percentage of the total mandatory reduction (Table </w:t>
       </w:r>
       <w:r>
         <w:t xml:space="preserve">7). </w:t>
       </w:r>
       <w:r>
-        <w:t xml:space="preserve">Thus </w:t>
-      </w:r>
-      <w:r>
-        <w:t>A user’s share of the reservoir inflow is their historical allocation minus the agreed-on shortage volume</w:t>
+        <w:t>Thus A user’s share of the reservoir inflow is their historical allocation minus the agreed-on shortage volume</w:t>
       </w:r>
       <w:r>
         <w:t xml:space="preserve"> (Table 8)</w:t>
@@ -5656,14 +5638,11 @@
     </w:p>
     <w:p>
       <w:r>
-        <w:rPr>
-          <w:noProof/>
-        </w:rPr>
         <w:drawing>
-          <wp:inline distT="0" distB="0" distL="0" distR="0" wp14:anchorId="26DEBD2F" wp14:editId="4A0C83F3">
-            <wp:extent cx="3157335" cy="2045508"/>
-            <wp:effectExtent l="0" t="0" r="5080" b="0"/>
-            <wp:docPr id="1671674844" name="Picture 11"/>
+          <wp:inline distT="0" distB="0" distL="0" distR="0" wp14:anchorId="0BAA2C7F" wp14:editId="4DF7FAB9">
+            <wp:extent cx="4055165" cy="2628925"/>
+            <wp:effectExtent l="0" t="0" r="2540" b="0"/>
+            <wp:docPr id="227010300" name="Picture 1" descr="A table with numbers and a number of percentages&#10;&#10;Description automatically generated"/>
             <wp:cNvGraphicFramePr>
               <a:graphicFrameLocks xmlns:a="http://schemas.openxmlformats.org/drawingml/2006/main" noChangeAspect="1"/>
             </wp:cNvGraphicFramePr>
@@ -5671,36 +5650,23 @@
               <a:graphicData uri="http://schemas.openxmlformats.org/drawingml/2006/picture">
                 <pic:pic xmlns:pic="http://schemas.openxmlformats.org/drawingml/2006/picture">
                   <pic:nvPicPr>
-                    <pic:cNvPr id="0" name="Picture 7"/>
-                    <pic:cNvPicPr>
-                      <a:picLocks noChangeAspect="1" noChangeArrowheads="1"/>
-                    </pic:cNvPicPr>
+                    <pic:cNvPr id="227010300" name="Picture 1" descr="A table with numbers and a number of percentages&#10;&#10;Description automatically generated"/>
+                    <pic:cNvPicPr/>
                   </pic:nvPicPr>
                   <pic:blipFill>
-                    <a:blip r:embed="rId26">
-                      <a:extLst>
-                        <a:ext uri="{28A0092B-C50C-407E-A947-70E740481C1C}">
-                          <a14:useLocalDpi xmlns:a14="http://schemas.microsoft.com/office/drawing/2010/main" val="0"/>
-                        </a:ext>
-                      </a:extLst>
-                    </a:blip>
-                    <a:srcRect/>
+                    <a:blip r:embed="rId26"/>
                     <a:stretch>
                       <a:fillRect/>
                     </a:stretch>
                   </pic:blipFill>
-                  <pic:spPr bwMode="auto">
+                  <pic:spPr>
                     <a:xfrm>
                       <a:off x="0" y="0"/>
-                      <a:ext cx="3175022" cy="2056967"/>
+                      <a:ext cx="4066222" cy="2636093"/>
                     </a:xfrm>
                     <a:prstGeom prst="rect">
                       <a:avLst/>
                     </a:prstGeom>
-                    <a:noFill/>
-                    <a:ln>
-                      <a:noFill/>
-                    </a:ln>
                   </pic:spPr>
                 </pic:pic>
               </a:graphicData>
@@ -5753,14 +5719,11 @@
         </w:rPr>
       </w:pPr>
       <w:r>
-        <w:rPr>
-          <w:noProof/>
-        </w:rPr>
         <w:drawing>
-          <wp:inline distT="0" distB="0" distL="0" distR="0" wp14:anchorId="5D2ECCE1" wp14:editId="6776B824">
-            <wp:extent cx="5943600" cy="1592580"/>
-            <wp:effectExtent l="0" t="0" r="0" b="7620"/>
-            <wp:docPr id="1828808275" name="Picture 5"/>
+          <wp:inline distT="0" distB="0" distL="0" distR="0" wp14:anchorId="5B531D00" wp14:editId="5CE2354D">
+            <wp:extent cx="5943600" cy="1612900"/>
+            <wp:effectExtent l="0" t="0" r="0" b="6350"/>
+            <wp:docPr id="285940127" name="Picture 1" descr="A screenshot of a report&#10;&#10;Description automatically generated"/>
             <wp:cNvGraphicFramePr>
               <a:graphicFrameLocks xmlns:a="http://schemas.openxmlformats.org/drawingml/2006/main" noChangeAspect="1"/>
             </wp:cNvGraphicFramePr>
@@ -5768,36 +5731,23 @@
               <a:graphicData uri="http://schemas.openxmlformats.org/drawingml/2006/picture">
                 <pic:pic xmlns:pic="http://schemas.openxmlformats.org/drawingml/2006/picture">
                   <pic:nvPicPr>
-                    <pic:cNvPr id="0" name="Picture 1"/>
-                    <pic:cNvPicPr>
-                      <a:picLocks noChangeAspect="1" noChangeArrowheads="1"/>
-                    </pic:cNvPicPr>
+                    <pic:cNvPr id="285940127" name="Picture 1" descr="A screenshot of a report&#10;&#10;Description automatically generated"/>
+                    <pic:cNvPicPr/>
                   </pic:nvPicPr>
                   <pic:blipFill>
-                    <a:blip r:embed="rId27">
-                      <a:extLst>
-                        <a:ext uri="{28A0092B-C50C-407E-A947-70E740481C1C}">
-                          <a14:useLocalDpi xmlns:a14="http://schemas.microsoft.com/office/drawing/2010/main" val="0"/>
-                        </a:ext>
-                      </a:extLst>
-                    </a:blip>
-                    <a:srcRect/>
+                    <a:blip r:embed="rId27"/>
                     <a:stretch>
                       <a:fillRect/>
                     </a:stretch>
                   </pic:blipFill>
-                  <pic:spPr bwMode="auto">
+                  <pic:spPr>
                     <a:xfrm>
                       <a:off x="0" y="0"/>
-                      <a:ext cx="5943600" cy="1592580"/>
+                      <a:ext cx="5943600" cy="1612900"/>
                     </a:xfrm>
                     <a:prstGeom prst="rect">
                       <a:avLst/>
                     </a:prstGeom>
-                    <a:noFill/>
-                    <a:ln>
-                      <a:noFill/>
-                    </a:ln>
                   </pic:spPr>
                 </pic:pic>
               </a:graphicData>
@@ -5832,7 +5782,21 @@
           <w:b/>
           <w:bCs/>
         </w:rPr>
-        <w:t xml:space="preserve"> of share of Lake Mead inflow by volume and percentage (Table A2) are:</w:t>
+        <w:t xml:space="preserve"> of share of Lake Mead inflow by volume and percentage (Table </w:t>
+      </w:r>
+      <w:r>
+        <w:rPr>
+          <w:b/>
+          <w:bCs/>
+        </w:rPr>
+        <w:t>8</w:t>
+      </w:r>
+      <w:r>
+        <w:rPr>
+          <w:b/>
+          <w:bCs/>
+        </w:rPr>
+        <w:t>) are:</w:t>
       </w:r>
     </w:p>
     <w:p>
@@ -5844,6 +5808,7 @@
         </w:numPr>
       </w:pPr>
       <w:r>
+        <w:lastRenderedPageBreak/>
         <w:t>Total Lake Mead inflow</w:t>
       </w:r>
       <w:r>
@@ -6255,20 +6220,22 @@
         <w:t xml:space="preserve">Figure </w:t>
       </w:r>
       <w:r>
-        <w:t>8</w:t>
+        <w:t>7</w:t>
       </w:r>
       <w:r>
         <w:t xml:space="preserve">). </w:t>
       </w:r>
+    </w:p>
+    <w:p>
       <w:r>
         <w:rPr>
           <w:noProof/>
         </w:rPr>
         <w:drawing>
-          <wp:inline distT="0" distB="0" distL="0" distR="0" wp14:anchorId="4D001E05" wp14:editId="188C95C3">
-            <wp:extent cx="5549740" cy="1885950"/>
+          <wp:inline distT="0" distB="0" distL="0" distR="0" wp14:anchorId="5E79E72E" wp14:editId="191FD6DA">
+            <wp:extent cx="5741063" cy="1990367"/>
             <wp:effectExtent l="0" t="0" r="0" b="0"/>
-            <wp:docPr id="10" name="Picture 10"/>
+            <wp:docPr id="804255311" name="Picture 4" descr="A screenshot of a computer&#10;&#10;Description automatically generated"/>
             <wp:cNvGraphicFramePr>
               <a:graphicFrameLocks xmlns:a="http://schemas.openxmlformats.org/drawingml/2006/main" noChangeAspect="1"/>
             </wp:cNvGraphicFramePr>
@@ -6276,7 +6243,7 @@
               <a:graphicData uri="http://schemas.openxmlformats.org/drawingml/2006/picture">
                 <pic:pic xmlns:pic="http://schemas.openxmlformats.org/drawingml/2006/picture">
                   <pic:nvPicPr>
-                    <pic:cNvPr id="0" name="Picture 3"/>
+                    <pic:cNvPr id="804255311" name="Picture 4" descr="A screenshot of a computer&#10;&#10;Description automatically generated"/>
                     <pic:cNvPicPr>
                       <a:picLocks noChangeAspect="1" noChangeArrowheads="1"/>
                     </pic:cNvPicPr>
@@ -6297,7 +6264,7 @@
                   <pic:spPr bwMode="auto">
                     <a:xfrm>
                       <a:off x="0" y="0"/>
-                      <a:ext cx="5604851" cy="1904678"/>
+                      <a:ext cx="5767912" cy="1999675"/>
                     </a:xfrm>
                     <a:prstGeom prst="rect">
                       <a:avLst/>
@@ -6330,7 +6297,7 @@
           <w:b/>
           <w:bCs/>
         </w:rPr>
-        <w:t>8</w:t>
+        <w:t>7</w:t>
       </w:r>
       <w:r>
         <w:rPr>
@@ -6344,7 +6311,21 @@
           <w:b/>
           <w:bCs/>
         </w:rPr>
-        <w:t xml:space="preserve">Upper Basin Dashboard annotated. A Lake Powell natural flow of 9 </w:t>
+        <w:t>Reclamation Protect Zono</w:t>
+      </w:r>
+      <w:r>
+        <w:rPr>
+          <w:b/>
+          <w:bCs/>
+        </w:rPr>
+        <w:t xml:space="preserve"> Dashboard annotated. </w:t>
+      </w:r>
+      <w:r>
+        <w:rPr>
+          <w:b/>
+          <w:bCs/>
+        </w:rPr>
+        <w:t xml:space="preserve">There is 4.8 </w:t>
       </w:r>
       <w:proofErr w:type="spellStart"/>
       <w:r>
@@ -6360,7 +6341,21 @@
           <w:b/>
           <w:bCs/>
         </w:rPr>
-        <w:t xml:space="preserve"> gives the Upper Basin 5.7 </w:t>
+        <w:t xml:space="preserve"> of water available. </w:t>
+      </w:r>
+      <w:r>
+        <w:rPr>
+          <w:b/>
+          <w:bCs/>
+        </w:rPr>
+        <w:t>No trades or withdraws have been entered.</w:t>
+      </w:r>
+      <w:r>
+        <w:rPr>
+          <w:b/>
+          <w:bCs/>
+        </w:rPr>
+        <w:t xml:space="preserve"> So the ending balance is also 4.8 </w:t>
       </w:r>
       <w:proofErr w:type="spellStart"/>
       <w:r>
@@ -6376,14 +6371,7 @@
           <w:b/>
           <w:bCs/>
         </w:rPr>
-        <w:t xml:space="preserve"> of available water to sell or consume.</w:t>
-      </w:r>
-      <w:r>
-        <w:rPr>
-          <w:b/>
-          <w:bCs/>
-        </w:rPr>
-        <w:t xml:space="preserve"> No trades or withdraws have been entered.</w:t>
+        <w:t>.</w:t>
       </w:r>
     </w:p>
     <w:p/>
@@ -6525,7 +6513,7 @@
         <w:fldChar w:fldCharType="begin"/>
       </w:r>
       <w:r>
-        <w:instrText xml:space="preserve"> ADDIN EN.CITE &lt;EndNote&gt;&lt;Cite&gt;&lt;Author&gt;Rosenberg&lt;/Author&gt;&lt;Year&gt;2021&lt;/Year&gt;&lt;RecNum&gt;2781&lt;/RecNum&gt;&lt;DisplayText&gt;(Rosenberg, 2021c)&lt;/DisplayText&gt;&lt;record&gt;&lt;rec-number&gt;2781&lt;/rec-number&gt;&lt;foreign-keys&gt;&lt;key app="EN" db-id="xxt5ta9pd995dwesap0pdzzp2weaz0w9werf" timestamp="1620766027"&gt;2781&lt;/key&gt;&lt;/foreign-keys&gt;&lt;ref-type name="Journal Article"&gt;17&lt;/ref-type&gt;&lt;contributors&gt;&lt;authors&gt;&lt;author&gt;David E. Rosenberg&lt;/author&gt;&lt;/authors&gt;&lt;/contributors&gt;&lt;titles&gt;&lt;title&gt;Invest in Farm Water Conservation to Curtail Buy and Dry&lt;/title&gt;&lt;secondary-title&gt;Submitted to Journal of Water Resources Planning and Management&lt;/secondary-title&gt;&lt;/titles&gt;&lt;periodical&gt;&lt;full-title&gt;Submitted to Journal of Water Resources Planning and Management&lt;/full-title&gt;&lt;/periodical&gt;&lt;pages&gt;3&lt;/pages&gt;&lt;dates&gt;&lt;year&gt;2021&lt;/year&gt;&lt;/dates&gt;&lt;pub-location&gt;Logan, Utah&lt;/pub-location&gt;&lt;publisher&gt;Utah State University&lt;/publisher&gt;&lt;isbn&gt;169&lt;/isbn&gt;&lt;urls&gt;&lt;related-urls&gt;&lt;url&gt;https://digitalcommons.usu.edu/water_pubs/169/&lt;/url&gt;&lt;/related-urls&gt;&lt;/urls&gt;&lt;/record&gt;&lt;/Cite&gt;&lt;/EndNote&gt;</w:instrText>
+        <w:instrText xml:space="preserve"> ADDIN EN.CITE &lt;EndNote&gt;&lt;Cite&gt;&lt;Author&gt;Rosenberg&lt;/Author&gt;&lt;Year&gt;2021&lt;/Year&gt;&lt;RecNum&gt;2781&lt;/RecNum&gt;&lt;DisplayText&gt;(Rosenberg, 2021b)&lt;/DisplayText&gt;&lt;record&gt;&lt;rec-number&gt;2781&lt;/rec-number&gt;&lt;foreign-keys&gt;&lt;key app="EN" db-id="xxt5ta9pd995dwesap0pdzzp2weaz0w9werf" timestamp="1620766027"&gt;2781&lt;/key&gt;&lt;/foreign-keys&gt;&lt;ref-type name="Journal Article"&gt;17&lt;/ref-type&gt;&lt;contributors&gt;&lt;authors&gt;&lt;author&gt;David E. Rosenberg&lt;/author&gt;&lt;/authors&gt;&lt;/contributors&gt;&lt;titles&gt;&lt;title&gt;Invest in Farm Water Conservation to Curtail Buy and Dry&lt;/title&gt;&lt;secondary-title&gt;Submitted to Journal of Water Resources Planning and Management&lt;/secondary-title&gt;&lt;/titles&gt;&lt;periodical&gt;&lt;full-title&gt;Submitted to Journal of Water Resources Planning and Management&lt;/full-title&gt;&lt;/periodical&gt;&lt;pages&gt;3&lt;/pages&gt;&lt;dates&gt;&lt;year&gt;2021&lt;/year&gt;&lt;/dates&gt;&lt;pub-location&gt;Logan, Utah&lt;/pub-location&gt;&lt;publisher&gt;Utah State University&lt;/publisher&gt;&lt;isbn&gt;169&lt;/isbn&gt;&lt;urls&gt;&lt;related-urls&gt;&lt;url&gt;https://digitalcommons.usu.edu/water_pubs/169/&lt;/url&gt;&lt;/related-urls&gt;&lt;/urls&gt;&lt;/record&gt;&lt;/Cite&gt;&lt;/EndNote&gt;</w:instrText>
       </w:r>
       <w:r>
         <w:fldChar w:fldCharType="separate"/>
@@ -6534,7 +6522,7 @@
         <w:rPr>
           <w:noProof/>
         </w:rPr>
-        <w:t>(Rosenberg, 2021c)</w:t>
+        <w:t>(Rosenberg, 2021b)</w:t>
       </w:r>
       <w:r>
         <w:fldChar w:fldCharType="end"/>
@@ -6576,16 +6564,207 @@
         <w:t>Table 7</w:t>
       </w:r>
       <w:r>
-        <w:t xml:space="preserve"> shows rough Colorado River water prices.</w:t>
+        <w:t xml:space="preserve"> shows </w:t>
+      </w:r>
+      <w:r>
+        <w:t xml:space="preserve">compensation and water prices for </w:t>
+      </w:r>
+      <w:proofErr w:type="spellStart"/>
+      <w:r>
+        <w:t>recent</w:t>
+      </w:r>
+      <w:r>
+        <w:t>voluntary</w:t>
+      </w:r>
+      <w:proofErr w:type="spellEnd"/>
+      <w:r>
+        <w:t xml:space="preserve">, compensated, and mandatory </w:t>
+      </w:r>
+      <w:r>
+        <w:t xml:space="preserve">Colorado River Basin </w:t>
+      </w:r>
+      <w:r>
+        <w:t>water conservation program</w:t>
+      </w:r>
+      <w:r>
+        <w:t>s</w:t>
       </w:r>
       <w:r>
         <w:t xml:space="preserve"> </w:t>
       </w:r>
       <w:r>
-        <w:t>Table 8</w:t>
-      </w:r>
-      <w:r>
-        <w:t xml:space="preserve"> shows example compensation for different water prices and target water volumes.</w:t>
+        <w:fldChar w:fldCharType="begin">
+          <w:fldData xml:space="preserve">PEVuZE5vdGU+PENpdGU+PEF1dGhvcj5BbGxoYW5kczwvQXV0aG9yPjxZZWFyPjIwMjE8L1llYXI+
+PFJlY051bT4yODM1PC9SZWNOdW0+PERpc3BsYXlUZXh0PihBbGxoYW5kcywgMjAyMTsgVUNSQywg
+MjAxODsgVUNSQywgMjAyNDsgVVNCUiwgMjAyMWE7IFVTQlIsIDIwMjFjKTwvRGlzcGxheVRleHQ+
+PHJlY29yZD48cmVjLW51bWJlcj4yODM1PC9yZWMtbnVtYmVyPjxmb3JlaWduLWtleXM+PGtleSBh
+cHA9IkVOIiBkYi1pZD0ieHh0NXRhOXBkOTk1ZHdlc2FwMHBkenpwMndlYXowdzl3ZXJmIiB0aW1l
+c3RhbXA9IjE2MzY1MjA1NDkiPjI4MzU8L2tleT48L2ZvcmVpZ24ta2V5cz48cmVmLXR5cGUgbmFt
+ZT0iTmV3c3BhcGVyIEFydGljbGUiPjIzPC9yZWYtdHlwZT48Y29udHJpYnV0b3JzPjxhdXRob3Jz
+PjxhdXRob3I+Sm9hbm5hIEFsbGhhbmRzPC9hdXRob3I+PC9hdXRob3JzPjwvY29udHJpYnV0b3Jz
+Pjx0aXRsZXM+PHRpdGxlPkl0IGNvdWxkIHRha2UgYXQgbGVhc3QgNTAwLDAwMCBhY3JlLWZlZXQg
+b2Ygd2F0ZXIgYSB5ZWFyIHRvIGtlZXAgTGFrZSBNZWFkIGZyb20gdGFua2luZzwvdGl0bGU+PHNl
+Y29uZGFyeS10aXRsZT5Bcml6b25hIFJlcHVibGljPC9zZWNvbmRhcnktdGl0bGU+PC90aXRsZXM+
+PGRhdGVzPjx5ZWFyPjIwMjE8L3llYXI+PHB1Yi1kYXRlcz48ZGF0ZT5Ob3ZlbWJlciA4LCAyMDIx
+PC9kYXRlPjwvcHViLWRhdGVzPjwvZGF0ZXM+PHVybHM+PHJlbGF0ZWQtdXJscz48dXJsPmh0dHBz
+Oi8vd3d3LmF6Y2VudHJhbC5jb20vc3Rvcnkvb3Bpbmlvbi9vcC1lZC9qb2FubmFhbGxoYW5kcy8y
+MDIxLzExLzA4L2xha2UtbWVhZC1jb3VsZC1nZXQtZXh0cmEtd2F0ZXItZnJvbS1sb3dlci1iYXNp
+bi1hbm51YWxseS82MzA2NjAxMDAxLzwvdXJsPjwvcmVsYXRlZC11cmxzPjwvdXJscz48L3JlY29y
+ZD48L0NpdGU+PENpdGU+PEF1dGhvcj5VQ1JDPC9BdXRob3I+PFllYXI+MjAxODwvWWVhcj48UmVj
+TnVtPjMwMTI8L1JlY051bT48cmVjb3JkPjxyZWMtbnVtYmVyPjMwMTI8L3JlYy1udW1iZXI+PGZv
+cmVpZ24ta2V5cz48a2V5IGFwcD0iRU4iIGRiLWlkPSJ4eHQ1dGE5cGQ5OTVkd2VzYXAwcGR6enAy
+d2VhejB3OXdlcmYiIHRpbWVzdGFtcD0iMTcyMjk3MTgzOSI+MzAxMjwva2V5PjwvZm9yZWlnbi1r
+ZXlzPjxyZWYtdHlwZSBuYW1lPSJKb3VybmFsIEFydGljbGUiPjE3PC9yZWYtdHlwZT48Y29udHJp
+YnV0b3JzPjxhdXRob3JzPjxhdXRob3I+VUNSQzwvYXV0aG9yPjwvYXV0aG9ycz48L2NvbnRyaWJ1
+dG9ycz48dGl0bGVzPjx0aXRsZT5Db2xvcmFkbyBSaXZlciBTeXN0ZW0gQ29uc2VydmF0aW9uIFBp
+bG90IFByb2dyYW0gaW4gdGhlIFVwcGVyIENvbG9yYWRvIFJpdmVyIEJhc2luPC90aXRsZT48c2Vj
+b25kYXJ5LXRpdGxlPlVwcGVyIENvbG9yYWRvIFJpdmVyIENvbW1pc3Npb248L3NlY29uZGFyeS10
+aXRsZT48L3RpdGxlcz48cGVyaW9kaWNhbD48ZnVsbC10aXRsZT5VcHBlciBDb2xvcmFkbyBSaXZl
+ciBDb21taXNzaW9uPC9mdWxsLXRpdGxlPjwvcGVyaW9kaWNhbD48ZGF0ZXM+PHllYXI+MjAxODwv
+eWVhcj48cHViLWRhdGVzPjxkYXRlPkp1bmU8L2RhdGU+PC9wdWItZGF0ZXM+PC9kYXRlcz48dXJs
+cz48cmVsYXRlZC11cmxzPjx1cmw+aHR0cDovL3d3dy51Y3Jjb21taXNzaW9uLmNvbS9SZXBEb2Mv
+U0NQUERvY3VtZW50cy8yMDE4X19TQ1BQX0ZVQlJELnBkZjwvdXJsPjwvcmVsYXRlZC11cmxzPjwv
+dXJscz48YWNjZXNzLWRhdGU+QXVndXN0IDYsIDIwMjQ8L2FjY2Vzcy1kYXRlPjwvcmVjb3JkPjwv
+Q2l0ZT48Q2l0ZT48QXV0aG9yPlVDUkM8L0F1dGhvcj48WWVhcj4yMDI0PC9ZZWFyPjxSZWNOdW0+
+MzAxMTwvUmVjTnVtPjxyZWNvcmQ+PHJlYy1udW1iZXI+MzAxMTwvcmVjLW51bWJlcj48Zm9yZWln
+bi1rZXlzPjxrZXkgYXBwPSJFTiIgZGItaWQ9Inh4dDV0YTlwZDk5NWR3ZXNhcDBwZHp6cDJ3ZWF6
+MHc5d2VyZiIgdGltZXN0YW1wPSIxNzIyOTcxNzkxIj4zMDExPC9rZXk+PC9mb3JlaWduLWtleXM+
+PHJlZi10eXBlIG5hbWU9IkpvdXJuYWwgQXJ0aWNsZSI+MTc8L3JlZi10eXBlPjxjb250cmlidXRv
+cnM+PGF1dGhvcnM+PGF1dGhvcj5VQ1JDPC9hdXRob3I+PC9hdXRob3JzPjwvY29udHJpYnV0b3Jz
+Pjx0aXRsZXM+PHRpdGxlPkNvbG9yYWRvIFJpdmVyIFN5c3RlbSBDb25zZXJ2YXRpb24gUGlsb3Qg
+UHJvZ3JhbSBpbiB0aGUgVXBwZXIgQ29sb3JhZG8gUml2ZXIgQmFzaW48L3RpdGxlPjxzZWNvbmRh
+cnktdGl0bGU+VXBwZXIgQ29sb3JhZG8gUml2ZXIgQ29tbWlzc2lvbjwvc2Vjb25kYXJ5LXRpdGxl
+PjwvdGl0bGVzPjxwZXJpb2RpY2FsPjxmdWxsLXRpdGxlPlVwcGVyIENvbG9yYWRvIFJpdmVyIENv
+bW1pc3Npb248L2Z1bGwtdGl0bGU+PC9wZXJpb2RpY2FsPjxkYXRlcz48eWVhcj4yMDI0PC95ZWFy
+PjxwdWItZGF0ZXM+PGRhdGU+SnVuZTwvZGF0ZT48L3B1Yi1kYXRlcz48L2RhdGVzPjx1cmxzPjxy
+ZWxhdGVkLXVybHM+PHVybD5odHRwOi8vd3d3LnVjcmNvbW1pc3Npb24uY29tL3dwLWNvbnRlbnQv
+dXBsb2Fkcy8yMDI0LzA2LzIwMjNfU0NQUF9SZXBvcnRfSnVuZTIwMjQucGRmPC91cmw+PC9yZWxh
+dGVkLXVybHM+PC91cmxzPjxhY2Nlc3MtZGF0ZT5BdWd1c3QgNiwgMjAyNDwvYWNjZXNzLWRhdGU+
+PC9yZWNvcmQ+PC9DaXRlPjxDaXRlPjxBdXRob3I+VVNCUjwvQXV0aG9yPjxZZWFyPjIwMjE8L1ll
+YXI+PFJlY051bT4yNzcyPC9SZWNOdW0+PHJlY29yZD48cmVjLW51bWJlcj4yNzcyPC9yZWMtbnVt
+YmVyPjxmb3JlaWduLWtleXM+PGtleSBhcHA9IkVOIiBkYi1pZD0ieHh0NXRhOXBkOTk1ZHdlc2Fw
+MHBkenpwMndlYXowdzl3ZXJmIiB0aW1lc3RhbXA9IjE2MTk0MDY0NzgiPjI3NzI8L2tleT48L2Zv
+cmVpZ24ta2V5cz48cmVmLXR5cGUgbmFtZT0iUmVwb3J0Ij4yNzwvcmVmLXR5cGU+PGNvbnRyaWJ1
+dG9ycz48YXV0aG9ycz48YXV0aG9yPlVTQlI8L2F1dGhvcj48L2F1dGhvcnM+PC9jb250cmlidXRv
+cnM+PHRpdGxlcz48dGl0bGU+Qm91bGRlciBDYW55b24gT3BlcmF0aW9ucyBPZmZpY2UgLSBQcm9n
+cmFtIGFuZCBBY3Rpdml0aWVzOiBXYXRlciBBY2NvdW50aW5nIFJlcG9ydHM8L3RpdGxlPjwvdGl0
+bGVzPjxkYXRlcz48eWVhcj4yMDIxPC95ZWFyPjwvZGF0ZXM+PHB1Ymxpc2hlcj5VLlMuIEJ1cmVh
+dSBvZiBSZWNsYW1hdGlvbjwvcHVibGlzaGVyPjx1cmxzPjxyZWxhdGVkLXVybHM+PHVybD5odHRw
+czovL3d3dy51c2JyLmdvdi9sYy9yZWdpb24vZzQwMDAvd3RyYWNjdC5odG1sPC91cmw+PC9yZWxh
+dGVkLXVybHM+PC91cmxzPjwvcmVjb3JkPjwvQ2l0ZT48Q2l0ZT48QXV0aG9yPlVTQlI8L0F1dGhv
+cj48WWVhcj4yMDIxPC9ZZWFyPjxSZWNOdW0+MjgyNDwvUmVjTnVtPjxyZWNvcmQ+PHJlYy1udW1i
+ZXI+MjgyNDwvcmVjLW51bWJlcj48Zm9yZWlnbi1rZXlzPjxrZXkgYXBwPSJFTiIgZGItaWQ9Inh4
+dDV0YTlwZDk5NWR3ZXNhcDBwZHp6cDJ3ZWF6MHc5d2VyZiIgdGltZXN0YW1wPSIxNjM0MjU0Nzc1
+Ij4yODI0PC9rZXk+PC9mb3JlaWduLWtleXM+PHJlZi10eXBlIG5hbWU9IldlYiBQYWdlIj4xMjwv
+cmVmLXR5cGU+PGNvbnRyaWJ1dG9ycz48YXV0aG9ycz48YXV0aG9yPlVTQlI8L2F1dGhvcj48L2F1
+dGhvcnM+PC9jb250cmlidXRvcnM+PHRpdGxlcz48dGl0bGU+UGlsb3QgU3lzdGVtIENvbnNlcnZh
+dGlvbiBQcm9ncmFtPC90aXRsZT48L3RpdGxlcz48dm9sdW1lPjIwMjE8L3ZvbHVtZT48bnVtYmVy
+Pk9jdG9iZXIgMTQ8L251bWJlcj48ZGF0ZXM+PHllYXI+MjAyMTwveWVhcj48L2RhdGVzPjxwdWJs
+aXNoZXI+VS5TLiBCdXJlYXUgb2YgUmVjbGFtYXRpb248L3B1Ymxpc2hlcj48dXJscz48cmVsYXRl
+ZC11cmxzPjx1cmw+aHR0cHM6Ly93d3cudXNici5nb3YvbGMvcmVnaW9uL3Byb2dyYW1zL1BpbG90
+U3lzQ29uc1Byb2cvcGlsb3RzeXN0ZW0uaHRtbDwvdXJsPjwvcmVsYXRlZC11cmxzPjwvdXJscz48
+L3JlY29yZD48L0NpdGU+PC9FbmROb3RlPn==
+</w:fldData>
+        </w:fldChar>
+      </w:r>
+      <w:r>
+        <w:instrText xml:space="preserve"> ADDIN EN.CITE </w:instrText>
+      </w:r>
+      <w:r>
+        <w:fldChar w:fldCharType="begin">
+          <w:fldData xml:space="preserve">PEVuZE5vdGU+PENpdGU+PEF1dGhvcj5BbGxoYW5kczwvQXV0aG9yPjxZZWFyPjIwMjE8L1llYXI+
+PFJlY051bT4yODM1PC9SZWNOdW0+PERpc3BsYXlUZXh0PihBbGxoYW5kcywgMjAyMTsgVUNSQywg
+MjAxODsgVUNSQywgMjAyNDsgVVNCUiwgMjAyMWE7IFVTQlIsIDIwMjFjKTwvRGlzcGxheVRleHQ+
+PHJlY29yZD48cmVjLW51bWJlcj4yODM1PC9yZWMtbnVtYmVyPjxmb3JlaWduLWtleXM+PGtleSBh
+cHA9IkVOIiBkYi1pZD0ieHh0NXRhOXBkOTk1ZHdlc2FwMHBkenpwMndlYXowdzl3ZXJmIiB0aW1l
+c3RhbXA9IjE2MzY1MjA1NDkiPjI4MzU8L2tleT48L2ZvcmVpZ24ta2V5cz48cmVmLXR5cGUgbmFt
+ZT0iTmV3c3BhcGVyIEFydGljbGUiPjIzPC9yZWYtdHlwZT48Y29udHJpYnV0b3JzPjxhdXRob3Jz
+PjxhdXRob3I+Sm9hbm5hIEFsbGhhbmRzPC9hdXRob3I+PC9hdXRob3JzPjwvY29udHJpYnV0b3Jz
+Pjx0aXRsZXM+PHRpdGxlPkl0IGNvdWxkIHRha2UgYXQgbGVhc3QgNTAwLDAwMCBhY3JlLWZlZXQg
+b2Ygd2F0ZXIgYSB5ZWFyIHRvIGtlZXAgTGFrZSBNZWFkIGZyb20gdGFua2luZzwvdGl0bGU+PHNl
+Y29uZGFyeS10aXRsZT5Bcml6b25hIFJlcHVibGljPC9zZWNvbmRhcnktdGl0bGU+PC90aXRsZXM+
+PGRhdGVzPjx5ZWFyPjIwMjE8L3llYXI+PHB1Yi1kYXRlcz48ZGF0ZT5Ob3ZlbWJlciA4LCAyMDIx
+PC9kYXRlPjwvcHViLWRhdGVzPjwvZGF0ZXM+PHVybHM+PHJlbGF0ZWQtdXJscz48dXJsPmh0dHBz
+Oi8vd3d3LmF6Y2VudHJhbC5jb20vc3Rvcnkvb3Bpbmlvbi9vcC1lZC9qb2FubmFhbGxoYW5kcy8y
+MDIxLzExLzA4L2xha2UtbWVhZC1jb3VsZC1nZXQtZXh0cmEtd2F0ZXItZnJvbS1sb3dlci1iYXNp
+bi1hbm51YWxseS82MzA2NjAxMDAxLzwvdXJsPjwvcmVsYXRlZC11cmxzPjwvdXJscz48L3JlY29y
+ZD48L0NpdGU+PENpdGU+PEF1dGhvcj5VQ1JDPC9BdXRob3I+PFllYXI+MjAxODwvWWVhcj48UmVj
+TnVtPjMwMTI8L1JlY051bT48cmVjb3JkPjxyZWMtbnVtYmVyPjMwMTI8L3JlYy1udW1iZXI+PGZv
+cmVpZ24ta2V5cz48a2V5IGFwcD0iRU4iIGRiLWlkPSJ4eHQ1dGE5cGQ5OTVkd2VzYXAwcGR6enAy
+d2VhejB3OXdlcmYiIHRpbWVzdGFtcD0iMTcyMjk3MTgzOSI+MzAxMjwva2V5PjwvZm9yZWlnbi1r
+ZXlzPjxyZWYtdHlwZSBuYW1lPSJKb3VybmFsIEFydGljbGUiPjE3PC9yZWYtdHlwZT48Y29udHJp
+YnV0b3JzPjxhdXRob3JzPjxhdXRob3I+VUNSQzwvYXV0aG9yPjwvYXV0aG9ycz48L2NvbnRyaWJ1
+dG9ycz48dGl0bGVzPjx0aXRsZT5Db2xvcmFkbyBSaXZlciBTeXN0ZW0gQ29uc2VydmF0aW9uIFBp
+bG90IFByb2dyYW0gaW4gdGhlIFVwcGVyIENvbG9yYWRvIFJpdmVyIEJhc2luPC90aXRsZT48c2Vj
+b25kYXJ5LXRpdGxlPlVwcGVyIENvbG9yYWRvIFJpdmVyIENvbW1pc3Npb248L3NlY29uZGFyeS10
+aXRsZT48L3RpdGxlcz48cGVyaW9kaWNhbD48ZnVsbC10aXRsZT5VcHBlciBDb2xvcmFkbyBSaXZl
+ciBDb21taXNzaW9uPC9mdWxsLXRpdGxlPjwvcGVyaW9kaWNhbD48ZGF0ZXM+PHllYXI+MjAxODwv
+eWVhcj48cHViLWRhdGVzPjxkYXRlPkp1bmU8L2RhdGU+PC9wdWItZGF0ZXM+PC9kYXRlcz48dXJs
+cz48cmVsYXRlZC11cmxzPjx1cmw+aHR0cDovL3d3dy51Y3Jjb21taXNzaW9uLmNvbS9SZXBEb2Mv
+U0NQUERvY3VtZW50cy8yMDE4X19TQ1BQX0ZVQlJELnBkZjwvdXJsPjwvcmVsYXRlZC11cmxzPjwv
+dXJscz48YWNjZXNzLWRhdGU+QXVndXN0IDYsIDIwMjQ8L2FjY2Vzcy1kYXRlPjwvcmVjb3JkPjwv
+Q2l0ZT48Q2l0ZT48QXV0aG9yPlVDUkM8L0F1dGhvcj48WWVhcj4yMDI0PC9ZZWFyPjxSZWNOdW0+
+MzAxMTwvUmVjTnVtPjxyZWNvcmQ+PHJlYy1udW1iZXI+MzAxMTwvcmVjLW51bWJlcj48Zm9yZWln
+bi1rZXlzPjxrZXkgYXBwPSJFTiIgZGItaWQ9Inh4dDV0YTlwZDk5NWR3ZXNhcDBwZHp6cDJ3ZWF6
+MHc5d2VyZiIgdGltZXN0YW1wPSIxNzIyOTcxNzkxIj4zMDExPC9rZXk+PC9mb3JlaWduLWtleXM+
+PHJlZi10eXBlIG5hbWU9IkpvdXJuYWwgQXJ0aWNsZSI+MTc8L3JlZi10eXBlPjxjb250cmlidXRv
+cnM+PGF1dGhvcnM+PGF1dGhvcj5VQ1JDPC9hdXRob3I+PC9hdXRob3JzPjwvY29udHJpYnV0b3Jz
+Pjx0aXRsZXM+PHRpdGxlPkNvbG9yYWRvIFJpdmVyIFN5c3RlbSBDb25zZXJ2YXRpb24gUGlsb3Qg
+UHJvZ3JhbSBpbiB0aGUgVXBwZXIgQ29sb3JhZG8gUml2ZXIgQmFzaW48L3RpdGxlPjxzZWNvbmRh
+cnktdGl0bGU+VXBwZXIgQ29sb3JhZG8gUml2ZXIgQ29tbWlzc2lvbjwvc2Vjb25kYXJ5LXRpdGxl
+PjwvdGl0bGVzPjxwZXJpb2RpY2FsPjxmdWxsLXRpdGxlPlVwcGVyIENvbG9yYWRvIFJpdmVyIENv
+bW1pc3Npb248L2Z1bGwtdGl0bGU+PC9wZXJpb2RpY2FsPjxkYXRlcz48eWVhcj4yMDI0PC95ZWFy
+PjxwdWItZGF0ZXM+PGRhdGU+SnVuZTwvZGF0ZT48L3B1Yi1kYXRlcz48L2RhdGVzPjx1cmxzPjxy
+ZWxhdGVkLXVybHM+PHVybD5odHRwOi8vd3d3LnVjcmNvbW1pc3Npb24uY29tL3dwLWNvbnRlbnQv
+dXBsb2Fkcy8yMDI0LzA2LzIwMjNfU0NQUF9SZXBvcnRfSnVuZTIwMjQucGRmPC91cmw+PC9yZWxh
+dGVkLXVybHM+PC91cmxzPjxhY2Nlc3MtZGF0ZT5BdWd1c3QgNiwgMjAyNDwvYWNjZXNzLWRhdGU+
+PC9yZWNvcmQ+PC9DaXRlPjxDaXRlPjxBdXRob3I+VVNCUjwvQXV0aG9yPjxZZWFyPjIwMjE8L1ll
+YXI+PFJlY051bT4yNzcyPC9SZWNOdW0+PHJlY29yZD48cmVjLW51bWJlcj4yNzcyPC9yZWMtbnVt
+YmVyPjxmb3JlaWduLWtleXM+PGtleSBhcHA9IkVOIiBkYi1pZD0ieHh0NXRhOXBkOTk1ZHdlc2Fw
+MHBkenpwMndlYXowdzl3ZXJmIiB0aW1lc3RhbXA9IjE2MTk0MDY0NzgiPjI3NzI8L2tleT48L2Zv
+cmVpZ24ta2V5cz48cmVmLXR5cGUgbmFtZT0iUmVwb3J0Ij4yNzwvcmVmLXR5cGU+PGNvbnRyaWJ1
+dG9ycz48YXV0aG9ycz48YXV0aG9yPlVTQlI8L2F1dGhvcj48L2F1dGhvcnM+PC9jb250cmlidXRv
+cnM+PHRpdGxlcz48dGl0bGU+Qm91bGRlciBDYW55b24gT3BlcmF0aW9ucyBPZmZpY2UgLSBQcm9n
+cmFtIGFuZCBBY3Rpdml0aWVzOiBXYXRlciBBY2NvdW50aW5nIFJlcG9ydHM8L3RpdGxlPjwvdGl0
+bGVzPjxkYXRlcz48eWVhcj4yMDIxPC95ZWFyPjwvZGF0ZXM+PHB1Ymxpc2hlcj5VLlMuIEJ1cmVh
+dSBvZiBSZWNsYW1hdGlvbjwvcHVibGlzaGVyPjx1cmxzPjxyZWxhdGVkLXVybHM+PHVybD5odHRw
+czovL3d3dy51c2JyLmdvdi9sYy9yZWdpb24vZzQwMDAvd3RyYWNjdC5odG1sPC91cmw+PC9yZWxh
+dGVkLXVybHM+PC91cmxzPjwvcmVjb3JkPjwvQ2l0ZT48Q2l0ZT48QXV0aG9yPlVTQlI8L0F1dGhv
+cj48WWVhcj4yMDIxPC9ZZWFyPjxSZWNOdW0+MjgyNDwvUmVjTnVtPjxyZWNvcmQ+PHJlYy1udW1i
+ZXI+MjgyNDwvcmVjLW51bWJlcj48Zm9yZWlnbi1rZXlzPjxrZXkgYXBwPSJFTiIgZGItaWQ9Inh4
+dDV0YTlwZDk5NWR3ZXNhcDBwZHp6cDJ3ZWF6MHc5d2VyZiIgdGltZXN0YW1wPSIxNjM0MjU0Nzc1
+Ij4yODI0PC9rZXk+PC9mb3JlaWduLWtleXM+PHJlZi10eXBlIG5hbWU9IldlYiBQYWdlIj4xMjwv
+cmVmLXR5cGU+PGNvbnRyaWJ1dG9ycz48YXV0aG9ycz48YXV0aG9yPlVTQlI8L2F1dGhvcj48L2F1
+dGhvcnM+PC9jb250cmlidXRvcnM+PHRpdGxlcz48dGl0bGU+UGlsb3QgU3lzdGVtIENvbnNlcnZh
+dGlvbiBQcm9ncmFtPC90aXRsZT48L3RpdGxlcz48dm9sdW1lPjIwMjE8L3ZvbHVtZT48bnVtYmVy
+Pk9jdG9iZXIgMTQ8L251bWJlcj48ZGF0ZXM+PHllYXI+MjAyMTwveWVhcj48L2RhdGVzPjxwdWJs
+aXNoZXI+VS5TLiBCdXJlYXUgb2YgUmVjbGFtYXRpb248L3B1Ymxpc2hlcj48dXJscz48cmVsYXRl
+ZC11cmxzPjx1cmw+aHR0cHM6Ly93d3cudXNici5nb3YvbGMvcmVnaW9uL3Byb2dyYW1zL1BpbG90
+U3lzQ29uc1Byb2cvcGlsb3RzeXN0ZW0uaHRtbDwvdXJsPjwvcmVsYXRlZC11cmxzPjwvdXJscz48
+L3JlY29yZD48L0NpdGU+PC9FbmROb3RlPn==
+</w:fldData>
+        </w:fldChar>
+      </w:r>
+      <w:r>
+        <w:instrText xml:space="preserve"> ADDIN EN.CITE.DATA </w:instrText>
+      </w:r>
+      <w:r>
+        <w:fldChar w:fldCharType="end"/>
+      </w:r>
+      <w:r>
+        <w:fldChar w:fldCharType="separate"/>
+      </w:r>
+      <w:r>
+        <w:rPr>
+          <w:noProof/>
+        </w:rPr>
+        <w:t>(Allhands, 2021; UCRC, 2018; UCRC, 2024; USBR, 2021a; USBR, 2021c)</w:t>
+      </w:r>
+      <w:r>
+        <w:fldChar w:fldCharType="end"/>
+      </w:r>
+      <w:r>
+        <w:t>.</w:t>
       </w:r>
     </w:p>
     <w:p>
@@ -6664,100 +6843,90 @@
     </w:p>
     <w:p>
       <w:r>
-        <w:t xml:space="preserve">The recently proposed 500-Plus plan seeks to reduce Lower Basin water use by 0.5 </w:t>
-      </w:r>
-      <w:proofErr w:type="spellStart"/>
-      <w:r>
-        <w:t>maf</w:t>
-      </w:r>
-      <w:proofErr w:type="spellEnd"/>
-      <w:r>
-        <w:t xml:space="preserve"> per year</w:t>
+        <w:lastRenderedPageBreak/>
+        <w:t xml:space="preserve">The </w:t>
+      </w:r>
+      <w:r>
+        <w:t xml:space="preserve">Lake Mead water conservation </w:t>
+      </w:r>
+      <w:r>
+        <w:t>program has conserved more water than other voluntary</w:t>
+      </w:r>
+      <w:r>
+        <w:t xml:space="preserve">, </w:t>
+      </w:r>
+      <w:r>
+        <w:t>compensated</w:t>
+      </w:r>
+      <w:r>
+        <w:t>, or mandatory</w:t>
       </w:r>
       <w:r>
         <w:t xml:space="preserve"> </w:t>
       </w:r>
-      <w:r>
-        <w:fldChar w:fldCharType="begin"/>
-      </w:r>
-      <w:r>
-        <w:instrText xml:space="preserve"> ADDIN EN.CITE &lt;EndNote&gt;&lt;Cite&gt;&lt;Author&gt;Allhands&lt;/Author&gt;&lt;Year&gt;2021&lt;/Year&gt;&lt;RecNum&gt;2835&lt;/RecNum&gt;&lt;DisplayText&gt;(Allhands, 2021)&lt;/DisplayText&gt;&lt;record&gt;&lt;rec-number&gt;2835&lt;/rec-number&gt;&lt;foreign-keys&gt;&lt;key app="EN" db-id="xxt5ta9pd995dwesap0pdzzp2weaz0w9werf" timestamp="1636520549"&gt;2835&lt;/key&gt;&lt;/foreign-keys&gt;&lt;ref-type name="Newspaper Article"&gt;23&lt;/ref-type&gt;&lt;contributors&gt;&lt;authors&gt;&lt;author&gt;Joanna Allhands&lt;/author&gt;&lt;/authors&gt;&lt;/contributors&gt;&lt;titles&gt;&lt;title&gt;It could take at least 500,000 acre-feet of water a year to keep Lake Mead from tanking&lt;/title&gt;&lt;secondary-title&gt;Arizona Republic&lt;/secondary-title&gt;&lt;/titles&gt;&lt;dates&gt;&lt;year&gt;2021&lt;/year&gt;&lt;pub-dates&gt;&lt;date&gt;November 8, 2021&lt;/date&gt;&lt;/pub-dates&gt;&lt;/dates&gt;&lt;urls&gt;&lt;related-urls&gt;&lt;url&gt;https://www.azcentral.com/story/opinion/op-ed/joannaallhands/2021/11/08/lake-mead-could-get-extra-water-from-lower-basin-annually/6306601001/&lt;/url&gt;&lt;/related-urls&gt;&lt;/urls&gt;&lt;/record&gt;&lt;/Cite&gt;&lt;/EndNote&gt;</w:instrText>
-      </w:r>
-      <w:r>
-        <w:fldChar w:fldCharType="separate"/>
-      </w:r>
-      <w:r>
-        <w:rPr>
+    </w:p>
+    <w:p>
+      <w:pPr>
+        <w:ind w:left="360"/>
+        <w:rPr>
+          <w:b/>
+          <w:bCs/>
+        </w:rPr>
+      </w:pPr>
+      <w:r>
+        <w:rPr>
+          <w:b/>
+          <w:bCs/>
+        </w:rPr>
+        <w:t>Table 7</w:t>
+      </w:r>
+      <w:r>
+        <w:rPr>
+          <w:b/>
+          <w:bCs/>
+        </w:rPr>
+        <w:t xml:space="preserve">. </w:t>
+      </w:r>
+      <w:r>
+        <w:rPr>
+          <w:b/>
+          <w:bCs/>
+        </w:rPr>
+        <w:t>Colorado River Basin water conservation programs and accomplishments.</w:t>
+      </w:r>
+    </w:p>
+    <w:p>
+      <w:pPr>
+        <w:rPr>
+          <w:b/>
+          <w:bCs/>
+        </w:rPr>
+      </w:pPr>
+      <w:r>
+        <w:rPr>
+          <w:b/>
+          <w:bCs/>
+        </w:rPr>
+        <w:t xml:space="preserve"> </w:t>
+      </w:r>
+      <w:r>
+        <w:rPr>
+          <w:b/>
+          <w:bCs/>
+        </w:rPr>
+        <w:t xml:space="preserve"> </w:t>
+      </w:r>
+      <w:r>
+        <w:rPr>
+          <w:b/>
+          <w:bCs/>
           <w:noProof/>
         </w:rPr>
-        <w:t>(Allhands, 2021)</w:t>
-      </w:r>
-      <w:r>
-        <w:fldChar w:fldCharType="end"/>
-      </w:r>
-      <w:r>
-        <w:t xml:space="preserve">. Potential compensation amounts are shown in green fill in </w:t>
-      </w:r>
-      <w:r>
-        <w:t>Table 8</w:t>
-      </w:r>
-      <w:r>
-        <w:t xml:space="preserve">. </w:t>
-      </w:r>
-    </w:p>
-    <w:p>
-      <w:pPr>
-        <w:rPr>
-          <w:b/>
-          <w:bCs/>
-        </w:rPr>
-      </w:pPr>
-      <w:r>
-        <w:rPr>
-          <w:b/>
-          <w:bCs/>
-        </w:rPr>
-        <w:lastRenderedPageBreak/>
-        <w:t>Table 7</w:t>
-      </w:r>
-      <w:r>
-        <w:rPr>
-          <w:b/>
-          <w:bCs/>
-        </w:rPr>
-        <w:t xml:space="preserve">. </w:t>
-      </w:r>
-      <w:r>
-        <w:rPr>
-          <w:b/>
-          <w:bCs/>
-        </w:rPr>
-        <w:t>Approximate</w:t>
-      </w:r>
-      <w:r>
-        <w:rPr>
-          <w:b/>
-          <w:bCs/>
-        </w:rPr>
-        <w:t xml:space="preserve"> Colorado River water prices </w:t>
-      </w:r>
-    </w:p>
-    <w:p>
-      <w:pPr>
-        <w:rPr>
-          <w:b/>
-          <w:bCs/>
-        </w:rPr>
-      </w:pPr>
-      <w:r>
-        <w:rPr>
-          <w:noProof/>
-        </w:rPr>
         <w:drawing>
-          <wp:inline distT="0" distB="0" distL="0" distR="0" wp14:anchorId="23B8C4FC" wp14:editId="766524FD">
-            <wp:extent cx="3876383" cy="1476836"/>
-            <wp:effectExtent l="0" t="0" r="0" b="9525"/>
-            <wp:docPr id="4" name="Picture 4"/>
+          <wp:inline distT="0" distB="0" distL="0" distR="0" wp14:anchorId="4C7C96D3" wp14:editId="703B65EA">
+            <wp:extent cx="5370830" cy="1444625"/>
+            <wp:effectExtent l="0" t="0" r="1270" b="3175"/>
+            <wp:docPr id="2101358676" name="Picture 3"/>
             <wp:cNvGraphicFramePr>
               <a:graphicFrameLocks xmlns:a="http://schemas.openxmlformats.org/drawingml/2006/main" noChangeAspect="1"/>
             </wp:cNvGraphicFramePr>
@@ -6765,143 +6934,33 @@
               <a:graphicData uri="http://schemas.openxmlformats.org/drawingml/2006/picture">
                 <pic:pic xmlns:pic="http://schemas.openxmlformats.org/drawingml/2006/picture">
                   <pic:nvPicPr>
-                    <pic:cNvPr id="1" name=""/>
-                    <pic:cNvPicPr/>
+                    <pic:cNvPr id="0" name="Picture 4"/>
+                    <pic:cNvPicPr>
+                      <a:picLocks noChangeAspect="1" noChangeArrowheads="1"/>
+                    </pic:cNvPicPr>
                   </pic:nvPicPr>
                   <pic:blipFill>
-                    <a:blip r:embed="rId29"/>
+                    <a:blip r:embed="rId29">
+                      <a:extLst>
+                        <a:ext uri="{28A0092B-C50C-407E-A947-70E740481C1C}">
+                          <a14:useLocalDpi xmlns:a14="http://schemas.microsoft.com/office/drawing/2010/main" val="0"/>
+                        </a:ext>
+                      </a:extLst>
+                    </a:blip>
+                    <a:srcRect/>
                     <a:stretch>
                       <a:fillRect/>
                     </a:stretch>
                   </pic:blipFill>
-                  <pic:spPr>
+                  <pic:spPr bwMode="auto">
                     <a:xfrm>
                       <a:off x="0" y="0"/>
-                      <a:ext cx="3899570" cy="1485670"/>
+                      <a:ext cx="5370830" cy="1444625"/>
                     </a:xfrm>
                     <a:prstGeom prst="rect">
                       <a:avLst/>
                     </a:prstGeom>
-                  </pic:spPr>
-                </pic:pic>
-              </a:graphicData>
-            </a:graphic>
-          </wp:inline>
-        </w:drawing>
-      </w:r>
-    </w:p>
-    <w:p>
-      <w:pPr>
-        <w:rPr>
-          <w:b/>
-          <w:bCs/>
-        </w:rPr>
-      </w:pPr>
-      <w:r>
-        <w:rPr>
-          <w:b/>
-          <w:bCs/>
-        </w:rPr>
-        <w:t>Table 8</w:t>
-      </w:r>
-      <w:r>
-        <w:rPr>
-          <w:b/>
-          <w:bCs/>
-        </w:rPr>
-        <w:t xml:space="preserve">. </w:t>
-      </w:r>
-      <w:r>
-        <w:rPr>
-          <w:b/>
-          <w:bCs/>
-        </w:rPr>
-        <w:t>Compensation</w:t>
-      </w:r>
-      <w:r>
-        <w:rPr>
-          <w:b/>
-          <w:bCs/>
-        </w:rPr>
-        <w:t xml:space="preserve"> </w:t>
-      </w:r>
-      <w:r>
-        <w:rPr>
-          <w:b/>
-          <w:bCs/>
-        </w:rPr>
-        <w:t xml:space="preserve">at different </w:t>
-      </w:r>
-      <w:r>
-        <w:rPr>
-          <w:b/>
-          <w:bCs/>
-        </w:rPr>
-        <w:t xml:space="preserve">water </w:t>
-      </w:r>
-      <w:r>
-        <w:rPr>
-          <w:b/>
-          <w:bCs/>
-        </w:rPr>
-        <w:t xml:space="preserve">prices </w:t>
-      </w:r>
-      <w:r>
-        <w:rPr>
-          <w:b/>
-          <w:bCs/>
-        </w:rPr>
-        <w:t xml:space="preserve">to purchase different target water volumes </w:t>
-      </w:r>
-      <w:r>
-        <w:rPr>
-          <w:b/>
-          <w:bCs/>
-        </w:rPr>
-        <w:t>($ billion</w:t>
-      </w:r>
-      <w:r>
-        <w:rPr>
-          <w:b/>
-          <w:bCs/>
-        </w:rPr>
-        <w:t xml:space="preserve">) </w:t>
-      </w:r>
-    </w:p>
-    <w:p>
-      <w:r>
-        <w:rPr>
-          <w:noProof/>
-        </w:rPr>
-        <w:drawing>
-          <wp:inline distT="0" distB="0" distL="0" distR="0" wp14:anchorId="2C8051A8" wp14:editId="1B10CDEC">
-            <wp:extent cx="4386876" cy="1671325"/>
-            <wp:effectExtent l="0" t="0" r="0" b="5080"/>
-            <wp:docPr id="22" name="Picture 22"/>
-            <wp:cNvGraphicFramePr>
-              <a:graphicFrameLocks xmlns:a="http://schemas.openxmlformats.org/drawingml/2006/main" noChangeAspect="1"/>
-            </wp:cNvGraphicFramePr>
-            <a:graphic xmlns:a="http://schemas.openxmlformats.org/drawingml/2006/main">
-              <a:graphicData uri="http://schemas.openxmlformats.org/drawingml/2006/picture">
-                <pic:pic xmlns:pic="http://schemas.openxmlformats.org/drawingml/2006/picture">
-                  <pic:nvPicPr>
-                    <pic:cNvPr id="1" name=""/>
-                    <pic:cNvPicPr/>
-                  </pic:nvPicPr>
-                  <pic:blipFill>
-                    <a:blip r:embed="rId30"/>
-                    <a:stretch>
-                      <a:fillRect/>
-                    </a:stretch>
-                  </pic:blipFill>
-                  <pic:spPr>
-                    <a:xfrm>
-                      <a:off x="0" y="0"/>
-                      <a:ext cx="4423766" cy="1685380"/>
-                    </a:xfrm>
-                    <a:prstGeom prst="rect">
-                      <a:avLst/>
-                    </a:prstGeom>
+                    <a:noFill/>
                   </pic:spPr>
                 </pic:pic>
               </a:graphicData>
@@ -7037,7 +7096,7 @@
                           </pic:cNvPicPr>
                         </pic:nvPicPr>
                         <pic:blipFill>
-                          <a:blip r:embed="rId31" cstate="print">
+                          <a:blip r:embed="rId30" cstate="print">
                             <a:extLst>
                               <a:ext uri="{28A0092B-C50C-407E-A947-70E740481C1C}">
                                 <a14:useLocalDpi xmlns:a14="http://schemas.microsoft.com/office/drawing/2010/main" val="0"/>
@@ -7156,7 +7215,6 @@
     </w:p>
     <w:p>
       <w:r>
-        <w:lastRenderedPageBreak/>
         <w:t xml:space="preserve">Enter withdraws and consumptive use according to the strategy identified in Step 1 or modifications to that strategy based on current conditions. </w:t>
       </w:r>
     </w:p>
@@ -7197,258 +7255,6 @@
       </w:r>
       <w:r>
         <w:t xml:space="preserve"> balance at the end of the year after deducting withdraws and consumptive use. End of Year balance = Available Water – Withdraw.</w:t>
-      </w:r>
-    </w:p>
-    <w:p>
-      <w:pPr>
-        <w:pStyle w:val="Heading2"/>
-      </w:pPr>
-      <w:r>
-        <w:t xml:space="preserve">5A. </w:t>
-      </w:r>
-      <w:r>
-        <w:t>Shared, Reserve Dashboard</w:t>
-      </w:r>
-    </w:p>
-    <w:p>
-      <w:r>
-        <w:t xml:space="preserve">The dashboard for the shared, reserve account is orange fill – all </w:t>
-      </w:r>
-      <w:r>
-        <w:t>accounts</w:t>
-      </w:r>
-      <w:r>
-        <w:t xml:space="preserve"> must agree to a purchase or sale</w:t>
-      </w:r>
-      <w:r>
-        <w:t xml:space="preserve"> (</w:t>
-      </w:r>
-      <w:r>
-        <w:t>Figure 9</w:t>
-      </w:r>
-      <w:r>
-        <w:t>)</w:t>
-      </w:r>
-      <w:r>
-        <w:t xml:space="preserve">. </w:t>
-      </w:r>
-    </w:p>
-    <w:p>
-      <w:r>
-        <w:rPr>
-          <w:noProof/>
-        </w:rPr>
-        <w:drawing>
-          <wp:inline distT="0" distB="0" distL="0" distR="0" wp14:anchorId="107210B4" wp14:editId="30F08D51">
-            <wp:extent cx="3851778" cy="1160060"/>
-            <wp:effectExtent l="19050" t="19050" r="15875" b="21590"/>
-            <wp:docPr id="28" name="Picture 28"/>
-            <wp:cNvGraphicFramePr>
-              <a:graphicFrameLocks xmlns:a="http://schemas.openxmlformats.org/drawingml/2006/main" noChangeAspect="1"/>
-            </wp:cNvGraphicFramePr>
-            <a:graphic xmlns:a="http://schemas.openxmlformats.org/drawingml/2006/main">
-              <a:graphicData uri="http://schemas.openxmlformats.org/drawingml/2006/picture">
-                <pic:pic xmlns:pic="http://schemas.openxmlformats.org/drawingml/2006/picture">
-                  <pic:nvPicPr>
-                    <pic:cNvPr id="1" name=""/>
-                    <pic:cNvPicPr/>
-                  </pic:nvPicPr>
-                  <pic:blipFill>
-                    <a:blip r:embed="rId32"/>
-                    <a:stretch>
-                      <a:fillRect/>
-                    </a:stretch>
-                  </pic:blipFill>
-                  <pic:spPr>
-                    <a:xfrm>
-                      <a:off x="0" y="0"/>
-                      <a:ext cx="3931002" cy="1183920"/>
-                    </a:xfrm>
-                    <a:prstGeom prst="rect">
-                      <a:avLst/>
-                    </a:prstGeom>
-                    <a:ln>
-                      <a:solidFill>
-                        <a:schemeClr val="tx1"/>
-                      </a:solidFill>
-                    </a:ln>
-                  </pic:spPr>
-                </pic:pic>
-              </a:graphicData>
-            </a:graphic>
-          </wp:inline>
-        </w:drawing>
-      </w:r>
-    </w:p>
-    <w:p>
-      <w:pPr>
-        <w:rPr>
-          <w:b/>
-          <w:bCs/>
-        </w:rPr>
-      </w:pPr>
-      <w:r>
-        <w:rPr>
-          <w:b/>
-          <w:bCs/>
-        </w:rPr>
-        <w:t>Figure 9</w:t>
-      </w:r>
-      <w:r>
-        <w:rPr>
-          <w:b/>
-          <w:bCs/>
-        </w:rPr>
-        <w:t xml:space="preserve">. </w:t>
-      </w:r>
-      <w:r>
-        <w:rPr>
-          <w:b/>
-          <w:bCs/>
-        </w:rPr>
-        <w:t xml:space="preserve">Shared, Reserve </w:t>
-      </w:r>
-      <w:r>
-        <w:rPr>
-          <w:b/>
-          <w:bCs/>
-        </w:rPr>
-        <w:t>a</w:t>
-      </w:r>
-      <w:r>
-        <w:rPr>
-          <w:b/>
-          <w:bCs/>
-        </w:rPr>
-        <w:t xml:space="preserve">ccount choices are a joint decision by all </w:t>
-      </w:r>
-      <w:r>
-        <w:rPr>
-          <w:b/>
-          <w:bCs/>
-        </w:rPr>
-        <w:t>participants</w:t>
-      </w:r>
-      <w:r>
-        <w:rPr>
-          <w:b/>
-          <w:bCs/>
-        </w:rPr>
-        <w:t>.</w:t>
-      </w:r>
-    </w:p>
-    <w:p>
-      <w:r>
-        <w:t xml:space="preserve">The current recommendation is keep the shared, reserve account balance steady – no sales or gifts to </w:t>
-      </w:r>
-      <w:r>
-        <w:t>participants</w:t>
-      </w:r>
-      <w:r>
-        <w:t xml:space="preserve"> in distress. </w:t>
-      </w:r>
-    </w:p>
-    <w:p>
-      <w:r>
-        <w:t>Selling</w:t>
-      </w:r>
-      <w:r>
-        <w:t xml:space="preserve"> or gifting</w:t>
-      </w:r>
-      <w:r>
-        <w:t xml:space="preserve"> water from the shared, reserve account </w:t>
-      </w:r>
-      <w:r>
-        <w:t xml:space="preserve">to other </w:t>
-      </w:r>
-      <w:r>
-        <w:t>accounts</w:t>
-      </w:r>
-      <w:r>
-        <w:t xml:space="preserve"> </w:t>
-      </w:r>
-      <w:r>
-        <w:t>will lower Lake Powell and/or Lake Mead levels</w:t>
-      </w:r>
-      <w:r>
-        <w:t>:</w:t>
-      </w:r>
-    </w:p>
-    <w:p>
-      <w:pPr>
-        <w:pStyle w:val="ListParagraph"/>
-        <w:numPr>
-          <w:ilvl w:val="0"/>
-          <w:numId w:val="31"/>
-        </w:numPr>
-      </w:pPr>
-      <w:r>
-        <w:t xml:space="preserve">Reduce storage in Lake Powell, heat the water temperature of Lake Powell storage (less stratification), increase the release water temperature, and push native, endangered fish of the Grand Canyon into unchartered territory -- more susceptible to prey by non-native fish. Higher Lake Powell levels and colder releases </w:t>
-      </w:r>
-      <w:r>
-        <w:t>maintain</w:t>
-      </w:r>
-      <w:r>
-        <w:t xml:space="preserve"> the status quo for</w:t>
-      </w:r>
-      <w:r>
-        <w:t xml:space="preserve"> endangered fish.</w:t>
-      </w:r>
-      <w:r>
-        <w:t xml:space="preserve"> The worksheet </w:t>
-      </w:r>
-      <w:proofErr w:type="spellStart"/>
-      <w:r>
-        <w:rPr>
-          <w:i/>
-          <w:iCs/>
-        </w:rPr>
-        <w:t>PowellReleaseTemperature</w:t>
-      </w:r>
-      <w:proofErr w:type="spellEnd"/>
-      <w:r>
-        <w:t xml:space="preserve"> provides a table and figure of the impacts on fish of less water storage in Lake Powell.</w:t>
-      </w:r>
-    </w:p>
-    <w:p>
-      <w:pPr>
-        <w:pStyle w:val="ListParagraph"/>
-        <w:numPr>
-          <w:ilvl w:val="0"/>
-          <w:numId w:val="31"/>
-        </w:numPr>
-      </w:pPr>
-      <w:r>
-        <w:t>R</w:t>
-      </w:r>
-      <w:r>
-        <w:t xml:space="preserve">educe the head available for hydropower generation, and speed the time that reservoirs reach their minimum power pools (where they can no longer generate energy). </w:t>
-      </w:r>
-      <w:r>
-        <w:t xml:space="preserve">When energy generation declines, </w:t>
-      </w:r>
-      <w:r>
-        <w:t>power customers</w:t>
-      </w:r>
-      <w:r>
-        <w:t xml:space="preserve"> must go on the spot energy market to purchase the energy shortfall.</w:t>
-      </w:r>
-      <w:r>
-        <w:t xml:space="preserve"> </w:t>
-      </w:r>
-      <w:r>
-        <w:t>The model of Colorado River basin accounts</w:t>
-      </w:r>
-      <w:r>
-        <w:t xml:space="preserve"> not quantify the impacts of reduced hydropower generation.</w:t>
-      </w:r>
-    </w:p>
-    <w:p>
-      <w:r>
-        <w:t>Both impacts will depend on how combined storage is split between Lake Powell and Lake Mead (see next section)</w:t>
-      </w:r>
-      <w:r>
-        <w:t>.</w:t>
       </w:r>
     </w:p>
     <w:p>
@@ -7485,1597 +7291,24 @@
         <w:pStyle w:val="Heading2"/>
       </w:pPr>
       <w:r>
-        <w:t xml:space="preserve">6A. </w:t>
-      </w:r>
-      <w:r>
-        <w:t>Combined Storage – End of Year</w:t>
-      </w:r>
-    </w:p>
-    <w:p>
-      <w:r>
-        <w:t>The combined storage – end of the year is the combined storage in Lake Powell and Lake Mead at the end of the year after all account withdraws and consumptive use. This volume is the sum of the end-of-year- balances in all accounts.</w:t>
-      </w:r>
-    </w:p>
-    <w:p>
-      <w:pPr>
-        <w:pStyle w:val="Heading1"/>
-      </w:pPr>
-      <w:r>
-        <w:lastRenderedPageBreak/>
-        <w:t xml:space="preserve">Step 7. </w:t>
-      </w:r>
-      <w:r>
-        <w:t>Assign Combined Storage to Powell and Mead</w:t>
-      </w:r>
-    </w:p>
-    <w:p>
-      <w:r>
-        <w:t>All participants together a</w:t>
-      </w:r>
-      <w:r>
-        <w:t>ssign the end-of-year combined storage to Lake Powell and Lake Mead. Enter as percent where 50% split</w:t>
-      </w:r>
-      <w:r>
-        <w:t>s</w:t>
-      </w:r>
-      <w:r>
-        <w:t xml:space="preserve"> the combined storage equally between the two reservoirs and 75% place</w:t>
-      </w:r>
-      <w:r>
-        <w:t>s</w:t>
-      </w:r>
-      <w:r>
-        <w:t xml:space="preserve"> more storage in Lake Powell.</w:t>
-      </w:r>
-      <w:r>
-        <w:t xml:space="preserve"> </w:t>
-      </w:r>
-    </w:p>
-    <w:p>
-      <w:r>
-        <w:t>After entering a percent split, the</w:t>
-      </w:r>
-      <w:r>
-        <w:t xml:space="preserve"> following items will calculate:</w:t>
-      </w:r>
-    </w:p>
-    <w:p>
-      <w:pPr>
-        <w:pStyle w:val="Heading3"/>
-      </w:pPr>
-      <w:r>
-        <w:t>(</w:t>
-      </w:r>
-      <w:proofErr w:type="spellStart"/>
-      <w:r>
-        <w:t>i</w:t>
-      </w:r>
-      <w:proofErr w:type="spellEnd"/>
-      <w:r>
-        <w:t>)</w:t>
-      </w:r>
-      <w:r>
-        <w:t xml:space="preserve"> </w:t>
-      </w:r>
-      <w:r>
-        <w:t>Powell and Mead storage volumes and levels</w:t>
-      </w:r>
-    </w:p>
-    <w:p>
-      <w:r>
-        <w:t xml:space="preserve">The model uses the elevation-area-volume relationships for the reservoirs to calculate storage level from volume. See the left and right hand side of </w:t>
-      </w:r>
-      <w:r>
-        <w:t>Figure 11</w:t>
-      </w:r>
-      <w:r>
-        <w:t xml:space="preserve"> for critical levels and volumes such as dead pool (0 </w:t>
-      </w:r>
-      <w:proofErr w:type="spellStart"/>
-      <w:r>
-        <w:t>maf</w:t>
-      </w:r>
-      <w:proofErr w:type="spellEnd"/>
-      <w:r>
-        <w:t xml:space="preserve"> storage) and minimum power pool (penstock elevations) to avoid.</w:t>
-      </w:r>
-    </w:p>
-    <w:p>
-      <w:pPr>
-        <w:pStyle w:val="Heading3"/>
-      </w:pPr>
-      <w:r>
-        <w:t xml:space="preserve">(ii) </w:t>
-      </w:r>
-      <w:r>
-        <w:t>Lake Powell release to achieve Powell and Mead storage</w:t>
-      </w:r>
-      <w:r>
-        <w:t xml:space="preserve"> volumes</w:t>
-      </w:r>
-    </w:p>
-    <w:p>
-      <w:r>
-        <w:t xml:space="preserve">This is the </w:t>
-      </w:r>
-      <w:r>
-        <w:t xml:space="preserve">annual </w:t>
-      </w:r>
-      <w:r>
-        <w:t xml:space="preserve">release from Lake Powell to achieve the specified storage volumes in Lake Powell and Lake Mead. </w:t>
-      </w:r>
-      <w:r>
-        <w:t xml:space="preserve">Compare to numbers such as 7 to 9 </w:t>
-      </w:r>
-      <w:proofErr w:type="spellStart"/>
-      <w:r>
-        <w:t>maf</w:t>
-      </w:r>
-      <w:proofErr w:type="spellEnd"/>
-      <w:r>
-        <w:t xml:space="preserve"> per year that are the target of equalization releases (</w:t>
-      </w:r>
-      <w:r>
-        <w:t>Figure 13</w:t>
-      </w:r>
-      <w:r>
-        <w:t>)</w:t>
-      </w:r>
-      <w:r>
-        <w:fldChar w:fldCharType="begin"/>
-      </w:r>
-      <w:r>
-        <w:instrText xml:space="preserve"> ADDIN EN.CITE &lt;EndNote&gt;&lt;Cite&gt;&lt;Author&gt;USBR&lt;/Author&gt;&lt;Year&gt;2007&lt;/Year&gt;&lt;RecNum&gt;2736&lt;/RecNum&gt;&lt;DisplayText&gt;(USBR, 2007)&lt;/DisplayText&gt;&lt;record&gt;&lt;rec-number&gt;2736&lt;/rec-number&gt;&lt;foreign-keys&gt;&lt;key app="EN" db-id="xxt5ta9pd995dwesap0pdzzp2weaz0w9werf" timestamp="1600884226"&gt;2736&lt;/key&gt;&lt;/foreign-keys&gt;&lt;ref-type name="Report"&gt;27&lt;/ref-type&gt;&lt;contributors&gt;&lt;authors&gt;&lt;author&gt;USBR&lt;/author&gt;&lt;/authors&gt;&lt;/contributors&gt;&lt;titles&gt;&lt;title&gt;Record of Decision: Colorado River Interim Guidelines for Lower Basin Shortages and Coordinated Operations for Lakes Powell and Mead&lt;/title&gt;&lt;/titles&gt;&lt;pages&gt;58&lt;/pages&gt;&lt;volume&gt;Appendix A. CRSS Documentation&lt;/volume&gt;&lt;dates&gt;&lt;year&gt;2007&lt;/year&gt;&lt;pub-dates&gt;&lt;date&gt;November&lt;/date&gt;&lt;/pub-dates&gt;&lt;/dates&gt;&lt;publisher&gt;U.S. Bureau of Reclamation&lt;/publisher&gt;&lt;urls&gt;&lt;related-urls&gt;&lt;url&gt;https://www.usbr.gov/lc/region/programs/strategies/RecordofDecision.pdf&lt;/url&gt;&lt;/related-urls&gt;&lt;/urls&gt;&lt;/record&gt;&lt;/Cite&gt;&lt;/EndNote&gt;</w:instrText>
-      </w:r>
-      <w:r>
-        <w:fldChar w:fldCharType="separate"/>
-      </w:r>
-      <w:r>
-        <w:rPr>
-          <w:noProof/>
-        </w:rPr>
-        <w:t>(USBR, 2007)</w:t>
-      </w:r>
-      <w:r>
-        <w:fldChar w:fldCharType="end"/>
-      </w:r>
-      <w:r>
-        <w:t xml:space="preserve">. </w:t>
-      </w:r>
-      <w:r>
-        <w:t>N</w:t>
-      </w:r>
-      <w:r>
-        <w:t xml:space="preserve">ote that as combined storage declines, it will become harder to achieve the 7-9 </w:t>
-      </w:r>
-      <w:proofErr w:type="spellStart"/>
-      <w:r>
-        <w:t>maf</w:t>
-      </w:r>
-      <w:proofErr w:type="spellEnd"/>
-      <w:r>
-        <w:t xml:space="preserve"> targets.</w:t>
-      </w:r>
-      <w:r>
-        <w:t xml:space="preserve"> This Powell release is calculated as (all terms </w:t>
-      </w:r>
-      <w:proofErr w:type="spellStart"/>
-      <w:r>
-        <w:t>maf</w:t>
-      </w:r>
-      <w:proofErr w:type="spellEnd"/>
-      <w:r>
-        <w:t>):</w:t>
-      </w:r>
-    </w:p>
-    <w:p>
-      <w:r>
-        <w:t xml:space="preserve">Powell </w:t>
-      </w:r>
-      <w:r>
-        <w:t>Release = -</w:t>
-      </w:r>
-      <w:r>
-        <w:t>[</w:t>
-      </w:r>
-      <w:r>
-        <w:t>Powell end storage</w:t>
-      </w:r>
-      <w:r>
-        <w:t>]</w:t>
-      </w:r>
-      <w:r>
-        <w:t xml:space="preserve"> + </w:t>
-      </w:r>
-      <w:r>
-        <w:t>[</w:t>
-      </w:r>
-      <w:r>
-        <w:t>Powell start storage</w:t>
-      </w:r>
-      <w:r>
-        <w:t>]</w:t>
-      </w:r>
-      <w:r>
-        <w:t xml:space="preserve"> + </w:t>
-      </w:r>
-      <w:r>
-        <w:t>[</w:t>
-      </w:r>
-      <w:r>
-        <w:t xml:space="preserve">Powell </w:t>
-      </w:r>
-      <w:r>
-        <w:t>n</w:t>
-      </w:r>
-      <w:r>
-        <w:t xml:space="preserve">atural </w:t>
-      </w:r>
-      <w:r>
-        <w:t>i</w:t>
-      </w:r>
-      <w:r>
-        <w:t>nflow</w:t>
-      </w:r>
-      <w:r>
-        <w:t>]</w:t>
-      </w:r>
-      <w:r>
-        <w:t xml:space="preserve"> </w:t>
-      </w:r>
-      <w:r>
-        <w:t>–</w:t>
-      </w:r>
-      <w:r>
-        <w:t xml:space="preserve"> </w:t>
-      </w:r>
-      <w:r>
-        <w:t>[</w:t>
-      </w:r>
-      <w:r>
-        <w:t xml:space="preserve">Upper Basin </w:t>
-      </w:r>
-      <w:r>
-        <w:t>c</w:t>
-      </w:r>
-      <w:r>
-        <w:t>onsume</w:t>
-      </w:r>
-      <w:r>
-        <w:t>]</w:t>
-      </w:r>
-      <w:r>
-        <w:t xml:space="preserve"> </w:t>
-      </w:r>
-      <w:r>
-        <w:t>–</w:t>
-      </w:r>
-      <w:r>
-        <w:t xml:space="preserve"> </w:t>
-      </w:r>
-      <w:r>
-        <w:t>[</w:t>
-      </w:r>
-      <w:r>
-        <w:t xml:space="preserve">Powell </w:t>
-      </w:r>
-      <w:r>
-        <w:t>e</w:t>
-      </w:r>
-      <w:r>
-        <w:t>vaporation</w:t>
-      </w:r>
-      <w:r>
-        <w:t>]</w:t>
-      </w:r>
-      <w:r>
-        <w:tab/>
-        <w:t>(Equation 3)</w:t>
-      </w:r>
-    </w:p>
-    <w:p>
-      <w:r>
-        <w:t>A negative release is infeasible and means too much water is already in Lake Mead. Specify a lower percentage in Step 7</w:t>
-      </w:r>
-      <w:r>
-        <w:t xml:space="preserve"> – lower Powell end storage</w:t>
-      </w:r>
-      <w:r>
-        <w:t>.</w:t>
-      </w:r>
-    </w:p>
-    <w:p>
-      <w:pPr>
-        <w:pStyle w:val="Heading3"/>
-      </w:pPr>
-      <w:r>
-        <w:t>(iii) Turbine release water temperature</w:t>
-      </w:r>
-    </w:p>
-    <w:p>
-      <w:r>
-        <w:t xml:space="preserve">The temperature of water released through the Lake Powell penstocks to generate hydropower. This data is pulled from observations of </w:t>
-      </w:r>
-      <w:r>
-        <w:t xml:space="preserve">release </w:t>
-      </w:r>
-      <w:r>
-        <w:t>water temperature</w:t>
-      </w:r>
-      <w:r>
-        <w:t xml:space="preserve"> and temperature profiles at </w:t>
-      </w:r>
-      <w:proofErr w:type="spellStart"/>
-      <w:r>
-        <w:t>Wahweap</w:t>
-      </w:r>
-      <w:proofErr w:type="spellEnd"/>
-      <w:r>
-        <w:t xml:space="preserve"> </w:t>
-      </w:r>
-      <w:r>
-        <w:fldChar w:fldCharType="begin"/>
-      </w:r>
-      <w:r>
-        <w:instrText xml:space="preserve"> ADDIN EN.CITE &lt;EndNote&gt;&lt;Cite&gt;&lt;Author&gt;Wheeler&lt;/Author&gt;&lt;Year&gt;2021&lt;/Year&gt;&lt;RecNum&gt;2802&lt;/RecNum&gt;&lt;Suffix&gt;`, Appendix 1&lt;/Suffix&gt;&lt;DisplayText&gt;(Wheeler et al., 2021, Appendix 1)&lt;/DisplayText&gt;&lt;record&gt;&lt;rec-number&gt;2802&lt;/rec-number&gt;&lt;foreign-keys&gt;&lt;key app="EN" db-id="xxt5ta9pd995dwesap0pdzzp2weaz0w9werf" timestamp="1624663065"&gt;2802&lt;/key&gt;&lt;/foreign-keys&gt;&lt;ref-type name="Report"&gt;27&lt;/ref-type&gt;&lt;contributors&gt;&lt;authors&gt;&lt;author&gt;Kevin Wheeler&lt;/author&gt;&lt;author&gt;Eric Kuhn&lt;/author&gt;&lt;author&gt;Lindsey Bruckerhoff&lt;/author&gt;&lt;author&gt;Brad Udall&lt;/author&gt;&lt;author&gt;Jian Wang&lt;/author&gt;&lt;author&gt;Lael Gilbert&lt;/author&gt;&lt;author&gt;Sara Goeking&lt;/author&gt;&lt;author&gt;Alan Kasprak&lt;/author&gt;&lt;author&gt;Bryce Mihalevich&lt;/author&gt;&lt;author&gt;Bethany Neilson&lt;/author&gt;&lt;author&gt;Homa Salehabadi&lt;/author&gt;&lt;author&gt;John C. Schmidt&lt;/author&gt;&lt;/authors&gt;&lt;/contributors&gt;&lt;titles&gt;&lt;title&gt;Alternative Management Paradigms for the Future of the Colorado and Green Rivers&lt;/title&gt;&lt;/titles&gt;&lt;pages&gt;47&lt;/pages&gt;&lt;number&gt;White Paper #2&lt;/number&gt;&lt;dates&gt;&lt;year&gt;2021&lt;/year&gt;&lt;pub-dates&gt;&lt;date&gt;January&lt;/date&gt;&lt;/pub-dates&gt;&lt;/dates&gt;&lt;pub-location&gt;Logan, Utah&lt;/pub-location&gt;&lt;publisher&gt;Center for Colorado River Studies, Utah State University&lt;/publisher&gt;&lt;urls&gt;&lt;related-urls&gt;&lt;url&gt;https://qcnr.usu.edu/coloradoriver/files/WhitePaper_6.pdf&lt;/url&gt;&lt;/related-urls&gt;&lt;/urls&gt;&lt;/record&gt;&lt;/Cite&gt;&lt;/EndNote&gt;</w:instrText>
-      </w:r>
-      <w:r>
-        <w:fldChar w:fldCharType="separate"/>
-      </w:r>
-      <w:r>
-        <w:rPr>
-          <w:noProof/>
-        </w:rPr>
-        <w:t>(Wheeler et al., 2021, Appendix 1)</w:t>
-      </w:r>
-      <w:r>
-        <w:fldChar w:fldCharType="end"/>
-      </w:r>
-      <w:r>
-        <w:t>.</w:t>
-      </w:r>
-    </w:p>
-    <w:p>
-      <w:pPr>
-        <w:pStyle w:val="Heading3"/>
-      </w:pPr>
-      <w:r>
-        <w:t>(iv) S</w:t>
-      </w:r>
-      <w:r>
-        <w:t xml:space="preserve">uitability </w:t>
-      </w:r>
-      <w:r>
-        <w:t>for</w:t>
-      </w:r>
-      <w:r>
-        <w:t xml:space="preserve"> native, endangered fish of the Grand Canyon</w:t>
-      </w:r>
-    </w:p>
-    <w:p>
-      <w:r>
-        <w:t xml:space="preserve">As </w:t>
-      </w:r>
-      <w:r>
-        <w:t xml:space="preserve">Lake Powell </w:t>
-      </w:r>
-      <w:r>
-        <w:t xml:space="preserve">release water temperature rises, </w:t>
-      </w:r>
-      <w:r>
-        <w:t xml:space="preserve">outcomes become more uncertain for endangered, </w:t>
-      </w:r>
-      <w:r>
-        <w:t>native</w:t>
-      </w:r>
-      <w:r>
-        <w:t xml:space="preserve"> </w:t>
-      </w:r>
-      <w:r>
-        <w:t>fish of the Grand Canyon</w:t>
-      </w:r>
-      <w:r>
-        <w:t xml:space="preserve">. The endangered, native fish </w:t>
-      </w:r>
-      <w:r>
-        <w:t xml:space="preserve">become more susceptible to competition and prey by introduced non-native fish. </w:t>
-      </w:r>
-      <w:r>
-        <w:t xml:space="preserve">Colder releases preserve the status quo. </w:t>
-      </w:r>
-      <w:r>
-        <w:t>Table 9</w:t>
-      </w:r>
-      <w:r>
-        <w:t xml:space="preserve"> shows the breakpoints of temperature suitability for native fish </w:t>
-      </w:r>
-      <w:r>
-        <w:fldChar w:fldCharType="begin"/>
-      </w:r>
-      <w:r>
-        <w:instrText xml:space="preserve"> ADDIN EN.CITE &lt;EndNote&gt;&lt;Cite&gt;&lt;Author&gt;Wheeler&lt;/Author&gt;&lt;Year&gt;2021&lt;/Year&gt;&lt;RecNum&gt;2802&lt;/RecNum&gt;&lt;Suffix&gt;`, Appendix 1&lt;/Suffix&gt;&lt;DisplayText&gt;(Wheeler et al., 2021, Appendix 1)&lt;/DisplayText&gt;&lt;record&gt;&lt;rec-number&gt;2802&lt;/rec-number&gt;&lt;foreign-keys&gt;&lt;key app="EN" db-id="xxt5ta9pd995dwesap0pdzzp2weaz0w9werf" timestamp="1624663065"&gt;2802&lt;/key&gt;&lt;/foreign-keys&gt;&lt;ref-type name="Report"&gt;27&lt;/ref-type&gt;&lt;contributors&gt;&lt;authors&gt;&lt;author&gt;Kevin Wheeler&lt;/author&gt;&lt;author&gt;Eric Kuhn&lt;/author&gt;&lt;author&gt;Lindsey Bruckerhoff&lt;/author&gt;&lt;author&gt;Brad Udall&lt;/author&gt;&lt;author&gt;Jian Wang&lt;/author&gt;&lt;author&gt;Lael Gilbert&lt;/author&gt;&lt;author&gt;Sara Goeking&lt;/author&gt;&lt;author&gt;Alan Kasprak&lt;/author&gt;&lt;author&gt;Bryce Mihalevich&lt;/author&gt;&lt;author&gt;Bethany Neilson&lt;/author&gt;&lt;author&gt;Homa Salehabadi&lt;/author&gt;&lt;author&gt;John C. Schmidt&lt;/author&gt;&lt;/authors&gt;&lt;/contributors&gt;&lt;titles&gt;&lt;title&gt;Alternative Management Paradigms for the Future of the Colorado and Green Rivers&lt;/title&gt;&lt;/titles&gt;&lt;pages&gt;47&lt;/pages&gt;&lt;number&gt;White Paper #2&lt;/number&gt;&lt;dates&gt;&lt;year&gt;2021&lt;/year&gt;&lt;pub-dates&gt;&lt;date&gt;January&lt;/date&gt;&lt;/pub-dates&gt;&lt;/dates&gt;&lt;pub-location&gt;Logan, Utah&lt;/pub-location&gt;&lt;publisher&gt;Center for Colorado River Studies, Utah State University&lt;/publisher&gt;&lt;urls&gt;&lt;related-urls&gt;&lt;url&gt;https://qcnr.usu.edu/coloradoriver/files/WhitePaper_6.pdf&lt;/url&gt;&lt;/related-urls&gt;&lt;/urls&gt;&lt;/record&gt;&lt;/Cite&gt;&lt;/EndNote&gt;</w:instrText>
-      </w:r>
-      <w:r>
-        <w:fldChar w:fldCharType="separate"/>
-      </w:r>
-      <w:r>
-        <w:rPr>
-          <w:noProof/>
-        </w:rPr>
-        <w:t>(Wheeler et al., 2021, Appendix 1)</w:t>
-      </w:r>
-      <w:r>
-        <w:fldChar w:fldCharType="end"/>
-      </w:r>
-      <w:r>
-        <w:t>.</w:t>
-      </w:r>
-    </w:p>
-    <w:p>
-      <w:pPr>
-        <w:pStyle w:val="Heading3"/>
-      </w:pPr>
-      <w:r>
-        <w:t>(v) Suitability for tailwater trout</w:t>
-      </w:r>
-    </w:p>
-    <w:p>
-      <w:r>
-        <w:t xml:space="preserve">The tailwater trout are an introduced species, require colder water, and live in the Colorado River reach from Glen Canyon Dam to Lee Ferry (and possibly below). </w:t>
-      </w:r>
-      <w:r>
-        <w:t>Table 9</w:t>
-      </w:r>
-      <w:r>
-        <w:t xml:space="preserve"> shows the breakpoints of temperature suitability for tailwater trout </w:t>
-      </w:r>
-      <w:r>
-        <w:fldChar w:fldCharType="begin"/>
-      </w:r>
-      <w:r>
-        <w:instrText xml:space="preserve"> ADDIN EN.CITE &lt;EndNote&gt;&lt;Cite&gt;&lt;Author&gt;Wheeler&lt;/Author&gt;&lt;Year&gt;2021&lt;/Year&gt;&lt;RecNum&gt;2802&lt;/RecNum&gt;&lt;Suffix&gt;`, Appendix 1&lt;/Suffix&gt;&lt;DisplayText&gt;(Wheeler et al., 2021, Appendix 1)&lt;/DisplayText&gt;&lt;record&gt;&lt;rec-number&gt;2802&lt;/rec-number&gt;&lt;foreign-keys&gt;&lt;key app="EN" db-id="xxt5ta9pd995dwesap0pdzzp2weaz0w9werf" timestamp="1624663065"&gt;2802&lt;/key&gt;&lt;/foreign-keys&gt;&lt;ref-type name="Report"&gt;27&lt;/ref-type&gt;&lt;contributors&gt;&lt;authors&gt;&lt;author&gt;Kevin Wheeler&lt;/author&gt;&lt;author&gt;Eric Kuhn&lt;/author&gt;&lt;author&gt;Lindsey Bruckerhoff&lt;/author&gt;&lt;author&gt;Brad Udall&lt;/author&gt;&lt;author&gt;Jian Wang&lt;/author&gt;&lt;author&gt;Lael Gilbert&lt;/author&gt;&lt;author&gt;Sara Goeking&lt;/author&gt;&lt;author&gt;Alan Kasprak&lt;/author&gt;&lt;author&gt;Bryce Mihalevich&lt;/author&gt;&lt;author&gt;Bethany Neilson&lt;/author&gt;&lt;author&gt;Homa Salehabadi&lt;/author&gt;&lt;author&gt;John C. Schmidt&lt;/author&gt;&lt;/authors&gt;&lt;/contributors&gt;&lt;titles&gt;&lt;title&gt;Alternative Management Paradigms for the Future of the Colorado and Green Rivers&lt;/title&gt;&lt;/titles&gt;&lt;pages&gt;47&lt;/pages&gt;&lt;number&gt;White Paper #2&lt;/number&gt;&lt;dates&gt;&lt;year&gt;2021&lt;/year&gt;&lt;pub-dates&gt;&lt;date&gt;January&lt;/date&gt;&lt;/pub-dates&gt;&lt;/dates&gt;&lt;pub-location&gt;Logan, Utah&lt;/pub-location&gt;&lt;publisher&gt;Center for Colorado River Studies, Utah State University&lt;/publisher&gt;&lt;urls&gt;&lt;related-urls&gt;&lt;url&gt;https://qcnr.usu.edu/coloradoriver/files/WhitePaper_6.pdf&lt;/url&gt;&lt;/related-urls&gt;&lt;/urls&gt;&lt;/record&gt;&lt;/Cite&gt;&lt;/EndNote&gt;</w:instrText>
-      </w:r>
-      <w:r>
-        <w:fldChar w:fldCharType="separate"/>
-      </w:r>
-      <w:r>
-        <w:rPr>
-          <w:noProof/>
-        </w:rPr>
-        <w:t>(Wheeler et al., 2021, Appendix 1)</w:t>
-      </w:r>
-      <w:r>
-        <w:fldChar w:fldCharType="end"/>
-      </w:r>
-      <w:r>
-        <w:t>.</w:t>
-      </w:r>
-    </w:p>
-    <w:p>
-      <w:r>
-        <w:t xml:space="preserve">Box 2 shows an example of the impacts of 13.8 </w:t>
-      </w:r>
-      <w:proofErr w:type="spellStart"/>
-      <w:r>
-        <w:t>maf</w:t>
-      </w:r>
-      <w:proofErr w:type="spellEnd"/>
-      <w:r>
-        <w:t xml:space="preserve"> of combined storage if assign 65% of that storage to </w:t>
-      </w:r>
-      <w:r>
-        <w:t>L</w:t>
-      </w:r>
-      <w:r>
-        <w:t>ake Powell.</w:t>
-      </w:r>
-    </w:p>
-    <w:p>
-      <w:r>
-        <w:rPr>
-          <w:noProof/>
-        </w:rPr>
-        <w:lastRenderedPageBreak/>
-        <w:drawing>
-          <wp:inline distT="0" distB="0" distL="0" distR="0" wp14:anchorId="1F656737" wp14:editId="1DC2EAE0">
-            <wp:extent cx="5848350" cy="3886200"/>
-            <wp:effectExtent l="0" t="0" r="0" b="0"/>
-            <wp:docPr id="21" name="Picture 21"/>
-            <wp:cNvGraphicFramePr>
-              <a:graphicFrameLocks xmlns:a="http://schemas.openxmlformats.org/drawingml/2006/main" noChangeAspect="1"/>
-            </wp:cNvGraphicFramePr>
-            <a:graphic xmlns:a="http://schemas.openxmlformats.org/drawingml/2006/main">
-              <a:graphicData uri="http://schemas.openxmlformats.org/drawingml/2006/picture">
-                <pic:pic xmlns:pic="http://schemas.openxmlformats.org/drawingml/2006/picture">
-                  <pic:nvPicPr>
-                    <pic:cNvPr id="0" name="Picture 5"/>
-                    <pic:cNvPicPr>
-                      <a:picLocks noChangeAspect="1" noChangeArrowheads="1"/>
-                    </pic:cNvPicPr>
-                  </pic:nvPicPr>
-                  <pic:blipFill>
-                    <a:blip r:embed="rId33">
-                      <a:extLst>
-                        <a:ext uri="{28A0092B-C50C-407E-A947-70E740481C1C}">
-                          <a14:useLocalDpi xmlns:a14="http://schemas.microsoft.com/office/drawing/2010/main" val="0"/>
-                        </a:ext>
-                      </a:extLst>
-                    </a:blip>
-                    <a:srcRect/>
-                    <a:stretch>
-                      <a:fillRect/>
-                    </a:stretch>
-                  </pic:blipFill>
-                  <pic:spPr bwMode="auto">
-                    <a:xfrm>
-                      <a:off x="0" y="0"/>
-                      <a:ext cx="5848350" cy="3886200"/>
-                    </a:xfrm>
-                    <a:prstGeom prst="rect">
-                      <a:avLst/>
-                    </a:prstGeom>
-                    <a:noFill/>
-                  </pic:spPr>
-                </pic:pic>
-              </a:graphicData>
-            </a:graphic>
-          </wp:inline>
-        </w:drawing>
-      </w:r>
-    </w:p>
-    <w:p>
-      <w:pPr>
-        <w:pStyle w:val="Heading2"/>
-      </w:pPr>
-      <w:r>
-        <w:t xml:space="preserve">7A. </w:t>
-      </w:r>
-      <w:r>
-        <w:t>Consider four issues</w:t>
-      </w:r>
-      <w:r>
-        <w:t xml:space="preserve"> </w:t>
-      </w:r>
-      <w:r>
-        <w:t>to</w:t>
-      </w:r>
-      <w:r>
-        <w:t xml:space="preserve"> </w:t>
-      </w:r>
-      <w:r>
-        <w:t>split</w:t>
-      </w:r>
-      <w:r>
-        <w:t xml:space="preserve"> the combined storage </w:t>
-      </w:r>
-      <w:r>
-        <w:t xml:space="preserve">between the </w:t>
-      </w:r>
-      <w:r>
-        <w:t>two reservoirs</w:t>
-      </w:r>
-      <w:r>
-        <w:t>:</w:t>
-      </w:r>
-    </w:p>
-    <w:p>
-      <w:pPr>
-        <w:pStyle w:val="Heading3"/>
-      </w:pPr>
-      <w:r>
-        <w:t>(</w:t>
-      </w:r>
-      <w:proofErr w:type="spellStart"/>
-      <w:r>
-        <w:t>i</w:t>
-      </w:r>
-      <w:proofErr w:type="spellEnd"/>
-      <w:r>
-        <w:t xml:space="preserve">) </w:t>
-      </w:r>
-      <w:r>
-        <w:t>Preserve status quo for</w:t>
-      </w:r>
-      <w:r>
-        <w:t xml:space="preserve"> endangered, native fish of the Grand Canyon</w:t>
-      </w:r>
-    </w:p>
-    <w:p>
-      <w:r>
-        <w:t xml:space="preserve">As Lake Powell water storage drops to the turbine release elevation of 3,490 feet (4 </w:t>
-      </w:r>
-      <w:proofErr w:type="spellStart"/>
-      <w:r>
-        <w:t>maf</w:t>
-      </w:r>
-      <w:proofErr w:type="spellEnd"/>
-      <w:r>
-        <w:t>), the water stored in Lake Powell heats</w:t>
-      </w:r>
-      <w:r>
-        <w:t xml:space="preserve"> (less stratification), increases release water temperature</w:t>
-      </w:r>
-      <w:r>
-        <w:t xml:space="preserve"> through the hydropower turbines</w:t>
-      </w:r>
-      <w:r>
-        <w:t xml:space="preserve">, and </w:t>
-      </w:r>
-      <w:r>
-        <w:t>increases uncertainty in outcome for</w:t>
-      </w:r>
-      <w:r>
-        <w:t xml:space="preserve"> </w:t>
-      </w:r>
-      <w:r>
-        <w:t>endangered</w:t>
-      </w:r>
-      <w:r>
-        <w:t xml:space="preserve">, native </w:t>
-      </w:r>
-      <w:r>
-        <w:t xml:space="preserve"> fish of the Grand Canyon</w:t>
-      </w:r>
-      <w:r>
-        <w:t>. The endangered, native fish become</w:t>
-      </w:r>
-      <w:r>
-        <w:t xml:space="preserve"> </w:t>
-      </w:r>
-      <w:r>
-        <w:t>more susceptible to prey by non-native fish (</w:t>
-      </w:r>
-      <w:r>
-        <w:t>Figure 10</w:t>
-      </w:r>
-      <w:r>
-        <w:t>, left</w:t>
-      </w:r>
-      <w:r>
-        <w:t>).</w:t>
-      </w:r>
-      <w:r>
-        <w:t xml:space="preserve"> Higher Lake Powell levels and colder water releases preserve the status quo.</w:t>
-      </w:r>
-      <w:r>
-        <w:t xml:space="preserve"> </w:t>
-      </w:r>
-      <w:r>
-        <w:t>Table 9</w:t>
-      </w:r>
-      <w:r>
-        <w:t xml:space="preserve"> summarizes the important </w:t>
-      </w:r>
-      <w:r>
-        <w:t xml:space="preserve">Lake Powell </w:t>
-      </w:r>
-      <w:r>
-        <w:t xml:space="preserve">elevation break points for fish. </w:t>
-      </w:r>
-      <w:r>
-        <w:t>To delay these n</w:t>
-      </w:r>
-      <w:r>
-        <w:t>egative impacts on fish</w:t>
-      </w:r>
-      <w:r>
-        <w:t xml:space="preserve">, managers can </w:t>
-      </w:r>
-      <w:r>
-        <w:t xml:space="preserve">forego release and hydropower generation through the turbines and </w:t>
-      </w:r>
-      <w:r>
-        <w:t xml:space="preserve">instead </w:t>
-      </w:r>
-      <w:r>
-        <w:t>releas</w:t>
-      </w:r>
-      <w:r>
-        <w:t>e</w:t>
-      </w:r>
-      <w:r>
-        <w:t xml:space="preserve"> water through the low elevation river outlets (elevation 3,370 feet; 0 </w:t>
-      </w:r>
-      <w:proofErr w:type="spellStart"/>
-      <w:r>
-        <w:t>maf</w:t>
-      </w:r>
-      <w:proofErr w:type="spellEnd"/>
-      <w:r>
-        <w:t xml:space="preserve">; </w:t>
-      </w:r>
-      <w:r>
-        <w:t>Figure 11</w:t>
-      </w:r>
-      <w:r>
-        <w:t>). For example, an 18</w:t>
-      </w:r>
-      <w:r>
-        <w:rPr>
-          <w:vertAlign w:val="superscript"/>
-        </w:rPr>
-        <w:t>o</w:t>
-      </w:r>
-      <w:r>
-        <w:t xml:space="preserve">C release through the river outlets requires 5.9 </w:t>
-      </w:r>
-      <w:proofErr w:type="spellStart"/>
-      <w:r>
-        <w:t>maf</w:t>
-      </w:r>
-      <w:proofErr w:type="spellEnd"/>
-      <w:r>
-        <w:t xml:space="preserve"> less storage than an 18</w:t>
-      </w:r>
-      <w:r>
-        <w:rPr>
-          <w:vertAlign w:val="superscript"/>
-        </w:rPr>
-        <w:t>o</w:t>
-      </w:r>
-      <w:r>
-        <w:t>C release through hydropower turbines</w:t>
-      </w:r>
-      <w:r>
-        <w:t xml:space="preserve"> (elevation 3,600 feet on </w:t>
-      </w:r>
-      <w:r>
-        <w:t>Figure 11</w:t>
-      </w:r>
-      <w:r>
-        <w:t xml:space="preserve"> left plot </w:t>
-      </w:r>
-      <w:r>
-        <w:t xml:space="preserve">compared </w:t>
-      </w:r>
-      <w:r>
-        <w:t>to 3,525 feet on right plot)</w:t>
-      </w:r>
-      <w:r>
-        <w:t>.</w:t>
-      </w:r>
-      <w:r>
-        <w:t xml:space="preserve"> This information is also presented on the </w:t>
-      </w:r>
-      <w:proofErr w:type="spellStart"/>
-      <w:r>
-        <w:rPr>
-          <w:i/>
-          <w:iCs/>
-        </w:rPr>
-        <w:t>PowellReleaseTemperature</w:t>
-      </w:r>
-      <w:proofErr w:type="spellEnd"/>
-      <w:r>
-        <w:t xml:space="preserve"> worksheet.</w:t>
-      </w:r>
-    </w:p>
-    <w:p>
-      <w:pPr>
-        <w:pStyle w:val="ListParagraph"/>
-      </w:pPr>
-    </w:p>
-    <w:p>
-      <w:pPr>
-        <w:rPr>
-          <w:b/>
-          <w:bCs/>
-        </w:rPr>
-      </w:pPr>
-      <w:r>
-        <w:rPr>
-          <w:b/>
-          <w:bCs/>
-          <w:noProof/>
-        </w:rPr>
-        <w:lastRenderedPageBreak/>
-        <w:drawing>
-          <wp:inline distT="0" distB="0" distL="0" distR="0" wp14:anchorId="3E5FF0DE" wp14:editId="4FF8D99D">
-            <wp:extent cx="6050620" cy="3258002"/>
-            <wp:effectExtent l="0" t="0" r="7620" b="0"/>
-            <wp:docPr id="27" name="Picture 27"/>
-            <wp:cNvGraphicFramePr>
-              <a:graphicFrameLocks xmlns:a="http://schemas.openxmlformats.org/drawingml/2006/main" noChangeAspect="1"/>
-            </wp:cNvGraphicFramePr>
-            <a:graphic xmlns:a="http://schemas.openxmlformats.org/drawingml/2006/main">
-              <a:graphicData uri="http://schemas.openxmlformats.org/drawingml/2006/picture">
-                <pic:pic xmlns:pic="http://schemas.openxmlformats.org/drawingml/2006/picture">
-                  <pic:nvPicPr>
-                    <pic:cNvPr id="0" name="Picture 3"/>
-                    <pic:cNvPicPr>
-                      <a:picLocks noChangeAspect="1" noChangeArrowheads="1"/>
-                    </pic:cNvPicPr>
-                  </pic:nvPicPr>
-                  <pic:blipFill>
-                    <a:blip r:embed="rId34" cstate="print">
-                      <a:extLst>
-                        <a:ext uri="{28A0092B-C50C-407E-A947-70E740481C1C}">
-                          <a14:useLocalDpi xmlns:a14="http://schemas.microsoft.com/office/drawing/2010/main" val="0"/>
-                        </a:ext>
-                      </a:extLst>
-                    </a:blip>
-                    <a:srcRect/>
-                    <a:stretch>
-                      <a:fillRect/>
-                    </a:stretch>
-                  </pic:blipFill>
-                  <pic:spPr bwMode="auto">
-                    <a:xfrm>
-                      <a:off x="0" y="0"/>
-                      <a:ext cx="6113037" cy="3291611"/>
-                    </a:xfrm>
-                    <a:prstGeom prst="rect">
-                      <a:avLst/>
-                    </a:prstGeom>
-                    <a:noFill/>
-                  </pic:spPr>
-                </pic:pic>
-              </a:graphicData>
-            </a:graphic>
-          </wp:inline>
-        </w:drawing>
-      </w:r>
-    </w:p>
-    <w:p>
-      <w:pPr>
-        <w:rPr>
-          <w:b/>
-          <w:bCs/>
-        </w:rPr>
-      </w:pPr>
-      <w:r>
-        <w:rPr>
-          <w:b/>
-          <w:bCs/>
-        </w:rPr>
-        <w:t>Figure 10</w:t>
-      </w:r>
-      <w:r>
-        <w:rPr>
-          <w:b/>
-          <w:bCs/>
-        </w:rPr>
-        <w:t xml:space="preserve">. </w:t>
-      </w:r>
-      <w:r>
-        <w:rPr>
-          <w:b/>
-          <w:bCs/>
-        </w:rPr>
-        <w:t>Lake Pow</w:t>
-      </w:r>
-      <w:r>
-        <w:rPr>
-          <w:b/>
-          <w:bCs/>
-        </w:rPr>
-        <w:t>e</w:t>
-      </w:r>
-      <w:r>
-        <w:rPr>
-          <w:b/>
-          <w:bCs/>
-        </w:rPr>
-        <w:t xml:space="preserve">ll </w:t>
-      </w:r>
-      <w:r>
-        <w:rPr>
-          <w:b/>
-          <w:bCs/>
-        </w:rPr>
-        <w:t xml:space="preserve">release </w:t>
-      </w:r>
-      <w:r>
-        <w:rPr>
-          <w:b/>
-          <w:bCs/>
-        </w:rPr>
-        <w:t xml:space="preserve">water temperatures </w:t>
-      </w:r>
-      <w:r>
-        <w:rPr>
-          <w:b/>
-          <w:bCs/>
-        </w:rPr>
-        <w:t xml:space="preserve">through the hydropower turbines (elevation 3,490 feet; left) and river outlets (elevation 3,370 feet; right) </w:t>
-      </w:r>
-      <w:r>
-        <w:rPr>
-          <w:b/>
-          <w:bCs/>
-        </w:rPr>
-        <w:t xml:space="preserve">for different water surface elevations </w:t>
-      </w:r>
-      <w:r>
-        <w:rPr>
-          <w:b/>
-          <w:bCs/>
-        </w:rPr>
-        <w:fldChar w:fldCharType="begin"/>
-      </w:r>
-      <w:r>
-        <w:rPr>
-          <w:b/>
-          <w:bCs/>
-        </w:rPr>
-        <w:instrText xml:space="preserve"> ADDIN EN.CITE &lt;EndNote&gt;&lt;Cite&gt;&lt;Author&gt;Wheeler&lt;/Author&gt;&lt;Year&gt;2021&lt;/Year&gt;&lt;RecNum&gt;2802&lt;/RecNum&gt;&lt;DisplayText&gt;(Wheeler et al., 2021)&lt;/DisplayText&gt;&lt;record&gt;&lt;rec-number&gt;2802&lt;/rec-number&gt;&lt;foreign-keys&gt;&lt;key app="EN" db-id="xxt5ta9pd995dwesap0pdzzp2weaz0w9werf" timestamp="1624663065"&gt;2802&lt;/key&gt;&lt;/foreign-keys&gt;&lt;ref-type name="Report"&gt;27&lt;/ref-type&gt;&lt;contributors&gt;&lt;authors&gt;&lt;author&gt;Kevin Wheeler&lt;/author&gt;&lt;author&gt;Eric Kuhn&lt;/author&gt;&lt;author&gt;Lindsey Bruckerhoff&lt;/author&gt;&lt;author&gt;Brad Udall&lt;/author&gt;&lt;author&gt;Jian Wang&lt;/author&gt;&lt;author&gt;Lael Gilbert&lt;/author&gt;&lt;author&gt;Sara Goeking&lt;/author&gt;&lt;author&gt;Alan Kasprak&lt;/author&gt;&lt;author&gt;Bryce Mihalevich&lt;/author&gt;&lt;author&gt;Bethany Neilson&lt;/author&gt;&lt;author&gt;Homa Salehabadi&lt;/author&gt;&lt;author&gt;John C. Schmidt&lt;/author&gt;&lt;/authors&gt;&lt;/contributors&gt;&lt;titles&gt;&lt;title&gt;Alternative Management Paradigms for the Future of the Colorado and Green Rivers&lt;/title&gt;&lt;/titles&gt;&lt;pages&gt;47&lt;/pages&gt;&lt;number&gt;White Paper #2&lt;/number&gt;&lt;dates&gt;&lt;year&gt;2021&lt;/year&gt;&lt;pub-dates&gt;&lt;date&gt;January&lt;/date&gt;&lt;/pub-dates&gt;&lt;/dates&gt;&lt;pub-location&gt;Logan, Utah&lt;/pub-location&gt;&lt;publisher&gt;Center for Colorado River Studies, Utah State University&lt;/publisher&gt;&lt;urls&gt;&lt;related-urls&gt;&lt;url&gt;https://qcnr.usu.edu/coloradoriver/files/WhitePaper_6.pdf&lt;/url&gt;&lt;/related-urls&gt;&lt;/urls&gt;&lt;/record&gt;&lt;/Cite&gt;&lt;/EndNote&gt;</w:instrText>
-      </w:r>
-      <w:r>
-        <w:rPr>
-          <w:b/>
-          <w:bCs/>
-        </w:rPr>
-        <w:fldChar w:fldCharType="separate"/>
-      </w:r>
-      <w:r>
-        <w:rPr>
-          <w:b/>
-          <w:bCs/>
-          <w:noProof/>
-        </w:rPr>
-        <w:t>(Wheeler et al., 2021)</w:t>
-      </w:r>
-      <w:r>
-        <w:rPr>
-          <w:b/>
-          <w:bCs/>
-        </w:rPr>
-        <w:fldChar w:fldCharType="end"/>
-      </w:r>
-      <w:r>
-        <w:rPr>
-          <w:b/>
-          <w:bCs/>
-        </w:rPr>
-        <w:t>.</w:t>
-      </w:r>
-      <w:r>
-        <w:rPr>
-          <w:b/>
-          <w:bCs/>
-        </w:rPr>
-        <w:t xml:space="preserve"> Dashed black line represents Nov 16, 2021 storage.</w:t>
-      </w:r>
-    </w:p>
-    <w:p>
-      <w:pPr>
-        <w:rPr>
-          <w:b/>
-          <w:bCs/>
-        </w:rPr>
-      </w:pPr>
-      <w:r>
-        <w:rPr>
-          <w:b/>
-          <w:bCs/>
-        </w:rPr>
-        <w:br w:type="page"/>
-      </w:r>
-    </w:p>
-    <w:p>
-      <w:pPr>
-        <w:rPr>
-          <w:b/>
-          <w:bCs/>
-        </w:rPr>
-      </w:pPr>
-      <w:r>
-        <w:rPr>
-          <w:b/>
-          <w:bCs/>
-        </w:rPr>
-        <w:lastRenderedPageBreak/>
-        <w:t>Table 9</w:t>
-      </w:r>
-      <w:r>
-        <w:rPr>
-          <w:b/>
-          <w:bCs/>
-        </w:rPr>
-        <w:t xml:space="preserve">. </w:t>
-      </w:r>
-      <w:r>
-        <w:rPr>
-          <w:b/>
-          <w:bCs/>
-        </w:rPr>
-        <w:t>Effects of Summer Lake Powell Elevation on Fish</w:t>
-      </w:r>
-    </w:p>
-    <w:p>
-      <w:pPr>
-        <w:ind w:left="720"/>
-      </w:pPr>
-      <w:r>
-        <w:rPr>
-          <w:noProof/>
-        </w:rPr>
-        <w:drawing>
-          <wp:inline distT="0" distB="0" distL="0" distR="0" wp14:anchorId="69564FC7" wp14:editId="4C5AFA39">
-            <wp:extent cx="4974590" cy="4231005"/>
-            <wp:effectExtent l="0" t="0" r="0" b="0"/>
-            <wp:docPr id="14" name="Picture 14"/>
-            <wp:cNvGraphicFramePr>
-              <a:graphicFrameLocks xmlns:a="http://schemas.openxmlformats.org/drawingml/2006/main" noChangeAspect="1"/>
-            </wp:cNvGraphicFramePr>
-            <a:graphic xmlns:a="http://schemas.openxmlformats.org/drawingml/2006/main">
-              <a:graphicData uri="http://schemas.openxmlformats.org/drawingml/2006/picture">
-                <pic:pic xmlns:pic="http://schemas.openxmlformats.org/drawingml/2006/picture">
-                  <pic:nvPicPr>
-                    <pic:cNvPr id="0" name="Picture 2"/>
-                    <pic:cNvPicPr>
-                      <a:picLocks noChangeAspect="1" noChangeArrowheads="1"/>
-                    </pic:cNvPicPr>
-                  </pic:nvPicPr>
-                  <pic:blipFill>
-                    <a:blip r:embed="rId35">
-                      <a:extLst>
-                        <a:ext uri="{28A0092B-C50C-407E-A947-70E740481C1C}">
-                          <a14:useLocalDpi xmlns:a14="http://schemas.microsoft.com/office/drawing/2010/main" val="0"/>
-                        </a:ext>
-                      </a:extLst>
-                    </a:blip>
-                    <a:srcRect/>
-                    <a:stretch>
-                      <a:fillRect/>
-                    </a:stretch>
-                  </pic:blipFill>
-                  <pic:spPr bwMode="auto">
-                    <a:xfrm>
-                      <a:off x="0" y="0"/>
-                      <a:ext cx="4974590" cy="4231005"/>
-                    </a:xfrm>
-                    <a:prstGeom prst="rect">
-                      <a:avLst/>
-                    </a:prstGeom>
-                    <a:noFill/>
-                  </pic:spPr>
-                </pic:pic>
-              </a:graphicData>
-            </a:graphic>
-          </wp:inline>
-        </w:drawing>
-      </w:r>
-    </w:p>
-    <w:p>
-      <w:r>
-        <w:rPr>
-          <w:noProof/>
-        </w:rPr>
-        <w:drawing>
-          <wp:inline distT="0" distB="0" distL="0" distR="0" wp14:anchorId="7EF13DE5" wp14:editId="4C9C1D7C">
-            <wp:extent cx="6381775" cy="2336213"/>
-            <wp:effectExtent l="0" t="0" r="0" b="6985"/>
-            <wp:docPr id="16" name="Picture 16"/>
-            <wp:cNvGraphicFramePr>
-              <a:graphicFrameLocks xmlns:a="http://schemas.openxmlformats.org/drawingml/2006/main" noChangeAspect="1"/>
-            </wp:cNvGraphicFramePr>
-            <a:graphic xmlns:a="http://schemas.openxmlformats.org/drawingml/2006/main">
-              <a:graphicData uri="http://schemas.openxmlformats.org/drawingml/2006/picture">
-                <pic:pic xmlns:pic="http://schemas.openxmlformats.org/drawingml/2006/picture">
-                  <pic:nvPicPr>
-                    <pic:cNvPr id="0" name="Picture 2"/>
-                    <pic:cNvPicPr>
-                      <a:picLocks noChangeAspect="1" noChangeArrowheads="1"/>
-                    </pic:cNvPicPr>
-                  </pic:nvPicPr>
-                  <pic:blipFill>
-                    <a:blip r:embed="rId36" cstate="print">
-                      <a:extLst>
-                        <a:ext uri="{28A0092B-C50C-407E-A947-70E740481C1C}">
-                          <a14:useLocalDpi xmlns:a14="http://schemas.microsoft.com/office/drawing/2010/main" val="0"/>
-                        </a:ext>
-                      </a:extLst>
-                    </a:blip>
-                    <a:srcRect/>
-                    <a:stretch>
-                      <a:fillRect/>
-                    </a:stretch>
-                  </pic:blipFill>
-                  <pic:spPr bwMode="auto">
-                    <a:xfrm>
-                      <a:off x="0" y="0"/>
-                      <a:ext cx="6465145" cy="2366733"/>
-                    </a:xfrm>
-                    <a:prstGeom prst="rect">
-                      <a:avLst/>
-                    </a:prstGeom>
-                    <a:noFill/>
-                  </pic:spPr>
-                </pic:pic>
-              </a:graphicData>
-            </a:graphic>
-          </wp:inline>
-        </w:drawing>
-      </w:r>
-    </w:p>
-    <w:p>
-      <w:pPr>
-        <w:pStyle w:val="FigureTitle"/>
-      </w:pPr>
-      <w:r>
-        <w:t>Figure 11</w:t>
-      </w:r>
-      <w:r>
-        <w:t xml:space="preserve">. Glen Canyon Dam </w:t>
-      </w:r>
-      <w:r>
-        <w:t>river outlets (</w:t>
-      </w:r>
-      <w:r>
-        <w:rPr>
-          <w:color w:val="FF0000"/>
-        </w:rPr>
-        <w:t>red</w:t>
-      </w:r>
-      <w:r>
-        <w:t>) are ~ 100 feet below the</w:t>
-      </w:r>
-      <w:r>
-        <w:t xml:space="preserve"> </w:t>
-      </w:r>
-      <w:r>
-        <w:t>p</w:t>
-      </w:r>
-      <w:r>
-        <w:t>enstocks (</w:t>
-      </w:r>
-      <w:r>
-        <w:rPr>
-          <w:color w:val="4472C4" w:themeColor="accent1"/>
-        </w:rPr>
-        <w:t>blue</w:t>
-      </w:r>
-      <w:r>
-        <w:t>)</w:t>
-      </w:r>
-    </w:p>
-    <w:p>
-      <w:pPr>
-        <w:pStyle w:val="Heading3"/>
-      </w:pPr>
-      <w:r>
-        <w:t xml:space="preserve">(ii) </w:t>
-      </w:r>
-      <w:r>
-        <w:t>Reduce Hydropower Generation</w:t>
-      </w:r>
-    </w:p>
-    <w:p>
-      <w:bookmarkStart w:id="11" w:name="_Hlk85199911"/>
-      <w:r>
-        <w:t>Reduce</w:t>
-      </w:r>
-      <w:r>
-        <w:t>d</w:t>
-      </w:r>
-      <w:r>
-        <w:t xml:space="preserve"> </w:t>
-      </w:r>
-      <w:r>
-        <w:t>water surface elevation reduces</w:t>
-      </w:r>
-      <w:r>
-        <w:t xml:space="preserve"> hydropower generation</w:t>
-      </w:r>
-      <w:r>
-        <w:t xml:space="preserve"> </w:t>
-      </w:r>
-      <w:r>
-        <w:t>and speed</w:t>
-      </w:r>
-      <w:r>
-        <w:t>s</w:t>
-      </w:r>
-      <w:r>
-        <w:t xml:space="preserve"> the time that reservoirs reach their minimum power pools (</w:t>
-      </w:r>
-      <w:r>
-        <w:t xml:space="preserve">elevations 3,490 and 955 feet in Lake Powell and </w:t>
-      </w:r>
-      <w:r>
-        <w:lastRenderedPageBreak/>
-        <w:t xml:space="preserve">Lake Mead) </w:t>
-      </w:r>
-      <w:r>
-        <w:t>where the</w:t>
-      </w:r>
-      <w:r>
-        <w:t xml:space="preserve"> reservoirs</w:t>
-      </w:r>
-      <w:r>
-        <w:t xml:space="preserve"> can no longer generate energy. When energy generation declines, Lake Powell and Lake Mead energy </w:t>
-      </w:r>
-      <w:r>
-        <w:t>customers</w:t>
-      </w:r>
-      <w:r>
-        <w:t xml:space="preserve"> must go on the spot energy market to purchase the energy shortfall. The </w:t>
-      </w:r>
-      <w:r>
-        <w:t>model of Colorado River basin accounts</w:t>
-      </w:r>
-      <w:r>
-        <w:t xml:space="preserve"> does not quantify the impacts of reduced hydropower generation.</w:t>
-      </w:r>
-      <w:bookmarkEnd w:id="11"/>
-    </w:p>
-    <w:p>
-      <w:pPr>
-        <w:pStyle w:val="Heading3"/>
-      </w:pPr>
-      <w:r>
-        <w:t xml:space="preserve">(iii) </w:t>
-      </w:r>
-      <w:r>
-        <w:t>Reduce evaporation loss</w:t>
-      </w:r>
-    </w:p>
-    <w:p>
-      <w:pPr>
-        <w:rPr>
-          <w:b/>
-          <w:bCs/>
-        </w:rPr>
-      </w:pPr>
-      <w:r>
-        <w:t>The c</w:t>
-      </w:r>
-      <w:r>
-        <w:t xml:space="preserve">ombined evaporated volume changes </w:t>
-      </w:r>
-      <w:r>
-        <w:t xml:space="preserve">less than 0.12 </w:t>
-      </w:r>
-      <w:proofErr w:type="spellStart"/>
-      <w:r>
-        <w:t>maf</w:t>
-      </w:r>
-      <w:proofErr w:type="spellEnd"/>
-      <w:r>
-        <w:t xml:space="preserve"> </w:t>
-      </w:r>
-      <w:r>
-        <w:t>to</w:t>
-      </w:r>
-      <w:r>
-        <w:t xml:space="preserve"> preferentially stor</w:t>
-      </w:r>
-      <w:r>
-        <w:t>e</w:t>
-      </w:r>
-      <w:r>
-        <w:t xml:space="preserve"> water in Lake Mead or Lake Powell</w:t>
-      </w:r>
-      <w:r>
-        <w:t xml:space="preserve"> (</w:t>
-      </w:r>
-      <w:r>
-        <w:t>Figure 12</w:t>
-      </w:r>
-      <w:r>
-        <w:t>, red numbers</w:t>
-      </w:r>
-      <w:r>
-        <w:t xml:space="preserve">). </w:t>
-      </w:r>
-      <w:r>
-        <w:t>These volumes are inside the margin of error of the evaporated volumes (</w:t>
-      </w:r>
-      <w:r>
-        <w:t>Figure 12</w:t>
-      </w:r>
-      <w:r>
-        <w:t xml:space="preserve">, black bars) calculated from the evaporation rates (Section 1Bi). This analysis suggests there is no water supply or evaporation benefit to preferentially store combined storage in </w:t>
-      </w:r>
-      <w:r>
-        <w:t xml:space="preserve">Lake Powell </w:t>
-      </w:r>
-      <w:r>
-        <w:t>or</w:t>
-      </w:r>
-      <w:r>
-        <w:t xml:space="preserve"> Lake Mead.</w:t>
-      </w:r>
-    </w:p>
-    <w:p>
-      <w:pPr>
-        <w:ind w:left="720"/>
-        <w:rPr>
-          <w:b/>
-          <w:bCs/>
-        </w:rPr>
-      </w:pPr>
-      <w:r>
-        <w:rPr>
-          <w:noProof/>
-        </w:rPr>
-        <w:drawing>
-          <wp:inline distT="0" distB="0" distL="0" distR="0" wp14:anchorId="3F7A929B" wp14:editId="05439DB8">
-            <wp:extent cx="4523203" cy="3266758"/>
-            <wp:effectExtent l="0" t="0" r="0" b="0"/>
-            <wp:docPr id="12" name="Picture 12"/>
-            <wp:cNvGraphicFramePr>
-              <a:graphicFrameLocks xmlns:a="http://schemas.openxmlformats.org/drawingml/2006/main" noChangeAspect="1"/>
-            </wp:cNvGraphicFramePr>
-            <a:graphic xmlns:a="http://schemas.openxmlformats.org/drawingml/2006/main">
-              <a:graphicData uri="http://schemas.openxmlformats.org/drawingml/2006/picture">
-                <pic:pic xmlns:pic="http://schemas.openxmlformats.org/drawingml/2006/picture">
-                  <pic:nvPicPr>
-                    <pic:cNvPr id="0" name="Picture 2"/>
-                    <pic:cNvPicPr>
-                      <a:picLocks noChangeAspect="1" noChangeArrowheads="1"/>
-                    </pic:cNvPicPr>
-                  </pic:nvPicPr>
-                  <pic:blipFill>
-                    <a:blip r:embed="rId37" cstate="print">
-                      <a:extLst>
-                        <a:ext uri="{28A0092B-C50C-407E-A947-70E740481C1C}">
-                          <a14:useLocalDpi xmlns:a14="http://schemas.microsoft.com/office/drawing/2010/main" val="0"/>
-                        </a:ext>
-                      </a:extLst>
-                    </a:blip>
-                    <a:srcRect/>
-                    <a:stretch>
-                      <a:fillRect/>
-                    </a:stretch>
-                  </pic:blipFill>
-                  <pic:spPr bwMode="auto">
-                    <a:xfrm>
-                      <a:off x="0" y="0"/>
-                      <a:ext cx="4533432" cy="3274146"/>
-                    </a:xfrm>
-                    <a:prstGeom prst="rect">
-                      <a:avLst/>
-                    </a:prstGeom>
-                    <a:noFill/>
-                    <a:ln>
-                      <a:noFill/>
-                    </a:ln>
-                  </pic:spPr>
-                </pic:pic>
-              </a:graphicData>
-            </a:graphic>
-          </wp:inline>
-        </w:drawing>
-      </w:r>
-    </w:p>
-    <w:p>
-      <w:pPr>
-        <w:rPr>
-          <w:b/>
-          <w:bCs/>
-        </w:rPr>
-      </w:pPr>
-      <w:r>
-        <w:rPr>
-          <w:b/>
-          <w:bCs/>
-        </w:rPr>
-        <w:t>Figure 12</w:t>
-      </w:r>
-      <w:r>
-        <w:rPr>
-          <w:b/>
-          <w:bCs/>
-        </w:rPr>
-        <w:t xml:space="preserve">. </w:t>
-      </w:r>
-      <w:r>
-        <w:rPr>
-          <w:b/>
-          <w:bCs/>
-        </w:rPr>
-        <w:t xml:space="preserve">Combined evaporated volume changes little (red numbers) </w:t>
-      </w:r>
-      <w:r>
-        <w:rPr>
-          <w:b/>
-          <w:bCs/>
-        </w:rPr>
-        <w:t>to</w:t>
-      </w:r>
-      <w:r>
-        <w:rPr>
-          <w:b/>
-          <w:bCs/>
-        </w:rPr>
-        <w:t xml:space="preserve"> </w:t>
-      </w:r>
-      <w:r>
-        <w:rPr>
-          <w:b/>
-          <w:bCs/>
-        </w:rPr>
-        <w:t>preferentially</w:t>
-      </w:r>
-      <w:r>
-        <w:rPr>
-          <w:b/>
-          <w:bCs/>
-        </w:rPr>
-        <w:t xml:space="preserve"> stor</w:t>
-      </w:r>
-      <w:r>
-        <w:rPr>
-          <w:b/>
-          <w:bCs/>
-        </w:rPr>
-        <w:t>e</w:t>
-      </w:r>
-      <w:r>
-        <w:rPr>
-          <w:b/>
-          <w:bCs/>
-        </w:rPr>
-        <w:t xml:space="preserve"> water in Lake Mead or Lake Powell.</w:t>
-      </w:r>
-    </w:p>
-    <w:p>
-      <w:pPr>
-        <w:pStyle w:val="Heading3"/>
-      </w:pPr>
-      <w:r>
-        <w:t xml:space="preserve">(iv) </w:t>
-      </w:r>
-      <w:r>
-        <w:t>Current operations</w:t>
-      </w:r>
-    </w:p>
-    <w:p>
-      <w:r>
-        <w:t>Since 2007, the current operations sought to equalize storage in Lake Powell and Lake Mead (enter 50%)</w:t>
-      </w:r>
-      <w:r>
-        <w:fldChar w:fldCharType="begin"/>
-      </w:r>
-      <w:r>
-        <w:instrText xml:space="preserve"> ADDIN EN.CITE &lt;EndNote&gt;&lt;Cite&gt;&lt;Author&gt;USBR&lt;/Author&gt;&lt;Year&gt;2007&lt;/Year&gt;&lt;RecNum&gt;2736&lt;/RecNum&gt;&lt;DisplayText&gt;(USBR, 2007)&lt;/DisplayText&gt;&lt;record&gt;&lt;rec-number&gt;2736&lt;/rec-number&gt;&lt;foreign-keys&gt;&lt;key app="EN" db-id="xxt5ta9pd995dwesap0pdzzp2weaz0w9werf" timestamp="1600884226"&gt;2736&lt;/key&gt;&lt;/foreign-keys&gt;&lt;ref-type name="Report"&gt;27&lt;/ref-type&gt;&lt;contributors&gt;&lt;authors&gt;&lt;author&gt;USBR&lt;/author&gt;&lt;/authors&gt;&lt;/contributors&gt;&lt;titles&gt;&lt;title&gt;Record of Decision: Colorado River Interim Guidelines for Lower Basin Shortages and Coordinated Operations for Lakes Powell and Mead&lt;/title&gt;&lt;/titles&gt;&lt;pages&gt;58&lt;/pages&gt;&lt;volume&gt;Appendix A. CRSS Documentation&lt;/volume&gt;&lt;dates&gt;&lt;year&gt;2007&lt;/year&gt;&lt;pub-dates&gt;&lt;date&gt;November&lt;/date&gt;&lt;/pub-dates&gt;&lt;/dates&gt;&lt;publisher&gt;U.S. Bureau of Reclamation&lt;/publisher&gt;&lt;urls&gt;&lt;related-urls&gt;&lt;url&gt;https://www.usbr.gov/lc/region/programs/strategies/RecordofDecision.pdf&lt;/url&gt;&lt;/related-urls&gt;&lt;/urls&gt;&lt;/record&gt;&lt;/Cite&gt;&lt;/EndNote&gt;</w:instrText>
-      </w:r>
-      <w:r>
-        <w:fldChar w:fldCharType="separate"/>
-      </w:r>
-      <w:r>
-        <w:rPr>
-          <w:noProof/>
-        </w:rPr>
-        <w:t>(USBR, 2007)</w:t>
-      </w:r>
-      <w:r>
-        <w:fldChar w:fldCharType="end"/>
-      </w:r>
-      <w:r>
-        <w:t xml:space="preserve">. </w:t>
-      </w:r>
-      <w:r>
-        <w:t>P</w:t>
-      </w:r>
-      <w:r>
-        <w:t>rior to 2007, managers kept more storage in Lake Mead (</w:t>
-      </w:r>
-      <w:r>
-        <w:t>Figure 13</w:t>
-      </w:r>
-      <w:r>
-        <w:t>).</w:t>
-      </w:r>
-    </w:p>
-    <w:p>
-      <w:pPr>
-        <w:ind w:left="720"/>
-      </w:pPr>
-      <w:r>
-        <w:rPr>
-          <w:noProof/>
-        </w:rPr>
-        <w:lastRenderedPageBreak/>
-        <w:drawing>
-          <wp:inline distT="0" distB="0" distL="0" distR="0" wp14:anchorId="0FD45D26" wp14:editId="0F5DFBD0">
-            <wp:extent cx="4619625" cy="3695699"/>
-            <wp:effectExtent l="0" t="0" r="0" b="635"/>
-            <wp:docPr id="26" name="Picture 26"/>
-            <wp:cNvGraphicFramePr>
-              <a:graphicFrameLocks xmlns:a="http://schemas.openxmlformats.org/drawingml/2006/main" noChangeAspect="1"/>
-            </wp:cNvGraphicFramePr>
-            <a:graphic xmlns:a="http://schemas.openxmlformats.org/drawingml/2006/main">
-              <a:graphicData uri="http://schemas.openxmlformats.org/drawingml/2006/picture">
-                <pic:pic xmlns:pic="http://schemas.openxmlformats.org/drawingml/2006/picture">
-                  <pic:nvPicPr>
-                    <pic:cNvPr id="1" name=""/>
-                    <pic:cNvPicPr/>
-                  </pic:nvPicPr>
-                  <pic:blipFill>
-                    <a:blip r:embed="rId38"/>
-                    <a:stretch>
-                      <a:fillRect/>
-                    </a:stretch>
-                  </pic:blipFill>
-                  <pic:spPr>
-                    <a:xfrm>
-                      <a:off x="0" y="0"/>
-                      <a:ext cx="4669272" cy="3735417"/>
-                    </a:xfrm>
-                    <a:prstGeom prst="rect">
-                      <a:avLst/>
-                    </a:prstGeom>
-                  </pic:spPr>
-                </pic:pic>
-              </a:graphicData>
-            </a:graphic>
-          </wp:inline>
-        </w:drawing>
-      </w:r>
-    </w:p>
-    <w:p>
-      <w:pPr>
-        <w:rPr>
-          <w:b/>
-          <w:bCs/>
-        </w:rPr>
-      </w:pPr>
-      <w:r>
-        <w:rPr>
-          <w:b/>
-          <w:bCs/>
-        </w:rPr>
-        <w:t>Figure 13</w:t>
-      </w:r>
-      <w:r>
-        <w:rPr>
-          <w:b/>
-          <w:bCs/>
-        </w:rPr>
-        <w:t xml:space="preserve">. </w:t>
-      </w:r>
-      <w:r>
-        <w:rPr>
-          <w:b/>
-          <w:bCs/>
-        </w:rPr>
-        <w:t>Lake Powell-Lake Mead coordination rules (blue fill) and historical lake levels before and after the 2007 interim guidelines (pink and purple lines)</w:t>
-      </w:r>
-      <w:r>
-        <w:rPr>
-          <w:b/>
-          <w:bCs/>
-        </w:rPr>
-        <w:fldChar w:fldCharType="begin"/>
-      </w:r>
-      <w:r>
-        <w:rPr>
-          <w:b/>
-          <w:bCs/>
-        </w:rPr>
-        <w:instrText xml:space="preserve"> ADDIN EN.CITE &lt;EndNote&gt;&lt;Cite&gt;&lt;Author&gt;Wheeler&lt;/Author&gt;&lt;Year&gt;2019&lt;/Year&gt;&lt;RecNum&gt;2493&lt;/RecNum&gt;&lt;DisplayText&gt;(Wheeler et al., 2019)&lt;/DisplayText&gt;&lt;record&gt;&lt;rec-number&gt;2493&lt;/rec-number&gt;&lt;foreign-keys&gt;&lt;key app="EN" db-id="xxt5ta9pd995dwesap0pdzzp2weaz0w9werf" timestamp="1552627894"&gt;2493&lt;/key&gt;&lt;/foreign-keys&gt;&lt;ref-type name="Report"&gt;27&lt;/ref-type&gt;&lt;contributors&gt;&lt;authors&gt;&lt;author&gt;Kevin G. Wheeler&lt;/author&gt;&lt;author&gt;John C. Schmidt&lt;/author&gt;&lt;author&gt;David E. Rosenberg&lt;/author&gt;&lt;/authors&gt;&lt;/contributors&gt;&lt;titles&gt;&lt;title&gt;Water Resource Modelling of the Colorado River – Present and Future Strategies&lt;/title&gt;&lt;/titles&gt;&lt;pages&gt;47&lt;/pages&gt;&lt;number&gt;White Paper #2&lt;/number&gt;&lt;dates&gt;&lt;year&gt;2019&lt;/year&gt;&lt;pub-dates&gt;&lt;date&gt;August 15&lt;/date&gt;&lt;/pub-dates&gt;&lt;/dates&gt;&lt;pub-location&gt;Logan, Utah&lt;/pub-location&gt;&lt;publisher&gt;Center for Colorado River Studies, Utah State University&lt;/publisher&gt;&lt;urls&gt;&lt;related-urls&gt;&lt;url&gt;https://qcnr.usu.edu/coloradoriver/files/news/White-Paper-2.pdf&lt;/url&gt;&lt;/related-urls&gt;&lt;/urls&gt;&lt;/record&gt;&lt;/Cite&gt;&lt;/EndNote&gt;</w:instrText>
-      </w:r>
-      <w:r>
-        <w:rPr>
-          <w:b/>
-          <w:bCs/>
-        </w:rPr>
-        <w:fldChar w:fldCharType="separate"/>
-      </w:r>
-      <w:r>
-        <w:rPr>
-          <w:b/>
-          <w:bCs/>
-          <w:noProof/>
-        </w:rPr>
-        <w:t>(Wheeler et al., 2019)</w:t>
-      </w:r>
-      <w:r>
-        <w:rPr>
-          <w:b/>
-          <w:bCs/>
-        </w:rPr>
-        <w:fldChar w:fldCharType="end"/>
-      </w:r>
-      <w:r>
-        <w:rPr>
-          <w:b/>
-          <w:bCs/>
-        </w:rPr>
-        <w:t>.</w:t>
+        <w:t>Lake Mead</w:t>
+      </w:r>
+      <w:r>
+        <w:t xml:space="preserve"> – End of Year</w:t>
+      </w:r>
+    </w:p>
+    <w:p>
+      <w:r>
+        <w:t xml:space="preserve">The Lake Mead </w:t>
+      </w:r>
+      <w:r>
+        <w:t xml:space="preserve">storage </w:t>
+      </w:r>
+      <w:r>
+        <w:t xml:space="preserve">at the end of the year after all account withdraws and consumptive use. This volume is the sum of the end-of-year-balances in all </w:t>
+      </w:r>
+      <w:r>
+        <w:t>user accounts (including the Reclamation protect volume).</w:t>
       </w:r>
     </w:p>
     <w:p>
@@ -9087,7 +7320,7 @@
         <w:t xml:space="preserve">Step </w:t>
       </w:r>
       <w:r>
-        <w:t>8</w:t>
+        <w:t>7</w:t>
       </w:r>
       <w:r>
         <w:t xml:space="preserve">. </w:t>
@@ -9104,7 +7337,13 @@
         <w:t xml:space="preserve">next year. Move to </w:t>
       </w:r>
       <w:r>
-        <w:t>Step 2 Specify natural inflow to Lake Powell in the next year (next column)</w:t>
+        <w:t xml:space="preserve">Step 2 Specify </w:t>
+      </w:r>
+      <w:r>
+        <w:t>Lake Mead inflow</w:t>
+      </w:r>
+      <w:r>
+        <w:t xml:space="preserve"> in the next year (next column)</w:t>
       </w:r>
       <w:r>
         <w:t xml:space="preserve">. </w:t>
@@ -9121,7 +7360,10 @@
         <w:t xml:space="preserve">The purpose of </w:t>
       </w:r>
       <w:r>
-        <w:t>the Colorado River basin accounts activity is</w:t>
+        <w:t>this modeling</w:t>
+      </w:r>
+      <w:r>
+        <w:t xml:space="preserve"> activity is</w:t>
       </w:r>
       <w:r>
         <w:t xml:space="preserve"> to provoke thought and discussion about </w:t>
@@ -9130,7 +7372,7 @@
         <w:t>new</w:t>
       </w:r>
       <w:r>
-        <w:t xml:space="preserve"> Lake Powell and Lake Mead operations. So continue to play years so long as the discussion provokes new insights.</w:t>
+        <w:t xml:space="preserve"> Lake Mead operations. So continue to play years so long as the discussion provokes new insights.</w:t>
       </w:r>
     </w:p>
     <w:p>
@@ -9142,7 +7384,7 @@
         <w:t xml:space="preserve">Step </w:t>
       </w:r>
       <w:r>
-        <w:t>9</w:t>
+        <w:t>8</w:t>
       </w:r>
       <w:r>
         <w:t>. Finish</w:t>
@@ -9150,7 +7392,20 @@
     </w:p>
     <w:p>
       <w:r>
-        <w:t>Congratulations. You finished! If you wish to provide feedback – things you liked, things to improve – please send an email to david.rosenberg@usu.edu.</w:t>
+        <w:rPr>
+          <w:b/>
+          <w:bCs/>
+        </w:rPr>
+        <w:t>Congratulations. You finished!</w:t>
+      </w:r>
+      <w:r>
+        <w:t xml:space="preserve"> If you wish to provide feedback – </w:t>
+      </w:r>
+      <w:r>
+        <w:t>new insights, t</w:t>
+      </w:r>
+      <w:r>
+        <w:t>hings you liked, things to improve – please send an email to david.rosenberg@usu.edu.</w:t>
       </w:r>
     </w:p>
     <w:p>
@@ -9176,58 +7431,46 @@
         <w:t xml:space="preserve">on Github.com </w:t>
       </w:r>
       <w:r>
-        <w:t xml:space="preserve">at </w:t>
-      </w:r>
-      <w:r>
-        <w:fldChar w:fldCharType="begin"/>
-      </w:r>
-      <w:r>
-        <w:instrText xml:space="preserve"> ADDIN EN.CITE &lt;EndNote&gt;&lt;Cite AuthorYear="1"&gt;&lt;Author&gt;Rosenberg&lt;/Author&gt;&lt;Year&gt;2021&lt;/Year&gt;&lt;RecNum&gt;2787&lt;/RecNum&gt;&lt;DisplayText&gt;Rosenberg (2021b)&lt;/DisplayText&gt;&lt;record&gt;&lt;rec-number&gt;2787&lt;/rec-number&gt;&lt;foreign-keys&gt;&lt;key app="EN" db-id="xxt5ta9pd995dwesap0pdzzp2weaz0w9werf" timestamp="1620782287"&gt;2787&lt;/key&gt;&lt;/foreign-keys&gt;&lt;ref-type name="Web Page"&gt;12&lt;/ref-type&gt;&lt;contributors&gt;&lt;authors&gt;&lt;author&gt;David E. Rosenberg&lt;/author&gt;&lt;/authors&gt;&lt;/contributors&gt;&lt;titles&gt;&lt;title&gt;Colorado River Coding: Intentionally Created Surplus for Lake Mead: Current Accounts and Next Steps&lt;/title&gt;&lt;/titles&gt;&lt;dates&gt;&lt;year&gt;2021&lt;/year&gt;&lt;/dates&gt;&lt;publisher&gt;ICS folder&lt;/publisher&gt;&lt;urls&gt;&lt;related-urls&gt;&lt;url&gt;https://doi.org/10.5281/zenodo.5501466&lt;/url&gt;&lt;/related-urls&gt;&lt;/urls&gt;&lt;/record&gt;&lt;/Cite&gt;&lt;/EndNote&gt;</w:instrText>
-      </w:r>
-      <w:r>
-        <w:fldChar w:fldCharType="separate"/>
-      </w:r>
-      <w:r>
-        <w:rPr>
-          <w:noProof/>
-        </w:rPr>
-        <w:t>Rosenberg (2021b)</w:t>
-      </w:r>
-      <w:r>
-        <w:fldChar w:fldCharType="end"/>
-      </w:r>
-      <w:r>
-        <w:t>.</w:t>
-      </w:r>
-    </w:p>
-    <w:p>
-      <w:pPr>
-        <w:pStyle w:val="Heading1"/>
-      </w:pPr>
-      <w:r>
-        <w:lastRenderedPageBreak/>
-        <w:t>Requested Citation</w:t>
-      </w:r>
-    </w:p>
-    <w:p>
-      <w:r>
-        <w:t xml:space="preserve">David E. Rosenberg (2021). </w:t>
-      </w:r>
-      <w:r>
-        <w:t>"</w:t>
-      </w:r>
-      <w:r>
-        <w:t>Model Guide: Colorado River Basin Accounts.</w:t>
-      </w:r>
-      <w:r>
-        <w:t xml:space="preserve">" Utah State University. </w:t>
-      </w:r>
-      <w:hyperlink r:id="rId39" w:history="1">
+        <w:t>at</w:t>
+      </w:r>
+      <w:r>
+        <w:t xml:space="preserve"> </w:t>
+      </w:r>
+      <w:hyperlink r:id="rId31" w:history="1">
         <w:r>
           <w:rPr>
             <w:rStyle w:val="Hyperlink"/>
           </w:rPr>
-          <w:t>https://github.com/dzeke/ColoradoRiverCoding/tree/main/ModelMusings</w:t>
+          <w:t>https://github.com/dzeke/ColoradoRiverCollaborate/tree/main/LakeMeadWaterBankDivideInflow</w:t>
+        </w:r>
+      </w:hyperlink>
+      <w:r>
+        <w:t>.</w:t>
+      </w:r>
+    </w:p>
+    <w:p/>
+    <w:p>
+      <w:pPr>
+        <w:pStyle w:val="Heading1"/>
+      </w:pPr>
+      <w:r>
+        <w:lastRenderedPageBreak/>
+        <w:t>Requested Citation</w:t>
+      </w:r>
+    </w:p>
+    <w:p>
+      <w:r>
+        <w:t>Rosenberg (2024). “</w:t>
+      </w:r>
+      <w:r>
+        <w:t xml:space="preserve">Lake Mead Water Bank based on the Principle of Divide Reservoir Inflow." Utah State University, Logan, UT. </w:t>
+      </w:r>
+      <w:hyperlink r:id="rId32" w:history="1">
+        <w:r>
+          <w:rPr>
+            <w:rStyle w:val="Hyperlink"/>
+          </w:rPr>
+          <w:t>https://github.com/dzeke/ColoradoRiverCollaborate/tree/main/LakeMeadWaterBankDivideInflow</w:t>
         </w:r>
       </w:hyperlink>
       <w:r>
@@ -9287,7 +7530,7 @@
           <w:bCs/>
         </w:rPr>
       </w:pPr>
-      <w:hyperlink r:id="rId40" w:history="1">
+      <w:hyperlink r:id="rId33" w:history="1">
         <w:r>
           <w:rPr>
             <w:rStyle w:val="Hyperlink"/>
@@ -9395,7 +7638,7 @@
         </w:rPr>
         <w:t xml:space="preserve">  </w:t>
       </w:r>
-      <w:hyperlink r:id="rId41" w:history="1">
+      <w:hyperlink r:id="rId34" w:history="1">
         <w:r>
           <w:rPr>
             <w:rStyle w:val="Hyperlink"/>
@@ -9494,7 +7737,7 @@
         </w:rPr>
         <w:t xml:space="preserve"> (Section 3); Equalize storage in Lake Powell and Lake Mead (Section 6). </w:t>
       </w:r>
-      <w:hyperlink r:id="rId42" w:history="1">
+      <w:hyperlink r:id="rId35" w:history="1">
         <w:r>
           <w:rPr>
             <w:rFonts w:ascii="Times New Roman" w:hAnsi="Times New Roman"/>
@@ -9582,7 +7825,7 @@
         </w:rPr>
         <w:t xml:space="preserve"> mandatory conservation as Lake Mead’s level falls from 1,090 to 1,025 feet. </w:t>
       </w:r>
-      <w:hyperlink r:id="rId43" w:history="1">
+      <w:hyperlink r:id="rId36" w:history="1">
         <w:r>
           <w:rPr>
             <w:rFonts w:ascii="Times New Roman" w:hAnsi="Times New Roman"/>
@@ -9862,7 +8105,7 @@
         </w:rPr>
         <w:t xml:space="preserve">. Protect Lake Mead from falling below elevation 1,020 feet. </w:t>
       </w:r>
-      <w:hyperlink r:id="rId44" w:history="1">
+      <w:hyperlink r:id="rId37" w:history="1">
         <w:r>
           <w:rPr>
             <w:rStyle w:val="Hyperlink"/>
@@ -10266,7 +8509,7 @@
       <w:r>
         <w:t xml:space="preserve">, November 8, 2021. </w:t>
       </w:r>
-      <w:hyperlink r:id="rId45" w:history="1">
+      <w:hyperlink r:id="rId38" w:history="1">
         <w:r>
           <w:rPr>
             <w:rStyle w:val="Hyperlink"/>
@@ -10287,7 +8530,7 @@
       <w:r>
         <w:t xml:space="preserve">Buschatzke, T., Hamby, J. B., and Entsminger, J. (2024). "Lower Basin Alternative for the Post-2026 Coordinated Operation of the Colorado River Basin." </w:t>
       </w:r>
-      <w:hyperlink r:id="rId46" w:history="1">
+      <w:hyperlink r:id="rId39" w:history="1">
         <w:r>
           <w:rPr>
             <w:rStyle w:val="Hyperlink"/>
@@ -10317,7 +8560,7 @@
       <w:r>
         <w:t xml:space="preserve">. </w:t>
       </w:r>
-      <w:hyperlink r:id="rId47" w:history="1">
+      <w:hyperlink r:id="rId40" w:history="1">
         <w:r>
           <w:rPr>
             <w:rStyle w:val="Hyperlink"/>
@@ -10338,7 +8581,7 @@
       <w:r>
         <w:t xml:space="preserve">Colorado River Compact. (1922). </w:t>
       </w:r>
-      <w:hyperlink r:id="rId48" w:history="1">
+      <w:hyperlink r:id="rId41" w:history="1">
         <w:r>
           <w:rPr>
             <w:rStyle w:val="Hyperlink"/>
@@ -10359,7 +8602,7 @@
       <w:r>
         <w:t xml:space="preserve">IBWC. (2021). "Minutes between the United States and Mexican Sections of the IBWC." United States Section, </w:t>
       </w:r>
-      <w:hyperlink r:id="rId49" w:history="1">
+      <w:hyperlink r:id="rId42" w:history="1">
         <w:r>
           <w:rPr>
             <w:rStyle w:val="Hyperlink"/>
@@ -10397,9 +8640,30 @@
         <w:ind w:left="720" w:hanging="720"/>
       </w:pPr>
       <w:r>
-        <w:t xml:space="preserve">Leeflang, B. (2021). "Colorado River Coding: Pre 1922 Compact Water Use." </w:t>
-      </w:r>
-      <w:hyperlink r:id="rId50" w:history="1">
+        <w:t xml:space="preserve">Moreo, M. T. (2015). "Evaporation data from Lake Mead and Lake Mohave, Nevada and Arizona, March 2010 through April 2015." U.S. Geological Survey Data Release. </w:t>
+      </w:r>
+      <w:hyperlink r:id="rId43" w:history="1">
+        <w:r>
+          <w:rPr>
+            <w:rStyle w:val="Hyperlink"/>
+          </w:rPr>
+          <w:t>http://dx.doi.org/10.5066/F79C6VG3</w:t>
+        </w:r>
+      </w:hyperlink>
+      <w:r>
+        <w:t>.</w:t>
+      </w:r>
+    </w:p>
+    <w:p>
+      <w:pPr>
+        <w:pStyle w:val="EndNoteBibliography"/>
+        <w:spacing w:after="0"/>
+        <w:ind w:left="720" w:hanging="720"/>
+      </w:pPr>
+      <w:r>
+        <w:t xml:space="preserve">Rosenberg, D. E. (2021a). "Colorado River Coding: Intentionally Created Surplus for Lake Mead: Current Accounts and Next Steps." ICS folder, </w:t>
+      </w:r>
+      <w:hyperlink r:id="rId44" w:history="1">
         <w:r>
           <w:rPr>
             <w:rStyle w:val="Hyperlink"/>
@@ -10418,91 +8682,7 @@
         <w:ind w:left="720" w:hanging="720"/>
       </w:pPr>
       <w:r>
-        <w:t xml:space="preserve">Moreo, M. T. (2015). "Evaporation data from Lake Mead and Lake Mohave, Nevada and Arizona, March 2010 through April 2015." U.S. Geological Survey Data Release. </w:t>
-      </w:r>
-      <w:hyperlink r:id="rId51" w:history="1">
-        <w:r>
-          <w:rPr>
-            <w:rStyle w:val="Hyperlink"/>
-          </w:rPr>
-          <w:t>http://dx.doi.org/10.5066/F79C6VG3</w:t>
-        </w:r>
-      </w:hyperlink>
-      <w:r>
-        <w:t>.</w:t>
-      </w:r>
-    </w:p>
-    <w:p>
-      <w:pPr>
-        <w:pStyle w:val="EndNoteBibliography"/>
-        <w:spacing w:after="0"/>
-        <w:ind w:left="720" w:hanging="720"/>
-      </w:pPr>
-      <w:r>
-        <w:t xml:space="preserve">Prairie, J. (2020). "Colorado River Basin Natural Flow and Salt Data." U.S. Bureau of Reclamation. </w:t>
-      </w:r>
-      <w:hyperlink r:id="rId52" w:history="1">
-        <w:r>
-          <w:rPr>
-            <w:rStyle w:val="Hyperlink"/>
-          </w:rPr>
-          <w:t>https://www.usbr.gov/lc/region/g4000/NaturalFlow/current.html</w:t>
-        </w:r>
-      </w:hyperlink>
-      <w:r>
-        <w:t>.</w:t>
-      </w:r>
-    </w:p>
-    <w:p>
-      <w:pPr>
-        <w:pStyle w:val="EndNoteBibliography"/>
-        <w:spacing w:after="0"/>
-        <w:ind w:left="720" w:hanging="720"/>
-      </w:pPr>
-      <w:r>
-        <w:t xml:space="preserve">Rosenberg, D. E. (2021a). "Colorado River Coding: Grand Canyon Intervening Flow." GrandCanyonInterveningFlow folder, </w:t>
-      </w:r>
-      <w:hyperlink r:id="rId53" w:history="1">
-        <w:r>
-          <w:rPr>
-            <w:rStyle w:val="Hyperlink"/>
-          </w:rPr>
-          <w:t>https://doi.org/10.5281/zenodo.5501466</w:t>
-        </w:r>
-      </w:hyperlink>
-      <w:r>
-        <w:t>.</w:t>
-      </w:r>
-    </w:p>
-    <w:p>
-      <w:pPr>
-        <w:pStyle w:val="EndNoteBibliography"/>
-        <w:spacing w:after="0"/>
-        <w:ind w:left="720" w:hanging="720"/>
-      </w:pPr>
-      <w:r>
-        <w:t xml:space="preserve">Rosenberg, D. E. (2021b). "Colorado River Coding: Intentionally Created Surplus for Lake Mead: Current Accounts and Next Steps." ICS folder, </w:t>
-      </w:r>
-      <w:hyperlink r:id="rId54" w:history="1">
-        <w:r>
-          <w:rPr>
-            <w:rStyle w:val="Hyperlink"/>
-          </w:rPr>
-          <w:t>https://doi.org/10.5281/zenodo.5501466</w:t>
-        </w:r>
-      </w:hyperlink>
-      <w:r>
-        <w:t>.</w:t>
-      </w:r>
-    </w:p>
-    <w:p>
-      <w:pPr>
-        <w:pStyle w:val="EndNoteBibliography"/>
-        <w:spacing w:after="0"/>
-        <w:ind w:left="720" w:hanging="720"/>
-      </w:pPr>
-      <w:r>
-        <w:t xml:space="preserve">Rosenberg, D. E. (2021c). "Invest in Farm Water Conservation to Curtail Buy and Dry." </w:t>
+        <w:t xml:space="preserve">Rosenberg, D. E. (2021b). "Invest in Farm Water Conservation to Curtail Buy and Dry." </w:t>
       </w:r>
       <w:r>
         <w:rPr>
@@ -10513,7 +8693,7 @@
       <w:r>
         <w:t xml:space="preserve">, 3. </w:t>
       </w:r>
-      <w:hyperlink r:id="rId55" w:history="1">
+      <w:hyperlink r:id="rId45" w:history="1">
         <w:r>
           <w:rPr>
             <w:rStyle w:val="Hyperlink"/>
@@ -10543,7 +8723,7 @@
       <w:r>
         <w:t xml:space="preserve">, 148(10), 02522006. </w:t>
       </w:r>
-      <w:hyperlink r:id="rId56" w:history="1">
+      <w:hyperlink r:id="rId46" w:history="1">
         <w:r>
           <w:rPr>
             <w:rStyle w:val="Hyperlink"/>
@@ -10562,30 +8742,9 @@
         <w:ind w:left="720" w:hanging="720"/>
       </w:pPr>
       <w:r>
-        <w:t xml:space="preserve">Salehabadi, H., Tarboton, D., Kuhn, E., Udall, B., Wheeler, K., E.Rosenberg, D., Goeking, S., and Schmidt, J. C. (2020). "Stream flow and Losses of the Colorado River in the Southern Colorado Plateau." Center for Colorado River Studies, Utah State University, Logan, Utah. </w:t>
-      </w:r>
-      <w:hyperlink r:id="rId57" w:history="1">
-        <w:r>
-          <w:rPr>
-            <w:rStyle w:val="Hyperlink"/>
-          </w:rPr>
-          <w:t>https://qcnr.usu.edu/coloradoriver/files/WhitePaper4.pdf</w:t>
-        </w:r>
-      </w:hyperlink>
-      <w:r>
-        <w:t>.</w:t>
-      </w:r>
-    </w:p>
-    <w:p>
-      <w:pPr>
-        <w:pStyle w:val="EndNoteBibliography"/>
-        <w:spacing w:after="0"/>
-        <w:ind w:left="720" w:hanging="720"/>
-      </w:pPr>
-      <w:r>
         <w:t xml:space="preserve">Schmidt, J. C., Kraft, M., Tuzlak, D., and Walker, A. (2016). "Fill Mead First: a technical assessment." Utah State University, Logan, Utah. </w:t>
       </w:r>
-      <w:hyperlink r:id="rId58" w:history="1">
+      <w:hyperlink r:id="rId47" w:history="1">
         <w:r>
           <w:rPr>
             <w:rStyle w:val="Hyperlink"/>
@@ -10606,7 +8765,7 @@
       <w:r>
         <w:t xml:space="preserve">Ten Tribes Partnership. (2018). "Colorado River Basin  Ten Tribes Partnership Tribal Water Study." U.S. Department of the Interior, Bureau of Reclamation, Ten Tribes Partnership. </w:t>
       </w:r>
-      <w:hyperlink r:id="rId59" w:history="1">
+      <w:hyperlink r:id="rId48" w:history="1">
         <w:r>
           <w:rPr>
             <w:rStyle w:val="Hyperlink"/>
@@ -10625,9 +8784,69 @@
         <w:ind w:left="720" w:hanging="720"/>
       </w:pPr>
       <w:r>
+        <w:t xml:space="preserve">UCRC. (2018). "Colorado River System Conservation Pilot Program in the Upper Colorado River Basin." </w:t>
+      </w:r>
+      <w:r>
+        <w:rPr>
+          <w:i/>
+        </w:rPr>
+        <w:t>Upper Colorado River Commission</w:t>
+      </w:r>
+      <w:r>
+        <w:t xml:space="preserve">. </w:t>
+      </w:r>
+      <w:hyperlink r:id="rId49" w:history="1">
+        <w:r>
+          <w:rPr>
+            <w:rStyle w:val="Hyperlink"/>
+          </w:rPr>
+          <w:t>http://www.ucrcommission.com/RepDoc/SCPPDocuments/2018__SCPP_FUBRD.pdf</w:t>
+        </w:r>
+      </w:hyperlink>
+      <w:r>
+        <w:t>.</w:t>
+      </w:r>
+    </w:p>
+    <w:p>
+      <w:pPr>
+        <w:pStyle w:val="EndNoteBibliography"/>
+        <w:spacing w:after="0"/>
+        <w:ind w:left="720" w:hanging="720"/>
+      </w:pPr>
+      <w:r>
+        <w:t xml:space="preserve">UCRC. (2024). "Colorado River System Conservation Pilot Program in the Upper Colorado River Basin." </w:t>
+      </w:r>
+      <w:r>
+        <w:rPr>
+          <w:i/>
+        </w:rPr>
+        <w:t>Upper Colorado River Commission</w:t>
+      </w:r>
+      <w:r>
+        <w:t xml:space="preserve">. </w:t>
+      </w:r>
+      <w:hyperlink r:id="rId50" w:history="1">
+        <w:r>
+          <w:rPr>
+            <w:rStyle w:val="Hyperlink"/>
+          </w:rPr>
+          <w:t>http://www.ucrcommission.com/wp-content/uploads/2024/06/2023_SCPP_Report_June2024.pdf</w:t>
+        </w:r>
+      </w:hyperlink>
+      <w:r>
+        <w:t>.</w:t>
+      </w:r>
+    </w:p>
+    <w:p>
+      <w:pPr>
+        <w:pStyle w:val="EndNoteBibliography"/>
+        <w:spacing w:after="0"/>
+        <w:ind w:left="720" w:hanging="720"/>
+      </w:pPr>
+      <w:r>
         <w:t xml:space="preserve">USBR. (2007). "Record of Decision: Colorado River Interim Guidelines for Lower Basin Shortages and Coordinated Operations for Lakes Powell and Mead." U.S. Bureau of Reclamation. </w:t>
       </w:r>
-      <w:hyperlink r:id="rId60" w:history="1">
+      <w:hyperlink r:id="rId51" w:history="1">
         <w:r>
           <w:rPr>
             <w:rStyle w:val="Hyperlink"/>
@@ -10646,10 +8865,9 @@
         <w:ind w:left="720" w:hanging="720"/>
       </w:pPr>
       <w:r>
-        <w:lastRenderedPageBreak/>
         <w:t xml:space="preserve">USBR. (2012). "Colorado River Basin Water Supply and Demand Study." U.S. Department of Interior, Bureau of Reclamation, Washington, D.C., </w:t>
       </w:r>
-      <w:hyperlink r:id="rId61" w:history="1">
+      <w:hyperlink r:id="rId52" w:history="1">
         <w:r>
           <w:rPr>
             <w:rStyle w:val="Hyperlink"/>
@@ -10668,9 +8886,10 @@
         <w:ind w:left="720" w:hanging="720"/>
       </w:pPr>
       <w:r>
+        <w:lastRenderedPageBreak/>
         <w:t xml:space="preserve">USBR. (2019). "Agreement Concerning Colorado River Drought Contingency Management and Operations." U.S. Bureau of Reclamation, Washington, DC. </w:t>
       </w:r>
-      <w:hyperlink r:id="rId62" w:history="1">
+      <w:hyperlink r:id="rId53" w:history="1">
         <w:r>
           <w:rPr>
             <w:rStyle w:val="Hyperlink"/>
@@ -10691,7 +8910,7 @@
       <w:r>
         <w:t xml:space="preserve">USBR. (2020). "Review of the Colorado River Interim Guidelines for Lower Basin Shortages and Coordinated Operations for Lake Powell and Lake Mead." U.S. Bureau of Reclamation, U.S. Department of Interior. </w:t>
       </w:r>
-      <w:hyperlink r:id="rId63" w:history="1">
+      <w:hyperlink r:id="rId54" w:history="1">
         <w:r>
           <w:rPr>
             <w:rStyle w:val="Hyperlink"/>
@@ -10710,30 +8929,9 @@
         <w:ind w:left="720" w:hanging="720"/>
       </w:pPr>
       <w:r>
-        <w:t xml:space="preserve">USBR. (2021a). "21st Century Colorado River: Hydrology and Risk of Lake Mead Reaching Critically Low Elevations." U.S. Bureau of Reclamation. </w:t>
-      </w:r>
-      <w:hyperlink r:id="rId64" w:history="1">
-        <w:r>
-          <w:rPr>
-            <w:rStyle w:val="Hyperlink"/>
-          </w:rPr>
-          <w:t>https://github.com/dzeke/ColoradoRiverCoding/raw/main/500PlusPlan/MeadRisk-LBActionsWebianr11-5-21.pdf</w:t>
-        </w:r>
-      </w:hyperlink>
-      <w:r>
-        <w:t>.</w:t>
-      </w:r>
-    </w:p>
-    <w:p>
-      <w:pPr>
-        <w:pStyle w:val="EndNoteBibliography"/>
-        <w:spacing w:after="0"/>
-        <w:ind w:left="720" w:hanging="720"/>
-      </w:pPr>
-      <w:r>
-        <w:t xml:space="preserve">USBR. (2021b). "Boulder Canyon Operations Office - Program and Activities: Water Accounting Reports." U.S. Bureau of Reclamation. </w:t>
-      </w:r>
-      <w:hyperlink r:id="rId65" w:history="1">
+        <w:t xml:space="preserve">USBR. (2021a). "Boulder Canyon Operations Office - Program and Activities: Water Accounting Reports." U.S. Bureau of Reclamation. </w:t>
+      </w:r>
+      <w:hyperlink r:id="rId55" w:history="1">
         <w:r>
           <w:rPr>
             <w:rStyle w:val="Hyperlink"/>
@@ -10752,9 +8950,9 @@
         <w:ind w:left="720" w:hanging="720"/>
       </w:pPr>
       <w:r>
-        <w:t xml:space="preserve">USBR. (2021c). "Lake Mead at Hoover Dam, End of Month Elevation." Lower Colorado River Operations, U.S. Buruea of Reclamation, </w:t>
-      </w:r>
-      <w:hyperlink r:id="rId66" w:history="1">
+        <w:t xml:space="preserve">USBR. (2021b). "Lake Mead at Hoover Dam, End of Month Elevation." Lower Colorado River Operations, U.S. Buruea of Reclamation, </w:t>
+      </w:r>
+      <w:hyperlink r:id="rId56" w:history="1">
         <w:r>
           <w:rPr>
             <w:rStyle w:val="Hyperlink"/>
@@ -10773,18 +8971,18 @@
         <w:ind w:left="720" w:hanging="720"/>
       </w:pPr>
       <w:r>
-        <w:t xml:space="preserve">USBR. (2021d). "Lake Powell Unregulated Inflow." </w:t>
-      </w:r>
-      <w:hyperlink r:id="rId67" w:history="1">
+        <w:t xml:space="preserve">USBR. (2021c). "Pilot System Conservation Program." U.S. Bureau of Reclamation, </w:t>
+      </w:r>
+      <w:hyperlink r:id="rId57" w:history="1">
         <w:r>
           <w:rPr>
             <w:rStyle w:val="Hyperlink"/>
           </w:rPr>
-          <w:t>https://www.usbr.gov/uc/water/crsp/studies/images/PowellForecast.png</w:t>
+          <w:t>https://www.usbr.gov/lc/region/programs/PilotSysConsProg/pilotsystem.html</w:t>
         </w:r>
       </w:hyperlink>
       <w:r>
-        <w:t xml:space="preserve"> [Accessed on: September 28, 2021].</w:t>
+        <w:t xml:space="preserve"> [Accessed on: October 14, 2021].</w:t>
       </w:r>
     </w:p>
     <w:p>
@@ -10796,7 +8994,7 @@
       <w:r>
         <w:t xml:space="preserve">USGS. (2016). "Colorado River Basin map." U.S. Geological Survey. </w:t>
       </w:r>
-      <w:hyperlink r:id="rId68" w:history="1">
+      <w:hyperlink r:id="rId58" w:history="1">
         <w:r>
           <w:rPr>
             <w:rStyle w:val="Hyperlink"/>
@@ -10817,7 +9015,7 @@
       <w:r>
         <w:t xml:space="preserve">Wheeler, K., Kuhn, E., Bruckerhoff, L., Udall, B., Wang, J., Gilbert, L., Goeking, S., Kasprak, A., Mihalevich, B., Neilson, B., Salehabadi, H., and Schmidt, J. C. (2021). "Alternative Management Paradigms for the Future of the Colorado and Green Rivers." Center for Colorado River Studies, Utah State University, Logan, Utah. </w:t>
       </w:r>
-      <w:hyperlink r:id="rId69" w:history="1">
+      <w:hyperlink r:id="rId59" w:history="1">
         <w:r>
           <w:rPr>
             <w:rStyle w:val="Hyperlink"/>
@@ -10838,7 +9036,7 @@
       <w:r>
         <w:t xml:space="preserve">Wheeler, K. G., Schmidt, J. C., and Rosenberg, D. E. (2019). "Water Resource Modelling of the Colorado River – Present and Future Strategies." Center for Colorado River Studies, Utah State University, Logan, Utah. </w:t>
       </w:r>
-      <w:hyperlink r:id="rId70" w:history="1">
+      <w:hyperlink r:id="rId60" w:history="1">
         <w:r>
           <w:rPr>
             <w:rStyle w:val="Hyperlink"/>
@@ -10867,7 +9065,7 @@
       <w:r>
         <w:t xml:space="preserve">, 37(4), 913-929. </w:t>
       </w:r>
-      <w:hyperlink r:id="rId71" w:history="1">
+      <w:hyperlink r:id="rId61" w:history="1">
         <w:r>
           <w:rPr>
             <w:rStyle w:val="Hyperlink"/>
@@ -10893,8 +9091,8 @@
       </w:r>
     </w:p>
     <w:sectPr>
-      <w:headerReference w:type="default" r:id="rId72"/>
-      <w:footerReference w:type="default" r:id="rId73"/>
+      <w:headerReference w:type="default" r:id="rId62"/>
+      <w:footerReference w:type="default" r:id="rId63"/>
       <w:pgSz w:w="12240" w:h="15840"/>
       <w:pgMar w:top="1440" w:right="1440" w:bottom="1440" w:left="1440" w:header="720" w:footer="720" w:gutter="0"/>
       <w:cols w:space="720"/>
@@ -18165,7 +16363,6 @@
   <w:style w:type="character" w:default="1" w:styleId="DefaultParagraphFont">
     <w:name w:val="Default Paragraph Font"/>
     <w:uiPriority w:val="1"/>
-    <w:semiHidden/>
     <w:unhideWhenUsed/>
   </w:style>
   <w:style w:type="table" w:default="1" w:styleId="TableNormal">

</xml_diff>

<commit_message>
Finished model and users guide
</commit_message>
<xml_diff>
--- a/LakeMeadWaterBankDivideInflow/ModelGuide/ModelGuide-LakeMeadWaterBank.docx
+++ b/LakeMeadWaterBankDivideInflow/ModelGuide/ModelGuide-LakeMeadWaterBank.docx
@@ -22,6 +22,9 @@
         <w:pStyle w:val="Heading2"/>
         <w:jc w:val="center"/>
       </w:pPr>
+      <w:r>
+        <w:t xml:space="preserve">Immersive Model: </w:t>
+      </w:r>
       <w:r>
         <w:t>Lake Mead Water Bank based on the Principle of Divide Reservoir Inflow</w:t>
       </w:r>
@@ -5638,6 +5641,9 @@
     </w:p>
     <w:p>
       <w:r>
+        <w:rPr>
+          <w:noProof/>
+        </w:rPr>
         <w:drawing>
           <wp:inline distT="0" distB="0" distL="0" distR="0" wp14:anchorId="0BAA2C7F" wp14:editId="4DF7FAB9">
             <wp:extent cx="4055165" cy="2628925"/>
@@ -5719,6 +5725,9 @@
         </w:rPr>
       </w:pPr>
       <w:r>
+        <w:rPr>
+          <w:noProof/>
+        </w:rPr>
         <w:drawing>
           <wp:inline distT="0" distB="0" distL="0" distR="0" wp14:anchorId="5B531D00" wp14:editId="5CE2354D">
             <wp:extent cx="5943600" cy="1612900"/>
@@ -6311,21 +6320,21 @@
           <w:b/>
           <w:bCs/>
         </w:rPr>
-        <w:t>Reclamation Protect Zono</w:t>
-      </w:r>
-      <w:r>
-        <w:rPr>
-          <w:b/>
-          <w:bCs/>
-        </w:rPr>
-        <w:t xml:space="preserve"> Dashboard annotated. </w:t>
-      </w:r>
-      <w:r>
-        <w:rPr>
-          <w:b/>
-          <w:bCs/>
-        </w:rPr>
-        <w:t xml:space="preserve">There is 4.8 </w:t>
+        <w:t xml:space="preserve">Reclamation Protect </w:t>
+      </w:r>
+      <w:r>
+        <w:rPr>
+          <w:b/>
+          <w:bCs/>
+        </w:rPr>
+        <w:t xml:space="preserve">Dashboard annotated. </w:t>
+      </w:r>
+      <w:r>
+        <w:rPr>
+          <w:b/>
+          <w:bCs/>
+        </w:rPr>
+        <w:t xml:space="preserve">Starting storage is 1,061 feet (8.5 </w:t>
       </w:r>
       <w:proofErr w:type="spellStart"/>
       <w:r>
@@ -6341,6 +6350,61 @@
           <w:b/>
           <w:bCs/>
         </w:rPr>
+        <w:t xml:space="preserve">), the reservoir protect elevation is 1,005 feet (4.8 </w:t>
+      </w:r>
+      <w:proofErr w:type="spellStart"/>
+      <w:r>
+        <w:rPr>
+          <w:b/>
+          <w:bCs/>
+        </w:rPr>
+        <w:t>maf</w:t>
+      </w:r>
+      <w:proofErr w:type="spellEnd"/>
+      <w:r>
+        <w:rPr>
+          <w:b/>
+          <w:bCs/>
+        </w:rPr>
+        <w:t xml:space="preserve">), and there is 9.5 </w:t>
+      </w:r>
+      <w:proofErr w:type="spellStart"/>
+      <w:r>
+        <w:rPr>
+          <w:b/>
+          <w:bCs/>
+        </w:rPr>
+        <w:t>maf</w:t>
+      </w:r>
+      <w:proofErr w:type="spellEnd"/>
+      <w:r>
+        <w:rPr>
+          <w:b/>
+          <w:bCs/>
+        </w:rPr>
+        <w:t xml:space="preserve"> inflow this year. Thus, there is</w:t>
+      </w:r>
+      <w:r>
+        <w:rPr>
+          <w:b/>
+          <w:bCs/>
+        </w:rPr>
+        <w:t xml:space="preserve"> 4.8 </w:t>
+      </w:r>
+      <w:proofErr w:type="spellStart"/>
+      <w:r>
+        <w:rPr>
+          <w:b/>
+          <w:bCs/>
+        </w:rPr>
+        <w:t>maf</w:t>
+      </w:r>
+      <w:proofErr w:type="spellEnd"/>
+      <w:r>
+        <w:rPr>
+          <w:b/>
+          <w:bCs/>
+        </w:rPr>
         <w:t xml:space="preserve"> of water available. </w:t>
       </w:r>
       <w:r>
@@ -6513,7 +6577,7 @@
         <w:fldChar w:fldCharType="begin"/>
       </w:r>
       <w:r>
-        <w:instrText xml:space="preserve"> ADDIN EN.CITE &lt;EndNote&gt;&lt;Cite&gt;&lt;Author&gt;Rosenberg&lt;/Author&gt;&lt;Year&gt;2021&lt;/Year&gt;&lt;RecNum&gt;2781&lt;/RecNum&gt;&lt;DisplayText&gt;(Rosenberg, 2021b)&lt;/DisplayText&gt;&lt;record&gt;&lt;rec-number&gt;2781&lt;/rec-number&gt;&lt;foreign-keys&gt;&lt;key app="EN" db-id="xxt5ta9pd995dwesap0pdzzp2weaz0w9werf" timestamp="1620766027"&gt;2781&lt;/key&gt;&lt;/foreign-keys&gt;&lt;ref-type name="Journal Article"&gt;17&lt;/ref-type&gt;&lt;contributors&gt;&lt;authors&gt;&lt;author&gt;David E. Rosenberg&lt;/author&gt;&lt;/authors&gt;&lt;/contributors&gt;&lt;titles&gt;&lt;title&gt;Invest in Farm Water Conservation to Curtail Buy and Dry&lt;/title&gt;&lt;secondary-title&gt;Submitted to Journal of Water Resources Planning and Management&lt;/secondary-title&gt;&lt;/titles&gt;&lt;periodical&gt;&lt;full-title&gt;Submitted to Journal of Water Resources Planning and Management&lt;/full-title&gt;&lt;/periodical&gt;&lt;pages&gt;3&lt;/pages&gt;&lt;dates&gt;&lt;year&gt;2021&lt;/year&gt;&lt;/dates&gt;&lt;pub-location&gt;Logan, Utah&lt;/pub-location&gt;&lt;publisher&gt;Utah State University&lt;/publisher&gt;&lt;isbn&gt;169&lt;/isbn&gt;&lt;urls&gt;&lt;related-urls&gt;&lt;url&gt;https://digitalcommons.usu.edu/water_pubs/169/&lt;/url&gt;&lt;/related-urls&gt;&lt;/urls&gt;&lt;/record&gt;&lt;/Cite&gt;&lt;/EndNote&gt;</w:instrText>
+        <w:instrText xml:space="preserve"> ADDIN EN.CITE &lt;EndNote&gt;&lt;Cite&gt;&lt;Author&gt;Rosenberg&lt;/Author&gt;&lt;Year&gt;2021&lt;/Year&gt;&lt;RecNum&gt;2781&lt;/RecNum&gt;&lt;DisplayText&gt;(Rosenberg, 2021)&lt;/DisplayText&gt;&lt;record&gt;&lt;rec-number&gt;2781&lt;/rec-number&gt;&lt;foreign-keys&gt;&lt;key app="EN" db-id="xxt5ta9pd995dwesap0pdzzp2weaz0w9werf" timestamp="1620766027"&gt;2781&lt;/key&gt;&lt;/foreign-keys&gt;&lt;ref-type name="Journal Article"&gt;17&lt;/ref-type&gt;&lt;contributors&gt;&lt;authors&gt;&lt;author&gt;David E. Rosenberg&lt;/author&gt;&lt;/authors&gt;&lt;/contributors&gt;&lt;titles&gt;&lt;title&gt;Invest in Farm Water Conservation to Curtail Buy and Dry&lt;/title&gt;&lt;secondary-title&gt;Submitted to Journal of Water Resources Planning and Management&lt;/secondary-title&gt;&lt;/titles&gt;&lt;periodical&gt;&lt;full-title&gt;Submitted to Journal of Water Resources Planning and Management&lt;/full-title&gt;&lt;/periodical&gt;&lt;pages&gt;3&lt;/pages&gt;&lt;dates&gt;&lt;year&gt;2021&lt;/year&gt;&lt;/dates&gt;&lt;pub-location&gt;Logan, Utah&lt;/pub-location&gt;&lt;publisher&gt;Utah State University&lt;/publisher&gt;&lt;isbn&gt;169&lt;/isbn&gt;&lt;urls&gt;&lt;related-urls&gt;&lt;url&gt;https://digitalcommons.usu.edu/water_pubs/169/&lt;/url&gt;&lt;/related-urls&gt;&lt;/urls&gt;&lt;/record&gt;&lt;/Cite&gt;&lt;/EndNote&gt;</w:instrText>
       </w:r>
       <w:r>
         <w:fldChar w:fldCharType="separate"/>
@@ -6522,7 +6586,7 @@
         <w:rPr>
           <w:noProof/>
         </w:rPr>
-        <w:t>(Rosenberg, 2021b)</w:t>
+        <w:t>(Rosenberg, 2021)</w:t>
       </w:r>
       <w:r>
         <w:fldChar w:fldCharType="end"/>
@@ -6578,10 +6642,7 @@
       </w:r>
       <w:proofErr w:type="spellEnd"/>
       <w:r>
-        <w:t xml:space="preserve">, compensated, and mandatory </w:t>
-      </w:r>
-      <w:r>
-        <w:t xml:space="preserve">Colorado River Basin </w:t>
+        <w:t xml:space="preserve">, compensated, and mandatory Colorado River Basin </w:t>
       </w:r>
       <w:r>
         <w:t>water conservation program</w:t>
@@ -8216,25 +8277,56 @@
       </w:pPr>
       <w:r>
         <w:rPr>
-          <w:rFonts w:ascii="Times New Roman" w:hAnsi="Times New Roman"/>
-          <w:b/>
-          <w:bCs/>
-        </w:rPr>
-        <w:t>2026.</w:t>
-      </w:r>
-      <w:r>
-        <w:rPr>
-          <w:rFonts w:ascii="Times New Roman" w:hAnsi="Times New Roman"/>
-        </w:rPr>
-        <w:t xml:space="preserve"> </w:t>
-      </w:r>
-      <w:r>
-        <w:rPr>
-          <w:rFonts w:ascii="Times New Roman" w:hAnsi="Times New Roman"/>
-          <w:b/>
-          <w:bCs/>
-        </w:rPr>
-        <w:t>Interim Guidelines and Drought Contingency Plans expire.</w:t>
+          <w:rFonts w:ascii="Times-Roman" w:hAnsi="Times-Roman" w:cs="Times-Roman"/>
+          <w:b/>
+          <w:bCs/>
+        </w:rPr>
+        <w:t xml:space="preserve">2023 to Present. </w:t>
+      </w:r>
+      <w:r>
+        <w:rPr>
+          <w:rFonts w:ascii="Times-Roman" w:hAnsi="Times-Roman" w:cs="Times-Roman"/>
+        </w:rPr>
+        <w:t xml:space="preserve">Process to plan for operations post 2026 when interim guidelines and drought contingency plans expire </w:t>
+      </w:r>
+      <w:r>
+        <w:rPr>
+          <w:rFonts w:ascii="Times-Roman" w:hAnsi="Times-Roman" w:cs="Times-Roman"/>
+        </w:rPr>
+        <w:fldChar w:fldCharType="begin"/>
+      </w:r>
+      <w:r>
+        <w:rPr>
+          <w:rFonts w:ascii="Times-Roman" w:hAnsi="Times-Roman" w:cs="Times-Roman"/>
+        </w:rPr>
+        <w:instrText xml:space="preserve"> ADDIN EN.CITE &lt;EndNote&gt;&lt;Cite&gt;&lt;Author&gt;USBR&lt;/Author&gt;&lt;Year&gt;2023&lt;/Year&gt;&lt;RecNum&gt;2905&lt;/RecNum&gt;&lt;DisplayText&gt;(USBR, 2023a; USBR, 2023b)&lt;/DisplayText&gt;&lt;record&gt;&lt;rec-number&gt;2905&lt;/rec-number&gt;&lt;foreign-keys&gt;&lt;key app="EN" db-id="xxt5ta9pd995dwesap0pdzzp2weaz0w9werf" timestamp="1663695279"&gt;2905&lt;/key&gt;&lt;/foreign-keys&gt;&lt;ref-type name="Web Page"&gt;12&lt;/ref-type&gt;&lt;contributors&gt;&lt;authors&gt;&lt;author&gt;USBR&lt;/author&gt;&lt;/authors&gt;&lt;/contributors&gt;&lt;titles&gt;&lt;title&gt;Post-2026 Colorado River Reservoir Operational Strategies for Lake Powell and Lake Mead: Summary of the Federal Register Notice Input Received&lt;/title&gt;&lt;/titles&gt;&lt;volume&gt;2022&lt;/volume&gt;&lt;number&gt;September 20&lt;/number&gt;&lt;dates&gt;&lt;year&gt;2023&lt;/year&gt;&lt;/dates&gt;&lt;publisher&gt;Reclamation&lt;/publisher&gt;&lt;urls&gt;&lt;related-urls&gt;&lt;url&gt;https://www.usbr.gov/ColoradoRiverBasin/Post2026Ops.html&lt;/url&gt;&lt;/related-urls&gt;&lt;/urls&gt;&lt;/record&gt;&lt;/Cite&gt;&lt;Cite&gt;&lt;Author&gt;USBR&lt;/Author&gt;&lt;Year&gt;2023&lt;/Year&gt;&lt;RecNum&gt;2951&lt;/RecNum&gt;&lt;record&gt;&lt;rec-number&gt;2951&lt;/rec-number&gt;&lt;foreign-keys&gt;&lt;key app="EN" db-id="xxt5ta9pd995dwesap0pdzzp2weaz0w9werf" timestamp="1695063354"&gt;2951&lt;/key&gt;&lt;/foreign-keys&gt;&lt;ref-type name="Web Page"&gt;12&lt;/ref-type&gt;&lt;contributors&gt;&lt;authors&gt;&lt;author&gt;USBR&lt;/author&gt;&lt;/authors&gt;&lt;/contributors&gt;&lt;titles&gt;&lt;title&gt;Integrated Technical Education Workgroup&lt;/title&gt;&lt;/titles&gt;&lt;volume&gt;2023&lt;/volume&gt;&lt;number&gt;September 18&lt;/number&gt;&lt;dates&gt;&lt;year&gt;2023&lt;/year&gt;&lt;/dates&gt;&lt;publisher&gt;Reclamation&lt;/publisher&gt;&lt;urls&gt;&lt;related-urls&gt;&lt;url&gt;https://www.usbr.gov/ColoradoRiverBasin/post2026/itew.html&lt;/url&gt;&lt;/related-urls&gt;&lt;/urls&gt;&lt;/record&gt;&lt;/Cite&gt;&lt;/EndNote&gt;</w:instrText>
+      </w:r>
+      <w:r>
+        <w:rPr>
+          <w:rFonts w:ascii="Times-Roman" w:hAnsi="Times-Roman" w:cs="Times-Roman"/>
+        </w:rPr>
+        <w:fldChar w:fldCharType="separate"/>
+      </w:r>
+      <w:r>
+        <w:rPr>
+          <w:rFonts w:ascii="Times-Roman" w:hAnsi="Times-Roman" w:cs="Times-Roman"/>
+          <w:noProof/>
+        </w:rPr>
+        <w:t>(USBR, 2023a; USBR, 2023b)</w:t>
+      </w:r>
+      <w:r>
+        <w:rPr>
+          <w:rFonts w:ascii="Times-Roman" w:hAnsi="Times-Roman" w:cs="Times-Roman"/>
+        </w:rPr>
+        <w:fldChar w:fldCharType="end"/>
+      </w:r>
+      <w:r>
+        <w:rPr>
+          <w:rFonts w:ascii="Times-Roman" w:hAnsi="Times-Roman" w:cs="Times-Roman"/>
+          <w:b/>
+          <w:bCs/>
+        </w:rPr>
+        <w:t>.</w:t>
       </w:r>
     </w:p>
     <w:p>
@@ -8263,6 +8355,59 @@
         <w:spacing w:after="0" w:line="240" w:lineRule="auto"/>
         <w:rPr>
           <w:rFonts w:ascii="Times-Roman" w:hAnsi="Times-Roman" w:cs="Times-Roman"/>
+          <w:b/>
+          <w:bCs/>
+        </w:rPr>
+      </w:pPr>
+      <w:r>
+        <w:rPr>
+          <w:rFonts w:ascii="Times New Roman" w:hAnsi="Times New Roman"/>
+          <w:b/>
+          <w:bCs/>
+        </w:rPr>
+        <w:t>2026.</w:t>
+      </w:r>
+      <w:r>
+        <w:rPr>
+          <w:rFonts w:ascii="Times New Roman" w:hAnsi="Times New Roman"/>
+        </w:rPr>
+        <w:t xml:space="preserve"> </w:t>
+      </w:r>
+      <w:r>
+        <w:rPr>
+          <w:rFonts w:ascii="Times New Roman" w:hAnsi="Times New Roman"/>
+          <w:b/>
+          <w:bCs/>
+        </w:rPr>
+        <w:t>Interim Guidelines and Drought Contingency Plans expire.</w:t>
+      </w:r>
+    </w:p>
+    <w:p>
+      <w:pPr>
+        <w:autoSpaceDE w:val="0"/>
+        <w:autoSpaceDN w:val="0"/>
+        <w:adjustRightInd w:val="0"/>
+        <w:spacing w:after="0" w:line="240" w:lineRule="auto"/>
+        <w:ind w:left="720"/>
+        <w:rPr>
+          <w:rFonts w:ascii="Times-Roman" w:hAnsi="Times-Roman" w:cs="Times-Roman"/>
+          <w:b/>
+          <w:bCs/>
+        </w:rPr>
+      </w:pPr>
+    </w:p>
+    <w:p>
+      <w:pPr>
+        <w:numPr>
+          <w:ilvl w:val="0"/>
+          <w:numId w:val="43"/>
+        </w:numPr>
+        <w:autoSpaceDE w:val="0"/>
+        <w:autoSpaceDN w:val="0"/>
+        <w:adjustRightInd w:val="0"/>
+        <w:spacing w:after="0" w:line="240" w:lineRule="auto"/>
+        <w:rPr>
+          <w:rFonts w:ascii="Times-Roman" w:hAnsi="Times-Roman" w:cs="Times-Roman"/>
         </w:rPr>
       </w:pPr>
       <w:r>
@@ -8364,6 +8509,7 @@
         <w:rPr>
           <w:rFonts w:ascii="Times-Roman" w:hAnsi="Times-Roman" w:cs="Times-Roman"/>
         </w:rPr>
+        <w:lastRenderedPageBreak/>
         <w:t>Describe what happens when the Upper Basin is unable to deliver 8.23 million acre-feet (</w:t>
       </w:r>
       <w:proofErr w:type="spellStart"/>
@@ -8409,7 +8555,6 @@
           <w:b/>
           <w:bCs/>
         </w:rPr>
-        <w:lastRenderedPageBreak/>
         <w:fldChar w:fldCharType="begin"/>
       </w:r>
       <w:r>
@@ -8661,39 +8806,18 @@
         <w:ind w:left="720" w:hanging="720"/>
       </w:pPr>
       <w:r>
-        <w:t xml:space="preserve">Rosenberg, D. E. (2021a). "Colorado River Coding: Intentionally Created Surplus for Lake Mead: Current Accounts and Next Steps." ICS folder, </w:t>
+        <w:t xml:space="preserve">Rosenberg, D. E. (2021). "Invest in Farm Water Conservation to Curtail Buy and Dry." </w:t>
+      </w:r>
+      <w:r>
+        <w:rPr>
+          <w:i/>
+        </w:rPr>
+        <w:t>Submitted to Journal of Water Resources Planning and Management</w:t>
+      </w:r>
+      <w:r>
+        <w:t xml:space="preserve">, 3. </w:t>
       </w:r>
       <w:hyperlink r:id="rId44" w:history="1">
-        <w:r>
-          <w:rPr>
-            <w:rStyle w:val="Hyperlink"/>
-          </w:rPr>
-          <w:t>https://doi.org/10.5281/zenodo.5501466</w:t>
-        </w:r>
-      </w:hyperlink>
-      <w:r>
-        <w:t>.</w:t>
-      </w:r>
-    </w:p>
-    <w:p>
-      <w:pPr>
-        <w:pStyle w:val="EndNoteBibliography"/>
-        <w:spacing w:after="0"/>
-        <w:ind w:left="720" w:hanging="720"/>
-      </w:pPr>
-      <w:r>
-        <w:t xml:space="preserve">Rosenberg, D. E. (2021b). "Invest in Farm Water Conservation to Curtail Buy and Dry." </w:t>
-      </w:r>
-      <w:r>
-        <w:rPr>
-          <w:i/>
-        </w:rPr>
-        <w:t>Submitted to Journal of Water Resources Planning and Management</w:t>
-      </w:r>
-      <w:r>
-        <w:t xml:space="preserve">, 3. </w:t>
-      </w:r>
-      <w:hyperlink r:id="rId45" w:history="1">
         <w:r>
           <w:rPr>
             <w:rStyle w:val="Hyperlink"/>
@@ -8723,7 +8847,7 @@
       <w:r>
         <w:t xml:space="preserve">, 148(10), 02522006. </w:t>
       </w:r>
-      <w:hyperlink r:id="rId46" w:history="1">
+      <w:hyperlink r:id="rId45" w:history="1">
         <w:r>
           <w:rPr>
             <w:rStyle w:val="Hyperlink"/>
@@ -8744,7 +8868,7 @@
       <w:r>
         <w:t xml:space="preserve">Schmidt, J. C., Kraft, M., Tuzlak, D., and Walker, A. (2016). "Fill Mead First: a technical assessment." Utah State University, Logan, Utah. </w:t>
       </w:r>
-      <w:hyperlink r:id="rId47" w:history="1">
+      <w:hyperlink r:id="rId46" w:history="1">
         <w:r>
           <w:rPr>
             <w:rStyle w:val="Hyperlink"/>
@@ -8765,7 +8889,7 @@
       <w:r>
         <w:t xml:space="preserve">Ten Tribes Partnership. (2018). "Colorado River Basin  Ten Tribes Partnership Tribal Water Study." U.S. Department of the Interior, Bureau of Reclamation, Ten Tribes Partnership. </w:t>
       </w:r>
-      <w:hyperlink r:id="rId48" w:history="1">
+      <w:hyperlink r:id="rId47" w:history="1">
         <w:r>
           <w:rPr>
             <w:rStyle w:val="Hyperlink"/>
@@ -8795,7 +8919,7 @@
       <w:r>
         <w:t xml:space="preserve">. </w:t>
       </w:r>
-      <w:hyperlink r:id="rId49" w:history="1">
+      <w:hyperlink r:id="rId48" w:history="1">
         <w:r>
           <w:rPr>
             <w:rStyle w:val="Hyperlink"/>
@@ -8825,7 +8949,7 @@
       <w:r>
         <w:t xml:space="preserve">. </w:t>
       </w:r>
-      <w:hyperlink r:id="rId50" w:history="1">
+      <w:hyperlink r:id="rId49" w:history="1">
         <w:r>
           <w:rPr>
             <w:rStyle w:val="Hyperlink"/>
@@ -8844,30 +8968,9 @@
         <w:ind w:left="720" w:hanging="720"/>
       </w:pPr>
       <w:r>
-        <w:t xml:space="preserve">USBR. (2007). "Record of Decision: Colorado River Interim Guidelines for Lower Basin Shortages and Coordinated Operations for Lakes Powell and Mead." U.S. Bureau of Reclamation. </w:t>
-      </w:r>
-      <w:hyperlink r:id="rId51" w:history="1">
-        <w:r>
-          <w:rPr>
-            <w:rStyle w:val="Hyperlink"/>
-          </w:rPr>
-          <w:t>https://www.usbr.gov/lc/region/programs/strategies/RecordofDecision.pdf</w:t>
-        </w:r>
-      </w:hyperlink>
-      <w:r>
-        <w:t>.</w:t>
-      </w:r>
-    </w:p>
-    <w:p>
-      <w:pPr>
-        <w:pStyle w:val="EndNoteBibliography"/>
-        <w:spacing w:after="0"/>
-        <w:ind w:left="720" w:hanging="720"/>
-      </w:pPr>
-      <w:r>
         <w:t xml:space="preserve">USBR. (2012). "Colorado River Basin Water Supply and Demand Study." U.S. Department of Interior, Bureau of Reclamation, Washington, D.C., </w:t>
       </w:r>
-      <w:hyperlink r:id="rId52" w:history="1">
+      <w:hyperlink r:id="rId50" w:history="1">
         <w:r>
           <w:rPr>
             <w:rStyle w:val="Hyperlink"/>
@@ -8886,10 +8989,9 @@
         <w:ind w:left="720" w:hanging="720"/>
       </w:pPr>
       <w:r>
-        <w:lastRenderedPageBreak/>
         <w:t xml:space="preserve">USBR. (2019). "Agreement Concerning Colorado River Drought Contingency Management and Operations." U.S. Bureau of Reclamation, Washington, DC. </w:t>
       </w:r>
-      <w:hyperlink r:id="rId53" w:history="1">
+      <w:hyperlink r:id="rId51" w:history="1">
         <w:r>
           <w:rPr>
             <w:rStyle w:val="Hyperlink"/>
@@ -8910,7 +9012,7 @@
       <w:r>
         <w:t xml:space="preserve">USBR. (2020). "Review of the Colorado River Interim Guidelines for Lower Basin Shortages and Coordinated Operations for Lake Powell and Lake Mead." U.S. Bureau of Reclamation, U.S. Department of Interior. </w:t>
       </w:r>
-      <w:hyperlink r:id="rId54" w:history="1">
+      <w:hyperlink r:id="rId52" w:history="1">
         <w:r>
           <w:rPr>
             <w:rStyle w:val="Hyperlink"/>
@@ -8931,7 +9033,7 @@
       <w:r>
         <w:t xml:space="preserve">USBR. (2021a). "Boulder Canyon Operations Office - Program and Activities: Water Accounting Reports." U.S. Bureau of Reclamation. </w:t>
       </w:r>
-      <w:hyperlink r:id="rId55" w:history="1">
+      <w:hyperlink r:id="rId53" w:history="1">
         <w:r>
           <w:rPr>
             <w:rStyle w:val="Hyperlink"/>
@@ -8952,7 +9054,7 @@
       <w:r>
         <w:t xml:space="preserve">USBR. (2021b). "Lake Mead at Hoover Dam, End of Month Elevation." Lower Colorado River Operations, U.S. Buruea of Reclamation, </w:t>
       </w:r>
-      <w:hyperlink r:id="rId56" w:history="1">
+      <w:hyperlink r:id="rId54" w:history="1">
         <w:r>
           <w:rPr>
             <w:rStyle w:val="Hyperlink"/>
@@ -8973,7 +9075,7 @@
       <w:r>
         <w:t xml:space="preserve">USBR. (2021c). "Pilot System Conservation Program." U.S. Bureau of Reclamation, </w:t>
       </w:r>
-      <w:hyperlink r:id="rId57" w:history="1">
+      <w:hyperlink r:id="rId55" w:history="1">
         <w:r>
           <w:rPr>
             <w:rStyle w:val="Hyperlink"/>
@@ -8983,6 +9085,48 @@
       </w:hyperlink>
       <w:r>
         <w:t xml:space="preserve"> [Accessed on: October 14, 2021].</w:t>
+      </w:r>
+    </w:p>
+    <w:p>
+      <w:pPr>
+        <w:pStyle w:val="EndNoteBibliography"/>
+        <w:spacing w:after="0"/>
+        <w:ind w:left="720" w:hanging="720"/>
+      </w:pPr>
+      <w:r>
+        <w:t xml:space="preserve">USBR. (2023a). "Integrated Technical Education Workgroup." Reclamation, </w:t>
+      </w:r>
+      <w:hyperlink r:id="rId56" w:history="1">
+        <w:r>
+          <w:rPr>
+            <w:rStyle w:val="Hyperlink"/>
+          </w:rPr>
+          <w:t>https://www.usbr.gov/ColoradoRiverBasin/post2026/itew.html</w:t>
+        </w:r>
+      </w:hyperlink>
+      <w:r>
+        <w:t xml:space="preserve"> [Accessed on: September 18, 2023].</w:t>
+      </w:r>
+    </w:p>
+    <w:p>
+      <w:pPr>
+        <w:pStyle w:val="EndNoteBibliography"/>
+        <w:spacing w:after="0"/>
+        <w:ind w:left="720" w:hanging="720"/>
+      </w:pPr>
+      <w:r>
+        <w:t xml:space="preserve">USBR. (2023b). "Post-2026 Colorado River Reservoir Operational Strategies for Lake Powell and Lake Mead: Summary of the Federal Register Notice Input Received." Reclamation, </w:t>
+      </w:r>
+      <w:hyperlink r:id="rId57" w:history="1">
+        <w:r>
+          <w:rPr>
+            <w:rStyle w:val="Hyperlink"/>
+          </w:rPr>
+          <w:t>https://www.usbr.gov/ColoradoRiverBasin/Post2026Ops.html</w:t>
+        </w:r>
+      </w:hyperlink>
+      <w:r>
+        <w:t xml:space="preserve"> [Accessed on: September 20, 2022].</w:t>
       </w:r>
     </w:p>
     <w:p>
@@ -9013,30 +9157,9 @@
         <w:ind w:left="720" w:hanging="720"/>
       </w:pPr>
       <w:r>
-        <w:t xml:space="preserve">Wheeler, K., Kuhn, E., Bruckerhoff, L., Udall, B., Wang, J., Gilbert, L., Goeking, S., Kasprak, A., Mihalevich, B., Neilson, B., Salehabadi, H., and Schmidt, J. C. (2021). "Alternative Management Paradigms for the Future of the Colorado and Green Rivers." Center for Colorado River Studies, Utah State University, Logan, Utah. </w:t>
+        <w:t xml:space="preserve">Wheeler, K. G., Schmidt, J. C., and Rosenberg, D. E. (2019). "Water Resource Modelling of the Colorado River – Present and Future Strategies." Center for Colorado River Studies, Utah State University, Logan, Utah. </w:t>
       </w:r>
       <w:hyperlink r:id="rId59" w:history="1">
-        <w:r>
-          <w:rPr>
-            <w:rStyle w:val="Hyperlink"/>
-          </w:rPr>
-          <w:t>https://qcnr.usu.edu/coloradoriver/files/WhitePaper_6.pdf</w:t>
-        </w:r>
-      </w:hyperlink>
-      <w:r>
-        <w:t>.</w:t>
-      </w:r>
-    </w:p>
-    <w:p>
-      <w:pPr>
-        <w:pStyle w:val="EndNoteBibliography"/>
-        <w:spacing w:after="0"/>
-        <w:ind w:left="720" w:hanging="720"/>
-      </w:pPr>
-      <w:r>
-        <w:t xml:space="preserve">Wheeler, K. G., Schmidt, J. C., and Rosenberg, D. E. (2019). "Water Resource Modelling of the Colorado River – Present and Future Strategies." Center for Colorado River Studies, Utah State University, Logan, Utah. </w:t>
-      </w:r>
-      <w:hyperlink r:id="rId60" w:history="1">
         <w:r>
           <w:rPr>
             <w:rStyle w:val="Hyperlink"/>
@@ -9065,7 +9188,7 @@
       <w:r>
         <w:t xml:space="preserve">, 37(4), 913-929. </w:t>
       </w:r>
-      <w:hyperlink r:id="rId61" w:history="1">
+      <w:hyperlink r:id="rId60" w:history="1">
         <w:r>
           <w:rPr>
             <w:rStyle w:val="Hyperlink"/>
@@ -9091,8 +9214,8 @@
       </w:r>
     </w:p>
     <w:sectPr>
-      <w:headerReference w:type="default" r:id="rId62"/>
-      <w:footerReference w:type="default" r:id="rId63"/>
+      <w:headerReference w:type="default" r:id="rId61"/>
+      <w:footerReference w:type="default" r:id="rId62"/>
       <w:pgSz w:w="12240" w:h="15840"/>
       <w:pgMar w:top="1440" w:right="1440" w:bottom="1440" w:left="1440" w:header="720" w:footer="720" w:gutter="0"/>
       <w:cols w:space="720"/>

</xml_diff>

<commit_message>
Update Mead Evaporation vs Storage Plot in code and users guide
Add more context elevations
</commit_message>
<xml_diff>
--- a/LakeMeadWaterBankDivideInflow/ModelGuide/ModelGuide-LakeMeadWaterBank.docx
+++ b/LakeMeadWaterBankDivideInflow/ModelGuide/ModelGuide-LakeMeadWaterBank.docx
@@ -1,6 +1,6 @@
 
 <file path=word/document.xml><?xml version="1.0" encoding="utf-8"?>
-<w:document xmlns:wpc="http://schemas.microsoft.com/office/word/2010/wordprocessingCanvas" xmlns:cx="http://schemas.microsoft.com/office/drawing/2014/chartex" xmlns:cx1="http://schemas.microsoft.com/office/drawing/2015/9/8/chartex" xmlns:cx2="http://schemas.microsoft.com/office/drawing/2015/10/21/chartex" xmlns:cx3="http://schemas.microsoft.com/office/drawing/2016/5/9/chartex" xmlns:cx4="http://schemas.microsoft.com/office/drawing/2016/5/10/chartex" xmlns:cx5="http://schemas.microsoft.com/office/drawing/2016/5/11/chartex" xmlns:cx6="http://schemas.microsoft.com/office/drawing/2016/5/12/chartex" xmlns:cx7="http://schemas.microsoft.com/office/drawing/2016/5/13/chartex" xmlns:cx8="http://schemas.microsoft.com/office/drawing/2016/5/14/chartex" xmlns:mc="http://schemas.openxmlformats.org/markup-compatibility/2006" xmlns:aink="http://schemas.microsoft.com/office/drawing/2016/ink" xmlns:am3d="http://schemas.microsoft.com/office/drawing/2017/model3d" xmlns:o="urn:schemas-microsoft-com:office:office" xmlns:oel="http://schemas.microsoft.com/office/2019/extlst" xmlns:r="http://schemas.openxmlformats.org/officeDocument/2006/relationships" xmlns:m="http://schemas.openxmlformats.org/officeDocument/2006/math" xmlns:v="urn:schemas-microsoft-com:vml" xmlns:wp14="http://schemas.microsoft.com/office/word/2010/wordprocessingDrawing" xmlns:wp="http://schemas.openxmlformats.org/drawingml/2006/wordprocessingDrawing" xmlns:w10="urn:schemas-microsoft-com:office:word" xmlns:w="http://schemas.openxmlformats.org/wordprocessingml/2006/main" xmlns:w14="http://schemas.microsoft.com/office/word/2010/wordml" xmlns:w15="http://schemas.microsoft.com/office/word/2012/wordml" xmlns:w16cex="http://schemas.microsoft.com/office/word/2018/wordml/cex" xmlns:w16cid="http://schemas.microsoft.com/office/word/2016/wordml/cid" xmlns:w16="http://schemas.microsoft.com/office/word/2018/wordml" xmlns:w16du="http://schemas.microsoft.com/office/word/2023/wordml/word16du" xmlns:w16sdtdh="http://schemas.microsoft.com/office/word/2020/wordml/sdtdatahash" xmlns:w16se="http://schemas.microsoft.com/office/word/2015/wordml/symex" xmlns:wpg="http://schemas.microsoft.com/office/word/2010/wordprocessingGroup" xmlns:wpi="http://schemas.microsoft.com/office/word/2010/wordprocessingInk" xmlns:wne="http://schemas.microsoft.com/office/word/2006/wordml" xmlns:wps="http://schemas.microsoft.com/office/word/2010/wordprocessingShape" mc:Ignorable="w14 w15 w16se w16cid w16 w16cex w16sdtdh w16du wp14">
+<w:document xmlns:wpc="http://schemas.microsoft.com/office/word/2010/wordprocessingCanvas" xmlns:cx="http://schemas.microsoft.com/office/drawing/2014/chartex" xmlns:cx1="http://schemas.microsoft.com/office/drawing/2015/9/8/chartex" xmlns:cx2="http://schemas.microsoft.com/office/drawing/2015/10/21/chartex" xmlns:cx3="http://schemas.microsoft.com/office/drawing/2016/5/9/chartex" xmlns:cx4="http://schemas.microsoft.com/office/drawing/2016/5/10/chartex" xmlns:cx5="http://schemas.microsoft.com/office/drawing/2016/5/11/chartex" xmlns:cx6="http://schemas.microsoft.com/office/drawing/2016/5/12/chartex" xmlns:cx7="http://schemas.microsoft.com/office/drawing/2016/5/13/chartex" xmlns:cx8="http://schemas.microsoft.com/office/drawing/2016/5/14/chartex" xmlns:mc="http://schemas.openxmlformats.org/markup-compatibility/2006" xmlns:aink="http://schemas.microsoft.com/office/drawing/2016/ink" xmlns:am3d="http://schemas.microsoft.com/office/drawing/2017/model3d" xmlns:o="urn:schemas-microsoft-com:office:office" xmlns:oel="http://schemas.microsoft.com/office/2019/extlst" xmlns:r="http://schemas.openxmlformats.org/officeDocument/2006/relationships" xmlns:m="http://schemas.openxmlformats.org/officeDocument/2006/math" xmlns:v="urn:schemas-microsoft-com:vml" xmlns:wp14="http://schemas.microsoft.com/office/word/2010/wordprocessingDrawing" xmlns:wp="http://schemas.openxmlformats.org/drawingml/2006/wordprocessingDrawing" xmlns:w10="urn:schemas-microsoft-com:office:word" xmlns:w="http://schemas.openxmlformats.org/wordprocessingml/2006/main" xmlns:w14="http://schemas.microsoft.com/office/word/2010/wordml" xmlns:w15="http://schemas.microsoft.com/office/word/2012/wordml" xmlns:w16cex="http://schemas.microsoft.com/office/word/2018/wordml/cex" xmlns:w16cid="http://schemas.microsoft.com/office/word/2016/wordml/cid" xmlns:w16="http://schemas.microsoft.com/office/word/2018/wordml" xmlns:w16du="http://schemas.microsoft.com/office/word/2023/wordml/word16du" xmlns:w16sdtdh="http://schemas.microsoft.com/office/word/2020/wordml/sdtdatahash" xmlns:w16sdtfl="http://schemas.microsoft.com/office/word/2024/wordml/sdtformatlock" xmlns:w16se="http://schemas.microsoft.com/office/word/2015/wordml/symex" xmlns:wpg="http://schemas.microsoft.com/office/word/2010/wordprocessingGroup" xmlns:wpi="http://schemas.microsoft.com/office/word/2010/wordprocessingInk" xmlns:wne="http://schemas.microsoft.com/office/word/2006/wordml" xmlns:wps="http://schemas.microsoft.com/office/word/2010/wordprocessingShape" mc:Ignorable="w14 w15 w16se w16cid w16 w16cex w16sdtdh w16sdtfl w16du wp14">
   <w:body>
     <w:p>
       <w:pPr>
@@ -23,10 +23,19 @@
         <w:jc w:val="center"/>
       </w:pPr>
       <w:r>
-        <w:t xml:space="preserve">Immersive Model: </w:t>
-      </w:r>
-      <w:r>
-        <w:t>Lake Mead Water Bank based on the Principle of Divide Reservoir Inflow</w:t>
+        <w:t>Immersive Model</w:t>
+      </w:r>
+      <w:r>
+        <w:t xml:space="preserve"> for </w:t>
+      </w:r>
+      <w:r>
+        <w:t xml:space="preserve">Lake Mead </w:t>
+      </w:r>
+      <w:r>
+        <w:t>B</w:t>
+      </w:r>
+      <w:r>
+        <w:t xml:space="preserve"> based on the Principle of Divide Reservoir Inflow</w:t>
       </w:r>
     </w:p>
     <w:p>
@@ -107,7 +116,13 @@
     </w:p>
     <w:p>
       <w:r>
-        <w:t xml:space="preserve">The purpose of this tool is to give users the opportunity to immerse in water user roles and experiment with a Lake Mead Water Bank. The Bank works on the principles of </w:t>
+        <w:t xml:space="preserve">The purpose of this tool is to give users the opportunity to immerse in water user </w:t>
+      </w:r>
+      <w:r>
+        <w:t>roles for a Lake Mead model based on the principle of divide reservoir info. The process is:</w:t>
+      </w:r>
+      <w:r>
+        <w:t xml:space="preserve"> </w:t>
       </w:r>
       <w:r>
         <w:rPr>
@@ -238,14 +253,22 @@
         <w:t>P</w:t>
       </w:r>
       <w:r>
-        <w:t>rovoke discussion about new alternatives for Colorado River management</w:t>
-      </w:r>
-      <w:r>
-        <w:t xml:space="preserve"> post 2026</w:t>
-      </w:r>
-      <w:r>
-        <w:t xml:space="preserve"> and their possible benefits to:</w:t>
-      </w:r>
+        <w:t>rovoke</w:t>
+      </w:r>
+      <w:r>
+        <w:t xml:space="preserve"> thought and </w:t>
+      </w:r>
+      <w:r>
+        <w:t xml:space="preserve">discussion </w:t>
+      </w:r>
+      <w:r>
+        <w:t>to:</w:t>
+      </w:r>
+    </w:p>
+    <w:p>
+      <w:pPr>
+        <w:pStyle w:val="ListParagraph"/>
+      </w:pPr>
     </w:p>
     <w:p>
       <w:pPr>
@@ -281,7 +304,19 @@
         </w:numPr>
       </w:pPr>
       <w:r>
-        <w:t>Give users more autonomy to manage their vulnerability to water shortages.</w:t>
+        <w:t xml:space="preserve">Give users more autonomy to manage their </w:t>
+      </w:r>
+      <w:r>
+        <w:t xml:space="preserve">conflicting </w:t>
+      </w:r>
+      <w:r>
+        <w:t>vulnerabilit</w:t>
+      </w:r>
+      <w:r>
+        <w:t>ies</w:t>
+      </w:r>
+      <w:r>
+        <w:t xml:space="preserve"> to water shortages.</w:t>
       </w:r>
     </w:p>
     <w:p>
@@ -307,7 +342,13 @@
         <w:t>. The document also ex</w:t>
       </w:r>
       <w:r>
-        <w:t>plains how choices build on existing Colorado River management (Appendix A). The document also suggest potential values to enter</w:t>
+        <w:t>plains how choices build on existing Colorado River management (Appendix A). The document also suggest</w:t>
+      </w:r>
+      <w:r>
+        <w:t>s</w:t>
+      </w:r>
+      <w:r>
+        <w:t xml:space="preserve"> potential values to enter</w:t>
       </w:r>
       <w:r>
         <w:t xml:space="preserve"> for user choices</w:t>
@@ -2892,6 +2933,64 @@
     </w:tbl>
     <w:p/>
     <w:p>
+      <w:r>
+        <w:rPr>
+          <w:noProof/>
+        </w:rPr>
+        <w:lastRenderedPageBreak/>
+        <w:drawing>
+          <wp:inline distT="0" distB="0" distL="0" distR="0" wp14:anchorId="3EF2797B" wp14:editId="01006AE9">
+            <wp:extent cx="4476750" cy="2316814"/>
+            <wp:effectExtent l="0" t="0" r="0" b="7620"/>
+            <wp:docPr id="247610700" name="Picture 1" descr="A graph of a line graph&#10;&#10;Description automatically generated with medium confidence"/>
+            <wp:cNvGraphicFramePr>
+              <a:graphicFrameLocks xmlns:a="http://schemas.openxmlformats.org/drawingml/2006/main" noChangeAspect="1"/>
+            </wp:cNvGraphicFramePr>
+            <a:graphic xmlns:a="http://schemas.openxmlformats.org/drawingml/2006/main">
+              <a:graphicData uri="http://schemas.openxmlformats.org/drawingml/2006/picture">
+                <pic:pic xmlns:pic="http://schemas.openxmlformats.org/drawingml/2006/picture">
+                  <pic:nvPicPr>
+                    <pic:cNvPr id="247610700" name="Picture 1" descr="A graph of a line graph&#10;&#10;Description automatically generated with medium confidence"/>
+                    <pic:cNvPicPr/>
+                  </pic:nvPicPr>
+                  <pic:blipFill>
+                    <a:blip r:embed="rId14"/>
+                    <a:stretch>
+                      <a:fillRect/>
+                    </a:stretch>
+                  </pic:blipFill>
+                  <pic:spPr>
+                    <a:xfrm>
+                      <a:off x="0" y="0"/>
+                      <a:ext cx="4483761" cy="2320443"/>
+                    </a:xfrm>
+                    <a:prstGeom prst="rect">
+                      <a:avLst/>
+                    </a:prstGeom>
+                  </pic:spPr>
+                </pic:pic>
+              </a:graphicData>
+            </a:graphic>
+          </wp:inline>
+        </w:drawing>
+      </w:r>
+    </w:p>
+    <w:p>
+      <w:pPr>
+        <w:rPr>
+          <w:b/>
+          <w:bCs/>
+        </w:rPr>
+      </w:pPr>
+      <w:r>
+        <w:rPr>
+          <w:b/>
+          <w:bCs/>
+        </w:rPr>
+        <w:t>Range of Lake Mead Evaporation vs Active Storage</w:t>
+      </w:r>
+    </w:p>
+    <w:p>
       <w:pPr>
         <w:pStyle w:val="Heading3"/>
       </w:pPr>
@@ -2917,7 +3016,7 @@
       <w:r>
         <w:t xml:space="preserve">the </w:t>
       </w:r>
-      <w:hyperlink r:id="rId14" w:history="1">
+      <w:hyperlink r:id="rId15" w:history="1">
         <w:r>
           <w:rPr>
             <w:rStyle w:val="Hyperlink"/>
@@ -2961,7 +3060,6 @@
         <w:rPr>
           <w:noProof/>
         </w:rPr>
-        <w:lastRenderedPageBreak/>
         <w:drawing>
           <wp:inline distT="0" distB="0" distL="0" distR="0" wp14:anchorId="62E2E40C" wp14:editId="35539866">
             <wp:extent cx="4110824" cy="2565671"/>
@@ -2978,7 +3076,7 @@
                     <pic:cNvPicPr/>
                   </pic:nvPicPr>
                   <pic:blipFill>
-                    <a:blip r:embed="rId15"/>
+                    <a:blip r:embed="rId16"/>
                     <a:stretch>
                       <a:fillRect/>
                     </a:stretch>
@@ -3167,7 +3265,11 @@
         <w:t xml:space="preserve">. </w:t>
       </w:r>
       <w:r>
-        <w:t xml:space="preserve">More recently there has been discussion to lower the protect elevation to 1,000 feet </w:t>
+        <w:t xml:space="preserve">More recently there has been discussion to lower </w:t>
+      </w:r>
+      <w:r>
+        <w:lastRenderedPageBreak/>
+        <w:t xml:space="preserve">the protect elevation to 1,000 feet </w:t>
       </w:r>
       <w:r>
         <w:fldChar w:fldCharType="begin"/>
@@ -3285,11 +3387,7 @@
         <w:t xml:space="preserve">Figure 2 shows Water Conservation Account balances over time for the three Lower Basin states. </w:t>
       </w:r>
       <w:r>
-        <w:t xml:space="preserve">Reclamation typically publishes values in </w:t>
-      </w:r>
-      <w:r>
-        <w:lastRenderedPageBreak/>
-        <w:t xml:space="preserve">Spring for the prior calendar year. </w:t>
+        <w:t xml:space="preserve">Reclamation typically publishes values in Spring for the prior calendar year. </w:t>
       </w:r>
       <w:r>
         <w:t xml:space="preserve">Note, </w:t>
@@ -3328,7 +3426,7 @@
                     <pic:cNvPicPr/>
                   </pic:nvPicPr>
                   <pic:blipFill>
-                    <a:blip r:embed="rId16"/>
+                    <a:blip r:embed="rId17"/>
                     <a:stretch>
                       <a:fillRect/>
                     </a:stretch>
@@ -3640,7 +3738,7 @@
             <w:tcW w:w="1440" w:type="dxa"/>
           </w:tcPr>
           <w:p>
-            <w:hyperlink r:id="rId17" w:anchor="parameterCode=00065&amp;" w:history="1">
+            <w:hyperlink r:id="rId18" w:anchor="parameterCode=00065&amp;" w:history="1">
               <w:r>
                 <w:rPr>
                   <w:rStyle w:val="Hyperlink"/>
@@ -3693,7 +3791,7 @@
             <w:tcW w:w="1440" w:type="dxa"/>
           </w:tcPr>
           <w:p>
-            <w:hyperlink r:id="rId18" w:anchor="parameterCode=00065&amp;period=P7D" w:history="1">
+            <w:hyperlink r:id="rId19" w:anchor="parameterCode=00065&amp;period=P7D" w:history="1">
               <w:r>
                 <w:rPr>
                   <w:rStyle w:val="Hyperlink"/>
@@ -3749,7 +3847,7 @@
             <w:tcW w:w="1440" w:type="dxa"/>
           </w:tcPr>
           <w:p>
-            <w:hyperlink r:id="rId19" w:history="1">
+            <w:hyperlink r:id="rId20" w:history="1">
               <w:r>
                 <w:rPr>
                   <w:rStyle w:val="Hyperlink"/>
@@ -3885,7 +3983,7 @@
                     <pic:cNvPicPr/>
                   </pic:nvPicPr>
                   <pic:blipFill>
-                    <a:blip r:embed="rId20"/>
+                    <a:blip r:embed="rId21"/>
                     <a:stretch>
                       <a:fillRect/>
                     </a:stretch>
@@ -3995,7 +4093,7 @@
                     <pic:cNvPicPr/>
                   </pic:nvPicPr>
                   <pic:blipFill>
-                    <a:blip r:embed="rId21"/>
+                    <a:blip r:embed="rId22"/>
                     <a:stretch>
                       <a:fillRect/>
                     </a:stretch>
@@ -4079,7 +4177,7 @@
                     <pic:cNvPicPr/>
                   </pic:nvPicPr>
                   <pic:blipFill>
-                    <a:blip r:embed="rId22"/>
+                    <a:blip r:embed="rId23"/>
                     <a:stretch>
                       <a:fillRect/>
                     </a:stretch>
@@ -4174,7 +4272,7 @@
                     <pic:cNvPicPr/>
                   </pic:nvPicPr>
                   <pic:blipFill>
-                    <a:blip r:embed="rId23"/>
+                    <a:blip r:embed="rId24"/>
                     <a:stretch>
                       <a:fillRect/>
                     </a:stretch>
@@ -4340,7 +4438,7 @@
                     <pic:cNvPicPr/>
                   </pic:nvPicPr>
                   <pic:blipFill>
-                    <a:blip r:embed="rId24"/>
+                    <a:blip r:embed="rId25"/>
                     <a:stretch>
                       <a:fillRect/>
                     </a:stretch>
@@ -5237,7 +5335,7 @@
                     <pic:cNvPicPr/>
                   </pic:nvPicPr>
                   <pic:blipFill>
-                    <a:blip r:embed="rId25"/>
+                    <a:blip r:embed="rId26"/>
                     <a:stretch>
                       <a:fillRect/>
                     </a:stretch>
@@ -5660,7 +5758,7 @@
                     <pic:cNvPicPr/>
                   </pic:nvPicPr>
                   <pic:blipFill>
-                    <a:blip r:embed="rId26"/>
+                    <a:blip r:embed="rId27"/>
                     <a:stretch>
                       <a:fillRect/>
                     </a:stretch>
@@ -5744,7 +5842,7 @@
                     <pic:cNvPicPr/>
                   </pic:nvPicPr>
                   <pic:blipFill>
-                    <a:blip r:embed="rId27"/>
+                    <a:blip r:embed="rId28"/>
                     <a:stretch>
                       <a:fillRect/>
                     </a:stretch>
@@ -6258,7 +6356,7 @@
                     </pic:cNvPicPr>
                   </pic:nvPicPr>
                   <pic:blipFill>
-                    <a:blip r:embed="rId28" cstate="print">
+                    <a:blip r:embed="rId29" cstate="print">
                       <a:extLst>
                         <a:ext uri="{28A0092B-C50C-407E-A947-70E740481C1C}">
                           <a14:useLocalDpi xmlns:a14="http://schemas.microsoft.com/office/drawing/2010/main" val="0"/>
@@ -7001,7 +7099,7 @@
                     </pic:cNvPicPr>
                   </pic:nvPicPr>
                   <pic:blipFill>
-                    <a:blip r:embed="rId29">
+                    <a:blip r:embed="rId30">
                       <a:extLst>
                         <a:ext uri="{28A0092B-C50C-407E-A947-70E740481C1C}">
                           <a14:useLocalDpi xmlns:a14="http://schemas.microsoft.com/office/drawing/2010/main" val="0"/>
@@ -7157,7 +7255,7 @@
                           </pic:cNvPicPr>
                         </pic:nvPicPr>
                         <pic:blipFill>
-                          <a:blip r:embed="rId30" cstate="print">
+                          <a:blip r:embed="rId31" cstate="print">
                             <a:extLst>
                               <a:ext uri="{28A0092B-C50C-407E-A947-70E740481C1C}">
                                 <a14:useLocalDpi xmlns:a14="http://schemas.microsoft.com/office/drawing/2010/main" val="0"/>
@@ -7497,35 +7595,6 @@
       <w:r>
         <w:t xml:space="preserve"> </w:t>
       </w:r>
-      <w:hyperlink r:id="rId31" w:history="1">
-        <w:r>
-          <w:rPr>
-            <w:rStyle w:val="Hyperlink"/>
-          </w:rPr>
-          <w:t>https://github.com/dzeke/ColoradoRiverCollaborate/tree/main/LakeMeadWaterBankDivideInflow</w:t>
-        </w:r>
-      </w:hyperlink>
-      <w:r>
-        <w:t>.</w:t>
-      </w:r>
-    </w:p>
-    <w:p/>
-    <w:p>
-      <w:pPr>
-        <w:pStyle w:val="Heading1"/>
-      </w:pPr>
-      <w:r>
-        <w:lastRenderedPageBreak/>
-        <w:t>Requested Citation</w:t>
-      </w:r>
-    </w:p>
-    <w:p>
-      <w:r>
-        <w:t>Rosenberg (2024). “</w:t>
-      </w:r>
-      <w:r>
-        <w:t xml:space="preserve">Lake Mead Water Bank based on the Principle of Divide Reservoir Inflow." Utah State University, Logan, UT. </w:t>
-      </w:r>
       <w:hyperlink r:id="rId32" w:history="1">
         <w:r>
           <w:rPr>
@@ -7537,6 +7606,35 @@
       <w:r>
         <w:t>.</w:t>
       </w:r>
+    </w:p>
+    <w:p/>
+    <w:p>
+      <w:pPr>
+        <w:pStyle w:val="Heading1"/>
+      </w:pPr>
+      <w:r>
+        <w:lastRenderedPageBreak/>
+        <w:t>Requested Citation</w:t>
+      </w:r>
+    </w:p>
+    <w:p>
+      <w:r>
+        <w:t>Rosenberg (2024). “</w:t>
+      </w:r>
+      <w:r>
+        <w:t xml:space="preserve">Lake Mead Water Bank based on the Principle of Divide Reservoir Inflow." Utah State University, Logan, UT. </w:t>
+      </w:r>
+      <w:hyperlink r:id="rId33" w:history="1">
+        <w:r>
+          <w:rPr>
+            <w:rStyle w:val="Hyperlink"/>
+          </w:rPr>
+          <w:t>https://github.com/dzeke/ColoradoRiverCollaborate/tree/main/LakeMeadWaterBankDivideInflow</w:t>
+        </w:r>
+      </w:hyperlink>
+      <w:r>
+        <w:t>.</w:t>
+      </w:r>
       <w:r>
         <w:t xml:space="preserve"> </w:t>
       </w:r>
@@ -7591,7 +7689,7 @@
           <w:bCs/>
         </w:rPr>
       </w:pPr>
-      <w:hyperlink r:id="rId33" w:history="1">
+      <w:hyperlink r:id="rId34" w:history="1">
         <w:r>
           <w:rPr>
             <w:rStyle w:val="Hyperlink"/>
@@ -7699,7 +7797,7 @@
         </w:rPr>
         <w:t xml:space="preserve">  </w:t>
       </w:r>
-      <w:hyperlink r:id="rId34" w:history="1">
+      <w:hyperlink r:id="rId35" w:history="1">
         <w:r>
           <w:rPr>
             <w:rStyle w:val="Hyperlink"/>
@@ -7798,7 +7896,7 @@
         </w:rPr>
         <w:t xml:space="preserve"> (Section 3); Equalize storage in Lake Powell and Lake Mead (Section 6). </w:t>
       </w:r>
-      <w:hyperlink r:id="rId35" w:history="1">
+      <w:hyperlink r:id="rId36" w:history="1">
         <w:r>
           <w:rPr>
             <w:rFonts w:ascii="Times New Roman" w:hAnsi="Times New Roman"/>
@@ -7886,7 +7984,7 @@
         </w:rPr>
         <w:t xml:space="preserve"> mandatory conservation as Lake Mead’s level falls from 1,090 to 1,025 feet. </w:t>
       </w:r>
-      <w:hyperlink r:id="rId36" w:history="1">
+      <w:hyperlink r:id="rId37" w:history="1">
         <w:r>
           <w:rPr>
             <w:rFonts w:ascii="Times New Roman" w:hAnsi="Times New Roman"/>
@@ -8166,7 +8264,7 @@
         </w:rPr>
         <w:t xml:space="preserve">. Protect Lake Mead from falling below elevation 1,020 feet. </w:t>
       </w:r>
-      <w:hyperlink r:id="rId37" w:history="1">
+      <w:hyperlink r:id="rId38" w:history="1">
         <w:r>
           <w:rPr>
             <w:rStyle w:val="Hyperlink"/>
@@ -8654,7 +8752,7 @@
       <w:r>
         <w:t xml:space="preserve">, November 8, 2021. </w:t>
       </w:r>
-      <w:hyperlink r:id="rId38" w:history="1">
+      <w:hyperlink r:id="rId39" w:history="1">
         <w:r>
           <w:rPr>
             <w:rStyle w:val="Hyperlink"/>
@@ -8675,7 +8773,7 @@
       <w:r>
         <w:t xml:space="preserve">Buschatzke, T., Hamby, J. B., and Entsminger, J. (2024). "Lower Basin Alternative for the Post-2026 Coordinated Operation of the Colorado River Basin." </w:t>
       </w:r>
-      <w:hyperlink r:id="rId39" w:history="1">
+      <w:hyperlink r:id="rId40" w:history="1">
         <w:r>
           <w:rPr>
             <w:rStyle w:val="Hyperlink"/>
@@ -8705,7 +8803,7 @@
       <w:r>
         <w:t xml:space="preserve">. </w:t>
       </w:r>
-      <w:hyperlink r:id="rId40" w:history="1">
+      <w:hyperlink r:id="rId41" w:history="1">
         <w:r>
           <w:rPr>
             <w:rStyle w:val="Hyperlink"/>
@@ -8726,7 +8824,7 @@
       <w:r>
         <w:t xml:space="preserve">Colorado River Compact. (1922). </w:t>
       </w:r>
-      <w:hyperlink r:id="rId41" w:history="1">
+      <w:hyperlink r:id="rId42" w:history="1">
         <w:r>
           <w:rPr>
             <w:rStyle w:val="Hyperlink"/>
@@ -8747,7 +8845,7 @@
       <w:r>
         <w:t xml:space="preserve">IBWC. (2021). "Minutes between the United States and Mexican Sections of the IBWC." United States Section, </w:t>
       </w:r>
-      <w:hyperlink r:id="rId42" w:history="1">
+      <w:hyperlink r:id="rId43" w:history="1">
         <w:r>
           <w:rPr>
             <w:rStyle w:val="Hyperlink"/>
@@ -8787,7 +8885,7 @@
       <w:r>
         <w:t xml:space="preserve">Moreo, M. T. (2015). "Evaporation data from Lake Mead and Lake Mohave, Nevada and Arizona, March 2010 through April 2015." U.S. Geological Survey Data Release. </w:t>
       </w:r>
-      <w:hyperlink r:id="rId43" w:history="1">
+      <w:hyperlink r:id="rId44" w:history="1">
         <w:r>
           <w:rPr>
             <w:rStyle w:val="Hyperlink"/>
@@ -8817,7 +8915,7 @@
       <w:r>
         <w:t xml:space="preserve">, 3. </w:t>
       </w:r>
-      <w:hyperlink r:id="rId44" w:history="1">
+      <w:hyperlink r:id="rId45" w:history="1">
         <w:r>
           <w:rPr>
             <w:rStyle w:val="Hyperlink"/>
@@ -8847,7 +8945,7 @@
       <w:r>
         <w:t xml:space="preserve">, 148(10), 02522006. </w:t>
       </w:r>
-      <w:hyperlink r:id="rId45" w:history="1">
+      <w:hyperlink r:id="rId46" w:history="1">
         <w:r>
           <w:rPr>
             <w:rStyle w:val="Hyperlink"/>
@@ -8868,7 +8966,7 @@
       <w:r>
         <w:t xml:space="preserve">Schmidt, J. C., Kraft, M., Tuzlak, D., and Walker, A. (2016). "Fill Mead First: a technical assessment." Utah State University, Logan, Utah. </w:t>
       </w:r>
-      <w:hyperlink r:id="rId46" w:history="1">
+      <w:hyperlink r:id="rId47" w:history="1">
         <w:r>
           <w:rPr>
             <w:rStyle w:val="Hyperlink"/>
@@ -8889,7 +8987,7 @@
       <w:r>
         <w:t xml:space="preserve">Ten Tribes Partnership. (2018). "Colorado River Basin  Ten Tribes Partnership Tribal Water Study." U.S. Department of the Interior, Bureau of Reclamation, Ten Tribes Partnership. </w:t>
       </w:r>
-      <w:hyperlink r:id="rId47" w:history="1">
+      <w:hyperlink r:id="rId48" w:history="1">
         <w:r>
           <w:rPr>
             <w:rStyle w:val="Hyperlink"/>
@@ -8919,7 +9017,7 @@
       <w:r>
         <w:t xml:space="preserve">. </w:t>
       </w:r>
-      <w:hyperlink r:id="rId48" w:history="1">
+      <w:hyperlink r:id="rId49" w:history="1">
         <w:r>
           <w:rPr>
             <w:rStyle w:val="Hyperlink"/>
@@ -8949,7 +9047,7 @@
       <w:r>
         <w:t xml:space="preserve">. </w:t>
       </w:r>
-      <w:hyperlink r:id="rId49" w:history="1">
+      <w:hyperlink r:id="rId50" w:history="1">
         <w:r>
           <w:rPr>
             <w:rStyle w:val="Hyperlink"/>
@@ -8970,7 +9068,7 @@
       <w:r>
         <w:t xml:space="preserve">USBR. (2012). "Colorado River Basin Water Supply and Demand Study." U.S. Department of Interior, Bureau of Reclamation, Washington, D.C., </w:t>
       </w:r>
-      <w:hyperlink r:id="rId50" w:history="1">
+      <w:hyperlink r:id="rId51" w:history="1">
         <w:r>
           <w:rPr>
             <w:rStyle w:val="Hyperlink"/>
@@ -8991,7 +9089,7 @@
       <w:r>
         <w:t xml:space="preserve">USBR. (2019). "Agreement Concerning Colorado River Drought Contingency Management and Operations." U.S. Bureau of Reclamation, Washington, DC. </w:t>
       </w:r>
-      <w:hyperlink r:id="rId51" w:history="1">
+      <w:hyperlink r:id="rId52" w:history="1">
         <w:r>
           <w:rPr>
             <w:rStyle w:val="Hyperlink"/>
@@ -9012,7 +9110,7 @@
       <w:r>
         <w:t xml:space="preserve">USBR. (2020). "Review of the Colorado River Interim Guidelines for Lower Basin Shortages and Coordinated Operations for Lake Powell and Lake Mead." U.S. Bureau of Reclamation, U.S. Department of Interior. </w:t>
       </w:r>
-      <w:hyperlink r:id="rId52" w:history="1">
+      <w:hyperlink r:id="rId53" w:history="1">
         <w:r>
           <w:rPr>
             <w:rStyle w:val="Hyperlink"/>
@@ -9033,7 +9131,7 @@
       <w:r>
         <w:t xml:space="preserve">USBR. (2021a). "Boulder Canyon Operations Office - Program and Activities: Water Accounting Reports." U.S. Bureau of Reclamation. </w:t>
       </w:r>
-      <w:hyperlink r:id="rId53" w:history="1">
+      <w:hyperlink r:id="rId54" w:history="1">
         <w:r>
           <w:rPr>
             <w:rStyle w:val="Hyperlink"/>
@@ -9054,7 +9152,7 @@
       <w:r>
         <w:t xml:space="preserve">USBR. (2021b). "Lake Mead at Hoover Dam, End of Month Elevation." Lower Colorado River Operations, U.S. Buruea of Reclamation, </w:t>
       </w:r>
-      <w:hyperlink r:id="rId54" w:history="1">
+      <w:hyperlink r:id="rId55" w:history="1">
         <w:r>
           <w:rPr>
             <w:rStyle w:val="Hyperlink"/>
@@ -9075,7 +9173,7 @@
       <w:r>
         <w:t xml:space="preserve">USBR. (2021c). "Pilot System Conservation Program." U.S. Bureau of Reclamation, </w:t>
       </w:r>
-      <w:hyperlink r:id="rId55" w:history="1">
+      <w:hyperlink r:id="rId56" w:history="1">
         <w:r>
           <w:rPr>
             <w:rStyle w:val="Hyperlink"/>
@@ -9096,7 +9194,7 @@
       <w:r>
         <w:t xml:space="preserve">USBR. (2023a). "Integrated Technical Education Workgroup." Reclamation, </w:t>
       </w:r>
-      <w:hyperlink r:id="rId56" w:history="1">
+      <w:hyperlink r:id="rId57" w:history="1">
         <w:r>
           <w:rPr>
             <w:rStyle w:val="Hyperlink"/>
@@ -9117,7 +9215,7 @@
       <w:r>
         <w:t xml:space="preserve">USBR. (2023b). "Post-2026 Colorado River Reservoir Operational Strategies for Lake Powell and Lake Mead: Summary of the Federal Register Notice Input Received." Reclamation, </w:t>
       </w:r>
-      <w:hyperlink r:id="rId57" w:history="1">
+      <w:hyperlink r:id="rId58" w:history="1">
         <w:r>
           <w:rPr>
             <w:rStyle w:val="Hyperlink"/>
@@ -9138,7 +9236,7 @@
       <w:r>
         <w:t xml:space="preserve">USGS. (2016). "Colorado River Basin map." U.S. Geological Survey. </w:t>
       </w:r>
-      <w:hyperlink r:id="rId58" w:history="1">
+      <w:hyperlink r:id="rId59" w:history="1">
         <w:r>
           <w:rPr>
             <w:rStyle w:val="Hyperlink"/>
@@ -9159,7 +9257,7 @@
       <w:r>
         <w:t xml:space="preserve">Wheeler, K. G., Schmidt, J. C., and Rosenberg, D. E. (2019). "Water Resource Modelling of the Colorado River – Present and Future Strategies." Center for Colorado River Studies, Utah State University, Logan, Utah. </w:t>
       </w:r>
-      <w:hyperlink r:id="rId59" w:history="1">
+      <w:hyperlink r:id="rId60" w:history="1">
         <w:r>
           <w:rPr>
             <w:rStyle w:val="Hyperlink"/>
@@ -9188,7 +9286,7 @@
       <w:r>
         <w:t xml:space="preserve">, 37(4), 913-929. </w:t>
       </w:r>
-      <w:hyperlink r:id="rId60" w:history="1">
+      <w:hyperlink r:id="rId61" w:history="1">
         <w:r>
           <w:rPr>
             <w:rStyle w:val="Hyperlink"/>
@@ -9214,8 +9312,8 @@
       </w:r>
     </w:p>
     <w:sectPr>
-      <w:headerReference w:type="default" r:id="rId61"/>
-      <w:footerReference w:type="default" r:id="rId62"/>
+      <w:headerReference w:type="default" r:id="rId62"/>
+      <w:footerReference w:type="default" r:id="rId63"/>
       <w:pgSz w:w="12240" w:h="15840"/>
       <w:pgMar w:top="1440" w:right="1440" w:bottom="1440" w:left="1440" w:header="720" w:footer="720" w:gutter="0"/>
       <w:cols w:space="720"/>
@@ -9226,7 +9324,7 @@
 </file>
 
 <file path=word/endnotes.xml><?xml version="1.0" encoding="utf-8"?>
-<w:endnotes xmlns:wpc="http://schemas.microsoft.com/office/word/2010/wordprocessingCanvas" xmlns:cx="http://schemas.microsoft.com/office/drawing/2014/chartex" xmlns:cx1="http://schemas.microsoft.com/office/drawing/2015/9/8/chartex" xmlns:cx2="http://schemas.microsoft.com/office/drawing/2015/10/21/chartex" xmlns:cx3="http://schemas.microsoft.com/office/drawing/2016/5/9/chartex" xmlns:cx4="http://schemas.microsoft.com/office/drawing/2016/5/10/chartex" xmlns:cx5="http://schemas.microsoft.com/office/drawing/2016/5/11/chartex" xmlns:cx6="http://schemas.microsoft.com/office/drawing/2016/5/12/chartex" xmlns:cx7="http://schemas.microsoft.com/office/drawing/2016/5/13/chartex" xmlns:cx8="http://schemas.microsoft.com/office/drawing/2016/5/14/chartex" xmlns:mc="http://schemas.openxmlformats.org/markup-compatibility/2006" xmlns:aink="http://schemas.microsoft.com/office/drawing/2016/ink" xmlns:am3d="http://schemas.microsoft.com/office/drawing/2017/model3d" xmlns:o="urn:schemas-microsoft-com:office:office" xmlns:oel="http://schemas.microsoft.com/office/2019/extlst" xmlns:r="http://schemas.openxmlformats.org/officeDocument/2006/relationships" xmlns:m="http://schemas.openxmlformats.org/officeDocument/2006/math" xmlns:v="urn:schemas-microsoft-com:vml" xmlns:wp14="http://schemas.microsoft.com/office/word/2010/wordprocessingDrawing" xmlns:wp="http://schemas.openxmlformats.org/drawingml/2006/wordprocessingDrawing" xmlns:w10="urn:schemas-microsoft-com:office:word" xmlns:w="http://schemas.openxmlformats.org/wordprocessingml/2006/main" xmlns:w14="http://schemas.microsoft.com/office/word/2010/wordml" xmlns:w15="http://schemas.microsoft.com/office/word/2012/wordml" xmlns:w16cex="http://schemas.microsoft.com/office/word/2018/wordml/cex" xmlns:w16cid="http://schemas.microsoft.com/office/word/2016/wordml/cid" xmlns:w16="http://schemas.microsoft.com/office/word/2018/wordml" xmlns:w16du="http://schemas.microsoft.com/office/word/2023/wordml/word16du" xmlns:w16sdtdh="http://schemas.microsoft.com/office/word/2020/wordml/sdtdatahash" xmlns:w16se="http://schemas.microsoft.com/office/word/2015/wordml/symex" xmlns:wpg="http://schemas.microsoft.com/office/word/2010/wordprocessingGroup" xmlns:wpi="http://schemas.microsoft.com/office/word/2010/wordprocessingInk" xmlns:wne="http://schemas.microsoft.com/office/word/2006/wordml" xmlns:wps="http://schemas.microsoft.com/office/word/2010/wordprocessingShape" mc:Ignorable="w14 w15 w16se w16cid w16 w16cex w16sdtdh w16du wp14">
+<w:endnotes xmlns:wpc="http://schemas.microsoft.com/office/word/2010/wordprocessingCanvas" xmlns:cx="http://schemas.microsoft.com/office/drawing/2014/chartex" xmlns:cx1="http://schemas.microsoft.com/office/drawing/2015/9/8/chartex" xmlns:cx2="http://schemas.microsoft.com/office/drawing/2015/10/21/chartex" xmlns:cx3="http://schemas.microsoft.com/office/drawing/2016/5/9/chartex" xmlns:cx4="http://schemas.microsoft.com/office/drawing/2016/5/10/chartex" xmlns:cx5="http://schemas.microsoft.com/office/drawing/2016/5/11/chartex" xmlns:cx6="http://schemas.microsoft.com/office/drawing/2016/5/12/chartex" xmlns:cx7="http://schemas.microsoft.com/office/drawing/2016/5/13/chartex" xmlns:cx8="http://schemas.microsoft.com/office/drawing/2016/5/14/chartex" xmlns:mc="http://schemas.openxmlformats.org/markup-compatibility/2006" xmlns:aink="http://schemas.microsoft.com/office/drawing/2016/ink" xmlns:am3d="http://schemas.microsoft.com/office/drawing/2017/model3d" xmlns:o="urn:schemas-microsoft-com:office:office" xmlns:oel="http://schemas.microsoft.com/office/2019/extlst" xmlns:r="http://schemas.openxmlformats.org/officeDocument/2006/relationships" xmlns:m="http://schemas.openxmlformats.org/officeDocument/2006/math" xmlns:v="urn:schemas-microsoft-com:vml" xmlns:wp14="http://schemas.microsoft.com/office/word/2010/wordprocessingDrawing" xmlns:wp="http://schemas.openxmlformats.org/drawingml/2006/wordprocessingDrawing" xmlns:w10="urn:schemas-microsoft-com:office:word" xmlns:w="http://schemas.openxmlformats.org/wordprocessingml/2006/main" xmlns:w14="http://schemas.microsoft.com/office/word/2010/wordml" xmlns:w15="http://schemas.microsoft.com/office/word/2012/wordml" xmlns:w16cex="http://schemas.microsoft.com/office/word/2018/wordml/cex" xmlns:w16cid="http://schemas.microsoft.com/office/word/2016/wordml/cid" xmlns:w16="http://schemas.microsoft.com/office/word/2018/wordml" xmlns:w16du="http://schemas.microsoft.com/office/word/2023/wordml/word16du" xmlns:w16sdtdh="http://schemas.microsoft.com/office/word/2020/wordml/sdtdatahash" xmlns:w16sdtfl="http://schemas.microsoft.com/office/word/2024/wordml/sdtformatlock" xmlns:w16se="http://schemas.microsoft.com/office/word/2015/wordml/symex" xmlns:wpg="http://schemas.microsoft.com/office/word/2010/wordprocessingGroup" xmlns:wpi="http://schemas.microsoft.com/office/word/2010/wordprocessingInk" xmlns:wne="http://schemas.microsoft.com/office/word/2006/wordml" xmlns:wps="http://schemas.microsoft.com/office/word/2010/wordprocessingShape" mc:Ignorable="w14 w15 w16se w16cid w16 w16cex w16sdtdh w16sdtfl w16du wp14">
   <w:endnote w:type="separator" w:id="-1">
     <w:p>
       <w:r>
@@ -9245,7 +9343,7 @@
 </file>
 
 <file path=word/footer1.xml><?xml version="1.0" encoding="utf-8"?>
-<w:ftr xmlns:wpc="http://schemas.microsoft.com/office/word/2010/wordprocessingCanvas" xmlns:cx="http://schemas.microsoft.com/office/drawing/2014/chartex" xmlns:cx1="http://schemas.microsoft.com/office/drawing/2015/9/8/chartex" xmlns:cx2="http://schemas.microsoft.com/office/drawing/2015/10/21/chartex" xmlns:cx3="http://schemas.microsoft.com/office/drawing/2016/5/9/chartex" xmlns:cx4="http://schemas.microsoft.com/office/drawing/2016/5/10/chartex" xmlns:cx5="http://schemas.microsoft.com/office/drawing/2016/5/11/chartex" xmlns:cx6="http://schemas.microsoft.com/office/drawing/2016/5/12/chartex" xmlns:cx7="http://schemas.microsoft.com/office/drawing/2016/5/13/chartex" xmlns:cx8="http://schemas.microsoft.com/office/drawing/2016/5/14/chartex" xmlns:mc="http://schemas.openxmlformats.org/markup-compatibility/2006" xmlns:aink="http://schemas.microsoft.com/office/drawing/2016/ink" xmlns:am3d="http://schemas.microsoft.com/office/drawing/2017/model3d" xmlns:o="urn:schemas-microsoft-com:office:office" xmlns:oel="http://schemas.microsoft.com/office/2019/extlst" xmlns:r="http://schemas.openxmlformats.org/officeDocument/2006/relationships" xmlns:m="http://schemas.openxmlformats.org/officeDocument/2006/math" xmlns:v="urn:schemas-microsoft-com:vml" xmlns:wp14="http://schemas.microsoft.com/office/word/2010/wordprocessingDrawing" xmlns:wp="http://schemas.openxmlformats.org/drawingml/2006/wordprocessingDrawing" xmlns:w10="urn:schemas-microsoft-com:office:word" xmlns:w="http://schemas.openxmlformats.org/wordprocessingml/2006/main" xmlns:w14="http://schemas.microsoft.com/office/word/2010/wordml" xmlns:w15="http://schemas.microsoft.com/office/word/2012/wordml" xmlns:w16cex="http://schemas.microsoft.com/office/word/2018/wordml/cex" xmlns:w16cid="http://schemas.microsoft.com/office/word/2016/wordml/cid" xmlns:w16="http://schemas.microsoft.com/office/word/2018/wordml" xmlns:w16du="http://schemas.microsoft.com/office/word/2023/wordml/word16du" xmlns:w16sdtdh="http://schemas.microsoft.com/office/word/2020/wordml/sdtdatahash" xmlns:w16se="http://schemas.microsoft.com/office/word/2015/wordml/symex" xmlns:wpg="http://schemas.microsoft.com/office/word/2010/wordprocessingGroup" xmlns:wpi="http://schemas.microsoft.com/office/word/2010/wordprocessingInk" xmlns:wne="http://schemas.microsoft.com/office/word/2006/wordml" xmlns:wps="http://schemas.microsoft.com/office/word/2010/wordprocessingShape" mc:Ignorable="w14 w15 w16se w16cid w16 w16cex w16sdtdh w16du wp14">
+<w:ftr xmlns:wpc="http://schemas.microsoft.com/office/word/2010/wordprocessingCanvas" xmlns:cx="http://schemas.microsoft.com/office/drawing/2014/chartex" xmlns:cx1="http://schemas.microsoft.com/office/drawing/2015/9/8/chartex" xmlns:cx2="http://schemas.microsoft.com/office/drawing/2015/10/21/chartex" xmlns:cx3="http://schemas.microsoft.com/office/drawing/2016/5/9/chartex" xmlns:cx4="http://schemas.microsoft.com/office/drawing/2016/5/10/chartex" xmlns:cx5="http://schemas.microsoft.com/office/drawing/2016/5/11/chartex" xmlns:cx6="http://schemas.microsoft.com/office/drawing/2016/5/12/chartex" xmlns:cx7="http://schemas.microsoft.com/office/drawing/2016/5/13/chartex" xmlns:cx8="http://schemas.microsoft.com/office/drawing/2016/5/14/chartex" xmlns:mc="http://schemas.openxmlformats.org/markup-compatibility/2006" xmlns:aink="http://schemas.microsoft.com/office/drawing/2016/ink" xmlns:am3d="http://schemas.microsoft.com/office/drawing/2017/model3d" xmlns:o="urn:schemas-microsoft-com:office:office" xmlns:oel="http://schemas.microsoft.com/office/2019/extlst" xmlns:r="http://schemas.openxmlformats.org/officeDocument/2006/relationships" xmlns:m="http://schemas.openxmlformats.org/officeDocument/2006/math" xmlns:v="urn:schemas-microsoft-com:vml" xmlns:wp14="http://schemas.microsoft.com/office/word/2010/wordprocessingDrawing" xmlns:wp="http://schemas.openxmlformats.org/drawingml/2006/wordprocessingDrawing" xmlns:w10="urn:schemas-microsoft-com:office:word" xmlns:w="http://schemas.openxmlformats.org/wordprocessingml/2006/main" xmlns:w14="http://schemas.microsoft.com/office/word/2010/wordml" xmlns:w15="http://schemas.microsoft.com/office/word/2012/wordml" xmlns:w16cex="http://schemas.microsoft.com/office/word/2018/wordml/cex" xmlns:w16cid="http://schemas.microsoft.com/office/word/2016/wordml/cid" xmlns:w16="http://schemas.microsoft.com/office/word/2018/wordml" xmlns:w16du="http://schemas.microsoft.com/office/word/2023/wordml/word16du" xmlns:w16sdtdh="http://schemas.microsoft.com/office/word/2020/wordml/sdtdatahash" xmlns:w16sdtfl="http://schemas.microsoft.com/office/word/2024/wordml/sdtformatlock" xmlns:w16se="http://schemas.microsoft.com/office/word/2015/wordml/symex" xmlns:wpg="http://schemas.microsoft.com/office/word/2010/wordprocessingGroup" xmlns:wpi="http://schemas.microsoft.com/office/word/2010/wordprocessingInk" xmlns:wne="http://schemas.microsoft.com/office/word/2006/wordml" xmlns:wps="http://schemas.microsoft.com/office/word/2010/wordprocessingShape" mc:Ignorable="w14 w15 w16se w16cid w16 w16cex w16sdtdh w16sdtfl w16du wp14">
   <w:p>
     <w:pPr>
       <w:pStyle w:val="Footer"/>
@@ -9301,7 +9399,7 @@
 </file>
 
 <file path=word/footnotes.xml><?xml version="1.0" encoding="utf-8"?>
-<w:footnotes xmlns:wpc="http://schemas.microsoft.com/office/word/2010/wordprocessingCanvas" xmlns:cx="http://schemas.microsoft.com/office/drawing/2014/chartex" xmlns:cx1="http://schemas.microsoft.com/office/drawing/2015/9/8/chartex" xmlns:cx2="http://schemas.microsoft.com/office/drawing/2015/10/21/chartex" xmlns:cx3="http://schemas.microsoft.com/office/drawing/2016/5/9/chartex" xmlns:cx4="http://schemas.microsoft.com/office/drawing/2016/5/10/chartex" xmlns:cx5="http://schemas.microsoft.com/office/drawing/2016/5/11/chartex" xmlns:cx6="http://schemas.microsoft.com/office/drawing/2016/5/12/chartex" xmlns:cx7="http://schemas.microsoft.com/office/drawing/2016/5/13/chartex" xmlns:cx8="http://schemas.microsoft.com/office/drawing/2016/5/14/chartex" xmlns:mc="http://schemas.openxmlformats.org/markup-compatibility/2006" xmlns:aink="http://schemas.microsoft.com/office/drawing/2016/ink" xmlns:am3d="http://schemas.microsoft.com/office/drawing/2017/model3d" xmlns:o="urn:schemas-microsoft-com:office:office" xmlns:oel="http://schemas.microsoft.com/office/2019/extlst" xmlns:r="http://schemas.openxmlformats.org/officeDocument/2006/relationships" xmlns:m="http://schemas.openxmlformats.org/officeDocument/2006/math" xmlns:v="urn:schemas-microsoft-com:vml" xmlns:wp14="http://schemas.microsoft.com/office/word/2010/wordprocessingDrawing" xmlns:wp="http://schemas.openxmlformats.org/drawingml/2006/wordprocessingDrawing" xmlns:w10="urn:schemas-microsoft-com:office:word" xmlns:w="http://schemas.openxmlformats.org/wordprocessingml/2006/main" xmlns:w14="http://schemas.microsoft.com/office/word/2010/wordml" xmlns:w15="http://schemas.microsoft.com/office/word/2012/wordml" xmlns:w16cex="http://schemas.microsoft.com/office/word/2018/wordml/cex" xmlns:w16cid="http://schemas.microsoft.com/office/word/2016/wordml/cid" xmlns:w16="http://schemas.microsoft.com/office/word/2018/wordml" xmlns:w16du="http://schemas.microsoft.com/office/word/2023/wordml/word16du" xmlns:w16sdtdh="http://schemas.microsoft.com/office/word/2020/wordml/sdtdatahash" xmlns:w16se="http://schemas.microsoft.com/office/word/2015/wordml/symex" xmlns:wpg="http://schemas.microsoft.com/office/word/2010/wordprocessingGroup" xmlns:wpi="http://schemas.microsoft.com/office/word/2010/wordprocessingInk" xmlns:wne="http://schemas.microsoft.com/office/word/2006/wordml" xmlns:wps="http://schemas.microsoft.com/office/word/2010/wordprocessingShape" mc:Ignorable="w14 w15 w16se w16cid w16 w16cex w16sdtdh w16du wp14">
+<w:footnotes xmlns:wpc="http://schemas.microsoft.com/office/word/2010/wordprocessingCanvas" xmlns:cx="http://schemas.microsoft.com/office/drawing/2014/chartex" xmlns:cx1="http://schemas.microsoft.com/office/drawing/2015/9/8/chartex" xmlns:cx2="http://schemas.microsoft.com/office/drawing/2015/10/21/chartex" xmlns:cx3="http://schemas.microsoft.com/office/drawing/2016/5/9/chartex" xmlns:cx4="http://schemas.microsoft.com/office/drawing/2016/5/10/chartex" xmlns:cx5="http://schemas.microsoft.com/office/drawing/2016/5/11/chartex" xmlns:cx6="http://schemas.microsoft.com/office/drawing/2016/5/12/chartex" xmlns:cx7="http://schemas.microsoft.com/office/drawing/2016/5/13/chartex" xmlns:cx8="http://schemas.microsoft.com/office/drawing/2016/5/14/chartex" xmlns:mc="http://schemas.openxmlformats.org/markup-compatibility/2006" xmlns:aink="http://schemas.microsoft.com/office/drawing/2016/ink" xmlns:am3d="http://schemas.microsoft.com/office/drawing/2017/model3d" xmlns:o="urn:schemas-microsoft-com:office:office" xmlns:oel="http://schemas.microsoft.com/office/2019/extlst" xmlns:r="http://schemas.openxmlformats.org/officeDocument/2006/relationships" xmlns:m="http://schemas.openxmlformats.org/officeDocument/2006/math" xmlns:v="urn:schemas-microsoft-com:vml" xmlns:wp14="http://schemas.microsoft.com/office/word/2010/wordprocessingDrawing" xmlns:wp="http://schemas.openxmlformats.org/drawingml/2006/wordprocessingDrawing" xmlns:w10="urn:schemas-microsoft-com:office:word" xmlns:w="http://schemas.openxmlformats.org/wordprocessingml/2006/main" xmlns:w14="http://schemas.microsoft.com/office/word/2010/wordml" xmlns:w15="http://schemas.microsoft.com/office/word/2012/wordml" xmlns:w16cex="http://schemas.microsoft.com/office/word/2018/wordml/cex" xmlns:w16cid="http://schemas.microsoft.com/office/word/2016/wordml/cid" xmlns:w16="http://schemas.microsoft.com/office/word/2018/wordml" xmlns:w16du="http://schemas.microsoft.com/office/word/2023/wordml/word16du" xmlns:w16sdtdh="http://schemas.microsoft.com/office/word/2020/wordml/sdtdatahash" xmlns:w16sdtfl="http://schemas.microsoft.com/office/word/2024/wordml/sdtformatlock" xmlns:w16se="http://schemas.microsoft.com/office/word/2015/wordml/symex" xmlns:wpg="http://schemas.microsoft.com/office/word/2010/wordprocessingGroup" xmlns:wpi="http://schemas.microsoft.com/office/word/2010/wordprocessingInk" xmlns:wne="http://schemas.microsoft.com/office/word/2006/wordml" xmlns:wps="http://schemas.microsoft.com/office/word/2010/wordprocessingShape" mc:Ignorable="w14 w15 w16se w16cid w16 w16cex w16sdtdh w16sdtfl w16du wp14">
   <w:footnote w:type="separator" w:id="-1">
     <w:p>
       <w:r>
@@ -9320,7 +9418,7 @@
 </file>
 
 <file path=word/header1.xml><?xml version="1.0" encoding="utf-8"?>
-<w:hdr xmlns:wpc="http://schemas.microsoft.com/office/word/2010/wordprocessingCanvas" xmlns:cx="http://schemas.microsoft.com/office/drawing/2014/chartex" xmlns:cx1="http://schemas.microsoft.com/office/drawing/2015/9/8/chartex" xmlns:cx2="http://schemas.microsoft.com/office/drawing/2015/10/21/chartex" xmlns:cx3="http://schemas.microsoft.com/office/drawing/2016/5/9/chartex" xmlns:cx4="http://schemas.microsoft.com/office/drawing/2016/5/10/chartex" xmlns:cx5="http://schemas.microsoft.com/office/drawing/2016/5/11/chartex" xmlns:cx6="http://schemas.microsoft.com/office/drawing/2016/5/12/chartex" xmlns:cx7="http://schemas.microsoft.com/office/drawing/2016/5/13/chartex" xmlns:cx8="http://schemas.microsoft.com/office/drawing/2016/5/14/chartex" xmlns:mc="http://schemas.openxmlformats.org/markup-compatibility/2006" xmlns:aink="http://schemas.microsoft.com/office/drawing/2016/ink" xmlns:am3d="http://schemas.microsoft.com/office/drawing/2017/model3d" xmlns:o="urn:schemas-microsoft-com:office:office" xmlns:oel="http://schemas.microsoft.com/office/2019/extlst" xmlns:r="http://schemas.openxmlformats.org/officeDocument/2006/relationships" xmlns:m="http://schemas.openxmlformats.org/officeDocument/2006/math" xmlns:v="urn:schemas-microsoft-com:vml" xmlns:wp14="http://schemas.microsoft.com/office/word/2010/wordprocessingDrawing" xmlns:wp="http://schemas.openxmlformats.org/drawingml/2006/wordprocessingDrawing" xmlns:w10="urn:schemas-microsoft-com:office:word" xmlns:w="http://schemas.openxmlformats.org/wordprocessingml/2006/main" xmlns:w14="http://schemas.microsoft.com/office/word/2010/wordml" xmlns:w15="http://schemas.microsoft.com/office/word/2012/wordml" xmlns:w16cex="http://schemas.microsoft.com/office/word/2018/wordml/cex" xmlns:w16cid="http://schemas.microsoft.com/office/word/2016/wordml/cid" xmlns:w16="http://schemas.microsoft.com/office/word/2018/wordml" xmlns:w16du="http://schemas.microsoft.com/office/word/2023/wordml/word16du" xmlns:w16sdtdh="http://schemas.microsoft.com/office/word/2020/wordml/sdtdatahash" xmlns:w16se="http://schemas.microsoft.com/office/word/2015/wordml/symex" xmlns:wpg="http://schemas.microsoft.com/office/word/2010/wordprocessingGroup" xmlns:wpi="http://schemas.microsoft.com/office/word/2010/wordprocessingInk" xmlns:wne="http://schemas.microsoft.com/office/word/2006/wordml" xmlns:wps="http://schemas.microsoft.com/office/word/2010/wordprocessingShape" mc:Ignorable="w14 w15 w16se w16cid w16 w16cex w16sdtdh w16du wp14">
+<w:hdr xmlns:wpc="http://schemas.microsoft.com/office/word/2010/wordprocessingCanvas" xmlns:cx="http://schemas.microsoft.com/office/drawing/2014/chartex" xmlns:cx1="http://schemas.microsoft.com/office/drawing/2015/9/8/chartex" xmlns:cx2="http://schemas.microsoft.com/office/drawing/2015/10/21/chartex" xmlns:cx3="http://schemas.microsoft.com/office/drawing/2016/5/9/chartex" xmlns:cx4="http://schemas.microsoft.com/office/drawing/2016/5/10/chartex" xmlns:cx5="http://schemas.microsoft.com/office/drawing/2016/5/11/chartex" xmlns:cx6="http://schemas.microsoft.com/office/drawing/2016/5/12/chartex" xmlns:cx7="http://schemas.microsoft.com/office/drawing/2016/5/13/chartex" xmlns:cx8="http://schemas.microsoft.com/office/drawing/2016/5/14/chartex" xmlns:mc="http://schemas.openxmlformats.org/markup-compatibility/2006" xmlns:aink="http://schemas.microsoft.com/office/drawing/2016/ink" xmlns:am3d="http://schemas.microsoft.com/office/drawing/2017/model3d" xmlns:o="urn:schemas-microsoft-com:office:office" xmlns:oel="http://schemas.microsoft.com/office/2019/extlst" xmlns:r="http://schemas.openxmlformats.org/officeDocument/2006/relationships" xmlns:m="http://schemas.openxmlformats.org/officeDocument/2006/math" xmlns:v="urn:schemas-microsoft-com:vml" xmlns:wp14="http://schemas.microsoft.com/office/word/2010/wordprocessingDrawing" xmlns:wp="http://schemas.openxmlformats.org/drawingml/2006/wordprocessingDrawing" xmlns:w10="urn:schemas-microsoft-com:office:word" xmlns:w="http://schemas.openxmlformats.org/wordprocessingml/2006/main" xmlns:w14="http://schemas.microsoft.com/office/word/2010/wordml" xmlns:w15="http://schemas.microsoft.com/office/word/2012/wordml" xmlns:w16cex="http://schemas.microsoft.com/office/word/2018/wordml/cex" xmlns:w16cid="http://schemas.microsoft.com/office/word/2016/wordml/cid" xmlns:w16="http://schemas.microsoft.com/office/word/2018/wordml" xmlns:w16du="http://schemas.microsoft.com/office/word/2023/wordml/word16du" xmlns:w16sdtdh="http://schemas.microsoft.com/office/word/2020/wordml/sdtdatahash" xmlns:w16sdtfl="http://schemas.microsoft.com/office/word/2024/wordml/sdtformatlock" xmlns:w16se="http://schemas.microsoft.com/office/word/2015/wordml/symex" xmlns:wpg="http://schemas.microsoft.com/office/word/2010/wordprocessingGroup" xmlns:wpi="http://schemas.microsoft.com/office/word/2010/wordprocessingInk" xmlns:wne="http://schemas.microsoft.com/office/word/2006/wordml" xmlns:wps="http://schemas.microsoft.com/office/word/2010/wordprocessingShape" mc:Ignorable="w14 w15 w16se w16cid w16 w16cex w16sdtdh w16sdtfl w16du wp14">
   <w:p>
     <w:pPr>
       <w:pStyle w:val="Header"/>
@@ -9336,7 +9434,7 @@
 </file>
 
 <file path=word/numbering.xml><?xml version="1.0" encoding="utf-8"?>
-<w:numbering xmlns:wpc="http://schemas.microsoft.com/office/word/2010/wordprocessingCanvas" xmlns:cx="http://schemas.microsoft.com/office/drawing/2014/chartex" xmlns:cx1="http://schemas.microsoft.com/office/drawing/2015/9/8/chartex" xmlns:cx2="http://schemas.microsoft.com/office/drawing/2015/10/21/chartex" xmlns:cx3="http://schemas.microsoft.com/office/drawing/2016/5/9/chartex" xmlns:cx4="http://schemas.microsoft.com/office/drawing/2016/5/10/chartex" xmlns:cx5="http://schemas.microsoft.com/office/drawing/2016/5/11/chartex" xmlns:cx6="http://schemas.microsoft.com/office/drawing/2016/5/12/chartex" xmlns:cx7="http://schemas.microsoft.com/office/drawing/2016/5/13/chartex" xmlns:cx8="http://schemas.microsoft.com/office/drawing/2016/5/14/chartex" xmlns:mc="http://schemas.openxmlformats.org/markup-compatibility/2006" xmlns:aink="http://schemas.microsoft.com/office/drawing/2016/ink" xmlns:am3d="http://schemas.microsoft.com/office/drawing/2017/model3d" xmlns:o="urn:schemas-microsoft-com:office:office" xmlns:oel="http://schemas.microsoft.com/office/2019/extlst" xmlns:r="http://schemas.openxmlformats.org/officeDocument/2006/relationships" xmlns:m="http://schemas.openxmlformats.org/officeDocument/2006/math" xmlns:v="urn:schemas-microsoft-com:vml" xmlns:wp14="http://schemas.microsoft.com/office/word/2010/wordprocessingDrawing" xmlns:wp="http://schemas.openxmlformats.org/drawingml/2006/wordprocessingDrawing" xmlns:w10="urn:schemas-microsoft-com:office:word" xmlns:w="http://schemas.openxmlformats.org/wordprocessingml/2006/main" xmlns:w14="http://schemas.microsoft.com/office/word/2010/wordml" xmlns:w15="http://schemas.microsoft.com/office/word/2012/wordml" xmlns:w16cex="http://schemas.microsoft.com/office/word/2018/wordml/cex" xmlns:w16cid="http://schemas.microsoft.com/office/word/2016/wordml/cid" xmlns:w16="http://schemas.microsoft.com/office/word/2018/wordml" xmlns:w16du="http://schemas.microsoft.com/office/word/2023/wordml/word16du" xmlns:w16sdtdh="http://schemas.microsoft.com/office/word/2020/wordml/sdtdatahash" xmlns:w16se="http://schemas.microsoft.com/office/word/2015/wordml/symex" xmlns:wpg="http://schemas.microsoft.com/office/word/2010/wordprocessingGroup" xmlns:wpi="http://schemas.microsoft.com/office/word/2010/wordprocessingInk" xmlns:wne="http://schemas.microsoft.com/office/word/2006/wordml" xmlns:wps="http://schemas.microsoft.com/office/word/2010/wordprocessingShape" mc:Ignorable="w14 w15 w16se w16cid w16 w16cex w16sdtdh w16du wp14">
+<w:numbering xmlns:wpc="http://schemas.microsoft.com/office/word/2010/wordprocessingCanvas" xmlns:cx="http://schemas.microsoft.com/office/drawing/2014/chartex" xmlns:cx1="http://schemas.microsoft.com/office/drawing/2015/9/8/chartex" xmlns:cx2="http://schemas.microsoft.com/office/drawing/2015/10/21/chartex" xmlns:cx3="http://schemas.microsoft.com/office/drawing/2016/5/9/chartex" xmlns:cx4="http://schemas.microsoft.com/office/drawing/2016/5/10/chartex" xmlns:cx5="http://schemas.microsoft.com/office/drawing/2016/5/11/chartex" xmlns:cx6="http://schemas.microsoft.com/office/drawing/2016/5/12/chartex" xmlns:cx7="http://schemas.microsoft.com/office/drawing/2016/5/13/chartex" xmlns:cx8="http://schemas.microsoft.com/office/drawing/2016/5/14/chartex" xmlns:mc="http://schemas.openxmlformats.org/markup-compatibility/2006" xmlns:aink="http://schemas.microsoft.com/office/drawing/2016/ink" xmlns:am3d="http://schemas.microsoft.com/office/drawing/2017/model3d" xmlns:o="urn:schemas-microsoft-com:office:office" xmlns:oel="http://schemas.microsoft.com/office/2019/extlst" xmlns:r="http://schemas.openxmlformats.org/officeDocument/2006/relationships" xmlns:m="http://schemas.openxmlformats.org/officeDocument/2006/math" xmlns:v="urn:schemas-microsoft-com:vml" xmlns:wp14="http://schemas.microsoft.com/office/word/2010/wordprocessingDrawing" xmlns:wp="http://schemas.openxmlformats.org/drawingml/2006/wordprocessingDrawing" xmlns:w10="urn:schemas-microsoft-com:office:word" xmlns:w="http://schemas.openxmlformats.org/wordprocessingml/2006/main" xmlns:w14="http://schemas.microsoft.com/office/word/2010/wordml" xmlns:w15="http://schemas.microsoft.com/office/word/2012/wordml" xmlns:w16cex="http://schemas.microsoft.com/office/word/2018/wordml/cex" xmlns:w16cid="http://schemas.microsoft.com/office/word/2016/wordml/cid" xmlns:w16="http://schemas.microsoft.com/office/word/2018/wordml" xmlns:w16du="http://schemas.microsoft.com/office/word/2023/wordml/word16du" xmlns:w16sdtdh="http://schemas.microsoft.com/office/word/2020/wordml/sdtdatahash" xmlns:w16sdtfl="http://schemas.microsoft.com/office/word/2024/wordml/sdtformatlock" xmlns:w16se="http://schemas.microsoft.com/office/word/2015/wordml/symex" xmlns:wpg="http://schemas.microsoft.com/office/word/2010/wordprocessingGroup" xmlns:wpi="http://schemas.microsoft.com/office/word/2010/wordprocessingInk" xmlns:wne="http://schemas.microsoft.com/office/word/2006/wordml" xmlns:wps="http://schemas.microsoft.com/office/word/2010/wordprocessingShape" mc:Ignorable="w14 w15 w16se w16cid w16 w16cex w16sdtdh w16sdtfl w16du wp14">
   <w:abstractNum w:abstractNumId="0" w15:restartNumberingAfterBreak="0">
     <w:nsid w:val="043507E2"/>
     <w:multiLevelType w:val="hybridMultilevel"/>
@@ -15857,7 +15955,7 @@
 </file>
 
 <file path=word/styles.xml><?xml version="1.0" encoding="utf-8"?>
-<w:styles xmlns:mc="http://schemas.openxmlformats.org/markup-compatibility/2006" xmlns:r="http://schemas.openxmlformats.org/officeDocument/2006/relationships" xmlns:w="http://schemas.openxmlformats.org/wordprocessingml/2006/main" xmlns:w14="http://schemas.microsoft.com/office/word/2010/wordml" xmlns:w15="http://schemas.microsoft.com/office/word/2012/wordml" xmlns:w16cex="http://schemas.microsoft.com/office/word/2018/wordml/cex" xmlns:w16cid="http://schemas.microsoft.com/office/word/2016/wordml/cid" xmlns:w16="http://schemas.microsoft.com/office/word/2018/wordml" xmlns:w16du="http://schemas.microsoft.com/office/word/2023/wordml/word16du" xmlns:w16sdtdh="http://schemas.microsoft.com/office/word/2020/wordml/sdtdatahash" xmlns:w16se="http://schemas.microsoft.com/office/word/2015/wordml/symex" mc:Ignorable="w14 w15 w16se w16cid w16 w16cex w16sdtdh w16du">
+<w:styles xmlns:mc="http://schemas.openxmlformats.org/markup-compatibility/2006" xmlns:r="http://schemas.openxmlformats.org/officeDocument/2006/relationships" xmlns:w="http://schemas.openxmlformats.org/wordprocessingml/2006/main" xmlns:w14="http://schemas.microsoft.com/office/word/2010/wordml" xmlns:w15="http://schemas.microsoft.com/office/word/2012/wordml" xmlns:w16cex="http://schemas.microsoft.com/office/word/2018/wordml/cex" xmlns:w16cid="http://schemas.microsoft.com/office/word/2016/wordml/cid" xmlns:w16="http://schemas.microsoft.com/office/word/2018/wordml" xmlns:w16du="http://schemas.microsoft.com/office/word/2023/wordml/word16du" xmlns:w16sdtdh="http://schemas.microsoft.com/office/word/2020/wordml/sdtdatahash" xmlns:w16sdtfl="http://schemas.microsoft.com/office/word/2024/wordml/sdtformatlock" xmlns:w16se="http://schemas.microsoft.com/office/word/2015/wordml/symex" mc:Ignorable="w14 w15 w16se w16cid w16 w16cex w16sdtdh w16sdtfl w16du">
   <w:docDefaults>
     <w:rPrDefault>
       <w:rPr>
@@ -16486,6 +16584,7 @@
   <w:style w:type="character" w:default="1" w:styleId="DefaultParagraphFont">
     <w:name w:val="Default Paragraph Font"/>
     <w:uiPriority w:val="1"/>
+    <w:semiHidden/>
     <w:unhideWhenUsed/>
   </w:style>
   <w:style w:type="table" w:default="1" w:styleId="TableNormal">

</xml_diff>

<commit_message>
Remove B from user guide title
</commit_message>
<xml_diff>
--- a/LakeMeadWaterBankDivideInflow/ModelGuide/ModelGuide-LakeMeadWaterBank.docx
+++ b/LakeMeadWaterBankDivideInflow/ModelGuide/ModelGuide-LakeMeadWaterBank.docx
@@ -29,13 +29,7 @@
         <w:t xml:space="preserve"> for </w:t>
       </w:r>
       <w:r>
-        <w:t xml:space="preserve">Lake Mead </w:t>
-      </w:r>
-      <w:r>
-        <w:t>B</w:t>
-      </w:r>
-      <w:r>
-        <w:t xml:space="preserve"> based on the Principle of Divide Reservoir Inflow</w:t>
+        <w:t>Lake Mead based on the Principle of Divide Reservoir Inflow</w:t>
       </w:r>
     </w:p>
     <w:p>
@@ -1579,15 +1573,7 @@
               <w:t>4.4</w:t>
             </w:r>
             <w:r>
-              <w:t xml:space="preserve"> </w:t>
-            </w:r>
-            <w:proofErr w:type="spellStart"/>
-            <w:r>
-              <w:t>maf</w:t>
-            </w:r>
-            <w:proofErr w:type="spellEnd"/>
-            <w:r>
-              <w:t xml:space="preserve"> per year </w:t>
+              <w:t xml:space="preserve"> maf per year </w:t>
             </w:r>
             <w:r>
               <w:t>as Lake Mead level decline</w:t>
@@ -1628,41 +1614,24 @@
             <w:r>
               <w:t xml:space="preserve">cutback schedule in </w:t>
             </w:r>
-            <w:proofErr w:type="spellStart"/>
             <w:r>
               <w:rPr>
                 <w:i/>
                 <w:iCs/>
               </w:rPr>
-              <w:t>MandatoryConservation</w:t>
-            </w:r>
-            <w:proofErr w:type="spellEnd"/>
-            <w:r>
-              <w:rPr>
-                <w:i/>
-                <w:iCs/>
-              </w:rPr>
+              <w:t xml:space="preserve">MandatoryConservation </w:t>
+            </w:r>
+            <w:r>
+              <w:t>sheet.</w:t>
+            </w:r>
+            <w:r>
               <w:t xml:space="preserve"> </w:t>
             </w:r>
             <w:r>
-              <w:t>sheet.</w:t>
-            </w:r>
-            <w:r>
-              <w:t xml:space="preserve"> </w:t>
-            </w:r>
-            <w:r>
               <w:t>These values ex</w:t>
             </w:r>
             <w:r>
-              <w:t xml:space="preserve">clude 0.95 </w:t>
-            </w:r>
-            <w:proofErr w:type="spellStart"/>
-            <w:r>
-              <w:t>maf</w:t>
-            </w:r>
-            <w:proofErr w:type="spellEnd"/>
-            <w:r>
-              <w:t xml:space="preserve"> </w:t>
+              <w:t xml:space="preserve">clude 0.95 maf </w:t>
             </w:r>
             <w:r>
               <w:t xml:space="preserve">per year </w:t>
@@ -1802,15 +1771,7 @@
               <w:ind w:left="161" w:hanging="180"/>
             </w:pPr>
             <w:r>
-              <w:t xml:space="preserve">Continue mandatory conservation and cutback from 2.8 </w:t>
-            </w:r>
-            <w:proofErr w:type="spellStart"/>
-            <w:r>
-              <w:t>maf</w:t>
-            </w:r>
-            <w:proofErr w:type="spellEnd"/>
-            <w:r>
-              <w:t xml:space="preserve"> per year as Lake Mead level declines from 1,090 to 1,025 feet </w:t>
+              <w:t xml:space="preserve">Continue mandatory conservation and cutback from 2.8 maf per year as Lake Mead level declines from 1,090 to 1,025 feet </w:t>
             </w:r>
             <w:r>
               <w:fldChar w:fldCharType="begin"/>
@@ -1833,32 +1794,15 @@
             <w:r>
               <w:t xml:space="preserve">. See cutback schedule in </w:t>
             </w:r>
-            <w:proofErr w:type="spellStart"/>
             <w:r>
               <w:rPr>
                 <w:i/>
                 <w:iCs/>
               </w:rPr>
-              <w:t>MandatoryConservation</w:t>
-            </w:r>
-            <w:proofErr w:type="spellEnd"/>
-            <w:r>
-              <w:rPr>
-                <w:i/>
-                <w:iCs/>
-              </w:rPr>
-              <w:t xml:space="preserve"> </w:t>
-            </w:r>
-            <w:r>
-              <w:t xml:space="preserve">sheet. These values exclude 0.95 </w:t>
-            </w:r>
-            <w:proofErr w:type="spellStart"/>
-            <w:r>
-              <w:t>maf</w:t>
-            </w:r>
-            <w:proofErr w:type="spellEnd"/>
-            <w:r>
-              <w:t xml:space="preserve"> per year of use by First Nations in the Lower Basin.</w:t>
+              <w:t xml:space="preserve">MandatoryConservation </w:t>
+            </w:r>
+            <w:r>
+              <w:t>sheet. These values exclude 0.95 maf per year of use by First Nations in the Lower Basin.</w:t>
             </w:r>
           </w:p>
           <w:p>
@@ -1982,15 +1926,7 @@
               <w:ind w:left="161" w:hanging="180"/>
             </w:pPr>
             <w:r>
-              <w:t xml:space="preserve">Continue mandatory conservation and cutback from 0.3 </w:t>
-            </w:r>
-            <w:proofErr w:type="spellStart"/>
-            <w:r>
-              <w:t>maf</w:t>
-            </w:r>
-            <w:proofErr w:type="spellEnd"/>
-            <w:r>
-              <w:t xml:space="preserve"> per year as Lake Mead level declines from 1,090 to 1,025 feet </w:t>
+              <w:t xml:space="preserve">Continue mandatory conservation and cutback from 0.3 maf per year as Lake Mead level declines from 1,090 to 1,025 feet </w:t>
             </w:r>
             <w:r>
               <w:fldChar w:fldCharType="begin"/>
@@ -2013,33 +1949,16 @@
             <w:r>
               <w:t xml:space="preserve">. See cutback schedule in </w:t>
             </w:r>
-            <w:proofErr w:type="spellStart"/>
             <w:r>
               <w:rPr>
                 <w:i/>
                 <w:iCs/>
               </w:rPr>
-              <w:t>MandatoryConservation</w:t>
-            </w:r>
-            <w:proofErr w:type="spellEnd"/>
-            <w:r>
-              <w:rPr>
-                <w:i/>
-                <w:iCs/>
-              </w:rPr>
-              <w:t xml:space="preserve"> </w:t>
+              <w:t xml:space="preserve">MandatoryConservation </w:t>
             </w:r>
             <w:r>
               <w:lastRenderedPageBreak/>
-              <w:t xml:space="preserve">sheet. These values exclude 0.95 </w:t>
-            </w:r>
-            <w:proofErr w:type="spellStart"/>
-            <w:r>
-              <w:t>maf</w:t>
-            </w:r>
-            <w:proofErr w:type="spellEnd"/>
-            <w:r>
-              <w:t xml:space="preserve"> per year of use by First Nations in the Lower Basin.</w:t>
+              <w:t>sheet. These values exclude 0.95 maf per year of use by First Nations in the Lower Basin.</w:t>
             </w:r>
           </w:p>
           <w:p>
@@ -2152,15 +2071,7 @@
               <w:t xml:space="preserve">Continue mandatory conservation </w:t>
             </w:r>
             <w:r>
-              <w:t xml:space="preserve">and cutback from 1.5 </w:t>
-            </w:r>
-            <w:proofErr w:type="spellStart"/>
-            <w:r>
-              <w:t>maf</w:t>
-            </w:r>
-            <w:proofErr w:type="spellEnd"/>
-            <w:r>
-              <w:t xml:space="preserve"> per year </w:t>
+              <w:t xml:space="preserve">and cutback from 1.5 maf per year </w:t>
             </w:r>
             <w:r>
               <w:t xml:space="preserve">as Lake Mead levels decline </w:t>
@@ -2186,21 +2097,12 @@
             <w:r>
               <w:t xml:space="preserve">. See </w:t>
             </w:r>
-            <w:proofErr w:type="spellStart"/>
             <w:r>
               <w:rPr>
                 <w:i/>
                 <w:iCs/>
               </w:rPr>
-              <w:t>MandatoryConservation</w:t>
-            </w:r>
-            <w:proofErr w:type="spellEnd"/>
-            <w:r>
-              <w:rPr>
-                <w:i/>
-                <w:iCs/>
-              </w:rPr>
-              <w:t xml:space="preserve"> </w:t>
+              <w:t xml:space="preserve">MandatoryConservation </w:t>
             </w:r>
             <w:r>
               <w:t>sheet.</w:t>
@@ -2385,15 +2287,7 @@
               <w:t xml:space="preserve"> and use </w:t>
             </w:r>
             <w:r>
-              <w:t xml:space="preserve">0.95 </w:t>
-            </w:r>
-            <w:proofErr w:type="spellStart"/>
-            <w:r>
-              <w:t>maf</w:t>
-            </w:r>
-            <w:proofErr w:type="spellEnd"/>
-            <w:r>
-              <w:t xml:space="preserve"> </w:t>
+              <w:t xml:space="preserve">0.95 maf </w:t>
             </w:r>
             <w:r>
               <w:t xml:space="preserve">of settled water rights </w:t>
@@ -2506,36 +2400,15 @@
         <w:pStyle w:val="NoSpacing"/>
       </w:pPr>
       <w:r>
-        <w:t xml:space="preserve">user. Removing will reallocate 0.95 </w:t>
-      </w:r>
-      <w:proofErr w:type="spellStart"/>
-      <w:r>
-        <w:t>maf</w:t>
-      </w:r>
-      <w:proofErr w:type="spellEnd"/>
-      <w:r>
-        <w:t xml:space="preserve"> of settled water rights – add 0.48 </w:t>
-      </w:r>
-      <w:proofErr w:type="spellStart"/>
-      <w:r>
-        <w:t>maf</w:t>
-      </w:r>
-      <w:proofErr w:type="spellEnd"/>
+        <w:t>user. Removing will reallocate 0.95 maf of settled water rights – add 0.48 maf</w:t>
+      </w:r>
     </w:p>
     <w:p>
       <w:pPr>
         <w:pStyle w:val="NoSpacing"/>
       </w:pPr>
       <w:r>
-        <w:t xml:space="preserve">to the Arizona and 0.48 </w:t>
-      </w:r>
-      <w:proofErr w:type="spellStart"/>
-      <w:r>
-        <w:t>maf</w:t>
-      </w:r>
-      <w:proofErr w:type="spellEnd"/>
-      <w:r>
-        <w:t xml:space="preserve"> to California.</w:t>
+        <w:t>to the Arizona and 0.48 maf to California.</w:t>
       </w:r>
       <w:r>
         <w:br w:type="page"/>
@@ -2668,32 +2541,14 @@
           <w:b/>
           <w:bCs/>
         </w:rPr>
-        <w:t>(</w:t>
-      </w:r>
-      <w:proofErr w:type="spellStart"/>
+        <w:t>(i) E</w:t>
+      </w:r>
       <w:r>
         <w:rPr>
           <w:rStyle w:val="Heading3Char"/>
           <w:b/>
           <w:bCs/>
         </w:rPr>
-        <w:t>i</w:t>
-      </w:r>
-      <w:proofErr w:type="spellEnd"/>
-      <w:r>
-        <w:rPr>
-          <w:rStyle w:val="Heading3Char"/>
-          <w:b/>
-          <w:bCs/>
-        </w:rPr>
-        <w:t>) E</w:t>
-      </w:r>
-      <w:r>
-        <w:rPr>
-          <w:rStyle w:val="Heading3Char"/>
-          <w:b/>
-          <w:bCs/>
-        </w:rPr>
         <w:t>vaporation rates</w:t>
       </w:r>
       <w:bookmarkEnd w:id="0"/>
@@ -2775,15 +2630,7 @@
         <w:t>s on</w:t>
       </w:r>
       <w:r>
-        <w:t xml:space="preserve"> Lake Mead evaporation rates for a five year study for Lake Mead draw down saw variations of 0.25 </w:t>
-      </w:r>
-      <w:proofErr w:type="spellStart"/>
-      <w:r>
-        <w:t>maf</w:t>
-      </w:r>
-      <w:proofErr w:type="spellEnd"/>
-      <w:r>
-        <w:t xml:space="preserve"> </w:t>
+        <w:t xml:space="preserve"> Lake Mead evaporation rates for a five year study for Lake Mead draw down saw variations of 0.25 maf </w:t>
       </w:r>
       <w:r>
         <w:t xml:space="preserve">or less </w:t>
@@ -4040,23 +3887,7 @@
         <w:t>)</w:t>
       </w:r>
       <w:r>
-        <w:t xml:space="preserve"> with the preponderance of inflows between 9 and 10 </w:t>
-      </w:r>
-      <w:proofErr w:type="spellStart"/>
-      <w:r>
-        <w:t>maf</w:t>
-      </w:r>
-      <w:proofErr w:type="spellEnd"/>
-      <w:r>
-        <w:t xml:space="preserve"> per year (corresponding to a Lake Powell release between 8.23 and 9 </w:t>
-      </w:r>
-      <w:proofErr w:type="spellStart"/>
-      <w:r>
-        <w:t>maf</w:t>
-      </w:r>
-      <w:proofErr w:type="spellEnd"/>
-      <w:r>
-        <w:t xml:space="preserve"> per year</w:t>
+        <w:t xml:space="preserve"> with the preponderance of inflows between 9 and 10 maf per year (corresponding to a Lake Powell release between 8.23 and 9 maf per year</w:t>
       </w:r>
       <w:r>
         <w:t xml:space="preserve">; Figure </w:t>
@@ -5101,15 +4932,7 @@
         <w:t xml:space="preserve"> product of </w:t>
       </w:r>
       <w:r>
-        <w:t>(</w:t>
-      </w:r>
-      <w:proofErr w:type="spellStart"/>
-      <w:r>
-        <w:t>i</w:t>
-      </w:r>
-      <w:proofErr w:type="spellEnd"/>
-      <w:r>
-        <w:t>)</w:t>
+        <w:t>(i)</w:t>
       </w:r>
       <w:r>
         <w:t xml:space="preserve"> annual evaporation rate (see </w:t>
@@ -5284,23 +5107,7 @@
         <w:t xml:space="preserve"> </w:t>
       </w:r>
       <w:r>
-        <w:t xml:space="preserve">account balance (Equation 1, evaporation terms in </w:t>
-      </w:r>
-      <w:proofErr w:type="spellStart"/>
-      <w:r>
-        <w:t>maf</w:t>
-      </w:r>
-      <w:proofErr w:type="spellEnd"/>
-      <w:r>
-        <w:t xml:space="preserve"> per year, balance and storage terms in </w:t>
-      </w:r>
-      <w:proofErr w:type="spellStart"/>
-      <w:r>
-        <w:t>maf</w:t>
-      </w:r>
-      <w:proofErr w:type="spellEnd"/>
-      <w:r>
-        <w:t>).</w:t>
+        <w:t>account balance (Equation 1, evaporation terms in maf per year, balance and storage terms in maf).</w:t>
       </w:r>
     </w:p>
     <w:p>
@@ -5361,23 +5168,7 @@
         <w:t>For example</w:t>
       </w:r>
       <w:r>
-        <w:t xml:space="preserve">, if Lake Mead active storage is 7.2 </w:t>
-      </w:r>
-      <w:proofErr w:type="spellStart"/>
-      <w:r>
-        <w:t>maf</w:t>
-      </w:r>
-      <w:proofErr w:type="spellEnd"/>
-      <w:r>
-        <w:t xml:space="preserve"> and Lake Mead evaporation is 0.4 </w:t>
-      </w:r>
-      <w:proofErr w:type="spellStart"/>
-      <w:r>
-        <w:t>maf</w:t>
-      </w:r>
-      <w:proofErr w:type="spellEnd"/>
-      <w:r>
-        <w:t xml:space="preserve"> for the year, and:</w:t>
+        <w:t>, if Lake Mead active storage is 7.2 maf and Lake Mead evaporation is 0.4 maf for the year, and:</w:t>
       </w:r>
     </w:p>
     <w:p>
@@ -5389,15 +5180,7 @@
         </w:numPr>
       </w:pPr>
       <w:r>
-        <w:t xml:space="preserve">California has an account balance of 0.72 </w:t>
-      </w:r>
-      <w:proofErr w:type="spellStart"/>
-      <w:r>
-        <w:t>maf</w:t>
-      </w:r>
-      <w:proofErr w:type="spellEnd"/>
-      <w:r>
-        <w:t xml:space="preserve"> (</w:t>
+        <w:t>California has an account balance of 0.72 maf (</w:t>
       </w:r>
       <w:r>
         <w:t xml:space="preserve">10% of the </w:t>
@@ -5427,15 +5210,7 @@
         <w:t>04</w:t>
       </w:r>
       <w:r>
-        <w:t xml:space="preserve"> </w:t>
-      </w:r>
-      <w:proofErr w:type="spellStart"/>
-      <w:r>
-        <w:t>maf</w:t>
-      </w:r>
-      <w:proofErr w:type="spellEnd"/>
-      <w:r>
-        <w:t xml:space="preserve"> that year.</w:t>
+        <w:t xml:space="preserve"> maf that year.</w:t>
       </w:r>
       <w:r>
         <w:t xml:space="preserve"> </w:t>
@@ -5450,13 +5225,8 @@
         </w:numPr>
       </w:pPr>
       <w:r>
-        <w:t xml:space="preserve">The Reclamation protect elevation is 1,000 feet (4.5 </w:t>
-      </w:r>
-      <w:proofErr w:type="spellStart"/>
-      <w:r>
-        <w:t>maf</w:t>
-      </w:r>
-      <w:proofErr w:type="spellEnd"/>
+        <w:t>The Reclamation protect elevation is 1,000 feet (4.5 maf</w:t>
+      </w:r>
       <w:r>
         <w:t>; 62.5%</w:t>
       </w:r>
@@ -5464,15 +5234,7 @@
         <w:t>)</w:t>
       </w:r>
       <w:r>
-        <w:t xml:space="preserve">, the Reclamation is assigned 62.5% of the total evaporation or 0.25 </w:t>
-      </w:r>
-      <w:proofErr w:type="spellStart"/>
-      <w:r>
-        <w:t>maf</w:t>
-      </w:r>
-      <w:proofErr w:type="spellEnd"/>
-      <w:r>
-        <w:t xml:space="preserve"> that year.</w:t>
+        <w:t>, the Reclamation is assigned 62.5% of the total evaporation or 0.25 maf that year.</w:t>
       </w:r>
     </w:p>
     <w:p/>
@@ -5550,15 +5312,7 @@
         <w:t>offset</w:t>
       </w:r>
       <w:r>
-        <w:t xml:space="preserve"> to </w:t>
-      </w:r>
-      <w:proofErr w:type="spellStart"/>
-      <w:r>
-        <w:t>it’s</w:t>
-      </w:r>
-      <w:proofErr w:type="spellEnd"/>
-      <w:r>
-        <w:t xml:space="preserve"> share of the annual reservoir evaporation (Row 46).</w:t>
+        <w:t xml:space="preserve"> to it’s share of the annual reservoir evaporation (Row 46).</w:t>
       </w:r>
       <w:r>
         <w:t xml:space="preserve"> This volume will vary from year to year as Lake Mead storage and evaporation vary.</w:t>
@@ -5949,23 +5703,7 @@
         </w:numPr>
       </w:pPr>
       <w:r>
-        <w:t xml:space="preserve">For example, a total shortage of 0.4 </w:t>
-      </w:r>
-      <w:proofErr w:type="spellStart"/>
-      <w:r>
-        <w:t>maf</w:t>
-      </w:r>
-      <w:proofErr w:type="spellEnd"/>
-      <w:r>
-        <w:t xml:space="preserve"> yields a Lake Mead inflow of 9.0 ─ 0.4 = 8.6 </w:t>
-      </w:r>
-      <w:proofErr w:type="spellStart"/>
-      <w:r>
-        <w:t>maf</w:t>
-      </w:r>
-      <w:proofErr w:type="spellEnd"/>
-      <w:r>
-        <w:t xml:space="preserve"> per year.</w:t>
+        <w:t>For example, a total shortage of 0.4 maf yields a Lake Mead inflow of 9.0 ─ 0.4 = 8.6 maf per year.</w:t>
       </w:r>
     </w:p>
     <w:p>
@@ -6006,23 +5744,7 @@
         </w:numPr>
       </w:pPr>
       <w:r>
-        <w:t xml:space="preserve">For example, at 8.6 </w:t>
-      </w:r>
-      <w:proofErr w:type="spellStart"/>
-      <w:r>
-        <w:t>maf</w:t>
-      </w:r>
-      <w:proofErr w:type="spellEnd"/>
-      <w:r>
-        <w:t xml:space="preserve"> of reservoir inflow, Arizona’s share is 2.8 ─ 0.28 = 2.52 </w:t>
-      </w:r>
-      <w:proofErr w:type="spellStart"/>
-      <w:r>
-        <w:t>maf</w:t>
-      </w:r>
-      <w:proofErr w:type="spellEnd"/>
-      <w:r>
-        <w:t>.</w:t>
+        <w:t>For example, at 8.6 maf of reservoir inflow, Arizona’s share is 2.8 ─ 0.28 = 2.52 maf.</w:t>
       </w:r>
     </w:p>
     <w:p>
@@ -6049,23 +5771,7 @@
         </w:numPr>
       </w:pPr>
       <w:r>
-        <w:t xml:space="preserve">For example, at 8.0 </w:t>
-      </w:r>
-      <w:proofErr w:type="spellStart"/>
-      <w:r>
-        <w:t>maf</w:t>
-      </w:r>
-      <w:proofErr w:type="spellEnd"/>
-      <w:r>
-        <w:t xml:space="preserve"> of reservoir inflow, Nevada’s share is 0. 3 ─ 0.03 = 0.27 </w:t>
-      </w:r>
-      <w:proofErr w:type="spellStart"/>
-      <w:r>
-        <w:t>maf</w:t>
-      </w:r>
-      <w:proofErr w:type="spellEnd"/>
-      <w:r>
-        <w:t>.</w:t>
+        <w:t>For example, at 8.0 maf of reservoir inflow, Nevada’s share is 0. 3 ─ 0.03 = 0.27 maf.</w:t>
       </w:r>
     </w:p>
     <w:p>
@@ -6092,23 +5798,7 @@
         </w:numPr>
       </w:pPr>
       <w:r>
-        <w:t xml:space="preserve">For example, at 7.5 </w:t>
-      </w:r>
-      <w:proofErr w:type="spellStart"/>
-      <w:r>
-        <w:t>maf</w:t>
-      </w:r>
-      <w:proofErr w:type="spellEnd"/>
-      <w:r>
-        <w:t xml:space="preserve"> of reservoir inflow, California’s share is 4.4 ─ 0.44 = 3.96 </w:t>
-      </w:r>
-      <w:proofErr w:type="spellStart"/>
-      <w:r>
-        <w:t>maf</w:t>
-      </w:r>
-      <w:proofErr w:type="spellEnd"/>
-      <w:r>
-        <w:t>.</w:t>
+        <w:t>For example, at 7.5 maf of reservoir inflow, California’s share is 4.4 ─ 0.44 = 3.96 maf.</w:t>
       </w:r>
     </w:p>
     <w:p>
@@ -6138,23 +5828,7 @@
         </w:numPr>
       </w:pPr>
       <w:r>
-        <w:t xml:space="preserve">For example, at 7.5 </w:t>
-      </w:r>
-      <w:proofErr w:type="spellStart"/>
-      <w:r>
-        <w:t>maf</w:t>
-      </w:r>
-      <w:proofErr w:type="spellEnd"/>
-      <w:r>
-        <w:t xml:space="preserve"> of reservoir inflow, Mexico’s share is 1.5 ─ 0.25 = 1.25 </w:t>
-      </w:r>
-      <w:proofErr w:type="spellStart"/>
-      <w:r>
-        <w:t>maf</w:t>
-      </w:r>
-      <w:proofErr w:type="spellEnd"/>
-      <w:r>
-        <w:t>.</w:t>
+        <w:t>For example, at 7.5 maf of reservoir inflow, Mexico’s share is 1.5 ─ 0.25 = 1.25 maf.</w:t>
       </w:r>
     </w:p>
     <w:p>
@@ -6432,78 +6106,14 @@
           <w:b/>
           <w:bCs/>
         </w:rPr>
-        <w:t xml:space="preserve">Starting storage is 1,061 feet (8.5 </w:t>
-      </w:r>
-      <w:proofErr w:type="spellStart"/>
-      <w:r>
-        <w:rPr>
-          <w:b/>
-          <w:bCs/>
-        </w:rPr>
-        <w:t>maf</w:t>
-      </w:r>
-      <w:proofErr w:type="spellEnd"/>
-      <w:r>
-        <w:rPr>
-          <w:b/>
-          <w:bCs/>
-        </w:rPr>
-        <w:t xml:space="preserve">), the reservoir protect elevation is 1,005 feet (4.8 </w:t>
-      </w:r>
-      <w:proofErr w:type="spellStart"/>
-      <w:r>
-        <w:rPr>
-          <w:b/>
-          <w:bCs/>
-        </w:rPr>
-        <w:t>maf</w:t>
-      </w:r>
-      <w:proofErr w:type="spellEnd"/>
-      <w:r>
-        <w:rPr>
-          <w:b/>
-          <w:bCs/>
-        </w:rPr>
-        <w:t xml:space="preserve">), and there is 9.5 </w:t>
-      </w:r>
-      <w:proofErr w:type="spellStart"/>
-      <w:r>
-        <w:rPr>
-          <w:b/>
-          <w:bCs/>
-        </w:rPr>
-        <w:t>maf</w:t>
-      </w:r>
-      <w:proofErr w:type="spellEnd"/>
-      <w:r>
-        <w:rPr>
-          <w:b/>
-          <w:bCs/>
-        </w:rPr>
-        <w:t xml:space="preserve"> inflow this year. Thus, there is</w:t>
-      </w:r>
-      <w:r>
-        <w:rPr>
-          <w:b/>
-          <w:bCs/>
-        </w:rPr>
-        <w:t xml:space="preserve"> 4.8 </w:t>
-      </w:r>
-      <w:proofErr w:type="spellStart"/>
-      <w:r>
-        <w:rPr>
-          <w:b/>
-          <w:bCs/>
-        </w:rPr>
-        <w:t>maf</w:t>
-      </w:r>
-      <w:proofErr w:type="spellEnd"/>
-      <w:r>
-        <w:rPr>
-          <w:b/>
-          <w:bCs/>
-        </w:rPr>
-        <w:t xml:space="preserve"> of water available. </w:t>
+        <w:t>Starting storage is 1,061 feet (8.5 maf), the reservoir protect elevation is 1,005 feet (4.8 maf), and there is 9.5 maf inflow this year. Thus, there is</w:t>
+      </w:r>
+      <w:r>
+        <w:rPr>
+          <w:b/>
+          <w:bCs/>
+        </w:rPr>
+        <w:t xml:space="preserve"> 4.8 maf of water available. </w:t>
       </w:r>
       <w:r>
         <w:rPr>
@@ -6517,187 +6127,131 @@
           <w:b/>
           <w:bCs/>
         </w:rPr>
-        <w:t xml:space="preserve"> So the ending balance is also 4.8 </w:t>
-      </w:r>
-      <w:proofErr w:type="spellStart"/>
-      <w:r>
-        <w:rPr>
-          <w:b/>
-          <w:bCs/>
-        </w:rPr>
-        <w:t>maf</w:t>
-      </w:r>
-      <w:proofErr w:type="spellEnd"/>
-      <w:r>
-        <w:rPr>
-          <w:b/>
-          <w:bCs/>
-        </w:rPr>
+        <w:t xml:space="preserve"> So the ending balance is also 4.8 maf.</w:t>
+      </w:r>
+    </w:p>
+    <w:p/>
+    <w:p>
+      <w:pPr>
+        <w:pStyle w:val="Heading3"/>
+      </w:pPr>
+      <w:r>
+        <w:t xml:space="preserve">(i) </w:t>
+      </w:r>
+      <w:r>
+        <w:t>Buy</w:t>
+      </w:r>
+      <w:r>
+        <w:t xml:space="preserve"> or sell water </w:t>
+      </w:r>
+      <w:r>
+        <w:t xml:space="preserve">from other </w:t>
+      </w:r>
+      <w:r>
+        <w:t>participants</w:t>
+      </w:r>
+      <w:r>
+        <w:t>(s)</w:t>
+      </w:r>
+    </w:p>
+    <w:p>
+      <w:r>
+        <w:t xml:space="preserve">Enter buy amounts as positive (+) and sell amounts negative (-). These are additions and subtractions to the </w:t>
+      </w:r>
+      <w:r>
+        <w:t>account</w:t>
+      </w:r>
+      <w:r>
+        <w:t>’s available water. Enter all amounts in maf. If multiple transactions – e.g, buy 0.5 maf from Lower Basin and 0.2 maf from Mexico -- enter as a formula: = 0.5 + 0.2</w:t>
+      </w:r>
+    </w:p>
+    <w:p>
+      <w:pPr>
+        <w:rPr>
+          <w:b/>
+          <w:bCs/>
+        </w:rPr>
+      </w:pPr>
+      <w:r>
+        <w:rPr>
+          <w:b/>
+          <w:bCs/>
+        </w:rPr>
+        <w:t>These transactions are</w:t>
+      </w:r>
+      <w:r>
+        <w:rPr>
+          <w:b/>
+          <w:bCs/>
+        </w:rPr>
+        <w:t xml:space="preserve"> all</w:t>
+      </w:r>
+      <w:r>
+        <w:rPr>
+          <w:b/>
+          <w:bCs/>
+        </w:rPr>
+        <w:t xml:space="preserve"> temporary – for one year! </w:t>
+      </w:r>
+    </w:p>
+    <w:p>
+      <w:r>
+        <w:t xml:space="preserve">When a buying </w:t>
+      </w:r>
+      <w:r>
+        <w:t>account</w:t>
+      </w:r>
+      <w:r>
+        <w:t xml:space="preserve"> requires </w:t>
+      </w:r>
+      <w:r>
+        <w:t>a</w:t>
+      </w:r>
+      <w:r>
+        <w:t xml:space="preserve"> selling </w:t>
+      </w:r>
+      <w:r>
+        <w:t>account</w:t>
+      </w:r>
+      <w:r>
+        <w:t xml:space="preserve"> to invest financial proceeds in new farm or urban water conservation efforts, </w:t>
+      </w:r>
+      <w:r>
+        <w:t xml:space="preserve">the </w:t>
+      </w:r>
+      <w:r>
+        <w:t>money s</w:t>
+      </w:r>
+      <w:r>
+        <w:t xml:space="preserve">tays in the local community and the seller can make more water available in future years </w:t>
+      </w:r>
+      <w:r>
+        <w:fldChar w:fldCharType="begin"/>
+      </w:r>
+      <w:r>
+        <w:instrText xml:space="preserve"> ADDIN EN.CITE &lt;EndNote&gt;&lt;Cite&gt;&lt;Author&gt;Rosenberg&lt;/Author&gt;&lt;Year&gt;2021&lt;/Year&gt;&lt;RecNum&gt;2781&lt;/RecNum&gt;&lt;DisplayText&gt;(Rosenberg, 2021)&lt;/DisplayText&gt;&lt;record&gt;&lt;rec-number&gt;2781&lt;/rec-number&gt;&lt;foreign-keys&gt;&lt;key app="EN" db-id="xxt5ta9pd995dwesap0pdzzp2weaz0w9werf" timestamp="1620766027"&gt;2781&lt;/key&gt;&lt;/foreign-keys&gt;&lt;ref-type name="Journal Article"&gt;17&lt;/ref-type&gt;&lt;contributors&gt;&lt;authors&gt;&lt;author&gt;David E. Rosenberg&lt;/author&gt;&lt;/authors&gt;&lt;/contributors&gt;&lt;titles&gt;&lt;title&gt;Invest in Farm Water Conservation to Curtail Buy and Dry&lt;/title&gt;&lt;secondary-title&gt;Submitted to Journal of Water Resources Planning and Management&lt;/secondary-title&gt;&lt;/titles&gt;&lt;periodical&gt;&lt;full-title&gt;Submitted to Journal of Water Resources Planning and Management&lt;/full-title&gt;&lt;/periodical&gt;&lt;pages&gt;3&lt;/pages&gt;&lt;dates&gt;&lt;year&gt;2021&lt;/year&gt;&lt;/dates&gt;&lt;pub-location&gt;Logan, Utah&lt;/pub-location&gt;&lt;publisher&gt;Utah State University&lt;/publisher&gt;&lt;isbn&gt;169&lt;/isbn&gt;&lt;urls&gt;&lt;related-urls&gt;&lt;url&gt;https://digitalcommons.usu.edu/water_pubs/169/&lt;/url&gt;&lt;/related-urls&gt;&lt;/urls&gt;&lt;/record&gt;&lt;/Cite&gt;&lt;/EndNote&gt;</w:instrText>
+      </w:r>
+      <w:r>
+        <w:fldChar w:fldCharType="separate"/>
+      </w:r>
+      <w:r>
+        <w:rPr>
+          <w:noProof/>
+        </w:rPr>
+        <w:t>(Rosenberg, 2021)</w:t>
+      </w:r>
+      <w:r>
+        <w:fldChar w:fldCharType="end"/>
+      </w:r>
+      <w:r>
         <w:t>.</w:t>
       </w:r>
     </w:p>
-    <w:p/>
     <w:p>
       <w:pPr>
         <w:pStyle w:val="Heading3"/>
       </w:pPr>
       <w:r>
-        <w:t>(</w:t>
-      </w:r>
-      <w:proofErr w:type="spellStart"/>
-      <w:r>
-        <w:t>i</w:t>
-      </w:r>
-      <w:proofErr w:type="spellEnd"/>
-      <w:r>
-        <w:t xml:space="preserve">) </w:t>
-      </w:r>
-      <w:r>
-        <w:t>Buy</w:t>
-      </w:r>
-      <w:r>
-        <w:t xml:space="preserve"> or sell water </w:t>
-      </w:r>
-      <w:r>
-        <w:t xml:space="preserve">from other </w:t>
-      </w:r>
-      <w:r>
-        <w:t>participants</w:t>
-      </w:r>
-      <w:r>
-        <w:t>(s)</w:t>
-      </w:r>
-    </w:p>
-    <w:p>
-      <w:r>
-        <w:t xml:space="preserve">Enter buy amounts as positive (+) and sell amounts negative (-). These are additions and subtractions to the </w:t>
-      </w:r>
-      <w:r>
-        <w:t>account</w:t>
-      </w:r>
-      <w:r>
-        <w:t xml:space="preserve">’s available water. Enter all amounts in </w:t>
-      </w:r>
-      <w:proofErr w:type="spellStart"/>
-      <w:r>
-        <w:t>maf</w:t>
-      </w:r>
-      <w:proofErr w:type="spellEnd"/>
-      <w:r>
-        <w:t xml:space="preserve">. If multiple transactions – </w:t>
-      </w:r>
-      <w:proofErr w:type="spellStart"/>
-      <w:r>
-        <w:t>e.g</w:t>
-      </w:r>
-      <w:proofErr w:type="spellEnd"/>
-      <w:r>
-        <w:t xml:space="preserve">, buy 0.5 </w:t>
-      </w:r>
-      <w:proofErr w:type="spellStart"/>
-      <w:r>
-        <w:t>maf</w:t>
-      </w:r>
-      <w:proofErr w:type="spellEnd"/>
-      <w:r>
-        <w:t xml:space="preserve"> from Lower Basin and 0.2 </w:t>
-      </w:r>
-      <w:proofErr w:type="spellStart"/>
-      <w:r>
-        <w:t>maf</w:t>
-      </w:r>
-      <w:proofErr w:type="spellEnd"/>
-      <w:r>
-        <w:t xml:space="preserve"> from Mexico -- enter as a formula: = 0.5 + 0.2</w:t>
-      </w:r>
-    </w:p>
-    <w:p>
-      <w:pPr>
-        <w:rPr>
-          <w:b/>
-          <w:bCs/>
-        </w:rPr>
-      </w:pPr>
-      <w:r>
-        <w:rPr>
-          <w:b/>
-          <w:bCs/>
-        </w:rPr>
-        <w:t>These transactions are</w:t>
-      </w:r>
-      <w:r>
-        <w:rPr>
-          <w:b/>
-          <w:bCs/>
-        </w:rPr>
-        <w:t xml:space="preserve"> all</w:t>
-      </w:r>
-      <w:r>
-        <w:rPr>
-          <w:b/>
-          <w:bCs/>
-        </w:rPr>
-        <w:t xml:space="preserve"> temporary – for one year! </w:t>
-      </w:r>
-    </w:p>
-    <w:p>
-      <w:r>
-        <w:t xml:space="preserve">When a buying </w:t>
-      </w:r>
-      <w:r>
-        <w:t>account</w:t>
-      </w:r>
-      <w:r>
-        <w:t xml:space="preserve"> requires </w:t>
-      </w:r>
-      <w:r>
-        <w:t>a</w:t>
-      </w:r>
-      <w:r>
-        <w:t xml:space="preserve"> selling </w:t>
-      </w:r>
-      <w:r>
-        <w:t>account</w:t>
-      </w:r>
-      <w:r>
-        <w:t xml:space="preserve"> to invest financial proceeds in new farm or urban water conservation efforts, </w:t>
-      </w:r>
-      <w:r>
-        <w:t xml:space="preserve">the </w:t>
-      </w:r>
-      <w:r>
-        <w:t>money s</w:t>
-      </w:r>
-      <w:r>
-        <w:t xml:space="preserve">tays in the local community and the seller can make more water available in future years </w:t>
-      </w:r>
-      <w:r>
-        <w:fldChar w:fldCharType="begin"/>
-      </w:r>
-      <w:r>
-        <w:instrText xml:space="preserve"> ADDIN EN.CITE &lt;EndNote&gt;&lt;Cite&gt;&lt;Author&gt;Rosenberg&lt;/Author&gt;&lt;Year&gt;2021&lt;/Year&gt;&lt;RecNum&gt;2781&lt;/RecNum&gt;&lt;DisplayText&gt;(Rosenberg, 2021)&lt;/DisplayText&gt;&lt;record&gt;&lt;rec-number&gt;2781&lt;/rec-number&gt;&lt;foreign-keys&gt;&lt;key app="EN" db-id="xxt5ta9pd995dwesap0pdzzp2weaz0w9werf" timestamp="1620766027"&gt;2781&lt;/key&gt;&lt;/foreign-keys&gt;&lt;ref-type name="Journal Article"&gt;17&lt;/ref-type&gt;&lt;contributors&gt;&lt;authors&gt;&lt;author&gt;David E. Rosenberg&lt;/author&gt;&lt;/authors&gt;&lt;/contributors&gt;&lt;titles&gt;&lt;title&gt;Invest in Farm Water Conservation to Curtail Buy and Dry&lt;/title&gt;&lt;secondary-title&gt;Submitted to Journal of Water Resources Planning and Management&lt;/secondary-title&gt;&lt;/titles&gt;&lt;periodical&gt;&lt;full-title&gt;Submitted to Journal of Water Resources Planning and Management&lt;/full-title&gt;&lt;/periodical&gt;&lt;pages&gt;3&lt;/pages&gt;&lt;dates&gt;&lt;year&gt;2021&lt;/year&gt;&lt;/dates&gt;&lt;pub-location&gt;Logan, Utah&lt;/pub-location&gt;&lt;publisher&gt;Utah State University&lt;/publisher&gt;&lt;isbn&gt;169&lt;/isbn&gt;&lt;urls&gt;&lt;related-urls&gt;&lt;url&gt;https://digitalcommons.usu.edu/water_pubs/169/&lt;/url&gt;&lt;/related-urls&gt;&lt;/urls&gt;&lt;/record&gt;&lt;/Cite&gt;&lt;/EndNote&gt;</w:instrText>
-      </w:r>
-      <w:r>
-        <w:fldChar w:fldCharType="separate"/>
-      </w:r>
-      <w:r>
-        <w:rPr>
-          <w:noProof/>
-        </w:rPr>
-        <w:t>(Rosenberg, 2021)</w:t>
-      </w:r>
-      <w:r>
-        <w:fldChar w:fldCharType="end"/>
-      </w:r>
-      <w:r>
-        <w:t>.</w:t>
-      </w:r>
-    </w:p>
-    <w:p>
-      <w:pPr>
-        <w:pStyle w:val="Heading3"/>
-      </w:pPr>
-      <w:r>
         <w:t xml:space="preserve">(ii) </w:t>
       </w:r>
       <w:r>
@@ -6712,15 +6266,7 @@
         <w:t>y</w:t>
       </w:r>
       <w:r>
-        <w:t xml:space="preserve"> the sale price in $/acre-foot by the buy or sell volume in </w:t>
-      </w:r>
-      <w:proofErr w:type="spellStart"/>
-      <w:r>
-        <w:t>maf</w:t>
-      </w:r>
-      <w:proofErr w:type="spellEnd"/>
-      <w:r>
-        <w:t xml:space="preserve">. </w:t>
+        <w:t xml:space="preserve"> the sale price in $/acre-foot by the buy or sell volume in maf. </w:t>
       </w:r>
       <w:r>
         <w:t>Table 7</w:t>
@@ -6731,16 +6277,11 @@
       <w:r>
         <w:t xml:space="preserve">compensation and water prices for </w:t>
       </w:r>
-      <w:proofErr w:type="spellStart"/>
       <w:r>
         <w:t>recent</w:t>
       </w:r>
       <w:r>
-        <w:t>voluntary</w:t>
-      </w:r>
-      <w:proofErr w:type="spellEnd"/>
-      <w:r>
-        <w:t xml:space="preserve">, compensated, and mandatory Colorado River Basin </w:t>
+        <w:t xml:space="preserve">voluntary, compensated, and mandatory Colorado River Basin </w:t>
       </w:r>
       <w:r>
         <w:t>water conservation program</w:t>
@@ -6935,15 +6476,7 @@
         </w:numPr>
       </w:pPr>
       <w:r>
-        <w:t xml:space="preserve">For example, a purchase of 0.5 </w:t>
-      </w:r>
-      <w:proofErr w:type="spellStart"/>
-      <w:r>
-        <w:t>maf</w:t>
-      </w:r>
-      <w:proofErr w:type="spellEnd"/>
-      <w:r>
-        <w:t xml:space="preserve"> at $500 per acre-foot is (0.5)(500) = $250 million.</w:t>
+        <w:t>For example, a purchase of 0.5 maf at $500 per acre-foot is (0.5)(500) = $250 million.</w:t>
       </w:r>
     </w:p>
     <w:p>
@@ -6961,29 +6494,13 @@
         <w:t>a participant</w:t>
       </w:r>
       <w:r>
-        <w:t xml:space="preserve"> buys 0.5 </w:t>
-      </w:r>
-      <w:proofErr w:type="spellStart"/>
-      <w:r>
-        <w:t>maf</w:t>
-      </w:r>
-      <w:proofErr w:type="spellEnd"/>
-      <w:r>
-        <w:t xml:space="preserve"> at $500 per acre-foot from one </w:t>
+        <w:t xml:space="preserve"> buys 0.5 maf at $500 per acre-foot from one </w:t>
       </w:r>
       <w:r>
         <w:t>participant</w:t>
       </w:r>
       <w:r>
-        <w:t xml:space="preserve"> and 0.2 </w:t>
-      </w:r>
-      <w:proofErr w:type="spellStart"/>
-      <w:r>
-        <w:t>maf</w:t>
-      </w:r>
-      <w:proofErr w:type="spellEnd"/>
-      <w:r>
-        <w:t xml:space="preserve"> at $1,200 per acre-foot from a second </w:t>
+        <w:t xml:space="preserve"> and 0.2 maf at $1,200 per acre-foot from a second </w:t>
       </w:r>
       <w:r>
         <w:t>participant</w:t>
@@ -7351,15 +6868,7 @@
         <w:t>. Consumptive use can also occur by</w:t>
       </w:r>
       <w:r>
-        <w:t xml:space="preserve"> diverting instream flow before that flow enters the combined system (Upper Basin). In the </w:t>
-      </w:r>
-      <w:proofErr w:type="spellStart"/>
-      <w:r>
-        <w:t>later</w:t>
-      </w:r>
-      <w:proofErr w:type="spellEnd"/>
-      <w:r>
-        <w:t xml:space="preserve"> case, the Upper Basin diverts the water and its </w:t>
+        <w:t xml:space="preserve"> diverting instream flow before that flow enters the combined system (Upper Basin). In the later case, the Upper Basin diverts the water and its </w:t>
       </w:r>
       <w:r>
         <w:t>basin</w:t>
@@ -8053,35 +7562,7 @@
         <w:rPr>
           <w:rFonts w:ascii="Times New Roman" w:hAnsi="Times New Roman"/>
         </w:rPr>
-        <w:t xml:space="preserve"> Quantified 2.0 million acre-feet (</w:t>
-      </w:r>
-      <w:proofErr w:type="spellStart"/>
-      <w:r>
-        <w:rPr>
-          <w:rFonts w:ascii="Times New Roman" w:hAnsi="Times New Roman"/>
-        </w:rPr>
-        <w:t>maf</w:t>
-      </w:r>
-      <w:proofErr w:type="spellEnd"/>
-      <w:r>
-        <w:rPr>
-          <w:rFonts w:ascii="Times New Roman" w:hAnsi="Times New Roman"/>
-        </w:rPr>
-        <w:t xml:space="preserve">) rights in Upper and Lower Basins and 0.8 </w:t>
-      </w:r>
-      <w:proofErr w:type="spellStart"/>
-      <w:r>
-        <w:rPr>
-          <w:rFonts w:ascii="Times New Roman" w:hAnsi="Times New Roman"/>
-        </w:rPr>
-        <w:t>maf</w:t>
-      </w:r>
-      <w:proofErr w:type="spellEnd"/>
-      <w:r>
-        <w:rPr>
-          <w:rFonts w:ascii="Times New Roman" w:hAnsi="Times New Roman"/>
-        </w:rPr>
-        <w:t xml:space="preserve"> claims. </w:t>
+        <w:t xml:space="preserve"> Quantified 2.0 million acre-feet (maf) rights in Upper and Lower Basins and 0.8 maf claims. </w:t>
       </w:r>
       <w:r>
         <w:rPr>
@@ -8121,71 +7602,43 @@
         <w:rPr>
           <w:rFonts w:ascii="Times New Roman" w:hAnsi="Times New Roman"/>
         </w:rPr>
-        <w:t xml:space="preserve"> Protect Lake Powell elevation of 3,525 feet (5.9 </w:t>
-      </w:r>
-      <w:proofErr w:type="spellStart"/>
+        <w:t xml:space="preserve"> Protect Lake Powell elevation of 3,525 feet (5.9 maf)</w:t>
+      </w:r>
       <w:r>
         <w:rPr>
           <w:rFonts w:ascii="Times New Roman" w:hAnsi="Times New Roman"/>
         </w:rPr>
-        <w:t>maf</w:t>
-      </w:r>
-      <w:proofErr w:type="spellEnd"/>
+        <w:t>.</w:t>
+      </w:r>
       <w:r>
         <w:rPr>
           <w:rFonts w:ascii="Times New Roman" w:hAnsi="Times New Roman"/>
         </w:rPr>
-        <w:t>)</w:t>
+        <w:t xml:space="preserve"> </w:t>
       </w:r>
       <w:r>
         <w:rPr>
           <w:rFonts w:ascii="Times New Roman" w:hAnsi="Times New Roman"/>
         </w:rPr>
-        <w:t>.</w:t>
+        <w:t>P</w:t>
       </w:r>
       <w:r>
         <w:rPr>
           <w:rFonts w:ascii="Times New Roman" w:hAnsi="Times New Roman"/>
         </w:rPr>
-        <w:t xml:space="preserve"> </w:t>
+        <w:t xml:space="preserve">revent Lake Powell </w:t>
       </w:r>
       <w:r>
         <w:rPr>
           <w:rFonts w:ascii="Times New Roman" w:hAnsi="Times New Roman"/>
         </w:rPr>
-        <w:t>P</w:t>
+        <w:t>to</w:t>
       </w:r>
       <w:r>
         <w:rPr>
           <w:rFonts w:ascii="Times New Roman" w:hAnsi="Times New Roman"/>
         </w:rPr>
-        <w:t xml:space="preserve">revent Lake Powell </w:t>
-      </w:r>
-      <w:r>
-        <w:rPr>
-          <w:rFonts w:ascii="Times New Roman" w:hAnsi="Times New Roman"/>
-        </w:rPr>
-        <w:t>to</w:t>
-      </w:r>
-      <w:r>
-        <w:rPr>
-          <w:rFonts w:ascii="Times New Roman" w:hAnsi="Times New Roman"/>
-        </w:rPr>
-        <w:t xml:space="preserve"> fall to minimum power pool elevation of 3,490 feet (4.0 </w:t>
-      </w:r>
-      <w:proofErr w:type="spellStart"/>
-      <w:r>
-        <w:rPr>
-          <w:rFonts w:ascii="Times New Roman" w:hAnsi="Times New Roman"/>
-        </w:rPr>
-        <w:t>maf</w:t>
-      </w:r>
-      <w:proofErr w:type="spellEnd"/>
-      <w:r>
-        <w:rPr>
-          <w:rFonts w:ascii="Times New Roman" w:hAnsi="Times New Roman"/>
-        </w:rPr>
-        <w:t xml:space="preserve">). </w:t>
+        <w:t xml:space="preserve"> fall to minimum power pool elevation of 3,490 feet (4.0 maf). </w:t>
       </w:r>
       <w:r>
         <w:rPr>
@@ -8303,21 +7756,7 @@
         <w:rPr>
           <w:rFonts w:ascii="Times New Roman" w:hAnsi="Times New Roman"/>
         </w:rPr>
-        <w:t xml:space="preserve"> The Lower Basin states and Federal government agree to pay $200 million to conserve 0.5 </w:t>
-      </w:r>
-      <w:proofErr w:type="spellStart"/>
-      <w:r>
-        <w:rPr>
-          <w:rFonts w:ascii="Times New Roman" w:hAnsi="Times New Roman"/>
-        </w:rPr>
-        <w:t>maf</w:t>
-      </w:r>
-      <w:proofErr w:type="spellEnd"/>
-      <w:r>
-        <w:rPr>
-          <w:rFonts w:ascii="Times New Roman" w:hAnsi="Times New Roman"/>
-        </w:rPr>
-        <w:t xml:space="preserve"> each year for two years </w:t>
+        <w:t xml:space="preserve"> The Lower Basin states and Federal government agree to pay $200 million to conserve 0.5 maf each year for two years </w:t>
       </w:r>
       <w:r>
         <w:rPr>
@@ -8608,21 +8047,7 @@
           <w:rFonts w:ascii="Times-Roman" w:hAnsi="Times-Roman" w:cs="Times-Roman"/>
         </w:rPr>
         <w:lastRenderedPageBreak/>
-        <w:t>Describe what happens when the Upper Basin is unable to deliver 8.23 million acre-feet (</w:t>
-      </w:r>
-      <w:proofErr w:type="spellStart"/>
-      <w:r>
-        <w:rPr>
-          <w:rFonts w:ascii="Times-Roman" w:hAnsi="Times-Roman" w:cs="Times-Roman"/>
-        </w:rPr>
-        <w:t>maf</w:t>
-      </w:r>
-      <w:proofErr w:type="spellEnd"/>
-      <w:r>
-        <w:rPr>
-          <w:rFonts w:ascii="Times-Roman" w:hAnsi="Times-Roman" w:cs="Times-Roman"/>
-        </w:rPr>
-        <w:t>) of water per year to Lower Basin as required in the 1922 Compact and 1944 US-Mexico Treaty.</w:t>
+        <w:t>Describe what happens when the Upper Basin is unable to deliver 8.23 million acre-feet (maf) of water per year to Lower Basin as required in the 1922 Compact and 1944 US-Mexico Treaty.</w:t>
       </w:r>
     </w:p>
     <w:p>

</xml_diff>

<commit_message>
Model guide inflow not info
</commit_message>
<xml_diff>
--- a/LakeMeadWaterBankDivideInflow/ModelGuide/ModelGuide-LakeMeadWaterBank.docx
+++ b/LakeMeadWaterBankDivideInflow/ModelGuide/ModelGuide-LakeMeadWaterBank.docx
@@ -119,7 +119,19 @@
         <w:t xml:space="preserve"> water user </w:t>
       </w:r>
       <w:r>
-        <w:t>roles for a Lake Mead model based on the principle of divide reservoir info. The process is:</w:t>
+        <w:t>roles for a Lake Mead model based on the principle of divide reservoir inf</w:t>
+      </w:r>
+      <w:r>
+        <w:t>l</w:t>
+      </w:r>
+      <w:r>
+        <w:t>o</w:t>
+      </w:r>
+      <w:r>
+        <w:t>w</w:t>
+      </w:r>
+      <w:r>
+        <w:t>. The process is:</w:t>
       </w:r>
       <w:r>
         <w:t xml:space="preserve"> </w:t>
@@ -2047,6 +2059,7 @@
           </w:tcPr>
           <w:p>
             <w:r>
+              <w:lastRenderedPageBreak/>
               <w:t>Mexic</w:t>
             </w:r>
             <w:r>

</xml_diff>

<commit_message>
Update Model guide with support data for Tribal Nations
</commit_message>
<xml_diff>
--- a/LakeMeadWaterBankDivideInflow/ModelGuide/ModelGuide-LakeMeadWaterBank.docx
+++ b/LakeMeadWaterBankDivideInflow/ModelGuide/ModelGuide-LakeMeadWaterBank.docx
@@ -1011,7 +1011,13 @@
         <w:t>accounts</w:t>
       </w:r>
       <w:r>
-        <w:t xml:space="preserve"> (Table 1)</w:t>
+        <w:t xml:space="preserve"> (Table 1</w:t>
+      </w:r>
+      <w:r>
+        <w:t>a</w:t>
+      </w:r>
+      <w:r>
+        <w:t>)</w:t>
       </w:r>
       <w:r>
         <w:fldChar w:fldCharType="begin">
@@ -1308,7 +1314,21 @@
           <w:b/>
           <w:bCs/>
         </w:rPr>
-        <w:t xml:space="preserve">Table 1. </w:t>
+        <w:t>Table 1</w:t>
+      </w:r>
+      <w:r>
+        <w:rPr>
+          <w:b/>
+          <w:bCs/>
+        </w:rPr>
+        <w:t>a</w:t>
+      </w:r>
+      <w:r>
+        <w:rPr>
+          <w:b/>
+          <w:bCs/>
+        </w:rPr>
+        <w:t xml:space="preserve">. </w:t>
       </w:r>
       <w:r>
         <w:rPr>
@@ -1600,7 +1620,15 @@
               <w:t>4.4</w:t>
             </w:r>
             <w:r>
-              <w:t xml:space="preserve"> maf per year </w:t>
+              <w:t xml:space="preserve"> </w:t>
+            </w:r>
+            <w:proofErr w:type="spellStart"/>
+            <w:r>
+              <w:t>maf</w:t>
+            </w:r>
+            <w:proofErr w:type="spellEnd"/>
+            <w:r>
+              <w:t xml:space="preserve"> per year </w:t>
             </w:r>
             <w:r>
               <w:t>as Lake Mead level decline</w:t>
@@ -1641,12 +1669,21 @@
             <w:r>
               <w:t xml:space="preserve">cutback schedule in </w:t>
             </w:r>
+            <w:proofErr w:type="spellStart"/>
             <w:r>
               <w:rPr>
                 <w:i/>
                 <w:iCs/>
               </w:rPr>
-              <w:t xml:space="preserve">MandatoryConservation </w:t>
+              <w:t>MandatoryConservation</w:t>
+            </w:r>
+            <w:proofErr w:type="spellEnd"/>
+            <w:r>
+              <w:rPr>
+                <w:i/>
+                <w:iCs/>
+              </w:rPr>
+              <w:t xml:space="preserve"> </w:t>
             </w:r>
             <w:r>
               <w:t>sheet.</w:t>
@@ -1658,7 +1695,15 @@
               <w:t>These values ex</w:t>
             </w:r>
             <w:r>
-              <w:t xml:space="preserve">clude 0.95 maf </w:t>
+              <w:t xml:space="preserve">clude 0.95 </w:t>
+            </w:r>
+            <w:proofErr w:type="spellStart"/>
+            <w:r>
+              <w:t>maf</w:t>
+            </w:r>
+            <w:proofErr w:type="spellEnd"/>
+            <w:r>
+              <w:t xml:space="preserve"> </w:t>
             </w:r>
             <w:r>
               <w:t xml:space="preserve">per year </w:t>
@@ -1798,7 +1843,15 @@
               <w:ind w:left="161" w:hanging="180"/>
             </w:pPr>
             <w:r>
-              <w:t xml:space="preserve">Continue mandatory conservation and cutback from 2.8 maf per year as Lake Mead level declines from 1,090 to 1,025 feet </w:t>
+              <w:t xml:space="preserve">Continue mandatory conservation and cutback from 2.8 </w:t>
+            </w:r>
+            <w:proofErr w:type="spellStart"/>
+            <w:r>
+              <w:t>maf</w:t>
+            </w:r>
+            <w:proofErr w:type="spellEnd"/>
+            <w:r>
+              <w:t xml:space="preserve"> per year as Lake Mead level declines from 1,090 to 1,025 feet </w:t>
             </w:r>
             <w:r>
               <w:fldChar w:fldCharType="begin"/>
@@ -1821,15 +1874,32 @@
             <w:r>
               <w:t xml:space="preserve">. See cutback schedule in </w:t>
             </w:r>
+            <w:proofErr w:type="spellStart"/>
             <w:r>
               <w:rPr>
                 <w:i/>
                 <w:iCs/>
               </w:rPr>
-              <w:t xml:space="preserve">MandatoryConservation </w:t>
-            </w:r>
-            <w:r>
-              <w:t>sheet. These values exclude 0.95 maf per year of use by First Nations in the Lower Basin.</w:t>
+              <w:t>MandatoryConservation</w:t>
+            </w:r>
+            <w:proofErr w:type="spellEnd"/>
+            <w:r>
+              <w:rPr>
+                <w:i/>
+                <w:iCs/>
+              </w:rPr>
+              <w:t xml:space="preserve"> </w:t>
+            </w:r>
+            <w:r>
+              <w:t xml:space="preserve">sheet. These values exclude 0.95 </w:t>
+            </w:r>
+            <w:proofErr w:type="spellStart"/>
+            <w:r>
+              <w:t>maf</w:t>
+            </w:r>
+            <w:proofErr w:type="spellEnd"/>
+            <w:r>
+              <w:t xml:space="preserve"> per year of use by First Nations in the Lower Basin.</w:t>
             </w:r>
           </w:p>
           <w:p>
@@ -1953,7 +2023,15 @@
               <w:ind w:left="161" w:hanging="180"/>
             </w:pPr>
             <w:r>
-              <w:t xml:space="preserve">Continue mandatory conservation and cutback from 0.3 maf per year as Lake Mead level declines from 1,090 to 1,025 feet </w:t>
+              <w:t xml:space="preserve">Continue mandatory conservation and cutback from 0.3 </w:t>
+            </w:r>
+            <w:proofErr w:type="spellStart"/>
+            <w:r>
+              <w:t>maf</w:t>
+            </w:r>
+            <w:proofErr w:type="spellEnd"/>
+            <w:r>
+              <w:t xml:space="preserve"> per year as Lake Mead level declines from 1,090 to 1,025 feet </w:t>
             </w:r>
             <w:r>
               <w:fldChar w:fldCharType="begin"/>
@@ -1976,16 +2054,33 @@
             <w:r>
               <w:t xml:space="preserve">. See cutback schedule in </w:t>
             </w:r>
+            <w:proofErr w:type="spellStart"/>
             <w:r>
               <w:rPr>
                 <w:i/>
                 <w:iCs/>
               </w:rPr>
-              <w:t xml:space="preserve">MandatoryConservation </w:t>
+              <w:t>MandatoryConservation</w:t>
+            </w:r>
+            <w:proofErr w:type="spellEnd"/>
+            <w:r>
+              <w:rPr>
+                <w:i/>
+                <w:iCs/>
+              </w:rPr>
+              <w:t xml:space="preserve"> </w:t>
             </w:r>
             <w:r>
               <w:lastRenderedPageBreak/>
-              <w:t>sheet. These values exclude 0.95 maf per year of use by First Nations in the Lower Basin.</w:t>
+              <w:t xml:space="preserve">sheet. These values exclude 0.95 </w:t>
+            </w:r>
+            <w:proofErr w:type="spellStart"/>
+            <w:r>
+              <w:t>maf</w:t>
+            </w:r>
+            <w:proofErr w:type="spellEnd"/>
+            <w:r>
+              <w:t xml:space="preserve"> per year of use by First Nations in the Lower Basin.</w:t>
             </w:r>
           </w:p>
           <w:p>
@@ -2098,7 +2193,15 @@
               <w:t xml:space="preserve">Continue mandatory conservation </w:t>
             </w:r>
             <w:r>
-              <w:t xml:space="preserve">and cutback from 1.5 maf per year </w:t>
+              <w:t xml:space="preserve">and cutback from 1.5 </w:t>
+            </w:r>
+            <w:proofErr w:type="spellStart"/>
+            <w:r>
+              <w:t>maf</w:t>
+            </w:r>
+            <w:proofErr w:type="spellEnd"/>
+            <w:r>
+              <w:t xml:space="preserve"> per year </w:t>
             </w:r>
             <w:r>
               <w:t xml:space="preserve">as Lake Mead levels decline </w:t>
@@ -2124,12 +2227,21 @@
             <w:r>
               <w:t xml:space="preserve">. See </w:t>
             </w:r>
+            <w:proofErr w:type="spellStart"/>
             <w:r>
               <w:rPr>
                 <w:i/>
                 <w:iCs/>
               </w:rPr>
-              <w:t xml:space="preserve">MandatoryConservation </w:t>
+              <w:t>MandatoryConservation</w:t>
+            </w:r>
+            <w:proofErr w:type="spellEnd"/>
+            <w:r>
+              <w:rPr>
+                <w:i/>
+                <w:iCs/>
+              </w:rPr>
+              <w:t xml:space="preserve"> </w:t>
             </w:r>
             <w:r>
               <w:t>sheet.</w:t>
@@ -2308,31 +2420,28 @@
               <w:ind w:left="161" w:hanging="180"/>
             </w:pPr>
             <w:r>
-              <w:t>Develop</w:t>
-            </w:r>
-            <w:r>
-              <w:t xml:space="preserve"> and use </w:t>
-            </w:r>
-            <w:r>
-              <w:t xml:space="preserve">0.95 maf </w:t>
-            </w:r>
-            <w:r>
-              <w:t xml:space="preserve">of settled water rights </w:t>
-            </w:r>
-            <w:r>
-              <w:t xml:space="preserve">by </w:t>
-            </w:r>
-            <w:r>
-              <w:t>T</w:t>
-            </w:r>
-            <w:r>
-              <w:t>r</w:t>
-            </w:r>
-            <w:r>
-              <w:t>ibal</w:t>
-            </w:r>
-            <w:r>
-              <w:t xml:space="preserve"> Nations in the Lower Basin.</w:t>
+              <w:t xml:space="preserve">Currently 0.47 of 0.95 million acre-feet of settled water rights are used and consumed </w:t>
+            </w:r>
+            <w:r>
+              <w:fldChar w:fldCharType="begin"/>
+            </w:r>
+            <w:r>
+              <w:instrText xml:space="preserve"> ADDIN EN.CITE &lt;EndNote&gt;&lt;Cite&gt;&lt;Author&gt;Ten Tribes Partnership&lt;/Author&gt;&lt;Year&gt;2018&lt;/Year&gt;&lt;RecNum&gt;2766&lt;/RecNum&gt;&lt;DisplayText&gt;(Ten Tribes Partnership, 2018)&lt;/DisplayText&gt;&lt;record&gt;&lt;rec-number&gt;2766&lt;/rec-number&gt;&lt;foreign-keys&gt;&lt;key app="EN" db-id="xxt5ta9pd995dwesap0pdzzp2weaz0w9werf" timestamp="1617145060"&gt;2766&lt;/key&gt;&lt;/foreign-keys&gt;&lt;ref-type name="Report"&gt;27&lt;/ref-type&gt;&lt;contributors&gt;&lt;authors&gt;&lt;author&gt;Ten Tribes Partnership,&lt;/author&gt;&lt;/authors&gt;&lt;/contributors&gt;&lt;titles&gt;&lt;title&gt;Colorado River Basin  Ten Tribes Partnership Tribal Water Study&lt;/title&gt;&lt;/titles&gt;&lt;dates&gt;&lt;year&gt;2018&lt;/year&gt;&lt;pub-dates&gt;&lt;date&gt;December&lt;/date&gt;&lt;/pub-dates&gt;&lt;/dates&gt;&lt;publisher&gt;U.S. Department of the Interior, Bureau of Reclamation, Ten Tribes Partnership&lt;/publisher&gt;&lt;urls&gt;&lt;related-urls&gt;&lt;url&gt;https://www.usbr.gov/lc/region/programs/crbstudy/tws/finalreport.html&lt;/url&gt;&lt;/related-urls&gt;&lt;/urls&gt;&lt;/record&gt;&lt;/Cite&gt;&lt;/EndNote&gt;</w:instrText>
+            </w:r>
+            <w:r>
+              <w:fldChar w:fldCharType="separate"/>
+            </w:r>
+            <w:r>
+              <w:rPr>
+                <w:noProof/>
+              </w:rPr>
+              <w:t>(Ten Tribes Partnership, 2018)</w:t>
+            </w:r>
+            <w:r>
+              <w:fldChar w:fldCharType="end"/>
+            </w:r>
+            <w:r>
+              <w:t>.</w:t>
             </w:r>
           </w:p>
           <w:p>
@@ -2427,16 +2536,43 @@
         <w:pStyle w:val="NoSpacing"/>
       </w:pPr>
       <w:r>
-        <w:t>user. Removing will reallocate 0.95 maf of settled water rights – add 0.48 maf</w:t>
+        <w:t xml:space="preserve">user. Removing will </w:t>
+      </w:r>
+      <w:r>
+        <w:t>assign</w:t>
+      </w:r>
+      <w:r>
+        <w:t xml:space="preserve"> 0.95 </w:t>
+      </w:r>
+      <w:proofErr w:type="spellStart"/>
+      <w:r>
+        <w:t>maf</w:t>
+      </w:r>
+      <w:proofErr w:type="spellEnd"/>
+      <w:r>
+        <w:t xml:space="preserve"> of settled water rights </w:t>
+      </w:r>
+      <w:r>
+        <w:t>to Arizona and California</w:t>
+      </w:r>
+      <w:r>
+        <w:t>.</w:t>
       </w:r>
     </w:p>
     <w:p>
       <w:pPr>
         <w:pStyle w:val="NoSpacing"/>
       </w:pPr>
-      <w:r>
-        <w:t>to the Arizona and 0.48 maf to California.</w:t>
-      </w:r>
+    </w:p>
+    <w:p>
+      <w:pPr>
+        <w:rPr>
+          <w:rFonts w:eastAsiaTheme="majorEastAsia"/>
+          <w:b/>
+          <w:bCs/>
+          <w:color w:val="000000" w:themeColor="text1"/>
+        </w:rPr>
+      </w:pPr>
       <w:r>
         <w:br w:type="page"/>
       </w:r>
@@ -2467,7 +2603,10 @@
         <w:t>defined by fill color (</w:t>
       </w:r>
       <w:r>
-        <w:t>Table 2</w:t>
+        <w:t xml:space="preserve">Table </w:t>
+      </w:r>
+      <w:r>
+        <w:t>1b</w:t>
       </w:r>
       <w:r>
         <w:t xml:space="preserve">). </w:t>
@@ -2491,7 +2630,21 @@
           <w:b/>
           <w:bCs/>
         </w:rPr>
-        <w:t xml:space="preserve">Table 2. </w:t>
+        <w:t xml:space="preserve">Table </w:t>
+      </w:r>
+      <w:r>
+        <w:rPr>
+          <w:b/>
+          <w:bCs/>
+        </w:rPr>
+        <w:t>1b</w:t>
+      </w:r>
+      <w:r>
+        <w:rPr>
+          <w:b/>
+          <w:bCs/>
+        </w:rPr>
+        <w:t xml:space="preserve">. </w:t>
       </w:r>
       <w:r>
         <w:rPr>
@@ -2568,14 +2721,32 @@
           <w:b/>
           <w:bCs/>
         </w:rPr>
-        <w:t>(i) E</w:t>
-      </w:r>
+        <w:t>(</w:t>
+      </w:r>
+      <w:proofErr w:type="spellStart"/>
       <w:r>
         <w:rPr>
           <w:rStyle w:val="Heading3Char"/>
           <w:b/>
           <w:bCs/>
         </w:rPr>
+        <w:t>i</w:t>
+      </w:r>
+      <w:proofErr w:type="spellEnd"/>
+      <w:r>
+        <w:rPr>
+          <w:rStyle w:val="Heading3Char"/>
+          <w:b/>
+          <w:bCs/>
+        </w:rPr>
+        <w:t>) E</w:t>
+      </w:r>
+      <w:r>
+        <w:rPr>
+          <w:rStyle w:val="Heading3Char"/>
+          <w:b/>
+          <w:bCs/>
+        </w:rPr>
         <w:t>vaporation rates</w:t>
       </w:r>
       <w:bookmarkEnd w:id="0"/>
@@ -2594,7 +2765,13 @@
         <w:t>presently entered a</w:t>
       </w:r>
       <w:r>
-        <w:t>s the midpoint within reported ranges of measurements (Table 3)</w:t>
+        <w:t xml:space="preserve">s the midpoint within reported ranges of measurements (Table </w:t>
+      </w:r>
+      <w:r>
+        <w:t>1c</w:t>
+      </w:r>
+      <w:r>
+        <w:t>)</w:t>
       </w:r>
       <w:r>
         <w:fldChar w:fldCharType="begin"/>
@@ -2657,7 +2834,15 @@
         <w:t>s on</w:t>
       </w:r>
       <w:r>
-        <w:t xml:space="preserve"> Lake Mead evaporation rates for a five year study for Lake Mead draw down saw variations of 0.25 maf </w:t>
+        <w:t xml:space="preserve"> Lake Mead evaporation rates for a five year study for Lake Mead draw down saw variations of 0.25 </w:t>
+      </w:r>
+      <w:proofErr w:type="spellStart"/>
+      <w:r>
+        <w:t>maf</w:t>
+      </w:r>
+      <w:proofErr w:type="spellEnd"/>
+      <w:r>
+        <w:t xml:space="preserve"> </w:t>
       </w:r>
       <w:r>
         <w:t xml:space="preserve">or less </w:t>
@@ -2678,7 +2863,21 @@
           <w:b/>
           <w:bCs/>
         </w:rPr>
-        <w:t xml:space="preserve">Table 3. </w:t>
+        <w:t xml:space="preserve">Table </w:t>
+      </w:r>
+      <w:r>
+        <w:rPr>
+          <w:b/>
+          <w:bCs/>
+        </w:rPr>
+        <w:t>1c</w:t>
+      </w:r>
+      <w:r>
+        <w:rPr>
+          <w:b/>
+          <w:bCs/>
+        </w:rPr>
+        <w:t xml:space="preserve">. </w:t>
       </w:r>
       <w:r>
         <w:rPr>
@@ -3409,8 +3608,365 @@
         <w:t>.</w:t>
       </w:r>
     </w:p>
+    <w:p>
+      <w:pPr>
+        <w:pStyle w:val="Heading3"/>
+        <w:rPr>
+          <w:b w:val="0"/>
+          <w:bCs w:val="0"/>
+        </w:rPr>
+      </w:pPr>
+      <w:r>
+        <w:rPr>
+          <w:rStyle w:val="Heading3Char"/>
+          <w:b/>
+          <w:bCs/>
+        </w:rPr>
+        <w:lastRenderedPageBreak/>
+        <w:t>(vi</w:t>
+      </w:r>
+      <w:r>
+        <w:rPr>
+          <w:rStyle w:val="Heading3Char"/>
+          <w:b/>
+          <w:bCs/>
+        </w:rPr>
+        <w:t>i</w:t>
+      </w:r>
+      <w:r>
+        <w:rPr>
+          <w:rStyle w:val="Heading3Char"/>
+          <w:b/>
+          <w:bCs/>
+        </w:rPr>
+        <w:t xml:space="preserve">) </w:t>
+      </w:r>
+      <w:r>
+        <w:rPr>
+          <w:rStyle w:val="Heading3Char"/>
+          <w:b/>
+          <w:bCs/>
+        </w:rPr>
+        <w:t>Percent of Tribal Nation water in California</w:t>
+      </w:r>
+      <w:r>
+        <w:rPr>
+          <w:b w:val="0"/>
+          <w:bCs w:val="0"/>
+        </w:rPr>
+        <w:t xml:space="preserve"> </w:t>
+      </w:r>
+    </w:p>
+    <w:p>
+      <w:r>
+        <w:t xml:space="preserve">This cell (B24) indicates the percentage of </w:t>
+      </w:r>
+      <w:r>
+        <w:t xml:space="preserve">the </w:t>
+      </w:r>
+      <w:r>
+        <w:t>0.9</w:t>
+      </w:r>
+      <w:r>
+        <w:t>5</w:t>
+      </w:r>
+      <w:r>
+        <w:t xml:space="preserve"> million acre-feet of </w:t>
+      </w:r>
+      <w:r>
+        <w:t xml:space="preserve">total </w:t>
+      </w:r>
+      <w:r>
+        <w:t xml:space="preserve">settled water rights </w:t>
+      </w:r>
+      <w:r>
+        <w:t xml:space="preserve">of </w:t>
+      </w:r>
+      <w:r>
+        <w:t xml:space="preserve">Tribal </w:t>
+      </w:r>
+      <w:r>
+        <w:t>Nations in the Lower Basin that are located in California (Table 1d)</w:t>
+      </w:r>
+      <w:r>
+        <w:fldChar w:fldCharType="begin"/>
+      </w:r>
+      <w:r>
+        <w:instrText xml:space="preserve"> ADDIN EN.CITE &lt;EndNote&gt;&lt;Cite&gt;&lt;Author&gt;Ten Tribes Partnership&lt;/Author&gt;&lt;Year&gt;2018&lt;/Year&gt;&lt;RecNum&gt;2766&lt;/RecNum&gt;&lt;DisplayText&gt;(Ten Tribes Partnership, 2018)&lt;/DisplayText&gt;&lt;record&gt;&lt;rec-number&gt;2766&lt;/rec-number&gt;&lt;foreign-keys&gt;&lt;key app="EN" db-id="xxt5ta9pd995dwesap0pdzzp2weaz0w9werf" timestamp="1617145060"&gt;2766&lt;/key&gt;&lt;/foreign-keys&gt;&lt;ref-type name="Report"&gt;27&lt;/ref-type&gt;&lt;contributors&gt;&lt;authors&gt;&lt;author&gt;Ten Tribes Partnership,&lt;/author&gt;&lt;/authors&gt;&lt;/contributors&gt;&lt;titles&gt;&lt;title&gt;Colorado River Basin  Ten Tribes Partnership Tribal Water Study&lt;/title&gt;&lt;/titles&gt;&lt;dates&gt;&lt;year&gt;2018&lt;/year&gt;&lt;pub-dates&gt;&lt;date&gt;December&lt;/date&gt;&lt;/pub-dates&gt;&lt;/dates&gt;&lt;publisher&gt;U.S. Department of the Interior, Bureau of Reclamation, Ten Tribes Partnership&lt;/publisher&gt;&lt;urls&gt;&lt;related-urls&gt;&lt;url&gt;https://www.usbr.gov/lc/region/programs/crbstudy/tws/finalreport.html&lt;/url&gt;&lt;/related-urls&gt;&lt;/urls&gt;&lt;/record&gt;&lt;/Cite&gt;&lt;/EndNote&gt;</w:instrText>
+      </w:r>
+      <w:r>
+        <w:fldChar w:fldCharType="separate"/>
+      </w:r>
+      <w:r>
+        <w:rPr>
+          <w:noProof/>
+        </w:rPr>
+        <w:t>(Ten Tribes Partnership, 2018)</w:t>
+      </w:r>
+      <w:r>
+        <w:fldChar w:fldCharType="end"/>
+      </w:r>
+      <w:r>
+        <w:t>. The location and amounts for each Tribal Nation are shown in Table 1e.</w:t>
+      </w:r>
+    </w:p>
+    <w:p>
+      <w:pPr>
+        <w:pStyle w:val="NoSpacing"/>
+      </w:pPr>
+      <w:r>
+        <w:rPr>
+          <w:b/>
+          <w:bCs/>
+        </w:rPr>
+        <w:t xml:space="preserve">Table </w:t>
+      </w:r>
+      <w:r>
+        <w:rPr>
+          <w:b/>
+          <w:bCs/>
+        </w:rPr>
+        <w:t>1d</w:t>
+      </w:r>
+      <w:r>
+        <w:rPr>
+          <w:b/>
+          <w:bCs/>
+        </w:rPr>
+        <w:t>. Location of settled water rights of Tribal Nations within Lower Basin States</w:t>
+      </w:r>
+      <w:r>
+        <w:t>.</w:t>
+      </w:r>
+    </w:p>
+    <w:p>
+      <w:pPr>
+        <w:pStyle w:val="NoSpacing"/>
+      </w:pPr>
+    </w:p>
+    <w:p>
+      <w:r>
+        <w:drawing>
+          <wp:inline distT="0" distB="0" distL="0" distR="0" wp14:anchorId="290DE8DC" wp14:editId="15AAFC64">
+            <wp:extent cx="1877695" cy="1109980"/>
+            <wp:effectExtent l="0" t="0" r="8255" b="0"/>
+            <wp:docPr id="1674443223" name="Picture 1"/>
+            <wp:cNvGraphicFramePr>
+              <a:graphicFrameLocks xmlns:a="http://schemas.openxmlformats.org/drawingml/2006/main" noChangeAspect="1"/>
+            </wp:cNvGraphicFramePr>
+            <a:graphic xmlns:a="http://schemas.openxmlformats.org/drawingml/2006/main">
+              <a:graphicData uri="http://schemas.openxmlformats.org/drawingml/2006/picture">
+                <pic:pic xmlns:pic="http://schemas.openxmlformats.org/drawingml/2006/picture">
+                  <pic:nvPicPr>
+                    <pic:cNvPr id="0" name="Picture 1"/>
+                    <pic:cNvPicPr>
+                      <a:picLocks noChangeAspect="1" noChangeArrowheads="1"/>
+                    </pic:cNvPicPr>
+                  </pic:nvPicPr>
+                  <pic:blipFill>
+                    <a:blip r:embed="rId18">
+                      <a:extLst>
+                        <a:ext uri="{28A0092B-C50C-407E-A947-70E740481C1C}">
+                          <a14:useLocalDpi xmlns:a14="http://schemas.microsoft.com/office/drawing/2010/main" val="0"/>
+                        </a:ext>
+                      </a:extLst>
+                    </a:blip>
+                    <a:srcRect/>
+                    <a:stretch>
+                      <a:fillRect/>
+                    </a:stretch>
+                  </pic:blipFill>
+                  <pic:spPr bwMode="auto">
+                    <a:xfrm>
+                      <a:off x="0" y="0"/>
+                      <a:ext cx="1877695" cy="1109980"/>
+                    </a:xfrm>
+                    <a:prstGeom prst="rect">
+                      <a:avLst/>
+                    </a:prstGeom>
+                    <a:noFill/>
+                    <a:ln>
+                      <a:noFill/>
+                    </a:ln>
+                  </pic:spPr>
+                </pic:pic>
+              </a:graphicData>
+            </a:graphic>
+          </wp:inline>
+        </w:drawing>
+      </w:r>
+    </w:p>
+    <w:p/>
+    <w:p>
+      <w:pPr>
+        <w:rPr>
+          <w:b/>
+          <w:bCs/>
+        </w:rPr>
+      </w:pPr>
+      <w:r>
+        <w:rPr>
+          <w:b/>
+          <w:bCs/>
+        </w:rPr>
+        <w:t>Table 1e. Location of each Tribal Nation and amount of settled water rights</w:t>
+      </w:r>
+    </w:p>
+    <w:p>
+      <w:r>
+        <w:drawing>
+          <wp:inline distT="0" distB="0" distL="0" distR="0" wp14:anchorId="76D49232" wp14:editId="2F6CF392">
+            <wp:extent cx="4855845" cy="2214880"/>
+            <wp:effectExtent l="0" t="0" r="1905" b="0"/>
+            <wp:docPr id="1899660160" name="Picture 2"/>
+            <wp:cNvGraphicFramePr>
+              <a:graphicFrameLocks xmlns:a="http://schemas.openxmlformats.org/drawingml/2006/main" noChangeAspect="1"/>
+            </wp:cNvGraphicFramePr>
+            <a:graphic xmlns:a="http://schemas.openxmlformats.org/drawingml/2006/main">
+              <a:graphicData uri="http://schemas.openxmlformats.org/drawingml/2006/picture">
+                <pic:pic xmlns:pic="http://schemas.openxmlformats.org/drawingml/2006/picture">
+                  <pic:nvPicPr>
+                    <pic:cNvPr id="0" name="Picture 2"/>
+                    <pic:cNvPicPr>
+                      <a:picLocks noChangeAspect="1" noChangeArrowheads="1"/>
+                    </pic:cNvPicPr>
+                  </pic:nvPicPr>
+                  <pic:blipFill>
+                    <a:blip r:embed="rId19">
+                      <a:extLst>
+                        <a:ext uri="{28A0092B-C50C-407E-A947-70E740481C1C}">
+                          <a14:useLocalDpi xmlns:a14="http://schemas.microsoft.com/office/drawing/2010/main" val="0"/>
+                        </a:ext>
+                      </a:extLst>
+                    </a:blip>
+                    <a:srcRect/>
+                    <a:stretch>
+                      <a:fillRect/>
+                    </a:stretch>
+                  </pic:blipFill>
+                  <pic:spPr bwMode="auto">
+                    <a:xfrm>
+                      <a:off x="0" y="0"/>
+                      <a:ext cx="4855845" cy="2214880"/>
+                    </a:xfrm>
+                    <a:prstGeom prst="rect">
+                      <a:avLst/>
+                    </a:prstGeom>
+                    <a:noFill/>
+                    <a:ln>
+                      <a:noFill/>
+                    </a:ln>
+                  </pic:spPr>
+                </pic:pic>
+              </a:graphicData>
+            </a:graphic>
+          </wp:inline>
+        </w:drawing>
+      </w:r>
+    </w:p>
+    <w:p>
+      <w:r>
+        <w:t>Tables 1d and 1e</w:t>
+      </w:r>
+      <w:r>
+        <w:t xml:space="preserve"> and the associated calculations are also shown in the </w:t>
+      </w:r>
+      <w:proofErr w:type="spellStart"/>
+      <w:r>
+        <w:rPr>
+          <w:b/>
+          <w:bCs/>
+        </w:rPr>
+        <w:t>TribalWater</w:t>
+      </w:r>
+      <w:proofErr w:type="spellEnd"/>
+      <w:r>
+        <w:t xml:space="preserve"> worksheet within the Excel model file.</w:t>
+      </w:r>
+    </w:p>
+    <w:p/>
+    <w:p>
+      <w:pPr>
+        <w:pStyle w:val="Heading3"/>
+        <w:rPr>
+          <w:rStyle w:val="Heading3Char"/>
+          <w:b/>
+          <w:bCs/>
+        </w:rPr>
+      </w:pPr>
+      <w:r>
+        <w:rPr>
+          <w:rStyle w:val="Heading3Char"/>
+          <w:b/>
+          <w:bCs/>
+        </w:rPr>
+        <w:t>(vi</w:t>
+      </w:r>
+      <w:r>
+        <w:rPr>
+          <w:rStyle w:val="Heading3Char"/>
+          <w:b/>
+          <w:bCs/>
+        </w:rPr>
+        <w:t>i</w:t>
+      </w:r>
+      <w:r>
+        <w:rPr>
+          <w:rStyle w:val="Heading3Char"/>
+          <w:b/>
+          <w:bCs/>
+        </w:rPr>
+        <w:t xml:space="preserve">) </w:t>
+      </w:r>
+      <w:r>
+        <w:rPr>
+          <w:rStyle w:val="Heading3Char"/>
+          <w:b/>
+          <w:bCs/>
+        </w:rPr>
+        <w:t xml:space="preserve">Percent of Tribal Nation water in </w:t>
+      </w:r>
+      <w:r>
+        <w:rPr>
+          <w:rStyle w:val="Heading3Char"/>
+          <w:b/>
+          <w:bCs/>
+        </w:rPr>
+        <w:t>Arizona</w:t>
+      </w:r>
+    </w:p>
+    <w:p>
+      <w:pPr>
+        <w:pStyle w:val="Heading3"/>
+        <w:rPr>
+          <w:b w:val="0"/>
+          <w:bCs w:val="0"/>
+        </w:rPr>
+      </w:pPr>
+      <w:r>
+        <w:rPr>
+          <w:rStyle w:val="Heading3Char"/>
+        </w:rPr>
+        <w:t>This cell specifies the percent of settled water rights for Tribal Nations of the Lower Basin that are located in Arizona (see also Table 1d and 1e).</w:t>
+      </w:r>
+      <w:r>
+        <w:rPr>
+          <w:b w:val="0"/>
+          <w:bCs w:val="0"/>
+        </w:rPr>
+        <w:t xml:space="preserve"> </w:t>
+      </w:r>
+      <w:r>
+        <w:rPr>
+          <w:b w:val="0"/>
+          <w:bCs w:val="0"/>
+        </w:rPr>
+        <w:t>This cell is calculated as 100% - the percentage entered in Cell B24.</w:t>
+      </w:r>
+    </w:p>
     <w:p/>
     <w:p/>
+    <w:p/>
     <w:p>
       <w:pPr>
         <w:pStyle w:val="Heading1"/>
@@ -3436,30 +3992,50 @@
         <w:t xml:space="preserve">the Lake Mead inflow for the year. This inflow represents the sum of gaged flows for the gages most immediately upstream of Lake Mead </w:t>
       </w:r>
       <w:r>
-        <w:t xml:space="preserve"> (Table 4).</w:t>
-      </w:r>
-    </w:p>
-    <w:p>
-      <w:pPr>
-        <w:rPr>
-          <w:b/>
-          <w:bCs/>
-        </w:rPr>
-      </w:pPr>
-    </w:p>
-    <w:p>
-      <w:pPr>
-        <w:rPr>
-          <w:b/>
-          <w:bCs/>
-        </w:rPr>
-      </w:pPr>
-      <w:r>
-        <w:rPr>
-          <w:b/>
-          <w:bCs/>
-        </w:rPr>
-        <w:t>Table 4. Stream gages most immediately upstream of Lake Mead and used to calculate Lake Mead inflow</w:t>
+        <w:t xml:space="preserve"> (Table </w:t>
+      </w:r>
+      <w:r>
+        <w:t>2a</w:t>
+      </w:r>
+      <w:r>
+        <w:t>).</w:t>
+      </w:r>
+    </w:p>
+    <w:p>
+      <w:pPr>
+        <w:rPr>
+          <w:b/>
+          <w:bCs/>
+        </w:rPr>
+      </w:pPr>
+    </w:p>
+    <w:p>
+      <w:pPr>
+        <w:rPr>
+          <w:b/>
+          <w:bCs/>
+        </w:rPr>
+      </w:pPr>
+      <w:r>
+        <w:rPr>
+          <w:b/>
+          <w:bCs/>
+        </w:rPr>
+        <w:t xml:space="preserve">Table </w:t>
+      </w:r>
+      <w:r>
+        <w:rPr>
+          <w:b/>
+          <w:bCs/>
+        </w:rPr>
+        <w:t>2a</w:t>
+      </w:r>
+      <w:r>
+        <w:rPr>
+          <w:b/>
+          <w:bCs/>
+        </w:rPr>
+        <w:t>. Stream gages most immediately upstream of Lake Mead and used to calculate Lake Mead inflow</w:t>
       </w:r>
       <w:r>
         <w:rPr>
@@ -3612,7 +4188,7 @@
             <w:tcW w:w="1440" w:type="dxa"/>
           </w:tcPr>
           <w:p>
-            <w:hyperlink r:id="rId18" w:anchor="parameterCode=00065&amp;" w:history="1">
+            <w:hyperlink r:id="rId20" w:anchor="parameterCode=00065&amp;" w:history="1">
               <w:r>
                 <w:rPr>
                   <w:rStyle w:val="Hyperlink"/>
@@ -3665,7 +4241,7 @@
             <w:tcW w:w="1440" w:type="dxa"/>
           </w:tcPr>
           <w:p>
-            <w:hyperlink r:id="rId19" w:anchor="parameterCode=00065&amp;period=P7D" w:history="1">
+            <w:hyperlink r:id="rId21" w:anchor="parameterCode=00065&amp;period=P7D" w:history="1">
               <w:r>
                 <w:rPr>
                   <w:rStyle w:val="Hyperlink"/>
@@ -3721,7 +4297,7 @@
             <w:tcW w:w="1440" w:type="dxa"/>
           </w:tcPr>
           <w:p>
-            <w:hyperlink r:id="rId20" w:history="1">
+            <w:hyperlink r:id="rId22" w:history="1">
               <w:r>
                 <w:rPr>
                   <w:rStyle w:val="Hyperlink"/>
@@ -3739,7 +4315,7 @@
         <w:t xml:space="preserve">Because Lake Mead inflow is uncertain—and likely differing from historical inflows because of climate change—we can only specify inflow as a scenario (Table </w:t>
       </w:r>
       <w:r>
-        <w:t>5</w:t>
+        <w:t>2b</w:t>
       </w:r>
       <w:r>
         <w:t>)</w:t>
@@ -3787,7 +4363,7 @@
           <w:b/>
           <w:bCs/>
         </w:rPr>
-        <w:t>5</w:t>
+        <w:t>2b</w:t>
       </w:r>
       <w:r>
         <w:rPr>
@@ -3857,7 +4433,7 @@
                     <pic:cNvPicPr/>
                   </pic:nvPicPr>
                   <pic:blipFill>
-                    <a:blip r:embed="rId21"/>
+                    <a:blip r:embed="rId23"/>
                     <a:stretch>
                       <a:fillRect/>
                     </a:stretch>
@@ -3914,7 +4490,23 @@
         <w:t>)</w:t>
       </w:r>
       <w:r>
-        <w:t xml:space="preserve"> with the preponderance of inflows between 9 and 10 maf per year (corresponding to a Lake Powell release between 8.23 and 9 maf per year</w:t>
+        <w:t xml:space="preserve"> with the preponderance of inflows between 9 and 10 </w:t>
+      </w:r>
+      <w:proofErr w:type="spellStart"/>
+      <w:r>
+        <w:t>maf</w:t>
+      </w:r>
+      <w:proofErr w:type="spellEnd"/>
+      <w:r>
+        <w:t xml:space="preserve"> per year (corresponding to a Lake Powell release between 8.23 and 9 </w:t>
+      </w:r>
+      <w:proofErr w:type="spellStart"/>
+      <w:r>
+        <w:t>maf</w:t>
+      </w:r>
+      <w:proofErr w:type="spellEnd"/>
+      <w:r>
+        <w:t xml:space="preserve"> per year</w:t>
       </w:r>
       <w:r>
         <w:t xml:space="preserve">; Figure </w:t>
@@ -3951,7 +4543,7 @@
                     <pic:cNvPicPr/>
                   </pic:nvPicPr>
                   <pic:blipFill>
-                    <a:blip r:embed="rId22"/>
+                    <a:blip r:embed="rId24"/>
                     <a:stretch>
                       <a:fillRect/>
                     </a:stretch>
@@ -4035,7 +4627,7 @@
                     <pic:cNvPicPr/>
                   </pic:nvPicPr>
                   <pic:blipFill>
-                    <a:blip r:embed="rId23"/>
+                    <a:blip r:embed="rId25"/>
                     <a:stretch>
                       <a:fillRect/>
                     </a:stretch>
@@ -4130,7 +4722,7 @@
                     <pic:cNvPicPr/>
                   </pic:nvPicPr>
                   <pic:blipFill>
-                    <a:blip r:embed="rId24"/>
+                    <a:blip r:embed="rId26"/>
                     <a:stretch>
                       <a:fillRect/>
                     </a:stretch>
@@ -4296,7 +4888,7 @@
                     <pic:cNvPicPr/>
                   </pic:nvPicPr>
                   <pic:blipFill>
-                    <a:blip r:embed="rId25"/>
+                    <a:blip r:embed="rId27"/>
                     <a:stretch>
                       <a:fillRect/>
                     </a:stretch>
@@ -4471,7 +5063,7 @@
         <w:t xml:space="preserve">; Table </w:t>
       </w:r>
       <w:r>
-        <w:t>6</w:t>
+        <w:t>2c</w:t>
       </w:r>
       <w:r>
         <w:t>).</w:t>
@@ -4552,7 +5144,21 @@
           <w:b/>
           <w:bCs/>
         </w:rPr>
-        <w:t xml:space="preserve"> 6.</w:t>
+        <w:t xml:space="preserve"> </w:t>
+      </w:r>
+      <w:r>
+        <w:rPr>
+          <w:b/>
+          <w:bCs/>
+        </w:rPr>
+        <w:t>2c</w:t>
+      </w:r>
+      <w:r>
+        <w:rPr>
+          <w:b/>
+          <w:bCs/>
+        </w:rPr>
+        <w:t>.</w:t>
       </w:r>
       <w:r>
         <w:rPr>
@@ -4959,7 +5565,15 @@
         <w:t xml:space="preserve"> product of </w:t>
       </w:r>
       <w:r>
-        <w:t>(i)</w:t>
+        <w:t>(</w:t>
+      </w:r>
+      <w:proofErr w:type="spellStart"/>
+      <w:r>
+        <w:t>i</w:t>
+      </w:r>
+      <w:proofErr w:type="spellEnd"/>
+      <w:r>
+        <w:t>)</w:t>
       </w:r>
       <w:r>
         <w:t xml:space="preserve"> annual evaporation rate (see </w:t>
@@ -5134,7 +5748,23 @@
         <w:t xml:space="preserve"> </w:t>
       </w:r>
       <w:r>
-        <w:t>account balance (Equation 1, evaporation terms in maf per year, balance and storage terms in maf).</w:t>
+        <w:t xml:space="preserve">account balance (Equation 1, evaporation terms in </w:t>
+      </w:r>
+      <w:proofErr w:type="spellStart"/>
+      <w:r>
+        <w:t>maf</w:t>
+      </w:r>
+      <w:proofErr w:type="spellEnd"/>
+      <w:r>
+        <w:t xml:space="preserve"> per year, balance and storage terms in </w:t>
+      </w:r>
+      <w:proofErr w:type="spellStart"/>
+      <w:r>
+        <w:t>maf</w:t>
+      </w:r>
+      <w:proofErr w:type="spellEnd"/>
+      <w:r>
+        <w:t>).</w:t>
       </w:r>
     </w:p>
     <w:p>
@@ -5169,7 +5799,7 @@
                     <pic:cNvPicPr/>
                   </pic:nvPicPr>
                   <pic:blipFill>
-                    <a:blip r:embed="rId26"/>
+                    <a:blip r:embed="rId28"/>
                     <a:stretch>
                       <a:fillRect/>
                     </a:stretch>
@@ -5195,7 +5825,23 @@
         <w:t>For example</w:t>
       </w:r>
       <w:r>
-        <w:t>, if Lake Mead active storage is 7.2 maf and Lake Mead evaporation is 0.4 maf for the year, and:</w:t>
+        <w:t xml:space="preserve">, if Lake Mead active storage is 7.2 </w:t>
+      </w:r>
+      <w:proofErr w:type="spellStart"/>
+      <w:r>
+        <w:t>maf</w:t>
+      </w:r>
+      <w:proofErr w:type="spellEnd"/>
+      <w:r>
+        <w:t xml:space="preserve"> and Lake Mead evaporation is 0.4 </w:t>
+      </w:r>
+      <w:proofErr w:type="spellStart"/>
+      <w:r>
+        <w:t>maf</w:t>
+      </w:r>
+      <w:proofErr w:type="spellEnd"/>
+      <w:r>
+        <w:t xml:space="preserve"> for the year, and:</w:t>
       </w:r>
     </w:p>
     <w:p>
@@ -5207,7 +5853,15 @@
         </w:numPr>
       </w:pPr>
       <w:r>
-        <w:t>California has an account balance of 0.72 maf (</w:t>
+        <w:t xml:space="preserve">California has an account balance of 0.72 </w:t>
+      </w:r>
+      <w:proofErr w:type="spellStart"/>
+      <w:r>
+        <w:t>maf</w:t>
+      </w:r>
+      <w:proofErr w:type="spellEnd"/>
+      <w:r>
+        <w:t xml:space="preserve"> (</w:t>
       </w:r>
       <w:r>
         <w:t xml:space="preserve">10% of the </w:t>
@@ -5237,7 +5891,15 @@
         <w:t>04</w:t>
       </w:r>
       <w:r>
-        <w:t xml:space="preserve"> maf that year.</w:t>
+        <w:t xml:space="preserve"> </w:t>
+      </w:r>
+      <w:proofErr w:type="spellStart"/>
+      <w:r>
+        <w:t>maf</w:t>
+      </w:r>
+      <w:proofErr w:type="spellEnd"/>
+      <w:r>
+        <w:t xml:space="preserve"> that year.</w:t>
       </w:r>
       <w:r>
         <w:t xml:space="preserve"> </w:t>
@@ -5252,8 +5914,13 @@
         </w:numPr>
       </w:pPr>
       <w:r>
-        <w:t>The Reclamation protect elevation is 1,000 feet (4.5 maf</w:t>
-      </w:r>
+        <w:t xml:space="preserve">The Reclamation protect elevation is 1,000 feet (4.5 </w:t>
+      </w:r>
+      <w:proofErr w:type="spellStart"/>
+      <w:r>
+        <w:t>maf</w:t>
+      </w:r>
+      <w:proofErr w:type="spellEnd"/>
       <w:r>
         <w:t>; 62.5%</w:t>
       </w:r>
@@ -5261,7 +5928,15 @@
         <w:t>)</w:t>
       </w:r>
       <w:r>
-        <w:t>, the Reclamation is assigned 62.5% of the total evaporation or 0.25 maf that year.</w:t>
+        <w:t xml:space="preserve">, the Reclamation is assigned 62.5% of the total evaporation or 0.25 </w:t>
+      </w:r>
+      <w:proofErr w:type="spellStart"/>
+      <w:r>
+        <w:t>maf</w:t>
+      </w:r>
+      <w:proofErr w:type="spellEnd"/>
+      <w:r>
+        <w:t xml:space="preserve"> that year.</w:t>
       </w:r>
     </w:p>
     <w:p/>
@@ -5339,7 +6014,15 @@
         <w:t>offset</w:t>
       </w:r>
       <w:r>
-        <w:t xml:space="preserve"> to it’s share of the annual reservoir evaporation (Row 46).</w:t>
+        <w:t xml:space="preserve"> to </w:t>
+      </w:r>
+      <w:proofErr w:type="spellStart"/>
+      <w:r>
+        <w:t>it’s</w:t>
+      </w:r>
+      <w:proofErr w:type="spellEnd"/>
+      <w:r>
+        <w:t xml:space="preserve"> share of the annual reservoir evaporation (Row 46).</w:t>
       </w:r>
       <w:r>
         <w:t xml:space="preserve"> This volume will vary from year to year as Lake Mead storage and evaporation vary.</w:t>
@@ -5383,7 +6066,10 @@
         <w:t xml:space="preserve">. This proposal allocated user reductions as a percentage of the total mandatory reduction (Table </w:t>
       </w:r>
       <w:r>
-        <w:t xml:space="preserve">7). </w:t>
+        <w:t>4a</w:t>
+      </w:r>
+      <w:r>
+        <w:t xml:space="preserve">). </w:t>
       </w:r>
       <w:r>
         <w:t>Thus A user’s share of the reservoir inflow is their historical allocation minus the agreed-on shortage volume</w:t>
@@ -5437,7 +6123,7 @@
           <w:b/>
           <w:bCs/>
         </w:rPr>
-        <w:t>7</w:t>
+        <w:t>4a</w:t>
       </w:r>
       <w:r>
         <w:rPr>
@@ -5539,7 +6225,7 @@
                     <pic:cNvPicPr/>
                   </pic:nvPicPr>
                   <pic:blipFill>
-                    <a:blip r:embed="rId27"/>
+                    <a:blip r:embed="rId29"/>
                     <a:stretch>
                       <a:fillRect/>
                     </a:stretch>
@@ -5623,7 +6309,7 @@
                     <pic:cNvPicPr/>
                   </pic:nvPicPr>
                   <pic:blipFill>
-                    <a:blip r:embed="rId28"/>
+                    <a:blip r:embed="rId30"/>
                     <a:stretch>
                       <a:fillRect/>
                     </a:stretch>
@@ -5730,7 +6416,23 @@
         </w:numPr>
       </w:pPr>
       <w:r>
-        <w:t>For example, a total shortage of 0.4 maf yields a Lake Mead inflow of 9.0 ─ 0.4 = 8.6 maf per year.</w:t>
+        <w:t xml:space="preserve">For example, a total shortage of 0.4 </w:t>
+      </w:r>
+      <w:proofErr w:type="spellStart"/>
+      <w:r>
+        <w:t>maf</w:t>
+      </w:r>
+      <w:proofErr w:type="spellEnd"/>
+      <w:r>
+        <w:t xml:space="preserve"> yields a Lake Mead inflow of 9.0 ─ 0.4 = 8.6 </w:t>
+      </w:r>
+      <w:proofErr w:type="spellStart"/>
+      <w:r>
+        <w:t>maf</w:t>
+      </w:r>
+      <w:proofErr w:type="spellEnd"/>
+      <w:r>
+        <w:t xml:space="preserve"> per year.</w:t>
       </w:r>
     </w:p>
     <w:p>
@@ -5771,7 +6473,23 @@
         </w:numPr>
       </w:pPr>
       <w:r>
-        <w:t>For example, at 8.6 maf of reservoir inflow, Arizona’s share is 2.8 ─ 0.28 = 2.52 maf.</w:t>
+        <w:t xml:space="preserve">For example, at 8.6 </w:t>
+      </w:r>
+      <w:proofErr w:type="spellStart"/>
+      <w:r>
+        <w:t>maf</w:t>
+      </w:r>
+      <w:proofErr w:type="spellEnd"/>
+      <w:r>
+        <w:t xml:space="preserve"> of reservoir inflow, Arizona’s share is 2.8 ─ 0.28 = 2.52 </w:t>
+      </w:r>
+      <w:proofErr w:type="spellStart"/>
+      <w:r>
+        <w:t>maf</w:t>
+      </w:r>
+      <w:proofErr w:type="spellEnd"/>
+      <w:r>
+        <w:t>.</w:t>
       </w:r>
     </w:p>
     <w:p>
@@ -5798,7 +6516,23 @@
         </w:numPr>
       </w:pPr>
       <w:r>
-        <w:t>For example, at 8.0 maf of reservoir inflow, Nevada’s share is 0. 3 ─ 0.03 = 0.27 maf.</w:t>
+        <w:t xml:space="preserve">For example, at 8.0 </w:t>
+      </w:r>
+      <w:proofErr w:type="spellStart"/>
+      <w:r>
+        <w:t>maf</w:t>
+      </w:r>
+      <w:proofErr w:type="spellEnd"/>
+      <w:r>
+        <w:t xml:space="preserve"> of reservoir inflow, Nevada’s share is 0. 3 ─ 0.03 = 0.27 </w:t>
+      </w:r>
+      <w:proofErr w:type="spellStart"/>
+      <w:r>
+        <w:t>maf</w:t>
+      </w:r>
+      <w:proofErr w:type="spellEnd"/>
+      <w:r>
+        <w:t>.</w:t>
       </w:r>
     </w:p>
     <w:p>
@@ -5825,7 +6559,23 @@
         </w:numPr>
       </w:pPr>
       <w:r>
-        <w:t>For example, at 7.5 maf of reservoir inflow, California’s share is 4.4 ─ 0.44 = 3.96 maf.</w:t>
+        <w:t xml:space="preserve">For example, at 7.5 </w:t>
+      </w:r>
+      <w:proofErr w:type="spellStart"/>
+      <w:r>
+        <w:t>maf</w:t>
+      </w:r>
+      <w:proofErr w:type="spellEnd"/>
+      <w:r>
+        <w:t xml:space="preserve"> of reservoir inflow, California’s share is 4.4 ─ 0.44 = 3.96 </w:t>
+      </w:r>
+      <w:proofErr w:type="spellStart"/>
+      <w:r>
+        <w:t>maf</w:t>
+      </w:r>
+      <w:proofErr w:type="spellEnd"/>
+      <w:r>
+        <w:t>.</w:t>
       </w:r>
     </w:p>
     <w:p>
@@ -5855,7 +6605,23 @@
         </w:numPr>
       </w:pPr>
       <w:r>
-        <w:t>For example, at 7.5 maf of reservoir inflow, Mexico’s share is 1.5 ─ 0.25 = 1.25 maf.</w:t>
+        <w:t xml:space="preserve">For example, at 7.5 </w:t>
+      </w:r>
+      <w:proofErr w:type="spellStart"/>
+      <w:r>
+        <w:t>maf</w:t>
+      </w:r>
+      <w:proofErr w:type="spellEnd"/>
+      <w:r>
+        <w:t xml:space="preserve"> of reservoir inflow, Mexico’s share is 1.5 ─ 0.25 = 1.25 </w:t>
+      </w:r>
+      <w:proofErr w:type="spellStart"/>
+      <w:r>
+        <w:t>maf</w:t>
+      </w:r>
+      <w:proofErr w:type="spellEnd"/>
+      <w:r>
+        <w:t>.</w:t>
       </w:r>
     </w:p>
     <w:p>
@@ -6057,7 +6823,7 @@
                     </pic:cNvPicPr>
                   </pic:nvPicPr>
                   <pic:blipFill>
-                    <a:blip r:embed="rId29" cstate="print">
+                    <a:blip r:embed="rId31" cstate="print">
                       <a:extLst>
                         <a:ext uri="{28A0092B-C50C-407E-A947-70E740481C1C}">
                           <a14:useLocalDpi xmlns:a14="http://schemas.microsoft.com/office/drawing/2010/main" val="0"/>
@@ -6133,14 +6899,78 @@
           <w:b/>
           <w:bCs/>
         </w:rPr>
-        <w:t>Starting storage is 1,061 feet (8.5 maf), the reservoir protect elevation is 1,005 feet (4.8 maf), and there is 9.5 maf inflow this year. Thus, there is</w:t>
-      </w:r>
-      <w:r>
-        <w:rPr>
-          <w:b/>
-          <w:bCs/>
-        </w:rPr>
-        <w:t xml:space="preserve"> 4.8 maf of water available. </w:t>
+        <w:t xml:space="preserve">Starting storage is 1,061 feet (8.5 </w:t>
+      </w:r>
+      <w:proofErr w:type="spellStart"/>
+      <w:r>
+        <w:rPr>
+          <w:b/>
+          <w:bCs/>
+        </w:rPr>
+        <w:t>maf</w:t>
+      </w:r>
+      <w:proofErr w:type="spellEnd"/>
+      <w:r>
+        <w:rPr>
+          <w:b/>
+          <w:bCs/>
+        </w:rPr>
+        <w:t xml:space="preserve">), the reservoir protect elevation is 1,005 feet (4.8 </w:t>
+      </w:r>
+      <w:proofErr w:type="spellStart"/>
+      <w:r>
+        <w:rPr>
+          <w:b/>
+          <w:bCs/>
+        </w:rPr>
+        <w:t>maf</w:t>
+      </w:r>
+      <w:proofErr w:type="spellEnd"/>
+      <w:r>
+        <w:rPr>
+          <w:b/>
+          <w:bCs/>
+        </w:rPr>
+        <w:t xml:space="preserve">), and there is 9.5 </w:t>
+      </w:r>
+      <w:proofErr w:type="spellStart"/>
+      <w:r>
+        <w:rPr>
+          <w:b/>
+          <w:bCs/>
+        </w:rPr>
+        <w:t>maf</w:t>
+      </w:r>
+      <w:proofErr w:type="spellEnd"/>
+      <w:r>
+        <w:rPr>
+          <w:b/>
+          <w:bCs/>
+        </w:rPr>
+        <w:t xml:space="preserve"> inflow this year. Thus, there is</w:t>
+      </w:r>
+      <w:r>
+        <w:rPr>
+          <w:b/>
+          <w:bCs/>
+        </w:rPr>
+        <w:t xml:space="preserve"> 4.8 </w:t>
+      </w:r>
+      <w:proofErr w:type="spellStart"/>
+      <w:r>
+        <w:rPr>
+          <w:b/>
+          <w:bCs/>
+        </w:rPr>
+        <w:t>maf</w:t>
+      </w:r>
+      <w:proofErr w:type="spellEnd"/>
+      <w:r>
+        <w:rPr>
+          <w:b/>
+          <w:bCs/>
+        </w:rPr>
+        <w:t xml:space="preserve"> of water available. </w:t>
       </w:r>
       <w:r>
         <w:rPr>
@@ -6154,7 +6984,23 @@
           <w:b/>
           <w:bCs/>
         </w:rPr>
-        <w:t xml:space="preserve"> So the ending balance is also 4.8 maf.</w:t>
+        <w:t xml:space="preserve"> So the ending balance is also 4.8 </w:t>
+      </w:r>
+      <w:proofErr w:type="spellStart"/>
+      <w:r>
+        <w:rPr>
+          <w:b/>
+          <w:bCs/>
+        </w:rPr>
+        <w:t>maf</w:t>
+      </w:r>
+      <w:proofErr w:type="spellEnd"/>
+      <w:r>
+        <w:rPr>
+          <w:b/>
+          <w:bCs/>
+        </w:rPr>
+        <w:t>.</w:t>
       </w:r>
     </w:p>
     <w:p/>
@@ -6163,7 +7009,15 @@
         <w:pStyle w:val="Heading3"/>
       </w:pPr>
       <w:r>
-        <w:t xml:space="preserve">(i) </w:t>
+        <w:t>(</w:t>
+      </w:r>
+      <w:proofErr w:type="spellStart"/>
+      <w:r>
+        <w:t>i</w:t>
+      </w:r>
+      <w:proofErr w:type="spellEnd"/>
+      <w:r>
+        <w:t xml:space="preserve">) </w:t>
       </w:r>
       <w:r>
         <w:t>Buy</w:t>
@@ -6189,7 +7043,39 @@
         <w:t>account</w:t>
       </w:r>
       <w:r>
-        <w:t>’s available water. Enter all amounts in maf. If multiple transactions – e.g, buy 0.5 maf from Lower Basin and 0.2 maf from Mexico -- enter as a formula: = 0.5 + 0.2</w:t>
+        <w:t xml:space="preserve">’s available water. Enter all amounts in </w:t>
+      </w:r>
+      <w:proofErr w:type="spellStart"/>
+      <w:r>
+        <w:t>maf</w:t>
+      </w:r>
+      <w:proofErr w:type="spellEnd"/>
+      <w:r>
+        <w:t xml:space="preserve">. If multiple transactions – </w:t>
+      </w:r>
+      <w:proofErr w:type="spellStart"/>
+      <w:r>
+        <w:t>e.g</w:t>
+      </w:r>
+      <w:proofErr w:type="spellEnd"/>
+      <w:r>
+        <w:t xml:space="preserve">, buy 0.5 </w:t>
+      </w:r>
+      <w:proofErr w:type="spellStart"/>
+      <w:r>
+        <w:t>maf</w:t>
+      </w:r>
+      <w:proofErr w:type="spellEnd"/>
+      <w:r>
+        <w:t xml:space="preserve"> from Lower Basin and 0.2 </w:t>
+      </w:r>
+      <w:proofErr w:type="spellStart"/>
+      <w:r>
+        <w:t>maf</w:t>
+      </w:r>
+      <w:proofErr w:type="spellEnd"/>
+      <w:r>
+        <w:t xml:space="preserve"> from Mexico -- enter as a formula: = 0.5 + 0.2</w:t>
       </w:r>
     </w:p>
     <w:p>
@@ -6293,7 +7179,15 @@
         <w:t>y</w:t>
       </w:r>
       <w:r>
-        <w:t xml:space="preserve"> the sale price in $/acre-foot by the buy or sell volume in maf. </w:t>
+        <w:t xml:space="preserve"> the sale price in $/acre-foot by the buy or sell volume in </w:t>
+      </w:r>
+      <w:proofErr w:type="spellStart"/>
+      <w:r>
+        <w:t>maf</w:t>
+      </w:r>
+      <w:proofErr w:type="spellEnd"/>
+      <w:r>
+        <w:t xml:space="preserve">. </w:t>
       </w:r>
       <w:r>
         <w:t>Table 7</w:t>
@@ -6304,11 +7198,16 @@
       <w:r>
         <w:t xml:space="preserve">compensation and water prices for </w:t>
       </w:r>
+      <w:proofErr w:type="spellStart"/>
       <w:r>
         <w:t>recent</w:t>
       </w:r>
       <w:r>
-        <w:t xml:space="preserve">voluntary, compensated, and mandatory Colorado River Basin </w:t>
+        <w:t>voluntary</w:t>
+      </w:r>
+      <w:proofErr w:type="spellEnd"/>
+      <w:r>
+        <w:t xml:space="preserve">, compensated, and mandatory Colorado River Basin </w:t>
       </w:r>
       <w:r>
         <w:t>water conservation program</w:t>
@@ -6503,7 +7402,15 @@
         </w:numPr>
       </w:pPr>
       <w:r>
-        <w:t>For example, a purchase of 0.5 maf at $500 per acre-foot is (0.5)(500) = $250 million.</w:t>
+        <w:t xml:space="preserve">For example, a purchase of 0.5 </w:t>
+      </w:r>
+      <w:proofErr w:type="spellStart"/>
+      <w:r>
+        <w:t>maf</w:t>
+      </w:r>
+      <w:proofErr w:type="spellEnd"/>
+      <w:r>
+        <w:t xml:space="preserve"> at $500 per acre-foot is (0.5)(500) = $250 million.</w:t>
       </w:r>
     </w:p>
     <w:p>
@@ -6521,13 +7428,29 @@
         <w:t>a participant</w:t>
       </w:r>
       <w:r>
-        <w:t xml:space="preserve"> buys 0.5 maf at $500 per acre-foot from one </w:t>
+        <w:t xml:space="preserve"> buys 0.5 </w:t>
+      </w:r>
+      <w:proofErr w:type="spellStart"/>
+      <w:r>
+        <w:t>maf</w:t>
+      </w:r>
+      <w:proofErr w:type="spellEnd"/>
+      <w:r>
+        <w:t xml:space="preserve"> at $500 per acre-foot from one </w:t>
       </w:r>
       <w:r>
         <w:t>participant</w:t>
       </w:r>
       <w:r>
-        <w:t xml:space="preserve"> and 0.2 maf at $1,200 per acre-foot from a second </w:t>
+        <w:t xml:space="preserve"> and 0.2 </w:t>
+      </w:r>
+      <w:proofErr w:type="spellStart"/>
+      <w:r>
+        <w:t>maf</w:t>
+      </w:r>
+      <w:proofErr w:type="spellEnd"/>
+      <w:r>
+        <w:t xml:space="preserve"> at $1,200 per acre-foot from a second </w:t>
       </w:r>
       <w:r>
         <w:t>participant</w:t>
@@ -6643,7 +7566,7 @@
                     </pic:cNvPicPr>
                   </pic:nvPicPr>
                   <pic:blipFill>
-                    <a:blip r:embed="rId30">
+                    <a:blip r:embed="rId32">
                       <a:extLst>
                         <a:ext uri="{28A0092B-C50C-407E-A947-70E740481C1C}">
                           <a14:useLocalDpi xmlns:a14="http://schemas.microsoft.com/office/drawing/2010/main" val="0"/>
@@ -6799,7 +7722,7 @@
                           </pic:cNvPicPr>
                         </pic:nvPicPr>
                         <pic:blipFill>
-                          <a:blip r:embed="rId31" cstate="print">
+                          <a:blip r:embed="rId33" cstate="print">
                             <a:extLst>
                               <a:ext uri="{28A0092B-C50C-407E-A947-70E740481C1C}">
                                 <a14:useLocalDpi xmlns:a14="http://schemas.microsoft.com/office/drawing/2010/main" val="0"/>
@@ -6895,7 +7818,15 @@
         <w:t>. Consumptive use can also occur by</w:t>
       </w:r>
       <w:r>
-        <w:t xml:space="preserve"> diverting instream flow before that flow enters the combined system (Upper Basin). In the later case, the Upper Basin diverts the water and its </w:t>
+        <w:t xml:space="preserve"> diverting instream flow before that flow enters the combined system (Upper Basin). In the </w:t>
+      </w:r>
+      <w:proofErr w:type="spellStart"/>
+      <w:r>
+        <w:t>later</w:t>
+      </w:r>
+      <w:proofErr w:type="spellEnd"/>
+      <w:r>
+        <w:t xml:space="preserve"> case, the Upper Basin diverts the water and its </w:t>
       </w:r>
       <w:r>
         <w:t>basin</w:t>
@@ -7131,7 +8062,7 @@
       <w:r>
         <w:t xml:space="preserve"> </w:t>
       </w:r>
-      <w:hyperlink r:id="rId32" w:history="1">
+      <w:hyperlink r:id="rId34" w:history="1">
         <w:r>
           <w:rPr>
             <w:rStyle w:val="Hyperlink"/>
@@ -7160,7 +8091,7 @@
       <w:r>
         <w:t xml:space="preserve">Lake Mead Water Bank based on the Principle of Divide Reservoir Inflow." Utah State University, Logan, UT. </w:t>
       </w:r>
-      <w:hyperlink r:id="rId33" w:history="1">
+      <w:hyperlink r:id="rId35" w:history="1">
         <w:r>
           <w:rPr>
             <w:rStyle w:val="Hyperlink"/>
@@ -7225,7 +8156,7 @@
           <w:bCs/>
         </w:rPr>
       </w:pPr>
-      <w:hyperlink r:id="rId34" w:history="1">
+      <w:hyperlink r:id="rId36" w:history="1">
         <w:r>
           <w:rPr>
             <w:rStyle w:val="Hyperlink"/>
@@ -7333,7 +8264,7 @@
         </w:rPr>
         <w:t xml:space="preserve">  </w:t>
       </w:r>
-      <w:hyperlink r:id="rId35" w:history="1">
+      <w:hyperlink r:id="rId37" w:history="1">
         <w:r>
           <w:rPr>
             <w:rStyle w:val="Hyperlink"/>
@@ -7432,7 +8363,7 @@
         </w:rPr>
         <w:t xml:space="preserve"> (Section 3); Equalize storage in Lake Powell and Lake Mead (Section 6). </w:t>
       </w:r>
-      <w:hyperlink r:id="rId36" w:history="1">
+      <w:hyperlink r:id="rId38" w:history="1">
         <w:r>
           <w:rPr>
             <w:rFonts w:ascii="Times New Roman" w:hAnsi="Times New Roman"/>
@@ -7520,7 +8451,7 @@
         </w:rPr>
         <w:t xml:space="preserve"> mandatory conservation as Lake Mead’s level falls from 1,090 to 1,025 feet. </w:t>
       </w:r>
-      <w:hyperlink r:id="rId37" w:history="1">
+      <w:hyperlink r:id="rId39" w:history="1">
         <w:r>
           <w:rPr>
             <w:rFonts w:ascii="Times New Roman" w:hAnsi="Times New Roman"/>
@@ -7589,7 +8520,35 @@
         <w:rPr>
           <w:rFonts w:ascii="Times New Roman" w:hAnsi="Times New Roman"/>
         </w:rPr>
-        <w:t xml:space="preserve"> Quantified 2.0 million acre-feet (maf) rights in Upper and Lower Basins and 0.8 maf claims. </w:t>
+        <w:t xml:space="preserve"> Quantified 2.0 million acre-feet (</w:t>
+      </w:r>
+      <w:proofErr w:type="spellStart"/>
+      <w:r>
+        <w:rPr>
+          <w:rFonts w:ascii="Times New Roman" w:hAnsi="Times New Roman"/>
+        </w:rPr>
+        <w:t>maf</w:t>
+      </w:r>
+      <w:proofErr w:type="spellEnd"/>
+      <w:r>
+        <w:rPr>
+          <w:rFonts w:ascii="Times New Roman" w:hAnsi="Times New Roman"/>
+        </w:rPr>
+        <w:t xml:space="preserve">) rights in Upper and Lower Basins and 0.8 </w:t>
+      </w:r>
+      <w:proofErr w:type="spellStart"/>
+      <w:r>
+        <w:rPr>
+          <w:rFonts w:ascii="Times New Roman" w:hAnsi="Times New Roman"/>
+        </w:rPr>
+        <w:t>maf</w:t>
+      </w:r>
+      <w:proofErr w:type="spellEnd"/>
+      <w:r>
+        <w:rPr>
+          <w:rFonts w:ascii="Times New Roman" w:hAnsi="Times New Roman"/>
+        </w:rPr>
+        <w:t xml:space="preserve"> claims. </w:t>
       </w:r>
       <w:r>
         <w:rPr>
@@ -7629,12 +8588,26 @@
         <w:rPr>
           <w:rFonts w:ascii="Times New Roman" w:hAnsi="Times New Roman"/>
         </w:rPr>
-        <w:t xml:space="preserve"> Protect Lake Powell elevation of 3,525 feet (5.9 maf)</w:t>
-      </w:r>
+        <w:t xml:space="preserve"> Protect Lake Powell elevation of 3,525 feet (5.9 </w:t>
+      </w:r>
+      <w:proofErr w:type="spellStart"/>
       <w:r>
         <w:rPr>
           <w:rFonts w:ascii="Times New Roman" w:hAnsi="Times New Roman"/>
         </w:rPr>
+        <w:t>maf</w:t>
+      </w:r>
+      <w:proofErr w:type="spellEnd"/>
+      <w:r>
+        <w:rPr>
+          <w:rFonts w:ascii="Times New Roman" w:hAnsi="Times New Roman"/>
+        </w:rPr>
+        <w:t>)</w:t>
+      </w:r>
+      <w:r>
+        <w:rPr>
+          <w:rFonts w:ascii="Times New Roman" w:hAnsi="Times New Roman"/>
+        </w:rPr>
         <w:t>.</w:t>
       </w:r>
       <w:r>
@@ -7665,7 +8638,21 @@
         <w:rPr>
           <w:rFonts w:ascii="Times New Roman" w:hAnsi="Times New Roman"/>
         </w:rPr>
-        <w:t xml:space="preserve"> fall to minimum power pool elevation of 3,490 feet (4.0 maf). </w:t>
+        <w:t xml:space="preserve"> fall to minimum power pool elevation of 3,490 feet (4.0 </w:t>
+      </w:r>
+      <w:proofErr w:type="spellStart"/>
+      <w:r>
+        <w:rPr>
+          <w:rFonts w:ascii="Times New Roman" w:hAnsi="Times New Roman"/>
+        </w:rPr>
+        <w:t>maf</w:t>
+      </w:r>
+      <w:proofErr w:type="spellEnd"/>
+      <w:r>
+        <w:rPr>
+          <w:rFonts w:ascii="Times New Roman" w:hAnsi="Times New Roman"/>
+        </w:rPr>
+        <w:t xml:space="preserve">). </w:t>
       </w:r>
       <w:r>
         <w:rPr>
@@ -7744,7 +8731,7 @@
         </w:rPr>
         <w:t xml:space="preserve">. Protect Lake Mead from falling below elevation 1,020 feet. </w:t>
       </w:r>
-      <w:hyperlink r:id="rId38" w:history="1">
+      <w:hyperlink r:id="rId40" w:history="1">
         <w:r>
           <w:rPr>
             <w:rStyle w:val="Hyperlink"/>
@@ -7783,7 +8770,21 @@
         <w:rPr>
           <w:rFonts w:ascii="Times New Roman" w:hAnsi="Times New Roman"/>
         </w:rPr>
-        <w:t xml:space="preserve"> The Lower Basin states and Federal government agree to pay $200 million to conserve 0.5 maf each year for two years </w:t>
+        <w:t xml:space="preserve"> The Lower Basin states and Federal government agree to pay $200 million to conserve 0.5 </w:t>
+      </w:r>
+      <w:proofErr w:type="spellStart"/>
+      <w:r>
+        <w:rPr>
+          <w:rFonts w:ascii="Times New Roman" w:hAnsi="Times New Roman"/>
+        </w:rPr>
+        <w:t>maf</w:t>
+      </w:r>
+      <w:proofErr w:type="spellEnd"/>
+      <w:r>
+        <w:rPr>
+          <w:rFonts w:ascii="Times New Roman" w:hAnsi="Times New Roman"/>
+        </w:rPr>
+        <w:t xml:space="preserve"> each year for two years </w:t>
       </w:r>
       <w:r>
         <w:rPr>
@@ -8074,7 +9075,21 @@
           <w:rFonts w:ascii="Times-Roman" w:hAnsi="Times-Roman" w:cs="Times-Roman"/>
         </w:rPr>
         <w:lastRenderedPageBreak/>
-        <w:t>Describe what happens when the Upper Basin is unable to deliver 8.23 million acre-feet (maf) of water per year to Lower Basin as required in the 1922 Compact and 1944 US-Mexico Treaty.</w:t>
+        <w:t>Describe what happens when the Upper Basin is unable to deliver 8.23 million acre-feet (</w:t>
+      </w:r>
+      <w:proofErr w:type="spellStart"/>
+      <w:r>
+        <w:rPr>
+          <w:rFonts w:ascii="Times-Roman" w:hAnsi="Times-Roman" w:cs="Times-Roman"/>
+        </w:rPr>
+        <w:t>maf</w:t>
+      </w:r>
+      <w:proofErr w:type="spellEnd"/>
+      <w:r>
+        <w:rPr>
+          <w:rFonts w:ascii="Times-Roman" w:hAnsi="Times-Roman" w:cs="Times-Roman"/>
+        </w:rPr>
+        <w:t>) of water per year to Lower Basin as required in the 1922 Compact and 1944 US-Mexico Treaty.</w:t>
       </w:r>
     </w:p>
     <w:p>
@@ -8204,7 +9219,7 @@
       <w:r>
         <w:t xml:space="preserve">, November 8, 2021. </w:t>
       </w:r>
-      <w:hyperlink r:id="rId39" w:history="1">
+      <w:hyperlink r:id="rId41" w:history="1">
         <w:r>
           <w:rPr>
             <w:rStyle w:val="Hyperlink"/>
@@ -8225,7 +9240,7 @@
       <w:r>
         <w:t xml:space="preserve">Buschatzke, T., Hamby, J. B., and Entsminger, J. (2024). "Lower Basin Alternative for the Post-2026 Coordinated Operation of the Colorado River Basin." </w:t>
       </w:r>
-      <w:hyperlink r:id="rId40" w:history="1">
+      <w:hyperlink r:id="rId42" w:history="1">
         <w:r>
           <w:rPr>
             <w:rStyle w:val="Hyperlink"/>
@@ -8255,7 +9270,7 @@
       <w:r>
         <w:t xml:space="preserve">. </w:t>
       </w:r>
-      <w:hyperlink r:id="rId41" w:history="1">
+      <w:hyperlink r:id="rId43" w:history="1">
         <w:r>
           <w:rPr>
             <w:rStyle w:val="Hyperlink"/>
@@ -8276,7 +9291,7 @@
       <w:r>
         <w:t xml:space="preserve">Colorado River Compact. (1922). </w:t>
       </w:r>
-      <w:hyperlink r:id="rId42" w:history="1">
+      <w:hyperlink r:id="rId44" w:history="1">
         <w:r>
           <w:rPr>
             <w:rStyle w:val="Hyperlink"/>
@@ -8297,7 +9312,7 @@
       <w:r>
         <w:t xml:space="preserve">IBWC. (2021). "Minutes between the United States and Mexican Sections of the IBWC." United States Section, </w:t>
       </w:r>
-      <w:hyperlink r:id="rId43" w:history="1">
+      <w:hyperlink r:id="rId45" w:history="1">
         <w:r>
           <w:rPr>
             <w:rStyle w:val="Hyperlink"/>
@@ -8337,7 +9352,7 @@
       <w:r>
         <w:t xml:space="preserve">Moreo, M. T. (2015). "Evaporation data from Lake Mead and Lake Mohave, Nevada and Arizona, March 2010 through April 2015." U.S. Geological Survey Data Release. </w:t>
       </w:r>
-      <w:hyperlink r:id="rId44" w:history="1">
+      <w:hyperlink r:id="rId46" w:history="1">
         <w:r>
           <w:rPr>
             <w:rStyle w:val="Hyperlink"/>
@@ -8367,7 +9382,7 @@
       <w:r>
         <w:t xml:space="preserve">, 3. </w:t>
       </w:r>
-      <w:hyperlink r:id="rId45" w:history="1">
+      <w:hyperlink r:id="rId47" w:history="1">
         <w:r>
           <w:rPr>
             <w:rStyle w:val="Hyperlink"/>
@@ -8397,7 +9412,7 @@
       <w:r>
         <w:t xml:space="preserve">, 148(10), 02522006. </w:t>
       </w:r>
-      <w:hyperlink r:id="rId46" w:history="1">
+      <w:hyperlink r:id="rId48" w:history="1">
         <w:r>
           <w:rPr>
             <w:rStyle w:val="Hyperlink"/>
@@ -8418,7 +9433,7 @@
       <w:r>
         <w:t xml:space="preserve">Schmidt, J. C., Kraft, M., Tuzlak, D., and Walker, A. (2016). "Fill Mead First: a technical assessment." Utah State University, Logan, Utah. </w:t>
       </w:r>
-      <w:hyperlink r:id="rId47" w:history="1">
+      <w:hyperlink r:id="rId49" w:history="1">
         <w:r>
           <w:rPr>
             <w:rStyle w:val="Hyperlink"/>
@@ -8439,7 +9454,7 @@
       <w:r>
         <w:t xml:space="preserve">Ten Tribes Partnership. (2018). "Colorado River Basin  Ten Tribes Partnership Tribal Water Study." U.S. Department of the Interior, Bureau of Reclamation, Ten Tribes Partnership. </w:t>
       </w:r>
-      <w:hyperlink r:id="rId48" w:history="1">
+      <w:hyperlink r:id="rId50" w:history="1">
         <w:r>
           <w:rPr>
             <w:rStyle w:val="Hyperlink"/>
@@ -8469,7 +9484,7 @@
       <w:r>
         <w:t xml:space="preserve">. </w:t>
       </w:r>
-      <w:hyperlink r:id="rId49" w:history="1">
+      <w:hyperlink r:id="rId51" w:history="1">
         <w:r>
           <w:rPr>
             <w:rStyle w:val="Hyperlink"/>
@@ -8499,7 +9514,7 @@
       <w:r>
         <w:t xml:space="preserve">. </w:t>
       </w:r>
-      <w:hyperlink r:id="rId50" w:history="1">
+      <w:hyperlink r:id="rId52" w:history="1">
         <w:r>
           <w:rPr>
             <w:rStyle w:val="Hyperlink"/>
@@ -8520,7 +9535,7 @@
       <w:r>
         <w:t xml:space="preserve">USBR. (2012). "Colorado River Basin Water Supply and Demand Study." U.S. Department of Interior, Bureau of Reclamation, Washington, D.C., </w:t>
       </w:r>
-      <w:hyperlink r:id="rId51" w:history="1">
+      <w:hyperlink r:id="rId53" w:history="1">
         <w:r>
           <w:rPr>
             <w:rStyle w:val="Hyperlink"/>
@@ -8541,7 +9556,7 @@
       <w:r>
         <w:t xml:space="preserve">USBR. (2019). "Agreement Concerning Colorado River Drought Contingency Management and Operations." U.S. Bureau of Reclamation, Washington, DC. </w:t>
       </w:r>
-      <w:hyperlink r:id="rId52" w:history="1">
+      <w:hyperlink r:id="rId54" w:history="1">
         <w:r>
           <w:rPr>
             <w:rStyle w:val="Hyperlink"/>
@@ -8562,7 +9577,7 @@
       <w:r>
         <w:t xml:space="preserve">USBR. (2020). "Review of the Colorado River Interim Guidelines for Lower Basin Shortages and Coordinated Operations for Lake Powell and Lake Mead." U.S. Bureau of Reclamation, U.S. Department of Interior. </w:t>
       </w:r>
-      <w:hyperlink r:id="rId53" w:history="1">
+      <w:hyperlink r:id="rId55" w:history="1">
         <w:r>
           <w:rPr>
             <w:rStyle w:val="Hyperlink"/>
@@ -8583,7 +9598,7 @@
       <w:r>
         <w:t xml:space="preserve">USBR. (2021a). "Boulder Canyon Operations Office - Program and Activities: Water Accounting Reports." U.S. Bureau of Reclamation. </w:t>
       </w:r>
-      <w:hyperlink r:id="rId54" w:history="1">
+      <w:hyperlink r:id="rId56" w:history="1">
         <w:r>
           <w:rPr>
             <w:rStyle w:val="Hyperlink"/>
@@ -8604,7 +9619,7 @@
       <w:r>
         <w:t xml:space="preserve">USBR. (2021b). "Lake Mead at Hoover Dam, End of Month Elevation." Lower Colorado River Operations, U.S. Buruea of Reclamation, </w:t>
       </w:r>
-      <w:hyperlink r:id="rId55" w:history="1">
+      <w:hyperlink r:id="rId57" w:history="1">
         <w:r>
           <w:rPr>
             <w:rStyle w:val="Hyperlink"/>
@@ -8625,7 +9640,7 @@
       <w:r>
         <w:t xml:space="preserve">USBR. (2021c). "Pilot System Conservation Program." U.S. Bureau of Reclamation, </w:t>
       </w:r>
-      <w:hyperlink r:id="rId56" w:history="1">
+      <w:hyperlink r:id="rId58" w:history="1">
         <w:r>
           <w:rPr>
             <w:rStyle w:val="Hyperlink"/>
@@ -8646,7 +9661,7 @@
       <w:r>
         <w:t xml:space="preserve">USBR. (2023a). "Integrated Technical Education Workgroup." Reclamation, </w:t>
       </w:r>
-      <w:hyperlink r:id="rId57" w:history="1">
+      <w:hyperlink r:id="rId59" w:history="1">
         <w:r>
           <w:rPr>
             <w:rStyle w:val="Hyperlink"/>
@@ -8667,7 +9682,7 @@
       <w:r>
         <w:t xml:space="preserve">USBR. (2023b). "Post-2026 Colorado River Reservoir Operational Strategies for Lake Powell and Lake Mead: Summary of the Federal Register Notice Input Received." Reclamation, </w:t>
       </w:r>
-      <w:hyperlink r:id="rId58" w:history="1">
+      <w:hyperlink r:id="rId60" w:history="1">
         <w:r>
           <w:rPr>
             <w:rStyle w:val="Hyperlink"/>
@@ -8688,7 +9703,7 @@
       <w:r>
         <w:t xml:space="preserve">USGS. (2016). "Colorado River Basin map." U.S. Geological Survey. </w:t>
       </w:r>
-      <w:hyperlink r:id="rId59" w:history="1">
+      <w:hyperlink r:id="rId61" w:history="1">
         <w:r>
           <w:rPr>
             <w:rStyle w:val="Hyperlink"/>
@@ -8709,7 +9724,7 @@
       <w:r>
         <w:t xml:space="preserve">Wheeler, K. G., Schmidt, J. C., and Rosenberg, D. E. (2019). "Water Resource Modelling of the Colorado River – Present and Future Strategies." Center for Colorado River Studies, Utah State University, Logan, Utah. </w:t>
       </w:r>
-      <w:hyperlink r:id="rId60" w:history="1">
+      <w:hyperlink r:id="rId62" w:history="1">
         <w:r>
           <w:rPr>
             <w:rStyle w:val="Hyperlink"/>
@@ -8738,7 +9753,7 @@
       <w:r>
         <w:t xml:space="preserve">, 37(4), 913-929. </w:t>
       </w:r>
-      <w:hyperlink r:id="rId61" w:history="1">
+      <w:hyperlink r:id="rId63" w:history="1">
         <w:r>
           <w:rPr>
             <w:rStyle w:val="Hyperlink"/>
@@ -8764,8 +9779,8 @@
       </w:r>
     </w:p>
     <w:sectPr>
-      <w:headerReference w:type="default" r:id="rId62"/>
-      <w:footerReference w:type="default" r:id="rId63"/>
+      <w:headerReference w:type="default" r:id="rId64"/>
+      <w:footerReference w:type="default" r:id="rId65"/>
       <w:pgSz w:w="12240" w:h="15840"/>
       <w:pgMar w:top="1440" w:right="1440" w:bottom="1440" w:left="1440" w:header="720" w:footer="720" w:gutter="0"/>
       <w:cols w:space="720"/>
@@ -16036,7 +17051,6 @@
   <w:style w:type="character" w:default="1" w:styleId="DefaultParagraphFont">
     <w:name w:val="Default Paragraph Font"/>
     <w:uiPriority w:val="1"/>
-    <w:semiHidden/>
     <w:unhideWhenUsed/>
   </w:style>
   <w:style w:type="table" w:default="1" w:styleId="TableNormal">

</xml_diff>

<commit_message>
Repaste Tables 1d and 1e as bitmap so show in md file
</commit_message>
<xml_diff>
--- a/LakeMeadWaterBankDivideInflow/ModelGuide/ModelGuide-LakeMeadWaterBank.docx
+++ b/LakeMeadWaterBankDivideInflow/ModelGuide/ModelGuide-LakeMeadWaterBank.docx
@@ -1620,15 +1620,7 @@
               <w:t>4.4</w:t>
             </w:r>
             <w:r>
-              <w:t xml:space="preserve"> </w:t>
-            </w:r>
-            <w:proofErr w:type="spellStart"/>
-            <w:r>
-              <w:t>maf</w:t>
-            </w:r>
-            <w:proofErr w:type="spellEnd"/>
-            <w:r>
-              <w:t xml:space="preserve"> per year </w:t>
+              <w:t xml:space="preserve"> maf per year </w:t>
             </w:r>
             <w:r>
               <w:t>as Lake Mead level decline</w:t>
@@ -1669,41 +1661,24 @@
             <w:r>
               <w:t xml:space="preserve">cutback schedule in </w:t>
             </w:r>
-            <w:proofErr w:type="spellStart"/>
             <w:r>
               <w:rPr>
                 <w:i/>
                 <w:iCs/>
               </w:rPr>
-              <w:t>MandatoryConservation</w:t>
-            </w:r>
-            <w:proofErr w:type="spellEnd"/>
-            <w:r>
-              <w:rPr>
-                <w:i/>
-                <w:iCs/>
-              </w:rPr>
+              <w:t xml:space="preserve">MandatoryConservation </w:t>
+            </w:r>
+            <w:r>
+              <w:t>sheet.</w:t>
+            </w:r>
+            <w:r>
               <w:t xml:space="preserve"> </w:t>
             </w:r>
             <w:r>
-              <w:t>sheet.</w:t>
-            </w:r>
-            <w:r>
-              <w:t xml:space="preserve"> </w:t>
-            </w:r>
-            <w:r>
               <w:t>These values ex</w:t>
             </w:r>
             <w:r>
-              <w:t xml:space="preserve">clude 0.95 </w:t>
-            </w:r>
-            <w:proofErr w:type="spellStart"/>
-            <w:r>
-              <w:t>maf</w:t>
-            </w:r>
-            <w:proofErr w:type="spellEnd"/>
-            <w:r>
-              <w:t xml:space="preserve"> </w:t>
+              <w:t xml:space="preserve">clude 0.95 maf </w:t>
             </w:r>
             <w:r>
               <w:t xml:space="preserve">per year </w:t>
@@ -1843,15 +1818,7 @@
               <w:ind w:left="161" w:hanging="180"/>
             </w:pPr>
             <w:r>
-              <w:t xml:space="preserve">Continue mandatory conservation and cutback from 2.8 </w:t>
-            </w:r>
-            <w:proofErr w:type="spellStart"/>
-            <w:r>
-              <w:t>maf</w:t>
-            </w:r>
-            <w:proofErr w:type="spellEnd"/>
-            <w:r>
-              <w:t xml:space="preserve"> per year as Lake Mead level declines from 1,090 to 1,025 feet </w:t>
+              <w:t xml:space="preserve">Continue mandatory conservation and cutback from 2.8 maf per year as Lake Mead level declines from 1,090 to 1,025 feet </w:t>
             </w:r>
             <w:r>
               <w:fldChar w:fldCharType="begin"/>
@@ -1874,32 +1841,15 @@
             <w:r>
               <w:t xml:space="preserve">. See cutback schedule in </w:t>
             </w:r>
-            <w:proofErr w:type="spellStart"/>
             <w:r>
               <w:rPr>
                 <w:i/>
                 <w:iCs/>
               </w:rPr>
-              <w:t>MandatoryConservation</w:t>
-            </w:r>
-            <w:proofErr w:type="spellEnd"/>
-            <w:r>
-              <w:rPr>
-                <w:i/>
-                <w:iCs/>
-              </w:rPr>
-              <w:t xml:space="preserve"> </w:t>
-            </w:r>
-            <w:r>
-              <w:t xml:space="preserve">sheet. These values exclude 0.95 </w:t>
-            </w:r>
-            <w:proofErr w:type="spellStart"/>
-            <w:r>
-              <w:t>maf</w:t>
-            </w:r>
-            <w:proofErr w:type="spellEnd"/>
-            <w:r>
-              <w:t xml:space="preserve"> per year of use by First Nations in the Lower Basin.</w:t>
+              <w:t xml:space="preserve">MandatoryConservation </w:t>
+            </w:r>
+            <w:r>
+              <w:t>sheet. These values exclude 0.95 maf per year of use by First Nations in the Lower Basin.</w:t>
             </w:r>
           </w:p>
           <w:p>
@@ -2023,15 +1973,7 @@
               <w:ind w:left="161" w:hanging="180"/>
             </w:pPr>
             <w:r>
-              <w:t xml:space="preserve">Continue mandatory conservation and cutback from 0.3 </w:t>
-            </w:r>
-            <w:proofErr w:type="spellStart"/>
-            <w:r>
-              <w:t>maf</w:t>
-            </w:r>
-            <w:proofErr w:type="spellEnd"/>
-            <w:r>
-              <w:t xml:space="preserve"> per year as Lake Mead level declines from 1,090 to 1,025 feet </w:t>
+              <w:t xml:space="preserve">Continue mandatory conservation and cutback from 0.3 maf per year as Lake Mead level declines from 1,090 to 1,025 feet </w:t>
             </w:r>
             <w:r>
               <w:fldChar w:fldCharType="begin"/>
@@ -2054,33 +1996,16 @@
             <w:r>
               <w:t xml:space="preserve">. See cutback schedule in </w:t>
             </w:r>
-            <w:proofErr w:type="spellStart"/>
             <w:r>
               <w:rPr>
                 <w:i/>
                 <w:iCs/>
               </w:rPr>
-              <w:t>MandatoryConservation</w:t>
-            </w:r>
-            <w:proofErr w:type="spellEnd"/>
-            <w:r>
-              <w:rPr>
-                <w:i/>
-                <w:iCs/>
-              </w:rPr>
-              <w:t xml:space="preserve"> </w:t>
+              <w:t xml:space="preserve">MandatoryConservation </w:t>
             </w:r>
             <w:r>
               <w:lastRenderedPageBreak/>
-              <w:t xml:space="preserve">sheet. These values exclude 0.95 </w:t>
-            </w:r>
-            <w:proofErr w:type="spellStart"/>
-            <w:r>
-              <w:t>maf</w:t>
-            </w:r>
-            <w:proofErr w:type="spellEnd"/>
-            <w:r>
-              <w:t xml:space="preserve"> per year of use by First Nations in the Lower Basin.</w:t>
+              <w:t>sheet. These values exclude 0.95 maf per year of use by First Nations in the Lower Basin.</w:t>
             </w:r>
           </w:p>
           <w:p>
@@ -2193,15 +2118,7 @@
               <w:t xml:space="preserve">Continue mandatory conservation </w:t>
             </w:r>
             <w:r>
-              <w:t xml:space="preserve">and cutback from 1.5 </w:t>
-            </w:r>
-            <w:proofErr w:type="spellStart"/>
-            <w:r>
-              <w:t>maf</w:t>
-            </w:r>
-            <w:proofErr w:type="spellEnd"/>
-            <w:r>
-              <w:t xml:space="preserve"> per year </w:t>
+              <w:t xml:space="preserve">and cutback from 1.5 maf per year </w:t>
             </w:r>
             <w:r>
               <w:t xml:space="preserve">as Lake Mead levels decline </w:t>
@@ -2227,21 +2144,12 @@
             <w:r>
               <w:t xml:space="preserve">. See </w:t>
             </w:r>
-            <w:proofErr w:type="spellStart"/>
             <w:r>
               <w:rPr>
                 <w:i/>
                 <w:iCs/>
               </w:rPr>
-              <w:t>MandatoryConservation</w:t>
-            </w:r>
-            <w:proofErr w:type="spellEnd"/>
-            <w:r>
-              <w:rPr>
-                <w:i/>
-                <w:iCs/>
-              </w:rPr>
-              <w:t xml:space="preserve"> </w:t>
+              <w:t xml:space="preserve">MandatoryConservation </w:t>
             </w:r>
             <w:r>
               <w:t>sheet.</w:t>
@@ -2542,15 +2450,7 @@
         <w:t>assign</w:t>
       </w:r>
       <w:r>
-        <w:t xml:space="preserve"> 0.95 </w:t>
-      </w:r>
-      <w:proofErr w:type="spellStart"/>
-      <w:r>
-        <w:t>maf</w:t>
-      </w:r>
-      <w:proofErr w:type="spellEnd"/>
-      <w:r>
-        <w:t xml:space="preserve"> of settled water rights </w:t>
+        <w:t xml:space="preserve"> 0.95 maf of settled water rights </w:t>
       </w:r>
       <w:r>
         <w:t>to Arizona and California</w:t>
@@ -2721,32 +2621,14 @@
           <w:b/>
           <w:bCs/>
         </w:rPr>
-        <w:t>(</w:t>
-      </w:r>
-      <w:proofErr w:type="spellStart"/>
+        <w:t>(i) E</w:t>
+      </w:r>
       <w:r>
         <w:rPr>
           <w:rStyle w:val="Heading3Char"/>
           <w:b/>
           <w:bCs/>
         </w:rPr>
-        <w:t>i</w:t>
-      </w:r>
-      <w:proofErr w:type="spellEnd"/>
-      <w:r>
-        <w:rPr>
-          <w:rStyle w:val="Heading3Char"/>
-          <w:b/>
-          <w:bCs/>
-        </w:rPr>
-        <w:t>) E</w:t>
-      </w:r>
-      <w:r>
-        <w:rPr>
-          <w:rStyle w:val="Heading3Char"/>
-          <w:b/>
-          <w:bCs/>
-        </w:rPr>
         <w:t>vaporation rates</w:t>
       </w:r>
       <w:bookmarkEnd w:id="0"/>
@@ -2834,15 +2716,7 @@
         <w:t>s on</w:t>
       </w:r>
       <w:r>
-        <w:t xml:space="preserve"> Lake Mead evaporation rates for a five year study for Lake Mead draw down saw variations of 0.25 </w:t>
-      </w:r>
-      <w:proofErr w:type="spellStart"/>
-      <w:r>
-        <w:t>maf</w:t>
-      </w:r>
-      <w:proofErr w:type="spellEnd"/>
-      <w:r>
-        <w:t xml:space="preserve"> </w:t>
+        <w:t xml:space="preserve"> Lake Mead evaporation rates for a five year study for Lake Mead draw down saw variations of 0.25 maf </w:t>
       </w:r>
       <w:r>
         <w:t xml:space="preserve">or less </w:t>
@@ -3747,10 +3621,10 @@
     <w:p>
       <w:r>
         <w:drawing>
-          <wp:inline distT="0" distB="0" distL="0" distR="0" wp14:anchorId="290DE8DC" wp14:editId="15AAFC64">
-            <wp:extent cx="1877695" cy="1109980"/>
-            <wp:effectExtent l="0" t="0" r="8255" b="0"/>
-            <wp:docPr id="1674443223" name="Picture 1"/>
+          <wp:inline distT="0" distB="0" distL="0" distR="0" wp14:anchorId="2D5878FF" wp14:editId="4D0E4F0B">
+            <wp:extent cx="1876190" cy="1114286"/>
+            <wp:effectExtent l="0" t="0" r="0" b="0"/>
+            <wp:docPr id="1789583665" name="Picture 1" descr="A table with numbers and text&#10;&#10;Description automatically generated"/>
             <wp:cNvGraphicFramePr>
               <a:graphicFrameLocks xmlns:a="http://schemas.openxmlformats.org/drawingml/2006/main" noChangeAspect="1"/>
             </wp:cNvGraphicFramePr>
@@ -3758,36 +3632,23 @@
               <a:graphicData uri="http://schemas.openxmlformats.org/drawingml/2006/picture">
                 <pic:pic xmlns:pic="http://schemas.openxmlformats.org/drawingml/2006/picture">
                   <pic:nvPicPr>
-                    <pic:cNvPr id="0" name="Picture 1"/>
-                    <pic:cNvPicPr>
-                      <a:picLocks noChangeAspect="1" noChangeArrowheads="1"/>
-                    </pic:cNvPicPr>
+                    <pic:cNvPr id="1789583665" name="Picture 1" descr="A table with numbers and text&#10;&#10;Description automatically generated"/>
+                    <pic:cNvPicPr/>
                   </pic:nvPicPr>
                   <pic:blipFill>
-                    <a:blip r:embed="rId18">
-                      <a:extLst>
-                        <a:ext uri="{28A0092B-C50C-407E-A947-70E740481C1C}">
-                          <a14:useLocalDpi xmlns:a14="http://schemas.microsoft.com/office/drawing/2010/main" val="0"/>
-                        </a:ext>
-                      </a:extLst>
-                    </a:blip>
-                    <a:srcRect/>
+                    <a:blip r:embed="rId18"/>
                     <a:stretch>
                       <a:fillRect/>
                     </a:stretch>
                   </pic:blipFill>
-                  <pic:spPr bwMode="auto">
+                  <pic:spPr>
                     <a:xfrm>
                       <a:off x="0" y="0"/>
-                      <a:ext cx="1877695" cy="1109980"/>
+                      <a:ext cx="1876190" cy="1114286"/>
                     </a:xfrm>
                     <a:prstGeom prst="rect">
                       <a:avLst/>
                     </a:prstGeom>
-                    <a:noFill/>
-                    <a:ln>
-                      <a:noFill/>
-                    </a:ln>
                   </pic:spPr>
                 </pic:pic>
               </a:graphicData>
@@ -3815,10 +3676,10 @@
     <w:p>
       <w:r>
         <w:drawing>
-          <wp:inline distT="0" distB="0" distL="0" distR="0" wp14:anchorId="76D49232" wp14:editId="2F6CF392">
-            <wp:extent cx="4855845" cy="2214880"/>
-            <wp:effectExtent l="0" t="0" r="1905" b="0"/>
-            <wp:docPr id="1899660160" name="Picture 2"/>
+          <wp:inline distT="0" distB="0" distL="0" distR="0" wp14:anchorId="5BE24BCA" wp14:editId="58CEC9E7">
+            <wp:extent cx="4857143" cy="2219048"/>
+            <wp:effectExtent l="0" t="0" r="635" b="0"/>
+            <wp:docPr id="426389955" name="Picture 1" descr="A table with numbers and text&#10;&#10;Description automatically generated"/>
             <wp:cNvGraphicFramePr>
               <a:graphicFrameLocks xmlns:a="http://schemas.openxmlformats.org/drawingml/2006/main" noChangeAspect="1"/>
             </wp:cNvGraphicFramePr>
@@ -3826,36 +3687,23 @@
               <a:graphicData uri="http://schemas.openxmlformats.org/drawingml/2006/picture">
                 <pic:pic xmlns:pic="http://schemas.openxmlformats.org/drawingml/2006/picture">
                   <pic:nvPicPr>
-                    <pic:cNvPr id="0" name="Picture 2"/>
-                    <pic:cNvPicPr>
-                      <a:picLocks noChangeAspect="1" noChangeArrowheads="1"/>
-                    </pic:cNvPicPr>
+                    <pic:cNvPr id="426389955" name="Picture 1" descr="A table with numbers and text&#10;&#10;Description automatically generated"/>
+                    <pic:cNvPicPr/>
                   </pic:nvPicPr>
                   <pic:blipFill>
-                    <a:blip r:embed="rId19">
-                      <a:extLst>
-                        <a:ext uri="{28A0092B-C50C-407E-A947-70E740481C1C}">
-                          <a14:useLocalDpi xmlns:a14="http://schemas.microsoft.com/office/drawing/2010/main" val="0"/>
-                        </a:ext>
-                      </a:extLst>
-                    </a:blip>
-                    <a:srcRect/>
+                    <a:blip r:embed="rId19"/>
                     <a:stretch>
                       <a:fillRect/>
                     </a:stretch>
                   </pic:blipFill>
-                  <pic:spPr bwMode="auto">
+                  <pic:spPr>
                     <a:xfrm>
                       <a:off x="0" y="0"/>
-                      <a:ext cx="4855845" cy="2214880"/>
+                      <a:ext cx="4857143" cy="2219048"/>
                     </a:xfrm>
                     <a:prstGeom prst="rect">
                       <a:avLst/>
                     </a:prstGeom>
-                    <a:noFill/>
-                    <a:ln>
-                      <a:noFill/>
-                    </a:ln>
                   </pic:spPr>
                 </pic:pic>
               </a:graphicData>
@@ -3871,7 +3719,6 @@
       <w:r>
         <w:t xml:space="preserve"> and the associated calculations are also shown in the </w:t>
       </w:r>
-      <w:proofErr w:type="spellStart"/>
       <w:r>
         <w:rPr>
           <w:b/>
@@ -3879,7 +3726,6 @@
         </w:rPr>
         <w:t>TribalWater</w:t>
       </w:r>
-      <w:proofErr w:type="spellEnd"/>
       <w:r>
         <w:t xml:space="preserve"> worksheet within the Excel model file.</w:t>
       </w:r>
@@ -3924,15 +3770,7 @@
           <w:b/>
           <w:bCs/>
         </w:rPr>
-        <w:t xml:space="preserve">Percent of Tribal Nation water in </w:t>
-      </w:r>
-      <w:r>
-        <w:rPr>
-          <w:rStyle w:val="Heading3Char"/>
-          <w:b/>
-          <w:bCs/>
-        </w:rPr>
-        <w:t>Arizona</w:t>
+        <w:t>Percent of Tribal Nation water in Arizona</w:t>
       </w:r>
     </w:p>
     <w:p>
@@ -3961,7 +3799,35 @@
           <w:b w:val="0"/>
           <w:bCs w:val="0"/>
         </w:rPr>
-        <w:t>This cell is calculated as 100% - the percentage entered in Cell B24.</w:t>
+        <w:t xml:space="preserve">This cell is calculated as 100% </w:t>
+      </w:r>
+      <w:r>
+        <w:rPr>
+          <w:b w:val="0"/>
+          <w:bCs w:val="0"/>
+        </w:rPr>
+        <w:t>minus</w:t>
+      </w:r>
+      <w:r>
+        <w:rPr>
+          <w:b w:val="0"/>
+          <w:bCs w:val="0"/>
+        </w:rPr>
+        <w:t xml:space="preserve"> the percentage entered </w:t>
+      </w:r>
+      <w:r>
+        <w:rPr>
+          <w:b w:val="0"/>
+          <w:bCs w:val="0"/>
+        </w:rPr>
+        <w:t xml:space="preserve">for California </w:t>
+      </w:r>
+      <w:r>
+        <w:rPr>
+          <w:b w:val="0"/>
+          <w:bCs w:val="0"/>
+        </w:rPr>
+        <w:t>in Cell B24.</w:t>
       </w:r>
     </w:p>
     <w:p/>
@@ -4490,23 +4356,7 @@
         <w:t>)</w:t>
       </w:r>
       <w:r>
-        <w:t xml:space="preserve"> with the preponderance of inflows between 9 and 10 </w:t>
-      </w:r>
-      <w:proofErr w:type="spellStart"/>
-      <w:r>
-        <w:t>maf</w:t>
-      </w:r>
-      <w:proofErr w:type="spellEnd"/>
-      <w:r>
-        <w:t xml:space="preserve"> per year (corresponding to a Lake Powell release between 8.23 and 9 </w:t>
-      </w:r>
-      <w:proofErr w:type="spellStart"/>
-      <w:r>
-        <w:t>maf</w:t>
-      </w:r>
-      <w:proofErr w:type="spellEnd"/>
-      <w:r>
-        <w:t xml:space="preserve"> per year</w:t>
+        <w:t xml:space="preserve"> with the preponderance of inflows between 9 and 10 maf per year (corresponding to a Lake Powell release between 8.23 and 9 maf per year</w:t>
       </w:r>
       <w:r>
         <w:t xml:space="preserve">; Figure </w:t>
@@ -5565,15 +5415,7 @@
         <w:t xml:space="preserve"> product of </w:t>
       </w:r>
       <w:r>
-        <w:t>(</w:t>
-      </w:r>
-      <w:proofErr w:type="spellStart"/>
-      <w:r>
-        <w:t>i</w:t>
-      </w:r>
-      <w:proofErr w:type="spellEnd"/>
-      <w:r>
-        <w:t>)</w:t>
+        <w:t>(i)</w:t>
       </w:r>
       <w:r>
         <w:t xml:space="preserve"> annual evaporation rate (see </w:t>
@@ -5748,23 +5590,7 @@
         <w:t xml:space="preserve"> </w:t>
       </w:r>
       <w:r>
-        <w:t xml:space="preserve">account balance (Equation 1, evaporation terms in </w:t>
-      </w:r>
-      <w:proofErr w:type="spellStart"/>
-      <w:r>
-        <w:t>maf</w:t>
-      </w:r>
-      <w:proofErr w:type="spellEnd"/>
-      <w:r>
-        <w:t xml:space="preserve"> per year, balance and storage terms in </w:t>
-      </w:r>
-      <w:proofErr w:type="spellStart"/>
-      <w:r>
-        <w:t>maf</w:t>
-      </w:r>
-      <w:proofErr w:type="spellEnd"/>
-      <w:r>
-        <w:t>).</w:t>
+        <w:t>account balance (Equation 1, evaporation terms in maf per year, balance and storage terms in maf).</w:t>
       </w:r>
     </w:p>
     <w:p>
@@ -5825,23 +5651,7 @@
         <w:t>For example</w:t>
       </w:r>
       <w:r>
-        <w:t xml:space="preserve">, if Lake Mead active storage is 7.2 </w:t>
-      </w:r>
-      <w:proofErr w:type="spellStart"/>
-      <w:r>
-        <w:t>maf</w:t>
-      </w:r>
-      <w:proofErr w:type="spellEnd"/>
-      <w:r>
-        <w:t xml:space="preserve"> and Lake Mead evaporation is 0.4 </w:t>
-      </w:r>
-      <w:proofErr w:type="spellStart"/>
-      <w:r>
-        <w:t>maf</w:t>
-      </w:r>
-      <w:proofErr w:type="spellEnd"/>
-      <w:r>
-        <w:t xml:space="preserve"> for the year, and:</w:t>
+        <w:t>, if Lake Mead active storage is 7.2 maf and Lake Mead evaporation is 0.4 maf for the year, and:</w:t>
       </w:r>
     </w:p>
     <w:p>
@@ -5853,15 +5663,7 @@
         </w:numPr>
       </w:pPr>
       <w:r>
-        <w:t xml:space="preserve">California has an account balance of 0.72 </w:t>
-      </w:r>
-      <w:proofErr w:type="spellStart"/>
-      <w:r>
-        <w:t>maf</w:t>
-      </w:r>
-      <w:proofErr w:type="spellEnd"/>
-      <w:r>
-        <w:t xml:space="preserve"> (</w:t>
+        <w:t>California has an account balance of 0.72 maf (</w:t>
       </w:r>
       <w:r>
         <w:t xml:space="preserve">10% of the </w:t>
@@ -5891,15 +5693,7 @@
         <w:t>04</w:t>
       </w:r>
       <w:r>
-        <w:t xml:space="preserve"> </w:t>
-      </w:r>
-      <w:proofErr w:type="spellStart"/>
-      <w:r>
-        <w:t>maf</w:t>
-      </w:r>
-      <w:proofErr w:type="spellEnd"/>
-      <w:r>
-        <w:t xml:space="preserve"> that year.</w:t>
+        <w:t xml:space="preserve"> maf that year.</w:t>
       </w:r>
       <w:r>
         <w:t xml:space="preserve"> </w:t>
@@ -5914,13 +5708,8 @@
         </w:numPr>
       </w:pPr>
       <w:r>
-        <w:t xml:space="preserve">The Reclamation protect elevation is 1,000 feet (4.5 </w:t>
-      </w:r>
-      <w:proofErr w:type="spellStart"/>
-      <w:r>
-        <w:t>maf</w:t>
-      </w:r>
-      <w:proofErr w:type="spellEnd"/>
+        <w:t>The Reclamation protect elevation is 1,000 feet (4.5 maf</w:t>
+      </w:r>
       <w:r>
         <w:t>; 62.5%</w:t>
       </w:r>
@@ -5928,15 +5717,7 @@
         <w:t>)</w:t>
       </w:r>
       <w:r>
-        <w:t xml:space="preserve">, the Reclamation is assigned 62.5% of the total evaporation or 0.25 </w:t>
-      </w:r>
-      <w:proofErr w:type="spellStart"/>
-      <w:r>
-        <w:t>maf</w:t>
-      </w:r>
-      <w:proofErr w:type="spellEnd"/>
-      <w:r>
-        <w:t xml:space="preserve"> that year.</w:t>
+        <w:t>, the Reclamation is assigned 62.5% of the total evaporation or 0.25 maf that year.</w:t>
       </w:r>
     </w:p>
     <w:p/>
@@ -6014,15 +5795,7 @@
         <w:t>offset</w:t>
       </w:r>
       <w:r>
-        <w:t xml:space="preserve"> to </w:t>
-      </w:r>
-      <w:proofErr w:type="spellStart"/>
-      <w:r>
-        <w:t>it’s</w:t>
-      </w:r>
-      <w:proofErr w:type="spellEnd"/>
-      <w:r>
-        <w:t xml:space="preserve"> share of the annual reservoir evaporation (Row 46).</w:t>
+        <w:t xml:space="preserve"> to it’s share of the annual reservoir evaporation (Row 46).</w:t>
       </w:r>
       <w:r>
         <w:t xml:space="preserve"> This volume will vary from year to year as Lake Mead storage and evaporation vary.</w:t>
@@ -6416,23 +6189,7 @@
         </w:numPr>
       </w:pPr>
       <w:r>
-        <w:t xml:space="preserve">For example, a total shortage of 0.4 </w:t>
-      </w:r>
-      <w:proofErr w:type="spellStart"/>
-      <w:r>
-        <w:t>maf</w:t>
-      </w:r>
-      <w:proofErr w:type="spellEnd"/>
-      <w:r>
-        <w:t xml:space="preserve"> yields a Lake Mead inflow of 9.0 ─ 0.4 = 8.6 </w:t>
-      </w:r>
-      <w:proofErr w:type="spellStart"/>
-      <w:r>
-        <w:t>maf</w:t>
-      </w:r>
-      <w:proofErr w:type="spellEnd"/>
-      <w:r>
-        <w:t xml:space="preserve"> per year.</w:t>
+        <w:t>For example, a total shortage of 0.4 maf yields a Lake Mead inflow of 9.0 ─ 0.4 = 8.6 maf per year.</w:t>
       </w:r>
     </w:p>
     <w:p>
@@ -6473,23 +6230,7 @@
         </w:numPr>
       </w:pPr>
       <w:r>
-        <w:t xml:space="preserve">For example, at 8.6 </w:t>
-      </w:r>
-      <w:proofErr w:type="spellStart"/>
-      <w:r>
-        <w:t>maf</w:t>
-      </w:r>
-      <w:proofErr w:type="spellEnd"/>
-      <w:r>
-        <w:t xml:space="preserve"> of reservoir inflow, Arizona’s share is 2.8 ─ 0.28 = 2.52 </w:t>
-      </w:r>
-      <w:proofErr w:type="spellStart"/>
-      <w:r>
-        <w:t>maf</w:t>
-      </w:r>
-      <w:proofErr w:type="spellEnd"/>
-      <w:r>
-        <w:t>.</w:t>
+        <w:t>For example, at 8.6 maf of reservoir inflow, Arizona’s share is 2.8 ─ 0.28 = 2.52 maf.</w:t>
       </w:r>
     </w:p>
     <w:p>
@@ -6516,23 +6257,7 @@
         </w:numPr>
       </w:pPr>
       <w:r>
-        <w:t xml:space="preserve">For example, at 8.0 </w:t>
-      </w:r>
-      <w:proofErr w:type="spellStart"/>
-      <w:r>
-        <w:t>maf</w:t>
-      </w:r>
-      <w:proofErr w:type="spellEnd"/>
-      <w:r>
-        <w:t xml:space="preserve"> of reservoir inflow, Nevada’s share is 0. 3 ─ 0.03 = 0.27 </w:t>
-      </w:r>
-      <w:proofErr w:type="spellStart"/>
-      <w:r>
-        <w:t>maf</w:t>
-      </w:r>
-      <w:proofErr w:type="spellEnd"/>
-      <w:r>
-        <w:t>.</w:t>
+        <w:t>For example, at 8.0 maf of reservoir inflow, Nevada’s share is 0. 3 ─ 0.03 = 0.27 maf.</w:t>
       </w:r>
     </w:p>
     <w:p>
@@ -6559,23 +6284,7 @@
         </w:numPr>
       </w:pPr>
       <w:r>
-        <w:t xml:space="preserve">For example, at 7.5 </w:t>
-      </w:r>
-      <w:proofErr w:type="spellStart"/>
-      <w:r>
-        <w:t>maf</w:t>
-      </w:r>
-      <w:proofErr w:type="spellEnd"/>
-      <w:r>
-        <w:t xml:space="preserve"> of reservoir inflow, California’s share is 4.4 ─ 0.44 = 3.96 </w:t>
-      </w:r>
-      <w:proofErr w:type="spellStart"/>
-      <w:r>
-        <w:t>maf</w:t>
-      </w:r>
-      <w:proofErr w:type="spellEnd"/>
-      <w:r>
-        <w:t>.</w:t>
+        <w:t>For example, at 7.5 maf of reservoir inflow, California’s share is 4.4 ─ 0.44 = 3.96 maf.</w:t>
       </w:r>
     </w:p>
     <w:p>
@@ -6605,23 +6314,7 @@
         </w:numPr>
       </w:pPr>
       <w:r>
-        <w:t xml:space="preserve">For example, at 7.5 </w:t>
-      </w:r>
-      <w:proofErr w:type="spellStart"/>
-      <w:r>
-        <w:t>maf</w:t>
-      </w:r>
-      <w:proofErr w:type="spellEnd"/>
-      <w:r>
-        <w:t xml:space="preserve"> of reservoir inflow, Mexico’s share is 1.5 ─ 0.25 = 1.25 </w:t>
-      </w:r>
-      <w:proofErr w:type="spellStart"/>
-      <w:r>
-        <w:t>maf</w:t>
-      </w:r>
-      <w:proofErr w:type="spellEnd"/>
-      <w:r>
-        <w:t>.</w:t>
+        <w:t>For example, at 7.5 maf of reservoir inflow, Mexico’s share is 1.5 ─ 0.25 = 1.25 maf.</w:t>
       </w:r>
     </w:p>
     <w:p>
@@ -6899,78 +6592,14 @@
           <w:b/>
           <w:bCs/>
         </w:rPr>
-        <w:t xml:space="preserve">Starting storage is 1,061 feet (8.5 </w:t>
-      </w:r>
-      <w:proofErr w:type="spellStart"/>
-      <w:r>
-        <w:rPr>
-          <w:b/>
-          <w:bCs/>
-        </w:rPr>
-        <w:t>maf</w:t>
-      </w:r>
-      <w:proofErr w:type="spellEnd"/>
-      <w:r>
-        <w:rPr>
-          <w:b/>
-          <w:bCs/>
-        </w:rPr>
-        <w:t xml:space="preserve">), the reservoir protect elevation is 1,005 feet (4.8 </w:t>
-      </w:r>
-      <w:proofErr w:type="spellStart"/>
-      <w:r>
-        <w:rPr>
-          <w:b/>
-          <w:bCs/>
-        </w:rPr>
-        <w:t>maf</w:t>
-      </w:r>
-      <w:proofErr w:type="spellEnd"/>
-      <w:r>
-        <w:rPr>
-          <w:b/>
-          <w:bCs/>
-        </w:rPr>
-        <w:t xml:space="preserve">), and there is 9.5 </w:t>
-      </w:r>
-      <w:proofErr w:type="spellStart"/>
-      <w:r>
-        <w:rPr>
-          <w:b/>
-          <w:bCs/>
-        </w:rPr>
-        <w:t>maf</w:t>
-      </w:r>
-      <w:proofErr w:type="spellEnd"/>
-      <w:r>
-        <w:rPr>
-          <w:b/>
-          <w:bCs/>
-        </w:rPr>
-        <w:t xml:space="preserve"> inflow this year. Thus, there is</w:t>
-      </w:r>
-      <w:r>
-        <w:rPr>
-          <w:b/>
-          <w:bCs/>
-        </w:rPr>
-        <w:t xml:space="preserve"> 4.8 </w:t>
-      </w:r>
-      <w:proofErr w:type="spellStart"/>
-      <w:r>
-        <w:rPr>
-          <w:b/>
-          <w:bCs/>
-        </w:rPr>
-        <w:t>maf</w:t>
-      </w:r>
-      <w:proofErr w:type="spellEnd"/>
-      <w:r>
-        <w:rPr>
-          <w:b/>
-          <w:bCs/>
-        </w:rPr>
-        <w:t xml:space="preserve"> of water available. </w:t>
+        <w:t>Starting storage is 1,061 feet (8.5 maf), the reservoir protect elevation is 1,005 feet (4.8 maf), and there is 9.5 maf inflow this year. Thus, there is</w:t>
+      </w:r>
+      <w:r>
+        <w:rPr>
+          <w:b/>
+          <w:bCs/>
+        </w:rPr>
+        <w:t xml:space="preserve"> 4.8 maf of water available. </w:t>
       </w:r>
       <w:r>
         <w:rPr>
@@ -6984,187 +6613,131 @@
           <w:b/>
           <w:bCs/>
         </w:rPr>
-        <w:t xml:space="preserve"> So the ending balance is also 4.8 </w:t>
-      </w:r>
-      <w:proofErr w:type="spellStart"/>
-      <w:r>
-        <w:rPr>
-          <w:b/>
-          <w:bCs/>
-        </w:rPr>
-        <w:t>maf</w:t>
-      </w:r>
-      <w:proofErr w:type="spellEnd"/>
-      <w:r>
-        <w:rPr>
-          <w:b/>
-          <w:bCs/>
-        </w:rPr>
+        <w:t xml:space="preserve"> So the ending balance is also 4.8 maf.</w:t>
+      </w:r>
+    </w:p>
+    <w:p/>
+    <w:p>
+      <w:pPr>
+        <w:pStyle w:val="Heading3"/>
+      </w:pPr>
+      <w:r>
+        <w:t xml:space="preserve">(i) </w:t>
+      </w:r>
+      <w:r>
+        <w:t>Buy</w:t>
+      </w:r>
+      <w:r>
+        <w:t xml:space="preserve"> or sell water </w:t>
+      </w:r>
+      <w:r>
+        <w:t xml:space="preserve">from other </w:t>
+      </w:r>
+      <w:r>
+        <w:t>participants</w:t>
+      </w:r>
+      <w:r>
+        <w:t>(s)</w:t>
+      </w:r>
+    </w:p>
+    <w:p>
+      <w:r>
+        <w:t xml:space="preserve">Enter buy amounts as positive (+) and sell amounts negative (-). These are additions and subtractions to the </w:t>
+      </w:r>
+      <w:r>
+        <w:t>account</w:t>
+      </w:r>
+      <w:r>
+        <w:t>’s available water. Enter all amounts in maf. If multiple transactions – e.g, buy 0.5 maf from Lower Basin and 0.2 maf from Mexico -- enter as a formula: = 0.5 + 0.2</w:t>
+      </w:r>
+    </w:p>
+    <w:p>
+      <w:pPr>
+        <w:rPr>
+          <w:b/>
+          <w:bCs/>
+        </w:rPr>
+      </w:pPr>
+      <w:r>
+        <w:rPr>
+          <w:b/>
+          <w:bCs/>
+        </w:rPr>
+        <w:t>These transactions are</w:t>
+      </w:r>
+      <w:r>
+        <w:rPr>
+          <w:b/>
+          <w:bCs/>
+        </w:rPr>
+        <w:t xml:space="preserve"> all</w:t>
+      </w:r>
+      <w:r>
+        <w:rPr>
+          <w:b/>
+          <w:bCs/>
+        </w:rPr>
+        <w:t xml:space="preserve"> temporary – for one year! </w:t>
+      </w:r>
+    </w:p>
+    <w:p>
+      <w:r>
+        <w:t xml:space="preserve">When a buying </w:t>
+      </w:r>
+      <w:r>
+        <w:t>account</w:t>
+      </w:r>
+      <w:r>
+        <w:t xml:space="preserve"> requires </w:t>
+      </w:r>
+      <w:r>
+        <w:t>a</w:t>
+      </w:r>
+      <w:r>
+        <w:t xml:space="preserve"> selling </w:t>
+      </w:r>
+      <w:r>
+        <w:t>account</w:t>
+      </w:r>
+      <w:r>
+        <w:t xml:space="preserve"> to invest financial proceeds in new farm or urban water conservation efforts, </w:t>
+      </w:r>
+      <w:r>
+        <w:t xml:space="preserve">the </w:t>
+      </w:r>
+      <w:r>
+        <w:t>money s</w:t>
+      </w:r>
+      <w:r>
+        <w:t xml:space="preserve">tays in the local community and the seller can make more water available in future years </w:t>
+      </w:r>
+      <w:r>
+        <w:fldChar w:fldCharType="begin"/>
+      </w:r>
+      <w:r>
+        <w:instrText xml:space="preserve"> ADDIN EN.CITE &lt;EndNote&gt;&lt;Cite&gt;&lt;Author&gt;Rosenberg&lt;/Author&gt;&lt;Year&gt;2021&lt;/Year&gt;&lt;RecNum&gt;2781&lt;/RecNum&gt;&lt;DisplayText&gt;(Rosenberg, 2021)&lt;/DisplayText&gt;&lt;record&gt;&lt;rec-number&gt;2781&lt;/rec-number&gt;&lt;foreign-keys&gt;&lt;key app="EN" db-id="xxt5ta9pd995dwesap0pdzzp2weaz0w9werf" timestamp="1620766027"&gt;2781&lt;/key&gt;&lt;/foreign-keys&gt;&lt;ref-type name="Journal Article"&gt;17&lt;/ref-type&gt;&lt;contributors&gt;&lt;authors&gt;&lt;author&gt;David E. Rosenberg&lt;/author&gt;&lt;/authors&gt;&lt;/contributors&gt;&lt;titles&gt;&lt;title&gt;Invest in Farm Water Conservation to Curtail Buy and Dry&lt;/title&gt;&lt;secondary-title&gt;Submitted to Journal of Water Resources Planning and Management&lt;/secondary-title&gt;&lt;/titles&gt;&lt;periodical&gt;&lt;full-title&gt;Submitted to Journal of Water Resources Planning and Management&lt;/full-title&gt;&lt;/periodical&gt;&lt;pages&gt;3&lt;/pages&gt;&lt;dates&gt;&lt;year&gt;2021&lt;/year&gt;&lt;/dates&gt;&lt;pub-location&gt;Logan, Utah&lt;/pub-location&gt;&lt;publisher&gt;Utah State University&lt;/publisher&gt;&lt;isbn&gt;169&lt;/isbn&gt;&lt;urls&gt;&lt;related-urls&gt;&lt;url&gt;https://digitalcommons.usu.edu/water_pubs/169/&lt;/url&gt;&lt;/related-urls&gt;&lt;/urls&gt;&lt;/record&gt;&lt;/Cite&gt;&lt;/EndNote&gt;</w:instrText>
+      </w:r>
+      <w:r>
+        <w:fldChar w:fldCharType="separate"/>
+      </w:r>
+      <w:r>
+        <w:rPr>
+          <w:noProof/>
+        </w:rPr>
+        <w:t>(Rosenberg, 2021)</w:t>
+      </w:r>
+      <w:r>
+        <w:fldChar w:fldCharType="end"/>
+      </w:r>
+      <w:r>
         <w:t>.</w:t>
       </w:r>
     </w:p>
-    <w:p/>
     <w:p>
       <w:pPr>
         <w:pStyle w:val="Heading3"/>
       </w:pPr>
       <w:r>
-        <w:t>(</w:t>
-      </w:r>
-      <w:proofErr w:type="spellStart"/>
-      <w:r>
-        <w:t>i</w:t>
-      </w:r>
-      <w:proofErr w:type="spellEnd"/>
-      <w:r>
-        <w:t xml:space="preserve">) </w:t>
-      </w:r>
-      <w:r>
-        <w:t>Buy</w:t>
-      </w:r>
-      <w:r>
-        <w:t xml:space="preserve"> or sell water </w:t>
-      </w:r>
-      <w:r>
-        <w:t xml:space="preserve">from other </w:t>
-      </w:r>
-      <w:r>
-        <w:t>participants</w:t>
-      </w:r>
-      <w:r>
-        <w:t>(s)</w:t>
-      </w:r>
-    </w:p>
-    <w:p>
-      <w:r>
-        <w:t xml:space="preserve">Enter buy amounts as positive (+) and sell amounts negative (-). These are additions and subtractions to the </w:t>
-      </w:r>
-      <w:r>
-        <w:t>account</w:t>
-      </w:r>
-      <w:r>
-        <w:t xml:space="preserve">’s available water. Enter all amounts in </w:t>
-      </w:r>
-      <w:proofErr w:type="spellStart"/>
-      <w:r>
-        <w:t>maf</w:t>
-      </w:r>
-      <w:proofErr w:type="spellEnd"/>
-      <w:r>
-        <w:t xml:space="preserve">. If multiple transactions – </w:t>
-      </w:r>
-      <w:proofErr w:type="spellStart"/>
-      <w:r>
-        <w:t>e.g</w:t>
-      </w:r>
-      <w:proofErr w:type="spellEnd"/>
-      <w:r>
-        <w:t xml:space="preserve">, buy 0.5 </w:t>
-      </w:r>
-      <w:proofErr w:type="spellStart"/>
-      <w:r>
-        <w:t>maf</w:t>
-      </w:r>
-      <w:proofErr w:type="spellEnd"/>
-      <w:r>
-        <w:t xml:space="preserve"> from Lower Basin and 0.2 </w:t>
-      </w:r>
-      <w:proofErr w:type="spellStart"/>
-      <w:r>
-        <w:t>maf</w:t>
-      </w:r>
-      <w:proofErr w:type="spellEnd"/>
-      <w:r>
-        <w:t xml:space="preserve"> from Mexico -- enter as a formula: = 0.5 + 0.2</w:t>
-      </w:r>
-    </w:p>
-    <w:p>
-      <w:pPr>
-        <w:rPr>
-          <w:b/>
-          <w:bCs/>
-        </w:rPr>
-      </w:pPr>
-      <w:r>
-        <w:rPr>
-          <w:b/>
-          <w:bCs/>
-        </w:rPr>
-        <w:t>These transactions are</w:t>
-      </w:r>
-      <w:r>
-        <w:rPr>
-          <w:b/>
-          <w:bCs/>
-        </w:rPr>
-        <w:t xml:space="preserve"> all</w:t>
-      </w:r>
-      <w:r>
-        <w:rPr>
-          <w:b/>
-          <w:bCs/>
-        </w:rPr>
-        <w:t xml:space="preserve"> temporary – for one year! </w:t>
-      </w:r>
-    </w:p>
-    <w:p>
-      <w:r>
-        <w:t xml:space="preserve">When a buying </w:t>
-      </w:r>
-      <w:r>
-        <w:t>account</w:t>
-      </w:r>
-      <w:r>
-        <w:t xml:space="preserve"> requires </w:t>
-      </w:r>
-      <w:r>
-        <w:t>a</w:t>
-      </w:r>
-      <w:r>
-        <w:t xml:space="preserve"> selling </w:t>
-      </w:r>
-      <w:r>
-        <w:t>account</w:t>
-      </w:r>
-      <w:r>
-        <w:t xml:space="preserve"> to invest financial proceeds in new farm or urban water conservation efforts, </w:t>
-      </w:r>
-      <w:r>
-        <w:t xml:space="preserve">the </w:t>
-      </w:r>
-      <w:r>
-        <w:t>money s</w:t>
-      </w:r>
-      <w:r>
-        <w:t xml:space="preserve">tays in the local community and the seller can make more water available in future years </w:t>
-      </w:r>
-      <w:r>
-        <w:fldChar w:fldCharType="begin"/>
-      </w:r>
-      <w:r>
-        <w:instrText xml:space="preserve"> ADDIN EN.CITE &lt;EndNote&gt;&lt;Cite&gt;&lt;Author&gt;Rosenberg&lt;/Author&gt;&lt;Year&gt;2021&lt;/Year&gt;&lt;RecNum&gt;2781&lt;/RecNum&gt;&lt;DisplayText&gt;(Rosenberg, 2021)&lt;/DisplayText&gt;&lt;record&gt;&lt;rec-number&gt;2781&lt;/rec-number&gt;&lt;foreign-keys&gt;&lt;key app="EN" db-id="xxt5ta9pd995dwesap0pdzzp2weaz0w9werf" timestamp="1620766027"&gt;2781&lt;/key&gt;&lt;/foreign-keys&gt;&lt;ref-type name="Journal Article"&gt;17&lt;/ref-type&gt;&lt;contributors&gt;&lt;authors&gt;&lt;author&gt;David E. Rosenberg&lt;/author&gt;&lt;/authors&gt;&lt;/contributors&gt;&lt;titles&gt;&lt;title&gt;Invest in Farm Water Conservation to Curtail Buy and Dry&lt;/title&gt;&lt;secondary-title&gt;Submitted to Journal of Water Resources Planning and Management&lt;/secondary-title&gt;&lt;/titles&gt;&lt;periodical&gt;&lt;full-title&gt;Submitted to Journal of Water Resources Planning and Management&lt;/full-title&gt;&lt;/periodical&gt;&lt;pages&gt;3&lt;/pages&gt;&lt;dates&gt;&lt;year&gt;2021&lt;/year&gt;&lt;/dates&gt;&lt;pub-location&gt;Logan, Utah&lt;/pub-location&gt;&lt;publisher&gt;Utah State University&lt;/publisher&gt;&lt;isbn&gt;169&lt;/isbn&gt;&lt;urls&gt;&lt;related-urls&gt;&lt;url&gt;https://digitalcommons.usu.edu/water_pubs/169/&lt;/url&gt;&lt;/related-urls&gt;&lt;/urls&gt;&lt;/record&gt;&lt;/Cite&gt;&lt;/EndNote&gt;</w:instrText>
-      </w:r>
-      <w:r>
-        <w:fldChar w:fldCharType="separate"/>
-      </w:r>
-      <w:r>
-        <w:rPr>
-          <w:noProof/>
-        </w:rPr>
-        <w:t>(Rosenberg, 2021)</w:t>
-      </w:r>
-      <w:r>
-        <w:fldChar w:fldCharType="end"/>
-      </w:r>
-      <w:r>
-        <w:t>.</w:t>
-      </w:r>
-    </w:p>
-    <w:p>
-      <w:pPr>
-        <w:pStyle w:val="Heading3"/>
-      </w:pPr>
-      <w:r>
         <w:t xml:space="preserve">(ii) </w:t>
       </w:r>
       <w:r>
@@ -7179,15 +6752,7 @@
         <w:t>y</w:t>
       </w:r>
       <w:r>
-        <w:t xml:space="preserve"> the sale price in $/acre-foot by the buy or sell volume in </w:t>
-      </w:r>
-      <w:proofErr w:type="spellStart"/>
-      <w:r>
-        <w:t>maf</w:t>
-      </w:r>
-      <w:proofErr w:type="spellEnd"/>
-      <w:r>
-        <w:t xml:space="preserve">. </w:t>
+        <w:t xml:space="preserve"> the sale price in $/acre-foot by the buy or sell volume in maf. </w:t>
       </w:r>
       <w:r>
         <w:t>Table 7</w:t>
@@ -7198,16 +6763,11 @@
       <w:r>
         <w:t xml:space="preserve">compensation and water prices for </w:t>
       </w:r>
-      <w:proofErr w:type="spellStart"/>
       <w:r>
         <w:t>recent</w:t>
       </w:r>
       <w:r>
-        <w:t>voluntary</w:t>
-      </w:r>
-      <w:proofErr w:type="spellEnd"/>
-      <w:r>
-        <w:t xml:space="preserve">, compensated, and mandatory Colorado River Basin </w:t>
+        <w:t xml:space="preserve">voluntary, compensated, and mandatory Colorado River Basin </w:t>
       </w:r>
       <w:r>
         <w:t>water conservation program</w:t>
@@ -7402,15 +6962,7 @@
         </w:numPr>
       </w:pPr>
       <w:r>
-        <w:t xml:space="preserve">For example, a purchase of 0.5 </w:t>
-      </w:r>
-      <w:proofErr w:type="spellStart"/>
-      <w:r>
-        <w:t>maf</w:t>
-      </w:r>
-      <w:proofErr w:type="spellEnd"/>
-      <w:r>
-        <w:t xml:space="preserve"> at $500 per acre-foot is (0.5)(500) = $250 million.</w:t>
+        <w:t>For example, a purchase of 0.5 maf at $500 per acre-foot is (0.5)(500) = $250 million.</w:t>
       </w:r>
     </w:p>
     <w:p>
@@ -7428,29 +6980,13 @@
         <w:t>a participant</w:t>
       </w:r>
       <w:r>
-        <w:t xml:space="preserve"> buys 0.5 </w:t>
-      </w:r>
-      <w:proofErr w:type="spellStart"/>
-      <w:r>
-        <w:t>maf</w:t>
-      </w:r>
-      <w:proofErr w:type="spellEnd"/>
-      <w:r>
-        <w:t xml:space="preserve"> at $500 per acre-foot from one </w:t>
+        <w:t xml:space="preserve"> buys 0.5 maf at $500 per acre-foot from one </w:t>
       </w:r>
       <w:r>
         <w:t>participant</w:t>
       </w:r>
       <w:r>
-        <w:t xml:space="preserve"> and 0.2 </w:t>
-      </w:r>
-      <w:proofErr w:type="spellStart"/>
-      <w:r>
-        <w:t>maf</w:t>
-      </w:r>
-      <w:proofErr w:type="spellEnd"/>
-      <w:r>
-        <w:t xml:space="preserve"> at $1,200 per acre-foot from a second </w:t>
+        <w:t xml:space="preserve"> and 0.2 maf at $1,200 per acre-foot from a second </w:t>
       </w:r>
       <w:r>
         <w:t>participant</w:t>
@@ -7818,15 +7354,7 @@
         <w:t>. Consumptive use can also occur by</w:t>
       </w:r>
       <w:r>
-        <w:t xml:space="preserve"> diverting instream flow before that flow enters the combined system (Upper Basin). In the </w:t>
-      </w:r>
-      <w:proofErr w:type="spellStart"/>
-      <w:r>
-        <w:t>later</w:t>
-      </w:r>
-      <w:proofErr w:type="spellEnd"/>
-      <w:r>
-        <w:t xml:space="preserve"> case, the Upper Basin diverts the water and its </w:t>
+        <w:t xml:space="preserve"> diverting instream flow before that flow enters the combined system (Upper Basin). In the later case, the Upper Basin diverts the water and its </w:t>
       </w:r>
       <w:r>
         <w:t>basin</w:t>
@@ -8520,35 +8048,7 @@
         <w:rPr>
           <w:rFonts w:ascii="Times New Roman" w:hAnsi="Times New Roman"/>
         </w:rPr>
-        <w:t xml:space="preserve"> Quantified 2.0 million acre-feet (</w:t>
-      </w:r>
-      <w:proofErr w:type="spellStart"/>
-      <w:r>
-        <w:rPr>
-          <w:rFonts w:ascii="Times New Roman" w:hAnsi="Times New Roman"/>
-        </w:rPr>
-        <w:t>maf</w:t>
-      </w:r>
-      <w:proofErr w:type="spellEnd"/>
-      <w:r>
-        <w:rPr>
-          <w:rFonts w:ascii="Times New Roman" w:hAnsi="Times New Roman"/>
-        </w:rPr>
-        <w:t xml:space="preserve">) rights in Upper and Lower Basins and 0.8 </w:t>
-      </w:r>
-      <w:proofErr w:type="spellStart"/>
-      <w:r>
-        <w:rPr>
-          <w:rFonts w:ascii="Times New Roman" w:hAnsi="Times New Roman"/>
-        </w:rPr>
-        <w:t>maf</w:t>
-      </w:r>
-      <w:proofErr w:type="spellEnd"/>
-      <w:r>
-        <w:rPr>
-          <w:rFonts w:ascii="Times New Roman" w:hAnsi="Times New Roman"/>
-        </w:rPr>
-        <w:t xml:space="preserve"> claims. </w:t>
+        <w:t xml:space="preserve"> Quantified 2.0 million acre-feet (maf) rights in Upper and Lower Basins and 0.8 maf claims. </w:t>
       </w:r>
       <w:r>
         <w:rPr>
@@ -8588,71 +8088,43 @@
         <w:rPr>
           <w:rFonts w:ascii="Times New Roman" w:hAnsi="Times New Roman"/>
         </w:rPr>
-        <w:t xml:space="preserve"> Protect Lake Powell elevation of 3,525 feet (5.9 </w:t>
-      </w:r>
-      <w:proofErr w:type="spellStart"/>
+        <w:t xml:space="preserve"> Protect Lake Powell elevation of 3,525 feet (5.9 maf)</w:t>
+      </w:r>
       <w:r>
         <w:rPr>
           <w:rFonts w:ascii="Times New Roman" w:hAnsi="Times New Roman"/>
         </w:rPr>
-        <w:t>maf</w:t>
-      </w:r>
-      <w:proofErr w:type="spellEnd"/>
+        <w:t>.</w:t>
+      </w:r>
       <w:r>
         <w:rPr>
           <w:rFonts w:ascii="Times New Roman" w:hAnsi="Times New Roman"/>
         </w:rPr>
-        <w:t>)</w:t>
+        <w:t xml:space="preserve"> </w:t>
       </w:r>
       <w:r>
         <w:rPr>
           <w:rFonts w:ascii="Times New Roman" w:hAnsi="Times New Roman"/>
         </w:rPr>
-        <w:t>.</w:t>
+        <w:t>P</w:t>
       </w:r>
       <w:r>
         <w:rPr>
           <w:rFonts w:ascii="Times New Roman" w:hAnsi="Times New Roman"/>
         </w:rPr>
-        <w:t xml:space="preserve"> </w:t>
+        <w:t xml:space="preserve">revent Lake Powell </w:t>
       </w:r>
       <w:r>
         <w:rPr>
           <w:rFonts w:ascii="Times New Roman" w:hAnsi="Times New Roman"/>
         </w:rPr>
-        <w:t>P</w:t>
+        <w:t>to</w:t>
       </w:r>
       <w:r>
         <w:rPr>
           <w:rFonts w:ascii="Times New Roman" w:hAnsi="Times New Roman"/>
         </w:rPr>
-        <w:t xml:space="preserve">revent Lake Powell </w:t>
-      </w:r>
-      <w:r>
-        <w:rPr>
-          <w:rFonts w:ascii="Times New Roman" w:hAnsi="Times New Roman"/>
-        </w:rPr>
-        <w:t>to</w:t>
-      </w:r>
-      <w:r>
-        <w:rPr>
-          <w:rFonts w:ascii="Times New Roman" w:hAnsi="Times New Roman"/>
-        </w:rPr>
-        <w:t xml:space="preserve"> fall to minimum power pool elevation of 3,490 feet (4.0 </w:t>
-      </w:r>
-      <w:proofErr w:type="spellStart"/>
-      <w:r>
-        <w:rPr>
-          <w:rFonts w:ascii="Times New Roman" w:hAnsi="Times New Roman"/>
-        </w:rPr>
-        <w:t>maf</w:t>
-      </w:r>
-      <w:proofErr w:type="spellEnd"/>
-      <w:r>
-        <w:rPr>
-          <w:rFonts w:ascii="Times New Roman" w:hAnsi="Times New Roman"/>
-        </w:rPr>
-        <w:t xml:space="preserve">). </w:t>
+        <w:t xml:space="preserve"> fall to minimum power pool elevation of 3,490 feet (4.0 maf). </w:t>
       </w:r>
       <w:r>
         <w:rPr>
@@ -8770,21 +8242,7 @@
         <w:rPr>
           <w:rFonts w:ascii="Times New Roman" w:hAnsi="Times New Roman"/>
         </w:rPr>
-        <w:t xml:space="preserve"> The Lower Basin states and Federal government agree to pay $200 million to conserve 0.5 </w:t>
-      </w:r>
-      <w:proofErr w:type="spellStart"/>
-      <w:r>
-        <w:rPr>
-          <w:rFonts w:ascii="Times New Roman" w:hAnsi="Times New Roman"/>
-        </w:rPr>
-        <w:t>maf</w:t>
-      </w:r>
-      <w:proofErr w:type="spellEnd"/>
-      <w:r>
-        <w:rPr>
-          <w:rFonts w:ascii="Times New Roman" w:hAnsi="Times New Roman"/>
-        </w:rPr>
-        <w:t xml:space="preserve"> each year for two years </w:t>
+        <w:t xml:space="preserve"> The Lower Basin states and Federal government agree to pay $200 million to conserve 0.5 maf each year for two years </w:t>
       </w:r>
       <w:r>
         <w:rPr>
@@ -9075,21 +8533,7 @@
           <w:rFonts w:ascii="Times-Roman" w:hAnsi="Times-Roman" w:cs="Times-Roman"/>
         </w:rPr>
         <w:lastRenderedPageBreak/>
-        <w:t>Describe what happens when the Upper Basin is unable to deliver 8.23 million acre-feet (</w:t>
-      </w:r>
-      <w:proofErr w:type="spellStart"/>
-      <w:r>
-        <w:rPr>
-          <w:rFonts w:ascii="Times-Roman" w:hAnsi="Times-Roman" w:cs="Times-Roman"/>
-        </w:rPr>
-        <w:t>maf</w:t>
-      </w:r>
-      <w:proofErr w:type="spellEnd"/>
-      <w:r>
-        <w:rPr>
-          <w:rFonts w:ascii="Times-Roman" w:hAnsi="Times-Roman" w:cs="Times-Roman"/>
-        </w:rPr>
-        <w:t>) of water per year to Lower Basin as required in the 1922 Compact and 1944 US-Mexico Treaty.</w:t>
+        <w:t>Describe what happens when the Upper Basin is unable to deliver 8.23 million acre-feet (maf) of water per year to Lower Basin as required in the 1922 Compact and 1944 US-Mexico Treaty.</w:t>
       </w:r>
     </w:p>
     <w:p>
@@ -17051,6 +16495,7 @@
   <w:style w:type="character" w:default="1" w:styleId="DefaultParagraphFont">
     <w:name w:val="Default Paragraph Font"/>
     <w:uiPriority w:val="1"/>
+    <w:semiHidden/>
     <w:unhideWhenUsed/>
   </w:style>
   <w:style w:type="table" w:default="1" w:styleId="TableNormal">

</xml_diff>

<commit_message>
Update purpose in user guide and let's start. Change account balance to prior available water.
</commit_message>
<xml_diff>
--- a/LakeMeadWaterBankDivideInflow/ModelGuide/ModelGuide-LakeMeadWaterBank.docx
+++ b/LakeMeadWaterBankDivideInflow/ModelGuide/ModelGuide-LakeMeadWaterBank.docx
@@ -87,7 +87,13 @@
         <w:jc w:val="center"/>
       </w:pPr>
       <w:r>
-        <w:t>January 10, 2025</w:t>
+        <w:t xml:space="preserve">January </w:t>
+      </w:r>
+      <w:r>
+        <w:t>24</w:t>
+      </w:r>
+      <w:r>
+        <w:t>, 2025</w:t>
       </w:r>
     </w:p>
     <w:p/>
@@ -109,6 +115,7 @@
       </w:r>
     </w:p>
     <w:p>
+      <w:bookmarkStart w:id="0" w:name="_Hlk188616942"/>
       <w:r>
         <w:t>The purpose of this tool is to give users the opportunity to immerse in</w:t>
       </w:r>
@@ -131,7 +138,11 @@
         <w:t>w</w:t>
       </w:r>
       <w:r>
-        <w:t>. The process is:</w:t>
+        <w:t xml:space="preserve">. </w:t>
+      </w:r>
+      <w:bookmarkEnd w:id="0"/>
+      <w:r>
+        <w:t>The process is:</w:t>
       </w:r>
       <w:r>
         <w:t xml:space="preserve"> </w:t>
@@ -330,6 +341,218 @@
         <w:t xml:space="preserve"> to water shortages.</w:t>
       </w:r>
     </w:p>
+    <w:p/>
+    <w:p>
+      <w:pPr>
+        <w:pStyle w:val="Header1-Non-Numbered"/>
+      </w:pPr>
+      <w:r>
+        <w:t>Key Model Ideas</w:t>
+      </w:r>
+    </w:p>
+    <w:p>
+      <w:pPr>
+        <w:pStyle w:val="ListParagraph"/>
+        <w:numPr>
+          <w:ilvl w:val="0"/>
+          <w:numId w:val="63"/>
+        </w:numPr>
+        <w:rPr>
+          <w:b/>
+          <w:bCs/>
+        </w:rPr>
+      </w:pPr>
+      <w:r>
+        <w:rPr>
+          <w:b/>
+          <w:bCs/>
+        </w:rPr>
+        <w:t>Lake Mead water level is the sum of the protection elevation plus each user’s available water.</w:t>
+      </w:r>
+    </w:p>
+    <w:p>
+      <w:pPr>
+        <w:ind w:left="1440"/>
+      </w:pPr>
+      <w:r>
+        <w:drawing>
+          <wp:inline distT="0" distB="0" distL="0" distR="0" wp14:anchorId="75F8CEC3" wp14:editId="3480FC8B">
+            <wp:extent cx="3562487" cy="2452255"/>
+            <wp:effectExtent l="0" t="0" r="0" b="5715"/>
+            <wp:docPr id="810515931" name="Picture 1" descr="A diagram of water evaporation&#10;&#10;Description automatically generated"/>
+            <wp:cNvGraphicFramePr>
+              <a:graphicFrameLocks xmlns:a="http://schemas.openxmlformats.org/drawingml/2006/main" noChangeAspect="1"/>
+            </wp:cNvGraphicFramePr>
+            <a:graphic xmlns:a="http://schemas.openxmlformats.org/drawingml/2006/main">
+              <a:graphicData uri="http://schemas.openxmlformats.org/drawingml/2006/picture">
+                <pic:pic xmlns:pic="http://schemas.openxmlformats.org/drawingml/2006/picture">
+                  <pic:nvPicPr>
+                    <pic:cNvPr id="810515931" name="Picture 1" descr="A diagram of water evaporation&#10;&#10;Description automatically generated"/>
+                    <pic:cNvPicPr/>
+                  </pic:nvPicPr>
+                  <pic:blipFill>
+                    <a:blip r:embed="rId10"/>
+                    <a:stretch>
+                      <a:fillRect/>
+                    </a:stretch>
+                  </pic:blipFill>
+                  <pic:spPr>
+                    <a:xfrm>
+                      <a:off x="0" y="0"/>
+                      <a:ext cx="3592309" cy="2472783"/>
+                    </a:xfrm>
+                    <a:prstGeom prst="rect">
+                      <a:avLst/>
+                    </a:prstGeom>
+                  </pic:spPr>
+                </pic:pic>
+              </a:graphicData>
+            </a:graphic>
+          </wp:inline>
+        </w:drawing>
+      </w:r>
+    </w:p>
+    <w:p>
+      <w:r>
+        <w:br w:type="page"/>
+      </w:r>
+    </w:p>
+    <w:p/>
+    <w:p>
+      <w:pPr>
+        <w:pStyle w:val="ListParagraph"/>
+        <w:numPr>
+          <w:ilvl w:val="0"/>
+          <w:numId w:val="63"/>
+        </w:numPr>
+      </w:pPr>
+      <w:r>
+        <w:rPr>
+          <w:b/>
+          <w:bCs/>
+        </w:rPr>
+        <w:t>Each user manages all their available water not just prior conserved water</w:t>
+      </w:r>
+      <w:r>
+        <w:rPr>
+          <w:b/>
+          <w:bCs/>
+        </w:rPr>
+        <w:t>.</w:t>
+      </w:r>
+    </w:p>
+    <w:p>
+      <w:pPr>
+        <w:jc w:val="center"/>
+      </w:pPr>
+      <w:r>
+        <w:drawing>
+          <wp:inline distT="0" distB="0" distL="0" distR="0" wp14:anchorId="5BA73C4F" wp14:editId="1E33DF43">
+            <wp:extent cx="4963886" cy="994899"/>
+            <wp:effectExtent l="0" t="0" r="0" b="0"/>
+            <wp:docPr id="629683053" name="Picture 1" descr="A white background with black text&#10;&#10;Description automatically generated"/>
+            <wp:cNvGraphicFramePr>
+              <a:graphicFrameLocks xmlns:a="http://schemas.openxmlformats.org/drawingml/2006/main" noChangeAspect="1"/>
+            </wp:cNvGraphicFramePr>
+            <a:graphic xmlns:a="http://schemas.openxmlformats.org/drawingml/2006/main">
+              <a:graphicData uri="http://schemas.openxmlformats.org/drawingml/2006/picture">
+                <pic:pic xmlns:pic="http://schemas.openxmlformats.org/drawingml/2006/picture">
+                  <pic:nvPicPr>
+                    <pic:cNvPr id="629683053" name="Picture 1" descr="A white background with black text&#10;&#10;Description automatically generated"/>
+                    <pic:cNvPicPr/>
+                  </pic:nvPicPr>
+                  <pic:blipFill>
+                    <a:blip r:embed="rId11"/>
+                    <a:stretch>
+                      <a:fillRect/>
+                    </a:stretch>
+                  </pic:blipFill>
+                  <pic:spPr>
+                    <a:xfrm>
+                      <a:off x="0" y="0"/>
+                      <a:ext cx="5005627" cy="1003265"/>
+                    </a:xfrm>
+                    <a:prstGeom prst="rect">
+                      <a:avLst/>
+                    </a:prstGeom>
+                  </pic:spPr>
+                </pic:pic>
+              </a:graphicData>
+            </a:graphic>
+          </wp:inline>
+        </w:drawing>
+      </w:r>
+    </w:p>
+    <w:p>
+      <w:pPr>
+        <w:pStyle w:val="ListParagraph"/>
+        <w:numPr>
+          <w:ilvl w:val="0"/>
+          <w:numId w:val="63"/>
+        </w:numPr>
+      </w:pPr>
+      <w:r>
+        <w:rPr>
+          <w:b/>
+          <w:bCs/>
+        </w:rPr>
+        <w:t>Tribal Nations of the Lower Basin manage their own settled water rights</w:t>
+      </w:r>
+    </w:p>
+    <w:p>
+      <w:pPr>
+        <w:pStyle w:val="ListParagraph"/>
+        <w:rPr>
+          <w:b/>
+          <w:bCs/>
+        </w:rPr>
+      </w:pPr>
+    </w:p>
+    <w:p>
+      <w:pPr>
+        <w:pStyle w:val="ListParagraph"/>
+        <w:ind w:left="0"/>
+        <w:jc w:val="center"/>
+      </w:pPr>
+      <w:r>
+        <w:drawing>
+          <wp:inline distT="0" distB="0" distL="0" distR="0" wp14:anchorId="0C04F2FE" wp14:editId="4D40D349">
+            <wp:extent cx="3348461" cy="1736120"/>
+            <wp:effectExtent l="0" t="0" r="4445" b="0"/>
+            <wp:docPr id="846014438" name="Picture 1" descr="A graph with different colored text&#10;&#10;Description automatically generated with medium confidence"/>
+            <wp:cNvGraphicFramePr>
+              <a:graphicFrameLocks xmlns:a="http://schemas.openxmlformats.org/drawingml/2006/main" noChangeAspect="1"/>
+            </wp:cNvGraphicFramePr>
+            <a:graphic xmlns:a="http://schemas.openxmlformats.org/drawingml/2006/main">
+              <a:graphicData uri="http://schemas.openxmlformats.org/drawingml/2006/picture">
+                <pic:pic xmlns:pic="http://schemas.openxmlformats.org/drawingml/2006/picture">
+                  <pic:nvPicPr>
+                    <pic:cNvPr id="846014438" name="Picture 1" descr="A graph with different colored text&#10;&#10;Description automatically generated with medium confidence"/>
+                    <pic:cNvPicPr/>
+                  </pic:nvPicPr>
+                  <pic:blipFill>
+                    <a:blip r:embed="rId12"/>
+                    <a:stretch>
+                      <a:fillRect/>
+                    </a:stretch>
+                  </pic:blipFill>
+                  <pic:spPr>
+                    <a:xfrm>
+                      <a:off x="0" y="0"/>
+                      <a:ext cx="3364188" cy="1744274"/>
+                    </a:xfrm>
+                    <a:prstGeom prst="rect">
+                      <a:avLst/>
+                    </a:prstGeom>
+                  </pic:spPr>
+                </pic:pic>
+              </a:graphicData>
+            </a:graphic>
+          </wp:inline>
+        </w:drawing>
+      </w:r>
+    </w:p>
+    <w:p/>
     <w:p>
       <w:r>
         <w:t>Th</w:t>
@@ -338,7 +561,13 @@
         <w:t>is</w:t>
       </w:r>
       <w:r>
-        <w:t xml:space="preserve"> document provides context information for each individual and group choice</w:t>
+        <w:t xml:space="preserve"> </w:t>
+      </w:r>
+      <w:r>
+        <w:t>User Guide</w:t>
+      </w:r>
+      <w:r>
+        <w:t xml:space="preserve"> provides context information for each individual and group choice</w:t>
       </w:r>
       <w:r>
         <w:t xml:space="preserve"> within the </w:t>
@@ -707,7 +936,7 @@
                     </pic:cNvPicPr>
                   </pic:nvPicPr>
                   <pic:blipFill>
-                    <a:blip r:embed="rId10">
+                    <a:blip r:embed="rId13">
                       <a:extLst>
                         <a:ext uri="{28A0092B-C50C-407E-A947-70E740481C1C}">
                           <a14:useLocalDpi xmlns:a14="http://schemas.microsoft.com/office/drawing/2010/main" val="0"/>
@@ -1217,7 +1446,7 @@
           <w:numId w:val="48"/>
         </w:numPr>
       </w:pPr>
-      <w:hyperlink r:id="rId11" w:history="1">
+      <w:hyperlink r:id="rId14" w:history="1">
         <w:r>
           <w:rPr>
             <w:rStyle w:val="Hyperlink"/>
@@ -1272,7 +1501,7 @@
           <w:numId w:val="48"/>
         </w:numPr>
       </w:pPr>
-      <w:hyperlink r:id="rId12" w:history="1">
+      <w:hyperlink r:id="rId15" w:history="1">
         <w:r>
           <w:rPr>
             <w:rStyle w:val="Hyperlink"/>
@@ -2079,7 +2308,6 @@
           </w:tcPr>
           <w:p>
             <w:r>
-              <w:lastRenderedPageBreak/>
               <w:t>Mexic</w:t>
             </w:r>
             <w:r>
@@ -2578,7 +2806,7 @@
                     <pic:cNvPicPr/>
                   </pic:nvPicPr>
                   <pic:blipFill>
-                    <a:blip r:embed="rId13"/>
+                    <a:blip r:embed="rId16"/>
                     <a:stretch>
                       <a:fillRect/>
                     </a:stretch>
@@ -2614,7 +2842,7 @@
       <w:pPr>
         <w:pStyle w:val="Heading3"/>
       </w:pPr>
-      <w:bookmarkStart w:id="0" w:name="EvaporationRates"/>
+      <w:bookmarkStart w:id="1" w:name="EvaporationRates"/>
       <w:r>
         <w:rPr>
           <w:rStyle w:val="Heading3Char"/>
@@ -2631,7 +2859,7 @@
         </w:rPr>
         <w:t>vaporation rates</w:t>
       </w:r>
-      <w:bookmarkEnd w:id="0"/>
+      <w:bookmarkEnd w:id="1"/>
       <w:r>
         <w:t xml:space="preserve"> </w:t>
       </w:r>
@@ -2901,7 +3129,7 @@
                     <pic:cNvPicPr/>
                   </pic:nvPicPr>
                   <pic:blipFill>
-                    <a:blip r:embed="rId14"/>
+                    <a:blip r:embed="rId17"/>
                     <a:stretch>
                       <a:fillRect/>
                     </a:stretch>
@@ -2941,14 +3169,14 @@
       <w:pPr>
         <w:pStyle w:val="Heading3"/>
       </w:pPr>
-      <w:bookmarkStart w:id="1" w:name="StartStorage"/>
+      <w:bookmarkStart w:id="2" w:name="StartStorage"/>
       <w:r>
         <w:t>(ii) S</w:t>
       </w:r>
       <w:r>
         <w:t>tart storage</w:t>
       </w:r>
-      <w:bookmarkEnd w:id="1"/>
+      <w:bookmarkEnd w:id="2"/>
     </w:p>
     <w:p>
       <w:r>
@@ -2963,7 +3191,7 @@
       <w:r>
         <w:t xml:space="preserve">the </w:t>
       </w:r>
-      <w:hyperlink r:id="rId15" w:history="1">
+      <w:hyperlink r:id="rId18" w:history="1">
         <w:r>
           <w:rPr>
             <w:rStyle w:val="Hyperlink"/>
@@ -3023,7 +3251,7 @@
                     <pic:cNvPicPr/>
                   </pic:nvPicPr>
                   <pic:blipFill>
-                    <a:blip r:embed="rId16"/>
+                    <a:blip r:embed="rId19"/>
                     <a:stretch>
                       <a:fillRect/>
                     </a:stretch>
@@ -3165,14 +3393,14 @@
       <w:r>
         <w:t xml:space="preserve">(iii) </w:t>
       </w:r>
-      <w:bookmarkStart w:id="2" w:name="ProtectionElevatons"/>
+      <w:bookmarkStart w:id="3" w:name="ProtectionElevatons"/>
       <w:r>
         <w:t>P</w:t>
       </w:r>
       <w:r>
         <w:t>rotection elevation</w:t>
       </w:r>
-      <w:bookmarkEnd w:id="2"/>
+      <w:bookmarkEnd w:id="3"/>
     </w:p>
     <w:p>
       <w:r>
@@ -3373,7 +3601,7 @@
                     <pic:cNvPicPr/>
                   </pic:nvPicPr>
                   <pic:blipFill>
-                    <a:blip r:embed="rId17"/>
+                    <a:blip r:embed="rId20"/>
                     <a:stretch>
                       <a:fillRect/>
                     </a:stretch>
@@ -3447,7 +3675,7 @@
         </w:rPr>
         <w:t xml:space="preserve">vi) </w:t>
       </w:r>
-      <w:bookmarkStart w:id="3" w:name="Prior9YearPariaFlow"/>
+      <w:bookmarkStart w:id="4" w:name="Prior9YearPariaFlow"/>
       <w:r>
         <w:rPr>
           <w:rStyle w:val="Heading3Char"/>
@@ -3463,7 +3691,7 @@
         </w:rPr>
         <w:t xml:space="preserve"> </w:t>
       </w:r>
-      <w:bookmarkEnd w:id="3"/>
+      <w:bookmarkEnd w:id="4"/>
     </w:p>
     <w:p>
       <w:r>
@@ -3620,6 +3848,9 @@
     </w:p>
     <w:p>
       <w:r>
+        <w:rPr>
+          <w:noProof/>
+        </w:rPr>
         <w:drawing>
           <wp:inline distT="0" distB="0" distL="0" distR="0" wp14:anchorId="2D5878FF" wp14:editId="4D0E4F0B">
             <wp:extent cx="1876190" cy="1114286"/>
@@ -3636,7 +3867,7 @@
                     <pic:cNvPicPr/>
                   </pic:nvPicPr>
                   <pic:blipFill>
-                    <a:blip r:embed="rId18"/>
+                    <a:blip r:embed="rId21"/>
                     <a:stretch>
                       <a:fillRect/>
                     </a:stretch>
@@ -3675,6 +3906,9 @@
     </w:p>
     <w:p>
       <w:r>
+        <w:rPr>
+          <w:noProof/>
+        </w:rPr>
         <w:drawing>
           <wp:inline distT="0" distB="0" distL="0" distR="0" wp14:anchorId="5BE24BCA" wp14:editId="58CEC9E7">
             <wp:extent cx="4857143" cy="2219048"/>
@@ -3691,7 +3925,7 @@
                     <pic:cNvPicPr/>
                   </pic:nvPicPr>
                   <pic:blipFill>
-                    <a:blip r:embed="rId19"/>
+                    <a:blip r:embed="rId22"/>
                     <a:stretch>
                       <a:fillRect/>
                     </a:stretch>
@@ -3837,7 +4071,7 @@
       <w:pPr>
         <w:pStyle w:val="Heading1"/>
       </w:pPr>
-      <w:bookmarkStart w:id="4" w:name="SpecifyLakePowellInflow"/>
+      <w:bookmarkStart w:id="5" w:name="SpecifyLakePowellInflow"/>
       <w:r>
         <w:lastRenderedPageBreak/>
         <w:t xml:space="preserve">Step 2. </w:t>
@@ -3845,7 +4079,7 @@
       <w:r>
         <w:t xml:space="preserve">Specify </w:t>
       </w:r>
-      <w:bookmarkEnd w:id="4"/>
+      <w:bookmarkEnd w:id="5"/>
       <w:r>
         <w:t>Lake Mead Inflow</w:t>
       </w:r>
@@ -4054,7 +4288,7 @@
             <w:tcW w:w="1440" w:type="dxa"/>
           </w:tcPr>
           <w:p>
-            <w:hyperlink r:id="rId20" w:anchor="parameterCode=00065&amp;" w:history="1">
+            <w:hyperlink r:id="rId23" w:anchor="parameterCode=00065&amp;" w:history="1">
               <w:r>
                 <w:rPr>
                   <w:rStyle w:val="Hyperlink"/>
@@ -4107,7 +4341,7 @@
             <w:tcW w:w="1440" w:type="dxa"/>
           </w:tcPr>
           <w:p>
-            <w:hyperlink r:id="rId21" w:anchor="parameterCode=00065&amp;period=P7D" w:history="1">
+            <w:hyperlink r:id="rId24" w:anchor="parameterCode=00065&amp;period=P7D" w:history="1">
               <w:r>
                 <w:rPr>
                   <w:rStyle w:val="Hyperlink"/>
@@ -4163,7 +4397,7 @@
             <w:tcW w:w="1440" w:type="dxa"/>
           </w:tcPr>
           <w:p>
-            <w:hyperlink r:id="rId22" w:history="1">
+            <w:hyperlink r:id="rId25" w:history="1">
               <w:r>
                 <w:rPr>
                   <w:rStyle w:val="Hyperlink"/>
@@ -4299,7 +4533,7 @@
                     <pic:cNvPicPr/>
                   </pic:nvPicPr>
                   <pic:blipFill>
-                    <a:blip r:embed="rId23"/>
+                    <a:blip r:embed="rId26"/>
                     <a:stretch>
                       <a:fillRect/>
                     </a:stretch>
@@ -4393,7 +4627,7 @@
                     <pic:cNvPicPr/>
                   </pic:nvPicPr>
                   <pic:blipFill>
-                    <a:blip r:embed="rId24"/>
+                    <a:blip r:embed="rId27"/>
                     <a:stretch>
                       <a:fillRect/>
                     </a:stretch>
@@ -4477,7 +4711,7 @@
                     <pic:cNvPicPr/>
                   </pic:nvPicPr>
                   <pic:blipFill>
-                    <a:blip r:embed="rId25"/>
+                    <a:blip r:embed="rId28"/>
                     <a:stretch>
                       <a:fillRect/>
                     </a:stretch>
@@ -4572,7 +4806,7 @@
                     <pic:cNvPicPr/>
                   </pic:nvPicPr>
                   <pic:blipFill>
-                    <a:blip r:embed="rId26"/>
+                    <a:blip r:embed="rId29"/>
                     <a:stretch>
                       <a:fillRect/>
                     </a:stretch>
@@ -4688,7 +4922,7 @@
       <w:r>
         <w:t>).</w:t>
       </w:r>
-      <w:bookmarkStart w:id="5" w:name="MeadToImperial"/>
+      <w:bookmarkStart w:id="6" w:name="MeadToImperial"/>
     </w:p>
     <w:p>
       <w:pPr>
@@ -4738,7 +4972,7 @@
                     <pic:cNvPicPr/>
                   </pic:nvPicPr>
                   <pic:blipFill>
-                    <a:blip r:embed="rId27"/>
+                    <a:blip r:embed="rId30"/>
                     <a:stretch>
                       <a:fillRect/>
                     </a:stretch>
@@ -4811,20 +5045,20 @@
       <w:r>
         <w:t xml:space="preserve"> annual inflows.</w:t>
       </w:r>
-      <w:bookmarkEnd w:id="5"/>
+      <w:bookmarkEnd w:id="6"/>
     </w:p>
     <w:p>
       <w:pPr>
         <w:pStyle w:val="Heading2"/>
       </w:pPr>
-      <w:bookmarkStart w:id="6" w:name="BeginOfYearStorage"/>
+      <w:bookmarkStart w:id="7" w:name="BeginOfYearStorage"/>
       <w:r>
         <w:t xml:space="preserve">2A. </w:t>
       </w:r>
       <w:r>
         <w:t>Begin of year reservoir storage</w:t>
       </w:r>
-      <w:bookmarkEnd w:id="6"/>
+      <w:bookmarkEnd w:id="7"/>
     </w:p>
     <w:p>
       <w:r>
@@ -4842,7 +5076,7 @@
       <w:pPr>
         <w:pStyle w:val="Heading1"/>
       </w:pPr>
-      <w:bookmarkStart w:id="7" w:name="SplitReservoirStorage"/>
+      <w:bookmarkStart w:id="8" w:name="SplitReservoirStorage"/>
       <w:r>
         <w:lastRenderedPageBreak/>
         <w:t xml:space="preserve">Step 3. </w:t>
@@ -4856,7 +5090,7 @@
       <w:r>
         <w:t xml:space="preserve"> storage </w:t>
       </w:r>
-      <w:bookmarkEnd w:id="7"/>
+      <w:bookmarkEnd w:id="8"/>
       <w:r>
         <w:t xml:space="preserve">among </w:t>
       </w:r>
@@ -5395,14 +5629,14 @@
       <w:pPr>
         <w:pStyle w:val="Heading2"/>
       </w:pPr>
-      <w:bookmarkStart w:id="8" w:name="CalculatePowellMeadEvaporation"/>
+      <w:bookmarkStart w:id="9" w:name="CalculatePowellMeadEvaporation"/>
       <w:r>
         <w:t xml:space="preserve">3B. </w:t>
       </w:r>
       <w:r>
         <w:t>Calculate Mead Evaporation</w:t>
       </w:r>
-      <w:bookmarkEnd w:id="8"/>
+      <w:bookmarkEnd w:id="9"/>
     </w:p>
     <w:p>
       <w:r>
@@ -5625,7 +5859,7 @@
                     <pic:cNvPicPr/>
                   </pic:nvPicPr>
                   <pic:blipFill>
-                    <a:blip r:embed="rId28"/>
+                    <a:blip r:embed="rId31"/>
                     <a:stretch>
                       <a:fillRect/>
                     </a:stretch>
@@ -5998,7 +6232,7 @@
                     <pic:cNvPicPr/>
                   </pic:nvPicPr>
                   <pic:blipFill>
-                    <a:blip r:embed="rId29"/>
+                    <a:blip r:embed="rId32"/>
                     <a:stretch>
                       <a:fillRect/>
                     </a:stretch>
@@ -6082,7 +6316,7 @@
                     <pic:cNvPicPr/>
                   </pic:nvPicPr>
                   <pic:blipFill>
-                    <a:blip r:embed="rId30"/>
+                    <a:blip r:embed="rId33"/>
                     <a:stretch>
                       <a:fillRect/>
                     </a:stretch>
@@ -6516,7 +6750,7 @@
                     </pic:cNvPicPr>
                   </pic:nvPicPr>
                   <pic:blipFill>
-                    <a:blip r:embed="rId31" cstate="print">
+                    <a:blip r:embed="rId34" cstate="print">
                       <a:extLst>
                         <a:ext uri="{28A0092B-C50C-407E-A947-70E740481C1C}">
                           <a14:useLocalDpi xmlns:a14="http://schemas.microsoft.com/office/drawing/2010/main" val="0"/>
@@ -7102,7 +7336,7 @@
                     </pic:cNvPicPr>
                   </pic:nvPicPr>
                   <pic:blipFill>
-                    <a:blip r:embed="rId32">
+                    <a:blip r:embed="rId35">
                       <a:extLst>
                         <a:ext uri="{28A0092B-C50C-407E-A947-70E740481C1C}">
                           <a14:useLocalDpi xmlns:a14="http://schemas.microsoft.com/office/drawing/2010/main" val="0"/>
@@ -7191,7 +7425,7 @@
         <w:t xml:space="preserve"> to consume, conserve, or sell to another </w:t>
       </w:r>
       <w:r>
-        <w:t>account</w:t>
+        <w:t>user</w:t>
       </w:r>
       <w:r>
         <w:t>.</w:t>
@@ -7235,16 +7469,16 @@
               <w:pStyle w:val="ListParagraph"/>
               <w:ind w:left="0"/>
             </w:pPr>
-            <w:bookmarkStart w:id="9" w:name="_Hlk85194423"/>
+            <w:bookmarkStart w:id="10" w:name="_Hlk85194423"/>
             <w:r>
               <w:rPr>
                 <w:noProof/>
               </w:rPr>
               <w:drawing>
-                <wp:inline distT="0" distB="0" distL="0" distR="0" wp14:anchorId="47BEDE0D" wp14:editId="0E750CE9">
-                  <wp:extent cx="4630444" cy="897466"/>
+                <wp:inline distT="0" distB="0" distL="0" distR="0" wp14:anchorId="5F738E96" wp14:editId="7BB8244A">
+                  <wp:extent cx="4716397" cy="902234"/>
                   <wp:effectExtent l="0" t="0" r="0" b="0"/>
-                  <wp:docPr id="25" name="Picture 25"/>
+                  <wp:docPr id="881595818" name="Picture 1"/>
                   <wp:cNvGraphicFramePr>
                     <a:graphicFrameLocks xmlns:a="http://schemas.openxmlformats.org/drawingml/2006/main" noChangeAspect="1"/>
                   </wp:cNvGraphicFramePr>
@@ -7252,13 +7486,13 @@
                     <a:graphicData uri="http://schemas.openxmlformats.org/drawingml/2006/picture">
                       <pic:pic xmlns:pic="http://schemas.openxmlformats.org/drawingml/2006/picture">
                         <pic:nvPicPr>
-                          <pic:cNvPr id="0" name="Picture 4"/>
+                          <pic:cNvPr id="0" name="Picture 2"/>
                           <pic:cNvPicPr>
                             <a:picLocks noChangeAspect="1" noChangeArrowheads="1"/>
                           </pic:cNvPicPr>
                         </pic:nvPicPr>
                         <pic:blipFill>
-                          <a:blip r:embed="rId33" cstate="print">
+                          <a:blip r:embed="rId36" cstate="print">
                             <a:extLst>
                               <a:ext uri="{28A0092B-C50C-407E-A947-70E740481C1C}">
                                 <a14:useLocalDpi xmlns:a14="http://schemas.microsoft.com/office/drawing/2010/main" val="0"/>
@@ -7273,7 +7507,7 @@
                         <pic:spPr bwMode="auto">
                           <a:xfrm>
                             <a:off x="0" y="0"/>
-                            <a:ext cx="4841046" cy="938285"/>
+                            <a:ext cx="4848950" cy="927591"/>
                           </a:xfrm>
                           <a:prstGeom prst="rect">
                             <a:avLst/>
@@ -7312,7 +7546,7 @@
         </w:tc>
       </w:tr>
     </w:tbl>
-    <w:bookmarkEnd w:id="9"/>
+    <w:bookmarkEnd w:id="10"/>
     <w:p>
       <w:pPr>
         <w:pStyle w:val="Heading3"/>
@@ -7325,7 +7559,7 @@
       </w:r>
     </w:p>
     <w:p>
-      <w:bookmarkStart w:id="10" w:name="_Hlk85195178"/>
+      <w:bookmarkStart w:id="11" w:name="_Hlk85195178"/>
       <w:r>
         <w:t>A</w:t>
       </w:r>
@@ -7348,33 +7582,33 @@
         <w:t>a participant</w:t>
       </w:r>
       <w:r>
-        <w:t xml:space="preserve"> physically withdrawing from the combined Lake Powell-Lake Mead system at Hoover dam (Lower Basin, Mexico, or Delta)</w:t>
-      </w:r>
-      <w:r>
-        <w:t>. Consumptive use can also occur by</w:t>
-      </w:r>
-      <w:r>
-        <w:t xml:space="preserve"> diverting instream flow before that flow enters the combined system (Upper Basin). In the later case, the Upper Basin diverts the water and its </w:t>
-      </w:r>
-      <w:r>
-        <w:t>basin</w:t>
-      </w:r>
-      <w:r>
-        <w:t xml:space="preserve"> account is deducted the corresponding consumptive use</w:t>
-      </w:r>
-      <w:r>
-        <w:t>.</w:t>
-      </w:r>
-      <w:bookmarkEnd w:id="10"/>
-    </w:p>
-    <w:p>
-      <w:r>
-        <w:t xml:space="preserve">Enter withdraws and consumptive use according to the strategy identified in Step 1 or modifications to that strategy based on current conditions. </w:t>
-      </w:r>
-    </w:p>
-    <w:p>
-      <w:r>
-        <w:t xml:space="preserve">Check that other participants do not </w:t>
+        <w:t xml:space="preserve"> physically withdrawing from Lake Mead</w:t>
+      </w:r>
+      <w:r>
+        <w:t xml:space="preserve">. </w:t>
+      </w:r>
+      <w:bookmarkEnd w:id="11"/>
+    </w:p>
+    <w:p>
+      <w:r>
+        <w:t xml:space="preserve">Enter withdraws and consumptive use according to the strategy identified in Step 1 or </w:t>
+      </w:r>
+      <w:r>
+        <w:t xml:space="preserve">modify </w:t>
+      </w:r>
+      <w:r>
+        <w:t xml:space="preserve">that strategy based on current conditions. </w:t>
+      </w:r>
+    </w:p>
+    <w:p>
+      <w:r>
+        <w:t xml:space="preserve">Check that other </w:t>
+      </w:r>
+      <w:r>
+        <w:t>collaborators</w:t>
+      </w:r>
+      <w:r>
+        <w:t xml:space="preserve"> do not </w:t>
       </w:r>
       <w:r>
         <w:t xml:space="preserve">withdraw more </w:t>
@@ -7590,7 +7824,7 @@
       <w:r>
         <w:t xml:space="preserve"> </w:t>
       </w:r>
-      <w:hyperlink r:id="rId34" w:history="1">
+      <w:hyperlink r:id="rId37" w:history="1">
         <w:r>
           <w:rPr>
             <w:rStyle w:val="Hyperlink"/>
@@ -7619,7 +7853,7 @@
       <w:r>
         <w:t xml:space="preserve">Lake Mead Water Bank based on the Principle of Divide Reservoir Inflow." Utah State University, Logan, UT. </w:t>
       </w:r>
-      <w:hyperlink r:id="rId35" w:history="1">
+      <w:hyperlink r:id="rId38" w:history="1">
         <w:r>
           <w:rPr>
             <w:rStyle w:val="Hyperlink"/>
@@ -7684,7 +7918,7 @@
           <w:bCs/>
         </w:rPr>
       </w:pPr>
-      <w:hyperlink r:id="rId36" w:history="1">
+      <w:hyperlink r:id="rId39" w:history="1">
         <w:r>
           <w:rPr>
             <w:rStyle w:val="Hyperlink"/>
@@ -7792,7 +8026,7 @@
         </w:rPr>
         <w:t xml:space="preserve">  </w:t>
       </w:r>
-      <w:hyperlink r:id="rId37" w:history="1">
+      <w:hyperlink r:id="rId40" w:history="1">
         <w:r>
           <w:rPr>
             <w:rStyle w:val="Hyperlink"/>
@@ -7891,7 +8125,7 @@
         </w:rPr>
         <w:t xml:space="preserve"> (Section 3); Equalize storage in Lake Powell and Lake Mead (Section 6). </w:t>
       </w:r>
-      <w:hyperlink r:id="rId38" w:history="1">
+      <w:hyperlink r:id="rId41" w:history="1">
         <w:r>
           <w:rPr>
             <w:rFonts w:ascii="Times New Roman" w:hAnsi="Times New Roman"/>
@@ -7979,7 +8213,7 @@
         </w:rPr>
         <w:t xml:space="preserve"> mandatory conservation as Lake Mead’s level falls from 1,090 to 1,025 feet. </w:t>
       </w:r>
-      <w:hyperlink r:id="rId39" w:history="1">
+      <w:hyperlink r:id="rId42" w:history="1">
         <w:r>
           <w:rPr>
             <w:rFonts w:ascii="Times New Roman" w:hAnsi="Times New Roman"/>
@@ -8203,7 +8437,7 @@
         </w:rPr>
         <w:t xml:space="preserve">. Protect Lake Mead from falling below elevation 1,020 feet. </w:t>
       </w:r>
-      <w:hyperlink r:id="rId40" w:history="1">
+      <w:hyperlink r:id="rId43" w:history="1">
         <w:r>
           <w:rPr>
             <w:rStyle w:val="Hyperlink"/>
@@ -8663,7 +8897,7 @@
       <w:r>
         <w:t xml:space="preserve">, November 8, 2021. </w:t>
       </w:r>
-      <w:hyperlink r:id="rId41" w:history="1">
+      <w:hyperlink r:id="rId44" w:history="1">
         <w:r>
           <w:rPr>
             <w:rStyle w:val="Hyperlink"/>
@@ -8684,7 +8918,7 @@
       <w:r>
         <w:t xml:space="preserve">Buschatzke, T., Hamby, J. B., and Entsminger, J. (2024). "Lower Basin Alternative for the Post-2026 Coordinated Operation of the Colorado River Basin." </w:t>
       </w:r>
-      <w:hyperlink r:id="rId42" w:history="1">
+      <w:hyperlink r:id="rId45" w:history="1">
         <w:r>
           <w:rPr>
             <w:rStyle w:val="Hyperlink"/>
@@ -8714,7 +8948,7 @@
       <w:r>
         <w:t xml:space="preserve">. </w:t>
       </w:r>
-      <w:hyperlink r:id="rId43" w:history="1">
+      <w:hyperlink r:id="rId46" w:history="1">
         <w:r>
           <w:rPr>
             <w:rStyle w:val="Hyperlink"/>
@@ -8735,7 +8969,7 @@
       <w:r>
         <w:t xml:space="preserve">Colorado River Compact. (1922). </w:t>
       </w:r>
-      <w:hyperlink r:id="rId44" w:history="1">
+      <w:hyperlink r:id="rId47" w:history="1">
         <w:r>
           <w:rPr>
             <w:rStyle w:val="Hyperlink"/>
@@ -8756,7 +8990,7 @@
       <w:r>
         <w:t xml:space="preserve">IBWC. (2021). "Minutes between the United States and Mexican Sections of the IBWC." United States Section, </w:t>
       </w:r>
-      <w:hyperlink r:id="rId45" w:history="1">
+      <w:hyperlink r:id="rId48" w:history="1">
         <w:r>
           <w:rPr>
             <w:rStyle w:val="Hyperlink"/>
@@ -8796,7 +9030,7 @@
       <w:r>
         <w:t xml:space="preserve">Moreo, M. T. (2015). "Evaporation data from Lake Mead and Lake Mohave, Nevada and Arizona, March 2010 through April 2015." U.S. Geological Survey Data Release. </w:t>
       </w:r>
-      <w:hyperlink r:id="rId46" w:history="1">
+      <w:hyperlink r:id="rId49" w:history="1">
         <w:r>
           <w:rPr>
             <w:rStyle w:val="Hyperlink"/>
@@ -8826,7 +9060,7 @@
       <w:r>
         <w:t xml:space="preserve">, 3. </w:t>
       </w:r>
-      <w:hyperlink r:id="rId47" w:history="1">
+      <w:hyperlink r:id="rId50" w:history="1">
         <w:r>
           <w:rPr>
             <w:rStyle w:val="Hyperlink"/>
@@ -8856,7 +9090,7 @@
       <w:r>
         <w:t xml:space="preserve">, 148(10), 02522006. </w:t>
       </w:r>
-      <w:hyperlink r:id="rId48" w:history="1">
+      <w:hyperlink r:id="rId51" w:history="1">
         <w:r>
           <w:rPr>
             <w:rStyle w:val="Hyperlink"/>
@@ -8877,7 +9111,7 @@
       <w:r>
         <w:t xml:space="preserve">Schmidt, J. C., Kraft, M., Tuzlak, D., and Walker, A. (2016). "Fill Mead First: a technical assessment." Utah State University, Logan, Utah. </w:t>
       </w:r>
-      <w:hyperlink r:id="rId49" w:history="1">
+      <w:hyperlink r:id="rId52" w:history="1">
         <w:r>
           <w:rPr>
             <w:rStyle w:val="Hyperlink"/>
@@ -8898,7 +9132,7 @@
       <w:r>
         <w:t xml:space="preserve">Ten Tribes Partnership. (2018). "Colorado River Basin  Ten Tribes Partnership Tribal Water Study." U.S. Department of the Interior, Bureau of Reclamation, Ten Tribes Partnership. </w:t>
       </w:r>
-      <w:hyperlink r:id="rId50" w:history="1">
+      <w:hyperlink r:id="rId53" w:history="1">
         <w:r>
           <w:rPr>
             <w:rStyle w:val="Hyperlink"/>
@@ -8928,7 +9162,7 @@
       <w:r>
         <w:t xml:space="preserve">. </w:t>
       </w:r>
-      <w:hyperlink r:id="rId51" w:history="1">
+      <w:hyperlink r:id="rId54" w:history="1">
         <w:r>
           <w:rPr>
             <w:rStyle w:val="Hyperlink"/>
@@ -8958,7 +9192,7 @@
       <w:r>
         <w:t xml:space="preserve">. </w:t>
       </w:r>
-      <w:hyperlink r:id="rId52" w:history="1">
+      <w:hyperlink r:id="rId55" w:history="1">
         <w:r>
           <w:rPr>
             <w:rStyle w:val="Hyperlink"/>
@@ -8979,7 +9213,7 @@
       <w:r>
         <w:t xml:space="preserve">USBR. (2012). "Colorado River Basin Water Supply and Demand Study." U.S. Department of Interior, Bureau of Reclamation, Washington, D.C., </w:t>
       </w:r>
-      <w:hyperlink r:id="rId53" w:history="1">
+      <w:hyperlink r:id="rId56" w:history="1">
         <w:r>
           <w:rPr>
             <w:rStyle w:val="Hyperlink"/>
@@ -9000,7 +9234,7 @@
       <w:r>
         <w:t xml:space="preserve">USBR. (2019). "Agreement Concerning Colorado River Drought Contingency Management and Operations." U.S. Bureau of Reclamation, Washington, DC. </w:t>
       </w:r>
-      <w:hyperlink r:id="rId54" w:history="1">
+      <w:hyperlink r:id="rId57" w:history="1">
         <w:r>
           <w:rPr>
             <w:rStyle w:val="Hyperlink"/>
@@ -9021,7 +9255,7 @@
       <w:r>
         <w:t xml:space="preserve">USBR. (2020). "Review of the Colorado River Interim Guidelines for Lower Basin Shortages and Coordinated Operations for Lake Powell and Lake Mead." U.S. Bureau of Reclamation, U.S. Department of Interior. </w:t>
       </w:r>
-      <w:hyperlink r:id="rId55" w:history="1">
+      <w:hyperlink r:id="rId58" w:history="1">
         <w:r>
           <w:rPr>
             <w:rStyle w:val="Hyperlink"/>
@@ -9042,7 +9276,7 @@
       <w:r>
         <w:t xml:space="preserve">USBR. (2021a). "Boulder Canyon Operations Office - Program and Activities: Water Accounting Reports." U.S. Bureau of Reclamation. </w:t>
       </w:r>
-      <w:hyperlink r:id="rId56" w:history="1">
+      <w:hyperlink r:id="rId59" w:history="1">
         <w:r>
           <w:rPr>
             <w:rStyle w:val="Hyperlink"/>
@@ -9063,7 +9297,7 @@
       <w:r>
         <w:t xml:space="preserve">USBR. (2021b). "Lake Mead at Hoover Dam, End of Month Elevation." Lower Colorado River Operations, U.S. Buruea of Reclamation, </w:t>
       </w:r>
-      <w:hyperlink r:id="rId57" w:history="1">
+      <w:hyperlink r:id="rId60" w:history="1">
         <w:r>
           <w:rPr>
             <w:rStyle w:val="Hyperlink"/>
@@ -9084,7 +9318,7 @@
       <w:r>
         <w:t xml:space="preserve">USBR. (2021c). "Pilot System Conservation Program." U.S. Bureau of Reclamation, </w:t>
       </w:r>
-      <w:hyperlink r:id="rId58" w:history="1">
+      <w:hyperlink r:id="rId61" w:history="1">
         <w:r>
           <w:rPr>
             <w:rStyle w:val="Hyperlink"/>
@@ -9105,7 +9339,7 @@
       <w:r>
         <w:t xml:space="preserve">USBR. (2023a). "Integrated Technical Education Workgroup." Reclamation, </w:t>
       </w:r>
-      <w:hyperlink r:id="rId59" w:history="1">
+      <w:hyperlink r:id="rId62" w:history="1">
         <w:r>
           <w:rPr>
             <w:rStyle w:val="Hyperlink"/>
@@ -9126,7 +9360,7 @@
       <w:r>
         <w:t xml:space="preserve">USBR. (2023b). "Post-2026 Colorado River Reservoir Operational Strategies for Lake Powell and Lake Mead: Summary of the Federal Register Notice Input Received." Reclamation, </w:t>
       </w:r>
-      <w:hyperlink r:id="rId60" w:history="1">
+      <w:hyperlink r:id="rId63" w:history="1">
         <w:r>
           <w:rPr>
             <w:rStyle w:val="Hyperlink"/>
@@ -9147,7 +9381,7 @@
       <w:r>
         <w:t xml:space="preserve">USGS. (2016). "Colorado River Basin map." U.S. Geological Survey. </w:t>
       </w:r>
-      <w:hyperlink r:id="rId61" w:history="1">
+      <w:hyperlink r:id="rId64" w:history="1">
         <w:r>
           <w:rPr>
             <w:rStyle w:val="Hyperlink"/>
@@ -9168,7 +9402,7 @@
       <w:r>
         <w:t xml:space="preserve">Wheeler, K. G., Schmidt, J. C., and Rosenberg, D. E. (2019). "Water Resource Modelling of the Colorado River – Present and Future Strategies." Center for Colorado River Studies, Utah State University, Logan, Utah. </w:t>
       </w:r>
-      <w:hyperlink r:id="rId62" w:history="1">
+      <w:hyperlink r:id="rId65" w:history="1">
         <w:r>
           <w:rPr>
             <w:rStyle w:val="Hyperlink"/>
@@ -9197,7 +9431,7 @@
       <w:r>
         <w:t xml:space="preserve">, 37(4), 913-929. </w:t>
       </w:r>
-      <w:hyperlink r:id="rId63" w:history="1">
+      <w:hyperlink r:id="rId66" w:history="1">
         <w:r>
           <w:rPr>
             <w:rStyle w:val="Hyperlink"/>
@@ -9223,8 +9457,8 @@
       </w:r>
     </w:p>
     <w:sectPr>
-      <w:headerReference w:type="default" r:id="rId64"/>
-      <w:footerReference w:type="default" r:id="rId65"/>
+      <w:headerReference w:type="default" r:id="rId67"/>
+      <w:footerReference w:type="default" r:id="rId68"/>
       <w:pgSz w:w="12240" w:h="15840"/>
       <w:pgMar w:top="1440" w:right="1440" w:bottom="1440" w:left="1440" w:header="720" w:footer="720" w:gutter="0"/>
       <w:cols w:space="720"/>
@@ -15567,6 +15801,184 @@
     </w:lvl>
   </w:abstractNum>
   <w:abstractNum w:abstractNumId="60" w15:restartNumberingAfterBreak="0">
+    <w:nsid w:val="78122CCA"/>
+    <w:multiLevelType w:val="hybridMultilevel"/>
+    <w:tmpl w:val="7AB03658"/>
+    <w:lvl w:ilvl="0" w:tplc="0409000F">
+      <w:start w:val="1"/>
+      <w:numFmt w:val="decimal"/>
+      <w:lvlText w:val="%1."/>
+      <w:lvlJc w:val="left"/>
+      <w:pPr>
+        <w:ind w:left="720" w:hanging="360"/>
+      </w:pPr>
+      <w:rPr>
+        <w:rFonts w:hint="default"/>
+      </w:rPr>
+    </w:lvl>
+    <w:lvl w:ilvl="1" w:tplc="04090019" w:tentative="1">
+      <w:start w:val="1"/>
+      <w:numFmt w:val="lowerLetter"/>
+      <w:lvlText w:val="%2."/>
+      <w:lvlJc w:val="left"/>
+      <w:pPr>
+        <w:ind w:left="1440" w:hanging="360"/>
+      </w:pPr>
+    </w:lvl>
+    <w:lvl w:ilvl="2" w:tplc="0409001B" w:tentative="1">
+      <w:start w:val="1"/>
+      <w:numFmt w:val="lowerRoman"/>
+      <w:lvlText w:val="%3."/>
+      <w:lvlJc w:val="right"/>
+      <w:pPr>
+        <w:ind w:left="2160" w:hanging="180"/>
+      </w:pPr>
+    </w:lvl>
+    <w:lvl w:ilvl="3" w:tplc="0409000F" w:tentative="1">
+      <w:start w:val="1"/>
+      <w:numFmt w:val="decimal"/>
+      <w:lvlText w:val="%4."/>
+      <w:lvlJc w:val="left"/>
+      <w:pPr>
+        <w:ind w:left="2880" w:hanging="360"/>
+      </w:pPr>
+    </w:lvl>
+    <w:lvl w:ilvl="4" w:tplc="04090019" w:tentative="1">
+      <w:start w:val="1"/>
+      <w:numFmt w:val="lowerLetter"/>
+      <w:lvlText w:val="%5."/>
+      <w:lvlJc w:val="left"/>
+      <w:pPr>
+        <w:ind w:left="3600" w:hanging="360"/>
+      </w:pPr>
+    </w:lvl>
+    <w:lvl w:ilvl="5" w:tplc="0409001B" w:tentative="1">
+      <w:start w:val="1"/>
+      <w:numFmt w:val="lowerRoman"/>
+      <w:lvlText w:val="%6."/>
+      <w:lvlJc w:val="right"/>
+      <w:pPr>
+        <w:ind w:left="4320" w:hanging="180"/>
+      </w:pPr>
+    </w:lvl>
+    <w:lvl w:ilvl="6" w:tplc="0409000F" w:tentative="1">
+      <w:start w:val="1"/>
+      <w:numFmt w:val="decimal"/>
+      <w:lvlText w:val="%7."/>
+      <w:lvlJc w:val="left"/>
+      <w:pPr>
+        <w:ind w:left="5040" w:hanging="360"/>
+      </w:pPr>
+    </w:lvl>
+    <w:lvl w:ilvl="7" w:tplc="04090019" w:tentative="1">
+      <w:start w:val="1"/>
+      <w:numFmt w:val="lowerLetter"/>
+      <w:lvlText w:val="%8."/>
+      <w:lvlJc w:val="left"/>
+      <w:pPr>
+        <w:ind w:left="5760" w:hanging="360"/>
+      </w:pPr>
+    </w:lvl>
+    <w:lvl w:ilvl="8" w:tplc="0409001B" w:tentative="1">
+      <w:start w:val="1"/>
+      <w:numFmt w:val="lowerRoman"/>
+      <w:lvlText w:val="%9."/>
+      <w:lvlJc w:val="right"/>
+      <w:pPr>
+        <w:ind w:left="6480" w:hanging="180"/>
+      </w:pPr>
+    </w:lvl>
+  </w:abstractNum>
+  <w:abstractNum w:abstractNumId="61" w15:restartNumberingAfterBreak="0">
+    <w:nsid w:val="7C546E9E"/>
+    <w:multiLevelType w:val="hybridMultilevel"/>
+    <w:tmpl w:val="C12EA2EC"/>
+    <w:lvl w:ilvl="0" w:tplc="0409000F">
+      <w:start w:val="1"/>
+      <w:numFmt w:val="decimal"/>
+      <w:lvlText w:val="%1."/>
+      <w:lvlJc w:val="left"/>
+      <w:pPr>
+        <w:ind w:left="720" w:hanging="360"/>
+      </w:pPr>
+      <w:rPr>
+        <w:rFonts w:hint="default"/>
+      </w:rPr>
+    </w:lvl>
+    <w:lvl w:ilvl="1" w:tplc="04090019" w:tentative="1">
+      <w:start w:val="1"/>
+      <w:numFmt w:val="lowerLetter"/>
+      <w:lvlText w:val="%2."/>
+      <w:lvlJc w:val="left"/>
+      <w:pPr>
+        <w:ind w:left="1440" w:hanging="360"/>
+      </w:pPr>
+    </w:lvl>
+    <w:lvl w:ilvl="2" w:tplc="0409001B" w:tentative="1">
+      <w:start w:val="1"/>
+      <w:numFmt w:val="lowerRoman"/>
+      <w:lvlText w:val="%3."/>
+      <w:lvlJc w:val="right"/>
+      <w:pPr>
+        <w:ind w:left="2160" w:hanging="180"/>
+      </w:pPr>
+    </w:lvl>
+    <w:lvl w:ilvl="3" w:tplc="0409000F" w:tentative="1">
+      <w:start w:val="1"/>
+      <w:numFmt w:val="decimal"/>
+      <w:lvlText w:val="%4."/>
+      <w:lvlJc w:val="left"/>
+      <w:pPr>
+        <w:ind w:left="2880" w:hanging="360"/>
+      </w:pPr>
+    </w:lvl>
+    <w:lvl w:ilvl="4" w:tplc="04090019" w:tentative="1">
+      <w:start w:val="1"/>
+      <w:numFmt w:val="lowerLetter"/>
+      <w:lvlText w:val="%5."/>
+      <w:lvlJc w:val="left"/>
+      <w:pPr>
+        <w:ind w:left="3600" w:hanging="360"/>
+      </w:pPr>
+    </w:lvl>
+    <w:lvl w:ilvl="5" w:tplc="0409001B" w:tentative="1">
+      <w:start w:val="1"/>
+      <w:numFmt w:val="lowerRoman"/>
+      <w:lvlText w:val="%6."/>
+      <w:lvlJc w:val="right"/>
+      <w:pPr>
+        <w:ind w:left="4320" w:hanging="180"/>
+      </w:pPr>
+    </w:lvl>
+    <w:lvl w:ilvl="6" w:tplc="0409000F" w:tentative="1">
+      <w:start w:val="1"/>
+      <w:numFmt w:val="decimal"/>
+      <w:lvlText w:val="%7."/>
+      <w:lvlJc w:val="left"/>
+      <w:pPr>
+        <w:ind w:left="5040" w:hanging="360"/>
+      </w:pPr>
+    </w:lvl>
+    <w:lvl w:ilvl="7" w:tplc="04090019" w:tentative="1">
+      <w:start w:val="1"/>
+      <w:numFmt w:val="lowerLetter"/>
+      <w:lvlText w:val="%8."/>
+      <w:lvlJc w:val="left"/>
+      <w:pPr>
+        <w:ind w:left="5760" w:hanging="360"/>
+      </w:pPr>
+    </w:lvl>
+    <w:lvl w:ilvl="8" w:tplc="0409001B" w:tentative="1">
+      <w:start w:val="1"/>
+      <w:numFmt w:val="lowerRoman"/>
+      <w:lvlText w:val="%9."/>
+      <w:lvlJc w:val="right"/>
+      <w:pPr>
+        <w:ind w:left="6480" w:hanging="180"/>
+      </w:pPr>
+    </w:lvl>
+  </w:abstractNum>
+  <w:abstractNum w:abstractNumId="62" w15:restartNumberingAfterBreak="0">
     <w:nsid w:val="7D335139"/>
     <w:multiLevelType w:val="hybridMultilevel"/>
     <w:tmpl w:val="7894400A"/>
@@ -15827,7 +16239,7 @@
     <w:abstractNumId w:val="44"/>
   </w:num>
   <w:num w:numId="50" w16cid:durableId="360134165">
-    <w:abstractNumId w:val="60"/>
+    <w:abstractNumId w:val="62"/>
   </w:num>
   <w:num w:numId="51" w16cid:durableId="990212482">
     <w:abstractNumId w:val="28"/>
@@ -15861,6 +16273,12 @@
   </w:num>
   <w:num w:numId="61" w16cid:durableId="1663267235">
     <w:abstractNumId w:val="42"/>
+  </w:num>
+  <w:num w:numId="62" w16cid:durableId="1798137640">
+    <w:abstractNumId w:val="60"/>
+  </w:num>
+  <w:num w:numId="63" w16cid:durableId="1319917892">
+    <w:abstractNumId w:val="61"/>
   </w:num>
 </w:numbering>
 </file>
@@ -16495,7 +16913,6 @@
   <w:style w:type="character" w:default="1" w:styleId="DefaultParagraphFont">
     <w:name w:val="Default Paragraph Font"/>
     <w:uiPriority w:val="1"/>
-    <w:semiHidden/>
     <w:unhideWhenUsed/>
   </w:style>
   <w:style w:type="table" w:default="1" w:styleId="TableNormal">

</xml_diff>

<commit_message>
Change key ideas in model guide to header 1
</commit_message>
<xml_diff>
--- a/LakeMeadWaterBankDivideInflow/ModelGuide/ModelGuide-LakeMeadWaterBank.docx
+++ b/LakeMeadWaterBankDivideInflow/ModelGuide/ModelGuide-LakeMeadWaterBank.docx
@@ -344,9 +344,10 @@
     <w:p/>
     <w:p>
       <w:pPr>
-        <w:pStyle w:val="Header1-Non-Numbered"/>
-      </w:pPr>
-      <w:r>
+        <w:pStyle w:val="Heading1"/>
+      </w:pPr>
+      <w:r>
+        <w:lastRenderedPageBreak/>
         <w:t>Key Model Ideas</w:t>
       </w:r>
     </w:p>
@@ -375,6 +376,9 @@
         <w:ind w:left="1440"/>
       </w:pPr>
       <w:r>
+        <w:rPr>
+          <w:noProof/>
+        </w:rPr>
         <w:drawing>
           <wp:inline distT="0" distB="0" distL="0" distR="0" wp14:anchorId="75F8CEC3" wp14:editId="3480FC8B">
             <wp:extent cx="3562487" cy="2452255"/>
@@ -413,11 +417,10 @@
       </w:r>
     </w:p>
     <w:p>
-      <w:r>
-        <w:br w:type="page"/>
-      </w:r>
-    </w:p>
-    <w:p/>
+      <w:pPr>
+        <w:pStyle w:val="ListParagraph"/>
+      </w:pPr>
+    </w:p>
     <w:p>
       <w:pPr>
         <w:pStyle w:val="ListParagraph"/>
@@ -431,14 +434,7 @@
           <w:b/>
           <w:bCs/>
         </w:rPr>
-        <w:t>Each user manages all their available water not just prior conserved water</w:t>
-      </w:r>
-      <w:r>
-        <w:rPr>
-          <w:b/>
-          <w:bCs/>
-        </w:rPr>
-        <w:t>.</w:t>
+        <w:t>Each user manages all their available water not just prior conserved water.</w:t>
       </w:r>
     </w:p>
     <w:p>
@@ -446,6 +442,9 @@
         <w:jc w:val="center"/>
       </w:pPr>
       <w:r>
+        <w:rPr>
+          <w:noProof/>
+        </w:rPr>
         <w:drawing>
           <wp:inline distT="0" distB="0" distL="0" distR="0" wp14:anchorId="5BA73C4F" wp14:editId="1E33DF43">
             <wp:extent cx="4963886" cy="994899"/>
@@ -515,6 +514,9 @@
         <w:jc w:val="center"/>
       </w:pPr>
       <w:r>
+        <w:rPr>
+          <w:noProof/>
+        </w:rPr>
         <w:drawing>
           <wp:inline distT="0" distB="0" distL="0" distR="0" wp14:anchorId="0C04F2FE" wp14:editId="4D40D349">
             <wp:extent cx="3348461" cy="1736120"/>
@@ -552,7 +554,6 @@
         </w:drawing>
       </w:r>
     </w:p>
-    <w:p/>
     <w:p>
       <w:r>
         <w:t>Th</w:t>
@@ -599,6 +600,7 @@
     </w:p>
     <w:p>
       <w:r>
+        <w:lastRenderedPageBreak/>
         <w:t>Find quick links to</w:t>
       </w:r>
       <w:r>
@@ -2308,6 +2310,7 @@
           </w:tcPr>
           <w:p>
             <w:r>
+              <w:lastRenderedPageBreak/>
               <w:t>Mexic</w:t>
             </w:r>
             <w:r>
@@ -16913,6 +16916,7 @@
   <w:style w:type="character" w:default="1" w:styleId="DefaultParagraphFont">
     <w:name w:val="Default Paragraph Font"/>
     <w:uiPriority w:val="1"/>
+    <w:semiHidden/>
     <w:unhideWhenUsed/>
   </w:style>
   <w:style w:type="table" w:default="1" w:styleId="TableNormal">

</xml_diff>

<commit_message>
Add role player names after user in the dashboards
</commit_message>
<xml_diff>
--- a/LakeMeadWaterBankDivideInflow/ModelGuide/ModelGuide-LakeMeadWaterBank.docx
+++ b/LakeMeadWaterBankDivideInflow/ModelGuide/ModelGuide-LakeMeadWaterBank.docx
@@ -3407,7 +3407,13 @@
     </w:p>
     <w:p>
       <w:r>
-        <w:t xml:space="preserve">The Reclamation user decides the Lake Mead elevation to protect against further drawdown. An elevation of </w:t>
+        <w:t>The Reclamation user decides the Lake Mead elevation</w:t>
+      </w:r>
+      <w:r>
+        <w:t>/volume</w:t>
+      </w:r>
+      <w:r>
+        <w:t xml:space="preserve"> to protect against further drawdown. An elevation of </w:t>
       </w:r>
       <w:r>
         <w:t xml:space="preserve">1,020 feet </w:t>
@@ -3443,11 +3449,11 @@
         <w:t xml:space="preserve">. </w:t>
       </w:r>
       <w:r>
-        <w:t xml:space="preserve">More recently there has been discussion to lower </w:t>
+        <w:t xml:space="preserve">More recently there has been </w:t>
       </w:r>
       <w:r>
         <w:lastRenderedPageBreak/>
-        <w:t xml:space="preserve">the protect elevation to 1,000 feet </w:t>
+        <w:t xml:space="preserve">discussion to lower the protect elevation to 1,000 feet </w:t>
       </w:r>
       <w:r>
         <w:fldChar w:fldCharType="begin"/>
@@ -3468,7 +3474,19 @@
         <w:fldChar w:fldCharType="end"/>
       </w:r>
       <w:r>
-        <w:t>. The Lake Mead Water Bank maintains the protection elevation because the Reclamation user is always assigned a share of inflow that exactly equals the account’s share of evaporation</w:t>
+        <w:t xml:space="preserve">. </w:t>
+      </w:r>
+      <w:r>
+        <w:t>The model maintains the Protection elevation/volume</w:t>
+      </w:r>
+      <w:r>
+        <w:t xml:space="preserve"> because the Reclamation user is always assigned a share of inflow that exactly equals </w:t>
+      </w:r>
+      <w:r>
+        <w:t>its</w:t>
+      </w:r>
+      <w:r>
+        <w:t xml:space="preserve"> share of evaporation</w:t>
       </w:r>
       <w:r>
         <w:t>.</w:t>
@@ -3509,7 +3527,19 @@
         <w:t>(Figure 1, light and medium blue fills labeled Water Conservation Accounts and Public Pool)</w:t>
       </w:r>
       <w:r>
-        <w:t>. The Storage above the Protect Zone represents the active storage that can be assigned to user accounts (see Row 35).</w:t>
+        <w:t xml:space="preserve">. The Storage above the Protect Zone represents the active storage that can be assigned to </w:t>
+      </w:r>
+      <w:r>
+        <w:t xml:space="preserve">other </w:t>
+      </w:r>
+      <w:r>
+        <w:t>user</w:t>
+      </w:r>
+      <w:r>
+        <w:t>s</w:t>
+      </w:r>
+      <w:r>
+        <w:t xml:space="preserve"> (see Row 35).</w:t>
       </w:r>
     </w:p>
     <w:p/>
@@ -3529,7 +3559,13 @@
         <w:t>This entry is the sum of all existing water conservation program account balances</w:t>
       </w:r>
       <w:r>
-        <w:t xml:space="preserve"> (Figure 1</w:t>
+        <w:t xml:space="preserve"> </w:t>
+      </w:r>
+      <w:r>
+        <w:t xml:space="preserve">from 2007 to present </w:t>
+      </w:r>
+      <w:r>
+        <w:t>(Figure 1</w:t>
       </w:r>
       <w:r>
         <w:t>, light blue fill</w:t>
@@ -3701,10 +3737,19 @@
         <w:t>This storage is calculated as the Lake Mead storage above the protection zone (Cell C21) minus the total water conservation program balances (Cell C21</w:t>
       </w:r>
       <w:r>
-        <w:t>; Blue Public pool in Figure 2</w:t>
-      </w:r>
-      <w:r>
-        <w:t>). This storage represents additional storage that may be allocated to the Lower Basin states or other users (see Step 3 Split storage in Row 35</w:t>
+        <w:t xml:space="preserve">; Blue Public pool in Figure </w:t>
+      </w:r>
+      <w:r>
+        <w:t>1</w:t>
+      </w:r>
+      <w:r>
+        <w:t>). This storage represents additional storage that may be allocated to the Lower Basin states or other users</w:t>
+      </w:r>
+      <w:r>
+        <w:t xml:space="preserve"> such as Tribal Nations of the Lower Basin</w:t>
+      </w:r>
+      <w:r>
+        <w:t xml:space="preserve"> (see Step 3 Split storage in Row 35</w:t>
       </w:r>
       <w:r>
         <w:t>)</w:t>
@@ -3727,7 +3772,6 @@
           <w:b/>
           <w:bCs/>
         </w:rPr>
-        <w:lastRenderedPageBreak/>
         <w:t>(vi</w:t>
       </w:r>
       <w:r>
@@ -3764,6 +3808,7 @@
     </w:p>
     <w:p>
       <w:r>
+        <w:lastRenderedPageBreak/>
         <w:t xml:space="preserve">This cell (B24) indicates the percentage of </w:t>
       </w:r>
       <w:r>

</xml_diff>

<commit_message>
Add recent historical use to model guide
</commit_message>
<xml_diff>
--- a/LakeMeadWaterBankDivideInflow/ModelGuide/ModelGuide-LakeMeadWaterBank.docx
+++ b/LakeMeadWaterBankDivideInflow/ModelGuide/ModelGuide-LakeMeadWaterBank.docx
@@ -1851,7 +1851,15 @@
               <w:t>4.4</w:t>
             </w:r>
             <w:r>
-              <w:t xml:space="preserve"> maf per year </w:t>
+              <w:t xml:space="preserve"> </w:t>
+            </w:r>
+            <w:proofErr w:type="spellStart"/>
+            <w:r>
+              <w:t>maf</w:t>
+            </w:r>
+            <w:proofErr w:type="spellEnd"/>
+            <w:r>
+              <w:t xml:space="preserve"> per year </w:t>
             </w:r>
             <w:r>
               <w:t>as Lake Mead level decline</w:t>
@@ -1892,12 +1900,21 @@
             <w:r>
               <w:t xml:space="preserve">cutback schedule in </w:t>
             </w:r>
+            <w:proofErr w:type="spellStart"/>
             <w:r>
               <w:rPr>
                 <w:i/>
                 <w:iCs/>
               </w:rPr>
-              <w:t xml:space="preserve">MandatoryConservation </w:t>
+              <w:t>MandatoryConservation</w:t>
+            </w:r>
+            <w:proofErr w:type="spellEnd"/>
+            <w:r>
+              <w:rPr>
+                <w:i/>
+                <w:iCs/>
+              </w:rPr>
+              <w:t xml:space="preserve"> </w:t>
             </w:r>
             <w:r>
               <w:t>sheet.</w:t>
@@ -1909,7 +1926,15 @@
               <w:t>These values ex</w:t>
             </w:r>
             <w:r>
-              <w:t xml:space="preserve">clude 0.95 maf </w:t>
+              <w:t xml:space="preserve">clude 0.95 </w:t>
+            </w:r>
+            <w:proofErr w:type="spellStart"/>
+            <w:r>
+              <w:t>maf</w:t>
+            </w:r>
+            <w:proofErr w:type="spellEnd"/>
+            <w:r>
+              <w:t xml:space="preserve"> </w:t>
             </w:r>
             <w:r>
               <w:t xml:space="preserve">per year </w:t>
@@ -2049,7 +2074,15 @@
               <w:ind w:left="161" w:hanging="180"/>
             </w:pPr>
             <w:r>
-              <w:t xml:space="preserve">Continue mandatory conservation and cutback from 2.8 maf per year as Lake Mead level declines from 1,090 to 1,025 feet </w:t>
+              <w:t xml:space="preserve">Continue mandatory conservation and cutback from 2.8 </w:t>
+            </w:r>
+            <w:proofErr w:type="spellStart"/>
+            <w:r>
+              <w:t>maf</w:t>
+            </w:r>
+            <w:proofErr w:type="spellEnd"/>
+            <w:r>
+              <w:t xml:space="preserve"> per year as Lake Mead level declines from 1,090 to 1,025 feet </w:t>
             </w:r>
             <w:r>
               <w:fldChar w:fldCharType="begin"/>
@@ -2072,15 +2105,32 @@
             <w:r>
               <w:t xml:space="preserve">. See cutback schedule in </w:t>
             </w:r>
+            <w:proofErr w:type="spellStart"/>
             <w:r>
               <w:rPr>
                 <w:i/>
                 <w:iCs/>
               </w:rPr>
-              <w:t xml:space="preserve">MandatoryConservation </w:t>
-            </w:r>
-            <w:r>
-              <w:t>sheet. These values exclude 0.95 maf per year of use by First Nations in the Lower Basin.</w:t>
+              <w:t>MandatoryConservation</w:t>
+            </w:r>
+            <w:proofErr w:type="spellEnd"/>
+            <w:r>
+              <w:rPr>
+                <w:i/>
+                <w:iCs/>
+              </w:rPr>
+              <w:t xml:space="preserve"> </w:t>
+            </w:r>
+            <w:r>
+              <w:t xml:space="preserve">sheet. These values exclude 0.95 </w:t>
+            </w:r>
+            <w:proofErr w:type="spellStart"/>
+            <w:r>
+              <w:t>maf</w:t>
+            </w:r>
+            <w:proofErr w:type="spellEnd"/>
+            <w:r>
+              <w:t xml:space="preserve"> per year of use by First Nations in the Lower Basin.</w:t>
             </w:r>
           </w:p>
           <w:p>
@@ -2204,7 +2254,15 @@
               <w:ind w:left="161" w:hanging="180"/>
             </w:pPr>
             <w:r>
-              <w:t xml:space="preserve">Continue mandatory conservation and cutback from 0.3 maf per year as Lake Mead level declines from 1,090 to 1,025 feet </w:t>
+              <w:t xml:space="preserve">Continue mandatory conservation and cutback from 0.3 </w:t>
+            </w:r>
+            <w:proofErr w:type="spellStart"/>
+            <w:r>
+              <w:t>maf</w:t>
+            </w:r>
+            <w:proofErr w:type="spellEnd"/>
+            <w:r>
+              <w:t xml:space="preserve"> per year as Lake Mead level declines from 1,090 to 1,025 feet </w:t>
             </w:r>
             <w:r>
               <w:fldChar w:fldCharType="begin"/>
@@ -2227,16 +2285,33 @@
             <w:r>
               <w:t xml:space="preserve">. See cutback schedule in </w:t>
             </w:r>
+            <w:proofErr w:type="spellStart"/>
             <w:r>
               <w:rPr>
                 <w:i/>
                 <w:iCs/>
               </w:rPr>
-              <w:t xml:space="preserve">MandatoryConservation </w:t>
+              <w:t>MandatoryConservation</w:t>
+            </w:r>
+            <w:proofErr w:type="spellEnd"/>
+            <w:r>
+              <w:rPr>
+                <w:i/>
+                <w:iCs/>
+              </w:rPr>
+              <w:t xml:space="preserve"> </w:t>
             </w:r>
             <w:r>
               <w:lastRenderedPageBreak/>
-              <w:t>sheet. These values exclude 0.95 maf per year of use by First Nations in the Lower Basin.</w:t>
+              <w:t xml:space="preserve">sheet. These values exclude 0.95 </w:t>
+            </w:r>
+            <w:proofErr w:type="spellStart"/>
+            <w:r>
+              <w:t>maf</w:t>
+            </w:r>
+            <w:proofErr w:type="spellEnd"/>
+            <w:r>
+              <w:t xml:space="preserve"> per year of use by First Nations in the Lower Basin.</w:t>
             </w:r>
           </w:p>
           <w:p>
@@ -2349,7 +2424,15 @@
               <w:t xml:space="preserve">Continue mandatory conservation </w:t>
             </w:r>
             <w:r>
-              <w:t xml:space="preserve">and cutback from 1.5 maf per year </w:t>
+              <w:t xml:space="preserve">and cutback from 1.5 </w:t>
+            </w:r>
+            <w:proofErr w:type="spellStart"/>
+            <w:r>
+              <w:t>maf</w:t>
+            </w:r>
+            <w:proofErr w:type="spellEnd"/>
+            <w:r>
+              <w:t xml:space="preserve"> per year </w:t>
             </w:r>
             <w:r>
               <w:t xml:space="preserve">as Lake Mead levels decline </w:t>
@@ -2375,12 +2458,21 @@
             <w:r>
               <w:t xml:space="preserve">. See </w:t>
             </w:r>
+            <w:proofErr w:type="spellStart"/>
             <w:r>
               <w:rPr>
                 <w:i/>
                 <w:iCs/>
               </w:rPr>
-              <w:t xml:space="preserve">MandatoryConservation </w:t>
+              <w:t>MandatoryConservation</w:t>
+            </w:r>
+            <w:proofErr w:type="spellEnd"/>
+            <w:r>
+              <w:rPr>
+                <w:i/>
+                <w:iCs/>
+              </w:rPr>
+              <w:t xml:space="preserve"> </w:t>
             </w:r>
             <w:r>
               <w:t>sheet.</w:t>
@@ -2681,7 +2773,15 @@
         <w:t>assign</w:t>
       </w:r>
       <w:r>
-        <w:t xml:space="preserve"> 0.95 maf of settled water rights </w:t>
+        <w:t xml:space="preserve"> 0.95 </w:t>
+      </w:r>
+      <w:proofErr w:type="spellStart"/>
+      <w:r>
+        <w:t>maf</w:t>
+      </w:r>
+      <w:proofErr w:type="spellEnd"/>
+      <w:r>
+        <w:t xml:space="preserve"> of settled water rights </w:t>
       </w:r>
       <w:r>
         <w:t>to Arizona and California</w:t>
@@ -2852,14 +2952,32 @@
           <w:b/>
           <w:bCs/>
         </w:rPr>
-        <w:t>(i) E</w:t>
-      </w:r>
+        <w:t>(</w:t>
+      </w:r>
+      <w:proofErr w:type="spellStart"/>
       <w:r>
         <w:rPr>
           <w:rStyle w:val="Heading3Char"/>
           <w:b/>
           <w:bCs/>
         </w:rPr>
+        <w:t>i</w:t>
+      </w:r>
+      <w:proofErr w:type="spellEnd"/>
+      <w:r>
+        <w:rPr>
+          <w:rStyle w:val="Heading3Char"/>
+          <w:b/>
+          <w:bCs/>
+        </w:rPr>
+        <w:t>) E</w:t>
+      </w:r>
+      <w:r>
+        <w:rPr>
+          <w:rStyle w:val="Heading3Char"/>
+          <w:b/>
+          <w:bCs/>
+        </w:rPr>
         <w:t>vaporation rates</w:t>
       </w:r>
       <w:bookmarkEnd w:id="1"/>
@@ -2947,7 +3065,15 @@
         <w:t>s on</w:t>
       </w:r>
       <w:r>
-        <w:t xml:space="preserve"> Lake Mead evaporation rates for a five year study for Lake Mead draw down saw variations of 0.25 maf </w:t>
+        <w:t xml:space="preserve"> Lake Mead evaporation rates for a five year study for Lake Mead draw down saw variations of 0.25 </w:t>
+      </w:r>
+      <w:proofErr w:type="spellStart"/>
+      <w:r>
+        <w:t>maf</w:t>
+      </w:r>
+      <w:proofErr w:type="spellEnd"/>
+      <w:r>
+        <w:t xml:space="preserve"> </w:t>
       </w:r>
       <w:r>
         <w:t xml:space="preserve">or less </w:t>
@@ -4001,6 +4127,7 @@
       <w:r>
         <w:t xml:space="preserve"> and the associated calculations are also shown in the </w:t>
       </w:r>
+      <w:proofErr w:type="spellStart"/>
       <w:r>
         <w:rPr>
           <w:b/>
@@ -4008,6 +4135,7 @@
         </w:rPr>
         <w:t>TribalWater</w:t>
       </w:r>
+      <w:proofErr w:type="spellEnd"/>
       <w:r>
         <w:t xml:space="preserve"> worksheet within the Excel model file.</w:t>
       </w:r>
@@ -4638,7 +4766,23 @@
         <w:t>)</w:t>
       </w:r>
       <w:r>
-        <w:t xml:space="preserve"> with the preponderance of inflows between 9 and 10 maf per year (corresponding to a Lake Powell release between 8.23 and 9 maf per year</w:t>
+        <w:t xml:space="preserve"> with the preponderance of inflows between 9 and 10 </w:t>
+      </w:r>
+      <w:proofErr w:type="spellStart"/>
+      <w:r>
+        <w:t>maf</w:t>
+      </w:r>
+      <w:proofErr w:type="spellEnd"/>
+      <w:r>
+        <w:t xml:space="preserve"> per year (corresponding to a Lake Powell release between 8.23 and 9 </w:t>
+      </w:r>
+      <w:proofErr w:type="spellStart"/>
+      <w:r>
+        <w:t>maf</w:t>
+      </w:r>
+      <w:proofErr w:type="spellEnd"/>
+      <w:r>
+        <w:t xml:space="preserve"> per year</w:t>
       </w:r>
       <w:r>
         <w:t xml:space="preserve">; Figure </w:t>
@@ -5697,7 +5841,15 @@
         <w:t xml:space="preserve"> product of </w:t>
       </w:r>
       <w:r>
-        <w:t>(i)</w:t>
+        <w:t>(</w:t>
+      </w:r>
+      <w:proofErr w:type="spellStart"/>
+      <w:r>
+        <w:t>i</w:t>
+      </w:r>
+      <w:proofErr w:type="spellEnd"/>
+      <w:r>
+        <w:t>)</w:t>
       </w:r>
       <w:r>
         <w:t xml:space="preserve"> annual evaporation rate (see </w:t>
@@ -5872,7 +6024,23 @@
         <w:t xml:space="preserve"> </w:t>
       </w:r>
       <w:r>
-        <w:t>account balance (Equation 1, evaporation terms in maf per year, balance and storage terms in maf).</w:t>
+        <w:t xml:space="preserve">account balance (Equation 1, evaporation terms in </w:t>
+      </w:r>
+      <w:proofErr w:type="spellStart"/>
+      <w:r>
+        <w:t>maf</w:t>
+      </w:r>
+      <w:proofErr w:type="spellEnd"/>
+      <w:r>
+        <w:t xml:space="preserve"> per year, balance and storage terms in </w:t>
+      </w:r>
+      <w:proofErr w:type="spellStart"/>
+      <w:r>
+        <w:t>maf</w:t>
+      </w:r>
+      <w:proofErr w:type="spellEnd"/>
+      <w:r>
+        <w:t>).</w:t>
       </w:r>
     </w:p>
     <w:p>
@@ -5933,7 +6101,23 @@
         <w:t>For example</w:t>
       </w:r>
       <w:r>
-        <w:t>, if Lake Mead active storage is 7.2 maf and Lake Mead evaporation is 0.4 maf for the year, and:</w:t>
+        <w:t xml:space="preserve">, if Lake Mead active storage is 7.2 </w:t>
+      </w:r>
+      <w:proofErr w:type="spellStart"/>
+      <w:r>
+        <w:t>maf</w:t>
+      </w:r>
+      <w:proofErr w:type="spellEnd"/>
+      <w:r>
+        <w:t xml:space="preserve"> and Lake Mead evaporation is 0.4 </w:t>
+      </w:r>
+      <w:proofErr w:type="spellStart"/>
+      <w:r>
+        <w:t>maf</w:t>
+      </w:r>
+      <w:proofErr w:type="spellEnd"/>
+      <w:r>
+        <w:t xml:space="preserve"> for the year, and:</w:t>
       </w:r>
     </w:p>
     <w:p>
@@ -5945,7 +6129,15 @@
         </w:numPr>
       </w:pPr>
       <w:r>
-        <w:t>California has an account balance of 0.72 maf (</w:t>
+        <w:t xml:space="preserve">California has an account balance of 0.72 </w:t>
+      </w:r>
+      <w:proofErr w:type="spellStart"/>
+      <w:r>
+        <w:t>maf</w:t>
+      </w:r>
+      <w:proofErr w:type="spellEnd"/>
+      <w:r>
+        <w:t xml:space="preserve"> (</w:t>
       </w:r>
       <w:r>
         <w:t xml:space="preserve">10% of the </w:t>
@@ -5975,7 +6167,15 @@
         <w:t>04</w:t>
       </w:r>
       <w:r>
-        <w:t xml:space="preserve"> maf that year.</w:t>
+        <w:t xml:space="preserve"> </w:t>
+      </w:r>
+      <w:proofErr w:type="spellStart"/>
+      <w:r>
+        <w:t>maf</w:t>
+      </w:r>
+      <w:proofErr w:type="spellEnd"/>
+      <w:r>
+        <w:t xml:space="preserve"> that year.</w:t>
       </w:r>
       <w:r>
         <w:t xml:space="preserve"> </w:t>
@@ -5990,8 +6190,13 @@
         </w:numPr>
       </w:pPr>
       <w:r>
-        <w:t>The Reclamation protect elevation is 1,000 feet (4.5 maf</w:t>
-      </w:r>
+        <w:t xml:space="preserve">The Reclamation protect elevation is 1,000 feet (4.5 </w:t>
+      </w:r>
+      <w:proofErr w:type="spellStart"/>
+      <w:r>
+        <w:t>maf</w:t>
+      </w:r>
+      <w:proofErr w:type="spellEnd"/>
       <w:r>
         <w:t>; 62.5%</w:t>
       </w:r>
@@ -5999,7 +6204,15 @@
         <w:t>)</w:t>
       </w:r>
       <w:r>
-        <w:t>, the Reclamation is assigned 62.5% of the total evaporation or 0.25 maf that year.</w:t>
+        <w:t xml:space="preserve">, the Reclamation is assigned 62.5% of the total evaporation or 0.25 </w:t>
+      </w:r>
+      <w:proofErr w:type="spellStart"/>
+      <w:r>
+        <w:t>maf</w:t>
+      </w:r>
+      <w:proofErr w:type="spellEnd"/>
+      <w:r>
+        <w:t xml:space="preserve"> that year.</w:t>
       </w:r>
     </w:p>
     <w:p/>
@@ -6077,7 +6290,15 @@
         <w:t>offset</w:t>
       </w:r>
       <w:r>
-        <w:t xml:space="preserve"> to it’s share of the annual reservoir evaporation (Row 46).</w:t>
+        <w:t xml:space="preserve"> to </w:t>
+      </w:r>
+      <w:proofErr w:type="spellStart"/>
+      <w:r>
+        <w:t>it’s</w:t>
+      </w:r>
+      <w:proofErr w:type="spellEnd"/>
+      <w:r>
+        <w:t xml:space="preserve"> share of the annual reservoir evaporation (Row 46).</w:t>
       </w:r>
       <w:r>
         <w:t xml:space="preserve"> This volume will vary from year to year as Lake Mead storage and evaporation vary.</w:t>
@@ -6471,7 +6692,23 @@
         </w:numPr>
       </w:pPr>
       <w:r>
-        <w:t>For example, a total shortage of 0.4 maf yields a Lake Mead inflow of 9.0 ─ 0.4 = 8.6 maf per year.</w:t>
+        <w:t xml:space="preserve">For example, a total shortage of 0.4 </w:t>
+      </w:r>
+      <w:proofErr w:type="spellStart"/>
+      <w:r>
+        <w:t>maf</w:t>
+      </w:r>
+      <w:proofErr w:type="spellEnd"/>
+      <w:r>
+        <w:t xml:space="preserve"> yields a Lake Mead inflow of 9.0 ─ 0.4 = 8.6 </w:t>
+      </w:r>
+      <w:proofErr w:type="spellStart"/>
+      <w:r>
+        <w:t>maf</w:t>
+      </w:r>
+      <w:proofErr w:type="spellEnd"/>
+      <w:r>
+        <w:t xml:space="preserve"> per year.</w:t>
       </w:r>
     </w:p>
     <w:p>
@@ -6512,7 +6749,23 @@
         </w:numPr>
       </w:pPr>
       <w:r>
-        <w:t>For example, at 8.6 maf of reservoir inflow, Arizona’s share is 2.8 ─ 0.28 = 2.52 maf.</w:t>
+        <w:t xml:space="preserve">For example, at 8.6 </w:t>
+      </w:r>
+      <w:proofErr w:type="spellStart"/>
+      <w:r>
+        <w:t>maf</w:t>
+      </w:r>
+      <w:proofErr w:type="spellEnd"/>
+      <w:r>
+        <w:t xml:space="preserve"> of reservoir inflow, Arizona’s share is 2.8 ─ 0.28 = 2.52 </w:t>
+      </w:r>
+      <w:proofErr w:type="spellStart"/>
+      <w:r>
+        <w:t>maf</w:t>
+      </w:r>
+      <w:proofErr w:type="spellEnd"/>
+      <w:r>
+        <w:t>.</w:t>
       </w:r>
     </w:p>
     <w:p>
@@ -6539,7 +6792,23 @@
         </w:numPr>
       </w:pPr>
       <w:r>
-        <w:t>For example, at 8.0 maf of reservoir inflow, Nevada’s share is 0. 3 ─ 0.03 = 0.27 maf.</w:t>
+        <w:t xml:space="preserve">For example, at 8.0 </w:t>
+      </w:r>
+      <w:proofErr w:type="spellStart"/>
+      <w:r>
+        <w:t>maf</w:t>
+      </w:r>
+      <w:proofErr w:type="spellEnd"/>
+      <w:r>
+        <w:t xml:space="preserve"> of reservoir inflow, Nevada’s share is 0. 3 ─ 0.03 = 0.27 </w:t>
+      </w:r>
+      <w:proofErr w:type="spellStart"/>
+      <w:r>
+        <w:t>maf</w:t>
+      </w:r>
+      <w:proofErr w:type="spellEnd"/>
+      <w:r>
+        <w:t>.</w:t>
       </w:r>
     </w:p>
     <w:p>
@@ -6566,7 +6835,23 @@
         </w:numPr>
       </w:pPr>
       <w:r>
-        <w:t>For example, at 7.5 maf of reservoir inflow, California’s share is 4.4 ─ 0.44 = 3.96 maf.</w:t>
+        <w:t xml:space="preserve">For example, at 7.5 </w:t>
+      </w:r>
+      <w:proofErr w:type="spellStart"/>
+      <w:r>
+        <w:t>maf</w:t>
+      </w:r>
+      <w:proofErr w:type="spellEnd"/>
+      <w:r>
+        <w:t xml:space="preserve"> of reservoir inflow, California’s share is 4.4 ─ 0.44 = 3.96 </w:t>
+      </w:r>
+      <w:proofErr w:type="spellStart"/>
+      <w:r>
+        <w:t>maf</w:t>
+      </w:r>
+      <w:proofErr w:type="spellEnd"/>
+      <w:r>
+        <w:t>.</w:t>
       </w:r>
     </w:p>
     <w:p>
@@ -6596,7 +6881,23 @@
         </w:numPr>
       </w:pPr>
       <w:r>
-        <w:t>For example, at 7.5 maf of reservoir inflow, Mexico’s share is 1.5 ─ 0.25 = 1.25 maf.</w:t>
+        <w:t xml:space="preserve">For example, at 7.5 </w:t>
+      </w:r>
+      <w:proofErr w:type="spellStart"/>
+      <w:r>
+        <w:t>maf</w:t>
+      </w:r>
+      <w:proofErr w:type="spellEnd"/>
+      <w:r>
+        <w:t xml:space="preserve"> of reservoir inflow, Mexico’s share is 1.5 ─ 0.25 = 1.25 </w:t>
+      </w:r>
+      <w:proofErr w:type="spellStart"/>
+      <w:r>
+        <w:t>maf</w:t>
+      </w:r>
+      <w:proofErr w:type="spellEnd"/>
+      <w:r>
+        <w:t>.</w:t>
       </w:r>
     </w:p>
     <w:p>
@@ -6874,14 +7175,78 @@
           <w:b/>
           <w:bCs/>
         </w:rPr>
-        <w:t>Starting storage is 1,061 feet (8.5 maf), the reservoir protect elevation is 1,005 feet (4.8 maf), and there is 9.5 maf inflow this year. Thus, there is</w:t>
-      </w:r>
-      <w:r>
-        <w:rPr>
-          <w:b/>
-          <w:bCs/>
-        </w:rPr>
-        <w:t xml:space="preserve"> 4.8 maf of water available. </w:t>
+        <w:t xml:space="preserve">Starting storage is 1,061 feet (8.5 </w:t>
+      </w:r>
+      <w:proofErr w:type="spellStart"/>
+      <w:r>
+        <w:rPr>
+          <w:b/>
+          <w:bCs/>
+        </w:rPr>
+        <w:t>maf</w:t>
+      </w:r>
+      <w:proofErr w:type="spellEnd"/>
+      <w:r>
+        <w:rPr>
+          <w:b/>
+          <w:bCs/>
+        </w:rPr>
+        <w:t xml:space="preserve">), the reservoir protect elevation is 1,005 feet (4.8 </w:t>
+      </w:r>
+      <w:proofErr w:type="spellStart"/>
+      <w:r>
+        <w:rPr>
+          <w:b/>
+          <w:bCs/>
+        </w:rPr>
+        <w:t>maf</w:t>
+      </w:r>
+      <w:proofErr w:type="spellEnd"/>
+      <w:r>
+        <w:rPr>
+          <w:b/>
+          <w:bCs/>
+        </w:rPr>
+        <w:t xml:space="preserve">), and there is 9.5 </w:t>
+      </w:r>
+      <w:proofErr w:type="spellStart"/>
+      <w:r>
+        <w:rPr>
+          <w:b/>
+          <w:bCs/>
+        </w:rPr>
+        <w:t>maf</w:t>
+      </w:r>
+      <w:proofErr w:type="spellEnd"/>
+      <w:r>
+        <w:rPr>
+          <w:b/>
+          <w:bCs/>
+        </w:rPr>
+        <w:t xml:space="preserve"> inflow this year. Thus, there is</w:t>
+      </w:r>
+      <w:r>
+        <w:rPr>
+          <w:b/>
+          <w:bCs/>
+        </w:rPr>
+        <w:t xml:space="preserve"> 4.8 </w:t>
+      </w:r>
+      <w:proofErr w:type="spellStart"/>
+      <w:r>
+        <w:rPr>
+          <w:b/>
+          <w:bCs/>
+        </w:rPr>
+        <w:t>maf</w:t>
+      </w:r>
+      <w:proofErr w:type="spellEnd"/>
+      <w:r>
+        <w:rPr>
+          <w:b/>
+          <w:bCs/>
+        </w:rPr>
+        <w:t xml:space="preserve"> of water available. </w:t>
       </w:r>
       <w:r>
         <w:rPr>
@@ -6895,7 +7260,23 @@
           <w:b/>
           <w:bCs/>
         </w:rPr>
-        <w:t xml:space="preserve"> So the ending balance is also 4.8 maf.</w:t>
+        <w:t xml:space="preserve"> So the ending balance is also 4.8 </w:t>
+      </w:r>
+      <w:proofErr w:type="spellStart"/>
+      <w:r>
+        <w:rPr>
+          <w:b/>
+          <w:bCs/>
+        </w:rPr>
+        <w:t>maf</w:t>
+      </w:r>
+      <w:proofErr w:type="spellEnd"/>
+      <w:r>
+        <w:rPr>
+          <w:b/>
+          <w:bCs/>
+        </w:rPr>
+        <w:t>.</w:t>
       </w:r>
     </w:p>
     <w:p/>
@@ -6904,7 +7285,15 @@
         <w:pStyle w:val="Heading3"/>
       </w:pPr>
       <w:r>
-        <w:t xml:space="preserve">(i) </w:t>
+        <w:t>(</w:t>
+      </w:r>
+      <w:proofErr w:type="spellStart"/>
+      <w:r>
+        <w:t>i</w:t>
+      </w:r>
+      <w:proofErr w:type="spellEnd"/>
+      <w:r>
+        <w:t xml:space="preserve">) </w:t>
       </w:r>
       <w:r>
         <w:t>Buy</w:t>
@@ -6930,7 +7319,39 @@
         <w:t>account</w:t>
       </w:r>
       <w:r>
-        <w:t>’s available water. Enter all amounts in maf. If multiple transactions – e.g, buy 0.5 maf from Lower Basin and 0.2 maf from Mexico -- enter as a formula: = 0.5 + 0.2</w:t>
+        <w:t xml:space="preserve">’s available water. Enter all amounts in </w:t>
+      </w:r>
+      <w:proofErr w:type="spellStart"/>
+      <w:r>
+        <w:t>maf</w:t>
+      </w:r>
+      <w:proofErr w:type="spellEnd"/>
+      <w:r>
+        <w:t xml:space="preserve">. If multiple transactions – </w:t>
+      </w:r>
+      <w:proofErr w:type="spellStart"/>
+      <w:r>
+        <w:t>e.g</w:t>
+      </w:r>
+      <w:proofErr w:type="spellEnd"/>
+      <w:r>
+        <w:t xml:space="preserve">, buy 0.5 </w:t>
+      </w:r>
+      <w:proofErr w:type="spellStart"/>
+      <w:r>
+        <w:t>maf</w:t>
+      </w:r>
+      <w:proofErr w:type="spellEnd"/>
+      <w:r>
+        <w:t xml:space="preserve"> from Lower Basin and 0.2 </w:t>
+      </w:r>
+      <w:proofErr w:type="spellStart"/>
+      <w:r>
+        <w:t>maf</w:t>
+      </w:r>
+      <w:proofErr w:type="spellEnd"/>
+      <w:r>
+        <w:t xml:space="preserve"> from Mexico -- enter as a formula: = 0.5 + 0.2</w:t>
       </w:r>
     </w:p>
     <w:p>
@@ -7034,7 +7455,15 @@
         <w:t>y</w:t>
       </w:r>
       <w:r>
-        <w:t xml:space="preserve"> the sale price in $/acre-foot by the buy or sell volume in maf. </w:t>
+        <w:t xml:space="preserve"> the sale price in $/acre-foot by the buy or sell volume in </w:t>
+      </w:r>
+      <w:proofErr w:type="spellStart"/>
+      <w:r>
+        <w:t>maf</w:t>
+      </w:r>
+      <w:proofErr w:type="spellEnd"/>
+      <w:r>
+        <w:t xml:space="preserve">. </w:t>
       </w:r>
       <w:r>
         <w:t>Table 7</w:t>
@@ -7045,11 +7474,16 @@
       <w:r>
         <w:t xml:space="preserve">compensation and water prices for </w:t>
       </w:r>
+      <w:proofErr w:type="spellStart"/>
       <w:r>
         <w:t>recent</w:t>
       </w:r>
       <w:r>
-        <w:t xml:space="preserve">voluntary, compensated, and mandatory Colorado River Basin </w:t>
+        <w:t>voluntary</w:t>
+      </w:r>
+      <w:proofErr w:type="spellEnd"/>
+      <w:r>
+        <w:t xml:space="preserve">, compensated, and mandatory Colorado River Basin </w:t>
       </w:r>
       <w:r>
         <w:t>water conservation program</w:t>
@@ -7244,7 +7678,15 @@
         </w:numPr>
       </w:pPr>
       <w:r>
-        <w:t>For example, a purchase of 0.5 maf at $500 per acre-foot is (0.5)(500) = $250 million.</w:t>
+        <w:t xml:space="preserve">For example, a purchase of 0.5 </w:t>
+      </w:r>
+      <w:proofErr w:type="spellStart"/>
+      <w:r>
+        <w:t>maf</w:t>
+      </w:r>
+      <w:proofErr w:type="spellEnd"/>
+      <w:r>
+        <w:t xml:space="preserve"> at $500 per acre-foot is (0.5)(500) = $250 million.</w:t>
       </w:r>
     </w:p>
     <w:p>
@@ -7262,13 +7704,29 @@
         <w:t>a participant</w:t>
       </w:r>
       <w:r>
-        <w:t xml:space="preserve"> buys 0.5 maf at $500 per acre-foot from one </w:t>
+        <w:t xml:space="preserve"> buys 0.5 </w:t>
+      </w:r>
+      <w:proofErr w:type="spellStart"/>
+      <w:r>
+        <w:t>maf</w:t>
+      </w:r>
+      <w:proofErr w:type="spellEnd"/>
+      <w:r>
+        <w:t xml:space="preserve"> at $500 per acre-foot from one </w:t>
       </w:r>
       <w:r>
         <w:t>participant</w:t>
       </w:r>
       <w:r>
-        <w:t xml:space="preserve"> and 0.2 maf at $1,200 per acre-foot from a second </w:t>
+        <w:t xml:space="preserve"> and 0.2 </w:t>
+      </w:r>
+      <w:proofErr w:type="spellStart"/>
+      <w:r>
+        <w:t>maf</w:t>
+      </w:r>
+      <w:proofErr w:type="spellEnd"/>
+      <w:r>
+        <w:t xml:space="preserve"> at $1,200 per acre-foot from a second </w:t>
       </w:r>
       <w:r>
         <w:t>participant</w:t>
@@ -7627,10 +8085,13 @@
         <w:t xml:space="preserve">. This consumptive use occurs by </w:t>
       </w:r>
       <w:r>
-        <w:t>a participant</w:t>
-      </w:r>
-      <w:r>
-        <w:t xml:space="preserve"> physically withdrawing from Lake Mead</w:t>
+        <w:t xml:space="preserve">a </w:t>
+      </w:r>
+      <w:r>
+        <w:t xml:space="preserve">user </w:t>
+      </w:r>
+      <w:r>
+        <w:t>physically withdrawing from Lake Mead</w:t>
       </w:r>
       <w:r>
         <w:t xml:space="preserve">. </w:t>
@@ -7672,6 +8133,182 @@
       </w:r>
       <w:r>
         <w:t xml:space="preserve">! </w:t>
+      </w:r>
+    </w:p>
+    <w:p>
+      <w:r>
+        <w:t>For reference, recent withdrawals are calculated as a user’s historical allocation minus their Lake Mead Conservation Account credit (Table 8). Tribal Nations of the Lower Basin have recently consumed about 460,000 of their 0.95 million settled water rights (Table 9)</w:t>
+      </w:r>
+      <w:r>
+        <w:fldChar w:fldCharType="begin"/>
+      </w:r>
+      <w:r>
+        <w:instrText xml:space="preserve"> ADDIN EN.CITE &lt;EndNote&gt;&lt;Cite&gt;&lt;Author&gt;Ten Tribes Partnership&lt;/Author&gt;&lt;Year&gt;2018&lt;/Year&gt;&lt;RecNum&gt;2766&lt;/RecNum&gt;&lt;DisplayText&gt;(Ten Tribes Partnership, 2018)&lt;/DisplayText&gt;&lt;record&gt;&lt;rec-number&gt;2766&lt;/rec-number&gt;&lt;foreign-keys&gt;&lt;key app="EN" db-id="xxt5ta9pd995dwesap0pdzzp2weaz0w9werf" timestamp="1617145060"&gt;2766&lt;/key&gt;&lt;/foreign-keys&gt;&lt;ref-type name="Report"&gt;27&lt;/ref-type&gt;&lt;contributors&gt;&lt;authors&gt;&lt;author&gt;Ten Tribes Partnership,&lt;/author&gt;&lt;/authors&gt;&lt;/contributors&gt;&lt;titles&gt;&lt;title&gt;Colorado River Basin  Ten Tribes Partnership Tribal Water Study&lt;/title&gt;&lt;/titles&gt;&lt;dates&gt;&lt;year&gt;2018&lt;/year&gt;&lt;pub-dates&gt;&lt;date&gt;December&lt;/date&gt;&lt;/pub-dates&gt;&lt;/dates&gt;&lt;publisher&gt;U.S. Department of the Interior, Bureau of Reclamation, Ten Tribes Partnership&lt;/publisher&gt;&lt;urls&gt;&lt;related-urls&gt;&lt;url&gt;https://www.usbr.gov/lc/region/programs/crbstudy/tws/finalreport.html&lt;/url&gt;&lt;/related-urls&gt;&lt;/urls&gt;&lt;/record&gt;&lt;/Cite&gt;&lt;/EndNote&gt;</w:instrText>
+      </w:r>
+      <w:r>
+        <w:fldChar w:fldCharType="separate"/>
+      </w:r>
+      <w:r>
+        <w:rPr>
+          <w:noProof/>
+        </w:rPr>
+        <w:t>(Ten Tribes Partnership, 2018)</w:t>
+      </w:r>
+      <w:r>
+        <w:fldChar w:fldCharType="end"/>
+      </w:r>
+      <w:r>
+        <w:t>.</w:t>
+      </w:r>
+    </w:p>
+    <w:p>
+      <w:pPr>
+        <w:rPr>
+          <w:b/>
+          <w:bCs/>
+        </w:rPr>
+      </w:pPr>
+      <w:r>
+        <w:rPr>
+          <w:b/>
+          <w:bCs/>
+        </w:rPr>
+        <w:t>Table 8. Recent user withdrawals calculated as historical allocation minus Lake Mead Water Conservation account credit</w:t>
+      </w:r>
+      <w:r>
+        <w:rPr>
+          <w:b/>
+          <w:bCs/>
+        </w:rPr>
+        <w:t xml:space="preserve"> (million acre-feet)</w:t>
+      </w:r>
+      <w:r>
+        <w:rPr>
+          <w:b/>
+          <w:bCs/>
+        </w:rPr>
+        <w:t>.</w:t>
+      </w:r>
+    </w:p>
+    <w:p>
+      <w:r>
+        <w:lastRenderedPageBreak/>
+        <w:drawing>
+          <wp:inline distT="0" distB="0" distL="0" distR="0" wp14:anchorId="5BC940D9" wp14:editId="6D20E8F8">
+            <wp:extent cx="3574415" cy="1846580"/>
+            <wp:effectExtent l="0" t="0" r="6985" b="1270"/>
+            <wp:docPr id="455970836" name="Picture 1"/>
+            <wp:cNvGraphicFramePr>
+              <a:graphicFrameLocks xmlns:a="http://schemas.openxmlformats.org/drawingml/2006/main" noChangeAspect="1"/>
+            </wp:cNvGraphicFramePr>
+            <a:graphic xmlns:a="http://schemas.openxmlformats.org/drawingml/2006/main">
+              <a:graphicData uri="http://schemas.openxmlformats.org/drawingml/2006/picture">
+                <pic:pic xmlns:pic="http://schemas.openxmlformats.org/drawingml/2006/picture">
+                  <pic:nvPicPr>
+                    <pic:cNvPr id="0" name="Picture 1"/>
+                    <pic:cNvPicPr>
+                      <a:picLocks noChangeAspect="1" noChangeArrowheads="1"/>
+                    </pic:cNvPicPr>
+                  </pic:nvPicPr>
+                  <pic:blipFill>
+                    <a:blip r:embed="rId37">
+                      <a:extLst>
+                        <a:ext uri="{28A0092B-C50C-407E-A947-70E740481C1C}">
+                          <a14:useLocalDpi xmlns:a14="http://schemas.microsoft.com/office/drawing/2010/main" val="0"/>
+                        </a:ext>
+                      </a:extLst>
+                    </a:blip>
+                    <a:srcRect/>
+                    <a:stretch>
+                      <a:fillRect/>
+                    </a:stretch>
+                  </pic:blipFill>
+                  <pic:spPr bwMode="auto">
+                    <a:xfrm>
+                      <a:off x="0" y="0"/>
+                      <a:ext cx="3574415" cy="1846580"/>
+                    </a:xfrm>
+                    <a:prstGeom prst="rect">
+                      <a:avLst/>
+                    </a:prstGeom>
+                    <a:noFill/>
+                    <a:ln>
+                      <a:noFill/>
+                    </a:ln>
+                  </pic:spPr>
+                </pic:pic>
+              </a:graphicData>
+            </a:graphic>
+          </wp:inline>
+        </w:drawing>
+      </w:r>
+    </w:p>
+    <w:p/>
+    <w:p>
+      <w:pPr>
+        <w:rPr>
+          <w:b/>
+          <w:bCs/>
+        </w:rPr>
+      </w:pPr>
+      <w:r>
+        <w:rPr>
+          <w:b/>
+          <w:bCs/>
+        </w:rPr>
+        <w:t>Table 9. Diversion and consumptive use by Tribal Nations of the Lower Basin (acre-feet).</w:t>
+      </w:r>
+    </w:p>
+    <w:p>
+      <w:r>
+        <w:drawing>
+          <wp:inline distT="0" distB="0" distL="0" distR="0" wp14:anchorId="18B24401" wp14:editId="6CF8FDEF">
+            <wp:extent cx="3907155" cy="1110615"/>
+            <wp:effectExtent l="0" t="0" r="0" b="0"/>
+            <wp:docPr id="711797434" name="Picture 2"/>
+            <wp:cNvGraphicFramePr>
+              <a:graphicFrameLocks xmlns:a="http://schemas.openxmlformats.org/drawingml/2006/main" noChangeAspect="1"/>
+            </wp:cNvGraphicFramePr>
+            <a:graphic xmlns:a="http://schemas.openxmlformats.org/drawingml/2006/main">
+              <a:graphicData uri="http://schemas.openxmlformats.org/drawingml/2006/picture">
+                <pic:pic xmlns:pic="http://schemas.openxmlformats.org/drawingml/2006/picture">
+                  <pic:nvPicPr>
+                    <pic:cNvPr id="0" name="Picture 2"/>
+                    <pic:cNvPicPr>
+                      <a:picLocks noChangeAspect="1" noChangeArrowheads="1"/>
+                    </pic:cNvPicPr>
+                  </pic:nvPicPr>
+                  <pic:blipFill>
+                    <a:blip r:embed="rId38">
+                      <a:extLst>
+                        <a:ext uri="{28A0092B-C50C-407E-A947-70E740481C1C}">
+                          <a14:useLocalDpi xmlns:a14="http://schemas.microsoft.com/office/drawing/2010/main" val="0"/>
+                        </a:ext>
+                      </a:extLst>
+                    </a:blip>
+                    <a:srcRect/>
+                    <a:stretch>
+                      <a:fillRect/>
+                    </a:stretch>
+                  </pic:blipFill>
+                  <pic:spPr bwMode="auto">
+                    <a:xfrm>
+                      <a:off x="0" y="0"/>
+                      <a:ext cx="3907155" cy="1110615"/>
+                    </a:xfrm>
+                    <a:prstGeom prst="rect">
+                      <a:avLst/>
+                    </a:prstGeom>
+                    <a:noFill/>
+                    <a:ln>
+                      <a:noFill/>
+                    </a:ln>
+                  </pic:spPr>
+                </pic:pic>
+              </a:graphicData>
+            </a:graphic>
+          </wp:inline>
+        </w:drawing>
       </w:r>
     </w:p>
     <w:p>
@@ -7872,7 +8509,7 @@
       <w:r>
         <w:t xml:space="preserve"> </w:t>
       </w:r>
-      <w:hyperlink r:id="rId37" w:history="1">
+      <w:hyperlink r:id="rId39" w:history="1">
         <w:r>
           <w:rPr>
             <w:rStyle w:val="Hyperlink"/>
@@ -7901,7 +8538,7 @@
       <w:r>
         <w:t xml:space="preserve">Lake Mead Water Bank based on the Principle of Divide Reservoir Inflow." Utah State University, Logan, UT. </w:t>
       </w:r>
-      <w:hyperlink r:id="rId38" w:history="1">
+      <w:hyperlink r:id="rId40" w:history="1">
         <w:r>
           <w:rPr>
             <w:rStyle w:val="Hyperlink"/>
@@ -7966,7 +8603,7 @@
           <w:bCs/>
         </w:rPr>
       </w:pPr>
-      <w:hyperlink r:id="rId39" w:history="1">
+      <w:hyperlink r:id="rId41" w:history="1">
         <w:r>
           <w:rPr>
             <w:rStyle w:val="Hyperlink"/>
@@ -8074,7 +8711,7 @@
         </w:rPr>
         <w:t xml:space="preserve">  </w:t>
       </w:r>
-      <w:hyperlink r:id="rId40" w:history="1">
+      <w:hyperlink r:id="rId42" w:history="1">
         <w:r>
           <w:rPr>
             <w:rStyle w:val="Hyperlink"/>
@@ -8173,7 +8810,7 @@
         </w:rPr>
         <w:t xml:space="preserve"> (Section 3); Equalize storage in Lake Powell and Lake Mead (Section 6). </w:t>
       </w:r>
-      <w:hyperlink r:id="rId41" w:history="1">
+      <w:hyperlink r:id="rId43" w:history="1">
         <w:r>
           <w:rPr>
             <w:rFonts w:ascii="Times New Roman" w:hAnsi="Times New Roman"/>
@@ -8261,7 +8898,7 @@
         </w:rPr>
         <w:t xml:space="preserve"> mandatory conservation as Lake Mead’s level falls from 1,090 to 1,025 feet. </w:t>
       </w:r>
-      <w:hyperlink r:id="rId42" w:history="1">
+      <w:hyperlink r:id="rId44" w:history="1">
         <w:r>
           <w:rPr>
             <w:rFonts w:ascii="Times New Roman" w:hAnsi="Times New Roman"/>
@@ -8330,7 +8967,35 @@
         <w:rPr>
           <w:rFonts w:ascii="Times New Roman" w:hAnsi="Times New Roman"/>
         </w:rPr>
-        <w:t xml:space="preserve"> Quantified 2.0 million acre-feet (maf) rights in Upper and Lower Basins and 0.8 maf claims. </w:t>
+        <w:t xml:space="preserve"> Quantified 2.0 million acre-feet (</w:t>
+      </w:r>
+      <w:proofErr w:type="spellStart"/>
+      <w:r>
+        <w:rPr>
+          <w:rFonts w:ascii="Times New Roman" w:hAnsi="Times New Roman"/>
+        </w:rPr>
+        <w:t>maf</w:t>
+      </w:r>
+      <w:proofErr w:type="spellEnd"/>
+      <w:r>
+        <w:rPr>
+          <w:rFonts w:ascii="Times New Roman" w:hAnsi="Times New Roman"/>
+        </w:rPr>
+        <w:t xml:space="preserve">) rights in Upper and Lower Basins and 0.8 </w:t>
+      </w:r>
+      <w:proofErr w:type="spellStart"/>
+      <w:r>
+        <w:rPr>
+          <w:rFonts w:ascii="Times New Roman" w:hAnsi="Times New Roman"/>
+        </w:rPr>
+        <w:t>maf</w:t>
+      </w:r>
+      <w:proofErr w:type="spellEnd"/>
+      <w:r>
+        <w:rPr>
+          <w:rFonts w:ascii="Times New Roman" w:hAnsi="Times New Roman"/>
+        </w:rPr>
+        <w:t xml:space="preserve"> claims. </w:t>
       </w:r>
       <w:r>
         <w:rPr>
@@ -8370,12 +9035,26 @@
         <w:rPr>
           <w:rFonts w:ascii="Times New Roman" w:hAnsi="Times New Roman"/>
         </w:rPr>
-        <w:t xml:space="preserve"> Protect Lake Powell elevation of 3,525 feet (5.9 maf)</w:t>
-      </w:r>
+        <w:t xml:space="preserve"> Protect Lake Powell elevation of 3,525 feet (5.9 </w:t>
+      </w:r>
+      <w:proofErr w:type="spellStart"/>
       <w:r>
         <w:rPr>
           <w:rFonts w:ascii="Times New Roman" w:hAnsi="Times New Roman"/>
         </w:rPr>
+        <w:t>maf</w:t>
+      </w:r>
+      <w:proofErr w:type="spellEnd"/>
+      <w:r>
+        <w:rPr>
+          <w:rFonts w:ascii="Times New Roman" w:hAnsi="Times New Roman"/>
+        </w:rPr>
+        <w:t>)</w:t>
+      </w:r>
+      <w:r>
+        <w:rPr>
+          <w:rFonts w:ascii="Times New Roman" w:hAnsi="Times New Roman"/>
+        </w:rPr>
         <w:t>.</w:t>
       </w:r>
       <w:r>
@@ -8406,7 +9085,21 @@
         <w:rPr>
           <w:rFonts w:ascii="Times New Roman" w:hAnsi="Times New Roman"/>
         </w:rPr>
-        <w:t xml:space="preserve"> fall to minimum power pool elevation of 3,490 feet (4.0 maf). </w:t>
+        <w:t xml:space="preserve"> fall to minimum power pool elevation of 3,490 feet (4.0 </w:t>
+      </w:r>
+      <w:proofErr w:type="spellStart"/>
+      <w:r>
+        <w:rPr>
+          <w:rFonts w:ascii="Times New Roman" w:hAnsi="Times New Roman"/>
+        </w:rPr>
+        <w:t>maf</w:t>
+      </w:r>
+      <w:proofErr w:type="spellEnd"/>
+      <w:r>
+        <w:rPr>
+          <w:rFonts w:ascii="Times New Roman" w:hAnsi="Times New Roman"/>
+        </w:rPr>
+        <w:t xml:space="preserve">). </w:t>
       </w:r>
       <w:r>
         <w:rPr>
@@ -8485,7 +9178,7 @@
         </w:rPr>
         <w:t xml:space="preserve">. Protect Lake Mead from falling below elevation 1,020 feet. </w:t>
       </w:r>
-      <w:hyperlink r:id="rId43" w:history="1">
+      <w:hyperlink r:id="rId45" w:history="1">
         <w:r>
           <w:rPr>
             <w:rStyle w:val="Hyperlink"/>
@@ -8524,7 +9217,21 @@
         <w:rPr>
           <w:rFonts w:ascii="Times New Roman" w:hAnsi="Times New Roman"/>
         </w:rPr>
-        <w:t xml:space="preserve"> The Lower Basin states and Federal government agree to pay $200 million to conserve 0.5 maf each year for two years </w:t>
+        <w:t xml:space="preserve"> The Lower Basin states and Federal government agree to pay $200 million to conserve 0.5 </w:t>
+      </w:r>
+      <w:proofErr w:type="spellStart"/>
+      <w:r>
+        <w:rPr>
+          <w:rFonts w:ascii="Times New Roman" w:hAnsi="Times New Roman"/>
+        </w:rPr>
+        <w:t>maf</w:t>
+      </w:r>
+      <w:proofErr w:type="spellEnd"/>
+      <w:r>
+        <w:rPr>
+          <w:rFonts w:ascii="Times New Roman" w:hAnsi="Times New Roman"/>
+        </w:rPr>
+        <w:t xml:space="preserve"> each year for two years </w:t>
       </w:r>
       <w:r>
         <w:rPr>
@@ -8815,7 +9522,21 @@
           <w:rFonts w:ascii="Times-Roman" w:hAnsi="Times-Roman" w:cs="Times-Roman"/>
         </w:rPr>
         <w:lastRenderedPageBreak/>
-        <w:t>Describe what happens when the Upper Basin is unable to deliver 8.23 million acre-feet (maf) of water per year to Lower Basin as required in the 1922 Compact and 1944 US-Mexico Treaty.</w:t>
+        <w:t>Describe what happens when the Upper Basin is unable to deliver 8.23 million acre-feet (</w:t>
+      </w:r>
+      <w:proofErr w:type="spellStart"/>
+      <w:r>
+        <w:rPr>
+          <w:rFonts w:ascii="Times-Roman" w:hAnsi="Times-Roman" w:cs="Times-Roman"/>
+        </w:rPr>
+        <w:t>maf</w:t>
+      </w:r>
+      <w:proofErr w:type="spellEnd"/>
+      <w:r>
+        <w:rPr>
+          <w:rFonts w:ascii="Times-Roman" w:hAnsi="Times-Roman" w:cs="Times-Roman"/>
+        </w:rPr>
+        <w:t>) of water per year to Lower Basin as required in the 1922 Compact and 1944 US-Mexico Treaty.</w:t>
       </w:r>
     </w:p>
     <w:p>
@@ -8945,7 +9666,7 @@
       <w:r>
         <w:t xml:space="preserve">, November 8, 2021. </w:t>
       </w:r>
-      <w:hyperlink r:id="rId44" w:history="1">
+      <w:hyperlink r:id="rId46" w:history="1">
         <w:r>
           <w:rPr>
             <w:rStyle w:val="Hyperlink"/>
@@ -8966,7 +9687,7 @@
       <w:r>
         <w:t xml:space="preserve">Buschatzke, T., Hamby, J. B., and Entsminger, J. (2024). "Lower Basin Alternative for the Post-2026 Coordinated Operation of the Colorado River Basin." </w:t>
       </w:r>
-      <w:hyperlink r:id="rId45" w:history="1">
+      <w:hyperlink r:id="rId47" w:history="1">
         <w:r>
           <w:rPr>
             <w:rStyle w:val="Hyperlink"/>
@@ -8996,7 +9717,7 @@
       <w:r>
         <w:t xml:space="preserve">. </w:t>
       </w:r>
-      <w:hyperlink r:id="rId46" w:history="1">
+      <w:hyperlink r:id="rId48" w:history="1">
         <w:r>
           <w:rPr>
             <w:rStyle w:val="Hyperlink"/>
@@ -9017,7 +9738,7 @@
       <w:r>
         <w:t xml:space="preserve">Colorado River Compact. (1922). </w:t>
       </w:r>
-      <w:hyperlink r:id="rId47" w:history="1">
+      <w:hyperlink r:id="rId49" w:history="1">
         <w:r>
           <w:rPr>
             <w:rStyle w:val="Hyperlink"/>
@@ -9038,7 +9759,7 @@
       <w:r>
         <w:t xml:space="preserve">IBWC. (2021). "Minutes between the United States and Mexican Sections of the IBWC." United States Section, </w:t>
       </w:r>
-      <w:hyperlink r:id="rId48" w:history="1">
+      <w:hyperlink r:id="rId50" w:history="1">
         <w:r>
           <w:rPr>
             <w:rStyle w:val="Hyperlink"/>
@@ -9078,7 +9799,7 @@
       <w:r>
         <w:t xml:space="preserve">Moreo, M. T. (2015). "Evaporation data from Lake Mead and Lake Mohave, Nevada and Arizona, March 2010 through April 2015." U.S. Geological Survey Data Release. </w:t>
       </w:r>
-      <w:hyperlink r:id="rId49" w:history="1">
+      <w:hyperlink r:id="rId51" w:history="1">
         <w:r>
           <w:rPr>
             <w:rStyle w:val="Hyperlink"/>
@@ -9108,7 +9829,7 @@
       <w:r>
         <w:t xml:space="preserve">, 3. </w:t>
       </w:r>
-      <w:hyperlink r:id="rId50" w:history="1">
+      <w:hyperlink r:id="rId52" w:history="1">
         <w:r>
           <w:rPr>
             <w:rStyle w:val="Hyperlink"/>
@@ -9138,7 +9859,7 @@
       <w:r>
         <w:t xml:space="preserve">, 148(10), 02522006. </w:t>
       </w:r>
-      <w:hyperlink r:id="rId51" w:history="1">
+      <w:hyperlink r:id="rId53" w:history="1">
         <w:r>
           <w:rPr>
             <w:rStyle w:val="Hyperlink"/>
@@ -9159,7 +9880,7 @@
       <w:r>
         <w:t xml:space="preserve">Schmidt, J. C., Kraft, M., Tuzlak, D., and Walker, A. (2016). "Fill Mead First: a technical assessment." Utah State University, Logan, Utah. </w:t>
       </w:r>
-      <w:hyperlink r:id="rId52" w:history="1">
+      <w:hyperlink r:id="rId54" w:history="1">
         <w:r>
           <w:rPr>
             <w:rStyle w:val="Hyperlink"/>
@@ -9180,7 +9901,7 @@
       <w:r>
         <w:t xml:space="preserve">Ten Tribes Partnership. (2018). "Colorado River Basin  Ten Tribes Partnership Tribal Water Study." U.S. Department of the Interior, Bureau of Reclamation, Ten Tribes Partnership. </w:t>
       </w:r>
-      <w:hyperlink r:id="rId53" w:history="1">
+      <w:hyperlink r:id="rId55" w:history="1">
         <w:r>
           <w:rPr>
             <w:rStyle w:val="Hyperlink"/>
@@ -9210,7 +9931,7 @@
       <w:r>
         <w:t xml:space="preserve">. </w:t>
       </w:r>
-      <w:hyperlink r:id="rId54" w:history="1">
+      <w:hyperlink r:id="rId56" w:history="1">
         <w:r>
           <w:rPr>
             <w:rStyle w:val="Hyperlink"/>
@@ -9240,7 +9961,7 @@
       <w:r>
         <w:t xml:space="preserve">. </w:t>
       </w:r>
-      <w:hyperlink r:id="rId55" w:history="1">
+      <w:hyperlink r:id="rId57" w:history="1">
         <w:r>
           <w:rPr>
             <w:rStyle w:val="Hyperlink"/>
@@ -9261,7 +9982,7 @@
       <w:r>
         <w:t xml:space="preserve">USBR. (2012). "Colorado River Basin Water Supply and Demand Study." U.S. Department of Interior, Bureau of Reclamation, Washington, D.C., </w:t>
       </w:r>
-      <w:hyperlink r:id="rId56" w:history="1">
+      <w:hyperlink r:id="rId58" w:history="1">
         <w:r>
           <w:rPr>
             <w:rStyle w:val="Hyperlink"/>
@@ -9282,7 +10003,7 @@
       <w:r>
         <w:t xml:space="preserve">USBR. (2019). "Agreement Concerning Colorado River Drought Contingency Management and Operations." U.S. Bureau of Reclamation, Washington, DC. </w:t>
       </w:r>
-      <w:hyperlink r:id="rId57" w:history="1">
+      <w:hyperlink r:id="rId59" w:history="1">
         <w:r>
           <w:rPr>
             <w:rStyle w:val="Hyperlink"/>
@@ -9303,7 +10024,7 @@
       <w:r>
         <w:t xml:space="preserve">USBR. (2020). "Review of the Colorado River Interim Guidelines for Lower Basin Shortages and Coordinated Operations for Lake Powell and Lake Mead." U.S. Bureau of Reclamation, U.S. Department of Interior. </w:t>
       </w:r>
-      <w:hyperlink r:id="rId58" w:history="1">
+      <w:hyperlink r:id="rId60" w:history="1">
         <w:r>
           <w:rPr>
             <w:rStyle w:val="Hyperlink"/>
@@ -9324,7 +10045,7 @@
       <w:r>
         <w:t xml:space="preserve">USBR. (2021a). "Boulder Canyon Operations Office - Program and Activities: Water Accounting Reports." U.S. Bureau of Reclamation. </w:t>
       </w:r>
-      <w:hyperlink r:id="rId59" w:history="1">
+      <w:hyperlink r:id="rId61" w:history="1">
         <w:r>
           <w:rPr>
             <w:rStyle w:val="Hyperlink"/>
@@ -9345,7 +10066,7 @@
       <w:r>
         <w:t xml:space="preserve">USBR. (2021b). "Lake Mead at Hoover Dam, End of Month Elevation." Lower Colorado River Operations, U.S. Buruea of Reclamation, </w:t>
       </w:r>
-      <w:hyperlink r:id="rId60" w:history="1">
+      <w:hyperlink r:id="rId62" w:history="1">
         <w:r>
           <w:rPr>
             <w:rStyle w:val="Hyperlink"/>
@@ -9366,7 +10087,7 @@
       <w:r>
         <w:t xml:space="preserve">USBR. (2021c). "Pilot System Conservation Program." U.S. Bureau of Reclamation, </w:t>
       </w:r>
-      <w:hyperlink r:id="rId61" w:history="1">
+      <w:hyperlink r:id="rId63" w:history="1">
         <w:r>
           <w:rPr>
             <w:rStyle w:val="Hyperlink"/>
@@ -9387,7 +10108,7 @@
       <w:r>
         <w:t xml:space="preserve">USBR. (2023a). "Integrated Technical Education Workgroup." Reclamation, </w:t>
       </w:r>
-      <w:hyperlink r:id="rId62" w:history="1">
+      <w:hyperlink r:id="rId64" w:history="1">
         <w:r>
           <w:rPr>
             <w:rStyle w:val="Hyperlink"/>
@@ -9408,7 +10129,7 @@
       <w:r>
         <w:t xml:space="preserve">USBR. (2023b). "Post-2026 Colorado River Reservoir Operational Strategies for Lake Powell and Lake Mead: Summary of the Federal Register Notice Input Received." Reclamation, </w:t>
       </w:r>
-      <w:hyperlink r:id="rId63" w:history="1">
+      <w:hyperlink r:id="rId65" w:history="1">
         <w:r>
           <w:rPr>
             <w:rStyle w:val="Hyperlink"/>
@@ -9429,7 +10150,7 @@
       <w:r>
         <w:t xml:space="preserve">USGS. (2016). "Colorado River Basin map." U.S. Geological Survey. </w:t>
       </w:r>
-      <w:hyperlink r:id="rId64" w:history="1">
+      <w:hyperlink r:id="rId66" w:history="1">
         <w:r>
           <w:rPr>
             <w:rStyle w:val="Hyperlink"/>
@@ -9450,7 +10171,7 @@
       <w:r>
         <w:t xml:space="preserve">Wheeler, K. G., Schmidt, J. C., and Rosenberg, D. E. (2019). "Water Resource Modelling of the Colorado River – Present and Future Strategies." Center for Colorado River Studies, Utah State University, Logan, Utah. </w:t>
       </w:r>
-      <w:hyperlink r:id="rId65" w:history="1">
+      <w:hyperlink r:id="rId67" w:history="1">
         <w:r>
           <w:rPr>
             <w:rStyle w:val="Hyperlink"/>
@@ -9479,7 +10200,7 @@
       <w:r>
         <w:t xml:space="preserve">, 37(4), 913-929. </w:t>
       </w:r>
-      <w:hyperlink r:id="rId66" w:history="1">
+      <w:hyperlink r:id="rId68" w:history="1">
         <w:r>
           <w:rPr>
             <w:rStyle w:val="Hyperlink"/>
@@ -9505,8 +10226,8 @@
       </w:r>
     </w:p>
     <w:sectPr>
-      <w:headerReference w:type="default" r:id="rId67"/>
-      <w:footerReference w:type="default" r:id="rId68"/>
+      <w:headerReference w:type="default" r:id="rId69"/>
+      <w:footerReference w:type="default" r:id="rId70"/>
       <w:pgSz w:w="12240" w:h="15840"/>
       <w:pgMar w:top="1440" w:right="1440" w:bottom="1440" w:left="1440" w:header="720" w:footer="720" w:gutter="0"/>
       <w:cols w:space="720"/>
@@ -16961,7 +17682,6 @@
   <w:style w:type="character" w:default="1" w:styleId="DefaultParagraphFont">
     <w:name w:val="Default Paragraph Font"/>
     <w:uiPriority w:val="1"/>
-    <w:semiHidden/>
     <w:unhideWhenUsed/>
   </w:style>
   <w:style w:type="table" w:default="1" w:styleId="TableNormal">

</xml_diff>

<commit_message>
Repaste user tables in guide as bitmaps
</commit_message>
<xml_diff>
--- a/LakeMeadWaterBankDivideInflow/ModelGuide/ModelGuide-LakeMeadWaterBank.docx
+++ b/LakeMeadWaterBankDivideInflow/ModelGuide/ModelGuide-LakeMeadWaterBank.docx
@@ -1851,15 +1851,7 @@
               <w:t>4.4</w:t>
             </w:r>
             <w:r>
-              <w:t xml:space="preserve"> </w:t>
-            </w:r>
-            <w:proofErr w:type="spellStart"/>
-            <w:r>
-              <w:t>maf</w:t>
-            </w:r>
-            <w:proofErr w:type="spellEnd"/>
-            <w:r>
-              <w:t xml:space="preserve"> per year </w:t>
+              <w:t xml:space="preserve"> maf per year </w:t>
             </w:r>
             <w:r>
               <w:t>as Lake Mead level decline</w:t>
@@ -1900,41 +1892,24 @@
             <w:r>
               <w:t xml:space="preserve">cutback schedule in </w:t>
             </w:r>
-            <w:proofErr w:type="spellStart"/>
             <w:r>
               <w:rPr>
                 <w:i/>
                 <w:iCs/>
               </w:rPr>
-              <w:t>MandatoryConservation</w:t>
-            </w:r>
-            <w:proofErr w:type="spellEnd"/>
-            <w:r>
-              <w:rPr>
-                <w:i/>
-                <w:iCs/>
-              </w:rPr>
+              <w:t xml:space="preserve">MandatoryConservation </w:t>
+            </w:r>
+            <w:r>
+              <w:t>sheet.</w:t>
+            </w:r>
+            <w:r>
               <w:t xml:space="preserve"> </w:t>
             </w:r>
             <w:r>
-              <w:t>sheet.</w:t>
-            </w:r>
-            <w:r>
-              <w:t xml:space="preserve"> </w:t>
-            </w:r>
-            <w:r>
               <w:t>These values ex</w:t>
             </w:r>
             <w:r>
-              <w:t xml:space="preserve">clude 0.95 </w:t>
-            </w:r>
-            <w:proofErr w:type="spellStart"/>
-            <w:r>
-              <w:t>maf</w:t>
-            </w:r>
-            <w:proofErr w:type="spellEnd"/>
-            <w:r>
-              <w:t xml:space="preserve"> </w:t>
+              <w:t xml:space="preserve">clude 0.95 maf </w:t>
             </w:r>
             <w:r>
               <w:t xml:space="preserve">per year </w:t>
@@ -2074,15 +2049,7 @@
               <w:ind w:left="161" w:hanging="180"/>
             </w:pPr>
             <w:r>
-              <w:t xml:space="preserve">Continue mandatory conservation and cutback from 2.8 </w:t>
-            </w:r>
-            <w:proofErr w:type="spellStart"/>
-            <w:r>
-              <w:t>maf</w:t>
-            </w:r>
-            <w:proofErr w:type="spellEnd"/>
-            <w:r>
-              <w:t xml:space="preserve"> per year as Lake Mead level declines from 1,090 to 1,025 feet </w:t>
+              <w:t xml:space="preserve">Continue mandatory conservation and cutback from 2.8 maf per year as Lake Mead level declines from 1,090 to 1,025 feet </w:t>
             </w:r>
             <w:r>
               <w:fldChar w:fldCharType="begin"/>
@@ -2105,32 +2072,15 @@
             <w:r>
               <w:t xml:space="preserve">. See cutback schedule in </w:t>
             </w:r>
-            <w:proofErr w:type="spellStart"/>
             <w:r>
               <w:rPr>
                 <w:i/>
                 <w:iCs/>
               </w:rPr>
-              <w:t>MandatoryConservation</w:t>
-            </w:r>
-            <w:proofErr w:type="spellEnd"/>
-            <w:r>
-              <w:rPr>
-                <w:i/>
-                <w:iCs/>
-              </w:rPr>
-              <w:t xml:space="preserve"> </w:t>
-            </w:r>
-            <w:r>
-              <w:t xml:space="preserve">sheet. These values exclude 0.95 </w:t>
-            </w:r>
-            <w:proofErr w:type="spellStart"/>
-            <w:r>
-              <w:t>maf</w:t>
-            </w:r>
-            <w:proofErr w:type="spellEnd"/>
-            <w:r>
-              <w:t xml:space="preserve"> per year of use by First Nations in the Lower Basin.</w:t>
+              <w:t xml:space="preserve">MandatoryConservation </w:t>
+            </w:r>
+            <w:r>
+              <w:t>sheet. These values exclude 0.95 maf per year of use by First Nations in the Lower Basin.</w:t>
             </w:r>
           </w:p>
           <w:p>
@@ -2254,15 +2204,7 @@
               <w:ind w:left="161" w:hanging="180"/>
             </w:pPr>
             <w:r>
-              <w:t xml:space="preserve">Continue mandatory conservation and cutback from 0.3 </w:t>
-            </w:r>
-            <w:proofErr w:type="spellStart"/>
-            <w:r>
-              <w:t>maf</w:t>
-            </w:r>
-            <w:proofErr w:type="spellEnd"/>
-            <w:r>
-              <w:t xml:space="preserve"> per year as Lake Mead level declines from 1,090 to 1,025 feet </w:t>
+              <w:t xml:space="preserve">Continue mandatory conservation and cutback from 0.3 maf per year as Lake Mead level declines from 1,090 to 1,025 feet </w:t>
             </w:r>
             <w:r>
               <w:fldChar w:fldCharType="begin"/>
@@ -2285,33 +2227,16 @@
             <w:r>
               <w:t xml:space="preserve">. See cutback schedule in </w:t>
             </w:r>
-            <w:proofErr w:type="spellStart"/>
             <w:r>
               <w:rPr>
                 <w:i/>
                 <w:iCs/>
               </w:rPr>
-              <w:t>MandatoryConservation</w:t>
-            </w:r>
-            <w:proofErr w:type="spellEnd"/>
-            <w:r>
-              <w:rPr>
-                <w:i/>
-                <w:iCs/>
-              </w:rPr>
-              <w:t xml:space="preserve"> </w:t>
+              <w:t xml:space="preserve">MandatoryConservation </w:t>
             </w:r>
             <w:r>
               <w:lastRenderedPageBreak/>
-              <w:t xml:space="preserve">sheet. These values exclude 0.95 </w:t>
-            </w:r>
-            <w:proofErr w:type="spellStart"/>
-            <w:r>
-              <w:t>maf</w:t>
-            </w:r>
-            <w:proofErr w:type="spellEnd"/>
-            <w:r>
-              <w:t xml:space="preserve"> per year of use by First Nations in the Lower Basin.</w:t>
+              <w:t>sheet. These values exclude 0.95 maf per year of use by First Nations in the Lower Basin.</w:t>
             </w:r>
           </w:p>
           <w:p>
@@ -2424,15 +2349,7 @@
               <w:t xml:space="preserve">Continue mandatory conservation </w:t>
             </w:r>
             <w:r>
-              <w:t xml:space="preserve">and cutback from 1.5 </w:t>
-            </w:r>
-            <w:proofErr w:type="spellStart"/>
-            <w:r>
-              <w:t>maf</w:t>
-            </w:r>
-            <w:proofErr w:type="spellEnd"/>
-            <w:r>
-              <w:t xml:space="preserve"> per year </w:t>
+              <w:t xml:space="preserve">and cutback from 1.5 maf per year </w:t>
             </w:r>
             <w:r>
               <w:t xml:space="preserve">as Lake Mead levels decline </w:t>
@@ -2458,21 +2375,12 @@
             <w:r>
               <w:t xml:space="preserve">. See </w:t>
             </w:r>
-            <w:proofErr w:type="spellStart"/>
             <w:r>
               <w:rPr>
                 <w:i/>
                 <w:iCs/>
               </w:rPr>
-              <w:t>MandatoryConservation</w:t>
-            </w:r>
-            <w:proofErr w:type="spellEnd"/>
-            <w:r>
-              <w:rPr>
-                <w:i/>
-                <w:iCs/>
-              </w:rPr>
-              <w:t xml:space="preserve"> </w:t>
+              <w:t xml:space="preserve">MandatoryConservation </w:t>
             </w:r>
             <w:r>
               <w:t>sheet.</w:t>
@@ -2773,15 +2681,7 @@
         <w:t>assign</w:t>
       </w:r>
       <w:r>
-        <w:t xml:space="preserve"> 0.95 </w:t>
-      </w:r>
-      <w:proofErr w:type="spellStart"/>
-      <w:r>
-        <w:t>maf</w:t>
-      </w:r>
-      <w:proofErr w:type="spellEnd"/>
-      <w:r>
-        <w:t xml:space="preserve"> of settled water rights </w:t>
+        <w:t xml:space="preserve"> 0.95 maf of settled water rights </w:t>
       </w:r>
       <w:r>
         <w:t>to Arizona and California</w:t>
@@ -2952,32 +2852,14 @@
           <w:b/>
           <w:bCs/>
         </w:rPr>
-        <w:t>(</w:t>
-      </w:r>
-      <w:proofErr w:type="spellStart"/>
+        <w:t>(i) E</w:t>
+      </w:r>
       <w:r>
         <w:rPr>
           <w:rStyle w:val="Heading3Char"/>
           <w:b/>
           <w:bCs/>
         </w:rPr>
-        <w:t>i</w:t>
-      </w:r>
-      <w:proofErr w:type="spellEnd"/>
-      <w:r>
-        <w:rPr>
-          <w:rStyle w:val="Heading3Char"/>
-          <w:b/>
-          <w:bCs/>
-        </w:rPr>
-        <w:t>) E</w:t>
-      </w:r>
-      <w:r>
-        <w:rPr>
-          <w:rStyle w:val="Heading3Char"/>
-          <w:b/>
-          <w:bCs/>
-        </w:rPr>
         <w:t>vaporation rates</w:t>
       </w:r>
       <w:bookmarkEnd w:id="1"/>
@@ -3065,15 +2947,7 @@
         <w:t>s on</w:t>
       </w:r>
       <w:r>
-        <w:t xml:space="preserve"> Lake Mead evaporation rates for a five year study for Lake Mead draw down saw variations of 0.25 </w:t>
-      </w:r>
-      <w:proofErr w:type="spellStart"/>
-      <w:r>
-        <w:t>maf</w:t>
-      </w:r>
-      <w:proofErr w:type="spellEnd"/>
-      <w:r>
-        <w:t xml:space="preserve"> </w:t>
+        <w:t xml:space="preserve"> Lake Mead evaporation rates for a five year study for Lake Mead draw down saw variations of 0.25 maf </w:t>
       </w:r>
       <w:r>
         <w:t xml:space="preserve">or less </w:t>
@@ -4127,7 +4001,6 @@
       <w:r>
         <w:t xml:space="preserve"> and the associated calculations are also shown in the </w:t>
       </w:r>
-      <w:proofErr w:type="spellStart"/>
       <w:r>
         <w:rPr>
           <w:b/>
@@ -4135,7 +4008,6 @@
         </w:rPr>
         <w:t>TribalWater</w:t>
       </w:r>
-      <w:proofErr w:type="spellEnd"/>
       <w:r>
         <w:t xml:space="preserve"> worksheet within the Excel model file.</w:t>
       </w:r>
@@ -4766,23 +4638,7 @@
         <w:t>)</w:t>
       </w:r>
       <w:r>
-        <w:t xml:space="preserve"> with the preponderance of inflows between 9 and 10 </w:t>
-      </w:r>
-      <w:proofErr w:type="spellStart"/>
-      <w:r>
-        <w:t>maf</w:t>
-      </w:r>
-      <w:proofErr w:type="spellEnd"/>
-      <w:r>
-        <w:t xml:space="preserve"> per year (corresponding to a Lake Powell release between 8.23 and 9 </w:t>
-      </w:r>
-      <w:proofErr w:type="spellStart"/>
-      <w:r>
-        <w:t>maf</w:t>
-      </w:r>
-      <w:proofErr w:type="spellEnd"/>
-      <w:r>
-        <w:t xml:space="preserve"> per year</w:t>
+        <w:t xml:space="preserve"> with the preponderance of inflows between 9 and 10 maf per year (corresponding to a Lake Powell release between 8.23 and 9 maf per year</w:t>
       </w:r>
       <w:r>
         <w:t xml:space="preserve">; Figure </w:t>
@@ -5841,15 +5697,7 @@
         <w:t xml:space="preserve"> product of </w:t>
       </w:r>
       <w:r>
-        <w:t>(</w:t>
-      </w:r>
-      <w:proofErr w:type="spellStart"/>
-      <w:r>
-        <w:t>i</w:t>
-      </w:r>
-      <w:proofErr w:type="spellEnd"/>
-      <w:r>
-        <w:t>)</w:t>
+        <w:t>(i)</w:t>
       </w:r>
       <w:r>
         <w:t xml:space="preserve"> annual evaporation rate (see </w:t>
@@ -6024,23 +5872,7 @@
         <w:t xml:space="preserve"> </w:t>
       </w:r>
       <w:r>
-        <w:t xml:space="preserve">account balance (Equation 1, evaporation terms in </w:t>
-      </w:r>
-      <w:proofErr w:type="spellStart"/>
-      <w:r>
-        <w:t>maf</w:t>
-      </w:r>
-      <w:proofErr w:type="spellEnd"/>
-      <w:r>
-        <w:t xml:space="preserve"> per year, balance and storage terms in </w:t>
-      </w:r>
-      <w:proofErr w:type="spellStart"/>
-      <w:r>
-        <w:t>maf</w:t>
-      </w:r>
-      <w:proofErr w:type="spellEnd"/>
-      <w:r>
-        <w:t>).</w:t>
+        <w:t>account balance (Equation 1, evaporation terms in maf per year, balance and storage terms in maf).</w:t>
       </w:r>
     </w:p>
     <w:p>
@@ -6101,23 +5933,7 @@
         <w:t>For example</w:t>
       </w:r>
       <w:r>
-        <w:t xml:space="preserve">, if Lake Mead active storage is 7.2 </w:t>
-      </w:r>
-      <w:proofErr w:type="spellStart"/>
-      <w:r>
-        <w:t>maf</w:t>
-      </w:r>
-      <w:proofErr w:type="spellEnd"/>
-      <w:r>
-        <w:t xml:space="preserve"> and Lake Mead evaporation is 0.4 </w:t>
-      </w:r>
-      <w:proofErr w:type="spellStart"/>
-      <w:r>
-        <w:t>maf</w:t>
-      </w:r>
-      <w:proofErr w:type="spellEnd"/>
-      <w:r>
-        <w:t xml:space="preserve"> for the year, and:</w:t>
+        <w:t>, if Lake Mead active storage is 7.2 maf and Lake Mead evaporation is 0.4 maf for the year, and:</w:t>
       </w:r>
     </w:p>
     <w:p>
@@ -6129,15 +5945,7 @@
         </w:numPr>
       </w:pPr>
       <w:r>
-        <w:t xml:space="preserve">California has an account balance of 0.72 </w:t>
-      </w:r>
-      <w:proofErr w:type="spellStart"/>
-      <w:r>
-        <w:t>maf</w:t>
-      </w:r>
-      <w:proofErr w:type="spellEnd"/>
-      <w:r>
-        <w:t xml:space="preserve"> (</w:t>
+        <w:t>California has an account balance of 0.72 maf (</w:t>
       </w:r>
       <w:r>
         <w:t xml:space="preserve">10% of the </w:t>
@@ -6167,15 +5975,7 @@
         <w:t>04</w:t>
       </w:r>
       <w:r>
-        <w:t xml:space="preserve"> </w:t>
-      </w:r>
-      <w:proofErr w:type="spellStart"/>
-      <w:r>
-        <w:t>maf</w:t>
-      </w:r>
-      <w:proofErr w:type="spellEnd"/>
-      <w:r>
-        <w:t xml:space="preserve"> that year.</w:t>
+        <w:t xml:space="preserve"> maf that year.</w:t>
       </w:r>
       <w:r>
         <w:t xml:space="preserve"> </w:t>
@@ -6190,13 +5990,8 @@
         </w:numPr>
       </w:pPr>
       <w:r>
-        <w:t xml:space="preserve">The Reclamation protect elevation is 1,000 feet (4.5 </w:t>
-      </w:r>
-      <w:proofErr w:type="spellStart"/>
-      <w:r>
-        <w:t>maf</w:t>
-      </w:r>
-      <w:proofErr w:type="spellEnd"/>
+        <w:t>The Reclamation protect elevation is 1,000 feet (4.5 maf</w:t>
+      </w:r>
       <w:r>
         <w:t>; 62.5%</w:t>
       </w:r>
@@ -6204,15 +5999,7 @@
         <w:t>)</w:t>
       </w:r>
       <w:r>
-        <w:t xml:space="preserve">, the Reclamation is assigned 62.5% of the total evaporation or 0.25 </w:t>
-      </w:r>
-      <w:proofErr w:type="spellStart"/>
-      <w:r>
-        <w:t>maf</w:t>
-      </w:r>
-      <w:proofErr w:type="spellEnd"/>
-      <w:r>
-        <w:t xml:space="preserve"> that year.</w:t>
+        <w:t>, the Reclamation is assigned 62.5% of the total evaporation or 0.25 maf that year.</w:t>
       </w:r>
     </w:p>
     <w:p/>
@@ -6290,15 +6077,7 @@
         <w:t>offset</w:t>
       </w:r>
       <w:r>
-        <w:t xml:space="preserve"> to </w:t>
-      </w:r>
-      <w:proofErr w:type="spellStart"/>
-      <w:r>
-        <w:t>it’s</w:t>
-      </w:r>
-      <w:proofErr w:type="spellEnd"/>
-      <w:r>
-        <w:t xml:space="preserve"> share of the annual reservoir evaporation (Row 46).</w:t>
+        <w:t xml:space="preserve"> to it’s share of the annual reservoir evaporation (Row 46).</w:t>
       </w:r>
       <w:r>
         <w:t xml:space="preserve"> This volume will vary from year to year as Lake Mead storage and evaporation vary.</w:t>
@@ -6692,23 +6471,7 @@
         </w:numPr>
       </w:pPr>
       <w:r>
-        <w:t xml:space="preserve">For example, a total shortage of 0.4 </w:t>
-      </w:r>
-      <w:proofErr w:type="spellStart"/>
-      <w:r>
-        <w:t>maf</w:t>
-      </w:r>
-      <w:proofErr w:type="spellEnd"/>
-      <w:r>
-        <w:t xml:space="preserve"> yields a Lake Mead inflow of 9.0 ─ 0.4 = 8.6 </w:t>
-      </w:r>
-      <w:proofErr w:type="spellStart"/>
-      <w:r>
-        <w:t>maf</w:t>
-      </w:r>
-      <w:proofErr w:type="spellEnd"/>
-      <w:r>
-        <w:t xml:space="preserve"> per year.</w:t>
+        <w:t>For example, a total shortage of 0.4 maf yields a Lake Mead inflow of 9.0 ─ 0.4 = 8.6 maf per year.</w:t>
       </w:r>
     </w:p>
     <w:p>
@@ -6749,23 +6512,7 @@
         </w:numPr>
       </w:pPr>
       <w:r>
-        <w:t xml:space="preserve">For example, at 8.6 </w:t>
-      </w:r>
-      <w:proofErr w:type="spellStart"/>
-      <w:r>
-        <w:t>maf</w:t>
-      </w:r>
-      <w:proofErr w:type="spellEnd"/>
-      <w:r>
-        <w:t xml:space="preserve"> of reservoir inflow, Arizona’s share is 2.8 ─ 0.28 = 2.52 </w:t>
-      </w:r>
-      <w:proofErr w:type="spellStart"/>
-      <w:r>
-        <w:t>maf</w:t>
-      </w:r>
-      <w:proofErr w:type="spellEnd"/>
-      <w:r>
-        <w:t>.</w:t>
+        <w:t>For example, at 8.6 maf of reservoir inflow, Arizona’s share is 2.8 ─ 0.28 = 2.52 maf.</w:t>
       </w:r>
     </w:p>
     <w:p>
@@ -6792,23 +6539,7 @@
         </w:numPr>
       </w:pPr>
       <w:r>
-        <w:t xml:space="preserve">For example, at 8.0 </w:t>
-      </w:r>
-      <w:proofErr w:type="spellStart"/>
-      <w:r>
-        <w:t>maf</w:t>
-      </w:r>
-      <w:proofErr w:type="spellEnd"/>
-      <w:r>
-        <w:t xml:space="preserve"> of reservoir inflow, Nevada’s share is 0. 3 ─ 0.03 = 0.27 </w:t>
-      </w:r>
-      <w:proofErr w:type="spellStart"/>
-      <w:r>
-        <w:t>maf</w:t>
-      </w:r>
-      <w:proofErr w:type="spellEnd"/>
-      <w:r>
-        <w:t>.</w:t>
+        <w:t>For example, at 8.0 maf of reservoir inflow, Nevada’s share is 0. 3 ─ 0.03 = 0.27 maf.</w:t>
       </w:r>
     </w:p>
     <w:p>
@@ -6835,23 +6566,7 @@
         </w:numPr>
       </w:pPr>
       <w:r>
-        <w:t xml:space="preserve">For example, at 7.5 </w:t>
-      </w:r>
-      <w:proofErr w:type="spellStart"/>
-      <w:r>
-        <w:t>maf</w:t>
-      </w:r>
-      <w:proofErr w:type="spellEnd"/>
-      <w:r>
-        <w:t xml:space="preserve"> of reservoir inflow, California’s share is 4.4 ─ 0.44 = 3.96 </w:t>
-      </w:r>
-      <w:proofErr w:type="spellStart"/>
-      <w:r>
-        <w:t>maf</w:t>
-      </w:r>
-      <w:proofErr w:type="spellEnd"/>
-      <w:r>
-        <w:t>.</w:t>
+        <w:t>For example, at 7.5 maf of reservoir inflow, California’s share is 4.4 ─ 0.44 = 3.96 maf.</w:t>
       </w:r>
     </w:p>
     <w:p>
@@ -6881,23 +6596,7 @@
         </w:numPr>
       </w:pPr>
       <w:r>
-        <w:t xml:space="preserve">For example, at 7.5 </w:t>
-      </w:r>
-      <w:proofErr w:type="spellStart"/>
-      <w:r>
-        <w:t>maf</w:t>
-      </w:r>
-      <w:proofErr w:type="spellEnd"/>
-      <w:r>
-        <w:t xml:space="preserve"> of reservoir inflow, Mexico’s share is 1.5 ─ 0.25 = 1.25 </w:t>
-      </w:r>
-      <w:proofErr w:type="spellStart"/>
-      <w:r>
-        <w:t>maf</w:t>
-      </w:r>
-      <w:proofErr w:type="spellEnd"/>
-      <w:r>
-        <w:t>.</w:t>
+        <w:t>For example, at 7.5 maf of reservoir inflow, Mexico’s share is 1.5 ─ 0.25 = 1.25 maf.</w:t>
       </w:r>
     </w:p>
     <w:p>
@@ -7175,78 +6874,14 @@
           <w:b/>
           <w:bCs/>
         </w:rPr>
-        <w:t xml:space="preserve">Starting storage is 1,061 feet (8.5 </w:t>
-      </w:r>
-      <w:proofErr w:type="spellStart"/>
-      <w:r>
-        <w:rPr>
-          <w:b/>
-          <w:bCs/>
-        </w:rPr>
-        <w:t>maf</w:t>
-      </w:r>
-      <w:proofErr w:type="spellEnd"/>
-      <w:r>
-        <w:rPr>
-          <w:b/>
-          <w:bCs/>
-        </w:rPr>
-        <w:t xml:space="preserve">), the reservoir protect elevation is 1,005 feet (4.8 </w:t>
-      </w:r>
-      <w:proofErr w:type="spellStart"/>
-      <w:r>
-        <w:rPr>
-          <w:b/>
-          <w:bCs/>
-        </w:rPr>
-        <w:t>maf</w:t>
-      </w:r>
-      <w:proofErr w:type="spellEnd"/>
-      <w:r>
-        <w:rPr>
-          <w:b/>
-          <w:bCs/>
-        </w:rPr>
-        <w:t xml:space="preserve">), and there is 9.5 </w:t>
-      </w:r>
-      <w:proofErr w:type="spellStart"/>
-      <w:r>
-        <w:rPr>
-          <w:b/>
-          <w:bCs/>
-        </w:rPr>
-        <w:t>maf</w:t>
-      </w:r>
-      <w:proofErr w:type="spellEnd"/>
-      <w:r>
-        <w:rPr>
-          <w:b/>
-          <w:bCs/>
-        </w:rPr>
-        <w:t xml:space="preserve"> inflow this year. Thus, there is</w:t>
-      </w:r>
-      <w:r>
-        <w:rPr>
-          <w:b/>
-          <w:bCs/>
-        </w:rPr>
-        <w:t xml:space="preserve"> 4.8 </w:t>
-      </w:r>
-      <w:proofErr w:type="spellStart"/>
-      <w:r>
-        <w:rPr>
-          <w:b/>
-          <w:bCs/>
-        </w:rPr>
-        <w:t>maf</w:t>
-      </w:r>
-      <w:proofErr w:type="spellEnd"/>
-      <w:r>
-        <w:rPr>
-          <w:b/>
-          <w:bCs/>
-        </w:rPr>
-        <w:t xml:space="preserve"> of water available. </w:t>
+        <w:t>Starting storage is 1,061 feet (8.5 maf), the reservoir protect elevation is 1,005 feet (4.8 maf), and there is 9.5 maf inflow this year. Thus, there is</w:t>
+      </w:r>
+      <w:r>
+        <w:rPr>
+          <w:b/>
+          <w:bCs/>
+        </w:rPr>
+        <w:t xml:space="preserve"> 4.8 maf of water available. </w:t>
       </w:r>
       <w:r>
         <w:rPr>
@@ -7260,187 +6895,131 @@
           <w:b/>
           <w:bCs/>
         </w:rPr>
-        <w:t xml:space="preserve"> So the ending balance is also 4.8 </w:t>
-      </w:r>
-      <w:proofErr w:type="spellStart"/>
-      <w:r>
-        <w:rPr>
-          <w:b/>
-          <w:bCs/>
-        </w:rPr>
-        <w:t>maf</w:t>
-      </w:r>
-      <w:proofErr w:type="spellEnd"/>
-      <w:r>
-        <w:rPr>
-          <w:b/>
-          <w:bCs/>
-        </w:rPr>
+        <w:t xml:space="preserve"> So the ending balance is also 4.8 maf.</w:t>
+      </w:r>
+    </w:p>
+    <w:p/>
+    <w:p>
+      <w:pPr>
+        <w:pStyle w:val="Heading3"/>
+      </w:pPr>
+      <w:r>
+        <w:t xml:space="preserve">(i) </w:t>
+      </w:r>
+      <w:r>
+        <w:t>Buy</w:t>
+      </w:r>
+      <w:r>
+        <w:t xml:space="preserve"> or sell water </w:t>
+      </w:r>
+      <w:r>
+        <w:t xml:space="preserve">from other </w:t>
+      </w:r>
+      <w:r>
+        <w:t>participants</w:t>
+      </w:r>
+      <w:r>
+        <w:t>(s)</w:t>
+      </w:r>
+    </w:p>
+    <w:p>
+      <w:r>
+        <w:t xml:space="preserve">Enter buy amounts as positive (+) and sell amounts negative (-). These are additions and subtractions to the </w:t>
+      </w:r>
+      <w:r>
+        <w:t>account</w:t>
+      </w:r>
+      <w:r>
+        <w:t>’s available water. Enter all amounts in maf. If multiple transactions – e.g, buy 0.5 maf from Lower Basin and 0.2 maf from Mexico -- enter as a formula: = 0.5 + 0.2</w:t>
+      </w:r>
+    </w:p>
+    <w:p>
+      <w:pPr>
+        <w:rPr>
+          <w:b/>
+          <w:bCs/>
+        </w:rPr>
+      </w:pPr>
+      <w:r>
+        <w:rPr>
+          <w:b/>
+          <w:bCs/>
+        </w:rPr>
+        <w:t>These transactions are</w:t>
+      </w:r>
+      <w:r>
+        <w:rPr>
+          <w:b/>
+          <w:bCs/>
+        </w:rPr>
+        <w:t xml:space="preserve"> all</w:t>
+      </w:r>
+      <w:r>
+        <w:rPr>
+          <w:b/>
+          <w:bCs/>
+        </w:rPr>
+        <w:t xml:space="preserve"> temporary – for one year! </w:t>
+      </w:r>
+    </w:p>
+    <w:p>
+      <w:r>
+        <w:t xml:space="preserve">When a buying </w:t>
+      </w:r>
+      <w:r>
+        <w:t>account</w:t>
+      </w:r>
+      <w:r>
+        <w:t xml:space="preserve"> requires </w:t>
+      </w:r>
+      <w:r>
+        <w:t>a</w:t>
+      </w:r>
+      <w:r>
+        <w:t xml:space="preserve"> selling </w:t>
+      </w:r>
+      <w:r>
+        <w:t>account</w:t>
+      </w:r>
+      <w:r>
+        <w:t xml:space="preserve"> to invest financial proceeds in new farm or urban water conservation efforts, </w:t>
+      </w:r>
+      <w:r>
+        <w:t xml:space="preserve">the </w:t>
+      </w:r>
+      <w:r>
+        <w:t>money s</w:t>
+      </w:r>
+      <w:r>
+        <w:t xml:space="preserve">tays in the local community and the seller can make more water available in future years </w:t>
+      </w:r>
+      <w:r>
+        <w:fldChar w:fldCharType="begin"/>
+      </w:r>
+      <w:r>
+        <w:instrText xml:space="preserve"> ADDIN EN.CITE &lt;EndNote&gt;&lt;Cite&gt;&lt;Author&gt;Rosenberg&lt;/Author&gt;&lt;Year&gt;2021&lt;/Year&gt;&lt;RecNum&gt;2781&lt;/RecNum&gt;&lt;DisplayText&gt;(Rosenberg, 2021)&lt;/DisplayText&gt;&lt;record&gt;&lt;rec-number&gt;2781&lt;/rec-number&gt;&lt;foreign-keys&gt;&lt;key app="EN" db-id="xxt5ta9pd995dwesap0pdzzp2weaz0w9werf" timestamp="1620766027"&gt;2781&lt;/key&gt;&lt;/foreign-keys&gt;&lt;ref-type name="Journal Article"&gt;17&lt;/ref-type&gt;&lt;contributors&gt;&lt;authors&gt;&lt;author&gt;David E. Rosenberg&lt;/author&gt;&lt;/authors&gt;&lt;/contributors&gt;&lt;titles&gt;&lt;title&gt;Invest in Farm Water Conservation to Curtail Buy and Dry&lt;/title&gt;&lt;secondary-title&gt;Submitted to Journal of Water Resources Planning and Management&lt;/secondary-title&gt;&lt;/titles&gt;&lt;periodical&gt;&lt;full-title&gt;Submitted to Journal of Water Resources Planning and Management&lt;/full-title&gt;&lt;/periodical&gt;&lt;pages&gt;3&lt;/pages&gt;&lt;dates&gt;&lt;year&gt;2021&lt;/year&gt;&lt;/dates&gt;&lt;pub-location&gt;Logan, Utah&lt;/pub-location&gt;&lt;publisher&gt;Utah State University&lt;/publisher&gt;&lt;isbn&gt;169&lt;/isbn&gt;&lt;urls&gt;&lt;related-urls&gt;&lt;url&gt;https://digitalcommons.usu.edu/water_pubs/169/&lt;/url&gt;&lt;/related-urls&gt;&lt;/urls&gt;&lt;/record&gt;&lt;/Cite&gt;&lt;/EndNote&gt;</w:instrText>
+      </w:r>
+      <w:r>
+        <w:fldChar w:fldCharType="separate"/>
+      </w:r>
+      <w:r>
+        <w:rPr>
+          <w:noProof/>
+        </w:rPr>
+        <w:t>(Rosenberg, 2021)</w:t>
+      </w:r>
+      <w:r>
+        <w:fldChar w:fldCharType="end"/>
+      </w:r>
+      <w:r>
         <w:t>.</w:t>
       </w:r>
     </w:p>
-    <w:p/>
     <w:p>
       <w:pPr>
         <w:pStyle w:val="Heading3"/>
       </w:pPr>
       <w:r>
-        <w:t>(</w:t>
-      </w:r>
-      <w:proofErr w:type="spellStart"/>
-      <w:r>
-        <w:t>i</w:t>
-      </w:r>
-      <w:proofErr w:type="spellEnd"/>
-      <w:r>
-        <w:t xml:space="preserve">) </w:t>
-      </w:r>
-      <w:r>
-        <w:t>Buy</w:t>
-      </w:r>
-      <w:r>
-        <w:t xml:space="preserve"> or sell water </w:t>
-      </w:r>
-      <w:r>
-        <w:t xml:space="preserve">from other </w:t>
-      </w:r>
-      <w:r>
-        <w:t>participants</w:t>
-      </w:r>
-      <w:r>
-        <w:t>(s)</w:t>
-      </w:r>
-    </w:p>
-    <w:p>
-      <w:r>
-        <w:t xml:space="preserve">Enter buy amounts as positive (+) and sell amounts negative (-). These are additions and subtractions to the </w:t>
-      </w:r>
-      <w:r>
-        <w:t>account</w:t>
-      </w:r>
-      <w:r>
-        <w:t xml:space="preserve">’s available water. Enter all amounts in </w:t>
-      </w:r>
-      <w:proofErr w:type="spellStart"/>
-      <w:r>
-        <w:t>maf</w:t>
-      </w:r>
-      <w:proofErr w:type="spellEnd"/>
-      <w:r>
-        <w:t xml:space="preserve">. If multiple transactions – </w:t>
-      </w:r>
-      <w:proofErr w:type="spellStart"/>
-      <w:r>
-        <w:t>e.g</w:t>
-      </w:r>
-      <w:proofErr w:type="spellEnd"/>
-      <w:r>
-        <w:t xml:space="preserve">, buy 0.5 </w:t>
-      </w:r>
-      <w:proofErr w:type="spellStart"/>
-      <w:r>
-        <w:t>maf</w:t>
-      </w:r>
-      <w:proofErr w:type="spellEnd"/>
-      <w:r>
-        <w:t xml:space="preserve"> from Lower Basin and 0.2 </w:t>
-      </w:r>
-      <w:proofErr w:type="spellStart"/>
-      <w:r>
-        <w:t>maf</w:t>
-      </w:r>
-      <w:proofErr w:type="spellEnd"/>
-      <w:r>
-        <w:t xml:space="preserve"> from Mexico -- enter as a formula: = 0.5 + 0.2</w:t>
-      </w:r>
-    </w:p>
-    <w:p>
-      <w:pPr>
-        <w:rPr>
-          <w:b/>
-          <w:bCs/>
-        </w:rPr>
-      </w:pPr>
-      <w:r>
-        <w:rPr>
-          <w:b/>
-          <w:bCs/>
-        </w:rPr>
-        <w:t>These transactions are</w:t>
-      </w:r>
-      <w:r>
-        <w:rPr>
-          <w:b/>
-          <w:bCs/>
-        </w:rPr>
-        <w:t xml:space="preserve"> all</w:t>
-      </w:r>
-      <w:r>
-        <w:rPr>
-          <w:b/>
-          <w:bCs/>
-        </w:rPr>
-        <w:t xml:space="preserve"> temporary – for one year! </w:t>
-      </w:r>
-    </w:p>
-    <w:p>
-      <w:r>
-        <w:t xml:space="preserve">When a buying </w:t>
-      </w:r>
-      <w:r>
-        <w:t>account</w:t>
-      </w:r>
-      <w:r>
-        <w:t xml:space="preserve"> requires </w:t>
-      </w:r>
-      <w:r>
-        <w:t>a</w:t>
-      </w:r>
-      <w:r>
-        <w:t xml:space="preserve"> selling </w:t>
-      </w:r>
-      <w:r>
-        <w:t>account</w:t>
-      </w:r>
-      <w:r>
-        <w:t xml:space="preserve"> to invest financial proceeds in new farm or urban water conservation efforts, </w:t>
-      </w:r>
-      <w:r>
-        <w:t xml:space="preserve">the </w:t>
-      </w:r>
-      <w:r>
-        <w:t>money s</w:t>
-      </w:r>
-      <w:r>
-        <w:t xml:space="preserve">tays in the local community and the seller can make more water available in future years </w:t>
-      </w:r>
-      <w:r>
-        <w:fldChar w:fldCharType="begin"/>
-      </w:r>
-      <w:r>
-        <w:instrText xml:space="preserve"> ADDIN EN.CITE &lt;EndNote&gt;&lt;Cite&gt;&lt;Author&gt;Rosenberg&lt;/Author&gt;&lt;Year&gt;2021&lt;/Year&gt;&lt;RecNum&gt;2781&lt;/RecNum&gt;&lt;DisplayText&gt;(Rosenberg, 2021)&lt;/DisplayText&gt;&lt;record&gt;&lt;rec-number&gt;2781&lt;/rec-number&gt;&lt;foreign-keys&gt;&lt;key app="EN" db-id="xxt5ta9pd995dwesap0pdzzp2weaz0w9werf" timestamp="1620766027"&gt;2781&lt;/key&gt;&lt;/foreign-keys&gt;&lt;ref-type name="Journal Article"&gt;17&lt;/ref-type&gt;&lt;contributors&gt;&lt;authors&gt;&lt;author&gt;David E. Rosenberg&lt;/author&gt;&lt;/authors&gt;&lt;/contributors&gt;&lt;titles&gt;&lt;title&gt;Invest in Farm Water Conservation to Curtail Buy and Dry&lt;/title&gt;&lt;secondary-title&gt;Submitted to Journal of Water Resources Planning and Management&lt;/secondary-title&gt;&lt;/titles&gt;&lt;periodical&gt;&lt;full-title&gt;Submitted to Journal of Water Resources Planning and Management&lt;/full-title&gt;&lt;/periodical&gt;&lt;pages&gt;3&lt;/pages&gt;&lt;dates&gt;&lt;year&gt;2021&lt;/year&gt;&lt;/dates&gt;&lt;pub-location&gt;Logan, Utah&lt;/pub-location&gt;&lt;publisher&gt;Utah State University&lt;/publisher&gt;&lt;isbn&gt;169&lt;/isbn&gt;&lt;urls&gt;&lt;related-urls&gt;&lt;url&gt;https://digitalcommons.usu.edu/water_pubs/169/&lt;/url&gt;&lt;/related-urls&gt;&lt;/urls&gt;&lt;/record&gt;&lt;/Cite&gt;&lt;/EndNote&gt;</w:instrText>
-      </w:r>
-      <w:r>
-        <w:fldChar w:fldCharType="separate"/>
-      </w:r>
-      <w:r>
-        <w:rPr>
-          <w:noProof/>
-        </w:rPr>
-        <w:t>(Rosenberg, 2021)</w:t>
-      </w:r>
-      <w:r>
-        <w:fldChar w:fldCharType="end"/>
-      </w:r>
-      <w:r>
-        <w:t>.</w:t>
-      </w:r>
-    </w:p>
-    <w:p>
-      <w:pPr>
-        <w:pStyle w:val="Heading3"/>
-      </w:pPr>
-      <w:r>
         <w:t xml:space="preserve">(ii) </w:t>
       </w:r>
       <w:r>
@@ -7455,15 +7034,7 @@
         <w:t>y</w:t>
       </w:r>
       <w:r>
-        <w:t xml:space="preserve"> the sale price in $/acre-foot by the buy or sell volume in </w:t>
-      </w:r>
-      <w:proofErr w:type="spellStart"/>
-      <w:r>
-        <w:t>maf</w:t>
-      </w:r>
-      <w:proofErr w:type="spellEnd"/>
-      <w:r>
-        <w:t xml:space="preserve">. </w:t>
+        <w:t xml:space="preserve"> the sale price in $/acre-foot by the buy or sell volume in maf. </w:t>
       </w:r>
       <w:r>
         <w:t>Table 7</w:t>
@@ -7474,16 +7045,11 @@
       <w:r>
         <w:t xml:space="preserve">compensation and water prices for </w:t>
       </w:r>
-      <w:proofErr w:type="spellStart"/>
       <w:r>
         <w:t>recent</w:t>
       </w:r>
       <w:r>
-        <w:t>voluntary</w:t>
-      </w:r>
-      <w:proofErr w:type="spellEnd"/>
-      <w:r>
-        <w:t xml:space="preserve">, compensated, and mandatory Colorado River Basin </w:t>
+        <w:t xml:space="preserve">voluntary, compensated, and mandatory Colorado River Basin </w:t>
       </w:r>
       <w:r>
         <w:t>water conservation program</w:t>
@@ -7678,15 +7244,7 @@
         </w:numPr>
       </w:pPr>
       <w:r>
-        <w:t xml:space="preserve">For example, a purchase of 0.5 </w:t>
-      </w:r>
-      <w:proofErr w:type="spellStart"/>
-      <w:r>
-        <w:t>maf</w:t>
-      </w:r>
-      <w:proofErr w:type="spellEnd"/>
-      <w:r>
-        <w:t xml:space="preserve"> at $500 per acre-foot is (0.5)(500) = $250 million.</w:t>
+        <w:t>For example, a purchase of 0.5 maf at $500 per acre-foot is (0.5)(500) = $250 million.</w:t>
       </w:r>
     </w:p>
     <w:p>
@@ -7704,29 +7262,13 @@
         <w:t>a participant</w:t>
       </w:r>
       <w:r>
-        <w:t xml:space="preserve"> buys 0.5 </w:t>
-      </w:r>
-      <w:proofErr w:type="spellStart"/>
-      <w:r>
-        <w:t>maf</w:t>
-      </w:r>
-      <w:proofErr w:type="spellEnd"/>
-      <w:r>
-        <w:t xml:space="preserve"> at $500 per acre-foot from one </w:t>
+        <w:t xml:space="preserve"> buys 0.5 maf at $500 per acre-foot from one </w:t>
       </w:r>
       <w:r>
         <w:t>participant</w:t>
       </w:r>
       <w:r>
-        <w:t xml:space="preserve"> and 0.2 </w:t>
-      </w:r>
-      <w:proofErr w:type="spellStart"/>
-      <w:r>
-        <w:t>maf</w:t>
-      </w:r>
-      <w:proofErr w:type="spellEnd"/>
-      <w:r>
-        <w:t xml:space="preserve"> at $1,200 per acre-foot from a second </w:t>
+        <w:t xml:space="preserve"> and 0.2 maf at $1,200 per acre-foot from a second </w:t>
       </w:r>
       <w:r>
         <w:t>participant</w:t>
@@ -8194,10 +7736,10 @@
       <w:r>
         <w:lastRenderedPageBreak/>
         <w:drawing>
-          <wp:inline distT="0" distB="0" distL="0" distR="0" wp14:anchorId="5BC940D9" wp14:editId="6D20E8F8">
-            <wp:extent cx="3574415" cy="1846580"/>
-            <wp:effectExtent l="0" t="0" r="6985" b="1270"/>
-            <wp:docPr id="455970836" name="Picture 1"/>
+          <wp:inline distT="0" distB="0" distL="0" distR="0" wp14:anchorId="66F6328C" wp14:editId="13293DF6">
+            <wp:extent cx="3571429" cy="1847619"/>
+            <wp:effectExtent l="0" t="0" r="0" b="635"/>
+            <wp:docPr id="610333237" name="Picture 1" descr="A table with numbers and a number of states&#10;&#10;Description automatically generated"/>
             <wp:cNvGraphicFramePr>
               <a:graphicFrameLocks xmlns:a="http://schemas.openxmlformats.org/drawingml/2006/main" noChangeAspect="1"/>
             </wp:cNvGraphicFramePr>
@@ -8205,36 +7747,23 @@
               <a:graphicData uri="http://schemas.openxmlformats.org/drawingml/2006/picture">
                 <pic:pic xmlns:pic="http://schemas.openxmlformats.org/drawingml/2006/picture">
                   <pic:nvPicPr>
-                    <pic:cNvPr id="0" name="Picture 1"/>
-                    <pic:cNvPicPr>
-                      <a:picLocks noChangeAspect="1" noChangeArrowheads="1"/>
-                    </pic:cNvPicPr>
+                    <pic:cNvPr id="610333237" name="Picture 1" descr="A table with numbers and a number of states&#10;&#10;Description automatically generated"/>
+                    <pic:cNvPicPr/>
                   </pic:nvPicPr>
                   <pic:blipFill>
-                    <a:blip r:embed="rId37">
-                      <a:extLst>
-                        <a:ext uri="{28A0092B-C50C-407E-A947-70E740481C1C}">
-                          <a14:useLocalDpi xmlns:a14="http://schemas.microsoft.com/office/drawing/2010/main" val="0"/>
-                        </a:ext>
-                      </a:extLst>
-                    </a:blip>
-                    <a:srcRect/>
+                    <a:blip r:embed="rId37"/>
                     <a:stretch>
                       <a:fillRect/>
                     </a:stretch>
                   </pic:blipFill>
-                  <pic:spPr bwMode="auto">
+                  <pic:spPr>
                     <a:xfrm>
                       <a:off x="0" y="0"/>
-                      <a:ext cx="3574415" cy="1846580"/>
+                      <a:ext cx="3571429" cy="1847619"/>
                     </a:xfrm>
                     <a:prstGeom prst="rect">
                       <a:avLst/>
                     </a:prstGeom>
-                    <a:noFill/>
-                    <a:ln>
-                      <a:noFill/>
-                    </a:ln>
                   </pic:spPr>
                 </pic:pic>
               </a:graphicData>
@@ -8262,10 +7791,10 @@
     <w:p>
       <w:r>
         <w:drawing>
-          <wp:inline distT="0" distB="0" distL="0" distR="0" wp14:anchorId="18B24401" wp14:editId="6CF8FDEF">
-            <wp:extent cx="3907155" cy="1110615"/>
-            <wp:effectExtent l="0" t="0" r="0" b="0"/>
-            <wp:docPr id="711797434" name="Picture 2"/>
+          <wp:inline distT="0" distB="0" distL="0" distR="0" wp14:anchorId="18FEAB53" wp14:editId="1B80129A">
+            <wp:extent cx="3904762" cy="1114286"/>
+            <wp:effectExtent l="0" t="0" r="635" b="0"/>
+            <wp:docPr id="2105833864" name="Picture 1" descr="A table with numbers and text&#10;&#10;Description automatically generated"/>
             <wp:cNvGraphicFramePr>
               <a:graphicFrameLocks xmlns:a="http://schemas.openxmlformats.org/drawingml/2006/main" noChangeAspect="1"/>
             </wp:cNvGraphicFramePr>
@@ -8273,36 +7802,23 @@
               <a:graphicData uri="http://schemas.openxmlformats.org/drawingml/2006/picture">
                 <pic:pic xmlns:pic="http://schemas.openxmlformats.org/drawingml/2006/picture">
                   <pic:nvPicPr>
-                    <pic:cNvPr id="0" name="Picture 2"/>
-                    <pic:cNvPicPr>
-                      <a:picLocks noChangeAspect="1" noChangeArrowheads="1"/>
-                    </pic:cNvPicPr>
+                    <pic:cNvPr id="2105833864" name="Picture 1" descr="A table with numbers and text&#10;&#10;Description automatically generated"/>
+                    <pic:cNvPicPr/>
                   </pic:nvPicPr>
                   <pic:blipFill>
-                    <a:blip r:embed="rId38">
-                      <a:extLst>
-                        <a:ext uri="{28A0092B-C50C-407E-A947-70E740481C1C}">
-                          <a14:useLocalDpi xmlns:a14="http://schemas.microsoft.com/office/drawing/2010/main" val="0"/>
-                        </a:ext>
-                      </a:extLst>
-                    </a:blip>
-                    <a:srcRect/>
+                    <a:blip r:embed="rId38"/>
                     <a:stretch>
                       <a:fillRect/>
                     </a:stretch>
                   </pic:blipFill>
-                  <pic:spPr bwMode="auto">
+                  <pic:spPr>
                     <a:xfrm>
                       <a:off x="0" y="0"/>
-                      <a:ext cx="3907155" cy="1110615"/>
+                      <a:ext cx="3904762" cy="1114286"/>
                     </a:xfrm>
                     <a:prstGeom prst="rect">
                       <a:avLst/>
                     </a:prstGeom>
-                    <a:noFill/>
-                    <a:ln>
-                      <a:noFill/>
-                    </a:ln>
                   </pic:spPr>
                 </pic:pic>
               </a:graphicData>
@@ -8967,35 +8483,7 @@
         <w:rPr>
           <w:rFonts w:ascii="Times New Roman" w:hAnsi="Times New Roman"/>
         </w:rPr>
-        <w:t xml:space="preserve"> Quantified 2.0 million acre-feet (</w:t>
-      </w:r>
-      <w:proofErr w:type="spellStart"/>
-      <w:r>
-        <w:rPr>
-          <w:rFonts w:ascii="Times New Roman" w:hAnsi="Times New Roman"/>
-        </w:rPr>
-        <w:t>maf</w:t>
-      </w:r>
-      <w:proofErr w:type="spellEnd"/>
-      <w:r>
-        <w:rPr>
-          <w:rFonts w:ascii="Times New Roman" w:hAnsi="Times New Roman"/>
-        </w:rPr>
-        <w:t xml:space="preserve">) rights in Upper and Lower Basins and 0.8 </w:t>
-      </w:r>
-      <w:proofErr w:type="spellStart"/>
-      <w:r>
-        <w:rPr>
-          <w:rFonts w:ascii="Times New Roman" w:hAnsi="Times New Roman"/>
-        </w:rPr>
-        <w:t>maf</w:t>
-      </w:r>
-      <w:proofErr w:type="spellEnd"/>
-      <w:r>
-        <w:rPr>
-          <w:rFonts w:ascii="Times New Roman" w:hAnsi="Times New Roman"/>
-        </w:rPr>
-        <w:t xml:space="preserve"> claims. </w:t>
+        <w:t xml:space="preserve"> Quantified 2.0 million acre-feet (maf) rights in Upper and Lower Basins and 0.8 maf claims. </w:t>
       </w:r>
       <w:r>
         <w:rPr>
@@ -9035,71 +8523,43 @@
         <w:rPr>
           <w:rFonts w:ascii="Times New Roman" w:hAnsi="Times New Roman"/>
         </w:rPr>
-        <w:t xml:space="preserve"> Protect Lake Powell elevation of 3,525 feet (5.9 </w:t>
-      </w:r>
-      <w:proofErr w:type="spellStart"/>
+        <w:t xml:space="preserve"> Protect Lake Powell elevation of 3,525 feet (5.9 maf)</w:t>
+      </w:r>
       <w:r>
         <w:rPr>
           <w:rFonts w:ascii="Times New Roman" w:hAnsi="Times New Roman"/>
         </w:rPr>
-        <w:t>maf</w:t>
-      </w:r>
-      <w:proofErr w:type="spellEnd"/>
+        <w:t>.</w:t>
+      </w:r>
       <w:r>
         <w:rPr>
           <w:rFonts w:ascii="Times New Roman" w:hAnsi="Times New Roman"/>
         </w:rPr>
-        <w:t>)</w:t>
+        <w:t xml:space="preserve"> </w:t>
       </w:r>
       <w:r>
         <w:rPr>
           <w:rFonts w:ascii="Times New Roman" w:hAnsi="Times New Roman"/>
         </w:rPr>
-        <w:t>.</w:t>
+        <w:t>P</w:t>
       </w:r>
       <w:r>
         <w:rPr>
           <w:rFonts w:ascii="Times New Roman" w:hAnsi="Times New Roman"/>
         </w:rPr>
-        <w:t xml:space="preserve"> </w:t>
+        <w:t xml:space="preserve">revent Lake Powell </w:t>
       </w:r>
       <w:r>
         <w:rPr>
           <w:rFonts w:ascii="Times New Roman" w:hAnsi="Times New Roman"/>
         </w:rPr>
-        <w:t>P</w:t>
+        <w:t>to</w:t>
       </w:r>
       <w:r>
         <w:rPr>
           <w:rFonts w:ascii="Times New Roman" w:hAnsi="Times New Roman"/>
         </w:rPr>
-        <w:t xml:space="preserve">revent Lake Powell </w:t>
-      </w:r>
-      <w:r>
-        <w:rPr>
-          <w:rFonts w:ascii="Times New Roman" w:hAnsi="Times New Roman"/>
-        </w:rPr>
-        <w:t>to</w:t>
-      </w:r>
-      <w:r>
-        <w:rPr>
-          <w:rFonts w:ascii="Times New Roman" w:hAnsi="Times New Roman"/>
-        </w:rPr>
-        <w:t xml:space="preserve"> fall to minimum power pool elevation of 3,490 feet (4.0 </w:t>
-      </w:r>
-      <w:proofErr w:type="spellStart"/>
-      <w:r>
-        <w:rPr>
-          <w:rFonts w:ascii="Times New Roman" w:hAnsi="Times New Roman"/>
-        </w:rPr>
-        <w:t>maf</w:t>
-      </w:r>
-      <w:proofErr w:type="spellEnd"/>
-      <w:r>
-        <w:rPr>
-          <w:rFonts w:ascii="Times New Roman" w:hAnsi="Times New Roman"/>
-        </w:rPr>
-        <w:t xml:space="preserve">). </w:t>
+        <w:t xml:space="preserve"> fall to minimum power pool elevation of 3,490 feet (4.0 maf). </w:t>
       </w:r>
       <w:r>
         <w:rPr>
@@ -9217,21 +8677,7 @@
         <w:rPr>
           <w:rFonts w:ascii="Times New Roman" w:hAnsi="Times New Roman"/>
         </w:rPr>
-        <w:t xml:space="preserve"> The Lower Basin states and Federal government agree to pay $200 million to conserve 0.5 </w:t>
-      </w:r>
-      <w:proofErr w:type="spellStart"/>
-      <w:r>
-        <w:rPr>
-          <w:rFonts w:ascii="Times New Roman" w:hAnsi="Times New Roman"/>
-        </w:rPr>
-        <w:t>maf</w:t>
-      </w:r>
-      <w:proofErr w:type="spellEnd"/>
-      <w:r>
-        <w:rPr>
-          <w:rFonts w:ascii="Times New Roman" w:hAnsi="Times New Roman"/>
-        </w:rPr>
-        <w:t xml:space="preserve"> each year for two years </w:t>
+        <w:t xml:space="preserve"> The Lower Basin states and Federal government agree to pay $200 million to conserve 0.5 maf each year for two years </w:t>
       </w:r>
       <w:r>
         <w:rPr>
@@ -9522,21 +8968,7 @@
           <w:rFonts w:ascii="Times-Roman" w:hAnsi="Times-Roman" w:cs="Times-Roman"/>
         </w:rPr>
         <w:lastRenderedPageBreak/>
-        <w:t>Describe what happens when the Upper Basin is unable to deliver 8.23 million acre-feet (</w:t>
-      </w:r>
-      <w:proofErr w:type="spellStart"/>
-      <w:r>
-        <w:rPr>
-          <w:rFonts w:ascii="Times-Roman" w:hAnsi="Times-Roman" w:cs="Times-Roman"/>
-        </w:rPr>
-        <w:t>maf</w:t>
-      </w:r>
-      <w:proofErr w:type="spellEnd"/>
-      <w:r>
-        <w:rPr>
-          <w:rFonts w:ascii="Times-Roman" w:hAnsi="Times-Roman" w:cs="Times-Roman"/>
-        </w:rPr>
-        <w:t>) of water per year to Lower Basin as required in the 1922 Compact and 1944 US-Mexico Treaty.</w:t>
+        <w:t>Describe what happens when the Upper Basin is unable to deliver 8.23 million acre-feet (maf) of water per year to Lower Basin as required in the 1922 Compact and 1944 US-Mexico Treaty.</w:t>
       </w:r>
     </w:p>
     <w:p>
@@ -17682,6 +17114,7 @@
   <w:style w:type="character" w:default="1" w:styleId="DefaultParagraphFont">
     <w:name w:val="Default Paragraph Font"/>
     <w:uiPriority w:val="1"/>
+    <w:semiHidden/>
     <w:unhideWhenUsed/>
   </w:style>
   <w:style w:type="table" w:default="1" w:styleId="TableNormal">

</xml_diff>

<commit_message>
Add recent water consumption to model guide file from water use reports
</commit_message>
<xml_diff>
--- a/LakeMeadWaterBankDivideInflow/ModelGuide/ModelGuide-LakeMeadWaterBank.docx
+++ b/LakeMeadWaterBankDivideInflow/ModelGuide/ModelGuide-LakeMeadWaterBank.docx
@@ -1851,7 +1851,15 @@
               <w:t>4.4</w:t>
             </w:r>
             <w:r>
-              <w:t xml:space="preserve"> maf per year </w:t>
+              <w:t xml:space="preserve"> </w:t>
+            </w:r>
+            <w:proofErr w:type="spellStart"/>
+            <w:r>
+              <w:t>maf</w:t>
+            </w:r>
+            <w:proofErr w:type="spellEnd"/>
+            <w:r>
+              <w:t xml:space="preserve"> per year </w:t>
             </w:r>
             <w:r>
               <w:t>as Lake Mead level decline</w:t>
@@ -1892,12 +1900,21 @@
             <w:r>
               <w:t xml:space="preserve">cutback schedule in </w:t>
             </w:r>
+            <w:proofErr w:type="spellStart"/>
             <w:r>
               <w:rPr>
                 <w:i/>
                 <w:iCs/>
               </w:rPr>
-              <w:t xml:space="preserve">MandatoryConservation </w:t>
+              <w:t>MandatoryConservation</w:t>
+            </w:r>
+            <w:proofErr w:type="spellEnd"/>
+            <w:r>
+              <w:rPr>
+                <w:i/>
+                <w:iCs/>
+              </w:rPr>
+              <w:t xml:space="preserve"> </w:t>
             </w:r>
             <w:r>
               <w:t>sheet.</w:t>
@@ -1909,7 +1926,15 @@
               <w:t>These values ex</w:t>
             </w:r>
             <w:r>
-              <w:t xml:space="preserve">clude 0.95 maf </w:t>
+              <w:t xml:space="preserve">clude 0.95 </w:t>
+            </w:r>
+            <w:proofErr w:type="spellStart"/>
+            <w:r>
+              <w:t>maf</w:t>
+            </w:r>
+            <w:proofErr w:type="spellEnd"/>
+            <w:r>
+              <w:t xml:space="preserve"> </w:t>
             </w:r>
             <w:r>
               <w:t xml:space="preserve">per year </w:t>
@@ -2049,7 +2074,15 @@
               <w:ind w:left="161" w:hanging="180"/>
             </w:pPr>
             <w:r>
-              <w:t xml:space="preserve">Continue mandatory conservation and cutback from 2.8 maf per year as Lake Mead level declines from 1,090 to 1,025 feet </w:t>
+              <w:t xml:space="preserve">Continue mandatory conservation and cutback from 2.8 </w:t>
+            </w:r>
+            <w:proofErr w:type="spellStart"/>
+            <w:r>
+              <w:t>maf</w:t>
+            </w:r>
+            <w:proofErr w:type="spellEnd"/>
+            <w:r>
+              <w:t xml:space="preserve"> per year as Lake Mead level declines from 1,090 to 1,025 feet </w:t>
             </w:r>
             <w:r>
               <w:fldChar w:fldCharType="begin"/>
@@ -2072,15 +2105,32 @@
             <w:r>
               <w:t xml:space="preserve">. See cutback schedule in </w:t>
             </w:r>
+            <w:proofErr w:type="spellStart"/>
             <w:r>
               <w:rPr>
                 <w:i/>
                 <w:iCs/>
               </w:rPr>
-              <w:t xml:space="preserve">MandatoryConservation </w:t>
-            </w:r>
-            <w:r>
-              <w:t>sheet. These values exclude 0.95 maf per year of use by First Nations in the Lower Basin.</w:t>
+              <w:t>MandatoryConservation</w:t>
+            </w:r>
+            <w:proofErr w:type="spellEnd"/>
+            <w:r>
+              <w:rPr>
+                <w:i/>
+                <w:iCs/>
+              </w:rPr>
+              <w:t xml:space="preserve"> </w:t>
+            </w:r>
+            <w:r>
+              <w:t xml:space="preserve">sheet. These values exclude 0.95 </w:t>
+            </w:r>
+            <w:proofErr w:type="spellStart"/>
+            <w:r>
+              <w:t>maf</w:t>
+            </w:r>
+            <w:proofErr w:type="spellEnd"/>
+            <w:r>
+              <w:t xml:space="preserve"> per year of use by First Nations in the Lower Basin.</w:t>
             </w:r>
           </w:p>
           <w:p>
@@ -2204,7 +2254,15 @@
               <w:ind w:left="161" w:hanging="180"/>
             </w:pPr>
             <w:r>
-              <w:t xml:space="preserve">Continue mandatory conservation and cutback from 0.3 maf per year as Lake Mead level declines from 1,090 to 1,025 feet </w:t>
+              <w:t xml:space="preserve">Continue mandatory conservation and cutback from 0.3 </w:t>
+            </w:r>
+            <w:proofErr w:type="spellStart"/>
+            <w:r>
+              <w:t>maf</w:t>
+            </w:r>
+            <w:proofErr w:type="spellEnd"/>
+            <w:r>
+              <w:t xml:space="preserve"> per year as Lake Mead level declines from 1,090 to 1,025 feet </w:t>
             </w:r>
             <w:r>
               <w:fldChar w:fldCharType="begin"/>
@@ -2227,16 +2285,33 @@
             <w:r>
               <w:t xml:space="preserve">. See cutback schedule in </w:t>
             </w:r>
+            <w:proofErr w:type="spellStart"/>
             <w:r>
               <w:rPr>
                 <w:i/>
                 <w:iCs/>
               </w:rPr>
-              <w:t xml:space="preserve">MandatoryConservation </w:t>
+              <w:t>MandatoryConservation</w:t>
+            </w:r>
+            <w:proofErr w:type="spellEnd"/>
+            <w:r>
+              <w:rPr>
+                <w:i/>
+                <w:iCs/>
+              </w:rPr>
+              <w:t xml:space="preserve"> </w:t>
             </w:r>
             <w:r>
               <w:lastRenderedPageBreak/>
-              <w:t>sheet. These values exclude 0.95 maf per year of use by First Nations in the Lower Basin.</w:t>
+              <w:t xml:space="preserve">sheet. These values exclude 0.95 </w:t>
+            </w:r>
+            <w:proofErr w:type="spellStart"/>
+            <w:r>
+              <w:t>maf</w:t>
+            </w:r>
+            <w:proofErr w:type="spellEnd"/>
+            <w:r>
+              <w:t xml:space="preserve"> per year of use by First Nations in the Lower Basin.</w:t>
             </w:r>
           </w:p>
           <w:p>
@@ -2349,7 +2424,15 @@
               <w:t xml:space="preserve">Continue mandatory conservation </w:t>
             </w:r>
             <w:r>
-              <w:t xml:space="preserve">and cutback from 1.5 maf per year </w:t>
+              <w:t xml:space="preserve">and cutback from 1.5 </w:t>
+            </w:r>
+            <w:proofErr w:type="spellStart"/>
+            <w:r>
+              <w:t>maf</w:t>
+            </w:r>
+            <w:proofErr w:type="spellEnd"/>
+            <w:r>
+              <w:t xml:space="preserve"> per year </w:t>
             </w:r>
             <w:r>
               <w:t xml:space="preserve">as Lake Mead levels decline </w:t>
@@ -2375,12 +2458,21 @@
             <w:r>
               <w:t xml:space="preserve">. See </w:t>
             </w:r>
+            <w:proofErr w:type="spellStart"/>
             <w:r>
               <w:rPr>
                 <w:i/>
                 <w:iCs/>
               </w:rPr>
-              <w:t xml:space="preserve">MandatoryConservation </w:t>
+              <w:t>MandatoryConservation</w:t>
+            </w:r>
+            <w:proofErr w:type="spellEnd"/>
+            <w:r>
+              <w:rPr>
+                <w:i/>
+                <w:iCs/>
+              </w:rPr>
+              <w:t xml:space="preserve"> </w:t>
             </w:r>
             <w:r>
               <w:t>sheet.</w:t>
@@ -2681,7 +2773,15 @@
         <w:t>assign</w:t>
       </w:r>
       <w:r>
-        <w:t xml:space="preserve"> 0.95 maf of settled water rights </w:t>
+        <w:t xml:space="preserve"> 0.95 </w:t>
+      </w:r>
+      <w:proofErr w:type="spellStart"/>
+      <w:r>
+        <w:t>maf</w:t>
+      </w:r>
+      <w:proofErr w:type="spellEnd"/>
+      <w:r>
+        <w:t xml:space="preserve"> of settled water rights </w:t>
       </w:r>
       <w:r>
         <w:t>to Arizona and California</w:t>
@@ -2852,14 +2952,32 @@
           <w:b/>
           <w:bCs/>
         </w:rPr>
-        <w:t>(i) E</w:t>
-      </w:r>
+        <w:t>(</w:t>
+      </w:r>
+      <w:proofErr w:type="spellStart"/>
       <w:r>
         <w:rPr>
           <w:rStyle w:val="Heading3Char"/>
           <w:b/>
           <w:bCs/>
         </w:rPr>
+        <w:t>i</w:t>
+      </w:r>
+      <w:proofErr w:type="spellEnd"/>
+      <w:r>
+        <w:rPr>
+          <w:rStyle w:val="Heading3Char"/>
+          <w:b/>
+          <w:bCs/>
+        </w:rPr>
+        <w:t>) E</w:t>
+      </w:r>
+      <w:r>
+        <w:rPr>
+          <w:rStyle w:val="Heading3Char"/>
+          <w:b/>
+          <w:bCs/>
+        </w:rPr>
         <w:t>vaporation rates</w:t>
       </w:r>
       <w:bookmarkEnd w:id="1"/>
@@ -2947,7 +3065,15 @@
         <w:t>s on</w:t>
       </w:r>
       <w:r>
-        <w:t xml:space="preserve"> Lake Mead evaporation rates for a five year study for Lake Mead draw down saw variations of 0.25 maf </w:t>
+        <w:t xml:space="preserve"> Lake Mead evaporation rates for a five year study for Lake Mead draw down saw variations of 0.25 </w:t>
+      </w:r>
+      <w:proofErr w:type="spellStart"/>
+      <w:r>
+        <w:t>maf</w:t>
+      </w:r>
+      <w:proofErr w:type="spellEnd"/>
+      <w:r>
+        <w:t xml:space="preserve"> </w:t>
       </w:r>
       <w:r>
         <w:t xml:space="preserve">or less </w:t>
@@ -4001,6 +4127,7 @@
       <w:r>
         <w:t xml:space="preserve"> and the associated calculations are also shown in the </w:t>
       </w:r>
+      <w:proofErr w:type="spellStart"/>
       <w:r>
         <w:rPr>
           <w:b/>
@@ -4008,6 +4135,7 @@
         </w:rPr>
         <w:t>TribalWater</w:t>
       </w:r>
+      <w:proofErr w:type="spellEnd"/>
       <w:r>
         <w:t xml:space="preserve"> worksheet within the Excel model file.</w:t>
       </w:r>
@@ -4638,7 +4766,23 @@
         <w:t>)</w:t>
       </w:r>
       <w:r>
-        <w:t xml:space="preserve"> with the preponderance of inflows between 9 and 10 maf per year (corresponding to a Lake Powell release between 8.23 and 9 maf per year</w:t>
+        <w:t xml:space="preserve"> with the preponderance of inflows between 9 and 10 </w:t>
+      </w:r>
+      <w:proofErr w:type="spellStart"/>
+      <w:r>
+        <w:t>maf</w:t>
+      </w:r>
+      <w:proofErr w:type="spellEnd"/>
+      <w:r>
+        <w:t xml:space="preserve"> per year (corresponding to a Lake Powell release between 8.23 and 9 </w:t>
+      </w:r>
+      <w:proofErr w:type="spellStart"/>
+      <w:r>
+        <w:t>maf</w:t>
+      </w:r>
+      <w:proofErr w:type="spellEnd"/>
+      <w:r>
+        <w:t xml:space="preserve"> per year</w:t>
       </w:r>
       <w:r>
         <w:t xml:space="preserve">; Figure </w:t>
@@ -5697,7 +5841,15 @@
         <w:t xml:space="preserve"> product of </w:t>
       </w:r>
       <w:r>
-        <w:t>(i)</w:t>
+        <w:t>(</w:t>
+      </w:r>
+      <w:proofErr w:type="spellStart"/>
+      <w:r>
+        <w:t>i</w:t>
+      </w:r>
+      <w:proofErr w:type="spellEnd"/>
+      <w:r>
+        <w:t>)</w:t>
       </w:r>
       <w:r>
         <w:t xml:space="preserve"> annual evaporation rate (see </w:t>
@@ -5872,7 +6024,23 @@
         <w:t xml:space="preserve"> </w:t>
       </w:r>
       <w:r>
-        <w:t>account balance (Equation 1, evaporation terms in maf per year, balance and storage terms in maf).</w:t>
+        <w:t xml:space="preserve">account balance (Equation 1, evaporation terms in </w:t>
+      </w:r>
+      <w:proofErr w:type="spellStart"/>
+      <w:r>
+        <w:t>maf</w:t>
+      </w:r>
+      <w:proofErr w:type="spellEnd"/>
+      <w:r>
+        <w:t xml:space="preserve"> per year, balance and storage terms in </w:t>
+      </w:r>
+      <w:proofErr w:type="spellStart"/>
+      <w:r>
+        <w:t>maf</w:t>
+      </w:r>
+      <w:proofErr w:type="spellEnd"/>
+      <w:r>
+        <w:t>).</w:t>
       </w:r>
     </w:p>
     <w:p>
@@ -5933,7 +6101,23 @@
         <w:t>For example</w:t>
       </w:r>
       <w:r>
-        <w:t>, if Lake Mead active storage is 7.2 maf and Lake Mead evaporation is 0.4 maf for the year, and:</w:t>
+        <w:t xml:space="preserve">, if Lake Mead active storage is 7.2 </w:t>
+      </w:r>
+      <w:proofErr w:type="spellStart"/>
+      <w:r>
+        <w:t>maf</w:t>
+      </w:r>
+      <w:proofErr w:type="spellEnd"/>
+      <w:r>
+        <w:t xml:space="preserve"> and Lake Mead evaporation is 0.4 </w:t>
+      </w:r>
+      <w:proofErr w:type="spellStart"/>
+      <w:r>
+        <w:t>maf</w:t>
+      </w:r>
+      <w:proofErr w:type="spellEnd"/>
+      <w:r>
+        <w:t xml:space="preserve"> for the year, and:</w:t>
       </w:r>
     </w:p>
     <w:p>
@@ -5945,7 +6129,15 @@
         </w:numPr>
       </w:pPr>
       <w:r>
-        <w:t>California has an account balance of 0.72 maf (</w:t>
+        <w:t xml:space="preserve">California has an account balance of 0.72 </w:t>
+      </w:r>
+      <w:proofErr w:type="spellStart"/>
+      <w:r>
+        <w:t>maf</w:t>
+      </w:r>
+      <w:proofErr w:type="spellEnd"/>
+      <w:r>
+        <w:t xml:space="preserve"> (</w:t>
       </w:r>
       <w:r>
         <w:t xml:space="preserve">10% of the </w:t>
@@ -5975,7 +6167,15 @@
         <w:t>04</w:t>
       </w:r>
       <w:r>
-        <w:t xml:space="preserve"> maf that year.</w:t>
+        <w:t xml:space="preserve"> </w:t>
+      </w:r>
+      <w:proofErr w:type="spellStart"/>
+      <w:r>
+        <w:t>maf</w:t>
+      </w:r>
+      <w:proofErr w:type="spellEnd"/>
+      <w:r>
+        <w:t xml:space="preserve"> that year.</w:t>
       </w:r>
       <w:r>
         <w:t xml:space="preserve"> </w:t>
@@ -5990,8 +6190,13 @@
         </w:numPr>
       </w:pPr>
       <w:r>
-        <w:t>The Reclamation protect elevation is 1,000 feet (4.5 maf</w:t>
-      </w:r>
+        <w:t xml:space="preserve">The Reclamation protect elevation is 1,000 feet (4.5 </w:t>
+      </w:r>
+      <w:proofErr w:type="spellStart"/>
+      <w:r>
+        <w:t>maf</w:t>
+      </w:r>
+      <w:proofErr w:type="spellEnd"/>
       <w:r>
         <w:t>; 62.5%</w:t>
       </w:r>
@@ -5999,7 +6204,15 @@
         <w:t>)</w:t>
       </w:r>
       <w:r>
-        <w:t>, the Reclamation is assigned 62.5% of the total evaporation or 0.25 maf that year.</w:t>
+        <w:t xml:space="preserve">, the Reclamation is assigned 62.5% of the total evaporation or 0.25 </w:t>
+      </w:r>
+      <w:proofErr w:type="spellStart"/>
+      <w:r>
+        <w:t>maf</w:t>
+      </w:r>
+      <w:proofErr w:type="spellEnd"/>
+      <w:r>
+        <w:t xml:space="preserve"> that year.</w:t>
       </w:r>
     </w:p>
     <w:p/>
@@ -6077,7 +6290,15 @@
         <w:t>offset</w:t>
       </w:r>
       <w:r>
-        <w:t xml:space="preserve"> to it’s share of the annual reservoir evaporation (Row 46).</w:t>
+        <w:t xml:space="preserve"> to </w:t>
+      </w:r>
+      <w:proofErr w:type="spellStart"/>
+      <w:r>
+        <w:t>it’s</w:t>
+      </w:r>
+      <w:proofErr w:type="spellEnd"/>
+      <w:r>
+        <w:t xml:space="preserve"> share of the annual reservoir evaporation (Row 46).</w:t>
       </w:r>
       <w:r>
         <w:t xml:space="preserve"> This volume will vary from year to year as Lake Mead storage and evaporation vary.</w:t>
@@ -6471,7 +6692,23 @@
         </w:numPr>
       </w:pPr>
       <w:r>
-        <w:t>For example, a total shortage of 0.4 maf yields a Lake Mead inflow of 9.0 ─ 0.4 = 8.6 maf per year.</w:t>
+        <w:t xml:space="preserve">For example, a total shortage of 0.4 </w:t>
+      </w:r>
+      <w:proofErr w:type="spellStart"/>
+      <w:r>
+        <w:t>maf</w:t>
+      </w:r>
+      <w:proofErr w:type="spellEnd"/>
+      <w:r>
+        <w:t xml:space="preserve"> yields a Lake Mead inflow of 9.0 ─ 0.4 = 8.6 </w:t>
+      </w:r>
+      <w:proofErr w:type="spellStart"/>
+      <w:r>
+        <w:t>maf</w:t>
+      </w:r>
+      <w:proofErr w:type="spellEnd"/>
+      <w:r>
+        <w:t xml:space="preserve"> per year.</w:t>
       </w:r>
     </w:p>
     <w:p>
@@ -6512,7 +6749,23 @@
         </w:numPr>
       </w:pPr>
       <w:r>
-        <w:t>For example, at 8.6 maf of reservoir inflow, Arizona’s share is 2.8 ─ 0.28 = 2.52 maf.</w:t>
+        <w:t xml:space="preserve">For example, at 8.6 </w:t>
+      </w:r>
+      <w:proofErr w:type="spellStart"/>
+      <w:r>
+        <w:t>maf</w:t>
+      </w:r>
+      <w:proofErr w:type="spellEnd"/>
+      <w:r>
+        <w:t xml:space="preserve"> of reservoir inflow, Arizona’s share is 2.8 ─ 0.28 = 2.52 </w:t>
+      </w:r>
+      <w:proofErr w:type="spellStart"/>
+      <w:r>
+        <w:t>maf</w:t>
+      </w:r>
+      <w:proofErr w:type="spellEnd"/>
+      <w:r>
+        <w:t>.</w:t>
       </w:r>
     </w:p>
     <w:p>
@@ -6539,7 +6792,23 @@
         </w:numPr>
       </w:pPr>
       <w:r>
-        <w:t>For example, at 8.0 maf of reservoir inflow, Nevada’s share is 0. 3 ─ 0.03 = 0.27 maf.</w:t>
+        <w:t xml:space="preserve">For example, at 8.0 </w:t>
+      </w:r>
+      <w:proofErr w:type="spellStart"/>
+      <w:r>
+        <w:t>maf</w:t>
+      </w:r>
+      <w:proofErr w:type="spellEnd"/>
+      <w:r>
+        <w:t xml:space="preserve"> of reservoir inflow, Nevada’s share is 0. 3 ─ 0.03 = 0.27 </w:t>
+      </w:r>
+      <w:proofErr w:type="spellStart"/>
+      <w:r>
+        <w:t>maf</w:t>
+      </w:r>
+      <w:proofErr w:type="spellEnd"/>
+      <w:r>
+        <w:t>.</w:t>
       </w:r>
     </w:p>
     <w:p>
@@ -6566,7 +6835,23 @@
         </w:numPr>
       </w:pPr>
       <w:r>
-        <w:t>For example, at 7.5 maf of reservoir inflow, California’s share is 4.4 ─ 0.44 = 3.96 maf.</w:t>
+        <w:t xml:space="preserve">For example, at 7.5 </w:t>
+      </w:r>
+      <w:proofErr w:type="spellStart"/>
+      <w:r>
+        <w:t>maf</w:t>
+      </w:r>
+      <w:proofErr w:type="spellEnd"/>
+      <w:r>
+        <w:t xml:space="preserve"> of reservoir inflow, California’s share is 4.4 ─ 0.44 = 3.96 </w:t>
+      </w:r>
+      <w:proofErr w:type="spellStart"/>
+      <w:r>
+        <w:t>maf</w:t>
+      </w:r>
+      <w:proofErr w:type="spellEnd"/>
+      <w:r>
+        <w:t>.</w:t>
       </w:r>
     </w:p>
     <w:p>
@@ -6596,7 +6881,23 @@
         </w:numPr>
       </w:pPr>
       <w:r>
-        <w:t>For example, at 7.5 maf of reservoir inflow, Mexico’s share is 1.5 ─ 0.25 = 1.25 maf.</w:t>
+        <w:t xml:space="preserve">For example, at 7.5 </w:t>
+      </w:r>
+      <w:proofErr w:type="spellStart"/>
+      <w:r>
+        <w:t>maf</w:t>
+      </w:r>
+      <w:proofErr w:type="spellEnd"/>
+      <w:r>
+        <w:t xml:space="preserve"> of reservoir inflow, Mexico’s share is 1.5 ─ 0.25 = 1.25 </w:t>
+      </w:r>
+      <w:proofErr w:type="spellStart"/>
+      <w:r>
+        <w:t>maf</w:t>
+      </w:r>
+      <w:proofErr w:type="spellEnd"/>
+      <w:r>
+        <w:t>.</w:t>
       </w:r>
     </w:p>
     <w:p>
@@ -6874,14 +7175,78 @@
           <w:b/>
           <w:bCs/>
         </w:rPr>
-        <w:t>Starting storage is 1,061 feet (8.5 maf), the reservoir protect elevation is 1,005 feet (4.8 maf), and there is 9.5 maf inflow this year. Thus, there is</w:t>
-      </w:r>
-      <w:r>
-        <w:rPr>
-          <w:b/>
-          <w:bCs/>
-        </w:rPr>
-        <w:t xml:space="preserve"> 4.8 maf of water available. </w:t>
+        <w:t xml:space="preserve">Starting storage is 1,061 feet (8.5 </w:t>
+      </w:r>
+      <w:proofErr w:type="spellStart"/>
+      <w:r>
+        <w:rPr>
+          <w:b/>
+          <w:bCs/>
+        </w:rPr>
+        <w:t>maf</w:t>
+      </w:r>
+      <w:proofErr w:type="spellEnd"/>
+      <w:r>
+        <w:rPr>
+          <w:b/>
+          <w:bCs/>
+        </w:rPr>
+        <w:t xml:space="preserve">), the reservoir protect elevation is 1,005 feet (4.8 </w:t>
+      </w:r>
+      <w:proofErr w:type="spellStart"/>
+      <w:r>
+        <w:rPr>
+          <w:b/>
+          <w:bCs/>
+        </w:rPr>
+        <w:t>maf</w:t>
+      </w:r>
+      <w:proofErr w:type="spellEnd"/>
+      <w:r>
+        <w:rPr>
+          <w:b/>
+          <w:bCs/>
+        </w:rPr>
+        <w:t xml:space="preserve">), and there is 9.5 </w:t>
+      </w:r>
+      <w:proofErr w:type="spellStart"/>
+      <w:r>
+        <w:rPr>
+          <w:b/>
+          <w:bCs/>
+        </w:rPr>
+        <w:t>maf</w:t>
+      </w:r>
+      <w:proofErr w:type="spellEnd"/>
+      <w:r>
+        <w:rPr>
+          <w:b/>
+          <w:bCs/>
+        </w:rPr>
+        <w:t xml:space="preserve"> inflow this year. Thus, there is</w:t>
+      </w:r>
+      <w:r>
+        <w:rPr>
+          <w:b/>
+          <w:bCs/>
+        </w:rPr>
+        <w:t xml:space="preserve"> 4.8 </w:t>
+      </w:r>
+      <w:proofErr w:type="spellStart"/>
+      <w:r>
+        <w:rPr>
+          <w:b/>
+          <w:bCs/>
+        </w:rPr>
+        <w:t>maf</w:t>
+      </w:r>
+      <w:proofErr w:type="spellEnd"/>
+      <w:r>
+        <w:rPr>
+          <w:b/>
+          <w:bCs/>
+        </w:rPr>
+        <w:t xml:space="preserve"> of water available. </w:t>
       </w:r>
       <w:r>
         <w:rPr>
@@ -6895,7 +7260,23 @@
           <w:b/>
           <w:bCs/>
         </w:rPr>
-        <w:t xml:space="preserve"> So the ending balance is also 4.8 maf.</w:t>
+        <w:t xml:space="preserve"> So the ending balance is also 4.8 </w:t>
+      </w:r>
+      <w:proofErr w:type="spellStart"/>
+      <w:r>
+        <w:rPr>
+          <w:b/>
+          <w:bCs/>
+        </w:rPr>
+        <w:t>maf</w:t>
+      </w:r>
+      <w:proofErr w:type="spellEnd"/>
+      <w:r>
+        <w:rPr>
+          <w:b/>
+          <w:bCs/>
+        </w:rPr>
+        <w:t>.</w:t>
       </w:r>
     </w:p>
     <w:p/>
@@ -6904,7 +7285,15 @@
         <w:pStyle w:val="Heading3"/>
       </w:pPr>
       <w:r>
-        <w:t xml:space="preserve">(i) </w:t>
+        <w:t>(</w:t>
+      </w:r>
+      <w:proofErr w:type="spellStart"/>
+      <w:r>
+        <w:t>i</w:t>
+      </w:r>
+      <w:proofErr w:type="spellEnd"/>
+      <w:r>
+        <w:t xml:space="preserve">) </w:t>
       </w:r>
       <w:r>
         <w:t>Buy</w:t>
@@ -6930,7 +7319,39 @@
         <w:t>account</w:t>
       </w:r>
       <w:r>
-        <w:t>’s available water. Enter all amounts in maf. If multiple transactions – e.g, buy 0.5 maf from Lower Basin and 0.2 maf from Mexico -- enter as a formula: = 0.5 + 0.2</w:t>
+        <w:t xml:space="preserve">’s available water. Enter all amounts in </w:t>
+      </w:r>
+      <w:proofErr w:type="spellStart"/>
+      <w:r>
+        <w:t>maf</w:t>
+      </w:r>
+      <w:proofErr w:type="spellEnd"/>
+      <w:r>
+        <w:t xml:space="preserve">. If multiple transactions – </w:t>
+      </w:r>
+      <w:proofErr w:type="spellStart"/>
+      <w:r>
+        <w:t>e.g</w:t>
+      </w:r>
+      <w:proofErr w:type="spellEnd"/>
+      <w:r>
+        <w:t xml:space="preserve">, buy 0.5 </w:t>
+      </w:r>
+      <w:proofErr w:type="spellStart"/>
+      <w:r>
+        <w:t>maf</w:t>
+      </w:r>
+      <w:proofErr w:type="spellEnd"/>
+      <w:r>
+        <w:t xml:space="preserve"> from Lower Basin and 0.2 </w:t>
+      </w:r>
+      <w:proofErr w:type="spellStart"/>
+      <w:r>
+        <w:t>maf</w:t>
+      </w:r>
+      <w:proofErr w:type="spellEnd"/>
+      <w:r>
+        <w:t xml:space="preserve"> from Mexico -- enter as a formula: = 0.5 + 0.2</w:t>
       </w:r>
     </w:p>
     <w:p>
@@ -7034,7 +7455,15 @@
         <w:t>y</w:t>
       </w:r>
       <w:r>
-        <w:t xml:space="preserve"> the sale price in $/acre-foot by the buy or sell volume in maf. </w:t>
+        <w:t xml:space="preserve"> the sale price in $/acre-foot by the buy or sell volume in </w:t>
+      </w:r>
+      <w:proofErr w:type="spellStart"/>
+      <w:r>
+        <w:t>maf</w:t>
+      </w:r>
+      <w:proofErr w:type="spellEnd"/>
+      <w:r>
+        <w:t xml:space="preserve">. </w:t>
       </w:r>
       <w:r>
         <w:t>Table 7</w:t>
@@ -7045,11 +7474,16 @@
       <w:r>
         <w:t xml:space="preserve">compensation and water prices for </w:t>
       </w:r>
+      <w:proofErr w:type="spellStart"/>
       <w:r>
         <w:t>recent</w:t>
       </w:r>
       <w:r>
-        <w:t xml:space="preserve">voluntary, compensated, and mandatory Colorado River Basin </w:t>
+        <w:t>voluntary</w:t>
+      </w:r>
+      <w:proofErr w:type="spellEnd"/>
+      <w:r>
+        <w:t xml:space="preserve">, compensated, and mandatory Colorado River Basin </w:t>
       </w:r>
       <w:r>
         <w:t>water conservation program</w:t>
@@ -7244,7 +7678,15 @@
         </w:numPr>
       </w:pPr>
       <w:r>
-        <w:t>For example, a purchase of 0.5 maf at $500 per acre-foot is (0.5)(500) = $250 million.</w:t>
+        <w:t xml:space="preserve">For example, a purchase of 0.5 </w:t>
+      </w:r>
+      <w:proofErr w:type="spellStart"/>
+      <w:r>
+        <w:t>maf</w:t>
+      </w:r>
+      <w:proofErr w:type="spellEnd"/>
+      <w:r>
+        <w:t xml:space="preserve"> at $500 per acre-foot is (0.5)(500) = $250 million.</w:t>
       </w:r>
     </w:p>
     <w:p>
@@ -7262,13 +7704,29 @@
         <w:t>a participant</w:t>
       </w:r>
       <w:r>
-        <w:t xml:space="preserve"> buys 0.5 maf at $500 per acre-foot from one </w:t>
+        <w:t xml:space="preserve"> buys 0.5 </w:t>
+      </w:r>
+      <w:proofErr w:type="spellStart"/>
+      <w:r>
+        <w:t>maf</w:t>
+      </w:r>
+      <w:proofErr w:type="spellEnd"/>
+      <w:r>
+        <w:t xml:space="preserve"> at $500 per acre-foot from one </w:t>
       </w:r>
       <w:r>
         <w:t>participant</w:t>
       </w:r>
       <w:r>
-        <w:t xml:space="preserve"> and 0.2 maf at $1,200 per acre-foot from a second </w:t>
+        <w:t xml:space="preserve"> and 0.2 </w:t>
+      </w:r>
+      <w:proofErr w:type="spellStart"/>
+      <w:r>
+        <w:t>maf</w:t>
+      </w:r>
+      <w:proofErr w:type="spellEnd"/>
+      <w:r>
+        <w:t xml:space="preserve"> at $1,200 per acre-foot from a second </w:t>
       </w:r>
       <w:r>
         <w:t>participant</w:t>
@@ -7679,7 +8137,34 @@
     </w:p>
     <w:p>
       <w:r>
-        <w:t>For reference, recent withdrawals are calculated as a user’s historical allocation minus their Lake Mead Conservation Account credit (Table 8). Tribal Nations of the Lower Basin have recently consumed about 460,000 of their 0.95 million settled water rights (Table 9)</w:t>
+        <w:t xml:space="preserve">For reference, recent withdrawals </w:t>
+      </w:r>
+      <w:r>
+        <w:t xml:space="preserve">are shown in Table 8 </w:t>
+      </w:r>
+      <w:r>
+        <w:fldChar w:fldCharType="begin"/>
+      </w:r>
+      <w:r>
+        <w:instrText xml:space="preserve"> ADDIN EN.CITE &lt;EndNote&gt;&lt;Cite&gt;&lt;Author&gt;USBR&lt;/Author&gt;&lt;Year&gt;2021&lt;/Year&gt;&lt;RecNum&gt;2772&lt;/RecNum&gt;&lt;DisplayText&gt;(USBR, 2021a)&lt;/DisplayText&gt;&lt;record&gt;&lt;rec-number&gt;2772&lt;/rec-number&gt;&lt;foreign-keys&gt;&lt;key app="EN" db-id="xxt5ta9pd995dwesap0pdzzp2weaz0w9werf" timestamp="1619406478"&gt;2772&lt;/key&gt;&lt;/foreign-keys&gt;&lt;ref-type name="Report"&gt;27&lt;/ref-type&gt;&lt;contributors&gt;&lt;authors&gt;&lt;author&gt;USBR&lt;/author&gt;&lt;/authors&gt;&lt;/contributors&gt;&lt;titles&gt;&lt;title&gt;Boulder Canyon Operations Office - Program and Activities: Water Accounting Reports&lt;/title&gt;&lt;/titles&gt;&lt;dates&gt;&lt;year&gt;2021&lt;/year&gt;&lt;/dates&gt;&lt;publisher&gt;U.S. Bureau of Reclamation&lt;/publisher&gt;&lt;urls&gt;&lt;related-urls&gt;&lt;url&gt;https://www.usbr.gov/lc/region/g4000/wtracct.html&lt;/url&gt;&lt;/related-urls&gt;&lt;/urls&gt;&lt;/record&gt;&lt;/Cite&gt;&lt;/EndNote&gt;</w:instrText>
+      </w:r>
+      <w:r>
+        <w:fldChar w:fldCharType="separate"/>
+      </w:r>
+      <w:r>
+        <w:rPr>
+          <w:noProof/>
+        </w:rPr>
+        <w:t>(USBR, 2021a)</w:t>
+      </w:r>
+      <w:r>
+        <w:fldChar w:fldCharType="end"/>
+      </w:r>
+      <w:r>
+        <w:t xml:space="preserve">. These withdrawals include to Tribal Nations within each state . </w:t>
+      </w:r>
+      <w:r>
+        <w:t>Tribal Nations of the Lower Basin have recently consumed about 460,000 of their 0.95 million settled water rights (Table 9)</w:t>
       </w:r>
       <w:r>
         <w:fldChar w:fldCharType="begin"/>
@@ -7736,10 +8221,10 @@
       <w:r>
         <w:lastRenderedPageBreak/>
         <w:drawing>
-          <wp:inline distT="0" distB="0" distL="0" distR="0" wp14:anchorId="66F6328C" wp14:editId="13293DF6">
-            <wp:extent cx="3571429" cy="1847619"/>
-            <wp:effectExtent l="0" t="0" r="0" b="635"/>
-            <wp:docPr id="610333237" name="Picture 1" descr="A table with numbers and a number of states&#10;&#10;Description automatically generated"/>
+          <wp:inline distT="0" distB="0" distL="0" distR="0" wp14:anchorId="1B7AA885" wp14:editId="209069BF">
+            <wp:extent cx="4108862" cy="2123764"/>
+            <wp:effectExtent l="0" t="0" r="6350" b="0"/>
+            <wp:docPr id="1487278973" name="Picture 1" descr="A table with numbers and a number of states&#10;&#10;Description automatically generated"/>
             <wp:cNvGraphicFramePr>
               <a:graphicFrameLocks xmlns:a="http://schemas.openxmlformats.org/drawingml/2006/main" noChangeAspect="1"/>
             </wp:cNvGraphicFramePr>
@@ -7747,7 +8232,7 @@
               <a:graphicData uri="http://schemas.openxmlformats.org/drawingml/2006/picture">
                 <pic:pic xmlns:pic="http://schemas.openxmlformats.org/drawingml/2006/picture">
                   <pic:nvPicPr>
-                    <pic:cNvPr id="610333237" name="Picture 1" descr="A table with numbers and a number of states&#10;&#10;Description automatically generated"/>
+                    <pic:cNvPr id="1487278973" name="Picture 1" descr="A table with numbers and a number of states&#10;&#10;Description automatically generated"/>
                     <pic:cNvPicPr/>
                   </pic:nvPicPr>
                   <pic:blipFill>
@@ -7759,7 +8244,7 @@
                   <pic:spPr>
                     <a:xfrm>
                       <a:off x="0" y="0"/>
-                      <a:ext cx="3571429" cy="1847619"/>
+                      <a:ext cx="4118181" cy="2128581"/>
                     </a:xfrm>
                     <a:prstGeom prst="rect">
                       <a:avLst/>
@@ -7790,6 +8275,9 @@
     </w:p>
     <w:p>
       <w:r>
+        <w:rPr>
+          <w:noProof/>
+        </w:rPr>
         <w:drawing>
           <wp:inline distT="0" distB="0" distL="0" distR="0" wp14:anchorId="18FEAB53" wp14:editId="1B80129A">
             <wp:extent cx="3904762" cy="1114286"/>
@@ -8483,7 +8971,35 @@
         <w:rPr>
           <w:rFonts w:ascii="Times New Roman" w:hAnsi="Times New Roman"/>
         </w:rPr>
-        <w:t xml:space="preserve"> Quantified 2.0 million acre-feet (maf) rights in Upper and Lower Basins and 0.8 maf claims. </w:t>
+        <w:t xml:space="preserve"> Quantified 2.0 million acre-feet (</w:t>
+      </w:r>
+      <w:proofErr w:type="spellStart"/>
+      <w:r>
+        <w:rPr>
+          <w:rFonts w:ascii="Times New Roman" w:hAnsi="Times New Roman"/>
+        </w:rPr>
+        <w:t>maf</w:t>
+      </w:r>
+      <w:proofErr w:type="spellEnd"/>
+      <w:r>
+        <w:rPr>
+          <w:rFonts w:ascii="Times New Roman" w:hAnsi="Times New Roman"/>
+        </w:rPr>
+        <w:t xml:space="preserve">) rights in Upper and Lower Basins and 0.8 </w:t>
+      </w:r>
+      <w:proofErr w:type="spellStart"/>
+      <w:r>
+        <w:rPr>
+          <w:rFonts w:ascii="Times New Roman" w:hAnsi="Times New Roman"/>
+        </w:rPr>
+        <w:t>maf</w:t>
+      </w:r>
+      <w:proofErr w:type="spellEnd"/>
+      <w:r>
+        <w:rPr>
+          <w:rFonts w:ascii="Times New Roman" w:hAnsi="Times New Roman"/>
+        </w:rPr>
+        <w:t xml:space="preserve"> claims. </w:t>
       </w:r>
       <w:r>
         <w:rPr>
@@ -8523,12 +9039,26 @@
         <w:rPr>
           <w:rFonts w:ascii="Times New Roman" w:hAnsi="Times New Roman"/>
         </w:rPr>
-        <w:t xml:space="preserve"> Protect Lake Powell elevation of 3,525 feet (5.9 maf)</w:t>
-      </w:r>
+        <w:t xml:space="preserve"> Protect Lake Powell elevation of 3,525 feet (5.9 </w:t>
+      </w:r>
+      <w:proofErr w:type="spellStart"/>
       <w:r>
         <w:rPr>
           <w:rFonts w:ascii="Times New Roman" w:hAnsi="Times New Roman"/>
         </w:rPr>
+        <w:t>maf</w:t>
+      </w:r>
+      <w:proofErr w:type="spellEnd"/>
+      <w:r>
+        <w:rPr>
+          <w:rFonts w:ascii="Times New Roman" w:hAnsi="Times New Roman"/>
+        </w:rPr>
+        <w:t>)</w:t>
+      </w:r>
+      <w:r>
+        <w:rPr>
+          <w:rFonts w:ascii="Times New Roman" w:hAnsi="Times New Roman"/>
+        </w:rPr>
         <w:t>.</w:t>
       </w:r>
       <w:r>
@@ -8559,7 +9089,21 @@
         <w:rPr>
           <w:rFonts w:ascii="Times New Roman" w:hAnsi="Times New Roman"/>
         </w:rPr>
-        <w:t xml:space="preserve"> fall to minimum power pool elevation of 3,490 feet (4.0 maf). </w:t>
+        <w:t xml:space="preserve"> fall to minimum power pool elevation of 3,490 feet (4.0 </w:t>
+      </w:r>
+      <w:proofErr w:type="spellStart"/>
+      <w:r>
+        <w:rPr>
+          <w:rFonts w:ascii="Times New Roman" w:hAnsi="Times New Roman"/>
+        </w:rPr>
+        <w:t>maf</w:t>
+      </w:r>
+      <w:proofErr w:type="spellEnd"/>
+      <w:r>
+        <w:rPr>
+          <w:rFonts w:ascii="Times New Roman" w:hAnsi="Times New Roman"/>
+        </w:rPr>
+        <w:t xml:space="preserve">). </w:t>
       </w:r>
       <w:r>
         <w:rPr>
@@ -8677,7 +9221,21 @@
         <w:rPr>
           <w:rFonts w:ascii="Times New Roman" w:hAnsi="Times New Roman"/>
         </w:rPr>
-        <w:t xml:space="preserve"> The Lower Basin states and Federal government agree to pay $200 million to conserve 0.5 maf each year for two years </w:t>
+        <w:t xml:space="preserve"> The Lower Basin states and Federal government agree to pay $200 million to conserve 0.5 </w:t>
+      </w:r>
+      <w:proofErr w:type="spellStart"/>
+      <w:r>
+        <w:rPr>
+          <w:rFonts w:ascii="Times New Roman" w:hAnsi="Times New Roman"/>
+        </w:rPr>
+        <w:t>maf</w:t>
+      </w:r>
+      <w:proofErr w:type="spellEnd"/>
+      <w:r>
+        <w:rPr>
+          <w:rFonts w:ascii="Times New Roman" w:hAnsi="Times New Roman"/>
+        </w:rPr>
+        <w:t xml:space="preserve"> each year for two years </w:t>
       </w:r>
       <w:r>
         <w:rPr>
@@ -8968,7 +9526,21 @@
           <w:rFonts w:ascii="Times-Roman" w:hAnsi="Times-Roman" w:cs="Times-Roman"/>
         </w:rPr>
         <w:lastRenderedPageBreak/>
-        <w:t>Describe what happens when the Upper Basin is unable to deliver 8.23 million acre-feet (maf) of water per year to Lower Basin as required in the 1922 Compact and 1944 US-Mexico Treaty.</w:t>
+        <w:t>Describe what happens when the Upper Basin is unable to deliver 8.23 million acre-feet (</w:t>
+      </w:r>
+      <w:proofErr w:type="spellStart"/>
+      <w:r>
+        <w:rPr>
+          <w:rFonts w:ascii="Times-Roman" w:hAnsi="Times-Roman" w:cs="Times-Roman"/>
+        </w:rPr>
+        <w:t>maf</w:t>
+      </w:r>
+      <w:proofErr w:type="spellEnd"/>
+      <w:r>
+        <w:rPr>
+          <w:rFonts w:ascii="Times-Roman" w:hAnsi="Times-Roman" w:cs="Times-Roman"/>
+        </w:rPr>
+        <w:t>) of water per year to Lower Basin as required in the 1922 Compact and 1944 US-Mexico Treaty.</w:t>
       </w:r>
     </w:p>
     <w:p>
@@ -17114,7 +17686,6 @@
   <w:style w:type="character" w:default="1" w:styleId="DefaultParagraphFont">
     <w:name w:val="Default Paragraph Font"/>
     <w:uiPriority w:val="1"/>
-    <w:semiHidden/>
     <w:unhideWhenUsed/>
   </w:style>
   <w:style w:type="table" w:default="1" w:styleId="TableNormal">

</xml_diff>

<commit_message>
Edit table 8 title in user guide
</commit_message>
<xml_diff>
--- a/LakeMeadWaterBankDivideInflow/ModelGuide/ModelGuide-LakeMeadWaterBank.docx
+++ b/LakeMeadWaterBankDivideInflow/ModelGuide/ModelGuide-LakeMeadWaterBank.docx
@@ -8164,7 +8164,13 @@
         <w:t xml:space="preserve">. These withdrawals include to Tribal Nations within each state . </w:t>
       </w:r>
       <w:r>
-        <w:t>Tribal Nations of the Lower Basin have recently consumed about 460,000 of their 0.95 million settled water rights (Table 9)</w:t>
+        <w:t xml:space="preserve">Tribal Nations of the Lower Basin have recently consumed about 460,000 of their 0.95 million </w:t>
+      </w:r>
+      <w:r>
+        <w:t xml:space="preserve">acre-feet of </w:t>
+      </w:r>
+      <w:r>
+        <w:t>settled water rights (Table 9)</w:t>
       </w:r>
       <w:r>
         <w:fldChar w:fldCharType="begin"/>
@@ -8200,14 +8206,28 @@
           <w:b/>
           <w:bCs/>
         </w:rPr>
-        <w:t>Table 8. Recent user withdrawals calculated as historical allocation minus Lake Mead Water Conservation account credit</w:t>
-      </w:r>
-      <w:r>
-        <w:rPr>
-          <w:b/>
-          <w:bCs/>
-        </w:rPr>
-        <w:t xml:space="preserve"> (million acre-feet)</w:t>
+        <w:t xml:space="preserve">Table 8. Recent </w:t>
+      </w:r>
+      <w:r>
+        <w:rPr>
+          <w:b/>
+          <w:bCs/>
+        </w:rPr>
+        <w:t xml:space="preserve">Lower Basin and Mexico </w:t>
+      </w:r>
+      <w:r>
+        <w:rPr>
+          <w:b/>
+          <w:bCs/>
+        </w:rPr>
+        <w:t xml:space="preserve">user withdrawals </w:t>
+      </w:r>
+      <w:r>
+        <w:rPr>
+          <w:b/>
+          <w:bCs/>
+        </w:rPr>
+        <w:t>(million acre-feet)</w:t>
       </w:r>
       <w:r>
         <w:rPr>
@@ -8219,6 +8239,9 @@
     </w:p>
     <w:p>
       <w:r>
+        <w:rPr>
+          <w:noProof/>
+        </w:rPr>
         <w:lastRenderedPageBreak/>
         <w:drawing>
           <wp:inline distT="0" distB="0" distL="0" distR="0" wp14:anchorId="1B7AA885" wp14:editId="209069BF">
@@ -17686,6 +17709,7 @@
   <w:style w:type="character" w:default="1" w:styleId="DefaultParagraphFont">
     <w:name w:val="Default Paragraph Font"/>
     <w:uiPriority w:val="1"/>
+    <w:semiHidden/>
     <w:unhideWhenUsed/>
   </w:style>
   <w:style w:type="table" w:default="1" w:styleId="TableNormal">

</xml_diff>

<commit_message>
Anabelle updated step 2 in ModelGuide
</commit_message>
<xml_diff>
--- a/LakeMeadWaterBankDivideInflow/ModelGuide/ModelGuide-LakeMeadWaterBank.docx
+++ b/LakeMeadWaterBankDivideInflow/ModelGuide/ModelGuide-LakeMeadWaterBank.docx
@@ -175,7 +175,15 @@
         <w:t>C) Users withdraw and conserve within their available water</w:t>
       </w:r>
       <w:r>
-        <w:t>, others choices, and real-time discussion of choices. We see uses of the tool for two purposes</w:t>
+        <w:t xml:space="preserve">, </w:t>
+      </w:r>
+      <w:proofErr w:type="gramStart"/>
+      <w:r>
+        <w:t>others</w:t>
+      </w:r>
+      <w:proofErr w:type="gramEnd"/>
+      <w:r>
+        <w:t xml:space="preserve"> choices, and real-time discussion of choices. We see uses of the tool for two purposes</w:t>
       </w:r>
       <w:r>
         <w:t>:</w:t>
@@ -994,9 +1002,11 @@
       <w:r>
         <w:t xml:space="preserve">Synchronously by multiple </w:t>
       </w:r>
+      <w:proofErr w:type="gramStart"/>
       <w:r>
         <w:t>participant</w:t>
       </w:r>
+      <w:proofErr w:type="gramEnd"/>
       <w:r>
         <w:t xml:space="preserve"> where each </w:t>
       </w:r>
@@ -3065,7 +3075,15 @@
         <w:t>s on</w:t>
       </w:r>
       <w:r>
-        <w:t xml:space="preserve"> Lake Mead evaporation rates for a five year study for Lake Mead draw down saw variations of 0.25 </w:t>
+        <w:t xml:space="preserve"> Lake Mead evaporation rates for a </w:t>
+      </w:r>
+      <w:proofErr w:type="gramStart"/>
+      <w:r>
+        <w:t>five year</w:t>
+      </w:r>
+      <w:proofErr w:type="gramEnd"/>
+      <w:r>
+        <w:t xml:space="preserve"> study for Lake Mead draw down saw variations of 0.25 </w:t>
       </w:r>
       <w:proofErr w:type="spellStart"/>
       <w:r>
@@ -3656,10 +3674,18 @@
     </w:p>
     <w:p>
       <w:r>
-        <w:t>This storage value is the Reservoir start storage (Cell C19) minus the Protection volume (Cell C20)</w:t>
-      </w:r>
-      <w:r>
-        <w:t>(Figure 1, light and medium blue fills labeled Water Conservation Accounts and Public Pool)</w:t>
+        <w:t>This storage value is the Reservoir start storage (Cell C19) minus the Protection volume (Cell C</w:t>
+      </w:r>
+      <w:proofErr w:type="gramStart"/>
+      <w:r>
+        <w:t>20)</w:t>
+      </w:r>
+      <w:r>
+        <w:t>(</w:t>
+      </w:r>
+      <w:proofErr w:type="gramEnd"/>
+      <w:r>
+        <w:t>Figure 1, light and medium blue fills labeled Water Conservation Accounts and Public Pool)</w:t>
       </w:r>
       <w:r>
         <w:t xml:space="preserve">. The Storage above the Protect Zone represents the active storage that can be assigned to </w:t>
@@ -4219,7 +4245,21 @@
         <w:rPr>
           <w:rStyle w:val="Heading3Char"/>
         </w:rPr>
-        <w:t>This cell specifies the percent of settled water rights for Tribal Nations of the Lower Basin that are located in Arizona (see also Table 1d and 1e).</w:t>
+        <w:t xml:space="preserve">This cell specifies the percent of settled water rights for Tribal Nations of the Lower Basin that </w:t>
+      </w:r>
+      <w:proofErr w:type="gramStart"/>
+      <w:r>
+        <w:rPr>
+          <w:rStyle w:val="Heading3Char"/>
+        </w:rPr>
+        <w:t>are located in</w:t>
+      </w:r>
+      <w:proofErr w:type="gramEnd"/>
+      <w:r>
+        <w:rPr>
+          <w:rStyle w:val="Heading3Char"/>
+        </w:rPr>
+        <w:t xml:space="preserve"> Arizona (see also Table 1d and 1e).</w:t>
       </w:r>
       <w:r>
         <w:rPr>
@@ -4285,37 +4325,273 @@
       </w:r>
     </w:p>
     <w:p>
-      <w:r>
-        <w:t xml:space="preserve">Participants together choose </w:t>
-      </w:r>
-      <w:r>
-        <w:t xml:space="preserve">the Lake Mead inflow for the year. This inflow represents the sum of gaged flows for the gages most immediately upstream of Lake Mead </w:t>
-      </w:r>
-      <w:r>
-        <w:t xml:space="preserve"> (Table </w:t>
-      </w:r>
-      <w:r>
-        <w:t>2a</w:t>
-      </w:r>
-      <w:r>
-        <w:t>).</w:t>
-      </w:r>
-    </w:p>
-    <w:p>
-      <w:pPr>
-        <w:rPr>
-          <w:b/>
-          <w:bCs/>
-        </w:rPr>
-      </w:pPr>
-    </w:p>
-    <w:p>
-      <w:pPr>
-        <w:rPr>
-          <w:b/>
-          <w:bCs/>
-        </w:rPr>
-      </w:pPr>
+      <w:pPr>
+        <w:pStyle w:val="paragraph"/>
+        <w:spacing w:before="0" w:beforeAutospacing="0" w:after="0" w:afterAutospacing="0"/>
+        <w:textAlignment w:val="baseline"/>
+        <w:rPr>
+          <w:rFonts w:ascii="Segoe UI" w:hAnsi="Segoe UI" w:cs="Segoe UI"/>
+          <w:sz w:val="18"/>
+          <w:szCs w:val="18"/>
+        </w:rPr>
+      </w:pPr>
+      <w:r>
+        <w:rPr>
+          <w:rStyle w:val="normaltextrun"/>
+          <w:rFonts w:ascii="Aptos" w:hAnsi="Aptos" w:cs="Segoe UI"/>
+        </w:rPr>
+        <w:t xml:space="preserve">Each Lake Mead inflow for the year will be specified by the </w:t>
+      </w:r>
+      <w:r>
+        <w:rPr>
+          <w:rStyle w:val="normaltextrun"/>
+          <w:rFonts w:ascii="Aptos" w:hAnsi="Aptos" w:cs="Segoe UI"/>
+        </w:rPr>
+        <w:t>guide</w:t>
+      </w:r>
+      <w:r>
+        <w:rPr>
+          <w:rStyle w:val="normaltextrun"/>
+          <w:rFonts w:ascii="Aptos" w:hAnsi="Aptos" w:cs="Segoe UI"/>
+        </w:rPr>
+        <w:t xml:space="preserve"> at the beginning of each timestep. This ensures an accurate representation of uncertainty and unreliability in inflow for Colorado River Basin management. The inflow represents the sum of gaged flows for the gages most immediately upstream of Lake Mead. </w:t>
+      </w:r>
+      <w:r>
+        <w:rPr>
+          <w:rStyle w:val="eop"/>
+          <w:rFonts w:ascii="Aptos" w:hAnsi="Aptos" w:cs="Segoe UI"/>
+        </w:rPr>
+        <w:t> </w:t>
+      </w:r>
+    </w:p>
+    <w:p>
+      <w:pPr>
+        <w:pStyle w:val="paragraph"/>
+        <w:spacing w:before="0" w:beforeAutospacing="0" w:after="0" w:afterAutospacing="0"/>
+        <w:textAlignment w:val="baseline"/>
+        <w:rPr>
+          <w:rFonts w:ascii="Segoe UI" w:hAnsi="Segoe UI" w:cs="Segoe UI"/>
+          <w:sz w:val="18"/>
+          <w:szCs w:val="18"/>
+        </w:rPr>
+      </w:pPr>
+      <w:r>
+        <w:rPr>
+          <w:rStyle w:val="normaltextrun"/>
+          <w:rFonts w:ascii="Aptos" w:hAnsi="Aptos" w:cs="Segoe UI"/>
+        </w:rPr>
+        <w:t xml:space="preserve">The annual Lake Mead inflow magnitude has been determined by using data from the data sheet, </w:t>
+      </w:r>
+      <w:proofErr w:type="spellStart"/>
+      <w:r>
+        <w:rPr>
+          <w:rStyle w:val="normaltextrun"/>
+          <w:rFonts w:ascii="Aptos" w:hAnsi="Aptos" w:cs="Segoe UI"/>
+          <w:i/>
+          <w:iCs/>
+        </w:rPr>
+        <w:t>HydrologicScenarios</w:t>
+      </w:r>
+      <w:proofErr w:type="spellEnd"/>
+      <w:r>
+        <w:rPr>
+          <w:rStyle w:val="normaltextrun"/>
+          <w:rFonts w:ascii="Aptos" w:hAnsi="Aptos" w:cs="Segoe UI"/>
+          <w:i/>
+          <w:iCs/>
+        </w:rPr>
+        <w:t xml:space="preserve"> </w:t>
+      </w:r>
+      <w:r>
+        <w:rPr>
+          <w:rStyle w:val="normaltextrun"/>
+          <w:rFonts w:ascii="Aptos" w:hAnsi="Aptos" w:cs="Segoe UI"/>
+        </w:rPr>
+        <w:t>(</w:t>
+      </w:r>
+      <w:proofErr w:type="spellStart"/>
+      <w:r>
+        <w:rPr>
+          <w:rStyle w:val="normaltextrun"/>
+          <w:rFonts w:ascii="Aptos" w:hAnsi="Aptos" w:cs="Segoe UI"/>
+        </w:rPr>
+        <w:t>Salehabadi</w:t>
+      </w:r>
+      <w:proofErr w:type="spellEnd"/>
+      <w:r>
+        <w:rPr>
+          <w:rStyle w:val="normaltextrun"/>
+          <w:rFonts w:ascii="Aptos" w:hAnsi="Aptos" w:cs="Segoe UI"/>
+        </w:rPr>
+        <w:t xml:space="preserve"> 2023</w:t>
+      </w:r>
+      <w:r>
+        <w:rPr>
+          <w:rStyle w:val="normaltextrun"/>
+          <w:rFonts w:ascii="Aptos" w:hAnsi="Aptos" w:cs="Segoe UI"/>
+        </w:rPr>
+        <w:t>). All Ensembles and traces were used in determining Lake Mead’s inflow. Using code written in Python, three consecutive smallest values in each trace were found. </w:t>
+      </w:r>
+      <w:r>
+        <w:rPr>
+          <w:rStyle w:val="eop"/>
+          <w:rFonts w:ascii="Aptos" w:hAnsi="Aptos" w:cs="Segoe UI"/>
+        </w:rPr>
+        <w:t> </w:t>
+      </w:r>
+    </w:p>
+    <w:p>
+      <w:pPr>
+        <w:pStyle w:val="paragraph"/>
+        <w:spacing w:before="0" w:beforeAutospacing="0" w:after="0" w:afterAutospacing="0"/>
+        <w:textAlignment w:val="baseline"/>
+        <w:rPr>
+          <w:rFonts w:ascii="Segoe UI" w:hAnsi="Segoe UI" w:cs="Segoe UI"/>
+          <w:sz w:val="18"/>
+          <w:szCs w:val="18"/>
+        </w:rPr>
+      </w:pPr>
+      <w:r>
+        <w:rPr>
+          <w:rStyle w:val="normaltextrun"/>
+          <w:rFonts w:ascii="Aptos" w:hAnsi="Aptos" w:cs="Segoe UI"/>
+        </w:rPr>
+        <w:t>Although these values represent the inflow to Lee’s Ferry, they can also be used to represent inflow value to Lake Mead during arid years.</w:t>
+      </w:r>
+      <w:r>
+        <w:rPr>
+          <w:rStyle w:val="normaltextrun"/>
+          <w:rFonts w:ascii="Aptos" w:hAnsi="Aptos" w:cs="Segoe UI"/>
+        </w:rPr>
+        <w:t xml:space="preserve"> </w:t>
+      </w:r>
+      <w:proofErr w:type="gramStart"/>
+      <w:r>
+        <w:rPr>
+          <w:rStyle w:val="normaltextrun"/>
+          <w:rFonts w:ascii="Aptos" w:hAnsi="Aptos" w:cs="Segoe UI"/>
+        </w:rPr>
+        <w:t>This</w:t>
+      </w:r>
+      <w:proofErr w:type="gramEnd"/>
+      <w:r>
+        <w:rPr>
+          <w:rStyle w:val="normaltextrun"/>
+          <w:rFonts w:ascii="Aptos" w:hAnsi="Aptos" w:cs="Segoe UI"/>
+        </w:rPr>
+        <w:t xml:space="preserve"> is because the amount of water gained from Lee’s Ferry to Lake Mead is only</w:t>
+      </w:r>
+      <w:r>
+        <w:rPr>
+          <w:rStyle w:val="normaltextrun"/>
+          <w:rFonts w:ascii="Aptos" w:hAnsi="Aptos" w:cs="Segoe UI"/>
+        </w:rPr>
+        <w:t xml:space="preserve"> 0.3-0.4 </w:t>
+      </w:r>
+      <w:proofErr w:type="spellStart"/>
+      <w:r>
+        <w:rPr>
+          <w:rStyle w:val="normaltextrun"/>
+          <w:rFonts w:ascii="Aptos" w:hAnsi="Aptos" w:cs="Segoe UI"/>
+        </w:rPr>
+        <w:t>maf</w:t>
+      </w:r>
+      <w:proofErr w:type="spellEnd"/>
+      <w:r>
+        <w:rPr>
+          <w:rStyle w:val="normaltextrun"/>
+          <w:rFonts w:ascii="Aptos" w:hAnsi="Aptos" w:cs="Segoe UI"/>
+        </w:rPr>
+        <w:t xml:space="preserve"> (Wang and Schmidt, 2020).</w:t>
+      </w:r>
+      <w:r>
+        <w:rPr>
+          <w:rStyle w:val="normaltextrun"/>
+          <w:rFonts w:ascii="Aptos" w:hAnsi="Aptos" w:cs="Segoe UI"/>
+        </w:rPr>
+        <w:t xml:space="preserve"> </w:t>
+      </w:r>
+      <w:r>
+        <w:rPr>
+          <w:rStyle w:val="normaltextrun"/>
+          <w:rFonts w:ascii="Aptos" w:hAnsi="Aptos" w:cs="Segoe UI"/>
+        </w:rPr>
+        <w:t xml:space="preserve"> Under extreme conditions the inflow to Lees Ferry can translate to the inflow to Lake Mead. The inflow rates will be low because i</w:t>
+      </w:r>
+      <w:r>
+        <w:rPr>
+          <w:rStyle w:val="normaltextrun"/>
+          <w:rFonts w:ascii="Aptos" w:hAnsi="Aptos" w:cs="Segoe UI"/>
+        </w:rPr>
+        <w:t xml:space="preserve">t is the purpose of these sessions to study conditions under </w:t>
+      </w:r>
+      <w:r>
+        <w:rPr>
+          <w:rStyle w:val="normaltextrun"/>
+          <w:rFonts w:ascii="Aptos" w:hAnsi="Aptos" w:cs="Segoe UI"/>
+        </w:rPr>
+        <w:t xml:space="preserve">extreme </w:t>
+      </w:r>
+      <w:r>
+        <w:rPr>
+          <w:rStyle w:val="normaltextrun"/>
+          <w:rFonts w:ascii="Aptos" w:hAnsi="Aptos" w:cs="Segoe UI"/>
+        </w:rPr>
+        <w:t>low inflow.</w:t>
+      </w:r>
+      <w:r>
+        <w:rPr>
+          <w:rStyle w:val="eop"/>
+          <w:rFonts w:ascii="Aptos" w:hAnsi="Aptos" w:cs="Segoe UI"/>
+        </w:rPr>
+        <w:t> </w:t>
+      </w:r>
+    </w:p>
+    <w:p>
+      <w:pPr>
+        <w:pStyle w:val="paragraph"/>
+        <w:spacing w:before="0" w:beforeAutospacing="0" w:after="0" w:afterAutospacing="0"/>
+        <w:textAlignment w:val="baseline"/>
+        <w:rPr>
+          <w:rStyle w:val="normaltextrun"/>
+          <w:rFonts w:ascii="Aptos" w:hAnsi="Aptos" w:cs="Segoe UI"/>
+        </w:rPr>
+      </w:pPr>
+      <w:r>
+        <w:rPr>
+          <w:rStyle w:val="normaltextrun"/>
+          <w:rFonts w:ascii="Aptos" w:hAnsi="Aptos" w:cs="Segoe UI"/>
+        </w:rPr>
+        <w:t>Because Lake Mead inflow is uncertain—and likely differing from historical inflows because of climate change—we can only specify inflow as a scenario (Table 2a)</w:t>
+      </w:r>
+      <w:r>
+        <w:rPr>
+          <w:rStyle w:val="normaltextrun"/>
+          <w:rFonts w:ascii="Aptos" w:hAnsi="Aptos" w:cs="Segoe UI"/>
+        </w:rPr>
+        <w:t xml:space="preserve"> </w:t>
+      </w:r>
+      <w:r>
+        <w:rPr>
+          <w:rStyle w:val="normaltextrun"/>
+          <w:rFonts w:ascii="Aptos" w:hAnsi="Aptos" w:cs="Segoe UI"/>
+        </w:rPr>
+        <w:t>(Rosenberg, 2022).</w:t>
+      </w:r>
+    </w:p>
+    <w:p>
+      <w:pPr>
+        <w:pStyle w:val="paragraph"/>
+        <w:spacing w:before="0" w:beforeAutospacing="0" w:after="0" w:afterAutospacing="0"/>
+        <w:textAlignment w:val="baseline"/>
+        <w:rPr>
+          <w:rFonts w:ascii="Segoe UI" w:hAnsi="Segoe UI" w:cs="Segoe UI"/>
+          <w:sz w:val="18"/>
+          <w:szCs w:val="18"/>
+        </w:rPr>
+      </w:pPr>
+    </w:p>
+    <w:p>
       <w:r>
         <w:rPr>
           <w:b/>
@@ -4328,400 +4604,72 @@
           <w:b/>
           <w:bCs/>
         </w:rPr>
-        <w:t>2a</w:t>
-      </w:r>
-      <w:r>
-        <w:rPr>
-          <w:b/>
-          <w:bCs/>
-        </w:rPr>
-        <w:t>. Stream gages most immediately upstream of Lake Mead and used to calculate Lake Mead inflow</w:t>
-      </w:r>
-      <w:r>
-        <w:rPr>
-          <w:b/>
-          <w:bCs/>
-        </w:rPr>
+        <w:t>2</w:t>
+      </w:r>
+      <w:r>
+        <w:rPr>
+          <w:b/>
+          <w:bCs/>
+        </w:rPr>
+        <w:t>a</w:t>
+      </w:r>
+      <w:r>
+        <w:rPr>
+          <w:b/>
+          <w:bCs/>
+        </w:rPr>
+        <w:t xml:space="preserve">. Scenarios of Lake Mead Inflow </w:t>
+      </w:r>
+      <w:r>
+        <w:rPr>
+          <w:b/>
+          <w:bCs/>
+        </w:rPr>
+        <w:fldChar w:fldCharType="begin"/>
+      </w:r>
+      <w:r>
+        <w:rPr>
+          <w:b/>
+          <w:bCs/>
+        </w:rPr>
+        <w:instrText xml:space="preserve"> ADDIN EN.CITE &lt;EndNote&gt;&lt;Cite&gt;&lt;Author&gt;Rosenberg&lt;/Author&gt;&lt;Year&gt;2022&lt;/Year&gt;&lt;RecNum&gt;2903&lt;/RecNum&gt;&lt;DisplayText&gt;(Rosenberg, 2022)&lt;/DisplayText&gt;&lt;record&gt;&lt;rec-number&gt;2903&lt;/rec-number&gt;&lt;foreign-keys&gt;&lt;key app="EN" db-id="xxt5ta9pd995dwesap0pdzzp2weaz0w9werf" timestamp="1663608602"&gt;2903&lt;/key&gt;&lt;/foreign-keys&gt;&lt;ref-type name="Journal Article"&gt;17&lt;/ref-type&gt;&lt;contributors&gt;&lt;authors&gt;&lt;author&gt;David E. Rosenberg&lt;/author&gt;&lt;/authors&gt;&lt;/contributors&gt;&lt;titles&gt;&lt;title&gt;Adapt Lake Mead Releases to Inflow to Give Managers More Flexibility to Slow Reservoir Drawdown&lt;/title&gt;&lt;secondary-title&gt;Journal of Water Resources Planning and Management&lt;/secondary-title&gt;&lt;/titles&gt;&lt;periodical&gt;&lt;full-title&gt;Journal of Water Resources Planning and Management&lt;/full-title&gt;&lt;/periodical&gt;&lt;pages&gt;02522006&lt;/pages&gt;&lt;volume&gt;148&lt;/volume&gt;&lt;number&gt;10&lt;/number&gt;&lt;dates&gt;&lt;year&gt;2022&lt;/year&gt;&lt;/dates&gt;&lt;urls&gt;&lt;related-urls&gt;&lt;url&gt;https://ascelibrary.org/doi/abs/10.1061/%28ASCE%29WR.1943-5452.0001592. Free version: https://digitalcommons.usu.edu/water_pubs/170/.&lt;/url&gt;&lt;/related-urls&gt;&lt;/urls&gt;&lt;electronic-resource-num&gt;https://doi.org/10.1061/(ASCE)WR.1943-5452.0001592&lt;/electronic-resource-num&gt;&lt;/record&gt;&lt;/Cite&gt;&lt;/EndNote&gt;</w:instrText>
+      </w:r>
+      <w:r>
+        <w:rPr>
+          <w:b/>
+          <w:bCs/>
+        </w:rPr>
+        <w:fldChar w:fldCharType="separate"/>
+      </w:r>
+      <w:r>
+        <w:rPr>
+          <w:b/>
+          <w:bCs/>
+          <w:noProof/>
+        </w:rPr>
+        <w:t>(Rosenberg, 2022)</w:t>
+      </w:r>
+      <w:r>
+        <w:rPr>
+          <w:b/>
+          <w:bCs/>
+        </w:rPr>
+        <w:fldChar w:fldCharType="end"/>
+      </w:r>
+      <w:r>
         <w:t>.</w:t>
       </w:r>
     </w:p>
-    <w:tbl>
-      <w:tblPr>
-        <w:tblStyle w:val="TableGrid"/>
-        <w:tblW w:w="0" w:type="auto"/>
-        <w:tblLook w:val="04A0" w:firstRow="1" w:lastRow="0" w:firstColumn="1" w:lastColumn="0" w:noHBand="0" w:noVBand="1"/>
-      </w:tblPr>
-      <w:tblGrid>
-        <w:gridCol w:w="3145"/>
-        <w:gridCol w:w="1170"/>
-        <w:gridCol w:w="1710"/>
-        <w:gridCol w:w="1440"/>
-      </w:tblGrid>
-      <w:tr>
-        <w:tc>
-          <w:tcPr>
-            <w:tcW w:w="3145" w:type="dxa"/>
-          </w:tcPr>
-          <w:p>
-            <w:pPr>
-              <w:rPr>
-                <w:b/>
-                <w:bCs/>
-              </w:rPr>
-            </w:pPr>
-            <w:r>
-              <w:rPr>
-                <w:b/>
-                <w:bCs/>
-              </w:rPr>
-              <w:t>Gage Name</w:t>
-            </w:r>
-          </w:p>
-        </w:tc>
-        <w:tc>
-          <w:tcPr>
-            <w:tcW w:w="1170" w:type="dxa"/>
-          </w:tcPr>
-          <w:p>
-            <w:pPr>
-              <w:rPr>
-                <w:b/>
-                <w:bCs/>
-              </w:rPr>
-            </w:pPr>
-            <w:r>
-              <w:rPr>
-                <w:b/>
-                <w:bCs/>
-              </w:rPr>
-              <w:t xml:space="preserve">USGS </w:t>
-            </w:r>
-            <w:r>
-              <w:rPr>
-                <w:b/>
-                <w:bCs/>
-              </w:rPr>
-              <w:t>Number</w:t>
-            </w:r>
-          </w:p>
-        </w:tc>
-        <w:tc>
-          <w:tcPr>
-            <w:tcW w:w="1710" w:type="dxa"/>
-          </w:tcPr>
-          <w:p>
-            <w:pPr>
-              <w:rPr>
-                <w:b/>
-                <w:bCs/>
-              </w:rPr>
-            </w:pPr>
-            <w:r>
-              <w:rPr>
-                <w:b/>
-                <w:bCs/>
-              </w:rPr>
-              <w:t>Years</w:t>
-            </w:r>
-          </w:p>
-        </w:tc>
-        <w:tc>
-          <w:tcPr>
-            <w:tcW w:w="1440" w:type="dxa"/>
-          </w:tcPr>
-          <w:p>
-            <w:pPr>
-              <w:rPr>
-                <w:b/>
-                <w:bCs/>
-              </w:rPr>
-            </w:pPr>
-            <w:r>
-              <w:rPr>
-                <w:b/>
-                <w:bCs/>
-              </w:rPr>
-              <w:t>Link</w:t>
-            </w:r>
-          </w:p>
-        </w:tc>
-      </w:tr>
-      <w:tr>
-        <w:tc>
-          <w:tcPr>
-            <w:tcW w:w="3145" w:type="dxa"/>
-          </w:tcPr>
-          <w:p>
-            <w:pPr>
-              <w:ind w:left="338" w:hanging="338"/>
-            </w:pPr>
-            <w:r>
-              <w:t xml:space="preserve">A. </w:t>
-            </w:r>
-            <w:r>
-              <w:t>Colorado River nr Peach Springs</w:t>
-            </w:r>
-          </w:p>
-        </w:tc>
-        <w:tc>
-          <w:tcPr>
-            <w:tcW w:w="1170" w:type="dxa"/>
-          </w:tcPr>
-          <w:p>
-            <w:r>
-              <w:t>9404200</w:t>
-            </w:r>
-          </w:p>
-        </w:tc>
-        <w:tc>
-          <w:tcPr>
-            <w:tcW w:w="1710" w:type="dxa"/>
-          </w:tcPr>
-          <w:p>
-            <w:r>
-              <w:t>1990 to Present</w:t>
-            </w:r>
-          </w:p>
-        </w:tc>
-        <w:tc>
-          <w:tcPr>
-            <w:tcW w:w="1440" w:type="dxa"/>
-          </w:tcPr>
-          <w:p>
-            <w:hyperlink r:id="rId23" w:anchor="parameterCode=00065&amp;" w:history="1">
-              <w:r>
-                <w:rPr>
-                  <w:rStyle w:val="Hyperlink"/>
-                </w:rPr>
-                <w:t>Here</w:t>
-              </w:r>
-            </w:hyperlink>
-          </w:p>
-        </w:tc>
-      </w:tr>
-      <w:tr>
-        <w:tc>
-          <w:tcPr>
-            <w:tcW w:w="3145" w:type="dxa"/>
-          </w:tcPr>
-          <w:p>
-            <w:pPr>
-              <w:ind w:left="338" w:hanging="338"/>
-            </w:pPr>
-            <w:r>
-              <w:t xml:space="preserve">B. </w:t>
-            </w:r>
-            <w:r>
-              <w:t>Virgin River at Littlefield</w:t>
-            </w:r>
-          </w:p>
-        </w:tc>
-        <w:tc>
-          <w:tcPr>
-            <w:tcW w:w="1170" w:type="dxa"/>
-          </w:tcPr>
-          <w:p>
-            <w:r>
-              <w:t>9415000</w:t>
-            </w:r>
-          </w:p>
-        </w:tc>
-        <w:tc>
-          <w:tcPr>
-            <w:tcW w:w="1710" w:type="dxa"/>
-          </w:tcPr>
-          <w:p>
-            <w:r>
-              <w:t>1990 to Present</w:t>
-            </w:r>
-          </w:p>
-        </w:tc>
-        <w:tc>
-          <w:tcPr>
-            <w:tcW w:w="1440" w:type="dxa"/>
-          </w:tcPr>
-          <w:p>
-            <w:hyperlink r:id="rId24" w:anchor="parameterCode=00065&amp;period=P7D" w:history="1">
-              <w:r>
-                <w:rPr>
-                  <w:rStyle w:val="Hyperlink"/>
-                </w:rPr>
-                <w:t>Here</w:t>
-              </w:r>
-            </w:hyperlink>
-          </w:p>
-        </w:tc>
-      </w:tr>
-      <w:tr>
-        <w:tc>
-          <w:tcPr>
-            <w:tcW w:w="3145" w:type="dxa"/>
-          </w:tcPr>
-          <w:p>
-            <w:pPr>
-              <w:ind w:left="338" w:hanging="338"/>
-            </w:pPr>
-            <w:r>
-              <w:t xml:space="preserve">C. </w:t>
-            </w:r>
-            <w:r>
-              <w:t>Las Vegas Wash Below LAKE LAS VEGAS NR BOULDER CITY, NV</w:t>
-            </w:r>
-          </w:p>
-        </w:tc>
-        <w:tc>
-          <w:tcPr>
-            <w:tcW w:w="1170" w:type="dxa"/>
-          </w:tcPr>
-          <w:p>
-            <w:r>
-              <w:t>9419800</w:t>
-            </w:r>
-          </w:p>
-        </w:tc>
-        <w:tc>
-          <w:tcPr>
-            <w:tcW w:w="1710" w:type="dxa"/>
-          </w:tcPr>
-          <w:p>
-            <w:r>
-              <w:t>2002</w:t>
-            </w:r>
-            <w:r>
-              <w:t xml:space="preserve"> to Present</w:t>
-            </w:r>
-          </w:p>
-        </w:tc>
-        <w:tc>
-          <w:tcPr>
-            <w:tcW w:w="1440" w:type="dxa"/>
-          </w:tcPr>
-          <w:p>
-            <w:hyperlink r:id="rId25" w:history="1">
-              <w:r>
-                <w:rPr>
-                  <w:rStyle w:val="Hyperlink"/>
-                </w:rPr>
-                <w:t>Here</w:t>
-              </w:r>
-            </w:hyperlink>
-          </w:p>
-        </w:tc>
-      </w:tr>
-    </w:tbl>
-    <w:p/>
-    <w:p>
-      <w:r>
-        <w:t xml:space="preserve">Because Lake Mead inflow is uncertain—and likely differing from historical inflows because of climate change—we can only specify inflow as a scenario (Table </w:t>
-      </w:r>
-      <w:r>
-        <w:t>2b</w:t>
-      </w:r>
-      <w:r>
-        <w:t>)</w:t>
-      </w:r>
-      <w:r>
-        <w:fldChar w:fldCharType="begin"/>
-      </w:r>
-      <w:r>
-        <w:instrText xml:space="preserve"> ADDIN EN.CITE &lt;EndNote&gt;&lt;Cite&gt;&lt;Author&gt;Rosenberg&lt;/Author&gt;&lt;Year&gt;2022&lt;/Year&gt;&lt;RecNum&gt;2903&lt;/RecNum&gt;&lt;DisplayText&gt;(Rosenberg, 2022)&lt;/DisplayText&gt;&lt;record&gt;&lt;rec-number&gt;2903&lt;/rec-number&gt;&lt;foreign-keys&gt;&lt;key app="EN" db-id="xxt5ta9pd995dwesap0pdzzp2weaz0w9werf" timestamp="1663608602"&gt;2903&lt;/key&gt;&lt;/foreign-keys&gt;&lt;ref-type name="Journal Article"&gt;17&lt;/ref-type&gt;&lt;contributors&gt;&lt;authors&gt;&lt;author&gt;David E. Rosenberg&lt;/author&gt;&lt;/authors&gt;&lt;/contributors&gt;&lt;titles&gt;&lt;title&gt;Adapt Lake Mead Releases to Inflow to Give Managers More Flexibility to Slow Reservoir Drawdown&lt;/title&gt;&lt;secondary-title&gt;Journal of Water Resources Planning and Management&lt;/secondary-title&gt;&lt;/titles&gt;&lt;periodical&gt;&lt;full-title&gt;Journal of Water Resources Planning and Management&lt;/full-title&gt;&lt;/periodical&gt;&lt;pages&gt;02522006&lt;/pages&gt;&lt;volume&gt;148&lt;/volume&gt;&lt;number&gt;10&lt;/number&gt;&lt;dates&gt;&lt;year&gt;2022&lt;/year&gt;&lt;/dates&gt;&lt;urls&gt;&lt;related-urls&gt;&lt;url&gt;https://ascelibrary.org/doi/abs/10.1061/%28ASCE%29WR.1943-5452.0001592. Free version: https://digitalcommons.usu.edu/water_pubs/170/.&lt;/url&gt;&lt;/related-urls&gt;&lt;/urls&gt;&lt;electronic-resource-num&gt;https://doi.org/10.1061/(ASCE)WR.1943-5452.0001592&lt;/electronic-resource-num&gt;&lt;/record&gt;&lt;/Cite&gt;&lt;/EndNote&gt;</w:instrText>
-      </w:r>
-      <w:r>
-        <w:fldChar w:fldCharType="separate"/>
-      </w:r>
+    <w:p>
       <w:r>
         <w:rPr>
           <w:noProof/>
         </w:rPr>
-        <w:t>(Rosenberg, 2022)</w:t>
-      </w:r>
-      <w:r>
-        <w:fldChar w:fldCharType="end"/>
-      </w:r>
-      <w:r>
-        <w:t>.</w:t>
-      </w:r>
-    </w:p>
-    <w:p>
-      <w:pPr>
-        <w:rPr>
-          <w:b/>
-          <w:bCs/>
-        </w:rPr>
-      </w:pPr>
-    </w:p>
-    <w:p>
-      <w:r>
-        <w:rPr>
-          <w:b/>
-          <w:bCs/>
-        </w:rPr>
-        <w:t xml:space="preserve">Table </w:t>
-      </w:r>
-      <w:r>
-        <w:rPr>
-          <w:b/>
-          <w:bCs/>
-        </w:rPr>
-        <w:t>2b</w:t>
-      </w:r>
-      <w:r>
-        <w:rPr>
-          <w:b/>
-          <w:bCs/>
-        </w:rPr>
-        <w:t xml:space="preserve">. Scenarios of Lake Mead Inflow </w:t>
-      </w:r>
-      <w:r>
-        <w:rPr>
-          <w:b/>
-          <w:bCs/>
-        </w:rPr>
-        <w:fldChar w:fldCharType="begin"/>
-      </w:r>
-      <w:r>
-        <w:rPr>
-          <w:b/>
-          <w:bCs/>
-        </w:rPr>
-        <w:instrText xml:space="preserve"> ADDIN EN.CITE &lt;EndNote&gt;&lt;Cite&gt;&lt;Author&gt;Rosenberg&lt;/Author&gt;&lt;Year&gt;2022&lt;/Year&gt;&lt;RecNum&gt;2903&lt;/RecNum&gt;&lt;DisplayText&gt;(Rosenberg, 2022)&lt;/DisplayText&gt;&lt;record&gt;&lt;rec-number&gt;2903&lt;/rec-number&gt;&lt;foreign-keys&gt;&lt;key app="EN" db-id="xxt5ta9pd995dwesap0pdzzp2weaz0w9werf" timestamp="1663608602"&gt;2903&lt;/key&gt;&lt;/foreign-keys&gt;&lt;ref-type name="Journal Article"&gt;17&lt;/ref-type&gt;&lt;contributors&gt;&lt;authors&gt;&lt;author&gt;David E. Rosenberg&lt;/author&gt;&lt;/authors&gt;&lt;/contributors&gt;&lt;titles&gt;&lt;title&gt;Adapt Lake Mead Releases to Inflow to Give Managers More Flexibility to Slow Reservoir Drawdown&lt;/title&gt;&lt;secondary-title&gt;Journal of Water Resources Planning and Management&lt;/secondary-title&gt;&lt;/titles&gt;&lt;periodical&gt;&lt;full-title&gt;Journal of Water Resources Planning and Management&lt;/full-title&gt;&lt;/periodical&gt;&lt;pages&gt;02522006&lt;/pages&gt;&lt;volume&gt;148&lt;/volume&gt;&lt;number&gt;10&lt;/number&gt;&lt;dates&gt;&lt;year&gt;2022&lt;/year&gt;&lt;/dates&gt;&lt;urls&gt;&lt;related-urls&gt;&lt;url&gt;https://ascelibrary.org/doi/abs/10.1061/%28ASCE%29WR.1943-5452.0001592. Free version: https://digitalcommons.usu.edu/water_pubs/170/.&lt;/url&gt;&lt;/related-urls&gt;&lt;/urls&gt;&lt;electronic-resource-num&gt;https://doi.org/10.1061/(ASCE)WR.1943-5452.0001592&lt;/electronic-resource-num&gt;&lt;/record&gt;&lt;/Cite&gt;&lt;/EndNote&gt;</w:instrText>
-      </w:r>
-      <w:r>
-        <w:rPr>
-          <w:b/>
-          <w:bCs/>
-        </w:rPr>
-        <w:fldChar w:fldCharType="separate"/>
-      </w:r>
-      <w:r>
-        <w:rPr>
-          <w:b/>
-          <w:bCs/>
-          <w:noProof/>
-        </w:rPr>
-        <w:t>(Rosenberg, 2022)</w:t>
-      </w:r>
-      <w:r>
-        <w:rPr>
-          <w:b/>
-          <w:bCs/>
-        </w:rPr>
-        <w:fldChar w:fldCharType="end"/>
-      </w:r>
-      <w:r>
-        <w:t>.</w:t>
-      </w:r>
-    </w:p>
-    <w:p>
-      <w:r>
-        <w:rPr>
-          <w:noProof/>
-        </w:rPr>
         <w:drawing>
-          <wp:inline distT="0" distB="0" distL="0" distR="0" wp14:anchorId="64013A3E" wp14:editId="1E243BFC">
-            <wp:extent cx="3494598" cy="2685912"/>
-            <wp:effectExtent l="0" t="0" r="0" b="635"/>
-            <wp:docPr id="1148740108" name="Picture 1" descr="A white sheet with black text&#10;&#10;Description automatically generated"/>
+          <wp:inline distT="0" distB="0" distL="0" distR="0" wp14:anchorId="06F89AE8" wp14:editId="76A662FA">
+            <wp:extent cx="5943600" cy="2169795"/>
+            <wp:effectExtent l="0" t="0" r="0" b="1905"/>
+            <wp:docPr id="2023980054" name="Picture 1" descr="A white table with black text&#10;&#10;AI-generated content may be incorrect."/>
             <wp:cNvGraphicFramePr>
               <a:graphicFrameLocks xmlns:a="http://schemas.openxmlformats.org/drawingml/2006/main" noChangeAspect="1"/>
             </wp:cNvGraphicFramePr>
@@ -4729,11 +4677,17 @@
               <a:graphicData uri="http://schemas.openxmlformats.org/drawingml/2006/picture">
                 <pic:pic xmlns:pic="http://schemas.openxmlformats.org/drawingml/2006/picture">
                   <pic:nvPicPr>
-                    <pic:cNvPr id="1148740108" name="Picture 1" descr="A white sheet with black text&#10;&#10;Description automatically generated"/>
+                    <pic:cNvPr id="2023980054" name="Picture 1" descr="A white table with black text&#10;&#10;AI-generated content may be incorrect."/>
                     <pic:cNvPicPr/>
                   </pic:nvPicPr>
                   <pic:blipFill>
-                    <a:blip r:embed="rId26"/>
+                    <a:blip r:embed="rId23" cstate="print">
+                      <a:extLst>
+                        <a:ext uri="{28A0092B-C50C-407E-A947-70E740481C1C}">
+                          <a14:useLocalDpi xmlns:a14="http://schemas.microsoft.com/office/drawing/2010/main" val="0"/>
+                        </a:ext>
+                      </a:extLst>
+                    </a:blip>
                     <a:stretch>
                       <a:fillRect/>
                     </a:stretch>
@@ -4741,7 +4695,7 @@
                   <pic:spPr>
                     <a:xfrm>
                       <a:off x="0" y="0"/>
-                      <a:ext cx="3502311" cy="2691840"/>
+                      <a:ext cx="5943600" cy="2169795"/>
                     </a:xfrm>
                     <a:prstGeom prst="rect">
                       <a:avLst/>
@@ -4754,7 +4708,6 @@
         </w:drawing>
       </w:r>
     </w:p>
-    <w:p/>
     <w:p>
       <w:r>
         <w:t>For reference, h</w:t>
@@ -4843,7 +4796,7 @@
                     <pic:cNvPicPr/>
                   </pic:nvPicPr>
                   <pic:blipFill>
-                    <a:blip r:embed="rId27"/>
+                    <a:blip r:embed="rId24"/>
                     <a:stretch>
                       <a:fillRect/>
                     </a:stretch>
@@ -4927,7 +4880,7 @@
                     <pic:cNvPicPr/>
                   </pic:nvPicPr>
                   <pic:blipFill>
-                    <a:blip r:embed="rId28"/>
+                    <a:blip r:embed="rId25"/>
                     <a:stretch>
                       <a:fillRect/>
                     </a:stretch>
@@ -5022,7 +4975,7 @@
                     <pic:cNvPicPr/>
                   </pic:nvPicPr>
                   <pic:blipFill>
-                    <a:blip r:embed="rId29"/>
+                    <a:blip r:embed="rId26"/>
                     <a:stretch>
                       <a:fillRect/>
                     </a:stretch>
@@ -5118,7 +5071,15 @@
         </w:numPr>
       </w:pPr>
       <w:r>
-        <w:t xml:space="preserve">Inflow data downloaded from the Reclamation Application Programming Interface (API; </w:t>
+        <w:t>Inflow data downloaded from the Reclamation Application Programming Interface (</w:t>
+      </w:r>
+      <w:proofErr w:type="gramStart"/>
+      <w:r>
+        <w:t>API;</w:t>
+      </w:r>
+      <w:proofErr w:type="gramEnd"/>
+      <w:r>
+        <w:t xml:space="preserve"> </w:t>
       </w:r>
       <w:r>
         <w:t>https:</w:t>
@@ -5168,106 +5129,11 @@
       </w:r>
     </w:p>
     <w:p>
-      <w:r>
-        <w:rPr>
-          <w:noProof/>
-        </w:rPr>
-        <w:drawing>
-          <wp:inline distT="0" distB="0" distL="0" distR="0" wp14:anchorId="74111938" wp14:editId="3CFBAFE9">
-            <wp:extent cx="3693381" cy="2166705"/>
-            <wp:effectExtent l="0" t="0" r="2540" b="5080"/>
-            <wp:docPr id="740191406" name="Picture 1" descr="A graph showing the number of usbs&#10;&#10;Description automatically generated"/>
-            <wp:cNvGraphicFramePr>
-              <a:graphicFrameLocks xmlns:a="http://schemas.openxmlformats.org/drawingml/2006/main" noChangeAspect="1"/>
-            </wp:cNvGraphicFramePr>
-            <a:graphic xmlns:a="http://schemas.openxmlformats.org/drawingml/2006/main">
-              <a:graphicData uri="http://schemas.openxmlformats.org/drawingml/2006/picture">
-                <pic:pic xmlns:pic="http://schemas.openxmlformats.org/drawingml/2006/picture">
-                  <pic:nvPicPr>
-                    <pic:cNvPr id="740191406" name="Picture 1" descr="A graph showing the number of usbs&#10;&#10;Description automatically generated"/>
-                    <pic:cNvPicPr/>
-                  </pic:nvPicPr>
-                  <pic:blipFill>
-                    <a:blip r:embed="rId30"/>
-                    <a:stretch>
-                      <a:fillRect/>
-                    </a:stretch>
-                  </pic:blipFill>
-                  <pic:spPr>
-                    <a:xfrm>
-                      <a:off x="0" y="0"/>
-                      <a:ext cx="3706142" cy="2174191"/>
-                    </a:xfrm>
-                    <a:prstGeom prst="rect">
-                      <a:avLst/>
-                    </a:prstGeom>
-                  </pic:spPr>
-                </pic:pic>
-              </a:graphicData>
-            </a:graphic>
-          </wp:inline>
-        </w:drawing>
-      </w:r>
-    </w:p>
-    <w:p>
-      <w:pPr>
-        <w:rPr>
-          <w:b/>
-          <w:bCs/>
-        </w:rPr>
-      </w:pPr>
-      <w:r>
-        <w:rPr>
-          <w:b/>
-          <w:bCs/>
-        </w:rPr>
-        <w:t xml:space="preserve">Figure </w:t>
-      </w:r>
-      <w:r>
-        <w:rPr>
-          <w:b/>
-          <w:bCs/>
-        </w:rPr>
-        <w:t>6</w:t>
-      </w:r>
-      <w:r>
-        <w:rPr>
-          <w:b/>
-          <w:bCs/>
-        </w:rPr>
-        <w:t>. Differing values for Lake Mead inflow as estimated by different methods.</w:t>
-      </w:r>
-    </w:p>
-    <w:p>
-      <w:r>
-        <w:t>This work u</w:t>
-      </w:r>
-      <w:r>
-        <w:t>se</w:t>
-      </w:r>
-      <w:r>
-        <w:t>s</w:t>
-      </w:r>
-      <w:r>
-        <w:t xml:space="preserve"> gages closest to Lake Mead because these values gave the </w:t>
-      </w:r>
-      <w:r>
-        <w:rPr>
-          <w:i/>
-          <w:iCs/>
-        </w:rPr>
-        <w:t>largest</w:t>
-      </w:r>
-      <w:r>
-        <w:t xml:space="preserve"> annual inflows.</w:t>
-      </w:r>
+      <w:pPr>
+        <w:pStyle w:val="Heading2"/>
+      </w:pPr>
+      <w:bookmarkStart w:id="7" w:name="BeginOfYearStorage"/>
       <w:bookmarkEnd w:id="6"/>
-    </w:p>
-    <w:p>
-      <w:pPr>
-        <w:pStyle w:val="Heading2"/>
-      </w:pPr>
-      <w:bookmarkStart w:id="7" w:name="BeginOfYearStorage"/>
       <w:r>
         <w:t xml:space="preserve">2A. </w:t>
       </w:r>
@@ -5371,6 +5237,7 @@
       <w:r>
         <w:t xml:space="preserve"> When using existing Water Conservation Account balances, users can access </w:t>
       </w:r>
+      <w:proofErr w:type="gramStart"/>
       <w:r>
         <w:rPr>
           <w:b/>
@@ -5381,6 +5248,7 @@
       <w:r>
         <w:t xml:space="preserve"> of</w:t>
       </w:r>
+      <w:proofErr w:type="gramEnd"/>
       <w:r>
         <w:t xml:space="preserve"> the prior conserved water </w:t>
       </w:r>
@@ -6099,7 +5967,7 @@
                     <pic:cNvPicPr/>
                   </pic:nvPicPr>
                   <pic:blipFill>
-                    <a:blip r:embed="rId31"/>
+                    <a:blip r:embed="rId27"/>
                     <a:stretch>
                       <a:fillRect/>
                     </a:stretch>
@@ -6371,8 +6239,13 @@
       <w:r>
         <w:t xml:space="preserve">). </w:t>
       </w:r>
-      <w:r>
-        <w:t>Thus A user’s share of the reservoir inflow is their historical allocation minus the agreed-on shortage volume</w:t>
+      <w:proofErr w:type="gramStart"/>
+      <w:r>
+        <w:t>Thus</w:t>
+      </w:r>
+      <w:proofErr w:type="gramEnd"/>
+      <w:r>
+        <w:t xml:space="preserve"> A user’s share of the reservoir inflow is their historical allocation minus the agreed-on shortage volume</w:t>
       </w:r>
       <w:r>
         <w:t xml:space="preserve"> (Table 8)</w:t>
@@ -6525,7 +6398,7 @@
                     <pic:cNvPicPr/>
                   </pic:nvPicPr>
                   <pic:blipFill>
-                    <a:blip r:embed="rId32"/>
+                    <a:blip r:embed="rId28"/>
                     <a:stretch>
                       <a:fillRect/>
                     </a:stretch>
@@ -6609,7 +6482,7 @@
                     <pic:cNvPicPr/>
                   </pic:nvPicPr>
                   <pic:blipFill>
-                    <a:blip r:embed="rId33"/>
+                    <a:blip r:embed="rId29"/>
                     <a:stretch>
                       <a:fillRect/>
                     </a:stretch>
@@ -6801,10 +6674,18 @@
         </w:numPr>
       </w:pPr>
       <w:r>
-        <w:t xml:space="preserve">Nevada [D] = 0.3 ─ </w:t>
-      </w:r>
-      <w:r>
-        <w:t xml:space="preserve"> Share of Shortage as Volume in Table A1.</w:t>
+        <w:t xml:space="preserve">Nevada [D] = 0.3 </w:t>
+      </w:r>
+      <w:proofErr w:type="gramStart"/>
+      <w:r>
+        <w:t xml:space="preserve">─ </w:t>
+      </w:r>
+      <w:r>
+        <w:t xml:space="preserve"> Share</w:t>
+      </w:r>
+      <w:proofErr w:type="gramEnd"/>
+      <w:r>
+        <w:t xml:space="preserve"> of Shortage as Volume in Table A1.</w:t>
       </w:r>
     </w:p>
     <w:p>
@@ -7123,7 +7004,7 @@
                     </pic:cNvPicPr>
                   </pic:nvPicPr>
                   <pic:blipFill>
-                    <a:blip r:embed="rId34" cstate="print">
+                    <a:blip r:embed="rId30" cstate="print">
                       <a:extLst>
                         <a:ext uri="{28A0092B-C50C-407E-A947-70E740481C1C}">
                           <a14:useLocalDpi xmlns:a14="http://schemas.microsoft.com/office/drawing/2010/main" val="0"/>
@@ -7284,7 +7165,23 @@
           <w:b/>
           <w:bCs/>
         </w:rPr>
-        <w:t xml:space="preserve"> So the ending balance is also 4.8 </w:t>
+        <w:t xml:space="preserve"> </w:t>
+      </w:r>
+      <w:proofErr w:type="gramStart"/>
+      <w:r>
+        <w:rPr>
+          <w:b/>
+          <w:bCs/>
+        </w:rPr>
+        <w:t>So</w:t>
+      </w:r>
+      <w:proofErr w:type="gramEnd"/>
+      <w:r>
+        <w:rPr>
+          <w:b/>
+          <w:bCs/>
+        </w:rPr>
+        <w:t xml:space="preserve"> the ending balance is also 4.8 </w:t>
       </w:r>
       <w:proofErr w:type="spellStart"/>
       <w:r>
@@ -7473,7 +7370,15 @@
     </w:p>
     <w:p>
       <w:r>
-        <w:t>Enter compensation – payments for buying, receipts for sales – in $ millions. Enter as a formula. Multipl</w:t>
+        <w:t xml:space="preserve">Enter compensation – payments for </w:t>
+      </w:r>
+      <w:proofErr w:type="gramStart"/>
+      <w:r>
+        <w:t>buying,</w:t>
+      </w:r>
+      <w:proofErr w:type="gramEnd"/>
+      <w:r>
+        <w:t xml:space="preserve"> receipts for sales – in $ millions. Enter as a formula. Multipl</w:t>
       </w:r>
       <w:r>
         <w:t>y</w:t>
@@ -7710,7 +7615,15 @@
       </w:r>
       <w:proofErr w:type="spellEnd"/>
       <w:r>
-        <w:t xml:space="preserve"> at $500 per acre-foot is (0.5)(500) = $250 million.</w:t>
+        <w:t xml:space="preserve"> at $500 per acre-foot is (</w:t>
+      </w:r>
+      <w:proofErr w:type="gramStart"/>
+      <w:r>
+        <w:t>0.5)(</w:t>
+      </w:r>
+      <w:proofErr w:type="gramEnd"/>
+      <w:r>
+        <w:t>500) = $250 million.</w:t>
       </w:r>
     </w:p>
     <w:p>
@@ -7764,7 +7677,15 @@
         <w:jc w:val="center"/>
       </w:pPr>
       <w:r>
-        <w:t>Compensation = (0.5)(500) + (0.2)(1,200) = $850 million.</w:t>
+        <w:t>Compensation = (</w:t>
+      </w:r>
+      <w:proofErr w:type="gramStart"/>
+      <w:r>
+        <w:t>0.5)(</w:t>
+      </w:r>
+      <w:proofErr w:type="gramEnd"/>
+      <w:r>
+        <w:t>500) + (0.2)(1,200) = $850 million.</w:t>
       </w:r>
     </w:p>
     <w:p>
@@ -8037,6 +7958,9 @@
         </w:rPr>
       </w:pPr>
       <w:r>
+        <w:rPr>
+          <w:noProof/>
+        </w:rPr>
         <w:drawing>
           <wp:inline distT="0" distB="0" distL="0" distR="0" wp14:anchorId="2D568C4C" wp14:editId="0A8D54DE">
             <wp:extent cx="5943600" cy="2371090"/>
@@ -8053,7 +7977,7 @@
                     <pic:cNvPicPr/>
                   </pic:nvPicPr>
                   <pic:blipFill>
-                    <a:blip r:embed="rId35"/>
+                    <a:blip r:embed="rId31"/>
                     <a:stretch>
                       <a:fillRect/>
                     </a:stretch>
@@ -8184,7 +8108,7 @@
                 <w:noProof/>
               </w:rPr>
               <w:drawing>
-                <wp:inline distT="0" distB="0" distL="0" distR="0" wp14:anchorId="5F738E96" wp14:editId="7BB8244A">
+                <wp:inline distT="0" distB="0" distL="0" distR="0" wp14:anchorId="5F738E96" wp14:editId="523281B2">
                   <wp:extent cx="4716397" cy="902234"/>
                   <wp:effectExtent l="0" t="0" r="0" b="0"/>
                   <wp:docPr id="881595818" name="Picture 1"/>
@@ -8201,7 +8125,7 @@
                           </pic:cNvPicPr>
                         </pic:nvPicPr>
                         <pic:blipFill>
-                          <a:blip r:embed="rId36" cstate="print">
+                          <a:blip r:embed="rId32" cstate="print">
                             <a:extLst>
                               <a:ext uri="{28A0092B-C50C-407E-A947-70E740481C1C}">
                                 <a14:useLocalDpi xmlns:a14="http://schemas.microsoft.com/office/drawing/2010/main" val="0"/>
@@ -8365,7 +8289,15 @@
         <w:fldChar w:fldCharType="end"/>
       </w:r>
       <w:r>
-        <w:t xml:space="preserve">. These withdrawals include to Tribal Nations within each state . </w:t>
+        <w:t xml:space="preserve">. These withdrawals include to Tribal Nations within each </w:t>
+      </w:r>
+      <w:proofErr w:type="gramStart"/>
+      <w:r>
+        <w:t>state .</w:t>
+      </w:r>
+      <w:proofErr w:type="gramEnd"/>
+      <w:r>
+        <w:t xml:space="preserve"> </w:t>
       </w:r>
       <w:r>
         <w:t xml:space="preserve">Tribal Nations of the Lower Basin have recently consumed about 460,000 of their 0.95 million </w:t>
@@ -8462,7 +8394,7 @@
                     <pic:cNvPicPr/>
                   </pic:nvPicPr>
                   <pic:blipFill>
-                    <a:blip r:embed="rId37"/>
+                    <a:blip r:embed="rId33"/>
                     <a:stretch>
                       <a:fillRect/>
                     </a:stretch>
@@ -8520,7 +8452,7 @@
                     <pic:cNvPicPr/>
                   </pic:nvPicPr>
                   <pic:blipFill>
-                    <a:blip r:embed="rId38"/>
+                    <a:blip r:embed="rId34"/>
                     <a:stretch>
                       <a:fillRect/>
                     </a:stretch>
@@ -8586,7 +8518,15 @@
         <w:t xml:space="preserve"> participant</w:t>
       </w:r>
       <w:r>
-        <w:t xml:space="preserve"> actions grouped by Purchases and Sales, Account Withdraws, and Account end-of-year balances. These groupings can help see whether sales balanced purchases and also overall water consumption for the year.</w:t>
+        <w:t xml:space="preserve"> actions grouped by Purchases and Sales, Account Withdraws, and Account end-of-year balances. These groupings can help see whether sales balanced purchases </w:t>
+      </w:r>
+      <w:proofErr w:type="gramStart"/>
+      <w:r>
+        <w:t>and also</w:t>
+      </w:r>
+      <w:proofErr w:type="gramEnd"/>
+      <w:r>
+        <w:t xml:space="preserve"> overall water consumption for the year.</w:t>
       </w:r>
     </w:p>
     <w:p>
@@ -8675,7 +8615,15 @@
         <w:t>new</w:t>
       </w:r>
       <w:r>
-        <w:t xml:space="preserve"> Lake Mead operations. So continue to play years so long as the discussion provokes new insights.</w:t>
+        <w:t xml:space="preserve"> Lake Mead operations. </w:t>
+      </w:r>
+      <w:proofErr w:type="gramStart"/>
+      <w:r>
+        <w:t>So</w:t>
+      </w:r>
+      <w:proofErr w:type="gramEnd"/>
+      <w:r>
+        <w:t xml:space="preserve"> continue to play years so long as the discussion provokes new insights.</w:t>
       </w:r>
     </w:p>
     <w:p>
@@ -8739,7 +8687,7 @@
       <w:r>
         <w:t xml:space="preserve"> </w:t>
       </w:r>
-      <w:hyperlink r:id="rId39" w:history="1">
+      <w:hyperlink r:id="rId35" w:history="1">
         <w:r>
           <w:rPr>
             <w:rStyle w:val="Hyperlink"/>
@@ -8768,7 +8716,7 @@
       <w:r>
         <w:t xml:space="preserve">Lake Mead Water Bank based on the Principle of Divide Reservoir Inflow." Utah State University, Logan, UT. </w:t>
       </w:r>
-      <w:hyperlink r:id="rId40" w:history="1">
+      <w:hyperlink r:id="rId36" w:history="1">
         <w:r>
           <w:rPr>
             <w:rStyle w:val="Hyperlink"/>
@@ -8833,7 +8781,7 @@
           <w:bCs/>
         </w:rPr>
       </w:pPr>
-      <w:hyperlink r:id="rId41" w:history="1">
+      <w:hyperlink r:id="rId37" w:history="1">
         <w:r>
           <w:rPr>
             <w:rStyle w:val="Hyperlink"/>
@@ -8941,7 +8889,7 @@
         </w:rPr>
         <w:t xml:space="preserve">  </w:t>
       </w:r>
-      <w:hyperlink r:id="rId42" w:history="1">
+      <w:hyperlink r:id="rId38" w:history="1">
         <w:r>
           <w:rPr>
             <w:rStyle w:val="Hyperlink"/>
@@ -9040,7 +8988,7 @@
         </w:rPr>
         <w:t xml:space="preserve"> (Section 3); Equalize storage in Lake Powell and Lake Mead (Section 6). </w:t>
       </w:r>
-      <w:hyperlink r:id="rId43" w:history="1">
+      <w:hyperlink r:id="rId39" w:history="1">
         <w:r>
           <w:rPr>
             <w:rFonts w:ascii="Times New Roman" w:hAnsi="Times New Roman"/>
@@ -9128,7 +9076,7 @@
         </w:rPr>
         <w:t xml:space="preserve"> mandatory conservation as Lake Mead’s level falls from 1,090 to 1,025 feet. </w:t>
       </w:r>
-      <w:hyperlink r:id="rId44" w:history="1">
+      <w:hyperlink r:id="rId40" w:history="1">
         <w:r>
           <w:rPr>
             <w:rFonts w:ascii="Times New Roman" w:hAnsi="Times New Roman"/>
@@ -9408,7 +9356,7 @@
         </w:rPr>
         <w:t xml:space="preserve">. Protect Lake Mead from falling below elevation 1,020 feet. </w:t>
       </w:r>
-      <w:hyperlink r:id="rId45" w:history="1">
+      <w:hyperlink r:id="rId41" w:history="1">
         <w:r>
           <w:rPr>
             <w:rStyle w:val="Hyperlink"/>
@@ -9896,7 +9844,7 @@
       <w:r>
         <w:t xml:space="preserve">, November 8, 2021. </w:t>
       </w:r>
-      <w:hyperlink r:id="rId46" w:history="1">
+      <w:hyperlink r:id="rId42" w:history="1">
         <w:r>
           <w:rPr>
             <w:rStyle w:val="Hyperlink"/>
@@ -9917,7 +9865,7 @@
       <w:r>
         <w:t xml:space="preserve">Buschatzke, T., Hamby, J. B., and Entsminger, J. (2024). "Lower Basin Alternative for the Post-2026 Coordinated Operation of the Colorado River Basin." </w:t>
       </w:r>
-      <w:hyperlink r:id="rId47" w:history="1">
+      <w:hyperlink r:id="rId43" w:history="1">
         <w:r>
           <w:rPr>
             <w:rStyle w:val="Hyperlink"/>
@@ -9947,7 +9895,7 @@
       <w:r>
         <w:t xml:space="preserve">. </w:t>
       </w:r>
-      <w:hyperlink r:id="rId48" w:history="1">
+      <w:hyperlink r:id="rId44" w:history="1">
         <w:r>
           <w:rPr>
             <w:rStyle w:val="Hyperlink"/>
@@ -9968,7 +9916,7 @@
       <w:r>
         <w:t xml:space="preserve">Colorado River Compact. (1922). </w:t>
       </w:r>
-      <w:hyperlink r:id="rId49" w:history="1">
+      <w:hyperlink r:id="rId45" w:history="1">
         <w:r>
           <w:rPr>
             <w:rStyle w:val="Hyperlink"/>
@@ -9989,7 +9937,7 @@
       <w:r>
         <w:t xml:space="preserve">IBWC. (2021). "Minutes between the United States and Mexican Sections of the IBWC." United States Section, </w:t>
       </w:r>
-      <w:hyperlink r:id="rId50" w:history="1">
+      <w:hyperlink r:id="rId46" w:history="1">
         <w:r>
           <w:rPr>
             <w:rStyle w:val="Hyperlink"/>
@@ -10019,7 +9967,7 @@
       <w:r>
         <w:t xml:space="preserve">. </w:t>
       </w:r>
-      <w:hyperlink r:id="rId51" w:history="1">
+      <w:hyperlink r:id="rId47" w:history="1">
         <w:r>
           <w:rPr>
             <w:rStyle w:val="Hyperlink"/>
@@ -10059,7 +10007,7 @@
       <w:r>
         <w:t xml:space="preserve">Moreo, M. T. (2015). "Evaporation data from Lake Mead and Lake Mohave, Nevada and Arizona, March 2010 through April 2015." U.S. Geological Survey Data Release. </w:t>
       </w:r>
-      <w:hyperlink r:id="rId52" w:history="1">
+      <w:hyperlink r:id="rId48" w:history="1">
         <w:r>
           <w:rPr>
             <w:rStyle w:val="Hyperlink"/>
@@ -10089,7 +10037,7 @@
       <w:r>
         <w:t xml:space="preserve">, 3. </w:t>
       </w:r>
-      <w:hyperlink r:id="rId53" w:history="1">
+      <w:hyperlink r:id="rId49" w:history="1">
         <w:r>
           <w:rPr>
             <w:rStyle w:val="Hyperlink"/>
@@ -10119,7 +10067,7 @@
       <w:r>
         <w:t xml:space="preserve">, 148(10), 02522006. </w:t>
       </w:r>
-      <w:hyperlink r:id="rId54" w:history="1">
+      <w:hyperlink r:id="rId50" w:history="1">
         <w:r>
           <w:rPr>
             <w:rStyle w:val="Hyperlink"/>
@@ -10140,7 +10088,7 @@
       <w:r>
         <w:t xml:space="preserve">Schmidt, J. C., Kraft, M., Tuzlak, D., and Walker, A. (2016). "Fill Mead First: a technical assessment." Utah State University, Logan, Utah. </w:t>
       </w:r>
-      <w:hyperlink r:id="rId55" w:history="1">
+      <w:hyperlink r:id="rId51" w:history="1">
         <w:r>
           <w:rPr>
             <w:rStyle w:val="Hyperlink"/>
@@ -10161,7 +10109,7 @@
       <w:r>
         <w:t xml:space="preserve">Ten Tribes Partnership. (2018). "Colorado River Basin  Ten Tribes Partnership Tribal Water Study." U.S. Department of the Interior, Bureau of Reclamation, Ten Tribes Partnership. </w:t>
       </w:r>
-      <w:hyperlink r:id="rId56" w:history="1">
+      <w:hyperlink r:id="rId52" w:history="1">
         <w:r>
           <w:rPr>
             <w:rStyle w:val="Hyperlink"/>
@@ -10191,7 +10139,7 @@
       <w:r>
         <w:t xml:space="preserve">. </w:t>
       </w:r>
-      <w:hyperlink r:id="rId57" w:history="1">
+      <w:hyperlink r:id="rId53" w:history="1">
         <w:r>
           <w:rPr>
             <w:rStyle w:val="Hyperlink"/>
@@ -10221,7 +10169,7 @@
       <w:r>
         <w:t xml:space="preserve">. </w:t>
       </w:r>
-      <w:hyperlink r:id="rId58" w:history="1">
+      <w:hyperlink r:id="rId54" w:history="1">
         <w:r>
           <w:rPr>
             <w:rStyle w:val="Hyperlink"/>
@@ -10242,7 +10190,7 @@
       <w:r>
         <w:t xml:space="preserve">USBR. (2012). "Colorado River Basin Water Supply and Demand Study." U.S. Department of Interior, Bureau of Reclamation, Washington, D.C., </w:t>
       </w:r>
-      <w:hyperlink r:id="rId59" w:history="1">
+      <w:hyperlink r:id="rId55" w:history="1">
         <w:r>
           <w:rPr>
             <w:rStyle w:val="Hyperlink"/>
@@ -10264,7 +10212,7 @@
         <w:lastRenderedPageBreak/>
         <w:t xml:space="preserve">USBR. (2019). "Agreement Concerning Colorado River Drought Contingency Management and Operations." U.S. Bureau of Reclamation, Washington, DC. </w:t>
       </w:r>
-      <w:hyperlink r:id="rId60" w:history="1">
+      <w:hyperlink r:id="rId56" w:history="1">
         <w:r>
           <w:rPr>
             <w:rStyle w:val="Hyperlink"/>
@@ -10285,7 +10233,7 @@
       <w:r>
         <w:t xml:space="preserve">USBR. (2020). "Review of the Colorado River Interim Guidelines for Lower Basin Shortages and Coordinated Operations for Lake Powell and Lake Mead." U.S. Bureau of Reclamation, U.S. Department of Interior. </w:t>
       </w:r>
-      <w:hyperlink r:id="rId61" w:history="1">
+      <w:hyperlink r:id="rId57" w:history="1">
         <w:r>
           <w:rPr>
             <w:rStyle w:val="Hyperlink"/>
@@ -10306,7 +10254,7 @@
       <w:r>
         <w:t xml:space="preserve">USBR. (2021a). "Boulder Canyon Operations Office - Program and Activities: Water Accounting Reports." U.S. Bureau of Reclamation. </w:t>
       </w:r>
-      <w:hyperlink r:id="rId62" w:history="1">
+      <w:hyperlink r:id="rId58" w:history="1">
         <w:r>
           <w:rPr>
             <w:rStyle w:val="Hyperlink"/>
@@ -10327,7 +10275,7 @@
       <w:r>
         <w:t xml:space="preserve">USBR. (2021b). "Lake Mead at Hoover Dam, End of Month Elevation." Lower Colorado River Operations, U.S. Buruea of Reclamation, </w:t>
       </w:r>
-      <w:hyperlink r:id="rId63" w:history="1">
+      <w:hyperlink r:id="rId59" w:history="1">
         <w:r>
           <w:rPr>
             <w:rStyle w:val="Hyperlink"/>
@@ -10348,7 +10296,7 @@
       <w:r>
         <w:t xml:space="preserve">USBR. (2021c). "Pilot System Conservation Program." U.S. Bureau of Reclamation, </w:t>
       </w:r>
-      <w:hyperlink r:id="rId64" w:history="1">
+      <w:hyperlink r:id="rId60" w:history="1">
         <w:r>
           <w:rPr>
             <w:rStyle w:val="Hyperlink"/>
@@ -10369,7 +10317,7 @@
       <w:r>
         <w:t xml:space="preserve">USBR. (2023a). "Integrated Technical Education Workgroup." Reclamation, </w:t>
       </w:r>
-      <w:hyperlink r:id="rId65" w:history="1">
+      <w:hyperlink r:id="rId61" w:history="1">
         <w:r>
           <w:rPr>
             <w:rStyle w:val="Hyperlink"/>
@@ -10390,7 +10338,7 @@
       <w:r>
         <w:t xml:space="preserve">USBR. (2023b). "Post-2026 Colorado River Reservoir Operational Strategies for Lake Powell and Lake Mead: Summary of the Federal Register Notice Input Received." Reclamation, </w:t>
       </w:r>
-      <w:hyperlink r:id="rId66" w:history="1">
+      <w:hyperlink r:id="rId62" w:history="1">
         <w:r>
           <w:rPr>
             <w:rStyle w:val="Hyperlink"/>
@@ -10411,7 +10359,7 @@
       <w:r>
         <w:t xml:space="preserve">USGS. (2016). "Colorado River Basin map." U.S. Geological Survey. </w:t>
       </w:r>
-      <w:hyperlink r:id="rId67" w:history="1">
+      <w:hyperlink r:id="rId63" w:history="1">
         <w:r>
           <w:rPr>
             <w:rStyle w:val="Hyperlink"/>
@@ -10432,7 +10380,7 @@
       <w:r>
         <w:t xml:space="preserve">Wheeler, K. G., Schmidt, J. C., and Rosenberg, D. E. (2019). "Water Resource Modelling of the Colorado River – Present and Future Strategies." Center for Colorado River Studies, Utah State University, Logan, Utah. </w:t>
       </w:r>
-      <w:hyperlink r:id="rId68" w:history="1">
+      <w:hyperlink r:id="rId64" w:history="1">
         <w:r>
           <w:rPr>
             <w:rStyle w:val="Hyperlink"/>
@@ -10461,7 +10409,7 @@
       <w:r>
         <w:t xml:space="preserve">, 37(4), 913-929. </w:t>
       </w:r>
-      <w:hyperlink r:id="rId69" w:history="1">
+      <w:hyperlink r:id="rId65" w:history="1">
         <w:r>
           <w:rPr>
             <w:rStyle w:val="Hyperlink"/>
@@ -10487,8 +10435,8 @@
       </w:r>
     </w:p>
     <w:sectPr>
-      <w:headerReference w:type="default" r:id="rId70"/>
-      <w:footerReference w:type="default" r:id="rId71"/>
+      <w:headerReference w:type="default" r:id="rId66"/>
+      <w:footerReference w:type="default" r:id="rId67"/>
       <w:pgSz w:w="12240" w:h="15840"/>
       <w:pgMar w:top="1440" w:right="1440" w:bottom="1440" w:left="1440" w:header="720" w:footer="720" w:gutter="0"/>
       <w:cols w:space="720"/>
@@ -17943,6 +17891,7 @@
   <w:style w:type="character" w:default="1" w:styleId="DefaultParagraphFont">
     <w:name w:val="Default Paragraph Font"/>
     <w:uiPriority w:val="1"/>
+    <w:semiHidden/>
     <w:unhideWhenUsed/>
   </w:style>
   <w:style w:type="table" w:default="1" w:styleId="TableNormal">
@@ -18481,6 +18430,27 @@
       <w:szCs w:val="24"/>
     </w:rPr>
   </w:style>
+  <w:style w:type="paragraph" w:customStyle="1" w:styleId="paragraph">
+    <w:name w:val="paragraph"/>
+    <w:basedOn w:val="Normal"/>
+    <w:rsid w:val="00C60E07"/>
+    <w:pPr>
+      <w:spacing w:before="100" w:beforeAutospacing="1" w:after="100" w:afterAutospacing="1" w:line="240" w:lineRule="auto"/>
+    </w:pPr>
+    <w:rPr>
+      <w:rFonts w:ascii="Times New Roman" w:eastAsia="Times New Roman" w:hAnsi="Times New Roman" w:cs="Times New Roman"/>
+    </w:rPr>
+  </w:style>
+  <w:style w:type="character" w:customStyle="1" w:styleId="normaltextrun">
+    <w:name w:val="normaltextrun"/>
+    <w:basedOn w:val="DefaultParagraphFont"/>
+    <w:rsid w:val="00C60E07"/>
+  </w:style>
+  <w:style w:type="character" w:customStyle="1" w:styleId="eop">
+    <w:name w:val="eop"/>
+    <w:basedOn w:val="DefaultParagraphFont"/>
+    <w:rsid w:val="00C60E07"/>
+  </w:style>
 </w:styles>
 </file>
 

</xml_diff>

<commit_message>
Anabelle updated section two in the ModelGuide
</commit_message>
<xml_diff>
--- a/LakeMeadWaterBankDivideInflow/ModelGuide/ModelGuide-LakeMeadWaterBank.docx
+++ b/LakeMeadWaterBankDivideInflow/ModelGuide/ModelGuide-LakeMeadWaterBank.docx
@@ -4325,273 +4325,6 @@
       </w:r>
     </w:p>
     <w:p>
-      <w:pPr>
-        <w:pStyle w:val="paragraph"/>
-        <w:spacing w:before="0" w:beforeAutospacing="0" w:after="0" w:afterAutospacing="0"/>
-        <w:textAlignment w:val="baseline"/>
-        <w:rPr>
-          <w:rFonts w:ascii="Segoe UI" w:hAnsi="Segoe UI" w:cs="Segoe UI"/>
-          <w:sz w:val="18"/>
-          <w:szCs w:val="18"/>
-        </w:rPr>
-      </w:pPr>
-      <w:r>
-        <w:rPr>
-          <w:rStyle w:val="normaltextrun"/>
-          <w:rFonts w:ascii="Aptos" w:hAnsi="Aptos" w:cs="Segoe UI"/>
-        </w:rPr>
-        <w:t xml:space="preserve">Each Lake Mead inflow for the year will be specified by the </w:t>
-      </w:r>
-      <w:r>
-        <w:rPr>
-          <w:rStyle w:val="normaltextrun"/>
-          <w:rFonts w:ascii="Aptos" w:hAnsi="Aptos" w:cs="Segoe UI"/>
-        </w:rPr>
-        <w:t>guide</w:t>
-      </w:r>
-      <w:r>
-        <w:rPr>
-          <w:rStyle w:val="normaltextrun"/>
-          <w:rFonts w:ascii="Aptos" w:hAnsi="Aptos" w:cs="Segoe UI"/>
-        </w:rPr>
-        <w:t xml:space="preserve"> at the beginning of each timestep. This ensures an accurate representation of uncertainty and unreliability in inflow for Colorado River Basin management. The inflow represents the sum of gaged flows for the gages most immediately upstream of Lake Mead. </w:t>
-      </w:r>
-      <w:r>
-        <w:rPr>
-          <w:rStyle w:val="eop"/>
-          <w:rFonts w:ascii="Aptos" w:hAnsi="Aptos" w:cs="Segoe UI"/>
-        </w:rPr>
-        <w:t> </w:t>
-      </w:r>
-    </w:p>
-    <w:p>
-      <w:pPr>
-        <w:pStyle w:val="paragraph"/>
-        <w:spacing w:before="0" w:beforeAutospacing="0" w:after="0" w:afterAutospacing="0"/>
-        <w:textAlignment w:val="baseline"/>
-        <w:rPr>
-          <w:rFonts w:ascii="Segoe UI" w:hAnsi="Segoe UI" w:cs="Segoe UI"/>
-          <w:sz w:val="18"/>
-          <w:szCs w:val="18"/>
-        </w:rPr>
-      </w:pPr>
-      <w:r>
-        <w:rPr>
-          <w:rStyle w:val="normaltextrun"/>
-          <w:rFonts w:ascii="Aptos" w:hAnsi="Aptos" w:cs="Segoe UI"/>
-        </w:rPr>
-        <w:t xml:space="preserve">The annual Lake Mead inflow magnitude has been determined by using data from the data sheet, </w:t>
-      </w:r>
-      <w:proofErr w:type="spellStart"/>
-      <w:r>
-        <w:rPr>
-          <w:rStyle w:val="normaltextrun"/>
-          <w:rFonts w:ascii="Aptos" w:hAnsi="Aptos" w:cs="Segoe UI"/>
-          <w:i/>
-          <w:iCs/>
-        </w:rPr>
-        <w:t>HydrologicScenarios</w:t>
-      </w:r>
-      <w:proofErr w:type="spellEnd"/>
-      <w:r>
-        <w:rPr>
-          <w:rStyle w:val="normaltextrun"/>
-          <w:rFonts w:ascii="Aptos" w:hAnsi="Aptos" w:cs="Segoe UI"/>
-          <w:i/>
-          <w:iCs/>
-        </w:rPr>
-        <w:t xml:space="preserve"> </w:t>
-      </w:r>
-      <w:r>
-        <w:rPr>
-          <w:rStyle w:val="normaltextrun"/>
-          <w:rFonts w:ascii="Aptos" w:hAnsi="Aptos" w:cs="Segoe UI"/>
-        </w:rPr>
-        <w:t>(</w:t>
-      </w:r>
-      <w:proofErr w:type="spellStart"/>
-      <w:r>
-        <w:rPr>
-          <w:rStyle w:val="normaltextrun"/>
-          <w:rFonts w:ascii="Aptos" w:hAnsi="Aptos" w:cs="Segoe UI"/>
-        </w:rPr>
-        <w:t>Salehabadi</w:t>
-      </w:r>
-      <w:proofErr w:type="spellEnd"/>
-      <w:r>
-        <w:rPr>
-          <w:rStyle w:val="normaltextrun"/>
-          <w:rFonts w:ascii="Aptos" w:hAnsi="Aptos" w:cs="Segoe UI"/>
-        </w:rPr>
-        <w:t xml:space="preserve"> 2023</w:t>
-      </w:r>
-      <w:r>
-        <w:rPr>
-          <w:rStyle w:val="normaltextrun"/>
-          <w:rFonts w:ascii="Aptos" w:hAnsi="Aptos" w:cs="Segoe UI"/>
-        </w:rPr>
-        <w:t>). All Ensembles and traces were used in determining Lake Mead’s inflow. Using code written in Python, three consecutive smallest values in each trace were found. </w:t>
-      </w:r>
-      <w:r>
-        <w:rPr>
-          <w:rStyle w:val="eop"/>
-          <w:rFonts w:ascii="Aptos" w:hAnsi="Aptos" w:cs="Segoe UI"/>
-        </w:rPr>
-        <w:t> </w:t>
-      </w:r>
-    </w:p>
-    <w:p>
-      <w:pPr>
-        <w:pStyle w:val="paragraph"/>
-        <w:spacing w:before="0" w:beforeAutospacing="0" w:after="0" w:afterAutospacing="0"/>
-        <w:textAlignment w:val="baseline"/>
-        <w:rPr>
-          <w:rFonts w:ascii="Segoe UI" w:hAnsi="Segoe UI" w:cs="Segoe UI"/>
-          <w:sz w:val="18"/>
-          <w:szCs w:val="18"/>
-        </w:rPr>
-      </w:pPr>
-      <w:r>
-        <w:rPr>
-          <w:rStyle w:val="normaltextrun"/>
-          <w:rFonts w:ascii="Aptos" w:hAnsi="Aptos" w:cs="Segoe UI"/>
-        </w:rPr>
-        <w:t>Although these values represent the inflow to Lee’s Ferry, they can also be used to represent inflow value to Lake Mead during arid years.</w:t>
-      </w:r>
-      <w:r>
-        <w:rPr>
-          <w:rStyle w:val="normaltextrun"/>
-          <w:rFonts w:ascii="Aptos" w:hAnsi="Aptos" w:cs="Segoe UI"/>
-        </w:rPr>
-        <w:t xml:space="preserve"> </w:t>
-      </w:r>
-      <w:proofErr w:type="gramStart"/>
-      <w:r>
-        <w:rPr>
-          <w:rStyle w:val="normaltextrun"/>
-          <w:rFonts w:ascii="Aptos" w:hAnsi="Aptos" w:cs="Segoe UI"/>
-        </w:rPr>
-        <w:t>This</w:t>
-      </w:r>
-      <w:proofErr w:type="gramEnd"/>
-      <w:r>
-        <w:rPr>
-          <w:rStyle w:val="normaltextrun"/>
-          <w:rFonts w:ascii="Aptos" w:hAnsi="Aptos" w:cs="Segoe UI"/>
-        </w:rPr>
-        <w:t xml:space="preserve"> is because the amount of water gained from Lee’s Ferry to Lake Mead is only</w:t>
-      </w:r>
-      <w:r>
-        <w:rPr>
-          <w:rStyle w:val="normaltextrun"/>
-          <w:rFonts w:ascii="Aptos" w:hAnsi="Aptos" w:cs="Segoe UI"/>
-        </w:rPr>
-        <w:t xml:space="preserve"> 0.3-0.4 </w:t>
-      </w:r>
-      <w:proofErr w:type="spellStart"/>
-      <w:r>
-        <w:rPr>
-          <w:rStyle w:val="normaltextrun"/>
-          <w:rFonts w:ascii="Aptos" w:hAnsi="Aptos" w:cs="Segoe UI"/>
-        </w:rPr>
-        <w:t>maf</w:t>
-      </w:r>
-      <w:proofErr w:type="spellEnd"/>
-      <w:r>
-        <w:rPr>
-          <w:rStyle w:val="normaltextrun"/>
-          <w:rFonts w:ascii="Aptos" w:hAnsi="Aptos" w:cs="Segoe UI"/>
-        </w:rPr>
-        <w:t xml:space="preserve"> (Wang and Schmidt, 2020).</w:t>
-      </w:r>
-      <w:r>
-        <w:rPr>
-          <w:rStyle w:val="normaltextrun"/>
-          <w:rFonts w:ascii="Aptos" w:hAnsi="Aptos" w:cs="Segoe UI"/>
-        </w:rPr>
-        <w:t xml:space="preserve"> </w:t>
-      </w:r>
-      <w:r>
-        <w:rPr>
-          <w:rStyle w:val="normaltextrun"/>
-          <w:rFonts w:ascii="Aptos" w:hAnsi="Aptos" w:cs="Segoe UI"/>
-        </w:rPr>
-        <w:t xml:space="preserve"> Under extreme conditions the inflow to Lees Ferry can translate to the inflow to Lake Mead. The inflow rates will be low because i</w:t>
-      </w:r>
-      <w:r>
-        <w:rPr>
-          <w:rStyle w:val="normaltextrun"/>
-          <w:rFonts w:ascii="Aptos" w:hAnsi="Aptos" w:cs="Segoe UI"/>
-        </w:rPr>
-        <w:t xml:space="preserve">t is the purpose of these sessions to study conditions under </w:t>
-      </w:r>
-      <w:r>
-        <w:rPr>
-          <w:rStyle w:val="normaltextrun"/>
-          <w:rFonts w:ascii="Aptos" w:hAnsi="Aptos" w:cs="Segoe UI"/>
-        </w:rPr>
-        <w:t xml:space="preserve">extreme </w:t>
-      </w:r>
-      <w:r>
-        <w:rPr>
-          <w:rStyle w:val="normaltextrun"/>
-          <w:rFonts w:ascii="Aptos" w:hAnsi="Aptos" w:cs="Segoe UI"/>
-        </w:rPr>
-        <w:t>low inflow.</w:t>
-      </w:r>
-      <w:r>
-        <w:rPr>
-          <w:rStyle w:val="eop"/>
-          <w:rFonts w:ascii="Aptos" w:hAnsi="Aptos" w:cs="Segoe UI"/>
-        </w:rPr>
-        <w:t> </w:t>
-      </w:r>
-    </w:p>
-    <w:p>
-      <w:pPr>
-        <w:pStyle w:val="paragraph"/>
-        <w:spacing w:before="0" w:beforeAutospacing="0" w:after="0" w:afterAutospacing="0"/>
-        <w:textAlignment w:val="baseline"/>
-        <w:rPr>
-          <w:rStyle w:val="normaltextrun"/>
-          <w:rFonts w:ascii="Aptos" w:hAnsi="Aptos" w:cs="Segoe UI"/>
-        </w:rPr>
-      </w:pPr>
-      <w:r>
-        <w:rPr>
-          <w:rStyle w:val="normaltextrun"/>
-          <w:rFonts w:ascii="Aptos" w:hAnsi="Aptos" w:cs="Segoe UI"/>
-        </w:rPr>
-        <w:t>Because Lake Mead inflow is uncertain—and likely differing from historical inflows because of climate change—we can only specify inflow as a scenario (Table 2a)</w:t>
-      </w:r>
-      <w:r>
-        <w:rPr>
-          <w:rStyle w:val="normaltextrun"/>
-          <w:rFonts w:ascii="Aptos" w:hAnsi="Aptos" w:cs="Segoe UI"/>
-        </w:rPr>
-        <w:t xml:space="preserve"> </w:t>
-      </w:r>
-      <w:r>
-        <w:rPr>
-          <w:rStyle w:val="normaltextrun"/>
-          <w:rFonts w:ascii="Aptos" w:hAnsi="Aptos" w:cs="Segoe UI"/>
-        </w:rPr>
-        <w:t>(Rosenberg, 2022).</w:t>
-      </w:r>
-    </w:p>
-    <w:p>
-      <w:pPr>
-        <w:pStyle w:val="paragraph"/>
-        <w:spacing w:before="0" w:beforeAutospacing="0" w:after="0" w:afterAutospacing="0"/>
-        <w:textAlignment w:val="baseline"/>
-        <w:rPr>
-          <w:rFonts w:ascii="Segoe UI" w:hAnsi="Segoe UI" w:cs="Segoe UI"/>
-          <w:sz w:val="18"/>
-          <w:szCs w:val="18"/>
-        </w:rPr>
-      </w:pPr>
-    </w:p>
-    <w:p>
       <w:r>
         <w:rPr>
           <w:b/>
@@ -4604,72 +4337,26 @@
           <w:b/>
           <w:bCs/>
         </w:rPr>
-        <w:t>2</w:t>
-      </w:r>
-      <w:r>
-        <w:rPr>
-          <w:b/>
-          <w:bCs/>
-        </w:rPr>
-        <w:t>a</w:t>
-      </w:r>
-      <w:r>
-        <w:rPr>
-          <w:b/>
-          <w:bCs/>
-        </w:rPr>
-        <w:t xml:space="preserve">. Scenarios of Lake Mead Inflow </w:t>
-      </w:r>
-      <w:r>
-        <w:rPr>
-          <w:b/>
-          <w:bCs/>
-        </w:rPr>
-        <w:fldChar w:fldCharType="begin"/>
-      </w:r>
-      <w:r>
-        <w:rPr>
-          <w:b/>
-          <w:bCs/>
-        </w:rPr>
-        <w:instrText xml:space="preserve"> ADDIN EN.CITE &lt;EndNote&gt;&lt;Cite&gt;&lt;Author&gt;Rosenberg&lt;/Author&gt;&lt;Year&gt;2022&lt;/Year&gt;&lt;RecNum&gt;2903&lt;/RecNum&gt;&lt;DisplayText&gt;(Rosenberg, 2022)&lt;/DisplayText&gt;&lt;record&gt;&lt;rec-number&gt;2903&lt;/rec-number&gt;&lt;foreign-keys&gt;&lt;key app="EN" db-id="xxt5ta9pd995dwesap0pdzzp2weaz0w9werf" timestamp="1663608602"&gt;2903&lt;/key&gt;&lt;/foreign-keys&gt;&lt;ref-type name="Journal Article"&gt;17&lt;/ref-type&gt;&lt;contributors&gt;&lt;authors&gt;&lt;author&gt;David E. Rosenberg&lt;/author&gt;&lt;/authors&gt;&lt;/contributors&gt;&lt;titles&gt;&lt;title&gt;Adapt Lake Mead Releases to Inflow to Give Managers More Flexibility to Slow Reservoir Drawdown&lt;/title&gt;&lt;secondary-title&gt;Journal of Water Resources Planning and Management&lt;/secondary-title&gt;&lt;/titles&gt;&lt;periodical&gt;&lt;full-title&gt;Journal of Water Resources Planning and Management&lt;/full-title&gt;&lt;/periodical&gt;&lt;pages&gt;02522006&lt;/pages&gt;&lt;volume&gt;148&lt;/volume&gt;&lt;number&gt;10&lt;/number&gt;&lt;dates&gt;&lt;year&gt;2022&lt;/year&gt;&lt;/dates&gt;&lt;urls&gt;&lt;related-urls&gt;&lt;url&gt;https://ascelibrary.org/doi/abs/10.1061/%28ASCE%29WR.1943-5452.0001592. Free version: https://digitalcommons.usu.edu/water_pubs/170/.&lt;/url&gt;&lt;/related-urls&gt;&lt;/urls&gt;&lt;electronic-resource-num&gt;https://doi.org/10.1061/(ASCE)WR.1943-5452.0001592&lt;/electronic-resource-num&gt;&lt;/record&gt;&lt;/Cite&gt;&lt;/EndNote&gt;</w:instrText>
-      </w:r>
-      <w:r>
-        <w:rPr>
-          <w:b/>
-          <w:bCs/>
-        </w:rPr>
-        <w:fldChar w:fldCharType="separate"/>
-      </w:r>
-      <w:r>
-        <w:rPr>
-          <w:b/>
-          <w:bCs/>
+        <w:t>2a</w:t>
+      </w:r>
+      <w:r>
+        <w:rPr>
+          <w:b/>
+          <w:bCs/>
+        </w:rPr>
+        <w:t>. Scenarios of Lake Mead Inflow</w:t>
+      </w:r>
+    </w:p>
+    <w:p>
+      <w:r>
+        <w:rPr>
           <w:noProof/>
         </w:rPr>
-        <w:t>(Rosenberg, 2022)</w:t>
-      </w:r>
-      <w:r>
-        <w:rPr>
-          <w:b/>
-          <w:bCs/>
-        </w:rPr>
-        <w:fldChar w:fldCharType="end"/>
-      </w:r>
-      <w:r>
-        <w:t>.</w:t>
-      </w:r>
-    </w:p>
-    <w:p>
-      <w:r>
-        <w:rPr>
-          <w:noProof/>
-        </w:rPr>
         <w:drawing>
-          <wp:inline distT="0" distB="0" distL="0" distR="0" wp14:anchorId="06F89AE8" wp14:editId="76A662FA">
-            <wp:extent cx="5943600" cy="2169795"/>
-            <wp:effectExtent l="0" t="0" r="0" b="1905"/>
-            <wp:docPr id="2023980054" name="Picture 1" descr="A white table with black text&#10;&#10;AI-generated content may be incorrect."/>
+          <wp:inline distT="0" distB="0" distL="0" distR="0" wp14:anchorId="2AE27DDB" wp14:editId="2C420EE6">
+            <wp:extent cx="5943600" cy="7098665"/>
+            <wp:effectExtent l="0" t="0" r="0" b="635"/>
+            <wp:docPr id="98984977" name="Picture 3" descr="A table of information&#10;&#10;AI-generated content may be incorrect."/>
             <wp:cNvGraphicFramePr>
               <a:graphicFrameLocks xmlns:a="http://schemas.openxmlformats.org/drawingml/2006/main" noChangeAspect="1"/>
             </wp:cNvGraphicFramePr>
@@ -4677,11 +4364,11 @@
               <a:graphicData uri="http://schemas.openxmlformats.org/drawingml/2006/picture">
                 <pic:pic xmlns:pic="http://schemas.openxmlformats.org/drawingml/2006/picture">
                   <pic:nvPicPr>
-                    <pic:cNvPr id="2023980054" name="Picture 1" descr="A white table with black text&#10;&#10;AI-generated content may be incorrect."/>
+                    <pic:cNvPr id="98984977" name="Picture 3" descr="A table of information&#10;&#10;AI-generated content may be incorrect."/>
                     <pic:cNvPicPr/>
                   </pic:nvPicPr>
                   <pic:blipFill>
-                    <a:blip r:embed="rId23" cstate="print">
+                    <a:blip r:embed="rId23">
                       <a:extLst>
                         <a:ext uri="{28A0092B-C50C-407E-A947-70E740481C1C}">
                           <a14:useLocalDpi xmlns:a14="http://schemas.microsoft.com/office/drawing/2010/main" val="0"/>
@@ -4695,7 +4382,7 @@
                   <pic:spPr>
                     <a:xfrm>
                       <a:off x="0" y="0"/>
-                      <a:ext cx="5943600" cy="2169795"/>
+                      <a:ext cx="5943600" cy="7098665"/>
                     </a:xfrm>
                     <a:prstGeom prst="rect">
                       <a:avLst/>
@@ -4709,6 +4396,177 @@
       </w:r>
     </w:p>
     <w:p>
+      <w:pPr>
+        <w:pStyle w:val="paragraph"/>
+        <w:spacing w:before="0" w:beforeAutospacing="0" w:after="0" w:afterAutospacing="0"/>
+        <w:textAlignment w:val="baseline"/>
+        <w:rPr>
+          <w:sz w:val="18"/>
+          <w:szCs w:val="18"/>
+        </w:rPr>
+      </w:pPr>
+      <w:r>
+        <w:rPr>
+          <w:rStyle w:val="normaltextrun"/>
+        </w:rPr>
+        <w:lastRenderedPageBreak/>
+        <w:t xml:space="preserve">Each Lake Mead inflow for the year will be specified by the </w:t>
+      </w:r>
+      <w:r>
+        <w:rPr>
+          <w:rStyle w:val="normaltextrun"/>
+        </w:rPr>
+        <w:t xml:space="preserve">person </w:t>
+      </w:r>
+      <w:r>
+        <w:rPr>
+          <w:rStyle w:val="normaltextrun"/>
+        </w:rPr>
+        <w:t>guid</w:t>
+      </w:r>
+      <w:r>
+        <w:rPr>
+          <w:rStyle w:val="normaltextrun"/>
+        </w:rPr>
+        <w:t>ing the session</w:t>
+      </w:r>
+      <w:r>
+        <w:rPr>
+          <w:rStyle w:val="normaltextrun"/>
+        </w:rPr>
+        <w:t xml:space="preserve"> at the beginning of each timestep. This ensures an accurate representation of uncertainty and unreliability in inflow for Colorado River Basin management.</w:t>
+      </w:r>
+    </w:p>
+    <w:p>
+      <w:pPr>
+        <w:pStyle w:val="paragraph"/>
+        <w:spacing w:before="0" w:beforeAutospacing="0" w:after="0" w:afterAutospacing="0"/>
+        <w:textAlignment w:val="baseline"/>
+        <w:rPr>
+          <w:sz w:val="18"/>
+          <w:szCs w:val="18"/>
+        </w:rPr>
+      </w:pPr>
+      <w:r>
+        <w:rPr>
+          <w:rStyle w:val="normaltextrun"/>
+        </w:rPr>
+        <w:t xml:space="preserve">The annual Lake Mead inflow magnitude has been determined by using data from the data sheet, </w:t>
+      </w:r>
+      <w:proofErr w:type="spellStart"/>
+      <w:r>
+        <w:rPr>
+          <w:rStyle w:val="normaltextrun"/>
+          <w:i/>
+          <w:iCs/>
+        </w:rPr>
+        <w:t>HydrologicScenarios</w:t>
+      </w:r>
+      <w:proofErr w:type="spellEnd"/>
+      <w:r>
+        <w:rPr>
+          <w:rStyle w:val="normaltextrun"/>
+          <w:i/>
+          <w:iCs/>
+        </w:rPr>
+        <w:t xml:space="preserve"> </w:t>
+      </w:r>
+      <w:r>
+        <w:rPr>
+          <w:rStyle w:val="normaltextrun"/>
+        </w:rPr>
+        <w:t>(</w:t>
+      </w:r>
+      <w:proofErr w:type="spellStart"/>
+      <w:r>
+        <w:rPr>
+          <w:rStyle w:val="normaltextrun"/>
+        </w:rPr>
+        <w:t>Salehabadi</w:t>
+      </w:r>
+      <w:proofErr w:type="spellEnd"/>
+      <w:r>
+        <w:rPr>
+          <w:rStyle w:val="normaltextrun"/>
+        </w:rPr>
+        <w:t xml:space="preserve"> 2023</w:t>
+      </w:r>
+      <w:r>
+        <w:rPr>
+          <w:rStyle w:val="normaltextrun"/>
+        </w:rPr>
+        <w:t xml:space="preserve">). </w:t>
+      </w:r>
+      <w:r>
+        <w:rPr>
+          <w:rStyle w:val="normaltextrun"/>
+        </w:rPr>
+        <w:t>Using code written in Python, three consecutive smallest values in each trace were found.</w:t>
+      </w:r>
+      <w:r>
+        <w:rPr>
+          <w:rStyle w:val="normaltextrun"/>
+        </w:rPr>
+        <w:t xml:space="preserve"> This was done by iterating through all traces in all ensembles and calculating the average of three consecutive values for each cell. Using the smallest average, the position of the beginning value of the consecutive three was found.</w:t>
+      </w:r>
+    </w:p>
+    <w:p>
+      <w:pPr>
+        <w:pStyle w:val="paragraph"/>
+        <w:spacing w:before="0" w:beforeAutospacing="0" w:after="0" w:afterAutospacing="0"/>
+        <w:textAlignment w:val="baseline"/>
+        <w:rPr>
+          <w:sz w:val="18"/>
+          <w:szCs w:val="18"/>
+        </w:rPr>
+      </w:pPr>
+      <w:r>
+        <w:rPr>
+          <w:rStyle w:val="normaltextrun"/>
+        </w:rPr>
+        <w:t xml:space="preserve">Although these values represent the inflow to Lee’s Ferry, they can also be used to represent inflow value to Lake Mead during arid years. This is because the amount of water gained from Lee’s Ferry to Lake Mead is only 0.3-0.4 </w:t>
+      </w:r>
+      <w:proofErr w:type="spellStart"/>
+      <w:r>
+        <w:rPr>
+          <w:rStyle w:val="normaltextrun"/>
+        </w:rPr>
+        <w:t>maf</w:t>
+      </w:r>
+      <w:proofErr w:type="spellEnd"/>
+      <w:r>
+        <w:rPr>
+          <w:rStyle w:val="normaltextrun"/>
+        </w:rPr>
+        <w:t xml:space="preserve"> per year</w:t>
+      </w:r>
+      <w:r>
+        <w:rPr>
+          <w:rStyle w:val="normaltextrun"/>
+        </w:rPr>
+        <w:t xml:space="preserve"> (Wang and Schmidt, 2020).  Under extreme conditions the inflow to Lees Ferry can translate to the inflow to Lake Mead. The inflow rates will be low because it is the purpose of these sessions to study conditions under extreme low inflow.</w:t>
+      </w:r>
+      <w:r>
+        <w:rPr>
+          <w:rStyle w:val="eop"/>
+        </w:rPr>
+        <w:t> </w:t>
+      </w:r>
+    </w:p>
+    <w:p>
+      <w:pPr>
+        <w:pStyle w:val="paragraph"/>
+        <w:spacing w:before="0" w:beforeAutospacing="0" w:after="0" w:afterAutospacing="0"/>
+        <w:textAlignment w:val="baseline"/>
+      </w:pPr>
+      <w:r>
+        <w:rPr>
+          <w:rStyle w:val="normaltextrun"/>
+        </w:rPr>
+        <w:t>Because Lake Mead inflow is uncertain—and likely differing from historical inflows because of climate change—we can only specify inflow as a scenario (Table 2a) (Rosenberg, 2022).</w:t>
+      </w:r>
+    </w:p>
+    <w:p>
       <w:r>
         <w:t>For reference, h</w:t>
       </w:r>
@@ -4779,7 +4637,6 @@
         <w:rPr>
           <w:noProof/>
         </w:rPr>
-        <w:lastRenderedPageBreak/>
         <w:drawing>
           <wp:inline distT="0" distB="0" distL="0" distR="0" wp14:anchorId="62639D03" wp14:editId="2017001A">
             <wp:extent cx="3331597" cy="1677189"/>
@@ -4932,6 +4789,7 @@
     </w:p>
     <w:p>
       <w:r>
+        <w:lastRenderedPageBreak/>
         <w:t xml:space="preserve">Additionally note that </w:t>
       </w:r>
       <w:r>
@@ -5008,7 +4866,6 @@
           <w:b/>
           <w:bCs/>
         </w:rPr>
-        <w:lastRenderedPageBreak/>
         <w:t xml:space="preserve">Figure </w:t>
       </w:r>
       <w:r>
@@ -5149,6 +5006,7 @@
     </w:p>
     <w:p>
       <w:r>
+        <w:lastRenderedPageBreak/>
         <w:t>In subsequent years (Columns D, E, …), the Lake Mead storage volume is the is the storage at the end of the prior year (Row 134).</w:t>
       </w:r>
     </w:p>
@@ -8108,7 +7966,7 @@
                 <w:noProof/>
               </w:rPr>
               <w:drawing>
-                <wp:inline distT="0" distB="0" distL="0" distR="0" wp14:anchorId="5F738E96" wp14:editId="523281B2">
+                <wp:inline distT="0" distB="0" distL="0" distR="0" wp14:anchorId="5F738E96" wp14:editId="6468181A">
                   <wp:extent cx="4716397" cy="902234"/>
                   <wp:effectExtent l="0" t="0" r="0" b="0"/>
                   <wp:docPr id="881595818" name="Picture 1"/>

</xml_diff>

<commit_message>
Further editing on model guide to include number of ensembles and traces in inflow box.
</commit_message>
<xml_diff>
--- a/LakeMeadWaterBankDivideInflow/ModelGuide/ModelGuide-LakeMeadWaterBank.docx
+++ b/LakeMeadWaterBankDivideInflow/ModelGuide/ModelGuide-LakeMeadWaterBank.docx
@@ -1851,15 +1851,7 @@
               <w:t>4.4</w:t>
             </w:r>
             <w:r>
-              <w:t xml:space="preserve"> </w:t>
-            </w:r>
-            <w:proofErr w:type="spellStart"/>
-            <w:r>
-              <w:t>maf</w:t>
-            </w:r>
-            <w:proofErr w:type="spellEnd"/>
-            <w:r>
-              <w:t xml:space="preserve"> per year </w:t>
+              <w:t xml:space="preserve"> maf per year </w:t>
             </w:r>
             <w:r>
               <w:t>as Lake Mead level decline</w:t>
@@ -1900,41 +1892,24 @@
             <w:r>
               <w:t xml:space="preserve">cutback schedule in </w:t>
             </w:r>
-            <w:proofErr w:type="spellStart"/>
             <w:r>
               <w:rPr>
                 <w:i/>
                 <w:iCs/>
               </w:rPr>
-              <w:t>MandatoryConservation</w:t>
-            </w:r>
-            <w:proofErr w:type="spellEnd"/>
-            <w:r>
-              <w:rPr>
-                <w:i/>
-                <w:iCs/>
-              </w:rPr>
+              <w:t xml:space="preserve">MandatoryConservation </w:t>
+            </w:r>
+            <w:r>
+              <w:t>sheet.</w:t>
+            </w:r>
+            <w:r>
               <w:t xml:space="preserve"> </w:t>
             </w:r>
             <w:r>
-              <w:t>sheet.</w:t>
-            </w:r>
-            <w:r>
-              <w:t xml:space="preserve"> </w:t>
-            </w:r>
-            <w:r>
               <w:t>These values ex</w:t>
             </w:r>
             <w:r>
-              <w:t xml:space="preserve">clude 0.95 </w:t>
-            </w:r>
-            <w:proofErr w:type="spellStart"/>
-            <w:r>
-              <w:t>maf</w:t>
-            </w:r>
-            <w:proofErr w:type="spellEnd"/>
-            <w:r>
-              <w:t xml:space="preserve"> </w:t>
+              <w:t xml:space="preserve">clude 0.95 maf </w:t>
             </w:r>
             <w:r>
               <w:t xml:space="preserve">per year </w:t>
@@ -2074,15 +2049,7 @@
               <w:ind w:left="161" w:hanging="180"/>
             </w:pPr>
             <w:r>
-              <w:t xml:space="preserve">Continue mandatory conservation and cutback from 2.8 </w:t>
-            </w:r>
-            <w:proofErr w:type="spellStart"/>
-            <w:r>
-              <w:t>maf</w:t>
-            </w:r>
-            <w:proofErr w:type="spellEnd"/>
-            <w:r>
-              <w:t xml:space="preserve"> per year as Lake Mead level declines from 1,090 to 1,025 feet </w:t>
+              <w:t xml:space="preserve">Continue mandatory conservation and cutback from 2.8 maf per year as Lake Mead level declines from 1,090 to 1,025 feet </w:t>
             </w:r>
             <w:r>
               <w:fldChar w:fldCharType="begin"/>
@@ -2105,32 +2072,15 @@
             <w:r>
               <w:t xml:space="preserve">. See cutback schedule in </w:t>
             </w:r>
-            <w:proofErr w:type="spellStart"/>
             <w:r>
               <w:rPr>
                 <w:i/>
                 <w:iCs/>
               </w:rPr>
-              <w:t>MandatoryConservation</w:t>
-            </w:r>
-            <w:proofErr w:type="spellEnd"/>
-            <w:r>
-              <w:rPr>
-                <w:i/>
-                <w:iCs/>
-              </w:rPr>
-              <w:t xml:space="preserve"> </w:t>
-            </w:r>
-            <w:r>
-              <w:t xml:space="preserve">sheet. These values exclude 0.95 </w:t>
-            </w:r>
-            <w:proofErr w:type="spellStart"/>
-            <w:r>
-              <w:t>maf</w:t>
-            </w:r>
-            <w:proofErr w:type="spellEnd"/>
-            <w:r>
-              <w:t xml:space="preserve"> per year of use by First Nations in the Lower Basin.</w:t>
+              <w:t xml:space="preserve">MandatoryConservation </w:t>
+            </w:r>
+            <w:r>
+              <w:t>sheet. These values exclude 0.95 maf per year of use by First Nations in the Lower Basin.</w:t>
             </w:r>
           </w:p>
           <w:p>
@@ -2254,15 +2204,7 @@
               <w:ind w:left="161" w:hanging="180"/>
             </w:pPr>
             <w:r>
-              <w:t xml:space="preserve">Continue mandatory conservation and cutback from 0.3 </w:t>
-            </w:r>
-            <w:proofErr w:type="spellStart"/>
-            <w:r>
-              <w:t>maf</w:t>
-            </w:r>
-            <w:proofErr w:type="spellEnd"/>
-            <w:r>
-              <w:t xml:space="preserve"> per year as Lake Mead level declines from 1,090 to 1,025 feet </w:t>
+              <w:t xml:space="preserve">Continue mandatory conservation and cutback from 0.3 maf per year as Lake Mead level declines from 1,090 to 1,025 feet </w:t>
             </w:r>
             <w:r>
               <w:fldChar w:fldCharType="begin"/>
@@ -2285,33 +2227,16 @@
             <w:r>
               <w:t xml:space="preserve">. See cutback schedule in </w:t>
             </w:r>
-            <w:proofErr w:type="spellStart"/>
             <w:r>
               <w:rPr>
                 <w:i/>
                 <w:iCs/>
               </w:rPr>
-              <w:t>MandatoryConservation</w:t>
-            </w:r>
-            <w:proofErr w:type="spellEnd"/>
-            <w:r>
-              <w:rPr>
-                <w:i/>
-                <w:iCs/>
-              </w:rPr>
-              <w:t xml:space="preserve"> </w:t>
+              <w:t xml:space="preserve">MandatoryConservation </w:t>
             </w:r>
             <w:r>
               <w:lastRenderedPageBreak/>
-              <w:t xml:space="preserve">sheet. These values exclude 0.95 </w:t>
-            </w:r>
-            <w:proofErr w:type="spellStart"/>
-            <w:r>
-              <w:t>maf</w:t>
-            </w:r>
-            <w:proofErr w:type="spellEnd"/>
-            <w:r>
-              <w:t xml:space="preserve"> per year of use by First Nations in the Lower Basin.</w:t>
+              <w:t>sheet. These values exclude 0.95 maf per year of use by First Nations in the Lower Basin.</w:t>
             </w:r>
           </w:p>
           <w:p>
@@ -2424,15 +2349,7 @@
               <w:t xml:space="preserve">Continue mandatory conservation </w:t>
             </w:r>
             <w:r>
-              <w:t xml:space="preserve">and cutback from 1.5 </w:t>
-            </w:r>
-            <w:proofErr w:type="spellStart"/>
-            <w:r>
-              <w:t>maf</w:t>
-            </w:r>
-            <w:proofErr w:type="spellEnd"/>
-            <w:r>
-              <w:t xml:space="preserve"> per year </w:t>
+              <w:t xml:space="preserve">and cutback from 1.5 maf per year </w:t>
             </w:r>
             <w:r>
               <w:t xml:space="preserve">as Lake Mead levels decline </w:t>
@@ -2458,21 +2375,12 @@
             <w:r>
               <w:t xml:space="preserve">. See </w:t>
             </w:r>
-            <w:proofErr w:type="spellStart"/>
             <w:r>
               <w:rPr>
                 <w:i/>
                 <w:iCs/>
               </w:rPr>
-              <w:t>MandatoryConservation</w:t>
-            </w:r>
-            <w:proofErr w:type="spellEnd"/>
-            <w:r>
-              <w:rPr>
-                <w:i/>
-                <w:iCs/>
-              </w:rPr>
-              <w:t xml:space="preserve"> </w:t>
+              <w:t xml:space="preserve">MandatoryConservation </w:t>
             </w:r>
             <w:r>
               <w:t>sheet.</w:t>
@@ -2773,15 +2681,7 @@
         <w:t>assign</w:t>
       </w:r>
       <w:r>
-        <w:t xml:space="preserve"> 0.95 </w:t>
-      </w:r>
-      <w:proofErr w:type="spellStart"/>
-      <w:r>
-        <w:t>maf</w:t>
-      </w:r>
-      <w:proofErr w:type="spellEnd"/>
-      <w:r>
-        <w:t xml:space="preserve"> of settled water rights </w:t>
+        <w:t xml:space="preserve"> 0.95 maf of settled water rights </w:t>
       </w:r>
       <w:r>
         <w:t>to Arizona and California</w:t>
@@ -2952,32 +2852,14 @@
           <w:b/>
           <w:bCs/>
         </w:rPr>
-        <w:t>(</w:t>
-      </w:r>
-      <w:proofErr w:type="spellStart"/>
+        <w:t>(i) E</w:t>
+      </w:r>
       <w:r>
         <w:rPr>
           <w:rStyle w:val="Heading3Char"/>
           <w:b/>
           <w:bCs/>
         </w:rPr>
-        <w:t>i</w:t>
-      </w:r>
-      <w:proofErr w:type="spellEnd"/>
-      <w:r>
-        <w:rPr>
-          <w:rStyle w:val="Heading3Char"/>
-          <w:b/>
-          <w:bCs/>
-        </w:rPr>
-        <w:t>) E</w:t>
-      </w:r>
-      <w:r>
-        <w:rPr>
-          <w:rStyle w:val="Heading3Char"/>
-          <w:b/>
-          <w:bCs/>
-        </w:rPr>
         <w:t>vaporation rates</w:t>
       </w:r>
       <w:bookmarkEnd w:id="1"/>
@@ -3065,15 +2947,7 @@
         <w:t>s on</w:t>
       </w:r>
       <w:r>
-        <w:t xml:space="preserve"> Lake Mead evaporation rates for a five year study for Lake Mead draw down saw variations of 0.25 </w:t>
-      </w:r>
-      <w:proofErr w:type="spellStart"/>
-      <w:r>
-        <w:t>maf</w:t>
-      </w:r>
-      <w:proofErr w:type="spellEnd"/>
-      <w:r>
-        <w:t xml:space="preserve"> </w:t>
+        <w:t xml:space="preserve"> Lake Mead evaporation rates for a five year study for Lake Mead draw down saw variations of 0.25 maf </w:t>
       </w:r>
       <w:r>
         <w:t xml:space="preserve">or less </w:t>
@@ -4151,7 +4025,6 @@
       <w:r>
         <w:t xml:space="preserve"> and the associated calculations are also shown in the </w:t>
       </w:r>
-      <w:proofErr w:type="spellStart"/>
       <w:r>
         <w:rPr>
           <w:b/>
@@ -4159,7 +4032,6 @@
         </w:rPr>
         <w:t>TribalWater</w:t>
       </w:r>
-      <w:proofErr w:type="spellEnd"/>
       <w:r>
         <w:t xml:space="preserve"> worksheet within the Excel model file.</w:t>
       </w:r>
@@ -4689,70 +4561,7 @@
         <w:rPr>
           <w:rStyle w:val="normaltextrun"/>
         </w:rPr>
-        <w:t xml:space="preserve">. is </w:t>
-      </w:r>
-      <w:proofErr w:type="spellStart"/>
-      <w:r>
-        <w:rPr>
-          <w:rStyle w:val="normaltextrun"/>
-        </w:rPr>
-        <w:t>hneeded</w:t>
-      </w:r>
-      <w:proofErr w:type="spellEnd"/>
-      <w:r>
-        <w:rPr>
-          <w:rStyle w:val="normaltextrun"/>
-        </w:rPr>
-        <w:t xml:space="preserve">  </w:t>
-      </w:r>
-      <w:r>
-        <w:rPr>
-          <w:rStyle w:val="normaltextrun"/>
-        </w:rPr>
-        <w:t xml:space="preserve">Lake Powell </w:t>
-      </w:r>
-      <w:r>
-        <w:rPr>
-          <w:rStyle w:val="normaltextrun"/>
-        </w:rPr>
-        <w:t xml:space="preserve">releases </w:t>
-      </w:r>
-      <w:r>
-        <w:rPr>
-          <w:rStyle w:val="normaltextrun"/>
-        </w:rPr>
-        <w:t xml:space="preserve">Although the </w:t>
-      </w:r>
-      <w:r>
-        <w:rPr>
-          <w:rStyle w:val="normaltextrun"/>
-        </w:rPr>
-        <w:t xml:space="preserve">natural flow </w:t>
-      </w:r>
-      <w:r>
-        <w:rPr>
-          <w:rStyle w:val="normaltextrun"/>
-        </w:rPr>
-        <w:t>values</w:t>
-      </w:r>
-      <w:r>
-        <w:rPr>
-          <w:rStyle w:val="normaltextrun"/>
-        </w:rPr>
-        <w:t xml:space="preserve"> from </w:t>
-      </w:r>
-      <w:r>
-        <w:rPr>
-          <w:rStyle w:val="normaltextrun"/>
-        </w:rPr>
-        <w:t xml:space="preserve"> </w:t>
-      </w:r>
-      <w:r>
-        <w:rPr>
-          <w:rStyle w:val="normaltextrun"/>
-        </w:rPr>
-        <w:lastRenderedPageBreak/>
-        <w:t>represent the inflow to Lee’s Ferry, they can also be used to represent inflow value to Lake Mead during arid years.</w:t>
+        <w:t>.</w:t>
       </w:r>
       <w:r>
         <w:rPr>
@@ -4785,6 +4594,7 @@
         <w:rPr>
           <w:rStyle w:val="normaltextrun"/>
         </w:rPr>
+        <w:lastRenderedPageBreak/>
         <w:t>The magnitude</w:t>
       </w:r>
       <w:r>
@@ -4815,12 +4625,18 @@
         <w:rPr>
           <w:rStyle w:val="normaltextrun"/>
         </w:rPr>
-        <w:t xml:space="preserve">s </w:t>
+        <w:t>s</w:t>
       </w:r>
       <w:r>
         <w:rPr>
           <w:rStyle w:val="normaltextrun"/>
         </w:rPr>
+        <w:t xml:space="preserve"> </w:t>
+      </w:r>
+      <w:r>
+        <w:rPr>
+          <w:rStyle w:val="normaltextrun"/>
+        </w:rPr>
         <w:t>on the worksheet</w:t>
       </w:r>
       <w:r>
@@ -4829,7 +4645,6 @@
         </w:rPr>
         <w:t xml:space="preserve"> </w:t>
       </w:r>
-      <w:proofErr w:type="spellStart"/>
       <w:r>
         <w:rPr>
           <w:rStyle w:val="normaltextrun"/>
@@ -4838,7 +4653,6 @@
         </w:rPr>
         <w:t>HydrologicScenarios</w:t>
       </w:r>
-      <w:proofErr w:type="spellEnd"/>
       <w:r>
         <w:rPr>
           <w:rStyle w:val="normaltextrun"/>
@@ -4888,6 +4702,12 @@
         <w:rPr>
           <w:rStyle w:val="normaltextrun"/>
         </w:rPr>
+        <w:t xml:space="preserve">Each ensemble typically had 100 traces. </w:t>
+      </w:r>
+      <w:r>
+        <w:rPr>
+          <w:rStyle w:val="normaltextrun"/>
+        </w:rPr>
         <w:t xml:space="preserve">Using code written in Python, </w:t>
       </w:r>
       <w:r>
@@ -4983,23 +4803,7 @@
         <w:t>)</w:t>
       </w:r>
       <w:r>
-        <w:t xml:space="preserve"> with the preponderance of inflows between 9 and 10 </w:t>
-      </w:r>
-      <w:proofErr w:type="spellStart"/>
-      <w:r>
-        <w:t>maf</w:t>
-      </w:r>
-      <w:proofErr w:type="spellEnd"/>
-      <w:r>
-        <w:t xml:space="preserve"> per year (corresponding to a Lake Powell release between 8.23 and 9 </w:t>
-      </w:r>
-      <w:proofErr w:type="spellStart"/>
-      <w:r>
-        <w:t>maf</w:t>
-      </w:r>
-      <w:proofErr w:type="spellEnd"/>
-      <w:r>
-        <w:t xml:space="preserve"> per year</w:t>
+        <w:t xml:space="preserve"> with the preponderance of inflows between 9 and 10 maf per year (corresponding to a Lake Powell release between 8.23 and 9 maf per year</w:t>
       </w:r>
       <w:r>
         <w:t xml:space="preserve">; Figure </w:t>
@@ -5012,6 +4816,30 @@
       </w:r>
       <w:r>
         <w:t>.</w:t>
+      </w:r>
+      <w:r>
+        <w:t xml:space="preserve"> </w:t>
+      </w:r>
+      <w:r>
+        <w:t xml:space="preserve">Additionally note that </w:t>
+      </w:r>
+      <w:r>
+        <w:t xml:space="preserve">gains along Grand Canyon over the same period were </w:t>
+      </w:r>
+      <w:r>
+        <w:t>600,000 to 1 million acre-feet</w:t>
+      </w:r>
+      <w:r>
+        <w:t xml:space="preserve"> per year (</w:t>
+      </w:r>
+      <w:r>
+        <w:t xml:space="preserve">Rosenberg, 2022; Wang and Schmidt, 2020; Figure </w:t>
+      </w:r>
+      <w:r>
+        <w:t>5</w:t>
+      </w:r>
+      <w:r>
+        <w:t>).</w:t>
       </w:r>
     </w:p>
     <w:p>
@@ -5176,35 +5004,14 @@
         <w:t>. Histogram of Lake Mead inflows as measured by the nearest gages.</w:t>
       </w:r>
     </w:p>
-    <w:p>
-      <w:r>
-        <w:t xml:space="preserve">Additionally note that </w:t>
-      </w:r>
-      <w:r>
-        <w:t xml:space="preserve">Colorado River flow </w:t>
-      </w:r>
-      <w:r>
-        <w:t>near</w:t>
-      </w:r>
-      <w:r>
-        <w:t xml:space="preserve"> Peachtree is </w:t>
-      </w:r>
-      <w:r>
-        <w:t xml:space="preserve">the annual Lake Powell release plus 600,000 to 1 million acre-feet of gains along Grand Canyon (Rosenberg, 2022; Wang and Schmidt, 2020; Figure </w:t>
-      </w:r>
-      <w:r>
-        <w:t>5</w:t>
-      </w:r>
-      <w:r>
-        <w:t xml:space="preserve">). </w:t>
-      </w:r>
-    </w:p>
     <w:p/>
+    <w:p/>
     <w:p>
       <w:r>
         <w:rPr>
           <w:noProof/>
         </w:rPr>
+        <w:lastRenderedPageBreak/>
         <w:drawing>
           <wp:inline distT="0" distB="0" distL="0" distR="0" wp14:anchorId="070D3FAA" wp14:editId="7052714E">
             <wp:extent cx="4508626" cy="2693615"/>
@@ -5956,15 +5763,7 @@
         <w:t xml:space="preserve"> product of </w:t>
       </w:r>
       <w:r>
-        <w:t>(</w:t>
-      </w:r>
-      <w:proofErr w:type="spellStart"/>
-      <w:r>
-        <w:t>i</w:t>
-      </w:r>
-      <w:proofErr w:type="spellEnd"/>
-      <w:r>
-        <w:t>)</w:t>
+        <w:t>(i)</w:t>
       </w:r>
       <w:r>
         <w:t xml:space="preserve"> annual evaporation rate (see </w:t>
@@ -6139,23 +5938,7 @@
         <w:t xml:space="preserve"> </w:t>
       </w:r>
       <w:r>
-        <w:t xml:space="preserve">account balance (Equation 1, evaporation terms in </w:t>
-      </w:r>
-      <w:proofErr w:type="spellStart"/>
-      <w:r>
-        <w:t>maf</w:t>
-      </w:r>
-      <w:proofErr w:type="spellEnd"/>
-      <w:r>
-        <w:t xml:space="preserve"> per year, balance and storage terms in </w:t>
-      </w:r>
-      <w:proofErr w:type="spellStart"/>
-      <w:r>
-        <w:t>maf</w:t>
-      </w:r>
-      <w:proofErr w:type="spellEnd"/>
-      <w:r>
-        <w:t>).</w:t>
+        <w:t>account balance (Equation 1, evaporation terms in maf per year, balance and storage terms in maf).</w:t>
       </w:r>
     </w:p>
     <w:p>
@@ -6216,23 +5999,7 @@
         <w:t>For example</w:t>
       </w:r>
       <w:r>
-        <w:t xml:space="preserve">, if Lake Mead active storage is 7.2 </w:t>
-      </w:r>
-      <w:proofErr w:type="spellStart"/>
-      <w:r>
-        <w:t>maf</w:t>
-      </w:r>
-      <w:proofErr w:type="spellEnd"/>
-      <w:r>
-        <w:t xml:space="preserve"> and Lake Mead evaporation is 0.4 </w:t>
-      </w:r>
-      <w:proofErr w:type="spellStart"/>
-      <w:r>
-        <w:t>maf</w:t>
-      </w:r>
-      <w:proofErr w:type="spellEnd"/>
-      <w:r>
-        <w:t xml:space="preserve"> for the year, and:</w:t>
+        <w:t>, if Lake Mead active storage is 7.2 maf and Lake Mead evaporation is 0.4 maf for the year, and:</w:t>
       </w:r>
     </w:p>
     <w:p>
@@ -6244,15 +6011,7 @@
         </w:numPr>
       </w:pPr>
       <w:r>
-        <w:t xml:space="preserve">California has an account balance of 0.72 </w:t>
-      </w:r>
-      <w:proofErr w:type="spellStart"/>
-      <w:r>
-        <w:t>maf</w:t>
-      </w:r>
-      <w:proofErr w:type="spellEnd"/>
-      <w:r>
-        <w:t xml:space="preserve"> (</w:t>
+        <w:t>California has an account balance of 0.72 maf (</w:t>
       </w:r>
       <w:r>
         <w:t xml:space="preserve">10% of the </w:t>
@@ -6282,15 +6041,7 @@
         <w:t>04</w:t>
       </w:r>
       <w:r>
-        <w:t xml:space="preserve"> </w:t>
-      </w:r>
-      <w:proofErr w:type="spellStart"/>
-      <w:r>
-        <w:t>maf</w:t>
-      </w:r>
-      <w:proofErr w:type="spellEnd"/>
-      <w:r>
-        <w:t xml:space="preserve"> that year.</w:t>
+        <w:t xml:space="preserve"> maf that year.</w:t>
       </w:r>
       <w:r>
         <w:t xml:space="preserve"> </w:t>
@@ -6305,13 +6056,8 @@
         </w:numPr>
       </w:pPr>
       <w:r>
-        <w:t xml:space="preserve">The Reclamation protect elevation is 1,000 feet (4.5 </w:t>
-      </w:r>
-      <w:proofErr w:type="spellStart"/>
-      <w:r>
-        <w:t>maf</w:t>
-      </w:r>
-      <w:proofErr w:type="spellEnd"/>
+        <w:t>The Reclamation protect elevation is 1,000 feet (4.5 maf</w:t>
+      </w:r>
       <w:r>
         <w:t>; 62.5%</w:t>
       </w:r>
@@ -6319,15 +6065,7 @@
         <w:t>)</w:t>
       </w:r>
       <w:r>
-        <w:t xml:space="preserve">, the Reclamation is assigned 62.5% of the total evaporation or 0.25 </w:t>
-      </w:r>
-      <w:proofErr w:type="spellStart"/>
-      <w:r>
-        <w:t>maf</w:t>
-      </w:r>
-      <w:proofErr w:type="spellEnd"/>
-      <w:r>
-        <w:t xml:space="preserve"> that year.</w:t>
+        <w:t>, the Reclamation is assigned 62.5% of the total evaporation or 0.25 maf that year.</w:t>
       </w:r>
     </w:p>
     <w:p/>
@@ -6405,15 +6143,7 @@
         <w:t>offset</w:t>
       </w:r>
       <w:r>
-        <w:t xml:space="preserve"> to </w:t>
-      </w:r>
-      <w:proofErr w:type="spellStart"/>
-      <w:r>
-        <w:t>it’s</w:t>
-      </w:r>
-      <w:proofErr w:type="spellEnd"/>
-      <w:r>
-        <w:t xml:space="preserve"> share of the annual reservoir evaporation (Row 46).</w:t>
+        <w:t xml:space="preserve"> to it’s share of the annual reservoir evaporation (Row 46).</w:t>
       </w:r>
       <w:r>
         <w:t xml:space="preserve"> This volume will vary from year to year as Lake Mead storage and evaporation vary.</w:t>
@@ -6807,23 +6537,7 @@
         </w:numPr>
       </w:pPr>
       <w:r>
-        <w:t xml:space="preserve">For example, a total shortage of 0.4 </w:t>
-      </w:r>
-      <w:proofErr w:type="spellStart"/>
-      <w:r>
-        <w:t>maf</w:t>
-      </w:r>
-      <w:proofErr w:type="spellEnd"/>
-      <w:r>
-        <w:t xml:space="preserve"> yields a Lake Mead inflow of 9.0 ─ 0.4 = 8.6 </w:t>
-      </w:r>
-      <w:proofErr w:type="spellStart"/>
-      <w:r>
-        <w:t>maf</w:t>
-      </w:r>
-      <w:proofErr w:type="spellEnd"/>
-      <w:r>
-        <w:t xml:space="preserve"> per year.</w:t>
+        <w:t>For example, a total shortage of 0.4 maf yields a Lake Mead inflow of 9.0 ─ 0.4 = 8.6 maf per year.</w:t>
       </w:r>
     </w:p>
     <w:p>
@@ -6864,23 +6578,7 @@
         </w:numPr>
       </w:pPr>
       <w:r>
-        <w:t xml:space="preserve">For example, at 8.6 </w:t>
-      </w:r>
-      <w:proofErr w:type="spellStart"/>
-      <w:r>
-        <w:t>maf</w:t>
-      </w:r>
-      <w:proofErr w:type="spellEnd"/>
-      <w:r>
-        <w:t xml:space="preserve"> of reservoir inflow, Arizona’s share is 2.8 ─ 0.28 = 2.52 </w:t>
-      </w:r>
-      <w:proofErr w:type="spellStart"/>
-      <w:r>
-        <w:t>maf</w:t>
-      </w:r>
-      <w:proofErr w:type="spellEnd"/>
-      <w:r>
-        <w:t>.</w:t>
+        <w:t>For example, at 8.6 maf of reservoir inflow, Arizona’s share is 2.8 ─ 0.28 = 2.52 maf.</w:t>
       </w:r>
     </w:p>
     <w:p>
@@ -6907,23 +6605,7 @@
         </w:numPr>
       </w:pPr>
       <w:r>
-        <w:t xml:space="preserve">For example, at 8.0 </w:t>
-      </w:r>
-      <w:proofErr w:type="spellStart"/>
-      <w:r>
-        <w:t>maf</w:t>
-      </w:r>
-      <w:proofErr w:type="spellEnd"/>
-      <w:r>
-        <w:t xml:space="preserve"> of reservoir inflow, Nevada’s share is 0. 3 ─ 0.03 = 0.27 </w:t>
-      </w:r>
-      <w:proofErr w:type="spellStart"/>
-      <w:r>
-        <w:t>maf</w:t>
-      </w:r>
-      <w:proofErr w:type="spellEnd"/>
-      <w:r>
-        <w:t>.</w:t>
+        <w:t>For example, at 8.0 maf of reservoir inflow, Nevada’s share is 0. 3 ─ 0.03 = 0.27 maf.</w:t>
       </w:r>
     </w:p>
     <w:p>
@@ -6950,23 +6632,7 @@
         </w:numPr>
       </w:pPr>
       <w:r>
-        <w:t xml:space="preserve">For example, at 7.5 </w:t>
-      </w:r>
-      <w:proofErr w:type="spellStart"/>
-      <w:r>
-        <w:t>maf</w:t>
-      </w:r>
-      <w:proofErr w:type="spellEnd"/>
-      <w:r>
-        <w:t xml:space="preserve"> of reservoir inflow, California’s share is 4.4 ─ 0.44 = 3.96 </w:t>
-      </w:r>
-      <w:proofErr w:type="spellStart"/>
-      <w:r>
-        <w:t>maf</w:t>
-      </w:r>
-      <w:proofErr w:type="spellEnd"/>
-      <w:r>
-        <w:t>.</w:t>
+        <w:t>For example, at 7.5 maf of reservoir inflow, California’s share is 4.4 ─ 0.44 = 3.96 maf.</w:t>
       </w:r>
     </w:p>
     <w:p>
@@ -6996,23 +6662,7 @@
         </w:numPr>
       </w:pPr>
       <w:r>
-        <w:t xml:space="preserve">For example, at 7.5 </w:t>
-      </w:r>
-      <w:proofErr w:type="spellStart"/>
-      <w:r>
-        <w:t>maf</w:t>
-      </w:r>
-      <w:proofErr w:type="spellEnd"/>
-      <w:r>
-        <w:t xml:space="preserve"> of reservoir inflow, Mexico’s share is 1.5 ─ 0.25 = 1.25 </w:t>
-      </w:r>
-      <w:proofErr w:type="spellStart"/>
-      <w:r>
-        <w:t>maf</w:t>
-      </w:r>
-      <w:proofErr w:type="spellEnd"/>
-      <w:r>
-        <w:t>.</w:t>
+        <w:t>For example, at 7.5 maf of reservoir inflow, Mexico’s share is 1.5 ─ 0.25 = 1.25 maf.</w:t>
       </w:r>
     </w:p>
     <w:p>
@@ -7290,78 +6940,14 @@
           <w:b/>
           <w:bCs/>
         </w:rPr>
-        <w:t xml:space="preserve">Starting storage is 1,061 feet (8.5 </w:t>
-      </w:r>
-      <w:proofErr w:type="spellStart"/>
-      <w:r>
-        <w:rPr>
-          <w:b/>
-          <w:bCs/>
-        </w:rPr>
-        <w:t>maf</w:t>
-      </w:r>
-      <w:proofErr w:type="spellEnd"/>
-      <w:r>
-        <w:rPr>
-          <w:b/>
-          <w:bCs/>
-        </w:rPr>
-        <w:t xml:space="preserve">), the reservoir protect elevation is 1,005 feet (4.8 </w:t>
-      </w:r>
-      <w:proofErr w:type="spellStart"/>
-      <w:r>
-        <w:rPr>
-          <w:b/>
-          <w:bCs/>
-        </w:rPr>
-        <w:t>maf</w:t>
-      </w:r>
-      <w:proofErr w:type="spellEnd"/>
-      <w:r>
-        <w:rPr>
-          <w:b/>
-          <w:bCs/>
-        </w:rPr>
-        <w:t xml:space="preserve">), and there is 9.5 </w:t>
-      </w:r>
-      <w:proofErr w:type="spellStart"/>
-      <w:r>
-        <w:rPr>
-          <w:b/>
-          <w:bCs/>
-        </w:rPr>
-        <w:t>maf</w:t>
-      </w:r>
-      <w:proofErr w:type="spellEnd"/>
-      <w:r>
-        <w:rPr>
-          <w:b/>
-          <w:bCs/>
-        </w:rPr>
-        <w:t xml:space="preserve"> inflow this year. Thus, there is</w:t>
-      </w:r>
-      <w:r>
-        <w:rPr>
-          <w:b/>
-          <w:bCs/>
-        </w:rPr>
-        <w:t xml:space="preserve"> 4.8 </w:t>
-      </w:r>
-      <w:proofErr w:type="spellStart"/>
-      <w:r>
-        <w:rPr>
-          <w:b/>
-          <w:bCs/>
-        </w:rPr>
-        <w:t>maf</w:t>
-      </w:r>
-      <w:proofErr w:type="spellEnd"/>
-      <w:r>
-        <w:rPr>
-          <w:b/>
-          <w:bCs/>
-        </w:rPr>
-        <w:t xml:space="preserve"> of water available. </w:t>
+        <w:t>Starting storage is 1,061 feet (8.5 maf), the reservoir protect elevation is 1,005 feet (4.8 maf), and there is 9.5 maf inflow this year. Thus, there is</w:t>
+      </w:r>
+      <w:r>
+        <w:rPr>
+          <w:b/>
+          <w:bCs/>
+        </w:rPr>
+        <w:t xml:space="preserve"> 4.8 maf of water available. </w:t>
       </w:r>
       <w:r>
         <w:rPr>
@@ -7375,187 +6961,131 @@
           <w:b/>
           <w:bCs/>
         </w:rPr>
-        <w:t xml:space="preserve"> So the ending balance is also 4.8 </w:t>
-      </w:r>
-      <w:proofErr w:type="spellStart"/>
-      <w:r>
-        <w:rPr>
-          <w:b/>
-          <w:bCs/>
-        </w:rPr>
-        <w:t>maf</w:t>
-      </w:r>
-      <w:proofErr w:type="spellEnd"/>
-      <w:r>
-        <w:rPr>
-          <w:b/>
-          <w:bCs/>
-        </w:rPr>
+        <w:t xml:space="preserve"> So the ending balance is also 4.8 maf.</w:t>
+      </w:r>
+    </w:p>
+    <w:p/>
+    <w:p>
+      <w:pPr>
+        <w:pStyle w:val="Heading3"/>
+      </w:pPr>
+      <w:r>
+        <w:t xml:space="preserve">(i) </w:t>
+      </w:r>
+      <w:r>
+        <w:t>Buy</w:t>
+      </w:r>
+      <w:r>
+        <w:t xml:space="preserve"> or sell water </w:t>
+      </w:r>
+      <w:r>
+        <w:t xml:space="preserve">from other </w:t>
+      </w:r>
+      <w:r>
+        <w:t>participants</w:t>
+      </w:r>
+      <w:r>
+        <w:t>(s)</w:t>
+      </w:r>
+    </w:p>
+    <w:p>
+      <w:r>
+        <w:t xml:space="preserve">Enter buy amounts as positive (+) and sell amounts negative (-). These are additions and subtractions to the </w:t>
+      </w:r>
+      <w:r>
+        <w:t>account</w:t>
+      </w:r>
+      <w:r>
+        <w:t>’s available water. Enter all amounts in maf. If multiple transactions – e.g, buy 0.5 maf from Lower Basin and 0.2 maf from Mexico -- enter as a formula: = 0.5 + 0.2</w:t>
+      </w:r>
+    </w:p>
+    <w:p>
+      <w:pPr>
+        <w:rPr>
+          <w:b/>
+          <w:bCs/>
+        </w:rPr>
+      </w:pPr>
+      <w:r>
+        <w:rPr>
+          <w:b/>
+          <w:bCs/>
+        </w:rPr>
+        <w:t>These transactions are</w:t>
+      </w:r>
+      <w:r>
+        <w:rPr>
+          <w:b/>
+          <w:bCs/>
+        </w:rPr>
+        <w:t xml:space="preserve"> all</w:t>
+      </w:r>
+      <w:r>
+        <w:rPr>
+          <w:b/>
+          <w:bCs/>
+        </w:rPr>
+        <w:t xml:space="preserve"> temporary – for one year! </w:t>
+      </w:r>
+    </w:p>
+    <w:p>
+      <w:r>
+        <w:t xml:space="preserve">When a buying </w:t>
+      </w:r>
+      <w:r>
+        <w:t>account</w:t>
+      </w:r>
+      <w:r>
+        <w:t xml:space="preserve"> requires </w:t>
+      </w:r>
+      <w:r>
+        <w:t>a</w:t>
+      </w:r>
+      <w:r>
+        <w:t xml:space="preserve"> selling </w:t>
+      </w:r>
+      <w:r>
+        <w:t>account</w:t>
+      </w:r>
+      <w:r>
+        <w:t xml:space="preserve"> to invest financial proceeds in new farm or urban water conservation efforts, </w:t>
+      </w:r>
+      <w:r>
+        <w:t xml:space="preserve">the </w:t>
+      </w:r>
+      <w:r>
+        <w:t>money s</w:t>
+      </w:r>
+      <w:r>
+        <w:t xml:space="preserve">tays in the local community and the seller can make more water available in future years </w:t>
+      </w:r>
+      <w:r>
+        <w:fldChar w:fldCharType="begin"/>
+      </w:r>
+      <w:r>
+        <w:instrText xml:space="preserve"> ADDIN EN.CITE &lt;EndNote&gt;&lt;Cite&gt;&lt;Author&gt;Rosenberg&lt;/Author&gt;&lt;Year&gt;2021&lt;/Year&gt;&lt;RecNum&gt;2781&lt;/RecNum&gt;&lt;DisplayText&gt;(Rosenberg, 2021)&lt;/DisplayText&gt;&lt;record&gt;&lt;rec-number&gt;2781&lt;/rec-number&gt;&lt;foreign-keys&gt;&lt;key app="EN" db-id="xxt5ta9pd995dwesap0pdzzp2weaz0w9werf" timestamp="1620766027"&gt;2781&lt;/key&gt;&lt;/foreign-keys&gt;&lt;ref-type name="Journal Article"&gt;17&lt;/ref-type&gt;&lt;contributors&gt;&lt;authors&gt;&lt;author&gt;David E. Rosenberg&lt;/author&gt;&lt;/authors&gt;&lt;/contributors&gt;&lt;titles&gt;&lt;title&gt;Invest in Farm Water Conservation to Curtail Buy and Dry&lt;/title&gt;&lt;secondary-title&gt;Submitted to Journal of Water Resources Planning and Management&lt;/secondary-title&gt;&lt;/titles&gt;&lt;periodical&gt;&lt;full-title&gt;Submitted to Journal of Water Resources Planning and Management&lt;/full-title&gt;&lt;/periodical&gt;&lt;pages&gt;3&lt;/pages&gt;&lt;dates&gt;&lt;year&gt;2021&lt;/year&gt;&lt;/dates&gt;&lt;pub-location&gt;Logan, Utah&lt;/pub-location&gt;&lt;publisher&gt;Utah State University&lt;/publisher&gt;&lt;isbn&gt;169&lt;/isbn&gt;&lt;urls&gt;&lt;related-urls&gt;&lt;url&gt;https://digitalcommons.usu.edu/water_pubs/169/&lt;/url&gt;&lt;/related-urls&gt;&lt;/urls&gt;&lt;/record&gt;&lt;/Cite&gt;&lt;/EndNote&gt;</w:instrText>
+      </w:r>
+      <w:r>
+        <w:fldChar w:fldCharType="separate"/>
+      </w:r>
+      <w:r>
+        <w:rPr>
+          <w:noProof/>
+        </w:rPr>
+        <w:t>(Rosenberg, 2021)</w:t>
+      </w:r>
+      <w:r>
+        <w:fldChar w:fldCharType="end"/>
+      </w:r>
+      <w:r>
         <w:t>.</w:t>
       </w:r>
     </w:p>
-    <w:p/>
     <w:p>
       <w:pPr>
         <w:pStyle w:val="Heading3"/>
       </w:pPr>
       <w:r>
-        <w:t>(</w:t>
-      </w:r>
-      <w:proofErr w:type="spellStart"/>
-      <w:r>
-        <w:t>i</w:t>
-      </w:r>
-      <w:proofErr w:type="spellEnd"/>
-      <w:r>
-        <w:t xml:space="preserve">) </w:t>
-      </w:r>
-      <w:r>
-        <w:t>Buy</w:t>
-      </w:r>
-      <w:r>
-        <w:t xml:space="preserve"> or sell water </w:t>
-      </w:r>
-      <w:r>
-        <w:t xml:space="preserve">from other </w:t>
-      </w:r>
-      <w:r>
-        <w:t>participants</w:t>
-      </w:r>
-      <w:r>
-        <w:t>(s)</w:t>
-      </w:r>
-    </w:p>
-    <w:p>
-      <w:r>
-        <w:t xml:space="preserve">Enter buy amounts as positive (+) and sell amounts negative (-). These are additions and subtractions to the </w:t>
-      </w:r>
-      <w:r>
-        <w:t>account</w:t>
-      </w:r>
-      <w:r>
-        <w:t xml:space="preserve">’s available water. Enter all amounts in </w:t>
-      </w:r>
-      <w:proofErr w:type="spellStart"/>
-      <w:r>
-        <w:t>maf</w:t>
-      </w:r>
-      <w:proofErr w:type="spellEnd"/>
-      <w:r>
-        <w:t xml:space="preserve">. If multiple transactions – </w:t>
-      </w:r>
-      <w:proofErr w:type="spellStart"/>
-      <w:r>
-        <w:t>e.g</w:t>
-      </w:r>
-      <w:proofErr w:type="spellEnd"/>
-      <w:r>
-        <w:t xml:space="preserve">, buy 0.5 </w:t>
-      </w:r>
-      <w:proofErr w:type="spellStart"/>
-      <w:r>
-        <w:t>maf</w:t>
-      </w:r>
-      <w:proofErr w:type="spellEnd"/>
-      <w:r>
-        <w:t xml:space="preserve"> from Lower Basin and 0.2 </w:t>
-      </w:r>
-      <w:proofErr w:type="spellStart"/>
-      <w:r>
-        <w:t>maf</w:t>
-      </w:r>
-      <w:proofErr w:type="spellEnd"/>
-      <w:r>
-        <w:t xml:space="preserve"> from Mexico -- enter as a formula: = 0.5 + 0.2</w:t>
-      </w:r>
-    </w:p>
-    <w:p>
-      <w:pPr>
-        <w:rPr>
-          <w:b/>
-          <w:bCs/>
-        </w:rPr>
-      </w:pPr>
-      <w:r>
-        <w:rPr>
-          <w:b/>
-          <w:bCs/>
-        </w:rPr>
-        <w:t>These transactions are</w:t>
-      </w:r>
-      <w:r>
-        <w:rPr>
-          <w:b/>
-          <w:bCs/>
-        </w:rPr>
-        <w:t xml:space="preserve"> all</w:t>
-      </w:r>
-      <w:r>
-        <w:rPr>
-          <w:b/>
-          <w:bCs/>
-        </w:rPr>
-        <w:t xml:space="preserve"> temporary – for one year! </w:t>
-      </w:r>
-    </w:p>
-    <w:p>
-      <w:r>
-        <w:t xml:space="preserve">When a buying </w:t>
-      </w:r>
-      <w:r>
-        <w:t>account</w:t>
-      </w:r>
-      <w:r>
-        <w:t xml:space="preserve"> requires </w:t>
-      </w:r>
-      <w:r>
-        <w:t>a</w:t>
-      </w:r>
-      <w:r>
-        <w:t xml:space="preserve"> selling </w:t>
-      </w:r>
-      <w:r>
-        <w:t>account</w:t>
-      </w:r>
-      <w:r>
-        <w:t xml:space="preserve"> to invest financial proceeds in new farm or urban water conservation efforts, </w:t>
-      </w:r>
-      <w:r>
-        <w:t xml:space="preserve">the </w:t>
-      </w:r>
-      <w:r>
-        <w:t>money s</w:t>
-      </w:r>
-      <w:r>
-        <w:t xml:space="preserve">tays in the local community and the seller can make more water available in future years </w:t>
-      </w:r>
-      <w:r>
-        <w:fldChar w:fldCharType="begin"/>
-      </w:r>
-      <w:r>
-        <w:instrText xml:space="preserve"> ADDIN EN.CITE &lt;EndNote&gt;&lt;Cite&gt;&lt;Author&gt;Rosenberg&lt;/Author&gt;&lt;Year&gt;2021&lt;/Year&gt;&lt;RecNum&gt;2781&lt;/RecNum&gt;&lt;DisplayText&gt;(Rosenberg, 2021)&lt;/DisplayText&gt;&lt;record&gt;&lt;rec-number&gt;2781&lt;/rec-number&gt;&lt;foreign-keys&gt;&lt;key app="EN" db-id="xxt5ta9pd995dwesap0pdzzp2weaz0w9werf" timestamp="1620766027"&gt;2781&lt;/key&gt;&lt;/foreign-keys&gt;&lt;ref-type name="Journal Article"&gt;17&lt;/ref-type&gt;&lt;contributors&gt;&lt;authors&gt;&lt;author&gt;David E. Rosenberg&lt;/author&gt;&lt;/authors&gt;&lt;/contributors&gt;&lt;titles&gt;&lt;title&gt;Invest in Farm Water Conservation to Curtail Buy and Dry&lt;/title&gt;&lt;secondary-title&gt;Submitted to Journal of Water Resources Planning and Management&lt;/secondary-title&gt;&lt;/titles&gt;&lt;periodical&gt;&lt;full-title&gt;Submitted to Journal of Water Resources Planning and Management&lt;/full-title&gt;&lt;/periodical&gt;&lt;pages&gt;3&lt;/pages&gt;&lt;dates&gt;&lt;year&gt;2021&lt;/year&gt;&lt;/dates&gt;&lt;pub-location&gt;Logan, Utah&lt;/pub-location&gt;&lt;publisher&gt;Utah State University&lt;/publisher&gt;&lt;isbn&gt;169&lt;/isbn&gt;&lt;urls&gt;&lt;related-urls&gt;&lt;url&gt;https://digitalcommons.usu.edu/water_pubs/169/&lt;/url&gt;&lt;/related-urls&gt;&lt;/urls&gt;&lt;/record&gt;&lt;/Cite&gt;&lt;/EndNote&gt;</w:instrText>
-      </w:r>
-      <w:r>
-        <w:fldChar w:fldCharType="separate"/>
-      </w:r>
-      <w:r>
-        <w:rPr>
-          <w:noProof/>
-        </w:rPr>
-        <w:t>(Rosenberg, 2021)</w:t>
-      </w:r>
-      <w:r>
-        <w:fldChar w:fldCharType="end"/>
-      </w:r>
-      <w:r>
-        <w:t>.</w:t>
-      </w:r>
-    </w:p>
-    <w:p>
-      <w:pPr>
-        <w:pStyle w:val="Heading3"/>
-      </w:pPr>
-      <w:r>
         <w:t xml:space="preserve">(ii) </w:t>
       </w:r>
       <w:r>
@@ -7570,15 +7100,7 @@
         <w:t>y</w:t>
       </w:r>
       <w:r>
-        <w:t xml:space="preserve"> the sale price in $/acre-foot by the buy or sell volume in </w:t>
-      </w:r>
-      <w:proofErr w:type="spellStart"/>
-      <w:r>
-        <w:t>maf</w:t>
-      </w:r>
-      <w:proofErr w:type="spellEnd"/>
-      <w:r>
-        <w:t xml:space="preserve">. </w:t>
+        <w:t xml:space="preserve"> the sale price in $/acre-foot by the buy or sell volume in maf. </w:t>
       </w:r>
       <w:r>
         <w:t>Table 7</w:t>
@@ -7589,16 +7111,11 @@
       <w:r>
         <w:t xml:space="preserve">compensation and water prices for </w:t>
       </w:r>
-      <w:proofErr w:type="spellStart"/>
       <w:r>
         <w:t>recent</w:t>
       </w:r>
       <w:r>
-        <w:t>voluntary</w:t>
-      </w:r>
-      <w:proofErr w:type="spellEnd"/>
-      <w:r>
-        <w:t xml:space="preserve">, compensated, and mandatory Colorado River Basin </w:t>
+        <w:t xml:space="preserve">voluntary, compensated, and mandatory Colorado River Basin </w:t>
       </w:r>
       <w:r>
         <w:t>water conservation program</w:t>
@@ -7793,15 +7310,7 @@
         </w:numPr>
       </w:pPr>
       <w:r>
-        <w:t xml:space="preserve">For example, a purchase of 0.5 </w:t>
-      </w:r>
-      <w:proofErr w:type="spellStart"/>
-      <w:r>
-        <w:t>maf</w:t>
-      </w:r>
-      <w:proofErr w:type="spellEnd"/>
-      <w:r>
-        <w:t xml:space="preserve"> at $500 per acre-foot is (0.5)(500) = $250 million.</w:t>
+        <w:t>For example, a purchase of 0.5 maf at $500 per acre-foot is (0.5)(500) = $250 million.</w:t>
       </w:r>
     </w:p>
     <w:p>
@@ -7819,29 +7328,13 @@
         <w:t>a participant</w:t>
       </w:r>
       <w:r>
-        <w:t xml:space="preserve"> buys 0.5 </w:t>
-      </w:r>
-      <w:proofErr w:type="spellStart"/>
-      <w:r>
-        <w:t>maf</w:t>
-      </w:r>
-      <w:proofErr w:type="spellEnd"/>
-      <w:r>
-        <w:t xml:space="preserve"> at $500 per acre-foot from one </w:t>
+        <w:t xml:space="preserve"> buys 0.5 maf at $500 per acre-foot from one </w:t>
       </w:r>
       <w:r>
         <w:t>participant</w:t>
       </w:r>
       <w:r>
-        <w:t xml:space="preserve"> and 0.2 </w:t>
-      </w:r>
-      <w:proofErr w:type="spellStart"/>
-      <w:r>
-        <w:t>maf</w:t>
-      </w:r>
-      <w:proofErr w:type="spellEnd"/>
-      <w:r>
-        <w:t xml:space="preserve"> at $1,200 per acre-foot from a second </w:t>
+        <w:t xml:space="preserve"> and 0.2 maf at $1,200 per acre-foot from a second </w:t>
       </w:r>
       <w:r>
         <w:t>participant</w:t>
@@ -9291,35 +8784,7 @@
         <w:rPr>
           <w:rFonts w:ascii="Times New Roman" w:hAnsi="Times New Roman"/>
         </w:rPr>
-        <w:t xml:space="preserve"> Quantified 2.0 million acre-feet (</w:t>
-      </w:r>
-      <w:proofErr w:type="spellStart"/>
-      <w:r>
-        <w:rPr>
-          <w:rFonts w:ascii="Times New Roman" w:hAnsi="Times New Roman"/>
-        </w:rPr>
-        <w:t>maf</w:t>
-      </w:r>
-      <w:proofErr w:type="spellEnd"/>
-      <w:r>
-        <w:rPr>
-          <w:rFonts w:ascii="Times New Roman" w:hAnsi="Times New Roman"/>
-        </w:rPr>
-        <w:t xml:space="preserve">) rights in Upper and Lower Basins and 0.8 </w:t>
-      </w:r>
-      <w:proofErr w:type="spellStart"/>
-      <w:r>
-        <w:rPr>
-          <w:rFonts w:ascii="Times New Roman" w:hAnsi="Times New Roman"/>
-        </w:rPr>
-        <w:t>maf</w:t>
-      </w:r>
-      <w:proofErr w:type="spellEnd"/>
-      <w:r>
-        <w:rPr>
-          <w:rFonts w:ascii="Times New Roman" w:hAnsi="Times New Roman"/>
-        </w:rPr>
-        <w:t xml:space="preserve"> claims. </w:t>
+        <w:t xml:space="preserve"> Quantified 2.0 million acre-feet (maf) rights in Upper and Lower Basins and 0.8 maf claims. </w:t>
       </w:r>
       <w:r>
         <w:rPr>
@@ -9359,71 +8824,43 @@
         <w:rPr>
           <w:rFonts w:ascii="Times New Roman" w:hAnsi="Times New Roman"/>
         </w:rPr>
-        <w:t xml:space="preserve"> Protect Lake Powell elevation of 3,525 feet (5.9 </w:t>
-      </w:r>
-      <w:proofErr w:type="spellStart"/>
+        <w:t xml:space="preserve"> Protect Lake Powell elevation of 3,525 feet (5.9 maf)</w:t>
+      </w:r>
       <w:r>
         <w:rPr>
           <w:rFonts w:ascii="Times New Roman" w:hAnsi="Times New Roman"/>
         </w:rPr>
-        <w:t>maf</w:t>
-      </w:r>
-      <w:proofErr w:type="spellEnd"/>
+        <w:t>.</w:t>
+      </w:r>
       <w:r>
         <w:rPr>
           <w:rFonts w:ascii="Times New Roman" w:hAnsi="Times New Roman"/>
         </w:rPr>
-        <w:t>)</w:t>
+        <w:t xml:space="preserve"> </w:t>
       </w:r>
       <w:r>
         <w:rPr>
           <w:rFonts w:ascii="Times New Roman" w:hAnsi="Times New Roman"/>
         </w:rPr>
-        <w:t>.</w:t>
+        <w:t>P</w:t>
       </w:r>
       <w:r>
         <w:rPr>
           <w:rFonts w:ascii="Times New Roman" w:hAnsi="Times New Roman"/>
         </w:rPr>
-        <w:t xml:space="preserve"> </w:t>
+        <w:t xml:space="preserve">revent Lake Powell </w:t>
       </w:r>
       <w:r>
         <w:rPr>
           <w:rFonts w:ascii="Times New Roman" w:hAnsi="Times New Roman"/>
         </w:rPr>
-        <w:t>P</w:t>
+        <w:t>to</w:t>
       </w:r>
       <w:r>
         <w:rPr>
           <w:rFonts w:ascii="Times New Roman" w:hAnsi="Times New Roman"/>
         </w:rPr>
-        <w:t xml:space="preserve">revent Lake Powell </w:t>
-      </w:r>
-      <w:r>
-        <w:rPr>
-          <w:rFonts w:ascii="Times New Roman" w:hAnsi="Times New Roman"/>
-        </w:rPr>
-        <w:t>to</w:t>
-      </w:r>
-      <w:r>
-        <w:rPr>
-          <w:rFonts w:ascii="Times New Roman" w:hAnsi="Times New Roman"/>
-        </w:rPr>
-        <w:t xml:space="preserve"> fall to minimum power pool elevation of 3,490 feet (4.0 </w:t>
-      </w:r>
-      <w:proofErr w:type="spellStart"/>
-      <w:r>
-        <w:rPr>
-          <w:rFonts w:ascii="Times New Roman" w:hAnsi="Times New Roman"/>
-        </w:rPr>
-        <w:t>maf</w:t>
-      </w:r>
-      <w:proofErr w:type="spellEnd"/>
-      <w:r>
-        <w:rPr>
-          <w:rFonts w:ascii="Times New Roman" w:hAnsi="Times New Roman"/>
-        </w:rPr>
-        <w:t xml:space="preserve">). </w:t>
+        <w:t xml:space="preserve"> fall to minimum power pool elevation of 3,490 feet (4.0 maf). </w:t>
       </w:r>
       <w:r>
         <w:rPr>
@@ -9541,21 +8978,7 @@
         <w:rPr>
           <w:rFonts w:ascii="Times New Roman" w:hAnsi="Times New Roman"/>
         </w:rPr>
-        <w:t xml:space="preserve"> The Lower Basin states and Federal government agree to pay $200 million to conserve 0.5 </w:t>
-      </w:r>
-      <w:proofErr w:type="spellStart"/>
-      <w:r>
-        <w:rPr>
-          <w:rFonts w:ascii="Times New Roman" w:hAnsi="Times New Roman"/>
-        </w:rPr>
-        <w:t>maf</w:t>
-      </w:r>
-      <w:proofErr w:type="spellEnd"/>
-      <w:r>
-        <w:rPr>
-          <w:rFonts w:ascii="Times New Roman" w:hAnsi="Times New Roman"/>
-        </w:rPr>
-        <w:t xml:space="preserve"> each year for two years </w:t>
+        <w:t xml:space="preserve"> The Lower Basin states and Federal government agree to pay $200 million to conserve 0.5 maf each year for two years </w:t>
       </w:r>
       <w:r>
         <w:rPr>
@@ -9846,21 +9269,7 @@
           <w:rFonts w:ascii="Times-Roman" w:hAnsi="Times-Roman" w:cs="Times-Roman"/>
         </w:rPr>
         <w:lastRenderedPageBreak/>
-        <w:t>Describe what happens when the Upper Basin is unable to deliver 8.23 million acre-feet (</w:t>
-      </w:r>
-      <w:proofErr w:type="spellStart"/>
-      <w:r>
-        <w:rPr>
-          <w:rFonts w:ascii="Times-Roman" w:hAnsi="Times-Roman" w:cs="Times-Roman"/>
-        </w:rPr>
-        <w:t>maf</w:t>
-      </w:r>
-      <w:proofErr w:type="spellEnd"/>
-      <w:r>
-        <w:rPr>
-          <w:rFonts w:ascii="Times-Roman" w:hAnsi="Times-Roman" w:cs="Times-Roman"/>
-        </w:rPr>
-        <w:t>) of water per year to Lower Basin as required in the 1922 Compact and 1944 US-Mexico Treaty.</w:t>
+        <w:t>Describe what happens when the Upper Basin is unable to deliver 8.23 million acre-feet (maf) of water per year to Lower Basin as required in the 1922 Compact and 1944 US-Mexico Treaty.</w:t>
       </w:r>
     </w:p>
     <w:p>
@@ -18242,6 +17651,7 @@
   <w:style w:type="character" w:default="1" w:styleId="DefaultParagraphFont">
     <w:name w:val="Default Paragraph Font"/>
     <w:uiPriority w:val="1"/>
+    <w:semiHidden/>
     <w:unhideWhenUsed/>
   </w:style>
   <w:style w:type="table" w:default="1" w:styleId="TableNormal">

</xml_diff>

<commit_message>
Try a second time to get Table 2a to show in markdown
</commit_message>
<xml_diff>
--- a/LakeMeadWaterBankDivideInflow/ModelGuide/ModelGuide-LakeMeadWaterBank.docx
+++ b/LakeMeadWaterBankDivideInflow/ModelGuide/ModelGuide-LakeMeadWaterBank.docx
@@ -4302,15 +4302,12 @@
     </w:p>
     <w:p>
       <w:r>
-        <w:rPr>
-          <w:noProof/>
-        </w:rPr>
         <w:lastRenderedPageBreak/>
         <w:drawing>
-          <wp:inline distT="0" distB="0" distL="0" distR="0" wp14:anchorId="2AE27DDB" wp14:editId="0F1D1654">
-            <wp:extent cx="5321428" cy="6355582"/>
-            <wp:effectExtent l="0" t="0" r="0" b="7620"/>
-            <wp:docPr id="98984977" name="Picture 3" descr="A table of information&#10;&#10;AI-generated content may be incorrect."/>
+          <wp:inline distT="0" distB="0" distL="0" distR="0" wp14:anchorId="0BAD63FF" wp14:editId="072D6BE2">
+            <wp:extent cx="5323809" cy="6352381"/>
+            <wp:effectExtent l="0" t="0" r="0" b="0"/>
+            <wp:docPr id="184829735" name="Picture 1" descr="A white sheet with black text&#10;&#10;AI-generated content may be incorrect."/>
             <wp:cNvGraphicFramePr>
               <a:graphicFrameLocks xmlns:a="http://schemas.openxmlformats.org/drawingml/2006/main" noChangeAspect="1"/>
             </wp:cNvGraphicFramePr>
@@ -4318,17 +4315,11 @@
               <a:graphicData uri="http://schemas.openxmlformats.org/drawingml/2006/picture">
                 <pic:pic xmlns:pic="http://schemas.openxmlformats.org/drawingml/2006/picture">
                   <pic:nvPicPr>
-                    <pic:cNvPr id="98984977" name="Picture 3" descr="A table of information&#10;&#10;AI-generated content may be incorrect."/>
+                    <pic:cNvPr id="184829735" name="Picture 1" descr="A white sheet with black text&#10;&#10;AI-generated content may be incorrect."/>
                     <pic:cNvPicPr/>
                   </pic:nvPicPr>
                   <pic:blipFill>
-                    <a:blip r:embed="rId23">
-                      <a:extLst>
-                        <a:ext uri="{28A0092B-C50C-407E-A947-70E740481C1C}">
-                          <a14:useLocalDpi xmlns:a14="http://schemas.microsoft.com/office/drawing/2010/main" val="0"/>
-                        </a:ext>
-                      </a:extLst>
-                    </a:blip>
+                    <a:blip r:embed="rId23"/>
                     <a:stretch>
                       <a:fillRect/>
                     </a:stretch>
@@ -4336,7 +4327,7 @@
                   <pic:spPr>
                     <a:xfrm>
                       <a:off x="0" y="0"/>
-                      <a:ext cx="5333349" cy="6369819"/>
+                      <a:ext cx="5323809" cy="6352381"/>
                     </a:xfrm>
                     <a:prstGeom prst="rect">
                       <a:avLst/>
@@ -4818,13 +4809,7 @@
         <w:t>.</w:t>
       </w:r>
       <w:r>
-        <w:t xml:space="preserve"> </w:t>
-      </w:r>
-      <w:r>
-        <w:t xml:space="preserve">Additionally note that </w:t>
-      </w:r>
-      <w:r>
-        <w:t xml:space="preserve">gains along Grand Canyon over the same period were </w:t>
+        <w:t xml:space="preserve"> Additionally note that gains along Grand Canyon over the same period were </w:t>
       </w:r>
       <w:r>
         <w:t>600,000 to 1 million acre-feet</w:t>

</xml_diff>

<commit_message>
Add Anabelle as co-author
</commit_message>
<xml_diff>
--- a/LakeMeadWaterBankDivideInflow/ModelGuide/ModelGuide-LakeMeadWaterBank.docx
+++ b/LakeMeadWaterBankDivideInflow/ModelGuide/ModelGuide-LakeMeadWaterBank.docx
@@ -46,17 +46,21 @@
         <w:t>David E. Rosenberg</w:t>
       </w:r>
       <w:r>
-        <w:t xml:space="preserve"> |</w:t>
-      </w:r>
-      <w:r>
-        <w:t xml:space="preserve"> Utah State University</w:t>
-      </w:r>
-      <w:r>
-        <w:t xml:space="preserve"> |</w:t>
-      </w:r>
-      <w:r>
-        <w:t xml:space="preserve"> </w:t>
-      </w:r>
+        <w:t>, Anabelle Myers</w:t>
+      </w:r>
+    </w:p>
+    <w:p>
+      <w:pPr>
+        <w:jc w:val="center"/>
+      </w:pPr>
+      <w:r>
+        <w:t>Utah State University</w:t>
+      </w:r>
+    </w:p>
+    <w:p>
+      <w:pPr>
+        <w:jc w:val="center"/>
+      </w:pPr>
       <w:hyperlink r:id="rId8" w:history="1">
         <w:r>
           <w:rPr>
@@ -70,9 +74,6 @@
       <w:pPr>
         <w:jc w:val="center"/>
       </w:pPr>
-      <w:r>
-        <w:t xml:space="preserve">| </w:t>
-      </w:r>
       <w:hyperlink r:id="rId9" w:history="1">
         <w:r>
           <w:rPr>
@@ -87,10 +88,7 @@
         <w:jc w:val="center"/>
       </w:pPr>
       <w:r>
-        <w:t xml:space="preserve">January </w:t>
-      </w:r>
-      <w:r>
-        <w:t>24</w:t>
+        <w:t>May 13</w:t>
       </w:r>
       <w:r>
         <w:t>, 2025</w:t>
@@ -1851,7 +1849,15 @@
               <w:t>4.4</w:t>
             </w:r>
             <w:r>
-              <w:t xml:space="preserve"> maf per year </w:t>
+              <w:t xml:space="preserve"> </w:t>
+            </w:r>
+            <w:proofErr w:type="spellStart"/>
+            <w:r>
+              <w:t>maf</w:t>
+            </w:r>
+            <w:proofErr w:type="spellEnd"/>
+            <w:r>
+              <w:t xml:space="preserve"> per year </w:t>
             </w:r>
             <w:r>
               <w:t>as Lake Mead level decline</w:t>
@@ -1892,12 +1898,21 @@
             <w:r>
               <w:t xml:space="preserve">cutback schedule in </w:t>
             </w:r>
+            <w:proofErr w:type="spellStart"/>
             <w:r>
               <w:rPr>
                 <w:i/>
                 <w:iCs/>
               </w:rPr>
-              <w:t xml:space="preserve">MandatoryConservation </w:t>
+              <w:t>MandatoryConservation</w:t>
+            </w:r>
+            <w:proofErr w:type="spellEnd"/>
+            <w:r>
+              <w:rPr>
+                <w:i/>
+                <w:iCs/>
+              </w:rPr>
+              <w:t xml:space="preserve"> </w:t>
             </w:r>
             <w:r>
               <w:t>sheet.</w:t>
@@ -1909,7 +1924,15 @@
               <w:t>These values ex</w:t>
             </w:r>
             <w:r>
-              <w:t xml:space="preserve">clude 0.95 maf </w:t>
+              <w:t xml:space="preserve">clude 0.95 </w:t>
+            </w:r>
+            <w:proofErr w:type="spellStart"/>
+            <w:r>
+              <w:t>maf</w:t>
+            </w:r>
+            <w:proofErr w:type="spellEnd"/>
+            <w:r>
+              <w:t xml:space="preserve"> </w:t>
             </w:r>
             <w:r>
               <w:t xml:space="preserve">per year </w:t>
@@ -2049,7 +2072,15 @@
               <w:ind w:left="161" w:hanging="180"/>
             </w:pPr>
             <w:r>
-              <w:t xml:space="preserve">Continue mandatory conservation and cutback from 2.8 maf per year as Lake Mead level declines from 1,090 to 1,025 feet </w:t>
+              <w:t xml:space="preserve">Continue mandatory conservation and cutback from 2.8 </w:t>
+            </w:r>
+            <w:proofErr w:type="spellStart"/>
+            <w:r>
+              <w:t>maf</w:t>
+            </w:r>
+            <w:proofErr w:type="spellEnd"/>
+            <w:r>
+              <w:t xml:space="preserve"> per year as Lake Mead level declines from 1,090 to 1,025 feet </w:t>
             </w:r>
             <w:r>
               <w:fldChar w:fldCharType="begin"/>
@@ -2072,15 +2103,32 @@
             <w:r>
               <w:t xml:space="preserve">. See cutback schedule in </w:t>
             </w:r>
+            <w:proofErr w:type="spellStart"/>
             <w:r>
               <w:rPr>
                 <w:i/>
                 <w:iCs/>
               </w:rPr>
-              <w:t xml:space="preserve">MandatoryConservation </w:t>
-            </w:r>
-            <w:r>
-              <w:t>sheet. These values exclude 0.95 maf per year of use by First Nations in the Lower Basin.</w:t>
+              <w:t>MandatoryConservation</w:t>
+            </w:r>
+            <w:proofErr w:type="spellEnd"/>
+            <w:r>
+              <w:rPr>
+                <w:i/>
+                <w:iCs/>
+              </w:rPr>
+              <w:t xml:space="preserve"> </w:t>
+            </w:r>
+            <w:r>
+              <w:t xml:space="preserve">sheet. These values exclude 0.95 </w:t>
+            </w:r>
+            <w:proofErr w:type="spellStart"/>
+            <w:r>
+              <w:t>maf</w:t>
+            </w:r>
+            <w:proofErr w:type="spellEnd"/>
+            <w:r>
+              <w:t xml:space="preserve"> per year of use by First Nations in the Lower Basin.</w:t>
             </w:r>
           </w:p>
           <w:p>
@@ -2204,7 +2252,15 @@
               <w:ind w:left="161" w:hanging="180"/>
             </w:pPr>
             <w:r>
-              <w:t xml:space="preserve">Continue mandatory conservation and cutback from 0.3 maf per year as Lake Mead level declines from 1,090 to 1,025 feet </w:t>
+              <w:t xml:space="preserve">Continue mandatory conservation and cutback from 0.3 </w:t>
+            </w:r>
+            <w:proofErr w:type="spellStart"/>
+            <w:r>
+              <w:t>maf</w:t>
+            </w:r>
+            <w:proofErr w:type="spellEnd"/>
+            <w:r>
+              <w:t xml:space="preserve"> per year as Lake Mead level declines from 1,090 to 1,025 feet </w:t>
             </w:r>
             <w:r>
               <w:fldChar w:fldCharType="begin"/>
@@ -2227,16 +2283,33 @@
             <w:r>
               <w:t xml:space="preserve">. See cutback schedule in </w:t>
             </w:r>
+            <w:proofErr w:type="spellStart"/>
             <w:r>
               <w:rPr>
                 <w:i/>
                 <w:iCs/>
               </w:rPr>
-              <w:t xml:space="preserve">MandatoryConservation </w:t>
+              <w:t>MandatoryConservation</w:t>
+            </w:r>
+            <w:proofErr w:type="spellEnd"/>
+            <w:r>
+              <w:rPr>
+                <w:i/>
+                <w:iCs/>
+              </w:rPr>
+              <w:t xml:space="preserve"> </w:t>
             </w:r>
             <w:r>
               <w:lastRenderedPageBreak/>
-              <w:t>sheet. These values exclude 0.95 maf per year of use by First Nations in the Lower Basin.</w:t>
+              <w:t xml:space="preserve">sheet. These values exclude 0.95 </w:t>
+            </w:r>
+            <w:proofErr w:type="spellStart"/>
+            <w:r>
+              <w:t>maf</w:t>
+            </w:r>
+            <w:proofErr w:type="spellEnd"/>
+            <w:r>
+              <w:t xml:space="preserve"> per year of use by First Nations in the Lower Basin.</w:t>
             </w:r>
           </w:p>
           <w:p>
@@ -2349,7 +2422,15 @@
               <w:t xml:space="preserve">Continue mandatory conservation </w:t>
             </w:r>
             <w:r>
-              <w:t xml:space="preserve">and cutback from 1.5 maf per year </w:t>
+              <w:t xml:space="preserve">and cutback from 1.5 </w:t>
+            </w:r>
+            <w:proofErr w:type="spellStart"/>
+            <w:r>
+              <w:t>maf</w:t>
+            </w:r>
+            <w:proofErr w:type="spellEnd"/>
+            <w:r>
+              <w:t xml:space="preserve"> per year </w:t>
             </w:r>
             <w:r>
               <w:t xml:space="preserve">as Lake Mead levels decline </w:t>
@@ -2375,12 +2456,21 @@
             <w:r>
               <w:t xml:space="preserve">. See </w:t>
             </w:r>
+            <w:proofErr w:type="spellStart"/>
             <w:r>
               <w:rPr>
                 <w:i/>
                 <w:iCs/>
               </w:rPr>
-              <w:t xml:space="preserve">MandatoryConservation </w:t>
+              <w:t>MandatoryConservation</w:t>
+            </w:r>
+            <w:proofErr w:type="spellEnd"/>
+            <w:r>
+              <w:rPr>
+                <w:i/>
+                <w:iCs/>
+              </w:rPr>
+              <w:t xml:space="preserve"> </w:t>
             </w:r>
             <w:r>
               <w:t>sheet.</w:t>
@@ -2681,7 +2771,15 @@
         <w:t>assign</w:t>
       </w:r>
       <w:r>
-        <w:t xml:space="preserve"> 0.95 maf of settled water rights </w:t>
+        <w:t xml:space="preserve"> 0.95 </w:t>
+      </w:r>
+      <w:proofErr w:type="spellStart"/>
+      <w:r>
+        <w:t>maf</w:t>
+      </w:r>
+      <w:proofErr w:type="spellEnd"/>
+      <w:r>
+        <w:t xml:space="preserve"> of settled water rights </w:t>
       </w:r>
       <w:r>
         <w:t>to Arizona and California</w:t>
@@ -2852,14 +2950,32 @@
           <w:b/>
           <w:bCs/>
         </w:rPr>
-        <w:t>(i) E</w:t>
-      </w:r>
+        <w:t>(</w:t>
+      </w:r>
+      <w:proofErr w:type="spellStart"/>
       <w:r>
         <w:rPr>
           <w:rStyle w:val="Heading3Char"/>
           <w:b/>
           <w:bCs/>
         </w:rPr>
+        <w:t>i</w:t>
+      </w:r>
+      <w:proofErr w:type="spellEnd"/>
+      <w:r>
+        <w:rPr>
+          <w:rStyle w:val="Heading3Char"/>
+          <w:b/>
+          <w:bCs/>
+        </w:rPr>
+        <w:t>) E</w:t>
+      </w:r>
+      <w:r>
+        <w:rPr>
+          <w:rStyle w:val="Heading3Char"/>
+          <w:b/>
+          <w:bCs/>
+        </w:rPr>
         <w:t>vaporation rates</w:t>
       </w:r>
       <w:bookmarkEnd w:id="1"/>
@@ -2947,7 +3063,15 @@
         <w:t>s on</w:t>
       </w:r>
       <w:r>
-        <w:t xml:space="preserve"> Lake Mead evaporation rates for a five year study for Lake Mead draw down saw variations of 0.25 maf </w:t>
+        <w:t xml:space="preserve"> Lake Mead evaporation rates for a five year study for Lake Mead draw down saw variations of 0.25 </w:t>
+      </w:r>
+      <w:proofErr w:type="spellStart"/>
+      <w:r>
+        <w:t>maf</w:t>
+      </w:r>
+      <w:proofErr w:type="spellEnd"/>
+      <w:r>
+        <w:t xml:space="preserve"> </w:t>
       </w:r>
       <w:r>
         <w:t xml:space="preserve">or less </w:t>
@@ -4025,6 +4149,7 @@
       <w:r>
         <w:t xml:space="preserve"> and the associated calculations are also shown in the </w:t>
       </w:r>
+      <w:proofErr w:type="spellStart"/>
       <w:r>
         <w:rPr>
           <w:b/>
@@ -4032,6 +4157,7 @@
         </w:rPr>
         <w:t>TribalWater</w:t>
       </w:r>
+      <w:proofErr w:type="spellEnd"/>
       <w:r>
         <w:t xml:space="preserve"> worksheet within the Excel model file.</w:t>
       </w:r>
@@ -4302,6 +4428,9 @@
     </w:p>
     <w:p>
       <w:r>
+        <w:rPr>
+          <w:noProof/>
+        </w:rPr>
         <w:lastRenderedPageBreak/>
         <w:drawing>
           <wp:inline distT="0" distB="0" distL="0" distR="0" wp14:anchorId="0BAD63FF" wp14:editId="072D6BE2">
@@ -4636,6 +4765,7 @@
         </w:rPr>
         <w:t xml:space="preserve"> </w:t>
       </w:r>
+      <w:proofErr w:type="spellStart"/>
       <w:r>
         <w:rPr>
           <w:rStyle w:val="normaltextrun"/>
@@ -4644,6 +4774,7 @@
         </w:rPr>
         <w:t>HydrologicScenarios</w:t>
       </w:r>
+      <w:proofErr w:type="spellEnd"/>
       <w:r>
         <w:rPr>
           <w:rStyle w:val="normaltextrun"/>
@@ -4794,7 +4925,23 @@
         <w:t>)</w:t>
       </w:r>
       <w:r>
-        <w:t xml:space="preserve"> with the preponderance of inflows between 9 and 10 maf per year (corresponding to a Lake Powell release between 8.23 and 9 maf per year</w:t>
+        <w:t xml:space="preserve"> with the preponderance of inflows between 9 and 10 </w:t>
+      </w:r>
+      <w:proofErr w:type="spellStart"/>
+      <w:r>
+        <w:t>maf</w:t>
+      </w:r>
+      <w:proofErr w:type="spellEnd"/>
+      <w:r>
+        <w:t xml:space="preserve"> per year (corresponding to a Lake Powell release between 8.23 and 9 </w:t>
+      </w:r>
+      <w:proofErr w:type="spellStart"/>
+      <w:r>
+        <w:t>maf</w:t>
+      </w:r>
+      <w:proofErr w:type="spellEnd"/>
+      <w:r>
+        <w:t xml:space="preserve"> per year</w:t>
       </w:r>
       <w:r>
         <w:t xml:space="preserve">; Figure </w:t>
@@ -5748,7 +5895,15 @@
         <w:t xml:space="preserve"> product of </w:t>
       </w:r>
       <w:r>
-        <w:t>(i)</w:t>
+        <w:t>(</w:t>
+      </w:r>
+      <w:proofErr w:type="spellStart"/>
+      <w:r>
+        <w:t>i</w:t>
+      </w:r>
+      <w:proofErr w:type="spellEnd"/>
+      <w:r>
+        <w:t>)</w:t>
       </w:r>
       <w:r>
         <w:t xml:space="preserve"> annual evaporation rate (see </w:t>
@@ -5923,7 +6078,23 @@
         <w:t xml:space="preserve"> </w:t>
       </w:r>
       <w:r>
-        <w:t>account balance (Equation 1, evaporation terms in maf per year, balance and storage terms in maf).</w:t>
+        <w:t xml:space="preserve">account balance (Equation 1, evaporation terms in </w:t>
+      </w:r>
+      <w:proofErr w:type="spellStart"/>
+      <w:r>
+        <w:t>maf</w:t>
+      </w:r>
+      <w:proofErr w:type="spellEnd"/>
+      <w:r>
+        <w:t xml:space="preserve"> per year, balance and storage terms in </w:t>
+      </w:r>
+      <w:proofErr w:type="spellStart"/>
+      <w:r>
+        <w:t>maf</w:t>
+      </w:r>
+      <w:proofErr w:type="spellEnd"/>
+      <w:r>
+        <w:t>).</w:t>
       </w:r>
     </w:p>
     <w:p>
@@ -5984,7 +6155,23 @@
         <w:t>For example</w:t>
       </w:r>
       <w:r>
-        <w:t>, if Lake Mead active storage is 7.2 maf and Lake Mead evaporation is 0.4 maf for the year, and:</w:t>
+        <w:t xml:space="preserve">, if Lake Mead active storage is 7.2 </w:t>
+      </w:r>
+      <w:proofErr w:type="spellStart"/>
+      <w:r>
+        <w:t>maf</w:t>
+      </w:r>
+      <w:proofErr w:type="spellEnd"/>
+      <w:r>
+        <w:t xml:space="preserve"> and Lake Mead evaporation is 0.4 </w:t>
+      </w:r>
+      <w:proofErr w:type="spellStart"/>
+      <w:r>
+        <w:t>maf</w:t>
+      </w:r>
+      <w:proofErr w:type="spellEnd"/>
+      <w:r>
+        <w:t xml:space="preserve"> for the year, and:</w:t>
       </w:r>
     </w:p>
     <w:p>
@@ -5996,7 +6183,15 @@
         </w:numPr>
       </w:pPr>
       <w:r>
-        <w:t>California has an account balance of 0.72 maf (</w:t>
+        <w:t xml:space="preserve">California has an account balance of 0.72 </w:t>
+      </w:r>
+      <w:proofErr w:type="spellStart"/>
+      <w:r>
+        <w:t>maf</w:t>
+      </w:r>
+      <w:proofErr w:type="spellEnd"/>
+      <w:r>
+        <w:t xml:space="preserve"> (</w:t>
       </w:r>
       <w:r>
         <w:t xml:space="preserve">10% of the </w:t>
@@ -6026,7 +6221,15 @@
         <w:t>04</w:t>
       </w:r>
       <w:r>
-        <w:t xml:space="preserve"> maf that year.</w:t>
+        <w:t xml:space="preserve"> </w:t>
+      </w:r>
+      <w:proofErr w:type="spellStart"/>
+      <w:r>
+        <w:t>maf</w:t>
+      </w:r>
+      <w:proofErr w:type="spellEnd"/>
+      <w:r>
+        <w:t xml:space="preserve"> that year.</w:t>
       </w:r>
       <w:r>
         <w:t xml:space="preserve"> </w:t>
@@ -6041,8 +6244,13 @@
         </w:numPr>
       </w:pPr>
       <w:r>
-        <w:t>The Reclamation protect elevation is 1,000 feet (4.5 maf</w:t>
-      </w:r>
+        <w:t xml:space="preserve">The Reclamation protect elevation is 1,000 feet (4.5 </w:t>
+      </w:r>
+      <w:proofErr w:type="spellStart"/>
+      <w:r>
+        <w:t>maf</w:t>
+      </w:r>
+      <w:proofErr w:type="spellEnd"/>
       <w:r>
         <w:t>; 62.5%</w:t>
       </w:r>
@@ -6050,7 +6258,15 @@
         <w:t>)</w:t>
       </w:r>
       <w:r>
-        <w:t>, the Reclamation is assigned 62.5% of the total evaporation or 0.25 maf that year.</w:t>
+        <w:t xml:space="preserve">, the Reclamation is assigned 62.5% of the total evaporation or 0.25 </w:t>
+      </w:r>
+      <w:proofErr w:type="spellStart"/>
+      <w:r>
+        <w:t>maf</w:t>
+      </w:r>
+      <w:proofErr w:type="spellEnd"/>
+      <w:r>
+        <w:t xml:space="preserve"> that year.</w:t>
       </w:r>
     </w:p>
     <w:p/>
@@ -6128,7 +6344,15 @@
         <w:t>offset</w:t>
       </w:r>
       <w:r>
-        <w:t xml:space="preserve"> to it’s share of the annual reservoir evaporation (Row 46).</w:t>
+        <w:t xml:space="preserve"> to </w:t>
+      </w:r>
+      <w:proofErr w:type="spellStart"/>
+      <w:r>
+        <w:t>it’s</w:t>
+      </w:r>
+      <w:proofErr w:type="spellEnd"/>
+      <w:r>
+        <w:t xml:space="preserve"> share of the annual reservoir evaporation (Row 46).</w:t>
       </w:r>
       <w:r>
         <w:t xml:space="preserve"> This volume will vary from year to year as Lake Mead storage and evaporation vary.</w:t>
@@ -6522,7 +6746,23 @@
         </w:numPr>
       </w:pPr>
       <w:r>
-        <w:t>For example, a total shortage of 0.4 maf yields a Lake Mead inflow of 9.0 ─ 0.4 = 8.6 maf per year.</w:t>
+        <w:t xml:space="preserve">For example, a total shortage of 0.4 </w:t>
+      </w:r>
+      <w:proofErr w:type="spellStart"/>
+      <w:r>
+        <w:t>maf</w:t>
+      </w:r>
+      <w:proofErr w:type="spellEnd"/>
+      <w:r>
+        <w:t xml:space="preserve"> yields a Lake Mead inflow of 9.0 ─ 0.4 = 8.6 </w:t>
+      </w:r>
+      <w:proofErr w:type="spellStart"/>
+      <w:r>
+        <w:t>maf</w:t>
+      </w:r>
+      <w:proofErr w:type="spellEnd"/>
+      <w:r>
+        <w:t xml:space="preserve"> per year.</w:t>
       </w:r>
     </w:p>
     <w:p>
@@ -6563,7 +6803,23 @@
         </w:numPr>
       </w:pPr>
       <w:r>
-        <w:t>For example, at 8.6 maf of reservoir inflow, Arizona’s share is 2.8 ─ 0.28 = 2.52 maf.</w:t>
+        <w:t xml:space="preserve">For example, at 8.6 </w:t>
+      </w:r>
+      <w:proofErr w:type="spellStart"/>
+      <w:r>
+        <w:t>maf</w:t>
+      </w:r>
+      <w:proofErr w:type="spellEnd"/>
+      <w:r>
+        <w:t xml:space="preserve"> of reservoir inflow, Arizona’s share is 2.8 ─ 0.28 = 2.52 </w:t>
+      </w:r>
+      <w:proofErr w:type="spellStart"/>
+      <w:r>
+        <w:t>maf</w:t>
+      </w:r>
+      <w:proofErr w:type="spellEnd"/>
+      <w:r>
+        <w:t>.</w:t>
       </w:r>
     </w:p>
     <w:p>
@@ -6590,7 +6846,23 @@
         </w:numPr>
       </w:pPr>
       <w:r>
-        <w:t>For example, at 8.0 maf of reservoir inflow, Nevada’s share is 0. 3 ─ 0.03 = 0.27 maf.</w:t>
+        <w:t xml:space="preserve">For example, at 8.0 </w:t>
+      </w:r>
+      <w:proofErr w:type="spellStart"/>
+      <w:r>
+        <w:t>maf</w:t>
+      </w:r>
+      <w:proofErr w:type="spellEnd"/>
+      <w:r>
+        <w:t xml:space="preserve"> of reservoir inflow, Nevada’s share is 0. 3 ─ 0.03 = 0.27 </w:t>
+      </w:r>
+      <w:proofErr w:type="spellStart"/>
+      <w:r>
+        <w:t>maf</w:t>
+      </w:r>
+      <w:proofErr w:type="spellEnd"/>
+      <w:r>
+        <w:t>.</w:t>
       </w:r>
     </w:p>
     <w:p>
@@ -6617,7 +6889,23 @@
         </w:numPr>
       </w:pPr>
       <w:r>
-        <w:t>For example, at 7.5 maf of reservoir inflow, California’s share is 4.4 ─ 0.44 = 3.96 maf.</w:t>
+        <w:t xml:space="preserve">For example, at 7.5 </w:t>
+      </w:r>
+      <w:proofErr w:type="spellStart"/>
+      <w:r>
+        <w:t>maf</w:t>
+      </w:r>
+      <w:proofErr w:type="spellEnd"/>
+      <w:r>
+        <w:t xml:space="preserve"> of reservoir inflow, California’s share is 4.4 ─ 0.44 = 3.96 </w:t>
+      </w:r>
+      <w:proofErr w:type="spellStart"/>
+      <w:r>
+        <w:t>maf</w:t>
+      </w:r>
+      <w:proofErr w:type="spellEnd"/>
+      <w:r>
+        <w:t>.</w:t>
       </w:r>
     </w:p>
     <w:p>
@@ -6647,7 +6935,23 @@
         </w:numPr>
       </w:pPr>
       <w:r>
-        <w:t>For example, at 7.5 maf of reservoir inflow, Mexico’s share is 1.5 ─ 0.25 = 1.25 maf.</w:t>
+        <w:t xml:space="preserve">For example, at 7.5 </w:t>
+      </w:r>
+      <w:proofErr w:type="spellStart"/>
+      <w:r>
+        <w:t>maf</w:t>
+      </w:r>
+      <w:proofErr w:type="spellEnd"/>
+      <w:r>
+        <w:t xml:space="preserve"> of reservoir inflow, Mexico’s share is 1.5 ─ 0.25 = 1.25 </w:t>
+      </w:r>
+      <w:proofErr w:type="spellStart"/>
+      <w:r>
+        <w:t>maf</w:t>
+      </w:r>
+      <w:proofErr w:type="spellEnd"/>
+      <w:r>
+        <w:t>.</w:t>
       </w:r>
     </w:p>
     <w:p>
@@ -6925,14 +7229,78 @@
           <w:b/>
           <w:bCs/>
         </w:rPr>
-        <w:t>Starting storage is 1,061 feet (8.5 maf), the reservoir protect elevation is 1,005 feet (4.8 maf), and there is 9.5 maf inflow this year. Thus, there is</w:t>
-      </w:r>
-      <w:r>
-        <w:rPr>
-          <w:b/>
-          <w:bCs/>
-        </w:rPr>
-        <w:t xml:space="preserve"> 4.8 maf of water available. </w:t>
+        <w:t xml:space="preserve">Starting storage is 1,061 feet (8.5 </w:t>
+      </w:r>
+      <w:proofErr w:type="spellStart"/>
+      <w:r>
+        <w:rPr>
+          <w:b/>
+          <w:bCs/>
+        </w:rPr>
+        <w:t>maf</w:t>
+      </w:r>
+      <w:proofErr w:type="spellEnd"/>
+      <w:r>
+        <w:rPr>
+          <w:b/>
+          <w:bCs/>
+        </w:rPr>
+        <w:t xml:space="preserve">), the reservoir protect elevation is 1,005 feet (4.8 </w:t>
+      </w:r>
+      <w:proofErr w:type="spellStart"/>
+      <w:r>
+        <w:rPr>
+          <w:b/>
+          <w:bCs/>
+        </w:rPr>
+        <w:t>maf</w:t>
+      </w:r>
+      <w:proofErr w:type="spellEnd"/>
+      <w:r>
+        <w:rPr>
+          <w:b/>
+          <w:bCs/>
+        </w:rPr>
+        <w:t xml:space="preserve">), and there is 9.5 </w:t>
+      </w:r>
+      <w:proofErr w:type="spellStart"/>
+      <w:r>
+        <w:rPr>
+          <w:b/>
+          <w:bCs/>
+        </w:rPr>
+        <w:t>maf</w:t>
+      </w:r>
+      <w:proofErr w:type="spellEnd"/>
+      <w:r>
+        <w:rPr>
+          <w:b/>
+          <w:bCs/>
+        </w:rPr>
+        <w:t xml:space="preserve"> inflow this year. Thus, there is</w:t>
+      </w:r>
+      <w:r>
+        <w:rPr>
+          <w:b/>
+          <w:bCs/>
+        </w:rPr>
+        <w:t xml:space="preserve"> 4.8 </w:t>
+      </w:r>
+      <w:proofErr w:type="spellStart"/>
+      <w:r>
+        <w:rPr>
+          <w:b/>
+          <w:bCs/>
+        </w:rPr>
+        <w:t>maf</w:t>
+      </w:r>
+      <w:proofErr w:type="spellEnd"/>
+      <w:r>
+        <w:rPr>
+          <w:b/>
+          <w:bCs/>
+        </w:rPr>
+        <w:t xml:space="preserve"> of water available. </w:t>
       </w:r>
       <w:r>
         <w:rPr>
@@ -6946,7 +7314,23 @@
           <w:b/>
           <w:bCs/>
         </w:rPr>
-        <w:t xml:space="preserve"> So the ending balance is also 4.8 maf.</w:t>
+        <w:t xml:space="preserve"> So the ending balance is also 4.8 </w:t>
+      </w:r>
+      <w:proofErr w:type="spellStart"/>
+      <w:r>
+        <w:rPr>
+          <w:b/>
+          <w:bCs/>
+        </w:rPr>
+        <w:t>maf</w:t>
+      </w:r>
+      <w:proofErr w:type="spellEnd"/>
+      <w:r>
+        <w:rPr>
+          <w:b/>
+          <w:bCs/>
+        </w:rPr>
+        <w:t>.</w:t>
       </w:r>
     </w:p>
     <w:p/>
@@ -6955,7 +7339,15 @@
         <w:pStyle w:val="Heading3"/>
       </w:pPr>
       <w:r>
-        <w:t xml:space="preserve">(i) </w:t>
+        <w:t>(</w:t>
+      </w:r>
+      <w:proofErr w:type="spellStart"/>
+      <w:r>
+        <w:t>i</w:t>
+      </w:r>
+      <w:proofErr w:type="spellEnd"/>
+      <w:r>
+        <w:t xml:space="preserve">) </w:t>
       </w:r>
       <w:r>
         <w:t>Buy</w:t>
@@ -6981,7 +7373,39 @@
         <w:t>account</w:t>
       </w:r>
       <w:r>
-        <w:t>’s available water. Enter all amounts in maf. If multiple transactions – e.g, buy 0.5 maf from Lower Basin and 0.2 maf from Mexico -- enter as a formula: = 0.5 + 0.2</w:t>
+        <w:t xml:space="preserve">’s available water. Enter all amounts in </w:t>
+      </w:r>
+      <w:proofErr w:type="spellStart"/>
+      <w:r>
+        <w:t>maf</w:t>
+      </w:r>
+      <w:proofErr w:type="spellEnd"/>
+      <w:r>
+        <w:t xml:space="preserve">. If multiple transactions – </w:t>
+      </w:r>
+      <w:proofErr w:type="spellStart"/>
+      <w:r>
+        <w:t>e.g</w:t>
+      </w:r>
+      <w:proofErr w:type="spellEnd"/>
+      <w:r>
+        <w:t xml:space="preserve">, buy 0.5 </w:t>
+      </w:r>
+      <w:proofErr w:type="spellStart"/>
+      <w:r>
+        <w:t>maf</w:t>
+      </w:r>
+      <w:proofErr w:type="spellEnd"/>
+      <w:r>
+        <w:t xml:space="preserve"> from Lower Basin and 0.2 </w:t>
+      </w:r>
+      <w:proofErr w:type="spellStart"/>
+      <w:r>
+        <w:t>maf</w:t>
+      </w:r>
+      <w:proofErr w:type="spellEnd"/>
+      <w:r>
+        <w:t xml:space="preserve"> from Mexico -- enter as a formula: = 0.5 + 0.2</w:t>
       </w:r>
     </w:p>
     <w:p>
@@ -7085,7 +7509,15 @@
         <w:t>y</w:t>
       </w:r>
       <w:r>
-        <w:t xml:space="preserve"> the sale price in $/acre-foot by the buy or sell volume in maf. </w:t>
+        <w:t xml:space="preserve"> the sale price in $/acre-foot by the buy or sell volume in </w:t>
+      </w:r>
+      <w:proofErr w:type="spellStart"/>
+      <w:r>
+        <w:t>maf</w:t>
+      </w:r>
+      <w:proofErr w:type="spellEnd"/>
+      <w:r>
+        <w:t xml:space="preserve">. </w:t>
       </w:r>
       <w:r>
         <w:t>Table 7</w:t>
@@ -7096,11 +7528,16 @@
       <w:r>
         <w:t xml:space="preserve">compensation and water prices for </w:t>
       </w:r>
+      <w:proofErr w:type="spellStart"/>
       <w:r>
         <w:t>recent</w:t>
       </w:r>
       <w:r>
-        <w:t xml:space="preserve">voluntary, compensated, and mandatory Colorado River Basin </w:t>
+        <w:t>voluntary</w:t>
+      </w:r>
+      <w:proofErr w:type="spellEnd"/>
+      <w:r>
+        <w:t xml:space="preserve">, compensated, and mandatory Colorado River Basin </w:t>
       </w:r>
       <w:r>
         <w:t>water conservation program</w:t>
@@ -7295,7 +7732,15 @@
         </w:numPr>
       </w:pPr>
       <w:r>
-        <w:t>For example, a purchase of 0.5 maf at $500 per acre-foot is (0.5)(500) = $250 million.</w:t>
+        <w:t xml:space="preserve">For example, a purchase of 0.5 </w:t>
+      </w:r>
+      <w:proofErr w:type="spellStart"/>
+      <w:r>
+        <w:t>maf</w:t>
+      </w:r>
+      <w:proofErr w:type="spellEnd"/>
+      <w:r>
+        <w:t xml:space="preserve"> at $500 per acre-foot is (0.5)(500) = $250 million.</w:t>
       </w:r>
     </w:p>
     <w:p>
@@ -7313,13 +7758,29 @@
         <w:t>a participant</w:t>
       </w:r>
       <w:r>
-        <w:t xml:space="preserve"> buys 0.5 maf at $500 per acre-foot from one </w:t>
+        <w:t xml:space="preserve"> buys 0.5 </w:t>
+      </w:r>
+      <w:proofErr w:type="spellStart"/>
+      <w:r>
+        <w:t>maf</w:t>
+      </w:r>
+      <w:proofErr w:type="spellEnd"/>
+      <w:r>
+        <w:t xml:space="preserve"> at $500 per acre-foot from one </w:t>
       </w:r>
       <w:r>
         <w:t>participant</w:t>
       </w:r>
       <w:r>
-        <w:t xml:space="preserve"> and 0.2 maf at $1,200 per acre-foot from a second </w:t>
+        <w:t xml:space="preserve"> and 0.2 </w:t>
+      </w:r>
+      <w:proofErr w:type="spellStart"/>
+      <w:r>
+        <w:t>maf</w:t>
+      </w:r>
+      <w:proofErr w:type="spellEnd"/>
+      <w:r>
+        <w:t xml:space="preserve"> at $1,200 per acre-foot from a second </w:t>
       </w:r>
       <w:r>
         <w:t>participant</w:t>
@@ -8769,7 +9230,35 @@
         <w:rPr>
           <w:rFonts w:ascii="Times New Roman" w:hAnsi="Times New Roman"/>
         </w:rPr>
-        <w:t xml:space="preserve"> Quantified 2.0 million acre-feet (maf) rights in Upper and Lower Basins and 0.8 maf claims. </w:t>
+        <w:t xml:space="preserve"> Quantified 2.0 million acre-feet (</w:t>
+      </w:r>
+      <w:proofErr w:type="spellStart"/>
+      <w:r>
+        <w:rPr>
+          <w:rFonts w:ascii="Times New Roman" w:hAnsi="Times New Roman"/>
+        </w:rPr>
+        <w:t>maf</w:t>
+      </w:r>
+      <w:proofErr w:type="spellEnd"/>
+      <w:r>
+        <w:rPr>
+          <w:rFonts w:ascii="Times New Roman" w:hAnsi="Times New Roman"/>
+        </w:rPr>
+        <w:t xml:space="preserve">) rights in Upper and Lower Basins and 0.8 </w:t>
+      </w:r>
+      <w:proofErr w:type="spellStart"/>
+      <w:r>
+        <w:rPr>
+          <w:rFonts w:ascii="Times New Roman" w:hAnsi="Times New Roman"/>
+        </w:rPr>
+        <w:t>maf</w:t>
+      </w:r>
+      <w:proofErr w:type="spellEnd"/>
+      <w:r>
+        <w:rPr>
+          <w:rFonts w:ascii="Times New Roman" w:hAnsi="Times New Roman"/>
+        </w:rPr>
+        <w:t xml:space="preserve"> claims. </w:t>
       </w:r>
       <w:r>
         <w:rPr>
@@ -8809,12 +9298,26 @@
         <w:rPr>
           <w:rFonts w:ascii="Times New Roman" w:hAnsi="Times New Roman"/>
         </w:rPr>
-        <w:t xml:space="preserve"> Protect Lake Powell elevation of 3,525 feet (5.9 maf)</w:t>
-      </w:r>
+        <w:t xml:space="preserve"> Protect Lake Powell elevation of 3,525 feet (5.9 </w:t>
+      </w:r>
+      <w:proofErr w:type="spellStart"/>
       <w:r>
         <w:rPr>
           <w:rFonts w:ascii="Times New Roman" w:hAnsi="Times New Roman"/>
         </w:rPr>
+        <w:t>maf</w:t>
+      </w:r>
+      <w:proofErr w:type="spellEnd"/>
+      <w:r>
+        <w:rPr>
+          <w:rFonts w:ascii="Times New Roman" w:hAnsi="Times New Roman"/>
+        </w:rPr>
+        <w:t>)</w:t>
+      </w:r>
+      <w:r>
+        <w:rPr>
+          <w:rFonts w:ascii="Times New Roman" w:hAnsi="Times New Roman"/>
+        </w:rPr>
         <w:t>.</w:t>
       </w:r>
       <w:r>
@@ -8845,7 +9348,21 @@
         <w:rPr>
           <w:rFonts w:ascii="Times New Roman" w:hAnsi="Times New Roman"/>
         </w:rPr>
-        <w:t xml:space="preserve"> fall to minimum power pool elevation of 3,490 feet (4.0 maf). </w:t>
+        <w:t xml:space="preserve"> fall to minimum power pool elevation of 3,490 feet (4.0 </w:t>
+      </w:r>
+      <w:proofErr w:type="spellStart"/>
+      <w:r>
+        <w:rPr>
+          <w:rFonts w:ascii="Times New Roman" w:hAnsi="Times New Roman"/>
+        </w:rPr>
+        <w:t>maf</w:t>
+      </w:r>
+      <w:proofErr w:type="spellEnd"/>
+      <w:r>
+        <w:rPr>
+          <w:rFonts w:ascii="Times New Roman" w:hAnsi="Times New Roman"/>
+        </w:rPr>
+        <w:t xml:space="preserve">). </w:t>
       </w:r>
       <w:r>
         <w:rPr>
@@ -8963,7 +9480,21 @@
         <w:rPr>
           <w:rFonts w:ascii="Times New Roman" w:hAnsi="Times New Roman"/>
         </w:rPr>
-        <w:t xml:space="preserve"> The Lower Basin states and Federal government agree to pay $200 million to conserve 0.5 maf each year for two years </w:t>
+        <w:t xml:space="preserve"> The Lower Basin states and Federal government agree to pay $200 million to conserve 0.5 </w:t>
+      </w:r>
+      <w:proofErr w:type="spellStart"/>
+      <w:r>
+        <w:rPr>
+          <w:rFonts w:ascii="Times New Roman" w:hAnsi="Times New Roman"/>
+        </w:rPr>
+        <w:t>maf</w:t>
+      </w:r>
+      <w:proofErr w:type="spellEnd"/>
+      <w:r>
+        <w:rPr>
+          <w:rFonts w:ascii="Times New Roman" w:hAnsi="Times New Roman"/>
+        </w:rPr>
+        <w:t xml:space="preserve"> each year for two years </w:t>
       </w:r>
       <w:r>
         <w:rPr>
@@ -9254,7 +9785,21 @@
           <w:rFonts w:ascii="Times-Roman" w:hAnsi="Times-Roman" w:cs="Times-Roman"/>
         </w:rPr>
         <w:lastRenderedPageBreak/>
-        <w:t>Describe what happens when the Upper Basin is unable to deliver 8.23 million acre-feet (maf) of water per year to Lower Basin as required in the 1922 Compact and 1944 US-Mexico Treaty.</w:t>
+        <w:t>Describe what happens when the Upper Basin is unable to deliver 8.23 million acre-feet (</w:t>
+      </w:r>
+      <w:proofErr w:type="spellStart"/>
+      <w:r>
+        <w:rPr>
+          <w:rFonts w:ascii="Times-Roman" w:hAnsi="Times-Roman" w:cs="Times-Roman"/>
+        </w:rPr>
+        <w:t>maf</w:t>
+      </w:r>
+      <w:proofErr w:type="spellEnd"/>
+      <w:r>
+        <w:rPr>
+          <w:rFonts w:ascii="Times-Roman" w:hAnsi="Times-Roman" w:cs="Times-Roman"/>
+        </w:rPr>
+        <w:t>) of water per year to Lower Basin as required in the 1922 Compact and 1944 US-Mexico Treaty.</w:t>
       </w:r>
     </w:p>
     <w:p>

</xml_diff>

<commit_message>
Anabelle updated tables and explanations in model guide.
</commit_message>
<xml_diff>
--- a/LakeMeadWaterBankDivideInflow/ModelGuide/ModelGuide-LakeMeadWaterBank.docx
+++ b/LakeMeadWaterBankDivideInflow/ModelGuide/ModelGuide-LakeMeadWaterBank.docx
@@ -173,7 +173,15 @@
         <w:t>C) Users withdraw and conserve within their available water</w:t>
       </w:r>
       <w:r>
-        <w:t>, others choices, and real-time discussion of choices. We see uses of the tool for two purposes</w:t>
+        <w:t xml:space="preserve">, </w:t>
+      </w:r>
+      <w:proofErr w:type="gramStart"/>
+      <w:r>
+        <w:t>others</w:t>
+      </w:r>
+      <w:proofErr w:type="gramEnd"/>
+      <w:r>
+        <w:t xml:space="preserve"> choices, and real-time discussion of choices. We see uses of the tool for two purposes</w:t>
       </w:r>
       <w:r>
         <w:t>:</w:t>
@@ -992,9 +1000,11 @@
       <w:r>
         <w:t xml:space="preserve">Synchronously by multiple </w:t>
       </w:r>
+      <w:proofErr w:type="gramStart"/>
       <w:r>
         <w:t>participant</w:t>
       </w:r>
+      <w:proofErr w:type="gramEnd"/>
       <w:r>
         <w:t xml:space="preserve"> where each </w:t>
       </w:r>
@@ -2950,32 +2960,14 @@
           <w:b/>
           <w:bCs/>
         </w:rPr>
-        <w:t>(</w:t>
-      </w:r>
-      <w:proofErr w:type="spellStart"/>
+        <w:t>(i) E</w:t>
+      </w:r>
       <w:r>
         <w:rPr>
           <w:rStyle w:val="Heading3Char"/>
           <w:b/>
           <w:bCs/>
         </w:rPr>
-        <w:t>i</w:t>
-      </w:r>
-      <w:proofErr w:type="spellEnd"/>
-      <w:r>
-        <w:rPr>
-          <w:rStyle w:val="Heading3Char"/>
-          <w:b/>
-          <w:bCs/>
-        </w:rPr>
-        <w:t>) E</w:t>
-      </w:r>
-      <w:r>
-        <w:rPr>
-          <w:rStyle w:val="Heading3Char"/>
-          <w:b/>
-          <w:bCs/>
-        </w:rPr>
         <w:t>vaporation rates</w:t>
       </w:r>
       <w:bookmarkEnd w:id="1"/>
@@ -3063,7 +3055,15 @@
         <w:t>s on</w:t>
       </w:r>
       <w:r>
-        <w:t xml:space="preserve"> Lake Mead evaporation rates for a five year study for Lake Mead draw down saw variations of 0.25 </w:t>
+        <w:t xml:space="preserve"> Lake Mead evaporation rates for a </w:t>
+      </w:r>
+      <w:proofErr w:type="gramStart"/>
+      <w:r>
+        <w:t>five year</w:t>
+      </w:r>
+      <w:proofErr w:type="gramEnd"/>
+      <w:r>
+        <w:t xml:space="preserve"> study for Lake Mead draw down saw variations of 0.25 </w:t>
       </w:r>
       <w:proofErr w:type="spellStart"/>
       <w:r>
@@ -3654,10 +3654,18 @@
     </w:p>
     <w:p>
       <w:r>
-        <w:t>This storage value is the Reservoir start storage (Cell C19) minus the Protection volume (Cell C20)</w:t>
-      </w:r>
-      <w:r>
-        <w:t>(Figure 1, light and medium blue fills labeled Water Conservation Accounts and Public Pool)</w:t>
+        <w:t>This storage value is the Reservoir start storage (Cell C19) minus the Protection volume (Cell C</w:t>
+      </w:r>
+      <w:proofErr w:type="gramStart"/>
+      <w:r>
+        <w:t>20)</w:t>
+      </w:r>
+      <w:r>
+        <w:t>(</w:t>
+      </w:r>
+      <w:proofErr w:type="gramEnd"/>
+      <w:r>
+        <w:t>Figure 1, light and medium blue fills labeled Water Conservation Accounts and Public Pool)</w:t>
       </w:r>
       <w:r>
         <w:t xml:space="preserve">. The Storage above the Protect Zone represents the active storage that can be assigned to </w:t>
@@ -4217,7 +4225,21 @@
         <w:rPr>
           <w:rStyle w:val="Heading3Char"/>
         </w:rPr>
-        <w:t>This cell specifies the percent of settled water rights for Tribal Nations of the Lower Basin that are located in Arizona (see also Table 1d and 1e).</w:t>
+        <w:t xml:space="preserve">This cell specifies the percent of settled water rights for Tribal Nations of the Lower Basin that </w:t>
+      </w:r>
+      <w:proofErr w:type="gramStart"/>
+      <w:r>
+        <w:rPr>
+          <w:rStyle w:val="Heading3Char"/>
+        </w:rPr>
+        <w:t>are located in</w:t>
+      </w:r>
+      <w:proofErr w:type="gramEnd"/>
+      <w:r>
+        <w:rPr>
+          <w:rStyle w:val="Heading3Char"/>
+        </w:rPr>
+        <w:t xml:space="preserve"> Arizona (see also Table 1d and 1e).</w:t>
       </w:r>
       <w:r>
         <w:rPr>
@@ -5401,6 +5423,7 @@
       <w:r>
         <w:t xml:space="preserve"> When using existing Water Conservation Account balances, users can access </w:t>
       </w:r>
+      <w:proofErr w:type="gramStart"/>
       <w:r>
         <w:rPr>
           <w:b/>
@@ -5411,6 +5434,7 @@
       <w:r>
         <w:t xml:space="preserve"> of</w:t>
       </w:r>
+      <w:proofErr w:type="gramEnd"/>
       <w:r>
         <w:t xml:space="preserve"> the prior conserved water </w:t>
       </w:r>
@@ -5895,15 +5919,7 @@
         <w:t xml:space="preserve"> product of </w:t>
       </w:r>
       <w:r>
-        <w:t>(</w:t>
-      </w:r>
-      <w:proofErr w:type="spellStart"/>
-      <w:r>
-        <w:t>i</w:t>
-      </w:r>
-      <w:proofErr w:type="spellEnd"/>
-      <w:r>
-        <w:t>)</w:t>
+        <w:t>(i)</w:t>
       </w:r>
       <w:r>
         <w:t xml:space="preserve"> annual evaporation rate (see </w:t>
@@ -6401,8 +6417,13 @@
       <w:r>
         <w:t xml:space="preserve">). </w:t>
       </w:r>
-      <w:r>
-        <w:t>Thus A user’s share of the reservoir inflow is their historical allocation minus the agreed-on shortage volume</w:t>
+      <w:proofErr w:type="gramStart"/>
+      <w:r>
+        <w:t>Thus</w:t>
+      </w:r>
+      <w:proofErr w:type="gramEnd"/>
+      <w:r>
+        <w:t xml:space="preserve"> A user’s share of the reservoir inflow is their historical allocation minus the agreed-on shortage volume</w:t>
       </w:r>
       <w:r>
         <w:t xml:space="preserve"> (Table 8)</w:t>
@@ -6443,107 +6464,21 @@
       </w:pPr>
       <w:r>
         <w:rPr>
-          <w:b/>
-          <w:bCs/>
-        </w:rPr>
-        <w:t xml:space="preserve">Table </w:t>
-      </w:r>
-      <w:r>
-        <w:rPr>
-          <w:b/>
-          <w:bCs/>
-        </w:rPr>
-        <w:t>4a</w:t>
-      </w:r>
-      <w:r>
-        <w:rPr>
-          <w:b/>
-          <w:bCs/>
-        </w:rPr>
-        <w:t xml:space="preserve">. </w:t>
-      </w:r>
-      <w:r>
-        <w:rPr>
-          <w:b/>
-          <w:bCs/>
-        </w:rPr>
-        <w:t xml:space="preserve">Prior agreed </w:t>
-      </w:r>
-      <w:r>
-        <w:rPr>
-          <w:b/>
-          <w:bCs/>
-        </w:rPr>
-        <w:t>Lower Basin shortages and share</w:t>
-      </w:r>
-      <w:r>
-        <w:rPr>
-          <w:b/>
-          <w:bCs/>
-        </w:rPr>
-        <w:t>s</w:t>
-      </w:r>
-      <w:r>
-        <w:rPr>
-          <w:b/>
-          <w:bCs/>
-        </w:rPr>
-        <w:t xml:space="preserve"> of shortages </w:t>
-      </w:r>
-      <w:r>
-        <w:rPr>
-          <w:b/>
-          <w:bCs/>
-        </w:rPr>
-        <w:fldChar w:fldCharType="begin"/>
-      </w:r>
-      <w:r>
-        <w:rPr>
-          <w:b/>
-          <w:bCs/>
-        </w:rPr>
-        <w:instrText xml:space="preserve"> ADDIN EN.CITE &lt;EndNote&gt;&lt;Cite&gt;&lt;Author&gt;Buschatzke&lt;/Author&gt;&lt;Year&gt;2024&lt;/Year&gt;&lt;RecNum&gt;3016&lt;/RecNum&gt;&lt;DisplayText&gt;(Buschatzke et al., 2024)&lt;/DisplayText&gt;&lt;record&gt;&lt;rec-number&gt;3016&lt;/rec-number&gt;&lt;foreign-keys&gt;&lt;key app="EN" db-id="xxt5ta9pd995dwesap0pdzzp2weaz0w9werf" timestamp="1723671806"&gt;3016&lt;/key&gt;&lt;/foreign-keys&gt;&lt;ref-type name="Web Page"&gt;12&lt;/ref-type&gt;&lt;contributors&gt;&lt;authors&gt;&lt;author&gt;Thomas Buschatzke&lt;/author&gt;&lt;author&gt;J.B. Hamby&lt;/author&gt;&lt;author&gt;John Entsminger&lt;/author&gt;&lt;/authors&gt;&lt;/contributors&gt;&lt;titles&gt;&lt;title&gt;Lower Basin Alternative for the Post-2026 Coordinated Operation of the Colorado River Basin&lt;/title&gt;&lt;/titles&gt;&lt;volume&gt;2024&lt;/volume&gt;&lt;number&gt;August 14&lt;/number&gt;&lt;dates&gt;&lt;year&gt;2024&lt;/year&gt;&lt;/dates&gt;&lt;urls&gt;&lt;related-urls&gt;&lt;url&gt;https://www.snwa.com/assets/pdf/lower-basin-alternative-letter-march2024.pdf&lt;/url&gt;&lt;/related-urls&gt;&lt;/urls&gt;&lt;/record&gt;&lt;/Cite&gt;&lt;/EndNote&gt;</w:instrText>
-      </w:r>
-      <w:r>
-        <w:rPr>
-          <w:b/>
-          <w:bCs/>
-        </w:rPr>
-        <w:fldChar w:fldCharType="separate"/>
-      </w:r>
-      <w:r>
-        <w:rPr>
-          <w:b/>
-          <w:bCs/>
           <w:noProof/>
         </w:rPr>
-        <w:t>(Buschatzke et al., 2024)</w:t>
-      </w:r>
-      <w:r>
-        <w:rPr>
-          <w:b/>
-          <w:bCs/>
-        </w:rPr>
-        <w:fldChar w:fldCharType="end"/>
-      </w:r>
-      <w:r>
-        <w:rPr>
-          <w:b/>
-          <w:bCs/>
-        </w:rPr>
-        <w:t>.</w:t>
-      </w:r>
-    </w:p>
-    <w:p>
-      <w:r>
-        <w:rPr>
-          <w:noProof/>
-        </w:rPr>
         <w:drawing>
-          <wp:inline distT="0" distB="0" distL="0" distR="0" wp14:anchorId="0BAA2C7F" wp14:editId="4DF7FAB9">
-            <wp:extent cx="4055165" cy="2628925"/>
-            <wp:effectExtent l="0" t="0" r="2540" b="0"/>
-            <wp:docPr id="227010300" name="Picture 1" descr="A table with numbers and a number of percentages&#10;&#10;Description automatically generated"/>
+          <wp:anchor distT="0" distB="0" distL="114300" distR="114300" simplePos="0" relativeHeight="251658240" behindDoc="0" locked="0" layoutInCell="1" allowOverlap="1" wp14:anchorId="1C403BD1" wp14:editId="750DBABC">
+            <wp:simplePos x="0" y="0"/>
+            <wp:positionH relativeFrom="column">
+              <wp:posOffset>606555</wp:posOffset>
+            </wp:positionH>
+            <wp:positionV relativeFrom="paragraph">
+              <wp:posOffset>480060</wp:posOffset>
+            </wp:positionV>
+            <wp:extent cx="4439285" cy="2540635"/>
+            <wp:effectExtent l="0" t="0" r="5715" b="0"/>
+            <wp:wrapTopAndBottom/>
+            <wp:docPr id="662914665" name="Picture 1" descr="A table with numbers and text&#10;&#10;AI-generated content may be incorrect."/>
             <wp:cNvGraphicFramePr>
               <a:graphicFrameLocks xmlns:a="http://schemas.openxmlformats.org/drawingml/2006/main" noChangeAspect="1"/>
             </wp:cNvGraphicFramePr>
@@ -6551,11 +6486,17 @@
               <a:graphicData uri="http://schemas.openxmlformats.org/drawingml/2006/picture">
                 <pic:pic xmlns:pic="http://schemas.openxmlformats.org/drawingml/2006/picture">
                   <pic:nvPicPr>
-                    <pic:cNvPr id="227010300" name="Picture 1" descr="A table with numbers and a number of percentages&#10;&#10;Description automatically generated"/>
+                    <pic:cNvPr id="662914665" name="Picture 1" descr="A table with numbers and text&#10;&#10;AI-generated content may be incorrect."/>
                     <pic:cNvPicPr/>
                   </pic:nvPicPr>
                   <pic:blipFill>
-                    <a:blip r:embed="rId28"/>
+                    <a:blip r:embed="rId28" cstate="print">
+                      <a:extLst>
+                        <a:ext uri="{28A0092B-C50C-407E-A947-70E740481C1C}">
+                          <a14:useLocalDpi xmlns:a14="http://schemas.microsoft.com/office/drawing/2010/main" val="0"/>
+                        </a:ext>
+                      </a:extLst>
+                    </a:blip>
                     <a:stretch>
                       <a:fillRect/>
                     </a:stretch>
@@ -6563,7 +6504,212 @@
                   <pic:spPr>
                     <a:xfrm>
                       <a:off x="0" y="0"/>
-                      <a:ext cx="4066222" cy="2636093"/>
+                      <a:ext cx="4439285" cy="2540635"/>
+                    </a:xfrm>
+                    <a:prstGeom prst="rect">
+                      <a:avLst/>
+                    </a:prstGeom>
+                  </pic:spPr>
+                </pic:pic>
+              </a:graphicData>
+            </a:graphic>
+            <wp14:sizeRelH relativeFrom="page">
+              <wp14:pctWidth>0</wp14:pctWidth>
+            </wp14:sizeRelH>
+            <wp14:sizeRelV relativeFrom="page">
+              <wp14:pctHeight>0</wp14:pctHeight>
+            </wp14:sizeRelV>
+          </wp:anchor>
+        </w:drawing>
+      </w:r>
+      <w:r>
+        <w:rPr>
+          <w:b/>
+          <w:bCs/>
+        </w:rPr>
+        <w:t xml:space="preserve">Table </w:t>
+      </w:r>
+      <w:r>
+        <w:rPr>
+          <w:b/>
+          <w:bCs/>
+        </w:rPr>
+        <w:t>4a</w:t>
+      </w:r>
+      <w:r>
+        <w:rPr>
+          <w:b/>
+          <w:bCs/>
+        </w:rPr>
+        <w:t xml:space="preserve">. </w:t>
+      </w:r>
+      <w:r>
+        <w:rPr>
+          <w:b/>
+          <w:bCs/>
+        </w:rPr>
+        <w:t xml:space="preserve">Prior agreed </w:t>
+      </w:r>
+      <w:r>
+        <w:rPr>
+          <w:b/>
+          <w:bCs/>
+        </w:rPr>
+        <w:t>Lower Basin shortages and share</w:t>
+      </w:r>
+      <w:r>
+        <w:rPr>
+          <w:b/>
+          <w:bCs/>
+        </w:rPr>
+        <w:t>s</w:t>
+      </w:r>
+      <w:r>
+        <w:rPr>
+          <w:b/>
+          <w:bCs/>
+        </w:rPr>
+        <w:t xml:space="preserve"> of shortages </w:t>
+      </w:r>
+      <w:r>
+        <w:rPr>
+          <w:b/>
+          <w:bCs/>
+        </w:rPr>
+        <w:fldChar w:fldCharType="begin"/>
+      </w:r>
+      <w:r>
+        <w:rPr>
+          <w:b/>
+          <w:bCs/>
+        </w:rPr>
+        <w:instrText xml:space="preserve"> ADDIN EN.CITE &lt;EndNote&gt;&lt;Cite&gt;&lt;Author&gt;Buschatzke&lt;/Author&gt;&lt;Year&gt;2024&lt;/Year&gt;&lt;RecNum&gt;3016&lt;/RecNum&gt;&lt;DisplayText&gt;(Buschatzke et al., 2024)&lt;/DisplayText&gt;&lt;record&gt;&lt;rec-number&gt;3016&lt;/rec-number&gt;&lt;foreign-keys&gt;&lt;key app="EN" db-id="xxt5ta9pd995dwesap0pdzzp2weaz0w9werf" timestamp="1723671806"&gt;3016&lt;/key&gt;&lt;/foreign-keys&gt;&lt;ref-type name="Web Page"&gt;12&lt;/ref-type&gt;&lt;contributors&gt;&lt;authors&gt;&lt;author&gt;Thomas Buschatzke&lt;/author&gt;&lt;author&gt;J.B. Hamby&lt;/author&gt;&lt;author&gt;John Entsminger&lt;/author&gt;&lt;/authors&gt;&lt;/contributors&gt;&lt;titles&gt;&lt;title&gt;Lower Basin Alternative for the Post-2026 Coordinated Operation of the Colorado River Basin&lt;/title&gt;&lt;/titles&gt;&lt;volume&gt;2024&lt;/volume&gt;&lt;number&gt;August 14&lt;/number&gt;&lt;dates&gt;&lt;year&gt;2024&lt;/year&gt;&lt;/dates&gt;&lt;urls&gt;&lt;related-urls&gt;&lt;url&gt;https://www.snwa.com/assets/pdf/lower-basin-alternative-letter-march2024.pdf&lt;/url&gt;&lt;/related-urls&gt;&lt;/urls&gt;&lt;/record&gt;&lt;/Cite&gt;&lt;/EndNote&gt;</w:instrText>
+      </w:r>
+      <w:r>
+        <w:rPr>
+          <w:b/>
+          <w:bCs/>
+        </w:rPr>
+        <w:fldChar w:fldCharType="separate"/>
+      </w:r>
+      <w:r>
+        <w:rPr>
+          <w:b/>
+          <w:bCs/>
+          <w:noProof/>
+        </w:rPr>
+        <w:t>(Buschatzke et al., 2024)</w:t>
+      </w:r>
+      <w:r>
+        <w:rPr>
+          <w:b/>
+          <w:bCs/>
+        </w:rPr>
+        <w:fldChar w:fldCharType="end"/>
+      </w:r>
+      <w:r>
+        <w:rPr>
+          <w:b/>
+          <w:bCs/>
+        </w:rPr>
+        <w:t>.</w:t>
+      </w:r>
+    </w:p>
+    <w:p>
+      <w:pPr>
+        <w:rPr>
+          <w:b/>
+          <w:bCs/>
+        </w:rPr>
+      </w:pPr>
+    </w:p>
+    <w:p>
+      <w:pPr>
+        <w:rPr>
+          <w:b/>
+          <w:bCs/>
+        </w:rPr>
+      </w:pPr>
+      <w:r>
+        <w:rPr>
+          <w:b/>
+          <w:bCs/>
+        </w:rPr>
+        <w:t xml:space="preserve">Table </w:t>
+      </w:r>
+      <w:r>
+        <w:rPr>
+          <w:b/>
+          <w:bCs/>
+        </w:rPr>
+        <w:t>5</w:t>
+      </w:r>
+      <w:r>
+        <w:rPr>
+          <w:b/>
+          <w:bCs/>
+        </w:rPr>
+        <w:t>a</w:t>
+      </w:r>
+      <w:r>
+        <w:rPr>
+          <w:b/>
+          <w:bCs/>
+        </w:rPr>
+        <w:t xml:space="preserve">. Share of </w:t>
+      </w:r>
+      <w:r>
+        <w:rPr>
+          <w:b/>
+          <w:bCs/>
+        </w:rPr>
+        <w:t>Lake Mead inflow by volume and percentage.</w:t>
+      </w:r>
+    </w:p>
+    <w:p>
+      <w:pPr>
+        <w:rPr>
+          <w:b/>
+          <w:bCs/>
+        </w:rPr>
+      </w:pPr>
+      <w:r>
+        <w:rPr>
+          <w:b/>
+          <w:bCs/>
+          <w:noProof/>
+        </w:rPr>
+        <w:drawing>
+          <wp:inline distT="0" distB="0" distL="0" distR="0" wp14:anchorId="748F2399" wp14:editId="16F917CA">
+            <wp:extent cx="5943600" cy="1940560"/>
+            <wp:effectExtent l="0" t="0" r="0" b="2540"/>
+            <wp:docPr id="1855164051" name="Picture 2" descr="A table with numbers and a number of text&#10;&#10;AI-generated content may be incorrect."/>
+            <wp:cNvGraphicFramePr>
+              <a:graphicFrameLocks xmlns:a="http://schemas.openxmlformats.org/drawingml/2006/main" noChangeAspect="1"/>
+            </wp:cNvGraphicFramePr>
+            <a:graphic xmlns:a="http://schemas.openxmlformats.org/drawingml/2006/main">
+              <a:graphicData uri="http://schemas.openxmlformats.org/drawingml/2006/picture">
+                <pic:pic xmlns:pic="http://schemas.openxmlformats.org/drawingml/2006/picture">
+                  <pic:nvPicPr>
+                    <pic:cNvPr id="1855164051" name="Picture 2" descr="A table with numbers and a number of text&#10;&#10;AI-generated content may be incorrect."/>
+                    <pic:cNvPicPr/>
+                  </pic:nvPicPr>
+                  <pic:blipFill>
+                    <a:blip r:embed="rId29" cstate="print">
+                      <a:extLst>
+                        <a:ext uri="{28A0092B-C50C-407E-A947-70E740481C1C}">
+                          <a14:useLocalDpi xmlns:a14="http://schemas.microsoft.com/office/drawing/2010/main" val="0"/>
+                        </a:ext>
+                      </a:extLst>
+                    </a:blip>
+                    <a:stretch>
+                      <a:fillRect/>
+                    </a:stretch>
+                  </pic:blipFill>
+                  <pic:spPr>
+                    <a:xfrm>
+                      <a:off x="0" y="0"/>
+                      <a:ext cx="5943600" cy="1940560"/>
                     </a:xfrm>
                     <a:prstGeom prst="rect">
                       <a:avLst/>
@@ -6588,46 +6734,527 @@
           <w:b/>
           <w:bCs/>
         </w:rPr>
-        <w:t xml:space="preserve">Table </w:t>
-      </w:r>
-      <w:r>
-        <w:rPr>
-          <w:b/>
-          <w:bCs/>
-        </w:rPr>
-        <w:t>8</w:t>
-      </w:r>
-      <w:r>
-        <w:rPr>
-          <w:b/>
-          <w:bCs/>
-        </w:rPr>
-        <w:t xml:space="preserve">. Share of </w:t>
-      </w:r>
-      <w:r>
-        <w:rPr>
-          <w:b/>
-          <w:bCs/>
-        </w:rPr>
-        <w:t>Lake Mead inflow by volume and percentage.</w:t>
-      </w:r>
-    </w:p>
-    <w:p>
-      <w:pPr>
-        <w:rPr>
-          <w:b/>
-          <w:bCs/>
-        </w:rPr>
+        <w:lastRenderedPageBreak/>
+        <w:t>Example c</w:t>
+      </w:r>
+      <w:r>
+        <w:rPr>
+          <w:b/>
+          <w:bCs/>
+        </w:rPr>
+        <w:t>alculations</w:t>
+      </w:r>
+      <w:r>
+        <w:rPr>
+          <w:b/>
+          <w:bCs/>
+        </w:rPr>
+        <w:t xml:space="preserve"> of share of Lake Mead inflow by volume and percentage (Table </w:t>
+      </w:r>
+      <w:r>
+        <w:rPr>
+          <w:b/>
+          <w:bCs/>
+        </w:rPr>
+        <w:t>5</w:t>
+      </w:r>
+      <w:r>
+        <w:rPr>
+          <w:b/>
+          <w:bCs/>
+        </w:rPr>
+        <w:t>a</w:t>
+      </w:r>
+      <w:r>
+        <w:rPr>
+          <w:b/>
+          <w:bCs/>
+        </w:rPr>
+        <w:t>) are:</w:t>
+      </w:r>
+    </w:p>
+    <w:p>
+      <w:pPr>
+        <w:pStyle w:val="ListParagraph"/>
+        <w:numPr>
+          <w:ilvl w:val="0"/>
+          <w:numId w:val="59"/>
+        </w:numPr>
+      </w:pPr>
+      <w:r>
+        <w:t>Total Lake Mead inflow</w:t>
+      </w:r>
+      <w:r>
+        <w:t xml:space="preserve"> [</w:t>
+      </w:r>
+      <w:r>
+        <w:t>B</w:t>
+      </w:r>
+      <w:r>
+        <w:t xml:space="preserve">] </w:t>
+      </w:r>
+      <w:r>
+        <w:t>= 9.0 ─</w:t>
+      </w:r>
+      <w:r>
+        <w:t xml:space="preserve"> Total Shortage [</w:t>
+      </w:r>
+      <w:r>
+        <w:t>A</w:t>
+      </w:r>
+      <w:r>
+        <w:t>].</w:t>
+      </w:r>
+    </w:p>
+    <w:p>
+      <w:pPr>
+        <w:pStyle w:val="ListParagraph"/>
+        <w:numPr>
+          <w:ilvl w:val="1"/>
+          <w:numId w:val="59"/>
+        </w:numPr>
+      </w:pPr>
+      <w:r>
+        <w:t xml:space="preserve">For example, a total shortage of 0.4 </w:t>
+      </w:r>
+      <w:proofErr w:type="spellStart"/>
+      <w:r>
+        <w:t>maf</w:t>
+      </w:r>
+      <w:proofErr w:type="spellEnd"/>
+      <w:r>
+        <w:t xml:space="preserve"> yields a Lake Mead inflow of 9.0 ─ 0.4 = 8.6 </w:t>
+      </w:r>
+      <w:proofErr w:type="spellStart"/>
+      <w:r>
+        <w:t>maf</w:t>
+      </w:r>
+      <w:proofErr w:type="spellEnd"/>
+      <w:r>
+        <w:t xml:space="preserve"> per year.</w:t>
+      </w:r>
+    </w:p>
+    <w:p>
+      <w:pPr>
+        <w:pStyle w:val="ListParagraph"/>
+      </w:pPr>
+    </w:p>
+    <w:p>
+      <w:pPr>
+        <w:pStyle w:val="ListParagraph"/>
+        <w:numPr>
+          <w:ilvl w:val="0"/>
+          <w:numId w:val="59"/>
+        </w:numPr>
+      </w:pPr>
+      <w:r>
+        <w:t xml:space="preserve">Share of Reservoir Inflow: </w:t>
+      </w:r>
+    </w:p>
+    <w:p>
+      <w:pPr>
+        <w:pStyle w:val="ListParagraph"/>
+        <w:numPr>
+          <w:ilvl w:val="1"/>
+          <w:numId w:val="60"/>
+        </w:numPr>
+      </w:pPr>
+      <w:r>
+        <w:t>Arizona [C] = 2.8 ─ Share of Shortage as Volume in Table A1.</w:t>
+      </w:r>
+    </w:p>
+    <w:p>
+      <w:pPr>
+        <w:pStyle w:val="ListParagraph"/>
+        <w:numPr>
+          <w:ilvl w:val="2"/>
+          <w:numId w:val="60"/>
+        </w:numPr>
+      </w:pPr>
+      <w:r>
+        <w:t xml:space="preserve">For example, at 8.6 </w:t>
+      </w:r>
+      <w:proofErr w:type="spellStart"/>
+      <w:r>
+        <w:t>maf</w:t>
+      </w:r>
+      <w:proofErr w:type="spellEnd"/>
+      <w:r>
+        <w:t xml:space="preserve"> of reservoir inflow, Arizona’s share is 2.8 ─ 0.28 = 2.52 </w:t>
+      </w:r>
+      <w:proofErr w:type="spellStart"/>
+      <w:r>
+        <w:t>maf</w:t>
+      </w:r>
+      <w:proofErr w:type="spellEnd"/>
+      <w:r>
+        <w:t>.</w:t>
+      </w:r>
+    </w:p>
+    <w:p>
+      <w:pPr>
+        <w:pStyle w:val="ListParagraph"/>
+        <w:numPr>
+          <w:ilvl w:val="1"/>
+          <w:numId w:val="60"/>
+        </w:numPr>
+      </w:pPr>
+      <w:r>
+        <w:t xml:space="preserve">Nevada [D] = 0.3 </w:t>
+      </w:r>
+      <w:proofErr w:type="gramStart"/>
+      <w:r>
+        <w:t xml:space="preserve">─ </w:t>
+      </w:r>
+      <w:r>
+        <w:t xml:space="preserve"> Share</w:t>
+      </w:r>
+      <w:proofErr w:type="gramEnd"/>
+      <w:r>
+        <w:t xml:space="preserve"> of Shortage as Volume in Table A1.</w:t>
+      </w:r>
+    </w:p>
+    <w:p>
+      <w:pPr>
+        <w:pStyle w:val="ListParagraph"/>
+        <w:numPr>
+          <w:ilvl w:val="2"/>
+          <w:numId w:val="60"/>
+        </w:numPr>
+      </w:pPr>
+      <w:r>
+        <w:t xml:space="preserve">For example, at 8.0 </w:t>
+      </w:r>
+      <w:proofErr w:type="spellStart"/>
+      <w:r>
+        <w:t>maf</w:t>
+      </w:r>
+      <w:proofErr w:type="spellEnd"/>
+      <w:r>
+        <w:t xml:space="preserve"> of reservoir inflow, Nevada’s share is 0. 3 ─ 0.03 = 0.27 </w:t>
+      </w:r>
+      <w:proofErr w:type="spellStart"/>
+      <w:r>
+        <w:t>maf</w:t>
+      </w:r>
+      <w:proofErr w:type="spellEnd"/>
+      <w:r>
+        <w:t>.</w:t>
+      </w:r>
+    </w:p>
+    <w:p>
+      <w:pPr>
+        <w:pStyle w:val="ListParagraph"/>
+        <w:numPr>
+          <w:ilvl w:val="1"/>
+          <w:numId w:val="60"/>
+        </w:numPr>
+      </w:pPr>
+      <w:r>
+        <w:t>California [E] = 4.4 ─</w:t>
+      </w:r>
+      <w:r>
+        <w:t xml:space="preserve"> Share of Shortage as Volume in Table A1.</w:t>
+      </w:r>
+    </w:p>
+    <w:p>
+      <w:pPr>
+        <w:pStyle w:val="ListParagraph"/>
+        <w:numPr>
+          <w:ilvl w:val="2"/>
+          <w:numId w:val="60"/>
+        </w:numPr>
+      </w:pPr>
+      <w:r>
+        <w:t xml:space="preserve">For example, at 7.5 </w:t>
+      </w:r>
+      <w:proofErr w:type="spellStart"/>
+      <w:r>
+        <w:t>maf</w:t>
+      </w:r>
+      <w:proofErr w:type="spellEnd"/>
+      <w:r>
+        <w:t xml:space="preserve"> of reservoir inflow, California’s share is 4.4 ─ 0.44 = 3.96 </w:t>
+      </w:r>
+      <w:proofErr w:type="spellStart"/>
+      <w:r>
+        <w:t>maf</w:t>
+      </w:r>
+      <w:proofErr w:type="spellEnd"/>
+      <w:r>
+        <w:t>.</w:t>
+      </w:r>
+    </w:p>
+    <w:p>
+      <w:pPr>
+        <w:pStyle w:val="ListParagraph"/>
+        <w:numPr>
+          <w:ilvl w:val="1"/>
+          <w:numId w:val="60"/>
+        </w:numPr>
+      </w:pPr>
+      <w:r>
+        <w:t xml:space="preserve">Mexico [F] = 1.5 </w:t>
+      </w:r>
+      <w:r>
+        <w:t>─</w:t>
+      </w:r>
+      <w:r>
+        <w:t xml:space="preserve"> Share of Shortage as Volume in Table A1.</w:t>
+      </w:r>
+    </w:p>
+    <w:p>
+      <w:pPr>
+        <w:pStyle w:val="ListParagraph"/>
+        <w:numPr>
+          <w:ilvl w:val="2"/>
+          <w:numId w:val="60"/>
+        </w:numPr>
+      </w:pPr>
+      <w:r>
+        <w:t xml:space="preserve">For example, at 7.5 </w:t>
+      </w:r>
+      <w:proofErr w:type="spellStart"/>
+      <w:r>
+        <w:t>maf</w:t>
+      </w:r>
+      <w:proofErr w:type="spellEnd"/>
+      <w:r>
+        <w:t xml:space="preserve"> of reservoir inflow, Mexico’s share is 1.5 ─ 0.25 = 1.25 </w:t>
+      </w:r>
+      <w:proofErr w:type="spellStart"/>
+      <w:r>
+        <w:t>maf</w:t>
+      </w:r>
+      <w:proofErr w:type="spellEnd"/>
+      <w:r>
+        <w:t>.</w:t>
+      </w:r>
+    </w:p>
+    <w:p>
+      <w:pPr>
+        <w:pStyle w:val="ListParagraph"/>
+        <w:ind w:left="1440"/>
+      </w:pPr>
+    </w:p>
+    <w:p>
+      <w:pPr>
+        <w:pStyle w:val="ListParagraph"/>
+        <w:numPr>
+          <w:ilvl w:val="0"/>
+          <w:numId w:val="59"/>
+        </w:numPr>
+      </w:pPr>
+      <w:r>
+        <w:t>Total Reservoir Inflow [G] = [C] + [D] + [E] + [F]</w:t>
+      </w:r>
+    </w:p>
+    <w:p>
+      <w:pPr>
+        <w:pStyle w:val="ListParagraph"/>
+        <w:ind w:left="1440"/>
+      </w:pPr>
+    </w:p>
+    <w:p>
+      <w:pPr>
+        <w:pStyle w:val="ListParagraph"/>
+        <w:numPr>
+          <w:ilvl w:val="0"/>
+          <w:numId w:val="59"/>
+        </w:numPr>
+      </w:pPr>
+      <w:r>
+        <w:t>A user’s Percent of Reservoir Inflow is their share by volume divided by the total volume.</w:t>
+      </w:r>
+    </w:p>
+    <w:p>
+      <w:pPr>
+        <w:pStyle w:val="ListParagraph"/>
+      </w:pPr>
+    </w:p>
+    <w:p>
+      <w:pPr>
+        <w:pStyle w:val="ListParagraph"/>
+        <w:numPr>
+          <w:ilvl w:val="1"/>
+          <w:numId w:val="59"/>
+        </w:numPr>
+      </w:pPr>
+      <w:r>
+        <w:t>Arizona [H] = [C] / [G]</w:t>
+      </w:r>
+    </w:p>
+    <w:p>
+      <w:pPr>
+        <w:pStyle w:val="ListParagraph"/>
+        <w:numPr>
+          <w:ilvl w:val="1"/>
+          <w:numId w:val="59"/>
+        </w:numPr>
+      </w:pPr>
+      <w:r>
+        <w:t>Nevada [I] = [D] / [G]</w:t>
+      </w:r>
+    </w:p>
+    <w:p>
+      <w:pPr>
+        <w:pStyle w:val="ListParagraph"/>
+        <w:numPr>
+          <w:ilvl w:val="1"/>
+          <w:numId w:val="59"/>
+        </w:numPr>
+      </w:pPr>
+      <w:r>
+        <w:t>And so forth.</w:t>
+      </w:r>
+    </w:p>
+    <w:p>
+      <w:pPr>
+        <w:pStyle w:val="ListParagraph"/>
+        <w:ind w:left="1440"/>
+      </w:pPr>
+    </w:p>
+    <w:p>
+      <w:pPr>
+        <w:pStyle w:val="ListParagraph"/>
+        <w:numPr>
+          <w:ilvl w:val="0"/>
+          <w:numId w:val="59"/>
+        </w:numPr>
+      </w:pPr>
+      <w:r>
+        <w:t>Total Percentage of Reservoir Inflow [L] = [H] + [I] + [J] + [K] = 100%.</w:t>
+      </w:r>
+    </w:p>
+    <w:p>
+      <w:pPr>
+        <w:rPr>
+          <w:b/>
+          <w:bCs/>
+        </w:rPr>
+      </w:pPr>
+      <w:r>
+        <w:rPr>
+          <w:b/>
+          <w:bCs/>
+        </w:rPr>
+        <w:t>Observations</w:t>
+      </w:r>
+    </w:p>
+    <w:p>
+      <w:pPr>
+        <w:pStyle w:val="ListParagraph"/>
+        <w:numPr>
+          <w:ilvl w:val="0"/>
+          <w:numId w:val="61"/>
+        </w:numPr>
+      </w:pPr>
+      <w:r>
+        <w:t>Nevada and Mexico’s percent shares of the reservoir inflow remain constant at 3.3% and 16.67%, respectively. These percentage shares are the same share of their historical allocations.</w:t>
+      </w:r>
+    </w:p>
+    <w:p>
+      <w:pPr>
+        <w:pStyle w:val="ListParagraph"/>
+        <w:numPr>
+          <w:ilvl w:val="0"/>
+          <w:numId w:val="61"/>
+        </w:numPr>
+      </w:pPr>
+      <w:r>
+        <w:t>Arizona’s percentage share of Lake Mead inflow decreases as the inflow decreases whereas California’s share of Lake Mead inflow increases.</w:t>
+      </w:r>
+    </w:p>
+    <w:p>
+      <w:pPr>
+        <w:pStyle w:val="ListParagraph"/>
+        <w:numPr>
+          <w:ilvl w:val="0"/>
+          <w:numId w:val="61"/>
+        </w:numPr>
+      </w:pPr>
+      <w:r>
+        <w:t xml:space="preserve">The cells highlighted in gray </w:t>
+      </w:r>
+      <w:r>
+        <w:t>represent historical allocations of Lake Mead Inflow.</w:t>
+      </w:r>
+    </w:p>
+    <w:p>
+      <w:pPr>
+        <w:rPr>
+          <w:b/>
+          <w:bCs/>
+        </w:rPr>
+      </w:pPr>
+    </w:p>
+    <w:p>
+      <w:pPr>
+        <w:rPr>
+          <w:b/>
+          <w:bCs/>
+        </w:rPr>
+      </w:pPr>
+    </w:p>
+    <w:p>
+      <w:pPr>
+        <w:rPr>
+          <w:b/>
+          <w:bCs/>
+        </w:rPr>
+      </w:pPr>
+    </w:p>
+    <w:p>
+      <w:pPr>
+        <w:rPr>
+          <w:b/>
+          <w:bCs/>
+        </w:rPr>
+      </w:pPr>
+      <w:r>
+        <w:rPr>
+          <w:b/>
+          <w:bCs/>
+        </w:rPr>
+        <w:lastRenderedPageBreak/>
+        <w:t>Table 5</w:t>
+      </w:r>
+      <w:r>
+        <w:rPr>
+          <w:b/>
+          <w:bCs/>
+        </w:rPr>
+        <w:t>b</w:t>
+      </w:r>
+      <w:r>
+        <w:rPr>
+          <w:b/>
+          <w:bCs/>
+        </w:rPr>
+        <w:t>. Based Off of 2024 Lower Basin Shortage Agreement: Tribal Nations Included in Lake Mead Inflow Allocation.</w:t>
+      </w:r>
+    </w:p>
+    <w:p>
+      <w:pPr>
+        <w:pStyle w:val="ListParagraph"/>
       </w:pPr>
       <w:r>
         <w:rPr>
           <w:noProof/>
         </w:rPr>
         <w:drawing>
-          <wp:inline distT="0" distB="0" distL="0" distR="0" wp14:anchorId="5B531D00" wp14:editId="5CE2354D">
-            <wp:extent cx="5943600" cy="1612900"/>
-            <wp:effectExtent l="0" t="0" r="0" b="6350"/>
-            <wp:docPr id="285940127" name="Picture 1" descr="A screenshot of a report&#10;&#10;Description automatically generated"/>
+          <wp:anchor distT="0" distB="0" distL="114300" distR="114300" simplePos="0" relativeHeight="251659264" behindDoc="0" locked="0" layoutInCell="1" allowOverlap="1" wp14:anchorId="227327E9" wp14:editId="3FA7DCAF">
+            <wp:simplePos x="0" y="0"/>
+            <wp:positionH relativeFrom="column">
+              <wp:posOffset>7865</wp:posOffset>
+            </wp:positionH>
+            <wp:positionV relativeFrom="paragraph">
+              <wp:posOffset>146</wp:posOffset>
+            </wp:positionV>
+            <wp:extent cx="5704840" cy="1735015"/>
+            <wp:effectExtent l="0" t="0" r="0" b="5080"/>
+            <wp:wrapTopAndBottom/>
+            <wp:docPr id="1283119213" name="Picture 1" descr="A table with numbers and a number of people&#10;&#10;AI-generated content may be incorrect."/>
             <wp:cNvGraphicFramePr>
               <a:graphicFrameLocks xmlns:a="http://schemas.openxmlformats.org/drawingml/2006/main" noChangeAspect="1"/>
             </wp:cNvGraphicFramePr>
@@ -6635,28 +7262,47 @@
               <a:graphicData uri="http://schemas.openxmlformats.org/drawingml/2006/picture">
                 <pic:pic xmlns:pic="http://schemas.openxmlformats.org/drawingml/2006/picture">
                   <pic:nvPicPr>
-                    <pic:cNvPr id="285940127" name="Picture 1" descr="A screenshot of a report&#10;&#10;Description automatically generated"/>
+                    <pic:cNvPr id="1283119213" name="Picture 1" descr="A table with numbers and a number of people&#10;&#10;AI-generated content may be incorrect."/>
                     <pic:cNvPicPr/>
                   </pic:nvPicPr>
-                  <pic:blipFill>
-                    <a:blip r:embed="rId29"/>
-                    <a:stretch>
-                      <a:fillRect/>
-                    </a:stretch>
+                  <pic:blipFill rotWithShape="1">
+                    <a:blip r:embed="rId30" cstate="print">
+                      <a:extLst>
+                        <a:ext uri="{28A0092B-C50C-407E-A947-70E740481C1C}">
+                          <a14:useLocalDpi xmlns:a14="http://schemas.microsoft.com/office/drawing/2010/main" val="0"/>
+                        </a:ext>
+                      </a:extLst>
+                    </a:blip>
+                    <a:srcRect l="1578" t="2646" r="2393" b="6686"/>
+                    <a:stretch/>
                   </pic:blipFill>
-                  <pic:spPr>
+                  <pic:spPr bwMode="auto">
                     <a:xfrm>
                       <a:off x="0" y="0"/>
-                      <a:ext cx="5943600" cy="1612900"/>
+                      <a:ext cx="5704840" cy="1735015"/>
                     </a:xfrm>
                     <a:prstGeom prst="rect">
                       <a:avLst/>
                     </a:prstGeom>
+                    <a:ln>
+                      <a:noFill/>
+                    </a:ln>
+                    <a:extLst>
+                      <a:ext uri="{53640926-AAD7-44D8-BBD7-CCE9431645EC}">
+                        <a14:shadowObscured xmlns:a14="http://schemas.microsoft.com/office/drawing/2010/main"/>
+                      </a:ext>
+                    </a:extLst>
                   </pic:spPr>
                 </pic:pic>
               </a:graphicData>
             </a:graphic>
-          </wp:inline>
+            <wp14:sizeRelH relativeFrom="page">
+              <wp14:pctWidth>0</wp14:pctWidth>
+            </wp14:sizeRelH>
+            <wp14:sizeRelV relativeFrom="page">
+              <wp14:pctHeight>0</wp14:pctHeight>
+            </wp14:sizeRelV>
+          </wp:anchor>
         </w:drawing>
       </w:r>
     </w:p>
@@ -6686,21 +7332,14 @@
           <w:b/>
           <w:bCs/>
         </w:rPr>
-        <w:t xml:space="preserve"> of share of Lake Mead inflow by volume and percentage (Table </w:t>
-      </w:r>
-      <w:r>
-        <w:rPr>
-          <w:b/>
-          <w:bCs/>
-        </w:rPr>
-        <w:t>8</w:t>
-      </w:r>
-      <w:r>
-        <w:rPr>
-          <w:b/>
-          <w:bCs/>
-        </w:rPr>
-        <w:t>) are:</w:t>
+        <w:t xml:space="preserve"> </w:t>
+      </w:r>
+      <w:r>
+        <w:rPr>
+          <w:b/>
+          <w:bCs/>
+        </w:rPr>
+        <w:t>to include the Tribal Nations in the share of Lake Mead inflow allocation (Table 5b) are:</w:t>
       </w:r>
     </w:p>
     <w:p>
@@ -6708,74 +7347,19 @@
         <w:pStyle w:val="ListParagraph"/>
         <w:numPr>
           <w:ilvl w:val="0"/>
-          <w:numId w:val="59"/>
+          <w:numId w:val="68"/>
         </w:numPr>
       </w:pPr>
       <w:r>
-        <w:lastRenderedPageBreak/>
-        <w:t>Total Lake Mead inflow</w:t>
-      </w:r>
-      <w:r>
-        <w:t xml:space="preserve"> [</w:t>
-      </w:r>
-      <w:r>
-        <w:t>B</w:t>
-      </w:r>
-      <w:r>
-        <w:t xml:space="preserve">] </w:t>
-      </w:r>
-      <w:r>
-        <w:t>= 9.0 ─</w:t>
-      </w:r>
-      <w:r>
-        <w:t xml:space="preserve"> Total Shortage [</w:t>
-      </w:r>
-      <w:r>
-        <w:t>A</w:t>
-      </w:r>
-      <w:r>
-        <w:t>].</w:t>
-      </w:r>
-    </w:p>
-    <w:p>
-      <w:pPr>
-        <w:pStyle w:val="ListParagraph"/>
-        <w:numPr>
-          <w:ilvl w:val="1"/>
-          <w:numId w:val="59"/>
-        </w:numPr>
-      </w:pPr>
-      <w:r>
-        <w:t xml:space="preserve">For example, a total shortage of 0.4 </w:t>
-      </w:r>
-      <w:proofErr w:type="spellStart"/>
-      <w:r>
-        <w:t>maf</w:t>
-      </w:r>
-      <w:proofErr w:type="spellEnd"/>
-      <w:r>
-        <w:t xml:space="preserve"> yields a Lake Mead inflow of 9.0 ─ 0.4 = 8.6 </w:t>
-      </w:r>
-      <w:proofErr w:type="spellStart"/>
-      <w:r>
-        <w:t>maf</w:t>
-      </w:r>
-      <w:proofErr w:type="spellEnd"/>
-      <w:r>
-        <w:t xml:space="preserve"> per year.</w:t>
-      </w:r>
-    </w:p>
-    <w:p>
-      <w:pPr>
-        <w:pStyle w:val="ListParagraph"/>
-      </w:pPr>
+        <w:t>Total Lake Mead Inflow calculations are the same as Table 5a above.</w:t>
+      </w:r>
     </w:p>
     <w:p>
       <w:pPr>
         <w:pStyle w:val="ListParagraph"/>
         <w:numPr>
           <w:ilvl w:val="0"/>
-          <w:numId w:val="59"/>
+          <w:numId w:val="68"/>
         </w:numPr>
       </w:pPr>
       <w:r>
@@ -6791,7 +7375,18 @@
         </w:numPr>
       </w:pPr>
       <w:r>
-        <w:t>Arizona [C] = 2.8 ─ Share of Shortage as Volume in Table A1.</w:t>
+        <w:t xml:space="preserve">Arizona [C] = </w:t>
+      </w:r>
+      <w:r>
+        <w:t xml:space="preserve">Arizona [C] (from Table 5a) – Tribal Nations [T] * Arizona’s percent of the Tribal Nations 0.95 </w:t>
+      </w:r>
+      <w:proofErr w:type="spellStart"/>
+      <w:r>
+        <w:t>maf</w:t>
+      </w:r>
+      <w:proofErr w:type="spellEnd"/>
+      <w:r>
+        <w:t>.</w:t>
       </w:r>
     </w:p>
     <w:p>
@@ -6803,15 +7398,7 @@
         </w:numPr>
       </w:pPr>
       <w:r>
-        <w:t xml:space="preserve">For example, at 8.6 </w:t>
-      </w:r>
-      <w:proofErr w:type="spellStart"/>
-      <w:r>
-        <w:t>maf</w:t>
-      </w:r>
-      <w:proofErr w:type="spellEnd"/>
-      <w:r>
-        <w:t xml:space="preserve"> of reservoir inflow, Arizona’s share is 2.8 ─ 0.28 = 2.52 </w:t>
+        <w:t xml:space="preserve">For example, at 7.5 reservoir inflow, Arizona’s share is 2.15 – 0.79 * 0.822 = 1.50 </w:t>
       </w:r>
       <w:proofErr w:type="spellStart"/>
       <w:r>
@@ -6831,10 +7418,24 @@
         </w:numPr>
       </w:pPr>
       <w:r>
-        <w:t xml:space="preserve">Nevada [D] = 0.3 ─ </w:t>
-      </w:r>
-      <w:r>
-        <w:t xml:space="preserve"> Share of Shortage as Volume in Table A1.</w:t>
+        <w:t>Nevada [D] = Nevada [D</w:t>
+      </w:r>
+      <w:r>
+        <w:t xml:space="preserve">] (from Table 5a) – Tribal Nations [T] * </w:t>
+      </w:r>
+      <w:r>
+        <w:t>Nevada</w:t>
+      </w:r>
+      <w:r>
+        <w:t xml:space="preserve">’s percent of the Tribal Nations 0.95 </w:t>
+      </w:r>
+      <w:proofErr w:type="spellStart"/>
+      <w:r>
+        <w:t>maf</w:t>
+      </w:r>
+      <w:proofErr w:type="spellEnd"/>
+      <w:r>
+        <w:t>.</w:t>
       </w:r>
     </w:p>
     <w:p>
@@ -6846,15 +7447,37 @@
         </w:numPr>
       </w:pPr>
       <w:r>
-        <w:t xml:space="preserve">For example, at 8.0 </w:t>
-      </w:r>
-      <w:proofErr w:type="spellStart"/>
-      <w:r>
-        <w:t>maf</w:t>
-      </w:r>
-      <w:proofErr w:type="spellEnd"/>
-      <w:r>
-        <w:t xml:space="preserve"> of reservoir inflow, Nevada’s share is 0. 3 ─ 0.03 = 0.27 </w:t>
+        <w:t xml:space="preserve">For example, at </w:t>
+      </w:r>
+      <w:r>
+        <w:t>7.5</w:t>
+      </w:r>
+      <w:r>
+        <w:t xml:space="preserve"> reservoir inflow, </w:t>
+      </w:r>
+      <w:r>
+        <w:t>Nevada</w:t>
+      </w:r>
+      <w:r>
+        <w:t xml:space="preserve">’s share is </w:t>
+      </w:r>
+      <w:r>
+        <w:t>0.25</w:t>
+      </w:r>
+      <w:r>
+        <w:t xml:space="preserve"> – 0.79 * </w:t>
+      </w:r>
+      <w:r>
+        <w:t>0.013</w:t>
+      </w:r>
+      <w:r>
+        <w:t xml:space="preserve"> = </w:t>
+      </w:r>
+      <w:r>
+        <w:t>0.24</w:t>
+      </w:r>
+      <w:r>
+        <w:t xml:space="preserve"> </w:t>
       </w:r>
       <w:proofErr w:type="spellStart"/>
       <w:r>
@@ -6874,10 +7497,36 @@
         </w:numPr>
       </w:pPr>
       <w:r>
-        <w:t>California [E] = 4.4 ─</w:t>
-      </w:r>
-      <w:r>
-        <w:t xml:space="preserve"> Share of Shortage as Volume in Table A1.</w:t>
+        <w:t>California</w:t>
+      </w:r>
+      <w:r>
+        <w:t xml:space="preserve"> [</w:t>
+      </w:r>
+      <w:r>
+        <w:t>E</w:t>
+      </w:r>
+      <w:r>
+        <w:t>] =</w:t>
+      </w:r>
+      <w:r>
+        <w:t xml:space="preserve"> California [E</w:t>
+      </w:r>
+      <w:r>
+        <w:t xml:space="preserve">] (from Table 5a) – Tribal Nations [T] * </w:t>
+      </w:r>
+      <w:r>
+        <w:t>California</w:t>
+      </w:r>
+      <w:r>
+        <w:t xml:space="preserve">’s percent of the Tribal Nations 0.95 </w:t>
+      </w:r>
+      <w:proofErr w:type="spellStart"/>
+      <w:r>
+        <w:t>maf</w:t>
+      </w:r>
+      <w:proofErr w:type="spellEnd"/>
+      <w:r>
+        <w:t>.</w:t>
       </w:r>
     </w:p>
     <w:p>
@@ -6889,15 +7538,43 @@
         </w:numPr>
       </w:pPr>
       <w:r>
-        <w:t xml:space="preserve">For example, at 7.5 </w:t>
-      </w:r>
-      <w:proofErr w:type="spellStart"/>
-      <w:r>
-        <w:t>maf</w:t>
-      </w:r>
-      <w:proofErr w:type="spellEnd"/>
-      <w:r>
-        <w:t xml:space="preserve"> of reservoir inflow, California’s share is 4.4 ─ 0.44 = 3.96 </w:t>
+        <w:t xml:space="preserve">For example, at </w:t>
+      </w:r>
+      <w:r>
+        <w:t>6.3</w:t>
+      </w:r>
+      <w:r>
+        <w:t xml:space="preserve"> reservoir inflow, </w:t>
+      </w:r>
+      <w:r>
+        <w:t>California</w:t>
+      </w:r>
+      <w:r>
+        <w:t xml:space="preserve">’s share is </w:t>
+      </w:r>
+      <w:r>
+        <w:t>3.41</w:t>
+      </w:r>
+      <w:r>
+        <w:t xml:space="preserve">– </w:t>
+      </w:r>
+      <w:r>
+        <w:t>0.67</w:t>
+      </w:r>
+      <w:r>
+        <w:t xml:space="preserve"> * </w:t>
+      </w:r>
+      <w:r>
+        <w:t>0.164</w:t>
+      </w:r>
+      <w:r>
+        <w:t xml:space="preserve"> = </w:t>
+      </w:r>
+      <w:r>
+        <w:t>3.30</w:t>
+      </w:r>
+      <w:r>
+        <w:t xml:space="preserve"> </w:t>
       </w:r>
       <w:proofErr w:type="spellStart"/>
       <w:r>
@@ -6917,13 +7594,7 @@
         </w:numPr>
       </w:pPr>
       <w:r>
-        <w:t xml:space="preserve">Mexico [F] = 1.5 </w:t>
-      </w:r>
-      <w:r>
-        <w:t>─</w:t>
-      </w:r>
-      <w:r>
-        <w:t xml:space="preserve"> Share of Shortage as Volume in Table A1.</w:t>
+        <w:t>Tribal Nations [T] = The percentage of Tribal Nations Lake Mead inflow [T] * Lake Mead Inflow [B]</w:t>
       </w:r>
     </w:p>
     <w:p>
@@ -6935,7 +7606,16 @@
         </w:numPr>
       </w:pPr>
       <w:r>
-        <w:t xml:space="preserve">For example, at 7.5 </w:t>
+        <w:t xml:space="preserve">For example, at 8.0 reservoir inflow, </w:t>
+      </w:r>
+      <w:r>
+        <w:t xml:space="preserve">the </w:t>
+      </w:r>
+      <w:r>
+        <w:t xml:space="preserve">Tribal Nations’ share is 0.106 * 8.0 = </w:t>
+      </w:r>
+      <w:r>
+        <w:t xml:space="preserve">0.85 </w:t>
       </w:r>
       <w:proofErr w:type="spellStart"/>
       <w:r>
@@ -6943,125 +7623,46 @@
       </w:r>
       <w:proofErr w:type="spellEnd"/>
       <w:r>
-        <w:t xml:space="preserve"> of reservoir inflow, Mexico’s share is 1.5 ─ 0.25 = 1.25 </w:t>
-      </w:r>
-      <w:proofErr w:type="spellStart"/>
-      <w:r>
-        <w:t>maf</w:t>
-      </w:r>
-      <w:proofErr w:type="spellEnd"/>
-      <w:r>
         <w:t>.</w:t>
       </w:r>
-    </w:p>
-    <w:p>
-      <w:pPr>
-        <w:pStyle w:val="ListParagraph"/>
-        <w:ind w:left="1440"/>
-      </w:pPr>
     </w:p>
     <w:p>
       <w:pPr>
         <w:pStyle w:val="ListParagraph"/>
         <w:numPr>
           <w:ilvl w:val="0"/>
-          <w:numId w:val="59"/>
+          <w:numId w:val="68"/>
         </w:numPr>
       </w:pPr>
       <w:r>
         <w:t>Total Reservoir Inflow [G] = [C] + [D] + [E] + [F]</w:t>
       </w:r>
-    </w:p>
-    <w:p>
-      <w:pPr>
-        <w:pStyle w:val="ListParagraph"/>
-        <w:ind w:left="1440"/>
-      </w:pPr>
+      <w:r>
+        <w:t xml:space="preserve"> + [T]</w:t>
+      </w:r>
     </w:p>
     <w:p>
       <w:pPr>
         <w:pStyle w:val="ListParagraph"/>
         <w:numPr>
           <w:ilvl w:val="0"/>
-          <w:numId w:val="59"/>
+          <w:numId w:val="68"/>
         </w:numPr>
       </w:pPr>
       <w:r>
-        <w:t>A user’s Percent of Reservoir Inflow is their share by volume divided by the total volume.</w:t>
-      </w:r>
-    </w:p>
-    <w:p>
-      <w:pPr>
-        <w:pStyle w:val="ListParagraph"/>
-      </w:pPr>
-    </w:p>
-    <w:p>
-      <w:pPr>
-        <w:pStyle w:val="ListParagraph"/>
-        <w:numPr>
-          <w:ilvl w:val="1"/>
-          <w:numId w:val="59"/>
-        </w:numPr>
-      </w:pPr>
-      <w:r>
-        <w:t>Arizona [H] = [C] / [G]</w:t>
-      </w:r>
-    </w:p>
-    <w:p>
-      <w:pPr>
-        <w:pStyle w:val="ListParagraph"/>
-        <w:numPr>
-          <w:ilvl w:val="1"/>
-          <w:numId w:val="59"/>
-        </w:numPr>
-      </w:pPr>
-      <w:r>
-        <w:t>Nevada [I] = [D] / [G]</w:t>
-      </w:r>
-    </w:p>
-    <w:p>
-      <w:pPr>
-        <w:pStyle w:val="ListParagraph"/>
-        <w:numPr>
-          <w:ilvl w:val="1"/>
-          <w:numId w:val="59"/>
-        </w:numPr>
-      </w:pPr>
-      <w:r>
-        <w:t>And so forth.</w:t>
-      </w:r>
-    </w:p>
-    <w:p>
-      <w:pPr>
-        <w:pStyle w:val="ListParagraph"/>
-        <w:ind w:left="1440"/>
-      </w:pPr>
+        <w:t>Percent of Lake Mead Inflow calculations are as follows:</w:t>
+      </w:r>
     </w:p>
     <w:p>
       <w:pPr>
         <w:pStyle w:val="ListParagraph"/>
         <w:numPr>
           <w:ilvl w:val="0"/>
-          <w:numId w:val="59"/>
+          <w:numId w:val="69"/>
         </w:numPr>
       </w:pPr>
       <w:r>
-        <w:t>Total Percentage of Reservoir Inflow [L] = [H] + [I] + [J] + [K] = 100%.</w:t>
-      </w:r>
-    </w:p>
-    <w:p>
-      <w:pPr>
-        <w:rPr>
-          <w:b/>
-          <w:bCs/>
-        </w:rPr>
-      </w:pPr>
-      <w:r>
-        <w:rPr>
-          <w:b/>
-          <w:bCs/>
-        </w:rPr>
-        <w:t>Observations</w:t>
+        <w:t>Arizona [C], Nevada [D], California [E], and Mexico’s [F] Lake Mead Inflow percentages were calculated the same as Table 5a.</w:t>
       </w:r>
     </w:p>
     <w:p>
@@ -7069,11 +7670,23 @@
         <w:pStyle w:val="ListParagraph"/>
         <w:numPr>
           <w:ilvl w:val="0"/>
-          <w:numId w:val="61"/>
+          <w:numId w:val="69"/>
         </w:numPr>
       </w:pPr>
       <w:r>
-        <w:t>Nevada and Mexico’s percent shares of the reservoir inflow remain constant at 3.3% and 16.67%, respectively. These percentage shares are the same share of their historical allocations.</w:t>
+        <w:t>Tribal Nations [T] = Tribal Nations full inflow amount [T] / Lake Mead full inflow [B].</w:t>
+      </w:r>
+    </w:p>
+    <w:p>
+      <w:pPr>
+        <w:pStyle w:val="ListParagraph"/>
+        <w:ind w:left="1440"/>
+      </w:pPr>
+      <w:r>
+        <w:t xml:space="preserve">       i. </w:t>
+      </w:r>
+      <w:r>
+        <w:t xml:space="preserve">  For example, at 7.5 reservoir inflow, the Tribal Nations’ percentage of Lake Mead inflow is 0.95 / 9.0 = 10.6%</w:t>
       </w:r>
     </w:p>
     <w:p>
@@ -7081,13 +7694,125 @@
         <w:pStyle w:val="ListParagraph"/>
         <w:numPr>
           <w:ilvl w:val="0"/>
-          <w:numId w:val="61"/>
+          <w:numId w:val="68"/>
         </w:numPr>
       </w:pPr>
       <w:r>
-        <w:t>Arizona’s percentage share of Lake Mead inflow decreases as the inflow decreases whereas California’s share of Lake Mead inflow increases.</w:t>
-      </w:r>
-    </w:p>
+        <w:t>Total Percentage of Reservoir Inflow [L] = [H] + [I] + [J] + [K]</w:t>
+      </w:r>
+      <w:r>
+        <w:t xml:space="preserve"> + [T]</w:t>
+      </w:r>
+      <w:r>
+        <w:t xml:space="preserve"> = 100%.</w:t>
+      </w:r>
+    </w:p>
+    <w:p>
+      <w:pPr>
+        <w:rPr>
+          <w:b/>
+          <w:bCs/>
+        </w:rPr>
+      </w:pPr>
+      <w:r>
+        <w:rPr>
+          <w:b/>
+          <w:bCs/>
+        </w:rPr>
+        <w:lastRenderedPageBreak/>
+        <w:t>Observations</w:t>
+      </w:r>
+    </w:p>
+    <w:p>
+      <w:pPr>
+        <w:pStyle w:val="ListParagraph"/>
+        <w:numPr>
+          <w:ilvl w:val="0"/>
+          <w:numId w:val="74"/>
+        </w:numPr>
+      </w:pPr>
+      <w:r>
+        <w:t xml:space="preserve">Mexico is not influenced by the inclusion of the Tribal Nations in the Share of Lake Mead Inflow Allocation. This is because none of the Tribal </w:t>
+      </w:r>
+      <w:proofErr w:type="gramStart"/>
+      <w:r>
+        <w:t>Nations</w:t>
+      </w:r>
+      <w:proofErr w:type="gramEnd"/>
+      <w:r>
+        <w:t xml:space="preserve"> water is stored in Mexico.</w:t>
+      </w:r>
+    </w:p>
+    <w:p>
+      <w:pPr>
+        <w:pStyle w:val="ListParagraph"/>
+        <w:numPr>
+          <w:ilvl w:val="0"/>
+          <w:numId w:val="74"/>
+        </w:numPr>
+      </w:pPr>
+      <w:r>
+        <w:t>The Tribal Nations have a steady Lake Mead Inflow percentage of 10.6%.</w:t>
+      </w:r>
+    </w:p>
+    <w:p>
+      <w:pPr>
+        <w:pStyle w:val="ListParagraph"/>
+        <w:numPr>
+          <w:ilvl w:val="0"/>
+          <w:numId w:val="74"/>
+        </w:numPr>
+      </w:pPr>
+      <w:r>
+        <w:t>The percentages highlighted in lilac purple were chosen to calculate the share of Lake Mead allocation for any inflow in the Master Sheet.</w:t>
+      </w:r>
+    </w:p>
+    <w:p>
+      <w:pPr>
+        <w:pStyle w:val="ListParagraph"/>
+        <w:numPr>
+          <w:ilvl w:val="0"/>
+          <w:numId w:val="76"/>
+        </w:numPr>
+      </w:pPr>
+      <w:r>
+        <w:t xml:space="preserve">Inflow to User </w:t>
+      </w:r>
+      <w:r>
+        <w:t>= percentage of inflow * allocation of reservoir inflow for remaining users.</w:t>
+      </w:r>
+    </w:p>
+    <w:p>
+      <w:pPr>
+        <w:pStyle w:val="ListParagraph"/>
+        <w:numPr>
+          <w:ilvl w:val="0"/>
+          <w:numId w:val="77"/>
+        </w:numPr>
+      </w:pPr>
+      <w:r>
+        <w:t>For example, at 5.3 reservoir inflow, California’s inflow is 0.496 * 5.30 = 2.63 maf.</w:t>
+      </w:r>
+    </w:p>
+    <w:p/>
+    <w:p/>
+    <w:p>
+      <w:pPr>
+        <w:pStyle w:val="ListParagraph"/>
+        <w:ind w:left="1440"/>
+      </w:pPr>
+    </w:p>
+    <w:p>
+      <w:pPr>
+        <w:ind w:left="1440"/>
+      </w:pPr>
+    </w:p>
+    <w:p>
+      <w:pPr>
+        <w:ind w:left="360"/>
+      </w:pPr>
+    </w:p>
+    <w:p/>
     <w:p/>
     <w:p>
       <w:pPr>
@@ -7153,7 +7878,7 @@
                     </pic:cNvPicPr>
                   </pic:nvPicPr>
                   <pic:blipFill>
-                    <a:blip r:embed="rId30" cstate="print">
+                    <a:blip r:embed="rId31" cstate="print">
                       <a:extLst>
                         <a:ext uri="{28A0092B-C50C-407E-A947-70E740481C1C}">
                           <a14:useLocalDpi xmlns:a14="http://schemas.microsoft.com/office/drawing/2010/main" val="0"/>
@@ -7314,7 +8039,23 @@
           <w:b/>
           <w:bCs/>
         </w:rPr>
-        <w:t xml:space="preserve"> So the ending balance is also 4.8 </w:t>
+        <w:t xml:space="preserve"> </w:t>
+      </w:r>
+      <w:proofErr w:type="gramStart"/>
+      <w:r>
+        <w:rPr>
+          <w:b/>
+          <w:bCs/>
+        </w:rPr>
+        <w:t>So</w:t>
+      </w:r>
+      <w:proofErr w:type="gramEnd"/>
+      <w:r>
+        <w:rPr>
+          <w:b/>
+          <w:bCs/>
+        </w:rPr>
+        <w:t xml:space="preserve"> the ending balance is also 4.8 </w:t>
       </w:r>
       <w:proofErr w:type="spellStart"/>
       <w:r>
@@ -7339,124 +8080,116 @@
         <w:pStyle w:val="Heading3"/>
       </w:pPr>
       <w:r>
-        <w:t>(</w:t>
+        <w:t xml:space="preserve">(i) </w:t>
+      </w:r>
+      <w:r>
+        <w:t>Buy</w:t>
+      </w:r>
+      <w:r>
+        <w:t xml:space="preserve"> or sell water </w:t>
+      </w:r>
+      <w:r>
+        <w:t xml:space="preserve">from other </w:t>
+      </w:r>
+      <w:r>
+        <w:t>participants</w:t>
+      </w:r>
+      <w:r>
+        <w:t>(s)</w:t>
+      </w:r>
+    </w:p>
+    <w:p>
+      <w:r>
+        <w:t xml:space="preserve">Enter buy amounts as positive (+) and sell amounts negative (-). These are additions and subtractions to the </w:t>
+      </w:r>
+      <w:r>
+        <w:t>account</w:t>
+      </w:r>
+      <w:r>
+        <w:t xml:space="preserve">’s available water. Enter all amounts in </w:t>
       </w:r>
       <w:proofErr w:type="spellStart"/>
       <w:r>
-        <w:t>i</w:t>
+        <w:t>maf</w:t>
       </w:r>
       <w:proofErr w:type="spellEnd"/>
       <w:r>
-        <w:t xml:space="preserve">) </w:t>
-      </w:r>
-      <w:r>
-        <w:t>Buy</w:t>
-      </w:r>
-      <w:r>
-        <w:t xml:space="preserve"> or sell water </w:t>
-      </w:r>
-      <w:r>
-        <w:t xml:space="preserve">from other </w:t>
-      </w:r>
-      <w:r>
-        <w:t>participants</w:t>
-      </w:r>
-      <w:r>
-        <w:t>(s)</w:t>
-      </w:r>
-    </w:p>
-    <w:p>
-      <w:r>
-        <w:t xml:space="preserve">Enter buy amounts as positive (+) and sell amounts negative (-). These are additions and subtractions to the </w:t>
+        <w:t xml:space="preserve">. If multiple transactions – </w:t>
+      </w:r>
+      <w:proofErr w:type="spellStart"/>
+      <w:r>
+        <w:t>e.g</w:t>
+      </w:r>
+      <w:proofErr w:type="spellEnd"/>
+      <w:r>
+        <w:t xml:space="preserve">, buy 0.5 </w:t>
+      </w:r>
+      <w:proofErr w:type="spellStart"/>
+      <w:r>
+        <w:t>maf</w:t>
+      </w:r>
+      <w:proofErr w:type="spellEnd"/>
+      <w:r>
+        <w:t xml:space="preserve"> from Lower Basin and 0.2 </w:t>
+      </w:r>
+      <w:proofErr w:type="spellStart"/>
+      <w:r>
+        <w:t>maf</w:t>
+      </w:r>
+      <w:proofErr w:type="spellEnd"/>
+      <w:r>
+        <w:t xml:space="preserve"> from Mexico -- enter as a formula: = 0.5 + 0.2</w:t>
+      </w:r>
+    </w:p>
+    <w:p>
+      <w:pPr>
+        <w:rPr>
+          <w:b/>
+          <w:bCs/>
+        </w:rPr>
+      </w:pPr>
+      <w:r>
+        <w:rPr>
+          <w:b/>
+          <w:bCs/>
+        </w:rPr>
+        <w:t>These transactions are</w:t>
+      </w:r>
+      <w:r>
+        <w:rPr>
+          <w:b/>
+          <w:bCs/>
+        </w:rPr>
+        <w:t xml:space="preserve"> all</w:t>
+      </w:r>
+      <w:r>
+        <w:rPr>
+          <w:b/>
+          <w:bCs/>
+        </w:rPr>
+        <w:t xml:space="preserve"> temporary – for one year! </w:t>
+      </w:r>
+    </w:p>
+    <w:p>
+      <w:r>
+        <w:t xml:space="preserve">When a buying </w:t>
       </w:r>
       <w:r>
         <w:t>account</w:t>
       </w:r>
       <w:r>
-        <w:t xml:space="preserve">’s available water. Enter all amounts in </w:t>
-      </w:r>
-      <w:proofErr w:type="spellStart"/>
-      <w:r>
-        <w:t>maf</w:t>
-      </w:r>
-      <w:proofErr w:type="spellEnd"/>
-      <w:r>
-        <w:t xml:space="preserve">. If multiple transactions – </w:t>
-      </w:r>
-      <w:proofErr w:type="spellStart"/>
-      <w:r>
-        <w:t>e.g</w:t>
-      </w:r>
-      <w:proofErr w:type="spellEnd"/>
-      <w:r>
-        <w:t xml:space="preserve">, buy 0.5 </w:t>
-      </w:r>
-      <w:proofErr w:type="spellStart"/>
-      <w:r>
-        <w:t>maf</w:t>
-      </w:r>
-      <w:proofErr w:type="spellEnd"/>
-      <w:r>
-        <w:t xml:space="preserve"> from Lower Basin and 0.2 </w:t>
-      </w:r>
-      <w:proofErr w:type="spellStart"/>
-      <w:r>
-        <w:t>maf</w:t>
-      </w:r>
-      <w:proofErr w:type="spellEnd"/>
-      <w:r>
-        <w:t xml:space="preserve"> from Mexico -- enter as a formula: = 0.5 + 0.2</w:t>
-      </w:r>
-    </w:p>
-    <w:p>
-      <w:pPr>
-        <w:rPr>
-          <w:b/>
-          <w:bCs/>
-        </w:rPr>
-      </w:pPr>
-      <w:r>
-        <w:rPr>
-          <w:b/>
-          <w:bCs/>
-        </w:rPr>
-        <w:t>These transactions are</w:t>
-      </w:r>
-      <w:r>
-        <w:rPr>
-          <w:b/>
-          <w:bCs/>
-        </w:rPr>
-        <w:t xml:space="preserve"> all</w:t>
-      </w:r>
-      <w:r>
-        <w:rPr>
-          <w:b/>
-          <w:bCs/>
-        </w:rPr>
-        <w:t xml:space="preserve"> temporary – for one year! </w:t>
-      </w:r>
-    </w:p>
-    <w:p>
-      <w:r>
-        <w:t xml:space="preserve">When a buying </w:t>
+        <w:t xml:space="preserve"> requires </w:t>
+      </w:r>
+      <w:r>
+        <w:t>a</w:t>
+      </w:r>
+      <w:r>
+        <w:t xml:space="preserve"> selling </w:t>
       </w:r>
       <w:r>
         <w:t>account</w:t>
       </w:r>
       <w:r>
-        <w:t xml:space="preserve"> requires </w:t>
-      </w:r>
-      <w:r>
-        <w:t>a</w:t>
-      </w:r>
-      <w:r>
-        <w:t xml:space="preserve"> selling </w:t>
-      </w:r>
-      <w:r>
-        <w:t>account</w:t>
-      </w:r>
-      <w:r>
         <w:t xml:space="preserve"> to invest financial proceeds in new farm or urban water conservation efforts, </w:t>
       </w:r>
       <w:r>
@@ -7503,7 +8236,15 @@
     </w:p>
     <w:p>
       <w:r>
-        <w:t>Enter compensation – payments for buying, receipts for sales – in $ millions. Enter as a formula. Multipl</w:t>
+        <w:t xml:space="preserve">Enter compensation – payments for </w:t>
+      </w:r>
+      <w:proofErr w:type="gramStart"/>
+      <w:r>
+        <w:t>buying,</w:t>
+      </w:r>
+      <w:proofErr w:type="gramEnd"/>
+      <w:r>
+        <w:t xml:space="preserve"> receipts for sales – in $ millions. Enter as a formula. Multipl</w:t>
       </w:r>
       <w:r>
         <w:t>y</w:t>
@@ -7740,7 +8481,15 @@
       </w:r>
       <w:proofErr w:type="spellEnd"/>
       <w:r>
-        <w:t xml:space="preserve"> at $500 per acre-foot is (0.5)(500) = $250 million.</w:t>
+        <w:t xml:space="preserve"> at $500 per acre-foot is (</w:t>
+      </w:r>
+      <w:proofErr w:type="gramStart"/>
+      <w:r>
+        <w:t>0.5)(</w:t>
+      </w:r>
+      <w:proofErr w:type="gramEnd"/>
+      <w:r>
+        <w:t>500) = $250 million.</w:t>
       </w:r>
     </w:p>
     <w:p>
@@ -7794,7 +8543,15 @@
         <w:jc w:val="center"/>
       </w:pPr>
       <w:r>
-        <w:t>Compensation = (0.5)(500) + (0.2)(1,200) = $850 million.</w:t>
+        <w:t>Compensation = (</w:t>
+      </w:r>
+      <w:proofErr w:type="gramStart"/>
+      <w:r>
+        <w:t>0.5)(</w:t>
+      </w:r>
+      <w:proofErr w:type="gramEnd"/>
+      <w:r>
+        <w:t>500) + (0.2)(1,200) = $850 million.</w:t>
       </w:r>
     </w:p>
     <w:p>
@@ -8086,7 +8843,7 @@
                     <pic:cNvPicPr/>
                   </pic:nvPicPr>
                   <pic:blipFill>
-                    <a:blip r:embed="rId31"/>
+                    <a:blip r:embed="rId32"/>
                     <a:stretch>
                       <a:fillRect/>
                     </a:stretch>
@@ -8217,7 +8974,7 @@
                 <w:noProof/>
               </w:rPr>
               <w:drawing>
-                <wp:inline distT="0" distB="0" distL="0" distR="0" wp14:anchorId="5F738E96" wp14:editId="6468181A">
+                <wp:inline distT="0" distB="0" distL="0" distR="0" wp14:anchorId="5F738E96" wp14:editId="21CED61F">
                   <wp:extent cx="4716397" cy="902234"/>
                   <wp:effectExtent l="0" t="0" r="0" b="0"/>
                   <wp:docPr id="881595818" name="Picture 1"/>
@@ -8234,7 +8991,7 @@
                           </pic:cNvPicPr>
                         </pic:nvPicPr>
                         <pic:blipFill>
-                          <a:blip r:embed="rId32" cstate="print">
+                          <a:blip r:embed="rId33" cstate="print">
                             <a:extLst>
                               <a:ext uri="{28A0092B-C50C-407E-A947-70E740481C1C}">
                                 <a14:useLocalDpi xmlns:a14="http://schemas.microsoft.com/office/drawing/2010/main" val="0"/>
@@ -8398,7 +9155,15 @@
         <w:fldChar w:fldCharType="end"/>
       </w:r>
       <w:r>
-        <w:t xml:space="preserve">. These withdrawals include to Tribal Nations within each state . </w:t>
+        <w:t xml:space="preserve">. These withdrawals include to Tribal Nations within each </w:t>
+      </w:r>
+      <w:proofErr w:type="gramStart"/>
+      <w:r>
+        <w:t>state .</w:t>
+      </w:r>
+      <w:proofErr w:type="gramEnd"/>
+      <w:r>
+        <w:t xml:space="preserve"> </w:t>
       </w:r>
       <w:r>
         <w:t xml:space="preserve">Tribal Nations of the Lower Basin have recently consumed about 460,000 of their 0.95 million </w:t>
@@ -8495,7 +9260,7 @@
                     <pic:cNvPicPr/>
                   </pic:nvPicPr>
                   <pic:blipFill>
-                    <a:blip r:embed="rId33"/>
+                    <a:blip r:embed="rId34"/>
                     <a:stretch>
                       <a:fillRect/>
                     </a:stretch>
@@ -8553,7 +9318,7 @@
                     <pic:cNvPicPr/>
                   </pic:nvPicPr>
                   <pic:blipFill>
-                    <a:blip r:embed="rId34"/>
+                    <a:blip r:embed="rId35"/>
                     <a:stretch>
                       <a:fillRect/>
                     </a:stretch>
@@ -8619,7 +9384,15 @@
         <w:t xml:space="preserve"> participant</w:t>
       </w:r>
       <w:r>
-        <w:t xml:space="preserve"> actions grouped by Purchases and Sales, Account Withdraws, and Account end-of-year balances. These groupings can help see whether sales balanced purchases and also overall water consumption for the year.</w:t>
+        <w:t xml:space="preserve"> actions grouped by Purchases and Sales, Account Withdraws, and Account end-of-year balances. These groupings can help see whether sales balanced purchases </w:t>
+      </w:r>
+      <w:proofErr w:type="gramStart"/>
+      <w:r>
+        <w:t>and also</w:t>
+      </w:r>
+      <w:proofErr w:type="gramEnd"/>
+      <w:r>
+        <w:t xml:space="preserve"> overall water consumption for the year.</w:t>
       </w:r>
     </w:p>
     <w:p>
@@ -8708,7 +9481,15 @@
         <w:t>new</w:t>
       </w:r>
       <w:r>
-        <w:t xml:space="preserve"> Lake Mead operations. So continue to play years so long as the discussion provokes new insights.</w:t>
+        <w:t xml:space="preserve"> Lake Mead operations. </w:t>
+      </w:r>
+      <w:proofErr w:type="gramStart"/>
+      <w:r>
+        <w:t>So</w:t>
+      </w:r>
+      <w:proofErr w:type="gramEnd"/>
+      <w:r>
+        <w:t xml:space="preserve"> continue to play years so long as the discussion provokes new insights.</w:t>
       </w:r>
     </w:p>
     <w:p>
@@ -8771,35 +9552,6 @@
       </w:r>
       <w:r>
         <w:t xml:space="preserve"> </w:t>
-      </w:r>
-      <w:hyperlink r:id="rId35" w:history="1">
-        <w:r>
-          <w:rPr>
-            <w:rStyle w:val="Hyperlink"/>
-          </w:rPr>
-          <w:t>https://github.com/dzeke/ColoradoRiverCollaborate/tree/main/LakeMeadWaterBankDivideInflow</w:t>
-        </w:r>
-      </w:hyperlink>
-      <w:r>
-        <w:t>.</w:t>
-      </w:r>
-    </w:p>
-    <w:p/>
-    <w:p>
-      <w:pPr>
-        <w:pStyle w:val="Heading1"/>
-      </w:pPr>
-      <w:r>
-        <w:lastRenderedPageBreak/>
-        <w:t>Requested Citation</w:t>
-      </w:r>
-    </w:p>
-    <w:p>
-      <w:r>
-        <w:t>Rosenberg (2024). “</w:t>
-      </w:r>
-      <w:r>
-        <w:t xml:space="preserve">Lake Mead Water Bank based on the Principle of Divide Reservoir Inflow." Utah State University, Logan, UT. </w:t>
       </w:r>
       <w:hyperlink r:id="rId36" w:history="1">
         <w:r>
@@ -8812,6 +9564,35 @@
       <w:r>
         <w:t>.</w:t>
       </w:r>
+    </w:p>
+    <w:p/>
+    <w:p>
+      <w:pPr>
+        <w:pStyle w:val="Heading1"/>
+      </w:pPr>
+      <w:r>
+        <w:lastRenderedPageBreak/>
+        <w:t>Requested Citation</w:t>
+      </w:r>
+    </w:p>
+    <w:p>
+      <w:r>
+        <w:t>Rosenberg (2024). “</w:t>
+      </w:r>
+      <w:r>
+        <w:t xml:space="preserve">Lake Mead Water Bank based on the Principle of Divide Reservoir Inflow." Utah State University, Logan, UT. </w:t>
+      </w:r>
+      <w:hyperlink r:id="rId37" w:history="1">
+        <w:r>
+          <w:rPr>
+            <w:rStyle w:val="Hyperlink"/>
+          </w:rPr>
+          <w:t>https://github.com/dzeke/ColoradoRiverCollaborate/tree/main/LakeMeadWaterBankDivideInflow</w:t>
+        </w:r>
+      </w:hyperlink>
+      <w:r>
+        <w:t>.</w:t>
+      </w:r>
       <w:r>
         <w:t xml:space="preserve"> </w:t>
       </w:r>
@@ -8866,7 +9647,7 @@
           <w:bCs/>
         </w:rPr>
       </w:pPr>
-      <w:hyperlink r:id="rId37" w:history="1">
+      <w:hyperlink r:id="rId38" w:history="1">
         <w:r>
           <w:rPr>
             <w:rStyle w:val="Hyperlink"/>
@@ -8974,7 +9755,7 @@
         </w:rPr>
         <w:t xml:space="preserve">  </w:t>
       </w:r>
-      <w:hyperlink r:id="rId38" w:history="1">
+      <w:hyperlink r:id="rId39" w:history="1">
         <w:r>
           <w:rPr>
             <w:rStyle w:val="Hyperlink"/>
@@ -9073,7 +9854,7 @@
         </w:rPr>
         <w:t xml:space="preserve"> (Section 3); Equalize storage in Lake Powell and Lake Mead (Section 6). </w:t>
       </w:r>
-      <w:hyperlink r:id="rId39" w:history="1">
+      <w:hyperlink r:id="rId40" w:history="1">
         <w:r>
           <w:rPr>
             <w:rFonts w:ascii="Times New Roman" w:hAnsi="Times New Roman"/>
@@ -9161,7 +9942,7 @@
         </w:rPr>
         <w:t xml:space="preserve"> mandatory conservation as Lake Mead’s level falls from 1,090 to 1,025 feet. </w:t>
       </w:r>
-      <w:hyperlink r:id="rId40" w:history="1">
+      <w:hyperlink r:id="rId41" w:history="1">
         <w:r>
           <w:rPr>
             <w:rFonts w:ascii="Times New Roman" w:hAnsi="Times New Roman"/>
@@ -9441,7 +10222,7 @@
         </w:rPr>
         <w:t xml:space="preserve">. Protect Lake Mead from falling below elevation 1,020 feet. </w:t>
       </w:r>
-      <w:hyperlink r:id="rId41" w:history="1">
+      <w:hyperlink r:id="rId42" w:history="1">
         <w:r>
           <w:rPr>
             <w:rStyle w:val="Hyperlink"/>
@@ -9929,7 +10710,7 @@
       <w:r>
         <w:t xml:space="preserve">, November 8, 2021. </w:t>
       </w:r>
-      <w:hyperlink r:id="rId42" w:history="1">
+      <w:hyperlink r:id="rId43" w:history="1">
         <w:r>
           <w:rPr>
             <w:rStyle w:val="Hyperlink"/>
@@ -9950,7 +10731,7 @@
       <w:r>
         <w:t xml:space="preserve">Buschatzke, T., Hamby, J. B., and Entsminger, J. (2024). "Lower Basin Alternative for the Post-2026 Coordinated Operation of the Colorado River Basin." </w:t>
       </w:r>
-      <w:hyperlink r:id="rId43" w:history="1">
+      <w:hyperlink r:id="rId44" w:history="1">
         <w:r>
           <w:rPr>
             <w:rStyle w:val="Hyperlink"/>
@@ -9980,7 +10761,7 @@
       <w:r>
         <w:t xml:space="preserve">. </w:t>
       </w:r>
-      <w:hyperlink r:id="rId44" w:history="1">
+      <w:hyperlink r:id="rId45" w:history="1">
         <w:r>
           <w:rPr>
             <w:rStyle w:val="Hyperlink"/>
@@ -10001,7 +10782,7 @@
       <w:r>
         <w:t xml:space="preserve">Colorado River Compact. (1922). </w:t>
       </w:r>
-      <w:hyperlink r:id="rId45" w:history="1">
+      <w:hyperlink r:id="rId46" w:history="1">
         <w:r>
           <w:rPr>
             <w:rStyle w:val="Hyperlink"/>
@@ -10022,7 +10803,7 @@
       <w:r>
         <w:t xml:space="preserve">IBWC. (2021). "Minutes between the United States and Mexican Sections of the IBWC." United States Section, </w:t>
       </w:r>
-      <w:hyperlink r:id="rId46" w:history="1">
+      <w:hyperlink r:id="rId47" w:history="1">
         <w:r>
           <w:rPr>
             <w:rStyle w:val="Hyperlink"/>
@@ -10052,7 +10833,7 @@
       <w:r>
         <w:t xml:space="preserve">. </w:t>
       </w:r>
-      <w:hyperlink r:id="rId47" w:history="1">
+      <w:hyperlink r:id="rId48" w:history="1">
         <w:r>
           <w:rPr>
             <w:rStyle w:val="Hyperlink"/>
@@ -10092,7 +10873,7 @@
       <w:r>
         <w:t xml:space="preserve">Moreo, M. T. (2015). "Evaporation data from Lake Mead and Lake Mohave, Nevada and Arizona, March 2010 through April 2015." U.S. Geological Survey Data Release. </w:t>
       </w:r>
-      <w:hyperlink r:id="rId48" w:history="1">
+      <w:hyperlink r:id="rId49" w:history="1">
         <w:r>
           <w:rPr>
             <w:rStyle w:val="Hyperlink"/>
@@ -10122,7 +10903,7 @@
       <w:r>
         <w:t xml:space="preserve">, 3. </w:t>
       </w:r>
-      <w:hyperlink r:id="rId49" w:history="1">
+      <w:hyperlink r:id="rId50" w:history="1">
         <w:r>
           <w:rPr>
             <w:rStyle w:val="Hyperlink"/>
@@ -10152,7 +10933,7 @@
       <w:r>
         <w:t xml:space="preserve">, 60(7), e2024WR037225. </w:t>
       </w:r>
-      <w:hyperlink r:id="rId50" w:history="1">
+      <w:hyperlink r:id="rId51" w:history="1">
         <w:r>
           <w:rPr>
             <w:rStyle w:val="Hyperlink"/>
@@ -10173,7 +10954,7 @@
       <w:r>
         <w:t xml:space="preserve">Schmidt, J. C., Kraft, M., Tuzlak, D., and Walker, A. (2016). "Fill Mead First: a technical assessment." Utah State University, Logan, Utah. </w:t>
       </w:r>
-      <w:hyperlink r:id="rId51" w:history="1">
+      <w:hyperlink r:id="rId52" w:history="1">
         <w:r>
           <w:rPr>
             <w:rStyle w:val="Hyperlink"/>
@@ -10194,7 +10975,7 @@
       <w:r>
         <w:t xml:space="preserve">Ten Tribes Partnership. (2018). "Colorado River Basin  Ten Tribes Partnership Tribal Water Study." U.S. Department of the Interior, Bureau of Reclamation, Ten Tribes Partnership. </w:t>
       </w:r>
-      <w:hyperlink r:id="rId52" w:history="1">
+      <w:hyperlink r:id="rId53" w:history="1">
         <w:r>
           <w:rPr>
             <w:rStyle w:val="Hyperlink"/>
@@ -10224,7 +11005,7 @@
       <w:r>
         <w:t xml:space="preserve">. </w:t>
       </w:r>
-      <w:hyperlink r:id="rId53" w:history="1">
+      <w:hyperlink r:id="rId54" w:history="1">
         <w:r>
           <w:rPr>
             <w:rStyle w:val="Hyperlink"/>
@@ -10254,7 +11035,7 @@
       <w:r>
         <w:t xml:space="preserve">. </w:t>
       </w:r>
-      <w:hyperlink r:id="rId54" w:history="1">
+      <w:hyperlink r:id="rId55" w:history="1">
         <w:r>
           <w:rPr>
             <w:rStyle w:val="Hyperlink"/>
@@ -10275,7 +11056,7 @@
       <w:r>
         <w:t xml:space="preserve">USBR. (2012). "Colorado River Basin Water Supply and Demand Study." U.S. Department of Interior, Bureau of Reclamation, Washington, D.C., </w:t>
       </w:r>
-      <w:hyperlink r:id="rId55" w:history="1">
+      <w:hyperlink r:id="rId56" w:history="1">
         <w:r>
           <w:rPr>
             <w:rStyle w:val="Hyperlink"/>
@@ -10297,7 +11078,7 @@
         <w:lastRenderedPageBreak/>
         <w:t xml:space="preserve">USBR. (2019). "Agreement Concerning Colorado River Drought Contingency Management and Operations." U.S. Bureau of Reclamation, Washington, DC. </w:t>
       </w:r>
-      <w:hyperlink r:id="rId56" w:history="1">
+      <w:hyperlink r:id="rId57" w:history="1">
         <w:r>
           <w:rPr>
             <w:rStyle w:val="Hyperlink"/>
@@ -10318,7 +11099,7 @@
       <w:r>
         <w:t xml:space="preserve">USBR. (2020). "Review of the Colorado River Interim Guidelines for Lower Basin Shortages and Coordinated Operations for Lake Powell and Lake Mead." U.S. Bureau of Reclamation, U.S. Department of Interior. </w:t>
       </w:r>
-      <w:hyperlink r:id="rId57" w:history="1">
+      <w:hyperlink r:id="rId58" w:history="1">
         <w:r>
           <w:rPr>
             <w:rStyle w:val="Hyperlink"/>
@@ -10339,7 +11120,7 @@
       <w:r>
         <w:t xml:space="preserve">USBR. (2021a). "Boulder Canyon Operations Office - Program and Activities: Water Accounting Reports." U.S. Bureau of Reclamation. </w:t>
       </w:r>
-      <w:hyperlink r:id="rId58" w:history="1">
+      <w:hyperlink r:id="rId59" w:history="1">
         <w:r>
           <w:rPr>
             <w:rStyle w:val="Hyperlink"/>
@@ -10360,7 +11141,7 @@
       <w:r>
         <w:t xml:space="preserve">USBR. (2021b). "Lake Mead at Hoover Dam, End of Month Elevation." Lower Colorado River Operations, U.S. Buruea of Reclamation, </w:t>
       </w:r>
-      <w:hyperlink r:id="rId59" w:history="1">
+      <w:hyperlink r:id="rId60" w:history="1">
         <w:r>
           <w:rPr>
             <w:rStyle w:val="Hyperlink"/>
@@ -10381,7 +11162,7 @@
       <w:r>
         <w:t xml:space="preserve">USBR. (2021c). "Pilot System Conservation Program." U.S. Bureau of Reclamation, </w:t>
       </w:r>
-      <w:hyperlink r:id="rId60" w:history="1">
+      <w:hyperlink r:id="rId61" w:history="1">
         <w:r>
           <w:rPr>
             <w:rStyle w:val="Hyperlink"/>
@@ -10402,7 +11183,7 @@
       <w:r>
         <w:t xml:space="preserve">USBR. (2023a). "Integrated Technical Education Workgroup." U.S. Bureau of Reclamation, </w:t>
       </w:r>
-      <w:hyperlink r:id="rId61" w:history="1">
+      <w:hyperlink r:id="rId62" w:history="1">
         <w:r>
           <w:rPr>
             <w:rStyle w:val="Hyperlink"/>
@@ -10423,7 +11204,7 @@
       <w:r>
         <w:t xml:space="preserve">USBR. (2023b). "Post-2026 Colorado River Reservoir Operational Strategies for Lake Powell and Lake Mead: Summary of the Federal Register Notice Input Received." Reclamation, </w:t>
       </w:r>
-      <w:hyperlink r:id="rId62" w:history="1">
+      <w:hyperlink r:id="rId63" w:history="1">
         <w:r>
           <w:rPr>
             <w:rStyle w:val="Hyperlink"/>
@@ -10444,7 +11225,7 @@
       <w:r>
         <w:t xml:space="preserve">USGS. (2016). "Colorado River Basin map." U.S. Geological Survey. </w:t>
       </w:r>
-      <w:hyperlink r:id="rId63" w:history="1">
+      <w:hyperlink r:id="rId64" w:history="1">
         <w:r>
           <w:rPr>
             <w:rStyle w:val="Hyperlink"/>
@@ -10465,7 +11246,7 @@
       <w:r>
         <w:t xml:space="preserve">Wheeler, K. G., Schmidt, J. C., and Rosenberg, D. E. (2019). "Water Resource Modelling of the Colorado River – Present and Future Strategies." Center for Colorado River Studies, Utah State University, Logan, Utah. </w:t>
       </w:r>
-      <w:hyperlink r:id="rId64" w:history="1">
+      <w:hyperlink r:id="rId65" w:history="1">
         <w:r>
           <w:rPr>
             <w:rStyle w:val="Hyperlink"/>
@@ -10494,7 +11275,7 @@
       <w:r>
         <w:t xml:space="preserve">, 37(4), 913-929. </w:t>
       </w:r>
-      <w:hyperlink r:id="rId65" w:history="1">
+      <w:hyperlink r:id="rId66" w:history="1">
         <w:r>
           <w:rPr>
             <w:rStyle w:val="Hyperlink"/>
@@ -10520,8 +11301,8 @@
       </w:r>
     </w:p>
     <w:sectPr>
-      <w:headerReference w:type="default" r:id="rId66"/>
-      <w:footerReference w:type="default" r:id="rId67"/>
+      <w:headerReference w:type="default" r:id="rId67"/>
+      <w:footerReference w:type="default" r:id="rId68"/>
       <w:pgSz w:w="12240" w:h="15840"/>
       <w:pgMar w:top="1440" w:right="1440" w:bottom="1440" w:left="1440" w:header="720" w:footer="720" w:gutter="0"/>
       <w:cols w:space="720"/>
@@ -11069,6 +11850,178 @@
     </w:lvl>
   </w:abstractNum>
   <w:abstractNum w:abstractNumId="4" w15:restartNumberingAfterBreak="0">
+    <w:nsid w:val="0DC614E3"/>
+    <w:multiLevelType w:val="hybridMultilevel"/>
+    <w:tmpl w:val="D7B853FC"/>
+    <w:lvl w:ilvl="0" w:tplc="0409001B">
+      <w:start w:val="1"/>
+      <w:numFmt w:val="lowerRoman"/>
+      <w:lvlText w:val="%1."/>
+      <w:lvlJc w:val="right"/>
+      <w:pPr>
+        <w:ind w:left="1800" w:hanging="360"/>
+      </w:pPr>
+    </w:lvl>
+    <w:lvl w:ilvl="1" w:tplc="04090019" w:tentative="1">
+      <w:start w:val="1"/>
+      <w:numFmt w:val="lowerLetter"/>
+      <w:lvlText w:val="%2."/>
+      <w:lvlJc w:val="left"/>
+      <w:pPr>
+        <w:ind w:left="2520" w:hanging="360"/>
+      </w:pPr>
+    </w:lvl>
+    <w:lvl w:ilvl="2" w:tplc="0409001B" w:tentative="1">
+      <w:start w:val="1"/>
+      <w:numFmt w:val="lowerRoman"/>
+      <w:lvlText w:val="%3."/>
+      <w:lvlJc w:val="right"/>
+      <w:pPr>
+        <w:ind w:left="3240" w:hanging="180"/>
+      </w:pPr>
+    </w:lvl>
+    <w:lvl w:ilvl="3" w:tplc="0409000F" w:tentative="1">
+      <w:start w:val="1"/>
+      <w:numFmt w:val="decimal"/>
+      <w:lvlText w:val="%4."/>
+      <w:lvlJc w:val="left"/>
+      <w:pPr>
+        <w:ind w:left="3960" w:hanging="360"/>
+      </w:pPr>
+    </w:lvl>
+    <w:lvl w:ilvl="4" w:tplc="04090019" w:tentative="1">
+      <w:start w:val="1"/>
+      <w:numFmt w:val="lowerLetter"/>
+      <w:lvlText w:val="%5."/>
+      <w:lvlJc w:val="left"/>
+      <w:pPr>
+        <w:ind w:left="4680" w:hanging="360"/>
+      </w:pPr>
+    </w:lvl>
+    <w:lvl w:ilvl="5" w:tplc="0409001B" w:tentative="1">
+      <w:start w:val="1"/>
+      <w:numFmt w:val="lowerRoman"/>
+      <w:lvlText w:val="%6."/>
+      <w:lvlJc w:val="right"/>
+      <w:pPr>
+        <w:ind w:left="5400" w:hanging="180"/>
+      </w:pPr>
+    </w:lvl>
+    <w:lvl w:ilvl="6" w:tplc="0409000F" w:tentative="1">
+      <w:start w:val="1"/>
+      <w:numFmt w:val="decimal"/>
+      <w:lvlText w:val="%7."/>
+      <w:lvlJc w:val="left"/>
+      <w:pPr>
+        <w:ind w:left="6120" w:hanging="360"/>
+      </w:pPr>
+    </w:lvl>
+    <w:lvl w:ilvl="7" w:tplc="04090019" w:tentative="1">
+      <w:start w:val="1"/>
+      <w:numFmt w:val="lowerLetter"/>
+      <w:lvlText w:val="%8."/>
+      <w:lvlJc w:val="left"/>
+      <w:pPr>
+        <w:ind w:left="6840" w:hanging="360"/>
+      </w:pPr>
+    </w:lvl>
+    <w:lvl w:ilvl="8" w:tplc="0409001B" w:tentative="1">
+      <w:start w:val="1"/>
+      <w:numFmt w:val="lowerRoman"/>
+      <w:lvlText w:val="%9."/>
+      <w:lvlJc w:val="right"/>
+      <w:pPr>
+        <w:ind w:left="7560" w:hanging="180"/>
+      </w:pPr>
+    </w:lvl>
+  </w:abstractNum>
+  <w:abstractNum w:abstractNumId="5" w15:restartNumberingAfterBreak="0">
+    <w:nsid w:val="0E4E6F51"/>
+    <w:multiLevelType w:val="hybridMultilevel"/>
+    <w:tmpl w:val="6F241E1A"/>
+    <w:lvl w:ilvl="0" w:tplc="0409000F">
+      <w:start w:val="1"/>
+      <w:numFmt w:val="decimal"/>
+      <w:lvlText w:val="%1."/>
+      <w:lvlJc w:val="left"/>
+      <w:pPr>
+        <w:ind w:left="720" w:hanging="360"/>
+      </w:pPr>
+    </w:lvl>
+    <w:lvl w:ilvl="1" w:tplc="04090019">
+      <w:start w:val="1"/>
+      <w:numFmt w:val="lowerLetter"/>
+      <w:lvlText w:val="%2."/>
+      <w:lvlJc w:val="left"/>
+      <w:pPr>
+        <w:ind w:left="1440" w:hanging="360"/>
+      </w:pPr>
+    </w:lvl>
+    <w:lvl w:ilvl="2" w:tplc="0409001B" w:tentative="1">
+      <w:start w:val="1"/>
+      <w:numFmt w:val="lowerRoman"/>
+      <w:lvlText w:val="%3."/>
+      <w:lvlJc w:val="right"/>
+      <w:pPr>
+        <w:ind w:left="2160" w:hanging="180"/>
+      </w:pPr>
+    </w:lvl>
+    <w:lvl w:ilvl="3" w:tplc="0409000F" w:tentative="1">
+      <w:start w:val="1"/>
+      <w:numFmt w:val="decimal"/>
+      <w:lvlText w:val="%4."/>
+      <w:lvlJc w:val="left"/>
+      <w:pPr>
+        <w:ind w:left="2880" w:hanging="360"/>
+      </w:pPr>
+    </w:lvl>
+    <w:lvl w:ilvl="4" w:tplc="04090019" w:tentative="1">
+      <w:start w:val="1"/>
+      <w:numFmt w:val="lowerLetter"/>
+      <w:lvlText w:val="%5."/>
+      <w:lvlJc w:val="left"/>
+      <w:pPr>
+        <w:ind w:left="3600" w:hanging="360"/>
+      </w:pPr>
+    </w:lvl>
+    <w:lvl w:ilvl="5" w:tplc="0409001B" w:tentative="1">
+      <w:start w:val="1"/>
+      <w:numFmt w:val="lowerRoman"/>
+      <w:lvlText w:val="%6."/>
+      <w:lvlJc w:val="right"/>
+      <w:pPr>
+        <w:ind w:left="4320" w:hanging="180"/>
+      </w:pPr>
+    </w:lvl>
+    <w:lvl w:ilvl="6" w:tplc="0409000F" w:tentative="1">
+      <w:start w:val="1"/>
+      <w:numFmt w:val="decimal"/>
+      <w:lvlText w:val="%7."/>
+      <w:lvlJc w:val="left"/>
+      <w:pPr>
+        <w:ind w:left="5040" w:hanging="360"/>
+      </w:pPr>
+    </w:lvl>
+    <w:lvl w:ilvl="7" w:tplc="04090019" w:tentative="1">
+      <w:start w:val="1"/>
+      <w:numFmt w:val="lowerLetter"/>
+      <w:lvlText w:val="%8."/>
+      <w:lvlJc w:val="left"/>
+      <w:pPr>
+        <w:ind w:left="5760" w:hanging="360"/>
+      </w:pPr>
+    </w:lvl>
+    <w:lvl w:ilvl="8" w:tplc="0409001B" w:tentative="1">
+      <w:start w:val="1"/>
+      <w:numFmt w:val="lowerRoman"/>
+      <w:lvlText w:val="%9."/>
+      <w:lvlJc w:val="right"/>
+      <w:pPr>
+        <w:ind w:left="6480" w:hanging="180"/>
+      </w:pPr>
+    </w:lvl>
+  </w:abstractNum>
+  <w:abstractNum w:abstractNumId="6" w15:restartNumberingAfterBreak="0">
     <w:nsid w:val="0E83575B"/>
     <w:multiLevelType w:val="hybridMultilevel"/>
     <w:tmpl w:val="0172BFDA"/>
@@ -11181,7 +12134,7 @@
       </w:rPr>
     </w:lvl>
   </w:abstractNum>
-  <w:abstractNum w:abstractNumId="5" w15:restartNumberingAfterBreak="0">
+  <w:abstractNum w:abstractNumId="7" w15:restartNumberingAfterBreak="0">
     <w:nsid w:val="11145F43"/>
     <w:multiLevelType w:val="hybridMultilevel"/>
     <w:tmpl w:val="8FBC8CA8"/>
@@ -11267,7 +12220,7 @@
       </w:pPr>
     </w:lvl>
   </w:abstractNum>
-  <w:abstractNum w:abstractNumId="6" w15:restartNumberingAfterBreak="0">
+  <w:abstractNum w:abstractNumId="8" w15:restartNumberingAfterBreak="0">
     <w:nsid w:val="12EC2B4D"/>
     <w:multiLevelType w:val="multilevel"/>
     <w:tmpl w:val="4D482B32"/>
@@ -11381,7 +12334,7 @@
       </w:rPr>
     </w:lvl>
   </w:abstractNum>
-  <w:abstractNum w:abstractNumId="7" w15:restartNumberingAfterBreak="0">
+  <w:abstractNum w:abstractNumId="9" w15:restartNumberingAfterBreak="0">
     <w:nsid w:val="13217C9A"/>
     <w:multiLevelType w:val="hybridMultilevel"/>
     <w:tmpl w:val="C6E494D4"/>
@@ -11494,7 +12447,93 @@
       </w:rPr>
     </w:lvl>
   </w:abstractNum>
-  <w:abstractNum w:abstractNumId="8" w15:restartNumberingAfterBreak="0">
+  <w:abstractNum w:abstractNumId="10" w15:restartNumberingAfterBreak="0">
+    <w:nsid w:val="136A6AD4"/>
+    <w:multiLevelType w:val="hybridMultilevel"/>
+    <w:tmpl w:val="21146FB2"/>
+    <w:lvl w:ilvl="0" w:tplc="0409000F">
+      <w:start w:val="1"/>
+      <w:numFmt w:val="decimal"/>
+      <w:lvlText w:val="%1."/>
+      <w:lvlJc w:val="left"/>
+      <w:pPr>
+        <w:ind w:left="1800" w:hanging="360"/>
+      </w:pPr>
+    </w:lvl>
+    <w:lvl w:ilvl="1" w:tplc="04090019" w:tentative="1">
+      <w:start w:val="1"/>
+      <w:numFmt w:val="lowerLetter"/>
+      <w:lvlText w:val="%2."/>
+      <w:lvlJc w:val="left"/>
+      <w:pPr>
+        <w:ind w:left="2520" w:hanging="360"/>
+      </w:pPr>
+    </w:lvl>
+    <w:lvl w:ilvl="2" w:tplc="0409001B" w:tentative="1">
+      <w:start w:val="1"/>
+      <w:numFmt w:val="lowerRoman"/>
+      <w:lvlText w:val="%3."/>
+      <w:lvlJc w:val="right"/>
+      <w:pPr>
+        <w:ind w:left="3240" w:hanging="180"/>
+      </w:pPr>
+    </w:lvl>
+    <w:lvl w:ilvl="3" w:tplc="0409000F" w:tentative="1">
+      <w:start w:val="1"/>
+      <w:numFmt w:val="decimal"/>
+      <w:lvlText w:val="%4."/>
+      <w:lvlJc w:val="left"/>
+      <w:pPr>
+        <w:ind w:left="3960" w:hanging="360"/>
+      </w:pPr>
+    </w:lvl>
+    <w:lvl w:ilvl="4" w:tplc="04090019" w:tentative="1">
+      <w:start w:val="1"/>
+      <w:numFmt w:val="lowerLetter"/>
+      <w:lvlText w:val="%5."/>
+      <w:lvlJc w:val="left"/>
+      <w:pPr>
+        <w:ind w:left="4680" w:hanging="360"/>
+      </w:pPr>
+    </w:lvl>
+    <w:lvl w:ilvl="5" w:tplc="0409001B" w:tentative="1">
+      <w:start w:val="1"/>
+      <w:numFmt w:val="lowerRoman"/>
+      <w:lvlText w:val="%6."/>
+      <w:lvlJc w:val="right"/>
+      <w:pPr>
+        <w:ind w:left="5400" w:hanging="180"/>
+      </w:pPr>
+    </w:lvl>
+    <w:lvl w:ilvl="6" w:tplc="0409000F" w:tentative="1">
+      <w:start w:val="1"/>
+      <w:numFmt w:val="decimal"/>
+      <w:lvlText w:val="%7."/>
+      <w:lvlJc w:val="left"/>
+      <w:pPr>
+        <w:ind w:left="6120" w:hanging="360"/>
+      </w:pPr>
+    </w:lvl>
+    <w:lvl w:ilvl="7" w:tplc="04090019" w:tentative="1">
+      <w:start w:val="1"/>
+      <w:numFmt w:val="lowerLetter"/>
+      <w:lvlText w:val="%8."/>
+      <w:lvlJc w:val="left"/>
+      <w:pPr>
+        <w:ind w:left="6840" w:hanging="360"/>
+      </w:pPr>
+    </w:lvl>
+    <w:lvl w:ilvl="8" w:tplc="0409001B" w:tentative="1">
+      <w:start w:val="1"/>
+      <w:numFmt w:val="lowerRoman"/>
+      <w:lvlText w:val="%9."/>
+      <w:lvlJc w:val="right"/>
+      <w:pPr>
+        <w:ind w:left="7560" w:hanging="180"/>
+      </w:pPr>
+    </w:lvl>
+  </w:abstractNum>
+  <w:abstractNum w:abstractNumId="11" w15:restartNumberingAfterBreak="0">
     <w:nsid w:val="15714489"/>
     <w:multiLevelType w:val="hybridMultilevel"/>
     <w:tmpl w:val="E1867082"/>
@@ -11580,7 +12619,7 @@
       </w:pPr>
     </w:lvl>
   </w:abstractNum>
-  <w:abstractNum w:abstractNumId="9" w15:restartNumberingAfterBreak="0">
+  <w:abstractNum w:abstractNumId="12" w15:restartNumberingAfterBreak="0">
     <w:nsid w:val="16057260"/>
     <w:multiLevelType w:val="hybridMultilevel"/>
     <w:tmpl w:val="1E5293C8"/>
@@ -11693,7 +12732,7 @@
       </w:rPr>
     </w:lvl>
   </w:abstractNum>
-  <w:abstractNum w:abstractNumId="10" w15:restartNumberingAfterBreak="0">
+  <w:abstractNum w:abstractNumId="13" w15:restartNumberingAfterBreak="0">
     <w:nsid w:val="19563DB5"/>
     <w:multiLevelType w:val="hybridMultilevel"/>
     <w:tmpl w:val="2C4E0812"/>
@@ -11806,7 +12845,7 @@
       </w:rPr>
     </w:lvl>
   </w:abstractNum>
-  <w:abstractNum w:abstractNumId="11" w15:restartNumberingAfterBreak="0">
+  <w:abstractNum w:abstractNumId="14" w15:restartNumberingAfterBreak="0">
     <w:nsid w:val="1A9D1C73"/>
     <w:multiLevelType w:val="hybridMultilevel"/>
     <w:tmpl w:val="16CCCF82"/>
@@ -11892,7 +12931,7 @@
       </w:pPr>
     </w:lvl>
   </w:abstractNum>
-  <w:abstractNum w:abstractNumId="12" w15:restartNumberingAfterBreak="0">
+  <w:abstractNum w:abstractNumId="15" w15:restartNumberingAfterBreak="0">
     <w:nsid w:val="1AC51AFA"/>
     <w:multiLevelType w:val="hybridMultilevel"/>
     <w:tmpl w:val="288CD554"/>
@@ -12005,7 +13044,7 @@
       </w:rPr>
     </w:lvl>
   </w:abstractNum>
-  <w:abstractNum w:abstractNumId="13" w15:restartNumberingAfterBreak="0">
+  <w:abstractNum w:abstractNumId="16" w15:restartNumberingAfterBreak="0">
     <w:nsid w:val="1BE027AC"/>
     <w:multiLevelType w:val="hybridMultilevel"/>
     <w:tmpl w:val="380C7C5E"/>
@@ -12091,7 +13130,7 @@
       </w:pPr>
     </w:lvl>
   </w:abstractNum>
-  <w:abstractNum w:abstractNumId="14" w15:restartNumberingAfterBreak="0">
+  <w:abstractNum w:abstractNumId="17" w15:restartNumberingAfterBreak="0">
     <w:nsid w:val="1E141F1A"/>
     <w:multiLevelType w:val="hybridMultilevel"/>
     <w:tmpl w:val="186AF0C8"/>
@@ -12180,7 +13219,93 @@
       </w:pPr>
     </w:lvl>
   </w:abstractNum>
-  <w:abstractNum w:abstractNumId="15" w15:restartNumberingAfterBreak="0">
+  <w:abstractNum w:abstractNumId="18" w15:restartNumberingAfterBreak="0">
+    <w:nsid w:val="1F455449"/>
+    <w:multiLevelType w:val="hybridMultilevel"/>
+    <w:tmpl w:val="88A6B9AE"/>
+    <w:lvl w:ilvl="0" w:tplc="0409000F">
+      <w:start w:val="1"/>
+      <w:numFmt w:val="decimal"/>
+      <w:lvlText w:val="%1."/>
+      <w:lvlJc w:val="left"/>
+      <w:pPr>
+        <w:ind w:left="2160" w:hanging="360"/>
+      </w:pPr>
+    </w:lvl>
+    <w:lvl w:ilvl="1" w:tplc="04090019" w:tentative="1">
+      <w:start w:val="1"/>
+      <w:numFmt w:val="lowerLetter"/>
+      <w:lvlText w:val="%2."/>
+      <w:lvlJc w:val="left"/>
+      <w:pPr>
+        <w:ind w:left="2880" w:hanging="360"/>
+      </w:pPr>
+    </w:lvl>
+    <w:lvl w:ilvl="2" w:tplc="0409001B" w:tentative="1">
+      <w:start w:val="1"/>
+      <w:numFmt w:val="lowerRoman"/>
+      <w:lvlText w:val="%3."/>
+      <w:lvlJc w:val="right"/>
+      <w:pPr>
+        <w:ind w:left="3600" w:hanging="180"/>
+      </w:pPr>
+    </w:lvl>
+    <w:lvl w:ilvl="3" w:tplc="0409000F" w:tentative="1">
+      <w:start w:val="1"/>
+      <w:numFmt w:val="decimal"/>
+      <w:lvlText w:val="%4."/>
+      <w:lvlJc w:val="left"/>
+      <w:pPr>
+        <w:ind w:left="4320" w:hanging="360"/>
+      </w:pPr>
+    </w:lvl>
+    <w:lvl w:ilvl="4" w:tplc="04090019" w:tentative="1">
+      <w:start w:val="1"/>
+      <w:numFmt w:val="lowerLetter"/>
+      <w:lvlText w:val="%5."/>
+      <w:lvlJc w:val="left"/>
+      <w:pPr>
+        <w:ind w:left="5040" w:hanging="360"/>
+      </w:pPr>
+    </w:lvl>
+    <w:lvl w:ilvl="5" w:tplc="0409001B" w:tentative="1">
+      <w:start w:val="1"/>
+      <w:numFmt w:val="lowerRoman"/>
+      <w:lvlText w:val="%6."/>
+      <w:lvlJc w:val="right"/>
+      <w:pPr>
+        <w:ind w:left="5760" w:hanging="180"/>
+      </w:pPr>
+    </w:lvl>
+    <w:lvl w:ilvl="6" w:tplc="0409000F" w:tentative="1">
+      <w:start w:val="1"/>
+      <w:numFmt w:val="decimal"/>
+      <w:lvlText w:val="%7."/>
+      <w:lvlJc w:val="left"/>
+      <w:pPr>
+        <w:ind w:left="6480" w:hanging="360"/>
+      </w:pPr>
+    </w:lvl>
+    <w:lvl w:ilvl="7" w:tplc="04090019" w:tentative="1">
+      <w:start w:val="1"/>
+      <w:numFmt w:val="lowerLetter"/>
+      <w:lvlText w:val="%8."/>
+      <w:lvlJc w:val="left"/>
+      <w:pPr>
+        <w:ind w:left="7200" w:hanging="360"/>
+      </w:pPr>
+    </w:lvl>
+    <w:lvl w:ilvl="8" w:tplc="0409001B" w:tentative="1">
+      <w:start w:val="1"/>
+      <w:numFmt w:val="lowerRoman"/>
+      <w:lvlText w:val="%9."/>
+      <w:lvlJc w:val="right"/>
+      <w:pPr>
+        <w:ind w:left="7920" w:hanging="180"/>
+      </w:pPr>
+    </w:lvl>
+  </w:abstractNum>
+  <w:abstractNum w:abstractNumId="19" w15:restartNumberingAfterBreak="0">
     <w:nsid w:val="234418B2"/>
     <w:multiLevelType w:val="hybridMultilevel"/>
     <w:tmpl w:val="06EE27F2"/>
@@ -12269,7 +13394,7 @@
       </w:pPr>
     </w:lvl>
   </w:abstractNum>
-  <w:abstractNum w:abstractNumId="16" w15:restartNumberingAfterBreak="0">
+  <w:abstractNum w:abstractNumId="20" w15:restartNumberingAfterBreak="0">
     <w:nsid w:val="2445328C"/>
     <w:multiLevelType w:val="hybridMultilevel"/>
     <w:tmpl w:val="A0D4867A"/>
@@ -12382,10 +13507,10 @@
       </w:rPr>
     </w:lvl>
   </w:abstractNum>
-  <w:abstractNum w:abstractNumId="17" w15:restartNumberingAfterBreak="0">
+  <w:abstractNum w:abstractNumId="21" w15:restartNumberingAfterBreak="0">
     <w:nsid w:val="282304DF"/>
     <w:multiLevelType w:val="hybridMultilevel"/>
-    <w:tmpl w:val="DB0013F2"/>
+    <w:tmpl w:val="32CAB77E"/>
     <w:lvl w:ilvl="0" w:tplc="FFFFFFFF">
       <w:start w:val="1"/>
       <w:numFmt w:val="decimal"/>
@@ -12416,14 +13541,17 @@
         <w:ind w:left="2160" w:hanging="180"/>
       </w:pPr>
     </w:lvl>
-    <w:lvl w:ilvl="3" w:tplc="FFFFFFFF" w:tentative="1">
-      <w:start w:val="1"/>
-      <w:numFmt w:val="decimal"/>
+    <w:lvl w:ilvl="3" w:tplc="05609960">
+      <w:start w:val="1"/>
+      <w:numFmt w:val="lowerRoman"/>
       <w:lvlText w:val="%4."/>
       <w:lvlJc w:val="left"/>
       <w:pPr>
-        <w:ind w:left="2880" w:hanging="360"/>
-      </w:pPr>
+        <w:ind w:left="3240" w:hanging="720"/>
+      </w:pPr>
+      <w:rPr>
+        <w:rFonts w:hint="default"/>
+      </w:rPr>
     </w:lvl>
     <w:lvl w:ilvl="4" w:tplc="FFFFFFFF" w:tentative="1">
       <w:start w:val="1"/>
@@ -12471,7 +13599,7 @@
       </w:pPr>
     </w:lvl>
   </w:abstractNum>
-  <w:abstractNum w:abstractNumId="18" w15:restartNumberingAfterBreak="0">
+  <w:abstractNum w:abstractNumId="22" w15:restartNumberingAfterBreak="0">
     <w:nsid w:val="283244B0"/>
     <w:multiLevelType w:val="hybridMultilevel"/>
     <w:tmpl w:val="591AB888"/>
@@ -12560,7 +13688,7 @@
       </w:pPr>
     </w:lvl>
   </w:abstractNum>
-  <w:abstractNum w:abstractNumId="19" w15:restartNumberingAfterBreak="0">
+  <w:abstractNum w:abstractNumId="23" w15:restartNumberingAfterBreak="0">
     <w:nsid w:val="2A053EE0"/>
     <w:multiLevelType w:val="hybridMultilevel"/>
     <w:tmpl w:val="900ECF30"/>
@@ -12673,7 +13801,206 @@
       </w:rPr>
     </w:lvl>
   </w:abstractNum>
-  <w:abstractNum w:abstractNumId="20" w15:restartNumberingAfterBreak="0">
+  <w:abstractNum w:abstractNumId="24" w15:restartNumberingAfterBreak="0">
+    <w:nsid w:val="2AED7C4E"/>
+    <w:multiLevelType w:val="hybridMultilevel"/>
+    <w:tmpl w:val="FC0AA206"/>
+    <w:lvl w:ilvl="0" w:tplc="04090001">
+      <w:start w:val="1"/>
+      <w:numFmt w:val="bullet"/>
+      <w:lvlText w:val=""/>
+      <w:lvlJc w:val="left"/>
+      <w:pPr>
+        <w:ind w:left="1440" w:hanging="360"/>
+      </w:pPr>
+      <w:rPr>
+        <w:rFonts w:ascii="Symbol" w:hAnsi="Symbol" w:hint="default"/>
+      </w:rPr>
+    </w:lvl>
+    <w:lvl w:ilvl="1" w:tplc="04090003">
+      <w:start w:val="1"/>
+      <w:numFmt w:val="bullet"/>
+      <w:lvlText w:val="o"/>
+      <w:lvlJc w:val="left"/>
+      <w:pPr>
+        <w:ind w:left="2160" w:hanging="360"/>
+      </w:pPr>
+      <w:rPr>
+        <w:rFonts w:ascii="Courier New" w:hAnsi="Courier New" w:cs="Courier New" w:hint="default"/>
+      </w:rPr>
+    </w:lvl>
+    <w:lvl w:ilvl="2" w:tplc="04090005">
+      <w:start w:val="1"/>
+      <w:numFmt w:val="bullet"/>
+      <w:lvlText w:val=""/>
+      <w:lvlJc w:val="left"/>
+      <w:pPr>
+        <w:ind w:left="2880" w:hanging="360"/>
+      </w:pPr>
+      <w:rPr>
+        <w:rFonts w:ascii="Wingdings" w:hAnsi="Wingdings" w:hint="default"/>
+      </w:rPr>
+    </w:lvl>
+    <w:lvl w:ilvl="3" w:tplc="04090001" w:tentative="1">
+      <w:start w:val="1"/>
+      <w:numFmt w:val="bullet"/>
+      <w:lvlText w:val=""/>
+      <w:lvlJc w:val="left"/>
+      <w:pPr>
+        <w:ind w:left="3600" w:hanging="360"/>
+      </w:pPr>
+      <w:rPr>
+        <w:rFonts w:ascii="Symbol" w:hAnsi="Symbol" w:hint="default"/>
+      </w:rPr>
+    </w:lvl>
+    <w:lvl w:ilvl="4" w:tplc="04090003" w:tentative="1">
+      <w:start w:val="1"/>
+      <w:numFmt w:val="bullet"/>
+      <w:lvlText w:val="o"/>
+      <w:lvlJc w:val="left"/>
+      <w:pPr>
+        <w:ind w:left="4320" w:hanging="360"/>
+      </w:pPr>
+      <w:rPr>
+        <w:rFonts w:ascii="Courier New" w:hAnsi="Courier New" w:cs="Courier New" w:hint="default"/>
+      </w:rPr>
+    </w:lvl>
+    <w:lvl w:ilvl="5" w:tplc="04090005" w:tentative="1">
+      <w:start w:val="1"/>
+      <w:numFmt w:val="bullet"/>
+      <w:lvlText w:val=""/>
+      <w:lvlJc w:val="left"/>
+      <w:pPr>
+        <w:ind w:left="5040" w:hanging="360"/>
+      </w:pPr>
+      <w:rPr>
+        <w:rFonts w:ascii="Wingdings" w:hAnsi="Wingdings" w:hint="default"/>
+      </w:rPr>
+    </w:lvl>
+    <w:lvl w:ilvl="6" w:tplc="04090001" w:tentative="1">
+      <w:start w:val="1"/>
+      <w:numFmt w:val="bullet"/>
+      <w:lvlText w:val=""/>
+      <w:lvlJc w:val="left"/>
+      <w:pPr>
+        <w:ind w:left="5760" w:hanging="360"/>
+      </w:pPr>
+      <w:rPr>
+        <w:rFonts w:ascii="Symbol" w:hAnsi="Symbol" w:hint="default"/>
+      </w:rPr>
+    </w:lvl>
+    <w:lvl w:ilvl="7" w:tplc="04090003" w:tentative="1">
+      <w:start w:val="1"/>
+      <w:numFmt w:val="bullet"/>
+      <w:lvlText w:val="o"/>
+      <w:lvlJc w:val="left"/>
+      <w:pPr>
+        <w:ind w:left="6480" w:hanging="360"/>
+      </w:pPr>
+      <w:rPr>
+        <w:rFonts w:ascii="Courier New" w:hAnsi="Courier New" w:cs="Courier New" w:hint="default"/>
+      </w:rPr>
+    </w:lvl>
+    <w:lvl w:ilvl="8" w:tplc="04090005" w:tentative="1">
+      <w:start w:val="1"/>
+      <w:numFmt w:val="bullet"/>
+      <w:lvlText w:val=""/>
+      <w:lvlJc w:val="left"/>
+      <w:pPr>
+        <w:ind w:left="7200" w:hanging="360"/>
+      </w:pPr>
+      <w:rPr>
+        <w:rFonts w:ascii="Wingdings" w:hAnsi="Wingdings" w:hint="default"/>
+      </w:rPr>
+    </w:lvl>
+  </w:abstractNum>
+  <w:abstractNum w:abstractNumId="25" w15:restartNumberingAfterBreak="0">
+    <w:nsid w:val="2BC25DDF"/>
+    <w:multiLevelType w:val="hybridMultilevel"/>
+    <w:tmpl w:val="E02A3E08"/>
+    <w:lvl w:ilvl="0" w:tplc="0409000F">
+      <w:start w:val="1"/>
+      <w:numFmt w:val="decimal"/>
+      <w:lvlText w:val="%1."/>
+      <w:lvlJc w:val="left"/>
+      <w:pPr>
+        <w:ind w:left="720" w:hanging="360"/>
+      </w:pPr>
+    </w:lvl>
+    <w:lvl w:ilvl="1" w:tplc="04090019" w:tentative="1">
+      <w:start w:val="1"/>
+      <w:numFmt w:val="lowerLetter"/>
+      <w:lvlText w:val="%2."/>
+      <w:lvlJc w:val="left"/>
+      <w:pPr>
+        <w:ind w:left="1440" w:hanging="360"/>
+      </w:pPr>
+    </w:lvl>
+    <w:lvl w:ilvl="2" w:tplc="0409001B" w:tentative="1">
+      <w:start w:val="1"/>
+      <w:numFmt w:val="lowerRoman"/>
+      <w:lvlText w:val="%3."/>
+      <w:lvlJc w:val="right"/>
+      <w:pPr>
+        <w:ind w:left="2160" w:hanging="180"/>
+      </w:pPr>
+    </w:lvl>
+    <w:lvl w:ilvl="3" w:tplc="0409000F" w:tentative="1">
+      <w:start w:val="1"/>
+      <w:numFmt w:val="decimal"/>
+      <w:lvlText w:val="%4."/>
+      <w:lvlJc w:val="left"/>
+      <w:pPr>
+        <w:ind w:left="2880" w:hanging="360"/>
+      </w:pPr>
+    </w:lvl>
+    <w:lvl w:ilvl="4" w:tplc="04090019" w:tentative="1">
+      <w:start w:val="1"/>
+      <w:numFmt w:val="lowerLetter"/>
+      <w:lvlText w:val="%5."/>
+      <w:lvlJc w:val="left"/>
+      <w:pPr>
+        <w:ind w:left="3600" w:hanging="360"/>
+      </w:pPr>
+    </w:lvl>
+    <w:lvl w:ilvl="5" w:tplc="0409001B" w:tentative="1">
+      <w:start w:val="1"/>
+      <w:numFmt w:val="lowerRoman"/>
+      <w:lvlText w:val="%6."/>
+      <w:lvlJc w:val="right"/>
+      <w:pPr>
+        <w:ind w:left="4320" w:hanging="180"/>
+      </w:pPr>
+    </w:lvl>
+    <w:lvl w:ilvl="6" w:tplc="0409000F" w:tentative="1">
+      <w:start w:val="1"/>
+      <w:numFmt w:val="decimal"/>
+      <w:lvlText w:val="%7."/>
+      <w:lvlJc w:val="left"/>
+      <w:pPr>
+        <w:ind w:left="5040" w:hanging="360"/>
+      </w:pPr>
+    </w:lvl>
+    <w:lvl w:ilvl="7" w:tplc="04090019" w:tentative="1">
+      <w:start w:val="1"/>
+      <w:numFmt w:val="lowerLetter"/>
+      <w:lvlText w:val="%8."/>
+      <w:lvlJc w:val="left"/>
+      <w:pPr>
+        <w:ind w:left="5760" w:hanging="360"/>
+      </w:pPr>
+    </w:lvl>
+    <w:lvl w:ilvl="8" w:tplc="0409001B" w:tentative="1">
+      <w:start w:val="1"/>
+      <w:numFmt w:val="lowerRoman"/>
+      <w:lvlText w:val="%9."/>
+      <w:lvlJc w:val="right"/>
+      <w:pPr>
+        <w:ind w:left="6480" w:hanging="180"/>
+      </w:pPr>
+    </w:lvl>
+  </w:abstractNum>
+  <w:abstractNum w:abstractNumId="26" w15:restartNumberingAfterBreak="0">
     <w:nsid w:val="2E32710B"/>
     <w:multiLevelType w:val="hybridMultilevel"/>
     <w:tmpl w:val="026647E2"/>
@@ -12786,7 +14113,7 @@
       </w:rPr>
     </w:lvl>
   </w:abstractNum>
-  <w:abstractNum w:abstractNumId="21" w15:restartNumberingAfterBreak="0">
+  <w:abstractNum w:abstractNumId="27" w15:restartNumberingAfterBreak="0">
     <w:nsid w:val="2E430D0B"/>
     <w:multiLevelType w:val="hybridMultilevel"/>
     <w:tmpl w:val="3438A82A"/>
@@ -12872,7 +14199,7 @@
       </w:pPr>
     </w:lvl>
   </w:abstractNum>
-  <w:abstractNum w:abstractNumId="22" w15:restartNumberingAfterBreak="0">
+  <w:abstractNum w:abstractNumId="28" w15:restartNumberingAfterBreak="0">
     <w:nsid w:val="2EF76492"/>
     <w:multiLevelType w:val="multilevel"/>
     <w:tmpl w:val="0422EA0E"/>
@@ -12985,7 +14312,7 @@
       </w:pPr>
     </w:lvl>
   </w:abstractNum>
-  <w:abstractNum w:abstractNumId="23" w15:restartNumberingAfterBreak="0">
+  <w:abstractNum w:abstractNumId="29" w15:restartNumberingAfterBreak="0">
     <w:nsid w:val="33E067E5"/>
     <w:multiLevelType w:val="hybridMultilevel"/>
     <w:tmpl w:val="D96CC070"/>
@@ -13075,7 +14402,7 @@
       </w:pPr>
     </w:lvl>
   </w:abstractNum>
-  <w:abstractNum w:abstractNumId="24" w15:restartNumberingAfterBreak="0">
+  <w:abstractNum w:abstractNumId="30" w15:restartNumberingAfterBreak="0">
     <w:nsid w:val="348C1B84"/>
     <w:multiLevelType w:val="hybridMultilevel"/>
     <w:tmpl w:val="9E46687E"/>
@@ -13188,7 +14515,7 @@
       </w:rPr>
     </w:lvl>
   </w:abstractNum>
-  <w:abstractNum w:abstractNumId="25" w15:restartNumberingAfterBreak="0">
+  <w:abstractNum w:abstractNumId="31" w15:restartNumberingAfterBreak="0">
     <w:nsid w:val="354307AE"/>
     <w:multiLevelType w:val="multilevel"/>
     <w:tmpl w:val="B31CE0A4"/>
@@ -13301,7 +14628,7 @@
       </w:pPr>
     </w:lvl>
   </w:abstractNum>
-  <w:abstractNum w:abstractNumId="26" w15:restartNumberingAfterBreak="0">
+  <w:abstractNum w:abstractNumId="32" w15:restartNumberingAfterBreak="0">
     <w:nsid w:val="355D7237"/>
     <w:multiLevelType w:val="hybridMultilevel"/>
     <w:tmpl w:val="FE78FDF4"/>
@@ -13414,7 +14741,7 @@
       </w:rPr>
     </w:lvl>
   </w:abstractNum>
-  <w:abstractNum w:abstractNumId="27" w15:restartNumberingAfterBreak="0">
+  <w:abstractNum w:abstractNumId="33" w15:restartNumberingAfterBreak="0">
     <w:nsid w:val="3C386883"/>
     <w:multiLevelType w:val="hybridMultilevel"/>
     <w:tmpl w:val="83C498BA"/>
@@ -13500,7 +14827,7 @@
       </w:pPr>
     </w:lvl>
   </w:abstractNum>
-  <w:abstractNum w:abstractNumId="28" w15:restartNumberingAfterBreak="0">
+  <w:abstractNum w:abstractNumId="34" w15:restartNumberingAfterBreak="0">
     <w:nsid w:val="3E335DCF"/>
     <w:multiLevelType w:val="hybridMultilevel"/>
     <w:tmpl w:val="42145606"/>
@@ -13586,7 +14913,7 @@
       </w:pPr>
     </w:lvl>
   </w:abstractNum>
-  <w:abstractNum w:abstractNumId="29" w15:restartNumberingAfterBreak="0">
+  <w:abstractNum w:abstractNumId="35" w15:restartNumberingAfterBreak="0">
     <w:nsid w:val="43E163E2"/>
     <w:multiLevelType w:val="hybridMultilevel"/>
     <w:tmpl w:val="4CA48628"/>
@@ -13699,7 +15026,7 @@
       </w:rPr>
     </w:lvl>
   </w:abstractNum>
-  <w:abstractNum w:abstractNumId="30" w15:restartNumberingAfterBreak="0">
+  <w:abstractNum w:abstractNumId="36" w15:restartNumberingAfterBreak="0">
     <w:nsid w:val="44E84C38"/>
     <w:multiLevelType w:val="multilevel"/>
     <w:tmpl w:val="A7444E3E"/>
@@ -13812,7 +15139,7 @@
       </w:pPr>
     </w:lvl>
   </w:abstractNum>
-  <w:abstractNum w:abstractNumId="31" w15:restartNumberingAfterBreak="0">
+  <w:abstractNum w:abstractNumId="37" w15:restartNumberingAfterBreak="0">
     <w:nsid w:val="459D55A0"/>
     <w:multiLevelType w:val="hybridMultilevel"/>
     <w:tmpl w:val="347241F6"/>
@@ -13925,7 +15252,93 @@
       </w:rPr>
     </w:lvl>
   </w:abstractNum>
-  <w:abstractNum w:abstractNumId="32" w15:restartNumberingAfterBreak="0">
+  <w:abstractNum w:abstractNumId="38" w15:restartNumberingAfterBreak="0">
+    <w:nsid w:val="4783422F"/>
+    <w:multiLevelType w:val="hybridMultilevel"/>
+    <w:tmpl w:val="A71A0E12"/>
+    <w:lvl w:ilvl="0" w:tplc="0409000F">
+      <w:start w:val="1"/>
+      <w:numFmt w:val="decimal"/>
+      <w:lvlText w:val="%1."/>
+      <w:lvlJc w:val="left"/>
+      <w:pPr>
+        <w:ind w:left="720" w:hanging="360"/>
+      </w:pPr>
+    </w:lvl>
+    <w:lvl w:ilvl="1" w:tplc="04090019" w:tentative="1">
+      <w:start w:val="1"/>
+      <w:numFmt w:val="lowerLetter"/>
+      <w:lvlText w:val="%2."/>
+      <w:lvlJc w:val="left"/>
+      <w:pPr>
+        <w:ind w:left="1440" w:hanging="360"/>
+      </w:pPr>
+    </w:lvl>
+    <w:lvl w:ilvl="2" w:tplc="0409001B" w:tentative="1">
+      <w:start w:val="1"/>
+      <w:numFmt w:val="lowerRoman"/>
+      <w:lvlText w:val="%3."/>
+      <w:lvlJc w:val="right"/>
+      <w:pPr>
+        <w:ind w:left="2160" w:hanging="180"/>
+      </w:pPr>
+    </w:lvl>
+    <w:lvl w:ilvl="3" w:tplc="0409000F" w:tentative="1">
+      <w:start w:val="1"/>
+      <w:numFmt w:val="decimal"/>
+      <w:lvlText w:val="%4."/>
+      <w:lvlJc w:val="left"/>
+      <w:pPr>
+        <w:ind w:left="2880" w:hanging="360"/>
+      </w:pPr>
+    </w:lvl>
+    <w:lvl w:ilvl="4" w:tplc="04090019" w:tentative="1">
+      <w:start w:val="1"/>
+      <w:numFmt w:val="lowerLetter"/>
+      <w:lvlText w:val="%5."/>
+      <w:lvlJc w:val="left"/>
+      <w:pPr>
+        <w:ind w:left="3600" w:hanging="360"/>
+      </w:pPr>
+    </w:lvl>
+    <w:lvl w:ilvl="5" w:tplc="0409001B" w:tentative="1">
+      <w:start w:val="1"/>
+      <w:numFmt w:val="lowerRoman"/>
+      <w:lvlText w:val="%6."/>
+      <w:lvlJc w:val="right"/>
+      <w:pPr>
+        <w:ind w:left="4320" w:hanging="180"/>
+      </w:pPr>
+    </w:lvl>
+    <w:lvl w:ilvl="6" w:tplc="0409000F" w:tentative="1">
+      <w:start w:val="1"/>
+      <w:numFmt w:val="decimal"/>
+      <w:lvlText w:val="%7."/>
+      <w:lvlJc w:val="left"/>
+      <w:pPr>
+        <w:ind w:left="5040" w:hanging="360"/>
+      </w:pPr>
+    </w:lvl>
+    <w:lvl w:ilvl="7" w:tplc="04090019" w:tentative="1">
+      <w:start w:val="1"/>
+      <w:numFmt w:val="lowerLetter"/>
+      <w:lvlText w:val="%8."/>
+      <w:lvlJc w:val="left"/>
+      <w:pPr>
+        <w:ind w:left="5760" w:hanging="360"/>
+      </w:pPr>
+    </w:lvl>
+    <w:lvl w:ilvl="8" w:tplc="0409001B" w:tentative="1">
+      <w:start w:val="1"/>
+      <w:numFmt w:val="lowerRoman"/>
+      <w:lvlText w:val="%9."/>
+      <w:lvlJc w:val="right"/>
+      <w:pPr>
+        <w:ind w:left="6480" w:hanging="180"/>
+      </w:pPr>
+    </w:lvl>
+  </w:abstractNum>
+  <w:abstractNum w:abstractNumId="39" w15:restartNumberingAfterBreak="0">
     <w:nsid w:val="4CD84D8B"/>
     <w:multiLevelType w:val="hybridMultilevel"/>
     <w:tmpl w:val="02A4ABD4"/>
@@ -14011,7 +15424,7 @@
       </w:pPr>
     </w:lvl>
   </w:abstractNum>
-  <w:abstractNum w:abstractNumId="33" w15:restartNumberingAfterBreak="0">
+  <w:abstractNum w:abstractNumId="40" w15:restartNumberingAfterBreak="0">
     <w:nsid w:val="4DE7662B"/>
     <w:multiLevelType w:val="hybridMultilevel"/>
     <w:tmpl w:val="B0DA398E"/>
@@ -14124,7 +15537,7 @@
       </w:rPr>
     </w:lvl>
   </w:abstractNum>
-  <w:abstractNum w:abstractNumId="34" w15:restartNumberingAfterBreak="0">
+  <w:abstractNum w:abstractNumId="41" w15:restartNumberingAfterBreak="0">
     <w:nsid w:val="4E6D6F00"/>
     <w:multiLevelType w:val="hybridMultilevel"/>
     <w:tmpl w:val="671AEC84"/>
@@ -14210,7 +15623,7 @@
       </w:pPr>
     </w:lvl>
   </w:abstractNum>
-  <w:abstractNum w:abstractNumId="35" w15:restartNumberingAfterBreak="0">
+  <w:abstractNum w:abstractNumId="42" w15:restartNumberingAfterBreak="0">
     <w:nsid w:val="50C025E9"/>
     <w:multiLevelType w:val="hybridMultilevel"/>
     <w:tmpl w:val="483C73D4"/>
@@ -14323,7 +15736,7 @@
       </w:rPr>
     </w:lvl>
   </w:abstractNum>
-  <w:abstractNum w:abstractNumId="36" w15:restartNumberingAfterBreak="0">
+  <w:abstractNum w:abstractNumId="43" w15:restartNumberingAfterBreak="0">
     <w:nsid w:val="51D76FC9"/>
     <w:multiLevelType w:val="multilevel"/>
     <w:tmpl w:val="CD223F04"/>
@@ -14437,7 +15850,7 @@
       </w:rPr>
     </w:lvl>
   </w:abstractNum>
-  <w:abstractNum w:abstractNumId="37" w15:restartNumberingAfterBreak="0">
+  <w:abstractNum w:abstractNumId="44" w15:restartNumberingAfterBreak="0">
     <w:nsid w:val="52596EC3"/>
     <w:multiLevelType w:val="hybridMultilevel"/>
     <w:tmpl w:val="07267C96"/>
@@ -14523,7 +15936,7 @@
       </w:pPr>
     </w:lvl>
   </w:abstractNum>
-  <w:abstractNum w:abstractNumId="38" w15:restartNumberingAfterBreak="0">
+  <w:abstractNum w:abstractNumId="45" w15:restartNumberingAfterBreak="0">
     <w:nsid w:val="52BC45F4"/>
     <w:multiLevelType w:val="multilevel"/>
     <w:tmpl w:val="D57CA490"/>
@@ -14642,7 +16055,7 @@
       </w:rPr>
     </w:lvl>
   </w:abstractNum>
-  <w:abstractNum w:abstractNumId="39" w15:restartNumberingAfterBreak="0">
+  <w:abstractNum w:abstractNumId="46" w15:restartNumberingAfterBreak="0">
     <w:nsid w:val="53262285"/>
     <w:multiLevelType w:val="hybridMultilevel"/>
     <w:tmpl w:val="FD16FCDA"/>
@@ -14755,7 +16168,93 @@
       </w:rPr>
     </w:lvl>
   </w:abstractNum>
-  <w:abstractNum w:abstractNumId="40" w15:restartNumberingAfterBreak="0">
+  <w:abstractNum w:abstractNumId="47" w15:restartNumberingAfterBreak="0">
+    <w:nsid w:val="5452196A"/>
+    <w:multiLevelType w:val="hybridMultilevel"/>
+    <w:tmpl w:val="4210F2BA"/>
+    <w:lvl w:ilvl="0" w:tplc="0409000F">
+      <w:start w:val="1"/>
+      <w:numFmt w:val="decimal"/>
+      <w:lvlText w:val="%1."/>
+      <w:lvlJc w:val="left"/>
+      <w:pPr>
+        <w:ind w:left="2520" w:hanging="360"/>
+      </w:pPr>
+    </w:lvl>
+    <w:lvl w:ilvl="1" w:tplc="04090019" w:tentative="1">
+      <w:start w:val="1"/>
+      <w:numFmt w:val="lowerLetter"/>
+      <w:lvlText w:val="%2."/>
+      <w:lvlJc w:val="left"/>
+      <w:pPr>
+        <w:ind w:left="3240" w:hanging="360"/>
+      </w:pPr>
+    </w:lvl>
+    <w:lvl w:ilvl="2" w:tplc="0409001B" w:tentative="1">
+      <w:start w:val="1"/>
+      <w:numFmt w:val="lowerRoman"/>
+      <w:lvlText w:val="%3."/>
+      <w:lvlJc w:val="right"/>
+      <w:pPr>
+        <w:ind w:left="3960" w:hanging="180"/>
+      </w:pPr>
+    </w:lvl>
+    <w:lvl w:ilvl="3" w:tplc="0409000F" w:tentative="1">
+      <w:start w:val="1"/>
+      <w:numFmt w:val="decimal"/>
+      <w:lvlText w:val="%4."/>
+      <w:lvlJc w:val="left"/>
+      <w:pPr>
+        <w:ind w:left="4680" w:hanging="360"/>
+      </w:pPr>
+    </w:lvl>
+    <w:lvl w:ilvl="4" w:tplc="04090019" w:tentative="1">
+      <w:start w:val="1"/>
+      <w:numFmt w:val="lowerLetter"/>
+      <w:lvlText w:val="%5."/>
+      <w:lvlJc w:val="left"/>
+      <w:pPr>
+        <w:ind w:left="5400" w:hanging="360"/>
+      </w:pPr>
+    </w:lvl>
+    <w:lvl w:ilvl="5" w:tplc="0409001B" w:tentative="1">
+      <w:start w:val="1"/>
+      <w:numFmt w:val="lowerRoman"/>
+      <w:lvlText w:val="%6."/>
+      <w:lvlJc w:val="right"/>
+      <w:pPr>
+        <w:ind w:left="6120" w:hanging="180"/>
+      </w:pPr>
+    </w:lvl>
+    <w:lvl w:ilvl="6" w:tplc="0409000F" w:tentative="1">
+      <w:start w:val="1"/>
+      <w:numFmt w:val="decimal"/>
+      <w:lvlText w:val="%7."/>
+      <w:lvlJc w:val="left"/>
+      <w:pPr>
+        <w:ind w:left="6840" w:hanging="360"/>
+      </w:pPr>
+    </w:lvl>
+    <w:lvl w:ilvl="7" w:tplc="04090019" w:tentative="1">
+      <w:start w:val="1"/>
+      <w:numFmt w:val="lowerLetter"/>
+      <w:lvlText w:val="%8."/>
+      <w:lvlJc w:val="left"/>
+      <w:pPr>
+        <w:ind w:left="7560" w:hanging="360"/>
+      </w:pPr>
+    </w:lvl>
+    <w:lvl w:ilvl="8" w:tplc="0409001B" w:tentative="1">
+      <w:start w:val="1"/>
+      <w:numFmt w:val="lowerRoman"/>
+      <w:lvlText w:val="%9."/>
+      <w:lvlJc w:val="right"/>
+      <w:pPr>
+        <w:ind w:left="8280" w:hanging="180"/>
+      </w:pPr>
+    </w:lvl>
+  </w:abstractNum>
+  <w:abstractNum w:abstractNumId="48" w15:restartNumberingAfterBreak="0">
     <w:nsid w:val="56C16AD7"/>
     <w:multiLevelType w:val="hybridMultilevel"/>
     <w:tmpl w:val="F614083E"/>
@@ -14841,7 +16340,7 @@
       </w:pPr>
     </w:lvl>
   </w:abstractNum>
-  <w:abstractNum w:abstractNumId="41" w15:restartNumberingAfterBreak="0">
+  <w:abstractNum w:abstractNumId="49" w15:restartNumberingAfterBreak="0">
     <w:nsid w:val="573A0225"/>
     <w:multiLevelType w:val="multilevel"/>
     <w:tmpl w:val="FD2ADB0A"/>
@@ -14981,7 +16480,7 @@
       </w:rPr>
     </w:lvl>
   </w:abstractNum>
-  <w:abstractNum w:abstractNumId="42" w15:restartNumberingAfterBreak="0">
+  <w:abstractNum w:abstractNumId="50" w15:restartNumberingAfterBreak="0">
     <w:nsid w:val="58033302"/>
     <w:multiLevelType w:val="hybridMultilevel"/>
     <w:tmpl w:val="C8367ADC"/>
@@ -15070,7 +16569,7 @@
       </w:pPr>
     </w:lvl>
   </w:abstractNum>
-  <w:abstractNum w:abstractNumId="43" w15:restartNumberingAfterBreak="0">
+  <w:abstractNum w:abstractNumId="51" w15:restartNumberingAfterBreak="0">
     <w:nsid w:val="58753E0A"/>
     <w:multiLevelType w:val="hybridMultilevel"/>
     <w:tmpl w:val="70A619D6"/>
@@ -15183,7 +16682,7 @@
       </w:rPr>
     </w:lvl>
   </w:abstractNum>
-  <w:abstractNum w:abstractNumId="44" w15:restartNumberingAfterBreak="0">
+  <w:abstractNum w:abstractNumId="52" w15:restartNumberingAfterBreak="0">
     <w:nsid w:val="5A4545F9"/>
     <w:multiLevelType w:val="hybridMultilevel"/>
     <w:tmpl w:val="4FE8E398"/>
@@ -15269,7 +16768,7 @@
       </w:pPr>
     </w:lvl>
   </w:abstractNum>
-  <w:abstractNum w:abstractNumId="45" w15:restartNumberingAfterBreak="0">
+  <w:abstractNum w:abstractNumId="53" w15:restartNumberingAfterBreak="0">
     <w:nsid w:val="5A611447"/>
     <w:multiLevelType w:val="hybridMultilevel"/>
     <w:tmpl w:val="337EB308"/>
@@ -15382,7 +16881,120 @@
       </w:rPr>
     </w:lvl>
   </w:abstractNum>
-  <w:abstractNum w:abstractNumId="46" w15:restartNumberingAfterBreak="0">
+  <w:abstractNum w:abstractNumId="54" w15:restartNumberingAfterBreak="0">
+    <w:nsid w:val="5AC86D01"/>
+    <w:multiLevelType w:val="hybridMultilevel"/>
+    <w:tmpl w:val="3CA0260C"/>
+    <w:lvl w:ilvl="0" w:tplc="04090001">
+      <w:start w:val="1"/>
+      <w:numFmt w:val="bullet"/>
+      <w:lvlText w:val=""/>
+      <w:lvlJc w:val="left"/>
+      <w:pPr>
+        <w:ind w:left="1800" w:hanging="360"/>
+      </w:pPr>
+      <w:rPr>
+        <w:rFonts w:ascii="Symbol" w:hAnsi="Symbol" w:hint="default"/>
+      </w:rPr>
+    </w:lvl>
+    <w:lvl w:ilvl="1" w:tplc="04090003">
+      <w:start w:val="1"/>
+      <w:numFmt w:val="bullet"/>
+      <w:lvlText w:val="o"/>
+      <w:lvlJc w:val="left"/>
+      <w:pPr>
+        <w:ind w:left="2520" w:hanging="360"/>
+      </w:pPr>
+      <w:rPr>
+        <w:rFonts w:ascii="Courier New" w:hAnsi="Courier New" w:cs="Courier New" w:hint="default"/>
+      </w:rPr>
+    </w:lvl>
+    <w:lvl w:ilvl="2" w:tplc="04090005" w:tentative="1">
+      <w:start w:val="1"/>
+      <w:numFmt w:val="bullet"/>
+      <w:lvlText w:val=""/>
+      <w:lvlJc w:val="left"/>
+      <w:pPr>
+        <w:ind w:left="3240" w:hanging="360"/>
+      </w:pPr>
+      <w:rPr>
+        <w:rFonts w:ascii="Wingdings" w:hAnsi="Wingdings" w:hint="default"/>
+      </w:rPr>
+    </w:lvl>
+    <w:lvl w:ilvl="3" w:tplc="04090001" w:tentative="1">
+      <w:start w:val="1"/>
+      <w:numFmt w:val="bullet"/>
+      <w:lvlText w:val=""/>
+      <w:lvlJc w:val="left"/>
+      <w:pPr>
+        <w:ind w:left="3960" w:hanging="360"/>
+      </w:pPr>
+      <w:rPr>
+        <w:rFonts w:ascii="Symbol" w:hAnsi="Symbol" w:hint="default"/>
+      </w:rPr>
+    </w:lvl>
+    <w:lvl w:ilvl="4" w:tplc="04090003" w:tentative="1">
+      <w:start w:val="1"/>
+      <w:numFmt w:val="bullet"/>
+      <w:lvlText w:val="o"/>
+      <w:lvlJc w:val="left"/>
+      <w:pPr>
+        <w:ind w:left="4680" w:hanging="360"/>
+      </w:pPr>
+      <w:rPr>
+        <w:rFonts w:ascii="Courier New" w:hAnsi="Courier New" w:cs="Courier New" w:hint="default"/>
+      </w:rPr>
+    </w:lvl>
+    <w:lvl w:ilvl="5" w:tplc="04090005" w:tentative="1">
+      <w:start w:val="1"/>
+      <w:numFmt w:val="bullet"/>
+      <w:lvlText w:val=""/>
+      <w:lvlJc w:val="left"/>
+      <w:pPr>
+        <w:ind w:left="5400" w:hanging="360"/>
+      </w:pPr>
+      <w:rPr>
+        <w:rFonts w:ascii="Wingdings" w:hAnsi="Wingdings" w:hint="default"/>
+      </w:rPr>
+    </w:lvl>
+    <w:lvl w:ilvl="6" w:tplc="04090001" w:tentative="1">
+      <w:start w:val="1"/>
+      <w:numFmt w:val="bullet"/>
+      <w:lvlText w:val=""/>
+      <w:lvlJc w:val="left"/>
+      <w:pPr>
+        <w:ind w:left="6120" w:hanging="360"/>
+      </w:pPr>
+      <w:rPr>
+        <w:rFonts w:ascii="Symbol" w:hAnsi="Symbol" w:hint="default"/>
+      </w:rPr>
+    </w:lvl>
+    <w:lvl w:ilvl="7" w:tplc="04090003" w:tentative="1">
+      <w:start w:val="1"/>
+      <w:numFmt w:val="bullet"/>
+      <w:lvlText w:val="o"/>
+      <w:lvlJc w:val="left"/>
+      <w:pPr>
+        <w:ind w:left="6840" w:hanging="360"/>
+      </w:pPr>
+      <w:rPr>
+        <w:rFonts w:ascii="Courier New" w:hAnsi="Courier New" w:cs="Courier New" w:hint="default"/>
+      </w:rPr>
+    </w:lvl>
+    <w:lvl w:ilvl="8" w:tplc="04090005" w:tentative="1">
+      <w:start w:val="1"/>
+      <w:numFmt w:val="bullet"/>
+      <w:lvlText w:val=""/>
+      <w:lvlJc w:val="left"/>
+      <w:pPr>
+        <w:ind w:left="7560" w:hanging="360"/>
+      </w:pPr>
+      <w:rPr>
+        <w:rFonts w:ascii="Wingdings" w:hAnsi="Wingdings" w:hint="default"/>
+      </w:rPr>
+    </w:lvl>
+  </w:abstractNum>
+  <w:abstractNum w:abstractNumId="55" w15:restartNumberingAfterBreak="0">
     <w:nsid w:val="5E0402EA"/>
     <w:multiLevelType w:val="hybridMultilevel"/>
     <w:tmpl w:val="CFF231BE"/>
@@ -15495,7 +17107,7 @@
       </w:rPr>
     </w:lvl>
   </w:abstractNum>
-  <w:abstractNum w:abstractNumId="47" w15:restartNumberingAfterBreak="0">
+  <w:abstractNum w:abstractNumId="56" w15:restartNumberingAfterBreak="0">
     <w:nsid w:val="5E40171F"/>
     <w:multiLevelType w:val="hybridMultilevel"/>
     <w:tmpl w:val="9168B72E"/>
@@ -15584,7 +17196,7 @@
       </w:pPr>
     </w:lvl>
   </w:abstractNum>
-  <w:abstractNum w:abstractNumId="48" w15:restartNumberingAfterBreak="0">
+  <w:abstractNum w:abstractNumId="57" w15:restartNumberingAfterBreak="0">
     <w:nsid w:val="5F06329D"/>
     <w:multiLevelType w:val="hybridMultilevel"/>
     <w:tmpl w:val="E7204284"/>
@@ -15697,7 +17309,7 @@
       </w:rPr>
     </w:lvl>
   </w:abstractNum>
-  <w:abstractNum w:abstractNumId="49" w15:restartNumberingAfterBreak="0">
+  <w:abstractNum w:abstractNumId="58" w15:restartNumberingAfterBreak="0">
     <w:nsid w:val="60514F49"/>
     <w:multiLevelType w:val="hybridMultilevel"/>
     <w:tmpl w:val="E174B890"/>
@@ -15810,7 +17422,7 @@
       </w:rPr>
     </w:lvl>
   </w:abstractNum>
-  <w:abstractNum w:abstractNumId="50" w15:restartNumberingAfterBreak="0">
+  <w:abstractNum w:abstractNumId="59" w15:restartNumberingAfterBreak="0">
     <w:nsid w:val="61B225BD"/>
     <w:multiLevelType w:val="hybridMultilevel"/>
     <w:tmpl w:val="ED34A7CC"/>
@@ -15923,7 +17535,7 @@
       </w:rPr>
     </w:lvl>
   </w:abstractNum>
-  <w:abstractNum w:abstractNumId="51" w15:restartNumberingAfterBreak="0">
+  <w:abstractNum w:abstractNumId="60" w15:restartNumberingAfterBreak="0">
     <w:nsid w:val="63337065"/>
     <w:multiLevelType w:val="hybridMultilevel"/>
     <w:tmpl w:val="9D1243D6"/>
@@ -16013,7 +17625,7 @@
       </w:pPr>
     </w:lvl>
   </w:abstractNum>
-  <w:abstractNum w:abstractNumId="52" w15:restartNumberingAfterBreak="0">
+  <w:abstractNum w:abstractNumId="61" w15:restartNumberingAfterBreak="0">
     <w:nsid w:val="651D655E"/>
     <w:multiLevelType w:val="hybridMultilevel"/>
     <w:tmpl w:val="2B92FA12"/>
@@ -16099,7 +17711,7 @@
       </w:pPr>
     </w:lvl>
   </w:abstractNum>
-  <w:abstractNum w:abstractNumId="53" w15:restartNumberingAfterBreak="0">
+  <w:abstractNum w:abstractNumId="62" w15:restartNumberingAfterBreak="0">
     <w:nsid w:val="65344ACC"/>
     <w:multiLevelType w:val="hybridMultilevel"/>
     <w:tmpl w:val="6BE258D6"/>
@@ -16212,7 +17824,7 @@
       </w:rPr>
     </w:lvl>
   </w:abstractNum>
-  <w:abstractNum w:abstractNumId="54" w15:restartNumberingAfterBreak="0">
+  <w:abstractNum w:abstractNumId="63" w15:restartNumberingAfterBreak="0">
     <w:nsid w:val="66A35A5D"/>
     <w:multiLevelType w:val="hybridMultilevel"/>
     <w:tmpl w:val="6F7ED6DC"/>
@@ -16325,7 +17937,7 @@
       </w:rPr>
     </w:lvl>
   </w:abstractNum>
-  <w:abstractNum w:abstractNumId="55" w15:restartNumberingAfterBreak="0">
+  <w:abstractNum w:abstractNumId="64" w15:restartNumberingAfterBreak="0">
     <w:nsid w:val="693D06B8"/>
     <w:multiLevelType w:val="hybridMultilevel"/>
     <w:tmpl w:val="771C0D84"/>
@@ -16438,7 +18050,7 @@
       </w:rPr>
     </w:lvl>
   </w:abstractNum>
-  <w:abstractNum w:abstractNumId="56" w15:restartNumberingAfterBreak="0">
+  <w:abstractNum w:abstractNumId="65" w15:restartNumberingAfterBreak="0">
     <w:nsid w:val="6A8837B2"/>
     <w:multiLevelType w:val="hybridMultilevel"/>
     <w:tmpl w:val="F386DEA2"/>
@@ -16551,7 +18163,7 @@
       </w:rPr>
     </w:lvl>
   </w:abstractNum>
-  <w:abstractNum w:abstractNumId="57" w15:restartNumberingAfterBreak="0">
+  <w:abstractNum w:abstractNumId="66" w15:restartNumberingAfterBreak="0">
     <w:nsid w:val="6A8C4716"/>
     <w:multiLevelType w:val="hybridMultilevel"/>
     <w:tmpl w:val="A0C4E758"/>
@@ -16637,7 +18249,93 @@
       </w:pPr>
     </w:lvl>
   </w:abstractNum>
-  <w:abstractNum w:abstractNumId="58" w15:restartNumberingAfterBreak="0">
+  <w:abstractNum w:abstractNumId="67" w15:restartNumberingAfterBreak="0">
+    <w:nsid w:val="6AF2034F"/>
+    <w:multiLevelType w:val="hybridMultilevel"/>
+    <w:tmpl w:val="4FE8E398"/>
+    <w:lvl w:ilvl="0" w:tplc="FFFFFFFF">
+      <w:start w:val="1"/>
+      <w:numFmt w:val="upperLetter"/>
+      <w:lvlText w:val="%1."/>
+      <w:lvlJc w:val="left"/>
+      <w:pPr>
+        <w:ind w:left="720" w:hanging="360"/>
+      </w:pPr>
+    </w:lvl>
+    <w:lvl w:ilvl="1" w:tplc="FFFFFFFF">
+      <w:start w:val="1"/>
+      <w:numFmt w:val="lowerLetter"/>
+      <w:lvlText w:val="%2."/>
+      <w:lvlJc w:val="left"/>
+      <w:pPr>
+        <w:ind w:left="1440" w:hanging="360"/>
+      </w:pPr>
+    </w:lvl>
+    <w:lvl w:ilvl="2" w:tplc="FFFFFFFF" w:tentative="1">
+      <w:start w:val="1"/>
+      <w:numFmt w:val="lowerRoman"/>
+      <w:lvlText w:val="%3."/>
+      <w:lvlJc w:val="right"/>
+      <w:pPr>
+        <w:ind w:left="2160" w:hanging="180"/>
+      </w:pPr>
+    </w:lvl>
+    <w:lvl w:ilvl="3" w:tplc="FFFFFFFF" w:tentative="1">
+      <w:start w:val="1"/>
+      <w:numFmt w:val="decimal"/>
+      <w:lvlText w:val="%4."/>
+      <w:lvlJc w:val="left"/>
+      <w:pPr>
+        <w:ind w:left="2880" w:hanging="360"/>
+      </w:pPr>
+    </w:lvl>
+    <w:lvl w:ilvl="4" w:tplc="FFFFFFFF" w:tentative="1">
+      <w:start w:val="1"/>
+      <w:numFmt w:val="lowerLetter"/>
+      <w:lvlText w:val="%5."/>
+      <w:lvlJc w:val="left"/>
+      <w:pPr>
+        <w:ind w:left="3600" w:hanging="360"/>
+      </w:pPr>
+    </w:lvl>
+    <w:lvl w:ilvl="5" w:tplc="FFFFFFFF" w:tentative="1">
+      <w:start w:val="1"/>
+      <w:numFmt w:val="lowerRoman"/>
+      <w:lvlText w:val="%6."/>
+      <w:lvlJc w:val="right"/>
+      <w:pPr>
+        <w:ind w:left="4320" w:hanging="180"/>
+      </w:pPr>
+    </w:lvl>
+    <w:lvl w:ilvl="6" w:tplc="FFFFFFFF" w:tentative="1">
+      <w:start w:val="1"/>
+      <w:numFmt w:val="decimal"/>
+      <w:lvlText w:val="%7."/>
+      <w:lvlJc w:val="left"/>
+      <w:pPr>
+        <w:ind w:left="5040" w:hanging="360"/>
+      </w:pPr>
+    </w:lvl>
+    <w:lvl w:ilvl="7" w:tplc="FFFFFFFF" w:tentative="1">
+      <w:start w:val="1"/>
+      <w:numFmt w:val="lowerLetter"/>
+      <w:lvlText w:val="%8."/>
+      <w:lvlJc w:val="left"/>
+      <w:pPr>
+        <w:ind w:left="5760" w:hanging="360"/>
+      </w:pPr>
+    </w:lvl>
+    <w:lvl w:ilvl="8" w:tplc="FFFFFFFF" w:tentative="1">
+      <w:start w:val="1"/>
+      <w:numFmt w:val="lowerRoman"/>
+      <w:lvlText w:val="%9."/>
+      <w:lvlJc w:val="right"/>
+      <w:pPr>
+        <w:ind w:left="6480" w:hanging="180"/>
+      </w:pPr>
+    </w:lvl>
+  </w:abstractNum>
+  <w:abstractNum w:abstractNumId="68" w15:restartNumberingAfterBreak="0">
     <w:nsid w:val="6D7F64E0"/>
     <w:multiLevelType w:val="hybridMultilevel"/>
     <w:tmpl w:val="84567BAA"/>
@@ -16750,7 +18448,7 @@
       </w:rPr>
     </w:lvl>
   </w:abstractNum>
-  <w:abstractNum w:abstractNumId="59" w15:restartNumberingAfterBreak="0">
+  <w:abstractNum w:abstractNumId="69" w15:restartNumberingAfterBreak="0">
     <w:nsid w:val="70E137BC"/>
     <w:multiLevelType w:val="hybridMultilevel"/>
     <w:tmpl w:val="BBBEE9A0"/>
@@ -16863,7 +18561,7 @@
       </w:rPr>
     </w:lvl>
   </w:abstractNum>
-  <w:abstractNum w:abstractNumId="60" w15:restartNumberingAfterBreak="0">
+  <w:abstractNum w:abstractNumId="70" w15:restartNumberingAfterBreak="0">
     <w:nsid w:val="72DF333F"/>
     <w:multiLevelType w:val="hybridMultilevel"/>
     <w:tmpl w:val="5CDA7BF4"/>
@@ -16949,7 +18647,7 @@
       </w:pPr>
     </w:lvl>
   </w:abstractNum>
-  <w:abstractNum w:abstractNumId="61" w15:restartNumberingAfterBreak="0">
+  <w:abstractNum w:abstractNumId="71" w15:restartNumberingAfterBreak="0">
     <w:nsid w:val="780640E3"/>
     <w:multiLevelType w:val="hybridMultilevel"/>
     <w:tmpl w:val="0CFA16C6"/>
@@ -17062,7 +18760,7 @@
       </w:rPr>
     </w:lvl>
   </w:abstractNum>
-  <w:abstractNum w:abstractNumId="62" w15:restartNumberingAfterBreak="0">
+  <w:abstractNum w:abstractNumId="72" w15:restartNumberingAfterBreak="0">
     <w:nsid w:val="78122CCA"/>
     <w:multiLevelType w:val="hybridMultilevel"/>
     <w:tmpl w:val="7AB03658"/>
@@ -17151,7 +18849,93 @@
       </w:pPr>
     </w:lvl>
   </w:abstractNum>
-  <w:abstractNum w:abstractNumId="63" w15:restartNumberingAfterBreak="0">
+  <w:abstractNum w:abstractNumId="73" w15:restartNumberingAfterBreak="0">
+    <w:nsid w:val="7B814E67"/>
+    <w:multiLevelType w:val="hybridMultilevel"/>
+    <w:tmpl w:val="2E48E7F8"/>
+    <w:lvl w:ilvl="0" w:tplc="0409001B">
+      <w:start w:val="1"/>
+      <w:numFmt w:val="lowerRoman"/>
+      <w:lvlText w:val="%1."/>
+      <w:lvlJc w:val="right"/>
+      <w:pPr>
+        <w:ind w:left="2520" w:hanging="360"/>
+      </w:pPr>
+    </w:lvl>
+    <w:lvl w:ilvl="1" w:tplc="04090019" w:tentative="1">
+      <w:start w:val="1"/>
+      <w:numFmt w:val="lowerLetter"/>
+      <w:lvlText w:val="%2."/>
+      <w:lvlJc w:val="left"/>
+      <w:pPr>
+        <w:ind w:left="3240" w:hanging="360"/>
+      </w:pPr>
+    </w:lvl>
+    <w:lvl w:ilvl="2" w:tplc="0409001B" w:tentative="1">
+      <w:start w:val="1"/>
+      <w:numFmt w:val="lowerRoman"/>
+      <w:lvlText w:val="%3."/>
+      <w:lvlJc w:val="right"/>
+      <w:pPr>
+        <w:ind w:left="3960" w:hanging="180"/>
+      </w:pPr>
+    </w:lvl>
+    <w:lvl w:ilvl="3" w:tplc="0409000F" w:tentative="1">
+      <w:start w:val="1"/>
+      <w:numFmt w:val="decimal"/>
+      <w:lvlText w:val="%4."/>
+      <w:lvlJc w:val="left"/>
+      <w:pPr>
+        <w:ind w:left="4680" w:hanging="360"/>
+      </w:pPr>
+    </w:lvl>
+    <w:lvl w:ilvl="4" w:tplc="04090019" w:tentative="1">
+      <w:start w:val="1"/>
+      <w:numFmt w:val="lowerLetter"/>
+      <w:lvlText w:val="%5."/>
+      <w:lvlJc w:val="left"/>
+      <w:pPr>
+        <w:ind w:left="5400" w:hanging="360"/>
+      </w:pPr>
+    </w:lvl>
+    <w:lvl w:ilvl="5" w:tplc="0409001B" w:tentative="1">
+      <w:start w:val="1"/>
+      <w:numFmt w:val="lowerRoman"/>
+      <w:lvlText w:val="%6."/>
+      <w:lvlJc w:val="right"/>
+      <w:pPr>
+        <w:ind w:left="6120" w:hanging="180"/>
+      </w:pPr>
+    </w:lvl>
+    <w:lvl w:ilvl="6" w:tplc="0409000F" w:tentative="1">
+      <w:start w:val="1"/>
+      <w:numFmt w:val="decimal"/>
+      <w:lvlText w:val="%7."/>
+      <w:lvlJc w:val="left"/>
+      <w:pPr>
+        <w:ind w:left="6840" w:hanging="360"/>
+      </w:pPr>
+    </w:lvl>
+    <w:lvl w:ilvl="7" w:tplc="04090019" w:tentative="1">
+      <w:start w:val="1"/>
+      <w:numFmt w:val="lowerLetter"/>
+      <w:lvlText w:val="%8."/>
+      <w:lvlJc w:val="left"/>
+      <w:pPr>
+        <w:ind w:left="7560" w:hanging="360"/>
+      </w:pPr>
+    </w:lvl>
+    <w:lvl w:ilvl="8" w:tplc="0409001B" w:tentative="1">
+      <w:start w:val="1"/>
+      <w:numFmt w:val="lowerRoman"/>
+      <w:lvlText w:val="%9."/>
+      <w:lvlJc w:val="right"/>
+      <w:pPr>
+        <w:ind w:left="8280" w:hanging="180"/>
+      </w:pPr>
+    </w:lvl>
+  </w:abstractNum>
+  <w:abstractNum w:abstractNumId="74" w15:restartNumberingAfterBreak="0">
     <w:nsid w:val="7C546E9E"/>
     <w:multiLevelType w:val="hybridMultilevel"/>
     <w:tmpl w:val="C12EA2EC"/>
@@ -17240,7 +19024,7 @@
       </w:pPr>
     </w:lvl>
   </w:abstractNum>
-  <w:abstractNum w:abstractNumId="64" w15:restartNumberingAfterBreak="0">
+  <w:abstractNum w:abstractNumId="75" w15:restartNumberingAfterBreak="0">
     <w:nsid w:val="7D335139"/>
     <w:multiLevelType w:val="hybridMultilevel"/>
     <w:tmpl w:val="7894400A"/>
@@ -17353,200 +19137,325 @@
       </w:rPr>
     </w:lvl>
   </w:abstractNum>
+  <w:abstractNum w:abstractNumId="76" w15:restartNumberingAfterBreak="0">
+    <w:nsid w:val="7F5776CE"/>
+    <w:multiLevelType w:val="hybridMultilevel"/>
+    <w:tmpl w:val="892A9C34"/>
+    <w:lvl w:ilvl="0" w:tplc="0409000F">
+      <w:start w:val="1"/>
+      <w:numFmt w:val="decimal"/>
+      <w:lvlText w:val="%1."/>
+      <w:lvlJc w:val="left"/>
+      <w:pPr>
+        <w:ind w:left="1440" w:hanging="360"/>
+      </w:pPr>
+    </w:lvl>
+    <w:lvl w:ilvl="1" w:tplc="04090001">
+      <w:start w:val="1"/>
+      <w:numFmt w:val="bullet"/>
+      <w:lvlText w:val=""/>
+      <w:lvlJc w:val="left"/>
+      <w:pPr>
+        <w:ind w:left="1440" w:hanging="360"/>
+      </w:pPr>
+      <w:rPr>
+        <w:rFonts w:ascii="Symbol" w:hAnsi="Symbol" w:hint="default"/>
+      </w:rPr>
+    </w:lvl>
+    <w:lvl w:ilvl="2" w:tplc="0409001B">
+      <w:start w:val="1"/>
+      <w:numFmt w:val="lowerRoman"/>
+      <w:lvlText w:val="%3."/>
+      <w:lvlJc w:val="right"/>
+      <w:pPr>
+        <w:ind w:left="2880" w:hanging="180"/>
+      </w:pPr>
+    </w:lvl>
+    <w:lvl w:ilvl="3" w:tplc="0409000F" w:tentative="1">
+      <w:start w:val="1"/>
+      <w:numFmt w:val="decimal"/>
+      <w:lvlText w:val="%4."/>
+      <w:lvlJc w:val="left"/>
+      <w:pPr>
+        <w:ind w:left="3600" w:hanging="360"/>
+      </w:pPr>
+    </w:lvl>
+    <w:lvl w:ilvl="4" w:tplc="04090019" w:tentative="1">
+      <w:start w:val="1"/>
+      <w:numFmt w:val="lowerLetter"/>
+      <w:lvlText w:val="%5."/>
+      <w:lvlJc w:val="left"/>
+      <w:pPr>
+        <w:ind w:left="4320" w:hanging="360"/>
+      </w:pPr>
+    </w:lvl>
+    <w:lvl w:ilvl="5" w:tplc="0409001B" w:tentative="1">
+      <w:start w:val="1"/>
+      <w:numFmt w:val="lowerRoman"/>
+      <w:lvlText w:val="%6."/>
+      <w:lvlJc w:val="right"/>
+      <w:pPr>
+        <w:ind w:left="5040" w:hanging="180"/>
+      </w:pPr>
+    </w:lvl>
+    <w:lvl w:ilvl="6" w:tplc="0409000F" w:tentative="1">
+      <w:start w:val="1"/>
+      <w:numFmt w:val="decimal"/>
+      <w:lvlText w:val="%7."/>
+      <w:lvlJc w:val="left"/>
+      <w:pPr>
+        <w:ind w:left="5760" w:hanging="360"/>
+      </w:pPr>
+    </w:lvl>
+    <w:lvl w:ilvl="7" w:tplc="04090019" w:tentative="1">
+      <w:start w:val="1"/>
+      <w:numFmt w:val="lowerLetter"/>
+      <w:lvlText w:val="%8."/>
+      <w:lvlJc w:val="left"/>
+      <w:pPr>
+        <w:ind w:left="6480" w:hanging="360"/>
+      </w:pPr>
+    </w:lvl>
+    <w:lvl w:ilvl="8" w:tplc="0409001B" w:tentative="1">
+      <w:start w:val="1"/>
+      <w:numFmt w:val="lowerRoman"/>
+      <w:lvlText w:val="%9."/>
+      <w:lvlJc w:val="right"/>
+      <w:pPr>
+        <w:ind w:left="7200" w:hanging="180"/>
+      </w:pPr>
+    </w:lvl>
+  </w:abstractNum>
   <w:num w:numId="1" w16cid:durableId="212625040">
-    <w:abstractNumId w:val="31"/>
+    <w:abstractNumId w:val="37"/>
   </w:num>
   <w:num w:numId="2" w16cid:durableId="666324048">
+    <w:abstractNumId w:val="14"/>
+  </w:num>
+  <w:num w:numId="3" w16cid:durableId="1988436020">
+    <w:abstractNumId w:val="64"/>
+  </w:num>
+  <w:num w:numId="4" w16cid:durableId="907768004">
+    <w:abstractNumId w:val="41"/>
+  </w:num>
+  <w:num w:numId="5" w16cid:durableId="430854794">
+    <w:abstractNumId w:val="33"/>
+  </w:num>
+  <w:num w:numId="6" w16cid:durableId="268708058">
+    <w:abstractNumId w:val="12"/>
+  </w:num>
+  <w:num w:numId="7" w16cid:durableId="1818374129">
+    <w:abstractNumId w:val="70"/>
+  </w:num>
+  <w:num w:numId="8" w16cid:durableId="1800225437">
+    <w:abstractNumId w:val="16"/>
+  </w:num>
+  <w:num w:numId="9" w16cid:durableId="1451122951">
+    <w:abstractNumId w:val="30"/>
+  </w:num>
+  <w:num w:numId="10" w16cid:durableId="98766551">
+    <w:abstractNumId w:val="23"/>
+  </w:num>
+  <w:num w:numId="11" w16cid:durableId="1140614950">
+    <w:abstractNumId w:val="56"/>
+  </w:num>
+  <w:num w:numId="12" w16cid:durableId="1138382290">
+    <w:abstractNumId w:val="7"/>
+  </w:num>
+  <w:num w:numId="13" w16cid:durableId="490485643">
     <w:abstractNumId w:val="11"/>
   </w:num>
-  <w:num w:numId="3" w16cid:durableId="1988436020">
-    <w:abstractNumId w:val="55"/>
+  <w:num w:numId="14" w16cid:durableId="1240288039">
+    <w:abstractNumId w:val="50"/>
   </w:num>
-  <w:num w:numId="4" w16cid:durableId="907768004">
+  <w:num w:numId="15" w16cid:durableId="1183737863">
+    <w:abstractNumId w:val="35"/>
+  </w:num>
+  <w:num w:numId="16" w16cid:durableId="695929054">
+    <w:abstractNumId w:val="40"/>
+  </w:num>
+  <w:num w:numId="17" w16cid:durableId="215164903">
+    <w:abstractNumId w:val="58"/>
+  </w:num>
+  <w:num w:numId="18" w16cid:durableId="1284917547">
+    <w:abstractNumId w:val="32"/>
+  </w:num>
+  <w:num w:numId="19" w16cid:durableId="2014380315">
+    <w:abstractNumId w:val="63"/>
+  </w:num>
+  <w:num w:numId="20" w16cid:durableId="1785491873">
+    <w:abstractNumId w:val="71"/>
+  </w:num>
+  <w:num w:numId="21" w16cid:durableId="72624349">
+    <w:abstractNumId w:val="45"/>
+  </w:num>
+  <w:num w:numId="22" w16cid:durableId="1541278595">
+    <w:abstractNumId w:val="8"/>
+  </w:num>
+  <w:num w:numId="23" w16cid:durableId="572281228">
+    <w:abstractNumId w:val="43"/>
+  </w:num>
+  <w:num w:numId="24" w16cid:durableId="1162507468">
+    <w:abstractNumId w:val="46"/>
+  </w:num>
+  <w:num w:numId="25" w16cid:durableId="49354054">
+    <w:abstractNumId w:val="44"/>
+  </w:num>
+  <w:num w:numId="26" w16cid:durableId="1394618162">
+    <w:abstractNumId w:val="22"/>
+  </w:num>
+  <w:num w:numId="27" w16cid:durableId="1275404469">
+    <w:abstractNumId w:val="19"/>
+  </w:num>
+  <w:num w:numId="28" w16cid:durableId="403527913">
+    <w:abstractNumId w:val="9"/>
+  </w:num>
+  <w:num w:numId="29" w16cid:durableId="1678118878">
+    <w:abstractNumId w:val="57"/>
+  </w:num>
+  <w:num w:numId="30" w16cid:durableId="1655259926">
+    <w:abstractNumId w:val="62"/>
+  </w:num>
+  <w:num w:numId="31" w16cid:durableId="440221456">
+    <w:abstractNumId w:val="26"/>
+  </w:num>
+  <w:num w:numId="32" w16cid:durableId="1591036978">
+    <w:abstractNumId w:val="69"/>
+  </w:num>
+  <w:num w:numId="33" w16cid:durableId="80952326">
+    <w:abstractNumId w:val="15"/>
+  </w:num>
+  <w:num w:numId="34" w16cid:durableId="1327246831">
+    <w:abstractNumId w:val="29"/>
+  </w:num>
+  <w:num w:numId="35" w16cid:durableId="1874492368">
+    <w:abstractNumId w:val="66"/>
+  </w:num>
+  <w:num w:numId="36" w16cid:durableId="1122304897">
     <w:abstractNumId w:val="34"/>
   </w:num>
-  <w:num w:numId="5" w16cid:durableId="430854794">
-    <w:abstractNumId w:val="27"/>
+  <w:num w:numId="37" w16cid:durableId="46729573">
+    <w:abstractNumId w:val="61"/>
   </w:num>
-  <w:num w:numId="6" w16cid:durableId="268708058">
-    <w:abstractNumId w:val="9"/>
-  </w:num>
-  <w:num w:numId="7" w16cid:durableId="1818374129">
+  <w:num w:numId="38" w16cid:durableId="1606575303">
     <w:abstractNumId w:val="60"/>
   </w:num>
-  <w:num w:numId="8" w16cid:durableId="1800225437">
+  <w:num w:numId="39" w16cid:durableId="1757480749">
+    <w:abstractNumId w:val="68"/>
+  </w:num>
+  <w:num w:numId="40" w16cid:durableId="1372613918">
+    <w:abstractNumId w:val="48"/>
+  </w:num>
+  <w:num w:numId="41" w16cid:durableId="1782992877">
     <w:abstractNumId w:val="13"/>
   </w:num>
-  <w:num w:numId="9" w16cid:durableId="1451122951">
-    <w:abstractNumId w:val="24"/>
-  </w:num>
-  <w:num w:numId="10" w16cid:durableId="98766551">
-    <w:abstractNumId w:val="19"/>
-  </w:num>
-  <w:num w:numId="11" w16cid:durableId="1140614950">
-    <w:abstractNumId w:val="47"/>
-  </w:num>
-  <w:num w:numId="12" w16cid:durableId="1138382290">
-    <w:abstractNumId w:val="5"/>
-  </w:num>
-  <w:num w:numId="13" w16cid:durableId="490485643">
-    <w:abstractNumId w:val="8"/>
-  </w:num>
-  <w:num w:numId="14" w16cid:durableId="1240288039">
-    <w:abstractNumId w:val="42"/>
-  </w:num>
-  <w:num w:numId="15" w16cid:durableId="1183737863">
-    <w:abstractNumId w:val="29"/>
-  </w:num>
-  <w:num w:numId="16" w16cid:durableId="695929054">
-    <w:abstractNumId w:val="33"/>
-  </w:num>
-  <w:num w:numId="17" w16cid:durableId="215164903">
-    <w:abstractNumId w:val="49"/>
-  </w:num>
-  <w:num w:numId="18" w16cid:durableId="1284917547">
-    <w:abstractNumId w:val="26"/>
-  </w:num>
-  <w:num w:numId="19" w16cid:durableId="2014380315">
-    <w:abstractNumId w:val="54"/>
-  </w:num>
-  <w:num w:numId="20" w16cid:durableId="1785491873">
-    <w:abstractNumId w:val="61"/>
-  </w:num>
-  <w:num w:numId="21" w16cid:durableId="72624349">
-    <w:abstractNumId w:val="38"/>
-  </w:num>
-  <w:num w:numId="22" w16cid:durableId="1541278595">
+  <w:num w:numId="42" w16cid:durableId="936904640">
     <w:abstractNumId w:val="6"/>
-  </w:num>
-  <w:num w:numId="23" w16cid:durableId="572281228">
-    <w:abstractNumId w:val="36"/>
-  </w:num>
-  <w:num w:numId="24" w16cid:durableId="1162507468">
-    <w:abstractNumId w:val="39"/>
-  </w:num>
-  <w:num w:numId="25" w16cid:durableId="49354054">
-    <w:abstractNumId w:val="37"/>
-  </w:num>
-  <w:num w:numId="26" w16cid:durableId="1394618162">
-    <w:abstractNumId w:val="18"/>
-  </w:num>
-  <w:num w:numId="27" w16cid:durableId="1275404469">
-    <w:abstractNumId w:val="15"/>
-  </w:num>
-  <w:num w:numId="28" w16cid:durableId="403527913">
-    <w:abstractNumId w:val="7"/>
-  </w:num>
-  <w:num w:numId="29" w16cid:durableId="1678118878">
-    <w:abstractNumId w:val="48"/>
-  </w:num>
-  <w:num w:numId="30" w16cid:durableId="1655259926">
-    <w:abstractNumId w:val="53"/>
-  </w:num>
-  <w:num w:numId="31" w16cid:durableId="440221456">
-    <w:abstractNumId w:val="20"/>
-  </w:num>
-  <w:num w:numId="32" w16cid:durableId="1591036978">
-    <w:abstractNumId w:val="59"/>
-  </w:num>
-  <w:num w:numId="33" w16cid:durableId="80952326">
-    <w:abstractNumId w:val="12"/>
-  </w:num>
-  <w:num w:numId="34" w16cid:durableId="1327246831">
-    <w:abstractNumId w:val="23"/>
-  </w:num>
-  <w:num w:numId="35" w16cid:durableId="1874492368">
-    <w:abstractNumId w:val="57"/>
-  </w:num>
-  <w:num w:numId="36" w16cid:durableId="1122304897">
-    <w:abstractNumId w:val="28"/>
-  </w:num>
-  <w:num w:numId="37" w16cid:durableId="46729573">
-    <w:abstractNumId w:val="52"/>
-  </w:num>
-  <w:num w:numId="38" w16cid:durableId="1606575303">
-    <w:abstractNumId w:val="51"/>
-  </w:num>
-  <w:num w:numId="39" w16cid:durableId="1757480749">
-    <w:abstractNumId w:val="58"/>
-  </w:num>
-  <w:num w:numId="40" w16cid:durableId="1372613918">
-    <w:abstractNumId w:val="40"/>
-  </w:num>
-  <w:num w:numId="41" w16cid:durableId="1782992877">
-    <w:abstractNumId w:val="10"/>
-  </w:num>
-  <w:num w:numId="42" w16cid:durableId="936904640">
-    <w:abstractNumId w:val="4"/>
   </w:num>
   <w:num w:numId="43" w16cid:durableId="771710451">
     <w:abstractNumId w:val="2"/>
   </w:num>
   <w:num w:numId="44" w16cid:durableId="359357363">
-    <w:abstractNumId w:val="45"/>
+    <w:abstractNumId w:val="53"/>
   </w:num>
   <w:num w:numId="45" w16cid:durableId="1952593545">
-    <w:abstractNumId w:val="56"/>
+    <w:abstractNumId w:val="65"/>
   </w:num>
   <w:num w:numId="46" w16cid:durableId="2001493514">
-    <w:abstractNumId w:val="16"/>
+    <w:abstractNumId w:val="20"/>
   </w:num>
   <w:num w:numId="47" w16cid:durableId="555051815">
-    <w:abstractNumId w:val="43"/>
+    <w:abstractNumId w:val="51"/>
   </w:num>
   <w:num w:numId="48" w16cid:durableId="2103448875">
-    <w:abstractNumId w:val="35"/>
+    <w:abstractNumId w:val="42"/>
   </w:num>
   <w:num w:numId="49" w16cid:durableId="1033581586">
-    <w:abstractNumId w:val="46"/>
+    <w:abstractNumId w:val="55"/>
   </w:num>
   <w:num w:numId="50" w16cid:durableId="360134165">
-    <w:abstractNumId w:val="64"/>
+    <w:abstractNumId w:val="75"/>
   </w:num>
   <w:num w:numId="51" w16cid:durableId="990212482">
-    <w:abstractNumId w:val="30"/>
+    <w:abstractNumId w:val="36"/>
   </w:num>
   <w:num w:numId="52" w16cid:durableId="1690985707">
-    <w:abstractNumId w:val="22"/>
+    <w:abstractNumId w:val="28"/>
   </w:num>
   <w:num w:numId="53" w16cid:durableId="1235119489">
-    <w:abstractNumId w:val="25"/>
+    <w:abstractNumId w:val="31"/>
   </w:num>
   <w:num w:numId="54" w16cid:durableId="156384923">
-    <w:abstractNumId w:val="41"/>
+    <w:abstractNumId w:val="49"/>
   </w:num>
   <w:num w:numId="55" w16cid:durableId="1634142177">
     <w:abstractNumId w:val="0"/>
   </w:num>
   <w:num w:numId="56" w16cid:durableId="701975763">
-    <w:abstractNumId w:val="14"/>
+    <w:abstractNumId w:val="17"/>
   </w:num>
   <w:num w:numId="57" w16cid:durableId="269506288">
     <w:abstractNumId w:val="3"/>
   </w:num>
   <w:num w:numId="58" w16cid:durableId="1694646785">
-    <w:abstractNumId w:val="50"/>
+    <w:abstractNumId w:val="59"/>
   </w:num>
   <w:num w:numId="59" w16cid:durableId="377709132">
-    <w:abstractNumId w:val="32"/>
+    <w:abstractNumId w:val="39"/>
   </w:num>
   <w:num w:numId="60" w16cid:durableId="10647268">
-    <w:abstractNumId w:val="17"/>
+    <w:abstractNumId w:val="21"/>
   </w:num>
   <w:num w:numId="61" w16cid:durableId="1663267235">
-    <w:abstractNumId w:val="44"/>
+    <w:abstractNumId w:val="52"/>
   </w:num>
   <w:num w:numId="62" w16cid:durableId="1798137640">
-    <w:abstractNumId w:val="62"/>
+    <w:abstractNumId w:val="72"/>
   </w:num>
   <w:num w:numId="63" w16cid:durableId="1319917892">
-    <w:abstractNumId w:val="63"/>
+    <w:abstractNumId w:val="74"/>
   </w:num>
   <w:num w:numId="64" w16cid:durableId="1991978149">
     <w:abstractNumId w:val="1"/>
   </w:num>
   <w:num w:numId="65" w16cid:durableId="1978954950">
-    <w:abstractNumId w:val="21"/>
+    <w:abstractNumId w:val="27"/>
+  </w:num>
+  <w:num w:numId="66" w16cid:durableId="1948343794">
+    <w:abstractNumId w:val="38"/>
+  </w:num>
+  <w:num w:numId="67" w16cid:durableId="143132801">
+    <w:abstractNumId w:val="76"/>
+  </w:num>
+  <w:num w:numId="68" w16cid:durableId="1989746656">
+    <w:abstractNumId w:val="5"/>
+  </w:num>
+  <w:num w:numId="69" w16cid:durableId="229848381">
+    <w:abstractNumId w:val="24"/>
+  </w:num>
+  <w:num w:numId="70" w16cid:durableId="600453443">
+    <w:abstractNumId w:val="18"/>
+  </w:num>
+  <w:num w:numId="71" w16cid:durableId="392506918">
+    <w:abstractNumId w:val="10"/>
+  </w:num>
+  <w:num w:numId="72" w16cid:durableId="1364594570">
+    <w:abstractNumId w:val="47"/>
+  </w:num>
+  <w:num w:numId="73" w16cid:durableId="144669401">
+    <w:abstractNumId w:val="25"/>
+  </w:num>
+  <w:num w:numId="74" w16cid:durableId="690112162">
+    <w:abstractNumId w:val="67"/>
+  </w:num>
+  <w:num w:numId="75" w16cid:durableId="1275943715">
+    <w:abstractNumId w:val="4"/>
+  </w:num>
+  <w:num w:numId="76" w16cid:durableId="1164737649">
+    <w:abstractNumId w:val="54"/>
+  </w:num>
+  <w:num w:numId="77" w16cid:durableId="1094713696">
+    <w:abstractNumId w:val="73"/>
   </w:num>
 </w:numbering>
 </file>

</xml_diff>

<commit_message>
Anabelle revised figures and added basin conservation programs to model.
In basin conservation programs, the cells with prices was moved to the top and the 500+ plan was moved to comparison options.
</commit_message>
<xml_diff>
--- a/LakeMeadWaterBankDivideInflow/ModelGuide/ModelGuide-LakeMeadWaterBank.docx
+++ b/LakeMeadWaterBankDivideInflow/ModelGuide/ModelGuide-LakeMeadWaterBank.docx
@@ -3354,7 +3354,13 @@
         <w:t xml:space="preserve"> Text in Column D lists the date.</w:t>
       </w:r>
       <w:r>
-        <w:t xml:space="preserve"> Figure 1 shows Lake Mead storage over time (Solid black line).</w:t>
+        <w:t xml:space="preserve"> Figure 1</w:t>
+      </w:r>
+      <w:r>
+        <w:t>a</w:t>
+      </w:r>
+      <w:r>
+        <w:t xml:space="preserve"> shows Lake Mead storage over time (Solid black line).</w:t>
       </w:r>
     </w:p>
     <w:p>
@@ -3425,6 +3431,13 @@
           <w:b/>
           <w:bCs/>
         </w:rPr>
+        <w:t>a</w:t>
+      </w:r>
+      <w:r>
+        <w:rPr>
+          <w:b/>
+          <w:bCs/>
+        </w:rPr>
         <w:t xml:space="preserve">. </w:t>
       </w:r>
       <w:r>
@@ -3555,7 +3568,13 @@
         <w:t xml:space="preserve"> Lower Basin Drought Contingency Plan </w:t>
       </w:r>
       <w:r>
-        <w:t xml:space="preserve">(Figure 1, dark blue fill labeled </w:t>
+        <w:t xml:space="preserve">(Figure </w:t>
+      </w:r>
+      <w:r>
+        <w:t>1a</w:t>
+      </w:r>
+      <w:r>
+        <w:t xml:space="preserve">, dark blue fill labeled </w:t>
       </w:r>
       <w:r>
         <w:lastRenderedPageBreak/>
@@ -3665,7 +3684,13 @@
       </w:r>
       <w:proofErr w:type="gramEnd"/>
       <w:r>
-        <w:t>Figure 1, light and medium blue fills labeled Water Conservation Accounts and Public Pool)</w:t>
+        <w:t>Figure 1</w:t>
+      </w:r>
+      <w:r>
+        <w:t>a</w:t>
+      </w:r>
+      <w:r>
+        <w:t>, light and medium blue fills labeled Water Conservation Accounts and Public Pool)</w:t>
       </w:r>
       <w:r>
         <w:t xml:space="preserve">. The Storage above the Protect Zone represents the active storage that can be assigned to </w:t>
@@ -3715,6 +3740,9 @@
         <w:t>(Figure 1</w:t>
       </w:r>
       <w:r>
+        <w:t>a</w:t>
+      </w:r>
+      <w:r>
         <w:t>, light blue fill</w:t>
       </w:r>
       <w:r>
@@ -3745,7 +3773,13 @@
         <w:t xml:space="preserve">. </w:t>
       </w:r>
       <w:r>
-        <w:t xml:space="preserve">Figure 2 shows Water Conservation Account balances over time for the three Lower Basin states. </w:t>
+        <w:t xml:space="preserve">Figure </w:t>
+      </w:r>
+      <w:r>
+        <w:t>1b</w:t>
+      </w:r>
+      <w:r>
+        <w:t xml:space="preserve"> shows Water Conservation Account balances over time for the three Lower Basin states. </w:t>
       </w:r>
       <w:r>
         <w:t xml:space="preserve">Reclamation typically publishes values in Spring for the prior calendar year. </w:t>
@@ -3760,7 +3794,7 @@
         <w:t xml:space="preserve"> </w:t>
       </w:r>
       <w:r>
-        <w:t>2</w:t>
+        <w:t>1b</w:t>
       </w:r>
       <w:r>
         <w:t>.</w:t>
@@ -3827,7 +3861,7 @@
           <w:b/>
           <w:bCs/>
         </w:rPr>
-        <w:t>2</w:t>
+        <w:t>1b</w:t>
       </w:r>
       <w:r>
         <w:rPr>
@@ -3888,6 +3922,9 @@
       </w:r>
       <w:r>
         <w:t>1</w:t>
+      </w:r>
+      <w:r>
+        <w:t>b</w:t>
       </w:r>
       <w:r>
         <w:t xml:space="preserve">). This </w:t>
@@ -4426,11 +4463,194 @@
       </w:pPr>
     </w:p>
     <w:p>
-      <w:r>
-        <w:rPr>
-          <w:b/>
-          <w:bCs/>
-        </w:rPr>
+      <w:pPr>
+        <w:rPr>
+          <w:b/>
+          <w:bCs/>
+        </w:rPr>
+      </w:pPr>
+    </w:p>
+    <w:p>
+      <w:pPr>
+        <w:rPr>
+          <w:b/>
+          <w:bCs/>
+        </w:rPr>
+      </w:pPr>
+    </w:p>
+    <w:p>
+      <w:pPr>
+        <w:rPr>
+          <w:b/>
+          <w:bCs/>
+        </w:rPr>
+      </w:pPr>
+    </w:p>
+    <w:p>
+      <w:pPr>
+        <w:rPr>
+          <w:b/>
+          <w:bCs/>
+        </w:rPr>
+      </w:pPr>
+    </w:p>
+    <w:p>
+      <w:pPr>
+        <w:rPr>
+          <w:b/>
+          <w:bCs/>
+        </w:rPr>
+      </w:pPr>
+    </w:p>
+    <w:p>
+      <w:pPr>
+        <w:rPr>
+          <w:b/>
+          <w:bCs/>
+        </w:rPr>
+      </w:pPr>
+    </w:p>
+    <w:p>
+      <w:pPr>
+        <w:rPr>
+          <w:b/>
+          <w:bCs/>
+        </w:rPr>
+      </w:pPr>
+    </w:p>
+    <w:p>
+      <w:pPr>
+        <w:rPr>
+          <w:b/>
+          <w:bCs/>
+        </w:rPr>
+      </w:pPr>
+    </w:p>
+    <w:p>
+      <w:pPr>
+        <w:rPr>
+          <w:b/>
+          <w:bCs/>
+        </w:rPr>
+      </w:pPr>
+    </w:p>
+    <w:p>
+      <w:pPr>
+        <w:rPr>
+          <w:b/>
+          <w:bCs/>
+        </w:rPr>
+      </w:pPr>
+    </w:p>
+    <w:p>
+      <w:pPr>
+        <w:rPr>
+          <w:b/>
+          <w:bCs/>
+        </w:rPr>
+      </w:pPr>
+    </w:p>
+    <w:p>
+      <w:pPr>
+        <w:rPr>
+          <w:b/>
+          <w:bCs/>
+        </w:rPr>
+      </w:pPr>
+    </w:p>
+    <w:p>
+      <w:pPr>
+        <w:rPr>
+          <w:b/>
+          <w:bCs/>
+        </w:rPr>
+      </w:pPr>
+    </w:p>
+    <w:p>
+      <w:pPr>
+        <w:rPr>
+          <w:b/>
+          <w:bCs/>
+        </w:rPr>
+      </w:pPr>
+    </w:p>
+    <w:p>
+      <w:pPr>
+        <w:rPr>
+          <w:b/>
+          <w:bCs/>
+        </w:rPr>
+      </w:pPr>
+    </w:p>
+    <w:p>
+      <w:pPr>
+        <w:rPr>
+          <w:b/>
+          <w:bCs/>
+        </w:rPr>
+      </w:pPr>
+    </w:p>
+    <w:p>
+      <w:pPr>
+        <w:rPr>
+          <w:b/>
+          <w:bCs/>
+        </w:rPr>
+      </w:pPr>
+    </w:p>
+    <w:p>
+      <w:pPr>
+        <w:rPr>
+          <w:b/>
+          <w:bCs/>
+        </w:rPr>
+      </w:pPr>
+    </w:p>
+    <w:p>
+      <w:pPr>
+        <w:rPr>
+          <w:b/>
+          <w:bCs/>
+        </w:rPr>
+      </w:pPr>
+    </w:p>
+    <w:p>
+      <w:pPr>
+        <w:rPr>
+          <w:b/>
+          <w:bCs/>
+        </w:rPr>
+      </w:pPr>
+    </w:p>
+    <w:p>
+      <w:pPr>
+        <w:rPr>
+          <w:b/>
+          <w:bCs/>
+        </w:rPr>
+      </w:pPr>
+    </w:p>
+    <w:p>
+      <w:pPr>
+        <w:rPr>
+          <w:b/>
+          <w:bCs/>
+        </w:rPr>
+      </w:pPr>
+    </w:p>
+    <w:p>
+      <w:pPr>
+        <w:rPr>
+          <w:b/>
+          <w:bCs/>
+        </w:rPr>
+      </w:pPr>
+      <w:r>
+        <w:rPr>
+          <w:b/>
+          <w:bCs/>
+        </w:rPr>
+        <w:lastRenderedPageBreak/>
         <w:t xml:space="preserve">Table </w:t>
       </w:r>
       <w:r>
@@ -4453,7 +4673,6 @@
         <w:rPr>
           <w:noProof/>
         </w:rPr>
-        <w:lastRenderedPageBreak/>
         <w:drawing>
           <wp:inline distT="0" distB="0" distL="0" distR="0" wp14:anchorId="0BAD63FF" wp14:editId="072D6BE2">
             <wp:extent cx="5323809" cy="6352381"/>
@@ -4736,7 +4955,6 @@
         <w:rPr>
           <w:rStyle w:val="normaltextrun"/>
         </w:rPr>
-        <w:lastRenderedPageBreak/>
         <w:t>The magnitude</w:t>
       </w:r>
       <w:r>
@@ -5412,10 +5630,10 @@
         <w:t>2</w:t>
       </w:r>
       <w:r>
-        <w:t xml:space="preserve">; Table </w:t>
-      </w:r>
-      <w:r>
-        <w:t>2c</w:t>
+        <w:t>; Table</w:t>
+      </w:r>
+      <w:r>
+        <w:t xml:space="preserve"> 3a</w:t>
       </w:r>
       <w:r>
         <w:t>).</w:t>
@@ -5505,7 +5723,7 @@
           <w:b/>
           <w:bCs/>
         </w:rPr>
-        <w:t>2c</w:t>
+        <w:t>3a</w:t>
       </w:r>
       <w:r>
         <w:rPr>
@@ -5617,6 +5835,9 @@
               <w:t>1</w:t>
             </w:r>
             <w:r>
+              <w:t>a</w:t>
+            </w:r>
+            <w:r>
               <w:t>.</w:t>
             </w:r>
           </w:p>
@@ -5650,7 +5871,7 @@
               <w:t xml:space="preserve">Water Conservation (ICS) account balance shown in Figure </w:t>
             </w:r>
             <w:r>
-              <w:t>2</w:t>
+              <w:t>1b</w:t>
             </w:r>
             <w:r>
               <w:t xml:space="preserve"> (rollover).</w:t>
@@ -5686,7 +5907,7 @@
               <w:t xml:space="preserve">Water Conservation (ICS) account balance shown in Figure </w:t>
             </w:r>
             <w:r>
-              <w:t>2</w:t>
+              <w:t>1b</w:t>
             </w:r>
             <w:r>
               <w:t xml:space="preserve"> (rollover).</w:t>
@@ -5722,7 +5943,7 @@
               <w:t xml:space="preserve">Water Conservation (ICS) account balance shown in Figure </w:t>
             </w:r>
             <w:r>
-              <w:t>2</w:t>
+              <w:t>1b</w:t>
             </w:r>
             <w:r>
               <w:t xml:space="preserve"> (rollover).</w:t>
@@ -5809,7 +6030,13 @@
               <w:ind w:left="0"/>
             </w:pPr>
             <w:r>
-              <w:t>Remaining water in the Public Pool shown in Figure 1.</w:t>
+              <w:t>Remaining water in the Public Pool shown in Figure 1</w:t>
+            </w:r>
+            <w:r>
+              <w:t>a</w:t>
+            </w:r>
+            <w:r>
+              <w:t>.</w:t>
             </w:r>
           </w:p>
         </w:tc>
@@ -5836,7 +6063,13 @@
         <w:t>F</w:t>
       </w:r>
       <w:r>
-        <w:t>all below the Reclamation protect elevation (such as in 2022 in Figure 1), the states will need to negotiate the split</w:t>
+        <w:t>all below the Reclamation protect elevation (such as in 2022 in Figure 1</w:t>
+      </w:r>
+      <w:r>
+        <w:t>a</w:t>
+      </w:r>
+      <w:r>
+        <w:t>), the states will need to negotiate the split</w:t>
       </w:r>
       <w:r>
         <w:t>. In this case, states</w:t>
@@ -5857,7 +6090,13 @@
         </w:numPr>
       </w:pPr>
       <w:r>
-        <w:t xml:space="preserve">Are above the Reclamation protect elevation (such as in 2008 to 2021 and 2023), the additional water (Public pool in Figure 1) can be assigned to other users such as Tribal Nations of the Lower Basin. </w:t>
+        <w:t>Are above the Reclamation protect elevation (such as in 2008 to 2021 and 2023), the additional water (Public pool in Figure 1</w:t>
+      </w:r>
+      <w:r>
+        <w:t>a</w:t>
+      </w:r>
+      <w:r>
+        <w:t xml:space="preserve">) can be assigned to other users such as Tribal Nations of the Lower Basin. </w:t>
       </w:r>
     </w:p>
     <w:p>
@@ -6289,9 +6528,13 @@
     <w:p>
       <w:pPr>
         <w:pStyle w:val="Heading1"/>
+        <w:ind w:left="0" w:firstLine="0"/>
       </w:pPr>
       <w:r>
         <w:lastRenderedPageBreak/>
+        <w:t xml:space="preserve">Step 4. </w:t>
+      </w:r>
+      <w:r>
         <w:t xml:space="preserve">Split </w:t>
       </w:r>
       <w:r>
@@ -6409,10 +6652,10 @@
         <w:fldChar w:fldCharType="end"/>
       </w:r>
       <w:r>
-        <w:t xml:space="preserve">. This proposal allocated user reductions as a percentage of the total mandatory reduction (Table </w:t>
-      </w:r>
-      <w:r>
-        <w:t>4a</w:t>
+        <w:t>. This proposal allocated user reductions as a percentage of the total mandatory reduction (Table</w:t>
+      </w:r>
+      <w:r>
+        <w:t xml:space="preserve"> 4c</w:t>
       </w:r>
       <w:r>
         <w:t xml:space="preserve">). </w:t>
@@ -6426,7 +6669,13 @@
         <w:t xml:space="preserve"> A user’s share of the reservoir inflow is their historical allocation minus the agreed-on shortage volume</w:t>
       </w:r>
       <w:r>
-        <w:t xml:space="preserve"> (Table 8)</w:t>
+        <w:t xml:space="preserve"> (</w:t>
+      </w:r>
+      <w:r>
+        <w:t>Table 5b</w:t>
+      </w:r>
+      <w:r>
+        <w:t>)</w:t>
       </w:r>
       <w:r>
         <w:t>.</w:t>
@@ -6452,798 +6701,48 @@
           <w:i/>
           <w:iCs/>
         </w:rPr>
-        <w:t>inflow.</w:t>
-      </w:r>
-    </w:p>
-    <w:p>
-      <w:pPr>
-        <w:rPr>
-          <w:b/>
-          <w:bCs/>
-        </w:rPr>
+        <w:t>inflow</w:t>
+      </w:r>
+    </w:p>
+    <w:p>
+      <w:pPr>
+        <w:rPr>
+          <w:b/>
+          <w:bCs/>
+        </w:rPr>
+      </w:pPr>
+      <w:r>
+        <w:rPr>
+          <w:b/>
+          <w:bCs/>
+        </w:rPr>
+        <w:t>Table</w:t>
+      </w:r>
+      <w:r>
+        <w:rPr>
+          <w:b/>
+          <w:bCs/>
+        </w:rPr>
+        <w:t xml:space="preserve"> 4a</w:t>
+      </w:r>
+      <w:r>
+        <w:rPr>
+          <w:b/>
+          <w:bCs/>
+        </w:rPr>
+        <w:t>. Based Off of 2024 Lower Basin Shortage Agreement: Tribal Nations Included in Lake Mead Inflow Allocation.</w:t>
+      </w:r>
+    </w:p>
+    <w:p>
+      <w:pPr>
+        <w:pStyle w:val="ListParagraph"/>
       </w:pPr>
       <w:r>
         <w:rPr>
           <w:noProof/>
         </w:rPr>
         <w:drawing>
-          <wp:anchor distT="0" distB="0" distL="114300" distR="114300" simplePos="0" relativeHeight="251658240" behindDoc="0" locked="0" layoutInCell="1" allowOverlap="1" wp14:anchorId="1C403BD1" wp14:editId="750DBABC">
-            <wp:simplePos x="0" y="0"/>
-            <wp:positionH relativeFrom="column">
-              <wp:posOffset>606555</wp:posOffset>
-            </wp:positionH>
-            <wp:positionV relativeFrom="paragraph">
-              <wp:posOffset>480060</wp:posOffset>
-            </wp:positionV>
-            <wp:extent cx="4439285" cy="2540635"/>
-            <wp:effectExtent l="0" t="0" r="5715" b="0"/>
-            <wp:wrapTopAndBottom/>
-            <wp:docPr id="662914665" name="Picture 1" descr="A table with numbers and text&#10;&#10;AI-generated content may be incorrect."/>
-            <wp:cNvGraphicFramePr>
-              <a:graphicFrameLocks xmlns:a="http://schemas.openxmlformats.org/drawingml/2006/main" noChangeAspect="1"/>
-            </wp:cNvGraphicFramePr>
-            <a:graphic xmlns:a="http://schemas.openxmlformats.org/drawingml/2006/main">
-              <a:graphicData uri="http://schemas.openxmlformats.org/drawingml/2006/picture">
-                <pic:pic xmlns:pic="http://schemas.openxmlformats.org/drawingml/2006/picture">
-                  <pic:nvPicPr>
-                    <pic:cNvPr id="662914665" name="Picture 1" descr="A table with numbers and text&#10;&#10;AI-generated content may be incorrect."/>
-                    <pic:cNvPicPr/>
-                  </pic:nvPicPr>
-                  <pic:blipFill>
-                    <a:blip r:embed="rId28" cstate="print">
-                      <a:extLst>
-                        <a:ext uri="{28A0092B-C50C-407E-A947-70E740481C1C}">
-                          <a14:useLocalDpi xmlns:a14="http://schemas.microsoft.com/office/drawing/2010/main" val="0"/>
-                        </a:ext>
-                      </a:extLst>
-                    </a:blip>
-                    <a:stretch>
-                      <a:fillRect/>
-                    </a:stretch>
-                  </pic:blipFill>
-                  <pic:spPr>
-                    <a:xfrm>
-                      <a:off x="0" y="0"/>
-                      <a:ext cx="4439285" cy="2540635"/>
-                    </a:xfrm>
-                    <a:prstGeom prst="rect">
-                      <a:avLst/>
-                    </a:prstGeom>
-                  </pic:spPr>
-                </pic:pic>
-              </a:graphicData>
-            </a:graphic>
-            <wp14:sizeRelH relativeFrom="page">
-              <wp14:pctWidth>0</wp14:pctWidth>
-            </wp14:sizeRelH>
-            <wp14:sizeRelV relativeFrom="page">
-              <wp14:pctHeight>0</wp14:pctHeight>
-            </wp14:sizeRelV>
-          </wp:anchor>
-        </w:drawing>
-      </w:r>
-      <w:r>
-        <w:rPr>
-          <w:b/>
-          <w:bCs/>
-        </w:rPr>
-        <w:t xml:space="preserve">Table </w:t>
-      </w:r>
-      <w:r>
-        <w:rPr>
-          <w:b/>
-          <w:bCs/>
-        </w:rPr>
-        <w:t>4a</w:t>
-      </w:r>
-      <w:r>
-        <w:rPr>
-          <w:b/>
-          <w:bCs/>
-        </w:rPr>
-        <w:t xml:space="preserve">. </w:t>
-      </w:r>
-      <w:r>
-        <w:rPr>
-          <w:b/>
-          <w:bCs/>
-        </w:rPr>
-        <w:t xml:space="preserve">Prior agreed </w:t>
-      </w:r>
-      <w:r>
-        <w:rPr>
-          <w:b/>
-          <w:bCs/>
-        </w:rPr>
-        <w:t>Lower Basin shortages and share</w:t>
-      </w:r>
-      <w:r>
-        <w:rPr>
-          <w:b/>
-          <w:bCs/>
-        </w:rPr>
-        <w:t>s</w:t>
-      </w:r>
-      <w:r>
-        <w:rPr>
-          <w:b/>
-          <w:bCs/>
-        </w:rPr>
-        <w:t xml:space="preserve"> of shortages </w:t>
-      </w:r>
-      <w:r>
-        <w:rPr>
-          <w:b/>
-          <w:bCs/>
-        </w:rPr>
-        <w:fldChar w:fldCharType="begin"/>
-      </w:r>
-      <w:r>
-        <w:rPr>
-          <w:b/>
-          <w:bCs/>
-        </w:rPr>
-        <w:instrText xml:space="preserve"> ADDIN EN.CITE &lt;EndNote&gt;&lt;Cite&gt;&lt;Author&gt;Buschatzke&lt;/Author&gt;&lt;Year&gt;2024&lt;/Year&gt;&lt;RecNum&gt;3016&lt;/RecNum&gt;&lt;DisplayText&gt;(Buschatzke et al., 2024)&lt;/DisplayText&gt;&lt;record&gt;&lt;rec-number&gt;3016&lt;/rec-number&gt;&lt;foreign-keys&gt;&lt;key app="EN" db-id="xxt5ta9pd995dwesap0pdzzp2weaz0w9werf" timestamp="1723671806"&gt;3016&lt;/key&gt;&lt;/foreign-keys&gt;&lt;ref-type name="Web Page"&gt;12&lt;/ref-type&gt;&lt;contributors&gt;&lt;authors&gt;&lt;author&gt;Thomas Buschatzke&lt;/author&gt;&lt;author&gt;J.B. Hamby&lt;/author&gt;&lt;author&gt;John Entsminger&lt;/author&gt;&lt;/authors&gt;&lt;/contributors&gt;&lt;titles&gt;&lt;title&gt;Lower Basin Alternative for the Post-2026 Coordinated Operation of the Colorado River Basin&lt;/title&gt;&lt;/titles&gt;&lt;volume&gt;2024&lt;/volume&gt;&lt;number&gt;August 14&lt;/number&gt;&lt;dates&gt;&lt;year&gt;2024&lt;/year&gt;&lt;/dates&gt;&lt;urls&gt;&lt;related-urls&gt;&lt;url&gt;https://www.snwa.com/assets/pdf/lower-basin-alternative-letter-march2024.pdf&lt;/url&gt;&lt;/related-urls&gt;&lt;/urls&gt;&lt;/record&gt;&lt;/Cite&gt;&lt;/EndNote&gt;</w:instrText>
-      </w:r>
-      <w:r>
-        <w:rPr>
-          <w:b/>
-          <w:bCs/>
-        </w:rPr>
-        <w:fldChar w:fldCharType="separate"/>
-      </w:r>
-      <w:r>
-        <w:rPr>
-          <w:b/>
-          <w:bCs/>
-          <w:noProof/>
-        </w:rPr>
-        <w:t>(Buschatzke et al., 2024)</w:t>
-      </w:r>
-      <w:r>
-        <w:rPr>
-          <w:b/>
-          <w:bCs/>
-        </w:rPr>
-        <w:fldChar w:fldCharType="end"/>
-      </w:r>
-      <w:r>
-        <w:rPr>
-          <w:b/>
-          <w:bCs/>
-        </w:rPr>
-        <w:t>.</w:t>
-      </w:r>
-    </w:p>
-    <w:p>
-      <w:pPr>
-        <w:rPr>
-          <w:b/>
-          <w:bCs/>
-        </w:rPr>
-      </w:pPr>
-    </w:p>
-    <w:p>
-      <w:pPr>
-        <w:rPr>
-          <w:b/>
-          <w:bCs/>
-        </w:rPr>
-      </w:pPr>
-      <w:r>
-        <w:rPr>
-          <w:b/>
-          <w:bCs/>
-        </w:rPr>
-        <w:t xml:space="preserve">Table </w:t>
-      </w:r>
-      <w:r>
-        <w:rPr>
-          <w:b/>
-          <w:bCs/>
-        </w:rPr>
-        <w:t>5</w:t>
-      </w:r>
-      <w:r>
-        <w:rPr>
-          <w:b/>
-          <w:bCs/>
-        </w:rPr>
-        <w:t>a</w:t>
-      </w:r>
-      <w:r>
-        <w:rPr>
-          <w:b/>
-          <w:bCs/>
-        </w:rPr>
-        <w:t xml:space="preserve">. Share of </w:t>
-      </w:r>
-      <w:r>
-        <w:rPr>
-          <w:b/>
-          <w:bCs/>
-        </w:rPr>
-        <w:t>Lake Mead inflow by volume and percentage.</w:t>
-      </w:r>
-    </w:p>
-    <w:p>
-      <w:pPr>
-        <w:rPr>
-          <w:b/>
-          <w:bCs/>
-        </w:rPr>
-      </w:pPr>
-      <w:r>
-        <w:rPr>
-          <w:b/>
-          <w:bCs/>
-          <w:noProof/>
-        </w:rPr>
-        <w:drawing>
-          <wp:inline distT="0" distB="0" distL="0" distR="0" wp14:anchorId="748F2399" wp14:editId="16F917CA">
-            <wp:extent cx="5943600" cy="1940560"/>
-            <wp:effectExtent l="0" t="0" r="0" b="2540"/>
-            <wp:docPr id="1855164051" name="Picture 2" descr="A table with numbers and a number of text&#10;&#10;AI-generated content may be incorrect."/>
-            <wp:cNvGraphicFramePr>
-              <a:graphicFrameLocks xmlns:a="http://schemas.openxmlformats.org/drawingml/2006/main" noChangeAspect="1"/>
-            </wp:cNvGraphicFramePr>
-            <a:graphic xmlns:a="http://schemas.openxmlformats.org/drawingml/2006/main">
-              <a:graphicData uri="http://schemas.openxmlformats.org/drawingml/2006/picture">
-                <pic:pic xmlns:pic="http://schemas.openxmlformats.org/drawingml/2006/picture">
-                  <pic:nvPicPr>
-                    <pic:cNvPr id="1855164051" name="Picture 2" descr="A table with numbers and a number of text&#10;&#10;AI-generated content may be incorrect."/>
-                    <pic:cNvPicPr/>
-                  </pic:nvPicPr>
-                  <pic:blipFill>
-                    <a:blip r:embed="rId29" cstate="print">
-                      <a:extLst>
-                        <a:ext uri="{28A0092B-C50C-407E-A947-70E740481C1C}">
-                          <a14:useLocalDpi xmlns:a14="http://schemas.microsoft.com/office/drawing/2010/main" val="0"/>
-                        </a:ext>
-                      </a:extLst>
-                    </a:blip>
-                    <a:stretch>
-                      <a:fillRect/>
-                    </a:stretch>
-                  </pic:blipFill>
-                  <pic:spPr>
-                    <a:xfrm>
-                      <a:off x="0" y="0"/>
-                      <a:ext cx="5943600" cy="1940560"/>
-                    </a:xfrm>
-                    <a:prstGeom prst="rect">
-                      <a:avLst/>
-                    </a:prstGeom>
-                  </pic:spPr>
-                </pic:pic>
-              </a:graphicData>
-            </a:graphic>
-          </wp:inline>
-        </w:drawing>
-      </w:r>
-    </w:p>
-    <w:p>
-      <w:pPr>
-        <w:rPr>
-          <w:b/>
-          <w:bCs/>
-        </w:rPr>
-      </w:pPr>
-      <w:r>
-        <w:rPr>
-          <w:b/>
-          <w:bCs/>
-        </w:rPr>
-        <w:lastRenderedPageBreak/>
-        <w:t>Example c</w:t>
-      </w:r>
-      <w:r>
-        <w:rPr>
-          <w:b/>
-          <w:bCs/>
-        </w:rPr>
-        <w:t>alculations</w:t>
-      </w:r>
-      <w:r>
-        <w:rPr>
-          <w:b/>
-          <w:bCs/>
-        </w:rPr>
-        <w:t xml:space="preserve"> of share of Lake Mead inflow by volume and percentage (Table </w:t>
-      </w:r>
-      <w:r>
-        <w:rPr>
-          <w:b/>
-          <w:bCs/>
-        </w:rPr>
-        <w:t>5</w:t>
-      </w:r>
-      <w:r>
-        <w:rPr>
-          <w:b/>
-          <w:bCs/>
-        </w:rPr>
-        <w:t>a</w:t>
-      </w:r>
-      <w:r>
-        <w:rPr>
-          <w:b/>
-          <w:bCs/>
-        </w:rPr>
-        <w:t>) are:</w:t>
-      </w:r>
-    </w:p>
-    <w:p>
-      <w:pPr>
-        <w:pStyle w:val="ListParagraph"/>
-        <w:numPr>
-          <w:ilvl w:val="0"/>
-          <w:numId w:val="59"/>
-        </w:numPr>
-      </w:pPr>
-      <w:r>
-        <w:t>Total Lake Mead inflow</w:t>
-      </w:r>
-      <w:r>
-        <w:t xml:space="preserve"> [</w:t>
-      </w:r>
-      <w:r>
-        <w:t>B</w:t>
-      </w:r>
-      <w:r>
-        <w:t xml:space="preserve">] </w:t>
-      </w:r>
-      <w:r>
-        <w:t>= 9.0 ─</w:t>
-      </w:r>
-      <w:r>
-        <w:t xml:space="preserve"> Total Shortage [</w:t>
-      </w:r>
-      <w:r>
-        <w:t>A</w:t>
-      </w:r>
-      <w:r>
-        <w:t>].</w:t>
-      </w:r>
-    </w:p>
-    <w:p>
-      <w:pPr>
-        <w:pStyle w:val="ListParagraph"/>
-        <w:numPr>
-          <w:ilvl w:val="1"/>
-          <w:numId w:val="59"/>
-        </w:numPr>
-      </w:pPr>
-      <w:r>
-        <w:t xml:space="preserve">For example, a total shortage of 0.4 </w:t>
-      </w:r>
-      <w:proofErr w:type="spellStart"/>
-      <w:r>
-        <w:t>maf</w:t>
-      </w:r>
-      <w:proofErr w:type="spellEnd"/>
-      <w:r>
-        <w:t xml:space="preserve"> yields a Lake Mead inflow of 9.0 ─ 0.4 = 8.6 </w:t>
-      </w:r>
-      <w:proofErr w:type="spellStart"/>
-      <w:r>
-        <w:t>maf</w:t>
-      </w:r>
-      <w:proofErr w:type="spellEnd"/>
-      <w:r>
-        <w:t xml:space="preserve"> per year.</w:t>
-      </w:r>
-    </w:p>
-    <w:p>
-      <w:pPr>
-        <w:pStyle w:val="ListParagraph"/>
-      </w:pPr>
-    </w:p>
-    <w:p>
-      <w:pPr>
-        <w:pStyle w:val="ListParagraph"/>
-        <w:numPr>
-          <w:ilvl w:val="0"/>
-          <w:numId w:val="59"/>
-        </w:numPr>
-      </w:pPr>
-      <w:r>
-        <w:t xml:space="preserve">Share of Reservoir Inflow: </w:t>
-      </w:r>
-    </w:p>
-    <w:p>
-      <w:pPr>
-        <w:pStyle w:val="ListParagraph"/>
-        <w:numPr>
-          <w:ilvl w:val="1"/>
-          <w:numId w:val="60"/>
-        </w:numPr>
-      </w:pPr>
-      <w:r>
-        <w:t>Arizona [C] = 2.8 ─ Share of Shortage as Volume in Table A1.</w:t>
-      </w:r>
-    </w:p>
-    <w:p>
-      <w:pPr>
-        <w:pStyle w:val="ListParagraph"/>
-        <w:numPr>
-          <w:ilvl w:val="2"/>
-          <w:numId w:val="60"/>
-        </w:numPr>
-      </w:pPr>
-      <w:r>
-        <w:t xml:space="preserve">For example, at 8.6 </w:t>
-      </w:r>
-      <w:proofErr w:type="spellStart"/>
-      <w:r>
-        <w:t>maf</w:t>
-      </w:r>
-      <w:proofErr w:type="spellEnd"/>
-      <w:r>
-        <w:t xml:space="preserve"> of reservoir inflow, Arizona’s share is 2.8 ─ 0.28 = 2.52 </w:t>
-      </w:r>
-      <w:proofErr w:type="spellStart"/>
-      <w:r>
-        <w:t>maf</w:t>
-      </w:r>
-      <w:proofErr w:type="spellEnd"/>
-      <w:r>
-        <w:t>.</w:t>
-      </w:r>
-    </w:p>
-    <w:p>
-      <w:pPr>
-        <w:pStyle w:val="ListParagraph"/>
-        <w:numPr>
-          <w:ilvl w:val="1"/>
-          <w:numId w:val="60"/>
-        </w:numPr>
-      </w:pPr>
-      <w:r>
-        <w:t xml:space="preserve">Nevada [D] = 0.3 </w:t>
-      </w:r>
-      <w:proofErr w:type="gramStart"/>
-      <w:r>
-        <w:t xml:space="preserve">─ </w:t>
-      </w:r>
-      <w:r>
-        <w:t xml:space="preserve"> Share</w:t>
-      </w:r>
-      <w:proofErr w:type="gramEnd"/>
-      <w:r>
-        <w:t xml:space="preserve"> of Shortage as Volume in Table A1.</w:t>
-      </w:r>
-    </w:p>
-    <w:p>
-      <w:pPr>
-        <w:pStyle w:val="ListParagraph"/>
-        <w:numPr>
-          <w:ilvl w:val="2"/>
-          <w:numId w:val="60"/>
-        </w:numPr>
-      </w:pPr>
-      <w:r>
-        <w:t xml:space="preserve">For example, at 8.0 </w:t>
-      </w:r>
-      <w:proofErr w:type="spellStart"/>
-      <w:r>
-        <w:t>maf</w:t>
-      </w:r>
-      <w:proofErr w:type="spellEnd"/>
-      <w:r>
-        <w:t xml:space="preserve"> of reservoir inflow, Nevada’s share is 0. 3 ─ 0.03 = 0.27 </w:t>
-      </w:r>
-      <w:proofErr w:type="spellStart"/>
-      <w:r>
-        <w:t>maf</w:t>
-      </w:r>
-      <w:proofErr w:type="spellEnd"/>
-      <w:r>
-        <w:t>.</w:t>
-      </w:r>
-    </w:p>
-    <w:p>
-      <w:pPr>
-        <w:pStyle w:val="ListParagraph"/>
-        <w:numPr>
-          <w:ilvl w:val="1"/>
-          <w:numId w:val="60"/>
-        </w:numPr>
-      </w:pPr>
-      <w:r>
-        <w:t>California [E] = 4.4 ─</w:t>
-      </w:r>
-      <w:r>
-        <w:t xml:space="preserve"> Share of Shortage as Volume in Table A1.</w:t>
-      </w:r>
-    </w:p>
-    <w:p>
-      <w:pPr>
-        <w:pStyle w:val="ListParagraph"/>
-        <w:numPr>
-          <w:ilvl w:val="2"/>
-          <w:numId w:val="60"/>
-        </w:numPr>
-      </w:pPr>
-      <w:r>
-        <w:t xml:space="preserve">For example, at 7.5 </w:t>
-      </w:r>
-      <w:proofErr w:type="spellStart"/>
-      <w:r>
-        <w:t>maf</w:t>
-      </w:r>
-      <w:proofErr w:type="spellEnd"/>
-      <w:r>
-        <w:t xml:space="preserve"> of reservoir inflow, California’s share is 4.4 ─ 0.44 = 3.96 </w:t>
-      </w:r>
-      <w:proofErr w:type="spellStart"/>
-      <w:r>
-        <w:t>maf</w:t>
-      </w:r>
-      <w:proofErr w:type="spellEnd"/>
-      <w:r>
-        <w:t>.</w:t>
-      </w:r>
-    </w:p>
-    <w:p>
-      <w:pPr>
-        <w:pStyle w:val="ListParagraph"/>
-        <w:numPr>
-          <w:ilvl w:val="1"/>
-          <w:numId w:val="60"/>
-        </w:numPr>
-      </w:pPr>
-      <w:r>
-        <w:t xml:space="preserve">Mexico [F] = 1.5 </w:t>
-      </w:r>
-      <w:r>
-        <w:t>─</w:t>
-      </w:r>
-      <w:r>
-        <w:t xml:space="preserve"> Share of Shortage as Volume in Table A1.</w:t>
-      </w:r>
-    </w:p>
-    <w:p>
-      <w:pPr>
-        <w:pStyle w:val="ListParagraph"/>
-        <w:numPr>
-          <w:ilvl w:val="2"/>
-          <w:numId w:val="60"/>
-        </w:numPr>
-      </w:pPr>
-      <w:r>
-        <w:t xml:space="preserve">For example, at 7.5 </w:t>
-      </w:r>
-      <w:proofErr w:type="spellStart"/>
-      <w:r>
-        <w:t>maf</w:t>
-      </w:r>
-      <w:proofErr w:type="spellEnd"/>
-      <w:r>
-        <w:t xml:space="preserve"> of reservoir inflow, Mexico’s share is 1.5 ─ 0.25 = 1.25 </w:t>
-      </w:r>
-      <w:proofErr w:type="spellStart"/>
-      <w:r>
-        <w:t>maf</w:t>
-      </w:r>
-      <w:proofErr w:type="spellEnd"/>
-      <w:r>
-        <w:t>.</w:t>
-      </w:r>
-    </w:p>
-    <w:p>
-      <w:pPr>
-        <w:pStyle w:val="ListParagraph"/>
-        <w:ind w:left="1440"/>
-      </w:pPr>
-    </w:p>
-    <w:p>
-      <w:pPr>
-        <w:pStyle w:val="ListParagraph"/>
-        <w:numPr>
-          <w:ilvl w:val="0"/>
-          <w:numId w:val="59"/>
-        </w:numPr>
-      </w:pPr>
-      <w:r>
-        <w:t>Total Reservoir Inflow [G] = [C] + [D] + [E] + [F]</w:t>
-      </w:r>
-    </w:p>
-    <w:p>
-      <w:pPr>
-        <w:pStyle w:val="ListParagraph"/>
-        <w:ind w:left="1440"/>
-      </w:pPr>
-    </w:p>
-    <w:p>
-      <w:pPr>
-        <w:pStyle w:val="ListParagraph"/>
-        <w:numPr>
-          <w:ilvl w:val="0"/>
-          <w:numId w:val="59"/>
-        </w:numPr>
-      </w:pPr>
-      <w:r>
-        <w:t>A user’s Percent of Reservoir Inflow is their share by volume divided by the total volume.</w:t>
-      </w:r>
-    </w:p>
-    <w:p>
-      <w:pPr>
-        <w:pStyle w:val="ListParagraph"/>
-      </w:pPr>
-    </w:p>
-    <w:p>
-      <w:pPr>
-        <w:pStyle w:val="ListParagraph"/>
-        <w:numPr>
-          <w:ilvl w:val="1"/>
-          <w:numId w:val="59"/>
-        </w:numPr>
-      </w:pPr>
-      <w:r>
-        <w:t>Arizona [H] = [C] / [G]</w:t>
-      </w:r>
-    </w:p>
-    <w:p>
-      <w:pPr>
-        <w:pStyle w:val="ListParagraph"/>
-        <w:numPr>
-          <w:ilvl w:val="1"/>
-          <w:numId w:val="59"/>
-        </w:numPr>
-      </w:pPr>
-      <w:r>
-        <w:t>Nevada [I] = [D] / [G]</w:t>
-      </w:r>
-    </w:p>
-    <w:p>
-      <w:pPr>
-        <w:pStyle w:val="ListParagraph"/>
-        <w:numPr>
-          <w:ilvl w:val="1"/>
-          <w:numId w:val="59"/>
-        </w:numPr>
-      </w:pPr>
-      <w:r>
-        <w:t>And so forth.</w:t>
-      </w:r>
-    </w:p>
-    <w:p>
-      <w:pPr>
-        <w:pStyle w:val="ListParagraph"/>
-        <w:ind w:left="1440"/>
-      </w:pPr>
-    </w:p>
-    <w:p>
-      <w:pPr>
-        <w:pStyle w:val="ListParagraph"/>
-        <w:numPr>
-          <w:ilvl w:val="0"/>
-          <w:numId w:val="59"/>
-        </w:numPr>
-      </w:pPr>
-      <w:r>
-        <w:t>Total Percentage of Reservoir Inflow [L] = [H] + [I] + [J] + [K] = 100%.</w:t>
-      </w:r>
-    </w:p>
-    <w:p>
-      <w:pPr>
-        <w:rPr>
-          <w:b/>
-          <w:bCs/>
-        </w:rPr>
-      </w:pPr>
-      <w:r>
-        <w:rPr>
-          <w:b/>
-          <w:bCs/>
-        </w:rPr>
-        <w:t>Observations</w:t>
-      </w:r>
-    </w:p>
-    <w:p>
-      <w:pPr>
-        <w:pStyle w:val="ListParagraph"/>
-        <w:numPr>
-          <w:ilvl w:val="0"/>
-          <w:numId w:val="61"/>
-        </w:numPr>
-      </w:pPr>
-      <w:r>
-        <w:t>Nevada and Mexico’s percent shares of the reservoir inflow remain constant at 3.3% and 16.67%, respectively. These percentage shares are the same share of their historical allocations.</w:t>
-      </w:r>
-    </w:p>
-    <w:p>
-      <w:pPr>
-        <w:pStyle w:val="ListParagraph"/>
-        <w:numPr>
-          <w:ilvl w:val="0"/>
-          <w:numId w:val="61"/>
-        </w:numPr>
-      </w:pPr>
-      <w:r>
-        <w:t>Arizona’s percentage share of Lake Mead inflow decreases as the inflow decreases whereas California’s share of Lake Mead inflow increases.</w:t>
-      </w:r>
-    </w:p>
-    <w:p>
-      <w:pPr>
-        <w:pStyle w:val="ListParagraph"/>
-        <w:numPr>
-          <w:ilvl w:val="0"/>
-          <w:numId w:val="61"/>
-        </w:numPr>
-      </w:pPr>
-      <w:r>
-        <w:t xml:space="preserve">The cells highlighted in gray </w:t>
-      </w:r>
-      <w:r>
-        <w:t>represent historical allocations of Lake Mead Inflow.</w:t>
-      </w:r>
-    </w:p>
-    <w:p>
-      <w:pPr>
-        <w:rPr>
-          <w:b/>
-          <w:bCs/>
-        </w:rPr>
-      </w:pPr>
-    </w:p>
-    <w:p>
-      <w:pPr>
-        <w:rPr>
-          <w:b/>
-          <w:bCs/>
-        </w:rPr>
-      </w:pPr>
-    </w:p>
-    <w:p>
-      <w:pPr>
-        <w:rPr>
-          <w:b/>
-          <w:bCs/>
-        </w:rPr>
-      </w:pPr>
-    </w:p>
-    <w:p>
-      <w:pPr>
-        <w:rPr>
-          <w:b/>
-          <w:bCs/>
-        </w:rPr>
-      </w:pPr>
-      <w:r>
-        <w:rPr>
-          <w:b/>
-          <w:bCs/>
-        </w:rPr>
-        <w:lastRenderedPageBreak/>
-        <w:t>Table 5</w:t>
-      </w:r>
-      <w:r>
-        <w:rPr>
-          <w:b/>
-          <w:bCs/>
-        </w:rPr>
-        <w:t>b</w:t>
-      </w:r>
-      <w:r>
-        <w:rPr>
-          <w:b/>
-          <w:bCs/>
-        </w:rPr>
-        <w:t>. Based Off of 2024 Lower Basin Shortage Agreement: Tribal Nations Included in Lake Mead Inflow Allocation.</w:t>
-      </w:r>
-    </w:p>
-    <w:p>
-      <w:pPr>
-        <w:pStyle w:val="ListParagraph"/>
-      </w:pPr>
-      <w:r>
-        <w:rPr>
-          <w:noProof/>
-        </w:rPr>
-        <w:drawing>
-          <wp:anchor distT="0" distB="0" distL="114300" distR="114300" simplePos="0" relativeHeight="251659264" behindDoc="0" locked="0" layoutInCell="1" allowOverlap="1" wp14:anchorId="227327E9" wp14:editId="3FA7DCAF">
+          <wp:anchor distT="0" distB="0" distL="114300" distR="114300" simplePos="0" relativeHeight="251659264" behindDoc="0" locked="0" layoutInCell="1" allowOverlap="1" wp14:anchorId="227327E9" wp14:editId="22159C5E">
             <wp:simplePos x="0" y="0"/>
             <wp:positionH relativeFrom="column">
               <wp:posOffset>7865</wp:posOffset>
@@ -7266,7 +6765,7 @@
                     <pic:cNvPicPr/>
                   </pic:nvPicPr>
                   <pic:blipFill rotWithShape="1">
-                    <a:blip r:embed="rId30" cstate="print">
+                    <a:blip r:embed="rId28" cstate="print">
                       <a:extLst>
                         <a:ext uri="{28A0092B-C50C-407E-A947-70E740481C1C}">
                           <a14:useLocalDpi xmlns:a14="http://schemas.microsoft.com/office/drawing/2010/main" val="0"/>
@@ -7332,14 +6831,21 @@
           <w:b/>
           <w:bCs/>
         </w:rPr>
-        <w:t xml:space="preserve"> </w:t>
-      </w:r>
-      <w:r>
-        <w:rPr>
-          <w:b/>
-          <w:bCs/>
-        </w:rPr>
-        <w:t>to include the Tribal Nations in the share of Lake Mead inflow allocation (Table 5b) are:</w:t>
+        <w:t xml:space="preserve"> to include the Tribal Nations in the share of Lake Mead inflow allocation (Table</w:t>
+      </w:r>
+      <w:r>
+        <w:rPr>
+          <w:b/>
+          <w:bCs/>
+        </w:rPr>
+        <w:t xml:space="preserve"> 4a</w:t>
+      </w:r>
+      <w:r>
+        <w:rPr>
+          <w:b/>
+          <w:bCs/>
+        </w:rPr>
+        <w:t>) are:</w:t>
       </w:r>
     </w:p>
     <w:p>
@@ -7351,7 +6857,56 @@
         </w:numPr>
       </w:pPr>
       <w:r>
-        <w:t>Total Lake Mead Inflow calculations are the same as Table 5a above.</w:t>
+        <w:t>Total Lake Mead inflow</w:t>
+      </w:r>
+      <w:r>
+        <w:t xml:space="preserve"> [</w:t>
+      </w:r>
+      <w:r>
+        <w:t>B</w:t>
+      </w:r>
+      <w:r>
+        <w:t xml:space="preserve">] </w:t>
+      </w:r>
+      <w:r>
+        <w:t>= 9.0 ─</w:t>
+      </w:r>
+      <w:r>
+        <w:t xml:space="preserve"> Total Shortage [</w:t>
+      </w:r>
+      <w:r>
+        <w:t>A</w:t>
+      </w:r>
+      <w:r>
+        <w:t>].</w:t>
+      </w:r>
+    </w:p>
+    <w:p>
+      <w:pPr>
+        <w:pStyle w:val="ListParagraph"/>
+        <w:numPr>
+          <w:ilvl w:val="1"/>
+          <w:numId w:val="68"/>
+        </w:numPr>
+      </w:pPr>
+      <w:r>
+        <w:t xml:space="preserve">For example, a total shortage of 0.4 </w:t>
+      </w:r>
+      <w:proofErr w:type="spellStart"/>
+      <w:r>
+        <w:t>maf</w:t>
+      </w:r>
+      <w:proofErr w:type="spellEnd"/>
+      <w:r>
+        <w:t xml:space="preserve"> yields a Lake Mead inflow of 9.0 ─ 0.4 = 8.6 </w:t>
+      </w:r>
+      <w:proofErr w:type="spellStart"/>
+      <w:r>
+        <w:t>maf</w:t>
+      </w:r>
+      <w:proofErr w:type="spellEnd"/>
+      <w:r>
+        <w:t xml:space="preserve"> per year.</w:t>
       </w:r>
     </w:p>
     <w:p>
@@ -7375,10 +6930,13 @@
         </w:numPr>
       </w:pPr>
       <w:r>
-        <w:t xml:space="preserve">Arizona [C] = </w:t>
-      </w:r>
-      <w:r>
-        <w:t xml:space="preserve">Arizona [C] (from Table 5a) – Tribal Nations [T] * Arizona’s percent of the Tribal Nations 0.95 </w:t>
+        <w:t xml:space="preserve">Arizona [C] = Arizona [C] (from Table </w:t>
+      </w:r>
+      <w:r>
+        <w:t>4b</w:t>
+      </w:r>
+      <w:r>
+        <w:t xml:space="preserve">) – Tribal Nations [T] * Arizona’s percent of the Tribal Nations 0.95 </w:t>
       </w:r>
       <w:proofErr w:type="spellStart"/>
       <w:r>
@@ -7418,16 +6976,13 @@
         </w:numPr>
       </w:pPr>
       <w:r>
-        <w:t>Nevada [D] = Nevada [D</w:t>
-      </w:r>
-      <w:r>
-        <w:t xml:space="preserve">] (from Table 5a) – Tribal Nations [T] * </w:t>
-      </w:r>
-      <w:r>
-        <w:t>Nevada</w:t>
-      </w:r>
-      <w:r>
-        <w:t xml:space="preserve">’s percent of the Tribal Nations 0.95 </w:t>
+        <w:t xml:space="preserve">Nevada [D] = Nevada [D] (from Table </w:t>
+      </w:r>
+      <w:r>
+        <w:t>4b</w:t>
+      </w:r>
+      <w:r>
+        <w:t xml:space="preserve">) – Tribal Nations [T] * Nevada’s percent of the Tribal Nations 0.95 </w:t>
       </w:r>
       <w:proofErr w:type="spellStart"/>
       <w:r>
@@ -7447,37 +7002,7 @@
         </w:numPr>
       </w:pPr>
       <w:r>
-        <w:t xml:space="preserve">For example, at </w:t>
-      </w:r>
-      <w:r>
-        <w:t>7.5</w:t>
-      </w:r>
-      <w:r>
-        <w:t xml:space="preserve"> reservoir inflow, </w:t>
-      </w:r>
-      <w:r>
-        <w:t>Nevada</w:t>
-      </w:r>
-      <w:r>
-        <w:t xml:space="preserve">’s share is </w:t>
-      </w:r>
-      <w:r>
-        <w:t>0.25</w:t>
-      </w:r>
-      <w:r>
-        <w:t xml:space="preserve"> – 0.79 * </w:t>
-      </w:r>
-      <w:r>
-        <w:t>0.013</w:t>
-      </w:r>
-      <w:r>
-        <w:t xml:space="preserve"> = </w:t>
-      </w:r>
-      <w:r>
-        <w:t>0.24</w:t>
-      </w:r>
-      <w:r>
-        <w:t xml:space="preserve"> </w:t>
+        <w:t xml:space="preserve">For example, at 7.5 reservoir inflow, Nevada’s share is 0.25 – 0.79 * 0.013 = 0.24 </w:t>
       </w:r>
       <w:proofErr w:type="spellStart"/>
       <w:r>
@@ -7497,28 +7022,13 @@
         </w:numPr>
       </w:pPr>
       <w:r>
-        <w:t>California</w:t>
-      </w:r>
-      <w:r>
-        <w:t xml:space="preserve"> [</w:t>
-      </w:r>
-      <w:r>
-        <w:t>E</w:t>
-      </w:r>
-      <w:r>
-        <w:t>] =</w:t>
-      </w:r>
-      <w:r>
-        <w:t xml:space="preserve"> California [E</w:t>
-      </w:r>
-      <w:r>
-        <w:t xml:space="preserve">] (from Table 5a) – Tribal Nations [T] * </w:t>
-      </w:r>
-      <w:r>
-        <w:t>California</w:t>
-      </w:r>
-      <w:r>
-        <w:t xml:space="preserve">’s percent of the Tribal Nations 0.95 </w:t>
+        <w:t xml:space="preserve">California [E] = California [E] (from Table </w:t>
+      </w:r>
+      <w:r>
+        <w:t>4b</w:t>
+      </w:r>
+      <w:r>
+        <w:t xml:space="preserve">) – Tribal Nations [T] * California’s percent of the Tribal Nations 0.95 </w:t>
       </w:r>
       <w:proofErr w:type="spellStart"/>
       <w:r>
@@ -7538,43 +7048,8 @@
         </w:numPr>
       </w:pPr>
       <w:r>
-        <w:t xml:space="preserve">For example, at </w:t>
-      </w:r>
-      <w:r>
-        <w:t>6.3</w:t>
-      </w:r>
-      <w:r>
-        <w:t xml:space="preserve"> reservoir inflow, </w:t>
-      </w:r>
-      <w:r>
-        <w:t>California</w:t>
-      </w:r>
-      <w:r>
-        <w:t xml:space="preserve">’s share is </w:t>
-      </w:r>
-      <w:r>
-        <w:t>3.41</w:t>
-      </w:r>
-      <w:r>
-        <w:t xml:space="preserve">– </w:t>
-      </w:r>
-      <w:r>
-        <w:t>0.67</w:t>
-      </w:r>
-      <w:r>
-        <w:t xml:space="preserve"> * </w:t>
-      </w:r>
-      <w:r>
-        <w:t>0.164</w:t>
-      </w:r>
-      <w:r>
-        <w:t xml:space="preserve"> = </w:t>
-      </w:r>
-      <w:r>
-        <w:t>3.30</w:t>
-      </w:r>
-      <w:r>
-        <w:t xml:space="preserve"> </w:t>
+        <w:lastRenderedPageBreak/>
+        <w:t xml:space="preserve">For example, at 6.3 reservoir inflow, California’s share is 3.41– 0.67 * 0.164 = 3.30 </w:t>
       </w:r>
       <w:proofErr w:type="spellStart"/>
       <w:r>
@@ -7635,10 +7110,7 @@
         </w:numPr>
       </w:pPr>
       <w:r>
-        <w:t>Total Reservoir Inflow [G] = [C] + [D] + [E] + [F]</w:t>
-      </w:r>
-      <w:r>
-        <w:t xml:space="preserve"> + [T]</w:t>
+        <w:t>Total Reservoir Inflow [G] = [C] + [D] + [E] + [F] + [T]</w:t>
       </w:r>
     </w:p>
     <w:p>
@@ -7658,11 +7130,47 @@
         <w:pStyle w:val="ListParagraph"/>
         <w:numPr>
           <w:ilvl w:val="0"/>
-          <w:numId w:val="69"/>
+          <w:numId w:val="68"/>
         </w:numPr>
       </w:pPr>
       <w:r>
-        <w:t>Arizona [C], Nevada [D], California [E], and Mexico’s [F] Lake Mead Inflow percentages were calculated the same as Table 5a.</w:t>
+        <w:t>A user’s Percent of Reservoir Inflow is their share by volume divided by the total volume.</w:t>
+      </w:r>
+    </w:p>
+    <w:p>
+      <w:pPr>
+        <w:pStyle w:val="ListParagraph"/>
+        <w:numPr>
+          <w:ilvl w:val="1"/>
+          <w:numId w:val="78"/>
+        </w:numPr>
+      </w:pPr>
+      <w:r>
+        <w:t>Arizona [H] = [C] / [G]</w:t>
+      </w:r>
+    </w:p>
+    <w:p>
+      <w:pPr>
+        <w:pStyle w:val="ListParagraph"/>
+        <w:numPr>
+          <w:ilvl w:val="1"/>
+          <w:numId w:val="78"/>
+        </w:numPr>
+      </w:pPr>
+      <w:r>
+        <w:t>Nevada [I] = [D] / [G]</w:t>
+      </w:r>
+    </w:p>
+    <w:p>
+      <w:pPr>
+        <w:pStyle w:val="ListParagraph"/>
+        <w:numPr>
+          <w:ilvl w:val="1"/>
+          <w:numId w:val="78"/>
+        </w:numPr>
+      </w:pPr>
+      <w:r>
+        <w:t>And so forth.</w:t>
       </w:r>
     </w:p>
     <w:p>
@@ -7698,28 +7206,21 @@
         </w:numPr>
       </w:pPr>
       <w:r>
-        <w:t>Total Percentage of Reservoir Inflow [L] = [H] + [I] + [J] + [K]</w:t>
-      </w:r>
-      <w:r>
-        <w:t xml:space="preserve"> + [T]</w:t>
-      </w:r>
-      <w:r>
-        <w:t xml:space="preserve"> = 100%.</w:t>
-      </w:r>
-    </w:p>
-    <w:p>
-      <w:pPr>
-        <w:rPr>
-          <w:b/>
-          <w:bCs/>
-        </w:rPr>
-      </w:pPr>
-      <w:r>
-        <w:rPr>
-          <w:b/>
-          <w:bCs/>
-        </w:rPr>
-        <w:lastRenderedPageBreak/>
+        <w:t>Total Percentage of Reservoir Inflow [L] = [H] + [I] + [J] + [K] + [T] = 100%.</w:t>
+      </w:r>
+    </w:p>
+    <w:p>
+      <w:pPr>
+        <w:rPr>
+          <w:b/>
+          <w:bCs/>
+        </w:rPr>
+      </w:pPr>
+      <w:r>
+        <w:rPr>
+          <w:b/>
+          <w:bCs/>
+        </w:rPr>
         <w:t>Observations</w:t>
       </w:r>
     </w:p>
@@ -7791,11 +7292,751 @@
         </w:numPr>
       </w:pPr>
       <w:r>
-        <w:t>For example, at 5.3 reservoir inflow, California’s inflow is 0.496 * 5.30 = 2.63 maf.</w:t>
+        <w:t xml:space="preserve">For example, at 5.3 reservoir inflow, California’s inflow is 0.496 * 5.30 = 2.63 </w:t>
+      </w:r>
+      <w:proofErr w:type="spellStart"/>
+      <w:r>
+        <w:t>maf</w:t>
+      </w:r>
+      <w:proofErr w:type="spellEnd"/>
+      <w:r>
+        <w:t>.</w:t>
+      </w:r>
+    </w:p>
+    <w:p/>
+    <w:p>
+      <w:pPr>
+        <w:rPr>
+          <w:b/>
+          <w:bCs/>
+        </w:rPr>
+      </w:pPr>
+    </w:p>
+    <w:p>
+      <w:pPr>
+        <w:rPr>
+          <w:b/>
+          <w:bCs/>
+        </w:rPr>
+      </w:pPr>
+    </w:p>
+    <w:p>
+      <w:pPr>
+        <w:rPr>
+          <w:b/>
+          <w:bCs/>
+        </w:rPr>
+      </w:pPr>
+    </w:p>
+    <w:p>
+      <w:pPr>
+        <w:rPr>
+          <w:b/>
+          <w:bCs/>
+        </w:rPr>
+      </w:pPr>
+    </w:p>
+    <w:p>
+      <w:pPr>
+        <w:rPr>
+          <w:b/>
+          <w:bCs/>
+        </w:rPr>
+      </w:pPr>
+    </w:p>
+    <w:p>
+      <w:pPr>
+        <w:rPr>
+          <w:b/>
+          <w:bCs/>
+        </w:rPr>
+      </w:pPr>
+    </w:p>
+    <w:p>
+      <w:pPr>
+        <w:rPr>
+          <w:b/>
+          <w:bCs/>
+        </w:rPr>
+      </w:pPr>
+    </w:p>
+    <w:p>
+      <w:pPr>
+        <w:rPr>
+          <w:b/>
+          <w:bCs/>
+        </w:rPr>
+      </w:pPr>
+    </w:p>
+    <w:p>
+      <w:pPr>
+        <w:rPr>
+          <w:b/>
+          <w:bCs/>
+        </w:rPr>
+      </w:pPr>
+    </w:p>
+    <w:p>
+      <w:pPr>
+        <w:rPr>
+          <w:b/>
+          <w:bCs/>
+        </w:rPr>
+      </w:pPr>
+      <w:r>
+        <w:rPr>
+          <w:b/>
+          <w:bCs/>
+        </w:rPr>
+        <w:t xml:space="preserve">Table </w:t>
+      </w:r>
+      <w:r>
+        <w:rPr>
+          <w:b/>
+          <w:bCs/>
+        </w:rPr>
+        <w:t>4</w:t>
+      </w:r>
+      <w:r>
+        <w:rPr>
+          <w:b/>
+          <w:bCs/>
+        </w:rPr>
+        <w:t>b</w:t>
+      </w:r>
+      <w:r>
+        <w:rPr>
+          <w:b/>
+          <w:bCs/>
+        </w:rPr>
+        <w:t xml:space="preserve">. Share of </w:t>
+      </w:r>
+      <w:r>
+        <w:rPr>
+          <w:b/>
+          <w:bCs/>
+        </w:rPr>
+        <w:t>Lake Mead inflow by volume and percentage.</w:t>
+      </w:r>
+    </w:p>
+    <w:p>
+      <w:pPr>
+        <w:rPr>
+          <w:b/>
+          <w:bCs/>
+        </w:rPr>
+      </w:pPr>
+      <w:r>
+        <w:rPr>
+          <w:b/>
+          <w:bCs/>
+          <w:noProof/>
+        </w:rPr>
+        <w:drawing>
+          <wp:inline distT="0" distB="0" distL="0" distR="0" wp14:anchorId="28F1D6DF" wp14:editId="49C83E94">
+            <wp:extent cx="5943600" cy="1940560"/>
+            <wp:effectExtent l="0" t="0" r="0" b="2540"/>
+            <wp:docPr id="1914217416" name="Picture 2" descr="A table with numbers and a number of text&#10;&#10;AI-generated content may be incorrect."/>
+            <wp:cNvGraphicFramePr>
+              <a:graphicFrameLocks xmlns:a="http://schemas.openxmlformats.org/drawingml/2006/main" noChangeAspect="1"/>
+            </wp:cNvGraphicFramePr>
+            <a:graphic xmlns:a="http://schemas.openxmlformats.org/drawingml/2006/main">
+              <a:graphicData uri="http://schemas.openxmlformats.org/drawingml/2006/picture">
+                <pic:pic xmlns:pic="http://schemas.openxmlformats.org/drawingml/2006/picture">
+                  <pic:nvPicPr>
+                    <pic:cNvPr id="1855164051" name="Picture 2" descr="A table with numbers and a number of text&#10;&#10;AI-generated content may be incorrect."/>
+                    <pic:cNvPicPr/>
+                  </pic:nvPicPr>
+                  <pic:blipFill>
+                    <a:blip r:embed="rId29" cstate="print">
+                      <a:extLst>
+                        <a:ext uri="{28A0092B-C50C-407E-A947-70E740481C1C}">
+                          <a14:useLocalDpi xmlns:a14="http://schemas.microsoft.com/office/drawing/2010/main" val="0"/>
+                        </a:ext>
+                      </a:extLst>
+                    </a:blip>
+                    <a:stretch>
+                      <a:fillRect/>
+                    </a:stretch>
+                  </pic:blipFill>
+                  <pic:spPr>
+                    <a:xfrm>
+                      <a:off x="0" y="0"/>
+                      <a:ext cx="5943600" cy="1940560"/>
+                    </a:xfrm>
+                    <a:prstGeom prst="rect">
+                      <a:avLst/>
+                    </a:prstGeom>
+                  </pic:spPr>
+                </pic:pic>
+              </a:graphicData>
+            </a:graphic>
+          </wp:inline>
+        </w:drawing>
+      </w:r>
+    </w:p>
+    <w:p>
+      <w:pPr>
+        <w:rPr>
+          <w:b/>
+          <w:bCs/>
+        </w:rPr>
+      </w:pPr>
+      <w:r>
+        <w:rPr>
+          <w:b/>
+          <w:bCs/>
+        </w:rPr>
+        <w:t>Example c</w:t>
+      </w:r>
+      <w:r>
+        <w:rPr>
+          <w:b/>
+          <w:bCs/>
+        </w:rPr>
+        <w:t>alculations</w:t>
+      </w:r>
+      <w:r>
+        <w:rPr>
+          <w:b/>
+          <w:bCs/>
+        </w:rPr>
+        <w:t xml:space="preserve"> of share of Lake Mead inflow by volume and percentage (Table </w:t>
+      </w:r>
+      <w:r>
+        <w:rPr>
+          <w:b/>
+          <w:bCs/>
+        </w:rPr>
+        <w:t>4</w:t>
+      </w:r>
+      <w:r>
+        <w:rPr>
+          <w:b/>
+          <w:bCs/>
+        </w:rPr>
+        <w:t>b</w:t>
+      </w:r>
+      <w:r>
+        <w:rPr>
+          <w:b/>
+          <w:bCs/>
+        </w:rPr>
+        <w:t>) are:</w:t>
+      </w:r>
+    </w:p>
+    <w:p>
+      <w:pPr>
+        <w:pStyle w:val="ListParagraph"/>
+        <w:numPr>
+          <w:ilvl w:val="0"/>
+          <w:numId w:val="59"/>
+        </w:numPr>
+      </w:pPr>
+      <w:r>
+        <w:t xml:space="preserve">Total Lake Mead Inflow calculations are the same as Table </w:t>
+      </w:r>
+      <w:r>
+        <w:t>4</w:t>
+      </w:r>
+      <w:r>
+        <w:t>a above.</w:t>
+      </w:r>
+    </w:p>
+    <w:p>
+      <w:pPr>
+        <w:pStyle w:val="ListParagraph"/>
+      </w:pPr>
+    </w:p>
+    <w:p>
+      <w:pPr>
+        <w:pStyle w:val="ListParagraph"/>
+        <w:numPr>
+          <w:ilvl w:val="0"/>
+          <w:numId w:val="59"/>
+        </w:numPr>
+      </w:pPr>
+      <w:r>
+        <w:t xml:space="preserve">Share of Reservoir Inflow: </w:t>
+      </w:r>
+    </w:p>
+    <w:p>
+      <w:pPr>
+        <w:pStyle w:val="ListParagraph"/>
+        <w:numPr>
+          <w:ilvl w:val="1"/>
+          <w:numId w:val="60"/>
+        </w:numPr>
+      </w:pPr>
+      <w:r>
+        <w:t>Arizona [C] = 2.8 ─ Share of Shortage as Volume in Table A1.</w:t>
+      </w:r>
+    </w:p>
+    <w:p>
+      <w:pPr>
+        <w:pStyle w:val="ListParagraph"/>
+        <w:numPr>
+          <w:ilvl w:val="2"/>
+          <w:numId w:val="60"/>
+        </w:numPr>
+      </w:pPr>
+      <w:r>
+        <w:t xml:space="preserve">For example, at 8.6 </w:t>
+      </w:r>
+      <w:proofErr w:type="spellStart"/>
+      <w:r>
+        <w:t>maf</w:t>
+      </w:r>
+      <w:proofErr w:type="spellEnd"/>
+      <w:r>
+        <w:t xml:space="preserve"> of reservoir inflow, Arizona’s share is 2.8 ─ 0.28 = 2.52 </w:t>
+      </w:r>
+      <w:proofErr w:type="spellStart"/>
+      <w:r>
+        <w:t>maf</w:t>
+      </w:r>
+      <w:proofErr w:type="spellEnd"/>
+      <w:r>
+        <w:t>.</w:t>
+      </w:r>
+    </w:p>
+    <w:p>
+      <w:pPr>
+        <w:pStyle w:val="ListParagraph"/>
+        <w:numPr>
+          <w:ilvl w:val="1"/>
+          <w:numId w:val="60"/>
+        </w:numPr>
+      </w:pPr>
+      <w:r>
+        <w:t xml:space="preserve">Nevada [D] = 0.3 </w:t>
+      </w:r>
+      <w:proofErr w:type="gramStart"/>
+      <w:r>
+        <w:t xml:space="preserve">─ </w:t>
+      </w:r>
+      <w:r>
+        <w:t xml:space="preserve"> Share</w:t>
+      </w:r>
+      <w:proofErr w:type="gramEnd"/>
+      <w:r>
+        <w:t xml:space="preserve"> of Shortage as Volume in Table A1.</w:t>
+      </w:r>
+    </w:p>
+    <w:p>
+      <w:pPr>
+        <w:pStyle w:val="ListParagraph"/>
+        <w:numPr>
+          <w:ilvl w:val="2"/>
+          <w:numId w:val="60"/>
+        </w:numPr>
+      </w:pPr>
+      <w:r>
+        <w:t xml:space="preserve">For example, at 8.0 </w:t>
+      </w:r>
+      <w:proofErr w:type="spellStart"/>
+      <w:r>
+        <w:t>maf</w:t>
+      </w:r>
+      <w:proofErr w:type="spellEnd"/>
+      <w:r>
+        <w:t xml:space="preserve"> of reservoir inflow, Nevada’s share is 0. 3 ─ 0.03 = 0.27 </w:t>
+      </w:r>
+      <w:proofErr w:type="spellStart"/>
+      <w:r>
+        <w:t>maf</w:t>
+      </w:r>
+      <w:proofErr w:type="spellEnd"/>
+      <w:r>
+        <w:t>.</w:t>
+      </w:r>
+    </w:p>
+    <w:p>
+      <w:pPr>
+        <w:pStyle w:val="ListParagraph"/>
+        <w:numPr>
+          <w:ilvl w:val="1"/>
+          <w:numId w:val="60"/>
+        </w:numPr>
+      </w:pPr>
+      <w:r>
+        <w:t>California [E] = 4.4 ─</w:t>
+      </w:r>
+      <w:r>
+        <w:t xml:space="preserve"> Share of Shortage as Volume in Table A1.</w:t>
+      </w:r>
+    </w:p>
+    <w:p>
+      <w:pPr>
+        <w:pStyle w:val="ListParagraph"/>
+        <w:numPr>
+          <w:ilvl w:val="2"/>
+          <w:numId w:val="60"/>
+        </w:numPr>
+      </w:pPr>
+      <w:r>
+        <w:t xml:space="preserve">For example, at 7.5 </w:t>
+      </w:r>
+      <w:proofErr w:type="spellStart"/>
+      <w:r>
+        <w:t>maf</w:t>
+      </w:r>
+      <w:proofErr w:type="spellEnd"/>
+      <w:r>
+        <w:t xml:space="preserve"> of reservoir inflow, California’s share is 4.4 ─ 0.44 = 3.96 </w:t>
+      </w:r>
+      <w:proofErr w:type="spellStart"/>
+      <w:r>
+        <w:t>maf</w:t>
+      </w:r>
+      <w:proofErr w:type="spellEnd"/>
+      <w:r>
+        <w:t>.</w:t>
+      </w:r>
+    </w:p>
+    <w:p>
+      <w:pPr>
+        <w:pStyle w:val="ListParagraph"/>
+        <w:numPr>
+          <w:ilvl w:val="1"/>
+          <w:numId w:val="60"/>
+        </w:numPr>
+      </w:pPr>
+      <w:r>
+        <w:t xml:space="preserve">Mexico [F] = 1.5 </w:t>
+      </w:r>
+      <w:r>
+        <w:t>─</w:t>
+      </w:r>
+      <w:r>
+        <w:t xml:space="preserve"> Share of Shortage as Volume in Table A1.</w:t>
+      </w:r>
+    </w:p>
+    <w:p>
+      <w:pPr>
+        <w:pStyle w:val="ListParagraph"/>
+        <w:numPr>
+          <w:ilvl w:val="2"/>
+          <w:numId w:val="60"/>
+        </w:numPr>
+      </w:pPr>
+      <w:r>
+        <w:t xml:space="preserve">For example, at 7.5 </w:t>
+      </w:r>
+      <w:proofErr w:type="spellStart"/>
+      <w:r>
+        <w:t>maf</w:t>
+      </w:r>
+      <w:proofErr w:type="spellEnd"/>
+      <w:r>
+        <w:t xml:space="preserve"> of reservoir inflow, Mexico’s share is 1.5 ─ 0.25 = 1.25 </w:t>
+      </w:r>
+      <w:proofErr w:type="spellStart"/>
+      <w:r>
+        <w:t>maf</w:t>
+      </w:r>
+      <w:proofErr w:type="spellEnd"/>
+      <w:r>
+        <w:t>.</w:t>
+      </w:r>
+    </w:p>
+    <w:p>
+      <w:pPr>
+        <w:pStyle w:val="ListParagraph"/>
+        <w:ind w:left="1440"/>
+      </w:pPr>
+    </w:p>
+    <w:p>
+      <w:pPr>
+        <w:pStyle w:val="ListParagraph"/>
+        <w:numPr>
+          <w:ilvl w:val="0"/>
+          <w:numId w:val="59"/>
+        </w:numPr>
+      </w:pPr>
+      <w:r>
+        <w:t>Total Reservoir Inflow [G] = [C] + [D] + [E] + [F]</w:t>
+      </w:r>
+    </w:p>
+    <w:p>
+      <w:pPr>
+        <w:pStyle w:val="ListParagraph"/>
+        <w:ind w:left="1440"/>
+      </w:pPr>
+    </w:p>
+    <w:p>
+      <w:pPr>
+        <w:pStyle w:val="ListParagraph"/>
+        <w:numPr>
+          <w:ilvl w:val="0"/>
+          <w:numId w:val="59"/>
+        </w:numPr>
+      </w:pPr>
+      <w:r>
+        <w:t>A user’s Percent of Reservoir Inflow is their share by volume divided by the total volume.</w:t>
+      </w:r>
+    </w:p>
+    <w:p>
+      <w:pPr>
+        <w:pStyle w:val="ListParagraph"/>
+      </w:pPr>
+    </w:p>
+    <w:p>
+      <w:pPr>
+        <w:pStyle w:val="ListParagraph"/>
+        <w:numPr>
+          <w:ilvl w:val="1"/>
+          <w:numId w:val="59"/>
+        </w:numPr>
+      </w:pPr>
+      <w:r>
+        <w:t>Arizona [H] = [C] / [G]</w:t>
+      </w:r>
+    </w:p>
+    <w:p>
+      <w:pPr>
+        <w:pStyle w:val="ListParagraph"/>
+        <w:numPr>
+          <w:ilvl w:val="1"/>
+          <w:numId w:val="59"/>
+        </w:numPr>
+      </w:pPr>
+      <w:r>
+        <w:t>Nevada [I] = [D] / [G]</w:t>
+      </w:r>
+    </w:p>
+    <w:p>
+      <w:pPr>
+        <w:pStyle w:val="ListParagraph"/>
+        <w:numPr>
+          <w:ilvl w:val="1"/>
+          <w:numId w:val="59"/>
+        </w:numPr>
+      </w:pPr>
+      <w:r>
+        <w:t>And so forth.</w:t>
+      </w:r>
+    </w:p>
+    <w:p>
+      <w:pPr>
+        <w:pStyle w:val="ListParagraph"/>
+        <w:ind w:left="1440"/>
+      </w:pPr>
+    </w:p>
+    <w:p>
+      <w:pPr>
+        <w:pStyle w:val="ListParagraph"/>
+        <w:numPr>
+          <w:ilvl w:val="0"/>
+          <w:numId w:val="59"/>
+        </w:numPr>
+      </w:pPr>
+      <w:r>
+        <w:lastRenderedPageBreak/>
+        <w:t>Total Percentage of Reservoir Inflow [L] = [H] + [I] + [J] + [K] = 100%.</w:t>
+      </w:r>
+    </w:p>
+    <w:p>
+      <w:pPr>
+        <w:rPr>
+          <w:b/>
+          <w:bCs/>
+        </w:rPr>
+      </w:pPr>
+      <w:r>
+        <w:rPr>
+          <w:b/>
+          <w:bCs/>
+        </w:rPr>
+        <w:t>Observations</w:t>
+      </w:r>
+    </w:p>
+    <w:p>
+      <w:pPr>
+        <w:pStyle w:val="ListParagraph"/>
+        <w:numPr>
+          <w:ilvl w:val="0"/>
+          <w:numId w:val="61"/>
+        </w:numPr>
+      </w:pPr>
+      <w:r>
+        <w:t>Nevada and Mexico’s percent shares of the reservoir inflow remain constant at 3.3% and 16.67%, respectively. These percentage shares are the same share of their historical allocations.</w:t>
+      </w:r>
+    </w:p>
+    <w:p>
+      <w:pPr>
+        <w:pStyle w:val="ListParagraph"/>
+        <w:numPr>
+          <w:ilvl w:val="0"/>
+          <w:numId w:val="61"/>
+        </w:numPr>
+      </w:pPr>
+      <w:r>
+        <w:t>Arizona’s percentage share of Lake Mead inflow decreases as the inflow decreases whereas California’s share of Lake Mead inflow increases.</w:t>
+      </w:r>
+    </w:p>
+    <w:p>
+      <w:pPr>
+        <w:pStyle w:val="ListParagraph"/>
+        <w:numPr>
+          <w:ilvl w:val="0"/>
+          <w:numId w:val="61"/>
+        </w:numPr>
+      </w:pPr>
+      <w:r>
+        <w:t>The cells highlighted in gray represent historical allocations of Lake Mead Inflow.</w:t>
+      </w:r>
+    </w:p>
+    <w:p>
+      <w:pPr>
+        <w:rPr>
+          <w:b/>
+          <w:bCs/>
+        </w:rPr>
+      </w:pPr>
+    </w:p>
+    <w:p>
+      <w:pPr>
+        <w:rPr>
+          <w:b/>
+          <w:bCs/>
+        </w:rPr>
+      </w:pPr>
+      <w:r>
+        <w:rPr>
+          <w:noProof/>
+        </w:rPr>
+        <w:drawing>
+          <wp:anchor distT="0" distB="0" distL="114300" distR="114300" simplePos="0" relativeHeight="251661312" behindDoc="0" locked="0" layoutInCell="1" allowOverlap="1" wp14:anchorId="75EF568D" wp14:editId="588D8F88">
+            <wp:simplePos x="0" y="0"/>
+            <wp:positionH relativeFrom="column">
+              <wp:posOffset>606555</wp:posOffset>
+            </wp:positionH>
+            <wp:positionV relativeFrom="paragraph">
+              <wp:posOffset>480060</wp:posOffset>
+            </wp:positionV>
+            <wp:extent cx="4439285" cy="2540635"/>
+            <wp:effectExtent l="0" t="0" r="5715" b="0"/>
+            <wp:wrapTopAndBottom/>
+            <wp:docPr id="662914665" name="Picture 1" descr="A table with numbers and text&#10;&#10;AI-generated content may be incorrect."/>
+            <wp:cNvGraphicFramePr>
+              <a:graphicFrameLocks xmlns:a="http://schemas.openxmlformats.org/drawingml/2006/main" noChangeAspect="1"/>
+            </wp:cNvGraphicFramePr>
+            <a:graphic xmlns:a="http://schemas.openxmlformats.org/drawingml/2006/main">
+              <a:graphicData uri="http://schemas.openxmlformats.org/drawingml/2006/picture">
+                <pic:pic xmlns:pic="http://schemas.openxmlformats.org/drawingml/2006/picture">
+                  <pic:nvPicPr>
+                    <pic:cNvPr id="662914665" name="Picture 1" descr="A table with numbers and text&#10;&#10;AI-generated content may be incorrect."/>
+                    <pic:cNvPicPr/>
+                  </pic:nvPicPr>
+                  <pic:blipFill>
+                    <a:blip r:embed="rId30" cstate="print">
+                      <a:extLst>
+                        <a:ext uri="{28A0092B-C50C-407E-A947-70E740481C1C}">
+                          <a14:useLocalDpi xmlns:a14="http://schemas.microsoft.com/office/drawing/2010/main" val="0"/>
+                        </a:ext>
+                      </a:extLst>
+                    </a:blip>
+                    <a:stretch>
+                      <a:fillRect/>
+                    </a:stretch>
+                  </pic:blipFill>
+                  <pic:spPr>
+                    <a:xfrm>
+                      <a:off x="0" y="0"/>
+                      <a:ext cx="4439285" cy="2540635"/>
+                    </a:xfrm>
+                    <a:prstGeom prst="rect">
+                      <a:avLst/>
+                    </a:prstGeom>
+                  </pic:spPr>
+                </pic:pic>
+              </a:graphicData>
+            </a:graphic>
+            <wp14:sizeRelH relativeFrom="page">
+              <wp14:pctWidth>0</wp14:pctWidth>
+            </wp14:sizeRelH>
+            <wp14:sizeRelV relativeFrom="page">
+              <wp14:pctHeight>0</wp14:pctHeight>
+            </wp14:sizeRelV>
+          </wp:anchor>
+        </w:drawing>
+      </w:r>
+      <w:r>
+        <w:rPr>
+          <w:b/>
+          <w:bCs/>
+        </w:rPr>
+        <w:t xml:space="preserve">Table </w:t>
+      </w:r>
+      <w:r>
+        <w:rPr>
+          <w:b/>
+          <w:bCs/>
+        </w:rPr>
+        <w:t>4</w:t>
+      </w:r>
+      <w:r>
+        <w:rPr>
+          <w:b/>
+          <w:bCs/>
+        </w:rPr>
+        <w:t>c</w:t>
+      </w:r>
+      <w:r>
+        <w:rPr>
+          <w:b/>
+          <w:bCs/>
+        </w:rPr>
+        <w:t xml:space="preserve">. Prior agreed Lower Basin shortages and shares of shortages </w:t>
+      </w:r>
+      <w:r>
+        <w:rPr>
+          <w:b/>
+          <w:bCs/>
+        </w:rPr>
+        <w:fldChar w:fldCharType="begin"/>
+      </w:r>
+      <w:r>
+        <w:rPr>
+          <w:b/>
+          <w:bCs/>
+        </w:rPr>
+        <w:instrText xml:space="preserve"> ADDIN EN.CITE &lt;EndNote&gt;&lt;Cite&gt;&lt;Author&gt;Buschatzke&lt;/Author&gt;&lt;Year&gt;2024&lt;/Year&gt;&lt;RecNum&gt;3016&lt;/RecNum&gt;&lt;DisplayText&gt;(Buschatzke et al., 2024)&lt;/DisplayText&gt;&lt;record&gt;&lt;rec-number&gt;3016&lt;/rec-number&gt;&lt;foreign-keys&gt;&lt;key app="EN" db-id="xxt5ta9pd995dwesap0pdzzp2weaz0w9werf" timestamp="1723671806"&gt;3016&lt;/key&gt;&lt;/foreign-keys&gt;&lt;ref-type name="Web Page"&gt;12&lt;/ref-type&gt;&lt;contributors&gt;&lt;authors&gt;&lt;author&gt;Thomas Buschatzke&lt;/author&gt;&lt;author&gt;J.B. Hamby&lt;/author&gt;&lt;author&gt;John Entsminger&lt;/author&gt;&lt;/authors&gt;&lt;/contributors&gt;&lt;titles&gt;&lt;title&gt;Lower Basin Alternative for the Post-2026 Coordinated Operation of the Colorado River Basin&lt;/title&gt;&lt;/titles&gt;&lt;volume&gt;2024&lt;/volume&gt;&lt;number&gt;August 14&lt;/number&gt;&lt;dates&gt;&lt;year&gt;2024&lt;/year&gt;&lt;/dates&gt;&lt;urls&gt;&lt;related-urls&gt;&lt;url&gt;https://www.snwa.com/assets/pdf/lower-basin-alternative-letter-march2024.pdf&lt;/url&gt;&lt;/related-urls&gt;&lt;/urls&gt;&lt;/record&gt;&lt;/Cite&gt;&lt;/EndNote&gt;</w:instrText>
+      </w:r>
+      <w:r>
+        <w:rPr>
+          <w:b/>
+          <w:bCs/>
+        </w:rPr>
+        <w:fldChar w:fldCharType="separate"/>
+      </w:r>
+      <w:r>
+        <w:rPr>
+          <w:b/>
+          <w:bCs/>
+          <w:noProof/>
+        </w:rPr>
+        <w:t>(Buschatzke et al., 2024)</w:t>
+      </w:r>
+      <w:r>
+        <w:rPr>
+          <w:b/>
+          <w:bCs/>
+        </w:rPr>
+        <w:fldChar w:fldCharType="end"/>
+      </w:r>
+      <w:r>
+        <w:rPr>
+          <w:b/>
+          <w:bCs/>
+        </w:rPr>
+        <w:t>.</w:t>
       </w:r>
     </w:p>
     <w:p/>
     <w:p/>
+    <w:p/>
     <w:p>
       <w:pPr>
         <w:pStyle w:val="ListParagraph"/>
@@ -7849,7 +8090,7 @@
         <w:t xml:space="preserve">Figure </w:t>
       </w:r>
       <w:r>
-        <w:t>7</w:t>
+        <w:t>5a</w:t>
       </w:r>
       <w:r>
         <w:t xml:space="preserve">). </w:t>
@@ -7926,7 +8167,7 @@
           <w:b/>
           <w:bCs/>
         </w:rPr>
-        <w:t>7</w:t>
+        <w:t>5a</w:t>
       </w:r>
       <w:r>
         <w:rPr>
@@ -8261,10 +8502,13 @@
         <w:t xml:space="preserve">. </w:t>
       </w:r>
       <w:r>
-        <w:t>Table 7</w:t>
-      </w:r>
-      <w:r>
-        <w:t xml:space="preserve"> shows </w:t>
+        <w:t xml:space="preserve">Table </w:t>
+      </w:r>
+      <w:r>
+        <w:t xml:space="preserve">5a </w:t>
+      </w:r>
+      <w:r>
+        <w:t xml:space="preserve">shows </w:t>
       </w:r>
       <w:r>
         <w:t xml:space="preserve">compensation and water prices for </w:t>
@@ -8777,7 +9021,19 @@
         <w:rPr>
           <w:noProof/>
         </w:rPr>
-        <w:t>(Table 7; Allhands, 2021; James, 2021; UCRC, 2018; UCRC, 2024; USBR, 2021a; USBR, 2021c)</w:t>
+        <w:t xml:space="preserve">(Table </w:t>
+      </w:r>
+      <w:r>
+        <w:rPr>
+          <w:noProof/>
+        </w:rPr>
+        <w:t>5a</w:t>
+      </w:r>
+      <w:r>
+        <w:rPr>
+          <w:noProof/>
+        </w:rPr>
+        <w:t>; Allhands, 2021; James, 2021; UCRC, 2018; UCRC, 2024; USBR, 2021a; USBR, 2021c)</w:t>
       </w:r>
       <w:r>
         <w:fldChar w:fldCharType="end"/>
@@ -8799,7 +9055,14 @@
           <w:b/>
           <w:bCs/>
         </w:rPr>
-        <w:t>Table 7</w:t>
+        <w:t xml:space="preserve">Table </w:t>
+      </w:r>
+      <w:r>
+        <w:rPr>
+          <w:b/>
+          <w:bCs/>
+        </w:rPr>
+        <w:t>5a</w:t>
       </w:r>
       <w:r>
         <w:rPr>
@@ -8974,7 +9237,7 @@
                 <w:noProof/>
               </w:rPr>
               <w:drawing>
-                <wp:inline distT="0" distB="0" distL="0" distR="0" wp14:anchorId="5F738E96" wp14:editId="21CED61F">
+                <wp:inline distT="0" distB="0" distL="0" distR="0" wp14:anchorId="5F738E96" wp14:editId="772B70A6">
                   <wp:extent cx="4716397" cy="902234"/>
                   <wp:effectExtent l="0" t="0" r="0" b="0"/>
                   <wp:docPr id="881595818" name="Picture 1"/>
@@ -9134,7 +9397,13 @@
         <w:t xml:space="preserve">For reference, recent withdrawals </w:t>
       </w:r>
       <w:r>
-        <w:t xml:space="preserve">are shown in Table 8 </w:t>
+        <w:t xml:space="preserve">are shown in </w:t>
+      </w:r>
+      <w:r>
+        <w:t>Table 5b</w:t>
+      </w:r>
+      <w:r>
+        <w:t xml:space="preserve"> </w:t>
       </w:r>
       <w:r>
         <w:fldChar w:fldCharType="begin"/>
@@ -9172,7 +9441,13 @@
         <w:t xml:space="preserve">acre-feet of </w:t>
       </w:r>
       <w:r>
-        <w:t>settled water rights (Table 9)</w:t>
+        <w:t>settled water rights (</w:t>
+      </w:r>
+      <w:r>
+        <w:t>Table 5c</w:t>
+      </w:r>
+      <w:r>
+        <w:t>)</w:t>
       </w:r>
       <w:r>
         <w:fldChar w:fldCharType="begin"/>
@@ -9208,7 +9483,14 @@
           <w:b/>
           <w:bCs/>
         </w:rPr>
-        <w:t xml:space="preserve">Table 8. Recent </w:t>
+        <w:t>Table 5b</w:t>
+      </w:r>
+      <w:r>
+        <w:rPr>
+          <w:b/>
+          <w:bCs/>
+        </w:rPr>
+        <w:t xml:space="preserve">. Recent </w:t>
       </w:r>
       <w:r>
         <w:rPr>
@@ -9294,7 +9576,14 @@
           <w:b/>
           <w:bCs/>
         </w:rPr>
-        <w:t>Table 9. Diversion and consumptive use by Tribal Nations of the Lower Basin (acre-feet).</w:t>
+        <w:t>Table 5c</w:t>
+      </w:r>
+      <w:r>
+        <w:rPr>
+          <w:b/>
+          <w:bCs/>
+        </w:rPr>
+        <w:t>. Diversion and consumptive use by Tribal Nations of the Lower Basin (acre-feet).</w:t>
       </w:r>
     </w:p>
     <w:p>
@@ -17310,6 +17599,95 @@
     </w:lvl>
   </w:abstractNum>
   <w:abstractNum w:abstractNumId="58" w15:restartNumberingAfterBreak="0">
+    <w:nsid w:val="5F4B7988"/>
+    <w:multiLevelType w:val="hybridMultilevel"/>
+    <w:tmpl w:val="108C23D2"/>
+    <w:lvl w:ilvl="0" w:tplc="FFFFFFFF">
+      <w:start w:val="1"/>
+      <w:numFmt w:val="decimal"/>
+      <w:lvlText w:val="%1."/>
+      <w:lvlJc w:val="left"/>
+      <w:pPr>
+        <w:ind w:left="720" w:hanging="360"/>
+      </w:pPr>
+    </w:lvl>
+    <w:lvl w:ilvl="1" w:tplc="04090001">
+      <w:start w:val="1"/>
+      <w:numFmt w:val="bullet"/>
+      <w:lvlText w:val=""/>
+      <w:lvlJc w:val="left"/>
+      <w:pPr>
+        <w:ind w:left="1440" w:hanging="360"/>
+      </w:pPr>
+      <w:rPr>
+        <w:rFonts w:ascii="Symbol" w:hAnsi="Symbol" w:hint="default"/>
+      </w:rPr>
+    </w:lvl>
+    <w:lvl w:ilvl="2" w:tplc="FFFFFFFF" w:tentative="1">
+      <w:start w:val="1"/>
+      <w:numFmt w:val="lowerRoman"/>
+      <w:lvlText w:val="%3."/>
+      <w:lvlJc w:val="right"/>
+      <w:pPr>
+        <w:ind w:left="2160" w:hanging="180"/>
+      </w:pPr>
+    </w:lvl>
+    <w:lvl w:ilvl="3" w:tplc="FFFFFFFF" w:tentative="1">
+      <w:start w:val="1"/>
+      <w:numFmt w:val="decimal"/>
+      <w:lvlText w:val="%4."/>
+      <w:lvlJc w:val="left"/>
+      <w:pPr>
+        <w:ind w:left="2880" w:hanging="360"/>
+      </w:pPr>
+    </w:lvl>
+    <w:lvl w:ilvl="4" w:tplc="FFFFFFFF" w:tentative="1">
+      <w:start w:val="1"/>
+      <w:numFmt w:val="lowerLetter"/>
+      <w:lvlText w:val="%5."/>
+      <w:lvlJc w:val="left"/>
+      <w:pPr>
+        <w:ind w:left="3600" w:hanging="360"/>
+      </w:pPr>
+    </w:lvl>
+    <w:lvl w:ilvl="5" w:tplc="FFFFFFFF" w:tentative="1">
+      <w:start w:val="1"/>
+      <w:numFmt w:val="lowerRoman"/>
+      <w:lvlText w:val="%6."/>
+      <w:lvlJc w:val="right"/>
+      <w:pPr>
+        <w:ind w:left="4320" w:hanging="180"/>
+      </w:pPr>
+    </w:lvl>
+    <w:lvl w:ilvl="6" w:tplc="FFFFFFFF" w:tentative="1">
+      <w:start w:val="1"/>
+      <w:numFmt w:val="decimal"/>
+      <w:lvlText w:val="%7."/>
+      <w:lvlJc w:val="left"/>
+      <w:pPr>
+        <w:ind w:left="5040" w:hanging="360"/>
+      </w:pPr>
+    </w:lvl>
+    <w:lvl w:ilvl="7" w:tplc="FFFFFFFF" w:tentative="1">
+      <w:start w:val="1"/>
+      <w:numFmt w:val="lowerLetter"/>
+      <w:lvlText w:val="%8."/>
+      <w:lvlJc w:val="left"/>
+      <w:pPr>
+        <w:ind w:left="5760" w:hanging="360"/>
+      </w:pPr>
+    </w:lvl>
+    <w:lvl w:ilvl="8" w:tplc="FFFFFFFF" w:tentative="1">
+      <w:start w:val="1"/>
+      <w:numFmt w:val="lowerRoman"/>
+      <w:lvlText w:val="%9."/>
+      <w:lvlJc w:val="right"/>
+      <w:pPr>
+        <w:ind w:left="6480" w:hanging="180"/>
+      </w:pPr>
+    </w:lvl>
+  </w:abstractNum>
+  <w:abstractNum w:abstractNumId="59" w15:restartNumberingAfterBreak="0">
     <w:nsid w:val="60514F49"/>
     <w:multiLevelType w:val="hybridMultilevel"/>
     <w:tmpl w:val="E174B890"/>
@@ -17422,7 +17800,7 @@
       </w:rPr>
     </w:lvl>
   </w:abstractNum>
-  <w:abstractNum w:abstractNumId="59" w15:restartNumberingAfterBreak="0">
+  <w:abstractNum w:abstractNumId="60" w15:restartNumberingAfterBreak="0">
     <w:nsid w:val="61B225BD"/>
     <w:multiLevelType w:val="hybridMultilevel"/>
     <w:tmpl w:val="ED34A7CC"/>
@@ -17535,7 +17913,7 @@
       </w:rPr>
     </w:lvl>
   </w:abstractNum>
-  <w:abstractNum w:abstractNumId="60" w15:restartNumberingAfterBreak="0">
+  <w:abstractNum w:abstractNumId="61" w15:restartNumberingAfterBreak="0">
     <w:nsid w:val="63337065"/>
     <w:multiLevelType w:val="hybridMultilevel"/>
     <w:tmpl w:val="9D1243D6"/>
@@ -17625,7 +18003,7 @@
       </w:pPr>
     </w:lvl>
   </w:abstractNum>
-  <w:abstractNum w:abstractNumId="61" w15:restartNumberingAfterBreak="0">
+  <w:abstractNum w:abstractNumId="62" w15:restartNumberingAfterBreak="0">
     <w:nsid w:val="651D655E"/>
     <w:multiLevelType w:val="hybridMultilevel"/>
     <w:tmpl w:val="2B92FA12"/>
@@ -17711,7 +18089,7 @@
       </w:pPr>
     </w:lvl>
   </w:abstractNum>
-  <w:abstractNum w:abstractNumId="62" w15:restartNumberingAfterBreak="0">
+  <w:abstractNum w:abstractNumId="63" w15:restartNumberingAfterBreak="0">
     <w:nsid w:val="65344ACC"/>
     <w:multiLevelType w:val="hybridMultilevel"/>
     <w:tmpl w:val="6BE258D6"/>
@@ -17824,7 +18202,7 @@
       </w:rPr>
     </w:lvl>
   </w:abstractNum>
-  <w:abstractNum w:abstractNumId="63" w15:restartNumberingAfterBreak="0">
+  <w:abstractNum w:abstractNumId="64" w15:restartNumberingAfterBreak="0">
     <w:nsid w:val="66A35A5D"/>
     <w:multiLevelType w:val="hybridMultilevel"/>
     <w:tmpl w:val="6F7ED6DC"/>
@@ -17937,7 +18315,7 @@
       </w:rPr>
     </w:lvl>
   </w:abstractNum>
-  <w:abstractNum w:abstractNumId="64" w15:restartNumberingAfterBreak="0">
+  <w:abstractNum w:abstractNumId="65" w15:restartNumberingAfterBreak="0">
     <w:nsid w:val="693D06B8"/>
     <w:multiLevelType w:val="hybridMultilevel"/>
     <w:tmpl w:val="771C0D84"/>
@@ -18050,7 +18428,7 @@
       </w:rPr>
     </w:lvl>
   </w:abstractNum>
-  <w:abstractNum w:abstractNumId="65" w15:restartNumberingAfterBreak="0">
+  <w:abstractNum w:abstractNumId="66" w15:restartNumberingAfterBreak="0">
     <w:nsid w:val="6A8837B2"/>
     <w:multiLevelType w:val="hybridMultilevel"/>
     <w:tmpl w:val="F386DEA2"/>
@@ -18163,7 +18541,7 @@
       </w:rPr>
     </w:lvl>
   </w:abstractNum>
-  <w:abstractNum w:abstractNumId="66" w15:restartNumberingAfterBreak="0">
+  <w:abstractNum w:abstractNumId="67" w15:restartNumberingAfterBreak="0">
     <w:nsid w:val="6A8C4716"/>
     <w:multiLevelType w:val="hybridMultilevel"/>
     <w:tmpl w:val="A0C4E758"/>
@@ -18249,7 +18627,7 @@
       </w:pPr>
     </w:lvl>
   </w:abstractNum>
-  <w:abstractNum w:abstractNumId="67" w15:restartNumberingAfterBreak="0">
+  <w:abstractNum w:abstractNumId="68" w15:restartNumberingAfterBreak="0">
     <w:nsid w:val="6AF2034F"/>
     <w:multiLevelType w:val="hybridMultilevel"/>
     <w:tmpl w:val="4FE8E398"/>
@@ -18335,7 +18713,7 @@
       </w:pPr>
     </w:lvl>
   </w:abstractNum>
-  <w:abstractNum w:abstractNumId="68" w15:restartNumberingAfterBreak="0">
+  <w:abstractNum w:abstractNumId="69" w15:restartNumberingAfterBreak="0">
     <w:nsid w:val="6D7F64E0"/>
     <w:multiLevelType w:val="hybridMultilevel"/>
     <w:tmpl w:val="84567BAA"/>
@@ -18448,7 +18826,7 @@
       </w:rPr>
     </w:lvl>
   </w:abstractNum>
-  <w:abstractNum w:abstractNumId="69" w15:restartNumberingAfterBreak="0">
+  <w:abstractNum w:abstractNumId="70" w15:restartNumberingAfterBreak="0">
     <w:nsid w:val="70E137BC"/>
     <w:multiLevelType w:val="hybridMultilevel"/>
     <w:tmpl w:val="BBBEE9A0"/>
@@ -18561,7 +18939,7 @@
       </w:rPr>
     </w:lvl>
   </w:abstractNum>
-  <w:abstractNum w:abstractNumId="70" w15:restartNumberingAfterBreak="0">
+  <w:abstractNum w:abstractNumId="71" w15:restartNumberingAfterBreak="0">
     <w:nsid w:val="72DF333F"/>
     <w:multiLevelType w:val="hybridMultilevel"/>
     <w:tmpl w:val="5CDA7BF4"/>
@@ -18647,7 +19025,7 @@
       </w:pPr>
     </w:lvl>
   </w:abstractNum>
-  <w:abstractNum w:abstractNumId="71" w15:restartNumberingAfterBreak="0">
+  <w:abstractNum w:abstractNumId="72" w15:restartNumberingAfterBreak="0">
     <w:nsid w:val="780640E3"/>
     <w:multiLevelType w:val="hybridMultilevel"/>
     <w:tmpl w:val="0CFA16C6"/>
@@ -18760,7 +19138,7 @@
       </w:rPr>
     </w:lvl>
   </w:abstractNum>
-  <w:abstractNum w:abstractNumId="72" w15:restartNumberingAfterBreak="0">
+  <w:abstractNum w:abstractNumId="73" w15:restartNumberingAfterBreak="0">
     <w:nsid w:val="78122CCA"/>
     <w:multiLevelType w:val="hybridMultilevel"/>
     <w:tmpl w:val="7AB03658"/>
@@ -18849,7 +19227,7 @@
       </w:pPr>
     </w:lvl>
   </w:abstractNum>
-  <w:abstractNum w:abstractNumId="73" w15:restartNumberingAfterBreak="0">
+  <w:abstractNum w:abstractNumId="74" w15:restartNumberingAfterBreak="0">
     <w:nsid w:val="7B814E67"/>
     <w:multiLevelType w:val="hybridMultilevel"/>
     <w:tmpl w:val="2E48E7F8"/>
@@ -18935,7 +19313,7 @@
       </w:pPr>
     </w:lvl>
   </w:abstractNum>
-  <w:abstractNum w:abstractNumId="74" w15:restartNumberingAfterBreak="0">
+  <w:abstractNum w:abstractNumId="75" w15:restartNumberingAfterBreak="0">
     <w:nsid w:val="7C546E9E"/>
     <w:multiLevelType w:val="hybridMultilevel"/>
     <w:tmpl w:val="C12EA2EC"/>
@@ -19024,7 +19402,7 @@
       </w:pPr>
     </w:lvl>
   </w:abstractNum>
-  <w:abstractNum w:abstractNumId="75" w15:restartNumberingAfterBreak="0">
+  <w:abstractNum w:abstractNumId="76" w15:restartNumberingAfterBreak="0">
     <w:nsid w:val="7D335139"/>
     <w:multiLevelType w:val="hybridMultilevel"/>
     <w:tmpl w:val="7894400A"/>
@@ -19137,7 +19515,7 @@
       </w:rPr>
     </w:lvl>
   </w:abstractNum>
-  <w:abstractNum w:abstractNumId="76" w15:restartNumberingAfterBreak="0">
+  <w:abstractNum w:abstractNumId="77" w15:restartNumberingAfterBreak="0">
     <w:nsid w:val="7F5776CE"/>
     <w:multiLevelType w:val="hybridMultilevel"/>
     <w:tmpl w:val="892A9C34"/>
@@ -19233,7 +19611,7 @@
     <w:abstractNumId w:val="14"/>
   </w:num>
   <w:num w:numId="3" w16cid:durableId="1988436020">
-    <w:abstractNumId w:val="64"/>
+    <w:abstractNumId w:val="65"/>
   </w:num>
   <w:num w:numId="4" w16cid:durableId="907768004">
     <w:abstractNumId w:val="41"/>
@@ -19245,7 +19623,7 @@
     <w:abstractNumId w:val="12"/>
   </w:num>
   <w:num w:numId="7" w16cid:durableId="1818374129">
-    <w:abstractNumId w:val="70"/>
+    <w:abstractNumId w:val="71"/>
   </w:num>
   <w:num w:numId="8" w16cid:durableId="1800225437">
     <w:abstractNumId w:val="16"/>
@@ -19275,16 +19653,16 @@
     <w:abstractNumId w:val="40"/>
   </w:num>
   <w:num w:numId="17" w16cid:durableId="215164903">
-    <w:abstractNumId w:val="58"/>
+    <w:abstractNumId w:val="59"/>
   </w:num>
   <w:num w:numId="18" w16cid:durableId="1284917547">
     <w:abstractNumId w:val="32"/>
   </w:num>
   <w:num w:numId="19" w16cid:durableId="2014380315">
-    <w:abstractNumId w:val="63"/>
+    <w:abstractNumId w:val="64"/>
   </w:num>
   <w:num w:numId="20" w16cid:durableId="1785491873">
-    <w:abstractNumId w:val="71"/>
+    <w:abstractNumId w:val="72"/>
   </w:num>
   <w:num w:numId="21" w16cid:durableId="72624349">
     <w:abstractNumId w:val="45"/>
@@ -19314,13 +19692,13 @@
     <w:abstractNumId w:val="57"/>
   </w:num>
   <w:num w:numId="30" w16cid:durableId="1655259926">
-    <w:abstractNumId w:val="62"/>
+    <w:abstractNumId w:val="63"/>
   </w:num>
   <w:num w:numId="31" w16cid:durableId="440221456">
     <w:abstractNumId w:val="26"/>
   </w:num>
   <w:num w:numId="32" w16cid:durableId="1591036978">
-    <w:abstractNumId w:val="69"/>
+    <w:abstractNumId w:val="70"/>
   </w:num>
   <w:num w:numId="33" w16cid:durableId="80952326">
     <w:abstractNumId w:val="15"/>
@@ -19329,19 +19707,19 @@
     <w:abstractNumId w:val="29"/>
   </w:num>
   <w:num w:numId="35" w16cid:durableId="1874492368">
-    <w:abstractNumId w:val="66"/>
+    <w:abstractNumId w:val="67"/>
   </w:num>
   <w:num w:numId="36" w16cid:durableId="1122304897">
     <w:abstractNumId w:val="34"/>
   </w:num>
   <w:num w:numId="37" w16cid:durableId="46729573">
+    <w:abstractNumId w:val="62"/>
+  </w:num>
+  <w:num w:numId="38" w16cid:durableId="1606575303">
     <w:abstractNumId w:val="61"/>
   </w:num>
-  <w:num w:numId="38" w16cid:durableId="1606575303">
-    <w:abstractNumId w:val="60"/>
-  </w:num>
   <w:num w:numId="39" w16cid:durableId="1757480749">
-    <w:abstractNumId w:val="68"/>
+    <w:abstractNumId w:val="69"/>
   </w:num>
   <w:num w:numId="40" w16cid:durableId="1372613918">
     <w:abstractNumId w:val="48"/>
@@ -19359,7 +19737,7 @@
     <w:abstractNumId w:val="53"/>
   </w:num>
   <w:num w:numId="45" w16cid:durableId="1952593545">
-    <w:abstractNumId w:val="65"/>
+    <w:abstractNumId w:val="66"/>
   </w:num>
   <w:num w:numId="46" w16cid:durableId="2001493514">
     <w:abstractNumId w:val="20"/>
@@ -19374,7 +19752,7 @@
     <w:abstractNumId w:val="55"/>
   </w:num>
   <w:num w:numId="50" w16cid:durableId="360134165">
-    <w:abstractNumId w:val="75"/>
+    <w:abstractNumId w:val="76"/>
   </w:num>
   <w:num w:numId="51" w16cid:durableId="990212482">
     <w:abstractNumId w:val="36"/>
@@ -19398,7 +19776,7 @@
     <w:abstractNumId w:val="3"/>
   </w:num>
   <w:num w:numId="58" w16cid:durableId="1694646785">
-    <w:abstractNumId w:val="59"/>
+    <w:abstractNumId w:val="60"/>
   </w:num>
   <w:num w:numId="59" w16cid:durableId="377709132">
     <w:abstractNumId w:val="39"/>
@@ -19410,10 +19788,10 @@
     <w:abstractNumId w:val="52"/>
   </w:num>
   <w:num w:numId="62" w16cid:durableId="1798137640">
-    <w:abstractNumId w:val="72"/>
+    <w:abstractNumId w:val="73"/>
   </w:num>
   <w:num w:numId="63" w16cid:durableId="1319917892">
-    <w:abstractNumId w:val="74"/>
+    <w:abstractNumId w:val="75"/>
   </w:num>
   <w:num w:numId="64" w16cid:durableId="1991978149">
     <w:abstractNumId w:val="1"/>
@@ -19425,7 +19803,7 @@
     <w:abstractNumId w:val="38"/>
   </w:num>
   <w:num w:numId="67" w16cid:durableId="143132801">
-    <w:abstractNumId w:val="76"/>
+    <w:abstractNumId w:val="77"/>
   </w:num>
   <w:num w:numId="68" w16cid:durableId="1989746656">
     <w:abstractNumId w:val="5"/>
@@ -19446,7 +19824,7 @@
     <w:abstractNumId w:val="25"/>
   </w:num>
   <w:num w:numId="74" w16cid:durableId="690112162">
-    <w:abstractNumId w:val="67"/>
+    <w:abstractNumId w:val="68"/>
   </w:num>
   <w:num w:numId="75" w16cid:durableId="1275943715">
     <w:abstractNumId w:val="4"/>
@@ -19455,7 +19833,10 @@
     <w:abstractNumId w:val="54"/>
   </w:num>
   <w:num w:numId="77" w16cid:durableId="1094713696">
-    <w:abstractNumId w:val="73"/>
+    <w:abstractNumId w:val="74"/>
+  </w:num>
+  <w:num w:numId="78" w16cid:durableId="873076770">
+    <w:abstractNumId w:val="58"/>
   </w:num>
 </w:numbering>
 </file>

</xml_diff>

<commit_message>
Anabelle Updated Tribal Nations Allcoation figure in Model Guide
</commit_message>
<xml_diff>
--- a/LakeMeadWaterBankDivideInflow/ModelGuide/ModelGuide-LakeMeadWaterBank.docx
+++ b/LakeMeadWaterBankDivideInflow/ModelGuide/ModelGuide-LakeMeadWaterBank.docx
@@ -452,7 +452,7 @@
           <w:noProof/>
         </w:rPr>
         <w:drawing>
-          <wp:inline distT="0" distB="0" distL="0" distR="0" wp14:anchorId="5BA73C4F" wp14:editId="1E33DF43">
+          <wp:inline distT="0" distB="0" distL="0" distR="0" wp14:anchorId="5BA73C4F" wp14:editId="20B5B3F7">
             <wp:extent cx="4963886" cy="994899"/>
             <wp:effectExtent l="0" t="0" r="0" b="0"/>
             <wp:docPr id="629683053" name="Picture 1" descr="A white background with black text&#10;&#10;Description automatically generated"/>
@@ -490,6 +490,61 @@
     </w:p>
     <w:p>
       <w:pPr>
+        <w:jc w:val="center"/>
+      </w:pPr>
+    </w:p>
+    <w:p>
+      <w:pPr>
+        <w:jc w:val="center"/>
+      </w:pPr>
+    </w:p>
+    <w:p>
+      <w:pPr>
+        <w:jc w:val="center"/>
+      </w:pPr>
+    </w:p>
+    <w:p>
+      <w:pPr>
+        <w:jc w:val="center"/>
+      </w:pPr>
+    </w:p>
+    <w:p>
+      <w:pPr>
+        <w:jc w:val="center"/>
+      </w:pPr>
+    </w:p>
+    <w:p>
+      <w:pPr>
+        <w:jc w:val="center"/>
+      </w:pPr>
+    </w:p>
+    <w:p>
+      <w:pPr>
+        <w:jc w:val="center"/>
+      </w:pPr>
+    </w:p>
+    <w:p>
+      <w:pPr>
+        <w:jc w:val="center"/>
+      </w:pPr>
+    </w:p>
+    <w:p>
+      <w:pPr>
+        <w:jc w:val="center"/>
+      </w:pPr>
+    </w:p>
+    <w:p>
+      <w:pPr>
+        <w:jc w:val="center"/>
+      </w:pPr>
+    </w:p>
+    <w:p>
+      <w:pPr>
+        <w:jc w:val="center"/>
+      </w:pPr>
+    </w:p>
+    <w:p>
+      <w:pPr>
         <w:pStyle w:val="ListParagraph"/>
         <w:numPr>
           <w:ilvl w:val="0"/>
@@ -501,6 +556,7 @@
           <w:b/>
           <w:bCs/>
         </w:rPr>
+        <w:lastRenderedPageBreak/>
         <w:t>Tribal Nations of the Lower Basin manage their own settled water rights</w:t>
       </w:r>
     </w:p>
@@ -524,10 +580,10 @@
           <w:noProof/>
         </w:rPr>
         <w:drawing>
-          <wp:inline distT="0" distB="0" distL="0" distR="0" wp14:anchorId="0C04F2FE" wp14:editId="4D40D349">
-            <wp:extent cx="3348461" cy="1736120"/>
-            <wp:effectExtent l="0" t="0" r="4445" b="0"/>
-            <wp:docPr id="846014438" name="Picture 1" descr="A graph with different colored text&#10;&#10;Description automatically generated with medium confidence"/>
+          <wp:inline distT="0" distB="0" distL="0" distR="0" wp14:anchorId="2713C0B9" wp14:editId="1CE69FFB">
+            <wp:extent cx="3868616" cy="3626830"/>
+            <wp:effectExtent l="0" t="0" r="5080" b="5715"/>
+            <wp:docPr id="909112519" name="Picture 3" descr="A pie chart with numbers and a number of states&#10;&#10;AI-generated content may be incorrect."/>
             <wp:cNvGraphicFramePr>
               <a:graphicFrameLocks xmlns:a="http://schemas.openxmlformats.org/drawingml/2006/main" noChangeAspect="1"/>
             </wp:cNvGraphicFramePr>
@@ -535,11 +591,17 @@
               <a:graphicData uri="http://schemas.openxmlformats.org/drawingml/2006/picture">
                 <pic:pic xmlns:pic="http://schemas.openxmlformats.org/drawingml/2006/picture">
                   <pic:nvPicPr>
-                    <pic:cNvPr id="846014438" name="Picture 1" descr="A graph with different colored text&#10;&#10;Description automatically generated with medium confidence"/>
+                    <pic:cNvPr id="909112519" name="Picture 3" descr="A pie chart with numbers and a number of states&#10;&#10;AI-generated content may be incorrect."/>
                     <pic:cNvPicPr/>
                   </pic:nvPicPr>
                   <pic:blipFill>
-                    <a:blip r:embed="rId12"/>
+                    <a:blip r:embed="rId12" cstate="print">
+                      <a:extLst>
+                        <a:ext uri="{28A0092B-C50C-407E-A947-70E740481C1C}">
+                          <a14:useLocalDpi xmlns:a14="http://schemas.microsoft.com/office/drawing/2010/main" val="0"/>
+                        </a:ext>
+                      </a:extLst>
+                    </a:blip>
                     <a:stretch>
                       <a:fillRect/>
                     </a:stretch>
@@ -547,7 +609,7 @@
                   <pic:spPr>
                     <a:xfrm>
                       <a:off x="0" y="0"/>
-                      <a:ext cx="3364188" cy="1744274"/>
+                      <a:ext cx="3914836" cy="3670161"/>
                     </a:xfrm>
                     <a:prstGeom prst="rect">
                       <a:avLst/>
@@ -606,7 +668,6 @@
     </w:p>
     <w:p>
       <w:r>
-        <w:lastRenderedPageBreak/>
         <w:t>Find quick links to</w:t>
       </w:r>
       <w:r>
@@ -2393,7 +2454,6 @@
           </w:tcPr>
           <w:p>
             <w:r>
-              <w:lastRenderedPageBreak/>
               <w:t>Mexic</w:t>
             </w:r>
             <w:r>
@@ -6742,7 +6802,7 @@
           <w:noProof/>
         </w:rPr>
         <w:drawing>
-          <wp:anchor distT="0" distB="0" distL="114300" distR="114300" simplePos="0" relativeHeight="251659264" behindDoc="0" locked="0" layoutInCell="1" allowOverlap="1" wp14:anchorId="227327E9" wp14:editId="22159C5E">
+          <wp:anchor distT="0" distB="0" distL="114300" distR="114300" simplePos="0" relativeHeight="251659264" behindDoc="0" locked="0" layoutInCell="1" allowOverlap="1" wp14:anchorId="227327E9" wp14:editId="295E2CBA">
             <wp:simplePos x="0" y="0"/>
             <wp:positionH relativeFrom="column">
               <wp:posOffset>7865</wp:posOffset>
@@ -7433,7 +7493,7 @@
           <w:noProof/>
         </w:rPr>
         <w:drawing>
-          <wp:inline distT="0" distB="0" distL="0" distR="0" wp14:anchorId="28F1D6DF" wp14:editId="49C83E94">
+          <wp:inline distT="0" distB="0" distL="0" distR="0" wp14:anchorId="28F1D6DF" wp14:editId="0AE5B505">
             <wp:extent cx="5943600" cy="1940560"/>
             <wp:effectExtent l="0" t="0" r="0" b="2540"/>
             <wp:docPr id="1914217416" name="Picture 2" descr="A table with numbers and a number of text&#10;&#10;AI-generated content may be incorrect."/>
@@ -7515,14 +7575,7 @@
           <w:b/>
           <w:bCs/>
         </w:rPr>
-        <w:t>b</w:t>
-      </w:r>
-      <w:r>
-        <w:rPr>
-          <w:b/>
-          <w:bCs/>
-        </w:rPr>
-        <w:t>) are:</w:t>
+        <w:t>b) are:</w:t>
       </w:r>
     </w:p>
     <w:p>
@@ -7907,7 +7960,7 @@
           <w:noProof/>
         </w:rPr>
         <w:drawing>
-          <wp:anchor distT="0" distB="0" distL="114300" distR="114300" simplePos="0" relativeHeight="251661312" behindDoc="0" locked="0" layoutInCell="1" allowOverlap="1" wp14:anchorId="75EF568D" wp14:editId="588D8F88">
+          <wp:anchor distT="0" distB="0" distL="114300" distR="114300" simplePos="0" relativeHeight="251661312" behindDoc="0" locked="0" layoutInCell="1" allowOverlap="1" wp14:anchorId="75EF568D" wp14:editId="129C228A">
             <wp:simplePos x="0" y="0"/>
             <wp:positionH relativeFrom="column">
               <wp:posOffset>606555</wp:posOffset>
@@ -9237,7 +9290,7 @@
                 <w:noProof/>
               </w:rPr>
               <w:drawing>
-                <wp:inline distT="0" distB="0" distL="0" distR="0" wp14:anchorId="5F738E96" wp14:editId="772B70A6">
+                <wp:inline distT="0" distB="0" distL="0" distR="0" wp14:anchorId="5F738E96" wp14:editId="779B0F05">
                   <wp:extent cx="4716397" cy="902234"/>
                   <wp:effectExtent l="0" t="0" r="0" b="0"/>
                   <wp:docPr id="881595818" name="Picture 1"/>

</xml_diff>

<commit_message>
Anabelle Updated Tribal Nations Share of Lake Mead inflow figure in Model guide and added a duplicate in split lake mead inflow section.
</commit_message>
<xml_diff>
--- a/LakeMeadWaterBankDivideInflow/ModelGuide/ModelGuide-LakeMeadWaterBank.docx
+++ b/LakeMeadWaterBankDivideInflow/ModelGuide/ModelGuide-LakeMeadWaterBank.docx
@@ -2454,6 +2454,7 @@
           </w:tcPr>
           <w:p>
             <w:r>
+              <w:lastRenderedPageBreak/>
               <w:t>Mexic</w:t>
             </w:r>
             <w:r>
@@ -6732,7 +6733,13 @@
         <w:t xml:space="preserve"> (</w:t>
       </w:r>
       <w:r>
-        <w:t>Table 5b</w:t>
+        <w:t xml:space="preserve">Table </w:t>
+      </w:r>
+      <w:r>
+        <w:t>4</w:t>
+      </w:r>
+      <w:r>
+        <w:t>b</w:t>
       </w:r>
       <w:r>
         <w:t>)</w:t>
@@ -6802,7 +6809,7 @@
           <w:noProof/>
         </w:rPr>
         <w:drawing>
-          <wp:anchor distT="0" distB="0" distL="114300" distR="114300" simplePos="0" relativeHeight="251659264" behindDoc="0" locked="0" layoutInCell="1" allowOverlap="1" wp14:anchorId="227327E9" wp14:editId="295E2CBA">
+          <wp:anchor distT="0" distB="0" distL="114300" distR="114300" simplePos="0" relativeHeight="251659264" behindDoc="0" locked="0" layoutInCell="1" allowOverlap="1" wp14:anchorId="227327E9" wp14:editId="368E8ACF">
             <wp:simplePos x="0" y="0"/>
             <wp:positionH relativeFrom="column">
               <wp:posOffset>7865</wp:posOffset>
@@ -7280,7 +7287,86 @@
         <w:rPr>
           <w:b/>
           <w:bCs/>
-        </w:rPr>
+          <w:noProof/>
+        </w:rPr>
+        <w:drawing>
+          <wp:anchor distT="0" distB="0" distL="114300" distR="114300" simplePos="0" relativeHeight="251662336" behindDoc="0" locked="0" layoutInCell="1" allowOverlap="1" wp14:anchorId="702C254A" wp14:editId="7D2FAA9E">
+            <wp:simplePos x="0" y="0"/>
+            <wp:positionH relativeFrom="column">
+              <wp:posOffset>749007</wp:posOffset>
+            </wp:positionH>
+            <wp:positionV relativeFrom="paragraph">
+              <wp:posOffset>206716</wp:posOffset>
+            </wp:positionV>
+            <wp:extent cx="4274820" cy="4007485"/>
+            <wp:effectExtent l="0" t="0" r="5080" b="5715"/>
+            <wp:wrapTopAndBottom/>
+            <wp:docPr id="1236634174" name="Picture 1" descr="A pie chart with numbers and a number of states&#10;&#10;AI-generated content may be incorrect."/>
+            <wp:cNvGraphicFramePr>
+              <a:graphicFrameLocks xmlns:a="http://schemas.openxmlformats.org/drawingml/2006/main" noChangeAspect="1"/>
+            </wp:cNvGraphicFramePr>
+            <a:graphic xmlns:a="http://schemas.openxmlformats.org/drawingml/2006/main">
+              <a:graphicData uri="http://schemas.openxmlformats.org/drawingml/2006/picture">
+                <pic:pic xmlns:pic="http://schemas.openxmlformats.org/drawingml/2006/picture">
+                  <pic:nvPicPr>
+                    <pic:cNvPr id="1236634174" name="Picture 1" descr="A pie chart with numbers and a number of states&#10;&#10;AI-generated content may be incorrect."/>
+                    <pic:cNvPicPr/>
+                  </pic:nvPicPr>
+                  <pic:blipFill>
+                    <a:blip r:embed="rId29">
+                      <a:extLst>
+                        <a:ext uri="{28A0092B-C50C-407E-A947-70E740481C1C}">
+                          <a14:useLocalDpi xmlns:a14="http://schemas.microsoft.com/office/drawing/2010/main" val="0"/>
+                        </a:ext>
+                      </a:extLst>
+                    </a:blip>
+                    <a:stretch>
+                      <a:fillRect/>
+                    </a:stretch>
+                  </pic:blipFill>
+                  <pic:spPr>
+                    <a:xfrm>
+                      <a:off x="0" y="0"/>
+                      <a:ext cx="4274820" cy="4007485"/>
+                    </a:xfrm>
+                    <a:prstGeom prst="rect">
+                      <a:avLst/>
+                    </a:prstGeom>
+                  </pic:spPr>
+                </pic:pic>
+              </a:graphicData>
+            </a:graphic>
+            <wp14:sizeRelH relativeFrom="page">
+              <wp14:pctWidth>0</wp14:pctWidth>
+            </wp14:sizeRelH>
+            <wp14:sizeRelV relativeFrom="page">
+              <wp14:pctHeight>0</wp14:pctHeight>
+            </wp14:sizeRelV>
+          </wp:anchor>
+        </w:drawing>
+      </w:r>
+      <w:r>
+        <w:rPr>
+          <w:b/>
+          <w:bCs/>
+        </w:rPr>
+        <w:t>Figure 4a. Chart Detailing the Tribal Nations Share of Lake Mead Inflow.</w:t>
+      </w:r>
+    </w:p>
+    <w:p/>
+    <w:p>
+      <w:pPr>
+        <w:rPr>
+          <w:b/>
+          <w:bCs/>
+        </w:rPr>
+      </w:pPr>
+      <w:r>
+        <w:rPr>
+          <w:b/>
+          <w:bCs/>
+        </w:rPr>
+        <w:lastRenderedPageBreak/>
         <w:t>Observations</w:t>
       </w:r>
     </w:p>
@@ -7493,7 +7579,7 @@
           <w:noProof/>
         </w:rPr>
         <w:drawing>
-          <wp:inline distT="0" distB="0" distL="0" distR="0" wp14:anchorId="28F1D6DF" wp14:editId="0AE5B505">
+          <wp:inline distT="0" distB="0" distL="0" distR="0" wp14:anchorId="28F1D6DF" wp14:editId="120074D3">
             <wp:extent cx="5943600" cy="1940560"/>
             <wp:effectExtent l="0" t="0" r="0" b="2540"/>
             <wp:docPr id="1914217416" name="Picture 2" descr="A table with numbers and a number of text&#10;&#10;AI-generated content may be incorrect."/>
@@ -7508,7 +7594,7 @@
                     <pic:cNvPicPr/>
                   </pic:nvPicPr>
                   <pic:blipFill>
-                    <a:blip r:embed="rId29" cstate="print">
+                    <a:blip r:embed="rId30" cstate="print">
                       <a:extLst>
                         <a:ext uri="{28A0092B-C50C-407E-A947-70E740481C1C}">
                           <a14:useLocalDpi xmlns:a14="http://schemas.microsoft.com/office/drawing/2010/main" val="0"/>
@@ -7885,7 +7971,6 @@
         </w:numPr>
       </w:pPr>
       <w:r>
-        <w:lastRenderedPageBreak/>
         <w:t>Total Percentage of Reservoir Inflow [L] = [H] + [I] + [J] + [K] = 100%.</w:t>
       </w:r>
     </w:p>
@@ -7959,8 +8044,9 @@
         <w:rPr>
           <w:noProof/>
         </w:rPr>
+        <w:lastRenderedPageBreak/>
         <w:drawing>
-          <wp:anchor distT="0" distB="0" distL="114300" distR="114300" simplePos="0" relativeHeight="251661312" behindDoc="0" locked="0" layoutInCell="1" allowOverlap="1" wp14:anchorId="75EF568D" wp14:editId="129C228A">
+          <wp:anchor distT="0" distB="0" distL="114300" distR="114300" simplePos="0" relativeHeight="251661312" behindDoc="0" locked="0" layoutInCell="1" allowOverlap="1" wp14:anchorId="75EF568D" wp14:editId="7A7267AE">
             <wp:simplePos x="0" y="0"/>
             <wp:positionH relativeFrom="column">
               <wp:posOffset>606555</wp:posOffset>
@@ -7983,7 +8069,7 @@
                     <pic:cNvPicPr/>
                   </pic:nvPicPr>
                   <pic:blipFill>
-                    <a:blip r:embed="rId30" cstate="print">
+                    <a:blip r:embed="rId31" cstate="print">
                       <a:extLst>
                         <a:ext uri="{28A0092B-C50C-407E-A947-70E740481C1C}">
                           <a14:useLocalDpi xmlns:a14="http://schemas.microsoft.com/office/drawing/2010/main" val="0"/>
@@ -8172,7 +8258,7 @@
                     </pic:cNvPicPr>
                   </pic:nvPicPr>
                   <pic:blipFill>
-                    <a:blip r:embed="rId31" cstate="print">
+                    <a:blip r:embed="rId32" cstate="print">
                       <a:extLst>
                         <a:ext uri="{28A0092B-C50C-407E-A947-70E740481C1C}">
                           <a14:useLocalDpi xmlns:a14="http://schemas.microsoft.com/office/drawing/2010/main" val="0"/>
@@ -9159,7 +9245,7 @@
                     <pic:cNvPicPr/>
                   </pic:nvPicPr>
                   <pic:blipFill>
-                    <a:blip r:embed="rId32"/>
+                    <a:blip r:embed="rId33"/>
                     <a:stretch>
                       <a:fillRect/>
                     </a:stretch>
@@ -9290,7 +9376,7 @@
                 <w:noProof/>
               </w:rPr>
               <w:drawing>
-                <wp:inline distT="0" distB="0" distL="0" distR="0" wp14:anchorId="5F738E96" wp14:editId="779B0F05">
+                <wp:inline distT="0" distB="0" distL="0" distR="0" wp14:anchorId="5F738E96" wp14:editId="0E5F55FC">
                   <wp:extent cx="4716397" cy="902234"/>
                   <wp:effectExtent l="0" t="0" r="0" b="0"/>
                   <wp:docPr id="881595818" name="Picture 1"/>
@@ -9307,7 +9393,7 @@
                           </pic:cNvPicPr>
                         </pic:nvPicPr>
                         <pic:blipFill>
-                          <a:blip r:embed="rId33" cstate="print">
+                          <a:blip r:embed="rId34" cstate="print">
                             <a:extLst>
                               <a:ext uri="{28A0092B-C50C-407E-A947-70E740481C1C}">
                                 <a14:useLocalDpi xmlns:a14="http://schemas.microsoft.com/office/drawing/2010/main" val="0"/>
@@ -9595,7 +9681,7 @@
                     <pic:cNvPicPr/>
                   </pic:nvPicPr>
                   <pic:blipFill>
-                    <a:blip r:embed="rId34"/>
+                    <a:blip r:embed="rId35"/>
                     <a:stretch>
                       <a:fillRect/>
                     </a:stretch>
@@ -9660,7 +9746,7 @@
                     <pic:cNvPicPr/>
                   </pic:nvPicPr>
                   <pic:blipFill>
-                    <a:blip r:embed="rId35"/>
+                    <a:blip r:embed="rId36"/>
                     <a:stretch>
                       <a:fillRect/>
                     </a:stretch>
@@ -9895,35 +9981,6 @@
       <w:r>
         <w:t xml:space="preserve"> </w:t>
       </w:r>
-      <w:hyperlink r:id="rId36" w:history="1">
-        <w:r>
-          <w:rPr>
-            <w:rStyle w:val="Hyperlink"/>
-          </w:rPr>
-          <w:t>https://github.com/dzeke/ColoradoRiverCollaborate/tree/main/LakeMeadWaterBankDivideInflow</w:t>
-        </w:r>
-      </w:hyperlink>
-      <w:r>
-        <w:t>.</w:t>
-      </w:r>
-    </w:p>
-    <w:p/>
-    <w:p>
-      <w:pPr>
-        <w:pStyle w:val="Heading1"/>
-      </w:pPr>
-      <w:r>
-        <w:lastRenderedPageBreak/>
-        <w:t>Requested Citation</w:t>
-      </w:r>
-    </w:p>
-    <w:p>
-      <w:r>
-        <w:t>Rosenberg (2024). “</w:t>
-      </w:r>
-      <w:r>
-        <w:t xml:space="preserve">Lake Mead Water Bank based on the Principle of Divide Reservoir Inflow." Utah State University, Logan, UT. </w:t>
-      </w:r>
       <w:hyperlink r:id="rId37" w:history="1">
         <w:r>
           <w:rPr>
@@ -9935,6 +9992,35 @@
       <w:r>
         <w:t>.</w:t>
       </w:r>
+    </w:p>
+    <w:p/>
+    <w:p>
+      <w:pPr>
+        <w:pStyle w:val="Heading1"/>
+      </w:pPr>
+      <w:r>
+        <w:lastRenderedPageBreak/>
+        <w:t>Requested Citation</w:t>
+      </w:r>
+    </w:p>
+    <w:p>
+      <w:r>
+        <w:t>Rosenberg (2024). “</w:t>
+      </w:r>
+      <w:r>
+        <w:t xml:space="preserve">Lake Mead Water Bank based on the Principle of Divide Reservoir Inflow." Utah State University, Logan, UT. </w:t>
+      </w:r>
+      <w:hyperlink r:id="rId38" w:history="1">
+        <w:r>
+          <w:rPr>
+            <w:rStyle w:val="Hyperlink"/>
+          </w:rPr>
+          <w:t>https://github.com/dzeke/ColoradoRiverCollaborate/tree/main/LakeMeadWaterBankDivideInflow</w:t>
+        </w:r>
+      </w:hyperlink>
+      <w:r>
+        <w:t>.</w:t>
+      </w:r>
       <w:r>
         <w:t xml:space="preserve"> </w:t>
       </w:r>
@@ -9989,7 +10075,7 @@
           <w:bCs/>
         </w:rPr>
       </w:pPr>
-      <w:hyperlink r:id="rId38" w:history="1">
+      <w:hyperlink r:id="rId39" w:history="1">
         <w:r>
           <w:rPr>
             <w:rStyle w:val="Hyperlink"/>
@@ -10097,7 +10183,7 @@
         </w:rPr>
         <w:t xml:space="preserve">  </w:t>
       </w:r>
-      <w:hyperlink r:id="rId39" w:history="1">
+      <w:hyperlink r:id="rId40" w:history="1">
         <w:r>
           <w:rPr>
             <w:rStyle w:val="Hyperlink"/>
@@ -10196,7 +10282,7 @@
         </w:rPr>
         <w:t xml:space="preserve"> (Section 3); Equalize storage in Lake Powell and Lake Mead (Section 6). </w:t>
       </w:r>
-      <w:hyperlink r:id="rId40" w:history="1">
+      <w:hyperlink r:id="rId41" w:history="1">
         <w:r>
           <w:rPr>
             <w:rFonts w:ascii="Times New Roman" w:hAnsi="Times New Roman"/>
@@ -10284,7 +10370,7 @@
         </w:rPr>
         <w:t xml:space="preserve"> mandatory conservation as Lake Mead’s level falls from 1,090 to 1,025 feet. </w:t>
       </w:r>
-      <w:hyperlink r:id="rId41" w:history="1">
+      <w:hyperlink r:id="rId42" w:history="1">
         <w:r>
           <w:rPr>
             <w:rFonts w:ascii="Times New Roman" w:hAnsi="Times New Roman"/>
@@ -10564,7 +10650,7 @@
         </w:rPr>
         <w:t xml:space="preserve">. Protect Lake Mead from falling below elevation 1,020 feet. </w:t>
       </w:r>
-      <w:hyperlink r:id="rId42" w:history="1">
+      <w:hyperlink r:id="rId43" w:history="1">
         <w:r>
           <w:rPr>
             <w:rStyle w:val="Hyperlink"/>
@@ -11052,7 +11138,7 @@
       <w:r>
         <w:t xml:space="preserve">, November 8, 2021. </w:t>
       </w:r>
-      <w:hyperlink r:id="rId43" w:history="1">
+      <w:hyperlink r:id="rId44" w:history="1">
         <w:r>
           <w:rPr>
             <w:rStyle w:val="Hyperlink"/>
@@ -11073,7 +11159,7 @@
       <w:r>
         <w:t xml:space="preserve">Buschatzke, T., Hamby, J. B., and Entsminger, J. (2024). "Lower Basin Alternative for the Post-2026 Coordinated Operation of the Colorado River Basin." </w:t>
       </w:r>
-      <w:hyperlink r:id="rId44" w:history="1">
+      <w:hyperlink r:id="rId45" w:history="1">
         <w:r>
           <w:rPr>
             <w:rStyle w:val="Hyperlink"/>
@@ -11103,7 +11189,7 @@
       <w:r>
         <w:t xml:space="preserve">. </w:t>
       </w:r>
-      <w:hyperlink r:id="rId45" w:history="1">
+      <w:hyperlink r:id="rId46" w:history="1">
         <w:r>
           <w:rPr>
             <w:rStyle w:val="Hyperlink"/>
@@ -11124,7 +11210,7 @@
       <w:r>
         <w:t xml:space="preserve">Colorado River Compact. (1922). </w:t>
       </w:r>
-      <w:hyperlink r:id="rId46" w:history="1">
+      <w:hyperlink r:id="rId47" w:history="1">
         <w:r>
           <w:rPr>
             <w:rStyle w:val="Hyperlink"/>
@@ -11145,7 +11231,7 @@
       <w:r>
         <w:t xml:space="preserve">IBWC. (2021). "Minutes between the United States and Mexican Sections of the IBWC." United States Section, </w:t>
       </w:r>
-      <w:hyperlink r:id="rId47" w:history="1">
+      <w:hyperlink r:id="rId48" w:history="1">
         <w:r>
           <w:rPr>
             <w:rStyle w:val="Hyperlink"/>
@@ -11175,7 +11261,7 @@
       <w:r>
         <w:t xml:space="preserve">. </w:t>
       </w:r>
-      <w:hyperlink r:id="rId48" w:history="1">
+      <w:hyperlink r:id="rId49" w:history="1">
         <w:r>
           <w:rPr>
             <w:rStyle w:val="Hyperlink"/>
@@ -11215,7 +11301,7 @@
       <w:r>
         <w:t xml:space="preserve">Moreo, M. T. (2015). "Evaporation data from Lake Mead and Lake Mohave, Nevada and Arizona, March 2010 through April 2015." U.S. Geological Survey Data Release. </w:t>
       </w:r>
-      <w:hyperlink r:id="rId49" w:history="1">
+      <w:hyperlink r:id="rId50" w:history="1">
         <w:r>
           <w:rPr>
             <w:rStyle w:val="Hyperlink"/>
@@ -11245,7 +11331,7 @@
       <w:r>
         <w:t xml:space="preserve">, 3. </w:t>
       </w:r>
-      <w:hyperlink r:id="rId50" w:history="1">
+      <w:hyperlink r:id="rId51" w:history="1">
         <w:r>
           <w:rPr>
             <w:rStyle w:val="Hyperlink"/>
@@ -11275,7 +11361,7 @@
       <w:r>
         <w:t xml:space="preserve">, 60(7), e2024WR037225. </w:t>
       </w:r>
-      <w:hyperlink r:id="rId51" w:history="1">
+      <w:hyperlink r:id="rId52" w:history="1">
         <w:r>
           <w:rPr>
             <w:rStyle w:val="Hyperlink"/>
@@ -11296,7 +11382,7 @@
       <w:r>
         <w:t xml:space="preserve">Schmidt, J. C., Kraft, M., Tuzlak, D., and Walker, A. (2016). "Fill Mead First: a technical assessment." Utah State University, Logan, Utah. </w:t>
       </w:r>
-      <w:hyperlink r:id="rId52" w:history="1">
+      <w:hyperlink r:id="rId53" w:history="1">
         <w:r>
           <w:rPr>
             <w:rStyle w:val="Hyperlink"/>
@@ -11317,7 +11403,7 @@
       <w:r>
         <w:t xml:space="preserve">Ten Tribes Partnership. (2018). "Colorado River Basin  Ten Tribes Partnership Tribal Water Study." U.S. Department of the Interior, Bureau of Reclamation, Ten Tribes Partnership. </w:t>
       </w:r>
-      <w:hyperlink r:id="rId53" w:history="1">
+      <w:hyperlink r:id="rId54" w:history="1">
         <w:r>
           <w:rPr>
             <w:rStyle w:val="Hyperlink"/>
@@ -11347,7 +11433,7 @@
       <w:r>
         <w:t xml:space="preserve">. </w:t>
       </w:r>
-      <w:hyperlink r:id="rId54" w:history="1">
+      <w:hyperlink r:id="rId55" w:history="1">
         <w:r>
           <w:rPr>
             <w:rStyle w:val="Hyperlink"/>
@@ -11377,7 +11463,7 @@
       <w:r>
         <w:t xml:space="preserve">. </w:t>
       </w:r>
-      <w:hyperlink r:id="rId55" w:history="1">
+      <w:hyperlink r:id="rId56" w:history="1">
         <w:r>
           <w:rPr>
             <w:rStyle w:val="Hyperlink"/>
@@ -11398,7 +11484,7 @@
       <w:r>
         <w:t xml:space="preserve">USBR. (2012). "Colorado River Basin Water Supply and Demand Study." U.S. Department of Interior, Bureau of Reclamation, Washington, D.C., </w:t>
       </w:r>
-      <w:hyperlink r:id="rId56" w:history="1">
+      <w:hyperlink r:id="rId57" w:history="1">
         <w:r>
           <w:rPr>
             <w:rStyle w:val="Hyperlink"/>
@@ -11420,7 +11506,7 @@
         <w:lastRenderedPageBreak/>
         <w:t xml:space="preserve">USBR. (2019). "Agreement Concerning Colorado River Drought Contingency Management and Operations." U.S. Bureau of Reclamation, Washington, DC. </w:t>
       </w:r>
-      <w:hyperlink r:id="rId57" w:history="1">
+      <w:hyperlink r:id="rId58" w:history="1">
         <w:r>
           <w:rPr>
             <w:rStyle w:val="Hyperlink"/>
@@ -11441,7 +11527,7 @@
       <w:r>
         <w:t xml:space="preserve">USBR. (2020). "Review of the Colorado River Interim Guidelines for Lower Basin Shortages and Coordinated Operations for Lake Powell and Lake Mead." U.S. Bureau of Reclamation, U.S. Department of Interior. </w:t>
       </w:r>
-      <w:hyperlink r:id="rId58" w:history="1">
+      <w:hyperlink r:id="rId59" w:history="1">
         <w:r>
           <w:rPr>
             <w:rStyle w:val="Hyperlink"/>
@@ -11462,7 +11548,7 @@
       <w:r>
         <w:t xml:space="preserve">USBR. (2021a). "Boulder Canyon Operations Office - Program and Activities: Water Accounting Reports." U.S. Bureau of Reclamation. </w:t>
       </w:r>
-      <w:hyperlink r:id="rId59" w:history="1">
+      <w:hyperlink r:id="rId60" w:history="1">
         <w:r>
           <w:rPr>
             <w:rStyle w:val="Hyperlink"/>
@@ -11483,7 +11569,7 @@
       <w:r>
         <w:t xml:space="preserve">USBR. (2021b). "Lake Mead at Hoover Dam, End of Month Elevation." Lower Colorado River Operations, U.S. Buruea of Reclamation, </w:t>
       </w:r>
-      <w:hyperlink r:id="rId60" w:history="1">
+      <w:hyperlink r:id="rId61" w:history="1">
         <w:r>
           <w:rPr>
             <w:rStyle w:val="Hyperlink"/>
@@ -11504,7 +11590,7 @@
       <w:r>
         <w:t xml:space="preserve">USBR. (2021c). "Pilot System Conservation Program." U.S. Bureau of Reclamation, </w:t>
       </w:r>
-      <w:hyperlink r:id="rId61" w:history="1">
+      <w:hyperlink r:id="rId62" w:history="1">
         <w:r>
           <w:rPr>
             <w:rStyle w:val="Hyperlink"/>
@@ -11525,7 +11611,7 @@
       <w:r>
         <w:t xml:space="preserve">USBR. (2023a). "Integrated Technical Education Workgroup." U.S. Bureau of Reclamation, </w:t>
       </w:r>
-      <w:hyperlink r:id="rId62" w:history="1">
+      <w:hyperlink r:id="rId63" w:history="1">
         <w:r>
           <w:rPr>
             <w:rStyle w:val="Hyperlink"/>
@@ -11546,7 +11632,7 @@
       <w:r>
         <w:t xml:space="preserve">USBR. (2023b). "Post-2026 Colorado River Reservoir Operational Strategies for Lake Powell and Lake Mead: Summary of the Federal Register Notice Input Received." Reclamation, </w:t>
       </w:r>
-      <w:hyperlink r:id="rId63" w:history="1">
+      <w:hyperlink r:id="rId64" w:history="1">
         <w:r>
           <w:rPr>
             <w:rStyle w:val="Hyperlink"/>
@@ -11567,7 +11653,7 @@
       <w:r>
         <w:t xml:space="preserve">USGS. (2016). "Colorado River Basin map." U.S. Geological Survey. </w:t>
       </w:r>
-      <w:hyperlink r:id="rId64" w:history="1">
+      <w:hyperlink r:id="rId65" w:history="1">
         <w:r>
           <w:rPr>
             <w:rStyle w:val="Hyperlink"/>
@@ -11588,7 +11674,7 @@
       <w:r>
         <w:t xml:space="preserve">Wheeler, K. G., Schmidt, J. C., and Rosenberg, D. E. (2019). "Water Resource Modelling of the Colorado River – Present and Future Strategies." Center for Colorado River Studies, Utah State University, Logan, Utah. </w:t>
       </w:r>
-      <w:hyperlink r:id="rId65" w:history="1">
+      <w:hyperlink r:id="rId66" w:history="1">
         <w:r>
           <w:rPr>
             <w:rStyle w:val="Hyperlink"/>
@@ -11617,7 +11703,7 @@
       <w:r>
         <w:t xml:space="preserve">, 37(4), 913-929. </w:t>
       </w:r>
-      <w:hyperlink r:id="rId66" w:history="1">
+      <w:hyperlink r:id="rId67" w:history="1">
         <w:r>
           <w:rPr>
             <w:rStyle w:val="Hyperlink"/>
@@ -11643,8 +11729,8 @@
       </w:r>
     </w:p>
     <w:sectPr>
-      <w:headerReference w:type="default" r:id="rId67"/>
-      <w:footerReference w:type="default" r:id="rId68"/>
+      <w:headerReference w:type="default" r:id="rId68"/>
+      <w:footerReference w:type="default" r:id="rId69"/>
       <w:pgSz w:w="12240" w:h="15840"/>
       <w:pgMar w:top="1440" w:right="1440" w:bottom="1440" w:left="1440" w:header="720" w:footer="720" w:gutter="0"/>
       <w:cols w:space="720"/>

</xml_diff>

<commit_message>
Anabelle explained the new figure in the model guide and moved the key in the model for historical allocations.
</commit_message>
<xml_diff>
--- a/LakeMeadWaterBankDivideInflow/ModelGuide/ModelGuide-LakeMeadWaterBank.docx
+++ b/LakeMeadWaterBankDivideInflow/ModelGuide/ModelGuide-LakeMeadWaterBank.docx
@@ -6809,7 +6809,7 @@
           <w:noProof/>
         </w:rPr>
         <w:drawing>
-          <wp:anchor distT="0" distB="0" distL="114300" distR="114300" simplePos="0" relativeHeight="251659264" behindDoc="0" locked="0" layoutInCell="1" allowOverlap="1" wp14:anchorId="227327E9" wp14:editId="368E8ACF">
+          <wp:anchor distT="0" distB="0" distL="114300" distR="114300" simplePos="0" relativeHeight="251659264" behindDoc="0" locked="0" layoutInCell="1" allowOverlap="1" wp14:anchorId="227327E9" wp14:editId="6CD54CC1">
             <wp:simplePos x="0" y="0"/>
             <wp:positionH relativeFrom="column">
               <wp:posOffset>7865</wp:posOffset>
@@ -7353,6 +7353,204 @@
         <w:t>Figure 4a. Chart Detailing the Tribal Nations Share of Lake Mead Inflow.</w:t>
       </w:r>
     </w:p>
+    <w:p>
+      <w:pPr>
+        <w:pStyle w:val="ListParagraph"/>
+        <w:numPr>
+          <w:ilvl w:val="0"/>
+          <w:numId w:val="79"/>
+        </w:numPr>
+      </w:pPr>
+      <w:r>
+        <w:t xml:space="preserve">The main portion of the pie chart represents the volume of water Arizona, Nevada, and California will receive during a full inflow year to Lake Mead.  </w:t>
+      </w:r>
+    </w:p>
+    <w:p>
+      <w:pPr>
+        <w:pStyle w:val="ListParagraph"/>
+        <w:numPr>
+          <w:ilvl w:val="1"/>
+          <w:numId w:val="79"/>
+        </w:numPr>
+      </w:pPr>
+      <w:r>
+        <w:lastRenderedPageBreak/>
+        <w:t xml:space="preserve">This was calculated by </w:t>
+      </w:r>
+      <w:r>
+        <w:t>subtracting the Tribal Nation’s full allocation multiplied by the percentage of Tribal water stored in the referenced state, from the historic allocated volume of the referenced state.</w:t>
+      </w:r>
+    </w:p>
+    <w:p>
+      <w:pPr>
+        <w:pStyle w:val="ListParagraph"/>
+        <w:numPr>
+          <w:ilvl w:val="2"/>
+          <w:numId w:val="79"/>
+        </w:numPr>
+      </w:pPr>
+      <w:r>
+        <w:t xml:space="preserve">For </w:t>
+      </w:r>
+      <w:proofErr w:type="gramStart"/>
+      <w:r>
+        <w:t>example</w:t>
+      </w:r>
+      <w:proofErr w:type="gramEnd"/>
+      <w:r>
+        <w:t xml:space="preserve"> for Arizona, at 9.0 </w:t>
+      </w:r>
+      <w:proofErr w:type="spellStart"/>
+      <w:r>
+        <w:t>maf</w:t>
+      </w:r>
+      <w:proofErr w:type="spellEnd"/>
+      <w:r>
+        <w:t xml:space="preserve"> inflow, 2.80 </w:t>
+      </w:r>
+      <w:proofErr w:type="spellStart"/>
+      <w:r>
+        <w:t>maf</w:t>
+      </w:r>
+      <w:proofErr w:type="spellEnd"/>
+      <w:r>
+        <w:t xml:space="preserve"> – (0.95 </w:t>
+      </w:r>
+      <w:proofErr w:type="spellStart"/>
+      <w:r>
+        <w:t>maf</w:t>
+      </w:r>
+      <w:proofErr w:type="spellEnd"/>
+      <w:r>
+        <w:t xml:space="preserve"> * 82.2%) = 2.02 </w:t>
+      </w:r>
+      <w:proofErr w:type="spellStart"/>
+      <w:r>
+        <w:t>maf</w:t>
+      </w:r>
+      <w:proofErr w:type="spellEnd"/>
+      <w:r>
+        <w:t>.</w:t>
+      </w:r>
+    </w:p>
+    <w:p>
+      <w:pPr>
+        <w:pStyle w:val="ListParagraph"/>
+        <w:numPr>
+          <w:ilvl w:val="0"/>
+          <w:numId w:val="79"/>
+        </w:numPr>
+      </w:pPr>
+      <w:r>
+        <w:t xml:space="preserve">The pie piece that is </w:t>
+      </w:r>
+      <w:r>
+        <w:t>resting above</w:t>
+      </w:r>
+      <w:r>
+        <w:t xml:space="preserve"> the main portion of the pie represents the volume of water that the Tribal Nations will receive during a full inflow water year to Lake Mead. The individual slices of this pie piece represent the amount of water that is being stored in Arizona, Nevada, and California, that belongs to the Tribal Nations.</w:t>
+      </w:r>
+    </w:p>
+    <w:p>
+      <w:pPr>
+        <w:pStyle w:val="ListParagraph"/>
+        <w:numPr>
+          <w:ilvl w:val="1"/>
+          <w:numId w:val="79"/>
+        </w:numPr>
+      </w:pPr>
+      <w:r>
+        <w:t xml:space="preserve">The volumes were calculated by subtracting the allocations at full inflow with the inclusion of the Tribal Nations from the historical allocations at full inflow without the inclusion of the Tribal Nations. </w:t>
+      </w:r>
+    </w:p>
+    <w:p>
+      <w:pPr>
+        <w:pStyle w:val="ListParagraph"/>
+        <w:numPr>
+          <w:ilvl w:val="2"/>
+          <w:numId w:val="79"/>
+        </w:numPr>
+      </w:pPr>
+      <w:r>
+        <w:t xml:space="preserve">For example, for Arizona, at 9.0 </w:t>
+      </w:r>
+      <w:proofErr w:type="spellStart"/>
+      <w:r>
+        <w:t>maf</w:t>
+      </w:r>
+      <w:proofErr w:type="spellEnd"/>
+      <w:r>
+        <w:t xml:space="preserve"> inflow, 2.80 </w:t>
+      </w:r>
+      <w:proofErr w:type="spellStart"/>
+      <w:r>
+        <w:t>maf</w:t>
+      </w:r>
+      <w:proofErr w:type="spellEnd"/>
+      <w:r>
+        <w:t xml:space="preserve"> – 2.02 </w:t>
+      </w:r>
+      <w:proofErr w:type="spellStart"/>
+      <w:r>
+        <w:t>maf</w:t>
+      </w:r>
+      <w:proofErr w:type="spellEnd"/>
+      <w:r>
+        <w:t xml:space="preserve"> = 0.78 </w:t>
+      </w:r>
+      <w:proofErr w:type="spellStart"/>
+      <w:r>
+        <w:t>maf</w:t>
+      </w:r>
+      <w:proofErr w:type="spellEnd"/>
+      <w:r>
+        <w:t>.</w:t>
+      </w:r>
+    </w:p>
+    <w:p>
+      <w:pPr>
+        <w:pStyle w:val="ListParagraph"/>
+        <w:numPr>
+          <w:ilvl w:val="0"/>
+          <w:numId w:val="79"/>
+        </w:numPr>
+      </w:pPr>
+      <w:r>
+        <w:t xml:space="preserve">At 9.0 </w:t>
+      </w:r>
+      <w:proofErr w:type="spellStart"/>
+      <w:r>
+        <w:t>maf</w:t>
+      </w:r>
+      <w:proofErr w:type="spellEnd"/>
+      <w:r>
+        <w:t xml:space="preserve"> inflow to Lake Mead, Arizona will receive 2.02 </w:t>
+      </w:r>
+      <w:proofErr w:type="spellStart"/>
+      <w:r>
+        <w:t>maf</w:t>
+      </w:r>
+      <w:proofErr w:type="spellEnd"/>
+      <w:r>
+        <w:t xml:space="preserve">, Nevada will receive 0.29 </w:t>
+      </w:r>
+      <w:proofErr w:type="spellStart"/>
+      <w:r>
+        <w:t>maf</w:t>
+      </w:r>
+      <w:proofErr w:type="spellEnd"/>
+      <w:r>
+        <w:t xml:space="preserve">, California will receive 4.24 </w:t>
+      </w:r>
+      <w:proofErr w:type="spellStart"/>
+      <w:r>
+        <w:t>maf</w:t>
+      </w:r>
+      <w:proofErr w:type="spellEnd"/>
+      <w:r>
+        <w:t>, and the Tribal Nations will receive 0.95 maf.</w:t>
+      </w:r>
+    </w:p>
     <w:p/>
     <w:p>
       <w:pPr>
@@ -7366,7 +7564,6 @@
           <w:b/>
           <w:bCs/>
         </w:rPr>
-        <w:lastRenderedPageBreak/>
         <w:t>Observations</w:t>
       </w:r>
     </w:p>
@@ -7579,7 +7776,7 @@
           <w:noProof/>
         </w:rPr>
         <w:drawing>
-          <wp:inline distT="0" distB="0" distL="0" distR="0" wp14:anchorId="28F1D6DF" wp14:editId="120074D3">
+          <wp:inline distT="0" distB="0" distL="0" distR="0" wp14:anchorId="28F1D6DF" wp14:editId="40F407A0">
             <wp:extent cx="5943600" cy="1940560"/>
             <wp:effectExtent l="0" t="0" r="0" b="2540"/>
             <wp:docPr id="1914217416" name="Picture 2" descr="A table with numbers and a number of text&#10;&#10;AI-generated content may be incorrect."/>
@@ -7986,6 +8183,7 @@
           <w:b/>
           <w:bCs/>
         </w:rPr>
+        <w:lastRenderedPageBreak/>
         <w:t>Observations</w:t>
       </w:r>
     </w:p>
@@ -8044,9 +8242,8 @@
         <w:rPr>
           <w:noProof/>
         </w:rPr>
-        <w:lastRenderedPageBreak/>
         <w:drawing>
-          <wp:anchor distT="0" distB="0" distL="114300" distR="114300" simplePos="0" relativeHeight="251661312" behindDoc="0" locked="0" layoutInCell="1" allowOverlap="1" wp14:anchorId="75EF568D" wp14:editId="7A7267AE">
+          <wp:anchor distT="0" distB="0" distL="114300" distR="114300" simplePos="0" relativeHeight="251661312" behindDoc="0" locked="0" layoutInCell="1" allowOverlap="1" wp14:anchorId="75EF568D" wp14:editId="597A3946">
             <wp:simplePos x="0" y="0"/>
             <wp:positionH relativeFrom="column">
               <wp:posOffset>606555</wp:posOffset>
@@ -9376,7 +9573,7 @@
                 <w:noProof/>
               </w:rPr>
               <w:drawing>
-                <wp:inline distT="0" distB="0" distL="0" distR="0" wp14:anchorId="5F738E96" wp14:editId="0E5F55FC">
+                <wp:inline distT="0" distB="0" distL="0" distR="0" wp14:anchorId="5F738E96" wp14:editId="7C51641A">
                   <wp:extent cx="4716397" cy="902234"/>
                   <wp:effectExtent l="0" t="0" r="0" b="0"/>
                   <wp:docPr id="881595818" name="Picture 1"/>
@@ -14429,6 +14626,95 @@
     </w:lvl>
   </w:abstractNum>
   <w:abstractNum w:abstractNumId="26" w15:restartNumberingAfterBreak="0">
+    <w:nsid w:val="2CD81F58"/>
+    <w:multiLevelType w:val="hybridMultilevel"/>
+    <w:tmpl w:val="5E74E8DA"/>
+    <w:lvl w:ilvl="0" w:tplc="0409000F">
+      <w:start w:val="1"/>
+      <w:numFmt w:val="decimal"/>
+      <w:lvlText w:val="%1."/>
+      <w:lvlJc w:val="left"/>
+      <w:pPr>
+        <w:ind w:left="720" w:hanging="360"/>
+      </w:pPr>
+      <w:rPr>
+        <w:rFonts w:hint="default"/>
+      </w:rPr>
+    </w:lvl>
+    <w:lvl w:ilvl="1" w:tplc="04090019">
+      <w:start w:val="1"/>
+      <w:numFmt w:val="lowerLetter"/>
+      <w:lvlText w:val="%2."/>
+      <w:lvlJc w:val="left"/>
+      <w:pPr>
+        <w:ind w:left="1440" w:hanging="360"/>
+      </w:pPr>
+    </w:lvl>
+    <w:lvl w:ilvl="2" w:tplc="0409001B">
+      <w:start w:val="1"/>
+      <w:numFmt w:val="lowerRoman"/>
+      <w:lvlText w:val="%3."/>
+      <w:lvlJc w:val="right"/>
+      <w:pPr>
+        <w:ind w:left="2160" w:hanging="180"/>
+      </w:pPr>
+    </w:lvl>
+    <w:lvl w:ilvl="3" w:tplc="0409000F" w:tentative="1">
+      <w:start w:val="1"/>
+      <w:numFmt w:val="decimal"/>
+      <w:lvlText w:val="%4."/>
+      <w:lvlJc w:val="left"/>
+      <w:pPr>
+        <w:ind w:left="2880" w:hanging="360"/>
+      </w:pPr>
+    </w:lvl>
+    <w:lvl w:ilvl="4" w:tplc="04090019" w:tentative="1">
+      <w:start w:val="1"/>
+      <w:numFmt w:val="lowerLetter"/>
+      <w:lvlText w:val="%5."/>
+      <w:lvlJc w:val="left"/>
+      <w:pPr>
+        <w:ind w:left="3600" w:hanging="360"/>
+      </w:pPr>
+    </w:lvl>
+    <w:lvl w:ilvl="5" w:tplc="0409001B" w:tentative="1">
+      <w:start w:val="1"/>
+      <w:numFmt w:val="lowerRoman"/>
+      <w:lvlText w:val="%6."/>
+      <w:lvlJc w:val="right"/>
+      <w:pPr>
+        <w:ind w:left="4320" w:hanging="180"/>
+      </w:pPr>
+    </w:lvl>
+    <w:lvl w:ilvl="6" w:tplc="0409000F" w:tentative="1">
+      <w:start w:val="1"/>
+      <w:numFmt w:val="decimal"/>
+      <w:lvlText w:val="%7."/>
+      <w:lvlJc w:val="left"/>
+      <w:pPr>
+        <w:ind w:left="5040" w:hanging="360"/>
+      </w:pPr>
+    </w:lvl>
+    <w:lvl w:ilvl="7" w:tplc="04090019" w:tentative="1">
+      <w:start w:val="1"/>
+      <w:numFmt w:val="lowerLetter"/>
+      <w:lvlText w:val="%8."/>
+      <w:lvlJc w:val="left"/>
+      <w:pPr>
+        <w:ind w:left="5760" w:hanging="360"/>
+      </w:pPr>
+    </w:lvl>
+    <w:lvl w:ilvl="8" w:tplc="0409001B" w:tentative="1">
+      <w:start w:val="1"/>
+      <w:numFmt w:val="lowerRoman"/>
+      <w:lvlText w:val="%9."/>
+      <w:lvlJc w:val="right"/>
+      <w:pPr>
+        <w:ind w:left="6480" w:hanging="180"/>
+      </w:pPr>
+    </w:lvl>
+  </w:abstractNum>
+  <w:abstractNum w:abstractNumId="27" w15:restartNumberingAfterBreak="0">
     <w:nsid w:val="2E32710B"/>
     <w:multiLevelType w:val="hybridMultilevel"/>
     <w:tmpl w:val="026647E2"/>
@@ -14541,7 +14827,7 @@
       </w:rPr>
     </w:lvl>
   </w:abstractNum>
-  <w:abstractNum w:abstractNumId="27" w15:restartNumberingAfterBreak="0">
+  <w:abstractNum w:abstractNumId="28" w15:restartNumberingAfterBreak="0">
     <w:nsid w:val="2E430D0B"/>
     <w:multiLevelType w:val="hybridMultilevel"/>
     <w:tmpl w:val="3438A82A"/>
@@ -14627,7 +14913,7 @@
       </w:pPr>
     </w:lvl>
   </w:abstractNum>
-  <w:abstractNum w:abstractNumId="28" w15:restartNumberingAfterBreak="0">
+  <w:abstractNum w:abstractNumId="29" w15:restartNumberingAfterBreak="0">
     <w:nsid w:val="2EF76492"/>
     <w:multiLevelType w:val="multilevel"/>
     <w:tmpl w:val="0422EA0E"/>
@@ -14740,7 +15026,7 @@
       </w:pPr>
     </w:lvl>
   </w:abstractNum>
-  <w:abstractNum w:abstractNumId="29" w15:restartNumberingAfterBreak="0">
+  <w:abstractNum w:abstractNumId="30" w15:restartNumberingAfterBreak="0">
     <w:nsid w:val="33E067E5"/>
     <w:multiLevelType w:val="hybridMultilevel"/>
     <w:tmpl w:val="D96CC070"/>
@@ -14830,7 +15116,7 @@
       </w:pPr>
     </w:lvl>
   </w:abstractNum>
-  <w:abstractNum w:abstractNumId="30" w15:restartNumberingAfterBreak="0">
+  <w:abstractNum w:abstractNumId="31" w15:restartNumberingAfterBreak="0">
     <w:nsid w:val="348C1B84"/>
     <w:multiLevelType w:val="hybridMultilevel"/>
     <w:tmpl w:val="9E46687E"/>
@@ -14943,7 +15229,7 @@
       </w:rPr>
     </w:lvl>
   </w:abstractNum>
-  <w:abstractNum w:abstractNumId="31" w15:restartNumberingAfterBreak="0">
+  <w:abstractNum w:abstractNumId="32" w15:restartNumberingAfterBreak="0">
     <w:nsid w:val="354307AE"/>
     <w:multiLevelType w:val="multilevel"/>
     <w:tmpl w:val="B31CE0A4"/>
@@ -15056,7 +15342,7 @@
       </w:pPr>
     </w:lvl>
   </w:abstractNum>
-  <w:abstractNum w:abstractNumId="32" w15:restartNumberingAfterBreak="0">
+  <w:abstractNum w:abstractNumId="33" w15:restartNumberingAfterBreak="0">
     <w:nsid w:val="355D7237"/>
     <w:multiLevelType w:val="hybridMultilevel"/>
     <w:tmpl w:val="FE78FDF4"/>
@@ -15169,7 +15455,7 @@
       </w:rPr>
     </w:lvl>
   </w:abstractNum>
-  <w:abstractNum w:abstractNumId="33" w15:restartNumberingAfterBreak="0">
+  <w:abstractNum w:abstractNumId="34" w15:restartNumberingAfterBreak="0">
     <w:nsid w:val="3C386883"/>
     <w:multiLevelType w:val="hybridMultilevel"/>
     <w:tmpl w:val="83C498BA"/>
@@ -15255,7 +15541,7 @@
       </w:pPr>
     </w:lvl>
   </w:abstractNum>
-  <w:abstractNum w:abstractNumId="34" w15:restartNumberingAfterBreak="0">
+  <w:abstractNum w:abstractNumId="35" w15:restartNumberingAfterBreak="0">
     <w:nsid w:val="3E335DCF"/>
     <w:multiLevelType w:val="hybridMultilevel"/>
     <w:tmpl w:val="42145606"/>
@@ -15341,7 +15627,7 @@
       </w:pPr>
     </w:lvl>
   </w:abstractNum>
-  <w:abstractNum w:abstractNumId="35" w15:restartNumberingAfterBreak="0">
+  <w:abstractNum w:abstractNumId="36" w15:restartNumberingAfterBreak="0">
     <w:nsid w:val="43E163E2"/>
     <w:multiLevelType w:val="hybridMultilevel"/>
     <w:tmpl w:val="4CA48628"/>
@@ -15454,7 +15740,7 @@
       </w:rPr>
     </w:lvl>
   </w:abstractNum>
-  <w:abstractNum w:abstractNumId="36" w15:restartNumberingAfterBreak="0">
+  <w:abstractNum w:abstractNumId="37" w15:restartNumberingAfterBreak="0">
     <w:nsid w:val="44E84C38"/>
     <w:multiLevelType w:val="multilevel"/>
     <w:tmpl w:val="A7444E3E"/>
@@ -15567,7 +15853,7 @@
       </w:pPr>
     </w:lvl>
   </w:abstractNum>
-  <w:abstractNum w:abstractNumId="37" w15:restartNumberingAfterBreak="0">
+  <w:abstractNum w:abstractNumId="38" w15:restartNumberingAfterBreak="0">
     <w:nsid w:val="459D55A0"/>
     <w:multiLevelType w:val="hybridMultilevel"/>
     <w:tmpl w:val="347241F6"/>
@@ -15680,7 +15966,7 @@
       </w:rPr>
     </w:lvl>
   </w:abstractNum>
-  <w:abstractNum w:abstractNumId="38" w15:restartNumberingAfterBreak="0">
+  <w:abstractNum w:abstractNumId="39" w15:restartNumberingAfterBreak="0">
     <w:nsid w:val="4783422F"/>
     <w:multiLevelType w:val="hybridMultilevel"/>
     <w:tmpl w:val="A71A0E12"/>
@@ -15766,7 +16052,7 @@
       </w:pPr>
     </w:lvl>
   </w:abstractNum>
-  <w:abstractNum w:abstractNumId="39" w15:restartNumberingAfterBreak="0">
+  <w:abstractNum w:abstractNumId="40" w15:restartNumberingAfterBreak="0">
     <w:nsid w:val="4CD84D8B"/>
     <w:multiLevelType w:val="hybridMultilevel"/>
     <w:tmpl w:val="02A4ABD4"/>
@@ -15852,7 +16138,7 @@
       </w:pPr>
     </w:lvl>
   </w:abstractNum>
-  <w:abstractNum w:abstractNumId="40" w15:restartNumberingAfterBreak="0">
+  <w:abstractNum w:abstractNumId="41" w15:restartNumberingAfterBreak="0">
     <w:nsid w:val="4DE7662B"/>
     <w:multiLevelType w:val="hybridMultilevel"/>
     <w:tmpl w:val="B0DA398E"/>
@@ -15965,7 +16251,7 @@
       </w:rPr>
     </w:lvl>
   </w:abstractNum>
-  <w:abstractNum w:abstractNumId="41" w15:restartNumberingAfterBreak="0">
+  <w:abstractNum w:abstractNumId="42" w15:restartNumberingAfterBreak="0">
     <w:nsid w:val="4E6D6F00"/>
     <w:multiLevelType w:val="hybridMultilevel"/>
     <w:tmpl w:val="671AEC84"/>
@@ -16051,7 +16337,7 @@
       </w:pPr>
     </w:lvl>
   </w:abstractNum>
-  <w:abstractNum w:abstractNumId="42" w15:restartNumberingAfterBreak="0">
+  <w:abstractNum w:abstractNumId="43" w15:restartNumberingAfterBreak="0">
     <w:nsid w:val="50C025E9"/>
     <w:multiLevelType w:val="hybridMultilevel"/>
     <w:tmpl w:val="483C73D4"/>
@@ -16164,7 +16450,7 @@
       </w:rPr>
     </w:lvl>
   </w:abstractNum>
-  <w:abstractNum w:abstractNumId="43" w15:restartNumberingAfterBreak="0">
+  <w:abstractNum w:abstractNumId="44" w15:restartNumberingAfterBreak="0">
     <w:nsid w:val="51D76FC9"/>
     <w:multiLevelType w:val="multilevel"/>
     <w:tmpl w:val="CD223F04"/>
@@ -16278,7 +16564,7 @@
       </w:rPr>
     </w:lvl>
   </w:abstractNum>
-  <w:abstractNum w:abstractNumId="44" w15:restartNumberingAfterBreak="0">
+  <w:abstractNum w:abstractNumId="45" w15:restartNumberingAfterBreak="0">
     <w:nsid w:val="52596EC3"/>
     <w:multiLevelType w:val="hybridMultilevel"/>
     <w:tmpl w:val="07267C96"/>
@@ -16364,7 +16650,7 @@
       </w:pPr>
     </w:lvl>
   </w:abstractNum>
-  <w:abstractNum w:abstractNumId="45" w15:restartNumberingAfterBreak="0">
+  <w:abstractNum w:abstractNumId="46" w15:restartNumberingAfterBreak="0">
     <w:nsid w:val="52BC45F4"/>
     <w:multiLevelType w:val="multilevel"/>
     <w:tmpl w:val="D57CA490"/>
@@ -16483,7 +16769,7 @@
       </w:rPr>
     </w:lvl>
   </w:abstractNum>
-  <w:abstractNum w:abstractNumId="46" w15:restartNumberingAfterBreak="0">
+  <w:abstractNum w:abstractNumId="47" w15:restartNumberingAfterBreak="0">
     <w:nsid w:val="53262285"/>
     <w:multiLevelType w:val="hybridMultilevel"/>
     <w:tmpl w:val="FD16FCDA"/>
@@ -16596,7 +16882,7 @@
       </w:rPr>
     </w:lvl>
   </w:abstractNum>
-  <w:abstractNum w:abstractNumId="47" w15:restartNumberingAfterBreak="0">
+  <w:abstractNum w:abstractNumId="48" w15:restartNumberingAfterBreak="0">
     <w:nsid w:val="5452196A"/>
     <w:multiLevelType w:val="hybridMultilevel"/>
     <w:tmpl w:val="4210F2BA"/>
@@ -16682,7 +16968,7 @@
       </w:pPr>
     </w:lvl>
   </w:abstractNum>
-  <w:abstractNum w:abstractNumId="48" w15:restartNumberingAfterBreak="0">
+  <w:abstractNum w:abstractNumId="49" w15:restartNumberingAfterBreak="0">
     <w:nsid w:val="56C16AD7"/>
     <w:multiLevelType w:val="hybridMultilevel"/>
     <w:tmpl w:val="F614083E"/>
@@ -16768,7 +17054,7 @@
       </w:pPr>
     </w:lvl>
   </w:abstractNum>
-  <w:abstractNum w:abstractNumId="49" w15:restartNumberingAfterBreak="0">
+  <w:abstractNum w:abstractNumId="50" w15:restartNumberingAfterBreak="0">
     <w:nsid w:val="573A0225"/>
     <w:multiLevelType w:val="multilevel"/>
     <w:tmpl w:val="FD2ADB0A"/>
@@ -16908,7 +17194,7 @@
       </w:rPr>
     </w:lvl>
   </w:abstractNum>
-  <w:abstractNum w:abstractNumId="50" w15:restartNumberingAfterBreak="0">
+  <w:abstractNum w:abstractNumId="51" w15:restartNumberingAfterBreak="0">
     <w:nsid w:val="58033302"/>
     <w:multiLevelType w:val="hybridMultilevel"/>
     <w:tmpl w:val="C8367ADC"/>
@@ -16997,7 +17283,7 @@
       </w:pPr>
     </w:lvl>
   </w:abstractNum>
-  <w:abstractNum w:abstractNumId="51" w15:restartNumberingAfterBreak="0">
+  <w:abstractNum w:abstractNumId="52" w15:restartNumberingAfterBreak="0">
     <w:nsid w:val="58753E0A"/>
     <w:multiLevelType w:val="hybridMultilevel"/>
     <w:tmpl w:val="70A619D6"/>
@@ -17110,7 +17396,7 @@
       </w:rPr>
     </w:lvl>
   </w:abstractNum>
-  <w:abstractNum w:abstractNumId="52" w15:restartNumberingAfterBreak="0">
+  <w:abstractNum w:abstractNumId="53" w15:restartNumberingAfterBreak="0">
     <w:nsid w:val="5A4545F9"/>
     <w:multiLevelType w:val="hybridMultilevel"/>
     <w:tmpl w:val="4FE8E398"/>
@@ -17196,7 +17482,7 @@
       </w:pPr>
     </w:lvl>
   </w:abstractNum>
-  <w:abstractNum w:abstractNumId="53" w15:restartNumberingAfterBreak="0">
+  <w:abstractNum w:abstractNumId="54" w15:restartNumberingAfterBreak="0">
     <w:nsid w:val="5A611447"/>
     <w:multiLevelType w:val="hybridMultilevel"/>
     <w:tmpl w:val="337EB308"/>
@@ -17309,7 +17595,7 @@
       </w:rPr>
     </w:lvl>
   </w:abstractNum>
-  <w:abstractNum w:abstractNumId="54" w15:restartNumberingAfterBreak="0">
+  <w:abstractNum w:abstractNumId="55" w15:restartNumberingAfterBreak="0">
     <w:nsid w:val="5AC86D01"/>
     <w:multiLevelType w:val="hybridMultilevel"/>
     <w:tmpl w:val="3CA0260C"/>
@@ -17422,7 +17708,7 @@
       </w:rPr>
     </w:lvl>
   </w:abstractNum>
-  <w:abstractNum w:abstractNumId="55" w15:restartNumberingAfterBreak="0">
+  <w:abstractNum w:abstractNumId="56" w15:restartNumberingAfterBreak="0">
     <w:nsid w:val="5E0402EA"/>
     <w:multiLevelType w:val="hybridMultilevel"/>
     <w:tmpl w:val="CFF231BE"/>
@@ -17535,7 +17821,7 @@
       </w:rPr>
     </w:lvl>
   </w:abstractNum>
-  <w:abstractNum w:abstractNumId="56" w15:restartNumberingAfterBreak="0">
+  <w:abstractNum w:abstractNumId="57" w15:restartNumberingAfterBreak="0">
     <w:nsid w:val="5E40171F"/>
     <w:multiLevelType w:val="hybridMultilevel"/>
     <w:tmpl w:val="9168B72E"/>
@@ -17624,7 +17910,7 @@
       </w:pPr>
     </w:lvl>
   </w:abstractNum>
-  <w:abstractNum w:abstractNumId="57" w15:restartNumberingAfterBreak="0">
+  <w:abstractNum w:abstractNumId="58" w15:restartNumberingAfterBreak="0">
     <w:nsid w:val="5F06329D"/>
     <w:multiLevelType w:val="hybridMultilevel"/>
     <w:tmpl w:val="E7204284"/>
@@ -17737,7 +18023,7 @@
       </w:rPr>
     </w:lvl>
   </w:abstractNum>
-  <w:abstractNum w:abstractNumId="58" w15:restartNumberingAfterBreak="0">
+  <w:abstractNum w:abstractNumId="59" w15:restartNumberingAfterBreak="0">
     <w:nsid w:val="5F4B7988"/>
     <w:multiLevelType w:val="hybridMultilevel"/>
     <w:tmpl w:val="108C23D2"/>
@@ -17826,7 +18112,7 @@
       </w:pPr>
     </w:lvl>
   </w:abstractNum>
-  <w:abstractNum w:abstractNumId="59" w15:restartNumberingAfterBreak="0">
+  <w:abstractNum w:abstractNumId="60" w15:restartNumberingAfterBreak="0">
     <w:nsid w:val="60514F49"/>
     <w:multiLevelType w:val="hybridMultilevel"/>
     <w:tmpl w:val="E174B890"/>
@@ -17939,7 +18225,7 @@
       </w:rPr>
     </w:lvl>
   </w:abstractNum>
-  <w:abstractNum w:abstractNumId="60" w15:restartNumberingAfterBreak="0">
+  <w:abstractNum w:abstractNumId="61" w15:restartNumberingAfterBreak="0">
     <w:nsid w:val="61B225BD"/>
     <w:multiLevelType w:val="hybridMultilevel"/>
     <w:tmpl w:val="ED34A7CC"/>
@@ -18052,7 +18338,7 @@
       </w:rPr>
     </w:lvl>
   </w:abstractNum>
-  <w:abstractNum w:abstractNumId="61" w15:restartNumberingAfterBreak="0">
+  <w:abstractNum w:abstractNumId="62" w15:restartNumberingAfterBreak="0">
     <w:nsid w:val="63337065"/>
     <w:multiLevelType w:val="hybridMultilevel"/>
     <w:tmpl w:val="9D1243D6"/>
@@ -18142,7 +18428,7 @@
       </w:pPr>
     </w:lvl>
   </w:abstractNum>
-  <w:abstractNum w:abstractNumId="62" w15:restartNumberingAfterBreak="0">
+  <w:abstractNum w:abstractNumId="63" w15:restartNumberingAfterBreak="0">
     <w:nsid w:val="651D655E"/>
     <w:multiLevelType w:val="hybridMultilevel"/>
     <w:tmpl w:val="2B92FA12"/>
@@ -18228,7 +18514,7 @@
       </w:pPr>
     </w:lvl>
   </w:abstractNum>
-  <w:abstractNum w:abstractNumId="63" w15:restartNumberingAfterBreak="0">
+  <w:abstractNum w:abstractNumId="64" w15:restartNumberingAfterBreak="0">
     <w:nsid w:val="65344ACC"/>
     <w:multiLevelType w:val="hybridMultilevel"/>
     <w:tmpl w:val="6BE258D6"/>
@@ -18341,7 +18627,7 @@
       </w:rPr>
     </w:lvl>
   </w:abstractNum>
-  <w:abstractNum w:abstractNumId="64" w15:restartNumberingAfterBreak="0">
+  <w:abstractNum w:abstractNumId="65" w15:restartNumberingAfterBreak="0">
     <w:nsid w:val="66A35A5D"/>
     <w:multiLevelType w:val="hybridMultilevel"/>
     <w:tmpl w:val="6F7ED6DC"/>
@@ -18454,7 +18740,7 @@
       </w:rPr>
     </w:lvl>
   </w:abstractNum>
-  <w:abstractNum w:abstractNumId="65" w15:restartNumberingAfterBreak="0">
+  <w:abstractNum w:abstractNumId="66" w15:restartNumberingAfterBreak="0">
     <w:nsid w:val="693D06B8"/>
     <w:multiLevelType w:val="hybridMultilevel"/>
     <w:tmpl w:val="771C0D84"/>
@@ -18567,7 +18853,7 @@
       </w:rPr>
     </w:lvl>
   </w:abstractNum>
-  <w:abstractNum w:abstractNumId="66" w15:restartNumberingAfterBreak="0">
+  <w:abstractNum w:abstractNumId="67" w15:restartNumberingAfterBreak="0">
     <w:nsid w:val="6A8837B2"/>
     <w:multiLevelType w:val="hybridMultilevel"/>
     <w:tmpl w:val="F386DEA2"/>
@@ -18680,7 +18966,7 @@
       </w:rPr>
     </w:lvl>
   </w:abstractNum>
-  <w:abstractNum w:abstractNumId="67" w15:restartNumberingAfterBreak="0">
+  <w:abstractNum w:abstractNumId="68" w15:restartNumberingAfterBreak="0">
     <w:nsid w:val="6A8C4716"/>
     <w:multiLevelType w:val="hybridMultilevel"/>
     <w:tmpl w:val="A0C4E758"/>
@@ -18766,7 +19052,7 @@
       </w:pPr>
     </w:lvl>
   </w:abstractNum>
-  <w:abstractNum w:abstractNumId="68" w15:restartNumberingAfterBreak="0">
+  <w:abstractNum w:abstractNumId="69" w15:restartNumberingAfterBreak="0">
     <w:nsid w:val="6AF2034F"/>
     <w:multiLevelType w:val="hybridMultilevel"/>
     <w:tmpl w:val="4FE8E398"/>
@@ -18852,7 +19138,7 @@
       </w:pPr>
     </w:lvl>
   </w:abstractNum>
-  <w:abstractNum w:abstractNumId="69" w15:restartNumberingAfterBreak="0">
+  <w:abstractNum w:abstractNumId="70" w15:restartNumberingAfterBreak="0">
     <w:nsid w:val="6D7F64E0"/>
     <w:multiLevelType w:val="hybridMultilevel"/>
     <w:tmpl w:val="84567BAA"/>
@@ -18965,7 +19251,7 @@
       </w:rPr>
     </w:lvl>
   </w:abstractNum>
-  <w:abstractNum w:abstractNumId="70" w15:restartNumberingAfterBreak="0">
+  <w:abstractNum w:abstractNumId="71" w15:restartNumberingAfterBreak="0">
     <w:nsid w:val="70E137BC"/>
     <w:multiLevelType w:val="hybridMultilevel"/>
     <w:tmpl w:val="BBBEE9A0"/>
@@ -19078,7 +19364,7 @@
       </w:rPr>
     </w:lvl>
   </w:abstractNum>
-  <w:abstractNum w:abstractNumId="71" w15:restartNumberingAfterBreak="0">
+  <w:abstractNum w:abstractNumId="72" w15:restartNumberingAfterBreak="0">
     <w:nsid w:val="72DF333F"/>
     <w:multiLevelType w:val="hybridMultilevel"/>
     <w:tmpl w:val="5CDA7BF4"/>
@@ -19164,7 +19450,7 @@
       </w:pPr>
     </w:lvl>
   </w:abstractNum>
-  <w:abstractNum w:abstractNumId="72" w15:restartNumberingAfterBreak="0">
+  <w:abstractNum w:abstractNumId="73" w15:restartNumberingAfterBreak="0">
     <w:nsid w:val="780640E3"/>
     <w:multiLevelType w:val="hybridMultilevel"/>
     <w:tmpl w:val="0CFA16C6"/>
@@ -19277,7 +19563,7 @@
       </w:rPr>
     </w:lvl>
   </w:abstractNum>
-  <w:abstractNum w:abstractNumId="73" w15:restartNumberingAfterBreak="0">
+  <w:abstractNum w:abstractNumId="74" w15:restartNumberingAfterBreak="0">
     <w:nsid w:val="78122CCA"/>
     <w:multiLevelType w:val="hybridMultilevel"/>
     <w:tmpl w:val="7AB03658"/>
@@ -19366,7 +19652,7 @@
       </w:pPr>
     </w:lvl>
   </w:abstractNum>
-  <w:abstractNum w:abstractNumId="74" w15:restartNumberingAfterBreak="0">
+  <w:abstractNum w:abstractNumId="75" w15:restartNumberingAfterBreak="0">
     <w:nsid w:val="7B814E67"/>
     <w:multiLevelType w:val="hybridMultilevel"/>
     <w:tmpl w:val="2E48E7F8"/>
@@ -19452,7 +19738,7 @@
       </w:pPr>
     </w:lvl>
   </w:abstractNum>
-  <w:abstractNum w:abstractNumId="75" w15:restartNumberingAfterBreak="0">
+  <w:abstractNum w:abstractNumId="76" w15:restartNumberingAfterBreak="0">
     <w:nsid w:val="7C546E9E"/>
     <w:multiLevelType w:val="hybridMultilevel"/>
     <w:tmpl w:val="C12EA2EC"/>
@@ -19541,7 +19827,7 @@
       </w:pPr>
     </w:lvl>
   </w:abstractNum>
-  <w:abstractNum w:abstractNumId="76" w15:restartNumberingAfterBreak="0">
+  <w:abstractNum w:abstractNumId="77" w15:restartNumberingAfterBreak="0">
     <w:nsid w:val="7D335139"/>
     <w:multiLevelType w:val="hybridMultilevel"/>
     <w:tmpl w:val="7894400A"/>
@@ -19654,7 +19940,7 @@
       </w:rPr>
     </w:lvl>
   </w:abstractNum>
-  <w:abstractNum w:abstractNumId="77" w15:restartNumberingAfterBreak="0">
+  <w:abstractNum w:abstractNumId="78" w15:restartNumberingAfterBreak="0">
     <w:nsid w:val="7F5776CE"/>
     <w:multiLevelType w:val="hybridMultilevel"/>
     <w:tmpl w:val="892A9C34"/>
@@ -19744,37 +20030,37 @@
     </w:lvl>
   </w:abstractNum>
   <w:num w:numId="1" w16cid:durableId="212625040">
-    <w:abstractNumId w:val="37"/>
+    <w:abstractNumId w:val="38"/>
   </w:num>
   <w:num w:numId="2" w16cid:durableId="666324048">
     <w:abstractNumId w:val="14"/>
   </w:num>
   <w:num w:numId="3" w16cid:durableId="1988436020">
-    <w:abstractNumId w:val="65"/>
+    <w:abstractNumId w:val="66"/>
   </w:num>
   <w:num w:numId="4" w16cid:durableId="907768004">
-    <w:abstractNumId w:val="41"/>
+    <w:abstractNumId w:val="42"/>
   </w:num>
   <w:num w:numId="5" w16cid:durableId="430854794">
-    <w:abstractNumId w:val="33"/>
+    <w:abstractNumId w:val="34"/>
   </w:num>
   <w:num w:numId="6" w16cid:durableId="268708058">
     <w:abstractNumId w:val="12"/>
   </w:num>
   <w:num w:numId="7" w16cid:durableId="1818374129">
-    <w:abstractNumId w:val="71"/>
+    <w:abstractNumId w:val="72"/>
   </w:num>
   <w:num w:numId="8" w16cid:durableId="1800225437">
     <w:abstractNumId w:val="16"/>
   </w:num>
   <w:num w:numId="9" w16cid:durableId="1451122951">
-    <w:abstractNumId w:val="30"/>
+    <w:abstractNumId w:val="31"/>
   </w:num>
   <w:num w:numId="10" w16cid:durableId="98766551">
     <w:abstractNumId w:val="23"/>
   </w:num>
   <w:num w:numId="11" w16cid:durableId="1140614950">
-    <w:abstractNumId w:val="56"/>
+    <w:abstractNumId w:val="57"/>
   </w:num>
   <w:num w:numId="12" w16cid:durableId="1138382290">
     <w:abstractNumId w:val="7"/>
@@ -19783,40 +20069,40 @@
     <w:abstractNumId w:val="11"/>
   </w:num>
   <w:num w:numId="14" w16cid:durableId="1240288039">
-    <w:abstractNumId w:val="50"/>
+    <w:abstractNumId w:val="51"/>
   </w:num>
   <w:num w:numId="15" w16cid:durableId="1183737863">
-    <w:abstractNumId w:val="35"/>
+    <w:abstractNumId w:val="36"/>
   </w:num>
   <w:num w:numId="16" w16cid:durableId="695929054">
-    <w:abstractNumId w:val="40"/>
+    <w:abstractNumId w:val="41"/>
   </w:num>
   <w:num w:numId="17" w16cid:durableId="215164903">
-    <w:abstractNumId w:val="59"/>
+    <w:abstractNumId w:val="60"/>
   </w:num>
   <w:num w:numId="18" w16cid:durableId="1284917547">
-    <w:abstractNumId w:val="32"/>
+    <w:abstractNumId w:val="33"/>
   </w:num>
   <w:num w:numId="19" w16cid:durableId="2014380315">
-    <w:abstractNumId w:val="64"/>
+    <w:abstractNumId w:val="65"/>
   </w:num>
   <w:num w:numId="20" w16cid:durableId="1785491873">
-    <w:abstractNumId w:val="72"/>
+    <w:abstractNumId w:val="73"/>
   </w:num>
   <w:num w:numId="21" w16cid:durableId="72624349">
-    <w:abstractNumId w:val="45"/>
+    <w:abstractNumId w:val="46"/>
   </w:num>
   <w:num w:numId="22" w16cid:durableId="1541278595">
     <w:abstractNumId w:val="8"/>
   </w:num>
   <w:num w:numId="23" w16cid:durableId="572281228">
-    <w:abstractNumId w:val="43"/>
+    <w:abstractNumId w:val="44"/>
   </w:num>
   <w:num w:numId="24" w16cid:durableId="1162507468">
-    <w:abstractNumId w:val="46"/>
+    <w:abstractNumId w:val="47"/>
   </w:num>
   <w:num w:numId="25" w16cid:durableId="49354054">
-    <w:abstractNumId w:val="44"/>
+    <w:abstractNumId w:val="45"/>
   </w:num>
   <w:num w:numId="26" w16cid:durableId="1394618162">
     <w:abstractNumId w:val="22"/>
@@ -19828,40 +20114,40 @@
     <w:abstractNumId w:val="9"/>
   </w:num>
   <w:num w:numId="29" w16cid:durableId="1678118878">
-    <w:abstractNumId w:val="57"/>
+    <w:abstractNumId w:val="58"/>
   </w:num>
   <w:num w:numId="30" w16cid:durableId="1655259926">
-    <w:abstractNumId w:val="63"/>
+    <w:abstractNumId w:val="64"/>
   </w:num>
   <w:num w:numId="31" w16cid:durableId="440221456">
-    <w:abstractNumId w:val="26"/>
+    <w:abstractNumId w:val="27"/>
   </w:num>
   <w:num w:numId="32" w16cid:durableId="1591036978">
-    <w:abstractNumId w:val="70"/>
+    <w:abstractNumId w:val="71"/>
   </w:num>
   <w:num w:numId="33" w16cid:durableId="80952326">
     <w:abstractNumId w:val="15"/>
   </w:num>
   <w:num w:numId="34" w16cid:durableId="1327246831">
-    <w:abstractNumId w:val="29"/>
+    <w:abstractNumId w:val="30"/>
   </w:num>
   <w:num w:numId="35" w16cid:durableId="1874492368">
-    <w:abstractNumId w:val="67"/>
+    <w:abstractNumId w:val="68"/>
   </w:num>
   <w:num w:numId="36" w16cid:durableId="1122304897">
-    <w:abstractNumId w:val="34"/>
+    <w:abstractNumId w:val="35"/>
   </w:num>
   <w:num w:numId="37" w16cid:durableId="46729573">
+    <w:abstractNumId w:val="63"/>
+  </w:num>
+  <w:num w:numId="38" w16cid:durableId="1606575303">
     <w:abstractNumId w:val="62"/>
   </w:num>
-  <w:num w:numId="38" w16cid:durableId="1606575303">
-    <w:abstractNumId w:val="61"/>
-  </w:num>
   <w:num w:numId="39" w16cid:durableId="1757480749">
-    <w:abstractNumId w:val="69"/>
+    <w:abstractNumId w:val="70"/>
   </w:num>
   <w:num w:numId="40" w16cid:durableId="1372613918">
-    <w:abstractNumId w:val="48"/>
+    <w:abstractNumId w:val="49"/>
   </w:num>
   <w:num w:numId="41" w16cid:durableId="1782992877">
     <w:abstractNumId w:val="13"/>
@@ -19873,37 +20159,37 @@
     <w:abstractNumId w:val="2"/>
   </w:num>
   <w:num w:numId="44" w16cid:durableId="359357363">
-    <w:abstractNumId w:val="53"/>
+    <w:abstractNumId w:val="54"/>
   </w:num>
   <w:num w:numId="45" w16cid:durableId="1952593545">
-    <w:abstractNumId w:val="66"/>
+    <w:abstractNumId w:val="67"/>
   </w:num>
   <w:num w:numId="46" w16cid:durableId="2001493514">
     <w:abstractNumId w:val="20"/>
   </w:num>
   <w:num w:numId="47" w16cid:durableId="555051815">
-    <w:abstractNumId w:val="51"/>
+    <w:abstractNumId w:val="52"/>
   </w:num>
   <w:num w:numId="48" w16cid:durableId="2103448875">
-    <w:abstractNumId w:val="42"/>
+    <w:abstractNumId w:val="43"/>
   </w:num>
   <w:num w:numId="49" w16cid:durableId="1033581586">
-    <w:abstractNumId w:val="55"/>
+    <w:abstractNumId w:val="56"/>
   </w:num>
   <w:num w:numId="50" w16cid:durableId="360134165">
-    <w:abstractNumId w:val="76"/>
+    <w:abstractNumId w:val="77"/>
   </w:num>
   <w:num w:numId="51" w16cid:durableId="990212482">
-    <w:abstractNumId w:val="36"/>
+    <w:abstractNumId w:val="37"/>
   </w:num>
   <w:num w:numId="52" w16cid:durableId="1690985707">
-    <w:abstractNumId w:val="28"/>
+    <w:abstractNumId w:val="29"/>
   </w:num>
   <w:num w:numId="53" w16cid:durableId="1235119489">
-    <w:abstractNumId w:val="31"/>
+    <w:abstractNumId w:val="32"/>
   </w:num>
   <w:num w:numId="54" w16cid:durableId="156384923">
-    <w:abstractNumId w:val="49"/>
+    <w:abstractNumId w:val="50"/>
   </w:num>
   <w:num w:numId="55" w16cid:durableId="1634142177">
     <w:abstractNumId w:val="0"/>
@@ -19915,34 +20201,34 @@
     <w:abstractNumId w:val="3"/>
   </w:num>
   <w:num w:numId="58" w16cid:durableId="1694646785">
-    <w:abstractNumId w:val="60"/>
+    <w:abstractNumId w:val="61"/>
   </w:num>
   <w:num w:numId="59" w16cid:durableId="377709132">
-    <w:abstractNumId w:val="39"/>
+    <w:abstractNumId w:val="40"/>
   </w:num>
   <w:num w:numId="60" w16cid:durableId="10647268">
     <w:abstractNumId w:val="21"/>
   </w:num>
   <w:num w:numId="61" w16cid:durableId="1663267235">
-    <w:abstractNumId w:val="52"/>
+    <w:abstractNumId w:val="53"/>
   </w:num>
   <w:num w:numId="62" w16cid:durableId="1798137640">
-    <w:abstractNumId w:val="73"/>
+    <w:abstractNumId w:val="74"/>
   </w:num>
   <w:num w:numId="63" w16cid:durableId="1319917892">
-    <w:abstractNumId w:val="75"/>
+    <w:abstractNumId w:val="76"/>
   </w:num>
   <w:num w:numId="64" w16cid:durableId="1991978149">
     <w:abstractNumId w:val="1"/>
   </w:num>
   <w:num w:numId="65" w16cid:durableId="1978954950">
-    <w:abstractNumId w:val="27"/>
+    <w:abstractNumId w:val="28"/>
   </w:num>
   <w:num w:numId="66" w16cid:durableId="1948343794">
-    <w:abstractNumId w:val="38"/>
+    <w:abstractNumId w:val="39"/>
   </w:num>
   <w:num w:numId="67" w16cid:durableId="143132801">
-    <w:abstractNumId w:val="77"/>
+    <w:abstractNumId w:val="78"/>
   </w:num>
   <w:num w:numId="68" w16cid:durableId="1989746656">
     <w:abstractNumId w:val="5"/>
@@ -19957,25 +20243,28 @@
     <w:abstractNumId w:val="10"/>
   </w:num>
   <w:num w:numId="72" w16cid:durableId="1364594570">
-    <w:abstractNumId w:val="47"/>
+    <w:abstractNumId w:val="48"/>
   </w:num>
   <w:num w:numId="73" w16cid:durableId="144669401">
     <w:abstractNumId w:val="25"/>
   </w:num>
   <w:num w:numId="74" w16cid:durableId="690112162">
-    <w:abstractNumId w:val="68"/>
+    <w:abstractNumId w:val="69"/>
   </w:num>
   <w:num w:numId="75" w16cid:durableId="1275943715">
     <w:abstractNumId w:val="4"/>
   </w:num>
   <w:num w:numId="76" w16cid:durableId="1164737649">
-    <w:abstractNumId w:val="54"/>
+    <w:abstractNumId w:val="55"/>
   </w:num>
   <w:num w:numId="77" w16cid:durableId="1094713696">
-    <w:abstractNumId w:val="74"/>
+    <w:abstractNumId w:val="75"/>
   </w:num>
   <w:num w:numId="78" w16cid:durableId="873076770">
-    <w:abstractNumId w:val="58"/>
+    <w:abstractNumId w:val="59"/>
+  </w:num>
+  <w:num w:numId="79" w16cid:durableId="71045258">
+    <w:abstractNumId w:val="26"/>
   </w:num>
 </w:numbering>
 </file>

</xml_diff>

<commit_message>
Added Tribal Nations Figure to Media File
</commit_message>
<xml_diff>
--- a/LakeMeadWaterBankDivideInflow/ModelGuide/ModelGuide-LakeMeadWaterBank.docx
+++ b/LakeMeadWaterBankDivideInflow/ModelGuide/ModelGuide-LakeMeadWaterBank.docx
@@ -6770,6 +6770,26 @@
         </w:rPr>
         <w:t>inflow</w:t>
       </w:r>
+      <w:r>
+        <w:rPr>
+          <w:i/>
+          <w:iCs/>
+        </w:rPr>
+        <w:t>.</w:t>
+      </w:r>
+    </w:p>
+    <w:p>
+      <w:r>
+        <w:t xml:space="preserve">The gray highlighted cells represent historical </w:t>
+      </w:r>
+      <w:proofErr w:type="gramStart"/>
+      <w:r>
+        <w:t>allocations</w:t>
+      </w:r>
+      <w:proofErr w:type="gramEnd"/>
+      <w:r>
+        <w:t xml:space="preserve"> and the lilac highlighted cells represent how the total Lake Mead Inflow will be split among accounts in the model simulation years.</w:t>
+      </w:r>
     </w:p>
     <w:p>
       <w:pPr>
@@ -6801,15 +6821,12 @@
       </w:r>
     </w:p>
     <w:p>
-      <w:pPr>
-        <w:pStyle w:val="ListParagraph"/>
-      </w:pPr>
       <w:r>
         <w:rPr>
           <w:noProof/>
         </w:rPr>
         <w:drawing>
-          <wp:anchor distT="0" distB="0" distL="114300" distR="114300" simplePos="0" relativeHeight="251659264" behindDoc="0" locked="0" layoutInCell="1" allowOverlap="1" wp14:anchorId="227327E9" wp14:editId="6CD54CC1">
+          <wp:anchor distT="0" distB="0" distL="114300" distR="114300" simplePos="0" relativeHeight="251659264" behindDoc="0" locked="0" layoutInCell="1" allowOverlap="1" wp14:anchorId="227327E9" wp14:editId="14897F6C">
             <wp:simplePos x="0" y="0"/>
             <wp:positionH relativeFrom="column">
               <wp:posOffset>7865</wp:posOffset>
@@ -7069,6 +7086,7 @@
         </w:numPr>
       </w:pPr>
       <w:r>
+        <w:lastRenderedPageBreak/>
         <w:t xml:space="preserve">For example, at 7.5 reservoir inflow, Nevada’s share is 0.25 – 0.79 * 0.013 = 0.24 </w:t>
       </w:r>
       <w:proofErr w:type="spellStart"/>
@@ -7115,7 +7133,6 @@
         </w:numPr>
       </w:pPr>
       <w:r>
-        <w:lastRenderedPageBreak/>
         <w:t xml:space="preserve">For example, at 6.3 reservoir inflow, California’s share is 3.41– 0.67 * 0.164 = 3.30 </w:t>
       </w:r>
       <w:proofErr w:type="spellStart"/>
@@ -7289,6 +7306,7 @@
           <w:bCs/>
           <w:noProof/>
         </w:rPr>
+        <w:lastRenderedPageBreak/>
         <w:drawing>
           <wp:anchor distT="0" distB="0" distL="114300" distR="114300" simplePos="0" relativeHeight="251662336" behindDoc="0" locked="0" layoutInCell="1" allowOverlap="1" wp14:anchorId="702C254A" wp14:editId="7D2FAA9E">
             <wp:simplePos x="0" y="0"/>
@@ -7374,7 +7392,6 @@
         </w:numPr>
       </w:pPr>
       <w:r>
-        <w:lastRenderedPageBreak/>
         <w:t xml:space="preserve">This was calculated by </w:t>
       </w:r>
       <w:r>
@@ -7576,6 +7593,7 @@
         </w:numPr>
       </w:pPr>
       <w:r>
+        <w:lastRenderedPageBreak/>
         <w:t xml:space="preserve">Mexico is not influenced by the inclusion of the Tribal Nations in the Share of Lake Mead Inflow Allocation. This is because none of the Tribal </w:t>
       </w:r>
       <w:proofErr w:type="gramStart"/>
@@ -7608,7 +7626,13 @@
         </w:numPr>
       </w:pPr>
       <w:r>
-        <w:t>The percentages highlighted in lilac purple were chosen to calculate the share of Lake Mead allocation for any inflow in the Master Sheet.</w:t>
+        <w:t>The percentages highlighted in lilac</w:t>
+      </w:r>
+      <w:r>
+        <w:t xml:space="preserve"> </w:t>
+      </w:r>
+      <w:r>
+        <w:t>were chosen to calculate the share of Lake Mead allocation for any inflow in the Master Sheet.</w:t>
       </w:r>
     </w:p>
     <w:p>
@@ -7776,7 +7800,7 @@
           <w:noProof/>
         </w:rPr>
         <w:drawing>
-          <wp:inline distT="0" distB="0" distL="0" distR="0" wp14:anchorId="28F1D6DF" wp14:editId="40F407A0">
+          <wp:inline distT="0" distB="0" distL="0" distR="0" wp14:anchorId="28F1D6DF" wp14:editId="25D5C23E">
             <wp:extent cx="5943600" cy="1940560"/>
             <wp:effectExtent l="0" t="0" r="0" b="2540"/>
             <wp:docPr id="1914217416" name="Picture 2" descr="A table with numbers and a number of text&#10;&#10;AI-generated content may be incorrect."/>
@@ -7893,6 +7917,7 @@
         </w:numPr>
       </w:pPr>
       <w:r>
+        <w:lastRenderedPageBreak/>
         <w:t xml:space="preserve">Share of Reservoir Inflow: </w:t>
       </w:r>
     </w:p>
@@ -8183,7 +8208,6 @@
           <w:b/>
           <w:bCs/>
         </w:rPr>
-        <w:lastRenderedPageBreak/>
         <w:t>Observations</w:t>
       </w:r>
     </w:p>
@@ -8242,8 +8266,9 @@
         <w:rPr>
           <w:noProof/>
         </w:rPr>
+        <w:lastRenderedPageBreak/>
         <w:drawing>
-          <wp:anchor distT="0" distB="0" distL="114300" distR="114300" simplePos="0" relativeHeight="251661312" behindDoc="0" locked="0" layoutInCell="1" allowOverlap="1" wp14:anchorId="75EF568D" wp14:editId="597A3946">
+          <wp:anchor distT="0" distB="0" distL="114300" distR="114300" simplePos="0" relativeHeight="251661312" behindDoc="0" locked="0" layoutInCell="1" allowOverlap="1" wp14:anchorId="75EF568D" wp14:editId="28A039CA">
             <wp:simplePos x="0" y="0"/>
             <wp:positionH relativeFrom="column">
               <wp:posOffset>606555</wp:posOffset>
@@ -9424,13 +9449,15 @@
       </w:pPr>
       <w:r>
         <w:rPr>
+          <w:b/>
+          <w:bCs/>
           <w:noProof/>
         </w:rPr>
         <w:drawing>
-          <wp:inline distT="0" distB="0" distL="0" distR="0" wp14:anchorId="2D568C4C" wp14:editId="0A8D54DE">
-            <wp:extent cx="5943600" cy="2371090"/>
-            <wp:effectExtent l="0" t="0" r="0" b="0"/>
-            <wp:docPr id="1856583713" name="Picture 1" descr="A screenshot of a table&#10;&#10;Description automatically generated"/>
+          <wp:inline distT="0" distB="0" distL="0" distR="0" wp14:anchorId="4BD261AA" wp14:editId="0E3CF6AC">
+            <wp:extent cx="5943600" cy="2613025"/>
+            <wp:effectExtent l="0" t="0" r="0" b="3175"/>
+            <wp:docPr id="1485931220" name="Picture 2"/>
             <wp:cNvGraphicFramePr>
               <a:graphicFrameLocks xmlns:a="http://schemas.openxmlformats.org/drawingml/2006/main" noChangeAspect="1"/>
             </wp:cNvGraphicFramePr>
@@ -9438,11 +9465,17 @@
               <a:graphicData uri="http://schemas.openxmlformats.org/drawingml/2006/picture">
                 <pic:pic xmlns:pic="http://schemas.openxmlformats.org/drawingml/2006/picture">
                   <pic:nvPicPr>
-                    <pic:cNvPr id="1856583713" name="Picture 1" descr="A screenshot of a table&#10;&#10;Description automatically generated"/>
+                    <pic:cNvPr id="1485931220" name="Picture 1485931220"/>
                     <pic:cNvPicPr/>
                   </pic:nvPicPr>
                   <pic:blipFill>
-                    <a:blip r:embed="rId33"/>
+                    <a:blip r:embed="rId33" cstate="print">
+                      <a:extLst>
+                        <a:ext uri="{28A0092B-C50C-407E-A947-70E740481C1C}">
+                          <a14:useLocalDpi xmlns:a14="http://schemas.microsoft.com/office/drawing/2010/main" val="0"/>
+                        </a:ext>
+                      </a:extLst>
+                    </a:blip>
                     <a:stretch>
                       <a:fillRect/>
                     </a:stretch>
@@ -9450,7 +9483,7 @@
                   <pic:spPr>
                     <a:xfrm>
                       <a:off x="0" y="0"/>
-                      <a:ext cx="5943600" cy="2371090"/>
+                      <a:ext cx="5943600" cy="2613025"/>
                     </a:xfrm>
                     <a:prstGeom prst="rect">
                       <a:avLst/>
@@ -9463,7 +9496,6 @@
         </w:drawing>
       </w:r>
     </w:p>
-    <w:p/>
     <w:p>
       <w:pPr>
         <w:pStyle w:val="Heading3"/>
@@ -9573,7 +9605,7 @@
                 <w:noProof/>
               </w:rPr>
               <w:drawing>
-                <wp:inline distT="0" distB="0" distL="0" distR="0" wp14:anchorId="5F738E96" wp14:editId="7C51641A">
+                <wp:inline distT="0" distB="0" distL="0" distR="0" wp14:anchorId="5F738E96" wp14:editId="56FC5045">
                   <wp:extent cx="4716397" cy="902234"/>
                   <wp:effectExtent l="0" t="0" r="0" b="0"/>
                   <wp:docPr id="881595818" name="Picture 1"/>
@@ -9729,49 +9761,52 @@
     </w:p>
     <w:p>
       <w:r>
+        <w:t xml:space="preserve">For reference, recent withdrawals </w:t>
+      </w:r>
+      <w:r>
+        <w:t xml:space="preserve">are shown in </w:t>
+      </w:r>
+      <w:r>
+        <w:t>Table 5b</w:t>
+      </w:r>
+      <w:r>
+        <w:t xml:space="preserve"> </w:t>
+      </w:r>
+      <w:r>
+        <w:fldChar w:fldCharType="begin"/>
+      </w:r>
+      <w:r>
+        <w:instrText xml:space="preserve"> ADDIN EN.CITE &lt;EndNote&gt;&lt;Cite&gt;&lt;Author&gt;USBR&lt;/Author&gt;&lt;Year&gt;2021&lt;/Year&gt;&lt;RecNum&gt;2772&lt;/RecNum&gt;&lt;DisplayText&gt;(USBR, 2021a)&lt;/DisplayText&gt;&lt;record&gt;&lt;rec-number&gt;2772&lt;/rec-number&gt;&lt;foreign-keys&gt;&lt;key app="EN" db-id="xxt5ta9pd995dwesap0pdzzp2weaz0w9werf" timestamp="1619406478"&gt;2772&lt;/key&gt;&lt;/foreign-keys&gt;&lt;ref-type name="Report"&gt;27&lt;/ref-type&gt;&lt;contributors&gt;&lt;authors&gt;&lt;author&gt;USBR&lt;/author&gt;&lt;/authors&gt;&lt;/contributors&gt;&lt;titles&gt;&lt;title&gt;Boulder Canyon Operations Office - Program and Activities: Water Accounting Reports&lt;/title&gt;&lt;/titles&gt;&lt;dates&gt;&lt;year&gt;2021&lt;/year&gt;&lt;/dates&gt;&lt;publisher&gt;U.S. Bureau of Reclamation&lt;/publisher&gt;&lt;urls&gt;&lt;related-urls&gt;&lt;url&gt;https://www.usbr.gov/lc/region/g4000/wtracct.html&lt;/url&gt;&lt;/related-urls&gt;&lt;/urls&gt;&lt;/record&gt;&lt;/Cite&gt;&lt;/EndNote&gt;</w:instrText>
+      </w:r>
+      <w:r>
+        <w:fldChar w:fldCharType="separate"/>
+      </w:r>
+      <w:r>
+        <w:rPr>
+          <w:noProof/>
+        </w:rPr>
+        <w:t>(USBR, 2021a)</w:t>
+      </w:r>
+      <w:r>
+        <w:fldChar w:fldCharType="end"/>
+      </w:r>
+      <w:r>
+        <w:t xml:space="preserve">. These withdrawals include to Tribal Nations within each </w:t>
+      </w:r>
+      <w:proofErr w:type="gramStart"/>
+      <w:r>
+        <w:t>state .</w:t>
+      </w:r>
+      <w:proofErr w:type="gramEnd"/>
+      <w:r>
+        <w:t xml:space="preserve"> </w:t>
+      </w:r>
+      <w:r>
+        <w:t xml:space="preserve">Tribal Nations of the Lower Basin have recently </w:t>
+      </w:r>
+      <w:r>
         <w:lastRenderedPageBreak/>
-        <w:t xml:space="preserve">For reference, recent withdrawals </w:t>
-      </w:r>
-      <w:r>
-        <w:t xml:space="preserve">are shown in </w:t>
-      </w:r>
-      <w:r>
-        <w:t>Table 5b</w:t>
-      </w:r>
-      <w:r>
-        <w:t xml:space="preserve"> </w:t>
-      </w:r>
-      <w:r>
-        <w:fldChar w:fldCharType="begin"/>
-      </w:r>
-      <w:r>
-        <w:instrText xml:space="preserve"> ADDIN EN.CITE &lt;EndNote&gt;&lt;Cite&gt;&lt;Author&gt;USBR&lt;/Author&gt;&lt;Year&gt;2021&lt;/Year&gt;&lt;RecNum&gt;2772&lt;/RecNum&gt;&lt;DisplayText&gt;(USBR, 2021a)&lt;/DisplayText&gt;&lt;record&gt;&lt;rec-number&gt;2772&lt;/rec-number&gt;&lt;foreign-keys&gt;&lt;key app="EN" db-id="xxt5ta9pd995dwesap0pdzzp2weaz0w9werf" timestamp="1619406478"&gt;2772&lt;/key&gt;&lt;/foreign-keys&gt;&lt;ref-type name="Report"&gt;27&lt;/ref-type&gt;&lt;contributors&gt;&lt;authors&gt;&lt;author&gt;USBR&lt;/author&gt;&lt;/authors&gt;&lt;/contributors&gt;&lt;titles&gt;&lt;title&gt;Boulder Canyon Operations Office - Program and Activities: Water Accounting Reports&lt;/title&gt;&lt;/titles&gt;&lt;dates&gt;&lt;year&gt;2021&lt;/year&gt;&lt;/dates&gt;&lt;publisher&gt;U.S. Bureau of Reclamation&lt;/publisher&gt;&lt;urls&gt;&lt;related-urls&gt;&lt;url&gt;https://www.usbr.gov/lc/region/g4000/wtracct.html&lt;/url&gt;&lt;/related-urls&gt;&lt;/urls&gt;&lt;/record&gt;&lt;/Cite&gt;&lt;/EndNote&gt;</w:instrText>
-      </w:r>
-      <w:r>
-        <w:fldChar w:fldCharType="separate"/>
-      </w:r>
-      <w:r>
-        <w:rPr>
-          <w:noProof/>
-        </w:rPr>
-        <w:t>(USBR, 2021a)</w:t>
-      </w:r>
-      <w:r>
-        <w:fldChar w:fldCharType="end"/>
-      </w:r>
-      <w:r>
-        <w:t xml:space="preserve">. These withdrawals include to Tribal Nations within each </w:t>
-      </w:r>
-      <w:proofErr w:type="gramStart"/>
-      <w:r>
-        <w:t>state .</w:t>
-      </w:r>
-      <w:proofErr w:type="gramEnd"/>
-      <w:r>
-        <w:t xml:space="preserve"> </w:t>
-      </w:r>
-      <w:r>
-        <w:t xml:space="preserve">Tribal Nations of the Lower Basin have recently consumed about 460,000 of their 0.95 million </w:t>
+        <w:t xml:space="preserve">consumed about 460,000 of their 0.95 million </w:t>
       </w:r>
       <w:r>
         <w:t xml:space="preserve">acre-feet of </w:t>

</xml_diff>

<commit_message>
Anabelle updated TN figure in model guide
</commit_message>
<xml_diff>
--- a/LakeMeadWaterBankDivideInflow/ModelGuide/ModelGuide-LakeMeadWaterBank.docx
+++ b/LakeMeadWaterBankDivideInflow/ModelGuide/ModelGuide-LakeMeadWaterBank.docx
@@ -6826,7 +6826,7 @@
           <w:noProof/>
         </w:rPr>
         <w:drawing>
-          <wp:anchor distT="0" distB="0" distL="114300" distR="114300" simplePos="0" relativeHeight="251659264" behindDoc="0" locked="0" layoutInCell="1" allowOverlap="1" wp14:anchorId="227327E9" wp14:editId="14897F6C">
+          <wp:anchor distT="0" distB="0" distL="114300" distR="114300" simplePos="0" relativeHeight="251659264" behindDoc="0" locked="0" layoutInCell="1" allowOverlap="1" wp14:anchorId="227327E9" wp14:editId="171D22A0">
             <wp:simplePos x="0" y="0"/>
             <wp:positionH relativeFrom="column">
               <wp:posOffset>7865</wp:posOffset>
@@ -7800,7 +7800,7 @@
           <w:noProof/>
         </w:rPr>
         <w:drawing>
-          <wp:inline distT="0" distB="0" distL="0" distR="0" wp14:anchorId="28F1D6DF" wp14:editId="25D5C23E">
+          <wp:inline distT="0" distB="0" distL="0" distR="0" wp14:anchorId="28F1D6DF" wp14:editId="1FB5A8E5">
             <wp:extent cx="5943600" cy="1940560"/>
             <wp:effectExtent l="0" t="0" r="0" b="2540"/>
             <wp:docPr id="1914217416" name="Picture 2" descr="A table with numbers and a number of text&#10;&#10;AI-generated content may be incorrect."/>
@@ -8268,7 +8268,7 @@
         </w:rPr>
         <w:lastRenderedPageBreak/>
         <w:drawing>
-          <wp:anchor distT="0" distB="0" distL="114300" distR="114300" simplePos="0" relativeHeight="251661312" behindDoc="0" locked="0" layoutInCell="1" allowOverlap="1" wp14:anchorId="75EF568D" wp14:editId="28A039CA">
+          <wp:anchor distT="0" distB="0" distL="114300" distR="114300" simplePos="0" relativeHeight="251661312" behindDoc="0" locked="0" layoutInCell="1" allowOverlap="1" wp14:anchorId="75EF568D" wp14:editId="1995B7B7">
             <wp:simplePos x="0" y="0"/>
             <wp:positionH relativeFrom="column">
               <wp:posOffset>606555</wp:posOffset>
@@ -8846,19 +8846,19 @@
       </w:r>
       <w:proofErr w:type="gramEnd"/>
       <w:r>
-        <w:t xml:space="preserve"> receipts for sales – in $ millions. Enter as a formula. Multipl</w:t>
-      </w:r>
-      <w:r>
-        <w:t>y</w:t>
-      </w:r>
-      <w:r>
-        <w:t xml:space="preserve"> the sale price in $/acre-foot by the buy or sell volume in </w:t>
-      </w:r>
-      <w:proofErr w:type="spellStart"/>
-      <w:r>
-        <w:t>maf</w:t>
-      </w:r>
-      <w:proofErr w:type="spellEnd"/>
+        <w:t xml:space="preserve"> receipts for sales – in $ millions.</w:t>
+      </w:r>
+      <w:r>
+        <w:rPr>
+          <w:rFonts w:ascii="Segoe UI" w:hAnsi="Segoe UI" w:cs="Segoe UI"/>
+          <w:color w:val="1F2328"/>
+          <w:shd w:val="clear" w:color="auto" w:fill="FFFFFF"/>
+        </w:rPr>
+        <w:t xml:space="preserve"> </w:t>
+      </w:r>
+      <w:r>
+        <w:t>Enter a positive $ per acre-foot if selling water and a negative $ per acre-foot if buying water. The total compensation will be automatically calculated</w:t>
+      </w:r>
       <w:r>
         <w:t xml:space="preserve">. </w:t>
       </w:r>
@@ -9454,7 +9454,7 @@
           <w:noProof/>
         </w:rPr>
         <w:drawing>
-          <wp:inline distT="0" distB="0" distL="0" distR="0" wp14:anchorId="4BD261AA" wp14:editId="0E3CF6AC">
+          <wp:inline distT="0" distB="0" distL="0" distR="0" wp14:anchorId="4BD261AA" wp14:editId="13D97CCE">
             <wp:extent cx="5943600" cy="2613025"/>
             <wp:effectExtent l="0" t="0" r="0" b="3175"/>
             <wp:docPr id="1485931220" name="Picture 2"/>
@@ -9605,7 +9605,7 @@
                 <w:noProof/>
               </w:rPr>
               <w:drawing>
-                <wp:inline distT="0" distB="0" distL="0" distR="0" wp14:anchorId="5F738E96" wp14:editId="56FC5045">
+                <wp:inline distT="0" distB="0" distL="0" distR="0" wp14:anchorId="5F738E96" wp14:editId="4A21F5A4">
                   <wp:extent cx="4716397" cy="902234"/>
                   <wp:effectExtent l="0" t="0" r="0" b="0"/>
                   <wp:docPr id="881595818" name="Picture 1"/>
@@ -20934,7 +20934,6 @@
   <w:style w:type="character" w:default="1" w:styleId="DefaultParagraphFont">
     <w:name w:val="Default Paragraph Font"/>
     <w:uiPriority w:val="1"/>
-    <w:semiHidden/>
     <w:unhideWhenUsed/>
   </w:style>
   <w:style w:type="table" w:default="1" w:styleId="TableNormal">

</xml_diff>

<commit_message>
Anabelle updated box 1 in model guide
</commit_message>
<xml_diff>
--- a/LakeMeadWaterBankDivideInflow/ModelGuide/ModelGuide-LakeMeadWaterBank.docx
+++ b/LakeMeadWaterBankDivideInflow/ModelGuide/ModelGuide-LakeMeadWaterBank.docx
@@ -988,10 +988,18 @@
           <w:noProof/>
         </w:rPr>
         <w:drawing>
-          <wp:inline distT="0" distB="0" distL="0" distR="0" wp14:anchorId="131E7380" wp14:editId="4B479D7C">
-            <wp:extent cx="4675367" cy="6403043"/>
-            <wp:effectExtent l="0" t="0" r="0" b="0"/>
-            <wp:docPr id="861888369" name="Picture 1"/>
+          <wp:anchor distT="0" distB="0" distL="114300" distR="114300" simplePos="0" relativeHeight="251663360" behindDoc="0" locked="0" layoutInCell="1" allowOverlap="1" wp14:anchorId="29676938" wp14:editId="7D6C1A2D">
+            <wp:simplePos x="0" y="0"/>
+            <wp:positionH relativeFrom="column">
+              <wp:posOffset>0</wp:posOffset>
+            </wp:positionH>
+            <wp:positionV relativeFrom="paragraph">
+              <wp:posOffset>-4445</wp:posOffset>
+            </wp:positionV>
+            <wp:extent cx="5943600" cy="5362575"/>
+            <wp:effectExtent l="12700" t="12700" r="12700" b="9525"/>
+            <wp:wrapTopAndBottom/>
+            <wp:docPr id="1614938703" name="Picture 1" descr="A screenshot of a computer program&#10;&#10;AI-generated content may be incorrect."/>
             <wp:cNvGraphicFramePr>
               <a:graphicFrameLocks xmlns:a="http://schemas.openxmlformats.org/drawingml/2006/main" noChangeAspect="1"/>
             </wp:cNvGraphicFramePr>
@@ -999,10 +1007,8 @@
               <a:graphicData uri="http://schemas.openxmlformats.org/drawingml/2006/picture">
                 <pic:pic xmlns:pic="http://schemas.openxmlformats.org/drawingml/2006/picture">
                   <pic:nvPicPr>
-                    <pic:cNvPr id="0" name="Picture 2"/>
-                    <pic:cNvPicPr>
-                      <a:picLocks noChangeAspect="1" noChangeArrowheads="1"/>
-                    </pic:cNvPicPr>
+                    <pic:cNvPr id="1614938703" name="Picture 1" descr="A screenshot of a computer program&#10;&#10;AI-generated content may be incorrect."/>
+                    <pic:cNvPicPr/>
                   </pic:nvPicPr>
                   <pic:blipFill>
                     <a:blip r:embed="rId13">
@@ -1012,36 +1018,43 @@
                         </a:ext>
                       </a:extLst>
                     </a:blip>
-                    <a:srcRect/>
                     <a:stretch>
                       <a:fillRect/>
                     </a:stretch>
                   </pic:blipFill>
-                  <pic:spPr bwMode="auto">
+                  <pic:spPr>
                     <a:xfrm>
                       <a:off x="0" y="0"/>
-                      <a:ext cx="4679986" cy="6409370"/>
+                      <a:ext cx="5943600" cy="5362575"/>
                     </a:xfrm>
                     <a:prstGeom prst="rect">
                       <a:avLst/>
                     </a:prstGeom>
-                    <a:noFill/>
+                    <a:ln>
+                      <a:solidFill>
+                        <a:schemeClr val="tx1"/>
+                      </a:solidFill>
+                    </a:ln>
                   </pic:spPr>
                 </pic:pic>
               </a:graphicData>
             </a:graphic>
-          </wp:inline>
+            <wp14:sizeRelH relativeFrom="page">
+              <wp14:pctWidth>0</wp14:pctWidth>
+            </wp14:sizeRelH>
+            <wp14:sizeRelV relativeFrom="page">
+              <wp14:pctHeight>0</wp14:pctHeight>
+            </wp14:sizeRelV>
+          </wp:anchor>
         </w:drawing>
       </w:r>
     </w:p>
-    <w:p/>
     <w:p>
       <w:pPr>
         <w:pStyle w:val="Heading2"/>
         <w:ind w:left="0" w:firstLine="0"/>
       </w:pPr>
       <w:r>
-        <w:lastRenderedPageBreak/>
         <w:t>Types of Use</w:t>
       </w:r>
     </w:p>
@@ -1097,6 +1110,7 @@
         </w:numPr>
       </w:pPr>
       <w:r>
+        <w:lastRenderedPageBreak/>
         <w:t xml:space="preserve">By a single </w:t>
       </w:r>
       <w:r>
@@ -6826,7 +6840,7 @@
           <w:noProof/>
         </w:rPr>
         <w:drawing>
-          <wp:anchor distT="0" distB="0" distL="114300" distR="114300" simplePos="0" relativeHeight="251659264" behindDoc="0" locked="0" layoutInCell="1" allowOverlap="1" wp14:anchorId="227327E9" wp14:editId="171D22A0">
+          <wp:anchor distT="0" distB="0" distL="114300" distR="114300" simplePos="0" relativeHeight="251659264" behindDoc="0" locked="0" layoutInCell="1" allowOverlap="1" wp14:anchorId="227327E9" wp14:editId="65820A88">
             <wp:simplePos x="0" y="0"/>
             <wp:positionH relativeFrom="column">
               <wp:posOffset>7865</wp:posOffset>
@@ -7800,7 +7814,7 @@
           <w:noProof/>
         </w:rPr>
         <w:drawing>
-          <wp:inline distT="0" distB="0" distL="0" distR="0" wp14:anchorId="28F1D6DF" wp14:editId="1FB5A8E5">
+          <wp:inline distT="0" distB="0" distL="0" distR="0" wp14:anchorId="28F1D6DF" wp14:editId="755553F0">
             <wp:extent cx="5943600" cy="1940560"/>
             <wp:effectExtent l="0" t="0" r="0" b="2540"/>
             <wp:docPr id="1914217416" name="Picture 2" descr="A table with numbers and a number of text&#10;&#10;AI-generated content may be incorrect."/>
@@ -8268,7 +8282,7 @@
         </w:rPr>
         <w:lastRenderedPageBreak/>
         <w:drawing>
-          <wp:anchor distT="0" distB="0" distL="114300" distR="114300" simplePos="0" relativeHeight="251661312" behindDoc="0" locked="0" layoutInCell="1" allowOverlap="1" wp14:anchorId="75EF568D" wp14:editId="1995B7B7">
+          <wp:anchor distT="0" distB="0" distL="114300" distR="114300" simplePos="0" relativeHeight="251661312" behindDoc="0" locked="0" layoutInCell="1" allowOverlap="1" wp14:anchorId="75EF568D" wp14:editId="4A107B41">
             <wp:simplePos x="0" y="0"/>
             <wp:positionH relativeFrom="column">
               <wp:posOffset>606555</wp:posOffset>
@@ -9454,7 +9468,7 @@
           <w:noProof/>
         </w:rPr>
         <w:drawing>
-          <wp:inline distT="0" distB="0" distL="0" distR="0" wp14:anchorId="4BD261AA" wp14:editId="13D97CCE">
+          <wp:inline distT="0" distB="0" distL="0" distR="0" wp14:anchorId="4BD261AA" wp14:editId="0F54FA3C">
             <wp:extent cx="5943600" cy="2613025"/>
             <wp:effectExtent l="0" t="0" r="0" b="3175"/>
             <wp:docPr id="1485931220" name="Picture 2"/>
@@ -9605,7 +9619,7 @@
                 <w:noProof/>
               </w:rPr>
               <w:drawing>
-                <wp:inline distT="0" distB="0" distL="0" distR="0" wp14:anchorId="5F738E96" wp14:editId="4A21F5A4">
+                <wp:inline distT="0" distB="0" distL="0" distR="0" wp14:anchorId="5F738E96" wp14:editId="37353592">
                   <wp:extent cx="4716397" cy="902234"/>
                   <wp:effectExtent l="0" t="0" r="0" b="0"/>
                   <wp:docPr id="881595818" name="Picture 1"/>
@@ -20934,6 +20948,7 @@
   <w:style w:type="character" w:default="1" w:styleId="DefaultParagraphFont">
     <w:name w:val="Default Paragraph Font"/>
     <w:uiPriority w:val="1"/>
+    <w:semiHidden/>
     <w:unhideWhenUsed/>
   </w:style>
   <w:style w:type="table" w:default="1" w:styleId="TableNormal">

</xml_diff>

<commit_message>
Anabelle updated figures in model guide
</commit_message>
<xml_diff>
--- a/LakeMeadWaterBankDivideInflow/ModelGuide/ModelGuide-LakeMeadWaterBank.docx
+++ b/LakeMeadWaterBankDivideInflow/ModelGuide/ModelGuide-LakeMeadWaterBank.docx
@@ -580,10 +580,10 @@
           <w:noProof/>
         </w:rPr>
         <w:drawing>
-          <wp:inline distT="0" distB="0" distL="0" distR="0" wp14:anchorId="2713C0B9" wp14:editId="1CE69FFB">
-            <wp:extent cx="3868616" cy="3626830"/>
-            <wp:effectExtent l="0" t="0" r="5080" b="5715"/>
-            <wp:docPr id="909112519" name="Picture 3" descr="A pie chart with numbers and a number of states&#10;&#10;AI-generated content may be incorrect."/>
+          <wp:inline distT="0" distB="0" distL="0" distR="0" wp14:anchorId="165B3EC5" wp14:editId="78AC7BDB">
+            <wp:extent cx="4953837" cy="4202822"/>
+            <wp:effectExtent l="0" t="0" r="0" b="1270"/>
+            <wp:docPr id="1080446484" name="Picture 1" descr="A pie chart with numbers and a number of states&#10;&#10;AI-generated content may be incorrect."/>
             <wp:cNvGraphicFramePr>
               <a:graphicFrameLocks xmlns:a="http://schemas.openxmlformats.org/drawingml/2006/main" noChangeAspect="1"/>
             </wp:cNvGraphicFramePr>
@@ -591,11 +591,11 @@
               <a:graphicData uri="http://schemas.openxmlformats.org/drawingml/2006/picture">
                 <pic:pic xmlns:pic="http://schemas.openxmlformats.org/drawingml/2006/picture">
                   <pic:nvPicPr>
-                    <pic:cNvPr id="909112519" name="Picture 3" descr="A pie chart with numbers and a number of states&#10;&#10;AI-generated content may be incorrect."/>
+                    <pic:cNvPr id="1080446484" name="Picture 1" descr="A pie chart with numbers and a number of states&#10;&#10;AI-generated content may be incorrect."/>
                     <pic:cNvPicPr/>
                   </pic:nvPicPr>
                   <pic:blipFill>
-                    <a:blip r:embed="rId12" cstate="print">
+                    <a:blip r:embed="rId12">
                       <a:extLst>
                         <a:ext uri="{28A0092B-C50C-407E-A947-70E740481C1C}">
                           <a14:useLocalDpi xmlns:a14="http://schemas.microsoft.com/office/drawing/2010/main" val="0"/>
@@ -609,7 +609,7 @@
                   <pic:spPr>
                     <a:xfrm>
                       <a:off x="0" y="0"/>
-                      <a:ext cx="3914836" cy="3670161"/>
+                      <a:ext cx="5003429" cy="4244896"/>
                     </a:xfrm>
                     <a:prstGeom prst="rect">
                       <a:avLst/>
@@ -2468,7 +2468,6 @@
           </w:tcPr>
           <w:p>
             <w:r>
-              <w:lastRenderedPageBreak/>
               <w:t>Mexic</w:t>
             </w:r>
             <w:r>
@@ -6840,7 +6839,7 @@
           <w:noProof/>
         </w:rPr>
         <w:drawing>
-          <wp:anchor distT="0" distB="0" distL="114300" distR="114300" simplePos="0" relativeHeight="251659264" behindDoc="0" locked="0" layoutInCell="1" allowOverlap="1" wp14:anchorId="227327E9" wp14:editId="65820A88">
+          <wp:anchor distT="0" distB="0" distL="114300" distR="114300" simplePos="0" relativeHeight="251659264" behindDoc="0" locked="0" layoutInCell="1" allowOverlap="1" wp14:anchorId="227327E9" wp14:editId="7DD754D2">
             <wp:simplePos x="0" y="0"/>
             <wp:positionH relativeFrom="column">
               <wp:posOffset>7865</wp:posOffset>
@@ -7814,7 +7813,7 @@
           <w:noProof/>
         </w:rPr>
         <w:drawing>
-          <wp:inline distT="0" distB="0" distL="0" distR="0" wp14:anchorId="28F1D6DF" wp14:editId="755553F0">
+          <wp:inline distT="0" distB="0" distL="0" distR="0" wp14:anchorId="28F1D6DF" wp14:editId="222B9A9E">
             <wp:extent cx="5943600" cy="1940560"/>
             <wp:effectExtent l="0" t="0" r="0" b="2540"/>
             <wp:docPr id="1914217416" name="Picture 2" descr="A table with numbers and a number of text&#10;&#10;AI-generated content may be incorrect."/>
@@ -8282,7 +8281,7 @@
         </w:rPr>
         <w:lastRenderedPageBreak/>
         <w:drawing>
-          <wp:anchor distT="0" distB="0" distL="114300" distR="114300" simplePos="0" relativeHeight="251661312" behindDoc="0" locked="0" layoutInCell="1" allowOverlap="1" wp14:anchorId="75EF568D" wp14:editId="4A107B41">
+          <wp:anchor distT="0" distB="0" distL="114300" distR="114300" simplePos="0" relativeHeight="251661312" behindDoc="0" locked="0" layoutInCell="1" allowOverlap="1" wp14:anchorId="75EF568D" wp14:editId="07FD7985">
             <wp:simplePos x="0" y="0"/>
             <wp:positionH relativeFrom="column">
               <wp:posOffset>606555</wp:posOffset>
@@ -8447,40 +8446,22 @@
     </w:p>
     <w:p>
       <w:r>
-        <w:t xml:space="preserve">Each </w:t>
-      </w:r>
-      <w:r>
-        <w:t>participant</w:t>
-      </w:r>
-      <w:r>
-        <w:t xml:space="preserve"> has a dashboard</w:t>
-      </w:r>
-      <w:r>
-        <w:t xml:space="preserve"> where they can trade, conserve, and consume their available water</w:t>
-      </w:r>
-      <w:r>
-        <w:t xml:space="preserve"> (</w:t>
-      </w:r>
-      <w:r>
-        <w:t xml:space="preserve">Figure </w:t>
-      </w:r>
-      <w:r>
-        <w:t>5a</w:t>
-      </w:r>
-      <w:r>
-        <w:t xml:space="preserve">). </w:t>
-      </w:r>
-    </w:p>
-    <w:p>
-      <w:r>
         <w:rPr>
           <w:noProof/>
         </w:rPr>
         <w:drawing>
-          <wp:inline distT="0" distB="0" distL="0" distR="0" wp14:anchorId="5E79E72E" wp14:editId="191FD6DA">
-            <wp:extent cx="5741063" cy="1990367"/>
-            <wp:effectExtent l="0" t="0" r="0" b="0"/>
-            <wp:docPr id="804255311" name="Picture 4" descr="A screenshot of a computer&#10;&#10;Description automatically generated"/>
+          <wp:anchor distT="0" distB="0" distL="114300" distR="114300" simplePos="0" relativeHeight="251664384" behindDoc="0" locked="0" layoutInCell="1" allowOverlap="1" wp14:anchorId="11FE7C66" wp14:editId="6053C019">
+            <wp:simplePos x="0" y="0"/>
+            <wp:positionH relativeFrom="column">
+              <wp:posOffset>-532730</wp:posOffset>
+            </wp:positionH>
+            <wp:positionV relativeFrom="paragraph">
+              <wp:posOffset>482600</wp:posOffset>
+            </wp:positionV>
+            <wp:extent cx="7285355" cy="2210435"/>
+            <wp:effectExtent l="0" t="0" r="4445" b="0"/>
+            <wp:wrapTopAndBottom/>
+            <wp:docPr id="258736825" name="Picture 2" descr="A close-up of a table&#10;&#10;AI-generated content may be incorrect."/>
             <wp:cNvGraphicFramePr>
               <a:graphicFrameLocks xmlns:a="http://schemas.openxmlformats.org/drawingml/2006/main" noChangeAspect="1"/>
             </wp:cNvGraphicFramePr>
@@ -8488,10 +8469,8 @@
               <a:graphicData uri="http://schemas.openxmlformats.org/drawingml/2006/picture">
                 <pic:pic xmlns:pic="http://schemas.openxmlformats.org/drawingml/2006/picture">
                   <pic:nvPicPr>
-                    <pic:cNvPr id="804255311" name="Picture 4" descr="A screenshot of a computer&#10;&#10;Description automatically generated"/>
-                    <pic:cNvPicPr>
-                      <a:picLocks noChangeAspect="1" noChangeArrowheads="1"/>
-                    </pic:cNvPicPr>
+                    <pic:cNvPr id="258736825" name="Picture 2" descr="A close-up of a table&#10;&#10;AI-generated content may be incorrect."/>
+                    <pic:cNvPicPr/>
                   </pic:nvPicPr>
                   <pic:blipFill>
                     <a:blip r:embed="rId32" cstate="print">
@@ -8501,28 +8480,57 @@
                         </a:ext>
                       </a:extLst>
                     </a:blip>
-                    <a:srcRect/>
                     <a:stretch>
                       <a:fillRect/>
                     </a:stretch>
                   </pic:blipFill>
-                  <pic:spPr bwMode="auto">
+                  <pic:spPr>
                     <a:xfrm>
                       <a:off x="0" y="0"/>
-                      <a:ext cx="5767912" cy="1999675"/>
+                      <a:ext cx="7285355" cy="2210435"/>
                     </a:xfrm>
                     <a:prstGeom prst="rect">
                       <a:avLst/>
                     </a:prstGeom>
-                    <a:noFill/>
                   </pic:spPr>
                 </pic:pic>
               </a:graphicData>
             </a:graphic>
-          </wp:inline>
+            <wp14:sizeRelH relativeFrom="page">
+              <wp14:pctWidth>0</wp14:pctWidth>
+            </wp14:sizeRelH>
+            <wp14:sizeRelV relativeFrom="page">
+              <wp14:pctHeight>0</wp14:pctHeight>
+            </wp14:sizeRelV>
+          </wp:anchor>
         </w:drawing>
       </w:r>
-    </w:p>
+      <w:r>
+        <w:t xml:space="preserve">Each </w:t>
+      </w:r>
+      <w:r>
+        <w:t>participant</w:t>
+      </w:r>
+      <w:r>
+        <w:t xml:space="preserve"> has a dashboard</w:t>
+      </w:r>
+      <w:r>
+        <w:t xml:space="preserve"> where they can trade, conserve, and consume their available water</w:t>
+      </w:r>
+      <w:r>
+        <w:t xml:space="preserve"> (</w:t>
+      </w:r>
+      <w:r>
+        <w:t xml:space="preserve">Figure </w:t>
+      </w:r>
+      <w:r>
+        <w:t>5a</w:t>
+      </w:r>
+      <w:r>
+        <w:t xml:space="preserve">). </w:t>
+      </w:r>
+    </w:p>
+    <w:p/>
     <w:p>
       <w:pPr>
         <w:rPr>
@@ -9120,6 +9128,7 @@
         </w:numPr>
       </w:pPr>
       <w:r>
+        <w:lastRenderedPageBreak/>
         <w:t xml:space="preserve">If </w:t>
       </w:r>
       <w:r>
@@ -9175,7 +9184,6 @@
     </w:p>
     <w:p>
       <w:r>
-        <w:lastRenderedPageBreak/>
         <w:t>The program has conserved more water than other voluntary</w:t>
       </w:r>
       <w:r>
@@ -9468,7 +9476,7 @@
           <w:noProof/>
         </w:rPr>
         <w:drawing>
-          <wp:inline distT="0" distB="0" distL="0" distR="0" wp14:anchorId="4BD261AA" wp14:editId="0F54FA3C">
+          <wp:inline distT="0" distB="0" distL="0" distR="0" wp14:anchorId="4BD261AA" wp14:editId="00C352FF">
             <wp:extent cx="5943600" cy="2613025"/>
             <wp:effectExtent l="0" t="0" r="0" b="3175"/>
             <wp:docPr id="1485931220" name="Picture 2"/>
@@ -9619,7 +9627,7 @@
                 <w:noProof/>
               </w:rPr>
               <w:drawing>
-                <wp:inline distT="0" distB="0" distL="0" distR="0" wp14:anchorId="5F738E96" wp14:editId="37353592">
+                <wp:inline distT="0" distB="0" distL="0" distR="0" wp14:anchorId="5F738E96" wp14:editId="7191C870">
                   <wp:extent cx="4716397" cy="902234"/>
                   <wp:effectExtent l="0" t="0" r="0" b="0"/>
                   <wp:docPr id="881595818" name="Picture 1"/>
@@ -9738,6 +9746,7 @@
     </w:p>
     <w:p>
       <w:r>
+        <w:lastRenderedPageBreak/>
         <w:t xml:space="preserve">Enter withdraws and consumptive use according to the strategy identified in Step 1 or </w:t>
       </w:r>
       <w:r>
@@ -9816,11 +9825,7 @@
         <w:t xml:space="preserve"> </w:t>
       </w:r>
       <w:r>
-        <w:t xml:space="preserve">Tribal Nations of the Lower Basin have recently </w:t>
-      </w:r>
-      <w:r>
-        <w:lastRenderedPageBreak/>
-        <w:t xml:space="preserve">consumed about 460,000 of their 0.95 million </w:t>
+        <w:t xml:space="preserve">Tribal Nations of the Lower Basin have recently consumed about 460,000 of their 0.95 million </w:t>
       </w:r>
       <w:r>
         <w:t xml:space="preserve">acre-feet of </w:t>

</xml_diff>

<commit_message>
Anabelle updated version date on Model Guide
</commit_message>
<xml_diff>
--- a/LakeMeadWaterBankDivideInflow/ModelGuide/ModelGuide-LakeMeadWaterBank.docx
+++ b/LakeMeadWaterBankDivideInflow/ModelGuide/ModelGuide-LakeMeadWaterBank.docx
@@ -88,7 +88,7 @@
         <w:jc w:val="center"/>
       </w:pPr>
       <w:r>
-        <w:t>May 13</w:t>
+        <w:t>June 24</w:t>
       </w:r>
       <w:r>
         <w:t>, 2025</w:t>
@@ -2468,6 +2468,7 @@
           </w:tcPr>
           <w:p>
             <w:r>
+              <w:lastRenderedPageBreak/>
               <w:t>Mexic</w:t>
             </w:r>
             <w:r>
@@ -4695,30 +4696,6 @@
           <w:bCs/>
         </w:rPr>
       </w:pPr>
-    </w:p>
-    <w:p>
-      <w:pPr>
-        <w:rPr>
-          <w:b/>
-          <w:bCs/>
-        </w:rPr>
-      </w:pPr>
-    </w:p>
-    <w:p>
-      <w:pPr>
-        <w:rPr>
-          <w:b/>
-          <w:bCs/>
-        </w:rPr>
-      </w:pPr>
-    </w:p>
-    <w:p>
-      <w:pPr>
-        <w:rPr>
-          <w:b/>
-          <w:bCs/>
-        </w:rPr>
-      </w:pPr>
       <w:r>
         <w:rPr>
           <w:b/>
@@ -4739,18 +4716,24 @@
           <w:b/>
           <w:bCs/>
         </w:rPr>
-        <w:t>. Scenarios of Lake Mead Inflow</w:t>
-      </w:r>
-    </w:p>
-    <w:p>
+        <w:t>. Scenarios of Lake Mea</w:t>
+      </w:r>
       <w:r>
         <w:rPr>
           <w:noProof/>
         </w:rPr>
         <w:drawing>
-          <wp:inline distT="0" distB="0" distL="0" distR="0" wp14:anchorId="0BAD63FF" wp14:editId="072D6BE2">
-            <wp:extent cx="5323809" cy="6352381"/>
+          <wp:anchor distT="0" distB="0" distL="114300" distR="114300" simplePos="0" relativeHeight="251665408" behindDoc="0" locked="0" layoutInCell="1" allowOverlap="1" wp14:anchorId="3A2E61DE" wp14:editId="6B45ABFF">
+            <wp:simplePos x="0" y="0"/>
+            <wp:positionH relativeFrom="column">
+              <wp:posOffset>0</wp:posOffset>
+            </wp:positionH>
+            <wp:positionV relativeFrom="paragraph">
+              <wp:posOffset>190500</wp:posOffset>
+            </wp:positionV>
+            <wp:extent cx="5323205" cy="6351905"/>
             <wp:effectExtent l="0" t="0" r="0" b="0"/>
+            <wp:wrapTopAndBottom/>
             <wp:docPr id="184829735" name="Picture 1" descr="A white sheet with black text&#10;&#10;AI-generated content may be incorrect."/>
             <wp:cNvGraphicFramePr>
               <a:graphicFrameLocks xmlns:a="http://schemas.openxmlformats.org/drawingml/2006/main" noChangeAspect="1"/>
@@ -4763,7 +4746,13 @@
                     <pic:cNvPicPr/>
                   </pic:nvPicPr>
                   <pic:blipFill>
-                    <a:blip r:embed="rId23"/>
+                    <a:blip r:embed="rId23">
+                      <a:extLst>
+                        <a:ext uri="{28A0092B-C50C-407E-A947-70E740481C1C}">
+                          <a14:useLocalDpi xmlns:a14="http://schemas.microsoft.com/office/drawing/2010/main" val="0"/>
+                        </a:ext>
+                      </a:extLst>
+                    </a:blip>
                     <a:stretch>
                       <a:fillRect/>
                     </a:stretch>
@@ -4771,7 +4760,7 @@
                   <pic:spPr>
                     <a:xfrm>
                       <a:off x="0" y="0"/>
-                      <a:ext cx="5323809" cy="6352381"/>
+                      <a:ext cx="5323205" cy="6351905"/>
                     </a:xfrm>
                     <a:prstGeom prst="rect">
                       <a:avLst/>
@@ -4780,10 +4769,24 @@
                 </pic:pic>
               </a:graphicData>
             </a:graphic>
-          </wp:inline>
+            <wp14:sizeRelH relativeFrom="page">
+              <wp14:pctWidth>0</wp14:pctWidth>
+            </wp14:sizeRelH>
+            <wp14:sizeRelV relativeFrom="page">
+              <wp14:pctHeight>0</wp14:pctHeight>
+            </wp14:sizeRelV>
+          </wp:anchor>
         </w:drawing>
       </w:r>
-    </w:p>
+      <w:r>
+        <w:rPr>
+          <w:b/>
+          <w:bCs/>
+        </w:rPr>
+        <w:t>d Inflow</w:t>
+      </w:r>
+    </w:p>
+    <w:p/>
     <w:p>
       <w:pPr>
         <w:pStyle w:val="paragraph"/>
@@ -4976,6 +4979,7 @@
           <w:b/>
           <w:bCs/>
         </w:rPr>
+        <w:lastRenderedPageBreak/>
         <w:t>An extreme low Lake Powell release</w:t>
       </w:r>
       <w:r>
@@ -5457,7 +5461,6 @@
         <w:rPr>
           <w:noProof/>
         </w:rPr>
-        <w:lastRenderedPageBreak/>
         <w:drawing>
           <wp:inline distT="0" distB="0" distL="0" distR="0" wp14:anchorId="070D3FAA" wp14:editId="7052714E">
             <wp:extent cx="4508626" cy="2693615"/>
@@ -6839,7 +6842,7 @@
           <w:noProof/>
         </w:rPr>
         <w:drawing>
-          <wp:anchor distT="0" distB="0" distL="114300" distR="114300" simplePos="0" relativeHeight="251659264" behindDoc="0" locked="0" layoutInCell="1" allowOverlap="1" wp14:anchorId="227327E9" wp14:editId="7DD754D2">
+          <wp:anchor distT="0" distB="0" distL="114300" distR="114300" simplePos="0" relativeHeight="251659264" behindDoc="0" locked="0" layoutInCell="1" allowOverlap="1" wp14:anchorId="227327E9" wp14:editId="1C5F6E2F">
             <wp:simplePos x="0" y="0"/>
             <wp:positionH relativeFrom="column">
               <wp:posOffset>7865</wp:posOffset>
@@ -7589,11 +7592,20 @@
           <w:bCs/>
         </w:rPr>
       </w:pPr>
-      <w:r>
-        <w:rPr>
-          <w:b/>
-          <w:bCs/>
-        </w:rPr>
+    </w:p>
+    <w:p>
+      <w:pPr>
+        <w:rPr>
+          <w:b/>
+          <w:bCs/>
+        </w:rPr>
+      </w:pPr>
+      <w:r>
+        <w:rPr>
+          <w:b/>
+          <w:bCs/>
+        </w:rPr>
+        <w:lastRenderedPageBreak/>
         <w:t>Observations</w:t>
       </w:r>
     </w:p>
@@ -7606,7 +7618,6 @@
         </w:numPr>
       </w:pPr>
       <w:r>
-        <w:lastRenderedPageBreak/>
         <w:t xml:space="preserve">Mexico is not influenced by the inclusion of the Tribal Nations in the Share of Lake Mead Inflow Allocation. This is because none of the Tribal </w:t>
       </w:r>
       <w:proofErr w:type="gramStart"/>
@@ -7683,71 +7694,6 @@
         <w:t>.</w:t>
       </w:r>
     </w:p>
-    <w:p/>
-    <w:p>
-      <w:pPr>
-        <w:rPr>
-          <w:b/>
-          <w:bCs/>
-        </w:rPr>
-      </w:pPr>
-    </w:p>
-    <w:p>
-      <w:pPr>
-        <w:rPr>
-          <w:b/>
-          <w:bCs/>
-        </w:rPr>
-      </w:pPr>
-    </w:p>
-    <w:p>
-      <w:pPr>
-        <w:rPr>
-          <w:b/>
-          <w:bCs/>
-        </w:rPr>
-      </w:pPr>
-    </w:p>
-    <w:p>
-      <w:pPr>
-        <w:rPr>
-          <w:b/>
-          <w:bCs/>
-        </w:rPr>
-      </w:pPr>
-    </w:p>
-    <w:p>
-      <w:pPr>
-        <w:rPr>
-          <w:b/>
-          <w:bCs/>
-        </w:rPr>
-      </w:pPr>
-    </w:p>
-    <w:p>
-      <w:pPr>
-        <w:rPr>
-          <w:b/>
-          <w:bCs/>
-        </w:rPr>
-      </w:pPr>
-    </w:p>
-    <w:p>
-      <w:pPr>
-        <w:rPr>
-          <w:b/>
-          <w:bCs/>
-        </w:rPr>
-      </w:pPr>
-    </w:p>
-    <w:p>
-      <w:pPr>
-        <w:rPr>
-          <w:b/>
-          <w:bCs/>
-        </w:rPr>
-      </w:pPr>
-    </w:p>
     <w:p>
       <w:pPr>
         <w:rPr>
@@ -7813,7 +7759,7 @@
           <w:noProof/>
         </w:rPr>
         <w:drawing>
-          <wp:inline distT="0" distB="0" distL="0" distR="0" wp14:anchorId="28F1D6DF" wp14:editId="222B9A9E">
+          <wp:inline distT="0" distB="0" distL="0" distR="0" wp14:anchorId="28F1D6DF" wp14:editId="085768E2">
             <wp:extent cx="5943600" cy="1940560"/>
             <wp:effectExtent l="0" t="0" r="0" b="2540"/>
             <wp:docPr id="1914217416" name="Picture 2" descr="A table with numbers and a number of text&#10;&#10;AI-generated content may be incorrect."/>
@@ -7930,7 +7876,6 @@
         </w:numPr>
       </w:pPr>
       <w:r>
-        <w:lastRenderedPageBreak/>
         <w:t xml:space="preserve">Share of Reservoir Inflow: </w:t>
       </w:r>
     </w:p>
@@ -8095,6 +8040,7 @@
         </w:numPr>
       </w:pPr>
       <w:r>
+        <w:lastRenderedPageBreak/>
         <w:t xml:space="preserve">For example, at 7.5 </w:t>
       </w:r>
       <w:proofErr w:type="spellStart"/>
@@ -8279,9 +8225,8 @@
         <w:rPr>
           <w:noProof/>
         </w:rPr>
-        <w:lastRenderedPageBreak/>
         <w:drawing>
-          <wp:anchor distT="0" distB="0" distL="114300" distR="114300" simplePos="0" relativeHeight="251661312" behindDoc="0" locked="0" layoutInCell="1" allowOverlap="1" wp14:anchorId="75EF568D" wp14:editId="07FD7985">
+          <wp:anchor distT="0" distB="0" distL="114300" distR="114300" simplePos="0" relativeHeight="251661312" behindDoc="0" locked="0" layoutInCell="1" allowOverlap="1" wp14:anchorId="75EF568D" wp14:editId="2A89ED0A">
             <wp:simplePos x="0" y="0"/>
             <wp:positionH relativeFrom="column">
               <wp:posOffset>606555</wp:posOffset>
@@ -8450,10 +8395,10 @@
           <w:noProof/>
         </w:rPr>
         <w:drawing>
-          <wp:anchor distT="0" distB="0" distL="114300" distR="114300" simplePos="0" relativeHeight="251664384" behindDoc="0" locked="0" layoutInCell="1" allowOverlap="1" wp14:anchorId="11FE7C66" wp14:editId="6053C019">
+          <wp:anchor distT="0" distB="0" distL="114300" distR="114300" simplePos="0" relativeHeight="251664384" behindDoc="0" locked="0" layoutInCell="1" allowOverlap="1" wp14:anchorId="11FE7C66" wp14:editId="2D060AE7">
             <wp:simplePos x="0" y="0"/>
             <wp:positionH relativeFrom="column">
-              <wp:posOffset>-532730</wp:posOffset>
+              <wp:posOffset>-642620</wp:posOffset>
             </wp:positionH>
             <wp:positionV relativeFrom="paragraph">
               <wp:posOffset>482600</wp:posOffset>
@@ -8896,14 +8841,9 @@
       <w:r>
         <w:t xml:space="preserve">compensation and water prices for </w:t>
       </w:r>
-      <w:proofErr w:type="spellStart"/>
-      <w:r>
-        <w:t>recent</w:t>
-      </w:r>
-      <w:r>
-        <w:t>voluntary</w:t>
-      </w:r>
-      <w:proofErr w:type="spellEnd"/>
+      <w:r>
+        <w:t>recent voluntary</w:t>
+      </w:r>
       <w:r>
         <w:t xml:space="preserve">, compensated, and mandatory Colorado River Basin </w:t>
       </w:r>
@@ -9476,7 +9416,7 @@
           <w:noProof/>
         </w:rPr>
         <w:drawing>
-          <wp:inline distT="0" distB="0" distL="0" distR="0" wp14:anchorId="4BD261AA" wp14:editId="00C352FF">
+          <wp:inline distT="0" distB="0" distL="0" distR="0" wp14:anchorId="4BD261AA" wp14:editId="75D29423">
             <wp:extent cx="5943600" cy="2613025"/>
             <wp:effectExtent l="0" t="0" r="0" b="3175"/>
             <wp:docPr id="1485931220" name="Picture 2"/>
@@ -9627,7 +9567,7 @@
                 <w:noProof/>
               </w:rPr>
               <w:drawing>
-                <wp:inline distT="0" distB="0" distL="0" distR="0" wp14:anchorId="5F738E96" wp14:editId="7191C870">
+                <wp:inline distT="0" distB="0" distL="0" distR="0" wp14:anchorId="5F738E96" wp14:editId="7F9798EC">
                   <wp:extent cx="4716397" cy="902234"/>
                   <wp:effectExtent l="0" t="0" r="0" b="0"/>
                   <wp:docPr id="881595818" name="Picture 1"/>

</xml_diff>

<commit_message>
Changes in Model Guide to inflow calculations
</commit_message>
<xml_diff>
--- a/LakeMeadWaterBankDivideInflow/ModelGuide/ModelGuide-LakeMeadWaterBank.docx
+++ b/LakeMeadWaterBankDivideInflow/ModelGuide/ModelGuide-LakeMeadWaterBank.docx
@@ -173,15 +173,7 @@
         <w:t>C) Users withdraw and conserve within their available water</w:t>
       </w:r>
       <w:r>
-        <w:t xml:space="preserve">, </w:t>
-      </w:r>
-      <w:proofErr w:type="gramStart"/>
-      <w:r>
-        <w:t>others</w:t>
-      </w:r>
-      <w:proofErr w:type="gramEnd"/>
-      <w:r>
-        <w:t xml:space="preserve"> choices, and real-time discussion of choices. We see uses of the tool for two purposes</w:t>
+        <w:t>, others choices, and real-time discussion of choices. We see uses of the tool for two purposes</w:t>
       </w:r>
       <w:r>
         <w:t>:</w:t>
@@ -2462,6 +2454,7 @@
           </w:tcPr>
           <w:p>
             <w:r>
+              <w:lastRenderedPageBreak/>
               <w:t>Mexic</w:t>
             </w:r>
             <w:r>
@@ -3123,15 +3116,7 @@
         <w:t>s on</w:t>
       </w:r>
       <w:r>
-        <w:t xml:space="preserve"> Lake Mead evaporation rates for a </w:t>
-      </w:r>
-      <w:proofErr w:type="gramStart"/>
-      <w:r>
-        <w:t>five year</w:t>
-      </w:r>
-      <w:proofErr w:type="gramEnd"/>
-      <w:r>
-        <w:t xml:space="preserve"> study for Lake Mead draw down saw variations of 0.25 </w:t>
+        <w:t xml:space="preserve"> Lake Mead evaporation rates for a five year study for Lake Mead draw down saw variations of 0.25 </w:t>
       </w:r>
       <w:proofErr w:type="spellStart"/>
       <w:r>
@@ -3357,6 +3342,13 @@
           <w:b/>
           <w:bCs/>
         </w:rPr>
+        <w:t xml:space="preserve">Figure 1a. </w:t>
+      </w:r>
+      <w:r>
+        <w:rPr>
+          <w:b/>
+          <w:bCs/>
+        </w:rPr>
         <w:t>Range of Lake Mead Evaporation vs Active Storage</w:t>
       </w:r>
     </w:p>
@@ -3425,7 +3417,7 @@
         <w:t xml:space="preserve"> Figure 1</w:t>
       </w:r>
       <w:r>
-        <w:t>a</w:t>
+        <w:t>b</w:t>
       </w:r>
       <w:r>
         <w:t xml:space="preserve"> shows Lake Mead storage over time (Solid black line).</w:t>
@@ -3499,7 +3491,7 @@
           <w:b/>
           <w:bCs/>
         </w:rPr>
-        <w:t>a</w:t>
+        <w:t>b</w:t>
       </w:r>
       <w:r>
         <w:rPr>
@@ -3741,18 +3733,10 @@
     </w:p>
     <w:p>
       <w:r>
-        <w:t>This storage value is the Reservoir start storage (Cell C19) minus the Protection volume (Cell C</w:t>
-      </w:r>
-      <w:proofErr w:type="gramStart"/>
-      <w:r>
-        <w:t>20)</w:t>
-      </w:r>
-      <w:r>
-        <w:t>(</w:t>
-      </w:r>
-      <w:proofErr w:type="gramEnd"/>
-      <w:r>
-        <w:t>Figure 1</w:t>
+        <w:t>This storage value is the Reservoir start storage (Cell C19) minus the Protection volume (Cell C20)</w:t>
+      </w:r>
+      <w:r>
+        <w:t>(Figure 1</w:t>
       </w:r>
       <w:r>
         <w:t>a</w:t>
@@ -3862,7 +3846,10 @@
         <w:t xml:space="preserve"> </w:t>
       </w:r>
       <w:r>
-        <w:t>1b</w:t>
+        <w:t>1</w:t>
+      </w:r>
+      <w:r>
+        <w:t>c</w:t>
       </w:r>
       <w:r>
         <w:t>.</w:t>
@@ -3929,7 +3916,14 @@
           <w:b/>
           <w:bCs/>
         </w:rPr>
-        <w:t>1b</w:t>
+        <w:t>1</w:t>
+      </w:r>
+      <w:r>
+        <w:rPr>
+          <w:b/>
+          <w:bCs/>
+        </w:rPr>
+        <w:t>c</w:t>
       </w:r>
       <w:r>
         <w:rPr>
@@ -4097,7 +4091,110 @@
         <w:t xml:space="preserve">Tribal </w:t>
       </w:r>
       <w:r>
-        <w:t>Nations in the Lower Basin that are located in California (Table 1d)</w:t>
+        <w:t>Nations in the Lower Basin that are located in California (</w:t>
+      </w:r>
+      <w:r>
+        <w:t xml:space="preserve">Figure 1c). </w:t>
+      </w:r>
+    </w:p>
+    <w:p/>
+    <w:p>
+      <w:r>
+        <w:rPr>
+          <w:noProof/>
+        </w:rPr>
+        <w:drawing>
+          <wp:inline distT="0" distB="0" distL="0" distR="0" wp14:anchorId="60025689" wp14:editId="5289EA5B">
+            <wp:extent cx="3971499" cy="3369409"/>
+            <wp:effectExtent l="0" t="0" r="0" b="2540"/>
+            <wp:docPr id="473240018" name="Picture 1" descr="A pie chart with numbers and a number of states&#10;&#10;AI-generated content may be incorrect."/>
+            <wp:cNvGraphicFramePr>
+              <a:graphicFrameLocks xmlns:a="http://schemas.openxmlformats.org/drawingml/2006/main" noChangeAspect="1"/>
+            </wp:cNvGraphicFramePr>
+            <a:graphic xmlns:a="http://schemas.openxmlformats.org/drawingml/2006/main">
+              <a:graphicData uri="http://schemas.openxmlformats.org/drawingml/2006/picture">
+                <pic:pic xmlns:pic="http://schemas.openxmlformats.org/drawingml/2006/picture">
+                  <pic:nvPicPr>
+                    <pic:cNvPr id="1080446484" name="Picture 1" descr="A pie chart with numbers and a number of states&#10;&#10;AI-generated content may be incorrect."/>
+                    <pic:cNvPicPr/>
+                  </pic:nvPicPr>
+                  <pic:blipFill>
+                    <a:blip r:embed="rId21" cstate="print">
+                      <a:extLst>
+                        <a:ext uri="{28A0092B-C50C-407E-A947-70E740481C1C}">
+                          <a14:useLocalDpi xmlns:a14="http://schemas.microsoft.com/office/drawing/2010/main" val="0"/>
+                        </a:ext>
+                      </a:extLst>
+                    </a:blip>
+                    <a:stretch>
+                      <a:fillRect/>
+                    </a:stretch>
+                  </pic:blipFill>
+                  <pic:spPr>
+                    <a:xfrm>
+                      <a:off x="0" y="0"/>
+                      <a:ext cx="4019347" cy="3410003"/>
+                    </a:xfrm>
+                    <a:prstGeom prst="rect">
+                      <a:avLst/>
+                    </a:prstGeom>
+                  </pic:spPr>
+                </pic:pic>
+              </a:graphicData>
+            </a:graphic>
+          </wp:inline>
+        </w:drawing>
+      </w:r>
+    </w:p>
+    <w:p>
+      <w:pPr>
+        <w:rPr>
+          <w:b/>
+          <w:bCs/>
+        </w:rPr>
+      </w:pPr>
+      <w:r>
+        <w:rPr>
+          <w:b/>
+          <w:bCs/>
+        </w:rPr>
+        <w:t xml:space="preserve">Figure 1c. How 0.95 </w:t>
+      </w:r>
+      <w:proofErr w:type="spellStart"/>
+      <w:r>
+        <w:rPr>
+          <w:b/>
+          <w:bCs/>
+        </w:rPr>
+        <w:t>maf</w:t>
+      </w:r>
+      <w:proofErr w:type="spellEnd"/>
+      <w:r>
+        <w:rPr>
+          <w:b/>
+          <w:bCs/>
+        </w:rPr>
+        <w:t xml:space="preserve"> of settled water rights of Tribal Nations of the Lower Basin are drawn from each Lower Basin state.</w:t>
+      </w:r>
+    </w:p>
+    <w:p>
+      <w:r>
+        <w:t>The volumes and percentages of the Tribal callout pie section in Figure 1c were calculated from the volumes of settled water rights and their location as enumerated in Reclamation’s Tribal Water Study (</w:t>
+      </w:r>
+      <w:r>
+        <w:t>Table</w:t>
+      </w:r>
+      <w:r>
+        <w:t>s</w:t>
+      </w:r>
+      <w:r>
+        <w:t xml:space="preserve"> 1d</w:t>
+      </w:r>
+      <w:r>
+        <w:t xml:space="preserve"> and 1e</w:t>
+      </w:r>
+      <w:r>
+        <w:t>)</w:t>
       </w:r>
       <w:r>
         <w:fldChar w:fldCharType="begin"/>
@@ -4118,7 +4215,7 @@
         <w:fldChar w:fldCharType="end"/>
       </w:r>
       <w:r>
-        <w:t>. The location and amounts for each Tribal Nation are shown in Table 1e.</w:t>
+        <w:t>.</w:t>
       </w:r>
     </w:p>
     <w:p>
@@ -4176,7 +4273,7 @@
                     <pic:cNvPicPr/>
                   </pic:nvPicPr>
                   <pic:blipFill>
-                    <a:blip r:embed="rId21"/>
+                    <a:blip r:embed="rId22"/>
                     <a:stretch>
                       <a:fillRect/>
                     </a:stretch>
@@ -4210,6 +4307,7 @@
           <w:b/>
           <w:bCs/>
         </w:rPr>
+        <w:lastRenderedPageBreak/>
         <w:t>Table 1e. Location of each Tribal Nation and amount of settled water rights</w:t>
       </w:r>
     </w:p>
@@ -4234,7 +4332,7 @@
                     <pic:cNvPicPr/>
                   </pic:nvPicPr>
                   <pic:blipFill>
-                    <a:blip r:embed="rId22"/>
+                    <a:blip r:embed="rId23"/>
                     <a:stretch>
                       <a:fillRect/>
                     </a:stretch>
@@ -4330,21 +4428,55 @@
         <w:rPr>
           <w:rStyle w:val="Heading3Char"/>
         </w:rPr>
-        <w:t xml:space="preserve">This cell specifies the percent of settled water rights for Tribal Nations of the Lower Basin that </w:t>
-      </w:r>
-      <w:proofErr w:type="gramStart"/>
+        <w:t xml:space="preserve">This cell specifies the percent of settled water rights for Tribal Nations of the Lower Basin that are located in Arizona (see also </w:t>
+      </w:r>
       <w:r>
         <w:rPr>
           <w:rStyle w:val="Heading3Char"/>
         </w:rPr>
-        <w:t>are located in</w:t>
-      </w:r>
-      <w:proofErr w:type="gramEnd"/>
+        <w:t xml:space="preserve">Figure 1c, </w:t>
+      </w:r>
       <w:r>
         <w:rPr>
           <w:rStyle w:val="Heading3Char"/>
         </w:rPr>
-        <w:t xml:space="preserve"> Arizona (see also Table 1d and 1e).</w:t>
+        <w:t>Table 1d</w:t>
+      </w:r>
+      <w:r>
+        <w:rPr>
+          <w:rStyle w:val="Heading3Char"/>
+        </w:rPr>
+        <w:t>,</w:t>
+      </w:r>
+      <w:r>
+        <w:rPr>
+          <w:rStyle w:val="Heading3Char"/>
+        </w:rPr>
+        <w:t xml:space="preserve"> and </w:t>
+      </w:r>
+      <w:r>
+        <w:rPr>
+          <w:rStyle w:val="Heading3Char"/>
+        </w:rPr>
+        <w:t xml:space="preserve">Table </w:t>
+      </w:r>
+      <w:r>
+        <w:rPr>
+          <w:rStyle w:val="Heading3Char"/>
+        </w:rPr>
+        <w:t>1</w:t>
+      </w:r>
+      <w:r>
+        <w:rPr>
+          <w:rStyle w:val="Heading3Char"/>
+        </w:rPr>
+        <w:t>c</w:t>
+      </w:r>
+      <w:r>
+        <w:rPr>
+          <w:rStyle w:val="Heading3Char"/>
+        </w:rPr>
+        <w:t>).</w:t>
       </w:r>
       <w:r>
         <w:rPr>
@@ -4739,7 +4871,7 @@
                     <pic:cNvPicPr/>
                   </pic:nvPicPr>
                   <pic:blipFill>
-                    <a:blip r:embed="rId23">
+                    <a:blip r:embed="rId24">
                       <a:extLst>
                         <a:ext uri="{28A0092B-C50C-407E-A947-70E740481C1C}">
                           <a14:useLocalDpi xmlns:a14="http://schemas.microsoft.com/office/drawing/2010/main" val="0"/>
@@ -5230,7 +5362,7 @@
         <w:t xml:space="preserve">(Figure </w:t>
       </w:r>
       <w:r>
-        <w:t>3</w:t>
+        <w:t>2a</w:t>
       </w:r>
       <w:r>
         <w:t>)</w:t>
@@ -5258,7 +5390,7 @@
         <w:t xml:space="preserve">; Figure </w:t>
       </w:r>
       <w:r>
-        <w:t>4</w:t>
+        <w:t>2b</w:t>
       </w:r>
       <w:r>
         <w:t>)</w:t>
@@ -5279,7 +5411,7 @@
         <w:t xml:space="preserve">Rosenberg, 2022; Wang and Schmidt, 2020; Figure </w:t>
       </w:r>
       <w:r>
-        <w:t>5</w:t>
+        <w:t>2c</w:t>
       </w:r>
       <w:r>
         <w:t>).</w:t>
@@ -5313,7 +5445,7 @@
                     <pic:cNvPicPr/>
                   </pic:nvPicPr>
                   <pic:blipFill>
-                    <a:blip r:embed="rId24"/>
+                    <a:blip r:embed="rId25"/>
                     <a:stretch>
                       <a:fillRect/>
                     </a:stretch>
@@ -5353,7 +5485,7 @@
           <w:b/>
           <w:bCs/>
         </w:rPr>
-        <w:t>3</w:t>
+        <w:t>2a</w:t>
       </w:r>
       <w:r>
         <w:rPr>
@@ -5397,7 +5529,7 @@
                     <pic:cNvPicPr/>
                   </pic:nvPicPr>
                   <pic:blipFill>
-                    <a:blip r:embed="rId25"/>
+                    <a:blip r:embed="rId26"/>
                     <a:stretch>
                       <a:fillRect/>
                     </a:stretch>
@@ -5437,7 +5569,7 @@
           <w:b/>
           <w:bCs/>
         </w:rPr>
-        <w:t>4</w:t>
+        <w:t>2b</w:t>
       </w:r>
       <w:r>
         <w:rPr>
@@ -5470,7 +5602,7 @@
                     <pic:cNvPicPr/>
                   </pic:nvPicPr>
                   <pic:blipFill>
-                    <a:blip r:embed="rId26"/>
+                    <a:blip r:embed="rId27"/>
                     <a:stretch>
                       <a:fillRect/>
                     </a:stretch>
@@ -5510,7 +5642,7 @@
           <w:b/>
           <w:bCs/>
         </w:rPr>
-        <w:t>5</w:t>
+        <w:t>2c</w:t>
       </w:r>
       <w:r>
         <w:rPr>
@@ -5711,7 +5843,6 @@
       <w:r>
         <w:t xml:space="preserve"> When using existing Water Conservation Account balances, users can access </w:t>
       </w:r>
-      <w:proofErr w:type="gramStart"/>
       <w:r>
         <w:rPr>
           <w:b/>
@@ -5722,7 +5853,6 @@
       <w:r>
         <w:t xml:space="preserve"> of</w:t>
       </w:r>
-      <w:proofErr w:type="gramEnd"/>
       <w:r>
         <w:t xml:space="preserve"> the prior conserved water </w:t>
       </w:r>
@@ -6454,7 +6584,7 @@
                     <pic:cNvPicPr/>
                   </pic:nvPicPr>
                   <pic:blipFill>
-                    <a:blip r:embed="rId27"/>
+                    <a:blip r:embed="rId28"/>
                     <a:stretch>
                       <a:fillRect/>
                     </a:stretch>
@@ -6631,173 +6761,129 @@
         <w:t>nflow among accounts</w:t>
       </w:r>
       <w:r>
-        <w:t xml:space="preserve"> (</w:t>
-      </w:r>
-      <w:r>
-        <w:t>See Row 28</w:t>
-      </w:r>
-      <w:r>
-        <w:t>).</w:t>
-      </w:r>
-      <w:r>
         <w:t xml:space="preserve"> </w:t>
       </w:r>
       <w:r>
-        <w:t>There are lots of ways to split</w:t>
-      </w:r>
-      <w:r>
-        <w:t xml:space="preserve"> inflow among the </w:t>
-      </w:r>
-      <w:r>
-        <w:t>users</w:t>
+        <w:t xml:space="preserve">[Rows 52 to 61, where the flow in Row 52 equals the </w:t>
+      </w:r>
+      <w:r>
+        <w:t xml:space="preserve">reservoir </w:t>
+      </w:r>
+      <w:r>
+        <w:t>inflow entered in Row 28]</w:t>
       </w:r>
       <w:r>
         <w:t>.</w:t>
       </w:r>
-    </w:p>
-    <w:p>
-      <w:r>
-        <w:t xml:space="preserve">To maintain the Reclamation protection elevation, this user is assigned </w:t>
+      <w:r>
+        <w:t xml:space="preserve"> </w:t>
+      </w:r>
+    </w:p>
+    <w:p>
+      <w:r>
+        <w:t xml:space="preserve">To </w:t>
+      </w:r>
+      <w:r>
+        <w:rPr>
+          <w:b/>
+          <w:bCs/>
+        </w:rPr>
+        <w:t>maintain the Reclamation protection elevation</w:t>
+      </w:r>
+      <w:r>
+        <w:t xml:space="preserve">, this user is assigned </w:t>
       </w:r>
       <w:r>
         <w:rPr>
           <w:i/>
           <w:iCs/>
         </w:rPr>
-        <w:t>the first block of inflow to</w:t>
-      </w:r>
-      <w:r>
-        <w:t xml:space="preserve"> exactly </w:t>
-      </w:r>
-      <w:r>
-        <w:t>offset</w:t>
-      </w:r>
-      <w:r>
-        <w:t xml:space="preserve"> to </w:t>
-      </w:r>
-      <w:proofErr w:type="spellStart"/>
-      <w:r>
-        <w:t>it’s</w:t>
-      </w:r>
-      <w:proofErr w:type="spellEnd"/>
-      <w:r>
-        <w:t xml:space="preserve"> share of the annual reservoir evaporation (Row 46).</w:t>
-      </w:r>
-      <w:r>
-        <w:t xml:space="preserve"> This volume will vary from year to year as Lake Mead storage and evaporation vary.</w:t>
-      </w:r>
-    </w:p>
-    <w:p>
-      <w:pPr>
+        <w:t xml:space="preserve">the first block of inflow </w:t>
+      </w:r>
+      <w:r>
         <w:rPr>
           <w:i/>
           <w:iCs/>
         </w:rPr>
-      </w:pPr>
-      <w:r>
-        <w:t xml:space="preserve">Splits of reservoir inflow among the other users can </w:t>
-      </w:r>
-      <w:r>
-        <w:t xml:space="preserve">leverage prior shortage sharing </w:t>
-      </w:r>
-      <w:r>
-        <w:t xml:space="preserve">agreements, including the recent Lower Basin Alternative </w:t>
-      </w:r>
-      <w:r>
-        <w:fldChar w:fldCharType="begin"/>
-      </w:r>
-      <w:r>
-        <w:instrText xml:space="preserve"> ADDIN EN.CITE &lt;EndNote&gt;&lt;Cite&gt;&lt;Author&gt;Buschatzke&lt;/Author&gt;&lt;Year&gt;2024&lt;/Year&gt;&lt;RecNum&gt;3016&lt;/RecNum&gt;&lt;DisplayText&gt;(Buschatzke et al., 2024)&lt;/DisplayText&gt;&lt;record&gt;&lt;rec-number&gt;3016&lt;/rec-number&gt;&lt;foreign-keys&gt;&lt;key app="EN" db-id="xxt5ta9pd995dwesap0pdzzp2weaz0w9werf" timestamp="1723671806"&gt;3016&lt;/key&gt;&lt;/foreign-keys&gt;&lt;ref-type name="Web Page"&gt;12&lt;/ref-type&gt;&lt;contributors&gt;&lt;authors&gt;&lt;author&gt;Thomas Buschatzke&lt;/author&gt;&lt;author&gt;J.B. Hamby&lt;/author&gt;&lt;author&gt;John Entsminger&lt;/author&gt;&lt;/authors&gt;&lt;/contributors&gt;&lt;titles&gt;&lt;title&gt;Lower Basin Alternative for the Post-2026 Coordinated Operation of the Colorado River Basin&lt;/title&gt;&lt;/titles&gt;&lt;volume&gt;2024&lt;/volume&gt;&lt;number&gt;August 14&lt;/number&gt;&lt;dates&gt;&lt;year&gt;2024&lt;/year&gt;&lt;/dates&gt;&lt;urls&gt;&lt;related-urls&gt;&lt;url&gt;https://www.snwa.com/assets/pdf/lower-basin-alternative-letter-march2024.pdf&lt;/url&gt;&lt;/related-urls&gt;&lt;/urls&gt;&lt;/record&gt;&lt;/Cite&gt;&lt;/EndNote&gt;</w:instrText>
-      </w:r>
-      <w:r>
-        <w:fldChar w:fldCharType="separate"/>
-      </w:r>
-      <w:r>
-        <w:rPr>
-          <w:noProof/>
-        </w:rPr>
-        <w:t>(Buschatzke et al., 2024)</w:t>
-      </w:r>
-      <w:r>
-        <w:fldChar w:fldCharType="end"/>
-      </w:r>
-      <w:r>
-        <w:t>. This proposal allocated user reductions as a percentage of the total mandatory reduction (Table</w:t>
-      </w:r>
-      <w:r>
-        <w:t xml:space="preserve"> 4c</w:t>
-      </w:r>
-      <w:r>
-        <w:t xml:space="preserve">). </w:t>
-      </w:r>
-      <w:proofErr w:type="gramStart"/>
-      <w:r>
-        <w:t>Thus</w:t>
-      </w:r>
-      <w:proofErr w:type="gramEnd"/>
-      <w:r>
-        <w:t xml:space="preserve"> A user’s share of the reservoir inflow is their historical allocation minus the agreed-on shortage volume</w:t>
-      </w:r>
-      <w:r>
-        <w:t xml:space="preserve"> (</w:t>
-      </w:r>
-      <w:r>
-        <w:t xml:space="preserve">Table </w:t>
-      </w:r>
-      <w:r>
-        <w:t>4</w:t>
-      </w:r>
-      <w:r>
-        <w:t>b</w:t>
-      </w:r>
-      <w:r>
-        <w:t>)</w:t>
-      </w:r>
-      <w:r>
-        <w:t>.</w:t>
-      </w:r>
-      <w:r>
-        <w:t xml:space="preserve"> </w:t>
-      </w:r>
-      <w:r>
-        <w:t xml:space="preserve">Several examples follow to illustrate the conversion of share of </w:t>
+        <w:t xml:space="preserve">on Row 53 </w:t>
+      </w:r>
+      <w:r>
+        <w:t>that</w:t>
       </w:r>
       <w:r>
         <w:rPr>
           <w:i/>
           <w:iCs/>
         </w:rPr>
-        <w:t>shortage</w:t>
-      </w:r>
-      <w:r>
-        <w:t xml:space="preserve"> to share of </w:t>
-      </w:r>
-      <w:r>
+        <w:t xml:space="preserve"> </w:t>
+      </w:r>
+      <w:r>
+        <w:t xml:space="preserve">exactly </w:t>
+      </w:r>
+      <w:r>
+        <w:t>offset</w:t>
+      </w:r>
+      <w:r>
+        <w:t>s</w:t>
+      </w:r>
+      <w:r>
+        <w:t xml:space="preserve"> to its share of the annual reservoir evaporation (Row 46).</w:t>
+      </w:r>
+      <w:r>
+        <w:t xml:space="preserve"> This volume will vary from year to year as Lake Mead storage and evaporation vary.</w:t>
+      </w:r>
+    </w:p>
+    <w:p>
+      <w:r>
+        <w:rPr>
+          <w:b/>
+          <w:bCs/>
+        </w:rPr>
+        <w:t xml:space="preserve">There are lots of ways to split </w:t>
+      </w:r>
+      <w:r>
+        <w:rPr>
+          <w:b/>
+          <w:bCs/>
+        </w:rPr>
+        <w:t xml:space="preserve">the remaining reservoir </w:t>
+      </w:r>
+      <w:r>
+        <w:rPr>
+          <w:b/>
+          <w:bCs/>
+        </w:rPr>
+        <w:t>inflow among the users.</w:t>
+      </w:r>
+      <w:r>
+        <w:t xml:space="preserve"> These splits can be (</w:t>
+      </w:r>
+      <w:proofErr w:type="spellStart"/>
+      <w:r>
+        <w:t>i</w:t>
+      </w:r>
+      <w:proofErr w:type="spellEnd"/>
+      <w:r>
+        <w:t xml:space="preserve">) By pro-rata shares of historical allocations, (ii) Giving California some priority over Arizona, (iii) Including Tribal Nations of the Lower Basin, (iv) Combinations of </w:t>
+      </w:r>
+      <w:proofErr w:type="spellStart"/>
+      <w:r>
+        <w:t>i</w:t>
+      </w:r>
+      <w:proofErr w:type="spellEnd"/>
+      <w:r>
+        <w:t xml:space="preserve"> to iii, or (v) other methods.</w:t>
+      </w:r>
+    </w:p>
+    <w:p>
+      <w:pPr>
         <w:rPr>
           <w:i/>
           <w:iCs/>
         </w:rPr>
-        <w:t>inflow</w:t>
-      </w:r>
-      <w:r>
-        <w:rPr>
-          <w:i/>
-          <w:iCs/>
-        </w:rPr>
-        <w:t>.</w:t>
-      </w:r>
-    </w:p>
-    <w:p>
-      <w:r>
-        <w:t xml:space="preserve">The gray highlighted cells represent historical </w:t>
-      </w:r>
-      <w:proofErr w:type="gramStart"/>
-      <w:r>
-        <w:t>allocations</w:t>
-      </w:r>
-      <w:proofErr w:type="gramEnd"/>
-      <w:r>
-        <w:t xml:space="preserve"> and the lilac highlighted cells represent how the total Lake Mead Inflow will be split among accounts in the model simulation years.</w:t>
+      </w:pPr>
+      <w:r>
+        <w:t xml:space="preserve">As a default, we use percentages shown in grey highlighted Row 5 of Table 4a. </w:t>
       </w:r>
     </w:p>
     <w:p>
@@ -6826,27 +6912,72 @@
           <w:b/>
           <w:bCs/>
         </w:rPr>
-        <w:t>. Based Off of 2024 Lower Basin Shortage Agreement: Tribal Nations Included in Lake Mead Inflow Allocation.</w:t>
-      </w:r>
-    </w:p>
-    <w:p>
-      <w:r>
-        <w:rPr>
-          <w:noProof/>
-        </w:rPr>
+        <w:t xml:space="preserve">. </w:t>
+      </w:r>
+      <w:r>
+        <w:rPr>
+          <w:b/>
+          <w:bCs/>
+        </w:rPr>
+        <w:t>Splits of reservoir inflow b</w:t>
+      </w:r>
+      <w:r>
+        <w:rPr>
+          <w:b/>
+          <w:bCs/>
+        </w:rPr>
+        <w:t xml:space="preserve">ased </w:t>
+      </w:r>
+      <w:r>
+        <w:rPr>
+          <w:b/>
+          <w:bCs/>
+        </w:rPr>
+        <w:t xml:space="preserve">on </w:t>
+      </w:r>
+      <w:r>
+        <w:rPr>
+          <w:b/>
+          <w:bCs/>
+        </w:rPr>
+        <w:t>2024 Lower Basin Shortage Agreement</w:t>
+      </w:r>
+      <w:r>
+        <w:rPr>
+          <w:b/>
+          <w:bCs/>
+        </w:rPr>
+        <w:t xml:space="preserve"> with</w:t>
+      </w:r>
+      <w:r>
+        <w:rPr>
+          <w:b/>
+          <w:bCs/>
+        </w:rPr>
+        <w:t xml:space="preserve"> Tribal Nations </w:t>
+      </w:r>
+      <w:r>
+        <w:rPr>
+          <w:b/>
+          <w:bCs/>
+        </w:rPr>
+        <w:t>i</w:t>
+      </w:r>
+      <w:r>
+        <w:rPr>
+          <w:b/>
+          <w:bCs/>
+        </w:rPr>
+        <w:t>ncluded.</w:t>
+      </w:r>
+    </w:p>
+    <w:p>
+      <w:r>
         <w:drawing>
-          <wp:anchor distT="0" distB="0" distL="114300" distR="114300" simplePos="0" relativeHeight="251659264" behindDoc="0" locked="0" layoutInCell="1" allowOverlap="1" wp14:anchorId="227327E9" wp14:editId="1B87E826">
-            <wp:simplePos x="0" y="0"/>
-            <wp:positionH relativeFrom="column">
-              <wp:posOffset>7865</wp:posOffset>
-            </wp:positionH>
-            <wp:positionV relativeFrom="paragraph">
-              <wp:posOffset>146</wp:posOffset>
-            </wp:positionV>
-            <wp:extent cx="5704840" cy="1735015"/>
-            <wp:effectExtent l="0" t="0" r="0" b="5080"/>
-            <wp:wrapTopAndBottom/>
-            <wp:docPr id="1283119213" name="Picture 1" descr="A table with numbers and a number of people&#10;&#10;AI-generated content may be incorrect."/>
+          <wp:inline distT="0" distB="0" distL="0" distR="0" wp14:anchorId="13D1E72B" wp14:editId="3F6C73B0">
+            <wp:extent cx="5943600" cy="1898650"/>
+            <wp:effectExtent l="0" t="0" r="0" b="6350"/>
+            <wp:docPr id="1717958902" name="Picture 2"/>
             <wp:cNvGraphicFramePr>
               <a:graphicFrameLocks xmlns:a="http://schemas.openxmlformats.org/drawingml/2006/main" noChangeAspect="1"/>
             </wp:cNvGraphicFramePr>
@@ -6854,91 +6985,53 @@
               <a:graphicData uri="http://schemas.openxmlformats.org/drawingml/2006/picture">
                 <pic:pic xmlns:pic="http://schemas.openxmlformats.org/drawingml/2006/picture">
                   <pic:nvPicPr>
-                    <pic:cNvPr id="1283119213" name="Picture 1" descr="A table with numbers and a number of people&#10;&#10;AI-generated content may be incorrect."/>
-                    <pic:cNvPicPr/>
+                    <pic:cNvPr id="0" name="Picture 2"/>
+                    <pic:cNvPicPr>
+                      <a:picLocks noChangeAspect="1" noChangeArrowheads="1"/>
+                    </pic:cNvPicPr>
                   </pic:nvPicPr>
-                  <pic:blipFill rotWithShape="1">
-                    <a:blip r:embed="rId28" cstate="print">
+                  <pic:blipFill>
+                    <a:blip r:embed="rId29">
                       <a:extLst>
                         <a:ext uri="{28A0092B-C50C-407E-A947-70E740481C1C}">
                           <a14:useLocalDpi xmlns:a14="http://schemas.microsoft.com/office/drawing/2010/main" val="0"/>
                         </a:ext>
                       </a:extLst>
                     </a:blip>
-                    <a:srcRect l="1578" t="2646" r="2393" b="6686"/>
-                    <a:stretch/>
+                    <a:srcRect/>
+                    <a:stretch>
+                      <a:fillRect/>
+                    </a:stretch>
                   </pic:blipFill>
                   <pic:spPr bwMode="auto">
                     <a:xfrm>
                       <a:off x="0" y="0"/>
-                      <a:ext cx="5704840" cy="1735015"/>
+                      <a:ext cx="5943600" cy="1898650"/>
                     </a:xfrm>
                     <a:prstGeom prst="rect">
                       <a:avLst/>
                     </a:prstGeom>
+                    <a:noFill/>
                     <a:ln>
                       <a:noFill/>
                     </a:ln>
-                    <a:extLst>
-                      <a:ext uri="{53640926-AAD7-44D8-BBD7-CCE9431645EC}">
-                        <a14:shadowObscured xmlns:a14="http://schemas.microsoft.com/office/drawing/2010/main"/>
-                      </a:ext>
-                    </a:extLst>
                   </pic:spPr>
                 </pic:pic>
               </a:graphicData>
             </a:graphic>
-            <wp14:sizeRelH relativeFrom="page">
-              <wp14:pctWidth>0</wp14:pctWidth>
-            </wp14:sizeRelH>
-            <wp14:sizeRelV relativeFrom="page">
-              <wp14:pctHeight>0</wp14:pctHeight>
-            </wp14:sizeRelV>
-          </wp:anchor>
+          </wp:inline>
         </w:drawing>
       </w:r>
     </w:p>
     <w:p>
-      <w:pPr>
-        <w:rPr>
-          <w:b/>
-          <w:bCs/>
-        </w:rPr>
-      </w:pPr>
-      <w:r>
-        <w:rPr>
-          <w:b/>
-          <w:bCs/>
-        </w:rPr>
-        <w:t>Example c</w:t>
-      </w:r>
-      <w:r>
-        <w:rPr>
-          <w:b/>
-          <w:bCs/>
-        </w:rPr>
-        <w:t>alculations</w:t>
-      </w:r>
-      <w:r>
-        <w:rPr>
-          <w:b/>
-          <w:bCs/>
-        </w:rPr>
-        <w:t xml:space="preserve"> to include the Tribal Nations in the share of Lake Mead inflow allocation (Table</w:t>
-      </w:r>
-      <w:r>
-        <w:rPr>
-          <w:b/>
-          <w:bCs/>
-        </w:rPr>
-        <w:t xml:space="preserve"> 4a</w:t>
-      </w:r>
-      <w:r>
-        <w:rPr>
-          <w:b/>
-          <w:bCs/>
-        </w:rPr>
-        <w:t>) are:</w:t>
+      <w:r>
+        <w:t xml:space="preserve">We derived </w:t>
+      </w:r>
+      <w:r>
+        <w:t>these values</w:t>
+      </w:r>
+      <w:r>
+        <w:t xml:space="preserve"> as follows.</w:t>
       </w:r>
     </w:p>
     <w:p>
@@ -6946,60 +7039,59 @@
         <w:pStyle w:val="ListParagraph"/>
         <w:numPr>
           <w:ilvl w:val="0"/>
-          <w:numId w:val="22"/>
+          <w:numId w:val="29"/>
         </w:numPr>
       </w:pPr>
       <w:r>
-        <w:t>Total Lake Mead inflow</w:t>
-      </w:r>
-      <w:r>
-        <w:t xml:space="preserve"> [</w:t>
-      </w:r>
-      <w:r>
-        <w:t>B</w:t>
-      </w:r>
-      <w:r>
-        <w:t xml:space="preserve">] </w:t>
-      </w:r>
-      <w:r>
-        <w:t>= 9.0 ─</w:t>
-      </w:r>
-      <w:r>
-        <w:t xml:space="preserve"> Total Shortage [</w:t>
-      </w:r>
-      <w:r>
-        <w:t>A</w:t>
-      </w:r>
-      <w:r>
-        <w:t>].</w:t>
-      </w:r>
-    </w:p>
-    <w:p>
-      <w:pPr>
-        <w:pStyle w:val="ListParagraph"/>
-        <w:numPr>
-          <w:ilvl w:val="1"/>
-          <w:numId w:val="22"/>
-        </w:numPr>
-      </w:pPr>
-      <w:r>
-        <w:t xml:space="preserve">For example, a total shortage of 0.4 </w:t>
-      </w:r>
-      <w:proofErr w:type="spellStart"/>
-      <w:r>
-        <w:t>maf</w:t>
-      </w:r>
-      <w:proofErr w:type="spellEnd"/>
-      <w:r>
-        <w:t xml:space="preserve"> yields a Lake Mead inflow of 9.0 ─ 0.4 = 8.6 </w:t>
-      </w:r>
-      <w:proofErr w:type="spellStart"/>
-      <w:r>
-        <w:t>maf</w:t>
-      </w:r>
-      <w:proofErr w:type="spellEnd"/>
-      <w:r>
-        <w:t xml:space="preserve"> per year.</w:t>
+        <w:t xml:space="preserve">At full allocation (zero shortage; Row 1 of Table 4a), </w:t>
+      </w:r>
+      <w:r>
+        <w:t>we</w:t>
+      </w:r>
+      <w:r>
+        <w:t xml:space="preserve"> first</w:t>
+      </w:r>
+      <w:r>
+        <w:t xml:space="preserve"> give</w:t>
+      </w:r>
+      <w:r>
+        <w:t xml:space="preserve"> 0.95 million acre-feet per year to Tribal Nations of the Lower Basin</w:t>
+      </w:r>
+      <w:r>
+        <w:t xml:space="preserve"> (</w:t>
+      </w:r>
+      <w:r>
+        <w:t xml:space="preserve">Table 4a, Row [1] Column [G]; </w:t>
+      </w:r>
+      <w:r>
+        <w:t xml:space="preserve">callout pie section in </w:t>
+      </w:r>
+      <w:r>
+        <w:t>Figure 4a)</w:t>
+      </w:r>
+      <w:r>
+        <w:t xml:space="preserve">. This volume corresponds to their settled water rights enumerated in Reclamation’s Tribal Water Study </w:t>
+      </w:r>
+      <w:r>
+        <w:fldChar w:fldCharType="begin"/>
+      </w:r>
+      <w:r>
+        <w:instrText xml:space="preserve"> ADDIN EN.CITE &lt;EndNote&gt;&lt;Cite&gt;&lt;Author&gt;Ten Tribes Partnership&lt;/Author&gt;&lt;Year&gt;2018&lt;/Year&gt;&lt;RecNum&gt;2766&lt;/RecNum&gt;&lt;DisplayText&gt;(Ten Tribes Partnership, 2018)&lt;/DisplayText&gt;&lt;record&gt;&lt;rec-number&gt;2766&lt;/rec-number&gt;&lt;foreign-keys&gt;&lt;key app="EN" db-id="xxt5ta9pd995dwesap0pdzzp2weaz0w9werf" timestamp="1617145060"&gt;2766&lt;/key&gt;&lt;/foreign-keys&gt;&lt;ref-type name="Report"&gt;27&lt;/ref-type&gt;&lt;contributors&gt;&lt;authors&gt;&lt;author&gt;Ten Tribes Partnership,&lt;/author&gt;&lt;/authors&gt;&lt;/contributors&gt;&lt;titles&gt;&lt;title&gt;Colorado River Basin  Ten Tribes Partnership Tribal Water Study&lt;/title&gt;&lt;/titles&gt;&lt;dates&gt;&lt;year&gt;2018&lt;/year&gt;&lt;pub-dates&gt;&lt;date&gt;December&lt;/date&gt;&lt;/pub-dates&gt;&lt;/dates&gt;&lt;publisher&gt;U.S. Department of the Interior, Bureau of Reclamation, Ten Tribes Partnership&lt;/publisher&gt;&lt;urls&gt;&lt;related-urls&gt;&lt;url&gt;https://www.usbr.gov/lc/region/programs/crbstudy/tws/finalreport.html&lt;/url&gt;&lt;/related-urls&gt;&lt;/urls&gt;&lt;/record&gt;&lt;/Cite&gt;&lt;/EndNote&gt;</w:instrText>
+      </w:r>
+      <w:r>
+        <w:fldChar w:fldCharType="separate"/>
+      </w:r>
+      <w:r>
+        <w:rPr>
+          <w:noProof/>
+        </w:rPr>
+        <w:t>(Ten Tribes Partnership, 2018)</w:t>
+      </w:r>
+      <w:r>
+        <w:fldChar w:fldCharType="end"/>
+      </w:r>
+      <w:r>
+        <w:t xml:space="preserve">. </w:t>
       </w:r>
     </w:p>
     <w:p>
@@ -7007,191 +7099,14 @@
         <w:pStyle w:val="ListParagraph"/>
         <w:numPr>
           <w:ilvl w:val="0"/>
-          <w:numId w:val="22"/>
+          <w:numId w:val="29"/>
         </w:numPr>
       </w:pPr>
       <w:r>
-        <w:t xml:space="preserve">Share of Reservoir Inflow: </w:t>
-      </w:r>
-    </w:p>
-    <w:p>
-      <w:pPr>
-        <w:pStyle w:val="ListParagraph"/>
-        <w:numPr>
-          <w:ilvl w:val="1"/>
-          <w:numId w:val="18"/>
-        </w:numPr>
-      </w:pPr>
-      <w:r>
-        <w:t xml:space="preserve">Arizona [C] = Arizona [C] (from Table </w:t>
-      </w:r>
-      <w:r>
-        <w:t>4b</w:t>
-      </w:r>
-      <w:r>
-        <w:t xml:space="preserve">) – Tribal Nations [T] * Arizona’s percent of the Tribal Nations 0.95 </w:t>
-      </w:r>
-      <w:proofErr w:type="spellStart"/>
-      <w:r>
-        <w:t>maf</w:t>
-      </w:r>
-      <w:proofErr w:type="spellEnd"/>
-      <w:r>
-        <w:t>.</w:t>
-      </w:r>
-    </w:p>
-    <w:p>
-      <w:pPr>
-        <w:pStyle w:val="ListParagraph"/>
-        <w:numPr>
-          <w:ilvl w:val="2"/>
-          <w:numId w:val="18"/>
-        </w:numPr>
-      </w:pPr>
-      <w:r>
-        <w:t xml:space="preserve">For example, at 7.5 reservoir inflow, Arizona’s share is 2.15 – 0.79 * 0.822 = 1.50 </w:t>
-      </w:r>
-      <w:proofErr w:type="spellStart"/>
-      <w:r>
-        <w:t>maf</w:t>
-      </w:r>
-      <w:proofErr w:type="spellEnd"/>
-      <w:r>
-        <w:t>.</w:t>
-      </w:r>
-    </w:p>
-    <w:p>
-      <w:pPr>
-        <w:pStyle w:val="ListParagraph"/>
-        <w:numPr>
-          <w:ilvl w:val="1"/>
-          <w:numId w:val="18"/>
-        </w:numPr>
-      </w:pPr>
-      <w:r>
-        <w:t xml:space="preserve">Nevada [D] = Nevada [D] (from Table </w:t>
-      </w:r>
-      <w:r>
-        <w:t>4b</w:t>
-      </w:r>
-      <w:r>
-        <w:t xml:space="preserve">) – Tribal Nations [T] * Nevada’s percent of the Tribal Nations 0.95 </w:t>
-      </w:r>
-      <w:proofErr w:type="spellStart"/>
-      <w:r>
-        <w:t>maf</w:t>
-      </w:r>
-      <w:proofErr w:type="spellEnd"/>
-      <w:r>
-        <w:t>.</w:t>
-      </w:r>
-    </w:p>
-    <w:p>
-      <w:pPr>
-        <w:pStyle w:val="ListParagraph"/>
-        <w:numPr>
-          <w:ilvl w:val="2"/>
-          <w:numId w:val="18"/>
-        </w:numPr>
-      </w:pPr>
-      <w:r>
-        <w:lastRenderedPageBreak/>
-        <w:t xml:space="preserve">For example, at 7.5 reservoir inflow, Nevada’s share is 0.25 – 0.79 * 0.013 = 0.24 </w:t>
-      </w:r>
-      <w:proofErr w:type="spellStart"/>
-      <w:r>
-        <w:t>maf</w:t>
-      </w:r>
-      <w:proofErr w:type="spellEnd"/>
-      <w:r>
-        <w:t>.</w:t>
-      </w:r>
-    </w:p>
-    <w:p>
-      <w:pPr>
-        <w:pStyle w:val="ListParagraph"/>
-        <w:numPr>
-          <w:ilvl w:val="1"/>
-          <w:numId w:val="18"/>
-        </w:numPr>
-      </w:pPr>
-      <w:r>
-        <w:t xml:space="preserve">California [E] = California [E] (from Table </w:t>
-      </w:r>
-      <w:r>
-        <w:t>4b</w:t>
-      </w:r>
-      <w:r>
-        <w:t xml:space="preserve">) – Tribal Nations [T] * California’s percent of the Tribal Nations 0.95 </w:t>
-      </w:r>
-      <w:proofErr w:type="spellStart"/>
-      <w:r>
-        <w:t>maf</w:t>
-      </w:r>
-      <w:proofErr w:type="spellEnd"/>
-      <w:r>
-        <w:t>.</w:t>
-      </w:r>
-    </w:p>
-    <w:p>
-      <w:pPr>
-        <w:pStyle w:val="ListParagraph"/>
-        <w:numPr>
-          <w:ilvl w:val="2"/>
-          <w:numId w:val="18"/>
-        </w:numPr>
-      </w:pPr>
-      <w:r>
-        <w:t xml:space="preserve">For example, at 6.3 reservoir inflow, California’s share is 3.41– 0.67 * 0.164 = 3.30 </w:t>
-      </w:r>
-      <w:proofErr w:type="spellStart"/>
-      <w:r>
-        <w:t>maf</w:t>
-      </w:r>
-      <w:proofErr w:type="spellEnd"/>
-      <w:r>
-        <w:t>.</w:t>
-      </w:r>
-    </w:p>
-    <w:p>
-      <w:pPr>
-        <w:pStyle w:val="ListParagraph"/>
-        <w:numPr>
-          <w:ilvl w:val="1"/>
-          <w:numId w:val="18"/>
-        </w:numPr>
-      </w:pPr>
-      <w:r>
-        <w:t>Tribal Nations [T] = The percentage of Tribal Nations Lake Mead inflow [T] * Lake Mead Inflow [B]</w:t>
-      </w:r>
-    </w:p>
-    <w:p>
-      <w:pPr>
-        <w:pStyle w:val="ListParagraph"/>
-        <w:numPr>
-          <w:ilvl w:val="2"/>
-          <w:numId w:val="18"/>
-        </w:numPr>
-      </w:pPr>
-      <w:r>
-        <w:t xml:space="preserve">For example, at 8.0 reservoir inflow, </w:t>
-      </w:r>
-      <w:r>
-        <w:t xml:space="preserve">the </w:t>
-      </w:r>
-      <w:r>
-        <w:t xml:space="preserve">Tribal Nations’ share is 0.106 * 8.0 = </w:t>
-      </w:r>
-      <w:r>
-        <w:t xml:space="preserve">0.85 </w:t>
-      </w:r>
-      <w:proofErr w:type="spellStart"/>
-      <w:r>
-        <w:t>maf</w:t>
-      </w:r>
-      <w:proofErr w:type="spellEnd"/>
-      <w:r>
-        <w:t>.</w:t>
+        <w:t xml:space="preserve">We </w:t>
+      </w:r>
+      <w:r>
+        <w:t>deduct volumes from the three other Lower Basin states based on the locations of the Tribal water users (Remainder of Figure 4a; Table 4a, Row 1, Columns [C] to [G]).</w:t>
       </w:r>
     </w:p>
     <w:p>
@@ -7199,11 +7114,59 @@
         <w:pStyle w:val="ListParagraph"/>
         <w:numPr>
           <w:ilvl w:val="0"/>
-          <w:numId w:val="22"/>
+          <w:numId w:val="29"/>
         </w:numPr>
       </w:pPr>
       <w:r>
-        <w:t>Total Reservoir Inflow [G] = [C] + [D] + [E] + [F] + [T]</w:t>
+        <w:t>Next,</w:t>
+      </w:r>
+      <w:r>
+        <w:t xml:space="preserve"> we draw on percentage shares </w:t>
+      </w:r>
+      <w:r>
+        <w:t>of</w:t>
+      </w:r>
+      <w:r>
+        <w:t xml:space="preserve"> total</w:t>
+      </w:r>
+      <w:r>
+        <w:t xml:space="preserve"> shortage specified in the recent Lower Basin Alternative </w:t>
+      </w:r>
+      <w:r>
+        <w:fldChar w:fldCharType="begin"/>
+      </w:r>
+      <w:r>
+        <w:instrText xml:space="preserve"> ADDIN EN.CITE &lt;EndNote&gt;&lt;Cite&gt;&lt;Author&gt;Buschatzke&lt;/Author&gt;&lt;Year&gt;2024&lt;/Year&gt;&lt;RecNum&gt;3016&lt;/RecNum&gt;&lt;DisplayText&gt;(Buschatzke et al., 2024)&lt;/DisplayText&gt;&lt;record&gt;&lt;rec-number&gt;3016&lt;/rec-number&gt;&lt;foreign-keys&gt;&lt;key app="EN" db-id="xxt5ta9pd995dwesap0pdzzp2weaz0w9werf" timestamp="1723671806"&gt;3016&lt;/key&gt;&lt;/foreign-keys&gt;&lt;ref-type name="Web Page"&gt;12&lt;/ref-type&gt;&lt;contributors&gt;&lt;authors&gt;&lt;author&gt;Thomas Buschatzke&lt;/author&gt;&lt;author&gt;J.B. Hamby&lt;/author&gt;&lt;author&gt;John Entsminger&lt;/author&gt;&lt;/authors&gt;&lt;/contributors&gt;&lt;titles&gt;&lt;title&gt;Lower Basin Alternative for the Post-2026 Coordinated Operation of the Colorado River Basin&lt;/title&gt;&lt;/titles&gt;&lt;volume&gt;2024&lt;/volume&gt;&lt;number&gt;August 14&lt;/number&gt;&lt;dates&gt;&lt;year&gt;2024&lt;/year&gt;&lt;/dates&gt;&lt;urls&gt;&lt;related-urls&gt;&lt;url&gt;https://www.snwa.com/assets/pdf/lower-basin-alternative-letter-march2024.pdf&lt;/url&gt;&lt;/related-urls&gt;&lt;/urls&gt;&lt;/record&gt;&lt;/Cite&gt;&lt;/EndNote&gt;</w:instrText>
+      </w:r>
+      <w:r>
+        <w:fldChar w:fldCharType="separate"/>
+      </w:r>
+      <w:r>
+        <w:rPr>
+          <w:noProof/>
+        </w:rPr>
+        <w:t>(Buschatzke et al., 2024)</w:t>
+      </w:r>
+      <w:r>
+        <w:fldChar w:fldCharType="end"/>
+      </w:r>
+      <w:r>
+        <w:t xml:space="preserve">(Table 4b). </w:t>
+      </w:r>
+      <w:r>
+        <w:t>This proposal allocated user reductions as a percentage of the total mandatory reduction (Table 4</w:t>
+      </w:r>
+      <w:r>
+        <w:t>b</w:t>
+      </w:r>
+      <w:r>
+        <w:t>).</w:t>
+      </w:r>
+      <w:r>
+        <w:t xml:space="preserve"> </w:t>
+      </w:r>
+      <w:r>
+        <w:t>Note, percent shares of shortages to Nevada and Mexico remain constant across Total Shortage Volumes.</w:t>
       </w:r>
     </w:p>
     <w:p>
@@ -7211,11 +7174,25 @@
         <w:pStyle w:val="ListParagraph"/>
         <w:numPr>
           <w:ilvl w:val="0"/>
-          <w:numId w:val="22"/>
+          <w:numId w:val="29"/>
         </w:numPr>
       </w:pPr>
       <w:r>
-        <w:t>Percent of Lake Mead Inflow calculations are as follows:</w:t>
+        <w:t xml:space="preserve">To simplify, we select volume/percent shortages associated with 1.5 </w:t>
+      </w:r>
+      <w:proofErr w:type="spellStart"/>
+      <w:r>
+        <w:t>maf</w:t>
+      </w:r>
+      <w:proofErr w:type="spellEnd"/>
+      <w:r>
+        <w:t xml:space="preserve"> of total shortage</w:t>
+      </w:r>
+      <w:r>
+        <w:t xml:space="preserve"> (Table 4b, Rows [3] and [8]) </w:t>
+      </w:r>
+      <w:r>
+        <w:t>.</w:t>
       </w:r>
     </w:p>
     <w:p>
@@ -7223,71 +7200,55 @@
         <w:pStyle w:val="ListParagraph"/>
         <w:numPr>
           <w:ilvl w:val="0"/>
-          <w:numId w:val="22"/>
+          <w:numId w:val="29"/>
         </w:numPr>
       </w:pPr>
       <w:r>
-        <w:t>A user’s Percent of Reservoir Inflow is their share by volume divided by the total volume.</w:t>
-      </w:r>
-    </w:p>
-    <w:p>
-      <w:pPr>
-        <w:pStyle w:val="ListParagraph"/>
-        <w:numPr>
-          <w:ilvl w:val="1"/>
-          <w:numId w:val="27"/>
-        </w:numPr>
-      </w:pPr>
-      <w:r>
-        <w:t>Arizona [H] = [C] / [G]</w:t>
-      </w:r>
-    </w:p>
-    <w:p>
-      <w:pPr>
-        <w:pStyle w:val="ListParagraph"/>
-        <w:numPr>
-          <w:ilvl w:val="1"/>
-          <w:numId w:val="27"/>
-        </w:numPr>
-      </w:pPr>
-      <w:r>
-        <w:t>Nevada [I] = [D] / [G]</w:t>
-      </w:r>
-    </w:p>
-    <w:p>
-      <w:pPr>
-        <w:pStyle w:val="ListParagraph"/>
-        <w:numPr>
-          <w:ilvl w:val="1"/>
-          <w:numId w:val="27"/>
-        </w:numPr>
-      </w:pPr>
-      <w:r>
-        <w:t>And so forth.</w:t>
-      </w:r>
+        <w:t xml:space="preserve">We </w:t>
+      </w:r>
+      <w:r>
+        <w:t xml:space="preserve">calculate Lake Mead Inflow (Table 4a, Column [B]) by subtracting the </w:t>
+      </w:r>
+      <w:r>
+        <w:t>Total Shortage</w:t>
+      </w:r>
+      <w:r>
+        <w:t xml:space="preserve"> Volum</w:t>
+      </w:r>
+      <w:r>
+        <w:t>e</w:t>
+      </w:r>
+      <w:r>
+        <w:t xml:space="preserve"> (Table 4a Column [A]) </w:t>
+      </w:r>
+      <w:r>
+        <w:t xml:space="preserve">shortage volume from the full allocation of 9.0 </w:t>
+      </w:r>
+      <w:proofErr w:type="spellStart"/>
+      <w:r>
+        <w:t>maf.</w:t>
+      </w:r>
+      <w:proofErr w:type="spellEnd"/>
     </w:p>
     <w:p>
       <w:pPr>
         <w:pStyle w:val="ListParagraph"/>
         <w:numPr>
           <w:ilvl w:val="0"/>
-          <w:numId w:val="23"/>
+          <w:numId w:val="29"/>
         </w:numPr>
       </w:pPr>
       <w:r>
-        <w:t>Tribal Nations [T] = Tribal Nations full inflow amount [T] / Lake Mead full inflow [B].</w:t>
-      </w:r>
-    </w:p>
-    <w:p>
-      <w:pPr>
-        <w:pStyle w:val="ListParagraph"/>
-        <w:ind w:left="1440"/>
-      </w:pPr>
-      <w:r>
-        <w:t xml:space="preserve">       i. </w:t>
-      </w:r>
-      <w:r>
-        <w:t xml:space="preserve">  For example, at 7.5 reservoir inflow, the Tribal Nations’ percentage of Lake Mead inflow is 0.95 / 9.0 = 10.6%</w:t>
+        <w:lastRenderedPageBreak/>
+        <w:t xml:space="preserve">Similarly, we calculate each user’s volume share of the inflow (Columns [C] to [G]) as their allocation at 9.0 </w:t>
+      </w:r>
+      <w:proofErr w:type="spellStart"/>
+      <w:r>
+        <w:t>maf</w:t>
+      </w:r>
+      <w:proofErr w:type="spellEnd"/>
+      <w:r>
+        <w:t xml:space="preserve"> of inflow (Row [1]) minus the Total Shortage (Column [A]) multiplied by the user’s agreed-upon share of the shortage (from Step 4).</w:t>
       </w:r>
     </w:p>
     <w:p>
@@ -7295,11 +7256,23 @@
         <w:pStyle w:val="ListParagraph"/>
         <w:numPr>
           <w:ilvl w:val="0"/>
-          <w:numId w:val="22"/>
+          <w:numId w:val="29"/>
         </w:numPr>
       </w:pPr>
       <w:r>
-        <w:t>Total Percentage of Reservoir Inflow [L] = [H] + [I] + [J] + [K] + [T] = 100%.</w:t>
+        <w:t>Finally, we calculate each users percentage share of the inflow as their volume (Table 4a, Columns [</w:t>
+      </w:r>
+      <w:r>
+        <w:t>H</w:t>
+      </w:r>
+      <w:r>
+        <w:t>] to [</w:t>
+      </w:r>
+      <w:r>
+        <w:t>L</w:t>
+      </w:r>
+      <w:r>
+        <w:t>]) by the total available water (Column [B]).</w:t>
       </w:r>
     </w:p>
     <w:p>
@@ -7315,18 +7288,17 @@
           <w:bCs/>
           <w:noProof/>
         </w:rPr>
-        <w:lastRenderedPageBreak/>
         <w:drawing>
-          <wp:anchor distT="0" distB="0" distL="114300" distR="114300" simplePos="0" relativeHeight="251662336" behindDoc="0" locked="0" layoutInCell="1" allowOverlap="1" wp14:anchorId="702C254A" wp14:editId="7D2FAA9E">
+          <wp:anchor distT="0" distB="0" distL="114300" distR="114300" simplePos="0" relativeHeight="251668480" behindDoc="0" locked="0" layoutInCell="1" allowOverlap="1" wp14:anchorId="13ECD868" wp14:editId="419C822E">
             <wp:simplePos x="0" y="0"/>
             <wp:positionH relativeFrom="column">
-              <wp:posOffset>749007</wp:posOffset>
+              <wp:posOffset>750570</wp:posOffset>
             </wp:positionH>
             <wp:positionV relativeFrom="paragraph">
-              <wp:posOffset>206716</wp:posOffset>
+              <wp:posOffset>204470</wp:posOffset>
             </wp:positionV>
-            <wp:extent cx="4274820" cy="4007485"/>
-            <wp:effectExtent l="0" t="0" r="5080" b="5715"/>
+            <wp:extent cx="3397885" cy="3185160"/>
+            <wp:effectExtent l="0" t="0" r="0" b="0"/>
             <wp:wrapTopAndBottom/>
             <wp:docPr id="1236634174" name="Picture 1" descr="A pie chart with numbers and a number of states&#10;&#10;AI-generated content may be incorrect."/>
             <wp:cNvGraphicFramePr>
@@ -7337,433 +7309,6 @@
                 <pic:pic xmlns:pic="http://schemas.openxmlformats.org/drawingml/2006/picture">
                   <pic:nvPicPr>
                     <pic:cNvPr id="1236634174" name="Picture 1" descr="A pie chart with numbers and a number of states&#10;&#10;AI-generated content may be incorrect."/>
-                    <pic:cNvPicPr/>
-                  </pic:nvPicPr>
-                  <pic:blipFill>
-                    <a:blip r:embed="rId29">
-                      <a:extLst>
-                        <a:ext uri="{28A0092B-C50C-407E-A947-70E740481C1C}">
-                          <a14:useLocalDpi xmlns:a14="http://schemas.microsoft.com/office/drawing/2010/main" val="0"/>
-                        </a:ext>
-                      </a:extLst>
-                    </a:blip>
-                    <a:stretch>
-                      <a:fillRect/>
-                    </a:stretch>
-                  </pic:blipFill>
-                  <pic:spPr>
-                    <a:xfrm>
-                      <a:off x="0" y="0"/>
-                      <a:ext cx="4274820" cy="4007485"/>
-                    </a:xfrm>
-                    <a:prstGeom prst="rect">
-                      <a:avLst/>
-                    </a:prstGeom>
-                  </pic:spPr>
-                </pic:pic>
-              </a:graphicData>
-            </a:graphic>
-            <wp14:sizeRelH relativeFrom="page">
-              <wp14:pctWidth>0</wp14:pctWidth>
-            </wp14:sizeRelH>
-            <wp14:sizeRelV relativeFrom="page">
-              <wp14:pctHeight>0</wp14:pctHeight>
-            </wp14:sizeRelV>
-          </wp:anchor>
-        </w:drawing>
-      </w:r>
-      <w:r>
-        <w:rPr>
-          <w:b/>
-          <w:bCs/>
-        </w:rPr>
-        <w:t>Figure 4a. Chart Detailing the Tribal Nations Share of Lake Mead Inflow.</w:t>
-      </w:r>
-    </w:p>
-    <w:p>
-      <w:pPr>
-        <w:pStyle w:val="ListParagraph"/>
-        <w:numPr>
-          <w:ilvl w:val="0"/>
-          <w:numId w:val="28"/>
-        </w:numPr>
-      </w:pPr>
-      <w:r>
-        <w:t xml:space="preserve">The main portion of the pie chart represents the volume of water Arizona, Nevada, and California will receive during a full inflow year to Lake Mead.  </w:t>
-      </w:r>
-    </w:p>
-    <w:p>
-      <w:pPr>
-        <w:pStyle w:val="ListParagraph"/>
-        <w:numPr>
-          <w:ilvl w:val="1"/>
-          <w:numId w:val="28"/>
-        </w:numPr>
-      </w:pPr>
-      <w:r>
-        <w:t xml:space="preserve">This was calculated by </w:t>
-      </w:r>
-      <w:r>
-        <w:t>subtracting the Tribal Nation’s full allocation multiplied by the percentage of Tribal water stored in the referenced state, from the historic allocated volume of the referenced state.</w:t>
-      </w:r>
-    </w:p>
-    <w:p>
-      <w:pPr>
-        <w:pStyle w:val="ListParagraph"/>
-        <w:numPr>
-          <w:ilvl w:val="2"/>
-          <w:numId w:val="28"/>
-        </w:numPr>
-      </w:pPr>
-      <w:r>
-        <w:t xml:space="preserve">For </w:t>
-      </w:r>
-      <w:proofErr w:type="gramStart"/>
-      <w:r>
-        <w:t>example</w:t>
-      </w:r>
-      <w:proofErr w:type="gramEnd"/>
-      <w:r>
-        <w:t xml:space="preserve"> for Arizona, at 9.0 </w:t>
-      </w:r>
-      <w:proofErr w:type="spellStart"/>
-      <w:r>
-        <w:t>maf</w:t>
-      </w:r>
-      <w:proofErr w:type="spellEnd"/>
-      <w:r>
-        <w:t xml:space="preserve"> inflow, 2.80 </w:t>
-      </w:r>
-      <w:proofErr w:type="spellStart"/>
-      <w:r>
-        <w:t>maf</w:t>
-      </w:r>
-      <w:proofErr w:type="spellEnd"/>
-      <w:r>
-        <w:t xml:space="preserve"> – (0.95 </w:t>
-      </w:r>
-      <w:proofErr w:type="spellStart"/>
-      <w:r>
-        <w:t>maf</w:t>
-      </w:r>
-      <w:proofErr w:type="spellEnd"/>
-      <w:r>
-        <w:t xml:space="preserve"> * 82.2%) = 2.02 </w:t>
-      </w:r>
-      <w:proofErr w:type="spellStart"/>
-      <w:r>
-        <w:t>maf</w:t>
-      </w:r>
-      <w:proofErr w:type="spellEnd"/>
-      <w:r>
-        <w:t>.</w:t>
-      </w:r>
-    </w:p>
-    <w:p>
-      <w:pPr>
-        <w:pStyle w:val="ListParagraph"/>
-        <w:numPr>
-          <w:ilvl w:val="0"/>
-          <w:numId w:val="28"/>
-        </w:numPr>
-      </w:pPr>
-      <w:r>
-        <w:t xml:space="preserve">The pie piece that is </w:t>
-      </w:r>
-      <w:r>
-        <w:t>resting above</w:t>
-      </w:r>
-      <w:r>
-        <w:t xml:space="preserve"> the main portion of the pie represents the volume of water that the Tribal Nations will receive during a full inflow water year to Lake Mead. The individual slices of this pie piece represent the amount of water that is being stored in Arizona, Nevada, and California, that belongs to the Tribal Nations.</w:t>
-      </w:r>
-    </w:p>
-    <w:p>
-      <w:pPr>
-        <w:pStyle w:val="ListParagraph"/>
-        <w:numPr>
-          <w:ilvl w:val="1"/>
-          <w:numId w:val="28"/>
-        </w:numPr>
-      </w:pPr>
-      <w:r>
-        <w:t xml:space="preserve">The volumes were calculated by subtracting the allocations at full inflow with the inclusion of the Tribal Nations from the historical allocations at full inflow without the inclusion of the Tribal Nations. </w:t>
-      </w:r>
-    </w:p>
-    <w:p>
-      <w:pPr>
-        <w:pStyle w:val="ListParagraph"/>
-        <w:numPr>
-          <w:ilvl w:val="2"/>
-          <w:numId w:val="28"/>
-        </w:numPr>
-      </w:pPr>
-      <w:r>
-        <w:t xml:space="preserve">For example, for Arizona, at 9.0 </w:t>
-      </w:r>
-      <w:proofErr w:type="spellStart"/>
-      <w:r>
-        <w:t>maf</w:t>
-      </w:r>
-      <w:proofErr w:type="spellEnd"/>
-      <w:r>
-        <w:t xml:space="preserve"> inflow, 2.80 </w:t>
-      </w:r>
-      <w:proofErr w:type="spellStart"/>
-      <w:r>
-        <w:t>maf</w:t>
-      </w:r>
-      <w:proofErr w:type="spellEnd"/>
-      <w:r>
-        <w:t xml:space="preserve"> – 2.02 </w:t>
-      </w:r>
-      <w:proofErr w:type="spellStart"/>
-      <w:r>
-        <w:t>maf</w:t>
-      </w:r>
-      <w:proofErr w:type="spellEnd"/>
-      <w:r>
-        <w:t xml:space="preserve"> = 0.78 </w:t>
-      </w:r>
-      <w:proofErr w:type="spellStart"/>
-      <w:r>
-        <w:t>maf</w:t>
-      </w:r>
-      <w:proofErr w:type="spellEnd"/>
-      <w:r>
-        <w:t>.</w:t>
-      </w:r>
-    </w:p>
-    <w:p>
-      <w:pPr>
-        <w:pStyle w:val="ListParagraph"/>
-        <w:numPr>
-          <w:ilvl w:val="0"/>
-          <w:numId w:val="28"/>
-        </w:numPr>
-      </w:pPr>
-      <w:r>
-        <w:t xml:space="preserve">At 9.0 </w:t>
-      </w:r>
-      <w:proofErr w:type="spellStart"/>
-      <w:r>
-        <w:t>maf</w:t>
-      </w:r>
-      <w:proofErr w:type="spellEnd"/>
-      <w:r>
-        <w:t xml:space="preserve"> inflow to Lake Mead, Arizona will receive 2.02 </w:t>
-      </w:r>
-      <w:proofErr w:type="spellStart"/>
-      <w:r>
-        <w:t>maf</w:t>
-      </w:r>
-      <w:proofErr w:type="spellEnd"/>
-      <w:r>
-        <w:t xml:space="preserve">, Nevada will receive 0.29 </w:t>
-      </w:r>
-      <w:proofErr w:type="spellStart"/>
-      <w:r>
-        <w:t>maf</w:t>
-      </w:r>
-      <w:proofErr w:type="spellEnd"/>
-      <w:r>
-        <w:t xml:space="preserve">, California will receive 4.24 </w:t>
-      </w:r>
-      <w:proofErr w:type="spellStart"/>
-      <w:r>
-        <w:t>maf</w:t>
-      </w:r>
-      <w:proofErr w:type="spellEnd"/>
-      <w:r>
-        <w:t>, and the Tribal Nations will receive 0.95 maf.</w:t>
-      </w:r>
-    </w:p>
-    <w:p/>
-    <w:p>
-      <w:pPr>
-        <w:rPr>
-          <w:b/>
-          <w:bCs/>
-        </w:rPr>
-      </w:pPr>
-    </w:p>
-    <w:p>
-      <w:pPr>
-        <w:rPr>
-          <w:b/>
-          <w:bCs/>
-        </w:rPr>
-      </w:pPr>
-      <w:r>
-        <w:rPr>
-          <w:b/>
-          <w:bCs/>
-        </w:rPr>
-        <w:lastRenderedPageBreak/>
-        <w:t>Observations</w:t>
-      </w:r>
-    </w:p>
-    <w:p>
-      <w:pPr>
-        <w:pStyle w:val="ListParagraph"/>
-        <w:numPr>
-          <w:ilvl w:val="0"/>
-          <w:numId w:val="24"/>
-        </w:numPr>
-      </w:pPr>
-      <w:r>
-        <w:t xml:space="preserve">Mexico is not influenced by the inclusion of the Tribal Nations in the Share of Lake Mead Inflow Allocation. This is because none of the Tribal </w:t>
-      </w:r>
-      <w:proofErr w:type="gramStart"/>
-      <w:r>
-        <w:t>Nations</w:t>
-      </w:r>
-      <w:proofErr w:type="gramEnd"/>
-      <w:r>
-        <w:t xml:space="preserve"> water is stored in Mexico.</w:t>
-      </w:r>
-    </w:p>
-    <w:p>
-      <w:pPr>
-        <w:pStyle w:val="ListParagraph"/>
-        <w:numPr>
-          <w:ilvl w:val="0"/>
-          <w:numId w:val="24"/>
-        </w:numPr>
-      </w:pPr>
-      <w:r>
-        <w:t>The Tribal Nations have a steady Lake Mead Inflow percentage of 10.6%.</w:t>
-      </w:r>
-    </w:p>
-    <w:p>
-      <w:pPr>
-        <w:pStyle w:val="ListParagraph"/>
-        <w:numPr>
-          <w:ilvl w:val="0"/>
-          <w:numId w:val="24"/>
-        </w:numPr>
-      </w:pPr>
-      <w:r>
-        <w:t>The percentages highlighted in lilac</w:t>
-      </w:r>
-      <w:r>
-        <w:t xml:space="preserve"> </w:t>
-      </w:r>
-      <w:r>
-        <w:t>were chosen to calculate the share of Lake Mead allocation for any inflow in the Master Sheet.</w:t>
-      </w:r>
-    </w:p>
-    <w:p>
-      <w:pPr>
-        <w:pStyle w:val="ListParagraph"/>
-        <w:numPr>
-          <w:ilvl w:val="0"/>
-          <w:numId w:val="25"/>
-        </w:numPr>
-      </w:pPr>
-      <w:r>
-        <w:t xml:space="preserve">Inflow to User </w:t>
-      </w:r>
-      <w:r>
-        <w:t>= percentage of inflow * allocation of reservoir inflow for remaining users.</w:t>
-      </w:r>
-    </w:p>
-    <w:p>
-      <w:pPr>
-        <w:pStyle w:val="ListParagraph"/>
-        <w:numPr>
-          <w:ilvl w:val="0"/>
-          <w:numId w:val="26"/>
-        </w:numPr>
-      </w:pPr>
-      <w:r>
-        <w:t xml:space="preserve">For example, at 5.3 reservoir inflow, California’s inflow is 0.496 * 5.30 = 2.63 </w:t>
-      </w:r>
-      <w:proofErr w:type="spellStart"/>
-      <w:r>
-        <w:t>maf</w:t>
-      </w:r>
-      <w:proofErr w:type="spellEnd"/>
-      <w:r>
-        <w:t>.</w:t>
-      </w:r>
-    </w:p>
-    <w:p>
-      <w:pPr>
-        <w:rPr>
-          <w:b/>
-          <w:bCs/>
-        </w:rPr>
-      </w:pPr>
-    </w:p>
-    <w:p>
-      <w:pPr>
-        <w:rPr>
-          <w:b/>
-          <w:bCs/>
-        </w:rPr>
-      </w:pPr>
-      <w:r>
-        <w:rPr>
-          <w:b/>
-          <w:bCs/>
-        </w:rPr>
-        <w:t xml:space="preserve">Table </w:t>
-      </w:r>
-      <w:r>
-        <w:rPr>
-          <w:b/>
-          <w:bCs/>
-        </w:rPr>
-        <w:t>4</w:t>
-      </w:r>
-      <w:r>
-        <w:rPr>
-          <w:b/>
-          <w:bCs/>
-        </w:rPr>
-        <w:t>b</w:t>
-      </w:r>
-      <w:r>
-        <w:rPr>
-          <w:b/>
-          <w:bCs/>
-        </w:rPr>
-        <w:t xml:space="preserve">. Share of </w:t>
-      </w:r>
-      <w:r>
-        <w:rPr>
-          <w:b/>
-          <w:bCs/>
-        </w:rPr>
-        <w:t>Lake Mead inflow by volume and percentage.</w:t>
-      </w:r>
-    </w:p>
-    <w:p>
-      <w:pPr>
-        <w:rPr>
-          <w:b/>
-          <w:bCs/>
-        </w:rPr>
-      </w:pPr>
-      <w:r>
-        <w:rPr>
-          <w:b/>
-          <w:bCs/>
-          <w:noProof/>
-        </w:rPr>
-        <w:drawing>
-          <wp:inline distT="0" distB="0" distL="0" distR="0" wp14:anchorId="28F1D6DF" wp14:editId="34B8404F">
-            <wp:extent cx="5943600" cy="1940560"/>
-            <wp:effectExtent l="0" t="0" r="0" b="2540"/>
-            <wp:docPr id="1914217416" name="Picture 2" descr="A table with numbers and a number of text&#10;&#10;AI-generated content may be incorrect."/>
-            <wp:cNvGraphicFramePr>
-              <a:graphicFrameLocks xmlns:a="http://schemas.openxmlformats.org/drawingml/2006/main" noChangeAspect="1"/>
-            </wp:cNvGraphicFramePr>
-            <a:graphic xmlns:a="http://schemas.openxmlformats.org/drawingml/2006/main">
-              <a:graphicData uri="http://schemas.openxmlformats.org/drawingml/2006/picture">
-                <pic:pic xmlns:pic="http://schemas.openxmlformats.org/drawingml/2006/picture">
-                  <pic:nvPicPr>
-                    <pic:cNvPr id="1855164051" name="Picture 2" descr="A table with numbers and a number of text&#10;&#10;AI-generated content may be incorrect."/>
                     <pic:cNvPicPr/>
                   </pic:nvPicPr>
                   <pic:blipFill>
@@ -7781,7 +7326,7 @@
                   <pic:spPr>
                     <a:xfrm>
                       <a:off x="0" y="0"/>
-                      <a:ext cx="5943600" cy="1940560"/>
+                      <a:ext cx="3397885" cy="3185160"/>
                     </a:xfrm>
                     <a:prstGeom prst="rect">
                       <a:avLst/>
@@ -7790,442 +7335,63 @@
                 </pic:pic>
               </a:graphicData>
             </a:graphic>
-          </wp:inline>
+            <wp14:sizeRelH relativeFrom="page">
+              <wp14:pctWidth>0</wp14:pctWidth>
+            </wp14:sizeRelH>
+            <wp14:sizeRelV relativeFrom="page">
+              <wp14:pctHeight>0</wp14:pctHeight>
+            </wp14:sizeRelV>
+          </wp:anchor>
         </w:drawing>
       </w:r>
     </w:p>
     <w:p>
-      <w:pPr>
-        <w:rPr>
-          <w:b/>
-          <w:bCs/>
-        </w:rPr>
-      </w:pPr>
-      <w:r>
-        <w:rPr>
-          <w:b/>
-          <w:bCs/>
-        </w:rPr>
-        <w:t>Example c</w:t>
-      </w:r>
-      <w:r>
-        <w:rPr>
-          <w:b/>
-          <w:bCs/>
-        </w:rPr>
-        <w:t>alculations</w:t>
-      </w:r>
-      <w:r>
-        <w:rPr>
-          <w:b/>
-          <w:bCs/>
-        </w:rPr>
-        <w:t xml:space="preserve"> of share of Lake Mead inflow by volume and percentage (Table </w:t>
-      </w:r>
-      <w:r>
-        <w:rPr>
-          <w:b/>
-          <w:bCs/>
-        </w:rPr>
-        <w:t>4</w:t>
-      </w:r>
-      <w:r>
-        <w:rPr>
-          <w:b/>
-          <w:bCs/>
-        </w:rPr>
-        <w:t>b) are:</w:t>
-      </w:r>
-    </w:p>
-    <w:p>
-      <w:pPr>
-        <w:pStyle w:val="ListParagraph"/>
-        <w:numPr>
-          <w:ilvl w:val="0"/>
-          <w:numId w:val="17"/>
-        </w:numPr>
-      </w:pPr>
-      <w:r>
-        <w:t xml:space="preserve">Total Lake Mead Inflow calculations are the same as Table </w:t>
-      </w:r>
-      <w:r>
-        <w:t>4</w:t>
-      </w:r>
-      <w:r>
-        <w:t>a above.</w:t>
-      </w:r>
-    </w:p>
-    <w:p>
-      <w:pPr>
-        <w:pStyle w:val="ListParagraph"/>
-      </w:pPr>
-    </w:p>
-    <w:p>
-      <w:pPr>
-        <w:pStyle w:val="ListParagraph"/>
-        <w:numPr>
-          <w:ilvl w:val="0"/>
-          <w:numId w:val="17"/>
-        </w:numPr>
-      </w:pPr>
-      <w:r>
-        <w:t xml:space="preserve">Share of Reservoir Inflow: </w:t>
-      </w:r>
-    </w:p>
-    <w:p>
-      <w:pPr>
-        <w:pStyle w:val="ListParagraph"/>
-        <w:numPr>
-          <w:ilvl w:val="1"/>
-          <w:numId w:val="18"/>
-        </w:numPr>
-      </w:pPr>
-      <w:r>
-        <w:t>Arizona [C] = 2.8 ─ Share of Shortage as Volume in Table A1.</w:t>
-      </w:r>
-    </w:p>
-    <w:p>
-      <w:pPr>
-        <w:pStyle w:val="ListParagraph"/>
-        <w:numPr>
-          <w:ilvl w:val="2"/>
-          <w:numId w:val="18"/>
-        </w:numPr>
-      </w:pPr>
-      <w:r>
-        <w:t xml:space="preserve">For example, at 8.6 </w:t>
-      </w:r>
-      <w:proofErr w:type="spellStart"/>
-      <w:r>
-        <w:t>maf</w:t>
-      </w:r>
-      <w:proofErr w:type="spellEnd"/>
-      <w:r>
-        <w:t xml:space="preserve"> of reservoir inflow, Arizona’s share is 2.8 ─ 0.28 = 2.52 </w:t>
-      </w:r>
-      <w:proofErr w:type="spellStart"/>
-      <w:r>
-        <w:t>maf</w:t>
-      </w:r>
-      <w:proofErr w:type="spellEnd"/>
-      <w:r>
-        <w:t>.</w:t>
-      </w:r>
-    </w:p>
-    <w:p>
-      <w:pPr>
-        <w:pStyle w:val="ListParagraph"/>
-        <w:numPr>
-          <w:ilvl w:val="1"/>
-          <w:numId w:val="18"/>
-        </w:numPr>
-      </w:pPr>
-      <w:r>
-        <w:t xml:space="preserve">Nevada [D] = 0.3 </w:t>
-      </w:r>
-      <w:proofErr w:type="gramStart"/>
-      <w:r>
-        <w:t xml:space="preserve">─ </w:t>
-      </w:r>
-      <w:r>
-        <w:t xml:space="preserve"> Share</w:t>
-      </w:r>
-      <w:proofErr w:type="gramEnd"/>
-      <w:r>
-        <w:t xml:space="preserve"> of Shortage as Volume in Table A1.</w:t>
-      </w:r>
-    </w:p>
-    <w:p>
-      <w:pPr>
-        <w:pStyle w:val="ListParagraph"/>
-        <w:numPr>
-          <w:ilvl w:val="2"/>
-          <w:numId w:val="18"/>
-        </w:numPr>
-      </w:pPr>
-      <w:r>
-        <w:t xml:space="preserve">For example, at 8.0 </w:t>
-      </w:r>
-      <w:proofErr w:type="spellStart"/>
-      <w:r>
-        <w:t>maf</w:t>
-      </w:r>
-      <w:proofErr w:type="spellEnd"/>
-      <w:r>
-        <w:t xml:space="preserve"> of reservoir inflow, Nevada’s share is 0. 3 ─ 0.03 = 0.27 </w:t>
-      </w:r>
-      <w:proofErr w:type="spellStart"/>
-      <w:r>
-        <w:t>maf</w:t>
-      </w:r>
-      <w:proofErr w:type="spellEnd"/>
-      <w:r>
-        <w:t>.</w:t>
-      </w:r>
-    </w:p>
-    <w:p>
-      <w:pPr>
-        <w:pStyle w:val="ListParagraph"/>
-        <w:numPr>
-          <w:ilvl w:val="1"/>
-          <w:numId w:val="18"/>
-        </w:numPr>
-      </w:pPr>
-      <w:r>
-        <w:t>California [E] = 4.4 ─</w:t>
-      </w:r>
-      <w:r>
-        <w:t xml:space="preserve"> Share of Shortage as Volume in Table A1.</w:t>
-      </w:r>
-    </w:p>
-    <w:p>
-      <w:pPr>
-        <w:pStyle w:val="ListParagraph"/>
-        <w:numPr>
-          <w:ilvl w:val="2"/>
-          <w:numId w:val="18"/>
-        </w:numPr>
-      </w:pPr>
-      <w:r>
-        <w:t xml:space="preserve">For example, at 7.5 </w:t>
-      </w:r>
-      <w:proofErr w:type="spellStart"/>
-      <w:r>
-        <w:t>maf</w:t>
-      </w:r>
-      <w:proofErr w:type="spellEnd"/>
-      <w:r>
-        <w:t xml:space="preserve"> of reservoir inflow, California’s share is 4.4 ─ 0.44 = 3.96 </w:t>
-      </w:r>
-      <w:proofErr w:type="spellStart"/>
-      <w:r>
-        <w:t>maf</w:t>
-      </w:r>
-      <w:proofErr w:type="spellEnd"/>
-      <w:r>
-        <w:t>.</w:t>
-      </w:r>
-    </w:p>
-    <w:p>
-      <w:pPr>
-        <w:pStyle w:val="ListParagraph"/>
-        <w:numPr>
-          <w:ilvl w:val="1"/>
-          <w:numId w:val="18"/>
-        </w:numPr>
-      </w:pPr>
-      <w:r>
-        <w:t xml:space="preserve">Mexico [F] = 1.5 </w:t>
-      </w:r>
-      <w:r>
-        <w:t>─</w:t>
-      </w:r>
-      <w:r>
-        <w:t xml:space="preserve"> Share of Shortage as Volume in Table A1.</w:t>
-      </w:r>
-    </w:p>
-    <w:p>
-      <w:pPr>
-        <w:pStyle w:val="ListParagraph"/>
-        <w:numPr>
-          <w:ilvl w:val="2"/>
-          <w:numId w:val="18"/>
-        </w:numPr>
-      </w:pPr>
-      <w:r>
+      <w:r>
+        <w:rPr>
+          <w:b/>
+          <w:bCs/>
+        </w:rPr>
+        <w:t>Figure 4a. Chart Detailing the Tribal Nations Share of Lake Mead Inflow</w:t>
+      </w:r>
+      <w:r>
+        <w:rPr>
+          <w:b/>
+          <w:bCs/>
+        </w:rPr>
+        <w:t xml:space="preserve">. </w:t>
+      </w:r>
+      <w:r>
+        <w:t>The main portion of the pie chart represents the volume of water Arizona, Nevada, and California will receive during a full inflow year to Lake Mead.</w:t>
+      </w:r>
+    </w:p>
+    <w:p>
+      <w:pPr>
+        <w:rPr>
+          <w:b/>
+          <w:bCs/>
+        </w:rPr>
+      </w:pPr>
+    </w:p>
+    <w:p>
+      <w:pPr>
+        <w:rPr>
+          <w:b/>
+          <w:bCs/>
+        </w:rPr>
+      </w:pPr>
+      <w:r>
+        <w:rPr>
+          <w:noProof/>
+        </w:rPr>
         <w:lastRenderedPageBreak/>
-        <w:t xml:space="preserve">For example, at 7.5 </w:t>
-      </w:r>
-      <w:proofErr w:type="spellStart"/>
-      <w:r>
-        <w:t>maf</w:t>
-      </w:r>
-      <w:proofErr w:type="spellEnd"/>
-      <w:r>
-        <w:t xml:space="preserve"> of reservoir inflow, Mexico’s share is 1.5 ─ 0.25 = 1.25 </w:t>
-      </w:r>
-      <w:proofErr w:type="spellStart"/>
-      <w:r>
-        <w:t>maf</w:t>
-      </w:r>
-      <w:proofErr w:type="spellEnd"/>
-      <w:r>
-        <w:t>.</w:t>
-      </w:r>
-    </w:p>
-    <w:p>
-      <w:pPr>
-        <w:pStyle w:val="ListParagraph"/>
-        <w:ind w:left="1440"/>
-      </w:pPr>
-    </w:p>
-    <w:p>
-      <w:pPr>
-        <w:pStyle w:val="ListParagraph"/>
-        <w:numPr>
-          <w:ilvl w:val="0"/>
-          <w:numId w:val="17"/>
-        </w:numPr>
-      </w:pPr>
-      <w:r>
-        <w:t>Total Reservoir Inflow [G] = [C] + [D] + [E] + [F]</w:t>
-      </w:r>
-    </w:p>
-    <w:p>
-      <w:pPr>
-        <w:pStyle w:val="ListParagraph"/>
-        <w:ind w:left="1440"/>
-      </w:pPr>
-    </w:p>
-    <w:p>
-      <w:pPr>
-        <w:pStyle w:val="ListParagraph"/>
-        <w:numPr>
-          <w:ilvl w:val="0"/>
-          <w:numId w:val="17"/>
-        </w:numPr>
-      </w:pPr>
-      <w:r>
-        <w:t>A user’s Percent of Reservoir Inflow is their share by volume divided by the total volume.</w:t>
-      </w:r>
-    </w:p>
-    <w:p>
-      <w:pPr>
-        <w:pStyle w:val="ListParagraph"/>
-      </w:pPr>
-    </w:p>
-    <w:p>
-      <w:pPr>
-        <w:pStyle w:val="ListParagraph"/>
-        <w:numPr>
-          <w:ilvl w:val="1"/>
-          <w:numId w:val="17"/>
-        </w:numPr>
-      </w:pPr>
-      <w:r>
-        <w:t>Arizona [H] = [C] / [G]</w:t>
-      </w:r>
-    </w:p>
-    <w:p>
-      <w:pPr>
-        <w:pStyle w:val="ListParagraph"/>
-        <w:numPr>
-          <w:ilvl w:val="1"/>
-          <w:numId w:val="17"/>
-        </w:numPr>
-      </w:pPr>
-      <w:r>
-        <w:t>Nevada [I] = [D] / [G]</w:t>
-      </w:r>
-    </w:p>
-    <w:p>
-      <w:pPr>
-        <w:pStyle w:val="ListParagraph"/>
-        <w:numPr>
-          <w:ilvl w:val="1"/>
-          <w:numId w:val="17"/>
-        </w:numPr>
-      </w:pPr>
-      <w:r>
-        <w:t>And so forth.</w:t>
-      </w:r>
-    </w:p>
-    <w:p>
-      <w:pPr>
-        <w:pStyle w:val="ListParagraph"/>
-        <w:ind w:left="1440"/>
-      </w:pPr>
-    </w:p>
-    <w:p>
-      <w:pPr>
-        <w:pStyle w:val="ListParagraph"/>
-        <w:numPr>
-          <w:ilvl w:val="0"/>
-          <w:numId w:val="17"/>
-        </w:numPr>
-      </w:pPr>
-      <w:r>
-        <w:t>Total Percentage of Reservoir Inflow [L] = [H] + [I] + [J] + [K] = 100%.</w:t>
-      </w:r>
-    </w:p>
-    <w:p>
-      <w:pPr>
-        <w:rPr>
-          <w:b/>
-          <w:bCs/>
-        </w:rPr>
-      </w:pPr>
-      <w:r>
-        <w:rPr>
-          <w:b/>
-          <w:bCs/>
-        </w:rPr>
-        <w:t>Observations</w:t>
-      </w:r>
-    </w:p>
-    <w:p>
-      <w:pPr>
-        <w:pStyle w:val="ListParagraph"/>
-        <w:numPr>
-          <w:ilvl w:val="0"/>
-          <w:numId w:val="19"/>
-        </w:numPr>
-      </w:pPr>
-      <w:r>
-        <w:t>Nevada and Mexico’s percent shares of the reservoir inflow remain constant at 3.3% and 16.67%, respectively. These percentage shares are the same share of their historical allocations.</w:t>
-      </w:r>
-    </w:p>
-    <w:p>
-      <w:pPr>
-        <w:pStyle w:val="ListParagraph"/>
-        <w:numPr>
-          <w:ilvl w:val="0"/>
-          <w:numId w:val="19"/>
-        </w:numPr>
-      </w:pPr>
-      <w:r>
-        <w:t>Arizona’s percentage share of Lake Mead inflow decreases as the inflow decreases whereas California’s share of Lake Mead inflow increases.</w:t>
-      </w:r>
-    </w:p>
-    <w:p>
-      <w:pPr>
-        <w:pStyle w:val="ListParagraph"/>
-        <w:numPr>
-          <w:ilvl w:val="0"/>
-          <w:numId w:val="19"/>
-        </w:numPr>
-      </w:pPr>
-      <w:r>
-        <w:t>The cells highlighted in gray represent historical allocations of Lake Mead Inflow.</w:t>
-      </w:r>
-    </w:p>
-    <w:p>
-      <w:pPr>
-        <w:rPr>
-          <w:b/>
-          <w:bCs/>
-        </w:rPr>
-      </w:pPr>
-    </w:p>
-    <w:p>
-      <w:pPr>
-        <w:rPr>
-          <w:b/>
-          <w:bCs/>
-        </w:rPr>
-      </w:pPr>
-      <w:r>
-        <w:rPr>
-          <w:noProof/>
-        </w:rPr>
         <w:drawing>
-          <wp:anchor distT="0" distB="0" distL="114300" distR="114300" simplePos="0" relativeHeight="251661312" behindDoc="0" locked="0" layoutInCell="1" allowOverlap="1" wp14:anchorId="75EF568D" wp14:editId="1678D60C">
+          <wp:anchor distT="0" distB="0" distL="114300" distR="114300" simplePos="0" relativeHeight="251670528" behindDoc="0" locked="0" layoutInCell="1" allowOverlap="1" wp14:anchorId="3751CB22" wp14:editId="3AAB1B02">
             <wp:simplePos x="0" y="0"/>
             <wp:positionH relativeFrom="column">
-              <wp:posOffset>606555</wp:posOffset>
+              <wp:posOffset>360613</wp:posOffset>
             </wp:positionH>
             <wp:positionV relativeFrom="paragraph">
-              <wp:posOffset>480060</wp:posOffset>
+              <wp:posOffset>459570</wp:posOffset>
             </wp:positionV>
             <wp:extent cx="4439285" cy="2540635"/>
             <wp:effectExtent l="0" t="0" r="5715" b="0"/>
@@ -8293,6 +7459,806 @@
           <w:b/>
           <w:bCs/>
         </w:rPr>
+        <w:t>b</w:t>
+      </w:r>
+      <w:r>
+        <w:rPr>
+          <w:b/>
+          <w:bCs/>
+        </w:rPr>
+        <w:t xml:space="preserve">. Prior agreed Lower Basin shortages and shares of shortages </w:t>
+      </w:r>
+      <w:r>
+        <w:rPr>
+          <w:b/>
+          <w:bCs/>
+        </w:rPr>
+        <w:fldChar w:fldCharType="begin"/>
+      </w:r>
+      <w:r>
+        <w:rPr>
+          <w:b/>
+          <w:bCs/>
+        </w:rPr>
+        <w:instrText xml:space="preserve"> ADDIN EN.CITE &lt;EndNote&gt;&lt;Cite&gt;&lt;Author&gt;Buschatzke&lt;/Author&gt;&lt;Year&gt;2024&lt;/Year&gt;&lt;RecNum&gt;3016&lt;/RecNum&gt;&lt;DisplayText&gt;(Buschatzke et al., 2024)&lt;/DisplayText&gt;&lt;record&gt;&lt;rec-number&gt;3016&lt;/rec-number&gt;&lt;foreign-keys&gt;&lt;key app="EN" db-id="xxt5ta9pd995dwesap0pdzzp2weaz0w9werf" timestamp="1723671806"&gt;3016&lt;/key&gt;&lt;/foreign-keys&gt;&lt;ref-type name="Web Page"&gt;12&lt;/ref-type&gt;&lt;contributors&gt;&lt;authors&gt;&lt;author&gt;Thomas Buschatzke&lt;/author&gt;&lt;author&gt;J.B. Hamby&lt;/author&gt;&lt;author&gt;John Entsminger&lt;/author&gt;&lt;/authors&gt;&lt;/contributors&gt;&lt;titles&gt;&lt;title&gt;Lower Basin Alternative for the Post-2026 Coordinated Operation of the Colorado River Basin&lt;/title&gt;&lt;/titles&gt;&lt;volume&gt;2024&lt;/volume&gt;&lt;number&gt;August 14&lt;/number&gt;&lt;dates&gt;&lt;year&gt;2024&lt;/year&gt;&lt;/dates&gt;&lt;urls&gt;&lt;related-urls&gt;&lt;url&gt;https://www.snwa.com/assets/pdf/lower-basin-alternative-letter-march2024.pdf&lt;/url&gt;&lt;/related-urls&gt;&lt;/urls&gt;&lt;/record&gt;&lt;/Cite&gt;&lt;/EndNote&gt;</w:instrText>
+      </w:r>
+      <w:r>
+        <w:rPr>
+          <w:b/>
+          <w:bCs/>
+        </w:rPr>
+        <w:fldChar w:fldCharType="separate"/>
+      </w:r>
+      <w:r>
+        <w:rPr>
+          <w:b/>
+          <w:bCs/>
+          <w:noProof/>
+        </w:rPr>
+        <w:t>(Buschatzke et al., 2024)</w:t>
+      </w:r>
+      <w:r>
+        <w:rPr>
+          <w:b/>
+          <w:bCs/>
+        </w:rPr>
+        <w:fldChar w:fldCharType="end"/>
+      </w:r>
+      <w:r>
+        <w:rPr>
+          <w:b/>
+          <w:bCs/>
+        </w:rPr>
+        <w:t>.</w:t>
+      </w:r>
+    </w:p>
+    <w:p/>
+    <w:p>
+      <w:pPr>
+        <w:rPr>
+          <w:b/>
+          <w:bCs/>
+        </w:rPr>
+      </w:pPr>
+      <w:r>
+        <w:rPr>
+          <w:b/>
+          <w:bCs/>
+        </w:rPr>
+        <w:t>Here are some e</w:t>
+      </w:r>
+      <w:r>
+        <w:rPr>
+          <w:b/>
+          <w:bCs/>
+        </w:rPr>
+        <w:t>xample c</w:t>
+      </w:r>
+      <w:r>
+        <w:rPr>
+          <w:b/>
+          <w:bCs/>
+        </w:rPr>
+        <w:t>alculations</w:t>
+      </w:r>
+      <w:r>
+        <w:rPr>
+          <w:b/>
+          <w:bCs/>
+        </w:rPr>
+        <w:t xml:space="preserve"> </w:t>
+      </w:r>
+      <w:r>
+        <w:rPr>
+          <w:b/>
+          <w:bCs/>
+        </w:rPr>
+        <w:t>that</w:t>
+      </w:r>
+      <w:r>
+        <w:rPr>
+          <w:b/>
+          <w:bCs/>
+        </w:rPr>
+        <w:t xml:space="preserve"> include the Tribal Nations in the share of Lake Mead inflow allocation (Table</w:t>
+      </w:r>
+      <w:r>
+        <w:rPr>
+          <w:b/>
+          <w:bCs/>
+        </w:rPr>
+        <w:t xml:space="preserve"> 4a</w:t>
+      </w:r>
+      <w:r>
+        <w:rPr>
+          <w:b/>
+          <w:bCs/>
+        </w:rPr>
+        <w:t>):</w:t>
+      </w:r>
+    </w:p>
+    <w:p>
+      <w:pPr>
+        <w:pStyle w:val="ListParagraph"/>
+        <w:numPr>
+          <w:ilvl w:val="0"/>
+          <w:numId w:val="22"/>
+        </w:numPr>
+      </w:pPr>
+      <w:r>
+        <w:t>Total Lake Mead inflow</w:t>
+      </w:r>
+      <w:r>
+        <w:t xml:space="preserve"> [</w:t>
+      </w:r>
+      <w:r>
+        <w:t>B</w:t>
+      </w:r>
+      <w:r>
+        <w:t xml:space="preserve">] </w:t>
+      </w:r>
+      <w:r>
+        <w:t>= 9.0 ─</w:t>
+      </w:r>
+      <w:r>
+        <w:t xml:space="preserve"> Total Shortage [</w:t>
+      </w:r>
+      <w:r>
+        <w:t>A</w:t>
+      </w:r>
+      <w:r>
+        <w:t>].</w:t>
+      </w:r>
+    </w:p>
+    <w:p>
+      <w:pPr>
+        <w:pStyle w:val="ListParagraph"/>
+        <w:numPr>
+          <w:ilvl w:val="1"/>
+          <w:numId w:val="22"/>
+        </w:numPr>
+      </w:pPr>
+      <w:r>
+        <w:t xml:space="preserve">For example, a total shortage of </w:t>
+      </w:r>
+      <w:r>
+        <w:t>1.5</w:t>
+      </w:r>
+      <w:r>
+        <w:t xml:space="preserve"> </w:t>
+      </w:r>
+      <w:proofErr w:type="spellStart"/>
+      <w:r>
+        <w:t>maf</w:t>
+      </w:r>
+      <w:proofErr w:type="spellEnd"/>
+      <w:r>
+        <w:t xml:space="preserve"> yields a Lake Mead inflow of 9.0 ─ </w:t>
+      </w:r>
+      <w:r>
+        <w:t>1.5</w:t>
+      </w:r>
+      <w:r>
+        <w:t xml:space="preserve"> = </w:t>
+      </w:r>
+      <w:r>
+        <w:t>7</w:t>
+      </w:r>
+      <w:r>
+        <w:t>.</w:t>
+      </w:r>
+      <w:r>
+        <w:t>5</w:t>
+      </w:r>
+      <w:r>
+        <w:t xml:space="preserve"> </w:t>
+      </w:r>
+      <w:proofErr w:type="spellStart"/>
+      <w:r>
+        <w:t>maf</w:t>
+      </w:r>
+      <w:proofErr w:type="spellEnd"/>
+      <w:r>
+        <w:t xml:space="preserve"> per year.</w:t>
+      </w:r>
+    </w:p>
+    <w:p>
+      <w:pPr>
+        <w:pStyle w:val="ListParagraph"/>
+        <w:numPr>
+          <w:ilvl w:val="0"/>
+          <w:numId w:val="22"/>
+        </w:numPr>
+      </w:pPr>
+      <w:r>
+        <w:t xml:space="preserve">At 9.0 </w:t>
+      </w:r>
+      <w:proofErr w:type="spellStart"/>
+      <w:r>
+        <w:t>maf</w:t>
+      </w:r>
+      <w:proofErr w:type="spellEnd"/>
+      <w:r>
+        <w:t xml:space="preserve"> of total inflow [Row 1], each user’s s</w:t>
+      </w:r>
+      <w:r>
+        <w:t xml:space="preserve">hare of </w:t>
+      </w:r>
+      <w:r>
+        <w:t>the reservoir i</w:t>
+      </w:r>
+      <w:r>
+        <w:t>nflow</w:t>
+      </w:r>
+      <w:r>
+        <w:t>:</w:t>
+      </w:r>
+    </w:p>
+    <w:p>
+      <w:pPr>
+        <w:pStyle w:val="ListParagraph"/>
+        <w:numPr>
+          <w:ilvl w:val="1"/>
+          <w:numId w:val="18"/>
+        </w:numPr>
+      </w:pPr>
+      <w:r>
+        <w:t>Arizona</w:t>
+      </w:r>
+      <w:r>
+        <w:t>’s volume share</w:t>
+      </w:r>
+      <w:r>
+        <w:t xml:space="preserve"> [C] = </w:t>
+      </w:r>
+      <w:r>
+        <w:t>Arizona’s Historical Allocation</w:t>
+      </w:r>
+      <w:r>
+        <w:t xml:space="preserve"> – </w:t>
+      </w:r>
+      <w:r>
+        <w:t xml:space="preserve"> </w:t>
+      </w:r>
+      <w:r>
+        <w:t>Arizona’s percent of the Tribal Nations</w:t>
+      </w:r>
+      <w:r>
+        <w:t xml:space="preserve"> (from Figure 4a)</w:t>
+      </w:r>
+      <w:r>
+        <w:t xml:space="preserve"> </w:t>
+      </w:r>
+      <w:r>
+        <w:t xml:space="preserve">* </w:t>
+      </w:r>
+      <w:r>
+        <w:t>Tribal Nations</w:t>
+      </w:r>
+      <w:r>
+        <w:t xml:space="preserve"> volume</w:t>
+      </w:r>
+      <w:r>
+        <w:t xml:space="preserve"> [</w:t>
+      </w:r>
+      <w:r>
+        <w:t>G</w:t>
+      </w:r>
+      <w:r>
+        <w:t>].</w:t>
+      </w:r>
+    </w:p>
+    <w:p>
+      <w:pPr>
+        <w:pStyle w:val="ListParagraph"/>
+        <w:numPr>
+          <w:ilvl w:val="2"/>
+          <w:numId w:val="18"/>
+        </w:numPr>
+      </w:pPr>
+      <w:r>
+        <w:t>For example, Arizona’s share</w:t>
+      </w:r>
+      <w:r>
+        <w:t xml:space="preserve"> [C] = </w:t>
+      </w:r>
+      <w:r>
+        <w:t>2.</w:t>
+      </w:r>
+      <w:r>
+        <w:t>8</w:t>
+      </w:r>
+      <w:r>
+        <w:t xml:space="preserve"> – </w:t>
+      </w:r>
+      <w:r>
+        <w:t xml:space="preserve">0.822 * </w:t>
+      </w:r>
+      <w:r>
+        <w:t>0.</w:t>
+      </w:r>
+      <w:r>
+        <w:t>95</w:t>
+      </w:r>
+      <w:r>
+        <w:t xml:space="preserve"> = </w:t>
+      </w:r>
+      <w:r>
+        <w:t>2.02</w:t>
+      </w:r>
+      <w:r>
+        <w:t xml:space="preserve"> </w:t>
+      </w:r>
+      <w:proofErr w:type="spellStart"/>
+      <w:r>
+        <w:t>maf</w:t>
+      </w:r>
+      <w:proofErr w:type="spellEnd"/>
+      <w:r>
+        <w:t>.</w:t>
+      </w:r>
+    </w:p>
+    <w:p>
+      <w:pPr>
+        <w:pStyle w:val="ListParagraph"/>
+        <w:numPr>
+          <w:ilvl w:val="1"/>
+          <w:numId w:val="18"/>
+        </w:numPr>
+      </w:pPr>
+      <w:r>
+        <w:t>Nevada’s share</w:t>
+      </w:r>
+      <w:r>
+        <w:t xml:space="preserve"> [D] = </w:t>
+      </w:r>
+      <w:r>
+        <w:t>0.</w:t>
+      </w:r>
+      <w:r>
+        <w:t>3</w:t>
+      </w:r>
+      <w:r>
+        <w:t xml:space="preserve"> –  0.013</w:t>
+      </w:r>
+      <w:r>
+        <w:t xml:space="preserve"> * 0.94 </w:t>
+      </w:r>
+      <w:r>
+        <w:t xml:space="preserve">= </w:t>
+      </w:r>
+      <w:r>
+        <w:t>0.29</w:t>
+      </w:r>
+      <w:r>
+        <w:t xml:space="preserve"> </w:t>
+      </w:r>
+      <w:proofErr w:type="spellStart"/>
+      <w:r>
+        <w:t>maf</w:t>
+      </w:r>
+      <w:proofErr w:type="spellEnd"/>
+      <w:r>
+        <w:t>.</w:t>
+      </w:r>
+    </w:p>
+    <w:p>
+      <w:pPr>
+        <w:pStyle w:val="ListParagraph"/>
+        <w:numPr>
+          <w:ilvl w:val="2"/>
+          <w:numId w:val="18"/>
+        </w:numPr>
+      </w:pPr>
+      <w:r>
+        <w:t>California</w:t>
+      </w:r>
+      <w:r>
+        <w:t>’s share</w:t>
+      </w:r>
+      <w:r>
+        <w:t xml:space="preserve"> [E] = </w:t>
+      </w:r>
+      <w:r>
+        <w:t>4.4</w:t>
+      </w:r>
+      <w:r>
+        <w:t xml:space="preserve"> – 0.164</w:t>
+      </w:r>
+      <w:r>
+        <w:t xml:space="preserve"> * 0.95</w:t>
+      </w:r>
+      <w:r>
+        <w:t xml:space="preserve"> = </w:t>
+      </w:r>
+      <w:r>
+        <w:t>4.24</w:t>
+      </w:r>
+      <w:r>
+        <w:t xml:space="preserve"> </w:t>
+      </w:r>
+      <w:proofErr w:type="spellStart"/>
+      <w:r>
+        <w:t>maf</w:t>
+      </w:r>
+      <w:proofErr w:type="spellEnd"/>
+      <w:r>
+        <w:t>.</w:t>
+      </w:r>
+    </w:p>
+    <w:p>
+      <w:pPr>
+        <w:pStyle w:val="ListParagraph"/>
+        <w:numPr>
+          <w:ilvl w:val="1"/>
+          <w:numId w:val="18"/>
+        </w:numPr>
+      </w:pPr>
+      <w:r>
+        <w:t xml:space="preserve">Mexico [F] and Tribal </w:t>
+      </w:r>
+      <w:r>
+        <w:t>Nations [</w:t>
+      </w:r>
+      <w:r>
+        <w:t>G</w:t>
+      </w:r>
+      <w:r>
+        <w:t xml:space="preserve">] </w:t>
+      </w:r>
+      <w:r>
+        <w:t xml:space="preserve">are unchanged from their historical allocations (1.5 and 0.95 </w:t>
+      </w:r>
+      <w:proofErr w:type="spellStart"/>
+      <w:r>
+        <w:t>maf</w:t>
+      </w:r>
+      <w:proofErr w:type="spellEnd"/>
+      <w:r>
+        <w:t>).</w:t>
+      </w:r>
+    </w:p>
+    <w:p>
+      <w:pPr>
+        <w:pStyle w:val="ListParagraph"/>
+        <w:numPr>
+          <w:ilvl w:val="1"/>
+          <w:numId w:val="18"/>
+        </w:numPr>
+      </w:pPr>
+      <w:r>
+        <w:t>Total Reservoir Inflow = [C] + [D] + [E] + [F] + [</w:t>
+      </w:r>
+      <w:r>
+        <w:t>E</w:t>
+      </w:r>
+      <w:r>
+        <w:t>]</w:t>
+      </w:r>
+      <w:r>
+        <w:t xml:space="preserve"> =</w:t>
+      </w:r>
+    </w:p>
+    <w:p>
+      <w:pPr>
+        <w:pStyle w:val="ListParagraph"/>
+        <w:numPr>
+          <w:ilvl w:val="2"/>
+          <w:numId w:val="22"/>
+        </w:numPr>
+      </w:pPr>
+      <w:r>
+        <w:t xml:space="preserve">2.02 + 0.29 _4.24 + 1.5 + 0.95 = 9.0 </w:t>
+      </w:r>
+      <w:proofErr w:type="spellStart"/>
+      <w:r>
+        <w:t>maf</w:t>
+      </w:r>
+      <w:proofErr w:type="spellEnd"/>
+    </w:p>
+    <w:p>
+      <w:pPr>
+        <w:pStyle w:val="ListParagraph"/>
+        <w:numPr>
+          <w:ilvl w:val="1"/>
+          <w:numId w:val="22"/>
+        </w:numPr>
+      </w:pPr>
+      <w:r>
+        <w:t>A user’s Percent of Reservoir Inflow is their share by volume divided by the total volume.</w:t>
+      </w:r>
+    </w:p>
+    <w:p>
+      <w:pPr>
+        <w:pStyle w:val="ListParagraph"/>
+        <w:numPr>
+          <w:ilvl w:val="1"/>
+          <w:numId w:val="27"/>
+        </w:numPr>
+        <w:ind w:left="1800"/>
+      </w:pPr>
+      <w:r>
+        <w:t>Arizona [H] = [C] / [G]</w:t>
+      </w:r>
+    </w:p>
+    <w:p>
+      <w:pPr>
+        <w:pStyle w:val="ListParagraph"/>
+        <w:numPr>
+          <w:ilvl w:val="1"/>
+          <w:numId w:val="27"/>
+        </w:numPr>
+        <w:ind w:left="1800"/>
+      </w:pPr>
+      <w:r>
+        <w:t>Nevada [I] = [D] / [G]</w:t>
+      </w:r>
+    </w:p>
+    <w:p>
+      <w:pPr>
+        <w:pStyle w:val="ListParagraph"/>
+        <w:numPr>
+          <w:ilvl w:val="1"/>
+          <w:numId w:val="27"/>
+        </w:numPr>
+        <w:ind w:left="1800"/>
+      </w:pPr>
+      <w:r>
+        <w:t>And so forth.</w:t>
+      </w:r>
+    </w:p>
+    <w:p>
+      <w:pPr>
+        <w:pStyle w:val="ListParagraph"/>
+        <w:numPr>
+          <w:ilvl w:val="0"/>
+          <w:numId w:val="23"/>
+        </w:numPr>
+        <w:ind w:left="1800"/>
+      </w:pPr>
+      <w:r>
+        <w:t>Tribal Nations [</w:t>
+      </w:r>
+      <w:r>
+        <w:t>L</w:t>
+      </w:r>
+      <w:r>
+        <w:t xml:space="preserve">] = </w:t>
+      </w:r>
+      <w:r>
+        <w:t>[G]</w:t>
+      </w:r>
+      <w:r>
+        <w:t xml:space="preserve"> / Lake Mead full inflow [B].</w:t>
+      </w:r>
+      <w:r>
+        <w:t>Total Percentage of Reservoir Inflow [L] = [H] + [I] + [J] + [K] + [T] = 100%.</w:t>
+      </w:r>
+    </w:p>
+    <w:p>
+      <w:r>
+        <w:lastRenderedPageBreak/>
+        <w:t xml:space="preserve">3. At 6.3 </w:t>
+      </w:r>
+      <w:proofErr w:type="spellStart"/>
+      <w:r>
+        <w:t>maf</w:t>
+      </w:r>
+      <w:proofErr w:type="spellEnd"/>
+      <w:r>
+        <w:t xml:space="preserve"> of total inflow [Row 6], each user’s share of the reservoir inflow is their historical allocation minus their share of the associated shortage minus their share of the Tribal Water. For example:</w:t>
+      </w:r>
+    </w:p>
+    <w:p>
+      <w:pPr>
+        <w:ind w:left="720"/>
+      </w:pPr>
+      <w:r>
+        <w:t xml:space="preserve">Tribal Nation’s share [G] = 0.106 * 6.3 = 0.95 – 0.106 * 2.7 = 0.67 </w:t>
+      </w:r>
+      <w:proofErr w:type="spellStart"/>
+      <w:r>
+        <w:t>maf</w:t>
+      </w:r>
+      <w:proofErr w:type="spellEnd"/>
+      <w:r>
+        <w:t>.</w:t>
+      </w:r>
+    </w:p>
+    <w:p>
+      <w:pPr>
+        <w:ind w:left="720"/>
+      </w:pPr>
+      <w:r>
+        <w:t xml:space="preserve">Arizona’s share [C] = 2.8 – 0.43 * 2.7 – 0.822 * 0.67 = 1.08 </w:t>
+      </w:r>
+      <w:proofErr w:type="spellStart"/>
+      <w:r>
+        <w:t>maf</w:t>
+      </w:r>
+      <w:proofErr w:type="spellEnd"/>
+    </w:p>
+    <w:p>
+      <w:pPr>
+        <w:ind w:left="720"/>
+      </w:pPr>
+      <w:r>
+        <w:t xml:space="preserve">California’s share [E] = 4.4 – 0.367 * 2.7 – 0.164 * 0.67 = 3.30 </w:t>
+      </w:r>
+      <w:proofErr w:type="spellStart"/>
+      <w:r>
+        <w:t>maf</w:t>
+      </w:r>
+      <w:proofErr w:type="spellEnd"/>
+      <w:r>
+        <w:t>.</w:t>
+      </w:r>
+    </w:p>
+    <w:p>
+      <w:pPr>
+        <w:ind w:left="720"/>
+      </w:pPr>
+      <w:r>
+        <w:t xml:space="preserve">Mexico’s share [F] = 1.5 – 0.167 * 2.7 = 1.05 </w:t>
+      </w:r>
+      <w:proofErr w:type="spellStart"/>
+      <w:r>
+        <w:t>maf</w:t>
+      </w:r>
+      <w:proofErr w:type="spellEnd"/>
+      <w:r>
+        <w:t>.</w:t>
+      </w:r>
+    </w:p>
+    <w:p>
+      <w:pPr>
+        <w:rPr>
+          <w:b/>
+          <w:bCs/>
+        </w:rPr>
+      </w:pPr>
+    </w:p>
+    <w:p>
+      <w:pPr>
+        <w:rPr>
+          <w:b/>
+          <w:bCs/>
+        </w:rPr>
+      </w:pPr>
+      <w:r>
+        <w:rPr>
+          <w:b/>
+          <w:bCs/>
+        </w:rPr>
+        <w:t>Observations</w:t>
+      </w:r>
+    </w:p>
+    <w:p>
+      <w:pPr>
+        <w:pStyle w:val="ListParagraph"/>
+        <w:numPr>
+          <w:ilvl w:val="0"/>
+          <w:numId w:val="24"/>
+        </w:numPr>
+      </w:pPr>
+      <w:r>
+        <w:t>Mexico is not influenced by the inclusion of the Tribal Nations in the Share of Lake Mead Inflow Allocation. This is because none of the Tribal Nations water is stored in Mexico.</w:t>
+      </w:r>
+    </w:p>
+    <w:p>
+      <w:pPr>
+        <w:pStyle w:val="ListParagraph"/>
+        <w:numPr>
+          <w:ilvl w:val="0"/>
+          <w:numId w:val="24"/>
+        </w:numPr>
+      </w:pPr>
+      <w:r>
+        <w:t>The Tribal Nations have a steady Lake Mead Inflow percentage of 10.6%.</w:t>
+      </w:r>
+    </w:p>
+    <w:p>
+      <w:pPr>
+        <w:pStyle w:val="ListParagraph"/>
+        <w:numPr>
+          <w:ilvl w:val="0"/>
+          <w:numId w:val="24"/>
+        </w:numPr>
+      </w:pPr>
+      <w:r>
+        <w:t>The percentages highlighted in lilac</w:t>
+      </w:r>
+      <w:r>
+        <w:t xml:space="preserve"> </w:t>
+      </w:r>
+      <w:r>
+        <w:t>were chosen to calculate the share of Lake Mead allocation for any inflow in the Master Sheet.</w:t>
+      </w:r>
+    </w:p>
+    <w:p>
+      <w:pPr>
+        <w:pStyle w:val="ListParagraph"/>
+        <w:numPr>
+          <w:ilvl w:val="0"/>
+          <w:numId w:val="25"/>
+        </w:numPr>
+      </w:pPr>
+      <w:r>
+        <w:t xml:space="preserve">Inflow to User </w:t>
+      </w:r>
+      <w:r>
+        <w:t>= percentage of inflow * allocation of reservoir inflow for remaining users.</w:t>
+      </w:r>
+    </w:p>
+    <w:p>
+      <w:pPr>
+        <w:pStyle w:val="ListParagraph"/>
+        <w:numPr>
+          <w:ilvl w:val="0"/>
+          <w:numId w:val="26"/>
+        </w:numPr>
+      </w:pPr>
+      <w:r>
+        <w:t xml:space="preserve">For example, at 5.3 reservoir inflow, California’s inflow is 0.496 * 5.30 = 2.63 </w:t>
+      </w:r>
+      <w:proofErr w:type="spellStart"/>
+      <w:r>
+        <w:t>maf</w:t>
+      </w:r>
+      <w:proofErr w:type="spellEnd"/>
+      <w:r>
+        <w:t>.</w:t>
+      </w:r>
+    </w:p>
+    <w:p>
+      <w:pPr>
+        <w:rPr>
+          <w:b/>
+          <w:bCs/>
+        </w:rPr>
+      </w:pPr>
+    </w:p>
+    <w:p>
+      <w:pPr>
+        <w:rPr>
+          <w:b/>
+          <w:bCs/>
+        </w:rPr>
+      </w:pPr>
+      <w:r>
+        <w:rPr>
+          <w:b/>
+          <w:bCs/>
+        </w:rPr>
+        <w:t>When excluding Tribal Users, the percentage shares of reservoir inflow simplify (Table 4c).</w:t>
+      </w:r>
+    </w:p>
+    <w:p>
+      <w:pPr>
+        <w:rPr>
+          <w:b/>
+          <w:bCs/>
+        </w:rPr>
+      </w:pPr>
+      <w:r>
+        <w:rPr>
+          <w:b/>
+          <w:bCs/>
+        </w:rPr>
+        <w:t xml:space="preserve">Table </w:t>
+      </w:r>
+      <w:r>
+        <w:rPr>
+          <w:b/>
+          <w:bCs/>
+        </w:rPr>
+        <w:t>4</w:t>
+      </w:r>
+      <w:r>
+        <w:rPr>
+          <w:b/>
+          <w:bCs/>
+        </w:rPr>
         <w:t>c</w:t>
       </w:r>
       <w:r>
@@ -8300,51 +8266,86 @@
           <w:b/>
           <w:bCs/>
         </w:rPr>
-        <w:t xml:space="preserve">. Prior agreed Lower Basin shortages and shares of shortages </w:t>
-      </w:r>
-      <w:r>
-        <w:rPr>
-          <w:b/>
-          <w:bCs/>
-        </w:rPr>
-        <w:fldChar w:fldCharType="begin"/>
-      </w:r>
-      <w:r>
-        <w:rPr>
-          <w:b/>
-          <w:bCs/>
-        </w:rPr>
-        <w:instrText xml:space="preserve"> ADDIN EN.CITE &lt;EndNote&gt;&lt;Cite&gt;&lt;Author&gt;Buschatzke&lt;/Author&gt;&lt;Year&gt;2024&lt;/Year&gt;&lt;RecNum&gt;3016&lt;/RecNum&gt;&lt;DisplayText&gt;(Buschatzke et al., 2024)&lt;/DisplayText&gt;&lt;record&gt;&lt;rec-number&gt;3016&lt;/rec-number&gt;&lt;foreign-keys&gt;&lt;key app="EN" db-id="xxt5ta9pd995dwesap0pdzzp2weaz0w9werf" timestamp="1723671806"&gt;3016&lt;/key&gt;&lt;/foreign-keys&gt;&lt;ref-type name="Web Page"&gt;12&lt;/ref-type&gt;&lt;contributors&gt;&lt;authors&gt;&lt;author&gt;Thomas Buschatzke&lt;/author&gt;&lt;author&gt;J.B. Hamby&lt;/author&gt;&lt;author&gt;John Entsminger&lt;/author&gt;&lt;/authors&gt;&lt;/contributors&gt;&lt;titles&gt;&lt;title&gt;Lower Basin Alternative for the Post-2026 Coordinated Operation of the Colorado River Basin&lt;/title&gt;&lt;/titles&gt;&lt;volume&gt;2024&lt;/volume&gt;&lt;number&gt;August 14&lt;/number&gt;&lt;dates&gt;&lt;year&gt;2024&lt;/year&gt;&lt;/dates&gt;&lt;urls&gt;&lt;related-urls&gt;&lt;url&gt;https://www.snwa.com/assets/pdf/lower-basin-alternative-letter-march2024.pdf&lt;/url&gt;&lt;/related-urls&gt;&lt;/urls&gt;&lt;/record&gt;&lt;/Cite&gt;&lt;/EndNote&gt;</w:instrText>
-      </w:r>
-      <w:r>
-        <w:rPr>
-          <w:b/>
-          <w:bCs/>
-        </w:rPr>
-        <w:fldChar w:fldCharType="separate"/>
-      </w:r>
+        <w:t xml:space="preserve">. Share of </w:t>
+      </w:r>
+      <w:r>
+        <w:rPr>
+          <w:b/>
+          <w:bCs/>
+        </w:rPr>
+        <w:t>Lake Mead inflow by volume and percentage</w:t>
+      </w:r>
+      <w:r>
+        <w:rPr>
+          <w:b/>
+          <w:bCs/>
+        </w:rPr>
+        <w:t xml:space="preserve"> excluding Tribal Nations.</w:t>
+      </w:r>
+    </w:p>
+    <w:p>
+      <w:pPr>
+        <w:rPr>
+          <w:b/>
+          <w:bCs/>
+        </w:rPr>
+      </w:pPr>
       <w:r>
         <w:rPr>
           <w:b/>
           <w:bCs/>
           <w:noProof/>
         </w:rPr>
-        <w:t>(Buschatzke et al., 2024)</w:t>
-      </w:r>
-      <w:r>
-        <w:rPr>
-          <w:b/>
-          <w:bCs/>
-        </w:rPr>
-        <w:fldChar w:fldCharType="end"/>
-      </w:r>
-      <w:r>
-        <w:rPr>
-          <w:b/>
-          <w:bCs/>
-        </w:rPr>
-        <w:t>.</w:t>
-      </w:r>
+        <w:drawing>
+          <wp:inline distT="0" distB="0" distL="0" distR="0" wp14:anchorId="28F1D6DF" wp14:editId="2FF914E9">
+            <wp:extent cx="5943600" cy="1940560"/>
+            <wp:effectExtent l="0" t="0" r="0" b="2540"/>
+            <wp:docPr id="1914217416" name="Picture 2" descr="A table with numbers and a number of text&#10;&#10;AI-generated content may be incorrect."/>
+            <wp:cNvGraphicFramePr>
+              <a:graphicFrameLocks xmlns:a="http://schemas.openxmlformats.org/drawingml/2006/main" noChangeAspect="1"/>
+            </wp:cNvGraphicFramePr>
+            <a:graphic xmlns:a="http://schemas.openxmlformats.org/drawingml/2006/main">
+              <a:graphicData uri="http://schemas.openxmlformats.org/drawingml/2006/picture">
+                <pic:pic xmlns:pic="http://schemas.openxmlformats.org/drawingml/2006/picture">
+                  <pic:nvPicPr>
+                    <pic:cNvPr id="1855164051" name="Picture 2" descr="A table with numbers and a number of text&#10;&#10;AI-generated content may be incorrect."/>
+                    <pic:cNvPicPr/>
+                  </pic:nvPicPr>
+                  <pic:blipFill>
+                    <a:blip r:embed="rId32" cstate="print">
+                      <a:extLst>
+                        <a:ext uri="{28A0092B-C50C-407E-A947-70E740481C1C}">
+                          <a14:useLocalDpi xmlns:a14="http://schemas.microsoft.com/office/drawing/2010/main" val="0"/>
+                        </a:ext>
+                      </a:extLst>
+                    </a:blip>
+                    <a:stretch>
+                      <a:fillRect/>
+                    </a:stretch>
+                  </pic:blipFill>
+                  <pic:spPr>
+                    <a:xfrm>
+                      <a:off x="0" y="0"/>
+                      <a:ext cx="5943600" cy="1940560"/>
+                    </a:xfrm>
+                    <a:prstGeom prst="rect">
+                      <a:avLst/>
+                    </a:prstGeom>
+                  </pic:spPr>
+                </pic:pic>
+              </a:graphicData>
+            </a:graphic>
+          </wp:inline>
+        </w:drawing>
+      </w:r>
+    </w:p>
+    <w:p>
+      <w:pPr>
+        <w:rPr>
+          <w:b/>
+          <w:bCs/>
+        </w:rPr>
+      </w:pPr>
     </w:p>
     <w:p/>
     <w:p/>
@@ -8411,7 +8412,7 @@
                     <pic:cNvPicPr/>
                   </pic:nvPicPr>
                   <pic:blipFill>
-                    <a:blip r:embed="rId32" cstate="print">
+                    <a:blip r:embed="rId33" cstate="print">
                       <a:extLst>
                         <a:ext uri="{28A0092B-C50C-407E-A947-70E740481C1C}">
                           <a14:useLocalDpi xmlns:a14="http://schemas.microsoft.com/office/drawing/2010/main" val="0"/>
@@ -8516,7 +8517,35 @@
           <w:b/>
           <w:bCs/>
         </w:rPr>
-        <w:t xml:space="preserve">Starting storage is 1,061 feet (8.5 </w:t>
+        <w:t>Starting storage is 1,0</w:t>
+      </w:r>
+      <w:r>
+        <w:rPr>
+          <w:b/>
+          <w:bCs/>
+        </w:rPr>
+        <w:t>55</w:t>
+      </w:r>
+      <w:r>
+        <w:rPr>
+          <w:b/>
+          <w:bCs/>
+        </w:rPr>
+        <w:t xml:space="preserve"> feet (8.</w:t>
+      </w:r>
+      <w:r>
+        <w:rPr>
+          <w:b/>
+          <w:bCs/>
+        </w:rPr>
+        <w:t>0</w:t>
+      </w:r>
+      <w:r>
+        <w:rPr>
+          <w:b/>
+          <w:bCs/>
+        </w:rPr>
+        <w:t xml:space="preserve"> </w:t>
       </w:r>
       <w:proofErr w:type="spellStart"/>
       <w:r>
@@ -8548,7 +8577,21 @@
           <w:b/>
           <w:bCs/>
         </w:rPr>
-        <w:t xml:space="preserve">), and there is 9.5 </w:t>
+        <w:t xml:space="preserve">), and there is </w:t>
+      </w:r>
+      <w:r>
+        <w:rPr>
+          <w:b/>
+          <w:bCs/>
+        </w:rPr>
+        <w:t>8.0</w:t>
+      </w:r>
+      <w:r>
+        <w:rPr>
+          <w:b/>
+          <w:bCs/>
+        </w:rPr>
+        <w:t xml:space="preserve"> </w:t>
       </w:r>
       <w:proofErr w:type="spellStart"/>
       <w:r>
@@ -8564,7 +8607,60 @@
           <w:b/>
           <w:bCs/>
         </w:rPr>
-        <w:t xml:space="preserve"> inflow this year. Thus, there is</w:t>
+        <w:t xml:space="preserve"> inflow this year. </w:t>
+      </w:r>
+      <w:r>
+        <w:rPr>
+          <w:b/>
+          <w:bCs/>
+        </w:rPr>
+        <w:t xml:space="preserve">There is 0.44 </w:t>
+      </w:r>
+      <w:proofErr w:type="spellStart"/>
+      <w:r>
+        <w:rPr>
+          <w:b/>
+          <w:bCs/>
+        </w:rPr>
+        <w:t>maf</w:t>
+      </w:r>
+      <w:proofErr w:type="spellEnd"/>
+      <w:r>
+        <w:rPr>
+          <w:b/>
+          <w:bCs/>
+        </w:rPr>
+        <w:t xml:space="preserve"> total evaporation for the year, of which Reclamation’s share is 0.26 </w:t>
+      </w:r>
+      <w:proofErr w:type="spellStart"/>
+      <w:r>
+        <w:rPr>
+          <w:b/>
+          <w:bCs/>
+        </w:rPr>
+        <w:t>maf</w:t>
+      </w:r>
+      <w:proofErr w:type="spellEnd"/>
+      <w:r>
+        <w:rPr>
+          <w:b/>
+          <w:bCs/>
+        </w:rPr>
+        <w:t xml:space="preserve">. </w:t>
+      </w:r>
+      <w:r>
+        <w:rPr>
+          <w:b/>
+          <w:bCs/>
+        </w:rPr>
+        <w:t xml:space="preserve">Thus, </w:t>
+      </w:r>
+      <w:r>
+        <w:rPr>
+          <w:b/>
+          <w:bCs/>
+        </w:rPr>
+        <w:t>Reclamation has</w:t>
       </w:r>
       <w:r>
         <w:rPr>
@@ -8601,233 +8697,199 @@
           <w:b/>
           <w:bCs/>
         </w:rPr>
+        <w:t xml:space="preserve"> So the ending balance is also 4.8 </w:t>
+      </w:r>
+      <w:proofErr w:type="spellStart"/>
+      <w:r>
+        <w:rPr>
+          <w:b/>
+          <w:bCs/>
+        </w:rPr>
+        <w:t>maf</w:t>
+      </w:r>
+      <w:proofErr w:type="spellEnd"/>
+      <w:r>
+        <w:rPr>
+          <w:b/>
+          <w:bCs/>
+        </w:rPr>
+        <w:t>.</w:t>
+      </w:r>
+    </w:p>
+    <w:p/>
+    <w:p>
+      <w:pPr>
+        <w:pStyle w:val="Heading3"/>
+      </w:pPr>
+      <w:r>
+        <w:t xml:space="preserve">(i) </w:t>
+      </w:r>
+      <w:r>
+        <w:t>Buy</w:t>
+      </w:r>
+      <w:r>
+        <w:t xml:space="preserve"> or sell water </w:t>
+      </w:r>
+      <w:r>
+        <w:t xml:space="preserve">from other </w:t>
+      </w:r>
+      <w:r>
+        <w:t>participants</w:t>
+      </w:r>
+      <w:r>
+        <w:t>(s)</w:t>
+      </w:r>
+    </w:p>
+    <w:p>
+      <w:r>
+        <w:t xml:space="preserve">Enter buy amounts as positive (+) and sell amounts negative (-). These are additions and subtractions to the </w:t>
+      </w:r>
+      <w:r>
+        <w:t>account</w:t>
+      </w:r>
+      <w:r>
+        <w:t xml:space="preserve">’s available water. Enter all amounts in </w:t>
+      </w:r>
+      <w:proofErr w:type="spellStart"/>
+      <w:r>
+        <w:t>maf</w:t>
+      </w:r>
+      <w:proofErr w:type="spellEnd"/>
+      <w:r>
+        <w:t xml:space="preserve">. If multiple transactions – </w:t>
+      </w:r>
+      <w:proofErr w:type="spellStart"/>
+      <w:r>
+        <w:t>e.g</w:t>
+      </w:r>
+      <w:proofErr w:type="spellEnd"/>
+      <w:r>
+        <w:t xml:space="preserve">, buy 0.5 </w:t>
+      </w:r>
+      <w:proofErr w:type="spellStart"/>
+      <w:r>
+        <w:t>maf</w:t>
+      </w:r>
+      <w:proofErr w:type="spellEnd"/>
+      <w:r>
+        <w:t xml:space="preserve"> from Lower Basin and 0.2 </w:t>
+      </w:r>
+      <w:proofErr w:type="spellStart"/>
+      <w:r>
+        <w:t>maf</w:t>
+      </w:r>
+      <w:proofErr w:type="spellEnd"/>
+      <w:r>
+        <w:t xml:space="preserve"> from Mexico -- enter as a formula: = 0.5 + 0.2</w:t>
+      </w:r>
+    </w:p>
+    <w:p>
+      <w:pPr>
+        <w:rPr>
+          <w:b/>
+          <w:bCs/>
+        </w:rPr>
+      </w:pPr>
+      <w:r>
+        <w:rPr>
+          <w:b/>
+          <w:bCs/>
+        </w:rPr>
+        <w:t>These transactions are</w:t>
+      </w:r>
+      <w:r>
+        <w:rPr>
+          <w:b/>
+          <w:bCs/>
+        </w:rPr>
+        <w:t xml:space="preserve"> all</w:t>
+      </w:r>
+      <w:r>
+        <w:rPr>
+          <w:b/>
+          <w:bCs/>
+        </w:rPr>
+        <w:t xml:space="preserve"> temporary – for one year! </w:t>
+      </w:r>
+    </w:p>
+    <w:p>
+      <w:r>
+        <w:t xml:space="preserve">When a buying </w:t>
+      </w:r>
+      <w:r>
+        <w:t>account</w:t>
+      </w:r>
+      <w:r>
+        <w:t xml:space="preserve"> requires </w:t>
+      </w:r>
+      <w:r>
+        <w:t>a</w:t>
+      </w:r>
+      <w:r>
+        <w:t xml:space="preserve"> selling </w:t>
+      </w:r>
+      <w:r>
+        <w:t>account</w:t>
+      </w:r>
+      <w:r>
+        <w:t xml:space="preserve"> to invest financial proceeds in new farm or urban water conservation efforts, </w:t>
+      </w:r>
+      <w:r>
+        <w:t xml:space="preserve">the </w:t>
+      </w:r>
+      <w:r>
+        <w:t>money s</w:t>
+      </w:r>
+      <w:r>
+        <w:t xml:space="preserve">tays in the local community and the seller can make more water available in future years </w:t>
+      </w:r>
+      <w:r>
+        <w:fldChar w:fldCharType="begin"/>
+      </w:r>
+      <w:r>
+        <w:instrText xml:space="preserve"> ADDIN EN.CITE &lt;EndNote&gt;&lt;Cite&gt;&lt;Author&gt;Rosenberg&lt;/Author&gt;&lt;Year&gt;2021&lt;/Year&gt;&lt;RecNum&gt;2781&lt;/RecNum&gt;&lt;DisplayText&gt;(Rosenberg, 2021)&lt;/DisplayText&gt;&lt;record&gt;&lt;rec-number&gt;2781&lt;/rec-number&gt;&lt;foreign-keys&gt;&lt;key app="EN" db-id="xxt5ta9pd995dwesap0pdzzp2weaz0w9werf" timestamp="1620766027"&gt;2781&lt;/key&gt;&lt;/foreign-keys&gt;&lt;ref-type name="Journal Article"&gt;17&lt;/ref-type&gt;&lt;contributors&gt;&lt;authors&gt;&lt;author&gt;David E. Rosenberg&lt;/author&gt;&lt;/authors&gt;&lt;/contributors&gt;&lt;titles&gt;&lt;title&gt;Invest in Farm Water Conservation to Curtail Buy and Dry&lt;/title&gt;&lt;secondary-title&gt;Submitted to Journal of Water Resources Planning and Management&lt;/secondary-title&gt;&lt;/titles&gt;&lt;periodical&gt;&lt;full-title&gt;Submitted to Journal of Water Resources Planning and Management&lt;/full-title&gt;&lt;/periodical&gt;&lt;pages&gt;3&lt;/pages&gt;&lt;dates&gt;&lt;year&gt;2021&lt;/year&gt;&lt;/dates&gt;&lt;pub-location&gt;Logan, Utah&lt;/pub-location&gt;&lt;publisher&gt;Utah State University&lt;/publisher&gt;&lt;isbn&gt;169&lt;/isbn&gt;&lt;urls&gt;&lt;related-urls&gt;&lt;url&gt;https://digitalcommons.usu.edu/water_pubs/169/&lt;/url&gt;&lt;/related-urls&gt;&lt;/urls&gt;&lt;/record&gt;&lt;/Cite&gt;&lt;/EndNote&gt;</w:instrText>
+      </w:r>
+      <w:r>
+        <w:fldChar w:fldCharType="separate"/>
+      </w:r>
+      <w:r>
+        <w:rPr>
+          <w:noProof/>
+        </w:rPr>
+        <w:t>(Rosenberg, 2021)</w:t>
+      </w:r>
+      <w:r>
+        <w:fldChar w:fldCharType="end"/>
+      </w:r>
+      <w:r>
+        <w:t>.</w:t>
+      </w:r>
+    </w:p>
+    <w:p>
+      <w:pPr>
+        <w:pStyle w:val="Heading3"/>
+      </w:pPr>
+      <w:r>
+        <w:t>(ii) Pricing</w:t>
+      </w:r>
+    </w:p>
+    <w:p>
+      <w:r>
+        <w:t xml:space="preserve">Enter the price </w:t>
+      </w:r>
+      <w:r>
+        <w:t xml:space="preserve">in $ per </w:t>
+      </w:r>
+      <w:r>
+        <w:t>acre-foot – if buying, enter as a negative (-) and if selling, enter as a positive (+).</w:t>
+      </w:r>
+      <w:r>
         <w:t xml:space="preserve"> </w:t>
       </w:r>
-      <w:proofErr w:type="gramStart"/>
-      <w:r>
-        <w:rPr>
-          <w:b/>
-          <w:bCs/>
-        </w:rPr>
-        <w:t>So</w:t>
-      </w:r>
-      <w:proofErr w:type="gramEnd"/>
-      <w:r>
-        <w:rPr>
-          <w:b/>
-          <w:bCs/>
-        </w:rPr>
-        <w:t xml:space="preserve"> the ending balance is also 4.8 </w:t>
-      </w:r>
-      <w:proofErr w:type="spellStart"/>
-      <w:r>
-        <w:rPr>
-          <w:b/>
-          <w:bCs/>
-        </w:rPr>
-        <w:t>maf</w:t>
-      </w:r>
-      <w:proofErr w:type="spellEnd"/>
-      <w:r>
-        <w:rPr>
-          <w:b/>
-          <w:bCs/>
-        </w:rPr>
-        <w:t>.</w:t>
-      </w:r>
-    </w:p>
-    <w:p/>
-    <w:p>
-      <w:pPr>
-        <w:pStyle w:val="Heading3"/>
-      </w:pPr>
-      <w:r>
-        <w:t xml:space="preserve">(i) </w:t>
-      </w:r>
-      <w:r>
-        <w:t>Buy</w:t>
-      </w:r>
-      <w:r>
-        <w:t xml:space="preserve"> or sell water </w:t>
-      </w:r>
-      <w:r>
-        <w:t xml:space="preserve">from other </w:t>
-      </w:r>
-      <w:r>
-        <w:t>participants</w:t>
-      </w:r>
-      <w:r>
-        <w:t>(s)</w:t>
-      </w:r>
-    </w:p>
-    <w:p>
-      <w:r>
-        <w:t xml:space="preserve">Enter buy amounts as positive (+) and sell amounts negative (-). These are additions and subtractions to the </w:t>
-      </w:r>
-      <w:r>
-        <w:t>account</w:t>
-      </w:r>
-      <w:r>
-        <w:t xml:space="preserve">’s available water. Enter all amounts in </w:t>
-      </w:r>
-      <w:proofErr w:type="spellStart"/>
-      <w:r>
-        <w:t>maf</w:t>
-      </w:r>
-      <w:proofErr w:type="spellEnd"/>
-      <w:r>
-        <w:t xml:space="preserve">. If multiple transactions – </w:t>
-      </w:r>
-      <w:proofErr w:type="spellStart"/>
-      <w:r>
-        <w:t>e.g</w:t>
-      </w:r>
-      <w:proofErr w:type="spellEnd"/>
-      <w:r>
-        <w:t xml:space="preserve">, buy 0.5 </w:t>
-      </w:r>
-      <w:proofErr w:type="spellStart"/>
-      <w:r>
-        <w:t>maf</w:t>
-      </w:r>
-      <w:proofErr w:type="spellEnd"/>
-      <w:r>
-        <w:t xml:space="preserve"> from Lower Basin and 0.2 </w:t>
-      </w:r>
-      <w:proofErr w:type="spellStart"/>
-      <w:r>
-        <w:t>maf</w:t>
-      </w:r>
-      <w:proofErr w:type="spellEnd"/>
-      <w:r>
-        <w:t xml:space="preserve"> from Mexico -- enter as a formula: = 0.5 + 0.2</w:t>
-      </w:r>
-    </w:p>
-    <w:p>
-      <w:pPr>
-        <w:rPr>
-          <w:b/>
-          <w:bCs/>
-        </w:rPr>
-      </w:pPr>
-      <w:r>
-        <w:rPr>
-          <w:b/>
-          <w:bCs/>
-        </w:rPr>
-        <w:t>These transactions are</w:t>
-      </w:r>
-      <w:r>
-        <w:rPr>
-          <w:b/>
-          <w:bCs/>
-        </w:rPr>
-        <w:t xml:space="preserve"> all</w:t>
-      </w:r>
-      <w:r>
-        <w:rPr>
-          <w:b/>
-          <w:bCs/>
-        </w:rPr>
-        <w:t xml:space="preserve"> temporary – for one year! </w:t>
-      </w:r>
-    </w:p>
-    <w:p>
-      <w:r>
-        <w:t xml:space="preserve">When a buying </w:t>
-      </w:r>
-      <w:r>
-        <w:t>account</w:t>
-      </w:r>
-      <w:r>
-        <w:t xml:space="preserve"> requires </w:t>
-      </w:r>
-      <w:r>
-        <w:t>a</w:t>
-      </w:r>
-      <w:r>
-        <w:t xml:space="preserve"> selling </w:t>
-      </w:r>
-      <w:r>
-        <w:t>account</w:t>
-      </w:r>
-      <w:r>
-        <w:t xml:space="preserve"> to invest financial proceeds in new farm or urban water conservation efforts, </w:t>
-      </w:r>
-      <w:r>
-        <w:t xml:space="preserve">the </w:t>
-      </w:r>
-      <w:r>
-        <w:t>money s</w:t>
-      </w:r>
-      <w:r>
-        <w:t xml:space="preserve">tays in the local community and the seller can make more water available in future years </w:t>
-      </w:r>
-      <w:r>
-        <w:fldChar w:fldCharType="begin"/>
-      </w:r>
-      <w:r>
-        <w:instrText xml:space="preserve"> ADDIN EN.CITE &lt;EndNote&gt;&lt;Cite&gt;&lt;Author&gt;Rosenberg&lt;/Author&gt;&lt;Year&gt;2021&lt;/Year&gt;&lt;RecNum&gt;2781&lt;/RecNum&gt;&lt;DisplayText&gt;(Rosenberg, 2021)&lt;/DisplayText&gt;&lt;record&gt;&lt;rec-number&gt;2781&lt;/rec-number&gt;&lt;foreign-keys&gt;&lt;key app="EN" db-id="xxt5ta9pd995dwesap0pdzzp2weaz0w9werf" timestamp="1620766027"&gt;2781&lt;/key&gt;&lt;/foreign-keys&gt;&lt;ref-type name="Journal Article"&gt;17&lt;/ref-type&gt;&lt;contributors&gt;&lt;authors&gt;&lt;author&gt;David E. Rosenberg&lt;/author&gt;&lt;/authors&gt;&lt;/contributors&gt;&lt;titles&gt;&lt;title&gt;Invest in Farm Water Conservation to Curtail Buy and Dry&lt;/title&gt;&lt;secondary-title&gt;Submitted to Journal of Water Resources Planning and Management&lt;/secondary-title&gt;&lt;/titles&gt;&lt;periodical&gt;&lt;full-title&gt;Submitted to Journal of Water Resources Planning and Management&lt;/full-title&gt;&lt;/periodical&gt;&lt;pages&gt;3&lt;/pages&gt;&lt;dates&gt;&lt;year&gt;2021&lt;/year&gt;&lt;/dates&gt;&lt;pub-location&gt;Logan, Utah&lt;/pub-location&gt;&lt;publisher&gt;Utah State University&lt;/publisher&gt;&lt;isbn&gt;169&lt;/isbn&gt;&lt;urls&gt;&lt;related-urls&gt;&lt;url&gt;https://digitalcommons.usu.edu/water_pubs/169/&lt;/url&gt;&lt;/related-urls&gt;&lt;/urls&gt;&lt;/record&gt;&lt;/Cite&gt;&lt;/EndNote&gt;</w:instrText>
-      </w:r>
-      <w:r>
-        <w:fldChar w:fldCharType="separate"/>
-      </w:r>
-      <w:r>
-        <w:rPr>
-          <w:noProof/>
-        </w:rPr>
-        <w:t>(Rosenberg, 2021)</w:t>
-      </w:r>
-      <w:r>
-        <w:fldChar w:fldCharType="end"/>
-      </w:r>
-      <w:r>
-        <w:t>.</w:t>
-      </w:r>
-    </w:p>
-    <w:p>
-      <w:pPr>
-        <w:pStyle w:val="Heading3"/>
-      </w:pPr>
-      <w:r>
-        <w:t>(</w:t>
-      </w:r>
-      <w:r>
-        <w:t xml:space="preserve">ii) </w:t>
-      </w:r>
-      <w:r>
-        <w:t>Pricing</w:t>
-      </w:r>
-    </w:p>
-    <w:p>
-      <w:r>
-        <w:t xml:space="preserve">Enter the price per acre-foot </w:t>
-      </w:r>
-      <w:r>
-        <w:t>–</w:t>
-      </w:r>
-      <w:r>
-        <w:t xml:space="preserve"> if buying, enter as a negative (-) and if selling, enter as a positive (+).</w:t>
-      </w:r>
-      <w:r>
-        <w:t xml:space="preserve"> </w:t>
-      </w:r>
-    </w:p>
-    <w:p>
-      <w:r>
-        <w:t>Table 5a shows water prices</w:t>
-      </w:r>
-      <w:r>
-        <w:t xml:space="preserve"> and </w:t>
-      </w:r>
-      <w:r>
-        <w:t>compensation</w:t>
-      </w:r>
-      <w:r>
-        <w:t xml:space="preserve"> </w:t>
-      </w:r>
-      <w:r>
-        <w:t xml:space="preserve">for recent voluntary, compensated, and mandatory Colorado River Basin </w:t>
+    </w:p>
+    <w:p>
+      <w:r>
+        <w:t xml:space="preserve">Table 5a shows water prices and compensation for recent voluntary, compensated, and mandatory Colorado River Basin </w:t>
       </w:r>
       <w:r>
         <w:t>water conservation program</w:t>
@@ -9010,10 +9072,7 @@
         <w:fldChar w:fldCharType="end"/>
       </w:r>
       <w:r>
-        <w:t>.</w:t>
-      </w:r>
-      <w:r>
-        <w:t xml:space="preserve"> </w:t>
+        <w:t xml:space="preserve">. </w:t>
       </w:r>
       <w:r>
         <w:t>The program has conserved more water than other voluntary</w:t>
@@ -9277,7 +9336,7 @@
           <w:noProof/>
         </w:rPr>
         <w:drawing>
-          <wp:inline distT="0" distB="0" distL="0" distR="0" wp14:anchorId="054BDE4C" wp14:editId="140A1987">
+          <wp:inline distT="0" distB="0" distL="0" distR="0" wp14:anchorId="054BDE4C" wp14:editId="79252DE7">
             <wp:extent cx="5943600" cy="2613025"/>
             <wp:effectExtent l="0" t="0" r="0" b="3175"/>
             <wp:docPr id="1485931220" name="Picture 2" descr="A table with numbers and a number of items&#10;&#10;AI-generated content may be incorrect."/>
@@ -9292,7 +9351,7 @@
                     <pic:cNvPicPr/>
                   </pic:nvPicPr>
                   <pic:blipFill>
-                    <a:blip r:embed="rId33" cstate="print">
+                    <a:blip r:embed="rId34" cstate="print">
                       <a:extLst>
                         <a:ext uri="{28A0092B-C50C-407E-A947-70E740481C1C}">
                           <a14:useLocalDpi xmlns:a14="http://schemas.microsoft.com/office/drawing/2010/main" val="0"/>
@@ -9323,43 +9382,33 @@
       <w:pPr>
         <w:pStyle w:val="Heading3"/>
       </w:pPr>
+      <w:r>
+        <w:t>(ii</w:t>
+      </w:r>
+      <w:r>
+        <w:t>i</w:t>
+      </w:r>
+      <w:r>
+        <w:t xml:space="preserve">) </w:t>
+      </w:r>
+      <w:r>
+        <w:t>Compensation</w:t>
+      </w:r>
+    </w:p>
+    <w:p>
+      <w:r>
+        <w:t>The total compensation will be automatically calculated</w:t>
+      </w:r>
+      <w:r>
+        <w:t xml:space="preserve">. For example, a purchase of 0.5 </w:t>
+      </w:r>
       <w:proofErr w:type="spellStart"/>
       <w:r>
-        <w:t>(ii</w:t>
-      </w:r>
-      <w:r>
-        <w:t>i</w:t>
+        <w:t>maf</w:t>
       </w:r>
       <w:proofErr w:type="spellEnd"/>
       <w:r>
-        <w:t xml:space="preserve">) </w:t>
-      </w:r>
-      <w:r>
-        <w:t>Compensation</w:t>
-      </w:r>
-    </w:p>
-    <w:p>
-      <w:r>
-        <w:t>The total compensation will be automatically calculated</w:t>
-      </w:r>
-      <w:r>
-        <w:t xml:space="preserve">. For example, a purchase of 0.5 </w:t>
-      </w:r>
-      <w:proofErr w:type="spellStart"/>
-      <w:r>
-        <w:t>maf</w:t>
-      </w:r>
-      <w:proofErr w:type="spellEnd"/>
-      <w:r>
-        <w:t xml:space="preserve"> at $500 per acre-foot is (</w:t>
-      </w:r>
-      <w:proofErr w:type="gramStart"/>
-      <w:r>
-        <w:t>0.5)(</w:t>
-      </w:r>
-      <w:proofErr w:type="gramEnd"/>
-      <w:r>
-        <w:t>500) = $250 million.</w:t>
+        <w:t xml:space="preserve"> at $500 per acre-foot is (0.5)(500) = $250 million.</w:t>
       </w:r>
     </w:p>
     <w:p>
@@ -9413,15 +9462,7 @@
         <w:jc w:val="center"/>
       </w:pPr>
       <w:r>
-        <w:t>Compensation = (</w:t>
-      </w:r>
-      <w:proofErr w:type="gramStart"/>
-      <w:r>
-        <w:t>0.5)(</w:t>
-      </w:r>
-      <w:proofErr w:type="gramEnd"/>
-      <w:r>
-        <w:t>500) + (0.2)(1,200) = $850 million.</w:t>
+        <w:t>Compensation = (0.5)(500) + (0.2)(1,200) = $850 million.</w:t>
       </w:r>
     </w:p>
     <w:p>
@@ -9556,7 +9597,7 @@
                           </pic:cNvPicPr>
                         </pic:nvPicPr>
                         <pic:blipFill>
-                          <a:blip r:embed="rId34" cstate="print">
+                          <a:blip r:embed="rId35" cstate="print">
                             <a:extLst>
                               <a:ext uri="{28A0092B-C50C-407E-A947-70E740481C1C}">
                                 <a14:useLocalDpi xmlns:a14="http://schemas.microsoft.com/office/drawing/2010/main" val="0"/>
@@ -9732,15 +9773,7 @@
         <w:fldChar w:fldCharType="end"/>
       </w:r>
       <w:r>
-        <w:t xml:space="preserve">. These withdrawals include to Tribal Nations within each </w:t>
-      </w:r>
-      <w:proofErr w:type="gramStart"/>
-      <w:r>
-        <w:t>state .</w:t>
-      </w:r>
-      <w:proofErr w:type="gramEnd"/>
-      <w:r>
-        <w:t xml:space="preserve"> </w:t>
+        <w:t xml:space="preserve">. These withdrawals include to Tribal Nations within each state . </w:t>
       </w:r>
       <w:r>
         <w:t xml:space="preserve">Tribal Nations of the Lower Basin have recently consumed about 460,000 of their 0.95 million </w:t>
@@ -9850,7 +9883,7 @@
                     <pic:cNvPicPr/>
                   </pic:nvPicPr>
                   <pic:blipFill>
-                    <a:blip r:embed="rId35"/>
+                    <a:blip r:embed="rId36"/>
                     <a:stretch>
                       <a:fillRect/>
                     </a:stretch>
@@ -9915,7 +9948,7 @@
                     <pic:cNvPicPr/>
                   </pic:nvPicPr>
                   <pic:blipFill>
-                    <a:blip r:embed="rId36"/>
+                    <a:blip r:embed="rId37"/>
                     <a:stretch>
                       <a:fillRect/>
                     </a:stretch>
@@ -9987,15 +10020,7 @@
         <w:t xml:space="preserve"> participant</w:t>
       </w:r>
       <w:r>
-        <w:t xml:space="preserve"> actions grouped by Purchases and Sales, Account Withdraws, and Account end-of-year balances. These groupings can help see whether sales balanced purchases </w:t>
-      </w:r>
-      <w:proofErr w:type="gramStart"/>
-      <w:r>
-        <w:t>and also</w:t>
-      </w:r>
-      <w:proofErr w:type="gramEnd"/>
-      <w:r>
-        <w:t xml:space="preserve"> overall water consumption for the year.</w:t>
+        <w:t xml:space="preserve"> actions grouped by Purchases and Sales, Account Withdraws, and Account end-of-year balances. These groupings can help see whether sales balanced purchases and also overall water consumption for the year.</w:t>
       </w:r>
     </w:p>
     <w:p>
@@ -10084,15 +10109,7 @@
         <w:t>new</w:t>
       </w:r>
       <w:r>
-        <w:t xml:space="preserve"> Lake Mead operations. </w:t>
-      </w:r>
-      <w:proofErr w:type="gramStart"/>
-      <w:r>
-        <w:t>So</w:t>
-      </w:r>
-      <w:proofErr w:type="gramEnd"/>
-      <w:r>
-        <w:t xml:space="preserve"> continue to play years so long as the discussion provokes new insights.</w:t>
+        <w:t xml:space="preserve"> Lake Mead operations. So continue to play years so long as the discussion provokes new insights.</w:t>
       </w:r>
     </w:p>
     <w:p>
@@ -10155,35 +10172,6 @@
       </w:r>
       <w:r>
         <w:t xml:space="preserve"> </w:t>
-      </w:r>
-      <w:hyperlink r:id="rId37" w:history="1">
-        <w:r>
-          <w:rPr>
-            <w:rStyle w:val="Hyperlink"/>
-          </w:rPr>
-          <w:t>https://github.com/dzeke/ColoradoRiverCollaborate/tree/main/LakeMeadWaterBankDivideInflow</w:t>
-        </w:r>
-      </w:hyperlink>
-      <w:r>
-        <w:t>.</w:t>
-      </w:r>
-    </w:p>
-    <w:p/>
-    <w:p>
-      <w:pPr>
-        <w:pStyle w:val="Heading1"/>
-      </w:pPr>
-      <w:r>
-        <w:lastRenderedPageBreak/>
-        <w:t>Requested Citation</w:t>
-      </w:r>
-    </w:p>
-    <w:p>
-      <w:r>
-        <w:t>Rosenberg (2024). “</w:t>
-      </w:r>
-      <w:r>
-        <w:t xml:space="preserve">Lake Mead Water Bank based on the Principle of Divide Reservoir Inflow." Utah State University, Logan, UT. </w:t>
       </w:r>
       <w:hyperlink r:id="rId38" w:history="1">
         <w:r>
@@ -10196,6 +10184,35 @@
       <w:r>
         <w:t>.</w:t>
       </w:r>
+    </w:p>
+    <w:p/>
+    <w:p>
+      <w:pPr>
+        <w:pStyle w:val="Heading1"/>
+      </w:pPr>
+      <w:r>
+        <w:lastRenderedPageBreak/>
+        <w:t>Requested Citation</w:t>
+      </w:r>
+    </w:p>
+    <w:p>
+      <w:r>
+        <w:t>Rosenberg (2024). “</w:t>
+      </w:r>
+      <w:r>
+        <w:t xml:space="preserve">Lake Mead Water Bank based on the Principle of Divide Reservoir Inflow." Utah State University, Logan, UT. </w:t>
+      </w:r>
+      <w:hyperlink r:id="rId39" w:history="1">
+        <w:r>
+          <w:rPr>
+            <w:rStyle w:val="Hyperlink"/>
+          </w:rPr>
+          <w:t>https://github.com/dzeke/ColoradoRiverCollaborate/tree/main/LakeMeadWaterBankDivideInflow</w:t>
+        </w:r>
+      </w:hyperlink>
+      <w:r>
+        <w:t>.</w:t>
+      </w:r>
       <w:r>
         <w:t xml:space="preserve"> </w:t>
       </w:r>
@@ -10250,7 +10267,7 @@
           <w:bCs/>
         </w:rPr>
       </w:pPr>
-      <w:hyperlink r:id="rId39" w:history="1">
+      <w:hyperlink r:id="rId40" w:history="1">
         <w:r>
           <w:rPr>
             <w:rStyle w:val="Hyperlink"/>
@@ -10358,7 +10375,7 @@
         </w:rPr>
         <w:t xml:space="preserve">  </w:t>
       </w:r>
-      <w:hyperlink r:id="rId40" w:history="1">
+      <w:hyperlink r:id="rId41" w:history="1">
         <w:r>
           <w:rPr>
             <w:rStyle w:val="Hyperlink"/>
@@ -10457,7 +10474,7 @@
         </w:rPr>
         <w:t xml:space="preserve"> (Section 3); Equalize storage in Lake Powell and Lake Mead (Section 6). </w:t>
       </w:r>
-      <w:hyperlink r:id="rId41" w:history="1">
+      <w:hyperlink r:id="rId42" w:history="1">
         <w:r>
           <w:rPr>
             <w:rFonts w:ascii="Times New Roman" w:hAnsi="Times New Roman"/>
@@ -10545,7 +10562,7 @@
         </w:rPr>
         <w:t xml:space="preserve"> mandatory conservation as Lake Mead’s level falls from 1,090 to 1,025 feet. </w:t>
       </w:r>
-      <w:hyperlink r:id="rId42" w:history="1">
+      <w:hyperlink r:id="rId43" w:history="1">
         <w:r>
           <w:rPr>
             <w:rFonts w:ascii="Times New Roman" w:hAnsi="Times New Roman"/>
@@ -10825,7 +10842,7 @@
         </w:rPr>
         <w:t xml:space="preserve">. Protect Lake Mead from falling below elevation 1,020 feet. </w:t>
       </w:r>
-      <w:hyperlink r:id="rId43" w:history="1">
+      <w:hyperlink r:id="rId44" w:history="1">
         <w:r>
           <w:rPr>
             <w:rStyle w:val="Hyperlink"/>
@@ -11313,7 +11330,7 @@
       <w:r>
         <w:t xml:space="preserve">, November 8, 2021. </w:t>
       </w:r>
-      <w:hyperlink r:id="rId44" w:history="1">
+      <w:hyperlink r:id="rId45" w:history="1">
         <w:r>
           <w:rPr>
             <w:rStyle w:val="Hyperlink"/>
@@ -11334,7 +11351,7 @@
       <w:r>
         <w:t xml:space="preserve">Buschatzke, T., Hamby, J. B., and Entsminger, J. (2024). "Lower Basin Alternative for the Post-2026 Coordinated Operation of the Colorado River Basin." </w:t>
       </w:r>
-      <w:hyperlink r:id="rId45" w:history="1">
+      <w:hyperlink r:id="rId46" w:history="1">
         <w:r>
           <w:rPr>
             <w:rStyle w:val="Hyperlink"/>
@@ -11364,7 +11381,7 @@
       <w:r>
         <w:t xml:space="preserve">. </w:t>
       </w:r>
-      <w:hyperlink r:id="rId46" w:history="1">
+      <w:hyperlink r:id="rId47" w:history="1">
         <w:r>
           <w:rPr>
             <w:rStyle w:val="Hyperlink"/>
@@ -11385,7 +11402,7 @@
       <w:r>
         <w:t xml:space="preserve">Colorado River Compact. (1922). </w:t>
       </w:r>
-      <w:hyperlink r:id="rId47" w:history="1">
+      <w:hyperlink r:id="rId48" w:history="1">
         <w:r>
           <w:rPr>
             <w:rStyle w:val="Hyperlink"/>
@@ -11406,7 +11423,7 @@
       <w:r>
         <w:t xml:space="preserve">IBWC. (2021). "Minutes between the United States and Mexican Sections of the IBWC." United States Section, </w:t>
       </w:r>
-      <w:hyperlink r:id="rId48" w:history="1">
+      <w:hyperlink r:id="rId49" w:history="1">
         <w:r>
           <w:rPr>
             <w:rStyle w:val="Hyperlink"/>
@@ -11436,7 +11453,7 @@
       <w:r>
         <w:t xml:space="preserve">. </w:t>
       </w:r>
-      <w:hyperlink r:id="rId49" w:history="1">
+      <w:hyperlink r:id="rId50" w:history="1">
         <w:r>
           <w:rPr>
             <w:rStyle w:val="Hyperlink"/>
@@ -11476,7 +11493,7 @@
       <w:r>
         <w:t xml:space="preserve">Moreo, M. T. (2015). "Evaporation data from Lake Mead and Lake Mohave, Nevada and Arizona, March 2010 through April 2015." U.S. Geological Survey Data Release. </w:t>
       </w:r>
-      <w:hyperlink r:id="rId50" w:history="1">
+      <w:hyperlink r:id="rId51" w:history="1">
         <w:r>
           <w:rPr>
             <w:rStyle w:val="Hyperlink"/>
@@ -11506,7 +11523,7 @@
       <w:r>
         <w:t xml:space="preserve">, 3. </w:t>
       </w:r>
-      <w:hyperlink r:id="rId51" w:history="1">
+      <w:hyperlink r:id="rId52" w:history="1">
         <w:r>
           <w:rPr>
             <w:rStyle w:val="Hyperlink"/>
@@ -11536,7 +11553,7 @@
       <w:r>
         <w:t xml:space="preserve">, 60(7), e2024WR037225. </w:t>
       </w:r>
-      <w:hyperlink r:id="rId52" w:history="1">
+      <w:hyperlink r:id="rId53" w:history="1">
         <w:r>
           <w:rPr>
             <w:rStyle w:val="Hyperlink"/>
@@ -11557,7 +11574,7 @@
       <w:r>
         <w:t xml:space="preserve">Schmidt, J. C., Kraft, M., Tuzlak, D., and Walker, A. (2016). "Fill Mead First: a technical assessment." Utah State University, Logan, Utah. </w:t>
       </w:r>
-      <w:hyperlink r:id="rId53" w:history="1">
+      <w:hyperlink r:id="rId54" w:history="1">
         <w:r>
           <w:rPr>
             <w:rStyle w:val="Hyperlink"/>
@@ -11578,7 +11595,7 @@
       <w:r>
         <w:t xml:space="preserve">Ten Tribes Partnership. (2018). "Colorado River Basin  Ten Tribes Partnership Tribal Water Study." U.S. Department of the Interior, Bureau of Reclamation, Ten Tribes Partnership. </w:t>
       </w:r>
-      <w:hyperlink r:id="rId54" w:history="1">
+      <w:hyperlink r:id="rId55" w:history="1">
         <w:r>
           <w:rPr>
             <w:rStyle w:val="Hyperlink"/>
@@ -11608,7 +11625,7 @@
       <w:r>
         <w:t xml:space="preserve">. </w:t>
       </w:r>
-      <w:hyperlink r:id="rId55" w:history="1">
+      <w:hyperlink r:id="rId56" w:history="1">
         <w:r>
           <w:rPr>
             <w:rStyle w:val="Hyperlink"/>
@@ -11638,7 +11655,7 @@
       <w:r>
         <w:t xml:space="preserve">. </w:t>
       </w:r>
-      <w:hyperlink r:id="rId56" w:history="1">
+      <w:hyperlink r:id="rId57" w:history="1">
         <w:r>
           <w:rPr>
             <w:rStyle w:val="Hyperlink"/>
@@ -11659,7 +11676,7 @@
       <w:r>
         <w:t xml:space="preserve">USBR. (2012). "Colorado River Basin Water Supply and Demand Study." U.S. Department of Interior, Bureau of Reclamation, Washington, D.C., </w:t>
       </w:r>
-      <w:hyperlink r:id="rId57" w:history="1">
+      <w:hyperlink r:id="rId58" w:history="1">
         <w:r>
           <w:rPr>
             <w:rStyle w:val="Hyperlink"/>
@@ -11681,7 +11698,7 @@
         <w:lastRenderedPageBreak/>
         <w:t xml:space="preserve">USBR. (2019). "Agreement Concerning Colorado River Drought Contingency Management and Operations." U.S. Bureau of Reclamation, Washington, DC. </w:t>
       </w:r>
-      <w:hyperlink r:id="rId58" w:history="1">
+      <w:hyperlink r:id="rId59" w:history="1">
         <w:r>
           <w:rPr>
             <w:rStyle w:val="Hyperlink"/>
@@ -11702,7 +11719,7 @@
       <w:r>
         <w:t xml:space="preserve">USBR. (2020). "Review of the Colorado River Interim Guidelines for Lower Basin Shortages and Coordinated Operations for Lake Powell and Lake Mead." U.S. Bureau of Reclamation, U.S. Department of Interior. </w:t>
       </w:r>
-      <w:hyperlink r:id="rId59" w:history="1">
+      <w:hyperlink r:id="rId60" w:history="1">
         <w:r>
           <w:rPr>
             <w:rStyle w:val="Hyperlink"/>
@@ -11723,7 +11740,7 @@
       <w:r>
         <w:t xml:space="preserve">USBR. (2021a). "Boulder Canyon Operations Office - Program and Activities: Water Accounting Reports." U.S. Bureau of Reclamation. </w:t>
       </w:r>
-      <w:hyperlink r:id="rId60" w:history="1">
+      <w:hyperlink r:id="rId61" w:history="1">
         <w:r>
           <w:rPr>
             <w:rStyle w:val="Hyperlink"/>
@@ -11744,7 +11761,7 @@
       <w:r>
         <w:t xml:space="preserve">USBR. (2021b). "Lake Mead at Hoover Dam, End of Month Elevation." Lower Colorado River Operations, U.S. Buruea of Reclamation, </w:t>
       </w:r>
-      <w:hyperlink r:id="rId61" w:history="1">
+      <w:hyperlink r:id="rId62" w:history="1">
         <w:r>
           <w:rPr>
             <w:rStyle w:val="Hyperlink"/>
@@ -11765,7 +11782,7 @@
       <w:r>
         <w:t xml:space="preserve">USBR. (2021c). "Pilot System Conservation Program." U.S. Bureau of Reclamation, </w:t>
       </w:r>
-      <w:hyperlink r:id="rId62" w:history="1">
+      <w:hyperlink r:id="rId63" w:history="1">
         <w:r>
           <w:rPr>
             <w:rStyle w:val="Hyperlink"/>
@@ -11786,7 +11803,7 @@
       <w:r>
         <w:t xml:space="preserve">USBR. (2023a). "Integrated Technical Education Workgroup." U.S. Bureau of Reclamation, </w:t>
       </w:r>
-      <w:hyperlink r:id="rId63" w:history="1">
+      <w:hyperlink r:id="rId64" w:history="1">
         <w:r>
           <w:rPr>
             <w:rStyle w:val="Hyperlink"/>
@@ -11807,7 +11824,7 @@
       <w:r>
         <w:t xml:space="preserve">USBR. (2023b). "Post-2026 Colorado River Reservoir Operational Strategies for Lake Powell and Lake Mead: Summary of the Federal Register Notice Input Received." Reclamation, </w:t>
       </w:r>
-      <w:hyperlink r:id="rId64" w:history="1">
+      <w:hyperlink r:id="rId65" w:history="1">
         <w:r>
           <w:rPr>
             <w:rStyle w:val="Hyperlink"/>
@@ -11828,7 +11845,7 @@
       <w:r>
         <w:t xml:space="preserve">USGS. (2016). "Colorado River Basin map." U.S. Geological Survey. </w:t>
       </w:r>
-      <w:hyperlink r:id="rId65" w:history="1">
+      <w:hyperlink r:id="rId66" w:history="1">
         <w:r>
           <w:rPr>
             <w:rStyle w:val="Hyperlink"/>
@@ -11849,7 +11866,7 @@
       <w:r>
         <w:t xml:space="preserve">Wheeler, K. G., Schmidt, J. C., and Rosenberg, D. E. (2019). "Water Resource Modelling of the Colorado River – Present and Future Strategies." Center for Colorado River Studies, Utah State University, Logan, Utah. </w:t>
       </w:r>
-      <w:hyperlink r:id="rId66" w:history="1">
+      <w:hyperlink r:id="rId67" w:history="1">
         <w:r>
           <w:rPr>
             <w:rStyle w:val="Hyperlink"/>
@@ -11878,7 +11895,7 @@
       <w:r>
         <w:t xml:space="preserve">, 37(4), 913-929. </w:t>
       </w:r>
-      <w:hyperlink r:id="rId67" w:history="1">
+      <w:hyperlink r:id="rId68" w:history="1">
         <w:r>
           <w:rPr>
             <w:rStyle w:val="Hyperlink"/>
@@ -11904,8 +11921,8 @@
       </w:r>
     </w:p>
     <w:sectPr>
-      <w:headerReference w:type="default" r:id="rId68"/>
-      <w:footerReference w:type="default" r:id="rId69"/>
+      <w:headerReference w:type="default" r:id="rId69"/>
+      <w:footerReference w:type="default" r:id="rId70"/>
       <w:pgSz w:w="12240" w:h="15840"/>
       <w:pgMar w:top="1440" w:right="1440" w:bottom="1440" w:left="1440" w:header="720" w:footer="720" w:gutter="0"/>
       <w:cols w:space="720"/>
@@ -12361,7 +12378,7 @@
         <w:ind w:left="1440" w:hanging="360"/>
       </w:pPr>
     </w:lvl>
-    <w:lvl w:ilvl="2" w:tplc="0409001B" w:tentative="1">
+    <w:lvl w:ilvl="2" w:tplc="0409001B">
       <w:start w:val="1"/>
       <w:numFmt w:val="lowerRoman"/>
       <w:lvlText w:val="%3."/>
@@ -13123,6 +13140,95 @@
     </w:lvl>
   </w:abstractNum>
   <w:abstractNum w:abstractNumId="11" w15:restartNumberingAfterBreak="0">
+    <w:nsid w:val="448B39D6"/>
+    <w:multiLevelType w:val="hybridMultilevel"/>
+    <w:tmpl w:val="6EC6068A"/>
+    <w:lvl w:ilvl="0" w:tplc="0409000F">
+      <w:start w:val="1"/>
+      <w:numFmt w:val="decimal"/>
+      <w:lvlText w:val="%1."/>
+      <w:lvlJc w:val="left"/>
+      <w:pPr>
+        <w:ind w:left="720" w:hanging="360"/>
+      </w:pPr>
+      <w:rPr>
+        <w:rFonts w:hint="default"/>
+      </w:rPr>
+    </w:lvl>
+    <w:lvl w:ilvl="1" w:tplc="04090019" w:tentative="1">
+      <w:start w:val="1"/>
+      <w:numFmt w:val="lowerLetter"/>
+      <w:lvlText w:val="%2."/>
+      <w:lvlJc w:val="left"/>
+      <w:pPr>
+        <w:ind w:left="1440" w:hanging="360"/>
+      </w:pPr>
+    </w:lvl>
+    <w:lvl w:ilvl="2" w:tplc="0409001B" w:tentative="1">
+      <w:start w:val="1"/>
+      <w:numFmt w:val="lowerRoman"/>
+      <w:lvlText w:val="%3."/>
+      <w:lvlJc w:val="right"/>
+      <w:pPr>
+        <w:ind w:left="2160" w:hanging="180"/>
+      </w:pPr>
+    </w:lvl>
+    <w:lvl w:ilvl="3" w:tplc="0409000F" w:tentative="1">
+      <w:start w:val="1"/>
+      <w:numFmt w:val="decimal"/>
+      <w:lvlText w:val="%4."/>
+      <w:lvlJc w:val="left"/>
+      <w:pPr>
+        <w:ind w:left="2880" w:hanging="360"/>
+      </w:pPr>
+    </w:lvl>
+    <w:lvl w:ilvl="4" w:tplc="04090019" w:tentative="1">
+      <w:start w:val="1"/>
+      <w:numFmt w:val="lowerLetter"/>
+      <w:lvlText w:val="%5."/>
+      <w:lvlJc w:val="left"/>
+      <w:pPr>
+        <w:ind w:left="3600" w:hanging="360"/>
+      </w:pPr>
+    </w:lvl>
+    <w:lvl w:ilvl="5" w:tplc="0409001B" w:tentative="1">
+      <w:start w:val="1"/>
+      <w:numFmt w:val="lowerRoman"/>
+      <w:lvlText w:val="%6."/>
+      <w:lvlJc w:val="right"/>
+      <w:pPr>
+        <w:ind w:left="4320" w:hanging="180"/>
+      </w:pPr>
+    </w:lvl>
+    <w:lvl w:ilvl="6" w:tplc="0409000F" w:tentative="1">
+      <w:start w:val="1"/>
+      <w:numFmt w:val="decimal"/>
+      <w:lvlText w:val="%7."/>
+      <w:lvlJc w:val="left"/>
+      <w:pPr>
+        <w:ind w:left="5040" w:hanging="360"/>
+      </w:pPr>
+    </w:lvl>
+    <w:lvl w:ilvl="7" w:tplc="04090019" w:tentative="1">
+      <w:start w:val="1"/>
+      <w:numFmt w:val="lowerLetter"/>
+      <w:lvlText w:val="%8."/>
+      <w:lvlJc w:val="left"/>
+      <w:pPr>
+        <w:ind w:left="5760" w:hanging="360"/>
+      </w:pPr>
+    </w:lvl>
+    <w:lvl w:ilvl="8" w:tplc="0409001B" w:tentative="1">
+      <w:start w:val="1"/>
+      <w:numFmt w:val="lowerRoman"/>
+      <w:lvlText w:val="%9."/>
+      <w:lvlJc w:val="right"/>
+      <w:pPr>
+        <w:ind w:left="6480" w:hanging="180"/>
+      </w:pPr>
+    </w:lvl>
+  </w:abstractNum>
+  <w:abstractNum w:abstractNumId="12" w15:restartNumberingAfterBreak="0">
     <w:nsid w:val="4CD84D8B"/>
     <w:multiLevelType w:val="hybridMultilevel"/>
     <w:tmpl w:val="02A4ABD4"/>
@@ -13208,7 +13314,7 @@
       </w:pPr>
     </w:lvl>
   </w:abstractNum>
-  <w:abstractNum w:abstractNumId="12" w15:restartNumberingAfterBreak="0">
+  <w:abstractNum w:abstractNumId="13" w15:restartNumberingAfterBreak="0">
     <w:nsid w:val="4DE7662B"/>
     <w:multiLevelType w:val="hybridMultilevel"/>
     <w:tmpl w:val="B0DA398E"/>
@@ -13321,7 +13427,7 @@
       </w:rPr>
     </w:lvl>
   </w:abstractNum>
-  <w:abstractNum w:abstractNumId="13" w15:restartNumberingAfterBreak="0">
+  <w:abstractNum w:abstractNumId="14" w15:restartNumberingAfterBreak="0">
     <w:nsid w:val="50C025E9"/>
     <w:multiLevelType w:val="hybridMultilevel"/>
     <w:tmpl w:val="483C73D4"/>
@@ -13434,7 +13540,7 @@
       </w:rPr>
     </w:lvl>
   </w:abstractNum>
-  <w:abstractNum w:abstractNumId="14" w15:restartNumberingAfterBreak="0">
+  <w:abstractNum w:abstractNumId="15" w15:restartNumberingAfterBreak="0">
     <w:nsid w:val="52BC45F4"/>
     <w:multiLevelType w:val="multilevel"/>
     <w:tmpl w:val="D57CA490"/>
@@ -13553,7 +13659,7 @@
       </w:rPr>
     </w:lvl>
   </w:abstractNum>
-  <w:abstractNum w:abstractNumId="15" w15:restartNumberingAfterBreak="0">
+  <w:abstractNum w:abstractNumId="16" w15:restartNumberingAfterBreak="0">
     <w:nsid w:val="56C16AD7"/>
     <w:multiLevelType w:val="hybridMultilevel"/>
     <w:tmpl w:val="F614083E"/>
@@ -13639,7 +13745,7 @@
       </w:pPr>
     </w:lvl>
   </w:abstractNum>
-  <w:abstractNum w:abstractNumId="16" w15:restartNumberingAfterBreak="0">
+  <w:abstractNum w:abstractNumId="17" w15:restartNumberingAfterBreak="0">
     <w:nsid w:val="5A4545F9"/>
     <w:multiLevelType w:val="hybridMultilevel"/>
     <w:tmpl w:val="4FE8E398"/>
@@ -13725,7 +13831,7 @@
       </w:pPr>
     </w:lvl>
   </w:abstractNum>
-  <w:abstractNum w:abstractNumId="17" w15:restartNumberingAfterBreak="0">
+  <w:abstractNum w:abstractNumId="18" w15:restartNumberingAfterBreak="0">
     <w:nsid w:val="5AC86D01"/>
     <w:multiLevelType w:val="hybridMultilevel"/>
     <w:tmpl w:val="3CA0260C"/>
@@ -13838,7 +13944,7 @@
       </w:rPr>
     </w:lvl>
   </w:abstractNum>
-  <w:abstractNum w:abstractNumId="18" w15:restartNumberingAfterBreak="0">
+  <w:abstractNum w:abstractNumId="19" w15:restartNumberingAfterBreak="0">
     <w:nsid w:val="5E0402EA"/>
     <w:multiLevelType w:val="hybridMultilevel"/>
     <w:tmpl w:val="CFF231BE"/>
@@ -13951,7 +14057,7 @@
       </w:rPr>
     </w:lvl>
   </w:abstractNum>
-  <w:abstractNum w:abstractNumId="19" w15:restartNumberingAfterBreak="0">
+  <w:abstractNum w:abstractNumId="20" w15:restartNumberingAfterBreak="0">
     <w:nsid w:val="5F4B7988"/>
     <w:multiLevelType w:val="hybridMultilevel"/>
     <w:tmpl w:val="108C23D2"/>
@@ -14040,7 +14146,7 @@
       </w:pPr>
     </w:lvl>
   </w:abstractNum>
-  <w:abstractNum w:abstractNumId="20" w15:restartNumberingAfterBreak="0">
+  <w:abstractNum w:abstractNumId="21" w15:restartNumberingAfterBreak="0">
     <w:nsid w:val="60514F49"/>
     <w:multiLevelType w:val="hybridMultilevel"/>
     <w:tmpl w:val="E174B890"/>
@@ -14153,7 +14259,7 @@
       </w:rPr>
     </w:lvl>
   </w:abstractNum>
-  <w:abstractNum w:abstractNumId="21" w15:restartNumberingAfterBreak="0">
+  <w:abstractNum w:abstractNumId="22" w15:restartNumberingAfterBreak="0">
     <w:nsid w:val="61B225BD"/>
     <w:multiLevelType w:val="hybridMultilevel"/>
     <w:tmpl w:val="ED34A7CC"/>
@@ -14266,7 +14372,7 @@
       </w:rPr>
     </w:lvl>
   </w:abstractNum>
-  <w:abstractNum w:abstractNumId="22" w15:restartNumberingAfterBreak="0">
+  <w:abstractNum w:abstractNumId="23" w15:restartNumberingAfterBreak="0">
     <w:nsid w:val="65344ACC"/>
     <w:multiLevelType w:val="hybridMultilevel"/>
     <w:tmpl w:val="6BE258D6"/>
@@ -14379,7 +14485,7 @@
       </w:rPr>
     </w:lvl>
   </w:abstractNum>
-  <w:abstractNum w:abstractNumId="23" w15:restartNumberingAfterBreak="0">
+  <w:abstractNum w:abstractNumId="24" w15:restartNumberingAfterBreak="0">
     <w:nsid w:val="66A35A5D"/>
     <w:multiLevelType w:val="hybridMultilevel"/>
     <w:tmpl w:val="6F7ED6DC"/>
@@ -14492,7 +14598,7 @@
       </w:rPr>
     </w:lvl>
   </w:abstractNum>
-  <w:abstractNum w:abstractNumId="24" w15:restartNumberingAfterBreak="0">
+  <w:abstractNum w:abstractNumId="25" w15:restartNumberingAfterBreak="0">
     <w:nsid w:val="6AF2034F"/>
     <w:multiLevelType w:val="hybridMultilevel"/>
     <w:tmpl w:val="4FE8E398"/>
@@ -14578,7 +14684,7 @@
       </w:pPr>
     </w:lvl>
   </w:abstractNum>
-  <w:abstractNum w:abstractNumId="25" w15:restartNumberingAfterBreak="0">
+  <w:abstractNum w:abstractNumId="26" w15:restartNumberingAfterBreak="0">
     <w:nsid w:val="7B814E67"/>
     <w:multiLevelType w:val="hybridMultilevel"/>
     <w:tmpl w:val="2E48E7F8"/>
@@ -14664,7 +14770,7 @@
       </w:pPr>
     </w:lvl>
   </w:abstractNum>
-  <w:abstractNum w:abstractNumId="26" w15:restartNumberingAfterBreak="0">
+  <w:abstractNum w:abstractNumId="27" w15:restartNumberingAfterBreak="0">
     <w:nsid w:val="7C546E9E"/>
     <w:multiLevelType w:val="hybridMultilevel"/>
     <w:tmpl w:val="C12EA2EC"/>
@@ -14753,7 +14859,7 @@
       </w:pPr>
     </w:lvl>
   </w:abstractNum>
-  <w:abstractNum w:abstractNumId="27" w15:restartNumberingAfterBreak="0">
+  <w:abstractNum w:abstractNumId="28" w15:restartNumberingAfterBreak="0">
     <w:nsid w:val="7D335139"/>
     <w:multiLevelType w:val="hybridMultilevel"/>
     <w:tmpl w:val="7894400A"/>
@@ -14867,28 +14973,28 @@
     </w:lvl>
   </w:abstractNum>
   <w:num w:numId="1" w16cid:durableId="695929054">
-    <w:abstractNumId w:val="12"/>
+    <w:abstractNumId w:val="13"/>
   </w:num>
   <w:num w:numId="2" w16cid:durableId="215164903">
-    <w:abstractNumId w:val="20"/>
+    <w:abstractNumId w:val="21"/>
   </w:num>
   <w:num w:numId="3" w16cid:durableId="2014380315">
-    <w:abstractNumId w:val="23"/>
+    <w:abstractNumId w:val="24"/>
   </w:num>
   <w:num w:numId="4" w16cid:durableId="72624349">
-    <w:abstractNumId w:val="14"/>
+    <w:abstractNumId w:val="15"/>
   </w:num>
   <w:num w:numId="5" w16cid:durableId="1541278595">
     <w:abstractNumId w:val="4"/>
   </w:num>
   <w:num w:numId="6" w16cid:durableId="1655259926">
-    <w:abstractNumId w:val="22"/>
+    <w:abstractNumId w:val="23"/>
   </w:num>
   <w:num w:numId="7" w16cid:durableId="1327246831">
     <w:abstractNumId w:val="10"/>
   </w:num>
   <w:num w:numId="8" w16cid:durableId="1372613918">
-    <w:abstractNumId w:val="15"/>
+    <w:abstractNumId w:val="16"/>
   </w:num>
   <w:num w:numId="9" w16cid:durableId="1782992877">
     <w:abstractNumId w:val="5"/>
@@ -14897,13 +15003,13 @@
     <w:abstractNumId w:val="1"/>
   </w:num>
   <w:num w:numId="11" w16cid:durableId="2103448875">
-    <w:abstractNumId w:val="13"/>
+    <w:abstractNumId w:val="14"/>
   </w:num>
   <w:num w:numId="12" w16cid:durableId="1033581586">
-    <w:abstractNumId w:val="18"/>
+    <w:abstractNumId w:val="19"/>
   </w:num>
   <w:num w:numId="13" w16cid:durableId="360134165">
-    <w:abstractNumId w:val="27"/>
+    <w:abstractNumId w:val="28"/>
   </w:num>
   <w:num w:numId="14" w16cid:durableId="1634142177">
     <w:abstractNumId w:val="0"/>
@@ -14912,19 +15018,19 @@
     <w:abstractNumId w:val="2"/>
   </w:num>
   <w:num w:numId="16" w16cid:durableId="1694646785">
-    <w:abstractNumId w:val="21"/>
+    <w:abstractNumId w:val="22"/>
   </w:num>
   <w:num w:numId="17" w16cid:durableId="377709132">
-    <w:abstractNumId w:val="11"/>
+    <w:abstractNumId w:val="12"/>
   </w:num>
   <w:num w:numId="18" w16cid:durableId="10647268">
     <w:abstractNumId w:val="6"/>
   </w:num>
   <w:num w:numId="19" w16cid:durableId="1663267235">
-    <w:abstractNumId w:val="16"/>
+    <w:abstractNumId w:val="17"/>
   </w:num>
   <w:num w:numId="20" w16cid:durableId="1319917892">
-    <w:abstractNumId w:val="26"/>
+    <w:abstractNumId w:val="27"/>
   </w:num>
   <w:num w:numId="21" w16cid:durableId="1978954950">
     <w:abstractNumId w:val="9"/>
@@ -14936,19 +15042,22 @@
     <w:abstractNumId w:val="7"/>
   </w:num>
   <w:num w:numId="24" w16cid:durableId="690112162">
-    <w:abstractNumId w:val="24"/>
+    <w:abstractNumId w:val="25"/>
   </w:num>
   <w:num w:numId="25" w16cid:durableId="1164737649">
-    <w:abstractNumId w:val="17"/>
+    <w:abstractNumId w:val="18"/>
   </w:num>
   <w:num w:numId="26" w16cid:durableId="1094713696">
-    <w:abstractNumId w:val="25"/>
+    <w:abstractNumId w:val="26"/>
   </w:num>
   <w:num w:numId="27" w16cid:durableId="873076770">
-    <w:abstractNumId w:val="19"/>
+    <w:abstractNumId w:val="20"/>
   </w:num>
   <w:num w:numId="28" w16cid:durableId="71045258">
     <w:abstractNumId w:val="8"/>
+  </w:num>
+  <w:num w:numId="29" w16cid:durableId="1294408216">
+    <w:abstractNumId w:val="11"/>
   </w:num>
   <w:numIdMacAtCleanup w:val="28"/>
 </w:numbering>

</xml_diff>

<commit_message>
Update participant dashboard figure.
</commit_message>
<xml_diff>
--- a/LakeMeadWaterBankDivideInflow/ModelGuide/ModelGuide-LakeMeadWaterBank.docx
+++ b/LakeMeadWaterBankDivideInflow/ModelGuide/ModelGuide-LakeMeadWaterBank.docx
@@ -1920,15 +1920,7 @@
               <w:t>4.4</w:t>
             </w:r>
             <w:r>
-              <w:t xml:space="preserve"> </w:t>
-            </w:r>
-            <w:proofErr w:type="spellStart"/>
-            <w:r>
-              <w:t>maf</w:t>
-            </w:r>
-            <w:proofErr w:type="spellEnd"/>
-            <w:r>
-              <w:t xml:space="preserve"> per year </w:t>
+              <w:t xml:space="preserve"> maf per year </w:t>
             </w:r>
             <w:r>
               <w:t>as Lake Mead level decline</w:t>
@@ -1969,41 +1961,24 @@
             <w:r>
               <w:t xml:space="preserve">cutback schedule in </w:t>
             </w:r>
-            <w:proofErr w:type="spellStart"/>
             <w:r>
               <w:rPr>
                 <w:i/>
                 <w:iCs/>
               </w:rPr>
-              <w:t>MandatoryConservation</w:t>
-            </w:r>
-            <w:proofErr w:type="spellEnd"/>
-            <w:r>
-              <w:rPr>
-                <w:i/>
-                <w:iCs/>
-              </w:rPr>
+              <w:t xml:space="preserve">MandatoryConservation </w:t>
+            </w:r>
+            <w:r>
+              <w:t>sheet.</w:t>
+            </w:r>
+            <w:r>
               <w:t xml:space="preserve"> </w:t>
             </w:r>
             <w:r>
-              <w:t>sheet.</w:t>
-            </w:r>
-            <w:r>
-              <w:t xml:space="preserve"> </w:t>
-            </w:r>
-            <w:r>
               <w:t>These values ex</w:t>
             </w:r>
             <w:r>
-              <w:t xml:space="preserve">clude 0.95 </w:t>
-            </w:r>
-            <w:proofErr w:type="spellStart"/>
-            <w:r>
-              <w:t>maf</w:t>
-            </w:r>
-            <w:proofErr w:type="spellEnd"/>
-            <w:r>
-              <w:t xml:space="preserve"> </w:t>
+              <w:t xml:space="preserve">clude 0.95 maf </w:t>
             </w:r>
             <w:r>
               <w:t xml:space="preserve">per year </w:t>
@@ -2143,15 +2118,7 @@
               <w:ind w:left="161" w:hanging="180"/>
             </w:pPr>
             <w:r>
-              <w:t xml:space="preserve">Continue mandatory conservation and cutback from 2.8 </w:t>
-            </w:r>
-            <w:proofErr w:type="spellStart"/>
-            <w:r>
-              <w:t>maf</w:t>
-            </w:r>
-            <w:proofErr w:type="spellEnd"/>
-            <w:r>
-              <w:t xml:space="preserve"> per year as Lake Mead level declines from 1,090 to 1,025 feet </w:t>
+              <w:t xml:space="preserve">Continue mandatory conservation and cutback from 2.8 maf per year as Lake Mead level declines from 1,090 to 1,025 feet </w:t>
             </w:r>
             <w:r>
               <w:fldChar w:fldCharType="begin"/>
@@ -2174,32 +2141,15 @@
             <w:r>
               <w:t xml:space="preserve">. See cutback schedule in </w:t>
             </w:r>
-            <w:proofErr w:type="spellStart"/>
             <w:r>
               <w:rPr>
                 <w:i/>
                 <w:iCs/>
               </w:rPr>
-              <w:t>MandatoryConservation</w:t>
-            </w:r>
-            <w:proofErr w:type="spellEnd"/>
-            <w:r>
-              <w:rPr>
-                <w:i/>
-                <w:iCs/>
-              </w:rPr>
-              <w:t xml:space="preserve"> </w:t>
-            </w:r>
-            <w:r>
-              <w:t xml:space="preserve">sheet. These values exclude 0.95 </w:t>
-            </w:r>
-            <w:proofErr w:type="spellStart"/>
-            <w:r>
-              <w:t>maf</w:t>
-            </w:r>
-            <w:proofErr w:type="spellEnd"/>
-            <w:r>
-              <w:t xml:space="preserve"> per year of use by First Nations in the Lower Basin.</w:t>
+              <w:t xml:space="preserve">MandatoryConservation </w:t>
+            </w:r>
+            <w:r>
+              <w:t>sheet. These values exclude 0.95 maf per year of use by First Nations in the Lower Basin.</w:t>
             </w:r>
           </w:p>
           <w:p>
@@ -2323,15 +2273,7 @@
               <w:ind w:left="161" w:hanging="180"/>
             </w:pPr>
             <w:r>
-              <w:t xml:space="preserve">Continue mandatory conservation and cutback from 0.3 </w:t>
-            </w:r>
-            <w:proofErr w:type="spellStart"/>
-            <w:r>
-              <w:t>maf</w:t>
-            </w:r>
-            <w:proofErr w:type="spellEnd"/>
-            <w:r>
-              <w:t xml:space="preserve"> per year as Lake Mead level declines from 1,090 to 1,025 feet </w:t>
+              <w:t xml:space="preserve">Continue mandatory conservation and cutback from 0.3 maf per year as Lake Mead level declines from 1,090 to 1,025 feet </w:t>
             </w:r>
             <w:r>
               <w:fldChar w:fldCharType="begin"/>
@@ -2354,33 +2296,16 @@
             <w:r>
               <w:t xml:space="preserve">. See cutback schedule in </w:t>
             </w:r>
-            <w:proofErr w:type="spellStart"/>
             <w:r>
               <w:rPr>
                 <w:i/>
                 <w:iCs/>
               </w:rPr>
-              <w:t>MandatoryConservation</w:t>
-            </w:r>
-            <w:proofErr w:type="spellEnd"/>
-            <w:r>
-              <w:rPr>
-                <w:i/>
-                <w:iCs/>
-              </w:rPr>
-              <w:t xml:space="preserve"> </w:t>
+              <w:t xml:space="preserve">MandatoryConservation </w:t>
             </w:r>
             <w:r>
               <w:lastRenderedPageBreak/>
-              <w:t xml:space="preserve">sheet. These values exclude 0.95 </w:t>
-            </w:r>
-            <w:proofErr w:type="spellStart"/>
-            <w:r>
-              <w:t>maf</w:t>
-            </w:r>
-            <w:proofErr w:type="spellEnd"/>
-            <w:r>
-              <w:t xml:space="preserve"> per year of use by First Nations in the Lower Basin.</w:t>
+              <w:t>sheet. These values exclude 0.95 maf per year of use by First Nations in the Lower Basin.</w:t>
             </w:r>
           </w:p>
           <w:p>
@@ -2493,15 +2418,7 @@
               <w:t xml:space="preserve">Continue mandatory conservation </w:t>
             </w:r>
             <w:r>
-              <w:t xml:space="preserve">and cutback from 1.5 </w:t>
-            </w:r>
-            <w:proofErr w:type="spellStart"/>
-            <w:r>
-              <w:t>maf</w:t>
-            </w:r>
-            <w:proofErr w:type="spellEnd"/>
-            <w:r>
-              <w:t xml:space="preserve"> per year </w:t>
+              <w:t xml:space="preserve">and cutback from 1.5 maf per year </w:t>
             </w:r>
             <w:r>
               <w:t xml:space="preserve">as Lake Mead levels decline </w:t>
@@ -2527,21 +2444,12 @@
             <w:r>
               <w:t xml:space="preserve">. See </w:t>
             </w:r>
-            <w:proofErr w:type="spellStart"/>
             <w:r>
               <w:rPr>
                 <w:i/>
                 <w:iCs/>
               </w:rPr>
-              <w:t>MandatoryConservation</w:t>
-            </w:r>
-            <w:proofErr w:type="spellEnd"/>
-            <w:r>
-              <w:rPr>
-                <w:i/>
-                <w:iCs/>
-              </w:rPr>
-              <w:t xml:space="preserve"> </w:t>
+              <w:t xml:space="preserve">MandatoryConservation </w:t>
             </w:r>
             <w:r>
               <w:t>sheet.</w:t>
@@ -2842,15 +2750,7 @@
         <w:t>assign</w:t>
       </w:r>
       <w:r>
-        <w:t xml:space="preserve"> 0.95 </w:t>
-      </w:r>
-      <w:proofErr w:type="spellStart"/>
-      <w:r>
-        <w:t>maf</w:t>
-      </w:r>
-      <w:proofErr w:type="spellEnd"/>
-      <w:r>
-        <w:t xml:space="preserve"> of settled water rights </w:t>
+        <w:t xml:space="preserve"> 0.95 maf of settled water rights </w:t>
       </w:r>
       <w:r>
         <w:t>to Arizona and California</w:t>
@@ -3116,15 +3016,7 @@
         <w:t>s on</w:t>
       </w:r>
       <w:r>
-        <w:t xml:space="preserve"> Lake Mead evaporation rates for a five year study for Lake Mead draw down saw variations of 0.25 </w:t>
-      </w:r>
-      <w:proofErr w:type="spellStart"/>
-      <w:r>
-        <w:t>maf</w:t>
-      </w:r>
-      <w:proofErr w:type="spellEnd"/>
-      <w:r>
-        <w:t xml:space="preserve"> </w:t>
+        <w:t xml:space="preserve"> Lake Mead evaporation rates for a five year study for Lake Mead draw down saw variations of 0.25 maf </w:t>
       </w:r>
       <w:r>
         <w:t xml:space="preserve">or less </w:t>
@@ -4158,23 +4050,7 @@
           <w:b/>
           <w:bCs/>
         </w:rPr>
-        <w:t xml:space="preserve">Figure 1c. How 0.95 </w:t>
-      </w:r>
-      <w:proofErr w:type="spellStart"/>
-      <w:r>
-        <w:rPr>
-          <w:b/>
-          <w:bCs/>
-        </w:rPr>
-        <w:t>maf</w:t>
-      </w:r>
-      <w:proofErr w:type="spellEnd"/>
-      <w:r>
-        <w:rPr>
-          <w:b/>
-          <w:bCs/>
-        </w:rPr>
-        <w:t xml:space="preserve"> of settled water rights of Tribal Nations of the Lower Basin are drawn from each Lower Basin state.</w:t>
+        <w:t>Figure 1c. How 0.95 maf of settled water rights of Tribal Nations of the Lower Basin are drawn from each Lower Basin state.</w:t>
       </w:r>
     </w:p>
     <w:p>
@@ -4360,7 +4236,6 @@
       <w:r>
         <w:t xml:space="preserve"> and the associated calculations are also shown in the </w:t>
       </w:r>
-      <w:proofErr w:type="spellStart"/>
       <w:r>
         <w:rPr>
           <w:b/>
@@ -4368,7 +4243,6 @@
         </w:rPr>
         <w:t>TribalWater</w:t>
       </w:r>
-      <w:proofErr w:type="spellEnd"/>
       <w:r>
         <w:t xml:space="preserve"> worksheet within the Excel model file.</w:t>
       </w:r>
@@ -5208,7 +5082,6 @@
         </w:rPr>
         <w:t xml:space="preserve"> </w:t>
       </w:r>
-      <w:proofErr w:type="spellStart"/>
       <w:r>
         <w:rPr>
           <w:rStyle w:val="normaltextrun"/>
@@ -5217,7 +5090,6 @@
         </w:rPr>
         <w:t>HydrologicScenarios</w:t>
       </w:r>
-      <w:proofErr w:type="spellEnd"/>
       <w:r>
         <w:rPr>
           <w:rStyle w:val="normaltextrun"/>
@@ -5368,23 +5240,7 @@
         <w:t>)</w:t>
       </w:r>
       <w:r>
-        <w:t xml:space="preserve"> with the preponderance of inflows between 9 and 10 </w:t>
-      </w:r>
-      <w:proofErr w:type="spellStart"/>
-      <w:r>
-        <w:t>maf</w:t>
-      </w:r>
-      <w:proofErr w:type="spellEnd"/>
-      <w:r>
-        <w:t xml:space="preserve"> per year (corresponding to a Lake Powell release between 8.23 and 9 </w:t>
-      </w:r>
-      <w:proofErr w:type="spellStart"/>
-      <w:r>
-        <w:t>maf</w:t>
-      </w:r>
-      <w:proofErr w:type="spellEnd"/>
-      <w:r>
-        <w:t xml:space="preserve"> per year</w:t>
+        <w:t xml:space="preserve"> with the preponderance of inflows between 9 and 10 maf per year (corresponding to a Lake Powell release between 8.23 and 9 maf per year</w:t>
       </w:r>
       <w:r>
         <w:t xml:space="preserve">; Figure </w:t>
@@ -6533,23 +6389,7 @@
         <w:t xml:space="preserve"> </w:t>
       </w:r>
       <w:r>
-        <w:t xml:space="preserve">account balance (Equation 1, evaporation terms in </w:t>
-      </w:r>
-      <w:proofErr w:type="spellStart"/>
-      <w:r>
-        <w:t>maf</w:t>
-      </w:r>
-      <w:proofErr w:type="spellEnd"/>
-      <w:r>
-        <w:t xml:space="preserve"> per year, balance and storage terms in </w:t>
-      </w:r>
-      <w:proofErr w:type="spellStart"/>
-      <w:r>
-        <w:t>maf</w:t>
-      </w:r>
-      <w:proofErr w:type="spellEnd"/>
-      <w:r>
-        <w:t>).</w:t>
+        <w:t>account balance (Equation 1, evaporation terms in maf per year, balance and storage terms in maf).</w:t>
       </w:r>
     </w:p>
     <w:p>
@@ -6610,23 +6450,7 @@
         <w:t>For example</w:t>
       </w:r>
       <w:r>
-        <w:t xml:space="preserve">, if Lake Mead active storage is 7.2 </w:t>
-      </w:r>
-      <w:proofErr w:type="spellStart"/>
-      <w:r>
-        <w:t>maf</w:t>
-      </w:r>
-      <w:proofErr w:type="spellEnd"/>
-      <w:r>
-        <w:t xml:space="preserve"> and Lake Mead evaporation is 0.4 </w:t>
-      </w:r>
-      <w:proofErr w:type="spellStart"/>
-      <w:r>
-        <w:t>maf</w:t>
-      </w:r>
-      <w:proofErr w:type="spellEnd"/>
-      <w:r>
-        <w:t xml:space="preserve"> for the year, and:</w:t>
+        <w:t>, if Lake Mead active storage is 7.2 maf and Lake Mead evaporation is 0.4 maf for the year, and:</w:t>
       </w:r>
     </w:p>
     <w:p>
@@ -6638,15 +6462,7 @@
         </w:numPr>
       </w:pPr>
       <w:r>
-        <w:t xml:space="preserve">California has an account balance of 0.72 </w:t>
-      </w:r>
-      <w:proofErr w:type="spellStart"/>
-      <w:r>
-        <w:t>maf</w:t>
-      </w:r>
-      <w:proofErr w:type="spellEnd"/>
-      <w:r>
-        <w:t xml:space="preserve"> (</w:t>
+        <w:t>California has an account balance of 0.72 maf (</w:t>
       </w:r>
       <w:r>
         <w:t xml:space="preserve">10% of the </w:t>
@@ -6676,15 +6492,7 @@
         <w:t>04</w:t>
       </w:r>
       <w:r>
-        <w:t xml:space="preserve"> </w:t>
-      </w:r>
-      <w:proofErr w:type="spellStart"/>
-      <w:r>
-        <w:t>maf</w:t>
-      </w:r>
-      <w:proofErr w:type="spellEnd"/>
-      <w:r>
-        <w:t xml:space="preserve"> that year.</w:t>
+        <w:t xml:space="preserve"> maf that year.</w:t>
       </w:r>
       <w:r>
         <w:t xml:space="preserve"> </w:t>
@@ -6699,13 +6507,8 @@
         </w:numPr>
       </w:pPr>
       <w:r>
-        <w:t xml:space="preserve">The Reclamation protect elevation is 1,000 feet (4.5 </w:t>
-      </w:r>
-      <w:proofErr w:type="spellStart"/>
-      <w:r>
-        <w:t>maf</w:t>
-      </w:r>
-      <w:proofErr w:type="spellEnd"/>
+        <w:t>The Reclamation protect elevation is 1,000 feet (4.5 maf</w:t>
+      </w:r>
       <w:r>
         <w:t>; 62.5%</w:t>
       </w:r>
@@ -6713,15 +6516,7 @@
         <w:t>)</w:t>
       </w:r>
       <w:r>
-        <w:t xml:space="preserve">, the Reclamation is assigned 62.5% of the total evaporation or 0.25 </w:t>
-      </w:r>
-      <w:proofErr w:type="spellStart"/>
-      <w:r>
-        <w:t>maf</w:t>
-      </w:r>
-      <w:proofErr w:type="spellEnd"/>
-      <w:r>
-        <w:t xml:space="preserve"> that year.</w:t>
+        <w:t>, the Reclamation is assigned 62.5% of the total evaporation or 0.25 maf that year.</w:t>
       </w:r>
     </w:p>
     <w:p/>
@@ -6839,40 +6634,10 @@
           <w:b/>
           <w:bCs/>
         </w:rPr>
-        <w:t xml:space="preserve">There are lots of ways to split </w:t>
-      </w:r>
-      <w:r>
-        <w:rPr>
-          <w:b/>
-          <w:bCs/>
-        </w:rPr>
-        <w:t xml:space="preserve">the remaining reservoir </w:t>
-      </w:r>
-      <w:r>
-        <w:rPr>
-          <w:b/>
-          <w:bCs/>
-        </w:rPr>
-        <w:t>inflow among the users.</w:t>
-      </w:r>
-      <w:r>
-        <w:t xml:space="preserve"> These splits can be (</w:t>
-      </w:r>
-      <w:proofErr w:type="spellStart"/>
-      <w:r>
-        <w:t>i</w:t>
-      </w:r>
-      <w:proofErr w:type="spellEnd"/>
-      <w:r>
-        <w:t xml:space="preserve">) By pro-rata shares of historical allocations, (ii) Giving California some priority over Arizona, (iii) Including Tribal Nations of the Lower Basin, (iv) Combinations of </w:t>
-      </w:r>
-      <w:proofErr w:type="spellStart"/>
-      <w:r>
-        <w:t>i</w:t>
-      </w:r>
-      <w:proofErr w:type="spellEnd"/>
-      <w:r>
-        <w:t xml:space="preserve"> to iii, or (v) other methods.</w:t>
+        <w:t>There are lots of ways to split the remaining reservoir inflow among the users.</w:t>
+      </w:r>
+      <w:r>
+        <w:t xml:space="preserve"> These splits can be (i) By pro-rata shares of historical allocations, (ii) Giving California some priority over Arizona, (iii) Including Tribal Nations of the Lower Basin, (iv) Combinations of i to iii, or (v) other methods.</w:t>
       </w:r>
     </w:p>
     <w:p>
@@ -6973,6 +6738,9 @@
     </w:p>
     <w:p>
       <w:r>
+        <w:rPr>
+          <w:noProof/>
+        </w:rPr>
         <w:drawing>
           <wp:inline distT="0" distB="0" distL="0" distR="0" wp14:anchorId="13D1E72B" wp14:editId="3F6C73B0">
             <wp:extent cx="5943600" cy="1898650"/>
@@ -7052,13 +6820,7 @@
         <w:t xml:space="preserve"> first</w:t>
       </w:r>
       <w:r>
-        <w:t xml:space="preserve"> give</w:t>
-      </w:r>
-      <w:r>
-        <w:t xml:space="preserve"> 0.95 million acre-feet per year to Tribal Nations of the Lower Basin</w:t>
-      </w:r>
-      <w:r>
-        <w:t xml:space="preserve"> (</w:t>
+        <w:t xml:space="preserve"> give 0.95 million acre-feet per year to Tribal Nations of the Lower Basin (</w:t>
       </w:r>
       <w:r>
         <w:t xml:space="preserve">Table 4a, Row [1] Column [G]; </w:t>
@@ -7067,10 +6829,7 @@
         <w:t xml:space="preserve">callout pie section in </w:t>
       </w:r>
       <w:r>
-        <w:t>Figure 4a)</w:t>
-      </w:r>
-      <w:r>
-        <w:t xml:space="preserve">. This volume corresponds to their settled water rights enumerated in Reclamation’s Tribal Water Study </w:t>
+        <w:t xml:space="preserve">Figure 4a). This volume corresponds to their settled water rights enumerated in Reclamation’s Tribal Water Study </w:t>
       </w:r>
       <w:r>
         <w:fldChar w:fldCharType="begin"/>
@@ -7154,16 +6913,7 @@
         <w:t xml:space="preserve">(Table 4b). </w:t>
       </w:r>
       <w:r>
-        <w:t>This proposal allocated user reductions as a percentage of the total mandatory reduction (Table 4</w:t>
-      </w:r>
-      <w:r>
-        <w:t>b</w:t>
-      </w:r>
-      <w:r>
-        <w:t>).</w:t>
-      </w:r>
-      <w:r>
-        <w:t xml:space="preserve"> </w:t>
+        <w:t xml:space="preserve">This proposal allocated user reductions as a percentage of the total mandatory reduction (Table 4b). </w:t>
       </w:r>
       <w:r>
         <w:t>Note, percent shares of shortages to Nevada and Mexico remain constant across Total Shortage Volumes.</w:t>
@@ -7178,15 +6928,7 @@
         </w:numPr>
       </w:pPr>
       <w:r>
-        <w:t xml:space="preserve">To simplify, we select volume/percent shortages associated with 1.5 </w:t>
-      </w:r>
-      <w:proofErr w:type="spellStart"/>
-      <w:r>
-        <w:t>maf</w:t>
-      </w:r>
-      <w:proofErr w:type="spellEnd"/>
-      <w:r>
-        <w:t xml:space="preserve"> of total shortage</w:t>
+        <w:t>To simplify, we select volume/percent shortages associated with 1.5 maf of total shortage</w:t>
       </w:r>
       <w:r>
         <w:t xml:space="preserve"> (Table 4b, Rows [3] and [8]) </w:t>
@@ -7222,13 +6964,8 @@
         <w:t xml:space="preserve"> (Table 4a Column [A]) </w:t>
       </w:r>
       <w:r>
-        <w:t xml:space="preserve">shortage volume from the full allocation of 9.0 </w:t>
-      </w:r>
-      <w:proofErr w:type="spellStart"/>
-      <w:r>
-        <w:t>maf.</w:t>
-      </w:r>
-      <w:proofErr w:type="spellEnd"/>
+        <w:t>shortage volume from the full allocation of 9.0 maf.</w:t>
+      </w:r>
     </w:p>
     <w:p>
       <w:pPr>
@@ -7240,15 +6977,7 @@
       </w:pPr>
       <w:r>
         <w:lastRenderedPageBreak/>
-        <w:t xml:space="preserve">Similarly, we calculate each user’s volume share of the inflow (Columns [C] to [G]) as their allocation at 9.0 </w:t>
-      </w:r>
-      <w:proofErr w:type="spellStart"/>
-      <w:r>
-        <w:t>maf</w:t>
-      </w:r>
-      <w:proofErr w:type="spellEnd"/>
-      <w:r>
-        <w:t xml:space="preserve"> of inflow (Row [1]) minus the Total Shortage (Column [A]) multiplied by the user’s agreed-upon share of the shortage (from Step 4).</w:t>
+        <w:t>Similarly, we calculate each user’s volume share of the inflow (Columns [C] to [G]) as their allocation at 9.0 maf of inflow (Row [1]) minus the Total Shortage (Column [A]) multiplied by the user’s agreed-upon share of the shortage (from Step 4).</w:t>
       </w:r>
     </w:p>
     <w:p>
@@ -7351,14 +7080,7 @@
           <w:b/>
           <w:bCs/>
         </w:rPr>
-        <w:t>Figure 4a. Chart Detailing the Tribal Nations Share of Lake Mead Inflow</w:t>
-      </w:r>
-      <w:r>
-        <w:rPr>
-          <w:b/>
-          <w:bCs/>
-        </w:rPr>
-        <w:t xml:space="preserve">. </w:t>
+        <w:t xml:space="preserve">Figure 4a. Chart Detailing the Tribal Nations Share of Lake Mead Inflow. </w:t>
       </w:r>
       <w:r>
         <w:t>The main portion of the pie chart represents the volume of water Arizona, Nevada, and California will receive during a full inflow year to Lake Mead.</w:t>
@@ -7385,7 +7107,7 @@
         </w:rPr>
         <w:lastRenderedPageBreak/>
         <w:drawing>
-          <wp:anchor distT="0" distB="0" distL="114300" distR="114300" simplePos="0" relativeHeight="251670528" behindDoc="0" locked="0" layoutInCell="1" allowOverlap="1" wp14:anchorId="3751CB22" wp14:editId="3AAB1B02">
+          <wp:anchor distT="0" distB="0" distL="114300" distR="114300" simplePos="0" relativeHeight="251670528" behindDoc="0" locked="0" layoutInCell="1" allowOverlap="1" wp14:anchorId="3751CB22" wp14:editId="0275C757">
             <wp:simplePos x="0" y="0"/>
             <wp:positionH relativeFrom="column">
               <wp:posOffset>360613</wp:posOffset>
@@ -7452,14 +7174,7 @@
           <w:b/>
           <w:bCs/>
         </w:rPr>
-        <w:t>4</w:t>
-      </w:r>
-      <w:r>
-        <w:rPr>
-          <w:b/>
-          <w:bCs/>
-        </w:rPr>
-        <w:t>b</w:t>
+        <w:t>4b</w:t>
       </w:r>
       <w:r>
         <w:rPr>
@@ -7625,15 +7340,7 @@
         <w:t>1.5</w:t>
       </w:r>
       <w:r>
-        <w:t xml:space="preserve"> </w:t>
-      </w:r>
-      <w:proofErr w:type="spellStart"/>
-      <w:r>
-        <w:t>maf</w:t>
-      </w:r>
-      <w:proofErr w:type="spellEnd"/>
-      <w:r>
-        <w:t xml:space="preserve"> yields a Lake Mead inflow of 9.0 ─ </w:t>
+        <w:t xml:space="preserve"> maf yields a Lake Mead inflow of 9.0 ─ </w:t>
       </w:r>
       <w:r>
         <w:t>1.5</w:t>
@@ -7651,15 +7358,7 @@
         <w:t>5</w:t>
       </w:r>
       <w:r>
-        <w:t xml:space="preserve"> </w:t>
-      </w:r>
-      <w:proofErr w:type="spellStart"/>
-      <w:r>
-        <w:t>maf</w:t>
-      </w:r>
-      <w:proofErr w:type="spellEnd"/>
-      <w:r>
-        <w:t xml:space="preserve"> per year.</w:t>
+        <w:t xml:space="preserve"> maf per year.</w:t>
       </w:r>
     </w:p>
     <w:p>
@@ -7671,15 +7370,7 @@
         </w:numPr>
       </w:pPr>
       <w:r>
-        <w:t xml:space="preserve">At 9.0 </w:t>
-      </w:r>
-      <w:proofErr w:type="spellStart"/>
-      <w:r>
-        <w:t>maf</w:t>
-      </w:r>
-      <w:proofErr w:type="spellEnd"/>
-      <w:r>
-        <w:t xml:space="preserve"> of total inflow [Row 1], each user’s s</w:t>
+        <w:t>At 9.0 maf of total inflow [Row 1], each user’s s</w:t>
       </w:r>
       <w:r>
         <w:t xml:space="preserve">hare of </w:t>
@@ -7718,19 +7409,13 @@
         <w:t xml:space="preserve"> – </w:t>
       </w:r>
       <w:r>
-        <w:t xml:space="preserve"> </w:t>
-      </w:r>
-      <w:r>
-        <w:t>Arizona’s percent of the Tribal Nations</w:t>
+        <w:t xml:space="preserve"> Arizona’s percent of the Tribal Nations</w:t>
       </w:r>
       <w:r>
         <w:t xml:space="preserve"> (from Figure 4a)</w:t>
       </w:r>
       <w:r>
-        <w:t xml:space="preserve"> </w:t>
-      </w:r>
-      <w:r>
-        <w:t xml:space="preserve">* </w:t>
+        <w:t xml:space="preserve"> * </w:t>
       </w:r>
       <w:r>
         <w:t>Tribal Nations</w:t>
@@ -7787,15 +7472,7 @@
         <w:t>2.02</w:t>
       </w:r>
       <w:r>
-        <w:t xml:space="preserve"> </w:t>
-      </w:r>
-      <w:proofErr w:type="spellStart"/>
-      <w:r>
-        <w:t>maf</w:t>
-      </w:r>
-      <w:proofErr w:type="spellEnd"/>
-      <w:r>
-        <w:t>.</w:t>
+        <w:t xml:space="preserve"> maf.</w:t>
       </w:r>
     </w:p>
     <w:p>
@@ -7831,15 +7508,7 @@
         <w:t>0.29</w:t>
       </w:r>
       <w:r>
-        <w:t xml:space="preserve"> </w:t>
-      </w:r>
-      <w:proofErr w:type="spellStart"/>
-      <w:r>
-        <w:t>maf</w:t>
-      </w:r>
-      <w:proofErr w:type="spellEnd"/>
-      <w:r>
-        <w:t>.</w:t>
+        <w:t xml:space="preserve"> maf.</w:t>
       </w:r>
     </w:p>
     <w:p>
@@ -7875,15 +7544,7 @@
         <w:t>4.24</w:t>
       </w:r>
       <w:r>
-        <w:t xml:space="preserve"> </w:t>
-      </w:r>
-      <w:proofErr w:type="spellStart"/>
-      <w:r>
-        <w:t>maf</w:t>
-      </w:r>
-      <w:proofErr w:type="spellEnd"/>
-      <w:r>
-        <w:t>.</w:t>
+        <w:t xml:space="preserve"> maf.</w:t>
       </w:r>
     </w:p>
     <w:p>
@@ -7907,15 +7568,7 @@
         <w:t xml:space="preserve">] </w:t>
       </w:r>
       <w:r>
-        <w:t xml:space="preserve">are unchanged from their historical allocations (1.5 and 0.95 </w:t>
-      </w:r>
-      <w:proofErr w:type="spellStart"/>
-      <w:r>
-        <w:t>maf</w:t>
-      </w:r>
-      <w:proofErr w:type="spellEnd"/>
-      <w:r>
-        <w:t>).</w:t>
+        <w:t>are unchanged from their historical allocations (1.5 and 0.95 maf).</w:t>
       </w:r>
     </w:p>
     <w:p>
@@ -7948,13 +7601,8 @@
         </w:numPr>
       </w:pPr>
       <w:r>
-        <w:t xml:space="preserve">2.02 + 0.29 _4.24 + 1.5 + 0.95 = 9.0 </w:t>
-      </w:r>
-      <w:proofErr w:type="spellStart"/>
-      <w:r>
-        <w:t>maf</w:t>
-      </w:r>
-      <w:proofErr w:type="spellEnd"/>
+        <w:t>2.02 + 0.29 _4.24 + 1.5 + 0.95 = 9.0 maf</w:t>
+      </w:r>
     </w:p>
     <w:p>
       <w:pPr>
@@ -8038,15 +7686,7 @@
     <w:p>
       <w:r>
         <w:lastRenderedPageBreak/>
-        <w:t xml:space="preserve">3. At 6.3 </w:t>
-      </w:r>
-      <w:proofErr w:type="spellStart"/>
-      <w:r>
-        <w:t>maf</w:t>
-      </w:r>
-      <w:proofErr w:type="spellEnd"/>
-      <w:r>
-        <w:t xml:space="preserve"> of total inflow [Row 6], each user’s share of the reservoir inflow is their historical allocation minus their share of the associated shortage minus their share of the Tribal Water. For example:</w:t>
+        <w:t>3. At 6.3 maf of total inflow [Row 6], each user’s share of the reservoir inflow is their historical allocation minus their share of the associated shortage minus their share of the Tribal Water. For example:</w:t>
       </w:r>
     </w:p>
     <w:p>
@@ -8054,15 +7694,7 @@
         <w:ind w:left="720"/>
       </w:pPr>
       <w:r>
-        <w:t xml:space="preserve">Tribal Nation’s share [G] = 0.106 * 6.3 = 0.95 – 0.106 * 2.7 = 0.67 </w:t>
-      </w:r>
-      <w:proofErr w:type="spellStart"/>
-      <w:r>
-        <w:t>maf</w:t>
-      </w:r>
-      <w:proofErr w:type="spellEnd"/>
-      <w:r>
-        <w:t>.</w:t>
+        <w:t>Tribal Nation’s share [G] = 0.106 * 6.3 = 0.95 – 0.106 * 2.7 = 0.67 maf.</w:t>
       </w:r>
     </w:p>
     <w:p>
@@ -8070,28 +7702,15 @@
         <w:ind w:left="720"/>
       </w:pPr>
       <w:r>
-        <w:t xml:space="preserve">Arizona’s share [C] = 2.8 – 0.43 * 2.7 – 0.822 * 0.67 = 1.08 </w:t>
-      </w:r>
-      <w:proofErr w:type="spellStart"/>
-      <w:r>
-  